<commit_message>
remove deviations plor and rerun manuscript creation
</commit_message>
<xml_diff>
--- a/submission/manuscript.docx
+++ b/submission/manuscript.docx
@@ -1258,105 +1258,7 @@
         <w:t xml:space="preserve"> </w:t>
       </w:r>
       <w:r>
-        <w:t xml:space="preserve">quadratic deviations (Figure</w:t>
-      </w:r>
-      <w:r>
-        <w:t xml:space="preserve"> </w:t>
-      </w:r>
-      <w:r>
-        <w:t xml:space="preserve">2.1</w:t>
-      </w:r>
-      <w:r>
-        <w:t xml:space="preserve">).</w:t>
-      </w:r>
-    </w:p>
-    <w:p>
-      <w:pPr>
-        <w:pStyle w:val="BodyText"/>
-      </w:pPr>
-      <w:r>
-        <w:drawing>
-          <wp:inline>
-            <wp:extent cx="4333460" cy="4333460"/>
-            <wp:effectExtent b="0" l="0" r="0" t="0"/>
-            <wp:docPr descr="Figure 2.1: Linear and quadratic deviations from the base-case scenario of constant relative effect (OR=0.8)" title="" id="1" name="Picture"/>
-            <a:graphic>
-              <a:graphicData uri="http://schemas.openxmlformats.org/drawingml/2006/picture">
-                <pic:pic>
-                  <pic:nvPicPr>
-                    <pic:cNvPr descr="/home/arekkas/Documents/Projects/arekkas_HteSimulation_XXXX_2021/figures/deviationsManuscript.png" id="0" name="Picture"/>
-                    <pic:cNvPicPr>
-                      <a:picLocks noChangeArrowheads="1" noChangeAspect="1"/>
-                    </pic:cNvPicPr>
-                  </pic:nvPicPr>
-                  <pic:blipFill>
-                    <a:blip r:embed="rId24"/>
-                    <a:stretch>
-                      <a:fillRect/>
-                    </a:stretch>
-                  </pic:blipFill>
-                  <pic:spPr bwMode="auto">
-                    <a:xfrm>
-                      <a:off x="0" y="0"/>
-                      <a:ext cx="4333460" cy="4333460"/>
-                    </a:xfrm>
-                    <a:prstGeom prst="rect">
-                      <a:avLst/>
-                    </a:prstGeom>
-                    <a:noFill/>
-                    <a:ln w="9525">
-                      <a:noFill/>
-                      <a:headEnd/>
-                      <a:tailEnd/>
-                    </a:ln>
-                  </pic:spPr>
-                </pic:pic>
-              </a:graphicData>
-            </a:graphic>
-          </wp:inline>
-        </w:drawing>
-      </w:r>
-      <w:r>
-        <w:drawing>
-          <wp:inline>
-            <wp:extent cx="4333460" cy="4333460"/>
-            <wp:effectExtent b="0" l="0" r="0" t="0"/>
-            <wp:docPr descr="(#fig:fig1)Linear and quadratic deviations from the base-case scenario of constant relative effect (OR=0.8)" title="" id="1" name="Picture"/>
-            <a:graphic>
-              <a:graphicData uri="http://schemas.openxmlformats.org/drawingml/2006/picture">
-                <pic:pic>
-                  <pic:nvPicPr>
-                    <pic:cNvPr descr="/home/arekkas/Documents/Projects/arekkas_HteSimulation_XXXX_2021/figures/deviationsAbsoluteManuscript.png" id="0" name="Picture"/>
-                    <pic:cNvPicPr>
-                      <a:picLocks noChangeArrowheads="1" noChangeAspect="1"/>
-                    </pic:cNvPicPr>
-                  </pic:nvPicPr>
-                  <pic:blipFill>
-                    <a:blip r:embed="rId25"/>
-                    <a:stretch>
-                      <a:fillRect/>
-                    </a:stretch>
-                  </pic:blipFill>
-                  <pic:spPr bwMode="auto">
-                    <a:xfrm>
-                      <a:off x="0" y="0"/>
-                      <a:ext cx="4333460" cy="4333460"/>
-                    </a:xfrm>
-                    <a:prstGeom prst="rect">
-                      <a:avLst/>
-                    </a:prstGeom>
-                    <a:noFill/>
-                    <a:ln w="9525">
-                      <a:noFill/>
-                      <a:headEnd/>
-                      <a:tailEnd/>
-                    </a:ln>
-                  </pic:spPr>
-                </pic:pic>
-              </a:graphicData>
-            </a:graphic>
-          </wp:inline>
-        </w:drawing>
+        <w:t xml:space="preserve">quadratic deviations.</w:t>
       </w:r>
     </w:p>
     <w:p>
@@ -1579,11 +1481,11 @@
       <w:pPr>
         <w:pStyle w:val="Heading2"/>
       </w:pPr>
-      <w:bookmarkStart w:id="26" w:name="Xb37b94395c9dcd71a7e049da9532c39bd59bd2e"/>
+      <w:bookmarkStart w:id="24" w:name="Xb37b94395c9dcd71a7e049da9532c39bd59bd2e"/>
       <w:r>
         <w:t xml:space="preserve">2.2	Individualized risk-based benefit predictions</w:t>
       </w:r>
-      <w:bookmarkEnd w:id="26"/>
+      <w:bookmarkEnd w:id="24"/>
     </w:p>
     <w:p>
       <w:pPr>
@@ -2076,31 +1978,31 @@
       <w:pPr>
         <w:pStyle w:val="Heading2"/>
       </w:pPr>
-      <w:bookmarkStart w:id="27" w:name="evaluation-metrics"/>
+      <w:bookmarkStart w:id="25" w:name="evaluation-metrics"/>
       <w:r>
         <w:t xml:space="preserve">2.3	Evaluation metrics</w:t>
       </w:r>
-      <w:bookmarkEnd w:id="27"/>
+      <w:bookmarkEnd w:id="25"/>
     </w:p>
     <w:p>
       <w:pPr>
         <w:pStyle w:val="Heading1"/>
       </w:pPr>
-      <w:bookmarkStart w:id="28" w:name="results"/>
+      <w:bookmarkStart w:id="26" w:name="results"/>
       <w:r>
         <w:t xml:space="preserve">3	Results</w:t>
       </w:r>
-      <w:bookmarkEnd w:id="28"/>
+      <w:bookmarkEnd w:id="26"/>
     </w:p>
     <w:p>
       <w:pPr>
         <w:pStyle w:val="Heading2"/>
       </w:pPr>
-      <w:bookmarkStart w:id="29" w:name="simulations"/>
+      <w:bookmarkStart w:id="27" w:name="simulations"/>
       <w:r>
         <w:t xml:space="preserve">3.1	Simulations</w:t>
       </w:r>
-      <w:bookmarkEnd w:id="29"/>
+      <w:bookmarkEnd w:id="27"/>
     </w:p>
     <w:p>
       <w:pPr>
@@ -2181,7 +2083,7 @@
                     </pic:cNvPicPr>
                   </pic:nvPicPr>
                   <pic:blipFill>
-                    <a:blip r:embed="rId30"/>
+                    <a:blip r:embed="rId28"/>
                     <a:stretch>
                       <a:fillRect/>
                     </a:stretch>
@@ -2414,7 +2316,7 @@
                     </pic:cNvPicPr>
                   </pic:nvPicPr>
                   <pic:blipFill>
-                    <a:blip r:embed="rId31"/>
+                    <a:blip r:embed="rId29"/>
                     <a:stretch>
                       <a:fillRect/>
                     </a:stretch>
@@ -2528,7 +2430,7 @@
                     </pic:cNvPicPr>
                   </pic:nvPicPr>
                   <pic:blipFill>
-                    <a:blip r:embed="rId32"/>
+                    <a:blip r:embed="rId30"/>
                     <a:stretch>
                       <a:fillRect/>
                     </a:stretch>
@@ -2684,7 +2586,7 @@
                     </pic:cNvPicPr>
                   </pic:nvPicPr>
                   <pic:blipFill>
-                    <a:blip r:embed="rId33"/>
+                    <a:blip r:embed="rId31"/>
                     <a:stretch>
                       <a:fillRect/>
                     </a:stretch>
@@ -2867,7 +2769,7 @@
                     </pic:cNvPicPr>
                   </pic:nvPicPr>
                   <pic:blipFill>
-                    <a:blip r:embed="rId34"/>
+                    <a:blip r:embed="rId32"/>
                     <a:stretch>
                       <a:fillRect/>
                     </a:stretch>
@@ -2987,11 +2889,11 @@
       <w:pPr>
         <w:pStyle w:val="Heading2"/>
       </w:pPr>
-      <w:bookmarkStart w:id="35" w:name="real-data"/>
+      <w:bookmarkStart w:id="33" w:name="real-data"/>
       <w:r>
         <w:t xml:space="preserve">3.2	Real data</w:t>
       </w:r>
-      <w:bookmarkEnd w:id="35"/>
+      <w:bookmarkEnd w:id="33"/>
     </w:p>
     <w:p>
       <w:pPr>
@@ -3013,7 +2915,7 @@
                     </pic:cNvPicPr>
                   </pic:nvPicPr>
                   <pic:blipFill>
-                    <a:blip r:embed="rId36"/>
+                    <a:blip r:embed="rId34"/>
                     <a:stretch>
                       <a:fillRect/>
                     </a:stretch>
@@ -3057,19 +2959,19 @@
       <w:pPr>
         <w:pStyle w:val="Heading1"/>
       </w:pPr>
-      <w:bookmarkStart w:id="37" w:name="references"/>
+      <w:bookmarkStart w:id="35" w:name="references"/>
       <w:r>
         <w:t xml:space="preserve">4	References</w:t>
       </w:r>
-      <w:bookmarkEnd w:id="37"/>
+      <w:bookmarkEnd w:id="35"/>
     </w:p>
     <w:p>
       <w:pPr>
         <w:pStyle w:val="FirstParagraph"/>
       </w:pPr>
     </w:p>
-    <w:bookmarkStart w:id="52" w:name="refs"/>
-    <w:bookmarkStart w:id="39" w:name="ref-Varadhan2013"/>
+    <w:bookmarkStart w:id="50" w:name="refs"/>
+    <w:bookmarkStart w:id="37" w:name="ref-Varadhan2013"/>
     <w:p>
       <w:pPr>
         <w:pStyle w:val="Bibliography"/>
@@ -3080,7 +2982,7 @@
       <w:r>
         <w:t xml:space="preserve"> </w:t>
       </w:r>
-      <w:hyperlink r:id="rId38">
+      <w:hyperlink r:id="rId36">
         <w:r>
           <w:rPr>
             <w:rStyle w:val="Hyperlink"/>
@@ -3092,8 +2994,8 @@
         <w:t xml:space="preserve">.</w:t>
       </w:r>
     </w:p>
-    <w:bookmarkEnd w:id="39"/>
-    <w:bookmarkStart w:id="41" w:name="ref-Rekkas2020"/>
+    <w:bookmarkEnd w:id="37"/>
+    <w:bookmarkStart w:id="39" w:name="ref-Rekkas2020"/>
     <w:p>
       <w:pPr>
         <w:pStyle w:val="Bibliography"/>
@@ -3104,7 +3006,7 @@
       <w:r>
         <w:t xml:space="preserve"> </w:t>
       </w:r>
-      <w:hyperlink r:id="rId40">
+      <w:hyperlink r:id="rId38">
         <w:r>
           <w:rPr>
             <w:rStyle w:val="Hyperlink"/>
@@ -3116,8 +3018,8 @@
         <w:t xml:space="preserve">.</w:t>
       </w:r>
     </w:p>
-    <w:bookmarkEnd w:id="41"/>
-    <w:bookmarkStart w:id="43" w:name="ref-Kent2019"/>
+    <w:bookmarkEnd w:id="39"/>
+    <w:bookmarkStart w:id="41" w:name="ref-Kent2019"/>
     <w:p>
       <w:pPr>
         <w:pStyle w:val="Bibliography"/>
@@ -3128,7 +3030,7 @@
       <w:r>
         <w:t xml:space="preserve"> </w:t>
       </w:r>
-      <w:hyperlink r:id="rId42">
+      <w:hyperlink r:id="rId40">
         <w:r>
           <w:rPr>
             <w:rStyle w:val="Hyperlink"/>
@@ -3140,8 +3042,8 @@
         <w:t xml:space="preserve">.</w:t>
       </w:r>
     </w:p>
-    <w:bookmarkEnd w:id="43"/>
-    <w:bookmarkStart w:id="45" w:name="ref-PathEnE"/>
+    <w:bookmarkEnd w:id="41"/>
+    <w:bookmarkStart w:id="43" w:name="ref-PathEnE"/>
     <w:p>
       <w:pPr>
         <w:pStyle w:val="Bibliography"/>
@@ -3152,7 +3054,7 @@
       <w:r>
         <w:t xml:space="preserve"> </w:t>
       </w:r>
-      <w:hyperlink r:id="rId44">
+      <w:hyperlink r:id="rId42">
         <w:r>
           <w:rPr>
             <w:rStyle w:val="Hyperlink"/>
@@ -3164,8 +3066,8 @@
         <w:t xml:space="preserve">.</w:t>
       </w:r>
     </w:p>
-    <w:bookmarkEnd w:id="45"/>
-    <w:bookmarkStart w:id="47" w:name="ref-vanKlaveren2019"/>
+    <w:bookmarkEnd w:id="43"/>
+    <w:bookmarkStart w:id="45" w:name="ref-vanKlaveren2019"/>
     <w:p>
       <w:pPr>
         <w:pStyle w:val="Bibliography"/>
@@ -3176,7 +3078,7 @@
       <w:r>
         <w:t xml:space="preserve"> </w:t>
       </w:r>
-      <w:hyperlink r:id="rId46">
+      <w:hyperlink r:id="rId44">
         <w:r>
           <w:rPr>
             <w:rStyle w:val="Hyperlink"/>
@@ -3188,8 +3090,8 @@
         <w:t xml:space="preserve">.</w:t>
       </w:r>
     </w:p>
-    <w:bookmarkEnd w:id="47"/>
-    <w:bookmarkStart w:id="49" w:name="ref-Kent2010"/>
+    <w:bookmarkEnd w:id="45"/>
+    <w:bookmarkStart w:id="47" w:name="ref-Kent2010"/>
     <w:p>
       <w:pPr>
         <w:pStyle w:val="Bibliography"/>
@@ -3200,7 +3102,7 @@
       <w:r>
         <w:t xml:space="preserve"> </w:t>
       </w:r>
-      <w:hyperlink r:id="rId48">
+      <w:hyperlink r:id="rId46">
         <w:r>
           <w:rPr>
             <w:rStyle w:val="Hyperlink"/>
@@ -3212,8 +3114,8 @@
         <w:t xml:space="preserve">.</w:t>
       </w:r>
     </w:p>
-    <w:bookmarkEnd w:id="49"/>
-    <w:bookmarkStart w:id="51" w:name="ref-Harrell1988"/>
+    <w:bookmarkEnd w:id="47"/>
+    <w:bookmarkStart w:id="49" w:name="ref-Harrell1988"/>
     <w:p>
       <w:pPr>
         <w:pStyle w:val="Bibliography"/>
@@ -3224,7 +3126,7 @@
       <w:r>
         <w:t xml:space="preserve"> </w:t>
       </w:r>
-      <w:hyperlink r:id="rId50">
+      <w:hyperlink r:id="rId48">
         <w:r>
           <w:rPr>
             <w:rStyle w:val="Hyperlink"/>
@@ -3236,8 +3138,8 @@
         <w:t xml:space="preserve">.</w:t>
       </w:r>
     </w:p>
-    <w:bookmarkEnd w:id="51"/>
-    <w:bookmarkEnd w:id="52"/>
+    <w:bookmarkEnd w:id="49"/>
+    <w:bookmarkEnd w:id="50"/>
     <w:p>
       <w:pPr>
         <w:pStyle w:val="BodyText"/>

</xml_diff>

<commit_message>
new set of figures; text not updated
</commit_message>
<xml_diff>
--- a/submission/manuscript.docx
+++ b/submission/manuscript.docx
@@ -955,13 +955,13 @@
         </m:r>
       </m:oMath>
       <w:r>
-        <w:t xml:space="preserve">. The generated samples of the base-case scenario were</w:t>
-      </w:r>
-      <w:r>
-        <w:t xml:space="preserve"> </w:t>
-      </w:r>
-      <w:r>
-        <w:t xml:space="preserve">of size</w:t>
+        <w:t xml:space="preserve">. The generated samples of the base-case scenario</w:t>
+      </w:r>
+      <w:r>
+        <w:t xml:space="preserve"> </w:t>
+      </w:r>
+      <w:r>
+        <w:t xml:space="preserve">were of size</w:t>
       </w:r>
       <w:r>
         <w:t xml:space="preserve"> </w:t>
@@ -2021,46 +2021,37 @@
         <w:t xml:space="preserve"> </w:t>
       </w:r>
       <w:r>
-        <w:t xml:space="preserve">prediction AUC and sample size (Figure</w:t>
-      </w:r>
-      <w:r>
-        <w:t xml:space="preserve"> </w:t>
-      </w:r>
-      <w:r>
-        <w:t xml:space="preserve">3.1</w:t>
-      </w:r>
-      <w:r>
-        <w:t xml:space="preserve">). Linear</w:t>
-      </w:r>
-      <w:r>
-        <w:t xml:space="preserve"> </w:t>
-      </w:r>
-      <w:r>
-        <w:t xml:space="preserve">interaction models demonstrated comparable performance. Among the RCS smoothing</w:t>
-      </w:r>
-      <w:r>
-        <w:t xml:space="preserve"> </w:t>
-      </w:r>
-      <w:r>
-        <w:t xml:space="preserve">methods, the one fitted with 3 knots always performed best, while the increased</w:t>
-      </w:r>
-      <w:r>
-        <w:t xml:space="preserve"> </w:t>
-      </w:r>
-      <w:r>
-        <w:t xml:space="preserve">flexibility achieved when increasing the knots resulted in overfitting and worse</w:t>
-      </w:r>
-      <w:r>
-        <w:t xml:space="preserve"> </w:t>
-      </w:r>
-      <w:r>
-        <w:t xml:space="preserve">performance. The adaptive approach under all scenarios performed similar to the</w:t>
-      </w:r>
-      <w:r>
-        <w:t xml:space="preserve"> </w:t>
-      </w:r>
-      <w:r>
-        <w:t xml:space="preserve">model with smaller RMSE in all scenarios.</w:t>
+        <w:t xml:space="preserve">prediction AUC and sample size. Linear interaction models demonstrated</w:t>
+      </w:r>
+      <w:r>
+        <w:t xml:space="preserve"> </w:t>
+      </w:r>
+      <w:r>
+        <w:t xml:space="preserve">comparable performance. Among the RCS smoothing methods, the one fitted with 3</w:t>
+      </w:r>
+      <w:r>
+        <w:t xml:space="preserve"> </w:t>
+      </w:r>
+      <w:r>
+        <w:t xml:space="preserve">knots always performed best, while the increased flexibility achieved when</w:t>
+      </w:r>
+      <w:r>
+        <w:t xml:space="preserve"> </w:t>
+      </w:r>
+      <w:r>
+        <w:t xml:space="preserve">increasing the knots resulted in overfitting and worse performance. The adaptive</w:t>
+      </w:r>
+      <w:r>
+        <w:t xml:space="preserve"> </w:t>
+      </w:r>
+      <w:r>
+        <w:t xml:space="preserve">approach under all scenarios performed similar to the model with smaller RMSE in</w:t>
+      </w:r>
+      <w:r>
+        <w:t xml:space="preserve"> </w:t>
+      </w:r>
+      <w:r>
+        <w:t xml:space="preserve">all scenarios.</w:t>
       </w:r>
     </w:p>
     <w:p>
@@ -2070,14 +2061,14 @@
       <w:r>
         <w:drawing>
           <wp:inline>
-            <wp:extent cx="5943600" cy="2161309"/>
+            <wp:extent cx="5943600" cy="4894729"/>
             <wp:effectExtent b="0" l="0" r="0" t="0"/>
-            <wp:docPr descr="Figure 3.1: Caption" title="" id="1" name="Picture"/>
+            <wp:docPr descr="Figure 3.1: RMSE base case" title="" id="1" name="Picture"/>
             <a:graphic>
               <a:graphicData uri="http://schemas.openxmlformats.org/drawingml/2006/picture">
                 <pic:pic>
                   <pic:nvPicPr>
-                    <pic:cNvPr descr="/home/arekkas/Documents/Projects/arekkas_HteSimulation_XXXX_2021/figures/rmse_constant.png" id="0" name="Picture"/>
+                    <pic:cNvPr descr="/home/arekkas/Documents/Projects/arekkas_HteSimulation_XXXX_2021/figures/rmse_base.png" id="0" name="Picture"/>
                     <pic:cNvPicPr>
                       <a:picLocks noChangeArrowheads="1" noChangeAspect="1"/>
                     </pic:cNvPicPr>
@@ -2091,7 +2082,7 @@
                   <pic:spPr bwMode="auto">
                     <a:xfrm>
                       <a:off x="0" y="0"/>
-                      <a:ext cx="5943600" cy="2161309"/>
+                      <a:ext cx="5943600" cy="4894729"/>
                     </a:xfrm>
                     <a:prstGeom prst="rect">
                       <a:avLst/>
@@ -2115,202 +2106,24 @@
         <w:pStyle w:val="ImageCaption"/>
       </w:pPr>
       <w:r>
-        <w:t xml:space="preserve">Figure 3.1: Caption</w:t>
+        <w:t xml:space="preserve">Figure 3.1: RMSE base case</w:t>
       </w:r>
     </w:p>
     <w:p>
       <w:pPr>
-        <w:pStyle w:val="BodyText"/>
-      </w:pPr>
-      <w:r>
-        <w:t xml:space="preserve">When we introduced deviations from the base case of constant relative treatment</w:t>
-      </w:r>
-      <w:r>
-        <w:t xml:space="preserve"> </w:t>
-      </w:r>
-      <w:r>
-        <w:t xml:space="preserve">effects, while keeping fixed both the sample size (N = 4250) and the true</w:t>
-      </w:r>
-      <w:r>
-        <w:t xml:space="preserve"> </w:t>
-      </w:r>
-      <w:r>
-        <w:t xml:space="preserve">prediction AUC (0.75) the linear interaction model had the lowest RMSE (Figure</w:t>
-      </w:r>
-      <w:r>
-        <w:t xml:space="preserve"> </w:t>
-      </w:r>
-      <w:r>
-        <w:t xml:space="preserve">3.2</w:t>
-      </w:r>
-      <w:r>
-        <w:t xml:space="preserve">; Panels A, D, and G). When these deviations were moderate</w:t>
-      </w:r>
-      <w:r>
-        <w:t xml:space="preserve"> </w:t>
-      </w:r>
-      <w:r>
-        <w:t xml:space="preserve">(Figure</w:t>
-      </w:r>
-      <w:r>
-        <w:t xml:space="preserve"> </w:t>
-      </w:r>
-      <w:r>
-        <w:t xml:space="preserve">3.2</w:t>
-      </w:r>
-      <w:r>
-        <w:t xml:space="preserve">; Panel A) the constant treatment effect model had</w:t>
-      </w:r>
-      <w:r>
-        <w:t xml:space="preserve"> </w:t>
-      </w:r>
-      <w:r>
-        <w:t xml:space="preserve">comparable performance to the linear interaction model. This can be attributed</w:t>
-      </w:r>
-      <w:r>
-        <w:t xml:space="preserve"> </w:t>
-      </w:r>
-      <w:r>
-        <w:t xml:space="preserve">to the fact that such deviations are quite mild and absolute benefits maintain</w:t>
-      </w:r>
-      <w:r>
-        <w:t xml:space="preserve"> </w:t>
-      </w:r>
-      <w:r>
-        <w:t xml:space="preserve">similar patterns across baseline risk. On the contrary, when strong quadratic</w:t>
-      </w:r>
-      <w:r>
-        <w:t xml:space="preserve"> </w:t>
-      </w:r>
-      <w:r>
-        <w:t xml:space="preserve">deviations were considered the constant effect model’s RMSE sharply increased,</w:t>
-      </w:r>
-      <w:r>
-        <w:t xml:space="preserve"> </w:t>
-      </w:r>
-      <w:r>
-        <w:t xml:space="preserve">while the more flexible method of RCS smoothing (3 knots) preformed very well</w:t>
-      </w:r>
-      <w:r>
-        <w:t xml:space="preserve"> </w:t>
-      </w:r>
-      <w:r>
-        <w:t xml:space="preserve">(Figure</w:t>
-      </w:r>
-      <w:r>
-        <w:t xml:space="preserve"> </w:t>
-      </w:r>
-      <w:r>
-        <w:t xml:space="preserve">3.2</w:t>
-      </w:r>
-      <w:r>
-        <w:t xml:space="preserve">; Panel G). Again, increasing the number of knots</w:t>
-      </w:r>
-      <w:r>
-        <w:t xml:space="preserve"> </w:t>
-      </w:r>
-      <w:r>
-        <w:t xml:space="preserve">increased RMSE, indicating overfitting.</w:t>
-      </w:r>
-    </w:p>
-    <w:p>
-      <w:pPr>
-        <w:pStyle w:val="BodyText"/>
-      </w:pPr>
-      <w:r>
-        <w:t xml:space="preserve">When we increased the true prediction AUC to 0.85, models including RCS</w:t>
-      </w:r>
-      <w:r>
-        <w:t xml:space="preserve"> </w:t>
-      </w:r>
-      <w:r>
-        <w:t xml:space="preserve">smoothing had the lowest RMSE when strong quadratic deviations from the base</w:t>
-      </w:r>
-      <w:r>
-        <w:t xml:space="preserve"> </w:t>
-      </w:r>
-      <w:r>
-        <w:t xml:space="preserve">case of constant relative treatment effects were assumed (Figure</w:t>
-      </w:r>
-      <w:r>
-        <w:t xml:space="preserve"> </w:t>
-      </w:r>
-      <w:r>
-        <w:t xml:space="preserve">3.2</w:t>
-      </w:r>
-      <w:r>
-        <w:t xml:space="preserve">; Panel H). However, with milder deviations, the linear</w:t>
-      </w:r>
-      <w:r>
-        <w:t xml:space="preserve"> </w:t>
-      </w:r>
-      <w:r>
-        <w:t xml:space="preserve">interaction model had the lowest RMSE with the RCS smoothing methods (3 knots)</w:t>
-      </w:r>
-      <w:r>
-        <w:t xml:space="preserve"> </w:t>
-      </w:r>
-      <w:r>
-        <w:t xml:space="preserve">being a close second (Figure</w:t>
-      </w:r>
-      <w:r>
-        <w:t xml:space="preserve"> </w:t>
-      </w:r>
-      <w:r>
-        <w:t xml:space="preserve">3.2</w:t>
-      </w:r>
-      <w:r>
-        <w:t xml:space="preserve">; Panels B and E). Increasing the</w:t>
-      </w:r>
-      <w:r>
-        <w:t xml:space="preserve"> </w:t>
-      </w:r>
-      <w:r>
-        <w:t xml:space="preserve">number of knots of RCS smoothing resulted in increased RMSE, which was less</w:t>
-      </w:r>
-      <w:r>
-        <w:t xml:space="preserve"> </w:t>
-      </w:r>
-      <w:r>
-        <w:t xml:space="preserve">pronounced in the case of strong quadratic deviations. We observed similar</w:t>
-      </w:r>
-      <w:r>
-        <w:t xml:space="preserve"> </w:t>
-      </w:r>
-      <w:r>
-        <w:t xml:space="preserve">results when we increased the sample size to 17000, while keeping the true</w:t>
-      </w:r>
-      <w:r>
-        <w:t xml:space="preserve"> </w:t>
-      </w:r>
-      <w:r>
-        <w:t xml:space="preserve">prediction AUC constant at 0.75 (Figure</w:t>
-      </w:r>
-      <w:r>
-        <w:t xml:space="preserve"> </w:t>
-      </w:r>
-      <w:r>
-        <w:t xml:space="preserve">3.2</w:t>
-      </w:r>
-      <w:r>
-        <w:t xml:space="preserve">; Panels C, F, and I).</w:t>
-      </w:r>
-    </w:p>
-    <w:p>
-      <w:pPr>
         <w:pStyle w:val="CaptionedFigure"/>
       </w:pPr>
       <w:r>
         <w:drawing>
           <wp:inline>
-            <wp:extent cx="5943600" cy="5943600"/>
+            <wp:extent cx="5943600" cy="4894729"/>
             <wp:effectExtent b="0" l="0" r="0" t="0"/>
-            <wp:docPr descr="Figure 3.2: Caption" title="" id="1" name="Picture"/>
+            <wp:docPr descr="Figure 3.2: AUC 0.85" title="" id="1" name="Picture"/>
             <a:graphic>
               <a:graphicData uri="http://schemas.openxmlformats.org/drawingml/2006/picture">
                 <pic:pic>
                   <pic:nvPicPr>
-                    <pic:cNvPr descr="/home/arekkas/Documents/Projects/arekkas_HteSimulation_XXXX_2021/figures/rmse_base.png" id="0" name="Picture"/>
+                    <pic:cNvPr descr="/home/arekkas/Documents/Projects/arekkas_HteSimulation_XXXX_2021/figures/rmse_auc.png" id="0" name="Picture"/>
                     <pic:cNvPicPr>
                       <a:picLocks noChangeArrowheads="1" noChangeAspect="1"/>
                     </pic:cNvPicPr>
@@ -2324,7 +2137,7 @@
                   <pic:spPr bwMode="auto">
                     <a:xfrm>
                       <a:off x="0" y="0"/>
-                      <a:ext cx="5943600" cy="5943600"/>
+                      <a:ext cx="5943600" cy="4894729"/>
                     </a:xfrm>
                     <a:prstGeom prst="rect">
                       <a:avLst/>
@@ -2348,66 +2161,7 @@
         <w:pStyle w:val="ImageCaption"/>
       </w:pPr>
       <w:r>
-        <w:t xml:space="preserve">Figure 3.2: Caption</w:t>
-      </w:r>
-    </w:p>
-    <w:p>
-      <w:pPr>
-        <w:pStyle w:val="BodyText"/>
-      </w:pPr>
-      <w:r>
-        <w:t xml:space="preserve">When focusing on the different scenarios where true treatment-covariate</w:t>
-      </w:r>
-      <w:r>
-        <w:t xml:space="preserve"> </w:t>
-      </w:r>
-      <w:r>
-        <w:t xml:space="preserve">interactions were considered all methods had similar RMSE performance, (Figure</w:t>
-      </w:r>
-      <w:r>
-        <w:t xml:space="preserve"> </w:t>
-      </w:r>
-      <w:r>
-        <w:t xml:space="preserve">3.3</w:t>
-      </w:r>
-      <w:r>
-        <w:t xml:space="preserve">; Panels B, C and D). In case of strong</w:t>
-      </w:r>
-      <w:r>
-        <w:t xml:space="preserve"> </w:t>
-      </w:r>
-      <w:r>
-        <w:t xml:space="preserve">treatment-covariate interactions the constant effect model had slightly</w:t>
-      </w:r>
-      <w:r>
-        <w:t xml:space="preserve"> </w:t>
-      </w:r>
-      <w:r>
-        <w:t xml:space="preserve">increased RMSE</w:t>
-      </w:r>
-      <w:r>
-        <w:t xml:space="preserve"> </w:t>
-      </w:r>
-      <w:r>
-        <w:t xml:space="preserve">(0.096; [0.092, 0.103])</w:t>
-      </w:r>
-      <w:r>
-        <w:t xml:space="preserve"> </w:t>
-      </w:r>
-      <w:r>
-        <w:t xml:space="preserve">compared to the other methods. The linear interaction model with the risk linear</w:t>
-      </w:r>
-      <w:r>
-        <w:t xml:space="preserve"> </w:t>
-      </w:r>
-      <w:r>
-        <w:t xml:space="preserve">predictor had the lowest RMSE</w:t>
-      </w:r>
-      <w:r>
-        <w:t xml:space="preserve"> </w:t>
-      </w:r>
-      <w:r>
-        <w:t xml:space="preserve">(0.088; [0.08, 0.095]).</w:t>
+        <w:t xml:space="preserve">Figure 3.2: AUC 0.85</w:t>
       </w:r>
     </w:p>
     <w:p>
@@ -2419,12 +2173,12 @@
           <wp:inline>
             <wp:extent cx="5943600" cy="4894729"/>
             <wp:effectExtent b="0" l="0" r="0" t="0"/>
-            <wp:docPr descr="Figure 3.3: Root mean squared error of the different methods when focusing on the effect treatment-covariate interactions. In all scenarios sample size is fixed to 4250 and the true prediction AUC is 0.75.  presents the results for the base case scenario, where no interactions are present.  presents the results for the scenario with 4 weak interactions.  presents the results for the scenario with mixed interactions (2 weak and 2 strong).  presents the results for the scenario with 4 strong interactions." title="" id="1" name="Picture"/>
+            <wp:docPr descr="Figure 3.3: Sample size 17000" title="" id="1" name="Picture"/>
             <a:graphic>
               <a:graphicData uri="http://schemas.openxmlformats.org/drawingml/2006/picture">
                 <pic:pic>
                   <pic:nvPicPr>
-                    <pic:cNvPr descr="/home/arekkas/Documents/Projects/arekkas_HteSimulation_XXXX_2021/figures/rmse_interactions.png" id="0" name="Picture"/>
+                    <pic:cNvPr descr="/home/arekkas/Documents/Projects/arekkas_HteSimulation_XXXX_2021/figures/rmse_sample_size.png" id="0" name="Picture"/>
                     <pic:cNvPicPr>
                       <a:picLocks noChangeArrowheads="1" noChangeAspect="1"/>
                     </pic:cNvPicPr>
@@ -2462,43 +2216,235 @@
         <w:pStyle w:val="ImageCaption"/>
       </w:pPr>
       <w:r>
-        <w:t xml:space="preserve">Figure 3.3: Root mean squared error of the different methods when focusing on the effect treatment-covariate interactions. In all scenarios sample size is fixed to 4250 and the true prediction AUC is 0.75.</w:t>
-      </w:r>
-      <w:r>
-        <w:t xml:space="preserve"> </w:t>
-      </w:r>
-      <w:r>
-        <w:t xml:space="preserve"> </w:t>
-      </w:r>
-      <w:r>
-        <w:t xml:space="preserve">presents the results for the base case scenario, where no interactions are present.</w:t>
-      </w:r>
-      <w:r>
-        <w:t xml:space="preserve"> </w:t>
-      </w:r>
-      <w:r>
-        <w:t xml:space="preserve"> </w:t>
-      </w:r>
-      <w:r>
-        <w:t xml:space="preserve">presents the results for the scenario with 4 weak interactions.</w:t>
-      </w:r>
-      <w:r>
-        <w:t xml:space="preserve"> </w:t>
-      </w:r>
-      <w:r>
-        <w:t xml:space="preserve"> </w:t>
-      </w:r>
-      <w:r>
-        <w:t xml:space="preserve">presents the results for the scenario with mixed interactions (2 weak and 2 strong).</w:t>
-      </w:r>
-      <w:r>
-        <w:t xml:space="preserve"> </w:t>
-      </w:r>
-      <w:r>
-        <w:t xml:space="preserve"> </w:t>
-      </w:r>
-      <w:r>
-        <w:t xml:space="preserve">presents the results for the scenario with 4 strong interactions.</w:t>
+        <w:t xml:space="preserve">Figure 3.3: Sample size 17000</w:t>
+      </w:r>
+    </w:p>
+    <w:p>
+      <w:pPr>
+        <w:pStyle w:val="BodyText"/>
+      </w:pPr>
+      <w:r>
+        <w:t xml:space="preserve">When we introduced deviations from the base case of constant relative treatment</w:t>
+      </w:r>
+      <w:r>
+        <w:t xml:space="preserve"> </w:t>
+      </w:r>
+      <w:r>
+        <w:t xml:space="preserve">effects, while keeping fixed both the sample size (N = 4250) and the true</w:t>
+      </w:r>
+      <w:r>
+        <w:t xml:space="preserve"> </w:t>
+      </w:r>
+      <w:r>
+        <w:t xml:space="preserve">prediction AUC (0.75) the linear interaction model had the lowest RMSE (Figure</w:t>
+      </w:r>
+      <w:r>
+        <w:t xml:space="preserve"> </w:t>
+      </w:r>
+      <w:r>
+        <w:t xml:space="preserve">3.1</w:t>
+      </w:r>
+      <w:r>
+        <w:t xml:space="preserve">; Panels A, D, and G). When these deviations were moderate</w:t>
+      </w:r>
+      <w:r>
+        <w:t xml:space="preserve"> </w:t>
+      </w:r>
+      <w:r>
+        <w:t xml:space="preserve">(Figure</w:t>
+      </w:r>
+      <w:r>
+        <w:t xml:space="preserve"> </w:t>
+      </w:r>
+      <w:r>
+        <w:t xml:space="preserve">3.1</w:t>
+      </w:r>
+      <w:r>
+        <w:t xml:space="preserve">; Panel A) the constant treatment effect model had</w:t>
+      </w:r>
+      <w:r>
+        <w:t xml:space="preserve"> </w:t>
+      </w:r>
+      <w:r>
+        <w:t xml:space="preserve">comparable performance to the linear interaction model. This can be attributed</w:t>
+      </w:r>
+      <w:r>
+        <w:t xml:space="preserve"> </w:t>
+      </w:r>
+      <w:r>
+        <w:t xml:space="preserve">to the fact that such deviations are quite mild and absolute benefits maintain</w:t>
+      </w:r>
+      <w:r>
+        <w:t xml:space="preserve"> </w:t>
+      </w:r>
+      <w:r>
+        <w:t xml:space="preserve">similar patterns across baseline risk. On the contrary, when strong quadratic</w:t>
+      </w:r>
+      <w:r>
+        <w:t xml:space="preserve"> </w:t>
+      </w:r>
+      <w:r>
+        <w:t xml:space="preserve">deviations were considered the constant effect model’s RMSE sharply increased,</w:t>
+      </w:r>
+      <w:r>
+        <w:t xml:space="preserve"> </w:t>
+      </w:r>
+      <w:r>
+        <w:t xml:space="preserve">while the more flexible method of RCS smoothing (3 knots) preformed very well</w:t>
+      </w:r>
+      <w:r>
+        <w:t xml:space="preserve"> </w:t>
+      </w:r>
+      <w:r>
+        <w:t xml:space="preserve">(Figure</w:t>
+      </w:r>
+      <w:r>
+        <w:t xml:space="preserve"> </w:t>
+      </w:r>
+      <w:r>
+        <w:t xml:space="preserve">3.1</w:t>
+      </w:r>
+      <w:r>
+        <w:t xml:space="preserve">; Panel G). Again, increasing the number of knots</w:t>
+      </w:r>
+      <w:r>
+        <w:t xml:space="preserve"> </w:t>
+      </w:r>
+      <w:r>
+        <w:t xml:space="preserve">increased RMSE, indicating overfitting.</w:t>
+      </w:r>
+    </w:p>
+    <w:p>
+      <w:pPr>
+        <w:pStyle w:val="BodyText"/>
+      </w:pPr>
+      <w:r>
+        <w:t xml:space="preserve">When we increased the true prediction AUC to 0.85, models including RCS</w:t>
+      </w:r>
+      <w:r>
+        <w:t xml:space="preserve"> </w:t>
+      </w:r>
+      <w:r>
+        <w:t xml:space="preserve">smoothing had the lowest RMSE when strong quadratic deviations from the base</w:t>
+      </w:r>
+      <w:r>
+        <w:t xml:space="preserve"> </w:t>
+      </w:r>
+      <w:r>
+        <w:t xml:space="preserve">case of constant relative treatment effects were assumed (Figure</w:t>
+      </w:r>
+      <w:r>
+        <w:t xml:space="preserve"> </w:t>
+      </w:r>
+      <w:r>
+        <w:t xml:space="preserve">3.1</w:t>
+      </w:r>
+      <w:r>
+        <w:t xml:space="preserve">; Panel H). However, with milder deviations, the linear</w:t>
+      </w:r>
+      <w:r>
+        <w:t xml:space="preserve"> </w:t>
+      </w:r>
+      <w:r>
+        <w:t xml:space="preserve">interaction model had the lowest RMSE with the RCS smoothing methods (3 knots)</w:t>
+      </w:r>
+      <w:r>
+        <w:t xml:space="preserve"> </w:t>
+      </w:r>
+      <w:r>
+        <w:t xml:space="preserve">being a close second (Figure</w:t>
+      </w:r>
+      <w:r>
+        <w:t xml:space="preserve"> </w:t>
+      </w:r>
+      <w:r>
+        <w:t xml:space="preserve">3.1</w:t>
+      </w:r>
+      <w:r>
+        <w:t xml:space="preserve">; Panels B and E). Increasing the</w:t>
+      </w:r>
+      <w:r>
+        <w:t xml:space="preserve"> </w:t>
+      </w:r>
+      <w:r>
+        <w:t xml:space="preserve">number of knots of RCS smoothing resulted in increased RMSE, which was less</w:t>
+      </w:r>
+      <w:r>
+        <w:t xml:space="preserve"> </w:t>
+      </w:r>
+      <w:r>
+        <w:t xml:space="preserve">pronounced in the case of strong quadratic deviations. We observed similar</w:t>
+      </w:r>
+      <w:r>
+        <w:t xml:space="preserve"> </w:t>
+      </w:r>
+      <w:r>
+        <w:t xml:space="preserve">results when we increased the sample size to 17000, while keeping the true</w:t>
+      </w:r>
+      <w:r>
+        <w:t xml:space="preserve"> </w:t>
+      </w:r>
+      <w:r>
+        <w:t xml:space="preserve">prediction AUC constant at 0.75 (Figure</w:t>
+      </w:r>
+      <w:r>
+        <w:t xml:space="preserve"> </w:t>
+      </w:r>
+      <w:r>
+        <w:t xml:space="preserve">3.1</w:t>
+      </w:r>
+      <w:r>
+        <w:t xml:space="preserve">; Panels C, F, and I).</w:t>
+      </w:r>
+    </w:p>
+    <w:p>
+      <w:pPr>
+        <w:pStyle w:val="BodyText"/>
+      </w:pPr>
+      <w:r>
+        <w:t xml:space="preserve">When focusing on the different scenarios where true treatment-covariate</w:t>
+      </w:r>
+      <w:r>
+        <w:t xml:space="preserve"> </w:t>
+      </w:r>
+      <w:r>
+        <w:t xml:space="preserve">interactions were considered all methods had similar RMSE performance. In case</w:t>
+      </w:r>
+      <w:r>
+        <w:t xml:space="preserve"> </w:t>
+      </w:r>
+      <w:r>
+        <w:t xml:space="preserve">of strong treatment-covariate interactions the constant effect model had</w:t>
+      </w:r>
+      <w:r>
+        <w:t xml:space="preserve"> </w:t>
+      </w:r>
+      <w:r>
+        <w:t xml:space="preserve">slightly increased RMSE</w:t>
+      </w:r>
+      <w:r>
+        <w:t xml:space="preserve"> </w:t>
+      </w:r>
+      <w:r>
+        <w:t xml:space="preserve">(0.096; [0.092, 0.103])</w:t>
+      </w:r>
+      <w:r>
+        <w:t xml:space="preserve"> </w:t>
+      </w:r>
+      <w:r>
+        <w:t xml:space="preserve">compared to the other methods. The linear interaction model with the risk linear</w:t>
+      </w:r>
+      <w:r>
+        <w:t xml:space="preserve"> </w:t>
+      </w:r>
+      <w:r>
+        <w:t xml:space="preserve">predictor had the lowest RMSE</w:t>
+      </w:r>
+      <w:r>
+        <w:t xml:space="preserve"> </w:t>
+      </w:r>
+      <w:r>
+        <w:t xml:space="preserve">(0.088; [0.08, 0.095]).</w:t>
       </w:r>
     </w:p>
     <w:p>
@@ -2575,7 +2521,7 @@
           <wp:inline>
             <wp:extent cx="5943600" cy="5673436"/>
             <wp:effectExtent b="0" l="0" r="0" t="0"/>
-            <wp:docPr descr="Figure 3.4: Discrimination for benefit of the different methods.  presents the results when moderate linear deviations from the base case scenario of constant treatment effects are considered, sample size is 4250 and true prediction AUC is 0.75.  presents the results when moderate linear deviations are considered and true prediction AUC is 0.85. Sample size is 4250.  presents the results when moderate linear deviations are considered and the sample size is 0.75.  presents the results when strong linear deviations from the base case are considered, sample size is 4250 and true prediction AUC is 0.85.  presents results for true prediction AUC of 0.85 and  for sample size of 17000 (assuming moderate linear deviations from base case).  presents the results when strong quadratic deviations from the base case are considered, sample size is 4250 and true prediction AUC is 0.85.  presents the results for true prediction AUC of 0.85 and  for sample size of 17000 (assuming strong quadratic deviations from base case)" title="" id="1" name="Picture"/>
+            <wp:docPr descr="Figure 3.4: Discrimination for benefit base case." title="" id="1" name="Picture"/>
             <a:graphic>
               <a:graphicData uri="http://schemas.openxmlformats.org/drawingml/2006/picture">
                 <pic:pic>
@@ -2618,88 +2564,7 @@
         <w:pStyle w:val="ImageCaption"/>
       </w:pPr>
       <w:r>
-        <w:t xml:space="preserve">Figure 3.4: Discrimination for benefit of the different methods.</w:t>
-      </w:r>
-      <w:r>
-        <w:t xml:space="preserve"> </w:t>
-      </w:r>
-      <w:r>
-        <w:t xml:space="preserve"> </w:t>
-      </w:r>
-      <w:r>
-        <w:t xml:space="preserve">presents the results when moderate linear deviations from the base case scenario of constant treatment effects are considered, sample size is 4250 and true prediction AUC is 0.75.</w:t>
-      </w:r>
-      <w:r>
-        <w:t xml:space="preserve"> </w:t>
-      </w:r>
-      <w:r>
-        <w:t xml:space="preserve"> </w:t>
-      </w:r>
-      <w:r>
-        <w:t xml:space="preserve">presents the results when moderate linear deviations are considered and true prediction AUC is 0.85. Sample size is 4250.</w:t>
-      </w:r>
-      <w:r>
-        <w:t xml:space="preserve"> </w:t>
-      </w:r>
-      <w:r>
-        <w:t xml:space="preserve"> </w:t>
-      </w:r>
-      <w:r>
-        <w:t xml:space="preserve">presents the results when moderate linear deviations are considered and the sample size is 0.75.</w:t>
-      </w:r>
-      <w:r>
-        <w:t xml:space="preserve"> </w:t>
-      </w:r>
-      <w:r>
-        <w:t xml:space="preserve"> </w:t>
-      </w:r>
-      <w:r>
-        <w:t xml:space="preserve">presents the results when strong linear deviations from the base case are considered, sample size is 4250 and true prediction AUC is 0.85.</w:t>
-      </w:r>
-      <w:r>
-        <w:t xml:space="preserve"> </w:t>
-      </w:r>
-      <w:r>
-        <w:t xml:space="preserve"> </w:t>
-      </w:r>
-      <w:r>
-        <w:t xml:space="preserve">presents results for true prediction AUC of 0.85 and</w:t>
-      </w:r>
-      <w:r>
-        <w:t xml:space="preserve"> </w:t>
-      </w:r>
-      <w:r>
-        <w:t xml:space="preserve"> </w:t>
-      </w:r>
-      <w:r>
-        <w:t xml:space="preserve">for sample size of 17000 (assuming moderate linear deviations from base case).</w:t>
-      </w:r>
-      <w:r>
-        <w:t xml:space="preserve"> </w:t>
-      </w:r>
-      <w:r>
-        <w:t xml:space="preserve"> </w:t>
-      </w:r>
-      <w:r>
-        <w:t xml:space="preserve">presents the results when strong quadratic deviations from the base case are considered, sample size is 4250 and true prediction AUC is 0.85.</w:t>
-      </w:r>
-      <w:r>
-        <w:t xml:space="preserve"> </w:t>
-      </w:r>
-      <w:r>
-        <w:t xml:space="preserve"> </w:t>
-      </w:r>
-      <w:r>
-        <w:t xml:space="preserve">presents the results for true prediction AUC of 0.85 and</w:t>
-      </w:r>
-      <w:r>
-        <w:t xml:space="preserve"> </w:t>
-      </w:r>
-      <w:r>
-        <w:t xml:space="preserve"> </w:t>
-      </w:r>
-      <w:r>
-        <w:t xml:space="preserve">for sample size of 17000 (assuming strong quadratic deviations from base case)</w:t>
+        <w:t xml:space="preserve">Figure 3.4: Discrimination for benefit base case.</w:t>
       </w:r>
     </w:p>
     <w:p>
@@ -2758,7 +2623,7 @@
           <wp:inline>
             <wp:extent cx="5943600" cy="5673436"/>
             <wp:effectExtent b="0" l="0" r="0" t="0"/>
-            <wp:docPr descr="Figure 3.5: Calibration for benefit of the different methods.  presents the results when moderate linear deviations from the base case scenario of constant treatment effects are considered, sample size is 4250 and true prediction AUC is 0.75.  presents the results when moderate linear deviations are considered and true prediction AUC is 0.85. Sample size is 4250.  presents the results when moderate linear deviations are considered and the sample size is 0.75.  presents the results when strong linear deviations from the base case are considered, sample size is 4250 and true prediction AUC is 0.85.  presents results for true prediction AUC of 0.85 and  for sample size of 17000 (assuming moderate linear deviations from base case).  presents the results when strong quadratic deviations from the base case are considered, sample size is 4250 and true prediction AUC is 0.85.  presents the results for true prediction AUC of 0.85 and  for sample size of 17000 (assuming strong quadratic deviations from base case)" title="" id="1" name="Picture"/>
+            <wp:docPr descr="Figure 3.5: Calibration for benefit base case." title="" id="1" name="Picture"/>
             <a:graphic>
               <a:graphicData uri="http://schemas.openxmlformats.org/drawingml/2006/picture">
                 <pic:pic>
@@ -2801,88 +2666,7 @@
         <w:pStyle w:val="ImageCaption"/>
       </w:pPr>
       <w:r>
-        <w:t xml:space="preserve">Figure 3.5: Calibration for benefit of the different methods.</w:t>
-      </w:r>
-      <w:r>
-        <w:t xml:space="preserve"> </w:t>
-      </w:r>
-      <w:r>
-        <w:t xml:space="preserve"> </w:t>
-      </w:r>
-      <w:r>
-        <w:t xml:space="preserve">presents the results when moderate linear deviations from the base case scenario of constant treatment effects are considered, sample size is 4250 and true prediction AUC is 0.75.</w:t>
-      </w:r>
-      <w:r>
-        <w:t xml:space="preserve"> </w:t>
-      </w:r>
-      <w:r>
-        <w:t xml:space="preserve"> </w:t>
-      </w:r>
-      <w:r>
-        <w:t xml:space="preserve">presents the results when moderate linear deviations are considered and true prediction AUC is 0.85. Sample size is 4250.</w:t>
-      </w:r>
-      <w:r>
-        <w:t xml:space="preserve"> </w:t>
-      </w:r>
-      <w:r>
-        <w:t xml:space="preserve"> </w:t>
-      </w:r>
-      <w:r>
-        <w:t xml:space="preserve">presents the results when moderate linear deviations are considered and the sample size is 0.75.</w:t>
-      </w:r>
-      <w:r>
-        <w:t xml:space="preserve"> </w:t>
-      </w:r>
-      <w:r>
-        <w:t xml:space="preserve"> </w:t>
-      </w:r>
-      <w:r>
-        <w:t xml:space="preserve">presents the results when strong linear deviations from the base case are considered, sample size is 4250 and true prediction AUC is 0.85.</w:t>
-      </w:r>
-      <w:r>
-        <w:t xml:space="preserve"> </w:t>
-      </w:r>
-      <w:r>
-        <w:t xml:space="preserve"> </w:t>
-      </w:r>
-      <w:r>
-        <w:t xml:space="preserve">presents results for true prediction AUC of 0.85 and</w:t>
-      </w:r>
-      <w:r>
-        <w:t xml:space="preserve"> </w:t>
-      </w:r>
-      <w:r>
-        <w:t xml:space="preserve"> </w:t>
-      </w:r>
-      <w:r>
-        <w:t xml:space="preserve">for sample size of 17000 (assuming moderate linear deviations from base case).</w:t>
-      </w:r>
-      <w:r>
-        <w:t xml:space="preserve"> </w:t>
-      </w:r>
-      <w:r>
-        <w:t xml:space="preserve"> </w:t>
-      </w:r>
-      <w:r>
-        <w:t xml:space="preserve">presents the results when strong quadratic deviations from the base case are considered, sample size is 4250 and true prediction AUC is 0.85.</w:t>
-      </w:r>
-      <w:r>
-        <w:t xml:space="preserve"> </w:t>
-      </w:r>
-      <w:r>
-        <w:t xml:space="preserve"> </w:t>
-      </w:r>
-      <w:r>
-        <w:t xml:space="preserve">presents the results for true prediction AUC of 0.85 and</w:t>
-      </w:r>
-      <w:r>
-        <w:t xml:space="preserve"> </w:t>
-      </w:r>
-      <w:r>
-        <w:t xml:space="preserve"> </w:t>
-      </w:r>
-      <w:r>
-        <w:t xml:space="preserve">for sample size of 17000 (assuming strong quadratic deviations from base case)</w:t>
+        <w:t xml:space="preserve">Figure 3.5: Calibration for benefit base case.</w:t>
       </w:r>
     </w:p>
     <w:p>

</xml_diff>

<commit_message>
first draft of GUSTO results
</commit_message>
<xml_diff>
--- a/submission/manuscript.docx
+++ b/submission/manuscript.docx
@@ -2009,49 +2009,85 @@
         <w:pStyle w:val="FirstParagraph"/>
       </w:pPr>
       <w:r>
-        <w:t xml:space="preserve">Under the base case of constant relative treatment effect, the model assuming a</w:t>
-      </w:r>
-      <w:r>
-        <w:t xml:space="preserve"> </w:t>
-      </w:r>
-      <w:r>
-        <w:t xml:space="preserve">constant treatment effect had the lowest median RMSE, regardless of true</w:t>
-      </w:r>
-      <w:r>
-        <w:t xml:space="preserve"> </w:t>
-      </w:r>
-      <w:r>
-        <w:t xml:space="preserve">prediction AUC and sample size. Linear interaction models demonstrated</w:t>
-      </w:r>
-      <w:r>
-        <w:t xml:space="preserve"> </w:t>
-      </w:r>
-      <w:r>
-        <w:t xml:space="preserve">comparable performance. Among the RCS smoothing methods, the one fitted with 3</w:t>
-      </w:r>
-      <w:r>
-        <w:t xml:space="preserve"> </w:t>
-      </w:r>
-      <w:r>
-        <w:t xml:space="preserve">knots always performed best, while the increased flexibility achieved when</w:t>
-      </w:r>
-      <w:r>
-        <w:t xml:space="preserve"> </w:t>
-      </w:r>
-      <w:r>
-        <w:t xml:space="preserve">increasing the knots resulted in overfitting and worse performance. The adaptive</w:t>
-      </w:r>
-      <w:r>
-        <w:t xml:space="preserve"> </w:t>
-      </w:r>
-      <w:r>
-        <w:t xml:space="preserve">approach under all scenarios performed similar to the model with smaller RMSE in</w:t>
-      </w:r>
-      <w:r>
-        <w:t xml:space="preserve"> </w:t>
-      </w:r>
-      <w:r>
-        <w:t xml:space="preserve">all scenarios.</w:t>
+        <w:t xml:space="preserve">The model including a constant relative treatment effect had the lowest median</w:t>
+      </w:r>
+      <w:r>
+        <w:t xml:space="preserve"> </w:t>
+      </w:r>
+      <w:r>
+        <w:t xml:space="preserve">RMSE in scenarios where the base case of true constant relative treatment effect</w:t>
+      </w:r>
+      <w:r>
+        <w:t xml:space="preserve"> </w:t>
+      </w:r>
+      <w:r>
+        <w:t xml:space="preserve">(OR = 0.8, N = 4250 and AUC = 0.75) or moderate relative deviations were</w:t>
+      </w:r>
+      <w:r>
+        <w:t xml:space="preserve"> </w:t>
+      </w:r>
+      <w:r>
+        <w:t xml:space="preserve">considered (Figure</w:t>
+      </w:r>
+      <w:r>
+        <w:t xml:space="preserve"> </w:t>
+      </w:r>
+      <w:r>
+        <w:t xml:space="preserve">3.1</w:t>
+      </w:r>
+      <w:r>
+        <w:t xml:space="preserve">; Panel A). However, when we considered</w:t>
+      </w:r>
+      <w:r>
+        <w:t xml:space="preserve"> </w:t>
+      </w:r>
+      <w:r>
+        <w:t xml:space="preserve">strong linear and quadratic deviations from the base case the linear interaction</w:t>
+      </w:r>
+      <w:r>
+        <w:t xml:space="preserve"> </w:t>
+      </w:r>
+      <w:r>
+        <w:t xml:space="preserve">model performed best (Figure</w:t>
+      </w:r>
+      <w:r>
+        <w:t xml:space="preserve"> </w:t>
+      </w:r>
+      <w:r>
+        <w:t xml:space="preserve">3.1</w:t>
+      </w:r>
+      <w:r>
+        <w:t xml:space="preserve">; Panels B and C). Only in the</w:t>
+      </w:r>
+      <w:r>
+        <w:t xml:space="preserve"> </w:t>
+      </w:r>
+      <w:r>
+        <w:t xml:space="preserve">case of strong quadratic deviations models including RCS smoothing (3 knots)</w:t>
+      </w:r>
+      <w:r>
+        <w:t xml:space="preserve"> </w:t>
+      </w:r>
+      <w:r>
+        <w:t xml:space="preserve">performed equally well to the linear interaction method. Increasing the number</w:t>
+      </w:r>
+      <w:r>
+        <w:t xml:space="preserve"> </w:t>
+      </w:r>
+      <w:r>
+        <w:t xml:space="preserve">of knots in RCS smoothing resulted in higher error rates across all scenarios.</w:t>
+      </w:r>
+      <w:r>
+        <w:t xml:space="preserve"> </w:t>
+      </w:r>
+      <w:r>
+        <w:t xml:space="preserve">The performance of the adaptive approach was quite comparable with the best</w:t>
+      </w:r>
+      <w:r>
+        <w:t xml:space="preserve"> </w:t>
+      </w:r>
+      <w:r>
+        <w:t xml:space="preserve">performing model in all scenarios.</w:t>
       </w:r>
     </w:p>
     <w:p>
@@ -2111,6 +2147,89 @@
     </w:p>
     <w:p>
       <w:pPr>
+        <w:pStyle w:val="BodyText"/>
+      </w:pPr>
+      <w:r>
+        <w:t xml:space="preserve">When we increased the sample size (N = 17000), in all scenarios the model more</w:t>
+      </w:r>
+      <w:r>
+        <w:t xml:space="preserve"> </w:t>
+      </w:r>
+      <w:r>
+        <w:t xml:space="preserve">in agreement with the underlying settings had the lowest error rates. Under the</w:t>
+      </w:r>
+      <w:r>
+        <w:t xml:space="preserve"> </w:t>
+      </w:r>
+      <w:r>
+        <w:t xml:space="preserve">base case of constant relative treatment effects (OR = 0.8), the model including</w:t>
+      </w:r>
+      <w:r>
+        <w:t xml:space="preserve"> </w:t>
+      </w:r>
+      <w:r>
+        <w:t xml:space="preserve">a constant relative treatment effect had the lowest RMSE (Figure</w:t>
+      </w:r>
+      <w:r>
+        <w:t xml:space="preserve"> </w:t>
+      </w:r>
+      <w:r>
+        <w:t xml:space="preserve">3.2</w:t>
+      </w:r>
+      <w:r>
+        <w:t xml:space="preserve">; Panel A). When introducing moderate and strong linear</w:t>
+      </w:r>
+      <w:r>
+        <w:t xml:space="preserve"> </w:t>
+      </w:r>
+      <w:r>
+        <w:t xml:space="preserve">deviations the linear interaction model performed best (Figure</w:t>
+      </w:r>
+      <w:r>
+        <w:t xml:space="preserve"> </w:t>
+      </w:r>
+      <w:r>
+        <w:t xml:space="preserve">3.2</w:t>
+      </w:r>
+      <w:r>
+        <w:t xml:space="preserve">; Panels B and C). In the case of true strong quadratic</w:t>
+      </w:r>
+      <w:r>
+        <w:t xml:space="preserve"> </w:t>
+      </w:r>
+      <w:r>
+        <w:t xml:space="preserve">deviations from the base case of constant relative effects, the more flexible</w:t>
+      </w:r>
+      <w:r>
+        <w:t xml:space="preserve"> </w:t>
+      </w:r>
+      <w:r>
+        <w:t xml:space="preserve">RCS smoothing models (3 knots) had the lowest RMSE. Again, the increased</w:t>
+      </w:r>
+      <w:r>
+        <w:t xml:space="preserve"> </w:t>
+      </w:r>
+      <w:r>
+        <w:t xml:space="preserve">flexibility of RCS smoothing with higher number of knots resulted in overfitting</w:t>
+      </w:r>
+      <w:r>
+        <w:t xml:space="preserve"> </w:t>
+      </w:r>
+      <w:r>
+        <w:t xml:space="preserve">and worse performance (Figure</w:t>
+      </w:r>
+      <w:r>
+        <w:t xml:space="preserve"> </w:t>
+      </w:r>
+      <w:r>
+        <w:t xml:space="preserve">3.2</w:t>
+      </w:r>
+      <w:r>
+        <w:t xml:space="preserve">; Panel D).</w:t>
+      </w:r>
+    </w:p>
+    <w:p>
+      <w:pPr>
         <w:pStyle w:val="CaptionedFigure"/>
       </w:pPr>
       <w:r>
@@ -2118,12 +2237,12 @@
           <wp:inline>
             <wp:extent cx="5943600" cy="4894729"/>
             <wp:effectExtent b="0" l="0" r="0" t="0"/>
-            <wp:docPr descr="Figure 3.2: AUC 0.85" title="" id="1" name="Picture"/>
+            <wp:docPr descr="Figure 3.2: Sample size 17000" title="" id="1" name="Picture"/>
             <a:graphic>
               <a:graphicData uri="http://schemas.openxmlformats.org/drawingml/2006/picture">
                 <pic:pic>
                   <pic:nvPicPr>
-                    <pic:cNvPr descr="/home/arekkas/Documents/Projects/arekkas_HteSimulation_XXXX_2021/figures/rmse_auc.png" id="0" name="Picture"/>
+                    <pic:cNvPr descr="/home/arekkas/Documents/Projects/arekkas_HteSimulation_XXXX_2021/figures/rmse_sample_size.png" id="0" name="Picture"/>
                     <pic:cNvPicPr>
                       <a:picLocks noChangeArrowheads="1" noChangeAspect="1"/>
                     </pic:cNvPicPr>
@@ -2161,7 +2280,69 @@
         <w:pStyle w:val="ImageCaption"/>
       </w:pPr>
       <w:r>
-        <w:t xml:space="preserve">Figure 3.2: AUC 0.85</w:t>
+        <w:t xml:space="preserve">Figure 3.2: Sample size 17000</w:t>
+      </w:r>
+    </w:p>
+    <w:p>
+      <w:pPr>
+        <w:pStyle w:val="BodyText"/>
+      </w:pPr>
+      <w:r>
+        <w:t xml:space="preserve">When we increased the true prediction AUC to 0.85, models including RCS</w:t>
+      </w:r>
+      <w:r>
+        <w:t xml:space="preserve"> </w:t>
+      </w:r>
+      <w:r>
+        <w:t xml:space="preserve">smoothing had the lowest RMSE when strong quadratic deviations from the base</w:t>
+      </w:r>
+      <w:r>
+        <w:t xml:space="preserve"> </w:t>
+      </w:r>
+      <w:r>
+        <w:t xml:space="preserve">case of true constant relative treatment effects were assumed (Figure</w:t>
+      </w:r>
+      <w:r>
+        <w:t xml:space="preserve"> </w:t>
+      </w:r>
+      <w:r>
+        <w:t xml:space="preserve">3.3</w:t>
+      </w:r>
+      <w:r>
+        <w:t xml:space="preserve">; Panel D). However, with milder deviations, the linear</w:t>
+      </w:r>
+      <w:r>
+        <w:t xml:space="preserve"> </w:t>
+      </w:r>
+      <w:r>
+        <w:t xml:space="preserve">interaction model had the lowest RMSE with the RCS smoothing methods (3 knots)</w:t>
+      </w:r>
+      <w:r>
+        <w:t xml:space="preserve"> </w:t>
+      </w:r>
+      <w:r>
+        <w:t xml:space="preserve">being a close second (Figure</w:t>
+      </w:r>
+      <w:r>
+        <w:t xml:space="preserve"> </w:t>
+      </w:r>
+      <w:r>
+        <w:t xml:space="preserve">3.3</w:t>
+      </w:r>
+      <w:r>
+        <w:t xml:space="preserve">; Panels B and C). Increasing the</w:t>
+      </w:r>
+      <w:r>
+        <w:t xml:space="preserve"> </w:t>
+      </w:r>
+      <w:r>
+        <w:t xml:space="preserve">number of knots of RCS smoothing resulted in increased RMSE, which was less</w:t>
+      </w:r>
+      <w:r>
+        <w:t xml:space="preserve"> </w:t>
+      </w:r>
+      <w:r>
+        <w:t xml:space="preserve">pronounced in the case of strong quadratic deviations.</w:t>
       </w:r>
     </w:p>
     <w:p>
@@ -2173,12 +2354,12 @@
           <wp:inline>
             <wp:extent cx="5943600" cy="4894729"/>
             <wp:effectExtent b="0" l="0" r="0" t="0"/>
-            <wp:docPr descr="Figure 3.3: Sample size 17000" title="" id="1" name="Picture"/>
+            <wp:docPr descr="Figure 3.3: AUC 0.85" title="" id="1" name="Picture"/>
             <a:graphic>
               <a:graphicData uri="http://schemas.openxmlformats.org/drawingml/2006/picture">
                 <pic:pic>
                   <pic:nvPicPr>
-                    <pic:cNvPr descr="/home/arekkas/Documents/Projects/arekkas_HteSimulation_XXXX_2021/figures/rmse_sample_size.png" id="0" name="Picture"/>
+                    <pic:cNvPr descr="/home/arekkas/Documents/Projects/arekkas_HteSimulation_XXXX_2021/figures/rmse_auc.png" id="0" name="Picture"/>
                     <pic:cNvPicPr>
                       <a:picLocks noChangeArrowheads="1" noChangeAspect="1"/>
                     </pic:cNvPicPr>
@@ -2216,235 +2397,7 @@
         <w:pStyle w:val="ImageCaption"/>
       </w:pPr>
       <w:r>
-        <w:t xml:space="preserve">Figure 3.3: Sample size 17000</w:t>
-      </w:r>
-    </w:p>
-    <w:p>
-      <w:pPr>
-        <w:pStyle w:val="BodyText"/>
-      </w:pPr>
-      <w:r>
-        <w:t xml:space="preserve">When we introduced deviations from the base case of constant relative treatment</w:t>
-      </w:r>
-      <w:r>
-        <w:t xml:space="preserve"> </w:t>
-      </w:r>
-      <w:r>
-        <w:t xml:space="preserve">effects, while keeping fixed both the sample size (N = 4250) and the true</w:t>
-      </w:r>
-      <w:r>
-        <w:t xml:space="preserve"> </w:t>
-      </w:r>
-      <w:r>
-        <w:t xml:space="preserve">prediction AUC (0.75) the linear interaction model had the lowest RMSE (Figure</w:t>
-      </w:r>
-      <w:r>
-        <w:t xml:space="preserve"> </w:t>
-      </w:r>
-      <w:r>
-        <w:t xml:space="preserve">3.1</w:t>
-      </w:r>
-      <w:r>
-        <w:t xml:space="preserve">; Panels A, D, and G). When these deviations were moderate</w:t>
-      </w:r>
-      <w:r>
-        <w:t xml:space="preserve"> </w:t>
-      </w:r>
-      <w:r>
-        <w:t xml:space="preserve">(Figure</w:t>
-      </w:r>
-      <w:r>
-        <w:t xml:space="preserve"> </w:t>
-      </w:r>
-      <w:r>
-        <w:t xml:space="preserve">3.1</w:t>
-      </w:r>
-      <w:r>
-        <w:t xml:space="preserve">; Panel A) the constant treatment effect model had</w:t>
-      </w:r>
-      <w:r>
-        <w:t xml:space="preserve"> </w:t>
-      </w:r>
-      <w:r>
-        <w:t xml:space="preserve">comparable performance to the linear interaction model. This can be attributed</w:t>
-      </w:r>
-      <w:r>
-        <w:t xml:space="preserve"> </w:t>
-      </w:r>
-      <w:r>
-        <w:t xml:space="preserve">to the fact that such deviations are quite mild and absolute benefits maintain</w:t>
-      </w:r>
-      <w:r>
-        <w:t xml:space="preserve"> </w:t>
-      </w:r>
-      <w:r>
-        <w:t xml:space="preserve">similar patterns across baseline risk. On the contrary, when strong quadratic</w:t>
-      </w:r>
-      <w:r>
-        <w:t xml:space="preserve"> </w:t>
-      </w:r>
-      <w:r>
-        <w:t xml:space="preserve">deviations were considered the constant effect model’s RMSE sharply increased,</w:t>
-      </w:r>
-      <w:r>
-        <w:t xml:space="preserve"> </w:t>
-      </w:r>
-      <w:r>
-        <w:t xml:space="preserve">while the more flexible method of RCS smoothing (3 knots) preformed very well</w:t>
-      </w:r>
-      <w:r>
-        <w:t xml:space="preserve"> </w:t>
-      </w:r>
-      <w:r>
-        <w:t xml:space="preserve">(Figure</w:t>
-      </w:r>
-      <w:r>
-        <w:t xml:space="preserve"> </w:t>
-      </w:r>
-      <w:r>
-        <w:t xml:space="preserve">3.1</w:t>
-      </w:r>
-      <w:r>
-        <w:t xml:space="preserve">; Panel G). Again, increasing the number of knots</w:t>
-      </w:r>
-      <w:r>
-        <w:t xml:space="preserve"> </w:t>
-      </w:r>
-      <w:r>
-        <w:t xml:space="preserve">increased RMSE, indicating overfitting.</w:t>
-      </w:r>
-    </w:p>
-    <w:p>
-      <w:pPr>
-        <w:pStyle w:val="BodyText"/>
-      </w:pPr>
-      <w:r>
-        <w:t xml:space="preserve">When we increased the true prediction AUC to 0.85, models including RCS</w:t>
-      </w:r>
-      <w:r>
-        <w:t xml:space="preserve"> </w:t>
-      </w:r>
-      <w:r>
-        <w:t xml:space="preserve">smoothing had the lowest RMSE when strong quadratic deviations from the base</w:t>
-      </w:r>
-      <w:r>
-        <w:t xml:space="preserve"> </w:t>
-      </w:r>
-      <w:r>
-        <w:t xml:space="preserve">case of constant relative treatment effects were assumed (Figure</w:t>
-      </w:r>
-      <w:r>
-        <w:t xml:space="preserve"> </w:t>
-      </w:r>
-      <w:r>
-        <w:t xml:space="preserve">3.1</w:t>
-      </w:r>
-      <w:r>
-        <w:t xml:space="preserve">; Panel H). However, with milder deviations, the linear</w:t>
-      </w:r>
-      <w:r>
-        <w:t xml:space="preserve"> </w:t>
-      </w:r>
-      <w:r>
-        <w:t xml:space="preserve">interaction model had the lowest RMSE with the RCS smoothing methods (3 knots)</w:t>
-      </w:r>
-      <w:r>
-        <w:t xml:space="preserve"> </w:t>
-      </w:r>
-      <w:r>
-        <w:t xml:space="preserve">being a close second (Figure</w:t>
-      </w:r>
-      <w:r>
-        <w:t xml:space="preserve"> </w:t>
-      </w:r>
-      <w:r>
-        <w:t xml:space="preserve">3.1</w:t>
-      </w:r>
-      <w:r>
-        <w:t xml:space="preserve">; Panels B and E). Increasing the</w:t>
-      </w:r>
-      <w:r>
-        <w:t xml:space="preserve"> </w:t>
-      </w:r>
-      <w:r>
-        <w:t xml:space="preserve">number of knots of RCS smoothing resulted in increased RMSE, which was less</w:t>
-      </w:r>
-      <w:r>
-        <w:t xml:space="preserve"> </w:t>
-      </w:r>
-      <w:r>
-        <w:t xml:space="preserve">pronounced in the case of strong quadratic deviations. We observed similar</w:t>
-      </w:r>
-      <w:r>
-        <w:t xml:space="preserve"> </w:t>
-      </w:r>
-      <w:r>
-        <w:t xml:space="preserve">results when we increased the sample size to 17000, while keeping the true</w:t>
-      </w:r>
-      <w:r>
-        <w:t xml:space="preserve"> </w:t>
-      </w:r>
-      <w:r>
-        <w:t xml:space="preserve">prediction AUC constant at 0.75 (Figure</w:t>
-      </w:r>
-      <w:r>
-        <w:t xml:space="preserve"> </w:t>
-      </w:r>
-      <w:r>
-        <w:t xml:space="preserve">3.1</w:t>
-      </w:r>
-      <w:r>
-        <w:t xml:space="preserve">; Panels C, F, and I).</w:t>
-      </w:r>
-    </w:p>
-    <w:p>
-      <w:pPr>
-        <w:pStyle w:val="BodyText"/>
-      </w:pPr>
-      <w:r>
-        <w:t xml:space="preserve">When focusing on the different scenarios where true treatment-covariate</w:t>
-      </w:r>
-      <w:r>
-        <w:t xml:space="preserve"> </w:t>
-      </w:r>
-      <w:r>
-        <w:t xml:space="preserve">interactions were considered all methods had similar RMSE performance. In case</w:t>
-      </w:r>
-      <w:r>
-        <w:t xml:space="preserve"> </w:t>
-      </w:r>
-      <w:r>
-        <w:t xml:space="preserve">of strong treatment-covariate interactions the constant effect model had</w:t>
-      </w:r>
-      <w:r>
-        <w:t xml:space="preserve"> </w:t>
-      </w:r>
-      <w:r>
-        <w:t xml:space="preserve">slightly increased RMSE</w:t>
-      </w:r>
-      <w:r>
-        <w:t xml:space="preserve"> </w:t>
-      </w:r>
-      <w:r>
-        <w:t xml:space="preserve">(0.096; [0.092, 0.103])</w:t>
-      </w:r>
-      <w:r>
-        <w:t xml:space="preserve"> </w:t>
-      </w:r>
-      <w:r>
-        <w:t xml:space="preserve">compared to the other methods. The linear interaction model with the risk linear</w:t>
-      </w:r>
-      <w:r>
-        <w:t xml:space="preserve"> </w:t>
-      </w:r>
-      <w:r>
-        <w:t xml:space="preserve">predictor had the lowest RMSE</w:t>
-      </w:r>
-      <w:r>
-        <w:t xml:space="preserve"> </w:t>
-      </w:r>
-      <w:r>
-        <w:t xml:space="preserve">(0.088; [0.08, 0.095]).</w:t>
+        <w:t xml:space="preserve">Figure 3.3: AUC 0.85</w:t>
       </w:r>
     </w:p>
     <w:p>
@@ -2678,6 +2631,212 @@
         <w:t xml:space="preserve">3.2	Real data</w:t>
       </w:r>
       <w:bookmarkEnd w:id="33"/>
+    </w:p>
+    <w:p>
+      <w:pPr>
+        <w:pStyle w:val="FirstParagraph"/>
+      </w:pPr>
+      <w:r>
+        <w:t xml:space="preserve">We demonstrate the different methods for individualizing treatment benefits</w:t>
+      </w:r>
+      <w:r>
+        <w:t xml:space="preserve"> </w:t>
+      </w:r>
+      <w:r>
+        <w:t xml:space="preserve">using data from 30,510 patients with an acute myocardial infarction</w:t>
+      </w:r>
+      <w:r>
+        <w:t xml:space="preserve"> </w:t>
+      </w:r>
+      <w:r>
+        <w:t xml:space="preserve">(MI) included in the GUSTO-I trial.</w:t>
+      </w:r>
+      <w:r>
+        <w:t xml:space="preserve"> </w:t>
+      </w:r>
+      <w:r>
+        <w:t xml:space="preserve">10,348 patients were randomized to</w:t>
+      </w:r>
+      <w:r>
+        <w:t xml:space="preserve"> </w:t>
+      </w:r>
+      <w:r>
+        <w:t xml:space="preserve">tissue plasminogen activator (tPA) treatment and</w:t>
+      </w:r>
+      <w:r>
+        <w:t xml:space="preserve"> </w:t>
+      </w:r>
+      <w:r>
+        <w:t xml:space="preserve">20,162 were randomized to</w:t>
+      </w:r>
+      <w:r>
+        <w:t xml:space="preserve"> </w:t>
+      </w:r>
+      <w:r>
+        <w:t xml:space="preserve">streptokinase. The outcome of interest was 30-day mortality, recorded for all</w:t>
+      </w:r>
+      <w:r>
+        <w:t xml:space="preserve"> </w:t>
+      </w:r>
+      <w:r>
+        <w:t xml:space="preserve">patients.</w:t>
+      </w:r>
+    </w:p>
+    <w:p>
+      <w:pPr>
+        <w:pStyle w:val="BodyText"/>
+      </w:pPr>
+      <w:r>
+        <w:t xml:space="preserve">In line with (Califf 1997; Steyerberg 2000), we fitted a logistic regression</w:t>
+      </w:r>
+      <w:r>
+        <w:t xml:space="preserve"> </w:t>
+      </w:r>
+      <w:r>
+        <w:t xml:space="preserve">model with 6 baseline covariates, i.e. age, Killip class, systolic blood</w:t>
+      </w:r>
+      <w:r>
+        <w:t xml:space="preserve"> </w:t>
+      </w:r>
+      <w:r>
+        <w:t xml:space="preserve">pressure, heart rate, an indicator of previous MI, and the location of MI, to</w:t>
+      </w:r>
+      <w:r>
+        <w:t xml:space="preserve"> </w:t>
+      </w:r>
+      <w:r>
+        <w:t xml:space="preserve">predict 30-day mortality risk. A constant effect of treatment was included in</w:t>
+      </w:r>
+      <w:r>
+        <w:t xml:space="preserve"> </w:t>
+      </w:r>
+      <w:r>
+        <w:t xml:space="preserve">the model. When deriving risk predictions for individuals we set the treatment</w:t>
+      </w:r>
+      <w:r>
+        <w:t xml:space="preserve"> </w:t>
+      </w:r>
+      <w:r>
+        <w:t xml:space="preserve">indicator to 0. More information on model development can be found in the</w:t>
+      </w:r>
+      <w:r>
+        <w:t xml:space="preserve"> </w:t>
+      </w:r>
+      <w:r>
+        <w:t xml:space="preserve">supplement.</w:t>
+      </w:r>
+    </w:p>
+    <w:p>
+      <w:pPr>
+        <w:pStyle w:val="BodyText"/>
+      </w:pPr>
+      <w:r>
+        <w:t xml:space="preserve">We used the risk linear predictor to fit the the proposed methods under study</w:t>
+      </w:r>
+      <w:r>
+        <w:t xml:space="preserve"> </w:t>
+      </w:r>
+      <w:r>
+        <w:t xml:space="preserve">for individualizing absolute benefit predictions. All methods had quite</w:t>
+      </w:r>
+      <w:r>
+        <w:t xml:space="preserve"> </w:t>
+      </w:r>
+      <w:r>
+        <w:t xml:space="preserve">comparable results, in the sense that we predicted increasing benefits for</w:t>
+      </w:r>
+      <w:r>
+        <w:t xml:space="preserve"> </w:t>
+      </w:r>
+      <w:r>
+        <w:t xml:space="preserve">patients with higher baseline risk predictions. In terms of c-for benefit,</w:t>
+      </w:r>
+      <w:r>
+        <w:t xml:space="preserve"> </w:t>
+      </w:r>
+      <w:r>
+        <w:t xml:space="preserve">validated internally, all models had quite comparable performance ranging from</w:t>
+      </w:r>
+      <w:r>
+        <w:t xml:space="preserve"> </w:t>
+      </w:r>
+      <w:r>
+        <w:t xml:space="preserve">0.519 (RCS smoothing with 3 knots) to 0.542 (RCS smoothing with 4 knots).</w:t>
+      </w:r>
+      <w:r>
+        <w:t xml:space="preserve"> </w:t>
+      </w:r>
+      <w:r>
+        <w:t xml:space="preserve">Similar conclusions could be drawn in terms of ICI-for-benefit which ranged</w:t>
+      </w:r>
+      <w:r>
+        <w:t xml:space="preserve"> </w:t>
+      </w:r>
+      <w:r>
+        <w:t xml:space="preserve">from 0.0039 (linear interaction approach) to 0.0053 (RCS smoothing with 4</w:t>
+      </w:r>
+      <w:r>
+        <w:t xml:space="preserve"> </w:t>
+      </w:r>
+      <w:r>
+        <w:t xml:space="preserve">knots).</w:t>
+      </w:r>
+    </w:p>
+    <w:p>
+      <w:pPr>
+        <w:pStyle w:val="BodyText"/>
+      </w:pPr>
+      <w:r>
+        <w:t xml:space="preserve">The adaptive approach picked the</w:t>
+      </w:r>
+      <w:r>
+        <w:t xml:space="preserve"> </w:t>
+      </w:r>
+      <w:r>
+        <w:t xml:space="preserve">model with RCS smoothing with 4 knots, which had quite comparable performance to</w:t>
+      </w:r>
+      <w:r>
+        <w:t xml:space="preserve"> </w:t>
+      </w:r>
+      <w:r>
+        <w:t xml:space="preserve">the smooth fit with 5 knots. However, for lower baseline risk these 2 models</w:t>
+      </w:r>
+      <w:r>
+        <w:t xml:space="preserve"> </w:t>
+      </w:r>
+      <w:r>
+        <w:t xml:space="preserve">predicted implausible benefits and maybe should be avoided when applying such</w:t>
+      </w:r>
+      <w:r>
+        <w:t xml:space="preserve"> </w:t>
+      </w:r>
+      <w:r>
+        <w:t xml:space="preserve">models in practice. The linear interaction model and the model with RCS</w:t>
+      </w:r>
+      <w:r>
+        <w:t xml:space="preserve"> </w:t>
+      </w:r>
+      <w:r>
+        <w:t xml:space="preserve">smoothing (3 knots) made very similar predictions, while also followed quite</w:t>
+      </w:r>
+      <w:r>
+        <w:t xml:space="preserve"> </w:t>
+      </w:r>
+      <w:r>
+        <w:t xml:space="preserve">closely the evolution of the stratified estimates. In this case, we observed</w:t>
+      </w:r>
+      <w:r>
+        <w:t xml:space="preserve"> </w:t>
+      </w:r>
+      <w:r>
+        <w:t xml:space="preserve">that even using a simple model with a constant relative treatment effect can</w:t>
+      </w:r>
+      <w:r>
+        <w:t xml:space="preserve"> </w:t>
+      </w:r>
+      <w:r>
+        <w:t xml:space="preserve">result in very similar benefit predictions as other more complex approaches.</w:t>
+      </w:r>
     </w:p>
     <w:p>
       <w:pPr>

</xml_diff>

<commit_message>
add proper figure captions
</commit_message>
<xml_diff>
--- a/submission/manuscript.docx
+++ b/submission/manuscript.docx
@@ -2602,7 +2602,7 @@
           <wp:inline>
             <wp:extent cx="5943600" cy="4894729"/>
             <wp:effectExtent b="0" l="0" r="0" t="0"/>
-            <wp:docPr descr="Figure 3.1: RMSE base case" title="" id="1" name="Picture"/>
+            <wp:docPr descr="Figure 3.1: RMSE of the considered methods across 500 replications calculated in a simulated sample of size 500,000.  presents the results under the base case scenario of true constant relative treatment effect, with a true prediction AUC of 0.75 and sample size of 4250;  presents the results under moderate linear deviations from the base case of constant treatment effects, while holding true prediction AUC and sample size constant;  presents the results for strong linear deviations from the base case scenario of constant relative treatment effects;  presents the results for strong quadratic deviations from the base case scenario of constant relative treatment effects." title="" id="1" name="Picture"/>
             <a:graphic>
               <a:graphicData uri="http://schemas.openxmlformats.org/drawingml/2006/picture">
                 <pic:pic>
@@ -2645,7 +2645,43 @@
         <w:pStyle w:val="ImageCaption"/>
       </w:pPr>
       <w:r>
-        <w:t xml:space="preserve">Figure 3.1: RMSE base case</w:t>
+        <w:t xml:space="preserve">Figure 3.1: RMSE of the considered methods across 500 replications calculated in a simulated sample of size 500,000.</w:t>
+      </w:r>
+      <w:r>
+        <w:t xml:space="preserve"> </w:t>
+      </w:r>
+      <w:r>
+        <w:t xml:space="preserve"> </w:t>
+      </w:r>
+      <w:r>
+        <w:t xml:space="preserve">presents the results under the base case scenario of true constant relative treatment effect, with a true prediction AUC of 0.75 and sample size of 4250;</w:t>
+      </w:r>
+      <w:r>
+        <w:t xml:space="preserve"> </w:t>
+      </w:r>
+      <w:r>
+        <w:t xml:space="preserve"> </w:t>
+      </w:r>
+      <w:r>
+        <w:t xml:space="preserve">presents the results under moderate linear deviations from the base case of constant treatment effects, while holding true prediction AUC and sample size constant;</w:t>
+      </w:r>
+      <w:r>
+        <w:t xml:space="preserve"> </w:t>
+      </w:r>
+      <w:r>
+        <w:t xml:space="preserve"> </w:t>
+      </w:r>
+      <w:r>
+        <w:t xml:space="preserve">presents the results for strong linear deviations from the base case scenario of constant relative treatment effects;</w:t>
+      </w:r>
+      <w:r>
+        <w:t xml:space="preserve"> </w:t>
+      </w:r>
+      <w:r>
+        <w:t xml:space="preserve"> </w:t>
+      </w:r>
+      <w:r>
+        <w:t xml:space="preserve">presents the results for strong quadratic deviations from the base case scenario of constant relative treatment effects.</w:t>
       </w:r>
     </w:p>
     <w:p>
@@ -2740,7 +2776,7 @@
           <wp:inline>
             <wp:extent cx="5943600" cy="4894729"/>
             <wp:effectExtent b="0" l="0" r="0" t="0"/>
-            <wp:docPr descr="Figure 3.2: Sample size 17000" title="" id="1" name="Picture"/>
+            <wp:docPr descr="Figure 3.2: RMSE of the considered methods across 500 replications calculated in a simulated sample of size 500,000.  presents the results under the base case scenario of true constant relative treatment effect, with a true prediction AUC of 0.75 and sample size of 17,000;  presents the results under moderate linear deviations from the base case of constant treatment effects, while holding true prediction AUC and sample size constant;  presents the results for strong linear deviations from the base case scenario of constant relative treatment effects;  presents the results for strong quadratic deviations from the base case scenario of constant relative treatment effects." title="" id="1" name="Picture"/>
             <a:graphic>
               <a:graphicData uri="http://schemas.openxmlformats.org/drawingml/2006/picture">
                 <pic:pic>
@@ -2783,7 +2819,43 @@
         <w:pStyle w:val="ImageCaption"/>
       </w:pPr>
       <w:r>
-        <w:t xml:space="preserve">Figure 3.2: Sample size 17000</w:t>
+        <w:t xml:space="preserve">Figure 3.2: RMSE of the considered methods across 500 replications calculated in a simulated sample of size 500,000.</w:t>
+      </w:r>
+      <w:r>
+        <w:t xml:space="preserve"> </w:t>
+      </w:r>
+      <w:r>
+        <w:t xml:space="preserve"> </w:t>
+      </w:r>
+      <w:r>
+        <w:t xml:space="preserve">presents the results under the base case scenario of true constant relative treatment effect, with a true prediction AUC of 0.75 and sample size of 17,000;</w:t>
+      </w:r>
+      <w:r>
+        <w:t xml:space="preserve"> </w:t>
+      </w:r>
+      <w:r>
+        <w:t xml:space="preserve"> </w:t>
+      </w:r>
+      <w:r>
+        <w:t xml:space="preserve">presents the results under moderate linear deviations from the base case of constant treatment effects, while holding true prediction AUC and sample size constant;</w:t>
+      </w:r>
+      <w:r>
+        <w:t xml:space="preserve"> </w:t>
+      </w:r>
+      <w:r>
+        <w:t xml:space="preserve"> </w:t>
+      </w:r>
+      <w:r>
+        <w:t xml:space="preserve">presents the results for strong linear deviations from the base case scenario of constant relative treatment effects;</w:t>
+      </w:r>
+      <w:r>
+        <w:t xml:space="preserve"> </w:t>
+      </w:r>
+      <w:r>
+        <w:t xml:space="preserve"> </w:t>
+      </w:r>
+      <w:r>
+        <w:t xml:space="preserve">presents the results for strong quadratic deviations from the base case scenario of constant relative treatment effects.</w:t>
       </w:r>
     </w:p>
     <w:p>
@@ -2857,7 +2929,7 @@
           <wp:inline>
             <wp:extent cx="5943600" cy="4894729"/>
             <wp:effectExtent b="0" l="0" r="0" t="0"/>
-            <wp:docPr descr="Figure 3.3: AUC 0.85" title="" id="1" name="Picture"/>
+            <wp:docPr descr="Figure 3.3: RMSE of the considered methods across 500 replications calculated in a simulated sample of size 500,000.  presents the results under the base case scenario of true constant relative treatment effect, with a true prediction AUC of 0.85 and sample size of 4,250;  presents the results under moderate linear deviations from the base case of constant treatment effects, while holding true prediction AUC and sample size constant;  presents the results for strong linear deviations from the base case scenario of constant relative treatment effects;  presents the results for strong quadratic deviations from the base case scenario of constant relative treatment effects." title="" id="1" name="Picture"/>
             <a:graphic>
               <a:graphicData uri="http://schemas.openxmlformats.org/drawingml/2006/picture">
                 <pic:pic>
@@ -2900,7 +2972,43 @@
         <w:pStyle w:val="ImageCaption"/>
       </w:pPr>
       <w:r>
-        <w:t xml:space="preserve">Figure 3.3: AUC 0.85</w:t>
+        <w:t xml:space="preserve">Figure 3.3: RMSE of the considered methods across 500 replications calculated in a simulated sample of size 500,000.</w:t>
+      </w:r>
+      <w:r>
+        <w:t xml:space="preserve"> </w:t>
+      </w:r>
+      <w:r>
+        <w:t xml:space="preserve"> </w:t>
+      </w:r>
+      <w:r>
+        <w:t xml:space="preserve">presents the results under the base case scenario of true constant relative treatment effect, with a true prediction AUC of 0.85 and sample size of 4,250;</w:t>
+      </w:r>
+      <w:r>
+        <w:t xml:space="preserve"> </w:t>
+      </w:r>
+      <w:r>
+        <w:t xml:space="preserve"> </w:t>
+      </w:r>
+      <w:r>
+        <w:t xml:space="preserve">presents the results under moderate linear deviations from the base case of constant treatment effects, while holding true prediction AUC and sample size constant;</w:t>
+      </w:r>
+      <w:r>
+        <w:t xml:space="preserve"> </w:t>
+      </w:r>
+      <w:r>
+        <w:t xml:space="preserve"> </w:t>
+      </w:r>
+      <w:r>
+        <w:t xml:space="preserve">presents the results for strong linear deviations from the base case scenario of constant relative treatment effects;</w:t>
+      </w:r>
+      <w:r>
+        <w:t xml:space="preserve"> </w:t>
+      </w:r>
+      <w:r>
+        <w:t xml:space="preserve"> </w:t>
+      </w:r>
+      <w:r>
+        <w:t xml:space="preserve">presents the results for strong quadratic deviations from the base case scenario of constant relative treatment effects.</w:t>
       </w:r>
     </w:p>
     <w:p>
@@ -2971,7 +3079,7 @@
           <wp:inline>
             <wp:extent cx="5943600" cy="5673436"/>
             <wp:effectExtent b="0" l="0" r="0" t="0"/>
-            <wp:docPr descr="Figure 3.4: Discrimination for benefit base case." title="" id="1" name="Picture"/>
+            <wp:docPr descr="Figure 3.4: Discrimination for benefit of the considered methods across 500 replications calculated in a simulated sample of size 500,000.  presents the results under the base case scenario of true constant relative treatment effect, with a true prediction AUC of 0.75 and sample size of 4250;  presents the results under moderate linear deviations from the base case of constant treatment effects, while holding true prediction AUC and sample size constant;  presents the results for strong linear deviations from the base case scenario of constant relative treatment effects;  presents the results for strong quadratic deviations from the base case scenario of constant relative treatment effects." title="" id="1" name="Picture"/>
             <a:graphic>
               <a:graphicData uri="http://schemas.openxmlformats.org/drawingml/2006/picture">
                 <pic:pic>
@@ -3014,7 +3122,43 @@
         <w:pStyle w:val="ImageCaption"/>
       </w:pPr>
       <w:r>
-        <w:t xml:space="preserve">Figure 3.4: Discrimination for benefit base case.</w:t>
+        <w:t xml:space="preserve">Figure 3.4: Discrimination for benefit of the considered methods across 500 replications calculated in a simulated sample of size 500,000.</w:t>
+      </w:r>
+      <w:r>
+        <w:t xml:space="preserve"> </w:t>
+      </w:r>
+      <w:r>
+        <w:t xml:space="preserve"> </w:t>
+      </w:r>
+      <w:r>
+        <w:t xml:space="preserve">presents the results under the base case scenario of true constant relative treatment effect, with a true prediction AUC of 0.75 and sample size of 4250;</w:t>
+      </w:r>
+      <w:r>
+        <w:t xml:space="preserve"> </w:t>
+      </w:r>
+      <w:r>
+        <w:t xml:space="preserve"> </w:t>
+      </w:r>
+      <w:r>
+        <w:t xml:space="preserve">presents the results under moderate linear deviations from the base case of constant treatment effects, while holding true prediction AUC and sample size constant;</w:t>
+      </w:r>
+      <w:r>
+        <w:t xml:space="preserve"> </w:t>
+      </w:r>
+      <w:r>
+        <w:t xml:space="preserve"> </w:t>
+      </w:r>
+      <w:r>
+        <w:t xml:space="preserve">presents the results for strong linear deviations from the base case scenario of constant relative treatment effects;</w:t>
+      </w:r>
+      <w:r>
+        <w:t xml:space="preserve"> </w:t>
+      </w:r>
+      <w:r>
+        <w:t xml:space="preserve"> </w:t>
+      </w:r>
+      <w:r>
+        <w:t xml:space="preserve">presents the results for strong quadratic deviations from the base case scenario of constant relative treatment effects.</w:t>
       </w:r>
     </w:p>
     <w:p>
@@ -3073,7 +3217,7 @@
           <wp:inline>
             <wp:extent cx="5943600" cy="5673436"/>
             <wp:effectExtent b="0" l="0" r="0" t="0"/>
-            <wp:docPr descr="Figure 3.5: Calibration for benefit base case." title="" id="1" name="Picture"/>
+            <wp:docPr descr="Figure 3.5: Calibration for benefit of the considered methods across 500 replications calculated in a simulated sample of size 500,000.  presents the results under the base case scenario of true constant relative treatment effect, with a true prediction AUC of 0.75 and sample size of 4250;  presents the results under moderate linear deviations from the base case of constant treatment effects, while holding true prediction AUC and sample size constant;  presents the results for strong linear deviations from the base case scenario of constant relative treatment effects;  presents the results for strong quadratic deviations from the base case scenario of constant relative treatment effects." title="" id="1" name="Picture"/>
             <a:graphic>
               <a:graphicData uri="http://schemas.openxmlformats.org/drawingml/2006/picture">
                 <pic:pic>
@@ -3116,7 +3260,43 @@
         <w:pStyle w:val="ImageCaption"/>
       </w:pPr>
       <w:r>
-        <w:t xml:space="preserve">Figure 3.5: Calibration for benefit base case.</w:t>
+        <w:t xml:space="preserve">Figure 3.5: Calibration for benefit of the considered methods across 500 replications calculated in a simulated sample of size 500,000.</w:t>
+      </w:r>
+      <w:r>
+        <w:t xml:space="preserve"> </w:t>
+      </w:r>
+      <w:r>
+        <w:t xml:space="preserve"> </w:t>
+      </w:r>
+      <w:r>
+        <w:t xml:space="preserve">presents the results under the base case scenario of true constant relative treatment effect, with a true prediction AUC of 0.75 and sample size of 4250;</w:t>
+      </w:r>
+      <w:r>
+        <w:t xml:space="preserve"> </w:t>
+      </w:r>
+      <w:r>
+        <w:t xml:space="preserve"> </w:t>
+      </w:r>
+      <w:r>
+        <w:t xml:space="preserve">presents the results under moderate linear deviations from the base case of constant treatment effects, while holding true prediction AUC and sample size constant;</w:t>
+      </w:r>
+      <w:r>
+        <w:t xml:space="preserve"> </w:t>
+      </w:r>
+      <w:r>
+        <w:t xml:space="preserve"> </w:t>
+      </w:r>
+      <w:r>
+        <w:t xml:space="preserve">presents the results for strong linear deviations from the base case scenario of constant relative treatment effects;</w:t>
+      </w:r>
+      <w:r>
+        <w:t xml:space="preserve"> </w:t>
+      </w:r>
+      <w:r>
+        <w:t xml:space="preserve"> </w:t>
+      </w:r>
+      <w:r>
+        <w:t xml:space="preserve">presents the results for strong quadratic deviations from the base case scenario of constant relative treatment effects.</w:t>
       </w:r>
     </w:p>
     <w:p>
@@ -3353,7 +3533,7 @@
           <wp:inline>
             <wp:extent cx="5943600" cy="4245428"/>
             <wp:effectExtent b="0" l="0" r="0" t="0"/>
-            <wp:docPr descr="Figure 3.6: Caption" title="" id="1" name="Picture"/>
+            <wp:docPr descr="Figure 3.6: Individualized absolute benefit predictions based on baseline risk when using a constantn treatment effect approach, a linear interaction approach and RCS smoothing using 3,4 and 5 knots. Risk stratified estimates of absolute benefit are presented within quartiles of baseline risk as reference." title="" id="1" name="Picture"/>
             <a:graphic>
               <a:graphicData uri="http://schemas.openxmlformats.org/drawingml/2006/picture">
                 <pic:pic>
@@ -3396,31 +3576,41 @@
         <w:pStyle w:val="ImageCaption"/>
       </w:pPr>
       <w:r>
-        <w:t xml:space="preserve">Figure 3.6: Caption</w:t>
+        <w:t xml:space="preserve">Figure 3.6: Individualized absolute benefit predictions based on baseline risk when using a constantn treatment effect approach, a linear interaction approach and RCS smoothing using 3,4 and 5 knots. Risk stratified estimates of absolute benefit are presented within quartiles of baseline risk as reference.</w:t>
       </w:r>
     </w:p>
     <w:p>
-      <w:r>
-        <w:br w:type="page"/>
-      </w:r>
-    </w:p>
-    <w:p>
       <w:pPr>
         <w:pStyle w:val="Heading1"/>
       </w:pPr>
-      <w:bookmarkStart w:id="35" w:name="references"/>
-      <w:r>
-        <w:t xml:space="preserve">4	References</w:t>
+      <w:bookmarkStart w:id="35" w:name="discussion"/>
+      <w:r>
+        <w:t xml:space="preserve">4	Discussion</w:t>
       </w:r>
       <w:bookmarkEnd w:id="35"/>
     </w:p>
     <w:p>
+      <w:r>
+        <w:br w:type="page"/>
+      </w:r>
+    </w:p>
+    <w:p>
+      <w:pPr>
+        <w:pStyle w:val="Heading1"/>
+      </w:pPr>
+      <w:bookmarkStart w:id="36" w:name="references"/>
+      <w:r>
+        <w:t xml:space="preserve">5	References</w:t>
+      </w:r>
+      <w:bookmarkEnd w:id="36"/>
+    </w:p>
+    <w:p>
       <w:pPr>
         <w:pStyle w:val="FirstParagraph"/>
       </w:pPr>
     </w:p>
-    <w:bookmarkStart w:id="58" w:name="refs"/>
-    <w:bookmarkStart w:id="37" w:name="ref-Varadhan2013"/>
+    <w:bookmarkStart w:id="59" w:name="refs"/>
+    <w:bookmarkStart w:id="38" w:name="ref-Varadhan2013"/>
     <w:p>
       <w:pPr>
         <w:pStyle w:val="Bibliography"/>
@@ -3431,7 +3621,7 @@
       <w:r>
         <w:t xml:space="preserve"> </w:t>
       </w:r>
-      <w:hyperlink r:id="rId36">
+      <w:hyperlink r:id="rId37">
         <w:r>
           <w:rPr>
             <w:rStyle w:val="Hyperlink"/>
@@ -3443,8 +3633,8 @@
         <w:t xml:space="preserve">.</w:t>
       </w:r>
     </w:p>
-    <w:bookmarkEnd w:id="37"/>
-    <w:bookmarkStart w:id="39" w:name="ref-Rekkas2020"/>
+    <w:bookmarkEnd w:id="38"/>
+    <w:bookmarkStart w:id="40" w:name="ref-Rekkas2020"/>
     <w:p>
       <w:pPr>
         <w:pStyle w:val="Bibliography"/>
@@ -3455,7 +3645,7 @@
       <w:r>
         <w:t xml:space="preserve"> </w:t>
       </w:r>
-      <w:hyperlink r:id="rId38">
+      <w:hyperlink r:id="rId39">
         <w:r>
           <w:rPr>
             <w:rStyle w:val="Hyperlink"/>
@@ -3467,8 +3657,8 @@
         <w:t xml:space="preserve">.</w:t>
       </w:r>
     </w:p>
-    <w:bookmarkEnd w:id="39"/>
-    <w:bookmarkStart w:id="41" w:name="ref-Kent2019"/>
+    <w:bookmarkEnd w:id="40"/>
+    <w:bookmarkStart w:id="42" w:name="ref-Kent2019"/>
     <w:p>
       <w:pPr>
         <w:pStyle w:val="Bibliography"/>
@@ -3479,7 +3669,7 @@
       <w:r>
         <w:t xml:space="preserve"> </w:t>
       </w:r>
-      <w:hyperlink r:id="rId40">
+      <w:hyperlink r:id="rId41">
         <w:r>
           <w:rPr>
             <w:rStyle w:val="Hyperlink"/>
@@ -3491,8 +3681,8 @@
         <w:t xml:space="preserve">.</w:t>
       </w:r>
     </w:p>
-    <w:bookmarkEnd w:id="41"/>
-    <w:bookmarkStart w:id="43" w:name="ref-PathEnE"/>
+    <w:bookmarkEnd w:id="42"/>
+    <w:bookmarkStart w:id="44" w:name="ref-PathEnE"/>
     <w:p>
       <w:pPr>
         <w:pStyle w:val="Bibliography"/>
@@ -3503,7 +3693,7 @@
       <w:r>
         <w:t xml:space="preserve"> </w:t>
       </w:r>
-      <w:hyperlink r:id="rId42">
+      <w:hyperlink r:id="rId43">
         <w:r>
           <w:rPr>
             <w:rStyle w:val="Hyperlink"/>
@@ -3515,8 +3705,8 @@
         <w:t xml:space="preserve">.</w:t>
       </w:r>
     </w:p>
-    <w:bookmarkEnd w:id="43"/>
-    <w:bookmarkStart w:id="45" w:name="ref-vanKlaveren2019"/>
+    <w:bookmarkEnd w:id="44"/>
+    <w:bookmarkStart w:id="46" w:name="ref-vanKlaveren2019"/>
     <w:p>
       <w:pPr>
         <w:pStyle w:val="Bibliography"/>
@@ -3527,7 +3717,7 @@
       <w:r>
         <w:t xml:space="preserve"> </w:t>
       </w:r>
-      <w:hyperlink r:id="rId44">
+      <w:hyperlink r:id="rId45">
         <w:r>
           <w:rPr>
             <w:rStyle w:val="Hyperlink"/>
@@ -3539,8 +3729,8 @@
         <w:t xml:space="preserve">.</w:t>
       </w:r>
     </w:p>
-    <w:bookmarkEnd w:id="45"/>
-    <w:bookmarkStart w:id="47" w:name="ref-Kent2010"/>
+    <w:bookmarkEnd w:id="46"/>
+    <w:bookmarkStart w:id="48" w:name="ref-Kent2010"/>
     <w:p>
       <w:pPr>
         <w:pStyle w:val="Bibliography"/>
@@ -3551,7 +3741,7 @@
       <w:r>
         <w:t xml:space="preserve"> </w:t>
       </w:r>
-      <w:hyperlink r:id="rId46">
+      <w:hyperlink r:id="rId47">
         <w:r>
           <w:rPr>
             <w:rStyle w:val="Hyperlink"/>
@@ -3563,8 +3753,8 @@
         <w:t xml:space="preserve">.</w:t>
       </w:r>
     </w:p>
-    <w:bookmarkEnd w:id="47"/>
-    <w:bookmarkStart w:id="49" w:name="ref-Harrell1988"/>
+    <w:bookmarkEnd w:id="48"/>
+    <w:bookmarkStart w:id="50" w:name="ref-Harrell1988"/>
     <w:p>
       <w:pPr>
         <w:pStyle w:val="Bibliography"/>
@@ -3575,7 +3765,7 @@
       <w:r>
         <w:t xml:space="preserve"> </w:t>
       </w:r>
-      <w:hyperlink r:id="rId48">
+      <w:hyperlink r:id="rId49">
         <w:r>
           <w:rPr>
             <w:rStyle w:val="Hyperlink"/>
@@ -3587,8 +3777,8 @@
         <w:t xml:space="preserve">.</w:t>
       </w:r>
     </w:p>
-    <w:bookmarkEnd w:id="49"/>
-    <w:bookmarkStart w:id="51" w:name="ref-vanKlaveren2018"/>
+    <w:bookmarkEnd w:id="50"/>
+    <w:bookmarkStart w:id="52" w:name="ref-vanKlaveren2018"/>
     <w:p>
       <w:pPr>
         <w:pStyle w:val="Bibliography"/>
@@ -3599,7 +3789,7 @@
       <w:r>
         <w:t xml:space="preserve"> </w:t>
       </w:r>
-      <w:hyperlink r:id="rId50">
+      <w:hyperlink r:id="rId51">
         <w:r>
           <w:rPr>
             <w:rStyle w:val="Hyperlink"/>
@@ -3611,8 +3801,8 @@
         <w:t xml:space="preserve">.</w:t>
       </w:r>
     </w:p>
-    <w:bookmarkEnd w:id="51"/>
-    <w:bookmarkStart w:id="53" w:name="ref-Austin2019"/>
+    <w:bookmarkEnd w:id="52"/>
+    <w:bookmarkStart w:id="54" w:name="ref-Austin2019"/>
     <w:p>
       <w:pPr>
         <w:pStyle w:val="Bibliography"/>
@@ -3623,7 +3813,7 @@
       <w:r>
         <w:t xml:space="preserve"> </w:t>
       </w:r>
-      <w:hyperlink r:id="rId52">
+      <w:hyperlink r:id="rId53">
         <w:r>
           <w:rPr>
             <w:rStyle w:val="Hyperlink"/>
@@ -3635,8 +3825,8 @@
         <w:t xml:space="preserve">.</w:t>
       </w:r>
     </w:p>
-    <w:bookmarkEnd w:id="53"/>
-    <w:bookmarkStart w:id="55" w:name="ref-Califf1997"/>
+    <w:bookmarkEnd w:id="54"/>
+    <w:bookmarkStart w:id="56" w:name="ref-Califf1997"/>
     <w:p>
       <w:pPr>
         <w:pStyle w:val="Bibliography"/>
@@ -3647,7 +3837,7 @@
       <w:r>
         <w:t xml:space="preserve"> </w:t>
       </w:r>
-      <w:hyperlink r:id="rId54">
+      <w:hyperlink r:id="rId55">
         <w:r>
           <w:rPr>
             <w:rStyle w:val="Hyperlink"/>
@@ -3659,8 +3849,8 @@
         <w:t xml:space="preserve">.</w:t>
       </w:r>
     </w:p>
-    <w:bookmarkEnd w:id="55"/>
-    <w:bookmarkStart w:id="57" w:name="ref-Steyerberg2000"/>
+    <w:bookmarkEnd w:id="56"/>
+    <w:bookmarkStart w:id="58" w:name="ref-Steyerberg2000"/>
     <w:p>
       <w:pPr>
         <w:pStyle w:val="Bibliography"/>
@@ -3671,7 +3861,7 @@
       <w:r>
         <w:t xml:space="preserve"> </w:t>
       </w:r>
-      <w:hyperlink r:id="rId56">
+      <w:hyperlink r:id="rId57">
         <w:r>
           <w:rPr>
             <w:rStyle w:val="Hyperlink"/>
@@ -3683,8 +3873,8 @@
         <w:t xml:space="preserve">.</w:t>
       </w:r>
     </w:p>
-    <w:bookmarkEnd w:id="57"/>
     <w:bookmarkEnd w:id="58"/>
+    <w:bookmarkEnd w:id="59"/>
     <w:p>
       <w:pPr>
         <w:pStyle w:val="BodyText"/>

</xml_diff>

<commit_message>
adjust manuscript to the reference docx file
</commit_message>
<xml_diff>
--- a/submission/manuscript.docx
+++ b/submission/manuscript.docx
@@ -3502,7 +3502,7 @@
       <w:r>
         <w:drawing>
           <wp:inline>
-            <wp:extent cx="5334000" cy="4392705"/>
+            <wp:extent cx="5943600" cy="4894729"/>
             <wp:effectExtent b="0" l="0" r="0" t="0"/>
             <wp:docPr descr="Figure 3.1: RMSE of the considered methods across 500 replications calculated in a simulated superpopulation of size 500,000.  presents the results of the scenario with true constant relative treatment effect, with a true prediction AUC of 0.75 and sample size of 4250;  presents the results under moderate linear deviations from constant treatment effects;  presents the results for strong linear deviations from constant relative treatment effects;  presents the results for strong quadratic deviations from constant relative treatment effects." title="" id="1" name="Picture"/>
             <a:graphic>
@@ -3523,7 +3523,7 @@
                   <pic:spPr bwMode="auto">
                     <a:xfrm>
                       <a:off x="0" y="0"/>
-                      <a:ext cx="5334000" cy="4392705"/>
+                      <a:ext cx="5943600" cy="4894729"/>
                     </a:xfrm>
                     <a:prstGeom prst="rect">
                       <a:avLst/>
@@ -3673,7 +3673,7 @@
       <w:r>
         <w:drawing>
           <wp:inline>
-            <wp:extent cx="5334000" cy="4392705"/>
+            <wp:extent cx="5943600" cy="4894729"/>
             <wp:effectExtent b="0" l="0" r="0" t="0"/>
             <wp:docPr descr="Figure 3.2: RMSE of the considered methods across 500 replications calculated in a simulated sample of size 500,000.  presents the results under the base case scenario of true constant relative treatment effect, with a true prediction AUC of 0.75 and sample size of 17,000;  presents the results under moderate linear deviations from constant treatment effects;  presents the results for strong linear deviations from constant relative treatment effects;  presents the results for strong quadratic deviations constant relative treatment effects." title="" id="1" name="Picture"/>
             <a:graphic>
@@ -3694,7 +3694,7 @@
                   <pic:spPr bwMode="auto">
                     <a:xfrm>
                       <a:off x="0" y="0"/>
-                      <a:ext cx="5334000" cy="4392705"/>
+                      <a:ext cx="5943600" cy="4894729"/>
                     </a:xfrm>
                     <a:prstGeom prst="rect">
                       <a:avLst/>
@@ -3820,7 +3820,7 @@
       <w:r>
         <w:drawing>
           <wp:inline>
-            <wp:extent cx="5334000" cy="4392705"/>
+            <wp:extent cx="5943600" cy="4894729"/>
             <wp:effectExtent b="0" l="0" r="0" t="0"/>
             <wp:docPr descr="Figure 3.3: RMSE of the considered methods across 500 replications calculated in a simulated sample of size 500,000.  presents the results under the base case scenario of true constant relative treatment effect, with a true prediction AUC of 0.85 and sample size of 4,250;  presents the results under moderate linear deviations from constant treatment effects, while holding true prediction AUC and sample size constant;  presents the results for strong linear deviations from constant relative treatment effects;  presents the results for strong quadratic deviations from constant relative treatment effects." title="" id="1" name="Picture"/>
             <a:graphic>
@@ -3841,7 +3841,7 @@
                   <pic:spPr bwMode="auto">
                     <a:xfrm>
                       <a:off x="0" y="0"/>
-                      <a:ext cx="5334000" cy="4392705"/>
+                      <a:ext cx="5943600" cy="4894729"/>
                     </a:xfrm>
                     <a:prstGeom prst="rect">
                       <a:avLst/>
@@ -3967,7 +3967,7 @@
       <w:r>
         <w:drawing>
           <wp:inline>
-            <wp:extent cx="5334000" cy="5091545"/>
+            <wp:extent cx="5943600" cy="5673436"/>
             <wp:effectExtent b="0" l="0" r="0" t="0"/>
             <wp:docPr descr="Figure 3.4: Discrimination for benefit of the considered methods across 500 replications calculated in a simulated sample of size 500,000.  presents the results under the base case scenario of true constant relative treatment effect, with a true prediction AUC of 0.75 and sample size of 4250;  presents the results under moderate linear deviations from constant treatment effects;  presents the results for strong linear deviations from constant relative treatment effects;  presents the results for strong quadratic deviations from constant relative treatment effects." title="" id="1" name="Picture"/>
             <a:graphic>
@@ -3988,7 +3988,7 @@
                   <pic:spPr bwMode="auto">
                     <a:xfrm>
                       <a:off x="0" y="0"/>
-                      <a:ext cx="5334000" cy="5091545"/>
+                      <a:ext cx="5943600" cy="5673436"/>
                     </a:xfrm>
                     <a:prstGeom prst="rect">
                       <a:avLst/>
@@ -4114,7 +4114,7 @@
       <w:r>
         <w:drawing>
           <wp:inline>
-            <wp:extent cx="5334000" cy="5091545"/>
+            <wp:extent cx="5943600" cy="5673436"/>
             <wp:effectExtent b="0" l="0" r="0" t="0"/>
             <wp:docPr descr="Figure 3.5: Calibration for benefit of the considered methods across 500 replications calculated in a simulated sample of size 500,000.  presents the results under the base case scenario of true constant relative treatment effect, with a true prediction AUC of 0.75 and sample size of 4250;  presents the results under moderate linear deviations from constant treatment effectst;  presents the results for strong linear deviations from of constant relative treatment effects;  presents the results for strong quadratic deviations from constant relative treatment effects." title="" id="1" name="Picture"/>
             <a:graphic>
@@ -4135,7 +4135,7 @@
                   <pic:spPr bwMode="auto">
                     <a:xfrm>
                       <a:off x="0" y="0"/>
-                      <a:ext cx="5334000" cy="5091545"/>
+                      <a:ext cx="5943600" cy="5673436"/>
                     </a:xfrm>
                     <a:prstGeom prst="rect">
                       <a:avLst/>
@@ -4430,7 +4430,7 @@
       <w:r>
         <w:drawing>
           <wp:inline>
-            <wp:extent cx="5334000" cy="3810000"/>
+            <wp:extent cx="5943600" cy="4245428"/>
             <wp:effectExtent b="0" l="0" r="0" t="0"/>
             <wp:docPr descr="Figure 3.6: Individualized absolute benefit predictions based on baseline risk when using a constantn treatment effect approach, a linear interaction approach and RCS smoothing using 3,4 and 5 knots. Risk stratified estimates of absolute benefit are presented within quartiles of baseline risk as reference." title="" id="1" name="Picture"/>
             <a:graphic>
@@ -4451,7 +4451,7 @@
                   <pic:spPr bwMode="auto">
                     <a:xfrm>
                       <a:off x="0" y="0"/>
-                      <a:ext cx="5334000" cy="3810000"/>
+                      <a:ext cx="5943600" cy="4245428"/>
                     </a:xfrm>
                     <a:prstGeom prst="rect">
                       <a:avLst/>
@@ -5336,7 +5336,20 @@
         <w:pStyle w:val="BodyText"/>
       </w:pPr>
     </w:p>
-    <w:sectPr/>
+    <w:sectPr>
+      <w:headerReference w:type="even" r:id="rId10"/>
+      <w:headerReference w:type="default" r:id="rId9"/>
+      <w:footerReference w:type="even" r:id="rId13"/>
+      <w:footerReference w:type="default" r:id="rId12"/>
+      <w:headerReference w:type="first" r:id="rId11"/>
+      <w:footerReference w:type="first" r:id="rId14"/>
+      <w:type w:val="continuous"/>
+      <w:pgSz w:w="12240" w:h="15840"/>
+      <w:pgMar w:top="1440" w:right="1440" w:bottom="1440" w:left="1440" w:header="720" w:footer="720" w:gutter="0"/>
+      <w:lnNumType w:countBy="1"/>
+      <w:cols w:space="720"/>
+      <w:docGrid w:linePitch="360"/>
+    </w:sectPr>
   </w:body>
 </w:document>
 </file>
@@ -5345,6 +5358,36 @@
 <w:comments xmlns:w="http://schemas.openxmlformats.org/wordprocessingml/2006/main" xmlns:m="http://schemas.openxmlformats.org/officeDocument/2006/math" xmlns:r="http://schemas.openxmlformats.org/officeDocument/2006/relationships" xmlns:o="urn:schemas-microsoft-com:office:office" xmlns:v="urn:schemas-microsoft-com:vml" xmlns:w10="urn:schemas-microsoft-com:office:word" xmlns:a="http://schemas.openxmlformats.org/drawingml/2006/main" xmlns:pic="http://schemas.openxmlformats.org/drawingml/2006/picture" xmlns:wp="http://schemas.openxmlformats.org/drawingml/2006/wordprocessingDrawing"/>
 </file>
 
+<file path=word/footer1.xml><?xml version="1.0" encoding="utf-8"?>
+<w:ftr xmlns:wpc="http://schemas.microsoft.com/office/word/2010/wordprocessingCanvas" xmlns:cx="http://schemas.microsoft.com/office/drawing/2014/chartex" xmlns:cx1="http://schemas.microsoft.com/office/drawing/2015/9/8/chartex" xmlns:cx2="http://schemas.microsoft.com/office/drawing/2015/10/21/chartex" xmlns:cx3="http://schemas.microsoft.com/office/drawing/2016/5/9/chartex" xmlns:cx4="http://schemas.microsoft.com/office/drawing/2016/5/10/chartex" xmlns:cx5="http://schemas.microsoft.com/office/drawing/2016/5/11/chartex" xmlns:cx6="http://schemas.microsoft.com/office/drawing/2016/5/12/chartex" xmlns:cx7="http://schemas.microsoft.com/office/drawing/2016/5/13/chartex" xmlns:cx8="http://schemas.microsoft.com/office/drawing/2016/5/14/chartex" xmlns:mc="http://schemas.openxmlformats.org/markup-compatibility/2006" xmlns:aink="http://schemas.microsoft.com/office/drawing/2016/ink" xmlns:am3d="http://schemas.microsoft.com/office/drawing/2017/model3d" xmlns:o="urn:schemas-microsoft-com:office:office" xmlns:r="http://schemas.openxmlformats.org/officeDocument/2006/relationships" xmlns:m="http://schemas.openxmlformats.org/officeDocument/2006/math" xmlns:v="urn:schemas-microsoft-com:vml" xmlns:wp14="http://schemas.microsoft.com/office/word/2010/wordprocessingDrawing" xmlns:wp="http://schemas.openxmlformats.org/drawingml/2006/wordprocessingDrawing" xmlns:w10="urn:schemas-microsoft-com:office:word" xmlns:w="http://schemas.openxmlformats.org/wordprocessingml/2006/main" xmlns:w14="http://schemas.microsoft.com/office/word/2010/wordml" xmlns:w15="http://schemas.microsoft.com/office/word/2012/wordml" xmlns:w16cex="http://schemas.microsoft.com/office/word/2018/wordml/cex" xmlns:w16cid="http://schemas.microsoft.com/office/word/2016/wordml/cid" xmlns:w16="http://schemas.microsoft.com/office/word/2018/wordml" xmlns:w16se="http://schemas.microsoft.com/office/word/2015/wordml/symex" xmlns:wpg="http://schemas.microsoft.com/office/word/2010/wordprocessingGroup" xmlns:wpi="http://schemas.microsoft.com/office/word/2010/wordprocessingInk" xmlns:wne="http://schemas.microsoft.com/office/word/2006/wordml" xmlns:wps="http://schemas.microsoft.com/office/word/2010/wordprocessingShape" mc:Ignorable="w14 w15 w16se w16cid w16 w16cex wp14">
+  <w:p>
+    <w:pPr>
+      <w:pStyle w:val="Footer"/>
+    </w:pPr>
+  </w:p>
+</w:ftr>
+</file>
+
+<file path=word/footer2.xml><?xml version="1.0" encoding="utf-8"?>
+<w:ftr xmlns:wpc="http://schemas.microsoft.com/office/word/2010/wordprocessingCanvas" xmlns:cx="http://schemas.microsoft.com/office/drawing/2014/chartex" xmlns:cx1="http://schemas.microsoft.com/office/drawing/2015/9/8/chartex" xmlns:cx2="http://schemas.microsoft.com/office/drawing/2015/10/21/chartex" xmlns:cx3="http://schemas.microsoft.com/office/drawing/2016/5/9/chartex" xmlns:cx4="http://schemas.microsoft.com/office/drawing/2016/5/10/chartex" xmlns:cx5="http://schemas.microsoft.com/office/drawing/2016/5/11/chartex" xmlns:cx6="http://schemas.microsoft.com/office/drawing/2016/5/12/chartex" xmlns:cx7="http://schemas.microsoft.com/office/drawing/2016/5/13/chartex" xmlns:cx8="http://schemas.microsoft.com/office/drawing/2016/5/14/chartex" xmlns:mc="http://schemas.openxmlformats.org/markup-compatibility/2006" xmlns:aink="http://schemas.microsoft.com/office/drawing/2016/ink" xmlns:am3d="http://schemas.microsoft.com/office/drawing/2017/model3d" xmlns:o="urn:schemas-microsoft-com:office:office" xmlns:r="http://schemas.openxmlformats.org/officeDocument/2006/relationships" xmlns:m="http://schemas.openxmlformats.org/officeDocument/2006/math" xmlns:v="urn:schemas-microsoft-com:vml" xmlns:wp14="http://schemas.microsoft.com/office/word/2010/wordprocessingDrawing" xmlns:wp="http://schemas.openxmlformats.org/drawingml/2006/wordprocessingDrawing" xmlns:w10="urn:schemas-microsoft-com:office:word" xmlns:w="http://schemas.openxmlformats.org/wordprocessingml/2006/main" xmlns:w14="http://schemas.microsoft.com/office/word/2010/wordml" xmlns:w15="http://schemas.microsoft.com/office/word/2012/wordml" xmlns:w16cex="http://schemas.microsoft.com/office/word/2018/wordml/cex" xmlns:w16cid="http://schemas.microsoft.com/office/word/2016/wordml/cid" xmlns:w16="http://schemas.microsoft.com/office/word/2018/wordml" xmlns:w16se="http://schemas.microsoft.com/office/word/2015/wordml/symex" xmlns:wpg="http://schemas.microsoft.com/office/word/2010/wordprocessingGroup" xmlns:wpi="http://schemas.microsoft.com/office/word/2010/wordprocessingInk" xmlns:wne="http://schemas.microsoft.com/office/word/2006/wordml" xmlns:wps="http://schemas.microsoft.com/office/word/2010/wordprocessingShape" mc:Ignorable="w14 w15 w16se w16cid w16 w16cex wp14">
+  <w:p>
+    <w:pPr>
+      <w:pStyle w:val="Footer"/>
+    </w:pPr>
+  </w:p>
+</w:ftr>
+</file>
+
+<file path=word/footer3.xml><?xml version="1.0" encoding="utf-8"?>
+<w:ftr xmlns:wpc="http://schemas.microsoft.com/office/word/2010/wordprocessingCanvas" xmlns:cx="http://schemas.microsoft.com/office/drawing/2014/chartex" xmlns:cx1="http://schemas.microsoft.com/office/drawing/2015/9/8/chartex" xmlns:cx2="http://schemas.microsoft.com/office/drawing/2015/10/21/chartex" xmlns:cx3="http://schemas.microsoft.com/office/drawing/2016/5/9/chartex" xmlns:cx4="http://schemas.microsoft.com/office/drawing/2016/5/10/chartex" xmlns:cx5="http://schemas.microsoft.com/office/drawing/2016/5/11/chartex" xmlns:cx6="http://schemas.microsoft.com/office/drawing/2016/5/12/chartex" xmlns:cx7="http://schemas.microsoft.com/office/drawing/2016/5/13/chartex" xmlns:cx8="http://schemas.microsoft.com/office/drawing/2016/5/14/chartex" xmlns:mc="http://schemas.openxmlformats.org/markup-compatibility/2006" xmlns:aink="http://schemas.microsoft.com/office/drawing/2016/ink" xmlns:am3d="http://schemas.microsoft.com/office/drawing/2017/model3d" xmlns:o="urn:schemas-microsoft-com:office:office" xmlns:r="http://schemas.openxmlformats.org/officeDocument/2006/relationships" xmlns:m="http://schemas.openxmlformats.org/officeDocument/2006/math" xmlns:v="urn:schemas-microsoft-com:vml" xmlns:wp14="http://schemas.microsoft.com/office/word/2010/wordprocessingDrawing" xmlns:wp="http://schemas.openxmlformats.org/drawingml/2006/wordprocessingDrawing" xmlns:w10="urn:schemas-microsoft-com:office:word" xmlns:w="http://schemas.openxmlformats.org/wordprocessingml/2006/main" xmlns:w14="http://schemas.microsoft.com/office/word/2010/wordml" xmlns:w15="http://schemas.microsoft.com/office/word/2012/wordml" xmlns:w16cex="http://schemas.microsoft.com/office/word/2018/wordml/cex" xmlns:w16cid="http://schemas.microsoft.com/office/word/2016/wordml/cid" xmlns:w16="http://schemas.microsoft.com/office/word/2018/wordml" xmlns:w16se="http://schemas.microsoft.com/office/word/2015/wordml/symex" xmlns:wpg="http://schemas.microsoft.com/office/word/2010/wordprocessingGroup" xmlns:wpi="http://schemas.microsoft.com/office/word/2010/wordprocessingInk" xmlns:wne="http://schemas.microsoft.com/office/word/2006/wordml" xmlns:wps="http://schemas.microsoft.com/office/word/2010/wordprocessingShape" mc:Ignorable="w14 w15 w16se w16cid w16 w16cex wp14">
+  <w:p>
+    <w:pPr>
+      <w:pStyle w:val="Footer"/>
+    </w:pPr>
+  </w:p>
+</w:ftr>
+</file>
+
 <file path=word/footnotes.xml><?xml version="1.0" encoding="utf-8"?>
 <w:footnotes xmlns:w="http://schemas.openxmlformats.org/wordprocessingml/2006/main" xmlns:m="http://schemas.openxmlformats.org/officeDocument/2006/math" xmlns:r="http://schemas.openxmlformats.org/officeDocument/2006/relationships" xmlns:o="urn:schemas-microsoft-com:office:office" xmlns:v="urn:schemas-microsoft-com:vml" xmlns:w10="urn:schemas-microsoft-com:office:word" xmlns:a="http://schemas.openxmlformats.org/drawingml/2006/main" xmlns:pic="http://schemas.openxmlformats.org/drawingml/2006/picture" xmlns:wp="http://schemas.openxmlformats.org/drawingml/2006/wordprocessingDrawing">
   <w:footnote w:type="continuationSeparator" w:id="0">
@@ -5364,8 +5407,1012 @@
 </w:footnotes>
 </file>
 
+<file path=word/header1.xml><?xml version="1.0" encoding="utf-8"?>
+<w:hdr xmlns:wpc="http://schemas.microsoft.com/office/word/2010/wordprocessingCanvas" xmlns:cx="http://schemas.microsoft.com/office/drawing/2014/chartex" xmlns:cx1="http://schemas.microsoft.com/office/drawing/2015/9/8/chartex" xmlns:cx2="http://schemas.microsoft.com/office/drawing/2015/10/21/chartex" xmlns:cx3="http://schemas.microsoft.com/office/drawing/2016/5/9/chartex" xmlns:cx4="http://schemas.microsoft.com/office/drawing/2016/5/10/chartex" xmlns:cx5="http://schemas.microsoft.com/office/drawing/2016/5/11/chartex" xmlns:cx6="http://schemas.microsoft.com/office/drawing/2016/5/12/chartex" xmlns:cx7="http://schemas.microsoft.com/office/drawing/2016/5/13/chartex" xmlns:cx8="http://schemas.microsoft.com/office/drawing/2016/5/14/chartex" xmlns:mc="http://schemas.openxmlformats.org/markup-compatibility/2006" xmlns:aink="http://schemas.microsoft.com/office/drawing/2016/ink" xmlns:am3d="http://schemas.microsoft.com/office/drawing/2017/model3d" xmlns:o="urn:schemas-microsoft-com:office:office" xmlns:r="http://schemas.openxmlformats.org/officeDocument/2006/relationships" xmlns:m="http://schemas.openxmlformats.org/officeDocument/2006/math" xmlns:v="urn:schemas-microsoft-com:vml" xmlns:wp14="http://schemas.microsoft.com/office/word/2010/wordprocessingDrawing" xmlns:wp="http://schemas.openxmlformats.org/drawingml/2006/wordprocessingDrawing" xmlns:w10="urn:schemas-microsoft-com:office:word" xmlns:w="http://schemas.openxmlformats.org/wordprocessingml/2006/main" xmlns:w14="http://schemas.microsoft.com/office/word/2010/wordml" xmlns:w15="http://schemas.microsoft.com/office/word/2012/wordml" xmlns:w16cex="http://schemas.microsoft.com/office/word/2018/wordml/cex" xmlns:w16cid="http://schemas.microsoft.com/office/word/2016/wordml/cid" xmlns:w16="http://schemas.microsoft.com/office/word/2018/wordml" xmlns:w16se="http://schemas.microsoft.com/office/word/2015/wordml/symex" xmlns:wpg="http://schemas.microsoft.com/office/word/2010/wordprocessingGroup" xmlns:wpi="http://schemas.microsoft.com/office/word/2010/wordprocessingInk" xmlns:wne="http://schemas.microsoft.com/office/word/2006/wordml" xmlns:wps="http://schemas.microsoft.com/office/word/2010/wordprocessingShape" mc:Ignorable="w14 w15 w16se w16cid w16 w16cex wp14">
+  <w:p>
+    <w:pPr>
+      <w:pStyle w:val="Header"/>
+    </w:pPr>
+  </w:p>
+</w:hdr>
+</file>
+
+<file path=word/header2.xml><?xml version="1.0" encoding="utf-8"?>
+<w:hdr xmlns:wpc="http://schemas.microsoft.com/office/word/2010/wordprocessingCanvas" xmlns:cx="http://schemas.microsoft.com/office/drawing/2014/chartex" xmlns:cx1="http://schemas.microsoft.com/office/drawing/2015/9/8/chartex" xmlns:cx2="http://schemas.microsoft.com/office/drawing/2015/10/21/chartex" xmlns:cx3="http://schemas.microsoft.com/office/drawing/2016/5/9/chartex" xmlns:cx4="http://schemas.microsoft.com/office/drawing/2016/5/10/chartex" xmlns:cx5="http://schemas.microsoft.com/office/drawing/2016/5/11/chartex" xmlns:cx6="http://schemas.microsoft.com/office/drawing/2016/5/12/chartex" xmlns:cx7="http://schemas.microsoft.com/office/drawing/2016/5/13/chartex" xmlns:cx8="http://schemas.microsoft.com/office/drawing/2016/5/14/chartex" xmlns:mc="http://schemas.openxmlformats.org/markup-compatibility/2006" xmlns:aink="http://schemas.microsoft.com/office/drawing/2016/ink" xmlns:am3d="http://schemas.microsoft.com/office/drawing/2017/model3d" xmlns:o="urn:schemas-microsoft-com:office:office" xmlns:r="http://schemas.openxmlformats.org/officeDocument/2006/relationships" xmlns:m="http://schemas.openxmlformats.org/officeDocument/2006/math" xmlns:v="urn:schemas-microsoft-com:vml" xmlns:wp14="http://schemas.microsoft.com/office/word/2010/wordprocessingDrawing" xmlns:wp="http://schemas.openxmlformats.org/drawingml/2006/wordprocessingDrawing" xmlns:w10="urn:schemas-microsoft-com:office:word" xmlns:w="http://schemas.openxmlformats.org/wordprocessingml/2006/main" xmlns:w14="http://schemas.microsoft.com/office/word/2010/wordml" xmlns:w15="http://schemas.microsoft.com/office/word/2012/wordml" xmlns:w16cex="http://schemas.microsoft.com/office/word/2018/wordml/cex" xmlns:w16cid="http://schemas.microsoft.com/office/word/2016/wordml/cid" xmlns:w16="http://schemas.microsoft.com/office/word/2018/wordml" xmlns:w16se="http://schemas.microsoft.com/office/word/2015/wordml/symex" xmlns:wpg="http://schemas.microsoft.com/office/word/2010/wordprocessingGroup" xmlns:wpi="http://schemas.microsoft.com/office/word/2010/wordprocessingInk" xmlns:wne="http://schemas.microsoft.com/office/word/2006/wordml" xmlns:wps="http://schemas.microsoft.com/office/word/2010/wordprocessingShape" mc:Ignorable="w14 w15 w16se w16cid w16 w16cex wp14">
+  <w:sdt>
+    <w:sdtPr>
+      <w:id w:val="1225027507"/>
+      <w:docPartObj>
+        <w:docPartGallery w:val="Page Numbers (Top of Page)"/>
+        <w:docPartUnique/>
+      </w:docPartObj>
+    </w:sdtPr>
+    <w:sdtEndPr>
+      <w:rPr>
+        <w:color w:val="7F7F7F" w:themeColor="background1" w:themeShade="7F"/>
+        <w:spacing w:val="60"/>
+      </w:rPr>
+    </w:sdtEndPr>
+    <w:sdtContent>
+      <w:p>
+        <w:pPr>
+          <w:pStyle w:val="Header"/>
+          <w:pBdr>
+            <w:bottom w:val="single" w:sz="4" w:space="1" w:color="D9D9D9" w:themeColor="background1" w:themeShade="D9"/>
+          </w:pBdr>
+          <w:rPr>
+            <w:b/>
+            <w:bCs/>
+          </w:rPr>
+        </w:pPr>
+        <w:r>
+          <w:fldChar w:fldCharType="begin"/>
+        </w:r>
+        <w:r>
+          <w:instrText xml:space="preserve"> PAGE   \* MERGEFORMAT </w:instrText>
+        </w:r>
+        <w:r>
+          <w:fldChar w:fldCharType="separate"/>
+        </w:r>
+        <w:r>
+          <w:rPr>
+            <w:b/>
+            <w:bCs/>
+            <w:noProof/>
+          </w:rPr>
+          <w:t>2</w:t>
+        </w:r>
+        <w:r>
+          <w:rPr>
+            <w:b/>
+            <w:bCs/>
+            <w:noProof/>
+          </w:rPr>
+          <w:fldChar w:fldCharType="end"/>
+        </w:r>
+        <w:r>
+          <w:rPr>
+            <w:b/>
+            <w:bCs/>
+          </w:rPr>
+          <w:t xml:space="preserve"> | </w:t>
+        </w:r>
+        <w:r>
+          <w:rPr>
+            <w:color w:val="7F7F7F" w:themeColor="background1" w:themeShade="7F"/>
+            <w:spacing w:val="60"/>
+          </w:rPr>
+          <w:t>Page</w:t>
+        </w:r>
+      </w:p>
+    </w:sdtContent>
+  </w:sdt>
+  <w:p>
+    <w:pPr>
+      <w:pStyle w:val="Header"/>
+    </w:pPr>
+  </w:p>
+</w:hdr>
+</file>
+
+<file path=word/header3.xml><?xml version="1.0" encoding="utf-8"?>
+<w:hdr xmlns:wpc="http://schemas.microsoft.com/office/word/2010/wordprocessingCanvas" xmlns:cx="http://schemas.microsoft.com/office/drawing/2014/chartex" xmlns:cx1="http://schemas.microsoft.com/office/drawing/2015/9/8/chartex" xmlns:cx2="http://schemas.microsoft.com/office/drawing/2015/10/21/chartex" xmlns:cx3="http://schemas.microsoft.com/office/drawing/2016/5/9/chartex" xmlns:cx4="http://schemas.microsoft.com/office/drawing/2016/5/10/chartex" xmlns:cx5="http://schemas.microsoft.com/office/drawing/2016/5/11/chartex" xmlns:cx6="http://schemas.microsoft.com/office/drawing/2016/5/12/chartex" xmlns:cx7="http://schemas.microsoft.com/office/drawing/2016/5/13/chartex" xmlns:cx8="http://schemas.microsoft.com/office/drawing/2016/5/14/chartex" xmlns:mc="http://schemas.openxmlformats.org/markup-compatibility/2006" xmlns:aink="http://schemas.microsoft.com/office/drawing/2016/ink" xmlns:am3d="http://schemas.microsoft.com/office/drawing/2017/model3d" xmlns:o="urn:schemas-microsoft-com:office:office" xmlns:r="http://schemas.openxmlformats.org/officeDocument/2006/relationships" xmlns:m="http://schemas.openxmlformats.org/officeDocument/2006/math" xmlns:v="urn:schemas-microsoft-com:vml" xmlns:wp14="http://schemas.microsoft.com/office/word/2010/wordprocessingDrawing" xmlns:wp="http://schemas.openxmlformats.org/drawingml/2006/wordprocessingDrawing" xmlns:w10="urn:schemas-microsoft-com:office:word" xmlns:w="http://schemas.openxmlformats.org/wordprocessingml/2006/main" xmlns:w14="http://schemas.microsoft.com/office/word/2010/wordml" xmlns:w15="http://schemas.microsoft.com/office/word/2012/wordml" xmlns:w16cex="http://schemas.microsoft.com/office/word/2018/wordml/cex" xmlns:w16cid="http://schemas.microsoft.com/office/word/2016/wordml/cid" xmlns:w16="http://schemas.microsoft.com/office/word/2018/wordml" xmlns:w16se="http://schemas.microsoft.com/office/word/2015/wordml/symex" xmlns:wpg="http://schemas.microsoft.com/office/word/2010/wordprocessingGroup" xmlns:wpi="http://schemas.microsoft.com/office/word/2010/wordprocessingInk" xmlns:wne="http://schemas.microsoft.com/office/word/2006/wordml" xmlns:wps="http://schemas.microsoft.com/office/word/2010/wordprocessingShape" mc:Ignorable="w14 w15 w16se w16cid w16 w16cex wp14">
+  <w:p>
+    <w:pPr>
+      <w:pStyle w:val="Header"/>
+    </w:pPr>
+  </w:p>
+</w:hdr>
+</file>
+
 <file path=word/numbering.xml><?xml version="1.0" encoding="utf-8"?>
-<w:numbering xmlns:w="http://schemas.openxmlformats.org/wordprocessingml/2006/main">
+<w:numbering xmlns:wpc="http://schemas.microsoft.com/office/word/2010/wordprocessingCanvas" xmlns:cx="http://schemas.microsoft.com/office/drawing/2014/chartex" xmlns:cx1="http://schemas.microsoft.com/office/drawing/2015/9/8/chartex" xmlns:cx2="http://schemas.microsoft.com/office/drawing/2015/10/21/chartex" xmlns:cx3="http://schemas.microsoft.com/office/drawing/2016/5/9/chartex" xmlns:cx4="http://schemas.microsoft.com/office/drawing/2016/5/10/chartex" xmlns:cx5="http://schemas.microsoft.com/office/drawing/2016/5/11/chartex" xmlns:cx6="http://schemas.microsoft.com/office/drawing/2016/5/12/chartex" xmlns:cx7="http://schemas.microsoft.com/office/drawing/2016/5/13/chartex" xmlns:cx8="http://schemas.microsoft.com/office/drawing/2016/5/14/chartex" xmlns:mc="http://schemas.openxmlformats.org/markup-compatibility/2006" xmlns:aink="http://schemas.microsoft.com/office/drawing/2016/ink" xmlns:am3d="http://schemas.microsoft.com/office/drawing/2017/model3d" xmlns:o="urn:schemas-microsoft-com:office:office" xmlns:r="http://schemas.openxmlformats.org/officeDocument/2006/relationships" xmlns:m="http://schemas.openxmlformats.org/officeDocument/2006/math" xmlns:v="urn:schemas-microsoft-com:vml" xmlns:wp14="http://schemas.microsoft.com/office/word/2010/wordprocessingDrawing" xmlns:wp="http://schemas.openxmlformats.org/drawingml/2006/wordprocessingDrawing" xmlns:w10="urn:schemas-microsoft-com:office:word" xmlns:w="http://schemas.openxmlformats.org/wordprocessingml/2006/main" xmlns:w14="http://schemas.microsoft.com/office/word/2010/wordml" xmlns:w15="http://schemas.microsoft.com/office/word/2012/wordml" xmlns:w16cex="http://schemas.microsoft.com/office/word/2018/wordml/cex" xmlns:w16cid="http://schemas.microsoft.com/office/word/2016/wordml/cid" xmlns:w16="http://schemas.microsoft.com/office/word/2018/wordml" xmlns:w16se="http://schemas.microsoft.com/office/word/2015/wordml/symex" xmlns:wpg="http://schemas.microsoft.com/office/word/2010/wordprocessingGroup" xmlns:wpi="http://schemas.microsoft.com/office/word/2010/wordprocessingInk" xmlns:wne="http://schemas.microsoft.com/office/word/2006/wordml" xmlns:wps="http://schemas.microsoft.com/office/word/2010/wordprocessingShape" mc:Ignorable="w14 w15 w16se w16cid w16 w16cex wp14">
+  <w:abstractNum w:abstractNumId="0" w15:restartNumberingAfterBreak="0">
+    <w:nsid w:val="EA454B4C"/>
+    <w:multiLevelType w:val="multilevel"/>
+    <w:tmpl w:val="38404390"/>
+    <w:lvl w:ilvl="0">
+      <w:numFmt w:val="bullet"/>
+      <w:lvlText w:val="•"/>
+      <w:lvlJc w:val="left"/>
+      <w:pPr>
+        <w:tabs>
+          <w:tab w:val="num" w:pos="0"/>
+        </w:tabs>
+        <w:ind w:left="480" w:hanging="480"/>
+      </w:pPr>
+    </w:lvl>
+    <w:lvl w:ilvl="1">
+      <w:numFmt w:val="bullet"/>
+      <w:lvlText w:val="–"/>
+      <w:lvlJc w:val="left"/>
+      <w:pPr>
+        <w:tabs>
+          <w:tab w:val="num" w:pos="720"/>
+        </w:tabs>
+        <w:ind w:left="1200" w:hanging="480"/>
+      </w:pPr>
+    </w:lvl>
+    <w:lvl w:ilvl="2">
+      <w:numFmt w:val="bullet"/>
+      <w:lvlText w:val="•"/>
+      <w:lvlJc w:val="left"/>
+      <w:pPr>
+        <w:tabs>
+          <w:tab w:val="num" w:pos="1440"/>
+        </w:tabs>
+        <w:ind w:left="1920" w:hanging="480"/>
+      </w:pPr>
+    </w:lvl>
+    <w:lvl w:ilvl="3">
+      <w:numFmt w:val="bullet"/>
+      <w:lvlText w:val="–"/>
+      <w:lvlJc w:val="left"/>
+      <w:pPr>
+        <w:tabs>
+          <w:tab w:val="num" w:pos="2160"/>
+        </w:tabs>
+        <w:ind w:left="2640" w:hanging="480"/>
+      </w:pPr>
+    </w:lvl>
+    <w:lvl w:ilvl="4">
+      <w:numFmt w:val="bullet"/>
+      <w:lvlText w:val="•"/>
+      <w:lvlJc w:val="left"/>
+      <w:pPr>
+        <w:tabs>
+          <w:tab w:val="num" w:pos="2880"/>
+        </w:tabs>
+        <w:ind w:left="3360" w:hanging="480"/>
+      </w:pPr>
+    </w:lvl>
+    <w:lvl w:ilvl="5">
+      <w:numFmt w:val="bullet"/>
+      <w:lvlText w:val="–"/>
+      <w:lvlJc w:val="left"/>
+      <w:pPr>
+        <w:tabs>
+          <w:tab w:val="num" w:pos="3600"/>
+        </w:tabs>
+        <w:ind w:left="4080" w:hanging="480"/>
+      </w:pPr>
+    </w:lvl>
+    <w:lvl w:ilvl="6">
+      <w:numFmt w:val="bullet"/>
+      <w:lvlText w:val="•"/>
+      <w:lvlJc w:val="left"/>
+      <w:pPr>
+        <w:tabs>
+          <w:tab w:val="num" w:pos="4320"/>
+        </w:tabs>
+        <w:ind w:left="4800" w:hanging="480"/>
+      </w:pPr>
+    </w:lvl>
+    <w:lvl w:ilvl="7">
+      <w:numFmt w:val="bullet"/>
+      <w:lvlText w:val="–"/>
+      <w:lvlJc w:val="left"/>
+      <w:pPr>
+        <w:tabs>
+          <w:tab w:val="num" w:pos="5040"/>
+        </w:tabs>
+        <w:ind w:left="5520" w:hanging="480"/>
+      </w:pPr>
+    </w:lvl>
+    <w:lvl w:ilvl="8">
+      <w:numFmt w:val="bullet"/>
+      <w:lvlText w:val="•"/>
+      <w:lvlJc w:val="left"/>
+      <w:pPr>
+        <w:tabs>
+          <w:tab w:val="num" w:pos="5760"/>
+        </w:tabs>
+        <w:ind w:left="6240" w:hanging="480"/>
+      </w:pPr>
+    </w:lvl>
+  </w:abstractNum>
+  <w:abstractNum w:abstractNumId="1" w15:restartNumberingAfterBreak="0">
+    <w:nsid w:val="00892E05"/>
+    <w:multiLevelType w:val="multilevel"/>
+    <w:tmpl w:val="493AA7D8"/>
+    <w:lvl w:ilvl="0">
+      <w:start w:val="1"/>
+      <w:numFmt w:val="bullet"/>
+      <w:lvlText w:val=""/>
+      <w:lvlJc w:val="left"/>
+      <w:pPr>
+        <w:ind w:left="360" w:hanging="360"/>
+      </w:pPr>
+      <w:rPr>
+        <w:rFonts w:ascii="Symbol" w:hAnsi="Symbol" w:hint="default"/>
+        <w:color w:val="auto"/>
+      </w:rPr>
+    </w:lvl>
+    <w:lvl w:ilvl="1">
+      <w:start w:val="1"/>
+      <w:numFmt w:val="bullet"/>
+      <w:lvlText w:val=""/>
+      <w:lvlJc w:val="left"/>
+      <w:pPr>
+        <w:ind w:left="720" w:hanging="360"/>
+      </w:pPr>
+      <w:rPr>
+        <w:rFonts w:ascii="Symbol" w:hAnsi="Symbol" w:hint="default"/>
+        <w:color w:val="auto"/>
+      </w:rPr>
+    </w:lvl>
+    <w:lvl w:ilvl="2">
+      <w:start w:val="1"/>
+      <w:numFmt w:val="lowerRoman"/>
+      <w:lvlText w:val="%3)"/>
+      <w:lvlJc w:val="left"/>
+      <w:pPr>
+        <w:ind w:left="1080" w:hanging="360"/>
+      </w:pPr>
+      <w:rPr>
+        <w:rFonts w:hint="default"/>
+      </w:rPr>
+    </w:lvl>
+    <w:lvl w:ilvl="3">
+      <w:start w:val="1"/>
+      <w:numFmt w:val="decimal"/>
+      <w:lvlText w:val="(%4)"/>
+      <w:lvlJc w:val="left"/>
+      <w:pPr>
+        <w:ind w:left="1440" w:hanging="360"/>
+      </w:pPr>
+      <w:rPr>
+        <w:rFonts w:hint="default"/>
+      </w:rPr>
+    </w:lvl>
+    <w:lvl w:ilvl="4">
+      <w:start w:val="1"/>
+      <w:numFmt w:val="lowerLetter"/>
+      <w:lvlText w:val="(%5)"/>
+      <w:lvlJc w:val="left"/>
+      <w:pPr>
+        <w:ind w:left="1800" w:hanging="360"/>
+      </w:pPr>
+      <w:rPr>
+        <w:rFonts w:hint="default"/>
+      </w:rPr>
+    </w:lvl>
+    <w:lvl w:ilvl="5">
+      <w:start w:val="1"/>
+      <w:numFmt w:val="lowerRoman"/>
+      <w:lvlText w:val="(%6)"/>
+      <w:lvlJc w:val="left"/>
+      <w:pPr>
+        <w:ind w:left="2160" w:hanging="360"/>
+      </w:pPr>
+      <w:rPr>
+        <w:rFonts w:hint="default"/>
+      </w:rPr>
+    </w:lvl>
+    <w:lvl w:ilvl="6">
+      <w:start w:val="1"/>
+      <w:numFmt w:val="decimal"/>
+      <w:lvlText w:val="%7."/>
+      <w:lvlJc w:val="left"/>
+      <w:pPr>
+        <w:ind w:left="2520" w:hanging="360"/>
+      </w:pPr>
+      <w:rPr>
+        <w:rFonts w:hint="default"/>
+      </w:rPr>
+    </w:lvl>
+    <w:lvl w:ilvl="7">
+      <w:start w:val="1"/>
+      <w:numFmt w:val="lowerLetter"/>
+      <w:lvlText w:val="%8."/>
+      <w:lvlJc w:val="left"/>
+      <w:pPr>
+        <w:ind w:left="2880" w:hanging="360"/>
+      </w:pPr>
+      <w:rPr>
+        <w:rFonts w:hint="default"/>
+      </w:rPr>
+    </w:lvl>
+    <w:lvl w:ilvl="8">
+      <w:start w:val="1"/>
+      <w:numFmt w:val="lowerRoman"/>
+      <w:lvlText w:val="%9."/>
+      <w:lvlJc w:val="left"/>
+      <w:pPr>
+        <w:ind w:left="3240" w:hanging="360"/>
+      </w:pPr>
+      <w:rPr>
+        <w:rFonts w:hint="default"/>
+      </w:rPr>
+    </w:lvl>
+  </w:abstractNum>
+  <w:abstractNum w:abstractNumId="2" w15:restartNumberingAfterBreak="0">
+    <w:nsid w:val="31302ED1"/>
+    <w:multiLevelType w:val="multilevel"/>
+    <w:tmpl w:val="493AA7D8"/>
+    <w:lvl w:ilvl="0">
+      <w:start w:val="1"/>
+      <w:numFmt w:val="bullet"/>
+      <w:lvlText w:val=""/>
+      <w:lvlJc w:val="left"/>
+      <w:pPr>
+        <w:ind w:left="360" w:hanging="360"/>
+      </w:pPr>
+      <w:rPr>
+        <w:rFonts w:ascii="Symbol" w:hAnsi="Symbol" w:hint="default"/>
+        <w:color w:val="auto"/>
+      </w:rPr>
+    </w:lvl>
+    <w:lvl w:ilvl="1">
+      <w:start w:val="1"/>
+      <w:numFmt w:val="bullet"/>
+      <w:lvlText w:val=""/>
+      <w:lvlJc w:val="left"/>
+      <w:pPr>
+        <w:ind w:left="720" w:hanging="360"/>
+      </w:pPr>
+      <w:rPr>
+        <w:rFonts w:ascii="Symbol" w:hAnsi="Symbol" w:hint="default"/>
+        <w:color w:val="auto"/>
+      </w:rPr>
+    </w:lvl>
+    <w:lvl w:ilvl="2">
+      <w:start w:val="1"/>
+      <w:numFmt w:val="lowerRoman"/>
+      <w:lvlText w:val="%3)"/>
+      <w:lvlJc w:val="left"/>
+      <w:pPr>
+        <w:ind w:left="1080" w:hanging="360"/>
+      </w:pPr>
+      <w:rPr>
+        <w:rFonts w:hint="default"/>
+      </w:rPr>
+    </w:lvl>
+    <w:lvl w:ilvl="3">
+      <w:start w:val="1"/>
+      <w:numFmt w:val="decimal"/>
+      <w:lvlText w:val="(%4)"/>
+      <w:lvlJc w:val="left"/>
+      <w:pPr>
+        <w:ind w:left="1440" w:hanging="360"/>
+      </w:pPr>
+      <w:rPr>
+        <w:rFonts w:hint="default"/>
+      </w:rPr>
+    </w:lvl>
+    <w:lvl w:ilvl="4">
+      <w:start w:val="1"/>
+      <w:numFmt w:val="lowerLetter"/>
+      <w:lvlText w:val="(%5)"/>
+      <w:lvlJc w:val="left"/>
+      <w:pPr>
+        <w:ind w:left="1800" w:hanging="360"/>
+      </w:pPr>
+      <w:rPr>
+        <w:rFonts w:hint="default"/>
+      </w:rPr>
+    </w:lvl>
+    <w:lvl w:ilvl="5">
+      <w:start w:val="1"/>
+      <w:numFmt w:val="lowerRoman"/>
+      <w:lvlText w:val="(%6)"/>
+      <w:lvlJc w:val="left"/>
+      <w:pPr>
+        <w:ind w:left="2160" w:hanging="360"/>
+      </w:pPr>
+      <w:rPr>
+        <w:rFonts w:hint="default"/>
+      </w:rPr>
+    </w:lvl>
+    <w:lvl w:ilvl="6">
+      <w:start w:val="1"/>
+      <w:numFmt w:val="decimal"/>
+      <w:lvlText w:val="%7."/>
+      <w:lvlJc w:val="left"/>
+      <w:pPr>
+        <w:ind w:left="2520" w:hanging="360"/>
+      </w:pPr>
+      <w:rPr>
+        <w:rFonts w:hint="default"/>
+      </w:rPr>
+    </w:lvl>
+    <w:lvl w:ilvl="7">
+      <w:start w:val="1"/>
+      <w:numFmt w:val="lowerLetter"/>
+      <w:lvlText w:val="%8."/>
+      <w:lvlJc w:val="left"/>
+      <w:pPr>
+        <w:ind w:left="2880" w:hanging="360"/>
+      </w:pPr>
+      <w:rPr>
+        <w:rFonts w:hint="default"/>
+      </w:rPr>
+    </w:lvl>
+    <w:lvl w:ilvl="8">
+      <w:start w:val="1"/>
+      <w:numFmt w:val="lowerRoman"/>
+      <w:lvlText w:val="%9."/>
+      <w:lvlJc w:val="left"/>
+      <w:pPr>
+        <w:ind w:left="3240" w:hanging="360"/>
+      </w:pPr>
+      <w:rPr>
+        <w:rFonts w:hint="default"/>
+      </w:rPr>
+    </w:lvl>
+  </w:abstractNum>
+  <w:abstractNum w:abstractNumId="3" w15:restartNumberingAfterBreak="0">
+    <w:nsid w:val="38FA07C3"/>
+    <w:multiLevelType w:val="multilevel"/>
+    <w:tmpl w:val="493AA7D8"/>
+    <w:lvl w:ilvl="0">
+      <w:start w:val="1"/>
+      <w:numFmt w:val="bullet"/>
+      <w:lvlText w:val=""/>
+      <w:lvlJc w:val="left"/>
+      <w:pPr>
+        <w:ind w:left="360" w:hanging="360"/>
+      </w:pPr>
+      <w:rPr>
+        <w:rFonts w:ascii="Symbol" w:hAnsi="Symbol" w:hint="default"/>
+        <w:color w:val="auto"/>
+      </w:rPr>
+    </w:lvl>
+    <w:lvl w:ilvl="1">
+      <w:start w:val="1"/>
+      <w:numFmt w:val="bullet"/>
+      <w:lvlText w:val=""/>
+      <w:lvlJc w:val="left"/>
+      <w:pPr>
+        <w:ind w:left="720" w:hanging="360"/>
+      </w:pPr>
+      <w:rPr>
+        <w:rFonts w:ascii="Symbol" w:hAnsi="Symbol" w:hint="default"/>
+        <w:color w:val="auto"/>
+      </w:rPr>
+    </w:lvl>
+    <w:lvl w:ilvl="2">
+      <w:start w:val="1"/>
+      <w:numFmt w:val="lowerRoman"/>
+      <w:lvlText w:val="%3)"/>
+      <w:lvlJc w:val="left"/>
+      <w:pPr>
+        <w:ind w:left="1080" w:hanging="360"/>
+      </w:pPr>
+      <w:rPr>
+        <w:rFonts w:hint="default"/>
+      </w:rPr>
+    </w:lvl>
+    <w:lvl w:ilvl="3">
+      <w:start w:val="1"/>
+      <w:numFmt w:val="decimal"/>
+      <w:lvlText w:val="(%4)"/>
+      <w:lvlJc w:val="left"/>
+      <w:pPr>
+        <w:ind w:left="1440" w:hanging="360"/>
+      </w:pPr>
+      <w:rPr>
+        <w:rFonts w:hint="default"/>
+      </w:rPr>
+    </w:lvl>
+    <w:lvl w:ilvl="4">
+      <w:start w:val="1"/>
+      <w:numFmt w:val="lowerLetter"/>
+      <w:lvlText w:val="(%5)"/>
+      <w:lvlJc w:val="left"/>
+      <w:pPr>
+        <w:ind w:left="1800" w:hanging="360"/>
+      </w:pPr>
+      <w:rPr>
+        <w:rFonts w:hint="default"/>
+      </w:rPr>
+    </w:lvl>
+    <w:lvl w:ilvl="5">
+      <w:start w:val="1"/>
+      <w:numFmt w:val="lowerRoman"/>
+      <w:lvlText w:val="(%6)"/>
+      <w:lvlJc w:val="left"/>
+      <w:pPr>
+        <w:ind w:left="2160" w:hanging="360"/>
+      </w:pPr>
+      <w:rPr>
+        <w:rFonts w:hint="default"/>
+      </w:rPr>
+    </w:lvl>
+    <w:lvl w:ilvl="6">
+      <w:start w:val="1"/>
+      <w:numFmt w:val="decimal"/>
+      <w:lvlText w:val="%7."/>
+      <w:lvlJc w:val="left"/>
+      <w:pPr>
+        <w:ind w:left="2520" w:hanging="360"/>
+      </w:pPr>
+      <w:rPr>
+        <w:rFonts w:hint="default"/>
+      </w:rPr>
+    </w:lvl>
+    <w:lvl w:ilvl="7">
+      <w:start w:val="1"/>
+      <w:numFmt w:val="lowerLetter"/>
+      <w:lvlText w:val="%8."/>
+      <w:lvlJc w:val="left"/>
+      <w:pPr>
+        <w:ind w:left="2880" w:hanging="360"/>
+      </w:pPr>
+      <w:rPr>
+        <w:rFonts w:hint="default"/>
+      </w:rPr>
+    </w:lvl>
+    <w:lvl w:ilvl="8">
+      <w:start w:val="1"/>
+      <w:numFmt w:val="lowerRoman"/>
+      <w:lvlText w:val="%9."/>
+      <w:lvlJc w:val="left"/>
+      <w:pPr>
+        <w:ind w:left="3240" w:hanging="360"/>
+      </w:pPr>
+      <w:rPr>
+        <w:rFonts w:hint="default"/>
+      </w:rPr>
+    </w:lvl>
+  </w:abstractNum>
+  <w:abstractNum w:abstractNumId="4" w15:restartNumberingAfterBreak="0">
+    <w:nsid w:val="40FF3AF5"/>
+    <w:multiLevelType w:val="multilevel"/>
+    <w:tmpl w:val="493AA7D8"/>
+    <w:lvl w:ilvl="0">
+      <w:start w:val="1"/>
+      <w:numFmt w:val="bullet"/>
+      <w:lvlText w:val=""/>
+      <w:lvlJc w:val="left"/>
+      <w:pPr>
+        <w:ind w:left="360" w:hanging="360"/>
+      </w:pPr>
+      <w:rPr>
+        <w:rFonts w:ascii="Symbol" w:hAnsi="Symbol" w:hint="default"/>
+        <w:color w:val="auto"/>
+      </w:rPr>
+    </w:lvl>
+    <w:lvl w:ilvl="1">
+      <w:start w:val="1"/>
+      <w:numFmt w:val="bullet"/>
+      <w:lvlText w:val=""/>
+      <w:lvlJc w:val="left"/>
+      <w:pPr>
+        <w:ind w:left="720" w:hanging="360"/>
+      </w:pPr>
+      <w:rPr>
+        <w:rFonts w:ascii="Symbol" w:hAnsi="Symbol" w:hint="default"/>
+        <w:color w:val="auto"/>
+      </w:rPr>
+    </w:lvl>
+    <w:lvl w:ilvl="2">
+      <w:start w:val="1"/>
+      <w:numFmt w:val="lowerRoman"/>
+      <w:lvlText w:val="%3)"/>
+      <w:lvlJc w:val="left"/>
+      <w:pPr>
+        <w:ind w:left="1080" w:hanging="360"/>
+      </w:pPr>
+      <w:rPr>
+        <w:rFonts w:hint="default"/>
+      </w:rPr>
+    </w:lvl>
+    <w:lvl w:ilvl="3">
+      <w:start w:val="1"/>
+      <w:numFmt w:val="decimal"/>
+      <w:lvlText w:val="(%4)"/>
+      <w:lvlJc w:val="left"/>
+      <w:pPr>
+        <w:ind w:left="1440" w:hanging="360"/>
+      </w:pPr>
+      <w:rPr>
+        <w:rFonts w:hint="default"/>
+      </w:rPr>
+    </w:lvl>
+    <w:lvl w:ilvl="4">
+      <w:start w:val="1"/>
+      <w:numFmt w:val="lowerLetter"/>
+      <w:lvlText w:val="(%5)"/>
+      <w:lvlJc w:val="left"/>
+      <w:pPr>
+        <w:ind w:left="1800" w:hanging="360"/>
+      </w:pPr>
+      <w:rPr>
+        <w:rFonts w:hint="default"/>
+      </w:rPr>
+    </w:lvl>
+    <w:lvl w:ilvl="5">
+      <w:start w:val="1"/>
+      <w:numFmt w:val="lowerRoman"/>
+      <w:lvlText w:val="(%6)"/>
+      <w:lvlJc w:val="left"/>
+      <w:pPr>
+        <w:ind w:left="2160" w:hanging="360"/>
+      </w:pPr>
+      <w:rPr>
+        <w:rFonts w:hint="default"/>
+      </w:rPr>
+    </w:lvl>
+    <w:lvl w:ilvl="6">
+      <w:start w:val="1"/>
+      <w:numFmt w:val="decimal"/>
+      <w:lvlText w:val="%7."/>
+      <w:lvlJc w:val="left"/>
+      <w:pPr>
+        <w:ind w:left="2520" w:hanging="360"/>
+      </w:pPr>
+      <w:rPr>
+        <w:rFonts w:hint="default"/>
+      </w:rPr>
+    </w:lvl>
+    <w:lvl w:ilvl="7">
+      <w:start w:val="1"/>
+      <w:numFmt w:val="lowerLetter"/>
+      <w:lvlText w:val="%8."/>
+      <w:lvlJc w:val="left"/>
+      <w:pPr>
+        <w:ind w:left="2880" w:hanging="360"/>
+      </w:pPr>
+      <w:rPr>
+        <w:rFonts w:hint="default"/>
+      </w:rPr>
+    </w:lvl>
+    <w:lvl w:ilvl="8">
+      <w:start w:val="1"/>
+      <w:numFmt w:val="lowerRoman"/>
+      <w:lvlText w:val="%9."/>
+      <w:lvlJc w:val="left"/>
+      <w:pPr>
+        <w:ind w:left="3240" w:hanging="360"/>
+      </w:pPr>
+      <w:rPr>
+        <w:rFonts w:hint="default"/>
+      </w:rPr>
+    </w:lvl>
+  </w:abstractNum>
+  <w:abstractNum w:abstractNumId="5" w15:restartNumberingAfterBreak="0">
+    <w:nsid w:val="44217642"/>
+    <w:multiLevelType w:val="multilevel"/>
+    <w:tmpl w:val="493AA7D8"/>
+    <w:lvl w:ilvl="0">
+      <w:start w:val="1"/>
+      <w:numFmt w:val="bullet"/>
+      <w:lvlText w:val=""/>
+      <w:lvlJc w:val="left"/>
+      <w:pPr>
+        <w:ind w:left="360" w:hanging="360"/>
+      </w:pPr>
+      <w:rPr>
+        <w:rFonts w:ascii="Symbol" w:hAnsi="Symbol" w:hint="default"/>
+        <w:color w:val="auto"/>
+      </w:rPr>
+    </w:lvl>
+    <w:lvl w:ilvl="1">
+      <w:start w:val="1"/>
+      <w:numFmt w:val="bullet"/>
+      <w:lvlText w:val=""/>
+      <w:lvlJc w:val="left"/>
+      <w:pPr>
+        <w:ind w:left="720" w:hanging="360"/>
+      </w:pPr>
+      <w:rPr>
+        <w:rFonts w:ascii="Symbol" w:hAnsi="Symbol" w:hint="default"/>
+        <w:color w:val="auto"/>
+      </w:rPr>
+    </w:lvl>
+    <w:lvl w:ilvl="2">
+      <w:start w:val="1"/>
+      <w:numFmt w:val="lowerRoman"/>
+      <w:lvlText w:val="%3)"/>
+      <w:lvlJc w:val="left"/>
+      <w:pPr>
+        <w:ind w:left="1080" w:hanging="360"/>
+      </w:pPr>
+      <w:rPr>
+        <w:rFonts w:hint="default"/>
+      </w:rPr>
+    </w:lvl>
+    <w:lvl w:ilvl="3">
+      <w:start w:val="1"/>
+      <w:numFmt w:val="decimal"/>
+      <w:lvlText w:val="(%4)"/>
+      <w:lvlJc w:val="left"/>
+      <w:pPr>
+        <w:ind w:left="1440" w:hanging="360"/>
+      </w:pPr>
+      <w:rPr>
+        <w:rFonts w:hint="default"/>
+      </w:rPr>
+    </w:lvl>
+    <w:lvl w:ilvl="4">
+      <w:start w:val="1"/>
+      <w:numFmt w:val="lowerLetter"/>
+      <w:lvlText w:val="(%5)"/>
+      <w:lvlJc w:val="left"/>
+      <w:pPr>
+        <w:ind w:left="1800" w:hanging="360"/>
+      </w:pPr>
+      <w:rPr>
+        <w:rFonts w:hint="default"/>
+      </w:rPr>
+    </w:lvl>
+    <w:lvl w:ilvl="5">
+      <w:start w:val="1"/>
+      <w:numFmt w:val="lowerRoman"/>
+      <w:lvlText w:val="(%6)"/>
+      <w:lvlJc w:val="left"/>
+      <w:pPr>
+        <w:ind w:left="2160" w:hanging="360"/>
+      </w:pPr>
+      <w:rPr>
+        <w:rFonts w:hint="default"/>
+      </w:rPr>
+    </w:lvl>
+    <w:lvl w:ilvl="6">
+      <w:start w:val="1"/>
+      <w:numFmt w:val="decimal"/>
+      <w:lvlText w:val="%7."/>
+      <w:lvlJc w:val="left"/>
+      <w:pPr>
+        <w:ind w:left="2520" w:hanging="360"/>
+      </w:pPr>
+      <w:rPr>
+        <w:rFonts w:hint="default"/>
+      </w:rPr>
+    </w:lvl>
+    <w:lvl w:ilvl="7">
+      <w:start w:val="1"/>
+      <w:numFmt w:val="lowerLetter"/>
+      <w:lvlText w:val="%8."/>
+      <w:lvlJc w:val="left"/>
+      <w:pPr>
+        <w:ind w:left="2880" w:hanging="360"/>
+      </w:pPr>
+      <w:rPr>
+        <w:rFonts w:hint="default"/>
+      </w:rPr>
+    </w:lvl>
+    <w:lvl w:ilvl="8">
+      <w:start w:val="1"/>
+      <w:numFmt w:val="lowerRoman"/>
+      <w:lvlText w:val="%9."/>
+      <w:lvlJc w:val="left"/>
+      <w:pPr>
+        <w:ind w:left="3240" w:hanging="360"/>
+      </w:pPr>
+      <w:rPr>
+        <w:rFonts w:hint="default"/>
+      </w:rPr>
+    </w:lvl>
+  </w:abstractNum>
+  <w:abstractNum w:abstractNumId="6" w15:restartNumberingAfterBreak="0">
+    <w:nsid w:val="6F207093"/>
+    <w:multiLevelType w:val="hybridMultilevel"/>
+    <w:tmpl w:val="7880675E"/>
+    <w:lvl w:ilvl="0" w:tplc="F59ABCB8">
+      <w:numFmt w:val="bullet"/>
+      <w:lvlText w:val="-"/>
+      <w:lvlJc w:val="left"/>
+      <w:pPr>
+        <w:ind w:left="720" w:hanging="360"/>
+      </w:pPr>
+      <w:rPr>
+        <w:rFonts w:ascii="Calibri" w:eastAsiaTheme="minorHAnsi" w:hAnsi="Calibri" w:cs="Calibri" w:hint="default"/>
+      </w:rPr>
+    </w:lvl>
+    <w:lvl w:ilvl="1" w:tplc="04080003" w:tentative="1">
+      <w:start w:val="1"/>
+      <w:numFmt w:val="bullet"/>
+      <w:lvlText w:val="o"/>
+      <w:lvlJc w:val="left"/>
+      <w:pPr>
+        <w:ind w:left="1440" w:hanging="360"/>
+      </w:pPr>
+      <w:rPr>
+        <w:rFonts w:ascii="Courier New" w:hAnsi="Courier New" w:cs="Courier New" w:hint="default"/>
+      </w:rPr>
+    </w:lvl>
+    <w:lvl w:ilvl="2" w:tplc="04080005" w:tentative="1">
+      <w:start w:val="1"/>
+      <w:numFmt w:val="bullet"/>
+      <w:lvlText w:val=""/>
+      <w:lvlJc w:val="left"/>
+      <w:pPr>
+        <w:ind w:left="2160" w:hanging="360"/>
+      </w:pPr>
+      <w:rPr>
+        <w:rFonts w:ascii="Wingdings" w:hAnsi="Wingdings" w:hint="default"/>
+      </w:rPr>
+    </w:lvl>
+    <w:lvl w:ilvl="3" w:tplc="04080001" w:tentative="1">
+      <w:start w:val="1"/>
+      <w:numFmt w:val="bullet"/>
+      <w:lvlText w:val=""/>
+      <w:lvlJc w:val="left"/>
+      <w:pPr>
+        <w:ind w:left="2880" w:hanging="360"/>
+      </w:pPr>
+      <w:rPr>
+        <w:rFonts w:ascii="Symbol" w:hAnsi="Symbol" w:hint="default"/>
+      </w:rPr>
+    </w:lvl>
+    <w:lvl w:ilvl="4" w:tplc="04080003" w:tentative="1">
+      <w:start w:val="1"/>
+      <w:numFmt w:val="bullet"/>
+      <w:lvlText w:val="o"/>
+      <w:lvlJc w:val="left"/>
+      <w:pPr>
+        <w:ind w:left="3600" w:hanging="360"/>
+      </w:pPr>
+      <w:rPr>
+        <w:rFonts w:ascii="Courier New" w:hAnsi="Courier New" w:cs="Courier New" w:hint="default"/>
+      </w:rPr>
+    </w:lvl>
+    <w:lvl w:ilvl="5" w:tplc="04080005" w:tentative="1">
+      <w:start w:val="1"/>
+      <w:numFmt w:val="bullet"/>
+      <w:lvlText w:val=""/>
+      <w:lvlJc w:val="left"/>
+      <w:pPr>
+        <w:ind w:left="4320" w:hanging="360"/>
+      </w:pPr>
+      <w:rPr>
+        <w:rFonts w:ascii="Wingdings" w:hAnsi="Wingdings" w:hint="default"/>
+      </w:rPr>
+    </w:lvl>
+    <w:lvl w:ilvl="6" w:tplc="04080001" w:tentative="1">
+      <w:start w:val="1"/>
+      <w:numFmt w:val="bullet"/>
+      <w:lvlText w:val=""/>
+      <w:lvlJc w:val="left"/>
+      <w:pPr>
+        <w:ind w:left="5040" w:hanging="360"/>
+      </w:pPr>
+      <w:rPr>
+        <w:rFonts w:ascii="Symbol" w:hAnsi="Symbol" w:hint="default"/>
+      </w:rPr>
+    </w:lvl>
+    <w:lvl w:ilvl="7" w:tplc="04080003" w:tentative="1">
+      <w:start w:val="1"/>
+      <w:numFmt w:val="bullet"/>
+      <w:lvlText w:val="o"/>
+      <w:lvlJc w:val="left"/>
+      <w:pPr>
+        <w:ind w:left="5760" w:hanging="360"/>
+      </w:pPr>
+      <w:rPr>
+        <w:rFonts w:ascii="Courier New" w:hAnsi="Courier New" w:cs="Courier New" w:hint="default"/>
+      </w:rPr>
+    </w:lvl>
+    <w:lvl w:ilvl="8" w:tplc="04080005" w:tentative="1">
+      <w:start w:val="1"/>
+      <w:numFmt w:val="bullet"/>
+      <w:lvlText w:val=""/>
+      <w:lvlJc w:val="left"/>
+      <w:pPr>
+        <w:ind w:left="6480" w:hanging="360"/>
+      </w:pPr>
+      <w:rPr>
+        <w:rFonts w:ascii="Wingdings" w:hAnsi="Wingdings" w:hint="default"/>
+      </w:rPr>
+    </w:lvl>
+  </w:abstractNum>
+  <w:abstractNum w:abstractNumId="7" w15:restartNumberingAfterBreak="0">
+    <w:nsid w:val="797124A8"/>
+    <w:multiLevelType w:val="multilevel"/>
+    <w:tmpl w:val="493AA7D8"/>
+    <w:lvl w:ilvl="0">
+      <w:start w:val="1"/>
+      <w:numFmt w:val="bullet"/>
+      <w:lvlText w:val=""/>
+      <w:lvlJc w:val="left"/>
+      <w:pPr>
+        <w:ind w:left="360" w:hanging="360"/>
+      </w:pPr>
+      <w:rPr>
+        <w:rFonts w:ascii="Symbol" w:hAnsi="Symbol" w:hint="default"/>
+        <w:color w:val="auto"/>
+      </w:rPr>
+    </w:lvl>
+    <w:lvl w:ilvl="1">
+      <w:start w:val="1"/>
+      <w:numFmt w:val="bullet"/>
+      <w:lvlText w:val=""/>
+      <w:lvlJc w:val="left"/>
+      <w:pPr>
+        <w:ind w:left="720" w:hanging="360"/>
+      </w:pPr>
+      <w:rPr>
+        <w:rFonts w:ascii="Symbol" w:hAnsi="Symbol" w:hint="default"/>
+        <w:color w:val="auto"/>
+      </w:rPr>
+    </w:lvl>
+    <w:lvl w:ilvl="2">
+      <w:start w:val="1"/>
+      <w:numFmt w:val="lowerRoman"/>
+      <w:lvlText w:val="%3)"/>
+      <w:lvlJc w:val="left"/>
+      <w:pPr>
+        <w:ind w:left="1080" w:hanging="360"/>
+      </w:pPr>
+      <w:rPr>
+        <w:rFonts w:hint="default"/>
+      </w:rPr>
+    </w:lvl>
+    <w:lvl w:ilvl="3">
+      <w:start w:val="1"/>
+      <w:numFmt w:val="decimal"/>
+      <w:lvlText w:val="(%4)"/>
+      <w:lvlJc w:val="left"/>
+      <w:pPr>
+        <w:ind w:left="1440" w:hanging="360"/>
+      </w:pPr>
+      <w:rPr>
+        <w:rFonts w:hint="default"/>
+      </w:rPr>
+    </w:lvl>
+    <w:lvl w:ilvl="4">
+      <w:start w:val="1"/>
+      <w:numFmt w:val="lowerLetter"/>
+      <w:lvlText w:val="(%5)"/>
+      <w:lvlJc w:val="left"/>
+      <w:pPr>
+        <w:ind w:left="1800" w:hanging="360"/>
+      </w:pPr>
+      <w:rPr>
+        <w:rFonts w:hint="default"/>
+      </w:rPr>
+    </w:lvl>
+    <w:lvl w:ilvl="5">
+      <w:start w:val="1"/>
+      <w:numFmt w:val="lowerRoman"/>
+      <w:lvlText w:val="(%6)"/>
+      <w:lvlJc w:val="left"/>
+      <w:pPr>
+        <w:ind w:left="2160" w:hanging="360"/>
+      </w:pPr>
+      <w:rPr>
+        <w:rFonts w:hint="default"/>
+      </w:rPr>
+    </w:lvl>
+    <w:lvl w:ilvl="6">
+      <w:start w:val="1"/>
+      <w:numFmt w:val="decimal"/>
+      <w:lvlText w:val="%7."/>
+      <w:lvlJc w:val="left"/>
+      <w:pPr>
+        <w:ind w:left="2520" w:hanging="360"/>
+      </w:pPr>
+      <w:rPr>
+        <w:rFonts w:hint="default"/>
+      </w:rPr>
+    </w:lvl>
+    <w:lvl w:ilvl="7">
+      <w:start w:val="1"/>
+      <w:numFmt w:val="lowerLetter"/>
+      <w:lvlText w:val="%8."/>
+      <w:lvlJc w:val="left"/>
+      <w:pPr>
+        <w:ind w:left="2880" w:hanging="360"/>
+      </w:pPr>
+      <w:rPr>
+        <w:rFonts w:hint="default"/>
+      </w:rPr>
+    </w:lvl>
+    <w:lvl w:ilvl="8">
+      <w:start w:val="1"/>
+      <w:numFmt w:val="lowerRoman"/>
+      <w:lvlText w:val="%9."/>
+      <w:lvlJc w:val="left"/>
+      <w:pPr>
+        <w:ind w:left="3240" w:hanging="360"/>
+      </w:pPr>
+      <w:rPr>
+        <w:rFonts w:hint="default"/>
+      </w:rPr>
+    </w:lvl>
+  </w:abstractNum>
   <w:abstractNum w:abstractNumId="990">
     <w:nsid w:val="2c1ae401"/>
     <w:multiLevelType w:val="multilevel"/>
@@ -5469,6 +6516,36 @@
       </w:pPr>
     </w:lvl>
   </w:abstractNum>
+  <w:num w:numId="1">
+    <w:abstractNumId w:val="0"/>
+  </w:num>
+  <w:num w:numId="2">
+    <w:abstractNumId w:val="0"/>
+  </w:num>
+  <w:num w:numId="3">
+    <w:abstractNumId w:val="0"/>
+  </w:num>
+  <w:num w:numId="4">
+    <w:abstractNumId w:val="7"/>
+  </w:num>
+  <w:num w:numId="5">
+    <w:abstractNumId w:val="5"/>
+  </w:num>
+  <w:num w:numId="6">
+    <w:abstractNumId w:val="4"/>
+  </w:num>
+  <w:num w:numId="7">
+    <w:abstractNumId w:val="3"/>
+  </w:num>
+  <w:num w:numId="8">
+    <w:abstractNumId w:val="1"/>
+  </w:num>
+  <w:num w:numId="9">
+    <w:abstractNumId w:val="2"/>
+  </w:num>
+  <w:num w:numId="10">
+    <w:abstractNumId w:val="6"/>
+  </w:num>
   <w:num w:numId="1000">
     <w:abstractNumId w:val="990"/>
   </w:num>
@@ -5476,348 +6553,529 @@
 </file>
 
 <file path=word/styles.xml><?xml version="1.0" encoding="utf-8"?>
-<w:styles xmlns:r="http://schemas.openxmlformats.org/officeDocument/2006/relationships" xmlns:w="http://schemas.openxmlformats.org/wordprocessingml/2006/main">
+<w:styles xmlns:mc="http://schemas.openxmlformats.org/markup-compatibility/2006" xmlns:r="http://schemas.openxmlformats.org/officeDocument/2006/relationships" xmlns:w="http://schemas.openxmlformats.org/wordprocessingml/2006/main" xmlns:w14="http://schemas.microsoft.com/office/word/2010/wordml" xmlns:w15="http://schemas.microsoft.com/office/word/2012/wordml" xmlns:w16cex="http://schemas.microsoft.com/office/word/2018/wordml/cex" xmlns:w16cid="http://schemas.microsoft.com/office/word/2016/wordml/cid" xmlns:w16="http://schemas.microsoft.com/office/word/2018/wordml" xmlns:w16se="http://schemas.microsoft.com/office/word/2015/wordml/symex" mc:Ignorable="w14 w15 w16se w16cid w16 w16cex">
   <w:docDefaults>
     <w:rPrDefault>
       <w:rPr>
         <w:rFonts w:asciiTheme="minorHAnsi" w:eastAsiaTheme="minorHAnsi" w:hAnsiTheme="minorHAnsi" w:cstheme="minorBidi"/>
-        <w:sz w:val="24"/>
-        <w:szCs w:val="24"/>
+        <w:sz w:val="22"/>
+        <w:szCs w:val="22"/>
         <w:lang w:val="en-US" w:eastAsia="en-US" w:bidi="ar-SA"/>
       </w:rPr>
     </w:rPrDefault>
     <w:pPrDefault>
       <w:pPr>
-        <w:spacing w:after="200"/>
+        <w:spacing w:after="160" w:line="480" w:lineRule="auto"/>
       </w:pPr>
     </w:pPrDefault>
   </w:docDefaults>
-  <w:latentStyles w:defLockedState="0" w:defUIPriority="0" w:defSemiHidden="0" w:defUnhideWhenUsed="0" w:defQFormat="0" w:count="276"/>
+  <w:latentStyles w:defLockedState="0" w:defUIPriority="99" w:defSemiHidden="0" w:defUnhideWhenUsed="0" w:defQFormat="0" w:count="376">
+    <w:lsdException w:name="Normal" w:uiPriority="0" w:qFormat="1"/>
+    <w:lsdException w:name="heading 1" w:uiPriority="9" w:qFormat="1"/>
+    <w:lsdException w:name="heading 2" w:semiHidden="1" w:uiPriority="9" w:unhideWhenUsed="1" w:qFormat="1"/>
+    <w:lsdException w:name="heading 3" w:semiHidden="1" w:uiPriority="9" w:unhideWhenUsed="1" w:qFormat="1"/>
+    <w:lsdException w:name="heading 4" w:semiHidden="1" w:uiPriority="9" w:unhideWhenUsed="1" w:qFormat="1"/>
+    <w:lsdException w:name="heading 5" w:semiHidden="1" w:uiPriority="9" w:unhideWhenUsed="1" w:qFormat="1"/>
+    <w:lsdException w:name="heading 6" w:semiHidden="1" w:uiPriority="9" w:unhideWhenUsed="1" w:qFormat="1"/>
+    <w:lsdException w:name="heading 7" w:semiHidden="1" w:uiPriority="9" w:unhideWhenUsed="1" w:qFormat="1"/>
+    <w:lsdException w:name="heading 8" w:semiHidden="1" w:uiPriority="9" w:unhideWhenUsed="1" w:qFormat="1"/>
+    <w:lsdException w:name="heading 9" w:semiHidden="1" w:uiPriority="9" w:unhideWhenUsed="1" w:qFormat="1"/>
+    <w:lsdException w:name="index 1" w:semiHidden="1" w:unhideWhenUsed="1"/>
+    <w:lsdException w:name="index 2" w:semiHidden="1" w:unhideWhenUsed="1"/>
+    <w:lsdException w:name="index 3" w:semiHidden="1" w:unhideWhenUsed="1"/>
+    <w:lsdException w:name="index 4" w:semiHidden="1" w:unhideWhenUsed="1"/>
+    <w:lsdException w:name="index 5" w:semiHidden="1" w:unhideWhenUsed="1"/>
+    <w:lsdException w:name="index 6" w:semiHidden="1" w:unhideWhenUsed="1"/>
+    <w:lsdException w:name="index 7" w:semiHidden="1" w:unhideWhenUsed="1"/>
+    <w:lsdException w:name="index 8" w:semiHidden="1" w:unhideWhenUsed="1"/>
+    <w:lsdException w:name="index 9" w:semiHidden="1" w:unhideWhenUsed="1"/>
+    <w:lsdException w:name="toc 1" w:semiHidden="1" w:uiPriority="39" w:unhideWhenUsed="1"/>
+    <w:lsdException w:name="toc 2" w:semiHidden="1" w:uiPriority="39" w:unhideWhenUsed="1"/>
+    <w:lsdException w:name="toc 3" w:semiHidden="1" w:uiPriority="39" w:unhideWhenUsed="1"/>
+    <w:lsdException w:name="toc 4" w:semiHidden="1" w:uiPriority="39" w:unhideWhenUsed="1"/>
+    <w:lsdException w:name="toc 5" w:semiHidden="1" w:uiPriority="39" w:unhideWhenUsed="1"/>
+    <w:lsdException w:name="toc 6" w:semiHidden="1" w:uiPriority="39" w:unhideWhenUsed="1"/>
+    <w:lsdException w:name="toc 7" w:semiHidden="1" w:uiPriority="39" w:unhideWhenUsed="1"/>
+    <w:lsdException w:name="toc 8" w:semiHidden="1" w:uiPriority="39" w:unhideWhenUsed="1"/>
+    <w:lsdException w:name="toc 9" w:semiHidden="1" w:uiPriority="39" w:unhideWhenUsed="1"/>
+    <w:lsdException w:name="Normal Indent" w:semiHidden="1" w:unhideWhenUsed="1"/>
+    <w:lsdException w:name="footnote text" w:semiHidden="1" w:unhideWhenUsed="1"/>
+    <w:lsdException w:name="annotation text" w:semiHidden="1" w:unhideWhenUsed="1"/>
+    <w:lsdException w:name="header" w:semiHidden="1" w:unhideWhenUsed="1"/>
+    <w:lsdException w:name="footer" w:semiHidden="1" w:unhideWhenUsed="1"/>
+    <w:lsdException w:name="index heading" w:semiHidden="1" w:unhideWhenUsed="1"/>
+    <w:lsdException w:name="caption" w:semiHidden="1" w:uiPriority="35" w:unhideWhenUsed="1" w:qFormat="1"/>
+    <w:lsdException w:name="table of figures" w:semiHidden="1" w:unhideWhenUsed="1"/>
+    <w:lsdException w:name="envelope address" w:semiHidden="1" w:unhideWhenUsed="1"/>
+    <w:lsdException w:name="envelope return" w:semiHidden="1" w:unhideWhenUsed="1"/>
+    <w:lsdException w:name="footnote reference" w:semiHidden="1" w:unhideWhenUsed="1"/>
+    <w:lsdException w:name="annotation reference" w:semiHidden="1" w:unhideWhenUsed="1"/>
+    <w:lsdException w:name="line number" w:semiHidden="1" w:unhideWhenUsed="1"/>
+    <w:lsdException w:name="page number" w:semiHidden="1" w:unhideWhenUsed="1"/>
+    <w:lsdException w:name="endnote reference" w:semiHidden="1" w:unhideWhenUsed="1"/>
+    <w:lsdException w:name="endnote text" w:semiHidden="1" w:unhideWhenUsed="1"/>
+    <w:lsdException w:name="table of authorities" w:semiHidden="1" w:unhideWhenUsed="1"/>
+    <w:lsdException w:name="macro" w:semiHidden="1" w:unhideWhenUsed="1"/>
+    <w:lsdException w:name="toa heading" w:semiHidden="1" w:unhideWhenUsed="1"/>
+    <w:lsdException w:name="List" w:semiHidden="1" w:unhideWhenUsed="1"/>
+    <w:lsdException w:name="List Bullet" w:semiHidden="1" w:unhideWhenUsed="1"/>
+    <w:lsdException w:name="List Number" w:semiHidden="1" w:unhideWhenUsed="1"/>
+    <w:lsdException w:name="List 2" w:semiHidden="1" w:unhideWhenUsed="1"/>
+    <w:lsdException w:name="List 3" w:semiHidden="1" w:unhideWhenUsed="1"/>
+    <w:lsdException w:name="List 4" w:semiHidden="1" w:unhideWhenUsed="1"/>
+    <w:lsdException w:name="List 5" w:semiHidden="1" w:unhideWhenUsed="1"/>
+    <w:lsdException w:name="List Bullet 2" w:semiHidden="1" w:unhideWhenUsed="1"/>
+    <w:lsdException w:name="List Bullet 3" w:semiHidden="1" w:unhideWhenUsed="1"/>
+    <w:lsdException w:name="List Bullet 4" w:semiHidden="1" w:unhideWhenUsed="1"/>
+    <w:lsdException w:name="List Bullet 5" w:semiHidden="1" w:unhideWhenUsed="1"/>
+    <w:lsdException w:name="List Number 2" w:semiHidden="1" w:unhideWhenUsed="1"/>
+    <w:lsdException w:name="List Number 3" w:semiHidden="1" w:unhideWhenUsed="1"/>
+    <w:lsdException w:name="List Number 4" w:semiHidden="1" w:unhideWhenUsed="1"/>
+    <w:lsdException w:name="List Number 5" w:semiHidden="1" w:unhideWhenUsed="1"/>
+    <w:lsdException w:name="Title" w:uiPriority="10" w:qFormat="1"/>
+    <w:lsdException w:name="Closing" w:semiHidden="1" w:unhideWhenUsed="1"/>
+    <w:lsdException w:name="Signature" w:semiHidden="1" w:unhideWhenUsed="1"/>
+    <w:lsdException w:name="Default Paragraph Font" w:semiHidden="1" w:uiPriority="1" w:unhideWhenUsed="1"/>
+    <w:lsdException w:name="Body Text" w:semiHidden="1" w:unhideWhenUsed="1"/>
+    <w:lsdException w:name="Body Text Indent" w:semiHidden="1" w:unhideWhenUsed="1"/>
+    <w:lsdException w:name="List Continue" w:semiHidden="1" w:unhideWhenUsed="1"/>
+    <w:lsdException w:name="List Continue 2" w:semiHidden="1" w:unhideWhenUsed="1"/>
+    <w:lsdException w:name="List Continue 3" w:semiHidden="1" w:unhideWhenUsed="1"/>
+    <w:lsdException w:name="List Continue 4" w:semiHidden="1" w:unhideWhenUsed="1"/>
+    <w:lsdException w:name="List Continue 5" w:semiHidden="1" w:unhideWhenUsed="1"/>
+    <w:lsdException w:name="Message Header" w:semiHidden="1" w:unhideWhenUsed="1"/>
+    <w:lsdException w:name="Subtitle" w:uiPriority="11" w:qFormat="1"/>
+    <w:lsdException w:name="Salutation" w:semiHidden="1" w:unhideWhenUsed="1"/>
+    <w:lsdException w:name="Date" w:semiHidden="1" w:unhideWhenUsed="1"/>
+    <w:lsdException w:name="Body Text First Indent" w:semiHidden="1" w:unhideWhenUsed="1"/>
+    <w:lsdException w:name="Body Text First Indent 2" w:semiHidden="1" w:unhideWhenUsed="1"/>
+    <w:lsdException w:name="Note Heading" w:semiHidden="1" w:unhideWhenUsed="1"/>
+    <w:lsdException w:name="Body Text 2" w:semiHidden="1" w:unhideWhenUsed="1"/>
+    <w:lsdException w:name="Body Text 3" w:semiHidden="1" w:unhideWhenUsed="1"/>
+    <w:lsdException w:name="Body Text Indent 2" w:semiHidden="1" w:unhideWhenUsed="1"/>
+    <w:lsdException w:name="Body Text Indent 3" w:semiHidden="1" w:unhideWhenUsed="1"/>
+    <w:lsdException w:name="Block Text" w:semiHidden="1" w:unhideWhenUsed="1"/>
+    <w:lsdException w:name="Hyperlink" w:semiHidden="1" w:unhideWhenUsed="1"/>
+    <w:lsdException w:name="FollowedHyperlink" w:semiHidden="1" w:unhideWhenUsed="1"/>
+    <w:lsdException w:name="Strong" w:uiPriority="22" w:qFormat="1"/>
+    <w:lsdException w:name="Emphasis" w:uiPriority="20" w:qFormat="1"/>
+    <w:lsdException w:name="Document Map" w:semiHidden="1" w:unhideWhenUsed="1"/>
+    <w:lsdException w:name="Plain Text" w:semiHidden="1" w:unhideWhenUsed="1"/>
+    <w:lsdException w:name="E-mail Signature" w:semiHidden="1" w:unhideWhenUsed="1"/>
+    <w:lsdException w:name="HTML Top of Form" w:semiHidden="1" w:unhideWhenUsed="1"/>
+    <w:lsdException w:name="HTML Bottom of Form" w:semiHidden="1" w:unhideWhenUsed="1"/>
+    <w:lsdException w:name="Normal (Web)" w:semiHidden="1" w:unhideWhenUsed="1"/>
+    <w:lsdException w:name="HTML Acronym" w:semiHidden="1" w:unhideWhenUsed="1"/>
+    <w:lsdException w:name="HTML Address" w:semiHidden="1" w:unhideWhenUsed="1"/>
+    <w:lsdException w:name="HTML Cite" w:semiHidden="1" w:unhideWhenUsed="1"/>
+    <w:lsdException w:name="HTML Code" w:semiHidden="1" w:unhideWhenUsed="1"/>
+    <w:lsdException w:name="HTML Definition" w:semiHidden="1" w:unhideWhenUsed="1"/>
+    <w:lsdException w:name="HTML Keyboard" w:semiHidden="1" w:unhideWhenUsed="1"/>
+    <w:lsdException w:name="HTML Preformatted" w:semiHidden="1" w:unhideWhenUsed="1"/>
+    <w:lsdException w:name="HTML Sample" w:semiHidden="1" w:unhideWhenUsed="1"/>
+    <w:lsdException w:name="HTML Typewriter" w:semiHidden="1" w:unhideWhenUsed="1"/>
+    <w:lsdException w:name="HTML Variable" w:semiHidden="1" w:unhideWhenUsed="1"/>
+    <w:lsdException w:name="Normal Table" w:semiHidden="1" w:unhideWhenUsed="1"/>
+    <w:lsdException w:name="annotation subject" w:semiHidden="1" w:unhideWhenUsed="1"/>
+    <w:lsdException w:name="No List" w:semiHidden="1" w:unhideWhenUsed="1"/>
+    <w:lsdException w:name="Outline List 1" w:semiHidden="1" w:unhideWhenUsed="1"/>
+    <w:lsdException w:name="Outline List 2" w:semiHidden="1" w:unhideWhenUsed="1"/>
+    <w:lsdException w:name="Outline List 3" w:semiHidden="1" w:unhideWhenUsed="1"/>
+    <w:lsdException w:name="Table Simple 1" w:semiHidden="1" w:unhideWhenUsed="1"/>
+    <w:lsdException w:name="Table Simple 2" w:semiHidden="1" w:unhideWhenUsed="1"/>
+    <w:lsdException w:name="Table Simple 3" w:semiHidden="1" w:unhideWhenUsed="1"/>
+    <w:lsdException w:name="Table Classic 1" w:semiHidden="1" w:unhideWhenUsed="1"/>
+    <w:lsdException w:name="Table Classic 2" w:semiHidden="1" w:unhideWhenUsed="1"/>
+    <w:lsdException w:name="Table Classic 3" w:semiHidden="1" w:unhideWhenUsed="1"/>
+    <w:lsdException w:name="Table Classic 4" w:semiHidden="1" w:unhideWhenUsed="1"/>
+    <w:lsdException w:name="Table Colorful 1" w:semiHidden="1" w:unhideWhenUsed="1"/>
+    <w:lsdException w:name="Table Colorful 2" w:semiHidden="1" w:unhideWhenUsed="1"/>
+    <w:lsdException w:name="Table Colorful 3" w:semiHidden="1" w:unhideWhenUsed="1"/>
+    <w:lsdException w:name="Table Columns 1" w:semiHidden="1" w:unhideWhenUsed="1"/>
+    <w:lsdException w:name="Table Columns 2" w:semiHidden="1" w:unhideWhenUsed="1"/>
+    <w:lsdException w:name="Table Columns 3" w:semiHidden="1" w:unhideWhenUsed="1"/>
+    <w:lsdException w:name="Table Columns 4" w:semiHidden="1" w:unhideWhenUsed="1"/>
+    <w:lsdException w:name="Table Columns 5" w:semiHidden="1" w:unhideWhenUsed="1"/>
+    <w:lsdException w:name="Table Grid 1" w:semiHidden="1" w:unhideWhenUsed="1"/>
+    <w:lsdException w:name="Table Grid 2" w:semiHidden="1" w:unhideWhenUsed="1"/>
+    <w:lsdException w:name="Table Grid 3" w:semiHidden="1" w:unhideWhenUsed="1"/>
+    <w:lsdException w:name="Table Grid 4" w:semiHidden="1" w:unhideWhenUsed="1"/>
+    <w:lsdException w:name="Table Grid 5" w:semiHidden="1" w:unhideWhenUsed="1"/>
+    <w:lsdException w:name="Table Grid 6" w:semiHidden="1" w:unhideWhenUsed="1"/>
+    <w:lsdException w:name="Table Grid 7" w:semiHidden="1" w:unhideWhenUsed="1"/>
+    <w:lsdException w:name="Table Grid 8" w:semiHidden="1" w:unhideWhenUsed="1"/>
+    <w:lsdException w:name="Table List 1" w:semiHidden="1" w:unhideWhenUsed="1"/>
+    <w:lsdException w:name="Table List 2" w:semiHidden="1" w:unhideWhenUsed="1"/>
+    <w:lsdException w:name="Table List 3" w:semiHidden="1" w:unhideWhenUsed="1"/>
+    <w:lsdException w:name="Table List 4" w:semiHidden="1" w:unhideWhenUsed="1"/>
+    <w:lsdException w:name="Table List 5" w:semiHidden="1" w:unhideWhenUsed="1"/>
+    <w:lsdException w:name="Table List 6" w:semiHidden="1" w:unhideWhenUsed="1"/>
+    <w:lsdException w:name="Table List 7" w:semiHidden="1" w:unhideWhenUsed="1"/>
+    <w:lsdException w:name="Table List 8" w:semiHidden="1" w:unhideWhenUsed="1"/>
+    <w:lsdException w:name="Table 3D effects 1" w:semiHidden="1" w:unhideWhenUsed="1"/>
+    <w:lsdException w:name="Table 3D effects 2" w:semiHidden="1" w:unhideWhenUsed="1"/>
+    <w:lsdException w:name="Table 3D effects 3" w:semiHidden="1" w:unhideWhenUsed="1"/>
+    <w:lsdException w:name="Table Contemporary" w:semiHidden="1" w:unhideWhenUsed="1"/>
+    <w:lsdException w:name="Table Elegant" w:semiHidden="1" w:unhideWhenUsed="1"/>
+    <w:lsdException w:name="Table Professional" w:semiHidden="1" w:unhideWhenUsed="1"/>
+    <w:lsdException w:name="Table Subtle 1" w:semiHidden="1" w:unhideWhenUsed="1"/>
+    <w:lsdException w:name="Table Subtle 2" w:semiHidden="1" w:unhideWhenUsed="1"/>
+    <w:lsdException w:name="Table Web 1" w:semiHidden="1" w:unhideWhenUsed="1"/>
+    <w:lsdException w:name="Table Web 2" w:semiHidden="1" w:unhideWhenUsed="1"/>
+    <w:lsdException w:name="Table Web 3" w:semiHidden="1" w:unhideWhenUsed="1"/>
+    <w:lsdException w:name="Balloon Text" w:semiHidden="1" w:unhideWhenUsed="1"/>
+    <w:lsdException w:name="Table Grid" w:uiPriority="39"/>
+    <w:lsdException w:name="Table Theme" w:semiHidden="1" w:unhideWhenUsed="1"/>
+    <w:lsdException w:name="Placeholder Text" w:semiHidden="1"/>
+    <w:lsdException w:name="No Spacing" w:uiPriority="1" w:qFormat="1"/>
+    <w:lsdException w:name="Light Shading" w:uiPriority="60"/>
+    <w:lsdException w:name="Light List" w:uiPriority="61"/>
+    <w:lsdException w:name="Light Grid" w:uiPriority="62"/>
+    <w:lsdException w:name="Medium Shading 1" w:uiPriority="63"/>
+    <w:lsdException w:name="Medium Shading 2" w:uiPriority="64"/>
+    <w:lsdException w:name="Medium List 1" w:uiPriority="65"/>
+    <w:lsdException w:name="Medium List 2" w:uiPriority="66"/>
+    <w:lsdException w:name="Medium Grid 1" w:uiPriority="67"/>
+    <w:lsdException w:name="Medium Grid 2" w:uiPriority="68"/>
+    <w:lsdException w:name="Medium Grid 3" w:uiPriority="69"/>
+    <w:lsdException w:name="Dark List" w:uiPriority="70"/>
+    <w:lsdException w:name="Colorful Shading" w:uiPriority="71"/>
+    <w:lsdException w:name="Colorful List" w:uiPriority="72"/>
+    <w:lsdException w:name="Colorful Grid" w:uiPriority="73"/>
+    <w:lsdException w:name="Light Shading Accent 1" w:uiPriority="60"/>
+    <w:lsdException w:name="Light List Accent 1" w:uiPriority="61"/>
+    <w:lsdException w:name="Light Grid Accent 1" w:uiPriority="62"/>
+    <w:lsdException w:name="Medium Shading 1 Accent 1" w:uiPriority="63"/>
+    <w:lsdException w:name="Medium Shading 2 Accent 1" w:uiPriority="64"/>
+    <w:lsdException w:name="Medium List 1 Accent 1" w:uiPriority="65"/>
+    <w:lsdException w:name="Revision" w:semiHidden="1"/>
+    <w:lsdException w:name="List Paragraph" w:uiPriority="34" w:qFormat="1"/>
+    <w:lsdException w:name="Quote" w:uiPriority="29" w:qFormat="1"/>
+    <w:lsdException w:name="Intense Quote" w:uiPriority="30" w:qFormat="1"/>
+    <w:lsdException w:name="Medium List 2 Accent 1" w:uiPriority="66"/>
+    <w:lsdException w:name="Medium Grid 1 Accent 1" w:uiPriority="67"/>
+    <w:lsdException w:name="Medium Grid 2 Accent 1" w:uiPriority="68"/>
+    <w:lsdException w:name="Medium Grid 3 Accent 1" w:uiPriority="69"/>
+    <w:lsdException w:name="Dark List Accent 1" w:uiPriority="70"/>
+    <w:lsdException w:name="Colorful Shading Accent 1" w:uiPriority="71"/>
+    <w:lsdException w:name="Colorful List Accent 1" w:uiPriority="72"/>
+    <w:lsdException w:name="Colorful Grid Accent 1" w:uiPriority="73"/>
+    <w:lsdException w:name="Light Shading Accent 2" w:uiPriority="60"/>
+    <w:lsdException w:name="Light List Accent 2" w:uiPriority="61"/>
+    <w:lsdException w:name="Light Grid Accent 2" w:uiPriority="62"/>
+    <w:lsdException w:name="Medium Shading 1 Accent 2" w:uiPriority="63"/>
+    <w:lsdException w:name="Medium Shading 2 Accent 2" w:uiPriority="64"/>
+    <w:lsdException w:name="Medium List 1 Accent 2" w:uiPriority="65"/>
+    <w:lsdException w:name="Medium List 2 Accent 2" w:uiPriority="66"/>
+    <w:lsdException w:name="Medium Grid 1 Accent 2" w:uiPriority="67"/>
+    <w:lsdException w:name="Medium Grid 2 Accent 2" w:uiPriority="68"/>
+    <w:lsdException w:name="Medium Grid 3 Accent 2" w:uiPriority="69"/>
+    <w:lsdException w:name="Dark List Accent 2" w:uiPriority="70"/>
+    <w:lsdException w:name="Colorful Shading Accent 2" w:uiPriority="71"/>
+    <w:lsdException w:name="Colorful List Accent 2" w:uiPriority="72"/>
+    <w:lsdException w:name="Colorful Grid Accent 2" w:uiPriority="73"/>
+    <w:lsdException w:name="Light Shading Accent 3" w:uiPriority="60"/>
+    <w:lsdException w:name="Light List Accent 3" w:uiPriority="61"/>
+    <w:lsdException w:name="Light Grid Accent 3" w:uiPriority="62"/>
+    <w:lsdException w:name="Medium Shading 1 Accent 3" w:uiPriority="63"/>
+    <w:lsdException w:name="Medium Shading 2 Accent 3" w:uiPriority="64"/>
+    <w:lsdException w:name="Medium List 1 Accent 3" w:uiPriority="65"/>
+    <w:lsdException w:name="Medium List 2 Accent 3" w:uiPriority="66"/>
+    <w:lsdException w:name="Medium Grid 1 Accent 3" w:uiPriority="67"/>
+    <w:lsdException w:name="Medium Grid 2 Accent 3" w:uiPriority="68"/>
+    <w:lsdException w:name="Medium Grid 3 Accent 3" w:uiPriority="69"/>
+    <w:lsdException w:name="Dark List Accent 3" w:uiPriority="70"/>
+    <w:lsdException w:name="Colorful Shading Accent 3" w:uiPriority="71"/>
+    <w:lsdException w:name="Colorful List Accent 3" w:uiPriority="72"/>
+    <w:lsdException w:name="Colorful Grid Accent 3" w:uiPriority="73"/>
+    <w:lsdException w:name="Light Shading Accent 4" w:uiPriority="60"/>
+    <w:lsdException w:name="Light List Accent 4" w:uiPriority="61"/>
+    <w:lsdException w:name="Light Grid Accent 4" w:uiPriority="62"/>
+    <w:lsdException w:name="Medium Shading 1 Accent 4" w:uiPriority="63"/>
+    <w:lsdException w:name="Medium Shading 2 Accent 4" w:uiPriority="64"/>
+    <w:lsdException w:name="Medium List 1 Accent 4" w:uiPriority="65"/>
+    <w:lsdException w:name="Medium List 2 Accent 4" w:uiPriority="66"/>
+    <w:lsdException w:name="Medium Grid 1 Accent 4" w:uiPriority="67"/>
+    <w:lsdException w:name="Medium Grid 2 Accent 4" w:uiPriority="68"/>
+    <w:lsdException w:name="Medium Grid 3 Accent 4" w:uiPriority="69"/>
+    <w:lsdException w:name="Dark List Accent 4" w:uiPriority="70"/>
+    <w:lsdException w:name="Colorful Shading Accent 4" w:uiPriority="71"/>
+    <w:lsdException w:name="Colorful List Accent 4" w:uiPriority="72"/>
+    <w:lsdException w:name="Colorful Grid Accent 4" w:uiPriority="73"/>
+    <w:lsdException w:name="Light Shading Accent 5" w:uiPriority="60"/>
+    <w:lsdException w:name="Light List Accent 5" w:uiPriority="61"/>
+    <w:lsdException w:name="Light Grid Accent 5" w:uiPriority="62"/>
+    <w:lsdException w:name="Medium Shading 1 Accent 5" w:uiPriority="63"/>
+    <w:lsdException w:name="Medium Shading 2 Accent 5" w:uiPriority="64"/>
+    <w:lsdException w:name="Medium List 1 Accent 5" w:uiPriority="65"/>
+    <w:lsdException w:name="Medium List 2 Accent 5" w:uiPriority="66"/>
+    <w:lsdException w:name="Medium Grid 1 Accent 5" w:uiPriority="67"/>
+    <w:lsdException w:name="Medium Grid 2 Accent 5" w:uiPriority="68"/>
+    <w:lsdException w:name="Medium Grid 3 Accent 5" w:uiPriority="69"/>
+    <w:lsdException w:name="Dark List Accent 5" w:uiPriority="70"/>
+    <w:lsdException w:name="Colorful Shading Accent 5" w:uiPriority="71"/>
+    <w:lsdException w:name="Colorful List Accent 5" w:uiPriority="72"/>
+    <w:lsdException w:name="Colorful Grid Accent 5" w:uiPriority="73"/>
+    <w:lsdException w:name="Light Shading Accent 6" w:uiPriority="60"/>
+    <w:lsdException w:name="Light List Accent 6" w:uiPriority="61"/>
+    <w:lsdException w:name="Light Grid Accent 6" w:uiPriority="62"/>
+    <w:lsdException w:name="Medium Shading 1 Accent 6" w:uiPriority="63"/>
+    <w:lsdException w:name="Medium Shading 2 Accent 6" w:uiPriority="64"/>
+    <w:lsdException w:name="Medium List 1 Accent 6" w:uiPriority="65"/>
+    <w:lsdException w:name="Medium List 2 Accent 6" w:uiPriority="66"/>
+    <w:lsdException w:name="Medium Grid 1 Accent 6" w:uiPriority="67"/>
+    <w:lsdException w:name="Medium Grid 2 Accent 6" w:uiPriority="68"/>
+    <w:lsdException w:name="Medium Grid 3 Accent 6" w:uiPriority="69"/>
+    <w:lsdException w:name="Dark List Accent 6" w:uiPriority="70"/>
+    <w:lsdException w:name="Colorful Shading Accent 6" w:uiPriority="71"/>
+    <w:lsdException w:name="Colorful List Accent 6" w:uiPriority="72"/>
+    <w:lsdException w:name="Colorful Grid Accent 6" w:uiPriority="73"/>
+    <w:lsdException w:name="Subtle Emphasis" w:uiPriority="19" w:qFormat="1"/>
+    <w:lsdException w:name="Intense Emphasis" w:uiPriority="21" w:qFormat="1"/>
+    <w:lsdException w:name="Subtle Reference" w:uiPriority="31" w:qFormat="1"/>
+    <w:lsdException w:name="Intense Reference" w:uiPriority="32" w:qFormat="1"/>
+    <w:lsdException w:name="Book Title" w:uiPriority="33" w:qFormat="1"/>
+    <w:lsdException w:name="Bibliography" w:semiHidden="1" w:uiPriority="37" w:unhideWhenUsed="1"/>
+    <w:lsdException w:name="TOC Heading" w:semiHidden="1" w:uiPriority="39" w:unhideWhenUsed="1" w:qFormat="1"/>
+    <w:lsdException w:name="Plain Table 1" w:uiPriority="41"/>
+    <w:lsdException w:name="Plain Table 2" w:uiPriority="42"/>
+    <w:lsdException w:name="Plain Table 3" w:uiPriority="43"/>
+    <w:lsdException w:name="Plain Table 4" w:uiPriority="44"/>
+    <w:lsdException w:name="Plain Table 5" w:uiPriority="45"/>
+    <w:lsdException w:name="Grid Table Light" w:uiPriority="40"/>
+    <w:lsdException w:name="Grid Table 1 Light" w:uiPriority="46"/>
+    <w:lsdException w:name="Grid Table 2" w:uiPriority="47"/>
+    <w:lsdException w:name="Grid Table 3" w:uiPriority="48"/>
+    <w:lsdException w:name="Grid Table 4" w:uiPriority="49"/>
+    <w:lsdException w:name="Grid Table 5 Dark" w:uiPriority="50"/>
+    <w:lsdException w:name="Grid Table 6 Colorful" w:uiPriority="51"/>
+    <w:lsdException w:name="Grid Table 7 Colorful" w:uiPriority="52"/>
+    <w:lsdException w:name="Grid Table 1 Light Accent 1" w:uiPriority="46"/>
+    <w:lsdException w:name="Grid Table 2 Accent 1" w:uiPriority="47"/>
+    <w:lsdException w:name="Grid Table 3 Accent 1" w:uiPriority="48"/>
+    <w:lsdException w:name="Grid Table 4 Accent 1" w:uiPriority="49"/>
+    <w:lsdException w:name="Grid Table 5 Dark Accent 1" w:uiPriority="50"/>
+    <w:lsdException w:name="Grid Table 6 Colorful Accent 1" w:uiPriority="51"/>
+    <w:lsdException w:name="Grid Table 7 Colorful Accent 1" w:uiPriority="52"/>
+    <w:lsdException w:name="Grid Table 1 Light Accent 2" w:uiPriority="46"/>
+    <w:lsdException w:name="Grid Table 2 Accent 2" w:uiPriority="47"/>
+    <w:lsdException w:name="Grid Table 3 Accent 2" w:uiPriority="48"/>
+    <w:lsdException w:name="Grid Table 4 Accent 2" w:uiPriority="49"/>
+    <w:lsdException w:name="Grid Table 5 Dark Accent 2" w:uiPriority="50"/>
+    <w:lsdException w:name="Grid Table 6 Colorful Accent 2" w:uiPriority="51"/>
+    <w:lsdException w:name="Grid Table 7 Colorful Accent 2" w:uiPriority="52"/>
+    <w:lsdException w:name="Grid Table 1 Light Accent 3" w:uiPriority="46"/>
+    <w:lsdException w:name="Grid Table 2 Accent 3" w:uiPriority="47"/>
+    <w:lsdException w:name="Grid Table 3 Accent 3" w:uiPriority="48"/>
+    <w:lsdException w:name="Grid Table 4 Accent 3" w:uiPriority="49"/>
+    <w:lsdException w:name="Grid Table 5 Dark Accent 3" w:uiPriority="50"/>
+    <w:lsdException w:name="Grid Table 6 Colorful Accent 3" w:uiPriority="51"/>
+    <w:lsdException w:name="Grid Table 7 Colorful Accent 3" w:uiPriority="52"/>
+    <w:lsdException w:name="Grid Table 1 Light Accent 4" w:uiPriority="46"/>
+    <w:lsdException w:name="Grid Table 2 Accent 4" w:uiPriority="47"/>
+    <w:lsdException w:name="Grid Table 3 Accent 4" w:uiPriority="48"/>
+    <w:lsdException w:name="Grid Table 4 Accent 4" w:uiPriority="49"/>
+    <w:lsdException w:name="Grid Table 5 Dark Accent 4" w:uiPriority="50"/>
+    <w:lsdException w:name="Grid Table 6 Colorful Accent 4" w:uiPriority="51"/>
+    <w:lsdException w:name="Grid Table 7 Colorful Accent 4" w:uiPriority="52"/>
+    <w:lsdException w:name="Grid Table 1 Light Accent 5" w:uiPriority="46"/>
+    <w:lsdException w:name="Grid Table 2 Accent 5" w:uiPriority="47"/>
+    <w:lsdException w:name="Grid Table 3 Accent 5" w:uiPriority="48"/>
+    <w:lsdException w:name="Grid Table 4 Accent 5" w:uiPriority="49"/>
+    <w:lsdException w:name="Grid Table 5 Dark Accent 5" w:uiPriority="50"/>
+    <w:lsdException w:name="Grid Table 6 Colorful Accent 5" w:uiPriority="51"/>
+    <w:lsdException w:name="Grid Table 7 Colorful Accent 5" w:uiPriority="52"/>
+    <w:lsdException w:name="Grid Table 1 Light Accent 6" w:uiPriority="46"/>
+    <w:lsdException w:name="Grid Table 2 Accent 6" w:uiPriority="47"/>
+    <w:lsdException w:name="Grid Table 3 Accent 6" w:uiPriority="48"/>
+    <w:lsdException w:name="Grid Table 4 Accent 6" w:uiPriority="49"/>
+    <w:lsdException w:name="Grid Table 5 Dark Accent 6" w:uiPriority="50"/>
+    <w:lsdException w:name="Grid Table 6 Colorful Accent 6" w:uiPriority="51"/>
+    <w:lsdException w:name="Grid Table 7 Colorful Accent 6" w:uiPriority="52"/>
+    <w:lsdException w:name="List Table 1 Light" w:uiPriority="46"/>
+    <w:lsdException w:name="List Table 2" w:uiPriority="47"/>
+    <w:lsdException w:name="List Table 3" w:uiPriority="48"/>
+    <w:lsdException w:name="List Table 4" w:uiPriority="49"/>
+    <w:lsdException w:name="List Table 5 Dark" w:uiPriority="50"/>
+    <w:lsdException w:name="List Table 6 Colorful" w:uiPriority="51"/>
+    <w:lsdException w:name="List Table 7 Colorful" w:uiPriority="52"/>
+    <w:lsdException w:name="List Table 1 Light Accent 1" w:uiPriority="46"/>
+    <w:lsdException w:name="List Table 2 Accent 1" w:uiPriority="47"/>
+    <w:lsdException w:name="List Table 3 Accent 1" w:uiPriority="48"/>
+    <w:lsdException w:name="List Table 4 Accent 1" w:uiPriority="49"/>
+    <w:lsdException w:name="List Table 5 Dark Accent 1" w:uiPriority="50"/>
+    <w:lsdException w:name="List Table 6 Colorful Accent 1" w:uiPriority="51"/>
+    <w:lsdException w:name="List Table 7 Colorful Accent 1" w:uiPriority="52"/>
+    <w:lsdException w:name="List Table 1 Light Accent 2" w:uiPriority="46"/>
+    <w:lsdException w:name="List Table 2 Accent 2" w:uiPriority="47"/>
+    <w:lsdException w:name="List Table 3 Accent 2" w:uiPriority="48"/>
+    <w:lsdException w:name="List Table 4 Accent 2" w:uiPriority="49"/>
+    <w:lsdException w:name="List Table 5 Dark Accent 2" w:uiPriority="50"/>
+    <w:lsdException w:name="List Table 6 Colorful Accent 2" w:uiPriority="51"/>
+    <w:lsdException w:name="List Table 7 Colorful Accent 2" w:uiPriority="52"/>
+    <w:lsdException w:name="List Table 1 Light Accent 3" w:uiPriority="46"/>
+    <w:lsdException w:name="List Table 2 Accent 3" w:uiPriority="47"/>
+    <w:lsdException w:name="List Table 3 Accent 3" w:uiPriority="48"/>
+    <w:lsdException w:name="List Table 4 Accent 3" w:uiPriority="49"/>
+    <w:lsdException w:name="List Table 5 Dark Accent 3" w:uiPriority="50"/>
+    <w:lsdException w:name="List Table 6 Colorful Accent 3" w:uiPriority="51"/>
+    <w:lsdException w:name="List Table 7 Colorful Accent 3" w:uiPriority="52"/>
+    <w:lsdException w:name="List Table 1 Light Accent 4" w:uiPriority="46"/>
+    <w:lsdException w:name="List Table 2 Accent 4" w:uiPriority="47"/>
+    <w:lsdException w:name="List Table 3 Accent 4" w:uiPriority="48"/>
+    <w:lsdException w:name="List Table 4 Accent 4" w:uiPriority="49"/>
+    <w:lsdException w:name="List Table 5 Dark Accent 4" w:uiPriority="50"/>
+    <w:lsdException w:name="List Table 6 Colorful Accent 4" w:uiPriority="51"/>
+    <w:lsdException w:name="List Table 7 Colorful Accent 4" w:uiPriority="52"/>
+    <w:lsdException w:name="List Table 1 Light Accent 5" w:uiPriority="46"/>
+    <w:lsdException w:name="List Table 2 Accent 5" w:uiPriority="47"/>
+    <w:lsdException w:name="List Table 3 Accent 5" w:uiPriority="48"/>
+    <w:lsdException w:name="List Table 4 Accent 5" w:uiPriority="49"/>
+    <w:lsdException w:name="List Table 5 Dark Accent 5" w:uiPriority="50"/>
+    <w:lsdException w:name="List Table 6 Colorful Accent 5" w:uiPriority="51"/>
+    <w:lsdException w:name="List Table 7 Colorful Accent 5" w:uiPriority="52"/>
+    <w:lsdException w:name="List Table 1 Light Accent 6" w:uiPriority="46"/>
+    <w:lsdException w:name="List Table 2 Accent 6" w:uiPriority="47"/>
+    <w:lsdException w:name="List Table 3 Accent 6" w:uiPriority="48"/>
+    <w:lsdException w:name="List Table 4 Accent 6" w:uiPriority="49"/>
+    <w:lsdException w:name="List Table 5 Dark Accent 6" w:uiPriority="50"/>
+    <w:lsdException w:name="List Table 6 Colorful Accent 6" w:uiPriority="51"/>
+    <w:lsdException w:name="List Table 7 Colorful Accent 6" w:uiPriority="52"/>
+    <w:lsdException w:name="Mention" w:semiHidden="1" w:unhideWhenUsed="1"/>
+    <w:lsdException w:name="Smart Hyperlink" w:semiHidden="1" w:unhideWhenUsed="1"/>
+    <w:lsdException w:name="Hashtag" w:semiHidden="1" w:unhideWhenUsed="1"/>
+    <w:lsdException w:name="Unresolved Mention" w:semiHidden="1" w:unhideWhenUsed="1"/>
+    <w:lsdException w:name="Smart Link" w:semiHidden="1" w:unhideWhenUsed="1"/>
+  </w:latentStyles>
   <w:style w:type="paragraph" w:default="1" w:styleId="Normal">
     <w:name w:val="Normal"/>
     <w:qFormat/>
-  </w:style>
-  <w:style w:type="paragraph" w:styleId="BodyText">
-    <w:name w:val="Body Text"/>
+    <w:rsid w:val="00442B4B"/>
+    <w:pPr>
+      <w:spacing w:after="360"/>
+    </w:pPr>
+    <w:rPr>
+      <w:rFonts w:cstheme="majorBidi"/>
+      <w:szCs w:val="26"/>
+    </w:rPr>
+  </w:style>
+  <w:style w:type="paragraph" w:styleId="Heading1">
+    <w:name w:val="heading 1"/>
     <w:basedOn w:val="Normal"/>
-    <w:link w:val="BodyTextChar"/>
-    <w:pPr>
-      <w:spacing w:before="180" w:after="180"/>
-    </w:pPr>
+    <w:next w:val="Normal"/>
+    <w:link w:val="Heading1Char"/>
+    <w:uiPriority w:val="9"/>
     <w:qFormat/>
-  </w:style>
-  <w:style w:type="paragraph" w:customStyle="1" w:styleId="FirstParagraph">
-    <w:name w:val="First Paragraph"/>
-    <w:basedOn w:val="BodyText"/>
-    <w:next w:val="BodyText"/>
-    <w:qFormat/>
-  </w:style>
-  <w:style w:type="paragraph" w:customStyle="1" w:styleId="Compact">
-    <w:name w:val="Compact"/>
-    <w:basedOn w:val="BodyText"/>
-    <w:qFormat/>
-    <w:pPr>
-      <w:spacing w:before="36" w:after="36"/>
-    </w:pPr>
-  </w:style>
-  <w:style w:type="paragraph" w:styleId="Title">
-    <w:name w:val="Title"/>
-    <w:basedOn w:val="Normal"/>
-    <w:next w:val="BodyText"/>
-    <w:qFormat/>
+    <w:rsid w:val="0040230C"/>
     <w:pPr>
       <w:keepNext/>
       <w:keepLines/>
       <w:spacing w:before="480" w:after="240"/>
-      <w:jc w:val="center"/>
+      <w:outlineLvl w:val="0"/>
     </w:pPr>
     <w:rPr>
-      <w:rFonts w:asciiTheme="majorHAnsi" w:eastAsiaTheme="majorEastAsia" w:hAnsiTheme="majorHAnsi" w:cstheme="majorBidi"/>
+      <w:rFonts w:eastAsiaTheme="majorEastAsia" w:cstheme="minorBidi"/>
       <w:b/>
-      <w:bCs/>
-      <w:color w:val="345A8A" w:themeColor="accent1" w:themeShade="B5"/>
-      <w:sz w:val="36"/>
-      <w:szCs w:val="36"/>
+      <w:caps/>
+      <w:szCs w:val="32"/>
     </w:rPr>
   </w:style>
-  <w:style w:type="paragraph" w:styleId="Subtitle">
-    <w:name w:val="Subtitle"/>
-    <w:basedOn w:val="Title"/>
-    <w:next w:val="BodyText"/>
+  <w:style w:type="paragraph" w:styleId="Heading2">
+    <w:name w:val="heading 2"/>
+    <w:basedOn w:val="Normal"/>
+    <w:next w:val="Normal"/>
+    <w:link w:val="Heading2Char"/>
+    <w:uiPriority w:val="9"/>
+    <w:unhideWhenUsed/>
     <w:qFormat/>
+    <w:rsid w:val="0040230C"/>
     <w:pPr>
       <w:keepNext/>
       <w:keepLines/>
-      <w:spacing w:before="240" w:after="240"/>
-      <w:jc w:val="center"/>
+      <w:spacing w:before="120" w:after="120"/>
+      <w:outlineLvl w:val="1"/>
     </w:pPr>
     <w:rPr>
-      <w:sz w:val="30"/>
-      <w:szCs w:val="30"/>
+      <w:rFonts w:eastAsiaTheme="majorEastAsia" w:cstheme="minorBidi"/>
+      <w:b/>
+      <w:szCs w:val="22"/>
     </w:rPr>
   </w:style>
-  <w:style w:type="paragraph" w:customStyle="1" w:styleId="Author">
-    <w:name w:val="Author"/>
-    <w:next w:val="BodyText"/>
+  <w:style w:type="paragraph" w:styleId="Heading3">
+    <w:name w:val="heading 3"/>
+    <w:basedOn w:val="Normal"/>
+    <w:next w:val="Normal"/>
+    <w:link w:val="Heading3Char"/>
+    <w:uiPriority w:val="9"/>
+    <w:unhideWhenUsed/>
     <w:qFormat/>
+    <w:rsid w:val="0040230C"/>
     <w:pPr>
       <w:keepNext/>
       <w:keepLines/>
-      <w:jc w:val="center"/>
+      <w:spacing w:before="160" w:after="120"/>
+      <w:outlineLvl w:val="2"/>
     </w:pPr>
-  </w:style>
-  <w:style w:type="paragraph" w:styleId="Date">
-    <w:name w:val="Date"/>
-    <w:next w:val="BodyText"/>
+    <w:rPr>
+      <w:rFonts w:eastAsiaTheme="majorEastAsia" w:cstheme="minorBidi"/>
+      <w:szCs w:val="24"/>
+    </w:rPr>
+  </w:style>
+  <w:style w:type="paragraph" w:styleId="Heading4">
+    <w:name w:val="heading 4"/>
+    <w:basedOn w:val="Normal"/>
+    <w:next w:val="Normal"/>
+    <w:link w:val="Heading4Char"/>
+    <w:uiPriority w:val="9"/>
+    <w:unhideWhenUsed/>
     <w:qFormat/>
+    <w:rsid w:val="005865C4"/>
     <w:pPr>
       <w:keepNext/>
       <w:keepLines/>
-      <w:jc w:val="center"/>
+      <w:spacing w:before="40"/>
+      <w:outlineLvl w:val="3"/>
     </w:pPr>
-  </w:style>
-  <w:style w:type="paragraph" w:customStyle="1" w:styleId="Abstract">
-    <w:name w:val="Abstract"/>
+    <w:rPr>
+      <w:rFonts w:eastAsiaTheme="majorEastAsia" w:cstheme="minorBidi"/>
+      <w:i/>
+      <w:iCs/>
+      <w:szCs w:val="22"/>
+    </w:rPr>
+  </w:style>
+  <w:style w:type="paragraph" w:styleId="Heading5">
+    <w:name w:val="heading 5"/>
     <w:basedOn w:val="Normal"/>
-    <w:next w:val="BodyText"/>
+    <w:next w:val="Normal"/>
+    <w:link w:val="Heading5Char"/>
+    <w:uiPriority w:val="9"/>
+    <w:unhideWhenUsed/>
     <w:qFormat/>
+    <w:rsid w:val="00D202CA"/>
     <w:pPr>
       <w:keepNext/>
       <w:keepLines/>
-      <w:spacing w:before="300" w:after="300"/>
-    </w:pPr>
-    <w:rPr>
-      <w:sz w:val="20"/>
-      <w:szCs w:val="20"/>
-    </w:rPr>
-  </w:style>
-  <w:style w:type="paragraph" w:styleId="Bibliography">
-    <w:name w:val="Bibliography"/>
-    <w:basedOn w:val="Normal"/>
-    <w:next w:val="Bibliography"/>
-    <w:qFormat/>
-    <w:pPr/>
-    <w:rPr/>
-  </w:style>
-  <w:style w:type="paragraph" w:styleId="Heading1">
-    <w:name w:val="Heading 1"/>
-    <w:basedOn w:val="Normal"/>
-    <w:next w:val="BodyText"/>
-    <w:uiPriority w:val="9"/>
-    <w:qFormat/>
-    <w:pPr>
-      <w:keepNext/>
-      <w:keepLines/>
-      <w:spacing w:before="480" w:after="0"/>
-      <w:outlineLvl w:val="0"/>
-    </w:pPr>
-    <w:rPr>
-      <w:rFonts w:asciiTheme="majorHAnsi" w:eastAsiaTheme="majorEastAsia" w:hAnsiTheme="majorHAnsi" w:cstheme="majorBidi"/>
-      <w:b/>
-      <w:bCs/>
-      <w:color w:val="4F81BD" w:themeColor="accent1"/>
-      <w:sz w:val="32"/>
-      <w:szCs w:val="32"/>
-    </w:rPr>
-  </w:style>
-  <w:style w:type="paragraph" w:styleId="Heading2">
-    <w:name w:val="Heading 2"/>
-    <w:basedOn w:val="Normal"/>
-    <w:next w:val="BodyText"/>
-    <w:uiPriority w:val="9"/>
-    <w:unhideWhenUsed/>
-    <w:qFormat/>
-    <w:pPr>
-      <w:keepNext/>
-      <w:keepLines/>
-      <w:spacing w:before="200" w:after="0"/>
-      <w:outlineLvl w:val="1"/>
-    </w:pPr>
-    <w:rPr>
-      <w:rFonts w:asciiTheme="majorHAnsi" w:eastAsiaTheme="majorEastAsia" w:hAnsiTheme="majorHAnsi" w:cstheme="majorBidi"/>
-      <w:b/>
-      <w:bCs/>
-      <w:color w:val="4F81BD" w:themeColor="accent1"/>
-      <w:sz w:val="28"/>
-      <w:szCs w:val="28"/>
-    </w:rPr>
-  </w:style>
-  <w:style w:type="paragraph" w:styleId="Heading3">
-    <w:name w:val="Heading 3"/>
-    <w:basedOn w:val="Normal"/>
-    <w:next w:val="BodyText"/>
-    <w:uiPriority w:val="9"/>
-    <w:unhideWhenUsed/>
-    <w:qFormat/>
-    <w:pPr>
-      <w:keepNext/>
-      <w:keepLines/>
-      <w:spacing w:before="200" w:after="0"/>
-      <w:outlineLvl w:val="2"/>
-    </w:pPr>
-    <w:rPr>
-      <w:rFonts w:asciiTheme="majorHAnsi" w:eastAsiaTheme="majorEastAsia" w:hAnsiTheme="majorHAnsi" w:cstheme="majorBidi"/>
-      <w:b/>
-      <w:bCs/>
-      <w:color w:val="4F81BD" w:themeColor="accent1"/>
-      <w:sz w:val="24"/>
-      <w:szCs w:val="24"/>
-    </w:rPr>
-  </w:style>
-  <w:style w:type="paragraph" w:styleId="Heading4">
-    <w:name w:val="Heading 4"/>
-    <w:basedOn w:val="Normal"/>
-    <w:next w:val="BodyText"/>
-    <w:uiPriority w:val="9"/>
-    <w:unhideWhenUsed/>
-    <w:qFormat/>
-    <w:pPr>
-      <w:keepNext/>
-      <w:keepLines/>
-      <w:spacing w:before="200" w:after="0"/>
-      <w:outlineLvl w:val="3"/>
-    </w:pPr>
-    <w:rPr>
-      <w:rFonts w:asciiTheme="majorHAnsi" w:eastAsiaTheme="majorEastAsia" w:hAnsiTheme="majorHAnsi" w:cstheme="majorBidi"/>
-      <w:i/>
-      <w:bCs/>
-      <w:color w:val="4F81BD" w:themeColor="accent1"/>
-      <w:sz w:val="24"/>
-      <w:szCs w:val="24"/>
-    </w:rPr>
-  </w:style>
-  <w:style w:type="paragraph" w:styleId="Heading5">
-    <w:name w:val="Heading 5"/>
-    <w:basedOn w:val="Normal"/>
-    <w:next w:val="BodyText"/>
-    <w:uiPriority w:val="9"/>
-    <w:unhideWhenUsed/>
-    <w:qFormat/>
-    <w:pPr>
-      <w:keepNext/>
-      <w:keepLines/>
-      <w:spacing w:before="200" w:after="0"/>
+      <w:spacing w:before="40" w:after="0" w:line="259" w:lineRule="auto"/>
       <w:outlineLvl w:val="4"/>
     </w:pPr>
     <w:rPr>
-      <w:rFonts w:asciiTheme="majorHAnsi" w:eastAsiaTheme="majorEastAsia" w:hAnsiTheme="majorHAnsi" w:cstheme="majorBidi"/>
-      <w:iCs/>
-      <w:color w:val="4F81BD" w:themeColor="accent1"/>
-      <w:sz w:val="24"/>
-      <w:szCs w:val="24"/>
+      <w:rFonts w:asciiTheme="majorHAnsi" w:eastAsiaTheme="majorEastAsia" w:hAnsiTheme="majorHAnsi"/>
+      <w:color w:val="2F5496" w:themeColor="accent1" w:themeShade="BF"/>
+      <w:szCs w:val="22"/>
+      <w:lang w:val="el-GR"/>
     </w:rPr>
-  </w:style>
-  <w:style w:type="paragraph" w:styleId="Heading6">
-    <w:name w:val="Heading 6"/>
-    <w:basedOn w:val="Normal"/>
-    <w:next w:val="BodyText"/>
-    <w:uiPriority w:val="9"/>
-    <w:unhideWhenUsed/>
-    <w:qFormat/>
-    <w:pPr>
-      <w:keepNext/>
-      <w:keepLines/>
-      <w:spacing w:before="200" w:after="0"/>
-      <w:outlineLvl w:val="5"/>
-    </w:pPr>
-    <w:rPr>
-      <w:rFonts w:asciiTheme="majorHAnsi" w:eastAsiaTheme="majorEastAsia" w:hAnsiTheme="majorHAnsi" w:cstheme="majorBidi"/>
-      <w:color w:val="4F81BD" w:themeColor="accent1"/>
-      <w:sz w:val="24"/>
-      <w:szCs w:val="24"/>
-    </w:rPr>
-  </w:style>
-  <w:style w:type="paragraph" w:styleId="Heading7">
-    <w:name w:val="Heading 7"/>
-    <w:basedOn w:val="Normal"/>
-    <w:next w:val="BodyText"/>
-    <w:uiPriority w:val="9"/>
-    <w:unhideWhenUsed/>
-    <w:qFormat/>
-    <w:pPr>
-      <w:keepNext/>
-      <w:keepLines/>
-      <w:spacing w:before="200" w:after="0"/>
-      <w:outlineLvl w:val="6"/>
-    </w:pPr>
-    <w:rPr>
-      <w:rFonts w:asciiTheme="majorHAnsi" w:eastAsiaTheme="majorEastAsia" w:hAnsiTheme="majorHAnsi" w:cstheme="majorBidi"/>
-      <w:color w:val="4F81BD" w:themeColor="accent1"/>
-      <w:sz w:val="24"/>
-      <w:szCs w:val="24"/>
-    </w:rPr>
-  </w:style>
-  <w:style w:type="paragraph" w:styleId="Heading8">
-    <w:name w:val="Heading 8"/>
-    <w:basedOn w:val="Normal"/>
-    <w:next w:val="BodyText"/>
-    <w:uiPriority w:val="9"/>
-    <w:unhideWhenUsed/>
-    <w:qFormat/>
-    <w:pPr>
-      <w:keepNext/>
-      <w:keepLines/>
-      <w:spacing w:before="200" w:after="0"/>
-      <w:outlineLvl w:val="7"/>
-    </w:pPr>
-    <w:rPr>
-      <w:rFonts w:asciiTheme="majorHAnsi" w:eastAsiaTheme="majorEastAsia" w:hAnsiTheme="majorHAnsi" w:cstheme="majorBidi"/>
-      <w:color w:val="4F81BD" w:themeColor="accent1"/>
-      <w:sz w:val="24"/>
-      <w:szCs w:val="24"/>
-    </w:rPr>
-  </w:style>
-  <w:style w:type="paragraph" w:styleId="Heading9">
-    <w:name w:val="Heading 9"/>
-    <w:basedOn w:val="Normal"/>
-    <w:next w:val="BodyText"/>
-    <w:uiPriority w:val="9"/>
-    <w:unhideWhenUsed/>
-    <w:qFormat/>
-    <w:pPr>
-      <w:keepNext/>
-      <w:keepLines/>
-      <w:spacing w:before="200" w:after="0"/>
-      <w:outlineLvl w:val="8"/>
-    </w:pPr>
-    <w:rPr>
-      <w:rFonts w:asciiTheme="majorHAnsi" w:eastAsiaTheme="majorEastAsia" w:hAnsiTheme="majorHAnsi" w:cstheme="majorBidi"/>
-      <w:color w:val="4F81BD" w:themeColor="accent1"/>
-      <w:sz w:val="24"/>
-      <w:szCs w:val="24"/>
-    </w:rPr>
-  </w:style>
-  <w:style w:type="paragraph" w:styleId="BlockText">
-    <w:name w:val="Block Text"/>
-    <w:basedOn w:val="BodyText"/>
-    <w:next w:val="BodyText"/>
-    <w:uiPriority w:val="9"/>
-    <w:unhideWhenUsed/>
-    <w:qFormat/>
-    <w:pPr>
-      <w:spacing w:before="100" w:after="100"/>
-      <w:ind w:firstLine="0" w:left="480" w:right="480"/>
-    </w:pPr>
-  </w:style>
-  <w:style w:type="paragraph" w:styleId="FootnoteText">
-    <w:name w:val="Footnote Text"/>
-    <w:basedOn w:val="Normal"/>
-    <w:next w:val="FootnoteText"/>
-    <w:uiPriority w:val="9"/>
-    <w:unhideWhenUsed/>
-    <w:qFormat/>
   </w:style>
   <w:style w:type="character" w:default="1" w:styleId="DefaultParagraphFont">
     <w:name w:val="Default Paragraph Font"/>
+    <w:uiPriority w:val="1"/>
     <w:semiHidden/>
     <w:unhideWhenUsed/>
   </w:style>
-  <w:style w:type="table" w:default="1" w:styleId="Table">
-    <w:name w:val="Table"/>
-    <w:basedOn w:val="TableNormal"/>
+  <w:style w:type="table" w:default="1" w:styleId="TableNormal">
+    <w:name w:val="Normal Table"/>
+    <w:uiPriority w:val="99"/>
     <w:semiHidden/>
     <w:unhideWhenUsed/>
-    <w:qFormat/>
     <w:tblPr>
       <w:tblInd w:w="0" w:type="dxa"/>
       <w:tblCellMar>
@@ -5828,367 +7086,1515 @@
       </w:tblCellMar>
     </w:tblPr>
   </w:style>
-  <w:style w:type="paragraph" w:customStyle="1" w:styleId="DefinitionTerm">
-    <w:name w:val="Definition Term"/>
+  <w:style w:type="numbering" w:default="1" w:styleId="NoList">
+    <w:name w:val="No List"/>
+    <w:uiPriority w:val="99"/>
+    <w:semiHidden/>
+    <w:unhideWhenUsed/>
+  </w:style>
+  <w:style w:type="character" w:customStyle="1" w:styleId="Heading1Char">
+    <w:name w:val="Heading 1 Char"/>
+    <w:basedOn w:val="DefaultParagraphFont"/>
+    <w:link w:val="Heading1"/>
+    <w:uiPriority w:val="9"/>
+    <w:rsid w:val="0040230C"/>
+    <w:rPr>
+      <w:rFonts w:eastAsiaTheme="majorEastAsia"/>
+      <w:b/>
+      <w:caps/>
+      <w:szCs w:val="32"/>
+    </w:rPr>
+  </w:style>
+  <w:style w:type="character" w:customStyle="1" w:styleId="Heading2Char">
+    <w:name w:val="Heading 2 Char"/>
+    <w:basedOn w:val="DefaultParagraphFont"/>
+    <w:link w:val="Heading2"/>
+    <w:uiPriority w:val="9"/>
+    <w:rsid w:val="0040230C"/>
+    <w:rPr>
+      <w:rFonts w:eastAsiaTheme="majorEastAsia"/>
+      <w:b/>
+    </w:rPr>
+  </w:style>
+  <w:style w:type="character" w:customStyle="1" w:styleId="Heading3Char">
+    <w:name w:val="Heading 3 Char"/>
+    <w:basedOn w:val="DefaultParagraphFont"/>
+    <w:link w:val="Heading3"/>
+    <w:uiPriority w:val="9"/>
+    <w:rsid w:val="0040230C"/>
+    <w:rPr>
+      <w:rFonts w:eastAsiaTheme="majorEastAsia"/>
+      <w:szCs w:val="24"/>
+    </w:rPr>
+  </w:style>
+  <w:style w:type="character" w:customStyle="1" w:styleId="Heading4Char">
+    <w:name w:val="Heading 4 Char"/>
+    <w:basedOn w:val="DefaultParagraphFont"/>
+    <w:link w:val="Heading4"/>
+    <w:uiPriority w:val="9"/>
+    <w:rsid w:val="005865C4"/>
+    <w:rPr>
+      <w:rFonts w:eastAsiaTheme="majorEastAsia"/>
+      <w:i/>
+      <w:iCs/>
+    </w:rPr>
+  </w:style>
+  <w:style w:type="paragraph" w:styleId="Title">
+    <w:name w:val="Title"/>
     <w:basedOn w:val="Normal"/>
-    <w:next w:val="Definition"/>
+    <w:next w:val="Normal"/>
+    <w:link w:val="TitleChar"/>
+    <w:uiPriority w:val="10"/>
+    <w:qFormat/>
+    <w:rsid w:val="001F5CEF"/>
     <w:pPr>
-      <w:keepNext/>
-      <w:keepLines/>
-      <w:spacing w:after="0"/>
+      <w:spacing w:line="240" w:lineRule="auto"/>
+      <w:contextualSpacing/>
+      <w:jc w:val="center"/>
     </w:pPr>
     <w:rPr>
+      <w:rFonts w:eastAsiaTheme="majorEastAsia"/>
       <w:b/>
+      <w:spacing w:val="-10"/>
+      <w:kern w:val="28"/>
+      <w:sz w:val="24"/>
+      <w:szCs w:val="56"/>
     </w:rPr>
   </w:style>
-  <w:style w:type="paragraph" w:customStyle="1" w:styleId="Definition">
-    <w:name w:val="Definition"/>
+  <w:style w:type="character" w:customStyle="1" w:styleId="TitleChar">
+    <w:name w:val="Title Char"/>
+    <w:basedOn w:val="DefaultParagraphFont"/>
+    <w:link w:val="Title"/>
+    <w:uiPriority w:val="10"/>
+    <w:rsid w:val="001F5CEF"/>
+    <w:rPr>
+      <w:rFonts w:eastAsiaTheme="majorEastAsia" w:cstheme="majorBidi"/>
+      <w:b/>
+      <w:spacing w:val="-10"/>
+      <w:kern w:val="28"/>
+      <w:sz w:val="24"/>
+      <w:szCs w:val="56"/>
+    </w:rPr>
+  </w:style>
+  <w:style w:type="character" w:styleId="CommentReference">
+    <w:name w:val="annotation reference"/>
+    <w:basedOn w:val="DefaultParagraphFont"/>
+    <w:uiPriority w:val="99"/>
+    <w:semiHidden/>
+    <w:unhideWhenUsed/>
+    <w:rsid w:val="00C4613D"/>
+    <w:rPr>
+      <w:sz w:val="16"/>
+      <w:szCs w:val="16"/>
+    </w:rPr>
+  </w:style>
+  <w:style w:type="paragraph" w:styleId="CommentText">
+    <w:name w:val="annotation text"/>
     <w:basedOn w:val="Normal"/>
-  </w:style>
-  <w:style w:type="paragraph" w:styleId="Caption">
-    <w:name w:val="Caption"/>
+    <w:link w:val="CommentTextChar"/>
+    <w:uiPriority w:val="99"/>
+    <w:unhideWhenUsed/>
+    <w:rsid w:val="00C4613D"/>
+    <w:pPr>
+      <w:spacing w:line="240" w:lineRule="auto"/>
+    </w:pPr>
+    <w:rPr>
+      <w:sz w:val="20"/>
+      <w:szCs w:val="20"/>
+    </w:rPr>
+  </w:style>
+  <w:style w:type="character" w:customStyle="1" w:styleId="CommentTextChar">
+    <w:name w:val="Comment Text Char"/>
+    <w:basedOn w:val="DefaultParagraphFont"/>
+    <w:link w:val="CommentText"/>
+    <w:uiPriority w:val="99"/>
+    <w:rsid w:val="00C4613D"/>
+    <w:rPr>
+      <w:rFonts w:cstheme="majorBidi"/>
+      <w:sz w:val="20"/>
+      <w:szCs w:val="20"/>
+    </w:rPr>
+  </w:style>
+  <w:style w:type="paragraph" w:styleId="BalloonText">
+    <w:name w:val="Balloon Text"/>
+    <w:basedOn w:val="Normal"/>
+    <w:link w:val="BalloonTextChar"/>
+    <w:uiPriority w:val="99"/>
+    <w:semiHidden/>
+    <w:unhideWhenUsed/>
+    <w:rsid w:val="00C4613D"/>
+    <w:pPr>
+      <w:spacing w:line="240" w:lineRule="auto"/>
+    </w:pPr>
+    <w:rPr>
+      <w:rFonts w:ascii="Segoe UI" w:hAnsi="Segoe UI" w:cs="Segoe UI"/>
+      <w:sz w:val="18"/>
+      <w:szCs w:val="18"/>
+    </w:rPr>
+  </w:style>
+  <w:style w:type="character" w:customStyle="1" w:styleId="BalloonTextChar">
+    <w:name w:val="Balloon Text Char"/>
+    <w:basedOn w:val="DefaultParagraphFont"/>
+    <w:link w:val="BalloonText"/>
+    <w:uiPriority w:val="99"/>
+    <w:semiHidden/>
+    <w:rsid w:val="00C4613D"/>
+    <w:rPr>
+      <w:rFonts w:ascii="Segoe UI" w:hAnsi="Segoe UI" w:cs="Segoe UI"/>
+      <w:sz w:val="18"/>
+      <w:szCs w:val="18"/>
+    </w:rPr>
+  </w:style>
+  <w:style w:type="paragraph" w:customStyle="1" w:styleId="EndNoteBibliographyTitle">
+    <w:name w:val="EndNote Bibliography Title"/>
+    <w:basedOn w:val="Normal"/>
+    <w:link w:val="EndNoteBibliographyTitleChar"/>
+    <w:rsid w:val="001A1D6C"/>
+    <w:pPr>
+      <w:jc w:val="center"/>
+    </w:pPr>
+    <w:rPr>
+      <w:rFonts w:ascii="Calibri" w:hAnsi="Calibri"/>
+      <w:noProof/>
+    </w:rPr>
+  </w:style>
+  <w:style w:type="character" w:customStyle="1" w:styleId="EndNoteBibliographyTitleChar">
+    <w:name w:val="EndNote Bibliography Title Char"/>
+    <w:basedOn w:val="DefaultParagraphFont"/>
+    <w:link w:val="EndNoteBibliographyTitle"/>
+    <w:rsid w:val="001A1D6C"/>
+    <w:rPr>
+      <w:rFonts w:ascii="Calibri" w:hAnsi="Calibri" w:cstheme="majorBidi"/>
+      <w:noProof/>
+      <w:szCs w:val="26"/>
+    </w:rPr>
+  </w:style>
+  <w:style w:type="paragraph" w:customStyle="1" w:styleId="EndNoteBibliography">
+    <w:name w:val="EndNote Bibliography"/>
+    <w:basedOn w:val="Normal"/>
+    <w:link w:val="EndNoteBibliographyChar"/>
+    <w:rsid w:val="001A1D6C"/>
+    <w:pPr>
+      <w:spacing w:line="240" w:lineRule="auto"/>
+    </w:pPr>
+    <w:rPr>
+      <w:rFonts w:ascii="Calibri" w:hAnsi="Calibri"/>
+      <w:noProof/>
+    </w:rPr>
+  </w:style>
+  <w:style w:type="character" w:customStyle="1" w:styleId="EndNoteBibliographyChar">
+    <w:name w:val="EndNote Bibliography Char"/>
+    <w:basedOn w:val="DefaultParagraphFont"/>
+    <w:link w:val="EndNoteBibliography"/>
+    <w:rsid w:val="001A1D6C"/>
+    <w:rPr>
+      <w:rFonts w:ascii="Calibri" w:hAnsi="Calibri" w:cstheme="majorBidi"/>
+      <w:noProof/>
+      <w:szCs w:val="26"/>
+    </w:rPr>
+  </w:style>
+  <w:style w:type="paragraph" w:styleId="CommentSubject">
+    <w:name w:val="annotation subject"/>
+    <w:basedOn w:val="CommentText"/>
+    <w:next w:val="CommentText"/>
+    <w:link w:val="CommentSubjectChar"/>
+    <w:uiPriority w:val="99"/>
+    <w:semiHidden/>
+    <w:unhideWhenUsed/>
+    <w:rsid w:val="00317D23"/>
+    <w:rPr>
+      <w:b/>
+      <w:bCs/>
+    </w:rPr>
+  </w:style>
+  <w:style w:type="character" w:customStyle="1" w:styleId="CommentSubjectChar">
+    <w:name w:val="Comment Subject Char"/>
+    <w:basedOn w:val="CommentTextChar"/>
+    <w:link w:val="CommentSubject"/>
+    <w:uiPriority w:val="99"/>
+    <w:semiHidden/>
+    <w:rsid w:val="00317D23"/>
+    <w:rPr>
+      <w:rFonts w:cstheme="majorBidi"/>
+      <w:b/>
+      <w:bCs/>
+      <w:sz w:val="20"/>
+      <w:szCs w:val="20"/>
+    </w:rPr>
+  </w:style>
+  <w:style w:type="paragraph" w:styleId="Header">
+    <w:name w:val="header"/>
+    <w:basedOn w:val="Normal"/>
+    <w:link w:val="HeaderChar"/>
+    <w:uiPriority w:val="99"/>
+    <w:unhideWhenUsed/>
+    <w:rsid w:val="004D1E57"/>
+    <w:pPr>
+      <w:tabs>
+        <w:tab w:val="center" w:pos="4680"/>
+        <w:tab w:val="right" w:pos="9360"/>
+      </w:tabs>
+      <w:spacing w:line="240" w:lineRule="auto"/>
+    </w:pPr>
+  </w:style>
+  <w:style w:type="character" w:customStyle="1" w:styleId="HeaderChar">
+    <w:name w:val="Header Char"/>
+    <w:basedOn w:val="DefaultParagraphFont"/>
+    <w:link w:val="Header"/>
+    <w:uiPriority w:val="99"/>
+    <w:rsid w:val="004D1E57"/>
+    <w:rPr>
+      <w:rFonts w:cstheme="majorBidi"/>
+      <w:szCs w:val="26"/>
+    </w:rPr>
+  </w:style>
+  <w:style w:type="paragraph" w:styleId="Footer">
+    <w:name w:val="footer"/>
+    <w:basedOn w:val="Normal"/>
+    <w:link w:val="FooterChar"/>
+    <w:uiPriority w:val="99"/>
+    <w:unhideWhenUsed/>
+    <w:rsid w:val="004D1E57"/>
+    <w:pPr>
+      <w:tabs>
+        <w:tab w:val="center" w:pos="4680"/>
+        <w:tab w:val="right" w:pos="9360"/>
+      </w:tabs>
+      <w:spacing w:line="240" w:lineRule="auto"/>
+    </w:pPr>
+  </w:style>
+  <w:style w:type="character" w:customStyle="1" w:styleId="FooterChar">
+    <w:name w:val="Footer Char"/>
+    <w:basedOn w:val="DefaultParagraphFont"/>
+    <w:link w:val="Footer"/>
+    <w:uiPriority w:val="99"/>
+    <w:rsid w:val="004D1E57"/>
+    <w:rPr>
+      <w:rFonts w:cstheme="majorBidi"/>
+      <w:szCs w:val="26"/>
+    </w:rPr>
+  </w:style>
+  <w:style w:type="character" w:styleId="LineNumber">
+    <w:name w:val="line number"/>
+    <w:basedOn w:val="DefaultParagraphFont"/>
+    <w:uiPriority w:val="99"/>
+    <w:semiHidden/>
+    <w:unhideWhenUsed/>
+    <w:rsid w:val="00110345"/>
+  </w:style>
+  <w:style w:type="character" w:styleId="PlaceholderText">
+    <w:name w:val="Placeholder Text"/>
+    <w:basedOn w:val="DefaultParagraphFont"/>
+    <w:uiPriority w:val="99"/>
+    <w:semiHidden/>
+    <w:rsid w:val="00156BC0"/>
+    <w:rPr>
+      <w:color w:val="808080"/>
+    </w:rPr>
+  </w:style>
+  <w:style w:type="paragraph" w:styleId="ListParagraph">
+    <w:name w:val="List Paragraph"/>
+    <w:basedOn w:val="Normal"/>
+    <w:uiPriority w:val="34"/>
+    <w:qFormat/>
+    <w:rsid w:val="00AF3AAD"/>
+    <w:pPr>
+      <w:ind w:left="720"/>
+      <w:contextualSpacing/>
+    </w:pPr>
+    <w:rPr>
+      <w:rFonts w:cstheme="minorBidi"/>
+      <w:szCs w:val="22"/>
+    </w:rPr>
+  </w:style>
+  <w:style w:type="paragraph" w:styleId="Bibliography">
+    <w:name w:val="Bibliography"/>
+    <w:basedOn w:val="Normal"/>
+    <w:next w:val="Normal"/>
+    <w:uiPriority w:val="37"/>
+    <w:unhideWhenUsed/>
+    <w:rsid w:val="00AF3AAD"/>
+    <w:pPr>
+      <w:tabs>
+        <w:tab w:val="left" w:pos="384"/>
+      </w:tabs>
+      <w:spacing w:after="240" w:line="240" w:lineRule="auto"/>
+      <w:ind w:left="384" w:hanging="384"/>
+    </w:pPr>
+    <w:rPr>
+      <w:rFonts w:cstheme="minorBidi"/>
+      <w:szCs w:val="22"/>
+    </w:rPr>
+  </w:style>
+  <w:style w:type="table" w:styleId="TableGrid">
+    <w:name w:val="Table Grid"/>
+    <w:basedOn w:val="TableNormal"/>
+    <w:uiPriority w:val="39"/>
+    <w:rsid w:val="007A0947"/>
+    <w:pPr>
+      <w:spacing w:after="0" w:line="240" w:lineRule="auto"/>
+    </w:pPr>
+    <w:tblPr>
+      <w:tblBorders>
+        <w:top w:val="single" w:sz="4" w:space="0" w:color="auto"/>
+        <w:left w:val="single" w:sz="4" w:space="0" w:color="auto"/>
+        <w:bottom w:val="single" w:sz="4" w:space="0" w:color="auto"/>
+        <w:right w:val="single" w:sz="4" w:space="0" w:color="auto"/>
+        <w:insideH w:val="single" w:sz="4" w:space="0" w:color="auto"/>
+        <w:insideV w:val="single" w:sz="4" w:space="0" w:color="auto"/>
+      </w:tblBorders>
+    </w:tblPr>
+  </w:style>
+  <w:style w:type="paragraph" w:styleId="NoSpacing">
+    <w:name w:val="No Spacing"/>
+    <w:autoRedefine/>
+    <w:uiPriority w:val="1"/>
+    <w:qFormat/>
+    <w:rsid w:val="002F2FAB"/>
+    <w:pPr>
+      <w:spacing w:after="0" w:line="240" w:lineRule="auto"/>
+    </w:pPr>
+    <w:rPr>
+      <w:rFonts w:cstheme="minorHAnsi"/>
+      <w:noProof/>
+      <w:color w:val="000000" w:themeColor="text1"/>
+      <w:szCs w:val="26"/>
+      <w:lang w:val="en-GB"/>
+    </w:rPr>
+  </w:style>
+  <w:style w:type="table" w:customStyle="1" w:styleId="TableGrid1">
+    <w:name w:val="Table Grid1"/>
+    <w:basedOn w:val="TableNormal"/>
+    <w:next w:val="TableGrid"/>
+    <w:uiPriority w:val="59"/>
+    <w:rsid w:val="008F63FE"/>
+    <w:pPr>
+      <w:spacing w:after="0" w:line="240" w:lineRule="auto"/>
+    </w:pPr>
+    <w:rPr>
+      <w:rFonts w:ascii="Calibri" w:hAnsi="Calibri" w:cstheme="majorBidi"/>
+      <w:szCs w:val="26"/>
+      <w:lang w:val="en-GB"/>
+    </w:rPr>
+    <w:tblPr>
+      <w:tblBorders>
+        <w:top w:val="single" w:sz="4" w:space="0" w:color="auto"/>
+        <w:left w:val="single" w:sz="4" w:space="0" w:color="auto"/>
+        <w:bottom w:val="single" w:sz="4" w:space="0" w:color="auto"/>
+        <w:right w:val="single" w:sz="4" w:space="0" w:color="auto"/>
+        <w:insideH w:val="single" w:sz="4" w:space="0" w:color="auto"/>
+        <w:insideV w:val="single" w:sz="4" w:space="0" w:color="auto"/>
+      </w:tblBorders>
+    </w:tblPr>
+  </w:style>
+  <w:style w:type="table" w:customStyle="1" w:styleId="ListTable41">
+    <w:name w:val="List Table 41"/>
+    <w:basedOn w:val="TableNormal"/>
+    <w:uiPriority w:val="49"/>
+    <w:rsid w:val="007E4D7D"/>
+    <w:pPr>
+      <w:spacing w:after="0" w:line="240" w:lineRule="auto"/>
+    </w:pPr>
+    <w:tblPr>
+      <w:tblStyleRowBandSize w:val="1"/>
+      <w:tblStyleColBandSize w:val="1"/>
+      <w:tblBorders>
+        <w:top w:val="single" w:sz="4" w:space="0" w:color="666666" w:themeColor="text1" w:themeTint="99"/>
+        <w:left w:val="single" w:sz="4" w:space="0" w:color="666666" w:themeColor="text1" w:themeTint="99"/>
+        <w:bottom w:val="single" w:sz="4" w:space="0" w:color="666666" w:themeColor="text1" w:themeTint="99"/>
+        <w:right w:val="single" w:sz="4" w:space="0" w:color="666666" w:themeColor="text1" w:themeTint="99"/>
+        <w:insideH w:val="single" w:sz="4" w:space="0" w:color="666666" w:themeColor="text1" w:themeTint="99"/>
+      </w:tblBorders>
+    </w:tblPr>
+    <w:tblStylePr w:type="firstRow">
+      <w:rPr>
+        <w:b/>
+        <w:bCs/>
+        <w:color w:val="FFFFFF" w:themeColor="background1"/>
+      </w:rPr>
+      <w:tblPr/>
+      <w:tcPr>
+        <w:tcBorders>
+          <w:top w:val="single" w:sz="4" w:space="0" w:color="000000" w:themeColor="text1"/>
+          <w:left w:val="single" w:sz="4" w:space="0" w:color="000000" w:themeColor="text1"/>
+          <w:bottom w:val="single" w:sz="4" w:space="0" w:color="000000" w:themeColor="text1"/>
+          <w:right w:val="single" w:sz="4" w:space="0" w:color="000000" w:themeColor="text1"/>
+          <w:insideH w:val="nil"/>
+        </w:tcBorders>
+        <w:shd w:val="clear" w:color="auto" w:fill="000000" w:themeFill="text1"/>
+      </w:tcPr>
+    </w:tblStylePr>
+    <w:tblStylePr w:type="lastRow">
+      <w:rPr>
+        <w:b/>
+        <w:bCs/>
+      </w:rPr>
+      <w:tblPr/>
+      <w:tcPr>
+        <w:tcBorders>
+          <w:top w:val="double" w:sz="4" w:space="0" w:color="666666" w:themeColor="text1" w:themeTint="99"/>
+        </w:tcBorders>
+      </w:tcPr>
+    </w:tblStylePr>
+    <w:tblStylePr w:type="firstCol">
+      <w:rPr>
+        <w:b/>
+        <w:bCs/>
+      </w:rPr>
+    </w:tblStylePr>
+    <w:tblStylePr w:type="lastCol">
+      <w:rPr>
+        <w:b/>
+        <w:bCs/>
+      </w:rPr>
+    </w:tblStylePr>
+    <w:tblStylePr w:type="band1Vert">
+      <w:tblPr/>
+      <w:tcPr>
+        <w:shd w:val="clear" w:color="auto" w:fill="CCCCCC" w:themeFill="text1" w:themeFillTint="33"/>
+      </w:tcPr>
+    </w:tblStylePr>
+    <w:tblStylePr w:type="band1Horz">
+      <w:tblPr/>
+      <w:tcPr>
+        <w:shd w:val="clear" w:color="auto" w:fill="CCCCCC" w:themeFill="text1" w:themeFillTint="33"/>
+      </w:tcPr>
+    </w:tblStylePr>
+  </w:style>
+  <w:style w:type="table" w:customStyle="1" w:styleId="GridTable5Dark1">
+    <w:name w:val="Grid Table 5 Dark1"/>
+    <w:basedOn w:val="TableNormal"/>
+    <w:uiPriority w:val="50"/>
+    <w:rsid w:val="007E4D7D"/>
+    <w:pPr>
+      <w:spacing w:after="0" w:line="240" w:lineRule="auto"/>
+    </w:pPr>
+    <w:tblPr>
+      <w:tblStyleRowBandSize w:val="1"/>
+      <w:tblStyleColBandSize w:val="1"/>
+      <w:tblBorders>
+        <w:top w:val="single" w:sz="4" w:space="0" w:color="FFFFFF" w:themeColor="background1"/>
+        <w:left w:val="single" w:sz="4" w:space="0" w:color="FFFFFF" w:themeColor="background1"/>
+        <w:bottom w:val="single" w:sz="4" w:space="0" w:color="FFFFFF" w:themeColor="background1"/>
+        <w:right w:val="single" w:sz="4" w:space="0" w:color="FFFFFF" w:themeColor="background1"/>
+        <w:insideH w:val="single" w:sz="4" w:space="0" w:color="FFFFFF" w:themeColor="background1"/>
+        <w:insideV w:val="single" w:sz="4" w:space="0" w:color="FFFFFF" w:themeColor="background1"/>
+      </w:tblBorders>
+    </w:tblPr>
+    <w:tcPr>
+      <w:shd w:val="clear" w:color="auto" w:fill="CCCCCC" w:themeFill="text1" w:themeFillTint="33"/>
+    </w:tcPr>
+    <w:tblStylePr w:type="firstRow">
+      <w:rPr>
+        <w:b/>
+        <w:bCs/>
+        <w:color w:val="FFFFFF" w:themeColor="background1"/>
+      </w:rPr>
+      <w:tblPr/>
+      <w:tcPr>
+        <w:tcBorders>
+          <w:top w:val="single" w:sz="4" w:space="0" w:color="FFFFFF" w:themeColor="background1"/>
+          <w:left w:val="single" w:sz="4" w:space="0" w:color="FFFFFF" w:themeColor="background1"/>
+          <w:right w:val="single" w:sz="4" w:space="0" w:color="FFFFFF" w:themeColor="background1"/>
+          <w:insideH w:val="nil"/>
+          <w:insideV w:val="nil"/>
+        </w:tcBorders>
+        <w:shd w:val="clear" w:color="auto" w:fill="000000" w:themeFill="text1"/>
+      </w:tcPr>
+    </w:tblStylePr>
+    <w:tblStylePr w:type="lastRow">
+      <w:rPr>
+        <w:b/>
+        <w:bCs/>
+        <w:color w:val="FFFFFF" w:themeColor="background1"/>
+      </w:rPr>
+      <w:tblPr/>
+      <w:tcPr>
+        <w:tcBorders>
+          <w:left w:val="single" w:sz="4" w:space="0" w:color="FFFFFF" w:themeColor="background1"/>
+          <w:bottom w:val="single" w:sz="4" w:space="0" w:color="FFFFFF" w:themeColor="background1"/>
+          <w:right w:val="single" w:sz="4" w:space="0" w:color="FFFFFF" w:themeColor="background1"/>
+          <w:insideH w:val="nil"/>
+          <w:insideV w:val="nil"/>
+        </w:tcBorders>
+        <w:shd w:val="clear" w:color="auto" w:fill="000000" w:themeFill="text1"/>
+      </w:tcPr>
+    </w:tblStylePr>
+    <w:tblStylePr w:type="firstCol">
+      <w:rPr>
+        <w:b/>
+        <w:bCs/>
+        <w:color w:val="FFFFFF" w:themeColor="background1"/>
+      </w:rPr>
+      <w:tblPr/>
+      <w:tcPr>
+        <w:tcBorders>
+          <w:top w:val="single" w:sz="4" w:space="0" w:color="FFFFFF" w:themeColor="background1"/>
+          <w:left w:val="single" w:sz="4" w:space="0" w:color="FFFFFF" w:themeColor="background1"/>
+          <w:bottom w:val="single" w:sz="4" w:space="0" w:color="FFFFFF" w:themeColor="background1"/>
+          <w:insideV w:val="nil"/>
+        </w:tcBorders>
+        <w:shd w:val="clear" w:color="auto" w:fill="000000" w:themeFill="text1"/>
+      </w:tcPr>
+    </w:tblStylePr>
+    <w:tblStylePr w:type="lastCol">
+      <w:rPr>
+        <w:b/>
+        <w:bCs/>
+        <w:color w:val="FFFFFF" w:themeColor="background1"/>
+      </w:rPr>
+      <w:tblPr/>
+      <w:tcPr>
+        <w:tcBorders>
+          <w:top w:val="single" w:sz="4" w:space="0" w:color="FFFFFF" w:themeColor="background1"/>
+          <w:bottom w:val="single" w:sz="4" w:space="0" w:color="FFFFFF" w:themeColor="background1"/>
+          <w:right w:val="single" w:sz="4" w:space="0" w:color="FFFFFF" w:themeColor="background1"/>
+          <w:insideV w:val="nil"/>
+        </w:tcBorders>
+        <w:shd w:val="clear" w:color="auto" w:fill="000000" w:themeFill="text1"/>
+      </w:tcPr>
+    </w:tblStylePr>
+    <w:tblStylePr w:type="band1Vert">
+      <w:tblPr/>
+      <w:tcPr>
+        <w:shd w:val="clear" w:color="auto" w:fill="999999" w:themeFill="text1" w:themeFillTint="66"/>
+      </w:tcPr>
+    </w:tblStylePr>
+    <w:tblStylePr w:type="band1Horz">
+      <w:tblPr/>
+      <w:tcPr>
+        <w:shd w:val="clear" w:color="auto" w:fill="999999" w:themeFill="text1" w:themeFillTint="66"/>
+      </w:tcPr>
+    </w:tblStylePr>
+  </w:style>
+  <w:style w:type="table" w:customStyle="1" w:styleId="GridTable2-Accent11">
+    <w:name w:val="Grid Table 2 - Accent 11"/>
+    <w:basedOn w:val="TableNormal"/>
+    <w:uiPriority w:val="47"/>
+    <w:rsid w:val="00C541AE"/>
+    <w:pPr>
+      <w:spacing w:after="0" w:line="240" w:lineRule="auto"/>
+    </w:pPr>
+    <w:tblPr>
+      <w:tblStyleRowBandSize w:val="1"/>
+      <w:tblStyleColBandSize w:val="1"/>
+      <w:tblBorders>
+        <w:top w:val="single" w:sz="2" w:space="0" w:color="8EAADB" w:themeColor="accent1" w:themeTint="99"/>
+        <w:bottom w:val="single" w:sz="2" w:space="0" w:color="8EAADB" w:themeColor="accent1" w:themeTint="99"/>
+        <w:insideH w:val="single" w:sz="2" w:space="0" w:color="8EAADB" w:themeColor="accent1" w:themeTint="99"/>
+        <w:insideV w:val="single" w:sz="2" w:space="0" w:color="8EAADB" w:themeColor="accent1" w:themeTint="99"/>
+      </w:tblBorders>
+    </w:tblPr>
+    <w:tblStylePr w:type="firstRow">
+      <w:rPr>
+        <w:b/>
+        <w:bCs/>
+      </w:rPr>
+      <w:tblPr/>
+      <w:tcPr>
+        <w:tcBorders>
+          <w:top w:val="nil"/>
+          <w:bottom w:val="single" w:sz="12" w:space="0" w:color="8EAADB" w:themeColor="accent1" w:themeTint="99"/>
+          <w:insideH w:val="nil"/>
+          <w:insideV w:val="nil"/>
+        </w:tcBorders>
+        <w:shd w:val="clear" w:color="auto" w:fill="FFFFFF" w:themeFill="background1"/>
+      </w:tcPr>
+    </w:tblStylePr>
+    <w:tblStylePr w:type="lastRow">
+      <w:rPr>
+        <w:b/>
+        <w:bCs/>
+      </w:rPr>
+      <w:tblPr/>
+      <w:tcPr>
+        <w:tcBorders>
+          <w:top w:val="double" w:sz="2" w:space="0" w:color="8EAADB" w:themeColor="accent1" w:themeTint="99"/>
+          <w:bottom w:val="nil"/>
+          <w:insideH w:val="nil"/>
+          <w:insideV w:val="nil"/>
+        </w:tcBorders>
+        <w:shd w:val="clear" w:color="auto" w:fill="FFFFFF" w:themeFill="background1"/>
+      </w:tcPr>
+    </w:tblStylePr>
+    <w:tblStylePr w:type="firstCol">
+      <w:rPr>
+        <w:b/>
+        <w:bCs/>
+      </w:rPr>
+    </w:tblStylePr>
+    <w:tblStylePr w:type="lastCol">
+      <w:rPr>
+        <w:b/>
+        <w:bCs/>
+      </w:rPr>
+    </w:tblStylePr>
+    <w:tblStylePr w:type="band1Vert">
+      <w:tblPr/>
+      <w:tcPr>
+        <w:shd w:val="clear" w:color="auto" w:fill="D9E2F3" w:themeFill="accent1" w:themeFillTint="33"/>
+      </w:tcPr>
+    </w:tblStylePr>
+    <w:tblStylePr w:type="band1Horz">
+      <w:tblPr/>
+      <w:tcPr>
+        <w:shd w:val="clear" w:color="auto" w:fill="D9E2F3" w:themeFill="accent1" w:themeFillTint="33"/>
+      </w:tcPr>
+    </w:tblStylePr>
+  </w:style>
+  <w:style w:type="table" w:customStyle="1" w:styleId="GridTable4-Accent51">
+    <w:name w:val="Grid Table 4 - Accent 51"/>
+    <w:basedOn w:val="TableNormal"/>
+    <w:uiPriority w:val="49"/>
+    <w:rsid w:val="00C541AE"/>
+    <w:pPr>
+      <w:spacing w:after="0" w:line="240" w:lineRule="auto"/>
+    </w:pPr>
+    <w:tblPr>
+      <w:tblStyleRowBandSize w:val="1"/>
+      <w:tblStyleColBandSize w:val="1"/>
+      <w:tblBorders>
+        <w:top w:val="single" w:sz="4" w:space="0" w:color="9CC2E5" w:themeColor="accent5" w:themeTint="99"/>
+        <w:left w:val="single" w:sz="4" w:space="0" w:color="9CC2E5" w:themeColor="accent5" w:themeTint="99"/>
+        <w:bottom w:val="single" w:sz="4" w:space="0" w:color="9CC2E5" w:themeColor="accent5" w:themeTint="99"/>
+        <w:right w:val="single" w:sz="4" w:space="0" w:color="9CC2E5" w:themeColor="accent5" w:themeTint="99"/>
+        <w:insideH w:val="single" w:sz="4" w:space="0" w:color="9CC2E5" w:themeColor="accent5" w:themeTint="99"/>
+        <w:insideV w:val="single" w:sz="4" w:space="0" w:color="9CC2E5" w:themeColor="accent5" w:themeTint="99"/>
+      </w:tblBorders>
+    </w:tblPr>
+    <w:tblStylePr w:type="firstRow">
+      <w:rPr>
+        <w:b/>
+        <w:bCs/>
+        <w:color w:val="FFFFFF" w:themeColor="background1"/>
+      </w:rPr>
+      <w:tblPr/>
+      <w:tcPr>
+        <w:tcBorders>
+          <w:top w:val="single" w:sz="4" w:space="0" w:color="5B9BD5" w:themeColor="accent5"/>
+          <w:left w:val="single" w:sz="4" w:space="0" w:color="5B9BD5" w:themeColor="accent5"/>
+          <w:bottom w:val="single" w:sz="4" w:space="0" w:color="5B9BD5" w:themeColor="accent5"/>
+          <w:right w:val="single" w:sz="4" w:space="0" w:color="5B9BD5" w:themeColor="accent5"/>
+          <w:insideH w:val="nil"/>
+          <w:insideV w:val="nil"/>
+        </w:tcBorders>
+        <w:shd w:val="clear" w:color="auto" w:fill="5B9BD5" w:themeFill="accent5"/>
+      </w:tcPr>
+    </w:tblStylePr>
+    <w:tblStylePr w:type="lastRow">
+      <w:rPr>
+        <w:b/>
+        <w:bCs/>
+      </w:rPr>
+      <w:tblPr/>
+      <w:tcPr>
+        <w:tcBorders>
+          <w:top w:val="double" w:sz="4" w:space="0" w:color="5B9BD5" w:themeColor="accent5"/>
+        </w:tcBorders>
+      </w:tcPr>
+    </w:tblStylePr>
+    <w:tblStylePr w:type="firstCol">
+      <w:rPr>
+        <w:b/>
+        <w:bCs/>
+      </w:rPr>
+    </w:tblStylePr>
+    <w:tblStylePr w:type="lastCol">
+      <w:rPr>
+        <w:b/>
+        <w:bCs/>
+      </w:rPr>
+    </w:tblStylePr>
+    <w:tblStylePr w:type="band1Vert">
+      <w:tblPr/>
+      <w:tcPr>
+        <w:shd w:val="clear" w:color="auto" w:fill="DEEAF6" w:themeFill="accent5" w:themeFillTint="33"/>
+      </w:tcPr>
+    </w:tblStylePr>
+    <w:tblStylePr w:type="band1Horz">
+      <w:tblPr/>
+      <w:tcPr>
+        <w:shd w:val="clear" w:color="auto" w:fill="DEEAF6" w:themeFill="accent5" w:themeFillTint="33"/>
+      </w:tcPr>
+    </w:tblStylePr>
+  </w:style>
+  <w:style w:type="paragraph" w:styleId="NormalWeb">
+    <w:name w:val="Normal (Web)"/>
+    <w:basedOn w:val="Normal"/>
+    <w:uiPriority w:val="99"/>
+    <w:semiHidden/>
+    <w:unhideWhenUsed/>
+    <w:rsid w:val="009F7936"/>
+    <w:pPr>
+      <w:spacing w:before="100" w:beforeAutospacing="1" w:after="100" w:afterAutospacing="1" w:line="240" w:lineRule="auto"/>
+    </w:pPr>
+    <w:rPr>
+      <w:rFonts w:ascii="Times New Roman" w:eastAsiaTheme="minorEastAsia" w:hAnsi="Times New Roman" w:cs="Times New Roman"/>
+      <w:sz w:val="24"/>
+      <w:szCs w:val="24"/>
+    </w:rPr>
+  </w:style>
+  <w:style w:type="character" w:styleId="Hyperlink">
+    <w:name w:val="Hyperlink"/>
+    <w:basedOn w:val="DefaultParagraphFont"/>
+    <w:uiPriority w:val="99"/>
+    <w:unhideWhenUsed/>
+    <w:rsid w:val="00F20943"/>
+    <w:rPr>
+      <w:color w:val="0000FF"/>
+      <w:u w:val="single"/>
+    </w:rPr>
+  </w:style>
+  <w:style w:type="paragraph" w:styleId="Revision">
+    <w:name w:val="Revision"/>
+    <w:hidden/>
+    <w:uiPriority w:val="99"/>
+    <w:semiHidden/>
+    <w:rsid w:val="007646B1"/>
+    <w:pPr>
+      <w:spacing w:after="0" w:line="240" w:lineRule="auto"/>
+    </w:pPr>
+    <w:rPr>
+      <w:rFonts w:cstheme="majorBidi"/>
+      <w:szCs w:val="26"/>
+    </w:rPr>
+  </w:style>
+  <w:style w:type="character" w:customStyle="1" w:styleId="highwire-cite-metadata-doi">
+    <w:name w:val="highwire-cite-metadata-doi"/>
+    <w:basedOn w:val="DefaultParagraphFont"/>
+    <w:rsid w:val="005A0093"/>
+  </w:style>
+  <w:style w:type="character" w:customStyle="1" w:styleId="ref-title">
+    <w:name w:val="ref-title"/>
+    <w:basedOn w:val="DefaultParagraphFont"/>
+    <w:rsid w:val="00BD4117"/>
+  </w:style>
+  <w:style w:type="character" w:customStyle="1" w:styleId="ref-journal">
+    <w:name w:val="ref-journal"/>
+    <w:basedOn w:val="DefaultParagraphFont"/>
+    <w:rsid w:val="00BD4117"/>
+  </w:style>
+  <w:style w:type="character" w:customStyle="1" w:styleId="ref-vol">
+    <w:name w:val="ref-vol"/>
+    <w:basedOn w:val="DefaultParagraphFont"/>
+    <w:rsid w:val="00BD4117"/>
+  </w:style>
+  <w:style w:type="character" w:customStyle="1" w:styleId="ref-iss">
+    <w:name w:val="ref-iss"/>
+    <w:basedOn w:val="DefaultParagraphFont"/>
+    <w:rsid w:val="00BD4117"/>
+  </w:style>
+  <w:style w:type="character" w:customStyle="1" w:styleId="mixed-citation">
+    <w:name w:val="mixed-citation"/>
+    <w:basedOn w:val="DefaultParagraphFont"/>
+    <w:rsid w:val="00BD4117"/>
+  </w:style>
+  <w:style w:type="character" w:styleId="FollowedHyperlink">
+    <w:name w:val="FollowedHyperlink"/>
+    <w:basedOn w:val="DefaultParagraphFont"/>
+    <w:uiPriority w:val="99"/>
+    <w:semiHidden/>
+    <w:unhideWhenUsed/>
+    <w:rsid w:val="00CF315F"/>
+    <w:rPr>
+      <w:color w:val="954F72" w:themeColor="followedHyperlink"/>
+      <w:u w:val="single"/>
+    </w:rPr>
+  </w:style>
+  <w:style w:type="character" w:customStyle="1" w:styleId="UnresolvedMention1">
+    <w:name w:val="Unresolved Mention1"/>
+    <w:basedOn w:val="DefaultParagraphFont"/>
+    <w:uiPriority w:val="99"/>
+    <w:semiHidden/>
+    <w:unhideWhenUsed/>
+    <w:rsid w:val="006A056F"/>
+    <w:rPr>
+      <w:color w:val="808080"/>
+      <w:shd w:val="clear" w:color="auto" w:fill="E6E6E6"/>
+    </w:rPr>
+  </w:style>
+  <w:style w:type="paragraph" w:customStyle="1" w:styleId="Normal1">
+    <w:name w:val="Normal 1"/>
+    <w:basedOn w:val="Normal"/>
+    <w:next w:val="Normal"/>
+    <w:link w:val="Normal1Char"/>
+    <w:qFormat/>
+    <w:rsid w:val="0014201C"/>
+    <w:pPr>
+      <w:spacing w:line="360" w:lineRule="auto"/>
+    </w:pPr>
+  </w:style>
+  <w:style w:type="paragraph" w:styleId="BodyText">
+    <w:name w:val="Body Text"/>
     <w:basedOn w:val="Normal"/>
     <w:link w:val="BodyTextChar"/>
+    <w:uiPriority w:val="99"/>
+    <w:semiHidden/>
+    <w:unhideWhenUsed/>
+    <w:rsid w:val="00790AFE"/>
     <w:pPr>
-      <w:spacing w:before="0" w:after="120"/>
-    </w:pPr>
-    <w:rPr>
-      <w:i/>
-    </w:rPr>
-  </w:style>
-  <w:style w:type="paragraph" w:customStyle="1" w:styleId="TableCaption">
-    <w:name w:val="Table Caption"/>
-    <w:basedOn w:val="Caption"/>
-    <w:pPr>
-      <w:keepNext/>
-    </w:pPr>
-  </w:style>
-  <w:style w:type="paragraph" w:customStyle="1" w:styleId="ImageCaption">
-    <w:name w:val="Image Caption"/>
-    <w:basedOn w:val="Caption"/>
-  </w:style>
-  <w:style w:type="paragraph" w:customStyle="1" w:styleId="Figure">
-    <w:name w:val="Figure"/>
-    <w:basedOn w:val="Normal"/>
-  </w:style>
-  <w:style w:type="paragraph" w:customStyle="1" w:styleId="CaptionedFigure">
-    <w:name w:val="Captioned Figure"/>
-    <w:basedOn w:val="Figure"/>
-    <w:pPr>
-      <w:keepNext/>
+      <w:spacing w:after="120"/>
     </w:pPr>
   </w:style>
   <w:style w:type="character" w:customStyle="1" w:styleId="BodyTextChar">
     <w:name w:val="Body Text Char"/>
     <w:basedOn w:val="DefaultParagraphFont"/>
     <w:link w:val="BodyText"/>
-  </w:style>
-  <w:style w:type="character" w:customStyle="1" w:styleId="VerbatimChar">
-    <w:name w:val="Verbatim Char"/>
+    <w:uiPriority w:val="99"/>
+    <w:semiHidden/>
+    <w:rsid w:val="00790AFE"/>
+    <w:rPr>
+      <w:rFonts w:cstheme="majorBidi"/>
+      <w:szCs w:val="26"/>
+    </w:rPr>
+  </w:style>
+  <w:style w:type="paragraph" w:styleId="BodyTextFirstIndent">
+    <w:name w:val="Body Text First Indent"/>
+    <w:basedOn w:val="BodyText"/>
+    <w:link w:val="BodyTextFirstIndentChar"/>
+    <w:uiPriority w:val="99"/>
+    <w:unhideWhenUsed/>
+    <w:rsid w:val="00790AFE"/>
+    <w:pPr>
+      <w:spacing w:after="200"/>
+      <w:ind w:firstLine="360"/>
+    </w:pPr>
+  </w:style>
+  <w:style w:type="character" w:customStyle="1" w:styleId="BodyTextFirstIndentChar">
+    <w:name w:val="Body Text First Indent Char"/>
     <w:basedOn w:val="BodyTextChar"/>
+    <w:link w:val="BodyTextFirstIndent"/>
+    <w:uiPriority w:val="99"/>
+    <w:rsid w:val="00790AFE"/>
     <w:rPr>
-      <w:rFonts w:ascii="Consolas" w:hAnsi="Consolas"/>
-      <w:sz w:val="22"/>
+      <w:rFonts w:cstheme="majorBidi"/>
+      <w:szCs w:val="26"/>
     </w:rPr>
   </w:style>
-  <w:style w:type="character" w:styleId="FootnoteReference">
-    <w:name w:val="Footnote Reference"/>
-    <w:basedOn w:val="BodyTextChar"/>
+  <w:style w:type="character" w:customStyle="1" w:styleId="Normal1Char">
+    <w:name w:val="Normal 1 Char"/>
+    <w:basedOn w:val="DefaultParagraphFont"/>
+    <w:link w:val="Normal1"/>
+    <w:rsid w:val="0014201C"/>
     <w:rPr>
-      <w:vertAlign w:val="superscript"/>
-    </w:rPr>
-  </w:style>
-  <w:style w:type="character" w:styleId="Hyperlink">
-    <w:name w:val="Hyperlink"/>
-    <w:basedOn w:val="BodyTextChar"/>
-    <w:rPr>
-      <w:color w:val="4F81BD" w:themeColor="accent1"/>
-    </w:rPr>
-  </w:style>
-  <w:style w:type="paragraph" w:styleId="TOCHeading">
-    <w:name w:val="TOC Heading"/>
-    <w:basedOn w:val="Heading1"/>
-    <w:next w:val="BodyText"/>
-    <w:uiPriority w:val="39"/>
-    <w:unhideWhenUsed/>
-    <w:qFormat/>
-    <w:pPr>
-      <w:spacing w:before="240" w:line="259" w:lineRule="auto"/>
-      <w:outlineLvl w:val="9"/>
-    </w:pPr>
-    <w:rPr>
-      <w:rFonts w:asciiTheme="majorHAnsi" w:eastAsiaTheme="majorEastAsia" w:hAnsiTheme="majorHAnsi" w:cstheme="majorBidi"/>
-      <w:b w:val="0"/>
-      <w:bCs w:val="0"/>
-      <w:color w:val="365F91" w:themeColor="accent1" w:themeShade="BF"/>
+      <w:rFonts w:cstheme="majorBidi"/>
+      <w:szCs w:val="26"/>
     </w:rPr>
   </w:style>
   <w:style w:type="paragraph" w:customStyle="1" w:styleId="SourceCode">
     <w:name w:val="Source Code"/>
     <w:basedOn w:val="Normal"/>
-    <w:link w:val="VerbatimChar"/>
     <w:pPr>
-      <w:wordWrap w:val="off"/>
-      <w:shd w:val="clear" w:fill="f8f8f8"/>
+      <w:wordWrap w:val="0"/>
     </w:pPr>
   </w:style>
   <w:style w:type="character" w:customStyle="1" w:styleId="KeywordTok">
     <w:name w:val="KeywordTok"/>
-    <w:basedOn w:val="VerbatimChar"/>
     <w:rPr>
-      <w:color w:val="204a87"/>
-      <w:shd w:val="clear" w:fill="f8f8f8"/>
       <w:b/>
+      <w:color w:val="007020"/>
     </w:rPr>
   </w:style>
   <w:style w:type="character" w:customStyle="1" w:styleId="DataTypeTok">
     <w:name w:val="DataTypeTok"/>
-    <w:basedOn w:val="VerbatimChar"/>
     <w:rPr>
-      <w:color w:val="204a87"/>
-      <w:shd w:val="clear" w:fill="f8f8f8"/>
+      <w:color w:val="902000"/>
     </w:rPr>
   </w:style>
   <w:style w:type="character" w:customStyle="1" w:styleId="DecValTok">
     <w:name w:val="DecValTok"/>
-    <w:basedOn w:val="VerbatimChar"/>
     <w:rPr>
-      <w:color w:val="0000cf"/>
-      <w:shd w:val="clear" w:fill="f8f8f8"/>
+      <w:color w:val="40A070"/>
     </w:rPr>
   </w:style>
   <w:style w:type="character" w:customStyle="1" w:styleId="BaseNTok">
     <w:name w:val="BaseNTok"/>
-    <w:basedOn w:val="VerbatimChar"/>
     <w:rPr>
-      <w:color w:val="0000cf"/>
-      <w:shd w:val="clear" w:fill="f8f8f8"/>
+      <w:color w:val="40A070"/>
     </w:rPr>
   </w:style>
   <w:style w:type="character" w:customStyle="1" w:styleId="FloatTok">
     <w:name w:val="FloatTok"/>
-    <w:basedOn w:val="VerbatimChar"/>
     <w:rPr>
-      <w:color w:val="0000cf"/>
-      <w:shd w:val="clear" w:fill="f8f8f8"/>
+      <w:color w:val="40A070"/>
     </w:rPr>
   </w:style>
   <w:style w:type="character" w:customStyle="1" w:styleId="ConstantTok">
     <w:name w:val="ConstantTok"/>
-    <w:basedOn w:val="VerbatimChar"/>
     <w:rPr>
-      <w:color w:val="000000"/>
-      <w:shd w:val="clear" w:fill="f8f8f8"/>
+      <w:color w:val="880000"/>
     </w:rPr>
   </w:style>
   <w:style w:type="character" w:customStyle="1" w:styleId="CharTok">
     <w:name w:val="CharTok"/>
-    <w:basedOn w:val="VerbatimChar"/>
     <w:rPr>
-      <w:color w:val="4e9a06"/>
-      <w:shd w:val="clear" w:fill="f8f8f8"/>
+      <w:color w:val="4070A0"/>
     </w:rPr>
   </w:style>
   <w:style w:type="character" w:customStyle="1" w:styleId="SpecialCharTok">
     <w:name w:val="SpecialCharTok"/>
-    <w:basedOn w:val="VerbatimChar"/>
     <w:rPr>
-      <w:color w:val="000000"/>
-      <w:shd w:val="clear" w:fill="f8f8f8"/>
+      <w:color w:val="4070A0"/>
     </w:rPr>
   </w:style>
   <w:style w:type="character" w:customStyle="1" w:styleId="StringTok">
     <w:name w:val="StringTok"/>
-    <w:basedOn w:val="VerbatimChar"/>
     <w:rPr>
-      <w:color w:val="4e9a06"/>
-      <w:shd w:val="clear" w:fill="f8f8f8"/>
+      <w:color w:val="4070A0"/>
     </w:rPr>
   </w:style>
   <w:style w:type="character" w:customStyle="1" w:styleId="VerbatimStringTok">
     <w:name w:val="VerbatimStringTok"/>
-    <w:basedOn w:val="VerbatimChar"/>
     <w:rPr>
-      <w:color w:val="4e9a06"/>
-      <w:shd w:val="clear" w:fill="f8f8f8"/>
+      <w:color w:val="4070A0"/>
     </w:rPr>
   </w:style>
   <w:style w:type="character" w:customStyle="1" w:styleId="SpecialStringTok">
     <w:name w:val="SpecialStringTok"/>
-    <w:basedOn w:val="VerbatimChar"/>
     <w:rPr>
-      <w:color w:val="4e9a06"/>
-      <w:shd w:val="clear" w:fill="f8f8f8"/>
+      <w:color w:val="BB6688"/>
     </w:rPr>
   </w:style>
   <w:style w:type="character" w:customStyle="1" w:styleId="ImportTok">
     <w:name w:val="ImportTok"/>
-    <w:basedOn w:val="VerbatimChar"/>
-    <w:rPr>
-      <w:shd w:val="clear" w:fill="f8f8f8"/>
-    </w:rPr>
   </w:style>
   <w:style w:type="character" w:customStyle="1" w:styleId="CommentTok">
     <w:name w:val="CommentTok"/>
-    <w:basedOn w:val="VerbatimChar"/>
     <w:rPr>
-      <w:color w:val="8f5902"/>
-      <w:shd w:val="clear" w:fill="f8f8f8"/>
       <w:i/>
+      <w:color w:val="60A0B0"/>
     </w:rPr>
   </w:style>
   <w:style w:type="character" w:customStyle="1" w:styleId="DocumentationTok">
     <w:name w:val="DocumentationTok"/>
-    <w:basedOn w:val="VerbatimChar"/>
     <w:rPr>
-      <w:color w:val="8f5902"/>
-      <w:shd w:val="clear" w:fill="f8f8f8"/>
+      <w:i/>
+      <w:color w:val="BA2121"/>
+    </w:rPr>
+  </w:style>
+  <w:style w:type="character" w:customStyle="1" w:styleId="AnnotationTok">
+    <w:name w:val="AnnotationTok"/>
+    <w:rPr>
       <w:b/>
       <w:i/>
+      <w:color w:val="60A0B0"/>
     </w:rPr>
   </w:style>
-  <w:style w:type="character" w:customStyle="1" w:styleId="AnnotationTok">
-    <w:name w:val="AnnotationTok"/>
-    <w:basedOn w:val="VerbatimChar"/>
+  <w:style w:type="character" w:customStyle="1" w:styleId="CommentVarTok">
+    <w:name w:val="CommentVarTok"/>
     <w:rPr>
-      <w:color w:val="8f5902"/>
-      <w:shd w:val="clear" w:fill="f8f8f8"/>
       <w:b/>
       <w:i/>
+      <w:color w:val="60A0B0"/>
     </w:rPr>
   </w:style>
-  <w:style w:type="character" w:customStyle="1" w:styleId="CommentVarTok">
-    <w:name w:val="CommentVarTok"/>
-    <w:basedOn w:val="VerbatimChar"/>
+  <w:style w:type="character" w:customStyle="1" w:styleId="OtherTok">
+    <w:name w:val="OtherTok"/>
     <w:rPr>
-      <w:color w:val="8f5902"/>
-      <w:shd w:val="clear" w:fill="f8f8f8"/>
+      <w:color w:val="007020"/>
+    </w:rPr>
+  </w:style>
+  <w:style w:type="character" w:customStyle="1" w:styleId="FunctionTok">
+    <w:name w:val="FunctionTok"/>
+    <w:rPr>
+      <w:color w:val="06287E"/>
+    </w:rPr>
+  </w:style>
+  <w:style w:type="character" w:customStyle="1" w:styleId="VariableTok">
+    <w:name w:val="VariableTok"/>
+    <w:rPr>
+      <w:color w:val="19177C"/>
+    </w:rPr>
+  </w:style>
+  <w:style w:type="character" w:customStyle="1" w:styleId="ControlFlowTok">
+    <w:name w:val="ControlFlowTok"/>
+    <w:rPr>
+      <w:b/>
+      <w:color w:val="007020"/>
+    </w:rPr>
+  </w:style>
+  <w:style w:type="character" w:customStyle="1" w:styleId="OperatorTok">
+    <w:name w:val="OperatorTok"/>
+    <w:rPr>
+      <w:color w:val="666666"/>
+    </w:rPr>
+  </w:style>
+  <w:style w:type="character" w:customStyle="1" w:styleId="BuiltInTok">
+    <w:name w:val="BuiltInTok"/>
+  </w:style>
+  <w:style w:type="character" w:customStyle="1" w:styleId="ExtensionTok">
+    <w:name w:val="ExtensionTok"/>
+  </w:style>
+  <w:style w:type="character" w:customStyle="1" w:styleId="PreprocessorTok">
+    <w:name w:val="PreprocessorTok"/>
+    <w:rPr>
+      <w:color w:val="BC7A00"/>
+    </w:rPr>
+  </w:style>
+  <w:style w:type="character" w:customStyle="1" w:styleId="AttributeTok">
+    <w:name w:val="AttributeTok"/>
+    <w:rPr>
+      <w:color w:val="7D9029"/>
+    </w:rPr>
+  </w:style>
+  <w:style w:type="character" w:customStyle="1" w:styleId="RegionMarkerTok">
+    <w:name w:val="RegionMarkerTok"/>
+  </w:style>
+  <w:style w:type="character" w:customStyle="1" w:styleId="InformationTok">
+    <w:name w:val="InformationTok"/>
+    <w:rPr>
       <w:b/>
       <w:i/>
+      <w:color w:val="60A0B0"/>
     </w:rPr>
   </w:style>
-  <w:style w:type="character" w:customStyle="1" w:styleId="OtherTok">
-    <w:name w:val="OtherTok"/>
-    <w:basedOn w:val="VerbatimChar"/>
+  <w:style w:type="character" w:customStyle="1" w:styleId="WarningTok">
+    <w:name w:val="WarningTok"/>
     <w:rPr>
-      <w:color w:val="8f5902"/>
-      <w:shd w:val="clear" w:fill="f8f8f8"/>
-    </w:rPr>
-  </w:style>
-  <w:style w:type="character" w:customStyle="1" w:styleId="FunctionTok">
-    <w:name w:val="FunctionTok"/>
-    <w:basedOn w:val="VerbatimChar"/>
-    <w:rPr>
-      <w:color w:val="000000"/>
-      <w:shd w:val="clear" w:fill="f8f8f8"/>
-    </w:rPr>
-  </w:style>
-  <w:style w:type="character" w:customStyle="1" w:styleId="VariableTok">
-    <w:name w:val="VariableTok"/>
-    <w:basedOn w:val="VerbatimChar"/>
-    <w:rPr>
-      <w:color w:val="000000"/>
-      <w:shd w:val="clear" w:fill="f8f8f8"/>
-    </w:rPr>
-  </w:style>
-  <w:style w:type="character" w:customStyle="1" w:styleId="ControlFlowTok">
-    <w:name w:val="ControlFlowTok"/>
-    <w:basedOn w:val="VerbatimChar"/>
-    <w:rPr>
-      <w:color w:val="204a87"/>
-      <w:shd w:val="clear" w:fill="f8f8f8"/>
-      <w:b/>
-    </w:rPr>
-  </w:style>
-  <w:style w:type="character" w:customStyle="1" w:styleId="OperatorTok">
-    <w:name w:val="OperatorTok"/>
-    <w:basedOn w:val="VerbatimChar"/>
-    <w:rPr>
-      <w:color w:val="ce5c00"/>
-      <w:shd w:val="clear" w:fill="f8f8f8"/>
-      <w:b/>
-    </w:rPr>
-  </w:style>
-  <w:style w:type="character" w:customStyle="1" w:styleId="BuiltInTok">
-    <w:name w:val="BuiltInTok"/>
-    <w:basedOn w:val="VerbatimChar"/>
-    <w:rPr>
-      <w:shd w:val="clear" w:fill="f8f8f8"/>
-    </w:rPr>
-  </w:style>
-  <w:style w:type="character" w:customStyle="1" w:styleId="ExtensionTok">
-    <w:name w:val="ExtensionTok"/>
-    <w:basedOn w:val="VerbatimChar"/>
-    <w:rPr>
-      <w:shd w:val="clear" w:fill="f8f8f8"/>
-    </w:rPr>
-  </w:style>
-  <w:style w:type="character" w:customStyle="1" w:styleId="PreprocessorTok">
-    <w:name w:val="PreprocessorTok"/>
-    <w:basedOn w:val="VerbatimChar"/>
-    <w:rPr>
-      <w:color w:val="8f5902"/>
-      <w:shd w:val="clear" w:fill="f8f8f8"/>
-      <w:i/>
-    </w:rPr>
-  </w:style>
-  <w:style w:type="character" w:customStyle="1" w:styleId="AttributeTok">
-    <w:name w:val="AttributeTok"/>
-    <w:basedOn w:val="VerbatimChar"/>
-    <w:rPr>
-      <w:color w:val="c4a000"/>
-      <w:shd w:val="clear" w:fill="f8f8f8"/>
-    </w:rPr>
-  </w:style>
-  <w:style w:type="character" w:customStyle="1" w:styleId="RegionMarkerTok">
-    <w:name w:val="RegionMarkerTok"/>
-    <w:basedOn w:val="VerbatimChar"/>
-    <w:rPr>
-      <w:shd w:val="clear" w:fill="f8f8f8"/>
-    </w:rPr>
-  </w:style>
-  <w:style w:type="character" w:customStyle="1" w:styleId="InformationTok">
-    <w:name w:val="InformationTok"/>
-    <w:basedOn w:val="VerbatimChar"/>
-    <w:rPr>
-      <w:color w:val="8f5902"/>
-      <w:shd w:val="clear" w:fill="f8f8f8"/>
       <w:b/>
       <w:i/>
-    </w:rPr>
-  </w:style>
-  <w:style w:type="character" w:customStyle="1" w:styleId="WarningTok">
-    <w:name w:val="WarningTok"/>
-    <w:basedOn w:val="VerbatimChar"/>
-    <w:rPr>
-      <w:color w:val="8f5902"/>
-      <w:shd w:val="clear" w:fill="f8f8f8"/>
-      <w:b/>
-      <w:i/>
+      <w:color w:val="60A0B0"/>
     </w:rPr>
   </w:style>
   <w:style w:type="character" w:customStyle="1" w:styleId="AlertTok">
     <w:name w:val="AlertTok"/>
-    <w:basedOn w:val="VerbatimChar"/>
     <w:rPr>
-      <w:color w:val="ef2929"/>
-      <w:shd w:val="clear" w:fill="f8f8f8"/>
+      <w:b/>
+      <w:color w:val="FF0000"/>
     </w:rPr>
   </w:style>
   <w:style w:type="character" w:customStyle="1" w:styleId="ErrorTok">
     <w:name w:val="ErrorTok"/>
-    <w:basedOn w:val="VerbatimChar"/>
     <w:rPr>
-      <w:color w:val="a40000"/>
-      <w:shd w:val="clear" w:fill="f8f8f8"/>
       <w:b/>
+      <w:color w:val="FF0000"/>
     </w:rPr>
   </w:style>
   <w:style w:type="character" w:customStyle="1" w:styleId="NormalTok">
     <w:name w:val="NormalTok"/>
-    <w:basedOn w:val="VerbatimChar"/>
+  </w:style>
+  <w:style w:type="table" w:customStyle="1" w:styleId="PlainTable11">
+    <w:name w:val="Plain Table 11"/>
+    <w:basedOn w:val="TableNormal"/>
+    <w:uiPriority w:val="41"/>
+    <w:rsid w:val="00FC688A"/>
+    <w:pPr>
+      <w:spacing w:after="0" w:line="240" w:lineRule="auto"/>
+    </w:pPr>
+    <w:tblPr>
+      <w:tblStyleRowBandSize w:val="1"/>
+      <w:tblStyleColBandSize w:val="1"/>
+      <w:tblBorders>
+        <w:top w:val="single" w:sz="4" w:space="0" w:color="BFBFBF" w:themeColor="background1" w:themeShade="BF"/>
+        <w:left w:val="single" w:sz="4" w:space="0" w:color="BFBFBF" w:themeColor="background1" w:themeShade="BF"/>
+        <w:bottom w:val="single" w:sz="4" w:space="0" w:color="BFBFBF" w:themeColor="background1" w:themeShade="BF"/>
+        <w:right w:val="single" w:sz="4" w:space="0" w:color="BFBFBF" w:themeColor="background1" w:themeShade="BF"/>
+        <w:insideH w:val="single" w:sz="4" w:space="0" w:color="BFBFBF" w:themeColor="background1" w:themeShade="BF"/>
+        <w:insideV w:val="single" w:sz="4" w:space="0" w:color="BFBFBF" w:themeColor="background1" w:themeShade="BF"/>
+      </w:tblBorders>
+    </w:tblPr>
+    <w:tblStylePr w:type="firstRow">
+      <w:rPr>
+        <w:b/>
+        <w:bCs/>
+      </w:rPr>
+    </w:tblStylePr>
+    <w:tblStylePr w:type="lastRow">
+      <w:rPr>
+        <w:b/>
+        <w:bCs/>
+      </w:rPr>
+      <w:tblPr/>
+      <w:tcPr>
+        <w:tcBorders>
+          <w:top w:val="double" w:sz="4" w:space="0" w:color="BFBFBF" w:themeColor="background1" w:themeShade="BF"/>
+        </w:tcBorders>
+      </w:tcPr>
+    </w:tblStylePr>
+    <w:tblStylePr w:type="firstCol">
+      <w:rPr>
+        <w:b/>
+        <w:bCs/>
+      </w:rPr>
+    </w:tblStylePr>
+    <w:tblStylePr w:type="lastCol">
+      <w:rPr>
+        <w:b/>
+        <w:bCs/>
+      </w:rPr>
+    </w:tblStylePr>
+    <w:tblStylePr w:type="band1Vert">
+      <w:tblPr/>
+      <w:tcPr>
+        <w:shd w:val="clear" w:color="auto" w:fill="F2F2F2" w:themeFill="background1" w:themeFillShade="F2"/>
+      </w:tcPr>
+    </w:tblStylePr>
+    <w:tblStylePr w:type="band1Horz">
+      <w:tblPr/>
+      <w:tcPr>
+        <w:shd w:val="clear" w:color="auto" w:fill="F2F2F2" w:themeFill="background1" w:themeFillShade="F2"/>
+      </w:tcPr>
+    </w:tblStylePr>
+  </w:style>
+  <w:style w:type="table" w:customStyle="1" w:styleId="TableGridLight1">
+    <w:name w:val="Table Grid Light1"/>
+    <w:basedOn w:val="TableNormal"/>
+    <w:uiPriority w:val="40"/>
+    <w:rsid w:val="00FC688A"/>
+    <w:pPr>
+      <w:spacing w:after="0" w:line="240" w:lineRule="auto"/>
+    </w:pPr>
+    <w:tblPr>
+      <w:tblBorders>
+        <w:top w:val="single" w:sz="4" w:space="0" w:color="BFBFBF" w:themeColor="background1" w:themeShade="BF"/>
+        <w:left w:val="single" w:sz="4" w:space="0" w:color="BFBFBF" w:themeColor="background1" w:themeShade="BF"/>
+        <w:bottom w:val="single" w:sz="4" w:space="0" w:color="BFBFBF" w:themeColor="background1" w:themeShade="BF"/>
+        <w:right w:val="single" w:sz="4" w:space="0" w:color="BFBFBF" w:themeColor="background1" w:themeShade="BF"/>
+        <w:insideH w:val="single" w:sz="4" w:space="0" w:color="BFBFBF" w:themeColor="background1" w:themeShade="BF"/>
+        <w:insideV w:val="single" w:sz="4" w:space="0" w:color="BFBFBF" w:themeColor="background1" w:themeShade="BF"/>
+      </w:tblBorders>
+    </w:tblPr>
+  </w:style>
+  <w:style w:type="character" w:customStyle="1" w:styleId="Heading5Char">
+    <w:name w:val="Heading 5 Char"/>
+    <w:basedOn w:val="DefaultParagraphFont"/>
+    <w:link w:val="Heading5"/>
+    <w:uiPriority w:val="9"/>
+    <w:rsid w:val="00D202CA"/>
     <w:rPr>
-      <w:shd w:val="clear" w:fill="f8f8f8"/>
+      <w:rFonts w:asciiTheme="majorHAnsi" w:eastAsiaTheme="majorEastAsia" w:hAnsiTheme="majorHAnsi" w:cstheme="majorBidi"/>
+      <w:color w:val="2F5496" w:themeColor="accent1" w:themeShade="BF"/>
+      <w:lang w:val="el-GR"/>
+    </w:rPr>
+  </w:style>
+  <w:style w:type="table" w:customStyle="1" w:styleId="PlainTable21">
+    <w:name w:val="Plain Table 21"/>
+    <w:basedOn w:val="TableNormal"/>
+    <w:uiPriority w:val="42"/>
+    <w:rsid w:val="00D202CA"/>
+    <w:pPr>
+      <w:spacing w:after="0" w:line="240" w:lineRule="auto"/>
+    </w:pPr>
+    <w:rPr>
+      <w:lang w:val="el-GR"/>
+    </w:rPr>
+    <w:tblPr>
+      <w:tblStyleRowBandSize w:val="1"/>
+      <w:tblStyleColBandSize w:val="1"/>
+      <w:tblBorders>
+        <w:top w:val="single" w:sz="4" w:space="0" w:color="7F7F7F" w:themeColor="text1" w:themeTint="80"/>
+        <w:bottom w:val="single" w:sz="4" w:space="0" w:color="7F7F7F" w:themeColor="text1" w:themeTint="80"/>
+      </w:tblBorders>
+    </w:tblPr>
+    <w:tblStylePr w:type="firstRow">
+      <w:rPr>
+        <w:b/>
+        <w:bCs/>
+      </w:rPr>
+      <w:tblPr/>
+      <w:tcPr>
+        <w:tcBorders>
+          <w:bottom w:val="single" w:sz="4" w:space="0" w:color="7F7F7F" w:themeColor="text1" w:themeTint="80"/>
+        </w:tcBorders>
+      </w:tcPr>
+    </w:tblStylePr>
+    <w:tblStylePr w:type="lastRow">
+      <w:rPr>
+        <w:b/>
+        <w:bCs/>
+      </w:rPr>
+      <w:tblPr/>
+      <w:tcPr>
+        <w:tcBorders>
+          <w:top w:val="single" w:sz="4" w:space="0" w:color="7F7F7F" w:themeColor="text1" w:themeTint="80"/>
+        </w:tcBorders>
+      </w:tcPr>
+    </w:tblStylePr>
+    <w:tblStylePr w:type="firstCol">
+      <w:rPr>
+        <w:b/>
+        <w:bCs/>
+      </w:rPr>
+    </w:tblStylePr>
+    <w:tblStylePr w:type="lastCol">
+      <w:rPr>
+        <w:b/>
+        <w:bCs/>
+      </w:rPr>
+    </w:tblStylePr>
+    <w:tblStylePr w:type="band1Vert">
+      <w:tblPr/>
+      <w:tcPr>
+        <w:tcBorders>
+          <w:left w:val="single" w:sz="4" w:space="0" w:color="7F7F7F" w:themeColor="text1" w:themeTint="80"/>
+          <w:right w:val="single" w:sz="4" w:space="0" w:color="7F7F7F" w:themeColor="text1" w:themeTint="80"/>
+        </w:tcBorders>
+      </w:tcPr>
+    </w:tblStylePr>
+    <w:tblStylePr w:type="band2Vert">
+      <w:tblPr/>
+      <w:tcPr>
+        <w:tcBorders>
+          <w:left w:val="single" w:sz="4" w:space="0" w:color="7F7F7F" w:themeColor="text1" w:themeTint="80"/>
+          <w:right w:val="single" w:sz="4" w:space="0" w:color="7F7F7F" w:themeColor="text1" w:themeTint="80"/>
+        </w:tcBorders>
+      </w:tcPr>
+    </w:tblStylePr>
+    <w:tblStylePr w:type="band1Horz">
+      <w:tblPr/>
+      <w:tcPr>
+        <w:tcBorders>
+          <w:top w:val="single" w:sz="4" w:space="0" w:color="7F7F7F" w:themeColor="text1" w:themeTint="80"/>
+          <w:bottom w:val="single" w:sz="4" w:space="0" w:color="7F7F7F" w:themeColor="text1" w:themeTint="80"/>
+        </w:tcBorders>
+      </w:tcPr>
+    </w:tblStylePr>
+  </w:style>
+  <w:style w:type="table" w:customStyle="1" w:styleId="PlainTable31">
+    <w:name w:val="Plain Table 31"/>
+    <w:basedOn w:val="TableNormal"/>
+    <w:uiPriority w:val="43"/>
+    <w:rsid w:val="00D202CA"/>
+    <w:pPr>
+      <w:spacing w:after="0" w:line="240" w:lineRule="auto"/>
+    </w:pPr>
+    <w:rPr>
+      <w:lang w:val="el-GR"/>
+    </w:rPr>
+    <w:tblPr>
+      <w:tblStyleRowBandSize w:val="1"/>
+      <w:tblStyleColBandSize w:val="1"/>
+    </w:tblPr>
+    <w:tblStylePr w:type="firstRow">
+      <w:rPr>
+        <w:b/>
+        <w:bCs/>
+        <w:caps/>
+      </w:rPr>
+      <w:tblPr/>
+      <w:tcPr>
+        <w:tcBorders>
+          <w:bottom w:val="single" w:sz="4" w:space="0" w:color="7F7F7F" w:themeColor="text1" w:themeTint="80"/>
+        </w:tcBorders>
+      </w:tcPr>
+    </w:tblStylePr>
+    <w:tblStylePr w:type="lastRow">
+      <w:rPr>
+        <w:b/>
+        <w:bCs/>
+        <w:caps/>
+      </w:rPr>
+      <w:tblPr/>
+      <w:tcPr>
+        <w:tcBorders>
+          <w:top w:val="nil"/>
+        </w:tcBorders>
+      </w:tcPr>
+    </w:tblStylePr>
+    <w:tblStylePr w:type="firstCol">
+      <w:rPr>
+        <w:b/>
+        <w:bCs/>
+        <w:caps/>
+      </w:rPr>
+      <w:tblPr/>
+      <w:tcPr>
+        <w:tcBorders>
+          <w:right w:val="single" w:sz="4" w:space="0" w:color="7F7F7F" w:themeColor="text1" w:themeTint="80"/>
+        </w:tcBorders>
+      </w:tcPr>
+    </w:tblStylePr>
+    <w:tblStylePr w:type="lastCol">
+      <w:rPr>
+        <w:b/>
+        <w:bCs/>
+        <w:caps/>
+      </w:rPr>
+      <w:tblPr/>
+      <w:tcPr>
+        <w:tcBorders>
+          <w:left w:val="nil"/>
+        </w:tcBorders>
+      </w:tcPr>
+    </w:tblStylePr>
+    <w:tblStylePr w:type="band1Vert">
+      <w:tblPr/>
+      <w:tcPr>
+        <w:shd w:val="clear" w:color="auto" w:fill="F2F2F2" w:themeFill="background1" w:themeFillShade="F2"/>
+      </w:tcPr>
+    </w:tblStylePr>
+    <w:tblStylePr w:type="band1Horz">
+      <w:tblPr/>
+      <w:tcPr>
+        <w:shd w:val="clear" w:color="auto" w:fill="F2F2F2" w:themeFill="background1" w:themeFillShade="F2"/>
+      </w:tcPr>
+    </w:tblStylePr>
+    <w:tblStylePr w:type="neCell">
+      <w:tblPr/>
+      <w:tcPr>
+        <w:tcBorders>
+          <w:left w:val="nil"/>
+        </w:tcBorders>
+      </w:tcPr>
+    </w:tblStylePr>
+    <w:tblStylePr w:type="nwCell">
+      <w:tblPr/>
+      <w:tcPr>
+        <w:tcBorders>
+          <w:right w:val="nil"/>
+        </w:tcBorders>
+      </w:tcPr>
+    </w:tblStylePr>
+  </w:style>
+  <w:style w:type="table" w:customStyle="1" w:styleId="GridTable1Light1">
+    <w:name w:val="Grid Table 1 Light1"/>
+    <w:basedOn w:val="TableNormal"/>
+    <w:uiPriority w:val="46"/>
+    <w:rsid w:val="00D202CA"/>
+    <w:pPr>
+      <w:spacing w:after="0" w:line="240" w:lineRule="auto"/>
+    </w:pPr>
+    <w:rPr>
+      <w:lang w:val="el-GR"/>
+    </w:rPr>
+    <w:tblPr>
+      <w:tblStyleRowBandSize w:val="1"/>
+      <w:tblStyleColBandSize w:val="1"/>
+      <w:tblBorders>
+        <w:top w:val="single" w:sz="4" w:space="0" w:color="999999" w:themeColor="text1" w:themeTint="66"/>
+        <w:left w:val="single" w:sz="4" w:space="0" w:color="999999" w:themeColor="text1" w:themeTint="66"/>
+        <w:bottom w:val="single" w:sz="4" w:space="0" w:color="999999" w:themeColor="text1" w:themeTint="66"/>
+        <w:right w:val="single" w:sz="4" w:space="0" w:color="999999" w:themeColor="text1" w:themeTint="66"/>
+        <w:insideH w:val="single" w:sz="4" w:space="0" w:color="999999" w:themeColor="text1" w:themeTint="66"/>
+        <w:insideV w:val="single" w:sz="4" w:space="0" w:color="999999" w:themeColor="text1" w:themeTint="66"/>
+      </w:tblBorders>
+    </w:tblPr>
+    <w:tblStylePr w:type="firstRow">
+      <w:rPr>
+        <w:b/>
+        <w:bCs/>
+      </w:rPr>
+      <w:tblPr/>
+      <w:tcPr>
+        <w:tcBorders>
+          <w:bottom w:val="single" w:sz="12" w:space="0" w:color="666666" w:themeColor="text1" w:themeTint="99"/>
+        </w:tcBorders>
+      </w:tcPr>
+    </w:tblStylePr>
+    <w:tblStylePr w:type="lastRow">
+      <w:rPr>
+        <w:b/>
+        <w:bCs/>
+      </w:rPr>
+      <w:tblPr/>
+      <w:tcPr>
+        <w:tcBorders>
+          <w:top w:val="double" w:sz="2" w:space="0" w:color="666666" w:themeColor="text1" w:themeTint="99"/>
+        </w:tcBorders>
+      </w:tcPr>
+    </w:tblStylePr>
+    <w:tblStylePr w:type="firstCol">
+      <w:rPr>
+        <w:b/>
+        <w:bCs/>
+      </w:rPr>
+    </w:tblStylePr>
+    <w:tblStylePr w:type="lastCol">
+      <w:rPr>
+        <w:b/>
+        <w:bCs/>
+      </w:rPr>
+    </w:tblStylePr>
+  </w:style>
+  <w:style w:type="table" w:customStyle="1" w:styleId="GridTable1Light-Accent21">
+    <w:name w:val="Grid Table 1 Light - Accent 21"/>
+    <w:basedOn w:val="TableNormal"/>
+    <w:uiPriority w:val="46"/>
+    <w:rsid w:val="00D202CA"/>
+    <w:pPr>
+      <w:spacing w:after="0" w:line="240" w:lineRule="auto"/>
+    </w:pPr>
+    <w:rPr>
+      <w:lang w:val="el-GR"/>
+    </w:rPr>
+    <w:tblPr>
+      <w:tblStyleRowBandSize w:val="1"/>
+      <w:tblStyleColBandSize w:val="1"/>
+      <w:tblBorders>
+        <w:top w:val="single" w:sz="4" w:space="0" w:color="F7CAAC" w:themeColor="accent2" w:themeTint="66"/>
+        <w:left w:val="single" w:sz="4" w:space="0" w:color="F7CAAC" w:themeColor="accent2" w:themeTint="66"/>
+        <w:bottom w:val="single" w:sz="4" w:space="0" w:color="F7CAAC" w:themeColor="accent2" w:themeTint="66"/>
+        <w:right w:val="single" w:sz="4" w:space="0" w:color="F7CAAC" w:themeColor="accent2" w:themeTint="66"/>
+        <w:insideH w:val="single" w:sz="4" w:space="0" w:color="F7CAAC" w:themeColor="accent2" w:themeTint="66"/>
+        <w:insideV w:val="single" w:sz="4" w:space="0" w:color="F7CAAC" w:themeColor="accent2" w:themeTint="66"/>
+      </w:tblBorders>
+    </w:tblPr>
+    <w:tblStylePr w:type="firstRow">
+      <w:rPr>
+        <w:b/>
+        <w:bCs/>
+      </w:rPr>
+      <w:tblPr/>
+      <w:tcPr>
+        <w:tcBorders>
+          <w:bottom w:val="single" w:sz="12" w:space="0" w:color="F4B083" w:themeColor="accent2" w:themeTint="99"/>
+        </w:tcBorders>
+      </w:tcPr>
+    </w:tblStylePr>
+    <w:tblStylePr w:type="lastRow">
+      <w:rPr>
+        <w:b/>
+        <w:bCs/>
+      </w:rPr>
+      <w:tblPr/>
+      <w:tcPr>
+        <w:tcBorders>
+          <w:top w:val="double" w:sz="2" w:space="0" w:color="F4B083" w:themeColor="accent2" w:themeTint="99"/>
+        </w:tcBorders>
+      </w:tcPr>
+    </w:tblStylePr>
+    <w:tblStylePr w:type="firstCol">
+      <w:rPr>
+        <w:b/>
+        <w:bCs/>
+      </w:rPr>
+    </w:tblStylePr>
+    <w:tblStylePr w:type="lastCol">
+      <w:rPr>
+        <w:b/>
+        <w:bCs/>
+      </w:rPr>
+    </w:tblStylePr>
+  </w:style>
+  <w:style w:type="character" w:styleId="UnresolvedMention">
+    <w:name w:val="Unresolved Mention"/>
+    <w:basedOn w:val="DefaultParagraphFont"/>
+    <w:uiPriority w:val="99"/>
+    <w:semiHidden/>
+    <w:unhideWhenUsed/>
+    <w:rsid w:val="00C81826"/>
+    <w:rPr>
+      <w:color w:val="605E5C"/>
+      <w:shd w:val="clear" w:color="auto" w:fill="E1DFDD"/>
+    </w:rPr>
+  </w:style>
+  <w:style w:type="paragraph" w:styleId="Caption">
+    <w:name w:val="caption"/>
+    <w:basedOn w:val="Normal"/>
+    <w:next w:val="Normal"/>
+    <w:uiPriority w:val="35"/>
+    <w:unhideWhenUsed/>
+    <w:qFormat/>
+    <w:rsid w:val="006F20D1"/>
+    <w:pPr>
+      <w:spacing w:after="200" w:line="240" w:lineRule="auto"/>
+    </w:pPr>
+    <w:rPr>
+      <w:i/>
+      <w:iCs/>
+      <w:color w:val="44546A" w:themeColor="text2"/>
+      <w:sz w:val="18"/>
+      <w:szCs w:val="18"/>
     </w:rPr>
   </w:style>
 </w:styles>
@@ -6205,44 +8611,44 @@
         <a:sysClr val="window" lastClr="FFFFFF"/>
       </a:lt1>
       <a:dk2>
-        <a:srgbClr val="1F497D"/>
+        <a:srgbClr val="44546A"/>
       </a:dk2>
       <a:lt2>
-        <a:srgbClr val="EEECE1"/>
+        <a:srgbClr val="E7E6E6"/>
       </a:lt2>
       <a:accent1>
-        <a:srgbClr val="4F81BD"/>
+        <a:srgbClr val="4472C4"/>
       </a:accent1>
       <a:accent2>
-        <a:srgbClr val="C0504D"/>
+        <a:srgbClr val="ED7D31"/>
       </a:accent2>
       <a:accent3>
-        <a:srgbClr val="9BBB59"/>
+        <a:srgbClr val="A5A5A5"/>
       </a:accent3>
       <a:accent4>
-        <a:srgbClr val="8064A2"/>
+        <a:srgbClr val="FFC000"/>
       </a:accent4>
       <a:accent5>
-        <a:srgbClr val="4BACC6"/>
+        <a:srgbClr val="5B9BD5"/>
       </a:accent5>
       <a:accent6>
-        <a:srgbClr val="F79646"/>
+        <a:srgbClr val="70AD47"/>
       </a:accent6>
       <a:hlink>
-        <a:srgbClr val="0000FF"/>
+        <a:srgbClr val="0563C1"/>
       </a:hlink>
       <a:folHlink>
-        <a:srgbClr val="800080"/>
+        <a:srgbClr val="954F72"/>
       </a:folHlink>
     </a:clrScheme>
     <a:fontScheme name="Office">
       <a:majorFont>
-        <a:latin typeface="Calibri"/>
+        <a:latin typeface="Calibri Light" panose="020F0302020204030204"/>
         <a:ea typeface=""/>
         <a:cs typeface=""/>
-        <a:font script="Jpan" typeface="ＭＳ ゴシック"/>
+        <a:font script="Jpan" typeface="游ゴシック Light"/>
         <a:font script="Hang" typeface="맑은 고딕"/>
-        <a:font script="Hans" typeface="宋体"/>
+        <a:font script="Hans" typeface="等线 Light"/>
         <a:font script="Hant" typeface="新細明體"/>
         <a:font script="Arab" typeface="Times New Roman"/>
         <a:font script="Hebr" typeface="Times New Roman"/>
@@ -6269,14 +8675,32 @@
         <a:font script="Mong" typeface="Mongolian Baiti"/>
         <a:font script="Viet" typeface="Times New Roman"/>
         <a:font script="Uigh" typeface="Microsoft Uighur"/>
+        <a:font script="Geor" typeface="Sylfaen"/>
+        <a:font script="Armn" typeface="Arial"/>
+        <a:font script="Bugi" typeface="Leelawadee UI"/>
+        <a:font script="Bopo" typeface="Microsoft JhengHei"/>
+        <a:font script="Java" typeface="Javanese Text"/>
+        <a:font script="Lisu" typeface="Segoe UI"/>
+        <a:font script="Mymr" typeface="Myanmar Text"/>
+        <a:font script="Nkoo" typeface="Ebrima"/>
+        <a:font script="Olck" typeface="Nirmala UI"/>
+        <a:font script="Osma" typeface="Ebrima"/>
+        <a:font script="Phag" typeface="Phagspa"/>
+        <a:font script="Syrn" typeface="Estrangelo Edessa"/>
+        <a:font script="Syrj" typeface="Estrangelo Edessa"/>
+        <a:font script="Syre" typeface="Estrangelo Edessa"/>
+        <a:font script="Sora" typeface="Nirmala UI"/>
+        <a:font script="Tale" typeface="Microsoft Tai Le"/>
+        <a:font script="Talu" typeface="Microsoft New Tai Lue"/>
+        <a:font script="Tfng" typeface="Ebrima"/>
       </a:majorFont>
       <a:minorFont>
-        <a:latin typeface="Cambria"/>
+        <a:latin typeface="Calibri" panose="020F0502020204030204"/>
         <a:ea typeface=""/>
         <a:cs typeface=""/>
-        <a:font script="Jpan" typeface="ＭＳ 明朝"/>
+        <a:font script="Jpan" typeface="游明朝"/>
         <a:font script="Hang" typeface="맑은 고딕"/>
-        <a:font script="Hans" typeface="宋体"/>
+        <a:font script="Hans" typeface="等线"/>
         <a:font script="Hant" typeface="新細明體"/>
         <a:font script="Arab" typeface="Arial"/>
         <a:font script="Hebr" typeface="Arial"/>
@@ -6303,6 +8727,24 @@
         <a:font script="Mong" typeface="Mongolian Baiti"/>
         <a:font script="Viet" typeface="Arial"/>
         <a:font script="Uigh" typeface="Microsoft Uighur"/>
+        <a:font script="Geor" typeface="Sylfaen"/>
+        <a:font script="Armn" typeface="Arial"/>
+        <a:font script="Bugi" typeface="Leelawadee UI"/>
+        <a:font script="Bopo" typeface="Microsoft JhengHei"/>
+        <a:font script="Java" typeface="Javanese Text"/>
+        <a:font script="Lisu" typeface="Segoe UI"/>
+        <a:font script="Mymr" typeface="Myanmar Text"/>
+        <a:font script="Nkoo" typeface="Ebrima"/>
+        <a:font script="Olck" typeface="Nirmala UI"/>
+        <a:font script="Osma" typeface="Ebrima"/>
+        <a:font script="Phag" typeface="Phagspa"/>
+        <a:font script="Syrn" typeface="Estrangelo Edessa"/>
+        <a:font script="Syrj" typeface="Estrangelo Edessa"/>
+        <a:font script="Syre" typeface="Estrangelo Edessa"/>
+        <a:font script="Sora" typeface="Nirmala UI"/>
+        <a:font script="Tale" typeface="Microsoft Tai Le"/>
+        <a:font script="Talu" typeface="Microsoft New Tai Lue"/>
+        <a:font script="Tfng" typeface="Ebrima"/>
       </a:minorFont>
     </a:fontScheme>
     <a:fmtScheme name="Office">
@@ -6314,200 +8756,141 @@
           <a:gsLst>
             <a:gs pos="0">
               <a:schemeClr val="phClr">
-                <a:tint val="50000"/>
-                <a:satMod val="300000"/>
+                <a:lumMod val="110000"/>
+                <a:satMod val="105000"/>
+                <a:tint val="67000"/>
               </a:schemeClr>
             </a:gs>
-            <a:gs pos="35000">
+            <a:gs pos="50000">
               <a:schemeClr val="phClr">
-                <a:tint val="37000"/>
-                <a:satMod val="300000"/>
+                <a:lumMod val="105000"/>
+                <a:satMod val="103000"/>
+                <a:tint val="73000"/>
               </a:schemeClr>
             </a:gs>
             <a:gs pos="100000">
               <a:schemeClr val="phClr">
-                <a:tint val="15000"/>
-                <a:satMod val="350000"/>
+                <a:lumMod val="105000"/>
+                <a:satMod val="109000"/>
+                <a:tint val="81000"/>
               </a:schemeClr>
             </a:gs>
           </a:gsLst>
-          <a:lin ang="16200000" scaled="1"/>
+          <a:lin ang="5400000" scaled="0"/>
         </a:gradFill>
         <a:gradFill rotWithShape="1">
           <a:gsLst>
             <a:gs pos="0">
               <a:schemeClr val="phClr">
-                <a:tint val="100000"/>
+                <a:satMod val="103000"/>
+                <a:lumMod val="102000"/>
+                <a:tint val="94000"/>
+              </a:schemeClr>
+            </a:gs>
+            <a:gs pos="50000">
+              <a:schemeClr val="phClr">
+                <a:satMod val="110000"/>
+                <a:lumMod val="100000"/>
                 <a:shade val="100000"/>
-                <a:satMod val="130000"/>
               </a:schemeClr>
             </a:gs>
             <a:gs pos="100000">
               <a:schemeClr val="phClr">
-                <a:tint val="50000"/>
-                <a:shade val="100000"/>
-                <a:satMod val="350000"/>
+                <a:lumMod val="99000"/>
+                <a:satMod val="120000"/>
+                <a:shade val="78000"/>
               </a:schemeClr>
             </a:gs>
           </a:gsLst>
-          <a:lin ang="16200000" scaled="0"/>
+          <a:lin ang="5400000" scaled="0"/>
         </a:gradFill>
       </a:fillStyleLst>
       <a:lnStyleLst>
-        <a:ln w="9525" cap="flat" cmpd="sng" algn="ctr">
-          <a:solidFill>
-            <a:schemeClr val="phClr">
-              <a:shade val="95000"/>
-              <a:satMod val="105000"/>
-            </a:schemeClr>
-          </a:solidFill>
-          <a:prstDash val="solid"/>
-        </a:ln>
-        <a:ln w="25400" cap="flat" cmpd="sng" algn="ctr">
+        <a:ln w="6350" cap="flat" cmpd="sng" algn="ctr">
           <a:solidFill>
             <a:schemeClr val="phClr"/>
           </a:solidFill>
           <a:prstDash val="solid"/>
+          <a:miter lim="800000"/>
         </a:ln>
-        <a:ln w="38100" cap="flat" cmpd="sng" algn="ctr">
+        <a:ln w="12700" cap="flat" cmpd="sng" algn="ctr">
           <a:solidFill>
             <a:schemeClr val="phClr"/>
           </a:solidFill>
           <a:prstDash val="solid"/>
+          <a:miter lim="800000"/>
+        </a:ln>
+        <a:ln w="19050" cap="flat" cmpd="sng" algn="ctr">
+          <a:solidFill>
+            <a:schemeClr val="phClr"/>
+          </a:solidFill>
+          <a:prstDash val="solid"/>
+          <a:miter lim="800000"/>
         </a:ln>
       </a:lnStyleLst>
       <a:effectStyleLst>
         <a:effectStyle>
+          <a:effectLst/>
+        </a:effectStyle>
+        <a:effectStyle>
+          <a:effectLst/>
+        </a:effectStyle>
+        <a:effectStyle>
           <a:effectLst>
-            <a:outerShdw blurRad="40000" dist="20000" dir="5400000" rotWithShape="0">
+            <a:outerShdw blurRad="57150" dist="19050" dir="5400000" algn="ctr" rotWithShape="0">
               <a:srgbClr val="000000">
-                <a:alpha val="38000"/>
+                <a:alpha val="63000"/>
               </a:srgbClr>
             </a:outerShdw>
           </a:effectLst>
-        </a:effectStyle>
-        <a:effectStyle>
-          <a:effectLst>
-            <a:outerShdw blurRad="40000" dist="23000" dir="5400000" rotWithShape="0">
-              <a:srgbClr val="000000">
-                <a:alpha val="35000"/>
-              </a:srgbClr>
-            </a:outerShdw>
-          </a:effectLst>
-        </a:effectStyle>
-        <a:effectStyle>
-          <a:effectLst>
-            <a:outerShdw blurRad="40000" dist="23000" dir="5400000" rotWithShape="0">
-              <a:srgbClr val="000000">
-                <a:alpha val="35000"/>
-              </a:srgbClr>
-            </a:outerShdw>
-          </a:effectLst>
-          <a:scene3d>
-            <a:camera prst="orthographicFront">
-              <a:rot lat="0" lon="0" rev="0"/>
-            </a:camera>
-            <a:lightRig rig="threePt" dir="t">
-              <a:rot lat="0" lon="0" rev="1200000"/>
-            </a:lightRig>
-          </a:scene3d>
-          <a:sp3d>
-            <a:bevelT w="63500" h="25400"/>
-          </a:sp3d>
         </a:effectStyle>
       </a:effectStyleLst>
       <a:bgFillStyleLst>
         <a:solidFill>
           <a:schemeClr val="phClr"/>
         </a:solidFill>
+        <a:solidFill>
+          <a:schemeClr val="phClr">
+            <a:tint val="95000"/>
+            <a:satMod val="170000"/>
+          </a:schemeClr>
+        </a:solidFill>
         <a:gradFill rotWithShape="1">
           <a:gsLst>
             <a:gs pos="0">
               <a:schemeClr val="phClr">
-                <a:tint val="40000"/>
-                <a:satMod val="350000"/>
+                <a:tint val="93000"/>
+                <a:satMod val="150000"/>
+                <a:shade val="98000"/>
+                <a:lumMod val="102000"/>
               </a:schemeClr>
             </a:gs>
-            <a:gs pos="40000">
+            <a:gs pos="50000">
               <a:schemeClr val="phClr">
-                <a:tint val="45000"/>
-                <a:shade val="99000"/>
-                <a:satMod val="350000"/>
+                <a:tint val="98000"/>
+                <a:satMod val="130000"/>
+                <a:shade val="90000"/>
+                <a:lumMod val="103000"/>
               </a:schemeClr>
             </a:gs>
             <a:gs pos="100000">
               <a:schemeClr val="phClr">
-                <a:shade val="20000"/>
-                <a:satMod val="255000"/>
+                <a:shade val="63000"/>
+                <a:satMod val="120000"/>
               </a:schemeClr>
             </a:gs>
           </a:gsLst>
-          <a:path path="circle">
-            <a:fillToRect l="50000" t="-80000" r="50000" b="180000"/>
-          </a:path>
-        </a:gradFill>
-        <a:gradFill rotWithShape="1">
-          <a:gsLst>
-            <a:gs pos="0">
-              <a:schemeClr val="phClr">
-                <a:tint val="80000"/>
-                <a:satMod val="300000"/>
-              </a:schemeClr>
-            </a:gs>
-            <a:gs pos="100000">
-              <a:schemeClr val="phClr">
-                <a:shade val="30000"/>
-                <a:satMod val="200000"/>
-              </a:schemeClr>
-            </a:gs>
-          </a:gsLst>
-          <a:path path="circle">
-            <a:fillToRect l="50000" t="50000" r="50000" b="50000"/>
-          </a:path>
+          <a:lin ang="5400000" scaled="0"/>
         </a:gradFill>
       </a:bgFillStyleLst>
     </a:fmtScheme>
   </a:themeElements>
-  <a:objectDefaults>
-    <a:spDef>
-      <a:spPr/>
-      <a:bodyPr/>
-      <a:lstStyle/>
-      <a:style>
-        <a:lnRef idx="1">
-          <a:schemeClr val="accent1"/>
-        </a:lnRef>
-        <a:fillRef idx="3">
-          <a:schemeClr val="accent1"/>
-        </a:fillRef>
-        <a:effectRef idx="2">
-          <a:schemeClr val="accent1"/>
-        </a:effectRef>
-        <a:fontRef idx="minor">
-          <a:schemeClr val="lt1"/>
-        </a:fontRef>
-      </a:style>
-    </a:spDef>
-    <a:lnDef>
-      <a:spPr/>
-      <a:bodyPr/>
-      <a:lstStyle/>
-      <a:style>
-        <a:lnRef idx="2">
-          <a:schemeClr val="accent1"/>
-        </a:lnRef>
-        <a:fillRef idx="0">
-          <a:schemeClr val="accent1"/>
-        </a:fillRef>
-        <a:effectRef idx="1">
-          <a:schemeClr val="accent1"/>
-        </a:effectRef>
-        <a:fontRef idx="minor">
-          <a:schemeClr val="tx1"/>
-        </a:fontRef>
-      </a:style>
-    </a:lnDef>
-  </a:objectDefaults>
+  <a:objectDefaults/>
   <a:extraClrSchemeLst/>
+  <a:extLst>
+    <a:ext uri="{05A4C25C-085E-4340-85A3-A5531E510DB2}">
+      <thm15:themeFamily xmlns:thm15="http://schemas.microsoft.com/office/thememl/2012/main" name="Office Theme" id="{62F939B6-93AF-4DB8-9C6B-D6C7DFDC589F}" vid="{4A3C46E8-61CC-4603-A589-7422A47A8E4A}"/>
+    </a:ext>
+  </a:extLst>
 </a:theme>
 </file>
</xml_diff>

<commit_message>
changes in discussion after DvK comments
</commit_message>
<xml_diff>
--- a/submission/manuscript.docx
+++ b/submission/manuscript.docx
@@ -84,7 +84,133 @@
         <w:t xml:space="preserve"> </w:t>
       </w:r>
       <w:r>
-        <w:t xml:space="preserve">Compare</w:t>
+        <w:t xml:space="preserve">Baseline</w:t>
+      </w:r>
+      <w:r>
+        <w:t xml:space="preserve"> </w:t>
+      </w:r>
+      <w:r>
+        <w:t xml:space="preserve">risk</w:t>
+      </w:r>
+      <w:r>
+        <w:t xml:space="preserve"> </w:t>
+      </w:r>
+      <w:r>
+        <w:t xml:space="preserve">is</w:t>
+      </w:r>
+      <w:r>
+        <w:t xml:space="preserve"> </w:t>
+      </w:r>
+      <w:r>
+        <w:t xml:space="preserve">an</w:t>
+      </w:r>
+      <w:r>
+        <w:t xml:space="preserve"> </w:t>
+      </w:r>
+      <w:r>
+        <w:t xml:space="preserve">important</w:t>
+      </w:r>
+      <w:r>
+        <w:t xml:space="preserve"> </w:t>
+      </w:r>
+      <w:r>
+        <w:t xml:space="preserve">determinant</w:t>
+      </w:r>
+      <w:r>
+        <w:t xml:space="preserve"> </w:t>
+      </w:r>
+      <w:r>
+        <w:t xml:space="preserve">of</w:t>
+      </w:r>
+      <w:r>
+        <w:t xml:space="preserve"> </w:t>
+      </w:r>
+      <w:r>
+        <w:t xml:space="preserve">the</w:t>
+      </w:r>
+      <w:r>
+        <w:t xml:space="preserve"> </w:t>
+      </w:r>
+      <w:r>
+        <w:t xml:space="preserve">absolute</w:t>
+      </w:r>
+      <w:r>
+        <w:t xml:space="preserve"> </w:t>
+      </w:r>
+      <w:r>
+        <w:t xml:space="preserve">effect</w:t>
+      </w:r>
+      <w:r>
+        <w:t xml:space="preserve"> </w:t>
+      </w:r>
+      <w:r>
+        <w:t xml:space="preserve">of</w:t>
+      </w:r>
+      <w:r>
+        <w:t xml:space="preserve"> </w:t>
+      </w:r>
+      <w:r>
+        <w:t xml:space="preserve">a</w:t>
+      </w:r>
+      <w:r>
+        <w:t xml:space="preserve"> </w:t>
+      </w:r>
+      <w:r>
+        <w:t xml:space="preserve">treatment</w:t>
+      </w:r>
+      <w:r>
+        <w:t xml:space="preserve"> </w:t>
+      </w:r>
+      <w:r>
+        <w:t xml:space="preserve">for</w:t>
+      </w:r>
+      <w:r>
+        <w:t xml:space="preserve"> </w:t>
+      </w:r>
+      <w:r>
+        <w:t xml:space="preserve">an</w:t>
+      </w:r>
+      <w:r>
+        <w:t xml:space="preserve"> </w:t>
+      </w:r>
+      <w:r>
+        <w:t xml:space="preserve">individual</w:t>
+      </w:r>
+      <w:r>
+        <w:t xml:space="preserve"> </w:t>
+      </w:r>
+      <w:r>
+        <w:t xml:space="preserve">patient.</w:t>
+      </w:r>
+      <w:r>
+        <w:t xml:space="preserve"> </w:t>
+      </w:r>
+      <w:r>
+        <w:t xml:space="preserve">We</w:t>
+      </w:r>
+      <w:r>
+        <w:t xml:space="preserve"> </w:t>
+      </w:r>
+      <w:r>
+        <w:t xml:space="preserve">aimed</w:t>
+      </w:r>
+      <w:r>
+        <w:t xml:space="preserve"> </w:t>
+      </w:r>
+      <w:r>
+        <w:t xml:space="preserve">to</w:t>
+      </w:r>
+      <w:r>
+        <w:t xml:space="preserve"> </w:t>
+      </w:r>
+      <w:r>
+        <w:t xml:space="preserve">compare</w:t>
+      </w:r>
+      <w:r>
+        <w:t xml:space="preserve"> </w:t>
+      </w:r>
+      <w:r>
+        <w:t xml:space="preserve">different</w:t>
       </w:r>
       <w:r>
         <w:t xml:space="preserve"> </w:t>
@@ -108,7 +234,13 @@
         <w:t xml:space="preserve"> </w:t>
       </w:r>
       <w:r>
-        <w:t xml:space="preserve">individualizing</w:t>
+        <w:t xml:space="preserve">predicting</w:t>
+      </w:r>
+      <w:r>
+        <w:t xml:space="preserve"> </w:t>
+      </w:r>
+      <w:r>
+        <w:t xml:space="preserve">individualized</w:t>
       </w:r>
       <w:r>
         <w:t xml:space="preserve"> </w:t>
@@ -138,7 +270,7 @@
         <w:t xml:space="preserve"> </w:t>
       </w:r>
       <w:r>
-        <w:t xml:space="preserve">in</w:t>
+        <w:t xml:space="preserve">of</w:t>
       </w:r>
       <w:r>
         <w:t xml:space="preserve"> </w:t>
@@ -180,27 +312,15 @@
         <w:t xml:space="preserve">Design</w:t>
       </w:r>
       <w:r>
-        <w:rPr>
-          <w:b/>
-        </w:rPr>
-        <w:t xml:space="preserve"> </w:t>
-      </w:r>
-      <w:r>
-        <w:rPr>
-          <w:b/>
-        </w:rPr>
+        <w:t xml:space="preserve"> </w:t>
+      </w:r>
+      <w:r>
         <w:t xml:space="preserve">and</w:t>
       </w:r>
       <w:r>
-        <w:rPr>
-          <w:b/>
-        </w:rPr>
-        <w:t xml:space="preserve"> </w:t>
-      </w:r>
-      <w:r>
-        <w:rPr>
-          <w:b/>
-        </w:rPr>
+        <w:t xml:space="preserve"> </w:t>
+      </w:r>
+      <w:r>
         <w:t xml:space="preserve">Setting:</w:t>
       </w:r>
       <w:r>
@@ -213,7 +333,253 @@
         <w:t xml:space="preserve"> </w:t>
       </w:r>
       <w:r>
-        <w:t xml:space="preserve">predicted</w:t>
+        <w:t xml:space="preserve">sampled</w:t>
+      </w:r>
+      <w:r>
+        <w:t xml:space="preserve"> </w:t>
+      </w:r>
+      <w:r>
+        <w:t xml:space="preserve">patients</w:t>
+      </w:r>
+      <w:r>
+        <w:t xml:space="preserve"> </w:t>
+      </w:r>
+      <w:r>
+        <w:t xml:space="preserve">from</w:t>
+      </w:r>
+      <w:r>
+        <w:t xml:space="preserve"> </w:t>
+      </w:r>
+      <w:r>
+        <w:t xml:space="preserve">a</w:t>
+      </w:r>
+      <w:r>
+        <w:t xml:space="preserve"> </w:t>
+      </w:r>
+      <w:r>
+        <w:t xml:space="preserve">superpopulation</w:t>
+      </w:r>
+      <w:r>
+        <w:t xml:space="preserve"> </w:t>
+      </w:r>
+      <w:r>
+        <w:t xml:space="preserve">with</w:t>
+      </w:r>
+      <w:r>
+        <w:t xml:space="preserve"> </w:t>
+      </w:r>
+      <w:r>
+        <w:t xml:space="preserve">diverse</w:t>
+      </w:r>
+      <w:r>
+        <w:t xml:space="preserve"> </w:t>
+      </w:r>
+      <w:r>
+        <w:t xml:space="preserve">assumptions</w:t>
+      </w:r>
+      <w:r>
+        <w:t xml:space="preserve"> </w:t>
+      </w:r>
+      <w:r>
+        <w:t xml:space="preserve">for</w:t>
+      </w:r>
+      <w:r>
+        <w:t xml:space="preserve"> </w:t>
+      </w:r>
+      <w:r>
+        <w:t xml:space="preserve">a</w:t>
+      </w:r>
+      <w:r>
+        <w:t xml:space="preserve"> </w:t>
+      </w:r>
+      <w:r>
+        <w:t xml:space="preserve">baseline</w:t>
+      </w:r>
+      <w:r>
+        <w:t xml:space="preserve"> </w:t>
+      </w:r>
+      <w:r>
+        <w:t xml:space="preserve">prognostic</w:t>
+      </w:r>
+      <w:r>
+        <w:t xml:space="preserve"> </w:t>
+      </w:r>
+      <w:r>
+        <w:t xml:space="preserve">index</w:t>
+      </w:r>
+      <w:r>
+        <w:t xml:space="preserve"> </w:t>
+      </w:r>
+      <w:r>
+        <w:t xml:space="preserve">of</w:t>
+      </w:r>
+      <w:r>
+        <w:t xml:space="preserve"> </w:t>
+      </w:r>
+      <w:r>
+        <w:t xml:space="preserve">risk</w:t>
+      </w:r>
+      <w:r>
+        <w:t xml:space="preserve"> </w:t>
+      </w:r>
+      <w:r>
+        <w:t xml:space="preserve">(PI),</w:t>
+      </w:r>
+      <w:r>
+        <w:t xml:space="preserve"> </w:t>
+      </w:r>
+      <w:r>
+        <w:t xml:space="preserve">and</w:t>
+      </w:r>
+      <w:r>
+        <w:t xml:space="preserve"> </w:t>
+      </w:r>
+      <w:r>
+        <w:t xml:space="preserve">for</w:t>
+      </w:r>
+      <w:r>
+        <w:t xml:space="preserve"> </w:t>
+      </w:r>
+      <w:r>
+        <w:t xml:space="preserve">the</w:t>
+      </w:r>
+      <w:r>
+        <w:t xml:space="preserve"> </w:t>
+      </w:r>
+      <w:r>
+        <w:t xml:space="preserve">shape</w:t>
+      </w:r>
+      <w:r>
+        <w:t xml:space="preserve"> </w:t>
+      </w:r>
+      <w:r>
+        <w:t xml:space="preserve">of</w:t>
+      </w:r>
+      <w:r>
+        <w:t xml:space="preserve"> </w:t>
+      </w:r>
+      <w:r>
+        <w:t xml:space="preserve">the</w:t>
+      </w:r>
+      <w:r>
+        <w:t xml:space="preserve"> </w:t>
+      </w:r>
+      <w:r>
+        <w:t xml:space="preserve">interaction</w:t>
+      </w:r>
+      <w:r>
+        <w:t xml:space="preserve"> </w:t>
+      </w:r>
+      <w:r>
+        <w:t xml:space="preserve">between</w:t>
+      </w:r>
+      <w:r>
+        <w:t xml:space="preserve"> </w:t>
+      </w:r>
+      <w:r>
+        <w:t xml:space="preserve">the</w:t>
+      </w:r>
+      <w:r>
+        <w:t xml:space="preserve"> </w:t>
+      </w:r>
+      <w:r>
+        <w:t xml:space="preserve">PI</w:t>
+      </w:r>
+      <w:r>
+        <w:t xml:space="preserve"> </w:t>
+      </w:r>
+      <w:r>
+        <w:t xml:space="preserve">and</w:t>
+      </w:r>
+      <w:r>
+        <w:t xml:space="preserve"> </w:t>
+      </w:r>
+      <w:r>
+        <w:t xml:space="preserve">treatment</w:t>
+      </w:r>
+      <w:r>
+        <w:t xml:space="preserve"> </w:t>
+      </w:r>
+      <w:r>
+        <w:t xml:space="preserve">(no,</w:t>
+      </w:r>
+      <w:r>
+        <w:t xml:space="preserve"> </w:t>
+      </w:r>
+      <w:r>
+        <w:t xml:space="preserve">linear</w:t>
+      </w:r>
+      <w:r>
+        <w:t xml:space="preserve"> </w:t>
+      </w:r>
+      <w:r>
+        <w:t xml:space="preserve">or</w:t>
+      </w:r>
+      <w:r>
+        <w:t xml:space="preserve"> </w:t>
+      </w:r>
+      <w:r>
+        <w:t xml:space="preserve">quadratic</w:t>
+      </w:r>
+      <w:r>
+        <w:t xml:space="preserve"> </w:t>
+      </w:r>
+      <w:r>
+        <w:t xml:space="preserve">interaction).</w:t>
+      </w:r>
+      <w:r>
+        <w:t xml:space="preserve"> </w:t>
+      </w:r>
+      <w:r>
+        <w:t xml:space="preserve">In</w:t>
+      </w:r>
+      <w:r>
+        <w:t xml:space="preserve"> </w:t>
+      </w:r>
+      <w:r>
+        <w:t xml:space="preserve">each</w:t>
+      </w:r>
+      <w:r>
+        <w:t xml:space="preserve"> </w:t>
+      </w:r>
+      <w:r>
+        <w:t xml:space="preserve">sample,</w:t>
+      </w:r>
+      <w:r>
+        <w:t xml:space="preserve"> </w:t>
+      </w:r>
+      <w:r>
+        <w:t xml:space="preserve">we</w:t>
+      </w:r>
+      <w:r>
+        <w:t xml:space="preserve"> </w:t>
+      </w:r>
+      <w:r>
+        <w:t xml:space="preserve">fitted</w:t>
+      </w:r>
+      <w:r>
+        <w:t xml:space="preserve"> </w:t>
+      </w:r>
+      <w:r>
+        <w:t xml:space="preserve">different</w:t>
+      </w:r>
+      <w:r>
+        <w:t xml:space="preserve"> </w:t>
+      </w:r>
+      <w:r>
+        <w:t xml:space="preserve">models</w:t>
+      </w:r>
+      <w:r>
+        <w:t xml:space="preserve"> </w:t>
+      </w:r>
+      <w:r>
+        <w:t xml:space="preserve">for</w:t>
+      </w:r>
+      <w:r>
+        <w:t xml:space="preserve"> </w:t>
+      </w:r>
+      <w:r>
+        <w:t xml:space="preserve">predicting</w:t>
       </w:r>
       <w:r>
         <w:t xml:space="preserve"> </w:t>
@@ -225,7 +591,319 @@
         <w:t xml:space="preserve"> </w:t>
       </w:r>
       <w:r>
-        <w:t xml:space="preserve">benefit</w:t>
+        <w:t xml:space="preserve">benefit:</w:t>
+      </w:r>
+      <w:r>
+        <w:t xml:space="preserve"> </w:t>
+      </w:r>
+      <w:r>
+        <w:t xml:space="preserve">a</w:t>
+      </w:r>
+      <w:r>
+        <w:t xml:space="preserve"> </w:t>
+      </w:r>
+      <w:r>
+        <w:t xml:space="preserve">model</w:t>
+      </w:r>
+      <w:r>
+        <w:t xml:space="preserve"> </w:t>
+      </w:r>
+      <w:r>
+        <w:t xml:space="preserve">with</w:t>
+      </w:r>
+      <w:r>
+        <w:t xml:space="preserve"> </w:t>
+      </w:r>
+      <w:r>
+        <w:t xml:space="preserve">the</w:t>
+      </w:r>
+      <w:r>
+        <w:t xml:space="preserve"> </w:t>
+      </w:r>
+      <w:r>
+        <w:t xml:space="preserve">PI</w:t>
+      </w:r>
+      <w:r>
+        <w:t xml:space="preserve"> </w:t>
+      </w:r>
+      <w:r>
+        <w:t xml:space="preserve">and</w:t>
+      </w:r>
+      <w:r>
+        <w:t xml:space="preserve"> </w:t>
+      </w:r>
+      <w:r>
+        <w:t xml:space="preserve">a</w:t>
+      </w:r>
+      <w:r>
+        <w:t xml:space="preserve"> </w:t>
+      </w:r>
+      <w:r>
+        <w:t xml:space="preserve">constant</w:t>
+      </w:r>
+      <w:r>
+        <w:t xml:space="preserve"> </w:t>
+      </w:r>
+      <w:r>
+        <w:t xml:space="preserve">relative</w:t>
+      </w:r>
+      <w:r>
+        <w:t xml:space="preserve"> </w:t>
+      </w:r>
+      <w:r>
+        <w:t xml:space="preserve">treatment</w:t>
+      </w:r>
+      <w:r>
+        <w:t xml:space="preserve"> </w:t>
+      </w:r>
+      <w:r>
+        <w:t xml:space="preserve">effect</w:t>
+      </w:r>
+      <w:r>
+        <w:t xml:space="preserve"> </w:t>
+      </w:r>
+      <w:r>
+        <w:t xml:space="preserve">and</w:t>
+      </w:r>
+      <w:r>
+        <w:t xml:space="preserve"> </w:t>
+      </w:r>
+      <w:r>
+        <w:t xml:space="preserve">models</w:t>
+      </w:r>
+      <w:r>
+        <w:t xml:space="preserve"> </w:t>
+      </w:r>
+      <w:r>
+        <w:t xml:space="preserve">including</w:t>
+      </w:r>
+      <w:r>
+        <w:t xml:space="preserve"> </w:t>
+      </w:r>
+      <w:r>
+        <w:t xml:space="preserve">an</w:t>
+      </w:r>
+      <w:r>
+        <w:t xml:space="preserve"> </w:t>
+      </w:r>
+      <w:r>
+        <w:t xml:space="preserve">interaction</w:t>
+      </w:r>
+      <w:r>
+        <w:t xml:space="preserve"> </w:t>
+      </w:r>
+      <w:r>
+        <w:t xml:space="preserve">of</w:t>
+      </w:r>
+      <w:r>
+        <w:t xml:space="preserve"> </w:t>
+      </w:r>
+      <w:r>
+        <w:t xml:space="preserve">treatment</w:t>
+      </w:r>
+      <w:r>
+        <w:t xml:space="preserve"> </w:t>
+      </w:r>
+      <w:r>
+        <w:t xml:space="preserve">assignment</w:t>
+      </w:r>
+      <w:r>
+        <w:t xml:space="preserve"> </w:t>
+      </w:r>
+      <w:r>
+        <w:t xml:space="preserve">with</w:t>
+      </w:r>
+      <w:r>
+        <w:t xml:space="preserve"> </w:t>
+      </w:r>
+      <w:r>
+        <w:t xml:space="preserve">the</w:t>
+      </w:r>
+      <w:r>
+        <w:t xml:space="preserve"> </w:t>
+      </w:r>
+      <w:r>
+        <w:t xml:space="preserve">PI,</w:t>
+      </w:r>
+      <w:r>
+        <w:t xml:space="preserve"> </w:t>
+      </w:r>
+      <w:r>
+        <w:t xml:space="preserve">with</w:t>
+      </w:r>
+      <w:r>
+        <w:t xml:space="preserve"> </w:t>
+      </w:r>
+      <w:r>
+        <w:t xml:space="preserve">4</w:t>
+      </w:r>
+      <w:r>
+        <w:t xml:space="preserve"> </w:t>
+      </w:r>
+      <w:r>
+        <w:t xml:space="preserve">quarters</w:t>
+      </w:r>
+      <w:r>
+        <w:t xml:space="preserve"> </w:t>
+      </w:r>
+      <w:r>
+        <w:t xml:space="preserve">of</w:t>
+      </w:r>
+      <w:r>
+        <w:t xml:space="preserve"> </w:t>
+      </w:r>
+      <w:r>
+        <w:t xml:space="preserve">the</w:t>
+      </w:r>
+      <w:r>
+        <w:t xml:space="preserve"> </w:t>
+      </w:r>
+      <w:r>
+        <w:t xml:space="preserve">PI,</w:t>
+      </w:r>
+      <w:r>
+        <w:t xml:space="preserve"> </w:t>
+      </w:r>
+      <w:r>
+        <w:t xml:space="preserve">and</w:t>
+      </w:r>
+      <w:r>
+        <w:t xml:space="preserve"> </w:t>
+      </w:r>
+      <w:r>
+        <w:t xml:space="preserve">with</w:t>
+      </w:r>
+      <w:r>
+        <w:t xml:space="preserve"> </w:t>
+      </w:r>
+      <w:r>
+        <w:t xml:space="preserve">nonlinear</w:t>
+      </w:r>
+      <w:r>
+        <w:t xml:space="preserve"> </w:t>
+      </w:r>
+      <w:r>
+        <w:t xml:space="preserve">transformations</w:t>
+      </w:r>
+      <w:r>
+        <w:t xml:space="preserve"> </w:t>
+      </w:r>
+      <w:r>
+        <w:t xml:space="preserve">of</w:t>
+      </w:r>
+      <w:r>
+        <w:t xml:space="preserve"> </w:t>
+      </w:r>
+      <w:r>
+        <w:t xml:space="preserve">the</w:t>
+      </w:r>
+      <w:r>
+        <w:t xml:space="preserve"> </w:t>
+      </w:r>
+      <w:r>
+        <w:t xml:space="preserve">PI</w:t>
+      </w:r>
+      <w:r>
+        <w:t xml:space="preserve"> </w:t>
+      </w:r>
+      <w:r>
+        <w:t xml:space="preserve">(restricted</w:t>
+      </w:r>
+      <w:r>
+        <w:t xml:space="preserve"> </w:t>
+      </w:r>
+      <w:r>
+        <w:t xml:space="preserve">cubic</w:t>
+      </w:r>
+      <w:r>
+        <w:t xml:space="preserve"> </w:t>
+      </w:r>
+      <w:r>
+        <w:t xml:space="preserve">splines</w:t>
+      </w:r>
+      <w:r>
+        <w:t xml:space="preserve"> </w:t>
+      </w:r>
+      <w:r>
+        <w:t xml:space="preserve">with</w:t>
+      </w:r>
+      <w:r>
+        <w:t xml:space="preserve"> </w:t>
+      </w:r>
+      <w:r>
+        <w:t xml:space="preserve">3,</w:t>
+      </w:r>
+      <w:r>
+        <w:t xml:space="preserve"> </w:t>
+      </w:r>
+      <w:r>
+        <w:t xml:space="preserve">4</w:t>
+      </w:r>
+      <w:r>
+        <w:t xml:space="preserve"> </w:t>
+      </w:r>
+      <w:r>
+        <w:t xml:space="preserve">and</w:t>
+      </w:r>
+      <w:r>
+        <w:t xml:space="preserve"> </w:t>
+      </w:r>
+      <w:r>
+        <w:t xml:space="preserve">5</w:t>
+      </w:r>
+      <w:r>
+        <w:t xml:space="preserve"> </w:t>
+      </w:r>
+      <w:r>
+        <w:t xml:space="preserve">knots).</w:t>
+      </w:r>
+      <w:r>
+        <w:t xml:space="preserve"> </w:t>
+      </w:r>
+      <w:r>
+        <w:t xml:space="preserve">We</w:t>
+      </w:r>
+      <w:r>
+        <w:t xml:space="preserve"> </w:t>
+      </w:r>
+      <w:r>
+        <w:t xml:space="preserve">also</w:t>
+      </w:r>
+      <w:r>
+        <w:t xml:space="preserve"> </w:t>
+      </w:r>
+      <w:r>
+        <w:t xml:space="preserve">used</w:t>
+      </w:r>
+      <w:r>
+        <w:t xml:space="preserve"> </w:t>
+      </w:r>
+      <w:r>
+        <w:t xml:space="preserve">an</w:t>
+      </w:r>
+      <w:r>
+        <w:t xml:space="preserve"> </w:t>
+      </w:r>
+      <w:r>
+        <w:t xml:space="preserve">adaptive</w:t>
+      </w:r>
+      <w:r>
+        <w:t xml:space="preserve"> </w:t>
+      </w:r>
+      <w:r>
+        <w:t xml:space="preserve">model</w:t>
+      </w:r>
+      <w:r>
+        <w:t xml:space="preserve"> </w:t>
+      </w:r>
+      <w:r>
+        <w:t xml:space="preserve">selection</w:t>
+      </w:r>
+      <w:r>
+        <w:t xml:space="preserve"> </w:t>
+      </w:r>
+      <w:r>
+        <w:t xml:space="preserve">approach</w:t>
       </w:r>
       <w:r>
         <w:t xml:space="preserve"> </w:t>
@@ -243,37 +921,151 @@
         <w:t xml:space="preserve"> </w:t>
       </w:r>
       <w:r>
-        <w:t xml:space="preserve">an</w:t>
-      </w:r>
-      <w:r>
-        <w:t xml:space="preserve"> </w:t>
-      </w:r>
-      <w:r>
-        <w:t xml:space="preserve">available</w:t>
-      </w:r>
-      <w:r>
-        <w:t xml:space="preserve"> </w:t>
-      </w:r>
-      <w:r>
-        <w:t xml:space="preserve">prognostic</w:t>
-      </w:r>
-      <w:r>
-        <w:t xml:space="preserve"> </w:t>
-      </w:r>
-      <w:r>
-        <w:t xml:space="preserve">index</w:t>
-      </w:r>
-      <w:r>
-        <w:t xml:space="preserve"> </w:t>
-      </w:r>
-      <w:r>
-        <w:t xml:space="preserve">(PI)</w:t>
-      </w:r>
-      <w:r>
-        <w:t xml:space="preserve"> </w:t>
-      </w:r>
-      <w:r>
-        <w:t xml:space="preserve">using:</w:t>
+        <w:t xml:space="preserve">Akaike’s</w:t>
+      </w:r>
+      <w:r>
+        <w:t xml:space="preserve"> </w:t>
+      </w:r>
+      <w:r>
+        <w:t xml:space="preserve">Information</w:t>
+      </w:r>
+      <w:r>
+        <w:t xml:space="preserve"> </w:t>
+      </w:r>
+      <w:r>
+        <w:t xml:space="preserve">Criterion.</w:t>
+      </w:r>
+      <w:r>
+        <w:t xml:space="preserve"> </w:t>
+      </w:r>
+      <w:r>
+        <w:t xml:space="preserve">We</w:t>
+      </w:r>
+      <w:r>
+        <w:t xml:space="preserve"> </w:t>
+      </w:r>
+      <w:r>
+        <w:t xml:space="preserve">evaluated</w:t>
+      </w:r>
+      <w:r>
+        <w:t xml:space="preserve"> </w:t>
+      </w:r>
+      <w:r>
+        <w:t xml:space="preserve">predictive</w:t>
+      </w:r>
+      <w:r>
+        <w:t xml:space="preserve"> </w:t>
+      </w:r>
+      <w:r>
+        <w:t xml:space="preserve">performance</w:t>
+      </w:r>
+      <w:r>
+        <w:t xml:space="preserve"> </w:t>
+      </w:r>
+      <w:r>
+        <w:t xml:space="preserve">in</w:t>
+      </w:r>
+      <w:r>
+        <w:t xml:space="preserve"> </w:t>
+      </w:r>
+      <w:r>
+        <w:t xml:space="preserve">the</w:t>
+      </w:r>
+      <w:r>
+        <w:t xml:space="preserve"> </w:t>
+      </w:r>
+      <w:r>
+        <w:t xml:space="preserve">superpopulation</w:t>
+      </w:r>
+      <w:r>
+        <w:t xml:space="preserve"> </w:t>
+      </w:r>
+      <w:r>
+        <w:t xml:space="preserve">using</w:t>
+      </w:r>
+      <w:r>
+        <w:t xml:space="preserve"> </w:t>
+      </w:r>
+      <w:r>
+        <w:t xml:space="preserve">root</w:t>
+      </w:r>
+      <w:r>
+        <w:t xml:space="preserve"> </w:t>
+      </w:r>
+      <w:r>
+        <w:t xml:space="preserve">mean</w:t>
+      </w:r>
+      <w:r>
+        <w:t xml:space="preserve"> </w:t>
+      </w:r>
+      <w:r>
+        <w:t xml:space="preserve">squared</w:t>
+      </w:r>
+      <w:r>
+        <w:t xml:space="preserve"> </w:t>
+      </w:r>
+      <w:r>
+        <w:t xml:space="preserve">error</w:t>
+      </w:r>
+      <w:r>
+        <w:t xml:space="preserve"> </w:t>
+      </w:r>
+      <w:r>
+        <w:t xml:space="preserve">and</w:t>
+      </w:r>
+      <w:r>
+        <w:t xml:space="preserve"> </w:t>
+      </w:r>
+      <w:r>
+        <w:t xml:space="preserve">measures</w:t>
+      </w:r>
+      <w:r>
+        <w:t xml:space="preserve"> </w:t>
+      </w:r>
+      <w:r>
+        <w:t xml:space="preserve">of</w:t>
+      </w:r>
+      <w:r>
+        <w:t xml:space="preserve"> </w:t>
+      </w:r>
+      <w:r>
+        <w:t xml:space="preserve">discrimination</w:t>
+      </w:r>
+      <w:r>
+        <w:t xml:space="preserve"> </w:t>
+      </w:r>
+      <w:r>
+        <w:t xml:space="preserve">and</w:t>
+      </w:r>
+      <w:r>
+        <w:t xml:space="preserve"> </w:t>
+      </w:r>
+      <w:r>
+        <w:t xml:space="preserve">calibration</w:t>
+      </w:r>
+      <w:r>
+        <w:t xml:space="preserve"> </w:t>
+      </w:r>
+      <w:r>
+        <w:t xml:space="preserve">for</w:t>
+      </w:r>
+      <w:r>
+        <w:t xml:space="preserve"> </w:t>
+      </w:r>
+      <w:r>
+        <w:t xml:space="preserve">benefit.</w:t>
+      </w:r>
+      <w:r>
+        <w:t xml:space="preserve"> </w:t>
+      </w:r>
+      <w:r>
+        <w:t xml:space="preserve">Starting</w:t>
+      </w:r>
+      <w:r>
+        <w:t xml:space="preserve"> </w:t>
+      </w:r>
+      <w:r>
+        <w:t xml:space="preserve">from</w:t>
       </w:r>
       <w:r>
         <w:t xml:space="preserve"> </w:t>
@@ -285,13 +1077,73 @@
         <w:t xml:space="preserve"> </w:t>
       </w:r>
       <w:r>
-        <w:t xml:space="preserve">model</w:t>
-      </w:r>
-      <w:r>
-        <w:t xml:space="preserve"> </w:t>
-      </w:r>
-      <w:r>
-        <w:t xml:space="preserve">with</w:t>
+        <w:t xml:space="preserve">base</w:t>
+      </w:r>
+      <w:r>
+        <w:t xml:space="preserve"> </w:t>
+      </w:r>
+      <w:r>
+        <w:t xml:space="preserve">case</w:t>
+      </w:r>
+      <w:r>
+        <w:t xml:space="preserve"> </w:t>
+      </w:r>
+      <w:r>
+        <w:t xml:space="preserve">scenario</w:t>
+      </w:r>
+      <w:r>
+        <w:t xml:space="preserve"> </w:t>
+      </w:r>
+      <w:r>
+        <w:t xml:space="preserve">(sample</w:t>
+      </w:r>
+      <w:r>
+        <w:t xml:space="preserve"> </w:t>
+      </w:r>
+      <w:r>
+        <w:t xml:space="preserve">size</w:t>
+      </w:r>
+      <w:r>
+        <w:t xml:space="preserve"> </w:t>
+      </w:r>
+      <w:r>
+        <w:t xml:space="preserve">4,250,</w:t>
+      </w:r>
+      <w:r>
+        <w:t xml:space="preserve"> </w:t>
+      </w:r>
+      <w:r>
+        <w:t xml:space="preserve">treatment</w:t>
+      </w:r>
+      <w:r>
+        <w:t xml:space="preserve"> </w:t>
+      </w:r>
+      <w:r>
+        <w:t xml:space="preserve">odds</w:t>
+      </w:r>
+      <w:r>
+        <w:t xml:space="preserve"> </w:t>
+      </w:r>
+      <w:r>
+        <w:t xml:space="preserve">ratio</w:t>
+      </w:r>
+      <w:r>
+        <w:t xml:space="preserve"> </w:t>
+      </w:r>
+      <w:r>
+        <w:t xml:space="preserve">0.8,</w:t>
+      </w:r>
+      <w:r>
+        <w:t xml:space="preserve"> </w:t>
+      </w:r>
+      <w:r>
+        <w:t xml:space="preserve">AUC</w:t>
+      </w:r>
+      <w:r>
+        <w:t xml:space="preserve"> </w:t>
+      </w:r>
+      <w:r>
+        <w:t xml:space="preserve">of</w:t>
       </w:r>
       <w:r>
         <w:t xml:space="preserve"> </w:t>
@@ -309,67 +1161,97 @@
         <w:t xml:space="preserve"> </w:t>
       </w:r>
       <w:r>
+        <w:t xml:space="preserve">0.75),</w:t>
+      </w:r>
+      <w:r>
+        <w:t xml:space="preserve"> </w:t>
+      </w:r>
+      <w:r>
+        <w:t xml:space="preserve">we</w:t>
+      </w:r>
+      <w:r>
+        <w:t xml:space="preserve"> </w:t>
+      </w:r>
+      <w:r>
+        <w:t xml:space="preserve">varied</w:t>
+      </w:r>
+      <w:r>
+        <w:t xml:space="preserve"> </w:t>
+      </w:r>
+      <w:r>
+        <w:t xml:space="preserve">the</w:t>
+      </w:r>
+      <w:r>
+        <w:t xml:space="preserve"> </w:t>
+      </w:r>
+      <w:r>
+        <w:t xml:space="preserve">sample</w:t>
+      </w:r>
+      <w:r>
+        <w:t xml:space="preserve"> </w:t>
+      </w:r>
+      <w:r>
+        <w:t xml:space="preserve">size,</w:t>
+      </w:r>
+      <w:r>
+        <w:t xml:space="preserve"> </w:t>
+      </w:r>
+      <w:r>
+        <w:t xml:space="preserve">the</w:t>
+      </w:r>
+      <w:r>
+        <w:t xml:space="preserve"> </w:t>
+      </w:r>
+      <w:r>
+        <w:t xml:space="preserve">strength</w:t>
+      </w:r>
+      <w:r>
+        <w:t xml:space="preserve"> </w:t>
+      </w:r>
+      <w:r>
+        <w:t xml:space="preserve">of</w:t>
+      </w:r>
+      <w:r>
+        <w:t xml:space="preserve"> </w:t>
+      </w:r>
+      <w:r>
+        <w:t xml:space="preserve">the</w:t>
+      </w:r>
+      <w:r>
+        <w:t xml:space="preserve"> </w:t>
+      </w:r>
+      <w:r>
+        <w:t xml:space="preserve">treatment</w:t>
+      </w:r>
+      <w:r>
+        <w:t xml:space="preserve"> </w:t>
+      </w:r>
+      <w:r>
+        <w:t xml:space="preserve">effect,</w:t>
+      </w:r>
+      <w:r>
+        <w:t xml:space="preserve"> </w:t>
+      </w:r>
+      <w:r>
         <w:t xml:space="preserve">and</w:t>
       </w:r>
       <w:r>
         <w:t xml:space="preserve"> </w:t>
       </w:r>
       <w:r>
-        <w:t xml:space="preserve">a</w:t>
-      </w:r>
-      <w:r>
-        <w:t xml:space="preserve"> </w:t>
-      </w:r>
-      <w:r>
-        <w:t xml:space="preserve">constant</w:t>
-      </w:r>
-      <w:r>
-        <w:t xml:space="preserve"> </w:t>
-      </w:r>
-      <w:r>
-        <w:t xml:space="preserve">relative</w:t>
-      </w:r>
-      <w:r>
-        <w:t xml:space="preserve"> </w:t>
-      </w:r>
-      <w:r>
-        <w:t xml:space="preserve">treatment</w:t>
-      </w:r>
-      <w:r>
-        <w:t xml:space="preserve"> </w:t>
-      </w:r>
-      <w:r>
-        <w:t xml:space="preserve">effect;</w:t>
-      </w:r>
-      <w:r>
-        <w:t xml:space="preserve"> </w:t>
-      </w:r>
-      <w:r>
-        <w:t xml:space="preserve">a</w:t>
-      </w:r>
-      <w:r>
-        <w:t xml:space="preserve"> </w:t>
-      </w:r>
-      <w:r>
-        <w:t xml:space="preserve">model</w:t>
-      </w:r>
-      <w:r>
-        <w:t xml:space="preserve"> </w:t>
-      </w:r>
-      <w:r>
-        <w:t xml:space="preserve">including</w:t>
-      </w:r>
-      <w:r>
-        <w:t xml:space="preserve"> </w:t>
-      </w:r>
-      <w:r>
-        <w:t xml:space="preserve">an</w:t>
-      </w:r>
-      <w:r>
-        <w:t xml:space="preserve"> </w:t>
-      </w:r>
-      <w:r>
-        <w:t xml:space="preserve">interaction</w:t>
+        <w:t xml:space="preserve">the</w:t>
+      </w:r>
+      <w:r>
+        <w:t xml:space="preserve"> </w:t>
+      </w:r>
+      <w:r>
+        <w:t xml:space="preserve">discriminative</w:t>
+      </w:r>
+      <w:r>
+        <w:t xml:space="preserve"> </w:t>
+      </w:r>
+      <w:r>
+        <w:t xml:space="preserve">ability</w:t>
       </w:r>
       <w:r>
         <w:t xml:space="preserve"> </w:t>
@@ -381,529 +1263,13 @@
         <w:t xml:space="preserve"> </w:t>
       </w:r>
       <w:r>
-        <w:t xml:space="preserve">treatment</w:t>
-      </w:r>
-      <w:r>
-        <w:t xml:space="preserve"> </w:t>
-      </w:r>
-      <w:r>
-        <w:t xml:space="preserve">with</w:t>
-      </w:r>
-      <w:r>
-        <w:t xml:space="preserve"> </w:t>
-      </w:r>
-      <w:r>
         <w:t xml:space="preserve">the</w:t>
       </w:r>
       <w:r>
         <w:t xml:space="preserve"> </w:t>
       </w:r>
       <w:r>
-        <w:t xml:space="preserve">PI;</w:t>
-      </w:r>
-      <w:r>
-        <w:t xml:space="preserve"> </w:t>
-      </w:r>
-      <w:r>
-        <w:t xml:space="preserve">4</w:t>
-      </w:r>
-      <w:r>
-        <w:t xml:space="preserve"> </w:t>
-      </w:r>
-      <w:r>
-        <w:t xml:space="preserve">quarters</w:t>
-      </w:r>
-      <w:r>
-        <w:t xml:space="preserve"> </w:t>
-      </w:r>
-      <w:r>
-        <w:t xml:space="preserve">of</w:t>
-      </w:r>
-      <w:r>
-        <w:t xml:space="preserve"> </w:t>
-      </w:r>
-      <w:r>
-        <w:t xml:space="preserve">the</w:t>
-      </w:r>
-      <w:r>
-        <w:t xml:space="preserve"> </w:t>
-      </w:r>
-      <w:r>
-        <w:t xml:space="preserve">PI;</w:t>
-      </w:r>
-      <w:r>
-        <w:t xml:space="preserve"> </w:t>
-      </w:r>
-      <w:r>
-        <w:t xml:space="preserve">nonlinear</w:t>
-      </w:r>
-      <w:r>
-        <w:t xml:space="preserve"> </w:t>
-      </w:r>
-      <w:r>
-        <w:t xml:space="preserve">transformations</w:t>
-      </w:r>
-      <w:r>
-        <w:t xml:space="preserve"> </w:t>
-      </w:r>
-      <w:r>
-        <w:t xml:space="preserve">of</w:t>
-      </w:r>
-      <w:r>
-        <w:t xml:space="preserve"> </w:t>
-      </w:r>
-      <w:r>
-        <w:t xml:space="preserve">the</w:t>
-      </w:r>
-      <w:r>
-        <w:t xml:space="preserve"> </w:t>
-      </w:r>
-      <w:r>
-        <w:t xml:space="preserve">PI</w:t>
-      </w:r>
-      <w:r>
-        <w:t xml:space="preserve"> </w:t>
-      </w:r>
-      <w:r>
-        <w:t xml:space="preserve">(restricted</w:t>
-      </w:r>
-      <w:r>
-        <w:t xml:space="preserve"> </w:t>
-      </w:r>
-      <w:r>
-        <w:t xml:space="preserve">cubic</w:t>
-      </w:r>
-      <w:r>
-        <w:t xml:space="preserve"> </w:t>
-      </w:r>
-      <w:r>
-        <w:t xml:space="preserve">splines</w:t>
-      </w:r>
-      <w:r>
-        <w:t xml:space="preserve"> </w:t>
-      </w:r>
-      <w:r>
-        <w:t xml:space="preserve">with</w:t>
-      </w:r>
-      <w:r>
-        <w:t xml:space="preserve"> </w:t>
-      </w:r>
-      <w:r>
-        <w:t xml:space="preserve">3,</w:t>
-      </w:r>
-      <w:r>
-        <w:t xml:space="preserve"> </w:t>
-      </w:r>
-      <w:r>
-        <w:t xml:space="preserve">4</w:t>
-      </w:r>
-      <w:r>
-        <w:t xml:space="preserve"> </w:t>
-      </w:r>
-      <w:r>
-        <w:t xml:space="preserve">and</w:t>
-      </w:r>
-      <w:r>
-        <w:t xml:space="preserve"> </w:t>
-      </w:r>
-      <w:r>
-        <w:t xml:space="preserve">5</w:t>
-      </w:r>
-      <w:r>
-        <w:t xml:space="preserve"> </w:t>
-      </w:r>
-      <w:r>
-        <w:t xml:space="preserve">knots);</w:t>
-      </w:r>
-      <w:r>
-        <w:t xml:space="preserve"> </w:t>
-      </w:r>
-      <w:r>
-        <w:t xml:space="preserve">an</w:t>
-      </w:r>
-      <w:r>
-        <w:t xml:space="preserve"> </w:t>
-      </w:r>
-      <w:r>
-        <w:t xml:space="preserve">adaptive</w:t>
-      </w:r>
-      <w:r>
-        <w:t xml:space="preserve"> </w:t>
-      </w:r>
-      <w:r>
-        <w:t xml:space="preserve">model</w:t>
-      </w:r>
-      <w:r>
-        <w:t xml:space="preserve"> </w:t>
-      </w:r>
-      <w:r>
-        <w:t xml:space="preserve">selection</w:t>
-      </w:r>
-      <w:r>
-        <w:t xml:space="preserve"> </w:t>
-      </w:r>
-      <w:r>
-        <w:t xml:space="preserve">method</w:t>
-      </w:r>
-      <w:r>
-        <w:t xml:space="preserve"> </w:t>
-      </w:r>
-      <w:r>
-        <w:t xml:space="preserve">using</w:t>
-      </w:r>
-      <w:r>
-        <w:t xml:space="preserve"> </w:t>
-      </w:r>
-      <w:r>
-        <w:t xml:space="preserve">Akaike’s</w:t>
-      </w:r>
-      <w:r>
-        <w:t xml:space="preserve"> </w:t>
-      </w:r>
-      <w:r>
-        <w:t xml:space="preserve">Information</w:t>
-      </w:r>
-      <w:r>
-        <w:t xml:space="preserve"> </w:t>
-      </w:r>
-      <w:r>
-        <w:t xml:space="preserve">Criterion.</w:t>
-      </w:r>
-      <w:r>
-        <w:t xml:space="preserve"> </w:t>
-      </w:r>
-      <w:r>
-        <w:t xml:space="preserve">Starting</w:t>
-      </w:r>
-      <w:r>
-        <w:t xml:space="preserve"> </w:t>
-      </w:r>
-      <w:r>
-        <w:t xml:space="preserve">from</w:t>
-      </w:r>
-      <w:r>
-        <w:t xml:space="preserve"> </w:t>
-      </w:r>
-      <w:r>
-        <w:t xml:space="preserve">a</w:t>
-      </w:r>
-      <w:r>
-        <w:t xml:space="preserve"> </w:t>
-      </w:r>
-      <w:r>
-        <w:t xml:space="preserve">base</w:t>
-      </w:r>
-      <w:r>
-        <w:t xml:space="preserve"> </w:t>
-      </w:r>
-      <w:r>
-        <w:t xml:space="preserve">case</w:t>
-      </w:r>
-      <w:r>
-        <w:t xml:space="preserve"> </w:t>
-      </w:r>
-      <w:r>
-        <w:t xml:space="preserve">scenario</w:t>
-      </w:r>
-      <w:r>
-        <w:t xml:space="preserve"> </w:t>
-      </w:r>
-      <w:r>
-        <w:t xml:space="preserve">(sample</w:t>
-      </w:r>
-      <w:r>
-        <w:t xml:space="preserve"> </w:t>
-      </w:r>
-      <w:r>
-        <w:t xml:space="preserve">size</w:t>
-      </w:r>
-      <w:r>
-        <w:t xml:space="preserve"> </w:t>
-      </w:r>
-      <w:r>
-        <w:t xml:space="preserve">4,250,</w:t>
-      </w:r>
-      <w:r>
-        <w:t xml:space="preserve"> </w:t>
-      </w:r>
-      <w:r>
-        <w:t xml:space="preserve">constant</w:t>
-      </w:r>
-      <w:r>
-        <w:t xml:space="preserve"> </w:t>
-      </w:r>
-      <w:r>
-        <w:t xml:space="preserve">odds</w:t>
-      </w:r>
-      <w:r>
-        <w:t xml:space="preserve"> </w:t>
-      </w:r>
-      <w:r>
-        <w:t xml:space="preserve">ratio</w:t>
-      </w:r>
-      <w:r>
-        <w:t xml:space="preserve"> </w:t>
-      </w:r>
-      <w:r>
-        <w:t xml:space="preserve">0.8,</w:t>
-      </w:r>
-      <w:r>
-        <w:t xml:space="preserve"> </w:t>
-      </w:r>
-      <w:r>
-        <w:t xml:space="preserve">AUC</w:t>
-      </w:r>
-      <w:r>
-        <w:t xml:space="preserve"> </w:t>
-      </w:r>
-      <w:r>
-        <w:t xml:space="preserve">of</w:t>
-      </w:r>
-      <w:r>
-        <w:t xml:space="preserve"> </w:t>
-      </w:r>
-      <w:r>
-        <w:t xml:space="preserve">the</w:t>
-      </w:r>
-      <w:r>
-        <w:t xml:space="preserve"> </w:t>
-      </w:r>
-      <w:r>
-        <w:t xml:space="preserve">PI</w:t>
-      </w:r>
-      <w:r>
-        <w:t xml:space="preserve"> </w:t>
-      </w:r>
-      <w:r>
-        <w:t xml:space="preserve">0.75),</w:t>
-      </w:r>
-      <w:r>
-        <w:t xml:space="preserve"> </w:t>
-      </w:r>
-      <w:r>
-        <w:t xml:space="preserve">we</w:t>
-      </w:r>
-      <w:r>
-        <w:t xml:space="preserve"> </w:t>
-      </w:r>
-      <w:r>
-        <w:t xml:space="preserve">considered</w:t>
-      </w:r>
-      <w:r>
-        <w:t xml:space="preserve"> </w:t>
-      </w:r>
-      <w:r>
-        <w:t xml:space="preserve">diverse</w:t>
-      </w:r>
-      <w:r>
-        <w:t xml:space="preserve"> </w:t>
-      </w:r>
-      <w:r>
-        <w:t xml:space="preserve">assumptions</w:t>
-      </w:r>
-      <w:r>
-        <w:t xml:space="preserve"> </w:t>
-      </w:r>
-      <w:r>
-        <w:t xml:space="preserve">by</w:t>
-      </w:r>
-      <w:r>
-        <w:t xml:space="preserve"> </w:t>
-      </w:r>
-      <w:r>
-        <w:t xml:space="preserve">introducing</w:t>
-      </w:r>
-      <w:r>
-        <w:t xml:space="preserve"> </w:t>
-      </w:r>
-      <w:r>
-        <w:t xml:space="preserve">linear</w:t>
-      </w:r>
-      <w:r>
-        <w:t xml:space="preserve"> </w:t>
-      </w:r>
-      <w:r>
-        <w:t xml:space="preserve">and</w:t>
-      </w:r>
-      <w:r>
-        <w:t xml:space="preserve"> </w:t>
-      </w:r>
-      <w:r>
-        <w:t xml:space="preserve">quadratic</w:t>
-      </w:r>
-      <w:r>
-        <w:t xml:space="preserve"> </w:t>
-      </w:r>
-      <w:r>
-        <w:t xml:space="preserve">interactions</w:t>
-      </w:r>
-      <w:r>
-        <w:t xml:space="preserve"> </w:t>
-      </w:r>
-      <w:r>
-        <w:t xml:space="preserve">of</w:t>
-      </w:r>
-      <w:r>
-        <w:t xml:space="preserve"> </w:t>
-      </w:r>
-      <w:r>
-        <w:t xml:space="preserve">the</w:t>
-      </w:r>
-      <w:r>
-        <w:t xml:space="preserve"> </w:t>
-      </w:r>
-      <w:r>
-        <w:t xml:space="preserve">PI</w:t>
-      </w:r>
-      <w:r>
-        <w:t xml:space="preserve"> </w:t>
-      </w:r>
-      <w:r>
-        <w:t xml:space="preserve">with</w:t>
-      </w:r>
-      <w:r>
-        <w:t xml:space="preserve"> </w:t>
-      </w:r>
-      <w:r>
-        <w:t xml:space="preserve">treatment</w:t>
-      </w:r>
-      <w:r>
-        <w:t xml:space="preserve"> </w:t>
-      </w:r>
-      <w:r>
-        <w:t xml:space="preserve">and</w:t>
-      </w:r>
-      <w:r>
-        <w:t xml:space="preserve"> </w:t>
-      </w:r>
-      <w:r>
-        <w:t xml:space="preserve">varying</w:t>
-      </w:r>
-      <w:r>
-        <w:t xml:space="preserve"> </w:t>
-      </w:r>
-      <w:r>
-        <w:t xml:space="preserve">sample</w:t>
-      </w:r>
-      <w:r>
-        <w:t xml:space="preserve"> </w:t>
-      </w:r>
-      <w:r>
-        <w:t xml:space="preserve">size</w:t>
-      </w:r>
-      <w:r>
-        <w:t xml:space="preserve"> </w:t>
-      </w:r>
-      <w:r>
-        <w:t xml:space="preserve">and</w:t>
-      </w:r>
-      <w:r>
-        <w:t xml:space="preserve"> </w:t>
-      </w:r>
-      <w:r>
-        <w:t xml:space="preserve">discriminative</w:t>
-      </w:r>
-      <w:r>
-        <w:t xml:space="preserve"> </w:t>
-      </w:r>
-      <w:r>
-        <w:t xml:space="preserve">ability</w:t>
-      </w:r>
-      <w:r>
-        <w:t xml:space="preserve"> </w:t>
-      </w:r>
-      <w:r>
-        <w:t xml:space="preserve">of</w:t>
-      </w:r>
-      <w:r>
-        <w:t xml:space="preserve"> </w:t>
-      </w:r>
-      <w:r>
-        <w:t xml:space="preserve">the</w:t>
-      </w:r>
-      <w:r>
-        <w:t xml:space="preserve"> </w:t>
-      </w:r>
-      <w:r>
         <w:t xml:space="preserve">PI.</w:t>
-      </w:r>
-      <w:r>
-        <w:t xml:space="preserve"> </w:t>
-      </w:r>
-      <w:r>
-        <w:t xml:space="preserve">We</w:t>
-      </w:r>
-      <w:r>
-        <w:t xml:space="preserve"> </w:t>
-      </w:r>
-      <w:r>
-        <w:t xml:space="preserve">evaluated</w:t>
-      </w:r>
-      <w:r>
-        <w:t xml:space="preserve"> </w:t>
-      </w:r>
-      <w:r>
-        <w:t xml:space="preserve">performance</w:t>
-      </w:r>
-      <w:r>
-        <w:t xml:space="preserve"> </w:t>
-      </w:r>
-      <w:r>
-        <w:t xml:space="preserve">using</w:t>
-      </w:r>
-      <w:r>
-        <w:t xml:space="preserve"> </w:t>
-      </w:r>
-      <w:r>
-        <w:t xml:space="preserve">root</w:t>
-      </w:r>
-      <w:r>
-        <w:t xml:space="preserve"> </w:t>
-      </w:r>
-      <w:r>
-        <w:t xml:space="preserve">mean</w:t>
-      </w:r>
-      <w:r>
-        <w:t xml:space="preserve"> </w:t>
-      </w:r>
-      <w:r>
-        <w:t xml:space="preserve">squared</w:t>
-      </w:r>
-      <w:r>
-        <w:t xml:space="preserve"> </w:t>
-      </w:r>
-      <w:r>
-        <w:t xml:space="preserve">error,</w:t>
-      </w:r>
-      <w:r>
-        <w:t xml:space="preserve"> </w:t>
-      </w:r>
-      <w:r>
-        <w:t xml:space="preserve">discrimination</w:t>
-      </w:r>
-      <w:r>
-        <w:t xml:space="preserve"> </w:t>
-      </w:r>
-      <w:r>
-        <w:t xml:space="preserve">and</w:t>
-      </w:r>
-      <w:r>
-        <w:t xml:space="preserve"> </w:t>
-      </w:r>
-      <w:r>
-        <w:t xml:space="preserve">calibration</w:t>
-      </w:r>
-      <w:r>
-        <w:t xml:space="preserve"> </w:t>
-      </w:r>
-      <w:r>
-        <w:t xml:space="preserve">for</w:t>
-      </w:r>
-      <w:r>
-        <w:t xml:space="preserve"> </w:t>
-      </w:r>
-      <w:r>
-        <w:t xml:space="preserve">benefit.</w:t>
       </w:r>
       <w:r>
         <w:t xml:space="preserve"> </w:t>
@@ -984,7 +1350,19 @@
         <w:t xml:space="preserve"> </w:t>
       </w:r>
       <w:r>
-        <w:t xml:space="preserve">adequate</w:t>
+        <w:t xml:space="preserve">(close</w:t>
+      </w:r>
+      <w:r>
+        <w:t xml:space="preserve"> </w:t>
+      </w:r>
+      <w:r>
+        <w:t xml:space="preserve">to?)</w:t>
+      </w:r>
+      <w:r>
+        <w:t xml:space="preserve"> </w:t>
+      </w:r>
+      <w:r>
+        <w:t xml:space="preserve">optimal</w:t>
       </w:r>
       <w:r>
         <w:t xml:space="preserve"> </w:t>
@@ -996,24 +1374,6 @@
         <w:t xml:space="preserve"> </w:t>
       </w:r>
       <w:r>
-        <w:t xml:space="preserve">that</w:t>
-      </w:r>
-      <w:r>
-        <w:t xml:space="preserve"> </w:t>
-      </w:r>
-      <w:r>
-        <w:t xml:space="preserve">was</w:t>
-      </w:r>
-      <w:r>
-        <w:t xml:space="preserve"> </w:t>
-      </w:r>
-      <w:r>
-        <w:t xml:space="preserve">robust</w:t>
-      </w:r>
-      <w:r>
-        <w:t xml:space="preserve"> </w:t>
-      </w:r>
-      <w:r>
         <w:t xml:space="preserve">under</w:t>
       </w:r>
       <w:r>
@@ -1038,7 +1398,31 @@
         <w:t xml:space="preserve"> </w:t>
       </w:r>
       <w:r>
-        <w:t xml:space="preserve">Restricted</w:t>
+        <w:t xml:space="preserve">More</w:t>
+      </w:r>
+      <w:r>
+        <w:t xml:space="preserve"> </w:t>
+      </w:r>
+      <w:r>
+        <w:t xml:space="preserve">flexible</w:t>
+      </w:r>
+      <w:r>
+        <w:t xml:space="preserve"> </w:t>
+      </w:r>
+      <w:r>
+        <w:t xml:space="preserve">models</w:t>
+      </w:r>
+      <w:r>
+        <w:t xml:space="preserve"> </w:t>
+      </w:r>
+      <w:r>
+        <w:t xml:space="preserve">with</w:t>
+      </w:r>
+      <w:r>
+        <w:t xml:space="preserve"> </w:t>
+      </w:r>
+      <w:r>
+        <w:t xml:space="preserve">restricted</w:t>
       </w:r>
       <w:r>
         <w:t xml:space="preserve"> </w:t>
@@ -1122,19 +1506,25 @@
         <w:t xml:space="preserve"> </w:t>
       </w:r>
       <w:r>
-        <w:t xml:space="preserve">achieve</w:t>
-      </w:r>
-      <w:r>
-        <w:t xml:space="preserve"> </w:t>
-      </w:r>
-      <w:r>
-        <w:t xml:space="preserve">adequate</w:t>
-      </w:r>
-      <w:r>
-        <w:t xml:space="preserve"> </w:t>
-      </w:r>
-      <w:r>
-        <w:t xml:space="preserve">performance.</w:t>
+        <w:t xml:space="preserve">outperform</w:t>
+      </w:r>
+      <w:r>
+        <w:t xml:space="preserve"> </w:t>
+      </w:r>
+      <w:r>
+        <w:t xml:space="preserve">the</w:t>
+      </w:r>
+      <w:r>
+        <w:t xml:space="preserve"> </w:t>
+      </w:r>
+      <w:r>
+        <w:t xml:space="preserve">linear</w:t>
+      </w:r>
+      <w:r>
+        <w:t xml:space="preserve"> </w:t>
+      </w:r>
+      <w:r>
+        <w:t xml:space="preserve">model.</w:t>
       </w:r>
       <w:r>
         <w:t xml:space="preserve"> </w:t>
@@ -1164,7 +1554,7 @@
         <w:t xml:space="preserve"> </w:t>
       </w:r>
       <w:r>
-        <w:t xml:space="preserve">equivalently</w:t>
+        <w:t xml:space="preserve">similarly</w:t>
       </w:r>
       <w:r>
         <w:t xml:space="preserve"> </w:t>
@@ -1221,13 +1611,31 @@
         <w:t xml:space="preserve"> </w:t>
       </w:r>
       <w:r>
-        <w:t xml:space="preserve">Usually,</w:t>
-      </w:r>
-      <w:r>
-        <w:t xml:space="preserve"> </w:t>
-      </w:r>
-      <w:r>
-        <w:t xml:space="preserve">models</w:t>
+        <w:t xml:space="preserve">Under</w:t>
+      </w:r>
+      <w:r>
+        <w:t xml:space="preserve"> </w:t>
+      </w:r>
+      <w:r>
+        <w:t xml:space="preserve">most</w:t>
+      </w:r>
+      <w:r>
+        <w:t xml:space="preserve"> </w:t>
+      </w:r>
+      <w:r>
+        <w:t xml:space="preserve">circumstances,</w:t>
+      </w:r>
+      <w:r>
+        <w:t xml:space="preserve"> </w:t>
+      </w:r>
+      <w:r>
+        <w:t xml:space="preserve">a</w:t>
+      </w:r>
+      <w:r>
+        <w:t xml:space="preserve"> </w:t>
+      </w:r>
+      <w:r>
+        <w:t xml:space="preserve">model</w:t>
       </w:r>
       <w:r>
         <w:t xml:space="preserve"> </w:t>
@@ -1239,12 +1647,6 @@
         <w:t xml:space="preserve"> </w:t>
       </w:r>
       <w:r>
-        <w:t xml:space="preserve">just</w:t>
-      </w:r>
-      <w:r>
-        <w:t xml:space="preserve"> </w:t>
-      </w:r>
-      <w:r>
         <w:t xml:space="preserve">a</w:t>
       </w:r>
       <w:r>
@@ -1293,7 +1695,25 @@
         <w:t xml:space="preserve"> </w:t>
       </w:r>
       <w:r>
-        <w:t xml:space="preserve">adequately</w:t>
+        <w:t xml:space="preserve">is</w:t>
+      </w:r>
+      <w:r>
+        <w:t xml:space="preserve"> </w:t>
+      </w:r>
+      <w:r>
+        <w:t xml:space="preserve">better</w:t>
+      </w:r>
+      <w:r>
+        <w:t xml:space="preserve"> </w:t>
+      </w:r>
+      <w:r>
+        <w:t xml:space="preserve">able</w:t>
+      </w:r>
+      <w:r>
+        <w:t xml:space="preserve"> </w:t>
+      </w:r>
+      <w:r>
+        <w:t xml:space="preserve">to</w:t>
       </w:r>
       <w:r>
         <w:t xml:space="preserve"> </w:t>
@@ -1306,6 +1726,12 @@
       </w:r>
       <w:r>
         <w:t xml:space="preserve">absolute</w:t>
+      </w:r>
+      <w:r>
+        <w:t xml:space="preserve"> </w:t>
+      </w:r>
+      <w:r>
+        <w:t xml:space="preserve">treatment</w:t>
       </w:r>
       <w:r>
         <w:t xml:space="preserve"> </w:t>
@@ -1329,25 +1755,19 @@
         <w:pStyle w:val="FirstParagraph"/>
       </w:pPr>
       <w:r>
-        <w:t xml:space="preserve">Within the setting of patient-centered outcomes research, predictive approaches</w:t>
-      </w:r>
-      <w:r>
-        <w:t xml:space="preserve"> </w:t>
-      </w:r>
-      <w:r>
-        <w:t xml:space="preserve">for assessing heterogeneity of treatment effects (HTE) aim at the development of</w:t>
-      </w:r>
-      <w:r>
-        <w:t xml:space="preserve"> </w:t>
-      </w:r>
-      <w:r>
-        <w:t xml:space="preserve">models predicting either individualized effects or which of two (or more)</w:t>
-      </w:r>
-      <w:r>
-        <w:t xml:space="preserve"> </w:t>
-      </w:r>
-      <w:r>
-        <w:t xml:space="preserve">treatments is better for an individual</w:t>
+        <w:t xml:space="preserve">Predictive approaches for assessing heterogeneity of treatment effects (HTE) aim</w:t>
+      </w:r>
+      <w:r>
+        <w:t xml:space="preserve"> </w:t>
+      </w:r>
+      <w:r>
+        <w:t xml:space="preserve">at the development of models predicting either individualized effects or which</w:t>
+      </w:r>
+      <w:r>
+        <w:t xml:space="preserve"> </w:t>
+      </w:r>
+      <w:r>
+        <w:t xml:space="preserve">of two (or more) treatments is better for an individual</w:t>
       </w:r>
       <w:r>
         <w:t xml:space="preserve"> </w:t>
@@ -1356,25 +1776,25 @@
         <w:t xml:space="preserve">[1]</w:t>
       </w:r>
       <w:r>
-        <w:t xml:space="preserve">. In prior work, we</w:t>
-      </w:r>
-      <w:r>
-        <w:t xml:space="preserve"> </w:t>
-      </w:r>
-      <w:r>
-        <w:t xml:space="preserve">divided such methods in three broader categories based on the reference class</w:t>
-      </w:r>
-      <w:r>
-        <w:t xml:space="preserve"> </w:t>
-      </w:r>
-      <w:r>
-        <w:t xml:space="preserve">used for defining patient similarity when making individualized predictions or</w:t>
-      </w:r>
-      <w:r>
-        <w:t xml:space="preserve"> </w:t>
-      </w:r>
-      <w:r>
-        <w:t xml:space="preserve">recommendations</w:t>
+        <w:t xml:space="preserve">. In</w:t>
+      </w:r>
+      <w:r>
+        <w:t xml:space="preserve"> </w:t>
+      </w:r>
+      <w:r>
+        <w:t xml:space="preserve">prior work, we divided such methods in three broader categories based on the</w:t>
+      </w:r>
+      <w:r>
+        <w:t xml:space="preserve"> </w:t>
+      </w:r>
+      <w:r>
+        <w:t xml:space="preserve">reference class used for defining patient similarity when making individualized</w:t>
+      </w:r>
+      <w:r>
+        <w:t xml:space="preserve"> </w:t>
+      </w:r>
+      <w:r>
+        <w:t xml:space="preserve">predictions or recommendations</w:t>
       </w:r>
       <w:r>
         <w:t xml:space="preserve"> </w:t>
@@ -1383,31 +1803,37 @@
         <w:t xml:space="preserve">[2]</w:t>
       </w:r>
       <w:r>
-        <w:t xml:space="preserve">. Risk-modeling approaches use prediction of</w:t>
-      </w:r>
-      <w:r>
-        <w:t xml:space="preserve"> </w:t>
-      </w:r>
-      <w:r>
-        <w:t xml:space="preserve">baseline risk as the reference; treatment effect modeling approaches also model</w:t>
-      </w:r>
-      <w:r>
-        <w:t xml:space="preserve"> </w:t>
-      </w:r>
-      <w:r>
-        <w:t xml:space="preserve">treatment-covariate interactions, in addition to risk factors; optimal treatment</w:t>
-      </w:r>
-      <w:r>
-        <w:t xml:space="preserve"> </w:t>
-      </w:r>
-      <w:r>
-        <w:t xml:space="preserve">regime approaches focus on developing treatment assignment rules and therefore</w:t>
-      </w:r>
-      <w:r>
-        <w:t xml:space="preserve"> </w:t>
-      </w:r>
-      <w:r>
-        <w:t xml:space="preserve">rely heavily on modeling treatment effect modifiers.</w:t>
+        <w:t xml:space="preserve">. Risk-modeling approaches use</w:t>
+      </w:r>
+      <w:r>
+        <w:t xml:space="preserve"> </w:t>
+      </w:r>
+      <w:r>
+        <w:t xml:space="preserve">prediction of baseline risk as the reference; treatment effect modeling</w:t>
+      </w:r>
+      <w:r>
+        <w:t xml:space="preserve"> </w:t>
+      </w:r>
+      <w:r>
+        <w:t xml:space="preserve">approaches also model treatment-covariate interactions, in addition to risk</w:t>
+      </w:r>
+      <w:r>
+        <w:t xml:space="preserve"> </w:t>
+      </w:r>
+      <w:r>
+        <w:t xml:space="preserve">factors; optimal treatment regime approaches focus on developing treatment</w:t>
+      </w:r>
+      <w:r>
+        <w:t xml:space="preserve"> </w:t>
+      </w:r>
+      <w:r>
+        <w:t xml:space="preserve">assignment rules and therefore rely heavily on modeling treatment effect</w:t>
+      </w:r>
+      <w:r>
+        <w:t xml:space="preserve"> </w:t>
+      </w:r>
+      <w:r>
+        <w:t xml:space="preserve">modifiers.</w:t>
       </w:r>
     </w:p>
     <w:p>
@@ -1430,13 +1856,13 @@
         <w:t xml:space="preserve">[3,4]</w:t>
       </w:r>
       <w:r>
-        <w:t xml:space="preserve">. In simulations, modeling of effect modifiers in the form of</w:t>
-      </w:r>
-      <w:r>
-        <w:t xml:space="preserve"> </w:t>
-      </w:r>
-      <w:r>
-        <w:t xml:space="preserve">treatment-covariate interactions often led to miscalibrated predictions of</w:t>
+        <w:t xml:space="preserve">. In simulations, modeling of effect modifiers, i.e.</w:t>
+      </w:r>
+      <w:r>
+        <w:t xml:space="preserve"> </w:t>
+      </w:r>
+      <w:r>
+        <w:t xml:space="preserve">treatment-covariate interactions, often led to miscalibrated predictions of</w:t>
       </w:r>
       <w:r>
         <w:t xml:space="preserve"> </w:t>
@@ -1502,31 +1928,31 @@
         <w:t xml:space="preserve">[6]</w:t>
       </w:r>
       <w:r>
-        <w:t xml:space="preserve">. However, even though estimates at the risk subgroup level are</w:t>
-      </w:r>
-      <w:r>
-        <w:t xml:space="preserve"> </w:t>
-      </w:r>
-      <w:r>
-        <w:t xml:space="preserve">accurate, this does not apply on the individual level, especially for patients</w:t>
-      </w:r>
-      <w:r>
-        <w:t xml:space="preserve"> </w:t>
-      </w:r>
-      <w:r>
-        <w:t xml:space="preserve">with predicted risk at the boundaries of the risk intervals. Therefore, the</w:t>
-      </w:r>
-      <w:r>
-        <w:t xml:space="preserve"> </w:t>
-      </w:r>
-      <w:r>
-        <w:t xml:space="preserve">risk-stratified approach should be used for exploring and presenting an overview</w:t>
-      </w:r>
-      <w:r>
-        <w:t xml:space="preserve"> </w:t>
-      </w:r>
-      <w:r>
-        <w:t xml:space="preserve">of HTE, while inferences on the individual level should be made with caution.</w:t>
+        <w:t xml:space="preserve">. However, even though estimates at the risk subgroup level may be</w:t>
+      </w:r>
+      <w:r>
+        <w:t xml:space="preserve"> </w:t>
+      </w:r>
+      <w:r>
+        <w:t xml:space="preserve">accurate, these estimated do not apply to individual patients, especially for</w:t>
+      </w:r>
+      <w:r>
+        <w:t xml:space="preserve"> </w:t>
+      </w:r>
+      <w:r>
+        <w:t xml:space="preserve">patients with predicted risk at the boundaries of the risk intervals. Hence, the</w:t>
+      </w:r>
+      <w:r>
+        <w:t xml:space="preserve"> </w:t>
+      </w:r>
+      <w:r>
+        <w:t xml:space="preserve">risk-stratified approach is useful for exploring and presenting HTE, but is not</w:t>
+      </w:r>
+      <w:r>
+        <w:t xml:space="preserve"> </w:t>
+      </w:r>
+      <w:r>
+        <w:t xml:space="preserve">useful for supporting treatment decisions for individual patients.</w:t>
       </w:r>
     </w:p>
     <w:p>
@@ -1534,49 +1960,55 @@
         <w:pStyle w:val="BodyText"/>
       </w:pPr>
       <w:r>
-        <w:t xml:space="preserve">We aimed to provide an overview of methods that can be used to move from a</w:t>
-      </w:r>
-      <w:r>
-        <w:t xml:space="preserve"> </w:t>
-      </w:r>
-      <w:r>
-        <w:t xml:space="preserve">risk-stratified approach to a continuous one using common smoothing techniques.</w:t>
-      </w:r>
-      <w:r>
-        <w:t xml:space="preserve"> </w:t>
-      </w:r>
-      <w:r>
-        <w:t xml:space="preserve">These methods extend the risk-based framework of predictive HTE analyses to</w:t>
-      </w:r>
-      <w:r>
-        <w:t xml:space="preserve"> </w:t>
-      </w:r>
-      <w:r>
-        <w:t xml:space="preserve">allow predictions on the individual level, within the RCT setting. We carried</w:t>
-      </w:r>
-      <w:r>
-        <w:t xml:space="preserve"> </w:t>
-      </w:r>
-      <w:r>
-        <w:t xml:space="preserve">out a simulation study to compare the performance of these methods under</w:t>
-      </w:r>
-      <w:r>
-        <w:t xml:space="preserve"> </w:t>
-      </w:r>
-      <w:r>
-        <w:t xml:space="preserve">different settings of increasing non-linearity of treatment effects. Finally, we</w:t>
-      </w:r>
-      <w:r>
-        <w:t xml:space="preserve"> </w:t>
-      </w:r>
-      <w:r>
-        <w:t xml:space="preserve">carried out an application on real data as a demonstration of the considered</w:t>
-      </w:r>
-      <w:r>
-        <w:t xml:space="preserve"> </w:t>
-      </w:r>
-      <w:r>
-        <w:t xml:space="preserve">techniques.</w:t>
+        <w:t xml:space="preserve">To individualize treatment effects, the recent PATH statement suggested various</w:t>
+      </w:r>
+      <w:r>
+        <w:t xml:space="preserve"> </w:t>
+      </w:r>
+      <w:r>
+        <w:t xml:space="preserve">risk-based models including a prognostic index of baseline risk (PI) and</w:t>
+      </w:r>
+      <w:r>
+        <w:t xml:space="preserve"> </w:t>
+      </w:r>
+      <w:r>
+        <w:t xml:space="preserve">treatment assignment [cite PATH !!]. We aimed to summarize and compare different</w:t>
+      </w:r>
+      <w:r>
+        <w:t xml:space="preserve"> </w:t>
+      </w:r>
+      <w:r>
+        <w:t xml:space="preserve">risk-based models for predicting individualized treatment effects. We simulated</w:t>
+      </w:r>
+      <w:r>
+        <w:t xml:space="preserve"> </w:t>
+      </w:r>
+      <w:r>
+        <w:t xml:space="preserve">RCT settings to compare the performance of these models under different</w:t>
+      </w:r>
+      <w:r>
+        <w:t xml:space="preserve"> </w:t>
+      </w:r>
+      <w:r>
+        <w:t xml:space="preserve">assumptions of the relationship between baseline risk and treatment. We</w:t>
+      </w:r>
+      <w:r>
+        <w:t xml:space="preserve"> </w:t>
+      </w:r>
+      <w:r>
+        <w:t xml:space="preserve">illustrated the different models by a case study of predicting individualized</w:t>
+      </w:r>
+      <w:r>
+        <w:t xml:space="preserve"> </w:t>
+      </w:r>
+      <w:r>
+        <w:t xml:space="preserve">effects of tissue plasminogen activator (tPA) versus streptokinase treatment in</w:t>
+      </w:r>
+      <w:r>
+        <w:t xml:space="preserve"> </w:t>
+      </w:r>
+      <w:r>
+        <w:t xml:space="preserve">patients with an acute myocardial infarction (MI).</w:t>
       </w:r>
     </w:p>
     <w:p>
@@ -4493,61 +4925,43 @@
         <w:pStyle w:val="FirstParagraph"/>
       </w:pPr>
       <w:r>
-        <w:t xml:space="preserve">The linear interaction model proved to be flexible enough to adequately predict</w:t>
-      </w:r>
-      <w:r>
-        <w:t xml:space="preserve"> </w:t>
-      </w:r>
-      <w:r>
-        <w:t xml:space="preserve">benefit under a wide range of scenarios. It had lower error rates and usually</w:t>
-      </w:r>
-      <w:r>
-        <w:t xml:space="preserve"> </w:t>
-      </w:r>
-      <w:r>
-        <w:t xml:space="preserve">the highest c-for-benefit with the lower variability across simulation</w:t>
-      </w:r>
-      <w:r>
-        <w:t xml:space="preserve"> </w:t>
-      </w:r>
-      <w:r>
-        <w:t xml:space="preserve">replications. Its benefit predictions were also well-calibrated across the</w:t>
-      </w:r>
-      <w:r>
-        <w:t xml:space="preserve"> </w:t>
-      </w:r>
-      <w:r>
-        <w:t xml:space="preserve">majority of the simulation settings. Models with RCS smoothing with 3 knots</w:t>
-      </w:r>
-      <w:r>
-        <w:t xml:space="preserve"> </w:t>
-      </w:r>
-      <w:r>
-        <w:t xml:space="preserve">performed very similarly, only outperforming the linear interaction model in the</w:t>
-      </w:r>
-      <w:r>
-        <w:t xml:space="preserve"> </w:t>
-      </w:r>
-      <w:r>
-        <w:t xml:space="preserve">presence of strong quadratic deviations from the base case scenario of constant</w:t>
-      </w:r>
-      <w:r>
-        <w:t xml:space="preserve"> </w:t>
-      </w:r>
-      <w:r>
-        <w:t xml:space="preserve">relative treatment effects. These simpler methods proved to have quite robust</w:t>
-      </w:r>
-      <w:r>
-        <w:t xml:space="preserve"> </w:t>
-      </w:r>
-      <w:r>
-        <w:t xml:space="preserve">performance across all scenarios, which was not the case for more flexible</w:t>
-      </w:r>
-      <w:r>
-        <w:t xml:space="preserve"> </w:t>
-      </w:r>
-      <w:r>
-        <w:t xml:space="preserve">approaches.</w:t>
+        <w:t xml:space="preserve">The linear interaction model proved to be superior to alternative approaches</w:t>
+      </w:r>
+      <w:r>
+        <w:t xml:space="preserve"> </w:t>
+      </w:r>
+      <w:r>
+        <w:t xml:space="preserve">when predicting risk-based treatment benefit under a wide range of scenarios. It</w:t>
+      </w:r>
+      <w:r>
+        <w:t xml:space="preserve"> </w:t>
+      </w:r>
+      <w:r>
+        <w:t xml:space="preserve">generally had lower mean squared error, lower e-for-benefit and higher</w:t>
+      </w:r>
+      <w:r>
+        <w:t xml:space="preserve"> </w:t>
+      </w:r>
+      <w:r>
+        <w:t xml:space="preserve">c-for-benefit with lower variability across simulation replications. Models</w:t>
+      </w:r>
+      <w:r>
+        <w:t xml:space="preserve"> </w:t>
+      </w:r>
+      <w:r>
+        <w:t xml:space="preserve">including restricted cubic splines with 3 knots only outperformed the linear</w:t>
+      </w:r>
+      <w:r>
+        <w:t xml:space="preserve"> </w:t>
+      </w:r>
+      <w:r>
+        <w:t xml:space="preserve">interaction model in the presence of strong quadratic deviations from a constant</w:t>
+      </w:r>
+      <w:r>
+        <w:t xml:space="preserve"> </w:t>
+      </w:r>
+      <w:r>
+        <w:t xml:space="preserve">relative treatment effect.</w:t>
       </w:r>
     </w:p>
     <w:p>
@@ -4555,55 +4969,49 @@
         <w:pStyle w:val="BodyText"/>
       </w:pPr>
       <w:r>
-        <w:t xml:space="preserve">Methods with RCS smoothing with 4 or 5 knots proved to be data-hungry and this</w:t>
-      </w:r>
-      <w:r>
-        <w:t xml:space="preserve"> </w:t>
-      </w:r>
-      <w:r>
-        <w:t xml:space="preserve">often led to overfitting with smaller sample sizes. This resulted in higher</w:t>
-      </w:r>
-      <w:r>
-        <w:t xml:space="preserve"> </w:t>
-      </w:r>
-      <w:r>
-        <w:t xml:space="preserve">RMSE, increased variability of discrimination for benefit and worse-calibrated</w:t>
-      </w:r>
-      <w:r>
-        <w:t xml:space="preserve"> </w:t>
-      </w:r>
-      <w:r>
-        <w:t xml:space="preserve">benefit predictions across simulation replications. Even with larger sample</w:t>
-      </w:r>
-      <w:r>
-        <w:t xml:space="preserve"> </w:t>
-      </w:r>
-      <w:r>
-        <w:t xml:space="preserve">sizes and strong quadratic deviations from the base case scenario of constant</w:t>
-      </w:r>
-      <w:r>
-        <w:t xml:space="preserve"> </w:t>
-      </w:r>
-      <w:r>
-        <w:t xml:space="preserve">relative treatment effects, these more flexible RCS smoothing methods did not</w:t>
-      </w:r>
-      <w:r>
-        <w:t xml:space="preserve"> </w:t>
-      </w:r>
-      <w:r>
-        <w:t xml:space="preserve">outperform simpler RCS smoothing with 3 knots. More flexible approaches usually</w:t>
-      </w:r>
-      <w:r>
-        <w:t xml:space="preserve"> </w:t>
-      </w:r>
-      <w:r>
-        <w:t xml:space="preserve">do not come with any added value, unless we expect extreme heterogeneity in</w:t>
-      </w:r>
-      <w:r>
-        <w:t xml:space="preserve"> </w:t>
-      </w:r>
-      <w:r>
-        <w:t xml:space="preserve">treatment effects.</w:t>
+        <w:t xml:space="preserve">Including restricted cubic splines with 4 or 5 knots proved to be too flexible,</w:t>
+      </w:r>
+      <w:r>
+        <w:t xml:space="preserve"> </w:t>
+      </w:r>
+      <w:r>
+        <w:t xml:space="preserve">as indicated by higher RMSE, increased variability of discrimination for benefit</w:t>
+      </w:r>
+      <w:r>
+        <w:t xml:space="preserve"> </w:t>
+      </w:r>
+      <w:r>
+        <w:t xml:space="preserve">and worse calibration of benefit predictions. Even with larger sample sizes and</w:t>
+      </w:r>
+      <w:r>
+        <w:t xml:space="preserve"> </w:t>
+      </w:r>
+      <w:r>
+        <w:t xml:space="preserve">strong quadratic deviations from the base case scenario of constant relative</w:t>
+      </w:r>
+      <w:r>
+        <w:t xml:space="preserve"> </w:t>
+      </w:r>
+      <w:r>
+        <w:t xml:space="preserve">treatment effects, these more flexible restricted cubic splines did not</w:t>
+      </w:r>
+      <w:r>
+        <w:t xml:space="preserve"> </w:t>
+      </w:r>
+      <w:r>
+        <w:t xml:space="preserve">outperform the simpler RCS with 3 knots. These more flexible approaches may only</w:t>
+      </w:r>
+      <w:r>
+        <w:t xml:space="preserve"> </w:t>
+      </w:r>
+      <w:r>
+        <w:t xml:space="preserve">be helpful if we expect more extreme patterns of heterogeneous treatment</w:t>
+      </w:r>
+      <w:r>
+        <w:t xml:space="preserve"> </w:t>
+      </w:r>
+      <w:r>
+        <w:t xml:space="preserve">effects.</w:t>
       </w:r>
     </w:p>
     <w:p>
@@ -4611,73 +5019,73 @@
         <w:pStyle w:val="BodyText"/>
       </w:pPr>
       <w:r>
-        <w:t xml:space="preserve">The constant treatment effect model, despite having adequate performance even in</w:t>
-      </w:r>
-      <w:r>
-        <w:t xml:space="preserve"> </w:t>
-      </w:r>
-      <w:r>
-        <w:t xml:space="preserve">the presence of weak treatment effect heterogeneity on the relative scale, it</w:t>
-      </w:r>
-      <w:r>
-        <w:t xml:space="preserve"> </w:t>
-      </w:r>
-      <w:r>
-        <w:t xml:space="preserve">quickly broke down with stronger deviations from the base case scenario of</w:t>
-      </w:r>
-      <w:r>
-        <w:t xml:space="preserve"> </w:t>
-      </w:r>
-      <w:r>
-        <w:t xml:space="preserve">constant effects. In these cases, the stratified approach generally had lower</w:t>
-      </w:r>
-      <w:r>
-        <w:t xml:space="preserve"> </w:t>
-      </w:r>
-      <w:r>
-        <w:t xml:space="preserve">error rates compared to the constant treatment effect model. In concept, the</w:t>
-      </w:r>
-      <w:r>
-        <w:t xml:space="preserve"> </w:t>
-      </w:r>
-      <w:r>
-        <w:t xml:space="preserve">stratified approach lies between the constant effects model and smoother</w:t>
-      </w:r>
-      <w:r>
-        <w:t xml:space="preserve"> </w:t>
-      </w:r>
-      <w:r>
-        <w:t xml:space="preserve">approaches, only assuming constant treatment effects within strata of predicted</w:t>
-      </w:r>
-      <w:r>
-        <w:t xml:space="preserve"> </w:t>
-      </w:r>
-      <w:r>
-        <w:t xml:space="preserve">risk and, therefore, is more sensitive to treatment effect heterogeneity.</w:t>
-      </w:r>
-      <w:r>
-        <w:t xml:space="preserve"> </w:t>
-      </w:r>
-      <w:r>
-        <w:t xml:space="preserve">However, these stepwise benefit estimates can only be used as a demonstration of</w:t>
-      </w:r>
-      <w:r>
-        <w:t xml:space="preserve"> </w:t>
-      </w:r>
-      <w:r>
-        <w:t xml:space="preserve">treatment effect heterogeneity, identifying patient subgroups where treatment</w:t>
-      </w:r>
-      <w:r>
-        <w:t xml:space="preserve"> </w:t>
-      </w:r>
-      <w:r>
-        <w:t xml:space="preserve">benefits are expected to be higher or lower, and should not be used to make</w:t>
-      </w:r>
-      <w:r>
-        <w:t xml:space="preserve"> </w:t>
-      </w:r>
-      <w:r>
-        <w:t xml:space="preserve">individualized absolute benefit predictions.</w:t>
+        <w:t xml:space="preserve">The constant treatment effect model, despite having adequate performance in the</w:t>
+      </w:r>
+      <w:r>
+        <w:t xml:space="preserve"> </w:t>
+      </w:r>
+      <w:r>
+        <w:t xml:space="preserve">presence of weak treatment effect heterogeneity on the relative scale, quickly</w:t>
+      </w:r>
+      <w:r>
+        <w:t xml:space="preserve"> </w:t>
+      </w:r>
+      <w:r>
+        <w:t xml:space="preserve">broke down with stronger deviations from constant relative treatment effects. In</w:t>
+      </w:r>
+      <w:r>
+        <w:t xml:space="preserve"> </w:t>
+      </w:r>
+      <w:r>
+        <w:t xml:space="preserve">these cases, the stratified approach generally had lower error rates compared to</w:t>
+      </w:r>
+      <w:r>
+        <w:t xml:space="preserve"> </w:t>
+      </w:r>
+      <w:r>
+        <w:t xml:space="preserve">the constant treatment effect model. In concept, the stratified approach lies</w:t>
+      </w:r>
+      <w:r>
+        <w:t xml:space="preserve"> </w:t>
+      </w:r>
+      <w:r>
+        <w:t xml:space="preserve">between the constant effects model and smoother approaches, only assuming</w:t>
+      </w:r>
+      <w:r>
+        <w:t xml:space="preserve"> </w:t>
+      </w:r>
+      <w:r>
+        <w:t xml:space="preserve">constant treatment effects within strata of predicted risk and, therefore, is</w:t>
+      </w:r>
+      <w:r>
+        <w:t xml:space="preserve"> </w:t>
+      </w:r>
+      <w:r>
+        <w:t xml:space="preserve">more sensitive to treatment effect heterogeneity. Stepwise treatment benefit</w:t>
+      </w:r>
+      <w:r>
+        <w:t xml:space="preserve"> </w:t>
+      </w:r>
+      <w:r>
+        <w:t xml:space="preserve">estimates are very useful for demonstrating treatment effect heterogeneity –</w:t>
+      </w:r>
+      <w:r>
+        <w:t xml:space="preserve"> </w:t>
+      </w:r>
+      <w:r>
+        <w:t xml:space="preserve">because estimating treatment effect requires groups of patients rather than</w:t>
+      </w:r>
+      <w:r>
+        <w:t xml:space="preserve"> </w:t>
+      </w:r>
+      <w:r>
+        <w:t xml:space="preserve">individual patients –but are not helpful for making individualized absolute</w:t>
+      </w:r>
+      <w:r>
+        <w:t xml:space="preserve"> </w:t>
+      </w:r>
+      <w:r>
+        <w:t xml:space="preserve">benefit predictions.</w:t>
       </w:r>
     </w:p>
     <w:p>
@@ -4685,49 +5093,61 @@
         <w:pStyle w:val="BodyText"/>
       </w:pPr>
       <w:r>
-        <w:t xml:space="preserve">Increasing the true prediction AUC by increasing the predictor coefficients of</w:t>
-      </w:r>
-      <w:r>
-        <w:t xml:space="preserve"> </w:t>
-      </w:r>
-      <w:r>
-        <w:t xml:space="preserve">the true risk model reduced RMSE for all methods, similar to increasing the</w:t>
-      </w:r>
-      <w:r>
-        <w:t xml:space="preserve"> </w:t>
-      </w:r>
-      <w:r>
-        <w:t xml:space="preserve">sample size. Higher AUC translates in higher variability of predicted risks,</w:t>
-      </w:r>
-      <w:r>
-        <w:t xml:space="preserve"> </w:t>
-      </w:r>
-      <w:r>
-        <w:t xml:space="preserve">which, in turn, allows the considered methods to better follow the evolution of</w:t>
-      </w:r>
-      <w:r>
-        <w:t xml:space="preserve"> </w:t>
-      </w:r>
-      <w:r>
-        <w:t xml:space="preserve">treatment benefit. Higher prediction AUC also led to higher absolute values of</w:t>
-      </w:r>
-      <w:r>
-        <w:t xml:space="preserve"> </w:t>
-      </w:r>
-      <w:r>
-        <w:t xml:space="preserve">c-for-benefit. Even though, model performance appears to be very important for</w:t>
-      </w:r>
-      <w:r>
-        <w:t xml:space="preserve"> </w:t>
-      </w:r>
-      <w:r>
-        <w:t xml:space="preserve">the performance of these methods, prediction model development was outside the</w:t>
-      </w:r>
-      <w:r>
-        <w:t xml:space="preserve"> </w:t>
-      </w:r>
-      <w:r>
-        <w:t xml:space="preserve">scope of this work and has already been studied quite extensively</w:t>
+        <w:t xml:space="preserve">Increasing the discriminative ability of the risk model – by increasing the</w:t>
+      </w:r>
+      <w:r>
+        <w:t xml:space="preserve"> </w:t>
+      </w:r>
+      <w:r>
+        <w:t xml:space="preserve">predictor coefficients of the true risk model – reduced RMSE for all methods,</w:t>
+      </w:r>
+      <w:r>
+        <w:t xml:space="preserve"> </w:t>
+      </w:r>
+      <w:r>
+        <w:t xml:space="preserve">similar to increasing the sample size. This increase in discriminative ability</w:t>
+      </w:r>
+      <w:r>
+        <w:t xml:space="preserve"> </w:t>
+      </w:r>
+      <w:r>
+        <w:t xml:space="preserve">translates in higher variability of predicted risks, which, in turn, allows the</w:t>
+      </w:r>
+      <w:r>
+        <w:t xml:space="preserve"> </w:t>
+      </w:r>
+      <w:r>
+        <w:t xml:space="preserve">considered methods to better follow the evolution of treatment benefit. As</w:t>
+      </w:r>
+      <w:r>
+        <w:t xml:space="preserve"> </w:t>
+      </w:r>
+      <w:r>
+        <w:t xml:space="preserve">expected, the increase in discriminative ability of the risk model also led to</w:t>
+      </w:r>
+      <w:r>
+        <w:t xml:space="preserve"> </w:t>
+      </w:r>
+      <w:r>
+        <w:t xml:space="preserve">higher values of c-for-benefit. Even though risk model performance is very</w:t>
+      </w:r>
+      <w:r>
+        <w:t xml:space="preserve"> </w:t>
+      </w:r>
+      <w:r>
+        <w:t xml:space="preserve">important for the ability of risk-based methods to predict treatment benefit,</w:t>
+      </w:r>
+      <w:r>
+        <w:t xml:space="preserve"> </w:t>
+      </w:r>
+      <w:r>
+        <w:t xml:space="preserve">prediction model development was outside the scope of this work and has already</w:t>
+      </w:r>
+      <w:r>
+        <w:t xml:space="preserve"> </w:t>
+      </w:r>
+      <w:r>
+        <w:t xml:space="preserve">been studied extensively</w:t>
       </w:r>
       <w:r>
         <w:t xml:space="preserve"> </w:t>
@@ -4744,76 +5164,43 @@
         <w:pStyle w:val="BodyText"/>
       </w:pPr>
       <w:r>
-        <w:t xml:space="preserve">Risk-based approaches to predictive HTE assume that benefit is a function of</w:t>
-      </w:r>
-      <w:r>
-        <w:t xml:space="preserve"> </w:t>
-      </w:r>
-      <w:r>
-        <w:t xml:space="preserve">baseline risk. A limitation of our study is that this was assumed to be the case</w:t>
-      </w:r>
-      <w:r>
-        <w:t xml:space="preserve"> </w:t>
-      </w:r>
-      <w:r>
-        <w:t xml:space="preserve">in the majority of the simulation scenarios. Even though our main conclusions</w:t>
-      </w:r>
-      <w:r>
-        <w:t xml:space="preserve"> </w:t>
-      </w:r>
-      <w:r>
-        <w:t xml:space="preserve">did not change when simulating true treatment-covariate interactions (results in</w:t>
-      </w:r>
-      <w:r>
-        <w:t xml:space="preserve"> </w:t>
-      </w:r>
-      <w:r>
-        <w:t xml:space="preserve">supplement), RMSE had higher values. The linear interaction model under these</w:t>
-      </w:r>
-      <w:r>
-        <w:t xml:space="preserve"> </w:t>
-      </w:r>
-      <w:r>
-        <w:t xml:space="preserve">scenarios again had the best overall performance under different sizes of the</w:t>
-      </w:r>
-      <w:r>
-        <w:t xml:space="preserve"> </w:t>
-      </w:r>
-      <w:r>
-        <w:t xml:space="preserve">interaction effects. This can be explained by the fact that linear interactions</w:t>
-      </w:r>
-      <w:r>
-        <w:t xml:space="preserve"> </w:t>
-      </w:r>
-      <w:r>
-        <w:t xml:space="preserve">with treatment were simulated, thus favoring the linear interaction model. In</w:t>
-      </w:r>
-      <w:r>
-        <w:t xml:space="preserve"> </w:t>
-      </w:r>
-      <w:r>
-        <w:t xml:space="preserve">studies evaluating prediction model development, the underlying outcome</w:t>
-      </w:r>
-      <w:r>
-        <w:t xml:space="preserve"> </w:t>
-      </w:r>
-      <w:r>
-        <w:t xml:space="preserve">generation process sometimes proved to affect performance of certain methods</w:t>
-      </w:r>
-      <w:r>
-        <w:t xml:space="preserve"> </w:t>
-      </w:r>
-      <w:r>
-        <w:t xml:space="preserve">[14]</w:t>
-      </w:r>
-      <w:r>
-        <w:t xml:space="preserve">. This might be the case here as well and should be explored in</w:t>
-      </w:r>
-      <w:r>
-        <w:t xml:space="preserve"> </w:t>
-      </w:r>
-      <w:r>
-        <w:t xml:space="preserve">more extensive future simulation studies.</w:t>
+        <w:t xml:space="preserve">Risk-based approaches to predictive HTE estimate treatment benefit as a function</w:t>
+      </w:r>
+      <w:r>
+        <w:t xml:space="preserve"> </w:t>
+      </w:r>
+      <w:r>
+        <w:t xml:space="preserve">of baseline risk. A limitation of our study is that we assumed treatment benefit</w:t>
+      </w:r>
+      <w:r>
+        <w:t xml:space="preserve"> </w:t>
+      </w:r>
+      <w:r>
+        <w:t xml:space="preserve">to be a function of baseline risk in the majority of the simulation scenarios.</w:t>
+      </w:r>
+      <w:r>
+        <w:t xml:space="preserve"> </w:t>
+      </w:r>
+      <w:r>
+        <w:t xml:space="preserve">Nevertheless, our main conclusions did not change when we generated individual</w:t>
+      </w:r>
+      <w:r>
+        <w:t xml:space="preserve"> </w:t>
+      </w:r>
+      <w:r>
+        <w:t xml:space="preserve">treatment-covariate interactions (supplementary table/figure x). Future</w:t>
+      </w:r>
+      <w:r>
+        <w:t xml:space="preserve"> </w:t>
+      </w:r>
+      <w:r>
+        <w:t xml:space="preserve">simulation studies could explore the effect of more extensive deviations from</w:t>
+      </w:r>
+      <w:r>
+        <w:t xml:space="preserve"> </w:t>
+      </w:r>
+      <w:r>
+        <w:t xml:space="preserve">risk-based treatment effects.</w:t>
       </w:r>
     </w:p>
     <w:p>
@@ -4857,7 +5244,7 @@
         <w:t xml:space="preserve"> </w:t>
       </w:r>
       <w:r>
-        <w:t xml:space="preserve">[15–17]</w:t>
+        <w:t xml:space="preserve">[14–16]</w:t>
       </w:r>
       <w:r>
         <w:t xml:space="preserve">. Simulations are also needed to assess relative performance and</w:t>
@@ -4874,31 +5261,37 @@
         <w:pStyle w:val="BodyText"/>
       </w:pPr>
       <w:r>
-        <w:t xml:space="preserve">In conclusion, when comparing different risk-based approaches to individualizing</w:t>
-      </w:r>
-      <w:r>
-        <w:t xml:space="preserve"> </w:t>
-      </w:r>
-      <w:r>
-        <w:t xml:space="preserve">benefit predictions simpler models including a linear interaction with the</w:t>
-      </w:r>
-      <w:r>
-        <w:t xml:space="preserve"> </w:t>
-      </w:r>
-      <w:r>
-        <w:t xml:space="preserve">prognostic index or RCS smoothing with 3 knots had adequate performance under a</w:t>
-      </w:r>
-      <w:r>
-        <w:t xml:space="preserve"> </w:t>
-      </w:r>
-      <w:r>
-        <w:t xml:space="preserve">wide range scenarios. An adaptive approach selecting among the considered</w:t>
-      </w:r>
-      <w:r>
-        <w:t xml:space="preserve"> </w:t>
-      </w:r>
-      <w:r>
-        <w:t xml:space="preserve">methods with optimal AIC had satisfactory performance.</w:t>
+        <w:t xml:space="preserve">In conclusion, when comparing different risk-based approaches to predict</w:t>
+      </w:r>
+      <w:r>
+        <w:t xml:space="preserve"> </w:t>
+      </w:r>
+      <w:r>
+        <w:t xml:space="preserve">individualizing benefit a models including a linear treatment interaction with</w:t>
+      </w:r>
+      <w:r>
+        <w:t xml:space="preserve"> </w:t>
+      </w:r>
+      <w:r>
+        <w:t xml:space="preserve">the prognostic performed best in a wide range of scenarios. More flexible models</w:t>
+      </w:r>
+      <w:r>
+        <w:t xml:space="preserve"> </w:t>
+      </w:r>
+      <w:r>
+        <w:t xml:space="preserve">with restricted cubic splines required larger sample sizes and higher AUC of the</w:t>
+      </w:r>
+      <w:r>
+        <w:t xml:space="preserve"> </w:t>
+      </w:r>
+      <w:r>
+        <w:t xml:space="preserve">PI to outperform the linear model. An adaptive approach, selecting the model</w:t>
+      </w:r>
+      <w:r>
+        <w:t xml:space="preserve"> </w:t>
+      </w:r>
+      <w:r>
+        <w:t xml:space="preserve">with optimal AIC, had satisfactory performance.</w:t>
       </w:r>
     </w:p>
     <w:p>
@@ -4921,7 +5314,7 @@
         <w:pStyle w:val="FirstParagraph"/>
       </w:pPr>
     </w:p>
-    <w:bookmarkStart w:id="70" w:name="refs"/>
+    <w:bookmarkStart w:id="68" w:name="refs"/>
     <w:bookmarkStart w:id="37" w:name="ref-Varadhan2013"/>
     <w:p>
       <w:pPr>
@@ -5234,42 +5627,18 @@
       </w:r>
     </w:p>
     <w:bookmarkEnd w:id="61"/>
-    <w:bookmarkStart w:id="63" w:name="ref-Austin2021"/>
+    <w:bookmarkStart w:id="63" w:name="ref-Athey2019"/>
     <w:p>
       <w:pPr>
         <w:pStyle w:val="Bibliography"/>
       </w:pPr>
       <w:r>
-        <w:t xml:space="preserve">[14] Austin PC, Harrell FE, Steyerberg EW. Predictive performance of machine and statistical learning methods: Impact of data-generating processes on external validity in the “large n, small p” setting. Statistical Methods in Medical Research 2021;30:1465–83.</w:t>
+        <w:t xml:space="preserve">[14] Athey S, Tibshirani J, Wager S. Generalized random forests. The Annals of Statistics 2019;47.</w:t>
       </w:r>
       <w:r>
         <w:t xml:space="preserve"> </w:t>
       </w:r>
       <w:hyperlink r:id="rId62">
-        <w:r>
-          <w:rPr>
-            <w:rStyle w:val="Hyperlink"/>
-          </w:rPr>
-          <w:t xml:space="preserve">https://doi.org/10.1177/09622802211002867</w:t>
-        </w:r>
-      </w:hyperlink>
-      <w:r>
-        <w:t xml:space="preserve">.</w:t>
-      </w:r>
-    </w:p>
-    <w:bookmarkEnd w:id="63"/>
-    <w:bookmarkStart w:id="65" w:name="ref-Athey2019"/>
-    <w:p>
-      <w:pPr>
-        <w:pStyle w:val="Bibliography"/>
-      </w:pPr>
-      <w:r>
-        <w:t xml:space="preserve">[15] Athey S, Tibshirani J, Wager S. Generalized random forests. The Annals of Statistics 2019;47.</w:t>
-      </w:r>
-      <w:r>
-        <w:t xml:space="preserve"> </w:t>
-      </w:r>
-      <w:hyperlink r:id="rId64">
         <w:r>
           <w:rPr>
             <w:rStyle w:val="Hyperlink"/>
@@ -5281,19 +5650,19 @@
         <w:t xml:space="preserve">.</w:t>
       </w:r>
     </w:p>
-    <w:bookmarkEnd w:id="65"/>
-    <w:bookmarkStart w:id="67" w:name="ref-Lu2018"/>
+    <w:bookmarkEnd w:id="63"/>
+    <w:bookmarkStart w:id="65" w:name="ref-Lu2018"/>
     <w:p>
       <w:pPr>
         <w:pStyle w:val="Bibliography"/>
       </w:pPr>
       <w:r>
-        <w:t xml:space="preserve">[16] Lu M, Sadiq S, Feaster DJ, Ishwaran H. Estimating individual treatment effect in observational data using random forest methods. Journal of Computational and Graphical Statistics 2018;27:209–19.</w:t>
-      </w:r>
-      <w:r>
-        <w:t xml:space="preserve"> </w:t>
-      </w:r>
-      <w:hyperlink r:id="rId66">
+        <w:t xml:space="preserve">[15] Lu M, Sadiq S, Feaster DJ, Ishwaran H. Estimating individual treatment effect in observational data using random forest methods. Journal of Computational and Graphical Statistics 2018;27:209–19.</w:t>
+      </w:r>
+      <w:r>
+        <w:t xml:space="preserve"> </w:t>
+      </w:r>
+      <w:hyperlink r:id="rId64">
         <w:r>
           <w:rPr>
             <w:rStyle w:val="Hyperlink"/>
@@ -5305,19 +5674,19 @@
         <w:t xml:space="preserve">.</w:t>
       </w:r>
     </w:p>
-    <w:bookmarkEnd w:id="67"/>
-    <w:bookmarkStart w:id="69" w:name="ref-Wager2018"/>
+    <w:bookmarkEnd w:id="65"/>
+    <w:bookmarkStart w:id="67" w:name="ref-Wager2018"/>
     <w:p>
       <w:pPr>
         <w:pStyle w:val="Bibliography"/>
       </w:pPr>
       <w:r>
-        <w:t xml:space="preserve">[17] Wager S, Athey S. Estimation and inference of heterogeneous treatment effects using random forests. Journal of the American Statistical Association 2018;113:1228–42.</w:t>
-      </w:r>
-      <w:r>
-        <w:t xml:space="preserve"> </w:t>
-      </w:r>
-      <w:hyperlink r:id="rId68">
+        <w:t xml:space="preserve">[16] Wager S, Athey S. Estimation and inference of heterogeneous treatment effects using random forests. Journal of the American Statistical Association 2018;113:1228–42.</w:t>
+      </w:r>
+      <w:r>
+        <w:t xml:space="preserve"> </w:t>
+      </w:r>
+      <w:hyperlink r:id="rId66">
         <w:r>
           <w:rPr>
             <w:rStyle w:val="Hyperlink"/>
@@ -5329,8 +5698,8 @@
         <w:t xml:space="preserve">.</w:t>
       </w:r>
     </w:p>
-    <w:bookmarkEnd w:id="69"/>
-    <w:bookmarkEnd w:id="70"/>
+    <w:bookmarkEnd w:id="67"/>
+    <w:bookmarkEnd w:id="68"/>
     <w:p>
       <w:pPr>
         <w:pStyle w:val="BodyText"/>

</xml_diff>

<commit_message>
fix typos in manuscript
</commit_message>
<xml_diff>
--- a/submission/manuscript.docx
+++ b/submission/manuscript.docx
@@ -3173,97 +3173,19 @@
         </m:r>
       </m:oMath>
       <w:r>
-        <w:t xml:space="preserve">,</w:t>
-      </w:r>
-      <w:r>
-        <w:t xml:space="preserve"> </w:t>
-      </w:r>
-      <w:r>
-        <w:t xml:space="preserve">where</w:t>
-      </w:r>
-      <w:r>
-        <w:t xml:space="preserve"> </w:t>
-      </w:r>
-      <m:oMath>
-        <m:r>
-          <m:rPr>
-            <m:nor/>
-            <m:sty m:val="p"/>
-          </m:rPr>
-          <m:t>expit</m:t>
-        </m:r>
-        <m:r>
-          <m:t>(</m:t>
-        </m:r>
-        <m:r>
-          <m:t>x</m:t>
-        </m:r>
-        <m:r>
-          <m:t>)</m:t>
-        </m:r>
-        <m:r>
-          <m:t>=</m:t>
-        </m:r>
-        <m:f>
-          <m:fPr>
-            <m:type m:val="bar"/>
-          </m:fPr>
-          <m:num>
-            <m:sSup>
-              <m:e>
-                <m:r>
-                  <m:t>e</m:t>
-                </m:r>
-              </m:e>
-              <m:sup>
-                <m:r>
-                  <m:t>x</m:t>
-                </m:r>
-              </m:sup>
-            </m:sSup>
-          </m:num>
-          <m:den>
-            <m:r>
-              <m:t>1</m:t>
-            </m:r>
-            <m:r>
-              <m:t>+</m:t>
-            </m:r>
-            <m:sSup>
-              <m:e>
-                <m:r>
-                  <m:t>e</m:t>
-                </m:r>
-              </m:e>
-              <m:sup>
-                <m:r>
-                  <m:t>x</m:t>
-                </m:r>
-              </m:sup>
-            </m:sSup>
-          </m:den>
-        </m:f>
-      </m:oMath>
-      <w:r>
-        <w:t xml:space="preserve"> </w:t>
-      </w:r>
-      <w:r>
-        <w:t xml:space="preserve">and</w:t>
-      </w:r>
-      <w:r>
-        <w:t xml:space="preserve"> </w:t>
-      </w:r>
-      <w:r>
-        <w:rPr>
-          <w:i/>
-        </w:rPr>
-        <w:t xml:space="preserve">lp</w:t>
-      </w:r>
-      <w:r>
-        <w:t xml:space="preserve"> </w:t>
-      </w:r>
-      <w:r>
-        <w:t xml:space="preserve">is the linear predictor of the prediction model.</w:t>
+        <w:t xml:space="preserve">. This is the method</w:t>
+      </w:r>
+      <w:r>
+        <w:t xml:space="preserve"> </w:t>
+      </w:r>
+      <w:r>
+        <w:t xml:space="preserve">usually considered when performing risk-based assessment of treatment effect</w:t>
+      </w:r>
+      <w:r>
+        <w:t xml:space="preserve"> </w:t>
+      </w:r>
+      <w:r>
+        <w:t xml:space="preserve">heterogeneity in RCT data.</w:t>
       </w:r>
     </w:p>
     <w:p>
@@ -3283,6 +3205,31 @@
         <w:t xml:space="preserve"> </w:t>
       </w:r>
       <m:oMath>
+        <m:acc>
+          <m:accPr>
+            <m:chr m:val="̂"/>
+          </m:accPr>
+          <m:e>
+            <m:r>
+              <m:t>τ</m:t>
+            </m:r>
+          </m:e>
+        </m:acc>
+        <m:r>
+          <m:t>(</m:t>
+        </m:r>
+        <m:r>
+          <m:rPr>
+            <m:sty m:val="b"/>
+          </m:rPr>
+          <m:t>x</m:t>
+        </m:r>
+        <m:r>
+          <m:t>)</m:t>
+        </m:r>
+        <m:r>
+          <m:t>=</m:t>
+        </m:r>
         <m:r>
           <m:rPr>
             <m:nor/>

</xml_diff>

<commit_message>
include dvk's comments to discussion
</commit_message>
<xml_diff>
--- a/submission/manuscript.docx
+++ b/submission/manuscript.docx
@@ -7,25 +7,73 @@
         <w:pStyle w:val="Title"/>
       </w:pPr>
       <w:r>
-        <w:t xml:space="preserve">Continuous</w:t>
-      </w:r>
-      <w:r>
-        <w:t xml:space="preserve"> </w:t>
-      </w:r>
-      <w:r>
-        <w:t xml:space="preserve">risk-based</w:t>
-      </w:r>
-      <w:r>
-        <w:t xml:space="preserve"> </w:t>
-      </w:r>
-      <w:r>
-        <w:t xml:space="preserve">predictive</w:t>
-      </w:r>
-      <w:r>
-        <w:t xml:space="preserve"> </w:t>
-      </w:r>
-      <w:r>
-        <w:t xml:space="preserve">approaches</w:t>
+        <w:t xml:space="preserve">Models</w:t>
+      </w:r>
+      <w:r>
+        <w:t xml:space="preserve"> </w:t>
+      </w:r>
+      <w:r>
+        <w:t xml:space="preserve">including</w:t>
+      </w:r>
+      <w:r>
+        <w:t xml:space="preserve"> </w:t>
+      </w:r>
+      <w:r>
+        <w:t xml:space="preserve">an</w:t>
+      </w:r>
+      <w:r>
+        <w:t xml:space="preserve"> </w:t>
+      </w:r>
+      <w:r>
+        <w:t xml:space="preserve">interaction</w:t>
+      </w:r>
+      <w:r>
+        <w:t xml:space="preserve"> </w:t>
+      </w:r>
+      <w:r>
+        <w:t xml:space="preserve">of</w:t>
+      </w:r>
+      <w:r>
+        <w:t xml:space="preserve"> </w:t>
+      </w:r>
+      <w:r>
+        <w:t xml:space="preserve">treatment</w:t>
+      </w:r>
+      <w:r>
+        <w:t xml:space="preserve"> </w:t>
+      </w:r>
+      <w:r>
+        <w:t xml:space="preserve">with</w:t>
+      </w:r>
+      <w:r>
+        <w:t xml:space="preserve"> </w:t>
+      </w:r>
+      <w:r>
+        <w:t xml:space="preserve">baseline</w:t>
+      </w:r>
+      <w:r>
+        <w:t xml:space="preserve"> </w:t>
+      </w:r>
+      <w:r>
+        <w:t xml:space="preserve">risk</w:t>
+      </w:r>
+      <w:r>
+        <w:t xml:space="preserve"> </w:t>
+      </w:r>
+      <w:r>
+        <w:t xml:space="preserve">were</w:t>
+      </w:r>
+      <w:r>
+        <w:t xml:space="preserve"> </w:t>
+      </w:r>
+      <w:r>
+        <w:t xml:space="preserve">better</w:t>
+      </w:r>
+      <w:r>
+        <w:t xml:space="preserve"> </w:t>
+      </w:r>
+      <w:r>
+        <w:t xml:space="preserve">able</w:t>
       </w:r>
       <w:r>
         <w:t xml:space="preserve"> </w:t>
@@ -37,37 +85,19 @@
         <w:t xml:space="preserve"> </w:t>
       </w:r>
       <w:r>
-        <w:t xml:space="preserve">treatment</w:t>
-      </w:r>
-      <w:r>
-        <w:t xml:space="preserve"> </w:t>
-      </w:r>
-      <w:r>
-        <w:t xml:space="preserve">effect</w:t>
-      </w:r>
-      <w:r>
-        <w:t xml:space="preserve"> </w:t>
-      </w:r>
-      <w:r>
-        <w:t xml:space="preserve">heterogeneity:</w:t>
-      </w:r>
-      <w:r>
-        <w:t xml:space="preserve"> </w:t>
-      </w:r>
-      <w:r>
-        <w:t xml:space="preserve">A</w:t>
-      </w:r>
-      <w:r>
-        <w:t xml:space="preserve"> </w:t>
-      </w:r>
-      <w:r>
-        <w:t xml:space="preserve">simulation</w:t>
-      </w:r>
-      <w:r>
-        <w:t xml:space="preserve"> </w:t>
-      </w:r>
-      <w:r>
-        <w:t xml:space="preserve">study</w:t>
+        <w:t xml:space="preserve">predict</w:t>
+      </w:r>
+      <w:r>
+        <w:t xml:space="preserve"> </w:t>
+      </w:r>
+      <w:r>
+        <w:t xml:space="preserve">absolute</w:t>
+      </w:r>
+      <w:r>
+        <w:t xml:space="preserve"> </w:t>
+      </w:r>
+      <w:r>
+        <w:t xml:space="preserve">benefit</w:t>
       </w:r>
     </w:p>
     <w:p>
@@ -84,73 +114,49 @@
         <w:t xml:space="preserve"> </w:t>
       </w:r>
       <w:r>
-        <w:t xml:space="preserve">Baseline</w:t>
-      </w:r>
-      <w:r>
-        <w:t xml:space="preserve"> </w:t>
-      </w:r>
-      <w:r>
-        <w:t xml:space="preserve">risk</w:t>
-      </w:r>
-      <w:r>
-        <w:t xml:space="preserve"> </w:t>
-      </w:r>
-      <w:r>
-        <w:t xml:space="preserve">is</w:t>
-      </w:r>
-      <w:r>
-        <w:t xml:space="preserve"> </w:t>
-      </w:r>
-      <w:r>
-        <w:t xml:space="preserve">an</w:t>
-      </w:r>
-      <w:r>
-        <w:t xml:space="preserve"> </w:t>
-      </w:r>
-      <w:r>
-        <w:t xml:space="preserve">important</w:t>
-      </w:r>
-      <w:r>
-        <w:t xml:space="preserve"> </w:t>
-      </w:r>
-      <w:r>
-        <w:t xml:space="preserve">determinant</w:t>
-      </w:r>
-      <w:r>
-        <w:t xml:space="preserve"> </w:t>
-      </w:r>
-      <w:r>
-        <w:t xml:space="preserve">of</w:t>
-      </w:r>
-      <w:r>
-        <w:t xml:space="preserve"> </w:t>
-      </w:r>
-      <w:r>
-        <w:t xml:space="preserve">the</w:t>
-      </w:r>
-      <w:r>
-        <w:t xml:space="preserve"> </w:t>
-      </w:r>
-      <w:r>
-        <w:t xml:space="preserve">absolute</w:t>
-      </w:r>
-      <w:r>
-        <w:t xml:space="preserve"> </w:t>
-      </w:r>
-      <w:r>
-        <w:t xml:space="preserve">effect</w:t>
-      </w:r>
-      <w:r>
-        <w:t xml:space="preserve"> </w:t>
-      </w:r>
-      <w:r>
-        <w:t xml:space="preserve">of</w:t>
-      </w:r>
-      <w:r>
-        <w:t xml:space="preserve"> </w:t>
-      </w:r>
-      <w:r>
-        <w:t xml:space="preserve">a</w:t>
+        <w:t xml:space="preserve">To</w:t>
+      </w:r>
+      <w:r>
+        <w:t xml:space="preserve"> </w:t>
+      </w:r>
+      <w:r>
+        <w:t xml:space="preserve">compare</w:t>
+      </w:r>
+      <w:r>
+        <w:t xml:space="preserve"> </w:t>
+      </w:r>
+      <w:r>
+        <w:t xml:space="preserve">different</w:t>
+      </w:r>
+      <w:r>
+        <w:t xml:space="preserve"> </w:t>
+      </w:r>
+      <w:r>
+        <w:t xml:space="preserve">risk-based</w:t>
+      </w:r>
+      <w:r>
+        <w:t xml:space="preserve"> </w:t>
+      </w:r>
+      <w:r>
+        <w:t xml:space="preserve">methods</w:t>
+      </w:r>
+      <w:r>
+        <w:t xml:space="preserve"> </w:t>
+      </w:r>
+      <w:r>
+        <w:t xml:space="preserve">for</w:t>
+      </w:r>
+      <w:r>
+        <w:t xml:space="preserve"> </w:t>
+      </w:r>
+      <w:r>
+        <w:t xml:space="preserve">predicting</w:t>
+      </w:r>
+      <w:r>
+        <w:t xml:space="preserve"> </w:t>
+      </w:r>
+      <w:r>
+        <w:t xml:space="preserve">individualized</w:t>
       </w:r>
       <w:r>
         <w:t xml:space="preserve"> </w:t>
@@ -162,103 +168,13 @@
         <w:t xml:space="preserve"> </w:t>
       </w:r>
       <w:r>
-        <w:t xml:space="preserve">for</w:t>
-      </w:r>
-      <w:r>
-        <w:t xml:space="preserve"> </w:t>
-      </w:r>
-      <w:r>
-        <w:t xml:space="preserve">an</w:t>
-      </w:r>
-      <w:r>
-        <w:t xml:space="preserve"> </w:t>
-      </w:r>
-      <w:r>
-        <w:t xml:space="preserve">individual</w:t>
-      </w:r>
-      <w:r>
-        <w:t xml:space="preserve"> </w:t>
-      </w:r>
-      <w:r>
-        <w:t xml:space="preserve">patient.</w:t>
-      </w:r>
-      <w:r>
-        <w:t xml:space="preserve"> </w:t>
-      </w:r>
-      <w:r>
-        <w:t xml:space="preserve">We</w:t>
-      </w:r>
-      <w:r>
-        <w:t xml:space="preserve"> </w:t>
-      </w:r>
-      <w:r>
-        <w:t xml:space="preserve">aimed</w:t>
-      </w:r>
-      <w:r>
-        <w:t xml:space="preserve"> </w:t>
-      </w:r>
-      <w:r>
-        <w:t xml:space="preserve">to</w:t>
-      </w:r>
-      <w:r>
-        <w:t xml:space="preserve"> </w:t>
-      </w:r>
-      <w:r>
-        <w:t xml:space="preserve">compare</w:t>
-      </w:r>
-      <w:r>
-        <w:t xml:space="preserve"> </w:t>
-      </w:r>
-      <w:r>
-        <w:t xml:space="preserve">different</w:t>
-      </w:r>
-      <w:r>
-        <w:t xml:space="preserve"> </w:t>
-      </w:r>
-      <w:r>
-        <w:t xml:space="preserve">risk-based</w:t>
-      </w:r>
-      <w:r>
-        <w:t xml:space="preserve"> </w:t>
-      </w:r>
-      <w:r>
-        <w:t xml:space="preserve">methods</w:t>
-      </w:r>
-      <w:r>
-        <w:t xml:space="preserve"> </w:t>
-      </w:r>
-      <w:r>
-        <w:t xml:space="preserve">for</w:t>
-      </w:r>
-      <w:r>
-        <w:t xml:space="preserve"> </w:t>
-      </w:r>
-      <w:r>
-        <w:t xml:space="preserve">predicting</w:t>
-      </w:r>
-      <w:r>
-        <w:t xml:space="preserve"> </w:t>
-      </w:r>
-      <w:r>
-        <w:t xml:space="preserve">individualized</w:t>
-      </w:r>
-      <w:r>
-        <w:t xml:space="preserve"> </w:t>
-      </w:r>
-      <w:r>
-        <w:t xml:space="preserve">treatment</w:t>
-      </w:r>
-      <w:r>
-        <w:t xml:space="preserve"> </w:t>
-      </w:r>
-      <w:r>
         <w:t xml:space="preserve">effects</w:t>
       </w:r>
       <w:r>
         <w:t xml:space="preserve"> </w:t>
       </w:r>
       <w:r>
-        <w:t xml:space="preserve">with</w:t>
+        <w:t xml:space="preserve">using</w:t>
       </w:r>
       <w:r>
         <w:t xml:space="preserve"> </w:t>
@@ -312,15 +228,27 @@
         <w:t xml:space="preserve">Design</w:t>
       </w:r>
       <w:r>
-        <w:t xml:space="preserve"> </w:t>
-      </w:r>
-      <w:r>
+        <w:rPr>
+          <w:b/>
+        </w:rPr>
+        <w:t xml:space="preserve"> </w:t>
+      </w:r>
+      <w:r>
+        <w:rPr>
+          <w:b/>
+        </w:rPr>
         <w:t xml:space="preserve">and</w:t>
       </w:r>
       <w:r>
-        <w:t xml:space="preserve"> </w:t>
-      </w:r>
-      <w:r>
+        <w:rPr>
+          <w:b/>
+        </w:rPr>
+        <w:t xml:space="preserve"> </w:t>
+      </w:r>
+      <w:r>
+        <w:rPr>
+          <w:b/>
+        </w:rPr>
         <w:t xml:space="preserve">Setting:</w:t>
       </w:r>
       <w:r>
@@ -345,6 +273,600 @@
         <w:t xml:space="preserve"> </w:t>
       </w:r>
       <w:r>
+        <w:t xml:space="preserve">using</w:t>
+      </w:r>
+      <w:r>
+        <w:t xml:space="preserve"> </w:t>
+      </w:r>
+      <w:r>
+        <w:t xml:space="preserve">diverse</w:t>
+      </w:r>
+      <w:r>
+        <w:t xml:space="preserve"> </w:t>
+      </w:r>
+      <w:r>
+        <w:t xml:space="preserve">assumptions</w:t>
+      </w:r>
+      <w:r>
+        <w:t xml:space="preserve"> </w:t>
+      </w:r>
+      <w:r>
+        <w:t xml:space="preserve">for</w:t>
+      </w:r>
+      <w:r>
+        <w:t xml:space="preserve"> </w:t>
+      </w:r>
+      <w:r>
+        <w:t xml:space="preserve">a</w:t>
+      </w:r>
+      <w:r>
+        <w:t xml:space="preserve"> </w:t>
+      </w:r>
+      <w:r>
+        <w:t xml:space="preserve">baseline</w:t>
+      </w:r>
+      <w:r>
+        <w:t xml:space="preserve"> </w:t>
+      </w:r>
+      <w:r>
+        <w:t xml:space="preserve">prognostic</w:t>
+      </w:r>
+      <w:r>
+        <w:t xml:space="preserve"> </w:t>
+      </w:r>
+      <w:r>
+        <w:t xml:space="preserve">index</w:t>
+      </w:r>
+      <w:r>
+        <w:t xml:space="preserve"> </w:t>
+      </w:r>
+      <w:r>
+        <w:t xml:space="preserve">of</w:t>
+      </w:r>
+      <w:r>
+        <w:t xml:space="preserve"> </w:t>
+      </w:r>
+      <w:r>
+        <w:t xml:space="preserve">risk</w:t>
+      </w:r>
+      <w:r>
+        <w:t xml:space="preserve"> </w:t>
+      </w:r>
+      <w:r>
+        <w:t xml:space="preserve">(PI)</w:t>
+      </w:r>
+      <w:r>
+        <w:t xml:space="preserve"> </w:t>
+      </w:r>
+      <w:r>
+        <w:t xml:space="preserve">and</w:t>
+      </w:r>
+      <w:r>
+        <w:t xml:space="preserve"> </w:t>
+      </w:r>
+      <w:r>
+        <w:t xml:space="preserve">the</w:t>
+      </w:r>
+      <w:r>
+        <w:t xml:space="preserve"> </w:t>
+      </w:r>
+      <w:r>
+        <w:t xml:space="preserve">shape</w:t>
+      </w:r>
+      <w:r>
+        <w:t xml:space="preserve"> </w:t>
+      </w:r>
+      <w:r>
+        <w:t xml:space="preserve">of</w:t>
+      </w:r>
+      <w:r>
+        <w:t xml:space="preserve"> </w:t>
+      </w:r>
+      <w:r>
+        <w:t xml:space="preserve">its</w:t>
+      </w:r>
+      <w:r>
+        <w:t xml:space="preserve"> </w:t>
+      </w:r>
+      <w:r>
+        <w:t xml:space="preserve">intereraction</w:t>
+      </w:r>
+      <w:r>
+        <w:t xml:space="preserve"> </w:t>
+      </w:r>
+      <w:r>
+        <w:t xml:space="preserve">with</w:t>
+      </w:r>
+      <w:r>
+        <w:t xml:space="preserve"> </w:t>
+      </w:r>
+      <w:r>
+        <w:t xml:space="preserve">treatment</w:t>
+      </w:r>
+      <w:r>
+        <w:t xml:space="preserve"> </w:t>
+      </w:r>
+      <w:r>
+        <w:t xml:space="preserve">(none,</w:t>
+      </w:r>
+      <w:r>
+        <w:t xml:space="preserve"> </w:t>
+      </w:r>
+      <w:r>
+        <w:t xml:space="preserve">linear</w:t>
+      </w:r>
+      <w:r>
+        <w:t xml:space="preserve"> </w:t>
+      </w:r>
+      <w:r>
+        <w:t xml:space="preserve">or</w:t>
+      </w:r>
+      <w:r>
+        <w:t xml:space="preserve"> </w:t>
+      </w:r>
+      <w:r>
+        <w:t xml:space="preserve">quadratic).</w:t>
+      </w:r>
+      <w:r>
+        <w:t xml:space="preserve"> </w:t>
+      </w:r>
+      <w:r>
+        <w:t xml:space="preserve">In</w:t>
+      </w:r>
+      <w:r>
+        <w:t xml:space="preserve"> </w:t>
+      </w:r>
+      <w:r>
+        <w:t xml:space="preserve">each</w:t>
+      </w:r>
+      <w:r>
+        <w:t xml:space="preserve"> </w:t>
+      </w:r>
+      <w:r>
+        <w:t xml:space="preserve">sample</w:t>
+      </w:r>
+      <w:r>
+        <w:t xml:space="preserve"> </w:t>
+      </w:r>
+      <w:r>
+        <w:t xml:space="preserve">we</w:t>
+      </w:r>
+      <w:r>
+        <w:t xml:space="preserve"> </w:t>
+      </w:r>
+      <w:r>
+        <w:t xml:space="preserve">predicted</w:t>
+      </w:r>
+      <w:r>
+        <w:t xml:space="preserve"> </w:t>
+      </w:r>
+      <w:r>
+        <w:t xml:space="preserve">absolute</w:t>
+      </w:r>
+      <w:r>
+        <w:t xml:space="preserve"> </w:t>
+      </w:r>
+      <w:r>
+        <w:t xml:space="preserve">benefit</w:t>
+      </w:r>
+      <w:r>
+        <w:t xml:space="preserve"> </w:t>
+      </w:r>
+      <w:r>
+        <w:t xml:space="preserve">using:</w:t>
+      </w:r>
+      <w:r>
+        <w:t xml:space="preserve"> </w:t>
+      </w:r>
+      <w:r>
+        <w:t xml:space="preserve">models</w:t>
+      </w:r>
+      <w:r>
+        <w:t xml:space="preserve"> </w:t>
+      </w:r>
+      <w:r>
+        <w:t xml:space="preserve">with</w:t>
+      </w:r>
+      <w:r>
+        <w:t xml:space="preserve"> </w:t>
+      </w:r>
+      <w:r>
+        <w:t xml:space="preserve">the</w:t>
+      </w:r>
+      <w:r>
+        <w:t xml:space="preserve"> </w:t>
+      </w:r>
+      <w:r>
+        <w:t xml:space="preserve">PI</w:t>
+      </w:r>
+      <w:r>
+        <w:t xml:space="preserve"> </w:t>
+      </w:r>
+      <w:r>
+        <w:t xml:space="preserve">and</w:t>
+      </w:r>
+      <w:r>
+        <w:t xml:space="preserve"> </w:t>
+      </w:r>
+      <w:r>
+        <w:t xml:space="preserve">a</w:t>
+      </w:r>
+      <w:r>
+        <w:t xml:space="preserve"> </w:t>
+      </w:r>
+      <w:r>
+        <w:t xml:space="preserve">constant</w:t>
+      </w:r>
+      <w:r>
+        <w:t xml:space="preserve"> </w:t>
+      </w:r>
+      <w:r>
+        <w:t xml:space="preserve">relative</w:t>
+      </w:r>
+      <w:r>
+        <w:t xml:space="preserve"> </w:t>
+      </w:r>
+      <w:r>
+        <w:t xml:space="preserve">treatment</w:t>
+      </w:r>
+      <w:r>
+        <w:t xml:space="preserve"> </w:t>
+      </w:r>
+      <w:r>
+        <w:t xml:space="preserve">effect;</w:t>
+      </w:r>
+      <w:r>
+        <w:t xml:space="preserve"> </w:t>
+      </w:r>
+      <w:r>
+        <w:t xml:space="preserve">models</w:t>
+      </w:r>
+      <w:r>
+        <w:t xml:space="preserve"> </w:t>
+      </w:r>
+      <w:r>
+        <w:t xml:space="preserve">including</w:t>
+      </w:r>
+      <w:r>
+        <w:t xml:space="preserve"> </w:t>
+      </w:r>
+      <w:r>
+        <w:t xml:space="preserve">an</w:t>
+      </w:r>
+      <w:r>
+        <w:t xml:space="preserve"> </w:t>
+      </w:r>
+      <w:r>
+        <w:t xml:space="preserve">interaction</w:t>
+      </w:r>
+      <w:r>
+        <w:t xml:space="preserve"> </w:t>
+      </w:r>
+      <w:r>
+        <w:t xml:space="preserve">of</w:t>
+      </w:r>
+      <w:r>
+        <w:t xml:space="preserve"> </w:t>
+      </w:r>
+      <w:r>
+        <w:t xml:space="preserve">treatment</w:t>
+      </w:r>
+      <w:r>
+        <w:t xml:space="preserve"> </w:t>
+      </w:r>
+      <w:r>
+        <w:t xml:space="preserve">with</w:t>
+      </w:r>
+      <w:r>
+        <w:t xml:space="preserve"> </w:t>
+      </w:r>
+      <w:r>
+        <w:t xml:space="preserve">the</w:t>
+      </w:r>
+      <w:r>
+        <w:t xml:space="preserve"> </w:t>
+      </w:r>
+      <w:r>
+        <w:t xml:space="preserve">PI;</w:t>
+      </w:r>
+      <w:r>
+        <w:t xml:space="preserve"> </w:t>
+      </w:r>
+      <w:r>
+        <w:t xml:space="preserve">stratification</w:t>
+      </w:r>
+      <w:r>
+        <w:t xml:space="preserve"> </w:t>
+      </w:r>
+      <w:r>
+        <w:t xml:space="preserve">in</w:t>
+      </w:r>
+      <w:r>
+        <w:t xml:space="preserve"> </w:t>
+      </w:r>
+      <w:r>
+        <w:t xml:space="preserve">4</w:t>
+      </w:r>
+      <w:r>
+        <w:t xml:space="preserve"> </w:t>
+      </w:r>
+      <w:r>
+        <w:t xml:space="preserve">quarters</w:t>
+      </w:r>
+      <w:r>
+        <w:t xml:space="preserve"> </w:t>
+      </w:r>
+      <w:r>
+        <w:t xml:space="preserve">of</w:t>
+      </w:r>
+      <w:r>
+        <w:t xml:space="preserve"> </w:t>
+      </w:r>
+      <w:r>
+        <w:t xml:space="preserve">the</w:t>
+      </w:r>
+      <w:r>
+        <w:t xml:space="preserve"> </w:t>
+      </w:r>
+      <w:r>
+        <w:t xml:space="preserve">PI;</w:t>
+      </w:r>
+      <w:r>
+        <w:t xml:space="preserve"> </w:t>
+      </w:r>
+      <w:r>
+        <w:t xml:space="preserve">nonlinear</w:t>
+      </w:r>
+      <w:r>
+        <w:t xml:space="preserve"> </w:t>
+      </w:r>
+      <w:r>
+        <w:t xml:space="preserve">transformations</w:t>
+      </w:r>
+      <w:r>
+        <w:t xml:space="preserve"> </w:t>
+      </w:r>
+      <w:r>
+        <w:t xml:space="preserve">of</w:t>
+      </w:r>
+      <w:r>
+        <w:t xml:space="preserve"> </w:t>
+      </w:r>
+      <w:r>
+        <w:t xml:space="preserve">the</w:t>
+      </w:r>
+      <w:r>
+        <w:t xml:space="preserve"> </w:t>
+      </w:r>
+      <w:r>
+        <w:t xml:space="preserve">PI</w:t>
+      </w:r>
+      <w:r>
+        <w:t xml:space="preserve"> </w:t>
+      </w:r>
+      <w:r>
+        <w:t xml:space="preserve">(restricted</w:t>
+      </w:r>
+      <w:r>
+        <w:t xml:space="preserve"> </w:t>
+      </w:r>
+      <w:r>
+        <w:t xml:space="preserve">cubic</w:t>
+      </w:r>
+      <w:r>
+        <w:t xml:space="preserve"> </w:t>
+      </w:r>
+      <w:r>
+        <w:t xml:space="preserve">splines</w:t>
+      </w:r>
+      <w:r>
+        <w:t xml:space="preserve"> </w:t>
+      </w:r>
+      <w:r>
+        <w:t xml:space="preserve">with</w:t>
+      </w:r>
+      <w:r>
+        <w:t xml:space="preserve"> </w:t>
+      </w:r>
+      <w:r>
+        <w:t xml:space="preserve">3,</w:t>
+      </w:r>
+      <w:r>
+        <w:t xml:space="preserve"> </w:t>
+      </w:r>
+      <w:r>
+        <w:t xml:space="preserve">4</w:t>
+      </w:r>
+      <w:r>
+        <w:t xml:space="preserve"> </w:t>
+      </w:r>
+      <w:r>
+        <w:t xml:space="preserve">and</w:t>
+      </w:r>
+      <w:r>
+        <w:t xml:space="preserve"> </w:t>
+      </w:r>
+      <w:r>
+        <w:t xml:space="preserve">5</w:t>
+      </w:r>
+      <w:r>
+        <w:t xml:space="preserve"> </w:t>
+      </w:r>
+      <w:r>
+        <w:t xml:space="preserve">knots);</w:t>
+      </w:r>
+      <w:r>
+        <w:t xml:space="preserve"> </w:t>
+      </w:r>
+      <w:r>
+        <w:t xml:space="preserve">an</w:t>
+      </w:r>
+      <w:r>
+        <w:t xml:space="preserve"> </w:t>
+      </w:r>
+      <w:r>
+        <w:t xml:space="preserve">adaptive</w:t>
+      </w:r>
+      <w:r>
+        <w:t xml:space="preserve"> </w:t>
+      </w:r>
+      <w:r>
+        <w:t xml:space="preserve">model</w:t>
+      </w:r>
+      <w:r>
+        <w:t xml:space="preserve"> </w:t>
+      </w:r>
+      <w:r>
+        <w:t xml:space="preserve">selection</w:t>
+      </w:r>
+      <w:r>
+        <w:t xml:space="preserve"> </w:t>
+      </w:r>
+      <w:r>
+        <w:t xml:space="preserve">approach</w:t>
+      </w:r>
+      <w:r>
+        <w:t xml:space="preserve"> </w:t>
+      </w:r>
+      <w:r>
+        <w:t xml:space="preserve">based</w:t>
+      </w:r>
+      <w:r>
+        <w:t xml:space="preserve"> </w:t>
+      </w:r>
+      <w:r>
+        <w:t xml:space="preserve">on</w:t>
+      </w:r>
+      <w:r>
+        <w:t xml:space="preserve"> </w:t>
+      </w:r>
+      <w:r>
+        <w:t xml:space="preserve">Akaike’s</w:t>
+      </w:r>
+      <w:r>
+        <w:t xml:space="preserve"> </w:t>
+      </w:r>
+      <w:r>
+        <w:t xml:space="preserve">Information</w:t>
+      </w:r>
+      <w:r>
+        <w:t xml:space="preserve"> </w:t>
+      </w:r>
+      <w:r>
+        <w:t xml:space="preserve">Criterion.</w:t>
+      </w:r>
+      <w:r>
+        <w:t xml:space="preserve"> </w:t>
+      </w:r>
+      <w:r>
+        <w:t xml:space="preserve">We</w:t>
+      </w:r>
+      <w:r>
+        <w:t xml:space="preserve"> </w:t>
+      </w:r>
+      <w:r>
+        <w:t xml:space="preserve">evaluated</w:t>
+      </w:r>
+      <w:r>
+        <w:t xml:space="preserve"> </w:t>
+      </w:r>
+      <w:r>
+        <w:t xml:space="preserve">predictive</w:t>
+      </w:r>
+      <w:r>
+        <w:t xml:space="preserve"> </w:t>
+      </w:r>
+      <w:r>
+        <w:t xml:space="preserve">performance</w:t>
+      </w:r>
+      <w:r>
+        <w:t xml:space="preserve"> </w:t>
+      </w:r>
+      <w:r>
+        <w:t xml:space="preserve">using</w:t>
+      </w:r>
+      <w:r>
+        <w:t xml:space="preserve"> </w:t>
+      </w:r>
+      <w:r>
+        <w:t xml:space="preserve">root</w:t>
+      </w:r>
+      <w:r>
+        <w:t xml:space="preserve"> </w:t>
+      </w:r>
+      <w:r>
+        <w:t xml:space="preserve">mean</w:t>
+      </w:r>
+      <w:r>
+        <w:t xml:space="preserve"> </w:t>
+      </w:r>
+      <w:r>
+        <w:t xml:space="preserve">squared</w:t>
+      </w:r>
+      <w:r>
+        <w:t xml:space="preserve"> </w:t>
+      </w:r>
+      <w:r>
+        <w:t xml:space="preserve">error</w:t>
+      </w:r>
+      <w:r>
+        <w:t xml:space="preserve"> </w:t>
+      </w:r>
+      <w:r>
+        <w:t xml:space="preserve">and</w:t>
+      </w:r>
+      <w:r>
+        <w:t xml:space="preserve"> </w:t>
+      </w:r>
+      <w:r>
+        <w:t xml:space="preserve">measures</w:t>
+      </w:r>
+      <w:r>
+        <w:t xml:space="preserve"> </w:t>
+      </w:r>
+      <w:r>
+        <w:t xml:space="preserve">of</w:t>
+      </w:r>
+      <w:r>
+        <w:t xml:space="preserve"> </w:t>
+      </w:r>
+      <w:r>
+        <w:t xml:space="preserve">discrimination</w:t>
+      </w:r>
+      <w:r>
+        <w:t xml:space="preserve"> </w:t>
+      </w:r>
+      <w:r>
+        <w:t xml:space="preserve">and</w:t>
+      </w:r>
+      <w:r>
+        <w:t xml:space="preserve"> </w:t>
+      </w:r>
+      <w:r>
+        <w:t xml:space="preserve">calibration</w:t>
+      </w:r>
+      <w:r>
+        <w:t xml:space="preserve"> </w:t>
+      </w:r>
+      <w:r>
+        <w:t xml:space="preserve">for</w:t>
+      </w:r>
+      <w:r>
+        <w:t xml:space="preserve"> </w:t>
+      </w:r>
+      <w:r>
+        <w:t xml:space="preserve">benefit.</w:t>
+      </w:r>
+      <w:r>
+        <w:t xml:space="preserve"> </w:t>
+      </w:r>
+      <w:r>
+        <w:t xml:space="preserve">Starting</w:t>
+      </w:r>
+      <w:r>
+        <w:t xml:space="preserve"> </w:t>
+      </w:r>
+      <w:r>
         <w:t xml:space="preserve">from</w:t>
       </w:r>
       <w:r>
@@ -357,55 +879,67 @@
         <w:t xml:space="preserve"> </w:t>
       </w:r>
       <w:r>
-        <w:t xml:space="preserve">superpopulation</w:t>
-      </w:r>
-      <w:r>
-        <w:t xml:space="preserve"> </w:t>
-      </w:r>
-      <w:r>
-        <w:t xml:space="preserve">with</w:t>
-      </w:r>
-      <w:r>
-        <w:t xml:space="preserve"> </w:t>
-      </w:r>
-      <w:r>
-        <w:t xml:space="preserve">diverse</w:t>
-      </w:r>
-      <w:r>
-        <w:t xml:space="preserve"> </w:t>
-      </w:r>
-      <w:r>
-        <w:t xml:space="preserve">assumptions</w:t>
-      </w:r>
-      <w:r>
-        <w:t xml:space="preserve"> </w:t>
-      </w:r>
-      <w:r>
-        <w:t xml:space="preserve">for</w:t>
-      </w:r>
-      <w:r>
-        <w:t xml:space="preserve"> </w:t>
-      </w:r>
-      <w:r>
-        <w:t xml:space="preserve">a</w:t>
-      </w:r>
-      <w:r>
-        <w:t xml:space="preserve"> </w:t>
-      </w:r>
-      <w:r>
-        <w:t xml:space="preserve">baseline</w:t>
-      </w:r>
-      <w:r>
-        <w:t xml:space="preserve"> </w:t>
-      </w:r>
-      <w:r>
-        <w:t xml:space="preserve">prognostic</w:t>
-      </w:r>
-      <w:r>
-        <w:t xml:space="preserve"> </w:t>
-      </w:r>
-      <w:r>
-        <w:t xml:space="preserve">index</w:t>
+        <w:t xml:space="preserve">base</w:t>
+      </w:r>
+      <w:r>
+        <w:t xml:space="preserve"> </w:t>
+      </w:r>
+      <w:r>
+        <w:t xml:space="preserve">case</w:t>
+      </w:r>
+      <w:r>
+        <w:t xml:space="preserve"> </w:t>
+      </w:r>
+      <w:r>
+        <w:t xml:space="preserve">scenario</w:t>
+      </w:r>
+      <w:r>
+        <w:t xml:space="preserve"> </w:t>
+      </w:r>
+      <w:r>
+        <w:t xml:space="preserve">(sample</w:t>
+      </w:r>
+      <w:r>
+        <w:t xml:space="preserve"> </w:t>
+      </w:r>
+      <w:r>
+        <w:t xml:space="preserve">size</w:t>
+      </w:r>
+      <w:r>
+        <w:t xml:space="preserve"> </w:t>
+      </w:r>
+      <w:r>
+        <w:t xml:space="preserve">4,250,</w:t>
+      </w:r>
+      <w:r>
+        <w:t xml:space="preserve"> </w:t>
+      </w:r>
+      <w:r>
+        <w:t xml:space="preserve">treatment</w:t>
+      </w:r>
+      <w:r>
+        <w:t xml:space="preserve"> </w:t>
+      </w:r>
+      <w:r>
+        <w:t xml:space="preserve">odds</w:t>
+      </w:r>
+      <w:r>
+        <w:t xml:space="preserve"> </w:t>
+      </w:r>
+      <w:r>
+        <w:t xml:space="preserve">ratio</w:t>
+      </w:r>
+      <w:r>
+        <w:t xml:space="preserve"> </w:t>
+      </w:r>
+      <w:r>
+        <w:t xml:space="preserve">0.8,</w:t>
+      </w:r>
+      <w:r>
+        <w:t xml:space="preserve"> </w:t>
+      </w:r>
+      <w:r>
+        <w:t xml:space="preserve">AUC</w:t>
       </w:r>
       <w:r>
         <w:t xml:space="preserve"> </w:t>
@@ -417,13 +951,61 @@
         <w:t xml:space="preserve"> </w:t>
       </w:r>
       <w:r>
-        <w:t xml:space="preserve">risk</w:t>
-      </w:r>
-      <w:r>
-        <w:t xml:space="preserve"> </w:t>
-      </w:r>
-      <w:r>
-        <w:t xml:space="preserve">(PI),</w:t>
+        <w:t xml:space="preserve">the</w:t>
+      </w:r>
+      <w:r>
+        <w:t xml:space="preserve"> </w:t>
+      </w:r>
+      <w:r>
+        <w:t xml:space="preserve">PI</w:t>
+      </w:r>
+      <w:r>
+        <w:t xml:space="preserve"> </w:t>
+      </w:r>
+      <w:r>
+        <w:t xml:space="preserve">0.75),</w:t>
+      </w:r>
+      <w:r>
+        <w:t xml:space="preserve"> </w:t>
+      </w:r>
+      <w:r>
+        <w:t xml:space="preserve">we</w:t>
+      </w:r>
+      <w:r>
+        <w:t xml:space="preserve"> </w:t>
+      </w:r>
+      <w:r>
+        <w:t xml:space="preserve">varied</w:t>
+      </w:r>
+      <w:r>
+        <w:t xml:space="preserve"> </w:t>
+      </w:r>
+      <w:r>
+        <w:t xml:space="preserve">sample</w:t>
+      </w:r>
+      <w:r>
+        <w:t xml:space="preserve"> </w:t>
+      </w:r>
+      <w:r>
+        <w:t xml:space="preserve">size,</w:t>
+      </w:r>
+      <w:r>
+        <w:t xml:space="preserve"> </w:t>
+      </w:r>
+      <w:r>
+        <w:t xml:space="preserve">treatment</w:t>
+      </w:r>
+      <w:r>
+        <w:t xml:space="preserve"> </w:t>
+      </w:r>
+      <w:r>
+        <w:t xml:space="preserve">effect</w:t>
+      </w:r>
+      <w:r>
+        <w:t xml:space="preserve"> </w:t>
+      </w:r>
+      <w:r>
+        <w:t xml:space="preserve">strength,</w:t>
       </w:r>
       <w:r>
         <w:t xml:space="preserve"> </w:t>
@@ -435,811 +1017,13 @@
         <w:t xml:space="preserve"> </w:t>
       </w:r>
       <w:r>
-        <w:t xml:space="preserve">for</w:t>
-      </w:r>
-      <w:r>
-        <w:t xml:space="preserve"> </w:t>
-      </w:r>
-      <w:r>
         <w:t xml:space="preserve">the</w:t>
       </w:r>
       <w:r>
         <w:t xml:space="preserve"> </w:t>
       </w:r>
       <w:r>
-        <w:t xml:space="preserve">shape</w:t>
-      </w:r>
-      <w:r>
-        <w:t xml:space="preserve"> </w:t>
-      </w:r>
-      <w:r>
-        <w:t xml:space="preserve">of</w:t>
-      </w:r>
-      <w:r>
-        <w:t xml:space="preserve"> </w:t>
-      </w:r>
-      <w:r>
-        <w:t xml:space="preserve">the</w:t>
-      </w:r>
-      <w:r>
-        <w:t xml:space="preserve"> </w:t>
-      </w:r>
-      <w:r>
-        <w:t xml:space="preserve">interaction</w:t>
-      </w:r>
-      <w:r>
-        <w:t xml:space="preserve"> </w:t>
-      </w:r>
-      <w:r>
-        <w:t xml:space="preserve">between</w:t>
-      </w:r>
-      <w:r>
-        <w:t xml:space="preserve"> </w:t>
-      </w:r>
-      <w:r>
-        <w:t xml:space="preserve">the</w:t>
-      </w:r>
-      <w:r>
-        <w:t xml:space="preserve"> </w:t>
-      </w:r>
-      <w:r>
-        <w:t xml:space="preserve">PI</w:t>
-      </w:r>
-      <w:r>
-        <w:t xml:space="preserve"> </w:t>
-      </w:r>
-      <w:r>
-        <w:t xml:space="preserve">and</w:t>
-      </w:r>
-      <w:r>
-        <w:t xml:space="preserve"> </w:t>
-      </w:r>
-      <w:r>
-        <w:t xml:space="preserve">treatment</w:t>
-      </w:r>
-      <w:r>
-        <w:t xml:space="preserve"> </w:t>
-      </w:r>
-      <w:r>
-        <w:t xml:space="preserve">(no,</w:t>
-      </w:r>
-      <w:r>
-        <w:t xml:space="preserve"> </w:t>
-      </w:r>
-      <w:r>
-        <w:t xml:space="preserve">linear</w:t>
-      </w:r>
-      <w:r>
-        <w:t xml:space="preserve"> </w:t>
-      </w:r>
-      <w:r>
-        <w:t xml:space="preserve">or</w:t>
-      </w:r>
-      <w:r>
-        <w:t xml:space="preserve"> </w:t>
-      </w:r>
-      <w:r>
-        <w:t xml:space="preserve">quadratic</w:t>
-      </w:r>
-      <w:r>
-        <w:t xml:space="preserve"> </w:t>
-      </w:r>
-      <w:r>
-        <w:t xml:space="preserve">interaction).</w:t>
-      </w:r>
-      <w:r>
-        <w:t xml:space="preserve"> </w:t>
-      </w:r>
-      <w:r>
-        <w:t xml:space="preserve">In</w:t>
-      </w:r>
-      <w:r>
-        <w:t xml:space="preserve"> </w:t>
-      </w:r>
-      <w:r>
-        <w:t xml:space="preserve">each</w:t>
-      </w:r>
-      <w:r>
-        <w:t xml:space="preserve"> </w:t>
-      </w:r>
-      <w:r>
-        <w:t xml:space="preserve">sample,</w:t>
-      </w:r>
-      <w:r>
-        <w:t xml:space="preserve"> </w:t>
-      </w:r>
-      <w:r>
-        <w:t xml:space="preserve">we</w:t>
-      </w:r>
-      <w:r>
-        <w:t xml:space="preserve"> </w:t>
-      </w:r>
-      <w:r>
-        <w:t xml:space="preserve">fitted</w:t>
-      </w:r>
-      <w:r>
-        <w:t xml:space="preserve"> </w:t>
-      </w:r>
-      <w:r>
-        <w:t xml:space="preserve">different</w:t>
-      </w:r>
-      <w:r>
-        <w:t xml:space="preserve"> </w:t>
-      </w:r>
-      <w:r>
-        <w:t xml:space="preserve">models</w:t>
-      </w:r>
-      <w:r>
-        <w:t xml:space="preserve"> </w:t>
-      </w:r>
-      <w:r>
-        <w:t xml:space="preserve">for</w:t>
-      </w:r>
-      <w:r>
-        <w:t xml:space="preserve"> </w:t>
-      </w:r>
-      <w:r>
-        <w:t xml:space="preserve">predicting</w:t>
-      </w:r>
-      <w:r>
-        <w:t xml:space="preserve"> </w:t>
-      </w:r>
-      <w:r>
-        <w:t xml:space="preserve">absolute</w:t>
-      </w:r>
-      <w:r>
-        <w:t xml:space="preserve"> </w:t>
-      </w:r>
-      <w:r>
-        <w:t xml:space="preserve">benefit:</w:t>
-      </w:r>
-      <w:r>
-        <w:t xml:space="preserve"> </w:t>
-      </w:r>
-      <w:r>
-        <w:t xml:space="preserve">a</w:t>
-      </w:r>
-      <w:r>
-        <w:t xml:space="preserve"> </w:t>
-      </w:r>
-      <w:r>
-        <w:t xml:space="preserve">model</w:t>
-      </w:r>
-      <w:r>
-        <w:t xml:space="preserve"> </w:t>
-      </w:r>
-      <w:r>
-        <w:t xml:space="preserve">with</w:t>
-      </w:r>
-      <w:r>
-        <w:t xml:space="preserve"> </w:t>
-      </w:r>
-      <w:r>
-        <w:t xml:space="preserve">the</w:t>
-      </w:r>
-      <w:r>
-        <w:t xml:space="preserve"> </w:t>
-      </w:r>
-      <w:r>
-        <w:t xml:space="preserve">PI</w:t>
-      </w:r>
-      <w:r>
-        <w:t xml:space="preserve"> </w:t>
-      </w:r>
-      <w:r>
-        <w:t xml:space="preserve">and</w:t>
-      </w:r>
-      <w:r>
-        <w:t xml:space="preserve"> </w:t>
-      </w:r>
-      <w:r>
-        <w:t xml:space="preserve">a</w:t>
-      </w:r>
-      <w:r>
-        <w:t xml:space="preserve"> </w:t>
-      </w:r>
-      <w:r>
-        <w:t xml:space="preserve">constant</w:t>
-      </w:r>
-      <w:r>
-        <w:t xml:space="preserve"> </w:t>
-      </w:r>
-      <w:r>
-        <w:t xml:space="preserve">relative</w:t>
-      </w:r>
-      <w:r>
-        <w:t xml:space="preserve"> </w:t>
-      </w:r>
-      <w:r>
-        <w:t xml:space="preserve">treatment</w:t>
-      </w:r>
-      <w:r>
-        <w:t xml:space="preserve"> </w:t>
-      </w:r>
-      <w:r>
-        <w:t xml:space="preserve">effect</w:t>
-      </w:r>
-      <w:r>
-        <w:t xml:space="preserve"> </w:t>
-      </w:r>
-      <w:r>
-        <w:t xml:space="preserve">and</w:t>
-      </w:r>
-      <w:r>
-        <w:t xml:space="preserve"> </w:t>
-      </w:r>
-      <w:r>
-        <w:t xml:space="preserve">models</w:t>
-      </w:r>
-      <w:r>
-        <w:t xml:space="preserve"> </w:t>
-      </w:r>
-      <w:r>
-        <w:t xml:space="preserve">including</w:t>
-      </w:r>
-      <w:r>
-        <w:t xml:space="preserve"> </w:t>
-      </w:r>
-      <w:r>
-        <w:t xml:space="preserve">an</w:t>
-      </w:r>
-      <w:r>
-        <w:t xml:space="preserve"> </w:t>
-      </w:r>
-      <w:r>
-        <w:t xml:space="preserve">interaction</w:t>
-      </w:r>
-      <w:r>
-        <w:t xml:space="preserve"> </w:t>
-      </w:r>
-      <w:r>
-        <w:t xml:space="preserve">of</w:t>
-      </w:r>
-      <w:r>
-        <w:t xml:space="preserve"> </w:t>
-      </w:r>
-      <w:r>
-        <w:t xml:space="preserve">treatment</w:t>
-      </w:r>
-      <w:r>
-        <w:t xml:space="preserve"> </w:t>
-      </w:r>
-      <w:r>
-        <w:t xml:space="preserve">assignment</w:t>
-      </w:r>
-      <w:r>
-        <w:t xml:space="preserve"> </w:t>
-      </w:r>
-      <w:r>
-        <w:t xml:space="preserve">with</w:t>
-      </w:r>
-      <w:r>
-        <w:t xml:space="preserve"> </w:t>
-      </w:r>
-      <w:r>
-        <w:t xml:space="preserve">the</w:t>
-      </w:r>
-      <w:r>
-        <w:t xml:space="preserve"> </w:t>
-      </w:r>
-      <w:r>
-        <w:t xml:space="preserve">PI,</w:t>
-      </w:r>
-      <w:r>
-        <w:t xml:space="preserve"> </w:t>
-      </w:r>
-      <w:r>
-        <w:t xml:space="preserve">with</w:t>
-      </w:r>
-      <w:r>
-        <w:t xml:space="preserve"> </w:t>
-      </w:r>
-      <w:r>
-        <w:t xml:space="preserve">4</w:t>
-      </w:r>
-      <w:r>
-        <w:t xml:space="preserve"> </w:t>
-      </w:r>
-      <w:r>
-        <w:t xml:space="preserve">quarters</w:t>
-      </w:r>
-      <w:r>
-        <w:t xml:space="preserve"> </w:t>
-      </w:r>
-      <w:r>
-        <w:t xml:space="preserve">of</w:t>
-      </w:r>
-      <w:r>
-        <w:t xml:space="preserve"> </w:t>
-      </w:r>
-      <w:r>
-        <w:t xml:space="preserve">the</w:t>
-      </w:r>
-      <w:r>
-        <w:t xml:space="preserve"> </w:t>
-      </w:r>
-      <w:r>
-        <w:t xml:space="preserve">PI,</w:t>
-      </w:r>
-      <w:r>
-        <w:t xml:space="preserve"> </w:t>
-      </w:r>
-      <w:r>
-        <w:t xml:space="preserve">and</w:t>
-      </w:r>
-      <w:r>
-        <w:t xml:space="preserve"> </w:t>
-      </w:r>
-      <w:r>
-        <w:t xml:space="preserve">with</w:t>
-      </w:r>
-      <w:r>
-        <w:t xml:space="preserve"> </w:t>
-      </w:r>
-      <w:r>
-        <w:t xml:space="preserve">nonlinear</w:t>
-      </w:r>
-      <w:r>
-        <w:t xml:space="preserve"> </w:t>
-      </w:r>
-      <w:r>
-        <w:t xml:space="preserve">transformations</w:t>
-      </w:r>
-      <w:r>
-        <w:t xml:space="preserve"> </w:t>
-      </w:r>
-      <w:r>
-        <w:t xml:space="preserve">of</w:t>
-      </w:r>
-      <w:r>
-        <w:t xml:space="preserve"> </w:t>
-      </w:r>
-      <w:r>
-        <w:t xml:space="preserve">the</w:t>
-      </w:r>
-      <w:r>
-        <w:t xml:space="preserve"> </w:t>
-      </w:r>
-      <w:r>
-        <w:t xml:space="preserve">PI</w:t>
-      </w:r>
-      <w:r>
-        <w:t xml:space="preserve"> </w:t>
-      </w:r>
-      <w:r>
-        <w:t xml:space="preserve">(restricted</w:t>
-      </w:r>
-      <w:r>
-        <w:t xml:space="preserve"> </w:t>
-      </w:r>
-      <w:r>
-        <w:t xml:space="preserve">cubic</w:t>
-      </w:r>
-      <w:r>
-        <w:t xml:space="preserve"> </w:t>
-      </w:r>
-      <w:r>
-        <w:t xml:space="preserve">splines</w:t>
-      </w:r>
-      <w:r>
-        <w:t xml:space="preserve"> </w:t>
-      </w:r>
-      <w:r>
-        <w:t xml:space="preserve">with</w:t>
-      </w:r>
-      <w:r>
-        <w:t xml:space="preserve"> </w:t>
-      </w:r>
-      <w:r>
-        <w:t xml:space="preserve">3,</w:t>
-      </w:r>
-      <w:r>
-        <w:t xml:space="preserve"> </w:t>
-      </w:r>
-      <w:r>
-        <w:t xml:space="preserve">4</w:t>
-      </w:r>
-      <w:r>
-        <w:t xml:space="preserve"> </w:t>
-      </w:r>
-      <w:r>
-        <w:t xml:space="preserve">and</w:t>
-      </w:r>
-      <w:r>
-        <w:t xml:space="preserve"> </w:t>
-      </w:r>
-      <w:r>
-        <w:t xml:space="preserve">5</w:t>
-      </w:r>
-      <w:r>
-        <w:t xml:space="preserve"> </w:t>
-      </w:r>
-      <w:r>
-        <w:t xml:space="preserve">knots).</w:t>
-      </w:r>
-      <w:r>
-        <w:t xml:space="preserve"> </w:t>
-      </w:r>
-      <w:r>
-        <w:t xml:space="preserve">We</w:t>
-      </w:r>
-      <w:r>
-        <w:t xml:space="preserve"> </w:t>
-      </w:r>
-      <w:r>
-        <w:t xml:space="preserve">also</w:t>
-      </w:r>
-      <w:r>
-        <w:t xml:space="preserve"> </w:t>
-      </w:r>
-      <w:r>
-        <w:t xml:space="preserve">used</w:t>
-      </w:r>
-      <w:r>
-        <w:t xml:space="preserve"> </w:t>
-      </w:r>
-      <w:r>
-        <w:t xml:space="preserve">an</w:t>
-      </w:r>
-      <w:r>
-        <w:t xml:space="preserve"> </w:t>
-      </w:r>
-      <w:r>
-        <w:t xml:space="preserve">adaptive</w:t>
-      </w:r>
-      <w:r>
-        <w:t xml:space="preserve"> </w:t>
-      </w:r>
-      <w:r>
-        <w:t xml:space="preserve">model</w:t>
-      </w:r>
-      <w:r>
-        <w:t xml:space="preserve"> </w:t>
-      </w:r>
-      <w:r>
-        <w:t xml:space="preserve">selection</w:t>
-      </w:r>
-      <w:r>
-        <w:t xml:space="preserve"> </w:t>
-      </w:r>
-      <w:r>
-        <w:t xml:space="preserve">approach</w:t>
-      </w:r>
-      <w:r>
-        <w:t xml:space="preserve"> </w:t>
-      </w:r>
-      <w:r>
-        <w:t xml:space="preserve">based</w:t>
-      </w:r>
-      <w:r>
-        <w:t xml:space="preserve"> </w:t>
-      </w:r>
-      <w:r>
-        <w:t xml:space="preserve">on</w:t>
-      </w:r>
-      <w:r>
-        <w:t xml:space="preserve"> </w:t>
-      </w:r>
-      <w:r>
-        <w:t xml:space="preserve">Akaike’s</w:t>
-      </w:r>
-      <w:r>
-        <w:t xml:space="preserve"> </w:t>
-      </w:r>
-      <w:r>
-        <w:t xml:space="preserve">Information</w:t>
-      </w:r>
-      <w:r>
-        <w:t xml:space="preserve"> </w:t>
-      </w:r>
-      <w:r>
-        <w:t xml:space="preserve">Criterion.</w:t>
-      </w:r>
-      <w:r>
-        <w:t xml:space="preserve"> </w:t>
-      </w:r>
-      <w:r>
-        <w:t xml:space="preserve">We</w:t>
-      </w:r>
-      <w:r>
-        <w:t xml:space="preserve"> </w:t>
-      </w:r>
-      <w:r>
-        <w:t xml:space="preserve">evaluated</w:t>
-      </w:r>
-      <w:r>
-        <w:t xml:space="preserve"> </w:t>
-      </w:r>
-      <w:r>
-        <w:t xml:space="preserve">predictive</w:t>
-      </w:r>
-      <w:r>
-        <w:t xml:space="preserve"> </w:t>
-      </w:r>
-      <w:r>
-        <w:t xml:space="preserve">performance</w:t>
-      </w:r>
-      <w:r>
-        <w:t xml:space="preserve"> </w:t>
-      </w:r>
-      <w:r>
-        <w:t xml:space="preserve">in</w:t>
-      </w:r>
-      <w:r>
-        <w:t xml:space="preserve"> </w:t>
-      </w:r>
-      <w:r>
-        <w:t xml:space="preserve">the</w:t>
-      </w:r>
-      <w:r>
-        <w:t xml:space="preserve"> </w:t>
-      </w:r>
-      <w:r>
-        <w:t xml:space="preserve">superpopulation</w:t>
-      </w:r>
-      <w:r>
-        <w:t xml:space="preserve"> </w:t>
-      </w:r>
-      <w:r>
-        <w:t xml:space="preserve">using</w:t>
-      </w:r>
-      <w:r>
-        <w:t xml:space="preserve"> </w:t>
-      </w:r>
-      <w:r>
-        <w:t xml:space="preserve">root</w:t>
-      </w:r>
-      <w:r>
-        <w:t xml:space="preserve"> </w:t>
-      </w:r>
-      <w:r>
-        <w:t xml:space="preserve">mean</w:t>
-      </w:r>
-      <w:r>
-        <w:t xml:space="preserve"> </w:t>
-      </w:r>
-      <w:r>
-        <w:t xml:space="preserve">squared</w:t>
-      </w:r>
-      <w:r>
-        <w:t xml:space="preserve"> </w:t>
-      </w:r>
-      <w:r>
-        <w:t xml:space="preserve">error</w:t>
-      </w:r>
-      <w:r>
-        <w:t xml:space="preserve"> </w:t>
-      </w:r>
-      <w:r>
-        <w:t xml:space="preserve">and</w:t>
-      </w:r>
-      <w:r>
-        <w:t xml:space="preserve"> </w:t>
-      </w:r>
-      <w:r>
-        <w:t xml:space="preserve">measures</w:t>
-      </w:r>
-      <w:r>
-        <w:t xml:space="preserve"> </w:t>
-      </w:r>
-      <w:r>
-        <w:t xml:space="preserve">of</w:t>
-      </w:r>
-      <w:r>
-        <w:t xml:space="preserve"> </w:t>
-      </w:r>
-      <w:r>
-        <w:t xml:space="preserve">discrimination</w:t>
-      </w:r>
-      <w:r>
-        <w:t xml:space="preserve"> </w:t>
-      </w:r>
-      <w:r>
-        <w:t xml:space="preserve">and</w:t>
-      </w:r>
-      <w:r>
-        <w:t xml:space="preserve"> </w:t>
-      </w:r>
-      <w:r>
-        <w:t xml:space="preserve">calibration</w:t>
-      </w:r>
-      <w:r>
-        <w:t xml:space="preserve"> </w:t>
-      </w:r>
-      <w:r>
-        <w:t xml:space="preserve">for</w:t>
-      </w:r>
-      <w:r>
-        <w:t xml:space="preserve"> </w:t>
-      </w:r>
-      <w:r>
-        <w:t xml:space="preserve">benefit.</w:t>
-      </w:r>
-      <w:r>
-        <w:t xml:space="preserve"> </w:t>
-      </w:r>
-      <w:r>
-        <w:t xml:space="preserve">Starting</w:t>
-      </w:r>
-      <w:r>
-        <w:t xml:space="preserve"> </w:t>
-      </w:r>
-      <w:r>
-        <w:t xml:space="preserve">from</w:t>
-      </w:r>
-      <w:r>
-        <w:t xml:space="preserve"> </w:t>
-      </w:r>
-      <w:r>
-        <w:t xml:space="preserve">a</w:t>
-      </w:r>
-      <w:r>
-        <w:t xml:space="preserve"> </w:t>
-      </w:r>
-      <w:r>
-        <w:t xml:space="preserve">base</w:t>
-      </w:r>
-      <w:r>
-        <w:t xml:space="preserve"> </w:t>
-      </w:r>
-      <w:r>
-        <w:t xml:space="preserve">case</w:t>
-      </w:r>
-      <w:r>
-        <w:t xml:space="preserve"> </w:t>
-      </w:r>
-      <w:r>
-        <w:t xml:space="preserve">scenario</w:t>
-      </w:r>
-      <w:r>
-        <w:t xml:space="preserve"> </w:t>
-      </w:r>
-      <w:r>
-        <w:t xml:space="preserve">(sample</w:t>
-      </w:r>
-      <w:r>
-        <w:t xml:space="preserve"> </w:t>
-      </w:r>
-      <w:r>
-        <w:t xml:space="preserve">size</w:t>
-      </w:r>
-      <w:r>
-        <w:t xml:space="preserve"> </w:t>
-      </w:r>
-      <w:r>
-        <w:t xml:space="preserve">4,250,</w:t>
-      </w:r>
-      <w:r>
-        <w:t xml:space="preserve"> </w:t>
-      </w:r>
-      <w:r>
-        <w:t xml:space="preserve">treatment</w:t>
-      </w:r>
-      <w:r>
-        <w:t xml:space="preserve"> </w:t>
-      </w:r>
-      <w:r>
-        <w:t xml:space="preserve">odds</w:t>
-      </w:r>
-      <w:r>
-        <w:t xml:space="preserve"> </w:t>
-      </w:r>
-      <w:r>
-        <w:t xml:space="preserve">ratio</w:t>
-      </w:r>
-      <w:r>
-        <w:t xml:space="preserve"> </w:t>
-      </w:r>
-      <w:r>
-        <w:t xml:space="preserve">0.8,</w:t>
-      </w:r>
-      <w:r>
-        <w:t xml:space="preserve"> </w:t>
-      </w:r>
-      <w:r>
-        <w:t xml:space="preserve">AUC</w:t>
-      </w:r>
-      <w:r>
-        <w:t xml:space="preserve"> </w:t>
-      </w:r>
-      <w:r>
-        <w:t xml:space="preserve">of</w:t>
-      </w:r>
-      <w:r>
-        <w:t xml:space="preserve"> </w:t>
-      </w:r>
-      <w:r>
-        <w:t xml:space="preserve">the</w:t>
-      </w:r>
-      <w:r>
-        <w:t xml:space="preserve"> </w:t>
-      </w:r>
-      <w:r>
-        <w:t xml:space="preserve">PI</w:t>
-      </w:r>
-      <w:r>
-        <w:t xml:space="preserve"> </w:t>
-      </w:r>
-      <w:r>
-        <w:t xml:space="preserve">0.75),</w:t>
-      </w:r>
-      <w:r>
-        <w:t xml:space="preserve"> </w:t>
-      </w:r>
-      <w:r>
-        <w:t xml:space="preserve">we</w:t>
-      </w:r>
-      <w:r>
-        <w:t xml:space="preserve"> </w:t>
-      </w:r>
-      <w:r>
-        <w:t xml:space="preserve">varied</w:t>
-      </w:r>
-      <w:r>
-        <w:t xml:space="preserve"> </w:t>
-      </w:r>
-      <w:r>
-        <w:t xml:space="preserve">the</w:t>
-      </w:r>
-      <w:r>
-        <w:t xml:space="preserve"> </w:t>
-      </w:r>
-      <w:r>
-        <w:t xml:space="preserve">sample</w:t>
-      </w:r>
-      <w:r>
-        <w:t xml:space="preserve"> </w:t>
-      </w:r>
-      <w:r>
-        <w:t xml:space="preserve">size,</w:t>
-      </w:r>
-      <w:r>
-        <w:t xml:space="preserve"> </w:t>
-      </w:r>
-      <w:r>
-        <w:t xml:space="preserve">the</w:t>
-      </w:r>
-      <w:r>
-        <w:t xml:space="preserve"> </w:t>
-      </w:r>
-      <w:r>
-        <w:t xml:space="preserve">strength</w:t>
-      </w:r>
-      <w:r>
-        <w:t xml:space="preserve"> </w:t>
-      </w:r>
-      <w:r>
-        <w:t xml:space="preserve">of</w:t>
-      </w:r>
-      <w:r>
-        <w:t xml:space="preserve"> </w:t>
-      </w:r>
-      <w:r>
-        <w:t xml:space="preserve">the</w:t>
-      </w:r>
-      <w:r>
-        <w:t xml:space="preserve"> </w:t>
-      </w:r>
-      <w:r>
-        <w:t xml:space="preserve">treatment</w:t>
-      </w:r>
-      <w:r>
-        <w:t xml:space="preserve"> </w:t>
-      </w:r>
-      <w:r>
-        <w:t xml:space="preserve">effect,</w:t>
-      </w:r>
-      <w:r>
-        <w:t xml:space="preserve"> </w:t>
-      </w:r>
-      <w:r>
-        <w:t xml:space="preserve">and</w:t>
-      </w:r>
-      <w:r>
-        <w:t xml:space="preserve"> </w:t>
-      </w:r>
-      <w:r>
-        <w:t xml:space="preserve">the</w:t>
+        <w:t xml:space="preserve">PI’s</w:t>
       </w:r>
       <w:r>
         <w:t xml:space="preserve"> </w:t>
@@ -1251,25 +1035,7 @@
         <w:t xml:space="preserve"> </w:t>
       </w:r>
       <w:r>
-        <w:t xml:space="preserve">ability</w:t>
-      </w:r>
-      <w:r>
-        <w:t xml:space="preserve"> </w:t>
-      </w:r>
-      <w:r>
-        <w:t xml:space="preserve">of</w:t>
-      </w:r>
-      <w:r>
-        <w:t xml:space="preserve"> </w:t>
-      </w:r>
-      <w:r>
-        <w:t xml:space="preserve">the</w:t>
-      </w:r>
-      <w:r>
-        <w:t xml:space="preserve"> </w:t>
-      </w:r>
-      <w:r>
-        <w:t xml:space="preserve">PI.</w:t>
+        <w:t xml:space="preserve">ability.</w:t>
       </w:r>
       <w:r>
         <w:t xml:space="preserve"> </w:t>
@@ -1302,19 +1068,223 @@
         <w:t xml:space="preserve"> </w:t>
       </w:r>
       <w:r>
+        <w:t xml:space="preserve">PI</w:t>
+      </w:r>
+      <w:r>
+        <w:t xml:space="preserve"> </w:t>
+      </w:r>
+      <w:r>
+        <w:t xml:space="preserve">by</w:t>
+      </w:r>
+      <w:r>
+        <w:t xml:space="preserve"> </w:t>
+      </w:r>
+      <w:r>
+        <w:t xml:space="preserve">treatment</w:t>
+      </w:r>
+      <w:r>
+        <w:t xml:space="preserve"> </w:t>
+      </w:r>
+      <w:r>
+        <w:t xml:space="preserve">interaction</w:t>
+      </w:r>
+      <w:r>
+        <w:t xml:space="preserve"> </w:t>
+      </w:r>
+      <w:r>
+        <w:t xml:space="preserve">performed</w:t>
+      </w:r>
+      <w:r>
+        <w:t xml:space="preserve"> </w:t>
+      </w:r>
+      <w:r>
+        <w:t xml:space="preserve">better</w:t>
+      </w:r>
+      <w:r>
+        <w:t xml:space="preserve"> </w:t>
+      </w:r>
+      <w:r>
+        <w:t xml:space="preserve">under</w:t>
+      </w:r>
+      <w:r>
+        <w:t xml:space="preserve"> </w:t>
+      </w:r>
+      <w:r>
+        <w:t xml:space="preserve">most</w:t>
+      </w:r>
+      <w:r>
+        <w:t xml:space="preserve"> </w:t>
+      </w:r>
+      <w:r>
+        <w:t xml:space="preserve">simulation</w:t>
+      </w:r>
+      <w:r>
+        <w:t xml:space="preserve"> </w:t>
+      </w:r>
+      <w:r>
+        <w:t xml:space="preserve">settings.</w:t>
+      </w:r>
+      <w:r>
+        <w:t xml:space="preserve"> </w:t>
+      </w:r>
+      <w:r>
+        <w:t xml:space="preserve">Flexible</w:t>
+      </w:r>
+      <w:r>
+        <w:t xml:space="preserve"> </w:t>
+      </w:r>
+      <w:r>
+        <w:t xml:space="preserve">models</w:t>
+      </w:r>
+      <w:r>
+        <w:t xml:space="preserve"> </w:t>
+      </w:r>
+      <w:r>
+        <w:t xml:space="preserve">with</w:t>
+      </w:r>
+      <w:r>
+        <w:t xml:space="preserve"> </w:t>
+      </w:r>
+      <w:r>
+        <w:t xml:space="preserve">restricted</w:t>
+      </w:r>
+      <w:r>
+        <w:t xml:space="preserve"> </w:t>
+      </w:r>
+      <w:r>
+        <w:t xml:space="preserve">cubic</w:t>
+      </w:r>
+      <w:r>
+        <w:t xml:space="preserve"> </w:t>
+      </w:r>
+      <w:r>
+        <w:t xml:space="preserve">splines</w:t>
+      </w:r>
+      <w:r>
+        <w:t xml:space="preserve"> </w:t>
+      </w:r>
+      <w:r>
+        <w:t xml:space="preserve">required</w:t>
+      </w:r>
+      <w:r>
+        <w:t xml:space="preserve"> </w:t>
+      </w:r>
+      <w:r>
+        <w:t xml:space="preserve">larger</w:t>
+      </w:r>
+      <w:r>
+        <w:t xml:space="preserve"> </w:t>
+      </w:r>
+      <w:r>
+        <w:t xml:space="preserve">sample</w:t>
+      </w:r>
+      <w:r>
+        <w:t xml:space="preserve"> </w:t>
+      </w:r>
+      <w:r>
+        <w:t xml:space="preserve">sizes</w:t>
+      </w:r>
+      <w:r>
+        <w:t xml:space="preserve"> </w:t>
+      </w:r>
+      <w:r>
+        <w:t xml:space="preserve">and</w:t>
+      </w:r>
+      <w:r>
+        <w:t xml:space="preserve"> </w:t>
+      </w:r>
+      <w:r>
+        <w:t xml:space="preserve">higher</w:t>
+      </w:r>
+      <w:r>
+        <w:t xml:space="preserve"> </w:t>
+      </w:r>
+      <w:r>
+        <w:t xml:space="preserve">AUC</w:t>
+      </w:r>
+      <w:r>
+        <w:t xml:space="preserve"> </w:t>
+      </w:r>
+      <w:r>
+        <w:t xml:space="preserve">of</w:t>
+      </w:r>
+      <w:r>
+        <w:t xml:space="preserve"> </w:t>
+      </w:r>
+      <w:r>
+        <w:t xml:space="preserve">the</w:t>
+      </w:r>
+      <w:r>
+        <w:t xml:space="preserve"> </w:t>
+      </w:r>
+      <w:r>
+        <w:t xml:space="preserve">PI</w:t>
+      </w:r>
+      <w:r>
+        <w:t xml:space="preserve"> </w:t>
+      </w:r>
+      <w:r>
+        <w:t xml:space="preserve">to</w:t>
+      </w:r>
+      <w:r>
+        <w:t xml:space="preserve"> </w:t>
+      </w:r>
+      <w:r>
+        <w:t xml:space="preserve">outperform</w:t>
+      </w:r>
+      <w:r>
+        <w:t xml:space="preserve"> </w:t>
+      </w:r>
+      <w:r>
+        <w:t xml:space="preserve">the</w:t>
+      </w:r>
+      <w:r>
+        <w:t xml:space="preserve"> </w:t>
+      </w:r>
+      <w:r>
         <w:t xml:space="preserve">linear</w:t>
       </w:r>
       <w:r>
         <w:t xml:space="preserve"> </w:t>
       </w:r>
       <w:r>
-        <w:t xml:space="preserve">interaction</w:t>
-      </w:r>
-      <w:r>
-        <w:t xml:space="preserve"> </w:t>
-      </w:r>
-      <w:r>
-        <w:t xml:space="preserve">of</w:t>
+        <w:t xml:space="preserve">model.</w:t>
+      </w:r>
+      <w:r>
+        <w:t xml:space="preserve"> </w:t>
+      </w:r>
+      <w:r>
+        <w:t xml:space="preserve">The</w:t>
+      </w:r>
+      <w:r>
+        <w:t xml:space="preserve"> </w:t>
+      </w:r>
+      <w:r>
+        <w:t xml:space="preserve">adaptive</w:t>
+      </w:r>
+      <w:r>
+        <w:t xml:space="preserve"> </w:t>
+      </w:r>
+      <w:r>
+        <w:t xml:space="preserve">approach</w:t>
+      </w:r>
+      <w:r>
+        <w:t xml:space="preserve"> </w:t>
+      </w:r>
+      <w:r>
+        <w:t xml:space="preserve">performed</w:t>
+      </w:r>
+      <w:r>
+        <w:t xml:space="preserve"> </w:t>
+      </w:r>
+      <w:r>
+        <w:t xml:space="preserve">similarly</w:t>
+      </w:r>
+      <w:r>
+        <w:t xml:space="preserve"> </w:t>
+      </w:r>
+      <w:r>
+        <w:t xml:space="preserve">to</w:t>
       </w:r>
       <w:r>
         <w:t xml:space="preserve"> </w:t>
@@ -1326,55 +1296,19 @@
         <w:t xml:space="preserve"> </w:t>
       </w:r>
       <w:r>
-        <w:t xml:space="preserve">PI</w:t>
-      </w:r>
-      <w:r>
-        <w:t xml:space="preserve"> </w:t>
-      </w:r>
-      <w:r>
-        <w:t xml:space="preserve">with</w:t>
-      </w:r>
-      <w:r>
-        <w:t xml:space="preserve"> </w:t>
-      </w:r>
-      <w:r>
-        <w:t xml:space="preserve">treatment</w:t>
-      </w:r>
-      <w:r>
-        <w:t xml:space="preserve"> </w:t>
-      </w:r>
-      <w:r>
-        <w:t xml:space="preserve">had</w:t>
-      </w:r>
-      <w:r>
-        <w:t xml:space="preserve"> </w:t>
-      </w:r>
-      <w:r>
-        <w:t xml:space="preserve">(close</w:t>
-      </w:r>
-      <w:r>
-        <w:t xml:space="preserve"> </w:t>
-      </w:r>
-      <w:r>
-        <w:t xml:space="preserve">to?)</w:t>
-      </w:r>
-      <w:r>
-        <w:t xml:space="preserve"> </w:t>
-      </w:r>
-      <w:r>
-        <w:t xml:space="preserve">optimal</w:t>
-      </w:r>
-      <w:r>
-        <w:t xml:space="preserve"> </w:t>
-      </w:r>
-      <w:r>
-        <w:t xml:space="preserve">performance</w:t>
-      </w:r>
-      <w:r>
-        <w:t xml:space="preserve"> </w:t>
-      </w:r>
-      <w:r>
-        <w:t xml:space="preserve">under</w:t>
+        <w:t xml:space="preserve">best-performing</w:t>
+      </w:r>
+      <w:r>
+        <w:t xml:space="preserve"> </w:t>
+      </w:r>
+      <w:r>
+        <w:t xml:space="preserve">method</w:t>
+      </w:r>
+      <w:r>
+        <w:t xml:space="preserve"> </w:t>
+      </w:r>
+      <w:r>
+        <w:t xml:space="preserve">in</w:t>
       </w:r>
       <w:r>
         <w:t xml:space="preserve"> </w:t>
@@ -1386,217 +1320,7 @@
         <w:t xml:space="preserve"> </w:t>
       </w:r>
       <w:r>
-        <w:t xml:space="preserve">simulation</w:t>
-      </w:r>
-      <w:r>
-        <w:t xml:space="preserve"> </w:t>
-      </w:r>
-      <w:r>
         <w:t xml:space="preserve">scenarios.</w:t>
-      </w:r>
-      <w:r>
-        <w:t xml:space="preserve"> </w:t>
-      </w:r>
-      <w:r>
-        <w:t xml:space="preserve">More</w:t>
-      </w:r>
-      <w:r>
-        <w:t xml:space="preserve"> </w:t>
-      </w:r>
-      <w:r>
-        <w:t xml:space="preserve">flexible</w:t>
-      </w:r>
-      <w:r>
-        <w:t xml:space="preserve"> </w:t>
-      </w:r>
-      <w:r>
-        <w:t xml:space="preserve">models</w:t>
-      </w:r>
-      <w:r>
-        <w:t xml:space="preserve"> </w:t>
-      </w:r>
-      <w:r>
-        <w:t xml:space="preserve">with</w:t>
-      </w:r>
-      <w:r>
-        <w:t xml:space="preserve"> </w:t>
-      </w:r>
-      <w:r>
-        <w:t xml:space="preserve">restricted</w:t>
-      </w:r>
-      <w:r>
-        <w:t xml:space="preserve"> </w:t>
-      </w:r>
-      <w:r>
-        <w:t xml:space="preserve">cubic</w:t>
-      </w:r>
-      <w:r>
-        <w:t xml:space="preserve"> </w:t>
-      </w:r>
-      <w:r>
-        <w:t xml:space="preserve">splines</w:t>
-      </w:r>
-      <w:r>
-        <w:t xml:space="preserve"> </w:t>
-      </w:r>
-      <w:r>
-        <w:t xml:space="preserve">required</w:t>
-      </w:r>
-      <w:r>
-        <w:t xml:space="preserve"> </w:t>
-      </w:r>
-      <w:r>
-        <w:t xml:space="preserve">larger</w:t>
-      </w:r>
-      <w:r>
-        <w:t xml:space="preserve"> </w:t>
-      </w:r>
-      <w:r>
-        <w:t xml:space="preserve">sample</w:t>
-      </w:r>
-      <w:r>
-        <w:t xml:space="preserve"> </w:t>
-      </w:r>
-      <w:r>
-        <w:t xml:space="preserve">sizes</w:t>
-      </w:r>
-      <w:r>
-        <w:t xml:space="preserve"> </w:t>
-      </w:r>
-      <w:r>
-        <w:t xml:space="preserve">and</w:t>
-      </w:r>
-      <w:r>
-        <w:t xml:space="preserve"> </w:t>
-      </w:r>
-      <w:r>
-        <w:t xml:space="preserve">higher</w:t>
-      </w:r>
-      <w:r>
-        <w:t xml:space="preserve"> </w:t>
-      </w:r>
-      <w:r>
-        <w:t xml:space="preserve">AUC</w:t>
-      </w:r>
-      <w:r>
-        <w:t xml:space="preserve"> </w:t>
-      </w:r>
-      <w:r>
-        <w:t xml:space="preserve">of</w:t>
-      </w:r>
-      <w:r>
-        <w:t xml:space="preserve"> </w:t>
-      </w:r>
-      <w:r>
-        <w:t xml:space="preserve">the</w:t>
-      </w:r>
-      <w:r>
-        <w:t xml:space="preserve"> </w:t>
-      </w:r>
-      <w:r>
-        <w:t xml:space="preserve">PI</w:t>
-      </w:r>
-      <w:r>
-        <w:t xml:space="preserve"> </w:t>
-      </w:r>
-      <w:r>
-        <w:t xml:space="preserve">to</w:t>
-      </w:r>
-      <w:r>
-        <w:t xml:space="preserve"> </w:t>
-      </w:r>
-      <w:r>
-        <w:t xml:space="preserve">outperform</w:t>
-      </w:r>
-      <w:r>
-        <w:t xml:space="preserve"> </w:t>
-      </w:r>
-      <w:r>
-        <w:t xml:space="preserve">the</w:t>
-      </w:r>
-      <w:r>
-        <w:t xml:space="preserve"> </w:t>
-      </w:r>
-      <w:r>
-        <w:t xml:space="preserve">linear</w:t>
-      </w:r>
-      <w:r>
-        <w:t xml:space="preserve"> </w:t>
-      </w:r>
-      <w:r>
-        <w:t xml:space="preserve">model.</w:t>
-      </w:r>
-      <w:r>
-        <w:t xml:space="preserve"> </w:t>
-      </w:r>
-      <w:r>
-        <w:t xml:space="preserve">The</w:t>
-      </w:r>
-      <w:r>
-        <w:t xml:space="preserve"> </w:t>
-      </w:r>
-      <w:r>
-        <w:t xml:space="preserve">adaptive</w:t>
-      </w:r>
-      <w:r>
-        <w:t xml:space="preserve"> </w:t>
-      </w:r>
-      <w:r>
-        <w:t xml:space="preserve">approach</w:t>
-      </w:r>
-      <w:r>
-        <w:t xml:space="preserve"> </w:t>
-      </w:r>
-      <w:r>
-        <w:t xml:space="preserve">performed</w:t>
-      </w:r>
-      <w:r>
-        <w:t xml:space="preserve"> </w:t>
-      </w:r>
-      <w:r>
-        <w:t xml:space="preserve">similarly</w:t>
-      </w:r>
-      <w:r>
-        <w:t xml:space="preserve"> </w:t>
-      </w:r>
-      <w:r>
-        <w:t xml:space="preserve">to</w:t>
-      </w:r>
-      <w:r>
-        <w:t xml:space="preserve"> </w:t>
-      </w:r>
-      <w:r>
-        <w:t xml:space="preserve">the</w:t>
-      </w:r>
-      <w:r>
-        <w:t xml:space="preserve"> </w:t>
-      </w:r>
-      <w:r>
-        <w:t xml:space="preserve">best-performing</w:t>
-      </w:r>
-      <w:r>
-        <w:t xml:space="preserve"> </w:t>
-      </w:r>
-      <w:r>
-        <w:t xml:space="preserve">method</w:t>
-      </w:r>
-      <w:r>
-        <w:t xml:space="preserve"> </w:t>
-      </w:r>
-      <w:r>
-        <w:t xml:space="preserve">in</w:t>
-      </w:r>
-      <w:r>
-        <w:t xml:space="preserve"> </w:t>
-      </w:r>
-      <w:r>
-        <w:t xml:space="preserve">each</w:t>
-      </w:r>
-      <w:r>
-        <w:t xml:space="preserve"> </w:t>
-      </w:r>
-      <w:r>
-        <w:t xml:space="preserve">scenario.</w:t>
       </w:r>
       <w:r>
         <w:t xml:space="preserve"> </w:t>
@@ -1611,19 +1335,7 @@
         <w:t xml:space="preserve"> </w:t>
       </w:r>
       <w:r>
-        <w:t xml:space="preserve">Under</w:t>
-      </w:r>
-      <w:r>
-        <w:t xml:space="preserve"> </w:t>
-      </w:r>
-      <w:r>
-        <w:t xml:space="preserve">most</w:t>
-      </w:r>
-      <w:r>
-        <w:t xml:space="preserve"> </w:t>
-      </w:r>
-      <w:r>
-        <w:t xml:space="preserve">circumstances,</w:t>
+        <w:t xml:space="preserve">Usually,</w:t>
       </w:r>
       <w:r>
         <w:t xml:space="preserve"> </w:t>
@@ -4990,49 +4702,31 @@
         <w:t xml:space="preserve"> </w:t>
       </w:r>
       <w:r>
-        <w:t xml:space="preserve">the constant treatment effect model. In concept, the stratified approach lies</w:t>
-      </w:r>
-      <w:r>
-        <w:t xml:space="preserve"> </w:t>
-      </w:r>
-      <w:r>
-        <w:t xml:space="preserve">between the constant effects model and smoother approaches, only assuming</w:t>
-      </w:r>
-      <w:r>
-        <w:t xml:space="preserve"> </w:t>
-      </w:r>
-      <w:r>
-        <w:t xml:space="preserve">constant treatment effects within strata of predicted risk and, therefore, is</w:t>
-      </w:r>
-      <w:r>
-        <w:t xml:space="preserve"> </w:t>
-      </w:r>
-      <w:r>
-        <w:t xml:space="preserve">more sensitive to treatment effect heterogeneity. Stepwise treatment benefit</w:t>
-      </w:r>
-      <w:r>
-        <w:t xml:space="preserve"> </w:t>
-      </w:r>
-      <w:r>
-        <w:t xml:space="preserve">estimates are very useful for demonstrating treatment effect heterogeneity –</w:t>
-      </w:r>
-      <w:r>
-        <w:t xml:space="preserve"> </w:t>
-      </w:r>
-      <w:r>
-        <w:t xml:space="preserve">because estimating treatment effect requires groups of patients rather than</w:t>
-      </w:r>
-      <w:r>
-        <w:t xml:space="preserve"> </w:t>
-      </w:r>
-      <w:r>
-        <w:t xml:space="preserve">individual patients –but are not helpful for making individualized absolute</w:t>
-      </w:r>
-      <w:r>
-        <w:t xml:space="preserve"> </w:t>
-      </w:r>
-      <w:r>
-        <w:t xml:space="preserve">benefit predictions.</w:t>
+        <w:t xml:space="preserve">the constant treatment effect model. Stepwise treatment benefit estimates are</w:t>
+      </w:r>
+      <w:r>
+        <w:t xml:space="preserve"> </w:t>
+      </w:r>
+      <w:r>
+        <w:t xml:space="preserve">very useful for demonstrating treatment effect heterogeneity–because</w:t>
+      </w:r>
+      <w:r>
+        <w:t xml:space="preserve"> </w:t>
+      </w:r>
+      <w:r>
+        <w:t xml:space="preserve">estimating treatment effect requires groups of patients rather than individual</w:t>
+      </w:r>
+      <w:r>
+        <w:t xml:space="preserve"> </w:t>
+      </w:r>
+      <w:r>
+        <w:t xml:space="preserve">patients–but are not helpful for making individualized absolute benefit</w:t>
+      </w:r>
+      <w:r>
+        <w:t xml:space="preserve"> </w:t>
+      </w:r>
+      <w:r>
+        <w:t xml:space="preserve">predictions.</w:t>
       </w:r>
     </w:p>
     <w:p>
@@ -5046,55 +4740,49 @@
         <w:t xml:space="preserve"> </w:t>
       </w:r>
       <w:r>
-        <w:t xml:space="preserve">predictor coefficients of the true risk model – reduced RMSE for all methods,</w:t>
-      </w:r>
-      <w:r>
-        <w:t xml:space="preserve"> </w:t>
-      </w:r>
-      <w:r>
-        <w:t xml:space="preserve">similar to increasing the sample size. This increase in discriminative ability</w:t>
-      </w:r>
-      <w:r>
-        <w:t xml:space="preserve"> </w:t>
-      </w:r>
-      <w:r>
-        <w:t xml:space="preserve">translates in higher variability of predicted risks, which, in turn, allows the</w:t>
-      </w:r>
-      <w:r>
-        <w:t xml:space="preserve"> </w:t>
-      </w:r>
-      <w:r>
-        <w:t xml:space="preserve">considered methods to better follow the evolution of treatment benefit. As</w:t>
-      </w:r>
-      <w:r>
-        <w:t xml:space="preserve"> </w:t>
-      </w:r>
-      <w:r>
-        <w:t xml:space="preserve">expected, the increase in discriminative ability of the risk model also led to</w:t>
-      </w:r>
-      <w:r>
-        <w:t xml:space="preserve"> </w:t>
-      </w:r>
-      <w:r>
-        <w:t xml:space="preserve">higher values of c-for-benefit. Even though risk model performance is very</w:t>
-      </w:r>
-      <w:r>
-        <w:t xml:space="preserve"> </w:t>
-      </w:r>
-      <w:r>
-        <w:t xml:space="preserve">important for the ability of risk-based methods to predict treatment benefit,</w:t>
-      </w:r>
-      <w:r>
-        <w:t xml:space="preserve"> </w:t>
-      </w:r>
-      <w:r>
-        <w:t xml:space="preserve">prediction model development was outside the scope of this work and has already</w:t>
-      </w:r>
-      <w:r>
-        <w:t xml:space="preserve"> </w:t>
-      </w:r>
-      <w:r>
-        <w:t xml:space="preserve">been studied extensively</w:t>
+        <w:t xml:space="preserve">predictor coefficients of the true risk model – reduced RMSE for all methods.</w:t>
+      </w:r>
+      <w:r>
+        <w:t xml:space="preserve"> </w:t>
+      </w:r>
+      <w:r>
+        <w:t xml:space="preserve">This increase in discriminative ability translates in higher variability of</w:t>
+      </w:r>
+      <w:r>
+        <w:t xml:space="preserve"> </w:t>
+      </w:r>
+      <w:r>
+        <w:t xml:space="preserve">predicted risks, which, in turn, allows the considered methods to better capture</w:t>
+      </w:r>
+      <w:r>
+        <w:t xml:space="preserve"> </w:t>
+      </w:r>
+      <w:r>
+        <w:t xml:space="preserve">absolute treatment benefits. As a consequence, the increase in discriminative</w:t>
+      </w:r>
+      <w:r>
+        <w:t xml:space="preserve"> </w:t>
+      </w:r>
+      <w:r>
+        <w:t xml:space="preserve">ability of the risk model also led to higher values of c-for-benefit. Even</w:t>
+      </w:r>
+      <w:r>
+        <w:t xml:space="preserve"> </w:t>
+      </w:r>
+      <w:r>
+        <w:t xml:space="preserve">though risk model performance is very important for the ability of risk-based</w:t>
+      </w:r>
+      <w:r>
+        <w:t xml:space="preserve"> </w:t>
+      </w:r>
+      <w:r>
+        <w:t xml:space="preserve">methods to predict treatment benefit, prediction model development was outside</w:t>
+      </w:r>
+      <w:r>
+        <w:t xml:space="preserve"> </w:t>
+      </w:r>
+      <w:r>
+        <w:t xml:space="preserve">the scope of this work and has already been studied extensively</w:t>
       </w:r>
       <w:r>
         <w:t xml:space="preserve"> </w:t>
@@ -5238,7 +4926,13 @@
         <w:t xml:space="preserve"> </w:t>
       </w:r>
       <w:r>
-        <w:t xml:space="preserve">with optimal AIC, had satisfactory performance.</w:t>
+        <w:t xml:space="preserve">with optimal AIC, had comparable performance to the best performing approach in</w:t>
+      </w:r>
+      <w:r>
+        <w:t xml:space="preserve"> </w:t>
+      </w:r>
+      <w:r>
+        <w:t xml:space="preserve">most of the scenarios.</w:t>
       </w:r>
     </w:p>
     <w:p>

</xml_diff>

<commit_message>
update style and make abstract shorter
</commit_message>
<xml_diff>
--- a/submission/manuscript.docx
+++ b/submission/manuscript.docx
@@ -99,6 +99,18 @@
       <w:r>
         <w:t xml:space="preserve">benefit</w:t>
       </w:r>
+      <w:r>
+        <w:t xml:space="preserve"> </w:t>
+      </w:r>
+      <w:r>
+        <w:t xml:space="preserve">in</w:t>
+      </w:r>
+      <w:r>
+        <w:t xml:space="preserve"> </w:t>
+      </w:r>
+      <w:r>
+        <w:t xml:space="preserve">simulations</w:t>
+      </w:r>
     </w:p>
     <w:p>
       <w:pPr>
@@ -144,12 +156,6 @@
         <w:t xml:space="preserve"> </w:t>
       </w:r>
       <w:r>
-        <w:t xml:space="preserve">for</w:t>
-      </w:r>
-      <w:r>
-        <w:t xml:space="preserve"> </w:t>
-      </w:r>
-      <w:r>
         <w:t xml:space="preserve">predicting</w:t>
       </w:r>
       <w:r>
@@ -174,25 +180,7 @@
         <w:t xml:space="preserve"> </w:t>
       </w:r>
       <w:r>
-        <w:t xml:space="preserve">using</w:t>
-      </w:r>
-      <w:r>
-        <w:t xml:space="preserve"> </w:t>
-      </w:r>
-      <w:r>
-        <w:t xml:space="preserve">simulations</w:t>
-      </w:r>
-      <w:r>
-        <w:t xml:space="preserve"> </w:t>
-      </w:r>
-      <w:r>
-        <w:t xml:space="preserve">of</w:t>
-      </w:r>
-      <w:r>
-        <w:t xml:space="preserve"> </w:t>
-      </w:r>
-      <w:r>
-        <w:t xml:space="preserve">the</w:t>
+        <w:t xml:space="preserve">in</w:t>
       </w:r>
       <w:r>
         <w:t xml:space="preserve"> </w:t>
@@ -204,7 +192,7 @@
         <w:t xml:space="preserve"> </w:t>
       </w:r>
       <w:r>
-        <w:t xml:space="preserve">setting.</w:t>
+        <w:t xml:space="preserve">simulations.</w:t>
       </w:r>
       <w:r>
         <w:t xml:space="preserve"> </w:t>
@@ -261,13 +249,13 @@
         <w:t xml:space="preserve"> </w:t>
       </w:r>
       <w:r>
-        <w:t xml:space="preserve">sampled</w:t>
-      </w:r>
-      <w:r>
-        <w:t xml:space="preserve"> </w:t>
-      </w:r>
-      <w:r>
-        <w:t xml:space="preserve">patients</w:t>
+        <w:t xml:space="preserve">simulated</w:t>
+      </w:r>
+      <w:r>
+        <w:t xml:space="preserve"> </w:t>
+      </w:r>
+      <w:r>
+        <w:t xml:space="preserve">data</w:t>
       </w:r>
       <w:r>
         <w:t xml:space="preserve"> </w:t>
@@ -585,13 +573,217 @@
         <w:t xml:space="preserve"> </w:t>
       </w:r>
       <w:r>
+        <w:t xml:space="preserve">quarters</w:t>
+      </w:r>
+      <w:r>
+        <w:t xml:space="preserve"> </w:t>
+      </w:r>
+      <w:r>
+        <w:t xml:space="preserve">of</w:t>
+      </w:r>
+      <w:r>
+        <w:t xml:space="preserve"> </w:t>
+      </w:r>
+      <w:r>
+        <w:t xml:space="preserve">the</w:t>
+      </w:r>
+      <w:r>
+        <w:t xml:space="preserve"> </w:t>
+      </w:r>
+      <w:r>
+        <w:t xml:space="preserve">PI;</w:t>
+      </w:r>
+      <w:r>
+        <w:t xml:space="preserve"> </w:t>
+      </w:r>
+      <w:r>
+        <w:t xml:space="preserve">nonlinear</w:t>
+      </w:r>
+      <w:r>
+        <w:t xml:space="preserve"> </w:t>
+      </w:r>
+      <w:r>
+        <w:t xml:space="preserve">transformations</w:t>
+      </w:r>
+      <w:r>
+        <w:t xml:space="preserve"> </w:t>
+      </w:r>
+      <w:r>
+        <w:t xml:space="preserve">of</w:t>
+      </w:r>
+      <w:r>
+        <w:t xml:space="preserve"> </w:t>
+      </w:r>
+      <w:r>
+        <w:t xml:space="preserve">the</w:t>
+      </w:r>
+      <w:r>
+        <w:t xml:space="preserve"> </w:t>
+      </w:r>
+      <w:r>
+        <w:t xml:space="preserve">PI</w:t>
+      </w:r>
+      <w:r>
+        <w:t xml:space="preserve"> </w:t>
+      </w:r>
+      <w:r>
+        <w:t xml:space="preserve">(restricted</w:t>
+      </w:r>
+      <w:r>
+        <w:t xml:space="preserve"> </w:t>
+      </w:r>
+      <w:r>
+        <w:t xml:space="preserve">cubic</w:t>
+      </w:r>
+      <w:r>
+        <w:t xml:space="preserve"> </w:t>
+      </w:r>
+      <w:r>
+        <w:t xml:space="preserve">splines</w:t>
+      </w:r>
+      <w:r>
+        <w:t xml:space="preserve"> </w:t>
+      </w:r>
+      <w:r>
+        <w:t xml:space="preserve">with</w:t>
+      </w:r>
+      <w:r>
+        <w:t xml:space="preserve"> </w:t>
+      </w:r>
+      <w:r>
+        <w:t xml:space="preserve">3,</w:t>
+      </w:r>
+      <w:r>
+        <w:t xml:space="preserve"> </w:t>
+      </w:r>
+      <w:r>
         <w:t xml:space="preserve">4</w:t>
       </w:r>
       <w:r>
         <w:t xml:space="preserve"> </w:t>
       </w:r>
       <w:r>
-        <w:t xml:space="preserve">quarters</w:t>
+        <w:t xml:space="preserve">and</w:t>
+      </w:r>
+      <w:r>
+        <w:t xml:space="preserve"> </w:t>
+      </w:r>
+      <w:r>
+        <w:t xml:space="preserve">5</w:t>
+      </w:r>
+      <w:r>
+        <w:t xml:space="preserve"> </w:t>
+      </w:r>
+      <w:r>
+        <w:t xml:space="preserve">knots);</w:t>
+      </w:r>
+      <w:r>
+        <w:t xml:space="preserve"> </w:t>
+      </w:r>
+      <w:r>
+        <w:t xml:space="preserve">an</w:t>
+      </w:r>
+      <w:r>
+        <w:t xml:space="preserve"> </w:t>
+      </w:r>
+      <w:r>
+        <w:t xml:space="preserve">adaptive</w:t>
+      </w:r>
+      <w:r>
+        <w:t xml:space="preserve"> </w:t>
+      </w:r>
+      <w:r>
+        <w:t xml:space="preserve">approach</w:t>
+      </w:r>
+      <w:r>
+        <w:t xml:space="preserve"> </w:t>
+      </w:r>
+      <w:r>
+        <w:t xml:space="preserve">using</w:t>
+      </w:r>
+      <w:r>
+        <w:t xml:space="preserve"> </w:t>
+      </w:r>
+      <w:r>
+        <w:t xml:space="preserve">Akaike’s</w:t>
+      </w:r>
+      <w:r>
+        <w:t xml:space="preserve"> </w:t>
+      </w:r>
+      <w:r>
+        <w:t xml:space="preserve">Information</w:t>
+      </w:r>
+      <w:r>
+        <w:t xml:space="preserve"> </w:t>
+      </w:r>
+      <w:r>
+        <w:t xml:space="preserve">Criterion.</w:t>
+      </w:r>
+      <w:r>
+        <w:t xml:space="preserve"> </w:t>
+      </w:r>
+      <w:r>
+        <w:t xml:space="preserve">We</w:t>
+      </w:r>
+      <w:r>
+        <w:t xml:space="preserve"> </w:t>
+      </w:r>
+      <w:r>
+        <w:t xml:space="preserve">evaluated</w:t>
+      </w:r>
+      <w:r>
+        <w:t xml:space="preserve"> </w:t>
+      </w:r>
+      <w:r>
+        <w:t xml:space="preserve">predictive</w:t>
+      </w:r>
+      <w:r>
+        <w:t xml:space="preserve"> </w:t>
+      </w:r>
+      <w:r>
+        <w:t xml:space="preserve">performance</w:t>
+      </w:r>
+      <w:r>
+        <w:t xml:space="preserve"> </w:t>
+      </w:r>
+      <w:r>
+        <w:t xml:space="preserve">using</w:t>
+      </w:r>
+      <w:r>
+        <w:t xml:space="preserve"> </w:t>
+      </w:r>
+      <w:r>
+        <w:t xml:space="preserve">root</w:t>
+      </w:r>
+      <w:r>
+        <w:t xml:space="preserve"> </w:t>
+      </w:r>
+      <w:r>
+        <w:t xml:space="preserve">mean</w:t>
+      </w:r>
+      <w:r>
+        <w:t xml:space="preserve"> </w:t>
+      </w:r>
+      <w:r>
+        <w:t xml:space="preserve">squared</w:t>
+      </w:r>
+      <w:r>
+        <w:t xml:space="preserve"> </w:t>
+      </w:r>
+      <w:r>
+        <w:t xml:space="preserve">error</w:t>
+      </w:r>
+      <w:r>
+        <w:t xml:space="preserve"> </w:t>
+      </w:r>
+      <w:r>
+        <w:t xml:space="preserve">and</w:t>
+      </w:r>
+      <w:r>
+        <w:t xml:space="preserve"> </w:t>
+      </w:r>
+      <w:r>
+        <w:t xml:space="preserve">measures</w:t>
       </w:r>
       <w:r>
         <w:t xml:space="preserve"> </w:t>
@@ -603,31 +795,151 @@
         <w:t xml:space="preserve"> </w:t>
       </w:r>
       <w:r>
+        <w:t xml:space="preserve">discrimination</w:t>
+      </w:r>
+      <w:r>
+        <w:t xml:space="preserve"> </w:t>
+      </w:r>
+      <w:r>
+        <w:t xml:space="preserve">and</w:t>
+      </w:r>
+      <w:r>
+        <w:t xml:space="preserve"> </w:t>
+      </w:r>
+      <w:r>
+        <w:t xml:space="preserve">calibration</w:t>
+      </w:r>
+      <w:r>
+        <w:t xml:space="preserve"> </w:t>
+      </w:r>
+      <w:r>
+        <w:t xml:space="preserve">for</w:t>
+      </w:r>
+      <w:r>
+        <w:t xml:space="preserve"> </w:t>
+      </w:r>
+      <w:r>
+        <w:t xml:space="preserve">benefit.</w:t>
+      </w:r>
+      <w:r>
+        <w:t xml:space="preserve"> </w:t>
+      </w:r>
+      <w:r>
+        <w:t xml:space="preserve">Starting</w:t>
+      </w:r>
+      <w:r>
+        <w:t xml:space="preserve"> </w:t>
+      </w:r>
+      <w:r>
+        <w:t xml:space="preserve">from</w:t>
+      </w:r>
+      <w:r>
+        <w:t xml:space="preserve"> </w:t>
+      </w:r>
+      <w:r>
+        <w:t xml:space="preserve">a</w:t>
+      </w:r>
+      <w:r>
+        <w:t xml:space="preserve"> </w:t>
+      </w:r>
+      <w:r>
+        <w:t xml:space="preserve">base</w:t>
+      </w:r>
+      <w:r>
+        <w:t xml:space="preserve"> </w:t>
+      </w:r>
+      <w:r>
+        <w:t xml:space="preserve">case</w:t>
+      </w:r>
+      <w:r>
+        <w:t xml:space="preserve"> </w:t>
+      </w:r>
+      <w:r>
+        <w:t xml:space="preserve">scenario</w:t>
+      </w:r>
+      <w:r>
+        <w:t xml:space="preserve"> </w:t>
+      </w:r>
+      <w:r>
+        <w:t xml:space="preserve">(sample</w:t>
+      </w:r>
+      <w:r>
+        <w:t xml:space="preserve"> </w:t>
+      </w:r>
+      <w:r>
+        <w:t xml:space="preserve">size</w:t>
+      </w:r>
+      <w:r>
+        <w:t xml:space="preserve"> </w:t>
+      </w:r>
+      <w:r>
+        <w:t xml:space="preserve">4,250,</w:t>
+      </w:r>
+      <w:r>
+        <w:t xml:space="preserve"> </w:t>
+      </w:r>
+      <w:r>
+        <w:t xml:space="preserve">treatment</w:t>
+      </w:r>
+      <w:r>
+        <w:t xml:space="preserve"> </w:t>
+      </w:r>
+      <w:r>
+        <w:t xml:space="preserve">odds</w:t>
+      </w:r>
+      <w:r>
+        <w:t xml:space="preserve"> </w:t>
+      </w:r>
+      <w:r>
+        <w:t xml:space="preserve">ratio</w:t>
+      </w:r>
+      <w:r>
+        <w:t xml:space="preserve"> </w:t>
+      </w:r>
+      <w:r>
+        <w:t xml:space="preserve">0.8,</w:t>
+      </w:r>
+      <w:r>
+        <w:t xml:space="preserve"> </w:t>
+      </w:r>
+      <w:r>
+        <w:t xml:space="preserve">AUC</w:t>
+      </w:r>
+      <w:r>
+        <w:t xml:space="preserve"> </w:t>
+      </w:r>
+      <w:r>
+        <w:t xml:space="preserve">of</w:t>
+      </w:r>
+      <w:r>
+        <w:t xml:space="preserve"> </w:t>
+      </w:r>
+      <w:r>
         <w:t xml:space="preserve">the</w:t>
       </w:r>
       <w:r>
         <w:t xml:space="preserve"> </w:t>
       </w:r>
       <w:r>
-        <w:t xml:space="preserve">PI;</w:t>
-      </w:r>
-      <w:r>
-        <w:t xml:space="preserve"> </w:t>
-      </w:r>
-      <w:r>
-        <w:t xml:space="preserve">nonlinear</w:t>
-      </w:r>
-      <w:r>
-        <w:t xml:space="preserve"> </w:t>
-      </w:r>
-      <w:r>
-        <w:t xml:space="preserve">transformations</w:t>
-      </w:r>
-      <w:r>
-        <w:t xml:space="preserve"> </w:t>
-      </w:r>
-      <w:r>
-        <w:t xml:space="preserve">of</w:t>
+        <w:t xml:space="preserve">PI</w:t>
+      </w:r>
+      <w:r>
+        <w:t xml:space="preserve"> </w:t>
+      </w:r>
+      <w:r>
+        <w:t xml:space="preserve">0.75),</w:t>
+      </w:r>
+      <w:r>
+        <w:t xml:space="preserve"> </w:t>
+      </w:r>
+      <w:r>
+        <w:t xml:space="preserve">we</w:t>
+      </w:r>
+      <w:r>
+        <w:t xml:space="preserve"> </w:t>
+      </w:r>
+      <w:r>
+        <w:t xml:space="preserve">varied</w:t>
       </w:r>
       <w:r>
         <w:t xml:space="preserve"> </w:t>
@@ -639,355 +951,19 @@
         <w:t xml:space="preserve"> </w:t>
       </w:r>
       <w:r>
-        <w:t xml:space="preserve">PI</w:t>
-      </w:r>
-      <w:r>
-        <w:t xml:space="preserve"> </w:t>
-      </w:r>
-      <w:r>
-        <w:t xml:space="preserve">(restricted</w:t>
-      </w:r>
-      <w:r>
-        <w:t xml:space="preserve"> </w:t>
-      </w:r>
-      <w:r>
-        <w:t xml:space="preserve">cubic</w:t>
-      </w:r>
-      <w:r>
-        <w:t xml:space="preserve"> </w:t>
-      </w:r>
-      <w:r>
-        <w:t xml:space="preserve">splines</w:t>
-      </w:r>
-      <w:r>
-        <w:t xml:space="preserve"> </w:t>
-      </w:r>
-      <w:r>
-        <w:t xml:space="preserve">with</w:t>
-      </w:r>
-      <w:r>
-        <w:t xml:space="preserve"> </w:t>
-      </w:r>
-      <w:r>
-        <w:t xml:space="preserve">3,</w:t>
-      </w:r>
-      <w:r>
-        <w:t xml:space="preserve"> </w:t>
-      </w:r>
-      <w:r>
-        <w:t xml:space="preserve">4</w:t>
-      </w:r>
-      <w:r>
-        <w:t xml:space="preserve"> </w:t>
-      </w:r>
-      <w:r>
-        <w:t xml:space="preserve">and</w:t>
-      </w:r>
-      <w:r>
-        <w:t xml:space="preserve"> </w:t>
-      </w:r>
-      <w:r>
-        <w:t xml:space="preserve">5</w:t>
-      </w:r>
-      <w:r>
-        <w:t xml:space="preserve"> </w:t>
-      </w:r>
-      <w:r>
-        <w:t xml:space="preserve">knots);</w:t>
-      </w:r>
-      <w:r>
-        <w:t xml:space="preserve"> </w:t>
-      </w:r>
-      <w:r>
-        <w:t xml:space="preserve">an</w:t>
-      </w:r>
-      <w:r>
-        <w:t xml:space="preserve"> </w:t>
-      </w:r>
-      <w:r>
-        <w:t xml:space="preserve">adaptive</w:t>
-      </w:r>
-      <w:r>
-        <w:t xml:space="preserve"> </w:t>
-      </w:r>
-      <w:r>
-        <w:t xml:space="preserve">model</w:t>
-      </w:r>
-      <w:r>
-        <w:t xml:space="preserve"> </w:t>
-      </w:r>
-      <w:r>
-        <w:t xml:space="preserve">selection</w:t>
-      </w:r>
-      <w:r>
-        <w:t xml:space="preserve"> </w:t>
-      </w:r>
-      <w:r>
-        <w:t xml:space="preserve">approach</w:t>
-      </w:r>
-      <w:r>
-        <w:t xml:space="preserve"> </w:t>
-      </w:r>
-      <w:r>
-        <w:t xml:space="preserve">based</w:t>
-      </w:r>
-      <w:r>
-        <w:t xml:space="preserve"> </w:t>
-      </w:r>
-      <w:r>
-        <w:t xml:space="preserve">on</w:t>
-      </w:r>
-      <w:r>
-        <w:t xml:space="preserve"> </w:t>
-      </w:r>
-      <w:r>
-        <w:t xml:space="preserve">Akaike’s</w:t>
-      </w:r>
-      <w:r>
-        <w:t xml:space="preserve"> </w:t>
-      </w:r>
-      <w:r>
-        <w:t xml:space="preserve">Information</w:t>
-      </w:r>
-      <w:r>
-        <w:t xml:space="preserve"> </w:t>
-      </w:r>
-      <w:r>
-        <w:t xml:space="preserve">Criterion.</w:t>
-      </w:r>
-      <w:r>
-        <w:t xml:space="preserve"> </w:t>
-      </w:r>
-      <w:r>
-        <w:t xml:space="preserve">We</w:t>
-      </w:r>
-      <w:r>
-        <w:t xml:space="preserve"> </w:t>
-      </w:r>
-      <w:r>
-        <w:t xml:space="preserve">evaluated</w:t>
-      </w:r>
-      <w:r>
-        <w:t xml:space="preserve"> </w:t>
-      </w:r>
-      <w:r>
-        <w:t xml:space="preserve">predictive</w:t>
-      </w:r>
-      <w:r>
-        <w:t xml:space="preserve"> </w:t>
-      </w:r>
-      <w:r>
-        <w:t xml:space="preserve">performance</w:t>
-      </w:r>
-      <w:r>
-        <w:t xml:space="preserve"> </w:t>
-      </w:r>
-      <w:r>
-        <w:t xml:space="preserve">using</w:t>
-      </w:r>
-      <w:r>
-        <w:t xml:space="preserve"> </w:t>
-      </w:r>
-      <w:r>
-        <w:t xml:space="preserve">root</w:t>
-      </w:r>
-      <w:r>
-        <w:t xml:space="preserve"> </w:t>
-      </w:r>
-      <w:r>
-        <w:t xml:space="preserve">mean</w:t>
-      </w:r>
-      <w:r>
-        <w:t xml:space="preserve"> </w:t>
-      </w:r>
-      <w:r>
-        <w:t xml:space="preserve">squared</w:t>
-      </w:r>
-      <w:r>
-        <w:t xml:space="preserve"> </w:t>
-      </w:r>
-      <w:r>
-        <w:t xml:space="preserve">error</w:t>
-      </w:r>
-      <w:r>
-        <w:t xml:space="preserve"> </w:t>
-      </w:r>
-      <w:r>
-        <w:t xml:space="preserve">and</w:t>
-      </w:r>
-      <w:r>
-        <w:t xml:space="preserve"> </w:t>
-      </w:r>
-      <w:r>
-        <w:t xml:space="preserve">measures</w:t>
-      </w:r>
-      <w:r>
-        <w:t xml:space="preserve"> </w:t>
-      </w:r>
-      <w:r>
-        <w:t xml:space="preserve">of</w:t>
-      </w:r>
-      <w:r>
-        <w:t xml:space="preserve"> </w:t>
-      </w:r>
-      <w:r>
-        <w:t xml:space="preserve">discrimination</w:t>
-      </w:r>
-      <w:r>
-        <w:t xml:space="preserve"> </w:t>
-      </w:r>
-      <w:r>
-        <w:t xml:space="preserve">and</w:t>
-      </w:r>
-      <w:r>
-        <w:t xml:space="preserve"> </w:t>
-      </w:r>
-      <w:r>
-        <w:t xml:space="preserve">calibration</w:t>
-      </w:r>
-      <w:r>
-        <w:t xml:space="preserve"> </w:t>
-      </w:r>
-      <w:r>
-        <w:t xml:space="preserve">for</w:t>
-      </w:r>
-      <w:r>
-        <w:t xml:space="preserve"> </w:t>
-      </w:r>
-      <w:r>
-        <w:t xml:space="preserve">benefit.</w:t>
-      </w:r>
-      <w:r>
-        <w:t xml:space="preserve"> </w:t>
-      </w:r>
-      <w:r>
-        <w:t xml:space="preserve">Starting</w:t>
-      </w:r>
-      <w:r>
-        <w:t xml:space="preserve"> </w:t>
-      </w:r>
-      <w:r>
-        <w:t xml:space="preserve">from</w:t>
-      </w:r>
-      <w:r>
-        <w:t xml:space="preserve"> </w:t>
-      </w:r>
-      <w:r>
-        <w:t xml:space="preserve">a</w:t>
-      </w:r>
-      <w:r>
-        <w:t xml:space="preserve"> </w:t>
-      </w:r>
-      <w:r>
-        <w:t xml:space="preserve">base</w:t>
-      </w:r>
-      <w:r>
-        <w:t xml:space="preserve"> </w:t>
-      </w:r>
-      <w:r>
-        <w:t xml:space="preserve">case</w:t>
-      </w:r>
-      <w:r>
-        <w:t xml:space="preserve"> </w:t>
-      </w:r>
-      <w:r>
-        <w:t xml:space="preserve">scenario</w:t>
-      </w:r>
-      <w:r>
-        <w:t xml:space="preserve"> </w:t>
-      </w:r>
-      <w:r>
-        <w:t xml:space="preserve">(sample</w:t>
-      </w:r>
-      <w:r>
-        <w:t xml:space="preserve"> </w:t>
-      </w:r>
-      <w:r>
-        <w:t xml:space="preserve">size</w:t>
-      </w:r>
-      <w:r>
-        <w:t xml:space="preserve"> </w:t>
-      </w:r>
-      <w:r>
-        <w:t xml:space="preserve">4,250,</w:t>
-      </w:r>
-      <w:r>
-        <w:t xml:space="preserve"> </w:t>
-      </w:r>
-      <w:r>
-        <w:t xml:space="preserve">treatment</w:t>
-      </w:r>
-      <w:r>
-        <w:t xml:space="preserve"> </w:t>
-      </w:r>
-      <w:r>
-        <w:t xml:space="preserve">odds</w:t>
-      </w:r>
-      <w:r>
-        <w:t xml:space="preserve"> </w:t>
-      </w:r>
-      <w:r>
-        <w:t xml:space="preserve">ratio</w:t>
-      </w:r>
-      <w:r>
-        <w:t xml:space="preserve"> </w:t>
-      </w:r>
-      <w:r>
-        <w:t xml:space="preserve">0.8,</w:t>
-      </w:r>
-      <w:r>
-        <w:t xml:space="preserve"> </w:t>
-      </w:r>
-      <w:r>
-        <w:t xml:space="preserve">AUC</w:t>
-      </w:r>
-      <w:r>
-        <w:t xml:space="preserve"> </w:t>
-      </w:r>
-      <w:r>
-        <w:t xml:space="preserve">of</w:t>
+        <w:t xml:space="preserve">sample</w:t>
+      </w:r>
+      <w:r>
+        <w:t xml:space="preserve"> </w:t>
+      </w:r>
+      <w:r>
+        <w:t xml:space="preserve">size,</w:t>
       </w:r>
       <w:r>
         <w:t xml:space="preserve"> </w:t>
       </w:r>
       <w:r>
         <w:t xml:space="preserve">the</w:t>
-      </w:r>
-      <w:r>
-        <w:t xml:space="preserve"> </w:t>
-      </w:r>
-      <w:r>
-        <w:t xml:space="preserve">PI</w:t>
-      </w:r>
-      <w:r>
-        <w:t xml:space="preserve"> </w:t>
-      </w:r>
-      <w:r>
-        <w:t xml:space="preserve">0.75),</w:t>
-      </w:r>
-      <w:r>
-        <w:t xml:space="preserve"> </w:t>
-      </w:r>
-      <w:r>
-        <w:t xml:space="preserve">we</w:t>
-      </w:r>
-      <w:r>
-        <w:t xml:space="preserve"> </w:t>
-      </w:r>
-      <w:r>
-        <w:t xml:space="preserve">varied</w:t>
-      </w:r>
-      <w:r>
-        <w:t xml:space="preserve"> </w:t>
-      </w:r>
-      <w:r>
-        <w:t xml:space="preserve">sample</w:t>
-      </w:r>
-      <w:r>
-        <w:t xml:space="preserve"> </w:t>
-      </w:r>
-      <w:r>
-        <w:t xml:space="preserve">size,</w:t>
       </w:r>
       <w:r>
         <w:t xml:space="preserve"> </w:t>
@@ -1140,30 +1116,6 @@
         <w:t xml:space="preserve"> </w:t>
       </w:r>
       <w:r>
-        <w:t xml:space="preserve">with</w:t>
-      </w:r>
-      <w:r>
-        <w:t xml:space="preserve"> </w:t>
-      </w:r>
-      <w:r>
-        <w:t xml:space="preserve">restricted</w:t>
-      </w:r>
-      <w:r>
-        <w:t xml:space="preserve"> </w:t>
-      </w:r>
-      <w:r>
-        <w:t xml:space="preserve">cubic</w:t>
-      </w:r>
-      <w:r>
-        <w:t xml:space="preserve"> </w:t>
-      </w:r>
-      <w:r>
-        <w:t xml:space="preserve">splines</w:t>
-      </w:r>
-      <w:r>
-        <w:t xml:space="preserve"> </w:t>
-      </w:r>
-      <w:r>
         <w:t xml:space="preserve">required</w:t>
       </w:r>
       <w:r>
@@ -1243,6 +1195,12 @@
       </w:r>
       <w:r>
         <w:t xml:space="preserve">linear</w:t>
+      </w:r>
+      <w:r>
+        <w:t xml:space="preserve"> </w:t>
+      </w:r>
+      <w:r>
+        <w:t xml:space="preserve">interaction</w:t>
       </w:r>
       <w:r>
         <w:t xml:space="preserve"> </w:t>

</xml_diff>

<commit_message>
fix figure text size; closes #6
</commit_message>
<xml_diff>
--- a/submission/manuscript.docx
+++ b/submission/manuscript.docx
@@ -4016,7 +4016,7 @@
       <w:r>
         <w:drawing>
           <wp:inline>
-            <wp:extent cx="5943600" cy="5673436"/>
+            <wp:extent cx="5943600" cy="4894729"/>
             <wp:effectExtent b="0" l="0" r="0" t="0"/>
             <wp:docPr descr="Figure 3.4: Discrimination for benefit of the considered methods across 500 replications calculated in a simulated sample of size 500,000.  presents the results under the base case scenario of true constant relative treatment effect, with a true prediction AUC of 0.75 and sample size of 4250;  presents the results under moderate linear deviations from constant treatment effects;  presents the results for strong linear deviations from constant relative treatment effects;  presents the results for strong quadratic deviations from constant relative treatment effects." title="" id="1" name="Picture"/>
             <a:graphic>
@@ -4037,7 +4037,7 @@
                   <pic:spPr bwMode="auto">
                     <a:xfrm>
                       <a:off x="0" y="0"/>
-                      <a:ext cx="5943600" cy="5673436"/>
+                      <a:ext cx="5943600" cy="4894729"/>
                     </a:xfrm>
                     <a:prstGeom prst="rect">
                       <a:avLst/>
@@ -4163,7 +4163,7 @@
       <w:r>
         <w:drawing>
           <wp:inline>
-            <wp:extent cx="5943600" cy="5673436"/>
+            <wp:extent cx="5943600" cy="4894729"/>
             <wp:effectExtent b="0" l="0" r="0" t="0"/>
             <wp:docPr descr="Figure 3.5: Calibration for benefit of the considered methods across 500 replications calculated in a simulated sample of size 500,000.  presents the results under the base case scenario of true constant relative treatment effect, with a true prediction AUC of 0.75 and sample size of 4250;  presents the results under moderate linear deviations from constant treatment effectst;  presents the results for strong linear deviations from of constant relative treatment effects;  presents the results for strong quadratic deviations from constant relative treatment effects." title="" id="1" name="Picture"/>
             <a:graphic>
@@ -4184,7 +4184,7 @@
                   <pic:spPr bwMode="auto">
                     <a:xfrm>
                       <a:off x="0" y="0"/>
-                      <a:ext cx="5943600" cy="5673436"/>
+                      <a:ext cx="5943600" cy="4894729"/>
                     </a:xfrm>
                     <a:prstGeom prst="rect">
                       <a:avLst/>

</xml_diff>

<commit_message>
use cross-validated performance metrics
</commit_message>
<xml_diff>
--- a/submission/manuscript.docx
+++ b/submission/manuscript.docx
@@ -4299,111 +4299,97 @@
         <w:pStyle w:val="BodyText"/>
       </w:pPr>
       <w:r>
-        <w:t xml:space="preserve">We used the risk linear predictor to fit the the proposed methods under study</w:t>
-      </w:r>
-      <w:r>
-        <w:t xml:space="preserve"> </w:t>
-      </w:r>
-      <w:r>
-        <w:t xml:space="preserve">for individualizing absolute benefit predictions. All methods had quite</w:t>
-      </w:r>
-      <w:r>
-        <w:t xml:space="preserve"> </w:t>
-      </w:r>
-      <w:r>
-        <w:t xml:space="preserve">comparable results, in the sense that we predicted increasing benefits for</w:t>
-      </w:r>
-      <w:r>
-        <w:t xml:space="preserve"> </w:t>
-      </w:r>
-      <w:r>
-        <w:t xml:space="preserve">patients with higher baseline risk predictions. In terms of c-for-benefit</w:t>
-      </w:r>
-      <w:r>
-        <w:t xml:space="preserve"> </w:t>
-      </w:r>
-      <w:r>
-        <w:t xml:space="preserve">(validated internally) all models had quite comparable performance ranging from</w:t>
-      </w:r>
-      <w:r>
-        <w:t xml:space="preserve"> </w:t>
-      </w:r>
-      <w:r>
-        <w:t xml:space="preserve">0.519 (RCS smoothing with 3 knots) to 0.542 (RCS smoothing with 4 knots).</w:t>
-      </w:r>
-      <w:r>
-        <w:t xml:space="preserve"> </w:t>
-      </w:r>
-      <w:r>
-        <w:t xml:space="preserve">Similar conclusions could be drawn in terms of ICI-for-benefit which ranged</w:t>
-      </w:r>
-      <w:r>
-        <w:t xml:space="preserve"> </w:t>
-      </w:r>
-      <w:r>
-        <w:t xml:space="preserve">from 0.0039 (linear interaction approach) to 0.0053 (RCS smoothing with 4</w:t>
-      </w:r>
-      <w:r>
-        <w:t xml:space="preserve"> </w:t>
-      </w:r>
-      <w:r>
-        <w:t xml:space="preserve">knots).</w:t>
-      </w:r>
-    </w:p>
-    <w:p>
-      <w:pPr>
-        <w:pStyle w:val="BodyText"/>
-      </w:pPr>
-      <w:r>
-        <w:t xml:space="preserve">The adaptive approach picked the</w:t>
-      </w:r>
-      <w:r>
-        <w:t xml:space="preserve"> </w:t>
-      </w:r>
-      <w:r>
-        <w:t xml:space="preserve">model with RCS smoothing with 4 knots, which had quite comparable performance to</w:t>
-      </w:r>
-      <w:r>
-        <w:t xml:space="preserve"> </w:t>
-      </w:r>
-      <w:r>
-        <w:t xml:space="preserve">the smooth fit with 5 knots. However, for lower baseline risk these 2 models</w:t>
-      </w:r>
-      <w:r>
-        <w:t xml:space="preserve"> </w:t>
-      </w:r>
-      <w:r>
-        <w:t xml:space="preserve">predicted implausible benefits and maybe should be avoided when applying such</w:t>
-      </w:r>
-      <w:r>
-        <w:t xml:space="preserve"> </w:t>
-      </w:r>
-      <w:r>
-        <w:t xml:space="preserve">models in practice. The linear interaction model and the model with RCS</w:t>
-      </w:r>
-      <w:r>
-        <w:t xml:space="preserve"> </w:t>
-      </w:r>
-      <w:r>
-        <w:t xml:space="preserve">smoothing (3 knots) made very similar predictions and also followed quite</w:t>
-      </w:r>
-      <w:r>
-        <w:t xml:space="preserve"> </w:t>
-      </w:r>
-      <w:r>
-        <w:t xml:space="preserve">closely the evolution of the stratified estimates. In this case, we observed</w:t>
-      </w:r>
-      <w:r>
-        <w:t xml:space="preserve"> </w:t>
-      </w:r>
-      <w:r>
-        <w:t xml:space="preserve">that even using a simple model with a constant relative treatment effect can</w:t>
-      </w:r>
-      <w:r>
-        <w:t xml:space="preserve"> </w:t>
-      </w:r>
-      <w:r>
-        <w:t xml:space="preserve">result in very similar benefit predictions as other more complex approaches.</w:t>
+        <w:t xml:space="preserve">We used the risk linear predictor to fit the proposed methods under study for</w:t>
+      </w:r>
+      <w:r>
+        <w:t xml:space="preserve"> </w:t>
+      </w:r>
+      <w:r>
+        <w:t xml:space="preserve">individualizing absolute benefit predictions. All methods predicted increasing</w:t>
+      </w:r>
+      <w:r>
+        <w:t xml:space="preserve"> </w:t>
+      </w:r>
+      <w:r>
+        <w:t xml:space="preserve">benefits for patients with higher baseline risk predictions, but the fitted</w:t>
+      </w:r>
+      <w:r>
+        <w:t xml:space="preserve"> </w:t>
+      </w:r>
+      <w:r>
+        <w:t xml:space="preserve">patterns were clearly different. The adaptive approach selected the model with</w:t>
+      </w:r>
+      <w:r>
+        <w:t xml:space="preserve"> </w:t>
+      </w:r>
+      <w:r>
+        <w:t xml:space="preserve">RCS smoothing with 4 knots. However, for very low baseline risk this model</w:t>
+      </w:r>
+      <w:r>
+        <w:t xml:space="preserve"> </w:t>
+      </w:r>
+      <w:r>
+        <w:t xml:space="preserve">predicted decreasing benefit with increasing risk may be somewhat too flexible.</w:t>
+      </w:r>
+      <w:r>
+        <w:t xml:space="preserve"> </w:t>
+      </w:r>
+      <w:r>
+        <w:t xml:space="preserve">The more robust models, the linear interaction model or the model with RCS</w:t>
+      </w:r>
+      <w:r>
+        <w:t xml:space="preserve"> </w:t>
+      </w:r>
+      <w:r>
+        <w:t xml:space="preserve">smoothing (3 knots), gave very similar benefit predictions, followed the</w:t>
+      </w:r>
+      <w:r>
+        <w:t xml:space="preserve"> </w:t>
+      </w:r>
+      <w:r>
+        <w:t xml:space="preserve">evolution of the stratified estimates very closely and may therefore be</w:t>
+      </w:r>
+      <w:r>
+        <w:t xml:space="preserve"> </w:t>
+      </w:r>
+      <w:r>
+        <w:t xml:space="preserve">preferable for use in clinical practice. The model with RCS smoothing (3 knots)</w:t>
+      </w:r>
+      <w:r>
+        <w:t xml:space="preserve"> </w:t>
+      </w:r>
+      <w:r>
+        <w:t xml:space="preserve">had somewhat lower AIC compared to the linear interaction model, slightly better</w:t>
+      </w:r>
+      <w:r>
+        <w:t xml:space="preserve"> </w:t>
+      </w:r>
+      <w:r>
+        <w:t xml:space="preserve">cross-validated discrimination (c-for-benefit</w:t>
+      </w:r>
+      <w:r>
+        <w:t xml:space="preserve"> </w:t>
+      </w:r>
+      <w:r>
+        <w:t xml:space="preserve">0.537 vs</w:t>
+      </w:r>
+      <w:r>
+        <w:t xml:space="preserve"> </w:t>
+      </w:r>
+      <w:r>
+        <w:t xml:space="preserve">0.527) and quite similar cross-validated</w:t>
+      </w:r>
+      <w:r>
+        <w:t xml:space="preserve"> </w:t>
+      </w:r>
+      <w:r>
+        <w:t xml:space="preserve">calibration (ICI-for benefit 0.0114 vs</w:t>
+      </w:r>
+      <w:r>
+        <w:t xml:space="preserve"> </w:t>
+      </w:r>
+      <w:r>
+        <w:t xml:space="preserve">0.0116).</w:t>
       </w:r>
     </w:p>
     <w:p>

</xml_diff>

<commit_message>
cross-validate and replicate 100 times for gusto evaluation
</commit_message>
<xml_diff>
--- a/submission/manuscript.docx
+++ b/submission/manuscript.docx
@@ -4353,13 +4353,13 @@
         <w:t xml:space="preserve"> </w:t>
       </w:r>
       <w:r>
-        <w:t xml:space="preserve">preferable for use in clinical practice. The model with RCS smoothing (3 knots)</w:t>
-      </w:r>
-      <w:r>
-        <w:t xml:space="preserve"> </w:t>
-      </w:r>
-      <w:r>
-        <w:t xml:space="preserve">had somewhat lower AIC compared to the linear interaction model, slightly better</w:t>
+        <w:t xml:space="preserve">preferable for use in clinical practice. The linear interaction model</w:t>
+      </w:r>
+      <w:r>
+        <w:t xml:space="preserve"> </w:t>
+      </w:r>
+      <w:r>
+        <w:t xml:space="preserve">had somewhat lower AIC compared to the model with RCS smoothing (3 knots), slightly better</w:t>
       </w:r>
       <w:r>
         <w:t xml:space="preserve"> </w:t>
@@ -4371,25 +4371,25 @@
         <w:t xml:space="preserve"> </w:t>
       </w:r>
       <w:r>
-        <w:t xml:space="preserve">0.537 vs</w:t>
-      </w:r>
-      <w:r>
-        <w:t xml:space="preserve"> </w:t>
-      </w:r>
-      <w:r>
-        <w:t xml:space="preserve">0.527) and quite similar cross-validated</w:t>
-      </w:r>
-      <w:r>
-        <w:t xml:space="preserve"> </w:t>
-      </w:r>
-      <w:r>
-        <w:t xml:space="preserve">calibration (ICI-for benefit 0.0114 vs</w:t>
-      </w:r>
-      <w:r>
-        <w:t xml:space="preserve"> </w:t>
-      </w:r>
-      <w:r>
-        <w:t xml:space="preserve">0.0116).</w:t>
+        <w:t xml:space="preserve">0.526 vs</w:t>
+      </w:r>
+      <w:r>
+        <w:t xml:space="preserve"> </w:t>
+      </w:r>
+      <w:r>
+        <w:t xml:space="preserve">0.525) and quite similar cross-validated</w:t>
+      </w:r>
+      <w:r>
+        <w:t xml:space="preserve"> </w:t>
+      </w:r>
+      <w:r>
+        <w:t xml:space="preserve">calibration (ICI-for benefit 0.0115 vs</w:t>
+      </w:r>
+      <w:r>
+        <w:t xml:space="preserve"> </w:t>
+      </w:r>
+      <w:r>
+        <w:t xml:space="preserve">0.0117).</w:t>
       </w:r>
     </w:p>
     <w:p>

</xml_diff>

<commit_message>
draft to be shared with co-authors
</commit_message>
<xml_diff>
--- a/submission/manuscript.docx
+++ b/submission/manuscript.docx
@@ -1604,7 +1604,7 @@
         <w:t xml:space="preserve"> </w:t>
       </w:r>
       <w:r>
-        <w:t xml:space="preserve">accurate, these estimated do not apply to individual patients, especially for</w:t>
+        <w:t xml:space="preserve">accurate, these estimates do not apply to individual patients, especially for</w:t>
       </w:r>
       <w:r>
         <w:t xml:space="preserve"> </w:t>
@@ -1642,31 +1642,40 @@
         <w:t xml:space="preserve"> </w:t>
       </w:r>
       <w:r>
-        <w:t xml:space="preserve">treatment assignment [cite PATH !!]. We aimed to summarize and compare different</w:t>
-      </w:r>
-      <w:r>
-        <w:t xml:space="preserve"> </w:t>
-      </w:r>
-      <w:r>
-        <w:t xml:space="preserve">risk-based models for predicting individualized treatment effects. We simulated</w:t>
-      </w:r>
-      <w:r>
-        <w:t xml:space="preserve"> </w:t>
-      </w:r>
-      <w:r>
-        <w:t xml:space="preserve">RCT settings to compare the performance of these models under different</w:t>
-      </w:r>
-      <w:r>
-        <w:t xml:space="preserve"> </w:t>
-      </w:r>
-      <w:r>
-        <w:t xml:space="preserve">assumptions of the relationship between baseline risk and treatment. We</w:t>
-      </w:r>
-      <w:r>
-        <w:t xml:space="preserve"> </w:t>
-      </w:r>
-      <w:r>
-        <w:t xml:space="preserve">illustrated the different models by a case study of predicting individualized</w:t>
+        <w:t xml:space="preserve">treatment assignment</w:t>
+      </w:r>
+      <w:r>
+        <w:t xml:space="preserve"> </w:t>
+      </w:r>
+      <w:r>
+        <w:t xml:space="preserve">[3,4]</w:t>
+      </w:r>
+      <w:r>
+        <w:t xml:space="preserve">. We aimed to summarize and compare</w:t>
+      </w:r>
+      <w:r>
+        <w:t xml:space="preserve"> </w:t>
+      </w:r>
+      <w:r>
+        <w:t xml:space="preserve">different risk-based models for predicting individualized treatment effects. We</w:t>
+      </w:r>
+      <w:r>
+        <w:t xml:space="preserve"> </w:t>
+      </w:r>
+      <w:r>
+        <w:t xml:space="preserve">simulated RCT settings to compare the performance of these models under</w:t>
+      </w:r>
+      <w:r>
+        <w:t xml:space="preserve"> </w:t>
+      </w:r>
+      <w:r>
+        <w:t xml:space="preserve">different assumptions of the relationship between baseline risk and treatment.</w:t>
+      </w:r>
+      <w:r>
+        <w:t xml:space="preserve"> </w:t>
+      </w:r>
+      <w:r>
+        <w:t xml:space="preserve">We illustrated the different models by a case study of predicting individualized</w:t>
       </w:r>
       <w:r>
         <w:t xml:space="preserve"> </w:t>
@@ -1885,10 +1894,7 @@
         </m:r>
       </m:oMath>
       <w:r>
-        <w:t xml:space="preserve"> </w:t>
-      </w:r>
-      <w:r>
-        <w:t xml:space="preserve">(Supplement 1).</w:t>
+        <w:t xml:space="preserve">.</w:t>
       </w:r>
     </w:p>
     <w:p>
@@ -2010,7 +2016,7 @@
         <w:t xml:space="preserve"> </w:t>
       </w:r>
       <w:r>
-        <w:t xml:space="preserve">the outcomes in the treatment arm based on true probabilities</w:t>
+        <w:t xml:space="preserve">the outcomes in the treatment arm were based on true probabilities</w:t>
       </w:r>
       <w:r>
         <w:t xml:space="preserve"> </w:t>
@@ -2343,7 +2349,7 @@
         <w:t xml:space="preserve"> </w:t>
       </w:r>
       <w:r>
-        <w:t xml:space="preserve">These scenarios include 4 weak interactions</w:t>
+        <w:t xml:space="preserve">These scenarios included 4 weak interactions</w:t>
       </w:r>
       <w:r>
         <w:t xml:space="preserve"> </w:t>
@@ -2519,33 +2525,7 @@
         <w:t xml:space="preserve"> </w:t>
       </w:r>
       <w:r>
-        <w:t xml:space="preserve">and 2 weak and 2 strong interactions. Combining all these different settings</w:t>
-      </w:r>
-      <w:r>
-        <w:t xml:space="preserve"> </w:t>
-      </w:r>
-      <w:r>
-        <w:t xml:space="preserve">resulted in a simulation study of</w:t>
-      </w:r>
-      <w:r>
-        <w:t xml:space="preserve"> </w:t>
-      </w:r>
-      <m:oMath>
-        <m:r>
-          <m:t>66</m:t>
-        </m:r>
-      </m:oMath>
-      <w:r>
-        <w:t xml:space="preserve"> </w:t>
-      </w:r>
-      <w:r>
-        <w:t xml:space="preserve">scenarios. The exact settings for each</w:t>
-      </w:r>
-      <w:r>
-        <w:t xml:space="preserve"> </w:t>
-      </w:r>
-      <w:r>
-        <w:t xml:space="preserve">scenario are available in the supplementary material.</w:t>
+        <w:t xml:space="preserve">and 2 weak and 2 strong interactions.</w:t>
       </w:r>
     </w:p>
     <w:p>
@@ -2559,6 +2539,9 @@
         <m:r>
           <m:t>80</m:t>
         </m:r>
+        <m:r>
+          <m:t>%</m:t>
+        </m:r>
       </m:oMath>
       <w:r>
         <w:t xml:space="preserve"> </w:t>
@@ -2576,25 +2559,25 @@
         <w:t xml:space="preserve"> </w:t>
       </w:r>
       <w:r>
-        <w:t xml:space="preserve">sample sizes of 1,064 and 17,000, respectively. We also evaluated the of worse</w:t>
-      </w:r>
-      <w:r>
-        <w:t xml:space="preserve"> </w:t>
-      </w:r>
-      <w:r>
-        <w:t xml:space="preserve">or better discriminative ability for risk, adjusting the baseline covariate</w:t>
-      </w:r>
-      <w:r>
-        <w:t xml:space="preserve"> </w:t>
-      </w:r>
-      <w:r>
-        <w:t xml:space="preserve">coefficients, such that the AUC of the regression model in the control arm</w:t>
-      </w:r>
-      <w:r>
-        <w:t xml:space="preserve"> </w:t>
-      </w:r>
-      <w:r>
-        <w:t xml:space="preserve">was 0.65 and 0.85 respectively.</w:t>
+        <w:t xml:space="preserve">sample sizes of 1,064 and 17,000, respectively. We also evaluated the effect of</w:t>
+      </w:r>
+      <w:r>
+        <w:t xml:space="preserve"> </w:t>
+      </w:r>
+      <w:r>
+        <w:t xml:space="preserve">worse or better discriminative ability for risk, adjusting the baseline</w:t>
+      </w:r>
+      <w:r>
+        <w:t xml:space="preserve"> </w:t>
+      </w:r>
+      <w:r>
+        <w:t xml:space="preserve">covariate coefficients, such that the AUC of the regression model in the control</w:t>
+      </w:r>
+      <w:r>
+        <w:t xml:space="preserve"> </w:t>
+      </w:r>
+      <w:r>
+        <w:t xml:space="preserve">arm was 0.65 and 0.85 respectively.</w:t>
       </w:r>
     </w:p>
     <w:p>
@@ -2602,7 +2585,7 @@
         <w:pStyle w:val="BodyText"/>
       </w:pPr>
       <w:r>
-        <w:t xml:space="preserve">Combining all these settings resulted in a simualation study of 66 scenarios</w:t>
+        <w:t xml:space="preserve">Combining all these settings resulted in a simulation study of 66 scenarios</w:t>
       </w:r>
       <w:r>
         <w:t xml:space="preserve"> </w:t>
@@ -2738,13 +2721,7 @@
         <w:t xml:space="preserve"> </w:t>
       </w:r>
       <w:r>
-        <w:t xml:space="preserve">(constant OR)</w:t>
-      </w:r>
-      <w:r>
-        <w:t xml:space="preserve"> </w:t>
-      </w:r>
-      <w:r>
-        <w:t xml:space="preserve">Hence, absolute benefit is predicted from</w:t>
+        <w:t xml:space="preserve">(constant OR). Hence, absolute benefit is predicted from</w:t>
       </w:r>
       <w:r>
         <w:t xml:space="preserve"> </w:t>

</xml_diff>

<commit_message>
add sample size restriction for adaptive method
</commit_message>
<xml_diff>
--- a/submission/manuscript.docx
+++ b/submission/manuscript.docx
@@ -2840,7 +2840,19 @@
         <w:pStyle w:val="BodyText"/>
       </w:pPr>
       <w:r>
-        <w:t xml:space="preserve">Third, we considered a logistic regression model including treatment, the prognostic index, and their interaction. Absolute benefit is then estimated from</w:t>
+        <w:t xml:space="preserve">Third, we considered a logistic regression model including treatment, the</w:t>
+      </w:r>
+      <w:r>
+        <w:t xml:space="preserve"> </w:t>
+      </w:r>
+      <w:r>
+        <w:t xml:space="preserve">prognostic index, and their linear interaction. Absolute benefit is then</w:t>
+      </w:r>
+      <w:r>
+        <w:t xml:space="preserve"> </w:t>
+      </w:r>
+      <w:r>
+        <w:t xml:space="preserve">estimated from</w:t>
       </w:r>
       <w:r>
         <w:t xml:space="preserve"> </w:t>
@@ -3048,7 +3060,7 @@
         <w:pStyle w:val="BodyText"/>
       </w:pPr>
       <w:r>
-        <w:t xml:space="preserve">Finally, we used</w:t>
+        <w:t xml:space="preserve">Fourth, we used</w:t>
       </w:r>
       <w:r>
         <w:t xml:space="preserve"> </w:t>
@@ -3091,6 +3103,32 @@
       </w:r>
       <w:r>
         <w:t xml:space="preserve">flexibility.</w:t>
+      </w:r>
+    </w:p>
+    <w:p>
+      <w:pPr>
+        <w:pStyle w:val="BodyText"/>
+      </w:pPr>
+      <w:r>
+        <w:t xml:space="preserve">Finally, we considered an adaptive approach using Akaike’s Information Criterion</w:t>
+      </w:r>
+      <w:r>
+        <w:t xml:space="preserve"> </w:t>
+      </w:r>
+      <w:r>
+        <w:t xml:space="preserve">(AIC) for model selection. The candidate models were: a constant treatment</w:t>
+      </w:r>
+      <w:r>
+        <w:t xml:space="preserve"> </w:t>
+      </w:r>
+      <w:r>
+        <w:t xml:space="preserve">effect model, a model with a linear interaction with treatment and RCS models</w:t>
+      </w:r>
+      <w:r>
+        <w:t xml:space="preserve"> </w:t>
+      </w:r>
+      <w:r>
+        <w:t xml:space="preserve">with 3, 4 and 5 knots.</w:t>
       </w:r>
     </w:p>
     <w:p>
@@ -3506,7 +3544,7 @@
           <wp:inline>
             <wp:extent cx="5943600" cy="4894729"/>
             <wp:effectExtent b="0" l="0" r="0" t="0"/>
-            <wp:docPr descr="Figure 3.1: RMSE of the considered methods across 500 replications calculated in a simulated superpopulation of size 500,000.  presents the results of the scenario with true constant relative treatment effect, with a true prediction AUC of 0.75 and sample size of 4250;  presents the results under moderate linear deviations from constant treatment effects;  presents the results for strong linear deviations from constant relative treatment effects;  presents the results for strong quadratic deviations from constant relative treatment effects." title="" id="1" name="Picture"/>
+            <wp:docPr descr="Figure 3.1: RMSE of the considered methods across 500 replications calculated in a simulated superpopulation of size 500,000. The scenario with true constant relative treatment effect had a true prediction AUC of 0.75 and sample size of 4250. Results are presented under moderate linear, strong linear, and strong quadratic deviations from constant relative treatment effects." title="" id="1" name="Picture"/>
             <a:graphic>
               <a:graphicData uri="http://schemas.openxmlformats.org/drawingml/2006/picture">
                 <pic:pic>
@@ -3549,43 +3587,7 @@
         <w:pStyle w:val="ImageCaption"/>
       </w:pPr>
       <w:r>
-        <w:t xml:space="preserve">Figure 3.1: RMSE of the considered methods across 500 replications calculated in a simulated superpopulation of size 500,000.</w:t>
-      </w:r>
-      <w:r>
-        <w:t xml:space="preserve"> </w:t>
-      </w:r>
-      <w:r>
-        <w:t xml:space="preserve"> </w:t>
-      </w:r>
-      <w:r>
-        <w:t xml:space="preserve">presents the results of the scenario with true constant relative treatment effect, with a true prediction AUC of 0.75 and sample size of 4250;</w:t>
-      </w:r>
-      <w:r>
-        <w:t xml:space="preserve"> </w:t>
-      </w:r>
-      <w:r>
-        <w:t xml:space="preserve"> </w:t>
-      </w:r>
-      <w:r>
-        <w:t xml:space="preserve">presents the results under moderate linear deviations from constant treatment effects;</w:t>
-      </w:r>
-      <w:r>
-        <w:t xml:space="preserve"> </w:t>
-      </w:r>
-      <w:r>
-        <w:t xml:space="preserve"> </w:t>
-      </w:r>
-      <w:r>
-        <w:t xml:space="preserve">presents the results for strong linear deviations from constant relative treatment effects;</w:t>
-      </w:r>
-      <w:r>
-        <w:t xml:space="preserve"> </w:t>
-      </w:r>
-      <w:r>
-        <w:t xml:space="preserve"> </w:t>
-      </w:r>
-      <w:r>
-        <w:t xml:space="preserve">presents the results for strong quadratic deviations from constant relative treatment effects.</w:t>
+        <w:t xml:space="preserve">Figure 3.1: RMSE of the considered methods across 500 replications calculated in a simulated superpopulation of size 500,000. The scenario with true constant relative treatment effect had a true prediction AUC of 0.75 and sample size of 4250. Results are presented under moderate linear, strong linear, and strong quadratic deviations from constant relative treatment effects.</w:t>
       </w:r>
     </w:p>
     <w:p>
@@ -3677,7 +3679,7 @@
           <wp:inline>
             <wp:extent cx="5943600" cy="4894729"/>
             <wp:effectExtent b="0" l="0" r="0" t="0"/>
-            <wp:docPr descr="Figure 3.2: RMSE of the considered methods across 500 replications calculated in a simulated sample of size 500,000.  presents the results under the base case scenario of true constant relative treatment effect, with a true prediction AUC of 0.75 and sample size of 17,000;  presents the results under moderate linear deviations from constant treatment effects;  presents the results for strong linear deviations from constant relative treatment effects;  presents the results for strong quadratic deviations constant relative treatment effects." title="" id="1" name="Picture"/>
+            <wp:docPr descr="Figure 3.2: RMSE of the considered methods across 500 replications calculated in a simulated sample of size 500,000. Sample size 17,000 rather than 4250 in Figure " title="" id="1" name="Picture"/>
             <a:graphic>
               <a:graphicData uri="http://schemas.openxmlformats.org/drawingml/2006/picture">
                 <pic:pic>
@@ -3720,43 +3722,10 @@
         <w:pStyle w:val="ImageCaption"/>
       </w:pPr>
       <w:r>
-        <w:t xml:space="preserve">Figure 3.2: RMSE of the considered methods across 500 replications calculated in a simulated sample of size 500,000.</w:t>
-      </w:r>
-      <w:r>
-        <w:t xml:space="preserve"> </w:t>
-      </w:r>
-      <w:r>
-        <w:t xml:space="preserve"> </w:t>
-      </w:r>
-      <w:r>
-        <w:t xml:space="preserve">presents the results under the base case scenario of true constant relative treatment effect, with a true prediction AUC of 0.75 and sample size of 17,000;</w:t>
-      </w:r>
-      <w:r>
-        <w:t xml:space="preserve"> </w:t>
-      </w:r>
-      <w:r>
-        <w:t xml:space="preserve"> </w:t>
-      </w:r>
-      <w:r>
-        <w:t xml:space="preserve">presents the results under moderate linear deviations from constant treatment effects;</w:t>
-      </w:r>
-      <w:r>
-        <w:t xml:space="preserve"> </w:t>
-      </w:r>
-      <w:r>
-        <w:t xml:space="preserve"> </w:t>
-      </w:r>
-      <w:r>
-        <w:t xml:space="preserve">presents the results for strong linear deviations from constant relative treatment effects;</w:t>
-      </w:r>
-      <w:r>
-        <w:t xml:space="preserve"> </w:t>
-      </w:r>
-      <w:r>
-        <w:t xml:space="preserve"> </w:t>
-      </w:r>
-      <w:r>
-        <w:t xml:space="preserve">presents the results for strong quadratic deviations constant relative treatment effects.</w:t>
+        <w:t xml:space="preserve">Figure 3.2: RMSE of the considered methods across 500 replications calculated in a simulated sample of size 500,000. Sample size 17,000 rather than 4250 in Figure</w:t>
+      </w:r>
+      <w:r>
+        <w:t xml:space="preserve"> </w:t>
       </w:r>
     </w:p>
     <w:p>
@@ -3824,7 +3793,7 @@
           <wp:inline>
             <wp:extent cx="5943600" cy="4894729"/>
             <wp:effectExtent b="0" l="0" r="0" t="0"/>
-            <wp:docPr descr="Figure 3.3: RMSE of the considered methods across 500 replications calculated in a simulated sample of size 500,000.  presents the results under the base case scenario of true constant relative treatment effect, with a true prediction AUC of 0.85 and sample size of 4,250;  presents the results under moderate linear deviations from constant treatment effects, while holding true prediction AUC and sample size constant;  presents the results for strong linear deviations from constant relative treatment effects;  presents the results for strong quadratic deviations from constant relative treatment effects." title="" id="1" name="Picture"/>
+            <wp:docPr descr="Figure 3.3: RMSE of the considered methods across 500 replications calculated in a simulated sample of size 500,000. True prediction AUC of 0.85 and sample size of 4,250." title="" id="1" name="Picture"/>
             <a:graphic>
               <a:graphicData uri="http://schemas.openxmlformats.org/drawingml/2006/picture">
                 <pic:pic>
@@ -3867,43 +3836,7 @@
         <w:pStyle w:val="ImageCaption"/>
       </w:pPr>
       <w:r>
-        <w:t xml:space="preserve">Figure 3.3: RMSE of the considered methods across 500 replications calculated in a simulated sample of size 500,000.</w:t>
-      </w:r>
-      <w:r>
-        <w:t xml:space="preserve"> </w:t>
-      </w:r>
-      <w:r>
-        <w:t xml:space="preserve"> </w:t>
-      </w:r>
-      <w:r>
-        <w:t xml:space="preserve">presents the results under the base case scenario of true constant relative treatment effect, with a true prediction AUC of 0.85 and sample size of 4,250;</w:t>
-      </w:r>
-      <w:r>
-        <w:t xml:space="preserve"> </w:t>
-      </w:r>
-      <w:r>
-        <w:t xml:space="preserve"> </w:t>
-      </w:r>
-      <w:r>
-        <w:t xml:space="preserve">presents the results under moderate linear deviations from constant treatment effects, while holding true prediction AUC and sample size constant;</w:t>
-      </w:r>
-      <w:r>
-        <w:t xml:space="preserve"> </w:t>
-      </w:r>
-      <w:r>
-        <w:t xml:space="preserve"> </w:t>
-      </w:r>
-      <w:r>
-        <w:t xml:space="preserve">presents the results for strong linear deviations from constant relative treatment effects;</w:t>
-      </w:r>
-      <w:r>
-        <w:t xml:space="preserve"> </w:t>
-      </w:r>
-      <w:r>
-        <w:t xml:space="preserve"> </w:t>
-      </w:r>
-      <w:r>
-        <w:t xml:space="preserve">presents the results for strong quadratic deviations from constant relative treatment effects.</w:t>
+        <w:t xml:space="preserve">Figure 3.3: RMSE of the considered methods across 500 replications calculated in a simulated sample of size 500,000. True prediction AUC of 0.85 and sample size of 4,250.</w:t>
       </w:r>
     </w:p>
     <w:p>
@@ -3971,7 +3904,7 @@
           <wp:inline>
             <wp:extent cx="5943600" cy="4894729"/>
             <wp:effectExtent b="0" l="0" r="0" t="0"/>
-            <wp:docPr descr="Figure 3.4: Discrimination for benefit of the considered methods across 500 replications calculated in a simulated sample of size 500,000.  presents the results under the base case scenario of true constant relative treatment effect, with a true prediction AUC of 0.75 and sample size of 4250;  presents the results under moderate linear deviations from constant treatment effects;  presents the results for strong linear deviations from constant relative treatment effects;  presents the results for strong quadratic deviations from constant relative treatment effects." title="" id="1" name="Picture"/>
+            <wp:docPr descr="Figure 3.4: Discrimination for benefit of the considered methods across 500 replications calculated in a simulated sample of size 500,000. True prediction AUC of 0.75 and sample size of 4,250." title="" id="1" name="Picture"/>
             <a:graphic>
               <a:graphicData uri="http://schemas.openxmlformats.org/drawingml/2006/picture">
                 <pic:pic>
@@ -4014,43 +3947,7 @@
         <w:pStyle w:val="ImageCaption"/>
       </w:pPr>
       <w:r>
-        <w:t xml:space="preserve">Figure 3.4: Discrimination for benefit of the considered methods across 500 replications calculated in a simulated sample of size 500,000.</w:t>
-      </w:r>
-      <w:r>
-        <w:t xml:space="preserve"> </w:t>
-      </w:r>
-      <w:r>
-        <w:t xml:space="preserve"> </w:t>
-      </w:r>
-      <w:r>
-        <w:t xml:space="preserve">presents the results under the base case scenario of true constant relative treatment effect, with a true prediction AUC of 0.75 and sample size of 4250;</w:t>
-      </w:r>
-      <w:r>
-        <w:t xml:space="preserve"> </w:t>
-      </w:r>
-      <w:r>
-        <w:t xml:space="preserve"> </w:t>
-      </w:r>
-      <w:r>
-        <w:t xml:space="preserve">presents the results under moderate linear deviations from constant treatment effects;</w:t>
-      </w:r>
-      <w:r>
-        <w:t xml:space="preserve"> </w:t>
-      </w:r>
-      <w:r>
-        <w:t xml:space="preserve"> </w:t>
-      </w:r>
-      <w:r>
-        <w:t xml:space="preserve">presents the results for strong linear deviations from constant relative treatment effects;</w:t>
-      </w:r>
-      <w:r>
-        <w:t xml:space="preserve"> </w:t>
-      </w:r>
-      <w:r>
-        <w:t xml:space="preserve"> </w:t>
-      </w:r>
-      <w:r>
-        <w:t xml:space="preserve">presents the results for strong quadratic deviations from constant relative treatment effects.</w:t>
+        <w:t xml:space="preserve">Figure 3.4: Discrimination for benefit of the considered methods across 500 replications calculated in a simulated sample of size 500,000. True prediction AUC of 0.75 and sample size of 4,250.</w:t>
       </w:r>
     </w:p>
     <w:p>
@@ -4112,7 +4009,7 @@
           <wp:inline>
             <wp:extent cx="5943600" cy="4894729"/>
             <wp:effectExtent b="0" l="0" r="0" t="0"/>
-            <wp:docPr descr="Figure 3.5: Calibration for benefit of the considered methods across 500 replications calculated in a simulated sample of size 500,000.  presents the results under the base case scenario of true constant relative treatment effect, with a true prediction AUC of 0.75 and sample size of 4250;  presents the results under moderate linear deviations from constant treatment effectst;  presents the results for strong linear deviations from of constant relative treatment effects;  presents the results for strong quadratic deviations from constant relative treatment effects." title="" id="1" name="Picture"/>
+            <wp:docPr descr="Figure 3.5: Calibration for benefit of the considered methods across 500 replications calculated in a simulated sample of size 500,000. True prediction AUC of 0.75 and sample size of 4,250." title="" id="1" name="Picture"/>
             <a:graphic>
               <a:graphicData uri="http://schemas.openxmlformats.org/drawingml/2006/picture">
                 <pic:pic>
@@ -4155,43 +4052,7 @@
         <w:pStyle w:val="ImageCaption"/>
       </w:pPr>
       <w:r>
-        <w:t xml:space="preserve">Figure 3.5: Calibration for benefit of the considered methods across 500 replications calculated in a simulated sample of size 500,000.</w:t>
-      </w:r>
-      <w:r>
-        <w:t xml:space="preserve"> </w:t>
-      </w:r>
-      <w:r>
-        <w:t xml:space="preserve"> </w:t>
-      </w:r>
-      <w:r>
-        <w:t xml:space="preserve">presents the results under the base case scenario of true constant relative treatment effect, with a true prediction AUC of 0.75 and sample size of 4250;</w:t>
-      </w:r>
-      <w:r>
-        <w:t xml:space="preserve"> </w:t>
-      </w:r>
-      <w:r>
-        <w:t xml:space="preserve"> </w:t>
-      </w:r>
-      <w:r>
-        <w:t xml:space="preserve">presents the results under moderate linear deviations from constant treatment effectst;</w:t>
-      </w:r>
-      <w:r>
-        <w:t xml:space="preserve"> </w:t>
-      </w:r>
-      <w:r>
-        <w:t xml:space="preserve"> </w:t>
-      </w:r>
-      <w:r>
-        <w:t xml:space="preserve">presents the results for strong linear deviations from of constant relative treatment effects;</w:t>
-      </w:r>
-      <w:r>
-        <w:t xml:space="preserve"> </w:t>
-      </w:r>
-      <w:r>
-        <w:t xml:space="preserve"> </w:t>
-      </w:r>
-      <w:r>
-        <w:t xml:space="preserve">presents the results for strong quadratic deviations from constant relative treatment effects.</w:t>
+        <w:t xml:space="preserve">Figure 3.5: Calibration for benefit of the considered methods across 500 replications calculated in a simulated sample of size 500,000. True prediction AUC of 0.75 and sample size of 4,250.</w:t>
       </w:r>
     </w:p>
     <w:p>
@@ -4519,49 +4380,49 @@
         <w:pStyle w:val="BodyText"/>
       </w:pPr>
       <w:r>
-        <w:t xml:space="preserve">Including restricted cubic splines with 4 or 5 knots proved to be too flexible,</w:t>
-      </w:r>
-      <w:r>
-        <w:t xml:space="preserve"> </w:t>
-      </w:r>
-      <w:r>
-        <w:t xml:space="preserve">as indicated by higher RMSE, increased variability of discrimination for benefit</w:t>
-      </w:r>
-      <w:r>
-        <w:t xml:space="preserve"> </w:t>
-      </w:r>
-      <w:r>
-        <w:t xml:space="preserve">and worse calibration of benefit predictions. Even with larger sample sizes and</w:t>
-      </w:r>
-      <w:r>
-        <w:t xml:space="preserve"> </w:t>
-      </w:r>
-      <w:r>
-        <w:t xml:space="preserve">strong quadratic deviations from the base case scenario of constant relative</w:t>
-      </w:r>
-      <w:r>
-        <w:t xml:space="preserve"> </w:t>
-      </w:r>
-      <w:r>
-        <w:t xml:space="preserve">treatment effects, these more flexible restricted cubic splines did not</w:t>
-      </w:r>
-      <w:r>
-        <w:t xml:space="preserve"> </w:t>
-      </w:r>
-      <w:r>
-        <w:t xml:space="preserve">outperform the simpler RCS with 3 knots. These more flexible approaches may only</w:t>
-      </w:r>
-      <w:r>
-        <w:t xml:space="preserve"> </w:t>
-      </w:r>
-      <w:r>
-        <w:t xml:space="preserve">be helpful if we expect more extreme patterns of heterogeneous treatment</w:t>
-      </w:r>
-      <w:r>
-        <w:t xml:space="preserve"> </w:t>
-      </w:r>
-      <w:r>
-        <w:t xml:space="preserve">effects.</w:t>
+        <w:t xml:space="preserve">Models including restricted cubic splines with 4 or 5 knots proved to be too</w:t>
+      </w:r>
+      <w:r>
+        <w:t xml:space="preserve"> </w:t>
+      </w:r>
+      <w:r>
+        <w:t xml:space="preserve">flexible, as indicated by higher RMSE, increased variability of discrimination</w:t>
+      </w:r>
+      <w:r>
+        <w:t xml:space="preserve"> </w:t>
+      </w:r>
+      <w:r>
+        <w:t xml:space="preserve">for benefit and worse calibration of benefit predictions. Even with larger</w:t>
+      </w:r>
+      <w:r>
+        <w:t xml:space="preserve"> </w:t>
+      </w:r>
+      <w:r>
+        <w:t xml:space="preserve">sample sizes and strong quadratic deviations from the base case scenario of</w:t>
+      </w:r>
+      <w:r>
+        <w:t xml:space="preserve"> </w:t>
+      </w:r>
+      <w:r>
+        <w:t xml:space="preserve">constant relative treatment effects, these more flexible restricted cubic</w:t>
+      </w:r>
+      <w:r>
+        <w:t xml:space="preserve"> </w:t>
+      </w:r>
+      <w:r>
+        <w:t xml:space="preserve">splines did not outperform the simpler RCS with 3 knots. These approaches may</w:t>
+      </w:r>
+      <w:r>
+        <w:t xml:space="preserve"> </w:t>
+      </w:r>
+      <w:r>
+        <w:t xml:space="preserve">only be helpful if we expect more extreme patterns of heterogeneous treatment</w:t>
+      </w:r>
+      <w:r>
+        <w:t xml:space="preserve"> </w:t>
+      </w:r>
+      <w:r>
+        <w:t xml:space="preserve">effects compared to the quadratic deviations considered here.</w:t>
       </w:r>
     </w:p>
     <w:p>
@@ -4625,13 +4486,13 @@
         <w:pStyle w:val="BodyText"/>
       </w:pPr>
       <w:r>
-        <w:t xml:space="preserve">Increasing the discriminative ability of the risk model – by increasing the</w:t>
-      </w:r>
-      <w:r>
-        <w:t xml:space="preserve"> </w:t>
-      </w:r>
-      <w:r>
-        <w:t xml:space="preserve">predictor coefficients of the true risk model – reduced RMSE for all methods.</w:t>
+        <w:t xml:space="preserve">Increasing the discriminative ability of the risk model–by increasing the</w:t>
+      </w:r>
+      <w:r>
+        <w:t xml:space="preserve"> </w:t>
+      </w:r>
+      <w:r>
+        <w:t xml:space="preserve">predictor coefficients of the true risk model–reduced RMSE for all methods.</w:t>
       </w:r>
       <w:r>
         <w:t xml:space="preserve"> </w:t>
@@ -4683,6 +4544,98 @@
       </w:r>
       <w:r>
         <w:t xml:space="preserve">.</w:t>
+      </w:r>
+    </w:p>
+    <w:p>
+      <w:pPr>
+        <w:pStyle w:val="BodyText"/>
+      </w:pPr>
+      <w:r>
+        <w:t xml:space="preserve">The adaptive approach had adequate performance, following closely the</w:t>
+      </w:r>
+      <w:r>
+        <w:t xml:space="preserve"> </w:t>
+      </w:r>
+      <w:r>
+        <w:t xml:space="preserve">performance of the</w:t>
+      </w:r>
+      <w:r>
+        <w:t xml:space="preserve"> </w:t>
+      </w:r>
+      <w:r>
+        <w:t xml:space="preserve">“</w:t>
+      </w:r>
+      <w:r>
+        <w:t xml:space="preserve">true</w:t>
+      </w:r>
+      <w:r>
+        <w:t xml:space="preserve">”</w:t>
+      </w:r>
+      <w:r>
+        <w:t xml:space="preserve"> </w:t>
+      </w:r>
+      <w:r>
+        <w:t xml:space="preserve">model in most scenarios. However, with smaller sample</w:t>
+      </w:r>
+      <w:r>
+        <w:t xml:space="preserve"> </w:t>
+      </w:r>
+      <w:r>
+        <w:t xml:space="preserve">sizes it tended to</w:t>
+      </w:r>
+      <w:r>
+        <w:t xml:space="preserve"> </w:t>
+      </w:r>
+      <w:r>
+        <w:t xml:space="preserve">“</w:t>
+      </w:r>
+      <w:r>
+        <w:t xml:space="preserve">miss</w:t>
+      </w:r>
+      <w:r>
+        <w:t xml:space="preserve">”</w:t>
+      </w:r>
+      <w:r>
+        <w:t xml:space="preserve"> </w:t>
+      </w:r>
+      <w:r>
+        <w:t xml:space="preserve">the treatment-risk interactions and selected simpler</w:t>
+      </w:r>
+      <w:r>
+        <w:t xml:space="preserve"> </w:t>
+      </w:r>
+      <w:r>
+        <w:t xml:space="preserve">models. This resulted in increased RMSE variability in these scenarios,</w:t>
+      </w:r>
+      <w:r>
+        <w:t xml:space="preserve"> </w:t>
+      </w:r>
+      <w:r>
+        <w:t xml:space="preserve">especially in the case of true strong linear deviations from the base case</w:t>
+      </w:r>
+      <w:r>
+        <w:t xml:space="preserve"> </w:t>
+      </w:r>
+      <w:r>
+        <w:t xml:space="preserve">scenario. This tendency was mitigated when the discriminative ability of the</w:t>
+      </w:r>
+      <w:r>
+        <w:t xml:space="preserve"> </w:t>
+      </w:r>
+      <w:r>
+        <w:t xml:space="preserve">prediction model was higher. Therefore, in the case of smaller sample sizes</w:t>
+      </w:r>
+      <w:r>
+        <w:t xml:space="preserve"> </w:t>
+      </w:r>
+      <w:r>
+        <w:t xml:space="preserve">and/or poorly discriminating prediction models, the simpler linear interaction</w:t>
+      </w:r>
+      <w:r>
+        <w:t xml:space="preserve"> </w:t>
+      </w:r>
+      <w:r>
+        <w:t xml:space="preserve">model is a safer choice for predicting absolute benefits.</w:t>
       </w:r>
     </w:p>
     <w:p>

</xml_diff>

<commit_message>
replace moderate linear interaction with absence of treatment effect in figures
</commit_message>
<xml_diff>
--- a/submission/manuscript.docx
+++ b/submission/manuscript.docx
@@ -1200,13 +1200,7 @@
         <w:t xml:space="preserve"> </w:t>
       </w:r>
       <w:r>
-        <w:t xml:space="preserve">performed</w:t>
-      </w:r>
-      <w:r>
-        <w:t xml:space="preserve"> </w:t>
-      </w:r>
-      <w:r>
-        <w:t xml:space="preserve">similarly</w:t>
+        <w:t xml:space="preserve">tended</w:t>
       </w:r>
       <w:r>
         <w:t xml:space="preserve"> </w:t>
@@ -1218,37 +1212,67 @@
         <w:t xml:space="preserve"> </w:t>
       </w:r>
       <w:r>
-        <w:t xml:space="preserve">the</w:t>
-      </w:r>
-      <w:r>
-        <w:t xml:space="preserve"> </w:t>
-      </w:r>
-      <w:r>
-        <w:t xml:space="preserve">best-performing</w:t>
-      </w:r>
-      <w:r>
-        <w:t xml:space="preserve"> </w:t>
-      </w:r>
-      <w:r>
-        <w:t xml:space="preserve">method</w:t>
-      </w:r>
-      <w:r>
-        <w:t xml:space="preserve"> </w:t>
-      </w:r>
-      <w:r>
-        <w:t xml:space="preserve">in</w:t>
-      </w:r>
-      <w:r>
-        <w:t xml:space="preserve"> </w:t>
-      </w:r>
-      <w:r>
-        <w:t xml:space="preserve">most</w:t>
-      </w:r>
-      <w:r>
-        <w:t xml:space="preserve"> </w:t>
-      </w:r>
-      <w:r>
-        <w:t xml:space="preserve">scenarios.</w:t>
+        <w:t xml:space="preserve">select</w:t>
+      </w:r>
+      <w:r>
+        <w:t xml:space="preserve"> </w:t>
+      </w:r>
+      <w:r>
+        <w:t xml:space="preserve">simpler</w:t>
+      </w:r>
+      <w:r>
+        <w:t xml:space="preserve"> </w:t>
+      </w:r>
+      <w:r>
+        <w:t xml:space="preserve">models</w:t>
+      </w:r>
+      <w:r>
+        <w:t xml:space="preserve"> </w:t>
+      </w:r>
+      <w:r>
+        <w:t xml:space="preserve">with</w:t>
+      </w:r>
+      <w:r>
+        <w:t xml:space="preserve"> </w:t>
+      </w:r>
+      <w:r>
+        <w:t xml:space="preserve">smaller</w:t>
+      </w:r>
+      <w:r>
+        <w:t xml:space="preserve"> </w:t>
+      </w:r>
+      <w:r>
+        <w:t xml:space="preserve">sample</w:t>
+      </w:r>
+      <w:r>
+        <w:t xml:space="preserve"> </w:t>
+      </w:r>
+      <w:r>
+        <w:t xml:space="preserve">sizes</w:t>
+      </w:r>
+      <w:r>
+        <w:t xml:space="preserve"> </w:t>
+      </w:r>
+      <w:r>
+        <w:t xml:space="preserve">and/or</w:t>
+      </w:r>
+      <w:r>
+        <w:t xml:space="preserve"> </w:t>
+      </w:r>
+      <w:r>
+        <w:t xml:space="preserve">worse</w:t>
+      </w:r>
+      <w:r>
+        <w:t xml:space="preserve"> </w:t>
+      </w:r>
+      <w:r>
+        <w:t xml:space="preserve">prediction</w:t>
+      </w:r>
+      <w:r>
+        <w:t xml:space="preserve"> </w:t>
+      </w:r>
+      <w:r>
+        <w:t xml:space="preserve">performance.</w:t>
       </w:r>
       <w:r>
         <w:t xml:space="preserve"> </w:t>
@@ -4563,37 +4587,37 @@
         <w:t xml:space="preserve"> </w:t>
       </w:r>
       <w:r>
-        <w:t xml:space="preserve">models. This resulted in increased RMSE variability in these scenarios,</w:t>
-      </w:r>
-      <w:r>
-        <w:t xml:space="preserve"> </w:t>
-      </w:r>
-      <w:r>
-        <w:t xml:space="preserve">especially in the case of true strong linear deviations from the base case</w:t>
-      </w:r>
-      <w:r>
-        <w:t xml:space="preserve"> </w:t>
-      </w:r>
-      <w:r>
-        <w:t xml:space="preserve">scenario. This tendency was mitigated when the discriminative ability of the</w:t>
-      </w:r>
-      <w:r>
-        <w:t xml:space="preserve"> </w:t>
-      </w:r>
-      <w:r>
-        <w:t xml:space="preserve">prediction model was higher. Therefore, in the case of smaller sample sizes</w:t>
-      </w:r>
-      <w:r>
-        <w:t xml:space="preserve"> </w:t>
-      </w:r>
-      <w:r>
-        <w:t xml:space="preserve">and/or poorly discriminating prediction models, the simpler linear interaction</w:t>
-      </w:r>
-      <w:r>
-        <w:t xml:space="preserve"> </w:t>
-      </w:r>
-      <w:r>
-        <w:t xml:space="preserve">model is a safer choice for predicting absolute benefits.</w:t>
+        <w:t xml:space="preserve">models (Supplementary Table S7). This resulted in increased RMSE variability in</w:t>
+      </w:r>
+      <w:r>
+        <w:t xml:space="preserve"> </w:t>
+      </w:r>
+      <w:r>
+        <w:t xml:space="preserve">these scenarios, especially in the case of true strong linear deviations from</w:t>
+      </w:r>
+      <w:r>
+        <w:t xml:space="preserve"> </w:t>
+      </w:r>
+      <w:r>
+        <w:t xml:space="preserve">the base case scenario. This tendency was mitigated when the discriminative</w:t>
+      </w:r>
+      <w:r>
+        <w:t xml:space="preserve"> </w:t>
+      </w:r>
+      <w:r>
+        <w:t xml:space="preserve">ability of the prediction model was higher. Therefore, in the case of smaller</w:t>
+      </w:r>
+      <w:r>
+        <w:t xml:space="preserve"> </w:t>
+      </w:r>
+      <w:r>
+        <w:t xml:space="preserve">sample sizes and/or poorly discriminating prediction models, the simpler linear</w:t>
+      </w:r>
+      <w:r>
+        <w:t xml:space="preserve"> </w:t>
+      </w:r>
+      <w:r>
+        <w:t xml:space="preserve">interaction model is a safer choice for predicting absolute benefits.</w:t>
       </w:r>
     </w:p>
     <w:p>

</xml_diff>

<commit_message>
add model selection rates for adaptive
</commit_message>
<xml_diff>
--- a/submission/manuscript.docx
+++ b/submission/manuscript.docx
@@ -3514,7 +3514,37 @@
         <w:t xml:space="preserve"> </w:t>
       </w:r>
       <w:r>
-        <w:t xml:space="preserve">approach performed very similarly to the best performing model in each scenario.</w:t>
+        <w:t xml:space="preserve">approach selected a linear interaction model 35% of the time in the case of</w:t>
+      </w:r>
+      <w:r>
+        <w:t xml:space="preserve"> </w:t>
+      </w:r>
+      <w:r>
+        <w:t xml:space="preserve">true strong linear deviations, while the majority of the time (56%) it selected</w:t>
+      </w:r>
+      <w:r>
+        <w:t xml:space="preserve"> </w:t>
+      </w:r>
+      <w:r>
+        <w:t xml:space="preserve">a simpler constant treatment effect model (Supplementary Table S7). Similarly,</w:t>
+      </w:r>
+      <w:r>
+        <w:t xml:space="preserve"> </w:t>
+      </w:r>
+      <w:r>
+        <w:t xml:space="preserve">in the case of true strong quadratic deviations, the adaptive approach selected</w:t>
+      </w:r>
+      <w:r>
+        <w:t xml:space="preserve"> </w:t>
+      </w:r>
+      <w:r>
+        <w:t xml:space="preserve">the RCS (3 knots) model 29% of the time, while the simpler linear interaction</w:t>
+      </w:r>
+      <w:r>
+        <w:t xml:space="preserve"> </w:t>
+      </w:r>
+      <w:r>
+        <w:t xml:space="preserve">model was selected 68% of the time.</w:t>
       </w:r>
     </w:p>
     <w:p>
@@ -3763,7 +3793,55 @@
         <w:t xml:space="preserve"> </w:t>
       </w:r>
       <w:r>
-        <w:t xml:space="preserve">pronounced in the case of strong quadratic deviations.</w:t>
+        <w:t xml:space="preserve">pronounced in the case of strong quadratic deviations. With increasing</w:t>
+      </w:r>
+      <w:r>
+        <w:t xml:space="preserve"> </w:t>
+      </w:r>
+      <w:r>
+        <w:t xml:space="preserve">prediction AUC we saw an increased tendency of the adaptive approach to select</w:t>
+      </w:r>
+      <w:r>
+        <w:t xml:space="preserve"> </w:t>
+      </w:r>
+      <w:r>
+        <w:t xml:space="preserve">more complex models compared to the base case scenario. In the case of strong</w:t>
+      </w:r>
+      <w:r>
+        <w:t xml:space="preserve"> </w:t>
+      </w:r>
+      <w:r>
+        <w:t xml:space="preserve">linear deviations, the linear interaction model was selected the majority of the</w:t>
+      </w:r>
+      <w:r>
+        <w:t xml:space="preserve"> </w:t>
+      </w:r>
+      <w:r>
+        <w:t xml:space="preserve">time (63%), while the simpler constant treatment effect model was selected 26%</w:t>
+      </w:r>
+      <w:r>
+        <w:t xml:space="preserve"> </w:t>
+      </w:r>
+      <w:r>
+        <w:t xml:space="preserve">of the time (Supplementart Table S7). However, the increased RMSE of the</w:t>
+      </w:r>
+      <w:r>
+        <w:t xml:space="preserve"> </w:t>
+      </w:r>
+      <w:r>
+        <w:t xml:space="preserve">constant treatment effect model inflated the the RMSE of the linear interaction</w:t>
+      </w:r>
+      <w:r>
+        <w:t xml:space="preserve"> </w:t>
+      </w:r>
+      <w:r>
+        <w:t xml:space="preserve">model. In the case of strong quadratic deviations the RCS (3 knots) model was</w:t>
+      </w:r>
+      <w:r>
+        <w:t xml:space="preserve"> </w:t>
+      </w:r>
+      <w:r>
+        <w:t xml:space="preserve">selected 84% of the time.</w:t>
       </w:r>
     </w:p>
     <w:p>

</xml_diff>

<commit_message>
start restructuring methods - figures are not final
</commit_message>
<xml_diff>
--- a/submission/manuscript.docx
+++ b/submission/manuscript.docx
@@ -87,6 +87,1002 @@
         <w:pStyle w:val="Abstract"/>
       </w:pPr>
       <w:r>
+        <w:t xml:space="preserve">data</w:t>
+      </w:r>
+      <w:r>
+        <w:t xml:space="preserve"> </w:t>
+      </w:r>
+      <w:r>
+        <w:t xml:space="preserve">using</w:t>
+      </w:r>
+      <w:r>
+        <w:t xml:space="preserve"> </w:t>
+      </w:r>
+      <w:r>
+        <w:t xml:space="preserve">diverse</w:t>
+      </w:r>
+      <w:r>
+        <w:t xml:space="preserve"> </w:t>
+      </w:r>
+      <w:r>
+        <w:t xml:space="preserve">assumptions</w:t>
+      </w:r>
+      <w:r>
+        <w:t xml:space="preserve"> </w:t>
+      </w:r>
+      <w:r>
+        <w:t xml:space="preserve">for</w:t>
+      </w:r>
+      <w:r>
+        <w:t xml:space="preserve"> </w:t>
+      </w:r>
+      <w:r>
+        <w:t xml:space="preserve">a</w:t>
+      </w:r>
+      <w:r>
+        <w:t xml:space="preserve"> </w:t>
+      </w:r>
+      <w:r>
+        <w:t xml:space="preserve">baseline</w:t>
+      </w:r>
+      <w:r>
+        <w:t xml:space="preserve"> </w:t>
+      </w:r>
+      <w:r>
+        <w:t xml:space="preserve">prognostic</w:t>
+      </w:r>
+      <w:r>
+        <w:t xml:space="preserve"> </w:t>
+      </w:r>
+      <w:r>
+        <w:t xml:space="preserve">index</w:t>
+      </w:r>
+      <w:r>
+        <w:t xml:space="preserve"> </w:t>
+      </w:r>
+      <w:r>
+        <w:t xml:space="preserve">of</w:t>
+      </w:r>
+      <w:r>
+        <w:t xml:space="preserve"> </w:t>
+      </w:r>
+      <w:r>
+        <w:t xml:space="preserve">risk</w:t>
+      </w:r>
+      <w:r>
+        <w:t xml:space="preserve"> </w:t>
+      </w:r>
+      <w:r>
+        <w:t xml:space="preserve">(PI)</w:t>
+      </w:r>
+      <w:r>
+        <w:t xml:space="preserve"> </w:t>
+      </w:r>
+      <w:r>
+        <w:t xml:space="preserve">and</w:t>
+      </w:r>
+      <w:r>
+        <w:t xml:space="preserve"> </w:t>
+      </w:r>
+      <w:r>
+        <w:t xml:space="preserve">the</w:t>
+      </w:r>
+      <w:r>
+        <w:t xml:space="preserve"> </w:t>
+      </w:r>
+      <w:r>
+        <w:t xml:space="preserve">shape</w:t>
+      </w:r>
+      <w:r>
+        <w:t xml:space="preserve"> </w:t>
+      </w:r>
+      <w:r>
+        <w:t xml:space="preserve">of</w:t>
+      </w:r>
+      <w:r>
+        <w:t xml:space="preserve"> </w:t>
+      </w:r>
+      <w:r>
+        <w:t xml:space="preserve">its</w:t>
+      </w:r>
+      <w:r>
+        <w:t xml:space="preserve"> </w:t>
+      </w:r>
+      <w:r>
+        <w:t xml:space="preserve">intereraction</w:t>
+      </w:r>
+      <w:r>
+        <w:t xml:space="preserve"> </w:t>
+      </w:r>
+      <w:r>
+        <w:t xml:space="preserve">with</w:t>
+      </w:r>
+      <w:r>
+        <w:t xml:space="preserve"> </w:t>
+      </w:r>
+      <w:r>
+        <w:t xml:space="preserve">treatment</w:t>
+      </w:r>
+      <w:r>
+        <w:t xml:space="preserve"> </w:t>
+      </w:r>
+      <w:r>
+        <w:t xml:space="preserve">(none,</w:t>
+      </w:r>
+      <w:r>
+        <w:t xml:space="preserve"> </w:t>
+      </w:r>
+      <w:r>
+        <w:t xml:space="preserve">linear</w:t>
+      </w:r>
+      <w:r>
+        <w:t xml:space="preserve"> </w:t>
+      </w:r>
+      <w:r>
+        <w:t xml:space="preserve">or</w:t>
+      </w:r>
+      <w:r>
+        <w:t xml:space="preserve"> </w:t>
+      </w:r>
+      <w:r>
+        <w:t xml:space="preserve">quadratic).</w:t>
+      </w:r>
+      <w:r>
+        <w:t xml:space="preserve"> </w:t>
+      </w:r>
+      <w:r>
+        <w:t xml:space="preserve">In</w:t>
+      </w:r>
+      <w:r>
+        <w:t xml:space="preserve"> </w:t>
+      </w:r>
+      <w:r>
+        <w:t xml:space="preserve">constant</w:t>
+      </w:r>
+      <w:r>
+        <w:t xml:space="preserve"> </w:t>
+      </w:r>
+      <w:r>
+        <w:t xml:space="preserve">relative</w:t>
+      </w:r>
+      <w:r>
+        <w:t xml:space="preserve"> </w:t>
+      </w:r>
+      <w:r>
+        <w:t xml:space="preserve">treatment</w:t>
+      </w:r>
+      <w:r>
+        <w:t xml:space="preserve"> </w:t>
+      </w:r>
+      <w:r>
+        <w:t xml:space="preserve">effect;</w:t>
+      </w:r>
+      <w:r>
+        <w:t xml:space="preserve"> </w:t>
+      </w:r>
+      <w:r>
+        <w:t xml:space="preserve">models</w:t>
+      </w:r>
+      <w:r>
+        <w:t xml:space="preserve"> </w:t>
+      </w:r>
+      <w:r>
+        <w:t xml:space="preserve">including</w:t>
+      </w:r>
+      <w:r>
+        <w:t xml:space="preserve"> </w:t>
+      </w:r>
+      <w:r>
+        <w:t xml:space="preserve">an</w:t>
+      </w:r>
+      <w:r>
+        <w:t xml:space="preserve"> </w:t>
+      </w:r>
+      <w:r>
+        <w:t xml:space="preserve">interaction</w:t>
+      </w:r>
+      <w:r>
+        <w:t xml:space="preserve"> </w:t>
+      </w:r>
+      <w:r>
+        <w:t xml:space="preserve">of</w:t>
+      </w:r>
+      <w:r>
+        <w:t xml:space="preserve"> </w:t>
+      </w:r>
+      <w:r>
+        <w:t xml:space="preserve">treatment</w:t>
+      </w:r>
+      <w:r>
+        <w:t xml:space="preserve"> </w:t>
+      </w:r>
+      <w:r>
+        <w:t xml:space="preserve">with</w:t>
+      </w:r>
+      <w:r>
+        <w:t xml:space="preserve"> </w:t>
+      </w:r>
+      <w:r>
+        <w:t xml:space="preserve">the</w:t>
+      </w:r>
+      <w:r>
+        <w:t xml:space="preserve"> </w:t>
+      </w:r>
+      <w:r>
+        <w:t xml:space="preserve">PI;</w:t>
+      </w:r>
+      <w:r>
+        <w:t xml:space="preserve"> </w:t>
+      </w:r>
+      <w:r>
+        <w:t xml:space="preserve">stratification</w:t>
+      </w:r>
+      <w:r>
+        <w:t xml:space="preserve"> </w:t>
+      </w:r>
+      <w:r>
+        <w:t xml:space="preserve">in</w:t>
+      </w:r>
+      <w:r>
+        <w:t xml:space="preserve"> </w:t>
+      </w:r>
+      <w:r>
+        <w:t xml:space="preserve">quarters</w:t>
+      </w:r>
+      <w:r>
+        <w:t xml:space="preserve"> </w:t>
+      </w:r>
+      <w:r>
+        <w:t xml:space="preserve">of</w:t>
+      </w:r>
+      <w:r>
+        <w:t xml:space="preserve"> </w:t>
+      </w:r>
+      <w:r>
+        <w:t xml:space="preserve">the</w:t>
+      </w:r>
+      <w:r>
+        <w:t xml:space="preserve"> </w:t>
+      </w:r>
+      <w:r>
+        <w:t xml:space="preserve">PI;</w:t>
+      </w:r>
+      <w:r>
+        <w:t xml:space="preserve"> </w:t>
+      </w:r>
+      <w:r>
+        <w:t xml:space="preserve">nonlinear</w:t>
+      </w:r>
+      <w:r>
+        <w:t xml:space="preserve"> </w:t>
+      </w:r>
+      <w:r>
+        <w:t xml:space="preserve">transformations</w:t>
+      </w:r>
+      <w:r>
+        <w:t xml:space="preserve"> </w:t>
+      </w:r>
+      <w:r>
+        <w:t xml:space="preserve">of</w:t>
+      </w:r>
+      <w:r>
+        <w:t xml:space="preserve"> </w:t>
+      </w:r>
+      <w:r>
+        <w:t xml:space="preserve">the</w:t>
+      </w:r>
+      <w:r>
+        <w:t xml:space="preserve"> </w:t>
+      </w:r>
+      <w:r>
+        <w:t xml:space="preserve">PI</w:t>
+      </w:r>
+      <w:r>
+        <w:t xml:space="preserve"> </w:t>
+      </w:r>
+      <w:r>
+        <w:t xml:space="preserve">(restricted</w:t>
+      </w:r>
+      <w:r>
+        <w:t xml:space="preserve"> </w:t>
+      </w:r>
+      <w:r>
+        <w:t xml:space="preserve">cubic</w:t>
+      </w:r>
+      <w:r>
+        <w:t xml:space="preserve"> </w:t>
+      </w:r>
+      <w:r>
+        <w:t xml:space="preserve">splines</w:t>
+      </w:r>
+      <w:r>
+        <w:t xml:space="preserve"> </w:t>
+      </w:r>
+      <w:r>
+        <w:t xml:space="preserve">with</w:t>
+      </w:r>
+      <w:r>
+        <w:t xml:space="preserve"> </w:t>
+      </w:r>
+      <w:r>
+        <w:t xml:space="preserve">3,</w:t>
+      </w:r>
+      <w:r>
+        <w:t xml:space="preserve"> </w:t>
+      </w:r>
+      <w:r>
+        <w:t xml:space="preserve">4</w:t>
+      </w:r>
+      <w:r>
+        <w:t xml:space="preserve"> </w:t>
+      </w:r>
+      <w:r>
+        <w:t xml:space="preserve">and</w:t>
+      </w:r>
+      <w:r>
+        <w:t xml:space="preserve"> </w:t>
+      </w:r>
+      <w:r>
+        <w:t xml:space="preserve">5</w:t>
+      </w:r>
+      <w:r>
+        <w:t xml:space="preserve"> </w:t>
+      </w:r>
+      <w:r>
+        <w:t xml:space="preserve">knots);</w:t>
+      </w:r>
+      <w:r>
+        <w:t xml:space="preserve"> </w:t>
+      </w:r>
+      <w:r>
+        <w:t xml:space="preserve">an</w:t>
+      </w:r>
+      <w:r>
+        <w:t xml:space="preserve"> </w:t>
+      </w:r>
+      <w:r>
+        <w:t xml:space="preserve">adaptive</w:t>
+      </w:r>
+      <w:r>
+        <w:t xml:space="preserve"> </w:t>
+      </w:r>
+      <w:r>
+        <w:t xml:space="preserve">approach</w:t>
+      </w:r>
+      <w:r>
+        <w:t xml:space="preserve"> </w:t>
+      </w:r>
+      <w:r>
+        <w:t xml:space="preserve">using</w:t>
+      </w:r>
+      <w:r>
+        <w:t xml:space="preserve"> </w:t>
+      </w:r>
+      <w:r>
+        <w:t xml:space="preserve">Akaike’s</w:t>
+      </w:r>
+      <w:r>
+        <w:t xml:space="preserve"> </w:t>
+      </w:r>
+      <w:r>
+        <w:t xml:space="preserve">Information</w:t>
+      </w:r>
+      <w:r>
+        <w:t xml:space="preserve"> </w:t>
+      </w:r>
+      <w:r>
+        <w:t xml:space="preserve">Criterion.</w:t>
+      </w:r>
+      <w:r>
+        <w:t xml:space="preserve"> </w:t>
+      </w:r>
+      <w:r>
+        <w:t xml:space="preserve">We</w:t>
+      </w:r>
+      <w:r>
+        <w:t xml:space="preserve"> </w:t>
+      </w:r>
+      <w:r>
+        <w:t xml:space="preserve">evaluated</w:t>
+      </w:r>
+      <w:r>
+        <w:t xml:space="preserve"> </w:t>
+      </w:r>
+      <w:r>
+        <w:t xml:space="preserve">predictive</w:t>
+      </w:r>
+      <w:r>
+        <w:t xml:space="preserve"> </w:t>
+      </w:r>
+      <w:r>
+        <w:t xml:space="preserve">performance</w:t>
+      </w:r>
+      <w:r>
+        <w:t xml:space="preserve"> </w:t>
+      </w:r>
+      <w:r>
+        <w:t xml:space="preserve">using</w:t>
+      </w:r>
+      <w:r>
+        <w:t xml:space="preserve"> </w:t>
+      </w:r>
+      <w:r>
+        <w:t xml:space="preserve">root</w:t>
+      </w:r>
+      <w:r>
+        <w:t xml:space="preserve"> </w:t>
+      </w:r>
+      <w:r>
+        <w:t xml:space="preserve">mean</w:t>
+      </w:r>
+      <w:r>
+        <w:t xml:space="preserve"> </w:t>
+      </w:r>
+      <w:r>
+        <w:t xml:space="preserve">squared</w:t>
+      </w:r>
+      <w:r>
+        <w:t xml:space="preserve"> </w:t>
+      </w:r>
+      <w:r>
+        <w:t xml:space="preserve">error</w:t>
+      </w:r>
+      <w:r>
+        <w:t xml:space="preserve"> </w:t>
+      </w:r>
+      <w:r>
+        <w:t xml:space="preserve">and</w:t>
+      </w:r>
+      <w:r>
+        <w:t xml:space="preserve"> </w:t>
+      </w:r>
+      <w:r>
+        <w:t xml:space="preserve">measures</w:t>
+      </w:r>
+      <w:r>
+        <w:t xml:space="preserve"> </w:t>
+      </w:r>
+      <w:r>
+        <w:t xml:space="preserve">of</w:t>
+      </w:r>
+      <w:r>
+        <w:t xml:space="preserve"> </w:t>
+      </w:r>
+      <w:r>
+        <w:t xml:space="preserve">discrimination</w:t>
+      </w:r>
+      <w:r>
+        <w:t xml:space="preserve"> </w:t>
+      </w:r>
+      <w:r>
+        <w:t xml:space="preserve">and</w:t>
+      </w:r>
+      <w:r>
+        <w:t xml:space="preserve"> </w:t>
+      </w:r>
+      <w:r>
+        <w:t xml:space="preserve">calibration</w:t>
+      </w:r>
+      <w:r>
+        <w:t xml:space="preserve"> </w:t>
+      </w:r>
+      <w:r>
+        <w:t xml:space="preserve">for</w:t>
+      </w:r>
+      <w:r>
+        <w:t xml:space="preserve"> </w:t>
+      </w:r>
+      <w:r>
+        <w:t xml:space="preserve">benefit.</w:t>
+      </w:r>
+      <w:r>
+        <w:t xml:space="preserve"> </w:t>
+      </w:r>
+      <w:r>
+        <w:t xml:space="preserve">Starting</w:t>
+      </w:r>
+      <w:r>
+        <w:t xml:space="preserve"> </w:t>
+      </w:r>
+      <w:r>
+        <w:t xml:space="preserve">from</w:t>
+      </w:r>
+      <w:r>
+        <w:t xml:space="preserve"> </w:t>
+      </w:r>
+      <w:r>
+        <w:t xml:space="preserve">a</w:t>
+      </w:r>
+      <w:r>
+        <w:t xml:space="preserve"> </w:t>
+      </w:r>
+      <w:r>
+        <w:t xml:space="preserve">base</w:t>
+      </w:r>
+      <w:r>
+        <w:t xml:space="preserve"> </w:t>
+      </w:r>
+      <w:r>
+        <w:t xml:space="preserve">case</w:t>
+      </w:r>
+      <w:r>
+        <w:t xml:space="preserve"> </w:t>
+      </w:r>
+      <w:r>
+        <w:t xml:space="preserve">scenario</w:t>
+      </w:r>
+      <w:r>
+        <w:t xml:space="preserve"> </w:t>
+      </w:r>
+      <w:r>
+        <w:t xml:space="preserve">(sample</w:t>
+      </w:r>
+      <w:r>
+        <w:t xml:space="preserve"> </w:t>
+      </w:r>
+      <w:r>
+        <w:t xml:space="preserve">size</w:t>
+      </w:r>
+      <w:r>
+        <w:t xml:space="preserve"> </w:t>
+      </w:r>
+      <w:r>
+        <w:t xml:space="preserve">4,250,</w:t>
+      </w:r>
+      <w:r>
+        <w:t xml:space="preserve"> </w:t>
+      </w:r>
+      <w:r>
+        <w:t xml:space="preserve">treatment</w:t>
+      </w:r>
+      <w:r>
+        <w:t xml:space="preserve"> </w:t>
+      </w:r>
+      <w:r>
+        <w:t xml:space="preserve">odds</w:t>
+      </w:r>
+      <w:r>
+        <w:t xml:space="preserve"> </w:t>
+      </w:r>
+      <w:r>
+        <w:t xml:space="preserve">ratio</w:t>
+      </w:r>
+      <w:r>
+        <w:t xml:space="preserve"> </w:t>
+      </w:r>
+      <w:r>
+        <w:t xml:space="preserve">0.8,</w:t>
+      </w:r>
+      <w:r>
+        <w:t xml:space="preserve"> </w:t>
+      </w:r>
+      <w:r>
+        <w:t xml:space="preserve">AUC</w:t>
+      </w:r>
+      <w:r>
+        <w:t xml:space="preserve"> </w:t>
+      </w:r>
+      <w:r>
+        <w:t xml:space="preserve">of</w:t>
+      </w:r>
+      <w:r>
+        <w:t xml:space="preserve"> </w:t>
+      </w:r>
+      <w:r>
+        <w:t xml:space="preserve">the</w:t>
+      </w:r>
+      <w:r>
+        <w:t xml:space="preserve"> </w:t>
+      </w:r>
+      <w:r>
+        <w:t xml:space="preserve">PI</w:t>
+      </w:r>
+      <w:r>
+        <w:t xml:space="preserve"> </w:t>
+      </w:r>
+      <w:r>
+        <w:t xml:space="preserve">0.75),</w:t>
+      </w:r>
+      <w:r>
+        <w:t xml:space="preserve"> </w:t>
+      </w:r>
+      <w:r>
+        <w:t xml:space="preserve">we</w:t>
+      </w:r>
+      <w:r>
+        <w:t xml:space="preserve"> </w:t>
+      </w:r>
+      <w:r>
+        <w:t xml:space="preserve">varied</w:t>
+      </w:r>
+      <w:r>
+        <w:t xml:space="preserve"> </w:t>
+      </w:r>
+      <w:r>
+        <w:t xml:space="preserve">the</w:t>
+      </w:r>
+      <w:r>
+        <w:t xml:space="preserve"> </w:t>
+      </w:r>
+      <w:r>
+        <w:t xml:space="preserve">sample</w:t>
+      </w:r>
+      <w:r>
+        <w:t xml:space="preserve"> </w:t>
+      </w:r>
+      <w:r>
+        <w:t xml:space="preserve">size,</w:t>
+      </w:r>
+      <w:r>
+        <w:t xml:space="preserve"> </w:t>
+      </w:r>
+      <w:r>
+        <w:t xml:space="preserve">the</w:t>
+      </w:r>
+      <w:r>
+        <w:t xml:space="preserve"> </w:t>
+      </w:r>
+      <w:r>
+        <w:t xml:space="preserve">treatment</w:t>
+      </w:r>
+      <w:r>
+        <w:t xml:space="preserve"> </w:t>
+      </w:r>
+      <w:r>
+        <w:t xml:space="preserve">effect</w:t>
+      </w:r>
+      <w:r>
+        <w:t xml:space="preserve"> </w:t>
+      </w:r>
+      <w:r>
+        <w:t xml:space="preserve">PI</w:t>
+      </w:r>
+      <w:r>
+        <w:t xml:space="preserve"> </w:t>
+      </w:r>
+      <w:r>
+        <w:t xml:space="preserve">by</w:t>
+      </w:r>
+      <w:r>
+        <w:t xml:space="preserve"> </w:t>
+      </w:r>
+      <w:r>
+        <w:t xml:space="preserve">treatment</w:t>
+      </w:r>
+      <w:r>
+        <w:t xml:space="preserve"> </w:t>
+      </w:r>
+      <w:r>
+        <w:t xml:space="preserve">interaction</w:t>
+      </w:r>
+      <w:r>
+        <w:t xml:space="preserve"> </w:t>
+      </w:r>
+      <w:r>
+        <w:t xml:space="preserve">performed</w:t>
+      </w:r>
+      <w:r>
+        <w:t xml:space="preserve"> </w:t>
+      </w:r>
+      <w:r>
+        <w:t xml:space="preserve">better</w:t>
+      </w:r>
+      <w:r>
+        <w:t xml:space="preserve"> </w:t>
+      </w:r>
+      <w:r>
+        <w:t xml:space="preserve">under</w:t>
+      </w:r>
+      <w:r>
+        <w:t xml:space="preserve"> </w:t>
+      </w:r>
+      <w:r>
+        <w:t xml:space="preserve">most</w:t>
+      </w:r>
+      <w:r>
+        <w:t xml:space="preserve"> </w:t>
+      </w:r>
+      <w:r>
+        <w:t xml:space="preserve">simulation</w:t>
+      </w:r>
+      <w:r>
+        <w:t xml:space="preserve"> </w:t>
+      </w:r>
+      <w:r>
+        <w:t xml:space="preserve">settings.</w:t>
+      </w:r>
+      <w:r>
+        <w:t xml:space="preserve"> </w:t>
+      </w:r>
+      <w:r>
+        <w:t xml:space="preserve">Flexible</w:t>
+      </w:r>
+      <w:r>
+        <w:t xml:space="preserve"> </w:t>
+      </w:r>
+      <w:r>
+        <w:t xml:space="preserve">models</w:t>
+      </w:r>
+      <w:r>
+        <w:t xml:space="preserve"> </w:t>
+      </w:r>
+      <w:r>
+        <w:t xml:space="preserve">required</w:t>
+      </w:r>
+      <w:r>
+        <w:t xml:space="preserve"> </w:t>
+      </w:r>
+      <w:r>
+        <w:t xml:space="preserve">larger</w:t>
+      </w:r>
+      <w:r>
+        <w:t xml:space="preserve"> </w:t>
+      </w:r>
+      <w:r>
+        <w:t xml:space="preserve">sample</w:t>
+      </w:r>
+      <w:r>
+        <w:t xml:space="preserve"> </w:t>
+      </w:r>
+      <w:r>
+        <w:t xml:space="preserve">sizes</w:t>
+      </w:r>
+      <w:r>
+        <w:t xml:space="preserve"> </w:t>
+      </w:r>
+      <w:r>
+        <w:t xml:space="preserve">and</w:t>
+      </w:r>
+      <w:r>
+        <w:t xml:space="preserve"> </w:t>
+      </w:r>
+      <w:r>
+        <w:t xml:space="preserve">higher</w:t>
+      </w:r>
+      <w:r>
+        <w:t xml:space="preserve"> </w:t>
+      </w:r>
+      <w:r>
+        <w:t xml:space="preserve">AUC</w:t>
+      </w:r>
+      <w:r>
+        <w:t xml:space="preserve"> </w:t>
+      </w:r>
+      <w:r>
+        <w:t xml:space="preserve">of</w:t>
+      </w:r>
+      <w:r>
+        <w:t xml:space="preserve"> </w:t>
+      </w:r>
+      <w:r>
+        <w:t xml:space="preserve">the</w:t>
+      </w:r>
+      <w:r>
+        <w:t xml:space="preserve"> </w:t>
+      </w:r>
+      <w:r>
+        <w:t xml:space="preserve">PI</w:t>
+      </w:r>
+      <w:r>
+        <w:t xml:space="preserve"> </w:t>
+      </w:r>
+      <w:r>
+        <w:t xml:space="preserve">to</w:t>
+      </w:r>
+      <w:r>
+        <w:t xml:space="preserve"> </w:t>
+      </w:r>
+      <w:r>
+        <w:t xml:space="preserve">outperform</w:t>
+      </w:r>
+      <w:r>
+        <w:t xml:space="preserve"> </w:t>
+      </w:r>
+      <w:r>
+        <w:t xml:space="preserve">the</w:t>
+      </w:r>
+      <w:r>
+        <w:t xml:space="preserve"> </w:t>
+      </w:r>
+      <w:r>
+        <w:t xml:space="preserve">linear</w:t>
+      </w:r>
+      <w:r>
+        <w:t xml:space="preserve"> </w:t>
+      </w:r>
+      <w:r>
+        <w:t xml:space="preserve">interaction</w:t>
+      </w:r>
+      <w:r>
+        <w:t xml:space="preserve"> </w:t>
+      </w:r>
+      <w:r>
+        <w:t xml:space="preserve">model.</w:t>
+      </w:r>
+      <w:r>
+        <w:t xml:space="preserve"> </w:t>
+      </w:r>
+      <w:r>
+        <w:t xml:space="preserve">The</w:t>
+      </w:r>
+      <w:r>
+        <w:t xml:space="preserve"> </w:t>
+      </w:r>
+      <w:r>
+        <w:t xml:space="preserve">adaptive</w:t>
+      </w:r>
+      <w:r>
+        <w:t xml:space="preserve"> </w:t>
+      </w:r>
+      <w:r>
+        <w:t xml:space="preserve">approach</w:t>
+      </w:r>
+      <w:r>
+        <w:t xml:space="preserve"> </w:t>
+      </w:r>
+      <w:r>
+        <w:t xml:space="preserve">tended</w:t>
+      </w:r>
+      <w:r>
+        <w:t xml:space="preserve"> </w:t>
+      </w:r>
+      <w:r>
+        <w:t xml:space="preserve">to</w:t>
+      </w:r>
+      <w:r>
+        <w:t xml:space="preserve"> </w:t>
+      </w:r>
+      <w:r>
+        <w:t xml:space="preserve">select</w:t>
+      </w:r>
+      <w:r>
+        <w:t xml:space="preserve"> </w:t>
+      </w:r>
+      <w:r>
+        <w:t xml:space="preserve">simpler</w:t>
+      </w:r>
+      <w:r>
+        <w:t xml:space="preserve"> </w:t>
+      </w:r>
+      <w:r>
+        <w:t xml:space="preserve">models</w:t>
+      </w:r>
+      <w:r>
+        <w:t xml:space="preserve"> </w:t>
+      </w:r>
+      <w:r>
+        <w:t xml:space="preserve">with</w:t>
+      </w:r>
+      <w:r>
+        <w:t xml:space="preserve"> </w:t>
+      </w:r>
+      <w:r>
+        <w:t xml:space="preserve">smaller</w:t>
+      </w:r>
+      <w:r>
+        <w:t xml:space="preserve"> </w:t>
+      </w:r>
+      <w:r>
+        <w:t xml:space="preserve">sample</w:t>
+      </w:r>
+      <w:r>
+        <w:t xml:space="preserve"> </w:t>
+      </w:r>
+      <w:r>
+        <w:t xml:space="preserve">sizes</w:t>
+      </w:r>
+      <w:r>
+        <w:t xml:space="preserve"> </w:t>
+      </w:r>
+      <w:r>
+        <w:t xml:space="preserve">and/or</w:t>
+      </w:r>
+      <w:r>
+        <w:t xml:space="preserve"> </w:t>
+      </w:r>
+      <w:r>
+        <w:t xml:space="preserve">worse</w:t>
+      </w:r>
+      <w:r>
+        <w:t xml:space="preserve"> </w:t>
+      </w:r>
+      <w:r>
+        <w:t xml:space="preserve">prediction</w:t>
+      </w:r>
+      <w:r>
+        <w:t xml:space="preserve"> </w:t>
+      </w:r>
+      <w:r>
+        <w:t xml:space="preserve">performance.</w:t>
+      </w:r>
+      <w:r>
+        <w:t xml:space="preserve"> </w:t>
+      </w:r>
+      <w:r>
+        <w:t xml:space="preserve">the</w:t>
+      </w:r>
+      <w:r>
+        <w:t xml:space="preserve"> </w:t>
+      </w:r>
+      <w:r>
+        <w:t xml:space="preserve">PI</w:t>
+      </w:r>
+      <w:r>
+        <w:t xml:space="preserve"> </w:t>
+      </w:r>
+      <w:r>
+        <w:t xml:space="preserve">with</w:t>
+      </w:r>
+      <w:r>
+        <w:t xml:space="preserve"> </w:t>
+      </w:r>
+      <w:r>
+        <w:t xml:space="preserve">treatment</w:t>
+      </w:r>
+      <w:r>
+        <w:t xml:space="preserve"> </w:t>
+      </w:r>
+      <w:r>
+        <w:t xml:space="preserve">is</w:t>
+      </w:r>
+      <w:r>
+        <w:t xml:space="preserve"> </w:t>
+      </w:r>
+      <w:r>
+        <w:t xml:space="preserve">the</w:t>
+      </w:r>
+      <w:r>
+        <w:t xml:space="preserve"> </w:t>
+      </w:r>
+      <w:r>
+        <w:t xml:space="preserve">optimal</w:t>
+      </w:r>
+      <w:r>
+        <w:t xml:space="preserve"> </w:t>
+      </w:r>
+      <w:r>
+        <w:t xml:space="preserve">risk-based</w:t>
+      </w:r>
+      <w:r>
+        <w:t xml:space="preserve"> </w:t>
+      </w:r>
+      <w:r>
+        <w:t xml:space="preserve">approach</w:t>
+      </w:r>
+      <w:r>
+        <w:t xml:space="preserve"> </w:t>
+      </w:r>
+      <w:r>
+        <w:t xml:space="preserve">to</w:t>
+      </w:r>
+      <w:r>
+        <w:t xml:space="preserve"> </w:t>
+      </w:r>
+      <w:r>
+        <w:t xml:space="preserve">predicting</w:t>
+      </w:r>
+      <w:r>
+        <w:t xml:space="preserve"> </w:t>
+      </w:r>
+      <w:r>
+        <w:t xml:space="preserve">absolute</w:t>
+      </w:r>
+      <w:r>
+        <w:t xml:space="preserve"> </w:t>
+      </w:r>
+      <w:r>
+        <w:t xml:space="preserve">treatment</w:t>
+      </w:r>
+      <w:r>
+        <w:t xml:space="preserve"> </w:t>
+      </w:r>
+      <w:r>
+        <w:t xml:space="preserve">benefit.</w:t>
+      </w:r>
+      <w:r>
+        <w:t xml:space="preserve"> </w:t>
+      </w:r>
+      <w:r>
         <w:rPr>
           <w:b/>
         </w:rPr>
@@ -225,727 +1221,79 @@
         <w:t xml:space="preserve"> </w:t>
       </w:r>
       <w:r>
-        <w:t xml:space="preserve">data</w:t>
-      </w:r>
-      <w:r>
-        <w:t xml:space="preserve"> </w:t>
-      </w:r>
-      <w:r>
-        <w:t xml:space="preserve">using</w:t>
-      </w:r>
-      <w:r>
-        <w:t xml:space="preserve"> </w:t>
-      </w:r>
-      <w:r>
-        <w:t xml:space="preserve">diverse</w:t>
-      </w:r>
-      <w:r>
-        <w:t xml:space="preserve"> </w:t>
-      </w:r>
-      <w:r>
-        <w:t xml:space="preserve">assumptions</w:t>
-      </w:r>
-      <w:r>
-        <w:t xml:space="preserve"> </w:t>
-      </w:r>
-      <w:r>
-        <w:t xml:space="preserve">for</w:t>
+        <w:t xml:space="preserve">each</w:t>
+      </w:r>
+      <w:r>
+        <w:t xml:space="preserve"> </w:t>
+      </w:r>
+      <w:r>
+        <w:t xml:space="preserve">sample</w:t>
+      </w:r>
+      <w:r>
+        <w:t xml:space="preserve"> </w:t>
+      </w:r>
+      <w:r>
+        <w:t xml:space="preserve">we</w:t>
+      </w:r>
+      <w:r>
+        <w:t xml:space="preserve"> </w:t>
+      </w:r>
+      <w:r>
+        <w:t xml:space="preserve">predicted</w:t>
+      </w:r>
+      <w:r>
+        <w:t xml:space="preserve"> </w:t>
+      </w:r>
+      <w:r>
+        <w:t xml:space="preserve">absolute</w:t>
+      </w:r>
+      <w:r>
+        <w:t xml:space="preserve"> </w:t>
+      </w:r>
+      <w:r>
+        <w:t xml:space="preserve">benefit</w:t>
+      </w:r>
+      <w:r>
+        <w:t xml:space="preserve"> </w:t>
+      </w:r>
+      <w:r>
+        <w:t xml:space="preserve">using:</w:t>
+      </w:r>
+      <w:r>
+        <w:t xml:space="preserve"> </w:t>
+      </w:r>
+      <w:r>
+        <w:t xml:space="preserve">models</w:t>
+      </w:r>
+      <w:r>
+        <w:t xml:space="preserve"> </w:t>
+      </w:r>
+      <w:r>
+        <w:t xml:space="preserve">with</w:t>
+      </w:r>
+      <w:r>
+        <w:t xml:space="preserve"> </w:t>
+      </w:r>
+      <w:r>
+        <w:t xml:space="preserve">the</w:t>
+      </w:r>
+      <w:r>
+        <w:t xml:space="preserve"> </w:t>
+      </w:r>
+      <w:r>
+        <w:t xml:space="preserve">PI</w:t>
+      </w:r>
+      <w:r>
+        <w:t xml:space="preserve"> </w:t>
+      </w:r>
+      <w:r>
+        <w:t xml:space="preserve">and</w:t>
       </w:r>
       <w:r>
         <w:t xml:space="preserve"> </w:t>
       </w:r>
       <w:r>
         <w:t xml:space="preserve">a</w:t>
-      </w:r>
-      <w:r>
-        <w:t xml:space="preserve"> </w:t>
-      </w:r>
-      <w:r>
-        <w:t xml:space="preserve">baseline</w:t>
-      </w:r>
-      <w:r>
-        <w:t xml:space="preserve"> </w:t>
-      </w:r>
-      <w:r>
-        <w:t xml:space="preserve">prognostic</w:t>
-      </w:r>
-      <w:r>
-        <w:t xml:space="preserve"> </w:t>
-      </w:r>
-      <w:r>
-        <w:t xml:space="preserve">index</w:t>
-      </w:r>
-      <w:r>
-        <w:t xml:space="preserve"> </w:t>
-      </w:r>
-      <w:r>
-        <w:t xml:space="preserve">of</w:t>
-      </w:r>
-      <w:r>
-        <w:t xml:space="preserve"> </w:t>
-      </w:r>
-      <w:r>
-        <w:t xml:space="preserve">risk</w:t>
-      </w:r>
-      <w:r>
-        <w:t xml:space="preserve"> </w:t>
-      </w:r>
-      <w:r>
-        <w:t xml:space="preserve">(PI)</w:t>
-      </w:r>
-      <w:r>
-        <w:t xml:space="preserve"> </w:t>
-      </w:r>
-      <w:r>
-        <w:t xml:space="preserve">and</w:t>
-      </w:r>
-      <w:r>
-        <w:t xml:space="preserve"> </w:t>
-      </w:r>
-      <w:r>
-        <w:t xml:space="preserve">the</w:t>
-      </w:r>
-      <w:r>
-        <w:t xml:space="preserve"> </w:t>
-      </w:r>
-      <w:r>
-        <w:t xml:space="preserve">shape</w:t>
-      </w:r>
-      <w:r>
-        <w:t xml:space="preserve"> </w:t>
-      </w:r>
-      <w:r>
-        <w:t xml:space="preserve">of</w:t>
-      </w:r>
-      <w:r>
-        <w:t xml:space="preserve"> </w:t>
-      </w:r>
-      <w:r>
-        <w:t xml:space="preserve">its</w:t>
-      </w:r>
-      <w:r>
-        <w:t xml:space="preserve"> </w:t>
-      </w:r>
-      <w:r>
-        <w:t xml:space="preserve">intereraction</w:t>
-      </w:r>
-      <w:r>
-        <w:t xml:space="preserve"> </w:t>
-      </w:r>
-      <w:r>
-        <w:t xml:space="preserve">with</w:t>
-      </w:r>
-      <w:r>
-        <w:t xml:space="preserve"> </w:t>
-      </w:r>
-      <w:r>
-        <w:t xml:space="preserve">treatment</w:t>
-      </w:r>
-      <w:r>
-        <w:t xml:space="preserve"> </w:t>
-      </w:r>
-      <w:r>
-        <w:t xml:space="preserve">(none,</w:t>
-      </w:r>
-      <w:r>
-        <w:t xml:space="preserve"> </w:t>
-      </w:r>
-      <w:r>
-        <w:t xml:space="preserve">linear</w:t>
-      </w:r>
-      <w:r>
-        <w:t xml:space="preserve"> </w:t>
-      </w:r>
-      <w:r>
-        <w:t xml:space="preserve">or</w:t>
-      </w:r>
-      <w:r>
-        <w:t xml:space="preserve"> </w:t>
-      </w:r>
-      <w:r>
-        <w:t xml:space="preserve">quadratic).</w:t>
-      </w:r>
-      <w:r>
-        <w:t xml:space="preserve"> </w:t>
-      </w:r>
-      <w:r>
-        <w:t xml:space="preserve">In</w:t>
-      </w:r>
-      <w:r>
-        <w:t xml:space="preserve"> </w:t>
-      </w:r>
-      <w:r>
-        <w:t xml:space="preserve">each</w:t>
-      </w:r>
-      <w:r>
-        <w:t xml:space="preserve"> </w:t>
-      </w:r>
-      <w:r>
-        <w:t xml:space="preserve">sample</w:t>
-      </w:r>
-      <w:r>
-        <w:t xml:space="preserve"> </w:t>
-      </w:r>
-      <w:r>
-        <w:t xml:space="preserve">we</w:t>
-      </w:r>
-      <w:r>
-        <w:t xml:space="preserve"> </w:t>
-      </w:r>
-      <w:r>
-        <w:t xml:space="preserve">predicted</w:t>
-      </w:r>
-      <w:r>
-        <w:t xml:space="preserve"> </w:t>
-      </w:r>
-      <w:r>
-        <w:t xml:space="preserve">absolute</w:t>
-      </w:r>
-      <w:r>
-        <w:t xml:space="preserve"> </w:t>
-      </w:r>
-      <w:r>
-        <w:t xml:space="preserve">benefit</w:t>
-      </w:r>
-      <w:r>
-        <w:t xml:space="preserve"> </w:t>
-      </w:r>
-      <w:r>
-        <w:t xml:space="preserve">using:</w:t>
-      </w:r>
-      <w:r>
-        <w:t xml:space="preserve"> </w:t>
-      </w:r>
-      <w:r>
-        <w:t xml:space="preserve">models</w:t>
-      </w:r>
-      <w:r>
-        <w:t xml:space="preserve"> </w:t>
-      </w:r>
-      <w:r>
-        <w:t xml:space="preserve">with</w:t>
-      </w:r>
-      <w:r>
-        <w:t xml:space="preserve"> </w:t>
-      </w:r>
-      <w:r>
-        <w:t xml:space="preserve">the</w:t>
-      </w:r>
-      <w:r>
-        <w:t xml:space="preserve"> </w:t>
-      </w:r>
-      <w:r>
-        <w:t xml:space="preserve">PI</w:t>
-      </w:r>
-      <w:r>
-        <w:t xml:space="preserve"> </w:t>
-      </w:r>
-      <w:r>
-        <w:t xml:space="preserve">and</w:t>
-      </w:r>
-      <w:r>
-        <w:t xml:space="preserve"> </w:t>
-      </w:r>
-      <w:r>
-        <w:t xml:space="preserve">a</w:t>
-      </w:r>
-      <w:r>
-        <w:t xml:space="preserve"> </w:t>
-      </w:r>
-      <w:r>
-        <w:t xml:space="preserve">constant</w:t>
-      </w:r>
-      <w:r>
-        <w:t xml:space="preserve"> </w:t>
-      </w:r>
-      <w:r>
-        <w:t xml:space="preserve">relative</w:t>
-      </w:r>
-      <w:r>
-        <w:t xml:space="preserve"> </w:t>
-      </w:r>
-      <w:r>
-        <w:t xml:space="preserve">treatment</w:t>
-      </w:r>
-      <w:r>
-        <w:t xml:space="preserve"> </w:t>
-      </w:r>
-      <w:r>
-        <w:t xml:space="preserve">effect;</w:t>
-      </w:r>
-      <w:r>
-        <w:t xml:space="preserve"> </w:t>
-      </w:r>
-      <w:r>
-        <w:t xml:space="preserve">models</w:t>
-      </w:r>
-      <w:r>
-        <w:t xml:space="preserve"> </w:t>
-      </w:r>
-      <w:r>
-        <w:t xml:space="preserve">including</w:t>
-      </w:r>
-      <w:r>
-        <w:t xml:space="preserve"> </w:t>
-      </w:r>
-      <w:r>
-        <w:t xml:space="preserve">an</w:t>
-      </w:r>
-      <w:r>
-        <w:t xml:space="preserve"> </w:t>
-      </w:r>
-      <w:r>
-        <w:t xml:space="preserve">interaction</w:t>
-      </w:r>
-      <w:r>
-        <w:t xml:space="preserve"> </w:t>
-      </w:r>
-      <w:r>
-        <w:t xml:space="preserve">of</w:t>
-      </w:r>
-      <w:r>
-        <w:t xml:space="preserve"> </w:t>
-      </w:r>
-      <w:r>
-        <w:t xml:space="preserve">treatment</w:t>
-      </w:r>
-      <w:r>
-        <w:t xml:space="preserve"> </w:t>
-      </w:r>
-      <w:r>
-        <w:t xml:space="preserve">with</w:t>
-      </w:r>
-      <w:r>
-        <w:t xml:space="preserve"> </w:t>
-      </w:r>
-      <w:r>
-        <w:t xml:space="preserve">the</w:t>
-      </w:r>
-      <w:r>
-        <w:t xml:space="preserve"> </w:t>
-      </w:r>
-      <w:r>
-        <w:t xml:space="preserve">PI;</w:t>
-      </w:r>
-      <w:r>
-        <w:t xml:space="preserve"> </w:t>
-      </w:r>
-      <w:r>
-        <w:t xml:space="preserve">stratification</w:t>
-      </w:r>
-      <w:r>
-        <w:t xml:space="preserve"> </w:t>
-      </w:r>
-      <w:r>
-        <w:t xml:space="preserve">in</w:t>
-      </w:r>
-      <w:r>
-        <w:t xml:space="preserve"> </w:t>
-      </w:r>
-      <w:r>
-        <w:t xml:space="preserve">quarters</w:t>
-      </w:r>
-      <w:r>
-        <w:t xml:space="preserve"> </w:t>
-      </w:r>
-      <w:r>
-        <w:t xml:space="preserve">of</w:t>
-      </w:r>
-      <w:r>
-        <w:t xml:space="preserve"> </w:t>
-      </w:r>
-      <w:r>
-        <w:t xml:space="preserve">the</w:t>
-      </w:r>
-      <w:r>
-        <w:t xml:space="preserve"> </w:t>
-      </w:r>
-      <w:r>
-        <w:t xml:space="preserve">PI;</w:t>
-      </w:r>
-      <w:r>
-        <w:t xml:space="preserve"> </w:t>
-      </w:r>
-      <w:r>
-        <w:t xml:space="preserve">nonlinear</w:t>
-      </w:r>
-      <w:r>
-        <w:t xml:space="preserve"> </w:t>
-      </w:r>
-      <w:r>
-        <w:t xml:space="preserve">transformations</w:t>
-      </w:r>
-      <w:r>
-        <w:t xml:space="preserve"> </w:t>
-      </w:r>
-      <w:r>
-        <w:t xml:space="preserve">of</w:t>
-      </w:r>
-      <w:r>
-        <w:t xml:space="preserve"> </w:t>
-      </w:r>
-      <w:r>
-        <w:t xml:space="preserve">the</w:t>
-      </w:r>
-      <w:r>
-        <w:t xml:space="preserve"> </w:t>
-      </w:r>
-      <w:r>
-        <w:t xml:space="preserve">PI</w:t>
-      </w:r>
-      <w:r>
-        <w:t xml:space="preserve"> </w:t>
-      </w:r>
-      <w:r>
-        <w:t xml:space="preserve">(restricted</w:t>
-      </w:r>
-      <w:r>
-        <w:t xml:space="preserve"> </w:t>
-      </w:r>
-      <w:r>
-        <w:t xml:space="preserve">cubic</w:t>
-      </w:r>
-      <w:r>
-        <w:t xml:space="preserve"> </w:t>
-      </w:r>
-      <w:r>
-        <w:t xml:space="preserve">splines</w:t>
-      </w:r>
-      <w:r>
-        <w:t xml:space="preserve"> </w:t>
-      </w:r>
-      <w:r>
-        <w:t xml:space="preserve">with</w:t>
-      </w:r>
-      <w:r>
-        <w:t xml:space="preserve"> </w:t>
-      </w:r>
-      <w:r>
-        <w:t xml:space="preserve">3,</w:t>
-      </w:r>
-      <w:r>
-        <w:t xml:space="preserve"> </w:t>
-      </w:r>
-      <w:r>
-        <w:t xml:space="preserve">4</w:t>
-      </w:r>
-      <w:r>
-        <w:t xml:space="preserve"> </w:t>
-      </w:r>
-      <w:r>
-        <w:t xml:space="preserve">and</w:t>
-      </w:r>
-      <w:r>
-        <w:t xml:space="preserve"> </w:t>
-      </w:r>
-      <w:r>
-        <w:t xml:space="preserve">5</w:t>
-      </w:r>
-      <w:r>
-        <w:t xml:space="preserve"> </w:t>
-      </w:r>
-      <w:r>
-        <w:t xml:space="preserve">knots);</w:t>
-      </w:r>
-      <w:r>
-        <w:t xml:space="preserve"> </w:t>
-      </w:r>
-      <w:r>
-        <w:t xml:space="preserve">an</w:t>
-      </w:r>
-      <w:r>
-        <w:t xml:space="preserve"> </w:t>
-      </w:r>
-      <w:r>
-        <w:t xml:space="preserve">adaptive</w:t>
-      </w:r>
-      <w:r>
-        <w:t xml:space="preserve"> </w:t>
-      </w:r>
-      <w:r>
-        <w:t xml:space="preserve">approach</w:t>
-      </w:r>
-      <w:r>
-        <w:t xml:space="preserve"> </w:t>
-      </w:r>
-      <w:r>
-        <w:t xml:space="preserve">using</w:t>
-      </w:r>
-      <w:r>
-        <w:t xml:space="preserve"> </w:t>
-      </w:r>
-      <w:r>
-        <w:t xml:space="preserve">Akaike’s</w:t>
-      </w:r>
-      <w:r>
-        <w:t xml:space="preserve"> </w:t>
-      </w:r>
-      <w:r>
-        <w:t xml:space="preserve">Information</w:t>
-      </w:r>
-      <w:r>
-        <w:t xml:space="preserve"> </w:t>
-      </w:r>
-      <w:r>
-        <w:t xml:space="preserve">Criterion.</w:t>
-      </w:r>
-      <w:r>
-        <w:t xml:space="preserve"> </w:t>
-      </w:r>
-      <w:r>
-        <w:t xml:space="preserve">We</w:t>
-      </w:r>
-      <w:r>
-        <w:t xml:space="preserve"> </w:t>
-      </w:r>
-      <w:r>
-        <w:t xml:space="preserve">evaluated</w:t>
-      </w:r>
-      <w:r>
-        <w:t xml:space="preserve"> </w:t>
-      </w:r>
-      <w:r>
-        <w:t xml:space="preserve">predictive</w:t>
-      </w:r>
-      <w:r>
-        <w:t xml:space="preserve"> </w:t>
-      </w:r>
-      <w:r>
-        <w:t xml:space="preserve">performance</w:t>
-      </w:r>
-      <w:r>
-        <w:t xml:space="preserve"> </w:t>
-      </w:r>
-      <w:r>
-        <w:t xml:space="preserve">using</w:t>
-      </w:r>
-      <w:r>
-        <w:t xml:space="preserve"> </w:t>
-      </w:r>
-      <w:r>
-        <w:t xml:space="preserve">root</w:t>
-      </w:r>
-      <w:r>
-        <w:t xml:space="preserve"> </w:t>
-      </w:r>
-      <w:r>
-        <w:t xml:space="preserve">mean</w:t>
-      </w:r>
-      <w:r>
-        <w:t xml:space="preserve"> </w:t>
-      </w:r>
-      <w:r>
-        <w:t xml:space="preserve">squared</w:t>
-      </w:r>
-      <w:r>
-        <w:t xml:space="preserve"> </w:t>
-      </w:r>
-      <w:r>
-        <w:t xml:space="preserve">error</w:t>
-      </w:r>
-      <w:r>
-        <w:t xml:space="preserve"> </w:t>
-      </w:r>
-      <w:r>
-        <w:t xml:space="preserve">and</w:t>
-      </w:r>
-      <w:r>
-        <w:t xml:space="preserve"> </w:t>
-      </w:r>
-      <w:r>
-        <w:t xml:space="preserve">measures</w:t>
-      </w:r>
-      <w:r>
-        <w:t xml:space="preserve"> </w:t>
-      </w:r>
-      <w:r>
-        <w:t xml:space="preserve">of</w:t>
-      </w:r>
-      <w:r>
-        <w:t xml:space="preserve"> </w:t>
-      </w:r>
-      <w:r>
-        <w:t xml:space="preserve">discrimination</w:t>
-      </w:r>
-      <w:r>
-        <w:t xml:space="preserve"> </w:t>
-      </w:r>
-      <w:r>
-        <w:t xml:space="preserve">and</w:t>
-      </w:r>
-      <w:r>
-        <w:t xml:space="preserve"> </w:t>
-      </w:r>
-      <w:r>
-        <w:t xml:space="preserve">calibration</w:t>
-      </w:r>
-      <w:r>
-        <w:t xml:space="preserve"> </w:t>
-      </w:r>
-      <w:r>
-        <w:t xml:space="preserve">for</w:t>
-      </w:r>
-      <w:r>
-        <w:t xml:space="preserve"> </w:t>
-      </w:r>
-      <w:r>
-        <w:t xml:space="preserve">benefit.</w:t>
-      </w:r>
-      <w:r>
-        <w:t xml:space="preserve"> </w:t>
-      </w:r>
-      <w:r>
-        <w:t xml:space="preserve">Starting</w:t>
-      </w:r>
-      <w:r>
-        <w:t xml:space="preserve"> </w:t>
-      </w:r>
-      <w:r>
-        <w:t xml:space="preserve">from</w:t>
-      </w:r>
-      <w:r>
-        <w:t xml:space="preserve"> </w:t>
-      </w:r>
-      <w:r>
-        <w:t xml:space="preserve">a</w:t>
-      </w:r>
-      <w:r>
-        <w:t xml:space="preserve"> </w:t>
-      </w:r>
-      <w:r>
-        <w:t xml:space="preserve">base</w:t>
-      </w:r>
-      <w:r>
-        <w:t xml:space="preserve"> </w:t>
-      </w:r>
-      <w:r>
-        <w:t xml:space="preserve">case</w:t>
-      </w:r>
-      <w:r>
-        <w:t xml:space="preserve"> </w:t>
-      </w:r>
-      <w:r>
-        <w:t xml:space="preserve">scenario</w:t>
-      </w:r>
-      <w:r>
-        <w:t xml:space="preserve"> </w:t>
-      </w:r>
-      <w:r>
-        <w:t xml:space="preserve">(sample</w:t>
-      </w:r>
-      <w:r>
-        <w:t xml:space="preserve"> </w:t>
-      </w:r>
-      <w:r>
-        <w:t xml:space="preserve">size</w:t>
-      </w:r>
-      <w:r>
-        <w:t xml:space="preserve"> </w:t>
-      </w:r>
-      <w:r>
-        <w:t xml:space="preserve">4,250,</w:t>
-      </w:r>
-      <w:r>
-        <w:t xml:space="preserve"> </w:t>
-      </w:r>
-      <w:r>
-        <w:t xml:space="preserve">treatment</w:t>
-      </w:r>
-      <w:r>
-        <w:t xml:space="preserve"> </w:t>
-      </w:r>
-      <w:r>
-        <w:t xml:space="preserve">odds</w:t>
-      </w:r>
-      <w:r>
-        <w:t xml:space="preserve"> </w:t>
-      </w:r>
-      <w:r>
-        <w:t xml:space="preserve">ratio</w:t>
-      </w:r>
-      <w:r>
-        <w:t xml:space="preserve"> </w:t>
-      </w:r>
-      <w:r>
-        <w:t xml:space="preserve">0.8,</w:t>
-      </w:r>
-      <w:r>
-        <w:t xml:space="preserve"> </w:t>
-      </w:r>
-      <w:r>
-        <w:t xml:space="preserve">AUC</w:t>
-      </w:r>
-      <w:r>
-        <w:t xml:space="preserve"> </w:t>
-      </w:r>
-      <w:r>
-        <w:t xml:space="preserve">of</w:t>
-      </w:r>
-      <w:r>
-        <w:t xml:space="preserve"> </w:t>
-      </w:r>
-      <w:r>
-        <w:t xml:space="preserve">the</w:t>
-      </w:r>
-      <w:r>
-        <w:t xml:space="preserve"> </w:t>
-      </w:r>
-      <w:r>
-        <w:t xml:space="preserve">PI</w:t>
-      </w:r>
-      <w:r>
-        <w:t xml:space="preserve"> </w:t>
-      </w:r>
-      <w:r>
-        <w:t xml:space="preserve">0.75),</w:t>
-      </w:r>
-      <w:r>
-        <w:t xml:space="preserve"> </w:t>
-      </w:r>
-      <w:r>
-        <w:t xml:space="preserve">we</w:t>
-      </w:r>
-      <w:r>
-        <w:t xml:space="preserve"> </w:t>
-      </w:r>
-      <w:r>
-        <w:t xml:space="preserve">varied</w:t>
-      </w:r>
-      <w:r>
-        <w:t xml:space="preserve"> </w:t>
-      </w:r>
-      <w:r>
-        <w:t xml:space="preserve">the</w:t>
-      </w:r>
-      <w:r>
-        <w:t xml:space="preserve"> </w:t>
-      </w:r>
-      <w:r>
-        <w:t xml:space="preserve">sample</w:t>
-      </w:r>
-      <w:r>
-        <w:t xml:space="preserve"> </w:t>
-      </w:r>
-      <w:r>
-        <w:t xml:space="preserve">size,</w:t>
-      </w:r>
-      <w:r>
-        <w:t xml:space="preserve"> </w:t>
-      </w:r>
-      <w:r>
-        <w:t xml:space="preserve">the</w:t>
-      </w:r>
-      <w:r>
-        <w:t xml:space="preserve"> </w:t>
-      </w:r>
-      <w:r>
-        <w:t xml:space="preserve">treatment</w:t>
-      </w:r>
-      <w:r>
-        <w:t xml:space="preserve"> </w:t>
-      </w:r>
-      <w:r>
-        <w:t xml:space="preserve">effect</w:t>
       </w:r>
       <w:r>
         <w:t xml:space="preserve"> </w:t>
@@ -1014,270 +1362,6 @@
         <w:t xml:space="preserve"> </w:t>
       </w:r>
       <w:r>
-        <w:t xml:space="preserve">PI</w:t>
-      </w:r>
-      <w:r>
-        <w:t xml:space="preserve"> </w:t>
-      </w:r>
-      <w:r>
-        <w:t xml:space="preserve">by</w:t>
-      </w:r>
-      <w:r>
-        <w:t xml:space="preserve"> </w:t>
-      </w:r>
-      <w:r>
-        <w:t xml:space="preserve">treatment</w:t>
-      </w:r>
-      <w:r>
-        <w:t xml:space="preserve"> </w:t>
-      </w:r>
-      <w:r>
-        <w:t xml:space="preserve">interaction</w:t>
-      </w:r>
-      <w:r>
-        <w:t xml:space="preserve"> </w:t>
-      </w:r>
-      <w:r>
-        <w:t xml:space="preserve">performed</w:t>
-      </w:r>
-      <w:r>
-        <w:t xml:space="preserve"> </w:t>
-      </w:r>
-      <w:r>
-        <w:t xml:space="preserve">better</w:t>
-      </w:r>
-      <w:r>
-        <w:t xml:space="preserve"> </w:t>
-      </w:r>
-      <w:r>
-        <w:t xml:space="preserve">under</w:t>
-      </w:r>
-      <w:r>
-        <w:t xml:space="preserve"> </w:t>
-      </w:r>
-      <w:r>
-        <w:t xml:space="preserve">most</w:t>
-      </w:r>
-      <w:r>
-        <w:t xml:space="preserve"> </w:t>
-      </w:r>
-      <w:r>
-        <w:t xml:space="preserve">simulation</w:t>
-      </w:r>
-      <w:r>
-        <w:t xml:space="preserve"> </w:t>
-      </w:r>
-      <w:r>
-        <w:t xml:space="preserve">settings.</w:t>
-      </w:r>
-      <w:r>
-        <w:t xml:space="preserve"> </w:t>
-      </w:r>
-      <w:r>
-        <w:t xml:space="preserve">Flexible</w:t>
-      </w:r>
-      <w:r>
-        <w:t xml:space="preserve"> </w:t>
-      </w:r>
-      <w:r>
-        <w:t xml:space="preserve">models</w:t>
-      </w:r>
-      <w:r>
-        <w:t xml:space="preserve"> </w:t>
-      </w:r>
-      <w:r>
-        <w:t xml:space="preserve">required</w:t>
-      </w:r>
-      <w:r>
-        <w:t xml:space="preserve"> </w:t>
-      </w:r>
-      <w:r>
-        <w:t xml:space="preserve">larger</w:t>
-      </w:r>
-      <w:r>
-        <w:t xml:space="preserve"> </w:t>
-      </w:r>
-      <w:r>
-        <w:t xml:space="preserve">sample</w:t>
-      </w:r>
-      <w:r>
-        <w:t xml:space="preserve"> </w:t>
-      </w:r>
-      <w:r>
-        <w:t xml:space="preserve">sizes</w:t>
-      </w:r>
-      <w:r>
-        <w:t xml:space="preserve"> </w:t>
-      </w:r>
-      <w:r>
-        <w:t xml:space="preserve">and</w:t>
-      </w:r>
-      <w:r>
-        <w:t xml:space="preserve"> </w:t>
-      </w:r>
-      <w:r>
-        <w:t xml:space="preserve">higher</w:t>
-      </w:r>
-      <w:r>
-        <w:t xml:space="preserve"> </w:t>
-      </w:r>
-      <w:r>
-        <w:t xml:space="preserve">AUC</w:t>
-      </w:r>
-      <w:r>
-        <w:t xml:space="preserve"> </w:t>
-      </w:r>
-      <w:r>
-        <w:t xml:space="preserve">of</w:t>
-      </w:r>
-      <w:r>
-        <w:t xml:space="preserve"> </w:t>
-      </w:r>
-      <w:r>
-        <w:t xml:space="preserve">the</w:t>
-      </w:r>
-      <w:r>
-        <w:t xml:space="preserve"> </w:t>
-      </w:r>
-      <w:r>
-        <w:t xml:space="preserve">PI</w:t>
-      </w:r>
-      <w:r>
-        <w:t xml:space="preserve"> </w:t>
-      </w:r>
-      <w:r>
-        <w:t xml:space="preserve">to</w:t>
-      </w:r>
-      <w:r>
-        <w:t xml:space="preserve"> </w:t>
-      </w:r>
-      <w:r>
-        <w:t xml:space="preserve">outperform</w:t>
-      </w:r>
-      <w:r>
-        <w:t xml:space="preserve"> </w:t>
-      </w:r>
-      <w:r>
-        <w:t xml:space="preserve">the</w:t>
-      </w:r>
-      <w:r>
-        <w:t xml:space="preserve"> </w:t>
-      </w:r>
-      <w:r>
-        <w:t xml:space="preserve">linear</w:t>
-      </w:r>
-      <w:r>
-        <w:t xml:space="preserve"> </w:t>
-      </w:r>
-      <w:r>
-        <w:t xml:space="preserve">interaction</w:t>
-      </w:r>
-      <w:r>
-        <w:t xml:space="preserve"> </w:t>
-      </w:r>
-      <w:r>
-        <w:t xml:space="preserve">model.</w:t>
-      </w:r>
-      <w:r>
-        <w:t xml:space="preserve"> </w:t>
-      </w:r>
-      <w:r>
-        <w:t xml:space="preserve">The</w:t>
-      </w:r>
-      <w:r>
-        <w:t xml:space="preserve"> </w:t>
-      </w:r>
-      <w:r>
-        <w:t xml:space="preserve">adaptive</w:t>
-      </w:r>
-      <w:r>
-        <w:t xml:space="preserve"> </w:t>
-      </w:r>
-      <w:r>
-        <w:t xml:space="preserve">approach</w:t>
-      </w:r>
-      <w:r>
-        <w:t xml:space="preserve"> </w:t>
-      </w:r>
-      <w:r>
-        <w:t xml:space="preserve">tended</w:t>
-      </w:r>
-      <w:r>
-        <w:t xml:space="preserve"> </w:t>
-      </w:r>
-      <w:r>
-        <w:t xml:space="preserve">to</w:t>
-      </w:r>
-      <w:r>
-        <w:t xml:space="preserve"> </w:t>
-      </w:r>
-      <w:r>
-        <w:t xml:space="preserve">select</w:t>
-      </w:r>
-      <w:r>
-        <w:t xml:space="preserve"> </w:t>
-      </w:r>
-      <w:r>
-        <w:t xml:space="preserve">simpler</w:t>
-      </w:r>
-      <w:r>
-        <w:t xml:space="preserve"> </w:t>
-      </w:r>
-      <w:r>
-        <w:t xml:space="preserve">models</w:t>
-      </w:r>
-      <w:r>
-        <w:t xml:space="preserve"> </w:t>
-      </w:r>
-      <w:r>
-        <w:t xml:space="preserve">with</w:t>
-      </w:r>
-      <w:r>
-        <w:t xml:space="preserve"> </w:t>
-      </w:r>
-      <w:r>
-        <w:t xml:space="preserve">smaller</w:t>
-      </w:r>
-      <w:r>
-        <w:t xml:space="preserve"> </w:t>
-      </w:r>
-      <w:r>
-        <w:t xml:space="preserve">sample</w:t>
-      </w:r>
-      <w:r>
-        <w:t xml:space="preserve"> </w:t>
-      </w:r>
-      <w:r>
-        <w:t xml:space="preserve">sizes</w:t>
-      </w:r>
-      <w:r>
-        <w:t xml:space="preserve"> </w:t>
-      </w:r>
-      <w:r>
-        <w:t xml:space="preserve">and/or</w:t>
-      </w:r>
-      <w:r>
-        <w:t xml:space="preserve"> </w:t>
-      </w:r>
-      <w:r>
-        <w:t xml:space="preserve">worse</w:t>
-      </w:r>
-      <w:r>
-        <w:t xml:space="preserve"> </w:t>
-      </w:r>
-      <w:r>
-        <w:t xml:space="preserve">prediction</w:t>
-      </w:r>
-      <w:r>
-        <w:t xml:space="preserve"> </w:t>
-      </w:r>
-      <w:r>
-        <w:t xml:space="preserve">performance.</w:t>
-      </w:r>
-      <w:r>
-        <w:t xml:space="preserve"> </w:t>
-      </w:r>
-      <w:r>
         <w:rPr>
           <w:b/>
         </w:rPr>
@@ -1342,90 +1426,6 @@
       </w:r>
       <w:r>
         <w:t xml:space="preserve">of</w:t>
-      </w:r>
-      <w:r>
-        <w:t xml:space="preserve"> </w:t>
-      </w:r>
-      <w:r>
-        <w:t xml:space="preserve">the</w:t>
-      </w:r>
-      <w:r>
-        <w:t xml:space="preserve"> </w:t>
-      </w:r>
-      <w:r>
-        <w:t xml:space="preserve">PI</w:t>
-      </w:r>
-      <w:r>
-        <w:t xml:space="preserve"> </w:t>
-      </w:r>
-      <w:r>
-        <w:t xml:space="preserve">with</w:t>
-      </w:r>
-      <w:r>
-        <w:t xml:space="preserve"> </w:t>
-      </w:r>
-      <w:r>
-        <w:t xml:space="preserve">treatment</w:t>
-      </w:r>
-      <w:r>
-        <w:t xml:space="preserve"> </w:t>
-      </w:r>
-      <w:r>
-        <w:t xml:space="preserve">is</w:t>
-      </w:r>
-      <w:r>
-        <w:t xml:space="preserve"> </w:t>
-      </w:r>
-      <w:r>
-        <w:t xml:space="preserve">the</w:t>
-      </w:r>
-      <w:r>
-        <w:t xml:space="preserve"> </w:t>
-      </w:r>
-      <w:r>
-        <w:t xml:space="preserve">optimal</w:t>
-      </w:r>
-      <w:r>
-        <w:t xml:space="preserve"> </w:t>
-      </w:r>
-      <w:r>
-        <w:t xml:space="preserve">risk-based</w:t>
-      </w:r>
-      <w:r>
-        <w:t xml:space="preserve"> </w:t>
-      </w:r>
-      <w:r>
-        <w:t xml:space="preserve">approach</w:t>
-      </w:r>
-      <w:r>
-        <w:t xml:space="preserve"> </w:t>
-      </w:r>
-      <w:r>
-        <w:t xml:space="preserve">to</w:t>
-      </w:r>
-      <w:r>
-        <w:t xml:space="preserve"> </w:t>
-      </w:r>
-      <w:r>
-        <w:t xml:space="preserve">predicting</w:t>
-      </w:r>
-      <w:r>
-        <w:t xml:space="preserve"> </w:t>
-      </w:r>
-      <w:r>
-        <w:t xml:space="preserve">absolute</w:t>
-      </w:r>
-      <w:r>
-        <w:t xml:space="preserve"> </w:t>
-      </w:r>
-      <w:r>
-        <w:t xml:space="preserve">treatment</w:t>
-      </w:r>
-      <w:r>
-        <w:t xml:space="preserve"> </w:t>
-      </w:r>
-      <w:r>
-        <w:t xml:space="preserve">benefit.</w:t>
       </w:r>
     </w:p>
     <w:p>
@@ -1878,7 +1878,7 @@
         <w:t xml:space="preserve"> </w:t>
       </w:r>
       <w:r>
-        <w:t xml:space="preserve">the base case scenario coefficient values were such, that the AUC of the</w:t>
+        <w:t xml:space="preserve">the base scenarios coefficient values were such, that the AUC of the</w:t>
       </w:r>
       <w:r>
         <w:t xml:space="preserve"> </w:t>
@@ -1912,15 +1912,7 @@
         </m:r>
       </m:oMath>
       <w:r>
-        <w:t xml:space="preserve">.</w:t>
-      </w:r>
-    </w:p>
-    <w:p>
-      <w:pPr>
-        <w:pStyle w:val="BodyText"/>
-      </w:pPr>
-      <w:r>
-        <w:t xml:space="preserve">While binary outcomes in the control arm were generated from Bernoulli variables</w:t>
+        <w:t xml:space="preserve">. Binary outcomes in the control arm were generated from Bernoulli variables</w:t>
       </w:r>
       <w:r>
         <w:t xml:space="preserve"> </w:t>
@@ -1952,6 +1944,27 @@
         </m:r>
         <m:r>
           <m:t>X</m:t>
+        </m:r>
+        <m:r>
+          <m:t>,</m:t>
+        </m:r>
+        <m:sSub>
+          <m:e>
+            <m:r>
+              <m:t>t</m:t>
+            </m:r>
+          </m:e>
+          <m:sub>
+            <m:r>
+              <m:t>x</m:t>
+            </m:r>
+          </m:sub>
+        </m:sSub>
+        <m:r>
+          <m:t>=</m:t>
+        </m:r>
+        <m:r>
+          <m:t>0</m:t>
         </m:r>
         <m:r>
           <m:t>)</m:t>
@@ -2028,49 +2041,45 @@
         </m:f>
       </m:oMath>
       <w:r>
-        <w:t xml:space="preserve">,</w:t>
-      </w:r>
-      <w:r>
-        <w:t xml:space="preserve"> </w:t>
-      </w:r>
-      <w:r>
-        <w:t xml:space="preserve">the outcomes in the treatment arm were based on true probabilities</w:t>
-      </w:r>
-      <w:r>
-        <w:t xml:space="preserve"> </w:t>
-      </w:r>
-      <m:oMath>
-        <m:r>
-          <m:rPr>
-            <m:nor/>
-            <m:sty m:val="p"/>
-          </m:rPr>
-          <m:t>expit</m:t>
-        </m:r>
-        <m:r>
-          <m:t>(</m:t>
-        </m:r>
-        <m:r>
-          <m:t>l</m:t>
-        </m:r>
-        <m:sSub>
-          <m:e>
-            <m:r>
-              <m:t>p</m:t>
-            </m:r>
-          </m:e>
-          <m:sub>
-            <m:r>
-              <m:t>1</m:t>
-            </m:r>
-          </m:sub>
-        </m:sSub>
-        <m:r>
-          <m:t>)</m:t>
-        </m:r>
-      </m:oMath>
-      <w:r>
-        <w:t xml:space="preserve">, with</w:t>
+        <w:t xml:space="preserve">.</w:t>
+      </w:r>
+    </w:p>
+    <w:p>
+      <w:pPr>
+        <w:pStyle w:val="BodyText"/>
+      </w:pPr>
+      <w:r>
+        <w:t xml:space="preserve">Outcomes in the treatment arm were generated using 3 base scenarios: absent</w:t>
+      </w:r>
+      <w:r>
+        <w:t xml:space="preserve"> </w:t>
+      </w:r>
+      <w:r>
+        <w:t xml:space="preserve">treatment effect (OR = 1), moderate treatment effect (OR = 0.8) and high</w:t>
+      </w:r>
+      <w:r>
+        <w:t xml:space="preserve"> </w:t>
+      </w:r>
+      <w:r>
+        <w:t xml:space="preserve">treatment effect (OR = 0.5). We started with simulating outcomes based on true</w:t>
+      </w:r>
+      <w:r>
+        <w:t xml:space="preserve"> </w:t>
+      </w:r>
+      <w:r>
+        <w:t xml:space="preserve">constant relative treatment effects for the 3 base scenarios. We then simulated</w:t>
+      </w:r>
+      <w:r>
+        <w:t xml:space="preserve"> </w:t>
+      </w:r>
+      <w:r>
+        <w:t xml:space="preserve">linear, quadratic and non-monotonic deviations from constant treatment effects</w:t>
+      </w:r>
+      <w:r>
+        <w:t xml:space="preserve"> </w:t>
+      </w:r>
+      <w:r>
+        <w:t xml:space="preserve">using:</w:t>
       </w:r>
     </w:p>
     <w:p>
@@ -2187,6 +2196,9 @@
               </m:r>
             </m:sub>
           </m:sSub>
+          <m:r>
+            <m:t>,</m:t>
+          </m:r>
         </m:oMath>
       </m:oMathPara>
     </w:p>
@@ -2195,31 +2207,19 @@
         <w:pStyle w:val="FirstParagraph"/>
       </w:pPr>
       <w:r>
-        <w:t xml:space="preserve">The coefficients</w:t>
+        <w:t xml:space="preserve">where</w:t>
       </w:r>
       <w:r>
         <w:t xml:space="preserve"> </w:t>
       </w:r>
       <m:oMath>
+        <m:r>
+          <m:t>l</m:t>
+        </m:r>
         <m:sSub>
           <m:e>
             <m:r>
-              <m:t>γ</m:t>
-            </m:r>
-          </m:e>
-          <m:sub>
-            <m:r>
-              <m:t>0</m:t>
-            </m:r>
-          </m:sub>
-        </m:sSub>
-        <m:r>
-          <m:t>,</m:t>
-        </m:r>
-        <m:sSub>
-          <m:e>
-            <m:r>
-              <m:t>γ</m:t>
+              <m:t>p</m:t>
             </m:r>
           </m:e>
           <m:sub>
@@ -2233,68 +2233,77 @@
         <w:t xml:space="preserve"> </w:t>
       </w:r>
       <w:r>
-        <w:t xml:space="preserve">and</w:t>
+        <w:t xml:space="preserve">is the true linear predictor in the treatment arm, so that</w:t>
       </w:r>
       <w:r>
         <w:t xml:space="preserve"> </w:t>
       </w:r>
       <m:oMath>
+        <m:r>
+          <m:t>P</m:t>
+        </m:r>
+        <m:r>
+          <m:t>(</m:t>
+        </m:r>
+        <m:r>
+          <m:t>y</m:t>
+        </m:r>
+        <m:r>
+          <m:t>=</m:t>
+        </m:r>
+        <m:r>
+          <m:t>1</m:t>
+        </m:r>
+        <m:r>
+          <m:t>|</m:t>
+        </m:r>
+        <m:r>
+          <m:t>X</m:t>
+        </m:r>
+        <m:r>
+          <m:t>,</m:t>
+        </m:r>
         <m:sSub>
           <m:e>
             <m:r>
-              <m:t>γ</m:t>
+              <m:t>t</m:t>
             </m:r>
           </m:e>
           <m:sub>
             <m:r>
-              <m:t>2</m:t>
+              <m:t>x</m:t>
             </m:r>
           </m:sub>
         </m:sSub>
-      </m:oMath>
-      <w:r>
-        <w:t xml:space="preserve"> </w:t>
-      </w:r>
-      <w:r>
-        <w:t xml:space="preserve">along with the</w:t>
-      </w:r>
-      <w:r>
-        <w:t xml:space="preserve"> </w:t>
-      </w:r>
-      <w:r>
-        <w:t xml:space="preserve">centering constant</w:t>
-      </w:r>
-      <w:r>
-        <w:t xml:space="preserve"> </w:t>
-      </w:r>
-      <m:oMath>
-        <m:r>
-          <m:t>c</m:t>
-        </m:r>
-      </m:oMath>
-      <w:r>
-        <w:t xml:space="preserve"> </w:t>
-      </w:r>
-      <w:r>
-        <w:t xml:space="preserve">were set for each simulation scenario to mimic a wide</w:t>
-      </w:r>
-      <w:r>
-        <w:t xml:space="preserve"> </w:t>
-      </w:r>
-      <w:r>
-        <w:t xml:space="preserve">variety scenarios, ranging from true constant relative treatment effect</w:t>
-      </w:r>
-      <w:r>
-        <w:t xml:space="preserve"> </w:t>
-      </w:r>
-      <w:r>
-        <w:t xml:space="preserve">(</w:t>
-      </w:r>
-      <m:oMath>
+        <m:r>
+          <m:t>=</m:t>
+        </m:r>
+        <m:r>
+          <m:t>1</m:t>
+        </m:r>
+        <m:r>
+          <m:t>)</m:t>
+        </m:r>
+        <m:r>
+          <m:t>=</m:t>
+        </m:r>
+        <m:r>
+          <m:rPr>
+            <m:nor/>
+            <m:sty m:val="p"/>
+          </m:rPr>
+          <m:t>expit</m:t>
+        </m:r>
+        <m:r>
+          <m:t>(</m:t>
+        </m:r>
+        <m:r>
+          <m:t>l</m:t>
+        </m:r>
         <m:sSub>
           <m:e>
             <m:r>
-              <m:t>γ</m:t>
+              <m:t>p</m:t>
             </m:r>
           </m:e>
           <m:sub>
@@ -2304,17 +2313,61 @@
           </m:sub>
         </m:sSub>
         <m:r>
+          <m:t>)</m:t>
+        </m:r>
+      </m:oMath>
+      <w:r>
+        <w:t xml:space="preserve">. Finally, we simulated scenarios where a</w:t>
+      </w:r>
+      <w:r>
+        <w:t xml:space="preserve"> </w:t>
+      </w:r>
+      <w:r>
+        <w:t xml:space="preserve">constant absolute harm is applied across all treated patients. In this case we</w:t>
+      </w:r>
+      <w:r>
+        <w:t xml:space="preserve"> </w:t>
+      </w:r>
+      <w:r>
+        <w:t xml:space="preserve">have</w:t>
+      </w:r>
+      <w:r>
+        <w:t xml:space="preserve"> </w:t>
+      </w:r>
+      <m:oMath>
+        <m:r>
+          <m:t>P</m:t>
+        </m:r>
+        <m:r>
+          <m:t>(</m:t>
+        </m:r>
+        <m:r>
+          <m:t>y</m:t>
+        </m:r>
+        <m:r>
           <m:t>=</m:t>
+        </m:r>
+        <m:r>
+          <m:t>1</m:t>
+        </m:r>
+        <m:r>
+          <m:t>|</m:t>
+        </m:r>
+        <m:r>
+          <m:t>X</m:t>
+        </m:r>
+        <m:r>
+          <m:t>,</m:t>
         </m:r>
         <m:sSub>
           <m:e>
             <m:r>
-              <m:t>γ</m:t>
+              <m:t>t</m:t>
             </m:r>
           </m:e>
           <m:sub>
             <m:r>
-              <m:t>2</m:t>
+              <m:t>x</m:t>
             </m:r>
           </m:sub>
         </m:sSub>
@@ -2322,228 +2375,55 @@
           <m:t>=</m:t>
         </m:r>
         <m:r>
-          <m:t>0</m:t>
-        </m:r>
-      </m:oMath>
-      <w:r>
-        <w:t xml:space="preserve">) to moderate and strong linear (</w:t>
-      </w:r>
-      <m:oMath>
+          <m:t>1</m:t>
+        </m:r>
+        <m:r>
+          <m:t>)</m:t>
+        </m:r>
+        <m:r>
+          <m:t>=</m:t>
+        </m:r>
+        <m:r>
+          <m:rPr>
+            <m:nor/>
+            <m:sty m:val="p"/>
+          </m:rPr>
+          <m:t>expit</m:t>
+        </m:r>
+        <m:r>
+          <m:t>(</m:t>
+        </m:r>
+        <m:r>
+          <m:t>l</m:t>
+        </m:r>
         <m:sSub>
           <m:e>
             <m:r>
-              <m:t>γ</m:t>
+              <m:t>p</m:t>
             </m:r>
           </m:e>
           <m:sub>
-            <m:r>
-              <m:t>2</m:t>
-            </m:r>
-          </m:sub>
-        </m:sSub>
-        <m:r>
-          <m:t>=</m:t>
-        </m:r>
-        <m:r>
-          <m:t>0</m:t>
-        </m:r>
-      </m:oMath>
-      <w:r>
-        <w:t xml:space="preserve">) and</w:t>
-      </w:r>
-      <w:r>
-        <w:t xml:space="preserve"> </w:t>
-      </w:r>
-      <w:r>
-        <w:t xml:space="preserve">quadratic deviations. We also considered scenarios with treatment-covariate</w:t>
-      </w:r>
-      <w:r>
-        <w:t xml:space="preserve"> </w:t>
-      </w:r>
-      <w:r>
-        <w:t xml:space="preserve">interactions.</w:t>
-      </w:r>
-      <w:r>
-        <w:t xml:space="preserve"> </w:t>
-      </w:r>
-      <w:r>
-        <w:t xml:space="preserve">These scenarios included 4 weak interactions</w:t>
-      </w:r>
-      <w:r>
-        <w:t xml:space="preserve"> </w:t>
-      </w:r>
-      <w:r>
-        <w:t xml:space="preserve">(</w:t>
-      </w:r>
-      <m:oMath>
-        <m:sSub>
-          <m:e>
-            <m:r>
-              <m:rPr>
-                <m:nor/>
-                <m:sty m:val="p"/>
-              </m:rPr>
-              <m:t>OR</m:t>
-            </m:r>
-          </m:e>
-          <m:sub>
-            <m:sSub>
-              <m:e>
-                <m:r>
-                  <m:t>t</m:t>
-                </m:r>
-              </m:e>
-              <m:sub>
-                <m:r>
-                  <m:t>x</m:t>
-                </m:r>
-              </m:sub>
-            </m:sSub>
-            <m:r>
-              <m:t>=</m:t>
-            </m:r>
             <m:r>
               <m:t>1</m:t>
             </m:r>
           </m:sub>
         </m:sSub>
         <m:r>
-          <m:t>/</m:t>
-        </m:r>
-        <m:sSub>
-          <m:e>
-            <m:r>
-              <m:rPr>
-                <m:nor/>
-                <m:sty m:val="p"/>
-              </m:rPr>
-              <m:t>OR</m:t>
-            </m:r>
-          </m:e>
-          <m:sub>
-            <m:sSub>
-              <m:e>
-                <m:r>
-                  <m:t>t</m:t>
-                </m:r>
-              </m:e>
-              <m:sub>
-                <m:r>
-                  <m:t>x</m:t>
-                </m:r>
-              </m:sub>
-            </m:sSub>
-            <m:r>
-              <m:t>=</m:t>
-            </m:r>
-            <m:r>
-              <m:t>0</m:t>
-            </m:r>
-          </m:sub>
-        </m:sSub>
-        <m:r>
-          <m:t>=</m:t>
-        </m:r>
-        <m:r>
-          <m:t>0.82</m:t>
+          <m:t>)</m:t>
+        </m:r>
+        <m:r>
+          <m:t>+</m:t>
+        </m:r>
+        <m:r>
+          <m:rPr>
+            <m:nor/>
+            <m:sty m:val="p"/>
+          </m:rPr>
+          <m:t>harm</m:t>
         </m:r>
       </m:oMath>
       <w:r>
-        <w:t xml:space="preserve">),</w:t>
-      </w:r>
-      <w:r>
-        <w:t xml:space="preserve"> </w:t>
-      </w:r>
-      <w:r>
-        <w:t xml:space="preserve">4 strong interactions</w:t>
-      </w:r>
-      <w:r>
-        <w:t xml:space="preserve"> </w:t>
-      </w:r>
-      <w:r>
-        <w:t xml:space="preserve">(</w:t>
-      </w:r>
-      <m:oMath>
-        <m:sSub>
-          <m:e>
-            <m:r>
-              <m:rPr>
-                <m:nor/>
-                <m:sty m:val="p"/>
-              </m:rPr>
-              <m:t>OR</m:t>
-            </m:r>
-          </m:e>
-          <m:sub>
-            <m:sSub>
-              <m:e>
-                <m:r>
-                  <m:t>t</m:t>
-                </m:r>
-              </m:e>
-              <m:sub>
-                <m:r>
-                  <m:t>x</m:t>
-                </m:r>
-              </m:sub>
-            </m:sSub>
-            <m:r>
-              <m:t>=</m:t>
-            </m:r>
-            <m:r>
-              <m:t>1</m:t>
-            </m:r>
-          </m:sub>
-        </m:sSub>
-        <m:r>
-          <m:t>/</m:t>
-        </m:r>
-        <m:sSub>
-          <m:e>
-            <m:r>
-              <m:rPr>
-                <m:nor/>
-                <m:sty m:val="p"/>
-              </m:rPr>
-              <m:t>OR</m:t>
-            </m:r>
-          </m:e>
-          <m:sub>
-            <m:sSub>
-              <m:e>
-                <m:r>
-                  <m:t>t</m:t>
-                </m:r>
-              </m:e>
-              <m:sub>
-                <m:r>
-                  <m:t>x</m:t>
-                </m:r>
-              </m:sub>
-            </m:sSub>
-            <m:r>
-              <m:t>=</m:t>
-            </m:r>
-            <m:r>
-              <m:t>0</m:t>
-            </m:r>
-          </m:sub>
-        </m:sSub>
-        <m:r>
-          <m:t>=</m:t>
-        </m:r>
-        <m:r>
-          <m:t>0.61</m:t>
-        </m:r>
-      </m:oMath>
-      <w:r>
-        <w:t xml:space="preserve">),</w:t>
-      </w:r>
-      <w:r>
-        <w:t xml:space="preserve"> </w:t>
-      </w:r>
-      <w:r>
-        <w:t xml:space="preserve">and 2 weak and 2 strong interactions.</w:t>
+        <w:t xml:space="preserve">.</w:t>
       </w:r>
     </w:p>
     <w:p>
@@ -2551,7 +2431,7 @@
         <w:pStyle w:val="BodyText"/>
       </w:pPr>
       <w:r>
-        <w:t xml:space="preserve">The sample size of the base case scenario was set to 4,250 (</w:t>
+        <w:t xml:space="preserve">The sample size for the base scenarios was set to 4,250 (</w:t>
       </w:r>
       <m:oMath>
         <m:r>
@@ -2577,7 +2457,7 @@
         <w:t xml:space="preserve"> </w:t>
       </w:r>
       <w:r>
-        <w:t xml:space="preserve">sample sizes of 1,064 and 17,000, respectively. We also evaluated the effect of</w:t>
+        <w:t xml:space="preserve">sample sizes of 1,063 and 17,000, respectively. We also evaluated the effect of</w:t>
       </w:r>
       <w:r>
         <w:t xml:space="preserve"> </w:t>
@@ -2603,7 +2483,7 @@
         <w:pStyle w:val="BodyText"/>
       </w:pPr>
       <w:r>
-        <w:t xml:space="preserve">Combining all these settings resulted in a simulation study of 66 scenarios</w:t>
+        <w:t xml:space="preserve">Combining all these settings resulted in a simulation study of 486 scenarios</w:t>
       </w:r>
       <w:r>
         <w:t xml:space="preserve"> </w:t>

</xml_diff>

<commit_message>
incorporate comments and update rmse figures
</commit_message>
<xml_diff>
--- a/submission/manuscript.docx
+++ b/submission/manuscript.docx
@@ -90,7 +90,10 @@
         <w:rPr>
           <w:b/>
         </w:rPr>
-        <w:t xml:space="preserve">Objective:</w:t>
+        <w:t xml:space="preserve">Objective</w:t>
+      </w:r>
+      <w:r>
+        <w:t xml:space="preserve">:</w:t>
       </w:r>
       <w:r>
         <w:t xml:space="preserve"> </w:t>
@@ -201,7 +204,10 @@
         <w:rPr>
           <w:b/>
         </w:rPr>
-        <w:t xml:space="preserve">Setting:</w:t>
+        <w:t xml:space="preserve">Setting</w:t>
+      </w:r>
+      <w:r>
+        <w:t xml:space="preserve">:</w:t>
       </w:r>
       <w:r>
         <w:t xml:space="preserve"> </w:t>
@@ -219,6 +225,12 @@
         <w:t xml:space="preserve"> </w:t>
       </w:r>
       <w:r>
+        <w:t xml:space="preserve">RCT</w:t>
+      </w:r>
+      <w:r>
+        <w:t xml:space="preserve"> </w:t>
+      </w:r>
+      <w:r>
         <w:t xml:space="preserve">data</w:t>
       </w:r>
       <w:r>
@@ -249,6 +261,30 @@
         <w:t xml:space="preserve"> </w:t>
       </w:r>
       <w:r>
+        <w:t xml:space="preserve">the</w:t>
+      </w:r>
+      <w:r>
+        <w:t xml:space="preserve"> </w:t>
+      </w:r>
+      <w:r>
+        <w:t xml:space="preserve">average</w:t>
+      </w:r>
+      <w:r>
+        <w:t xml:space="preserve"> </w:t>
+      </w:r>
+      <w:r>
+        <w:t xml:space="preserve">treatment</w:t>
+      </w:r>
+      <w:r>
+        <w:t xml:space="preserve"> </w:t>
+      </w:r>
+      <w:r>
+        <w:t xml:space="preserve">effect,</w:t>
+      </w:r>
+      <w:r>
+        <w:t xml:space="preserve"> </w:t>
+      </w:r>
+      <w:r>
         <w:t xml:space="preserve">a</w:t>
       </w:r>
       <w:r>
@@ -820,186 +856,6 @@
       </w:r>
       <w:r>
         <w:t xml:space="preserve">benefit.</w:t>
-      </w:r>
-      <w:r>
-        <w:t xml:space="preserve"> </w:t>
-      </w:r>
-      <w:r>
-        <w:t xml:space="preserve">Starting</w:t>
-      </w:r>
-      <w:r>
-        <w:t xml:space="preserve"> </w:t>
-      </w:r>
-      <w:r>
-        <w:t xml:space="preserve">from</w:t>
-      </w:r>
-      <w:r>
-        <w:t xml:space="preserve"> </w:t>
-      </w:r>
-      <w:r>
-        <w:t xml:space="preserve">a</w:t>
-      </w:r>
-      <w:r>
-        <w:t xml:space="preserve"> </w:t>
-      </w:r>
-      <w:r>
-        <w:t xml:space="preserve">base</w:t>
-      </w:r>
-      <w:r>
-        <w:t xml:space="preserve"> </w:t>
-      </w:r>
-      <w:r>
-        <w:t xml:space="preserve">scenario</w:t>
-      </w:r>
-      <w:r>
-        <w:t xml:space="preserve"> </w:t>
-      </w:r>
-      <w:r>
-        <w:t xml:space="preserve">(sample</w:t>
-      </w:r>
-      <w:r>
-        <w:t xml:space="preserve"> </w:t>
-      </w:r>
-      <w:r>
-        <w:t xml:space="preserve">size</w:t>
-      </w:r>
-      <w:r>
-        <w:t xml:space="preserve"> </w:t>
-      </w:r>
-      <w:r>
-        <w:t xml:space="preserve">4,250,</w:t>
-      </w:r>
-      <w:r>
-        <w:t xml:space="preserve"> </w:t>
-      </w:r>
-      <w:r>
-        <w:t xml:space="preserve">treatment</w:t>
-      </w:r>
-      <w:r>
-        <w:t xml:space="preserve"> </w:t>
-      </w:r>
-      <w:r>
-        <w:t xml:space="preserve">odds</w:t>
-      </w:r>
-      <w:r>
-        <w:t xml:space="preserve"> </w:t>
-      </w:r>
-      <w:r>
-        <w:t xml:space="preserve">ratio</w:t>
-      </w:r>
-      <w:r>
-        <w:t xml:space="preserve"> </w:t>
-      </w:r>
-      <w:r>
-        <w:t xml:space="preserve">0.8,</w:t>
-      </w:r>
-      <w:r>
-        <w:t xml:space="preserve"> </w:t>
-      </w:r>
-      <w:r>
-        <w:t xml:space="preserve">AUC</w:t>
-      </w:r>
-      <w:r>
-        <w:t xml:space="preserve"> </w:t>
-      </w:r>
-      <w:r>
-        <w:t xml:space="preserve">of</w:t>
-      </w:r>
-      <w:r>
-        <w:t xml:space="preserve"> </w:t>
-      </w:r>
-      <w:r>
-        <w:t xml:space="preserve">the</w:t>
-      </w:r>
-      <w:r>
-        <w:t xml:space="preserve"> </w:t>
-      </w:r>
-      <w:r>
-        <w:t xml:space="preserve">PI</w:t>
-      </w:r>
-      <w:r>
-        <w:t xml:space="preserve"> </w:t>
-      </w:r>
-      <w:r>
-        <w:t xml:space="preserve">0.75),</w:t>
-      </w:r>
-      <w:r>
-        <w:t xml:space="preserve"> </w:t>
-      </w:r>
-      <w:r>
-        <w:t xml:space="preserve">we</w:t>
-      </w:r>
-      <w:r>
-        <w:t xml:space="preserve"> </w:t>
-      </w:r>
-      <w:r>
-        <w:t xml:space="preserve">varied</w:t>
-      </w:r>
-      <w:r>
-        <w:t xml:space="preserve"> </w:t>
-      </w:r>
-      <w:r>
-        <w:t xml:space="preserve">the</w:t>
-      </w:r>
-      <w:r>
-        <w:t xml:space="preserve"> </w:t>
-      </w:r>
-      <w:r>
-        <w:t xml:space="preserve">sample</w:t>
-      </w:r>
-      <w:r>
-        <w:t xml:space="preserve"> </w:t>
-      </w:r>
-      <w:r>
-        <w:t xml:space="preserve">size,</w:t>
-      </w:r>
-      <w:r>
-        <w:t xml:space="preserve"> </w:t>
-      </w:r>
-      <w:r>
-        <w:t xml:space="preserve">the</w:t>
-      </w:r>
-      <w:r>
-        <w:t xml:space="preserve"> </w:t>
-      </w:r>
-      <w:r>
-        <w:t xml:space="preserve">treatment</w:t>
-      </w:r>
-      <w:r>
-        <w:t xml:space="preserve"> </w:t>
-      </w:r>
-      <w:r>
-        <w:t xml:space="preserve">effect</w:t>
-      </w:r>
-      <w:r>
-        <w:t xml:space="preserve"> </w:t>
-      </w:r>
-      <w:r>
-        <w:t xml:space="preserve">size,</w:t>
-      </w:r>
-      <w:r>
-        <w:t xml:space="preserve"> </w:t>
-      </w:r>
-      <w:r>
-        <w:t xml:space="preserve">and</w:t>
-      </w:r>
-      <w:r>
-        <w:t xml:space="preserve"> </w:t>
-      </w:r>
-      <w:r>
-        <w:t xml:space="preserve">the</w:t>
-      </w:r>
-      <w:r>
-        <w:t xml:space="preserve"> </w:t>
-      </w:r>
-      <w:r>
-        <w:t xml:space="preserve">PI’s</w:t>
-      </w:r>
-      <w:r>
-        <w:t xml:space="preserve"> </w:t>
-      </w:r>
-      <w:r>
-        <w:t xml:space="preserve">AUC.</w:t>
       </w:r>
       <w:r>
         <w:t xml:space="preserve"> </w:t>
@@ -1008,19 +864,172 @@
         <w:rPr>
           <w:b/>
         </w:rPr>
-        <w:t xml:space="preserve">Results:</w:t>
-      </w:r>
-      <w:r>
-        <w:t xml:space="preserve"> </w:t>
-      </w:r>
-      <w:r>
-        <w:t xml:space="preserve">Models</w:t>
-      </w:r>
-      <w:r>
-        <w:t xml:space="preserve"> </w:t>
-      </w:r>
-      <w:r>
-        <w:t xml:space="preserve">including</w:t>
+        <w:t xml:space="preserve">Results</w:t>
+      </w:r>
+      <w:r>
+        <w:t xml:space="preserve">:</w:t>
+      </w:r>
+      <w:r>
+        <w:t xml:space="preserve"> </w:t>
+      </w:r>
+      <w:r>
+        <w:t xml:space="preserve">The</w:t>
+      </w:r>
+      <w:r>
+        <w:t xml:space="preserve"> </w:t>
+      </w:r>
+      <w:r>
+        <w:t xml:space="preserve">linear-interaction</w:t>
+      </w:r>
+      <w:r>
+        <w:t xml:space="preserve"> </w:t>
+      </w:r>
+      <w:r>
+        <w:t xml:space="preserve">model</w:t>
+      </w:r>
+      <w:r>
+        <w:t xml:space="preserve"> </w:t>
+      </w:r>
+      <w:r>
+        <w:t xml:space="preserve">and</w:t>
+      </w:r>
+      <w:r>
+        <w:t xml:space="preserve"> </w:t>
+      </w:r>
+      <w:r>
+        <w:t xml:space="preserve">the</w:t>
+      </w:r>
+      <w:r>
+        <w:t xml:space="preserve"> </w:t>
+      </w:r>
+      <w:r>
+        <w:t xml:space="preserve">RCS-interaction</w:t>
+      </w:r>
+      <w:r>
+        <w:t xml:space="preserve"> </w:t>
+      </w:r>
+      <w:r>
+        <w:t xml:space="preserve">model</w:t>
+      </w:r>
+      <w:r>
+        <w:t xml:space="preserve"> </w:t>
+      </w:r>
+      <w:r>
+        <w:t xml:space="preserve">outperformed</w:t>
+      </w:r>
+      <w:r>
+        <w:t xml:space="preserve"> </w:t>
+      </w:r>
+      <w:r>
+        <w:t xml:space="preserve">the</w:t>
+      </w:r>
+      <w:r>
+        <w:t xml:space="preserve"> </w:t>
+      </w:r>
+      <w:r>
+        <w:t xml:space="preserve">constant</w:t>
+      </w:r>
+      <w:r>
+        <w:t xml:space="preserve"> </w:t>
+      </w:r>
+      <w:r>
+        <w:t xml:space="preserve">treatment</w:t>
+      </w:r>
+      <w:r>
+        <w:t xml:space="preserve"> </w:t>
+      </w:r>
+      <w:r>
+        <w:t xml:space="preserve">effect</w:t>
+      </w:r>
+      <w:r>
+        <w:t xml:space="preserve"> </w:t>
+      </w:r>
+      <w:r>
+        <w:t xml:space="preserve">model</w:t>
+      </w:r>
+      <w:r>
+        <w:t xml:space="preserve"> </w:t>
+      </w:r>
+      <w:r>
+        <w:t xml:space="preserve">in</w:t>
+      </w:r>
+      <w:r>
+        <w:t xml:space="preserve"> </w:t>
+      </w:r>
+      <w:r>
+        <w:t xml:space="preserve">many</w:t>
+      </w:r>
+      <w:r>
+        <w:t xml:space="preserve"> </w:t>
+      </w:r>
+      <w:r>
+        <w:t xml:space="preserve">simulation</w:t>
+      </w:r>
+      <w:r>
+        <w:t xml:space="preserve"> </w:t>
+      </w:r>
+      <w:r>
+        <w:t xml:space="preserve">scenarios.</w:t>
+      </w:r>
+      <w:r>
+        <w:t xml:space="preserve"> </w:t>
+      </w:r>
+      <w:r>
+        <w:t xml:space="preserve">The</w:t>
+      </w:r>
+      <w:r>
+        <w:t xml:space="preserve"> </w:t>
+      </w:r>
+      <w:r>
+        <w:t xml:space="preserve">RCS-model</w:t>
+      </w:r>
+      <w:r>
+        <w:t xml:space="preserve"> </w:t>
+      </w:r>
+      <w:r>
+        <w:t xml:space="preserve">was</w:t>
+      </w:r>
+      <w:r>
+        <w:t xml:space="preserve"> </w:t>
+      </w:r>
+      <w:r>
+        <w:t xml:space="preserve">optimal</w:t>
+      </w:r>
+      <w:r>
+        <w:t xml:space="preserve"> </w:t>
+      </w:r>
+      <w:r>
+        <w:t xml:space="preserve">when</w:t>
+      </w:r>
+      <w:r>
+        <w:t xml:space="preserve"> </w:t>
+      </w:r>
+      <w:r>
+        <w:t xml:space="preserve">quadratic</w:t>
+      </w:r>
+      <w:r>
+        <w:t xml:space="preserve"> </w:t>
+      </w:r>
+      <w:r>
+        <w:t xml:space="preserve">or</w:t>
+      </w:r>
+      <w:r>
+        <w:t xml:space="preserve"> </w:t>
+      </w:r>
+      <w:r>
+        <w:t xml:space="preserve">non-monotonic</w:t>
+      </w:r>
+      <w:r>
+        <w:t xml:space="preserve"> </w:t>
+      </w:r>
+      <w:r>
+        <w:t xml:space="preserve">deviations</w:t>
+      </w:r>
+      <w:r>
+        <w:t xml:space="preserve"> </w:t>
+      </w:r>
+      <w:r>
+        <w:t xml:space="preserve">from</w:t>
       </w:r>
       <w:r>
         <w:t xml:space="preserve"> </w:t>
@@ -1032,13 +1041,7 @@
         <w:t xml:space="preserve"> </w:t>
       </w:r>
       <w:r>
-        <w:t xml:space="preserve">PI</w:t>
-      </w:r>
-      <w:r>
-        <w:t xml:space="preserve"> </w:t>
-      </w:r>
-      <w:r>
-        <w:t xml:space="preserve">by</w:t>
+        <w:t xml:space="preserve">constant</w:t>
       </w:r>
       <w:r>
         <w:t xml:space="preserve"> </w:t>
@@ -1050,31 +1053,31 @@
         <w:t xml:space="preserve"> </w:t>
       </w:r>
       <w:r>
-        <w:t xml:space="preserve">interaction</w:t>
-      </w:r>
-      <w:r>
-        <w:t xml:space="preserve"> </w:t>
-      </w:r>
-      <w:r>
-        <w:t xml:space="preserve">performed</w:t>
-      </w:r>
-      <w:r>
-        <w:t xml:space="preserve"> </w:t>
-      </w:r>
-      <w:r>
-        <w:t xml:space="preserve">best</w:t>
-      </w:r>
-      <w:r>
-        <w:t xml:space="preserve"> </w:t>
-      </w:r>
-      <w:r>
-        <w:t xml:space="preserve">with</w:t>
-      </w:r>
-      <w:r>
-        <w:t xml:space="preserve"> </w:t>
-      </w:r>
-      <w:r>
-        <w:t xml:space="preserve">smaller</w:t>
+        <w:t xml:space="preserve">effect</w:t>
+      </w:r>
+      <w:r>
+        <w:t xml:space="preserve"> </w:t>
+      </w:r>
+      <w:r>
+        <w:t xml:space="preserve">were</w:t>
+      </w:r>
+      <w:r>
+        <w:t xml:space="preserve"> </w:t>
+      </w:r>
+      <w:r>
+        <w:t xml:space="preserve">stronger,</w:t>
+      </w:r>
+      <w:r>
+        <w:t xml:space="preserve"> </w:t>
+      </w:r>
+      <w:r>
+        <w:t xml:space="preserve">and</w:t>
+      </w:r>
+      <w:r>
+        <w:t xml:space="preserve"> </w:t>
+      </w:r>
+      <w:r>
+        <w:t xml:space="preserve">when</w:t>
       </w:r>
       <w:r>
         <w:t xml:space="preserve"> </w:t>
@@ -1086,31 +1089,49 @@
         <w:t xml:space="preserve"> </w:t>
       </w:r>
       <w:r>
-        <w:t xml:space="preserve">sizes</w:t>
-      </w:r>
-      <w:r>
-        <w:t xml:space="preserve"> </w:t>
-      </w:r>
-      <w:r>
-        <w:t xml:space="preserve">and/or</w:t>
-      </w:r>
-      <w:r>
-        <w:t xml:space="preserve"> </w:t>
-      </w:r>
-      <w:r>
-        <w:t xml:space="preserve">lower</w:t>
-      </w:r>
-      <w:r>
-        <w:t xml:space="preserve"> </w:t>
-      </w:r>
-      <w:r>
-        <w:t xml:space="preserve">AUC</w:t>
-      </w:r>
-      <w:r>
-        <w:t xml:space="preserve"> </w:t>
-      </w:r>
-      <w:r>
-        <w:t xml:space="preserve">of</w:t>
+        <w:t xml:space="preserve">size</w:t>
+      </w:r>
+      <w:r>
+        <w:t xml:space="preserve"> </w:t>
+      </w:r>
+      <w:r>
+        <w:t xml:space="preserve">was</w:t>
+      </w:r>
+      <w:r>
+        <w:t xml:space="preserve"> </w:t>
+      </w:r>
+      <w:r>
+        <w:t xml:space="preserve">larger.</w:t>
+      </w:r>
+      <w:r>
+        <w:t xml:space="preserve"> </w:t>
+      </w:r>
+      <w:r>
+        <w:t xml:space="preserve">Larger</w:t>
+      </w:r>
+      <w:r>
+        <w:t xml:space="preserve"> </w:t>
+      </w:r>
+      <w:r>
+        <w:t xml:space="preserve">sample</w:t>
+      </w:r>
+      <w:r>
+        <w:t xml:space="preserve"> </w:t>
+      </w:r>
+      <w:r>
+        <w:t xml:space="preserve">size</w:t>
+      </w:r>
+      <w:r>
+        <w:t xml:space="preserve"> </w:t>
+      </w:r>
+      <w:r>
+        <w:t xml:space="preserve">also</w:t>
+      </w:r>
+      <w:r>
+        <w:t xml:space="preserve"> </w:t>
+      </w:r>
+      <w:r>
+        <w:t xml:space="preserve">supported</w:t>
       </w:r>
       <w:r>
         <w:t xml:space="preserve"> </w:t>
@@ -1122,151 +1143,13 @@
         <w:t xml:space="preserve"> </w:t>
       </w:r>
       <w:r>
-        <w:t xml:space="preserve">PI.</w:t>
-      </w:r>
-      <w:r>
-        <w:t xml:space="preserve"> </w:t>
-      </w:r>
-      <w:r>
-        <w:t xml:space="preserve">Otherwise,</w:t>
-      </w:r>
-      <w:r>
-        <w:t xml:space="preserve"> </w:t>
-      </w:r>
-      <w:r>
-        <w:t xml:space="preserve">RCS</w:t>
-      </w:r>
-      <w:r>
-        <w:t xml:space="preserve"> </w:t>
-      </w:r>
-      <w:r>
-        <w:t xml:space="preserve">(3</w:t>
-      </w:r>
-      <w:r>
-        <w:t xml:space="preserve"> </w:t>
-      </w:r>
-      <w:r>
-        <w:t xml:space="preserve">knots)</w:t>
-      </w:r>
-      <w:r>
-        <w:t xml:space="preserve"> </w:t>
-      </w:r>
-      <w:r>
-        <w:t xml:space="preserve">models</w:t>
-      </w:r>
-      <w:r>
-        <w:t xml:space="preserve"> </w:t>
-      </w:r>
-      <w:r>
-        <w:t xml:space="preserve">proved</w:t>
-      </w:r>
-      <w:r>
-        <w:t xml:space="preserve"> </w:t>
-      </w:r>
-      <w:r>
-        <w:t xml:space="preserve">more</w:t>
-      </w:r>
-      <w:r>
-        <w:t xml:space="preserve"> </w:t>
-      </w:r>
-      <w:r>
-        <w:t xml:space="preserve">robust</w:t>
-      </w:r>
-      <w:r>
-        <w:t xml:space="preserve"> </w:t>
-      </w:r>
-      <w:r>
-        <w:t xml:space="preserve">for</w:t>
-      </w:r>
-      <w:r>
-        <w:t xml:space="preserve"> </w:t>
-      </w:r>
-      <w:r>
-        <w:t xml:space="preserve">the</w:t>
-      </w:r>
-      <w:r>
-        <w:t xml:space="preserve"> </w:t>
-      </w:r>
-      <w:r>
-        <w:t xml:space="preserve">majority</w:t>
-      </w:r>
-      <w:r>
-        <w:t xml:space="preserve"> </w:t>
-      </w:r>
-      <w:r>
-        <w:t xml:space="preserve">of</w:t>
-      </w:r>
-      <w:r>
-        <w:t xml:space="preserve"> </w:t>
-      </w:r>
-      <w:r>
-        <w:t xml:space="preserve">the</w:t>
-      </w:r>
-      <w:r>
-        <w:t xml:space="preserve"> </w:t>
-      </w:r>
-      <w:r>
-        <w:t xml:space="preserve">deviation</w:t>
-      </w:r>
-      <w:r>
-        <w:t xml:space="preserve"> </w:t>
-      </w:r>
-      <w:r>
-        <w:t xml:space="preserve">settings.</w:t>
-      </w:r>
-      <w:r>
-        <w:t xml:space="preserve"> </w:t>
-      </w:r>
-      <w:r>
-        <w:t xml:space="preserve">The</w:t>
-      </w:r>
-      <w:r>
-        <w:t xml:space="preserve"> </w:t>
-      </w:r>
-      <w:r>
         <w:t xml:space="preserve">adaptive</w:t>
       </w:r>
       <w:r>
         <w:t xml:space="preserve"> </w:t>
       </w:r>
       <w:r>
-        <w:t xml:space="preserve">approach</w:t>
-      </w:r>
-      <w:r>
-        <w:t xml:space="preserve"> </w:t>
-      </w:r>
-      <w:r>
-        <w:t xml:space="preserve">was</w:t>
-      </w:r>
-      <w:r>
-        <w:t xml:space="preserve"> </w:t>
-      </w:r>
-      <w:r>
-        <w:t xml:space="preserve">unstable</w:t>
-      </w:r>
-      <w:r>
-        <w:t xml:space="preserve"> </w:t>
-      </w:r>
-      <w:r>
-        <w:t xml:space="preserve">with</w:t>
-      </w:r>
-      <w:r>
-        <w:t xml:space="preserve"> </w:t>
-      </w:r>
-      <w:r>
-        <w:t xml:space="preserve">smaller</w:t>
-      </w:r>
-      <w:r>
-        <w:t xml:space="preserve"> </w:t>
-      </w:r>
-      <w:r>
-        <w:t xml:space="preserve">sample</w:t>
-      </w:r>
-      <w:r>
-        <w:t xml:space="preserve"> </w:t>
-      </w:r>
-      <w:r>
-        <w:t xml:space="preserve">sizes.</w:t>
+        <w:t xml:space="preserve">approach.</w:t>
       </w:r>
       <w:r>
         <w:t xml:space="preserve"> </w:t>
@@ -1275,43 +1158,16 @@
         <w:rPr>
           <w:b/>
         </w:rPr>
-        <w:t xml:space="preserve">Conclusion:</w:t>
-      </w:r>
-      <w:r>
-        <w:t xml:space="preserve"> </w:t>
-      </w:r>
-      <w:r>
-        <w:t xml:space="preserve">Depending</w:t>
-      </w:r>
-      <w:r>
-        <w:t xml:space="preserve"> </w:t>
-      </w:r>
-      <w:r>
-        <w:t xml:space="preserve">on</w:t>
-      </w:r>
-      <w:r>
-        <w:t xml:space="preserve"> </w:t>
-      </w:r>
-      <w:r>
-        <w:t xml:space="preserve">the</w:t>
-      </w:r>
-      <w:r>
-        <w:t xml:space="preserve"> </w:t>
-      </w:r>
-      <w:r>
-        <w:t xml:space="preserve">setting,</w:t>
-      </w:r>
-      <w:r>
-        <w:t xml:space="preserve"> </w:t>
-      </w:r>
-      <w:r>
-        <w:t xml:space="preserve">the</w:t>
-      </w:r>
-      <w:r>
-        <w:t xml:space="preserve"> </w:t>
-      </w:r>
-      <w:r>
-        <w:t xml:space="preserve">linear</w:t>
+        <w:t xml:space="preserve">Conclusion</w:t>
+      </w:r>
+      <w:r>
+        <w:t xml:space="preserve">:</w:t>
+      </w:r>
+      <w:r>
+        <w:t xml:space="preserve"> </w:t>
+      </w:r>
+      <w:r>
+        <w:t xml:space="preserve">An</w:t>
       </w:r>
       <w:r>
         <w:t xml:space="preserve"> </w:t>
@@ -1323,13 +1179,67 @@
         <w:t xml:space="preserve"> </w:t>
       </w:r>
       <w:r>
-        <w:t xml:space="preserve">or</w:t>
-      </w:r>
-      <w:r>
-        <w:t xml:space="preserve"> </w:t>
-      </w:r>
-      <w:r>
-        <w:t xml:space="preserve">the</w:t>
+        <w:t xml:space="preserve">between</w:t>
+      </w:r>
+      <w:r>
+        <w:t xml:space="preserve"> </w:t>
+      </w:r>
+      <w:r>
+        <w:t xml:space="preserve">risk</w:t>
+      </w:r>
+      <w:r>
+        <w:t xml:space="preserve"> </w:t>
+      </w:r>
+      <w:r>
+        <w:t xml:space="preserve">and</w:t>
+      </w:r>
+      <w:r>
+        <w:t xml:space="preserve"> </w:t>
+      </w:r>
+      <w:r>
+        <w:t xml:space="preserve">treatment</w:t>
+      </w:r>
+      <w:r>
+        <w:t xml:space="preserve"> </w:t>
+      </w:r>
+      <w:r>
+        <w:t xml:space="preserve">assignment</w:t>
+      </w:r>
+      <w:r>
+        <w:t xml:space="preserve"> </w:t>
+      </w:r>
+      <w:r>
+        <w:t xml:space="preserve">generally</w:t>
+      </w:r>
+      <w:r>
+        <w:t xml:space="preserve"> </w:t>
+      </w:r>
+      <w:r>
+        <w:t xml:space="preserve">improved</w:t>
+      </w:r>
+      <w:r>
+        <w:t xml:space="preserve"> </w:t>
+      </w:r>
+      <w:r>
+        <w:t xml:space="preserve">treatment</w:t>
+      </w:r>
+      <w:r>
+        <w:t xml:space="preserve"> </w:t>
+      </w:r>
+      <w:r>
+        <w:t xml:space="preserve">effect</w:t>
+      </w:r>
+      <w:r>
+        <w:t xml:space="preserve"> </w:t>
+      </w:r>
+      <w:r>
+        <w:t xml:space="preserve">predictions.</w:t>
+      </w:r>
+      <w:r>
+        <w:t xml:space="preserve"> </w:t>
+      </w:r>
+      <w:r>
+        <w:t xml:space="preserve">Non-linear</w:t>
       </w:r>
       <w:r>
         <w:t xml:space="preserve"> </w:t>
@@ -1341,19 +1251,7 @@
         <w:t xml:space="preserve"> </w:t>
       </w:r>
       <w:r>
-        <w:t xml:space="preserve">(3</w:t>
-      </w:r>
-      <w:r>
-        <w:t xml:space="preserve"> </w:t>
-      </w:r>
-      <w:r>
-        <w:t xml:space="preserve">knots)</w:t>
-      </w:r>
-      <w:r>
-        <w:t xml:space="preserve"> </w:t>
-      </w:r>
-      <w:r>
-        <w:t xml:space="preserve">model</w:t>
+        <w:t xml:space="preserve">interactions</w:t>
       </w:r>
       <w:r>
         <w:t xml:space="preserve"> </w:t>
@@ -1371,7 +1269,31 @@
         <w:t xml:space="preserve"> </w:t>
       </w:r>
       <w:r>
-        <w:t xml:space="preserve">preferred.</w:t>
+        <w:t xml:space="preserve">considered</w:t>
+      </w:r>
+      <w:r>
+        <w:t xml:space="preserve"> </w:t>
+      </w:r>
+      <w:r>
+        <w:t xml:space="preserve">for</w:t>
+      </w:r>
+      <w:r>
+        <w:t xml:space="preserve"> </w:t>
+      </w:r>
+      <w:r>
+        <w:t xml:space="preserve">larger</w:t>
+      </w:r>
+      <w:r>
+        <w:t xml:space="preserve"> </w:t>
+      </w:r>
+      <w:r>
+        <w:t xml:space="preserve">sample</w:t>
+      </w:r>
+      <w:r>
+        <w:t xml:space="preserve"> </w:t>
+      </w:r>
+      <w:r>
+        <w:t xml:space="preserve">size.</w:t>
       </w:r>
     </w:p>
     <w:p>
@@ -1562,31 +1484,58 @@
         <w:t xml:space="preserve">[6]</w:t>
       </w:r>
       <w:r>
-        <w:t xml:space="preserve">. However, even though estimates at the risk subgroup level may be</w:t>
-      </w:r>
-      <w:r>
-        <w:t xml:space="preserve"> </w:t>
-      </w:r>
-      <w:r>
-        <w:t xml:space="preserve">accurate, these estimates do not apply to individual patients, especially for</w:t>
-      </w:r>
-      <w:r>
-        <w:t xml:space="preserve"> </w:t>
-      </w:r>
-      <w:r>
-        <w:t xml:space="preserve">patients with predicted risk at the boundaries of the risk intervals. Hence, the</w:t>
-      </w:r>
-      <w:r>
-        <w:t xml:space="preserve"> </w:t>
-      </w:r>
-      <w:r>
-        <w:t xml:space="preserve">risk-stratified approach is useful for exploring and presenting HTE, but is not</w:t>
-      </w:r>
-      <w:r>
-        <w:t xml:space="preserve"> </w:t>
-      </w:r>
-      <w:r>
-        <w:t xml:space="preserve">useful for supporting treatment decisions for individual patients.</w:t>
+        <w:t xml:space="preserve">. This two-step approach identified substantial absolute treatment</w:t>
+      </w:r>
+      <w:r>
+        <w:t xml:space="preserve"> </w:t>
+      </w:r>
+      <w:r>
+        <w:t xml:space="preserve">effect differences between low-risk and high-risk patients in a re-analysis of</w:t>
+      </w:r>
+      <w:r>
+        <w:t xml:space="preserve"> </w:t>
+      </w:r>
+      <w:r>
+        <w:t xml:space="preserve">32 large trials</w:t>
+      </w:r>
+      <w:r>
+        <w:t xml:space="preserve"> </w:t>
+      </w:r>
+      <w:r>
+        <w:t xml:space="preserve">[7]</w:t>
+      </w:r>
+      <w:r>
+        <w:t xml:space="preserve">. However, even though estimates at the risk subgroup</w:t>
+      </w:r>
+      <w:r>
+        <w:t xml:space="preserve"> </w:t>
+      </w:r>
+      <w:r>
+        <w:t xml:space="preserve">level may be accurate, these estimates do not apply to individual patients,</w:t>
+      </w:r>
+      <w:r>
+        <w:t xml:space="preserve"> </w:t>
+      </w:r>
+      <w:r>
+        <w:t xml:space="preserve">especially for patients with predicted risk at the boundaries of the risk</w:t>
+      </w:r>
+      <w:r>
+        <w:t xml:space="preserve"> </w:t>
+      </w:r>
+      <w:r>
+        <w:t xml:space="preserve">intervals. Hence, the risk-stratified approach is useful for exploring and</w:t>
+      </w:r>
+      <w:r>
+        <w:t xml:space="preserve"> </w:t>
+      </w:r>
+      <w:r>
+        <w:t xml:space="preserve">presenting HTE, but is not useful for supporting treatment decisions for</w:t>
+      </w:r>
+      <w:r>
+        <w:t xml:space="preserve"> </w:t>
+      </w:r>
+      <w:r>
+        <w:t xml:space="preserve">individual patients.</w:t>
       </w:r>
     </w:p>
     <w:p>
@@ -1679,7 +1628,25 @@
         <w:pStyle w:val="FirstParagraph"/>
       </w:pPr>
       <w:r>
-        <w:t xml:space="preserve">For each patient we generated 8 baseline covariates</w:t>
+        <w:t xml:space="preserve">We simulated a typical RCT that is undertaken to compare a binary outcome</w:t>
+      </w:r>
+      <w:r>
+        <w:t xml:space="preserve"> </w:t>
+      </w:r>
+      <w:r>
+        <w:t xml:space="preserve">(e.g. death) between a group of treated patients in the treatment arm and a</w:t>
+      </w:r>
+      <w:r>
+        <w:t xml:space="preserve"> </w:t>
+      </w:r>
+      <w:r>
+        <w:t xml:space="preserve">group of untreated patients in the control arm. For each patient we generated 8</w:t>
+      </w:r>
+      <w:r>
+        <w:t xml:space="preserve"> </w:t>
+      </w:r>
+      <w:r>
+        <w:t xml:space="preserve">baseline covariates</w:t>
       </w:r>
       <w:r>
         <w:t xml:space="preserve"> </w:t>
@@ -1806,31 +1773,25 @@
         </m:r>
       </m:oMath>
       <w:r>
-        <w:t xml:space="preserve">. Treatment</w:t>
-      </w:r>
-      <w:r>
-        <w:t xml:space="preserve"> </w:t>
-      </w:r>
-      <w:r>
-        <w:t xml:space="preserve">was allocated using a 50:50 split. Outcomes for patients in the control arm were</w:t>
-      </w:r>
-      <w:r>
-        <w:t xml:space="preserve"> </w:t>
-      </w:r>
-      <w:r>
-        <w:t xml:space="preserve">generated from a logistic regression model including all baseline covariates. In</w:t>
-      </w:r>
-      <w:r>
-        <w:t xml:space="preserve"> </w:t>
-      </w:r>
-      <w:r>
-        <w:t xml:space="preserve">the base scenarios coefficient values were such, that the AUC of the</w:t>
-      </w:r>
-      <w:r>
-        <w:t xml:space="preserve"> </w:t>
-      </w:r>
-      <w:r>
-        <w:t xml:space="preserve">logistic regression model was</w:t>
+        <w:t xml:space="preserve">. Treatment was allocated using a 50:50 split. Outcomes for patients in the</w:t>
+      </w:r>
+      <w:r>
+        <w:t xml:space="preserve"> </w:t>
+      </w:r>
+      <w:r>
+        <w:t xml:space="preserve">control arm were generated from a logistic regression model including all</w:t>
+      </w:r>
+      <w:r>
+        <w:t xml:space="preserve"> </w:t>
+      </w:r>
+      <w:r>
+        <w:t xml:space="preserve">baseline covariates. In the base scenarios coefficient values were such, that</w:t>
+      </w:r>
+      <w:r>
+        <w:t xml:space="preserve"> </w:t>
+      </w:r>
+      <w:r>
+        <w:t xml:space="preserve">the AUC of the logistic regression model was</w:t>
       </w:r>
       <w:r>
         <w:t xml:space="preserve"> </w:t>
@@ -1844,7 +1805,13 @@
         <w:t xml:space="preserve"> </w:t>
       </w:r>
       <w:r>
-        <w:t xml:space="preserve">and the event rate in the control arm was</w:t>
+        <w:t xml:space="preserve">and the event rate in the</w:t>
+      </w:r>
+      <w:r>
+        <w:t xml:space="preserve"> </w:t>
+      </w:r>
+      <w:r>
+        <w:t xml:space="preserve">control arm was</w:t>
       </w:r>
       <w:r>
         <w:t xml:space="preserve"> </w:t>
@@ -1858,13 +1825,13 @@
         </m:r>
       </m:oMath>
       <w:r>
-        <w:t xml:space="preserve">. Binary outcomes in the control arm were generated from Bernoulli variables</w:t>
-      </w:r>
-      <w:r>
-        <w:t xml:space="preserve"> </w:t>
-      </w:r>
-      <w:r>
-        <w:t xml:space="preserve">with true probabilities</w:t>
+        <w:t xml:space="preserve">. Binary outcomes in the control arm were generated from</w:t>
+      </w:r>
+      <w:r>
+        <w:t xml:space="preserve"> </w:t>
+      </w:r>
+      <w:r>
+        <w:t xml:space="preserve">Bernoulli variables with true probabilities</w:t>
       </w:r>
       <w:r>
         <w:t xml:space="preserve"> </w:t>
@@ -2001,7 +1968,7 @@
         <w:t xml:space="preserve"> </w:t>
       </w:r>
       <w:r>
-        <w:t xml:space="preserve">treatment effect (OR = 1), moderate treatment effect (OR = 0.8) and high</w:t>
+        <w:t xml:space="preserve">treatment effect (OR = 1), moderate treatment effect (OR = 0.8) and strong</w:t>
       </w:r>
       <w:r>
         <w:t xml:space="preserve"> </w:t>
@@ -2403,25 +2370,25 @@
         <w:t xml:space="preserve"> </w:t>
       </w:r>
       <w:r>
-        <w:t xml:space="preserve">sample sizes of 1,063 and 17,000, respectively. We also evaluated the effect of</w:t>
-      </w:r>
-      <w:r>
-        <w:t xml:space="preserve"> </w:t>
-      </w:r>
-      <w:r>
-        <w:t xml:space="preserve">worse or better discriminative ability for risk, adjusting the baseline</w:t>
-      </w:r>
-      <w:r>
-        <w:t xml:space="preserve"> </w:t>
-      </w:r>
-      <w:r>
-        <w:t xml:space="preserve">covariate coefficients, such that the AUC of the regression model in the control</w:t>
-      </w:r>
-      <w:r>
-        <w:t xml:space="preserve"> </w:t>
-      </w:r>
-      <w:r>
-        <w:t xml:space="preserve">arm was 0.65 and 0.85 respectively.</w:t>
+        <w:t xml:space="preserve">sample sizes of 1,063 (4,250 divided by 4) and 17,000 (4250 multiplied by 4),</w:t>
+      </w:r>
+      <w:r>
+        <w:t xml:space="preserve"> </w:t>
+      </w:r>
+      <w:r>
+        <w:t xml:space="preserve">respectively. We also evaluated the effect of worse or better discriminative</w:t>
+      </w:r>
+      <w:r>
+        <w:t xml:space="preserve"> </w:t>
+      </w:r>
+      <w:r>
+        <w:t xml:space="preserve">ability for risk, adjusting the baseline covariate coefficients, such that the</w:t>
+      </w:r>
+      <w:r>
+        <w:t xml:space="preserve"> </w:t>
+      </w:r>
+      <w:r>
+        <w:t xml:space="preserve">AUC of the regression model in the control arm was 0.65 and 0.85 respectively.</w:t>
       </w:r>
     </w:p>
     <w:p>
@@ -2435,7 +2402,28 @@
         <w:t xml:space="preserve"> </w:t>
       </w:r>
       <w:r>
-        <w:t xml:space="preserve">(exact settings in the supplementary material).</w:t>
+        <w:t xml:space="preserve">(exact settings in the supplementary material). With these scenarios we were</w:t>
+      </w:r>
+      <w:r>
+        <w:t xml:space="preserve"> </w:t>
+      </w:r>
+      <w:r>
+        <w:t xml:space="preserve">able to cover the observed treatment effect heterogeneity in 32 large trials as</w:t>
+      </w:r>
+      <w:r>
+        <w:t xml:space="preserve"> </w:t>
+      </w:r>
+      <w:r>
+        <w:t xml:space="preserve">well as many other potential variations of risk-based treatment effect</w:t>
+      </w:r>
+      <w:r>
+        <w:t xml:space="preserve"> </w:t>
+      </w:r>
+      <w:r>
+        <w:t xml:space="preserve">[7]</w:t>
+      </w:r>
+      <w:r>
+        <w:t xml:space="preserve">.</w:t>
       </w:r>
     </w:p>
     <w:p>
@@ -2453,19 +2441,19 @@
         <w:pStyle w:val="FirstParagraph"/>
       </w:pPr>
       <w:r>
-        <w:t xml:space="preserve">All methods assume that a risk prediction model is available to assign risk</w:t>
-      </w:r>
-      <w:r>
-        <w:t xml:space="preserve"> </w:t>
-      </w:r>
-      <w:r>
-        <w:t xml:space="preserve">predictions to individual patients. For the simulations we developed a</w:t>
-      </w:r>
-      <w:r>
-        <w:t xml:space="preserve"> </w:t>
-      </w:r>
-      <w:r>
-        <w:t xml:space="preserve">prediction model internally, using logistic regression including main effects</w:t>
+        <w:t xml:space="preserve">All risk-based methods assume that a risk prediction model is available to</w:t>
+      </w:r>
+      <w:r>
+        <w:t xml:space="preserve"> </w:t>
+      </w:r>
+      <w:r>
+        <w:t xml:space="preserve">assign risk predictions to individual patients. For the simulations we developed</w:t>
+      </w:r>
+      <w:r>
+        <w:t xml:space="preserve"> </w:t>
+      </w:r>
+      <w:r>
+        <w:t xml:space="preserve">a prediction model internally, using logistic regression including main effects</w:t>
       </w:r>
       <w:r>
         <w:t xml:space="preserve"> </w:t>
@@ -2883,28 +2871,34 @@
         <w:t xml:space="preserve"> </w:t>
       </w:r>
       <w:r>
-        <w:t xml:space="preserve">(RCS) to relax the</w:t>
-      </w:r>
-      <w:r>
-        <w:t xml:space="preserve"> </w:t>
-      </w:r>
-      <w:r>
-        <w:t xml:space="preserve">linearity assumption on the effect of the linear predictor</w:t>
-      </w:r>
-      <w:r>
-        <w:t xml:space="preserve"> </w:t>
-      </w:r>
-      <w:r>
-        <w:t xml:space="preserve">[7]</w:t>
-      </w:r>
-      <w:r>
-        <w:t xml:space="preserve">. We considered splines with 3 (RCS-3), 4 (RCS-4) and 5</w:t>
-      </w:r>
-      <w:r>
-        <w:t xml:space="preserve"> </w:t>
-      </w:r>
-      <w:r>
-        <w:t xml:space="preserve">(RCS-5) knots to compare models with different levels of flexibility.</w:t>
+        <w:t xml:space="preserve">(RCS) to relax the linearity</w:t>
+      </w:r>
+      <w:r>
+        <w:t xml:space="preserve"> </w:t>
+      </w:r>
+      <w:r>
+        <w:t xml:space="preserve">assumption on the effect of the linear predictor</w:t>
+      </w:r>
+      <w:r>
+        <w:t xml:space="preserve"> </w:t>
+      </w:r>
+      <w:r>
+        <w:t xml:space="preserve">[8]</w:t>
+      </w:r>
+      <w:r>
+        <w:t xml:space="preserve">. We considered</w:t>
+      </w:r>
+      <w:r>
+        <w:t xml:space="preserve"> </w:t>
+      </w:r>
+      <w:r>
+        <w:t xml:space="preserve">splines with 3 (RCS-3), 4 (RCS-4) and 5 (RCS-5) knots to compare models with</w:t>
+      </w:r>
+      <w:r>
+        <w:t xml:space="preserve"> </w:t>
+      </w:r>
+      <w:r>
+        <w:t xml:space="preserve">different levels of flexibility.</w:t>
       </w:r>
     </w:p>
     <w:p>
@@ -3118,7 +3112,7 @@
         <w:t xml:space="preserve"> </w:t>
       </w:r>
       <w:r>
-        <w:t xml:space="preserve">[8]</w:t>
+        <w:t xml:space="preserve">[9]</w:t>
       </w:r>
       <w:r>
         <w:t xml:space="preserve">. The c-for-benefit represents the probability</w:t>
@@ -3219,7 +3213,7 @@
         <w:t xml:space="preserve"> </w:t>
       </w:r>
       <w:r>
-        <w:t xml:space="preserve">[9]</w:t>
+        <w:t xml:space="preserve">[10]</w:t>
       </w:r>
       <w:r>
         <w:t xml:space="preserve">. The observed benefits are regressed on</w:t>
@@ -3300,37 +3294,49 @@
         <w:t xml:space="preserve"> </w:t>
       </w:r>
       <w:r>
-        <w:t xml:space="preserve">quadratic deviations (Figure</w:t>
-      </w:r>
-      <w:r>
-        <w:t xml:space="preserve"> </w:t>
-      </w:r>
-      <w:r>
-        <w:t xml:space="preserve">). However, with</w:t>
-      </w:r>
-      <w:r>
-        <w:t xml:space="preserve"> </w:t>
-      </w:r>
-      <w:r>
-        <w:t xml:space="preserve">non-monotonic deviations errors of the linear interaction model</w:t>
-      </w:r>
-      <w:r>
-        <w:t xml:space="preserve"> </w:t>
-      </w:r>
-      <w:r>
-        <w:t xml:space="preserve">increased substantially, especially in the presence of</w:t>
-      </w:r>
-      <w:r>
-        <w:t xml:space="preserve"> </w:t>
-      </w:r>
-      <w:r>
-        <w:t xml:space="preserve">treatment-related harms. In these scenarios, RCS-3 proved to be quite</w:t>
-      </w:r>
-      <w:r>
-        <w:t xml:space="preserve"> </w:t>
-      </w:r>
-      <w:r>
-        <w:t xml:space="preserve">robust outperforming all other methods. The constant treatment effect</w:t>
+        <w:t xml:space="preserve">quadratic deviations from a constant relative treatment effect</w:t>
+      </w:r>
+      <w:r>
+        <w:t xml:space="preserve"> </w:t>
+      </w:r>
+      <w:r>
+        <w:t xml:space="preserve">(Figure</w:t>
+      </w:r>
+      <w:r>
+        <w:t xml:space="preserve"> </w:t>
+      </w:r>
+      <w:r>
+        <w:t xml:space="preserve">; panels A-C). However, with</w:t>
+      </w:r>
+      <w:r>
+        <w:t xml:space="preserve"> </w:t>
+      </w:r>
+      <w:r>
+        <w:t xml:space="preserve">non-monotonic deviations from a constant relative treatment effect,</w:t>
+      </w:r>
+      <w:r>
+        <w:t xml:space="preserve"> </w:t>
+      </w:r>
+      <w:r>
+        <w:t xml:space="preserve">the RMSE of the linear interaction model increased substantially,</w:t>
+      </w:r>
+      <w:r>
+        <w:t xml:space="preserve"> </w:t>
+      </w:r>
+      <w:r>
+        <w:t xml:space="preserve">especially in the presence of treatment-related harms (Figure</w:t>
+      </w:r>
+      <w:r>
+        <w:t xml:space="preserve"> </w:t>
+      </w:r>
+      <w:r>
+        <w:t xml:space="preserve">; panel D). In these scenarios, RCS-3 outperformed all other</w:t>
+      </w:r>
+      <w:r>
+        <w:t xml:space="preserve"> </w:t>
+      </w:r>
+      <w:r>
+        <w:t xml:space="preserve">methods in terms of RMSE. The constant treatment effect</w:t>
       </w:r>
       <w:r>
         <w:t xml:space="preserve"> </w:t>
@@ -3348,7 +3354,7 @@
         <w:t xml:space="preserve"> </w:t>
       </w:r>
       <w:r>
-        <w:t xml:space="preserve">resulting in increased error rates. Finally, the adaptive approach had</w:t>
+        <w:t xml:space="preserve">resulting in increased RMSE. Finally, the adaptive approach had</w:t>
       </w:r>
       <w:r>
         <w:t xml:space="preserve"> </w:t>
@@ -3360,19 +3366,37 @@
         <w:t xml:space="preserve"> </w:t>
       </w:r>
       <w:r>
-        <w:t xml:space="preserve">scenario. However, we observed increased error variability in the case</w:t>
-      </w:r>
-      <w:r>
-        <w:t xml:space="preserve"> </w:t>
-      </w:r>
-      <w:r>
-        <w:t xml:space="preserve">of linear and non-monotonic deviations, especially for moderate or</w:t>
-      </w:r>
-      <w:r>
-        <w:t xml:space="preserve"> </w:t>
-      </w:r>
-      <w:r>
-        <w:t xml:space="preserve">strong treatment-related harms.</w:t>
+        <w:t xml:space="preserve">scenario. However, in comparison with the best-performing approach, its RMSE was</w:t>
+      </w:r>
+      <w:r>
+        <w:t xml:space="preserve"> </w:t>
+      </w:r>
+      <w:r>
+        <w:t xml:space="preserve">more variable across the 1000 replications in the scenarios with linear and</w:t>
+      </w:r>
+      <w:r>
+        <w:t xml:space="preserve"> </w:t>
+      </w:r>
+      <w:r>
+        <w:t xml:space="preserve">non-monotonic deviations, especially when also including moderate or strong</w:t>
+      </w:r>
+      <w:r>
+        <w:t xml:space="preserve"> </w:t>
+      </w:r>
+      <w:r>
+        <w:t xml:space="preserve">treatment-related harms. This is caused by wrongly selecting the constant</w:t>
+      </w:r>
+      <w:r>
+        <w:t xml:space="preserve"> </w:t>
+      </w:r>
+      <w:r>
+        <w:t xml:space="preserve">treatment effect model in a substantial proportion of the replications</w:t>
+      </w:r>
+      <w:r>
+        <w:t xml:space="preserve"> </w:t>
+      </w:r>
+      <w:r>
+        <w:t xml:space="preserve">(Supplement, Table XX).</w:t>
       </w:r>
     </w:p>
     <w:p>
@@ -3380,19 +3404,19 @@
         <w:pStyle w:val="BodyText"/>
       </w:pPr>
       <w:r>
-        <w:t xml:space="preserve">In the case of true constant relative treatment effects, the adaptive</w:t>
-      </w:r>
-      <w:r>
-        <w:t xml:space="preserve"> </w:t>
-      </w:r>
-      <w:r>
-        <w:t xml:space="preserve">approach selected the constnant effect model the majority of the time,</w:t>
-      </w:r>
-      <w:r>
-        <w:t xml:space="preserve"> </w:t>
-      </w:r>
-      <w:r>
-        <w:t xml:space="preserve">even in the presence of treatment-related harms</w:t>
+        <w:t xml:space="preserve">In the scenario with a true constant relative treatment effects, the adaptive</w:t>
+      </w:r>
+      <w:r>
+        <w:t xml:space="preserve"> </w:t>
+      </w:r>
+      <w:r>
+        <w:t xml:space="preserve">approach selected the constant effect model for the majority of the replcations, even in</w:t>
+      </w:r>
+      <w:r>
+        <w:t xml:space="preserve"> </w:t>
+      </w:r>
+      <w:r>
+        <w:t xml:space="preserve">the presence of treatment-related harms</w:t>
       </w:r>
       <w:r>
         <w:t xml:space="preserve"> </w:t>
@@ -3404,7 +3428,7 @@
         <w:t xml:space="preserve"> </w:t>
       </w:r>
       <w:r>
-        <w:t xml:space="preserve">of the time with no harms to</w:t>
+        <w:t xml:space="preserve">of the replications without harms and</w:t>
       </w:r>
       <w:r>
         <w:t xml:space="preserve"> </w:t>
@@ -3416,31 +3440,25 @@
         <w:t xml:space="preserve"> </w:t>
       </w:r>
       <w:r>
-        <w:t xml:space="preserve">with strong harms). With strong linear or quadratic deviations and</w:t>
-      </w:r>
-      <w:r>
-        <w:t xml:space="preserve"> </w:t>
-      </w:r>
-      <w:r>
-        <w:t xml:space="preserve">increasing treatment-related harms the adaptive approach increasingly</w:t>
-      </w:r>
-      <w:r>
-        <w:t xml:space="preserve"> </w:t>
-      </w:r>
-      <w:r>
-        <w:t xml:space="preserve">favored the linear interaction model. In the case of true</w:t>
-      </w:r>
-      <w:r>
-        <w:t xml:space="preserve"> </w:t>
-      </w:r>
-      <w:r>
-        <w:t xml:space="preserve">non-monotonic deviations, we observed increasing selection frequencies</w:t>
-      </w:r>
-      <w:r>
-        <w:t xml:space="preserve"> </w:t>
-      </w:r>
-      <w:r>
-        <w:t xml:space="preserve">for RCS-3 with increasing treatment harms (from</w:t>
+        <w:t xml:space="preserve">with strong harms). With strong linear or quadratic deviations and increasing</w:t>
+      </w:r>
+      <w:r>
+        <w:t xml:space="preserve"> </w:t>
+      </w:r>
+      <w:r>
+        <w:t xml:space="preserve">treatment-related harms the adaptive approach increasingly favored the linear</w:t>
+      </w:r>
+      <w:r>
+        <w:t xml:space="preserve"> </w:t>
+      </w:r>
+      <w:r>
+        <w:t xml:space="preserve">interaction model. With non-monotonic deviations, we observed increasing</w:t>
+      </w:r>
+      <w:r>
+        <w:t xml:space="preserve"> </w:t>
+      </w:r>
+      <w:r>
+        <w:t xml:space="preserve">selection frequencies for RCS-3 with increasing treatment harms (from</w:t>
       </w:r>
       <w:r>
         <w:t xml:space="preserve"> </w:t>
@@ -3464,13 +3482,13 @@
         <w:t xml:space="preserve"> </w:t>
       </w:r>
       <w:r>
-        <w:t xml:space="preserve">with strong harms), whereas selection frequencies for the linear</w:t>
-      </w:r>
-      <w:r>
-        <w:t xml:space="preserve"> </w:t>
-      </w:r>
-      <w:r>
-        <w:t xml:space="preserve">interaction model dropped from</w:t>
+        <w:t xml:space="preserve">with strong harms), whereas selection frequencies for the linear interaction</w:t>
+      </w:r>
+      <w:r>
+        <w:t xml:space="preserve"> </w:t>
+      </w:r>
+      <w:r>
+        <w:t xml:space="preserve">model dropped from</w:t>
       </w:r>
       <w:r>
         <w:t xml:space="preserve"> </w:t>
@@ -3494,25 +3512,19 @@
         <w:t xml:space="preserve"> </w:t>
       </w:r>
       <w:r>
-        <w:t xml:space="preserve">with strong harms. Finally, in the case of strong linear and</w:t>
-      </w:r>
-      <w:r>
-        <w:t xml:space="preserve"> </w:t>
-      </w:r>
-      <w:r>
-        <w:t xml:space="preserve">non-monotonic deviations selection frequencies of the constant</w:t>
-      </w:r>
-      <w:r>
-        <w:t xml:space="preserve"> </w:t>
-      </w:r>
-      <w:r>
-        <w:t xml:space="preserve">treatment effect model remained high despite increasing treatment</w:t>
-      </w:r>
-      <w:r>
-        <w:t xml:space="preserve"> </w:t>
-      </w:r>
-      <w:r>
-        <w:t xml:space="preserve">harms (Supplement, Table XX).</w:t>
+        <w:t xml:space="preserve">with strong harms. Finally, in the case of strong linear and non-monotonic</w:t>
+      </w:r>
+      <w:r>
+        <w:t xml:space="preserve"> </w:t>
+      </w:r>
+      <w:r>
+        <w:t xml:space="preserve">deviations selection frequencies of the constant treatment effect model remained</w:t>
+      </w:r>
+      <w:r>
+        <w:t xml:space="preserve"> </w:t>
+      </w:r>
+      <w:r>
+        <w:t xml:space="preserve">high despite increasing treatment harms (Supplement, Table XX).</w:t>
       </w:r>
     </w:p>
     <w:p>
@@ -3524,7 +3536,7 @@
           <wp:inline>
             <wp:extent cx="4620126" cy="3696101"/>
             <wp:effectExtent b="0" l="0" r="0" t="0"/>
-            <wp:docPr descr="Figure 3.1: RMSE of the considered methods across 500 replications calculated in a simulated super-population of size 500,000. The scenario with true constant relative treatment effect had a true prediction AUC of 0.75 and sample size of 4250. Results are presented under moderate linear, strong linear, and strong quadratic deviations from constant relative treatment effects." title="" id="1" name="Picture"/>
+            <wp:docPr descr="Figure 3.1: RMSE of the considered methods across 500 replications calculated in a simulated super-population of size 500,000. The scenario with true constant relative treatment effect (panel A) had a true prediction AUC of 0.75 and sample size of 4250. The RMSE is also presented for strong linear (panel B), strong quadratic (panel C), and non-monotonic (panel D) from constant relative treatment effects. Panels on the right side present the true relationship between baseline risk (x-axis) and absolute treatment benefit (y-axis). The 2.5, 25, 50, 75, and 97.5 percentiles of the risk distribution are expressed by the boxplot." title="" id="1" name="Picture"/>
             <a:graphic>
               <a:graphicData uri="http://schemas.openxmlformats.org/drawingml/2006/picture">
                 <pic:pic>
@@ -3567,7 +3579,7 @@
         <w:pStyle w:val="ImageCaption"/>
       </w:pPr>
       <w:r>
-        <w:t xml:space="preserve">Figure 3.1: RMSE of the considered methods across 500 replications calculated in a simulated super-population of size 500,000. The scenario with true constant relative treatment effect had a true prediction AUC of 0.75 and sample size of 4250. Results are presented under moderate linear, strong linear, and strong quadratic deviations from constant relative treatment effects.</w:t>
+        <w:t xml:space="preserve">Figure 3.1: RMSE of the considered methods across 500 replications calculated in a simulated super-population of size 500,000. The scenario with true constant relative treatment effect (panel A) had a true prediction AUC of 0.75 and sample size of 4250. The RMSE is also presented for strong linear (panel B), strong quadratic (panel C), and non-monotonic (panel D) from constant relative treatment effects. Panels on the right side present the true relationship between baseline risk (x-axis) and absolute treatment benefit (y-axis). The 2.5, 25, 50, 75, and 97.5 percentiles of the risk distribution are expressed by the boxplot.</w:t>
       </w:r>
     </w:p>
     <w:p>
@@ -3593,7 +3605,7 @@
         <w:t xml:space="preserve"> </w:t>
       </w:r>
       <w:r>
-        <w:t xml:space="preserve">non-monotonic deviations RCS-3 had lower error rates (median RMSE</w:t>
+        <w:t xml:space="preserve">non-monotonic deviations RCS-3 had lower RMSE (median</w:t>
       </w:r>
       <w:r>
         <w:t xml:space="preserve"> </w:t>
@@ -3623,7 +3635,7 @@
         <w:t xml:space="preserve"> </w:t>
       </w:r>
       <w:r>
-        <w:t xml:space="preserve">to the linear interaction approach (median RMSE</w:t>
+        <w:t xml:space="preserve">to the linear interaction approach (median</w:t>
       </w:r>
       <w:r>
         <w:t xml:space="preserve"> </w:t>
@@ -3641,93 +3653,41 @@
         <w:t xml:space="preserve"> </w:t>
       </w:r>
       <w:r>
-        <w:t xml:space="preserve">respectively), regardless of treatment-related harms strength. The</w:t>
-      </w:r>
-      <w:r>
-        <w:t xml:space="preserve"> </w:t>
-      </w:r>
-      <w:r>
-        <w:t xml:space="preserve">issues with the large error variability of the adaptive approach</w:t>
-      </w:r>
-      <w:r>
-        <w:t xml:space="preserve"> </w:t>
-      </w:r>
-      <w:r>
-        <w:t xml:space="preserve">improved with larger sample sizes.</w:t>
-      </w:r>
-    </w:p>
-    <w:p>
-      <w:pPr>
-        <w:pStyle w:val="BodyText"/>
-      </w:pPr>
-      <w:r>
-        <w:t xml:space="preserve">The adaptive approach tended to increasingly favor smoother methods</w:t>
-      </w:r>
-      <w:r>
-        <w:t xml:space="preserve"> </w:t>
-      </w:r>
-      <w:r>
-        <w:t xml:space="preserve">(especially RCS-3) with increasing treatment-related harms (see</w:t>
-      </w:r>
-      <w:r>
-        <w:t xml:space="preserve"> </w:t>
-      </w:r>
-      <w:r>
-        <w:t xml:space="preserve">Supplement, Table XX). However, in the case of true strong quadratic</w:t>
-      </w:r>
-      <w:r>
-        <w:t xml:space="preserve"> </w:t>
-      </w:r>
-      <w:r>
-        <w:t xml:space="preserve">deviations the opposite was observed: selection frequency of the</w:t>
-      </w:r>
-      <w:r>
-        <w:t xml:space="preserve"> </w:t>
-      </w:r>
-      <w:r>
-        <w:t xml:space="preserve">linear interaction model increased from</w:t>
-      </w:r>
-      <w:r>
-        <w:t xml:space="preserve"> </w:t>
-      </w:r>
-      <w:r>
-        <w:t xml:space="preserve">31% (no harms)</w:t>
-      </w:r>
-      <w:r>
-        <w:t xml:space="preserve"> </w:t>
-      </w:r>
-      <w:r>
-        <w:t xml:space="preserve">to</w:t>
-      </w:r>
-      <w:r>
-        <w:t xml:space="preserve"> </w:t>
-      </w:r>
-      <w:r>
-        <w:t xml:space="preserve">50% (strong harms)</w:t>
-      </w:r>
-      <w:r>
-        <w:t xml:space="preserve"> </w:t>
-      </w:r>
-      <w:r>
-        <w:t xml:space="preserve">whereas for RCS-3 decreased from</w:t>
-      </w:r>
-      <w:r>
-        <w:t xml:space="preserve"> </w:t>
-      </w:r>
-      <w:r>
-        <w:t xml:space="preserve">52% (no harms)</w:t>
-      </w:r>
-      <w:r>
-        <w:t xml:space="preserve"> </w:t>
-      </w:r>
-      <w:r>
-        <w:t xml:space="preserve">to</w:t>
-      </w:r>
-      <w:r>
-        <w:t xml:space="preserve"> </w:t>
-      </w:r>
-      <w:r>
-        <w:t xml:space="preserve">34% (strong harms).</w:t>
+        <w:t xml:space="preserve">respectively), regardless of the strength of treatment-related</w:t>
+      </w:r>
+      <w:r>
+        <w:t xml:space="preserve"> </w:t>
+      </w:r>
+      <w:r>
+        <w:t xml:space="preserve">harms. Due to the large sample size, the RMSE of the adaptive approach</w:t>
+      </w:r>
+      <w:r>
+        <w:t xml:space="preserve"> </w:t>
+      </w:r>
+      <w:r>
+        <w:t xml:space="preserve">was even more similar to the best-performing method, and the constant</w:t>
+      </w:r>
+      <w:r>
+        <w:t xml:space="preserve"> </w:t>
+      </w:r>
+      <w:r>
+        <w:t xml:space="preserve">relative treatment effect model was less often wrongly selected</w:t>
+      </w:r>
+      <w:r>
+        <w:t xml:space="preserve"> </w:t>
+      </w:r>
+      <w:r>
+        <w:t xml:space="preserve">(</w:t>
+      </w:r>
+      <w:r>
+        <w:rPr>
+          <w:i/>
+          <w:b/>
+        </w:rPr>
+        <w:t xml:space="preserve">numbers????</w:t>
+      </w:r>
+      <w:r>
+        <w:t xml:space="preserve">).</w:t>
       </w:r>
     </w:p>
     <w:p>
@@ -3799,43 +3759,25 @@
         <w:t xml:space="preserve"> </w:t>
       </w:r>
       <w:r>
-        <w:t xml:space="preserve">0.8 and N = 4,250) the constant effect model outperformed all other</w:t>
-      </w:r>
-      <w:r>
-        <w:t xml:space="preserve"> </w:t>
-      </w:r>
-      <w:r>
-        <w:t xml:space="preserve">methods in the case of true constant treatment effects, but proved to</w:t>
-      </w:r>
-      <w:r>
-        <w:t xml:space="preserve"> </w:t>
-      </w:r>
-      <w:r>
-        <w:t xml:space="preserve">be the least robust to deviations. Again, RCS-3 had the lowest</w:t>
-      </w:r>
-      <w:r>
-        <w:t xml:space="preserve"> </w:t>
-      </w:r>
-      <w:r>
-        <w:t xml:space="preserve">error rates in the case of strong quadratic or monotonic deviations</w:t>
-      </w:r>
-      <w:r>
-        <w:t xml:space="preserve"> </w:t>
-      </w:r>
-      <w:r>
-        <w:t xml:space="preserve">and very comparable performance to the best-performing linear</w:t>
-      </w:r>
-      <w:r>
-        <w:t xml:space="preserve"> </w:t>
-      </w:r>
-      <w:r>
-        <w:t xml:space="preserve">interaction model in the case of strong linear deviations</w:t>
-      </w:r>
-      <w:r>
-        <w:t xml:space="preserve"> </w:t>
-      </w:r>
-      <w:r>
-        <w:t xml:space="preserve">(median RMSE</w:t>
+        <w:t xml:space="preserve">0.8 and N = 4,250). RCS-3 had the lowest RMSE in the case of strong</w:t>
+      </w:r>
+      <w:r>
+        <w:t xml:space="preserve"> </w:t>
+      </w:r>
+      <w:r>
+        <w:t xml:space="preserve">quadratic or non-monotonic deviations and very comparable performance to</w:t>
+      </w:r>
+      <w:r>
+        <w:t xml:space="preserve"> </w:t>
+      </w:r>
+      <w:r>
+        <w:t xml:space="preserve">the – optimal – linear interaction model in the case of strong</w:t>
+      </w:r>
+      <w:r>
+        <w:t xml:space="preserve"> </w:t>
+      </w:r>
+      <w:r>
+        <w:t xml:space="preserve">linear deviations (median RMSE</w:t>
       </w:r>
       <w:r>
         <w:t xml:space="preserve"> </w:t>
@@ -3853,31 +3795,19 @@
         <w:t xml:space="preserve"> </w:t>
       </w:r>
       <w:r>
-        <w:t xml:space="preserve">for the linear interaction model). The adaptive approach, though it</w:t>
-      </w:r>
-      <w:r>
-        <w:t xml:space="preserve"> </w:t>
-      </w:r>
-      <w:r>
-        <w:t xml:space="preserve">performed similar to the best performing method in each scenario, on</w:t>
-      </w:r>
-      <w:r>
-        <w:t xml:space="preserve"> </w:t>
-      </w:r>
-      <w:r>
-        <w:t xml:space="preserve">average, had increased variability in error rates in the case of</w:t>
-      </w:r>
-      <w:r>
-        <w:t xml:space="preserve"> </w:t>
-      </w:r>
-      <w:r>
-        <w:t xml:space="preserve">strong linear and non-monotonic deviations. In these scenarios, the</w:t>
-      </w:r>
-      <w:r>
-        <w:t xml:space="preserve"> </w:t>
-      </w:r>
-      <w:r>
-        <w:t xml:space="preserve">adaptive approach often selected the constant treatment effect model</w:t>
+        <w:t xml:space="preserve">for the linear interaction model). As observed in the base case</w:t>
+      </w:r>
+      <w:r>
+        <w:t xml:space="preserve"> </w:t>
+      </w:r>
+      <w:r>
+        <w:t xml:space="preserve">scenario the adaptive approach wrongly selected the constant treatment</w:t>
+      </w:r>
+      <w:r>
+        <w:t xml:space="preserve"> </w:t>
+      </w:r>
+      <w:r>
+        <w:t xml:space="preserve">effect model</w:t>
       </w:r>
       <w:r>
         <w:t xml:space="preserve"> </w:t>
@@ -3901,13 +3831,19 @@
         <w:t xml:space="preserve"> </w:t>
       </w:r>
       <w:r>
-        <w:t xml:space="preserve">in the strong linear and non-monotonic deviation scenarios without</w:t>
-      </w:r>
-      <w:r>
-        <w:t xml:space="preserve"> </w:t>
-      </w:r>
-      <w:r>
-        <w:t xml:space="preserve">treatment-related harms, respectively).</w:t>
+        <w:t xml:space="preserve">of the replications in the strong linear and non-monotonic deviation</w:t>
+      </w:r>
+      <w:r>
+        <w:t xml:space="preserve"> </w:t>
+      </w:r>
+      <w:r>
+        <w:t xml:space="preserve">scenarios without treatment-related harms, respectively), leading to</w:t>
+      </w:r>
+      <w:r>
+        <w:t xml:space="preserve"> </w:t>
+      </w:r>
+      <w:r>
+        <w:t xml:space="preserve">more variability of the RMSE.</w:t>
       </w:r>
     </w:p>
     <w:p>
@@ -3970,79 +3906,137 @@
         <w:pStyle w:val="BodyText"/>
       </w:pPr>
       <w:r>
-        <w:t xml:space="preserve">In terms of discrimination for benefit (OR = 0.8, N = 4,250 and AUC</w:t>
-      </w:r>
-      <w:r>
-        <w:t xml:space="preserve"> </w:t>
-      </w:r>
-      <w:r>
-        <w:t xml:space="preserve">= 0.75), all methods performed similarly, on average (Figure</w:t>
-      </w:r>
-      <w:r>
-        <w:t xml:space="preserve"> </w:t>
-      </w:r>
-      <w:r>
-        <w:t xml:space="preserve">). In the case of non-monotonic deviations,</w:t>
-      </w:r>
-      <w:r>
-        <w:t xml:space="preserve"> </w:t>
-      </w:r>
-      <w:r>
-        <w:t xml:space="preserve">the constant effect model had much lower discriminative performance</w:t>
-      </w:r>
-      <w:r>
-        <w:t xml:space="preserve"> </w:t>
-      </w:r>
-      <w:r>
-        <w:t xml:space="preserve">compared to the rest of the methods (median AUC of</w:t>
-      </w:r>
-      <w:r>
-        <w:t xml:space="preserve"> </w:t>
-      </w:r>
-      <w:r>
-        <w:t xml:space="preserve">0.04</w:t>
-      </w:r>
-      <w:r>
-        <w:t xml:space="preserve"> </w:t>
-      </w:r>
-      <w:r>
-        <w:t xml:space="preserve">for the constant effects model compared to the best-performing RCS-3</w:t>
-      </w:r>
-      <w:r>
-        <w:t xml:space="preserve"> </w:t>
-      </w:r>
-      <w:r>
-        <w:t xml:space="preserve">with</w:t>
-      </w:r>
-      <w:r>
-        <w:t xml:space="preserve"> </w:t>
-      </w:r>
-      <w:r>
-        <w:t xml:space="preserve">0.02).</w:t>
-      </w:r>
-      <w:r>
-        <w:t xml:space="preserve"> </w:t>
-      </w:r>
-      <w:r>
-        <w:t xml:space="preserve">The linear interaction model was the most stable compared to the other</w:t>
-      </w:r>
-      <w:r>
-        <w:t xml:space="preserve"> </w:t>
-      </w:r>
-      <w:r>
-        <w:t xml:space="preserve">methods in terms of error variability. With increasing number of RCS</w:t>
-      </w:r>
-      <w:r>
-        <w:t xml:space="preserve"> </w:t>
-      </w:r>
-      <w:r>
-        <w:t xml:space="preserve">knots, we observed decreasing median values and increasing variability</w:t>
-      </w:r>
-      <w:r>
-        <w:t xml:space="preserve"> </w:t>
-      </w:r>
-      <w:r>
-        <w:t xml:space="preserve">of the c-for-benefit in all scenarios.</w:t>
+        <w:t xml:space="preserve">In comparison with the true approach, dsicrimination for benefit in</w:t>
+      </w:r>
+      <w:r>
+        <w:t xml:space="preserve"> </w:t>
+      </w:r>
+      <w:r>
+        <w:t xml:space="preserve">the scenario with a constant relative treatment effect was only</w:t>
+      </w:r>
+      <w:r>
+        <w:t xml:space="preserve"> </w:t>
+      </w:r>
+      <w:r>
+        <w:t xml:space="preserve">slightly lower for the linear interaction model, but more</w:t>
+      </w:r>
+      <w:r>
+        <w:t xml:space="preserve"> </w:t>
+      </w:r>
+      <w:r>
+        <w:t xml:space="preserve">substantially lower for the non-linear RCS approaches (Figure</w:t>
+      </w:r>
+      <w:r>
+        <w:t xml:space="preserve"> </w:t>
+      </w:r>
+      <w:r>
+        <w:t xml:space="preserve">; panel A). With strong linear or quadratic</w:t>
+      </w:r>
+      <w:r>
+        <w:t xml:space="preserve"> </w:t>
+      </w:r>
+      <w:r>
+        <w:t xml:space="preserve">deviations from a constant relative treatment effect, all methods</w:t>
+      </w:r>
+      <w:r>
+        <w:t xml:space="preserve"> </w:t>
+      </w:r>
+      <w:r>
+        <w:t xml:space="preserve">discriminated quite similarly (Figure</w:t>
+      </w:r>
+      <w:r>
+        <w:t xml:space="preserve"> </w:t>
+      </w:r>
+      <w:r>
+        <w:t xml:space="preserve">; panels</w:t>
+      </w:r>
+      <w:r>
+        <w:t xml:space="preserve"> </w:t>
+      </w:r>
+      <w:r>
+        <w:t xml:space="preserve">B-C). In the scenario with non-monotonic deviations, the constant</w:t>
+      </w:r>
+      <w:r>
+        <w:t xml:space="preserve"> </w:t>
+      </w:r>
+      <w:r>
+        <w:t xml:space="preserve">effect model had much lower discriminative ability compared to</w:t>
+      </w:r>
+      <w:r>
+        <w:t xml:space="preserve"> </w:t>
+      </w:r>
+      <w:r>
+        <w:t xml:space="preserve">non-linear RCS methods (median AUC of</w:t>
+      </w:r>
+      <w:r>
+        <w:t xml:space="preserve"> </w:t>
+      </w:r>
+      <w:r>
+        <w:t xml:space="preserve">0.4971</w:t>
+      </w:r>
+      <w:r>
+        <w:t xml:space="preserve"> </w:t>
+      </w:r>
+      <w:r>
+        <w:t xml:space="preserve">for the constant effects model,</w:t>
+      </w:r>
+      <w:r>
+        <w:t xml:space="preserve"> </w:t>
+      </w:r>
+      <w:r>
+        <w:t xml:space="preserve">0.5285</w:t>
+      </w:r>
+      <w:r>
+        <w:t xml:space="preserve"> </w:t>
+      </w:r>
+      <w:r>
+        <w:t xml:space="preserve">for the linear interaction model and</w:t>
+      </w:r>
+      <w:r>
+        <w:t xml:space="preserve"> </w:t>
+      </w:r>
+      <w:r>
+        <w:t xml:space="preserve">0.5304</w:t>
+      </w:r>
+      <w:r>
+        <w:t xml:space="preserve"> </w:t>
+      </w:r>
+      <w:r>
+        <w:t xml:space="preserve">for the best-performing RCS-3; Figure</w:t>
+      </w:r>
+      <w:r>
+        <w:t xml:space="preserve"> </w:t>
+      </w:r>
+      <w:r>
+        <w:t xml:space="preserve">; panel D).</w:t>
+      </w:r>
+      <w:r>
+        <w:t xml:space="preserve"> </w:t>
+      </w:r>
+      <w:r>
+        <w:t xml:space="preserve">With increasing number of RCS knots, we observed decreasing median</w:t>
+      </w:r>
+      <w:r>
+        <w:t xml:space="preserve"> </w:t>
+      </w:r>
+      <w:r>
+        <w:t xml:space="preserve">values and increasing variability of the c-for-benefit in all</w:t>
+      </w:r>
+      <w:r>
+        <w:t xml:space="preserve"> </w:t>
+      </w:r>
+      <w:r>
+        <w:t xml:space="preserve">scenarios.</w:t>
+      </w:r>
+      <w:r>
+        <w:t xml:space="preserve"> </w:t>
+      </w:r>
+      <w:r>
+        <w:rPr>
+          <w:i/>
+          <w:b/>
+        </w:rPr>
+        <w:t xml:space="preserve">With increasing sample size… (Suppl Fig…)</w:t>
       </w:r>
     </w:p>
     <w:p>
@@ -4111,49 +4105,91 @@
         <w:t xml:space="preserve"> </w:t>
       </w:r>
       <w:r>
-        <w:t xml:space="preserve">outperformed all other models in the case of true constant treatment</w:t>
-      </w:r>
-      <w:r>
-        <w:t xml:space="preserve"> </w:t>
-      </w:r>
-      <w:r>
-        <w:t xml:space="preserve">effects, but was miscalibrated for all deviation scenarios (Figure</w:t>
-      </w:r>
-      <w:r>
-        <w:t xml:space="preserve"> </w:t>
-      </w:r>
-      <w:r>
-        <w:t xml:space="preserve">). The linear interaction model showed best or</w:t>
-      </w:r>
-      <w:r>
-        <w:t xml:space="preserve"> </w:t>
-      </w:r>
-      <w:r>
-        <w:t xml:space="preserve">close to best calibration across all scenarios and only showed worse</w:t>
-      </w:r>
-      <w:r>
-        <w:t xml:space="preserve"> </w:t>
-      </w:r>
-      <w:r>
-        <w:t xml:space="preserve">calibration compared to RCS-3 in the case of non-monotonic deviations</w:t>
-      </w:r>
-      <w:r>
-        <w:t xml:space="preserve"> </w:t>
-      </w:r>
-      <w:r>
-        <w:t xml:space="preserve">and treatment-related harms. The adaptive approach was worse</w:t>
-      </w:r>
-      <w:r>
-        <w:t xml:space="preserve"> </w:t>
-      </w:r>
-      <w:r>
-        <w:t xml:space="preserve">calibrated in scenarios with strong linear and non-monotonic</w:t>
-      </w:r>
-      <w:r>
-        <w:t xml:space="preserve"> </w:t>
-      </w:r>
-      <w:r>
-        <w:t xml:space="preserve">deviations compared to the linear interaction model and RCS-3.</w:t>
+        <w:t xml:space="preserve">outperformed all other models in the scenario with true constant</w:t>
+      </w:r>
+      <w:r>
+        <w:t xml:space="preserve"> </w:t>
+      </w:r>
+      <w:r>
+        <w:t xml:space="preserve">treatment effects, but was miscalibrated for all deviation scenarios</w:t>
+      </w:r>
+      <w:r>
+        <w:t xml:space="preserve"> </w:t>
+      </w:r>
+      <w:r>
+        <w:t xml:space="preserve">(Figure</w:t>
+      </w:r>
+      <w:r>
+        <w:t xml:space="preserve"> </w:t>
+      </w:r>
+      <w:r>
+        <w:t xml:space="preserve">). The linear interaction model showed</w:t>
+      </w:r>
+      <w:r>
+        <w:t xml:space="preserve"> </w:t>
+      </w:r>
+      <w:r>
+        <w:t xml:space="preserve">best or close to best calibration across all scenarios and only showed</w:t>
+      </w:r>
+      <w:r>
+        <w:t xml:space="preserve"> </w:t>
+      </w:r>
+      <w:r>
+        <w:t xml:space="preserve">worse calibration compared to RCS-3 in case of non-monotonic</w:t>
+      </w:r>
+      <w:r>
+        <w:t xml:space="preserve"> </w:t>
+      </w:r>
+      <w:r>
+        <w:t xml:space="preserve">deviations and treatment-related harms (Figure</w:t>
+      </w:r>
+      <w:r>
+        <w:t xml:space="preserve"> </w:t>
+      </w:r>
+      <w:r>
+        <w:t xml:space="preserve">;</w:t>
+      </w:r>
+      <w:r>
+        <w:t xml:space="preserve"> </w:t>
+      </w:r>
+      <w:r>
+        <w:t xml:space="preserve">panel D). The adaptive approach was worse calibrated in scenarios with</w:t>
+      </w:r>
+      <w:r>
+        <w:t xml:space="preserve"> </w:t>
+      </w:r>
+      <w:r>
+        <w:t xml:space="preserve">strong linear and non-monotonic deviations compared to the linear</w:t>
+      </w:r>
+      <w:r>
+        <w:t xml:space="preserve"> </w:t>
+      </w:r>
+      <w:r>
+        <w:t xml:space="preserve">interaction model and RCS-3.</w:t>
+      </w:r>
+      <w:r>
+        <w:t xml:space="preserve"> </w:t>
+      </w:r>
+      <w:r>
+        <w:rPr>
+          <w:i/>
+          <w:b/>
+        </w:rPr>
+        <w:t xml:space="preserve">With increasing sample size… (Supp</w:t>
+      </w:r>
+      <w:r>
+        <w:rPr>
+          <w:i/>
+          <w:b/>
+        </w:rPr>
+        <w:t xml:space="preserve"> </w:t>
+      </w:r>
+      <w:r>
+        <w:rPr>
+          <w:i/>
+          <w:b/>
+        </w:rPr>
+        <w:t xml:space="preserve">Fig…)</w:t>
       </w:r>
     </w:p>
     <w:p>
@@ -4304,7 +4340,7 @@
         <w:t xml:space="preserve"> </w:t>
       </w:r>
       <w:r>
-        <w:t xml:space="preserve">[10,11]</w:t>
+        <w:t xml:space="preserve">[11,12]</w:t>
       </w:r>
       <w:r>
         <w:t xml:space="preserve">, we</w:t>
@@ -4387,37 +4423,37 @@
         <w:t xml:space="preserve"> </w:t>
       </w:r>
       <w:r>
-        <w:t xml:space="preserve">knots. However, for very low baseline risk this model predicted</w:t>
-      </w:r>
-      <w:r>
-        <w:t xml:space="preserve"> </w:t>
-      </w:r>
-      <w:r>
-        <w:t xml:space="preserve">decreasing benefit with increasing risk may be somewhat too flexible.</w:t>
-      </w:r>
-      <w:r>
-        <w:t xml:space="preserve"> </w:t>
-      </w:r>
-      <w:r>
-        <w:t xml:space="preserve">The more robust models, the linear interaction model or the model with</w:t>
-      </w:r>
-      <w:r>
-        <w:t xml:space="preserve"> </w:t>
-      </w:r>
-      <w:r>
-        <w:t xml:space="preserve">RCS smoothing (3 knots), gave very similar benefit predictions,</w:t>
-      </w:r>
-      <w:r>
-        <w:t xml:space="preserve"> </w:t>
-      </w:r>
-      <w:r>
-        <w:t xml:space="preserve">followed the evolution of the stratified estimates very closely and</w:t>
-      </w:r>
-      <w:r>
-        <w:t xml:space="preserve"> </w:t>
-      </w:r>
-      <w:r>
-        <w:t xml:space="preserve">may therefore be preferable for use in clinical practice. The linear</w:t>
+        <w:t xml:space="preserve">knots. However, for very low baseline risk the decreasing predicted</w:t>
+      </w:r>
+      <w:r>
+        <w:t xml:space="preserve"> </w:t>
+      </w:r>
+      <w:r>
+        <w:t xml:space="preserve">benefit with increasing risk may be somewhat too flexible. The more</w:t>
+      </w:r>
+      <w:r>
+        <w:t xml:space="preserve"> </w:t>
+      </w:r>
+      <w:r>
+        <w:t xml:space="preserve">robust models, the linear interaction model or the model with RCS</w:t>
+      </w:r>
+      <w:r>
+        <w:t xml:space="preserve"> </w:t>
+      </w:r>
+      <w:r>
+        <w:t xml:space="preserve">smoothing (3 knots), gave very similar benefit predictions, followed</w:t>
+      </w:r>
+      <w:r>
+        <w:t xml:space="preserve"> </w:t>
+      </w:r>
+      <w:r>
+        <w:t xml:space="preserve">the evolution of the stratified estimates very closely and may</w:t>
+      </w:r>
+      <w:r>
+        <w:t xml:space="preserve"> </w:t>
+      </w:r>
+      <w:r>
+        <w:t xml:space="preserve">therefore be preferable for use in clinical practice. The linear</w:t>
       </w:r>
       <w:r>
         <w:t xml:space="preserve"> </w:t>
@@ -4532,79 +4568,79 @@
         <w:pStyle w:val="FirstParagraph"/>
       </w:pPr>
       <w:r>
-        <w:t xml:space="preserve">The linear interaction model displayed very good performance overall</w:t>
-      </w:r>
-      <w:r>
-        <w:t xml:space="preserve"> </w:t>
-      </w:r>
-      <w:r>
-        <w:t xml:space="preserve">under many of the considered simulation scenarios. Especially in cases</w:t>
-      </w:r>
-      <w:r>
-        <w:t xml:space="preserve"> </w:t>
-      </w:r>
-      <w:r>
-        <w:t xml:space="preserve">with smaller sample sizes and moderately performing baseline risk</w:t>
-      </w:r>
-      <w:r>
-        <w:t xml:space="preserve"> </w:t>
-      </w:r>
-      <w:r>
-        <w:t xml:space="preserve">prediction models it had lower RMSE, was better calibrated for benefit</w:t>
-      </w:r>
-      <w:r>
-        <w:t xml:space="preserve"> </w:t>
-      </w:r>
-      <w:r>
-        <w:t xml:space="preserve">and had better discrimination for benefit, even in scenarios with</w:t>
-      </w:r>
-      <w:r>
-        <w:t xml:space="preserve"> </w:t>
-      </w:r>
-      <w:r>
-        <w:t xml:space="preserve">strong quadratic deviations. However, in scenarios with true</w:t>
-      </w:r>
-      <w:r>
-        <w:t xml:space="preserve"> </w:t>
-      </w:r>
-      <w:r>
-        <w:t xml:space="preserve">non-monotonic deviations, the linear interaction model was</w:t>
-      </w:r>
-      <w:r>
-        <w:t xml:space="preserve"> </w:t>
-      </w:r>
-      <w:r>
-        <w:t xml:space="preserve">outperformed by RCS-3, especially in the presence of true</w:t>
-      </w:r>
-      <w:r>
-        <w:t xml:space="preserve"> </w:t>
-      </w:r>
-      <w:r>
-        <w:t xml:space="preserve">treatment-related harms. Increasing the sample size or the prediction</w:t>
-      </w:r>
-      <w:r>
-        <w:t xml:space="preserve"> </w:t>
-      </w:r>
-      <w:r>
-        <w:t xml:space="preserve">model’s discrimination favored RCS-3 which had better or very</w:t>
-      </w:r>
-      <w:r>
-        <w:t xml:space="preserve"> </w:t>
-      </w:r>
-      <w:r>
-        <w:t xml:space="preserve">comparable performance to the linear interaction model, but was more</w:t>
-      </w:r>
-      <w:r>
-        <w:t xml:space="preserve"> </w:t>
-      </w:r>
-      <w:r>
-        <w:t xml:space="preserve">robust to non-monotonic deviations and the presence of</w:t>
-      </w:r>
-      <w:r>
-        <w:t xml:space="preserve"> </w:t>
-      </w:r>
-      <w:r>
-        <w:t xml:space="preserve">treatment-related harms.</w:t>
+        <w:t xml:space="preserve">The linear interaction model and the RCS-3 model both displayed very</w:t>
+      </w:r>
+      <w:r>
+        <w:t xml:space="preserve"> </w:t>
+      </w:r>
+      <w:r>
+        <w:t xml:space="preserve">good performance under many of the considered simulation scenarios, in</w:t>
+      </w:r>
+      <w:r>
+        <w:t xml:space="preserve"> </w:t>
+      </w:r>
+      <w:r>
+        <w:t xml:space="preserve">contrast with the constant relative treatment effect model. The linear</w:t>
+      </w:r>
+      <w:r>
+        <w:t xml:space="preserve"> </w:t>
+      </w:r>
+      <w:r>
+        <w:t xml:space="preserve">interaction model was optimal in cases with smaller sample sizes and</w:t>
+      </w:r>
+      <w:r>
+        <w:t xml:space="preserve"> </w:t>
+      </w:r>
+      <w:r>
+        <w:t xml:space="preserve">moderately performing baseline risk prediction models, that is, it had</w:t>
+      </w:r>
+      <w:r>
+        <w:t xml:space="preserve"> </w:t>
+      </w:r>
+      <w:r>
+        <w:t xml:space="preserve">lower RMSE, was better calibrated for benefit and had better</w:t>
+      </w:r>
+      <w:r>
+        <w:t xml:space="preserve"> </w:t>
+      </w:r>
+      <w:r>
+        <w:t xml:space="preserve">discrimination for benefit, even in scenarios with strong quadratic</w:t>
+      </w:r>
+      <w:r>
+        <w:t xml:space="preserve"> </w:t>
+      </w:r>
+      <w:r>
+        <w:t xml:space="preserve">deviations. In scenarios with true non-monotonic deviations, the</w:t>
+      </w:r>
+      <w:r>
+        <w:t xml:space="preserve"> </w:t>
+      </w:r>
+      <w:r>
+        <w:t xml:space="preserve">linear interaction model was outperformed by RCS-3, especially in the</w:t>
+      </w:r>
+      <w:r>
+        <w:t xml:space="preserve"> </w:t>
+      </w:r>
+      <w:r>
+        <w:t xml:space="preserve">presence of true treatment-related harms. Increasing the sample size</w:t>
+      </w:r>
+      <w:r>
+        <w:t xml:space="preserve"> </w:t>
+      </w:r>
+      <w:r>
+        <w:t xml:space="preserve">or the prediction model’s discriminative ability favored RCS-3,</w:t>
+      </w:r>
+      <w:r>
+        <w:t xml:space="preserve"> </w:t>
+      </w:r>
+      <w:r>
+        <w:t xml:space="preserve">especially in scenarios with non-monotonic deviations and in the</w:t>
+      </w:r>
+      <w:r>
+        <w:t xml:space="preserve"> </w:t>
+      </w:r>
+      <w:r>
+        <w:t xml:space="preserve">presence of treatment-related harms.</w:t>
       </w:r>
     </w:p>
     <w:p>
@@ -4612,55 +4648,55 @@
         <w:pStyle w:val="BodyText"/>
       </w:pPr>
       <w:r>
-        <w:t xml:space="preserve">RCS-4 and RCS-5 proved to be too flexible, as indicated by higher</w:t>
-      </w:r>
-      <w:r>
-        <w:t xml:space="preserve"> </w:t>
-      </w:r>
-      <w:r>
-        <w:t xml:space="preserve">RMSE, increased variability of discrimination for benefit and worse</w:t>
-      </w:r>
-      <w:r>
-        <w:t xml:space="preserve"> </w:t>
-      </w:r>
-      <w:r>
-        <w:t xml:space="preserve">calibration of benefit predictions. Even with larger sample sizes and</w:t>
-      </w:r>
-      <w:r>
-        <w:t xml:space="preserve"> </w:t>
-      </w:r>
-      <w:r>
-        <w:t xml:space="preserve">strong quadratic or non-monotonic deviations from the base case</w:t>
-      </w:r>
-      <w:r>
-        <w:t xml:space="preserve"> </w:t>
-      </w:r>
-      <w:r>
-        <w:t xml:space="preserve">scenario of constant relative treatment effects, these more flexible</w:t>
-      </w:r>
-      <w:r>
-        <w:t xml:space="preserve"> </w:t>
-      </w:r>
-      <w:r>
-        <w:t xml:space="preserve">restricted cubic splines did not outperform the simpler RCS-3 These</w:t>
-      </w:r>
-      <w:r>
-        <w:t xml:space="preserve"> </w:t>
-      </w:r>
-      <w:r>
-        <w:t xml:space="preserve">approaches may only be helpful if we expect more extreme patterns of</w:t>
-      </w:r>
-      <w:r>
-        <w:t xml:space="preserve"> </w:t>
-      </w:r>
-      <w:r>
-        <w:t xml:space="preserve">heterogeneous treatment effects compared to the quadratic deviations</w:t>
-      </w:r>
-      <w:r>
-        <w:t xml:space="preserve"> </w:t>
-      </w:r>
-      <w:r>
-        <w:t xml:space="preserve">considered here.</w:t>
+        <w:t xml:space="preserve">RCS-4 and RCS-5 proved to be too flexible in all considered scenarios,</w:t>
+      </w:r>
+      <w:r>
+        <w:t xml:space="preserve"> </w:t>
+      </w:r>
+      <w:r>
+        <w:t xml:space="preserve">as indicated by higher RMSE, increased variability of discrimination</w:t>
+      </w:r>
+      <w:r>
+        <w:t xml:space="preserve"> </w:t>
+      </w:r>
+      <w:r>
+        <w:t xml:space="preserve">for benefit and worse calibration of benefit predictions. Even with</w:t>
+      </w:r>
+      <w:r>
+        <w:t xml:space="preserve"> </w:t>
+      </w:r>
+      <w:r>
+        <w:t xml:space="preserve">larger sample sizes and strong quadratic or non-monotonic deviations</w:t>
+      </w:r>
+      <w:r>
+        <w:t xml:space="preserve"> </w:t>
+      </w:r>
+      <w:r>
+        <w:t xml:space="preserve">from the base case scenario of constant relative treatment effects,</w:t>
+      </w:r>
+      <w:r>
+        <w:t xml:space="preserve"> </w:t>
+      </w:r>
+      <w:r>
+        <w:t xml:space="preserve">these more flexible restricted cubic splines did not outperform the</w:t>
+      </w:r>
+      <w:r>
+        <w:t xml:space="preserve"> </w:t>
+      </w:r>
+      <w:r>
+        <w:t xml:space="preserve">simpler RCS-3 These approaches may only be helpful if we expect more</w:t>
+      </w:r>
+      <w:r>
+        <w:t xml:space="preserve"> </w:t>
+      </w:r>
+      <w:r>
+        <w:t xml:space="preserve">extreme patterns of heterogeneous treatment effects compared to the</w:t>
+      </w:r>
+      <w:r>
+        <w:t xml:space="preserve"> </w:t>
+      </w:r>
+      <w:r>
+        <w:t xml:space="preserve">quadratic deviations considered here.</w:t>
       </w:r>
     </w:p>
     <w:p>
@@ -4736,25 +4772,25 @@
         <w:t xml:space="preserve"> </w:t>
       </w:r>
       <w:r>
-        <w:t xml:space="preserve">the predictor coefficients of the true risk model–reduced RMSE for</w:t>
-      </w:r>
-      <w:r>
-        <w:t xml:space="preserve"> </w:t>
-      </w:r>
-      <w:r>
-        <w:t xml:space="preserve">all methods. This increase in discriminative ability translates in</w:t>
-      </w:r>
-      <w:r>
-        <w:t xml:space="preserve"> </w:t>
-      </w:r>
-      <w:r>
-        <w:t xml:space="preserve">higher variability of predicted risks, which, in turn, allows the</w:t>
-      </w:r>
-      <w:r>
-        <w:t xml:space="preserve"> </w:t>
-      </w:r>
-      <w:r>
-        <w:t xml:space="preserve">considered methods to better capture absolute treatment benefits. As a</w:t>
+        <w:t xml:space="preserve">the predictor coefficients of the true risk model–reduced RMSE for all</w:t>
+      </w:r>
+      <w:r>
+        <w:t xml:space="preserve"> </w:t>
+      </w:r>
+      <w:r>
+        <w:t xml:space="preserve">methods. This increase in discriminative ability translates in higher</w:t>
+      </w:r>
+      <w:r>
+        <w:t xml:space="preserve"> </w:t>
+      </w:r>
+      <w:r>
+        <w:t xml:space="preserve">variability of predicted risks, which, in turn, allows the considered</w:t>
+      </w:r>
+      <w:r>
+        <w:t xml:space="preserve"> </w:t>
+      </w:r>
+      <w:r>
+        <w:t xml:space="preserve">methods to better capture absolute treatment benefits. As a</w:t>
       </w:r>
       <w:r>
         <w:t xml:space="preserve"> </w:t>
@@ -4790,7 +4826,7 @@
         <w:t xml:space="preserve"> </w:t>
       </w:r>
       <w:r>
-        <w:t xml:space="preserve">[5,12,13]</w:t>
+        <w:t xml:space="preserve">[5,13,14]</w:t>
       </w:r>
       <w:r>
         <w:t xml:space="preserve">.</w:t>
@@ -4997,22 +5033,22 @@
         <w:t xml:space="preserve"> </w:t>
       </w:r>
       <w:r>
-        <w:t xml:space="preserve">[14–16]</w:t>
-      </w:r>
-      <w:r>
-        <w:t xml:space="preserve">. Simulations are also needed to assess relative</w:t>
-      </w:r>
-      <w:r>
-        <w:t xml:space="preserve"> </w:t>
-      </w:r>
-      <w:r>
-        <w:t xml:space="preserve">performance and define the settings where these break down or</w:t>
-      </w:r>
-      <w:r>
-        <w:t xml:space="preserve"> </w:t>
-      </w:r>
-      <w:r>
-        <w:t xml:space="preserve">outperform each other.</w:t>
+        <w:t xml:space="preserve">[15–17]</w:t>
+      </w:r>
+      <w:r>
+        <w:t xml:space="preserve">.</w:t>
+      </w:r>
+      <w:r>
+        <w:t xml:space="preserve"> </w:t>
+      </w:r>
+      <w:r>
+        <w:t xml:space="preserve">Simulations are also needed to assess relative performance and define</w:t>
+      </w:r>
+      <w:r>
+        <w:t xml:space="preserve"> </w:t>
+      </w:r>
+      <w:r>
+        <w:t xml:space="preserve">the settings where these break down or outperform each other.</w:t>
       </w:r>
     </w:p>
     <w:p>
@@ -5020,13 +5056,7 @@
         <w:pStyle w:val="BodyText"/>
       </w:pPr>
       <w:r>
-        <w:t xml:space="preserve">In conclusion, the best option for predicting individualized treatment</w:t>
-      </w:r>
-      <w:r>
-        <w:t xml:space="preserve"> </w:t>
-      </w:r>
-      <w:r>
-        <w:t xml:space="preserve">benefit using a risk-based approach depends on the setting. With</w:t>
+        <w:t xml:space="preserve">In conclusion, the linear interaction approach is a viable option with</w:t>
       </w:r>
       <w:r>
         <w:t xml:space="preserve"> </w:t>
@@ -5038,37 +5068,31 @@
         <w:t xml:space="preserve"> </w:t>
       </w:r>
       <w:r>
-        <w:t xml:space="preserve">models the linear interaction approach is a viable option. When those</w:t>
-      </w:r>
-      <w:r>
-        <w:t xml:space="preserve"> </w:t>
-      </w:r>
-      <w:r>
-        <w:t xml:space="preserve">constraints are not present or when we anticipate non-negligible</w:t>
-      </w:r>
-      <w:r>
-        <w:t xml:space="preserve"> </w:t>
-      </w:r>
-      <w:r>
-        <w:t xml:space="preserve">treatment-related harms, RCS-3 is a better option in terms of error</w:t>
-      </w:r>
-      <w:r>
-        <w:t xml:space="preserve"> </w:t>
-      </w:r>
-      <w:r>
-        <w:t xml:space="preserve">rates, discrimination and calibration for benefit. With larger sample</w:t>
-      </w:r>
-      <w:r>
-        <w:t xml:space="preserve"> </w:t>
-      </w:r>
-      <w:r>
-        <w:t xml:space="preserve">size, an adaptive approach based on AIC can also be considered as a</w:t>
-      </w:r>
-      <w:r>
-        <w:t xml:space="preserve"> </w:t>
-      </w:r>
-      <w:r>
-        <w:t xml:space="preserve">more automated alternative.</w:t>
+        <w:t xml:space="preserve">modelsRCS-3 is a better option when non-monotonic deviations from a</w:t>
+      </w:r>
+      <w:r>
+        <w:t xml:space="preserve"> </w:t>
+      </w:r>
+      <w:r>
+        <w:t xml:space="preserve">constant relative treatment effect and/or substantial</w:t>
+      </w:r>
+      <w:r>
+        <w:t xml:space="preserve"> </w:t>
+      </w:r>
+      <w:r>
+        <w:t xml:space="preserve">treatment-related harms are anticipated. With larger sample size, an</w:t>
+      </w:r>
+      <w:r>
+        <w:t xml:space="preserve"> </w:t>
+      </w:r>
+      <w:r>
+        <w:t xml:space="preserve">adaptive approach – selecting the method with optimal AIC – can also</w:t>
+      </w:r>
+      <w:r>
+        <w:t xml:space="preserve"> </w:t>
+      </w:r>
+      <w:r>
+        <w:t xml:space="preserve">be considered as an automated alternative.</w:t>
       </w:r>
     </w:p>
     <w:p>
@@ -5091,7 +5115,7 @@
         <w:pStyle w:val="FirstParagraph"/>
       </w:pPr>
     </w:p>
-    <w:bookmarkStart w:id="69" w:name="refs"/>
+    <w:bookmarkStart w:id="71" w:name="refs"/>
     <w:bookmarkStart w:id="38" w:name="ref-Varadhan2013"/>
     <w:p>
       <w:pPr>
@@ -5236,18 +5260,42 @@
       </w:r>
     </w:p>
     <w:bookmarkEnd w:id="48"/>
-    <w:bookmarkStart w:id="50" w:name="ref-Harrell1988"/>
+    <w:bookmarkStart w:id="50" w:name="ref-Kent2016"/>
     <w:p>
       <w:pPr>
         <w:pStyle w:val="Bibliography"/>
       </w:pPr>
       <w:r>
-        <w:t xml:space="preserve">[7] Harrell FE, Lee KL, Pollock BG. Regression models in clinical studies: Determining relationships between predictors and response. JNCI Journal of the National Cancer Institute 1988;80:1198–202.</w:t>
+        <w:t xml:space="preserve">[7] Kent DM, Nelson J, Dahabreh IJ, Rothwell PM, Altman DG, Hayward RA. Risk and treatment effect heterogeneity: Re-analysis of individual participant data from 32 large clinical trials. International Journal of Epidemiology 2016:dyw118.</w:t>
       </w:r>
       <w:r>
         <w:t xml:space="preserve"> </w:t>
       </w:r>
       <w:hyperlink r:id="rId49">
+        <w:r>
+          <w:rPr>
+            <w:rStyle w:val="Hyperlink"/>
+          </w:rPr>
+          <w:t xml:space="preserve">https://doi.org/10.1093/ije/dyw118</w:t>
+        </w:r>
+      </w:hyperlink>
+      <w:r>
+        <w:t xml:space="preserve">.</w:t>
+      </w:r>
+    </w:p>
+    <w:bookmarkEnd w:id="50"/>
+    <w:bookmarkStart w:id="52" w:name="ref-Harrell1988"/>
+    <w:p>
+      <w:pPr>
+        <w:pStyle w:val="Bibliography"/>
+      </w:pPr>
+      <w:r>
+        <w:t xml:space="preserve">[8] Harrell FE, Lee KL, Pollock BG. Regression models in clinical studies: Determining relationships between predictors and response. JNCI Journal of the National Cancer Institute 1988;80:1198–202.</w:t>
+      </w:r>
+      <w:r>
+        <w:t xml:space="preserve"> </w:t>
+      </w:r>
+      <w:hyperlink r:id="rId51">
         <w:r>
           <w:rPr>
             <w:rStyle w:val="Hyperlink"/>
@@ -5259,19 +5307,19 @@
         <w:t xml:space="preserve">.</w:t>
       </w:r>
     </w:p>
-    <w:bookmarkEnd w:id="50"/>
-    <w:bookmarkStart w:id="52" w:name="ref-vanKlaveren2018"/>
+    <w:bookmarkEnd w:id="52"/>
+    <w:bookmarkStart w:id="54" w:name="ref-vanKlaveren2018"/>
     <w:p>
       <w:pPr>
         <w:pStyle w:val="Bibliography"/>
       </w:pPr>
       <w:r>
-        <w:t xml:space="preserve">[8] Klaveren D van, Steyerberg EW, Serruys PW, Kent DM. The proposed “concordance-statistic for benefit” provided a useful metric when modeling heterogeneous treatment effects. Journal of Clinical Epidemiology 2018;94:59–68.</w:t>
-      </w:r>
-      <w:r>
-        <w:t xml:space="preserve"> </w:t>
-      </w:r>
-      <w:hyperlink r:id="rId51">
+        <w:t xml:space="preserve">[9] Klaveren D van, Steyerberg EW, Serruys PW, Kent DM. The proposed “concordance-statistic for benefit” provided a useful metric when modeling heterogeneous treatment effects. Journal of Clinical Epidemiology 2018;94:59–68.</w:t>
+      </w:r>
+      <w:r>
+        <w:t xml:space="preserve"> </w:t>
+      </w:r>
+      <w:hyperlink r:id="rId53">
         <w:r>
           <w:rPr>
             <w:rStyle w:val="Hyperlink"/>
@@ -5283,19 +5331,19 @@
         <w:t xml:space="preserve">.</w:t>
       </w:r>
     </w:p>
-    <w:bookmarkEnd w:id="52"/>
-    <w:bookmarkStart w:id="54" w:name="ref-Austin2019"/>
+    <w:bookmarkEnd w:id="54"/>
+    <w:bookmarkStart w:id="56" w:name="ref-Austin2019"/>
     <w:p>
       <w:pPr>
         <w:pStyle w:val="Bibliography"/>
       </w:pPr>
       <w:r>
-        <w:t xml:space="preserve">[9] Austin PC, Steyerberg EW. The integrated calibration index (ICI) and related metrics for quantifying the calibration of logistic regression models. Statistics in Medicine 2019;38:4051–65.</w:t>
-      </w:r>
-      <w:r>
-        <w:t xml:space="preserve"> </w:t>
-      </w:r>
-      <w:hyperlink r:id="rId53">
+        <w:t xml:space="preserve">[10] Austin PC, Steyerberg EW. The integrated calibration index (ICI) and related metrics for quantifying the calibration of logistic regression models. Statistics in Medicine 2019;38:4051–65.</w:t>
+      </w:r>
+      <w:r>
+        <w:t xml:space="preserve"> </w:t>
+      </w:r>
+      <w:hyperlink r:id="rId55">
         <w:r>
           <w:rPr>
             <w:rStyle w:val="Hyperlink"/>
@@ -5307,19 +5355,19 @@
         <w:t xml:space="preserve">.</w:t>
       </w:r>
     </w:p>
-    <w:bookmarkEnd w:id="54"/>
-    <w:bookmarkStart w:id="56" w:name="ref-Califf1997"/>
+    <w:bookmarkEnd w:id="56"/>
+    <w:bookmarkStart w:id="58" w:name="ref-Califf1997"/>
     <w:p>
       <w:pPr>
         <w:pStyle w:val="Bibliography"/>
       </w:pPr>
       <w:r>
-        <w:t xml:space="preserve">[10] Califf RM, Woodlief LH, Harrell FE, Lee KL, White HD, Guerci A, et al. Selection of thrombolytic therapy for individual patients: Development of a clinical model. American Heart Journal 1997;133:630–9.</w:t>
-      </w:r>
-      <w:r>
-        <w:t xml:space="preserve"> </w:t>
-      </w:r>
-      <w:hyperlink r:id="rId55">
+        <w:t xml:space="preserve">[11] Califf RM, Woodlief LH, Harrell FE, Lee KL, White HD, Guerci A, et al. Selection of thrombolytic therapy for individual patients: Development of a clinical model. American Heart Journal 1997;133:630–9.</w:t>
+      </w:r>
+      <w:r>
+        <w:t xml:space="preserve"> </w:t>
+      </w:r>
+      <w:hyperlink r:id="rId57">
         <w:r>
           <w:rPr>
             <w:rStyle w:val="Hyperlink"/>
@@ -5331,19 +5379,19 @@
         <w:t xml:space="preserve">.</w:t>
       </w:r>
     </w:p>
-    <w:bookmarkEnd w:id="56"/>
-    <w:bookmarkStart w:id="58" w:name="ref-Steyerberg2000"/>
+    <w:bookmarkEnd w:id="58"/>
+    <w:bookmarkStart w:id="60" w:name="ref-Steyerberg2000"/>
     <w:p>
       <w:pPr>
         <w:pStyle w:val="Bibliography"/>
       </w:pPr>
       <w:r>
-        <w:t xml:space="preserve">[11] Steyerberg EW, Bossuyt PMM, Lee KL. Clinical trials in acute myocardial infarction: Should we adjust for baseline characteristics? American Heart Journal 2000;139:745–51.</w:t>
-      </w:r>
-      <w:r>
-        <w:t xml:space="preserve"> </w:t>
-      </w:r>
-      <w:hyperlink r:id="rId57">
+        <w:t xml:space="preserve">[12] Steyerberg EW, Bossuyt PMM, Lee KL. Clinical trials in acute myocardial infarction: Should we adjust for baseline characteristics? American Heart Journal 2000;139:745–51.</w:t>
+      </w:r>
+      <w:r>
+        <w:t xml:space="preserve"> </w:t>
+      </w:r>
+      <w:hyperlink r:id="rId59">
         <w:r>
           <w:rPr>
             <w:rStyle w:val="Hyperlink"/>
@@ -5355,19 +5403,19 @@
         <w:t xml:space="preserve">.</w:t>
       </w:r>
     </w:p>
-    <w:bookmarkEnd w:id="58"/>
-    <w:bookmarkStart w:id="60" w:name="ref-Burke2014"/>
+    <w:bookmarkEnd w:id="60"/>
+    <w:bookmarkStart w:id="62" w:name="ref-Burke2014"/>
     <w:p>
       <w:pPr>
         <w:pStyle w:val="Bibliography"/>
       </w:pPr>
       <w:r>
-        <w:t xml:space="preserve">[12] Burke JF, Hayward RA, Nelson JP, Kent DM. Using internally developed risk models to assess heterogeneity in treatment effects in clinical trials. Circulation: Cardiovascular Quality and Outcomes 2014;7:163–9.</w:t>
-      </w:r>
-      <w:r>
-        <w:t xml:space="preserve"> </w:t>
-      </w:r>
-      <w:hyperlink r:id="rId59">
+        <w:t xml:space="preserve">[13] Burke JF, Hayward RA, Nelson JP, Kent DM. Using internally developed risk models to assess heterogeneity in treatment effects in clinical trials. Circulation: Cardiovascular Quality and Outcomes 2014;7:163–9.</w:t>
+      </w:r>
+      <w:r>
+        <w:t xml:space="preserve"> </w:t>
+      </w:r>
+      <w:hyperlink r:id="rId61">
         <w:r>
           <w:rPr>
             <w:rStyle w:val="Hyperlink"/>
@@ -5379,19 +5427,19 @@
         <w:t xml:space="preserve">.</w:t>
       </w:r>
     </w:p>
-    <w:bookmarkEnd w:id="60"/>
-    <w:bookmarkStart w:id="62" w:name="ref-Abadie2018"/>
+    <w:bookmarkEnd w:id="62"/>
+    <w:bookmarkStart w:id="64" w:name="ref-Abadie2018"/>
     <w:p>
       <w:pPr>
         <w:pStyle w:val="Bibliography"/>
       </w:pPr>
       <w:r>
-        <w:t xml:space="preserve">[13] Abadie A, Chingos MM, West MR. Endogenous stratification in randomized experiments. The Review of Economics and Statistics 2018;100:567–80.</w:t>
-      </w:r>
-      <w:r>
-        <w:t xml:space="preserve"> </w:t>
-      </w:r>
-      <w:hyperlink r:id="rId61">
+        <w:t xml:space="preserve">[14] Abadie A, Chingos MM, West MR. Endogenous stratification in randomized experiments. The Review of Economics and Statistics 2018;100:567–80.</w:t>
+      </w:r>
+      <w:r>
+        <w:t xml:space="preserve"> </w:t>
+      </w:r>
+      <w:hyperlink r:id="rId63">
         <w:r>
           <w:rPr>
             <w:rStyle w:val="Hyperlink"/>
@@ -5403,19 +5451,19 @@
         <w:t xml:space="preserve">.</w:t>
       </w:r>
     </w:p>
-    <w:bookmarkEnd w:id="62"/>
-    <w:bookmarkStart w:id="64" w:name="ref-Athey2019"/>
+    <w:bookmarkEnd w:id="64"/>
+    <w:bookmarkStart w:id="66" w:name="ref-Athey2019"/>
     <w:p>
       <w:pPr>
         <w:pStyle w:val="Bibliography"/>
       </w:pPr>
       <w:r>
-        <w:t xml:space="preserve">[14] Athey S, Tibshirani J, Wager S. Generalized random forests. The Annals of Statistics 2019;47.</w:t>
-      </w:r>
-      <w:r>
-        <w:t xml:space="preserve"> </w:t>
-      </w:r>
-      <w:hyperlink r:id="rId63">
+        <w:t xml:space="preserve">[15] Athey S, Tibshirani J, Wager S. Generalized random forests. The Annals of Statistics 2019;47.</w:t>
+      </w:r>
+      <w:r>
+        <w:t xml:space="preserve"> </w:t>
+      </w:r>
+      <w:hyperlink r:id="rId65">
         <w:r>
           <w:rPr>
             <w:rStyle w:val="Hyperlink"/>
@@ -5427,19 +5475,19 @@
         <w:t xml:space="preserve">.</w:t>
       </w:r>
     </w:p>
-    <w:bookmarkEnd w:id="64"/>
-    <w:bookmarkStart w:id="66" w:name="ref-Lu2018"/>
+    <w:bookmarkEnd w:id="66"/>
+    <w:bookmarkStart w:id="68" w:name="ref-Lu2018"/>
     <w:p>
       <w:pPr>
         <w:pStyle w:val="Bibliography"/>
       </w:pPr>
       <w:r>
-        <w:t xml:space="preserve">[15] Lu M, Sadiq S, Feaster DJ, Ishwaran H. Estimating individual treatment effect in observational data using random forest methods. Journal of Computational and Graphical Statistics 2018;27:209–19.</w:t>
-      </w:r>
-      <w:r>
-        <w:t xml:space="preserve"> </w:t>
-      </w:r>
-      <w:hyperlink r:id="rId65">
+        <w:t xml:space="preserve">[16] Lu M, Sadiq S, Feaster DJ, Ishwaran H. Estimating individual treatment effect in observational data using random forest methods. Journal of Computational and Graphical Statistics 2018;27:209–19.</w:t>
+      </w:r>
+      <w:r>
+        <w:t xml:space="preserve"> </w:t>
+      </w:r>
+      <w:hyperlink r:id="rId67">
         <w:r>
           <w:rPr>
             <w:rStyle w:val="Hyperlink"/>
@@ -5451,19 +5499,19 @@
         <w:t xml:space="preserve">.</w:t>
       </w:r>
     </w:p>
-    <w:bookmarkEnd w:id="66"/>
-    <w:bookmarkStart w:id="68" w:name="ref-Wager2018"/>
+    <w:bookmarkEnd w:id="68"/>
+    <w:bookmarkStart w:id="70" w:name="ref-Wager2018"/>
     <w:p>
       <w:pPr>
         <w:pStyle w:val="Bibliography"/>
       </w:pPr>
       <w:r>
-        <w:t xml:space="preserve">[16] Wager S, Athey S. Estimation and inference of heterogeneous treatment effects using random forests. Journal of the American Statistical Association 2018;113:1228–42.</w:t>
-      </w:r>
-      <w:r>
-        <w:t xml:space="preserve"> </w:t>
-      </w:r>
-      <w:hyperlink r:id="rId67">
+        <w:t xml:space="preserve">[17] Wager S, Athey S. Estimation and inference of heterogeneous treatment effects using random forests. Journal of the American Statistical Association 2018;113:1228–42.</w:t>
+      </w:r>
+      <w:r>
+        <w:t xml:space="preserve"> </w:t>
+      </w:r>
+      <w:hyperlink r:id="rId69">
         <w:r>
           <w:rPr>
             <w:rStyle w:val="Hyperlink"/>
@@ -5475,8 +5523,8 @@
         <w:t xml:space="preserve">.</w:t>
       </w:r>
     </w:p>
-    <w:bookmarkEnd w:id="68"/>
-    <w:bookmarkEnd w:id="69"/>
+    <w:bookmarkEnd w:id="70"/>
+    <w:bookmarkEnd w:id="71"/>
     <w:p>
       <w:pPr>
         <w:pStyle w:val="BodyText"/>

</xml_diff>

<commit_message>
add model selections and rmse for high effects to supplement
</commit_message>
<xml_diff>
--- a/submission/manuscript.docx
+++ b/submission/manuscript.docx
@@ -4505,14 +4505,14 @@
       <w:r>
         <w:drawing>
           <wp:inline>
-            <wp:extent cx="5943600" cy="4245428"/>
+            <wp:extent cx="4620126" cy="3696101"/>
             <wp:effectExtent b="0" l="0" r="0" t="0"/>
             <wp:docPr descr="Figure 3.6: Individualized absolute benefit predictions based on baseline risk when using a constant treatment effect approach, a linear interaction approach and RCS smoothing using 3,4 and 5 knots. Risk stratified estimates of absolute benefit are presented within quartiles of baseline risk as reference." title="" id="1" name="Picture"/>
             <a:graphic>
               <a:graphicData uri="http://schemas.openxmlformats.org/drawingml/2006/picture">
                 <pic:pic>
                   <pic:nvPicPr>
-                    <pic:cNvPr descr="/home/arekkas/Documents/Projects/arekkas_HteSimulation_XXXX_2021/figures/gusto.png" id="0" name="Picture"/>
+                    <pic:cNvPr descr="manuscript_files/figure-docx/gusto-1.png" id="0" name="Picture"/>
                     <pic:cNvPicPr>
                       <a:picLocks noChangeArrowheads="1" noChangeAspect="1"/>
                     </pic:cNvPicPr>
@@ -4526,7 +4526,7 @@
                   <pic:spPr bwMode="auto">
                     <a:xfrm>
                       <a:off x="0" y="0"/>
-                      <a:ext cx="5943600" cy="4245428"/>
+                      <a:ext cx="4620126" cy="3696101"/>
                     </a:xfrm>
                     <a:prstGeom prst="rect">
                       <a:avLst/>

</xml_diff>

<commit_message>
include discrimination and calibration plots to supplement
</commit_message>
<xml_diff>
--- a/submission/manuscript.docx
+++ b/submission/manuscript.docx
@@ -3294,237 +3294,109 @@
         <w:t xml:space="preserve"> </w:t>
       </w:r>
       <w:r>
-        <w:t xml:space="preserve">quadratic deviations from a constant relative treatment effect</w:t>
-      </w:r>
-      <w:r>
-        <w:t xml:space="preserve"> </w:t>
-      </w:r>
-      <w:r>
-        <w:t xml:space="preserve">(Figure</w:t>
-      </w:r>
-      <w:r>
-        <w:t xml:space="preserve"> </w:t>
-      </w:r>
-      <w:r>
-        <w:t xml:space="preserve">; panels A-C). However, with</w:t>
-      </w:r>
-      <w:r>
-        <w:t xml:space="preserve"> </w:t>
-      </w:r>
-      <w:r>
-        <w:t xml:space="preserve">non-monotonic deviations from a constant relative treatment effect,</w:t>
-      </w:r>
-      <w:r>
-        <w:t xml:space="preserve"> </w:t>
-      </w:r>
-      <w:r>
-        <w:t xml:space="preserve">the RMSE of the linear interaction model increased substantially,</w:t>
-      </w:r>
-      <w:r>
-        <w:t xml:space="preserve"> </w:t>
-      </w:r>
-      <w:r>
-        <w:t xml:space="preserve">especially in the presence of treatment-related harms (Figure</w:t>
-      </w:r>
-      <w:r>
-        <w:t xml:space="preserve"> </w:t>
-      </w:r>
-      <w:r>
-        <w:t xml:space="preserve">; panel D). In these scenarios, RCS-3 outperformed all other</w:t>
-      </w:r>
-      <w:r>
-        <w:t xml:space="preserve"> </w:t>
-      </w:r>
-      <w:r>
-        <w:t xml:space="preserve">methods in terms of RMSE. The constant treatment effect</w:t>
-      </w:r>
-      <w:r>
-        <w:t xml:space="preserve"> </w:t>
-      </w:r>
-      <w:r>
-        <w:t xml:space="preserve">approach had overall best performance under true constant treatment</w:t>
-      </w:r>
-      <w:r>
-        <w:t xml:space="preserve"> </w:t>
-      </w:r>
-      <w:r>
-        <w:t xml:space="preserve">effect settings, but was sensitive to all considered deviations,</w:t>
-      </w:r>
-      <w:r>
-        <w:t xml:space="preserve"> </w:t>
-      </w:r>
-      <w:r>
-        <w:t xml:space="preserve">resulting in increased RMSE. Finally, the adaptive approach had</w:t>
-      </w:r>
-      <w:r>
-        <w:t xml:space="preserve"> </w:t>
-      </w:r>
-      <w:r>
-        <w:t xml:space="preserve">comparable performance to the best-performing method in each</w:t>
-      </w:r>
-      <w:r>
-        <w:t xml:space="preserve"> </w:t>
-      </w:r>
-      <w:r>
-        <w:t xml:space="preserve">scenario. However, in comparison with the best-performing approach, its RMSE was</w:t>
-      </w:r>
-      <w:r>
-        <w:t xml:space="preserve"> </w:t>
-      </w:r>
-      <w:r>
-        <w:t xml:space="preserve">more variable across the 1000 replications in the scenarios with linear and</w:t>
-      </w:r>
-      <w:r>
-        <w:t xml:space="preserve"> </w:t>
-      </w:r>
-      <w:r>
-        <w:t xml:space="preserve">non-monotonic deviations, especially when also including moderate or strong</w:t>
-      </w:r>
-      <w:r>
-        <w:t xml:space="preserve"> </w:t>
-      </w:r>
-      <w:r>
-        <w:t xml:space="preserve">treatment-related harms. This is caused by wrongly selecting the constant</w:t>
-      </w:r>
-      <w:r>
-        <w:t xml:space="preserve"> </w:t>
-      </w:r>
-      <w:r>
-        <w:t xml:space="preserve">treatment effect model in a substantial proportion of the replications</w:t>
-      </w:r>
-      <w:r>
-        <w:t xml:space="preserve"> </w:t>
-      </w:r>
-      <w:r>
-        <w:t xml:space="preserve">(Supplement, Table XX).</w:t>
-      </w:r>
-    </w:p>
-    <w:p>
-      <w:pPr>
-        <w:pStyle w:val="BodyText"/>
-      </w:pPr>
-      <w:r>
-        <w:t xml:space="preserve">In the scenario with a true constant relative treatment effects, the adaptive</w:t>
-      </w:r>
-      <w:r>
-        <w:t xml:space="preserve"> </w:t>
-      </w:r>
-      <w:r>
-        <w:t xml:space="preserve">approach selected the constant effect model for the majority of the replcations, even in</w:t>
-      </w:r>
-      <w:r>
-        <w:t xml:space="preserve"> </w:t>
-      </w:r>
-      <w:r>
-        <w:t xml:space="preserve">the presence of treatment-related harms</w:t>
-      </w:r>
-      <w:r>
-        <w:t xml:space="preserve"> </w:t>
-      </w:r>
-      <w:r>
-        <w:t xml:space="preserve">(96%</w:t>
-      </w:r>
-      <w:r>
-        <w:t xml:space="preserve"> </w:t>
-      </w:r>
-      <w:r>
-        <w:t xml:space="preserve">of the replications without harms and</w:t>
-      </w:r>
-      <w:r>
-        <w:t xml:space="preserve"> </w:t>
-      </w:r>
-      <w:r>
-        <w:t xml:space="preserve">88%</w:t>
-      </w:r>
-      <w:r>
-        <w:t xml:space="preserve"> </w:t>
-      </w:r>
-      <w:r>
-        <w:t xml:space="preserve">with strong harms). With strong linear or quadratic deviations and increasing</w:t>
-      </w:r>
-      <w:r>
-        <w:t xml:space="preserve"> </w:t>
-      </w:r>
-      <w:r>
-        <w:t xml:space="preserve">treatment-related harms the adaptive approach increasingly favored the linear</w:t>
-      </w:r>
-      <w:r>
-        <w:t xml:space="preserve"> </w:t>
-      </w:r>
-      <w:r>
-        <w:t xml:space="preserve">interaction model. With non-monotonic deviations, we observed increasing</w:t>
-      </w:r>
-      <w:r>
-        <w:t xml:space="preserve"> </w:t>
-      </w:r>
-      <w:r>
-        <w:t xml:space="preserve">selection frequencies for RCS-3 with increasing treatment harms (from</w:t>
-      </w:r>
-      <w:r>
-        <w:t xml:space="preserve"> </w:t>
-      </w:r>
-      <w:r>
-        <w:t xml:space="preserve">32%</w:t>
-      </w:r>
-      <w:r>
-        <w:t xml:space="preserve"> </w:t>
-      </w:r>
-      <w:r>
-        <w:t xml:space="preserve">with no harms to</w:t>
-      </w:r>
-      <w:r>
-        <w:t xml:space="preserve"> </w:t>
-      </w:r>
-      <w:r>
-        <w:t xml:space="preserve">53%</w:t>
-      </w:r>
-      <w:r>
-        <w:t xml:space="preserve"> </w:t>
-      </w:r>
-      <w:r>
-        <w:t xml:space="preserve">with strong harms), whereas selection frequencies for the linear interaction</w:t>
-      </w:r>
-      <w:r>
-        <w:t xml:space="preserve"> </w:t>
-      </w:r>
-      <w:r>
-        <w:t xml:space="preserve">model dropped from</w:t>
-      </w:r>
-      <w:r>
-        <w:t xml:space="preserve"> </w:t>
-      </w:r>
-      <w:r>
-        <w:t xml:space="preserve">40%</w:t>
-      </w:r>
-      <w:r>
-        <w:t xml:space="preserve"> </w:t>
-      </w:r>
-      <w:r>
-        <w:t xml:space="preserve">with no harms to</w:t>
-      </w:r>
-      <w:r>
-        <w:t xml:space="preserve"> </w:t>
-      </w:r>
-      <w:r>
-        <w:t xml:space="preserve">7%</w:t>
-      </w:r>
-      <w:r>
-        <w:t xml:space="preserve"> </w:t>
-      </w:r>
-      <w:r>
-        <w:t xml:space="preserve">with strong harms. Finally, in the case of strong linear and non-monotonic</w:t>
-      </w:r>
-      <w:r>
-        <w:t xml:space="preserve"> </w:t>
-      </w:r>
-      <w:r>
-        <w:t xml:space="preserve">deviations selection frequencies of the constant treatment effect model remained</w:t>
-      </w:r>
-      <w:r>
-        <w:t xml:space="preserve"> </w:t>
-      </w:r>
-      <w:r>
-        <w:t xml:space="preserve">high despite increasing treatment harms (Supplement, Table XX).</w:t>
+        <w:t xml:space="preserve">quadratic deviations from a constant relative treatment effect (Figure</w:t>
+      </w:r>
+      <w:r>
+        <w:t xml:space="preserve"> </w:t>
+      </w:r>
+      <w:r>
+        <w:t xml:space="preserve">; panels A-C). However, with non-monotonic</w:t>
+      </w:r>
+      <w:r>
+        <w:t xml:space="preserve"> </w:t>
+      </w:r>
+      <w:r>
+        <w:t xml:space="preserve">deviations from a constant relative treatment effect, the RMSE of the</w:t>
+      </w:r>
+      <w:r>
+        <w:t xml:space="preserve"> </w:t>
+      </w:r>
+      <w:r>
+        <w:t xml:space="preserve">linear interaction model increased substantially, especially in the</w:t>
+      </w:r>
+      <w:r>
+        <w:t xml:space="preserve"> </w:t>
+      </w:r>
+      <w:r>
+        <w:t xml:space="preserve">presence of treatment-related harms (Figure</w:t>
+      </w:r>
+      <w:r>
+        <w:t xml:space="preserve"> </w:t>
+      </w:r>
+      <w:r>
+        <w:t xml:space="preserve">; panel</w:t>
+      </w:r>
+      <w:r>
+        <w:t xml:space="preserve"> </w:t>
+      </w:r>
+      <w:r>
+        <w:t xml:space="preserve">D). In these scenarios, RCS-3 outperformed all other methods in terms</w:t>
+      </w:r>
+      <w:r>
+        <w:t xml:space="preserve"> </w:t>
+      </w:r>
+      <w:r>
+        <w:t xml:space="preserve">of RMSE. The constant treatment effect approach had overall best</w:t>
+      </w:r>
+      <w:r>
+        <w:t xml:space="preserve"> </w:t>
+      </w:r>
+      <w:r>
+        <w:t xml:space="preserve">performance under true constant treatment effect settings, but was</w:t>
+      </w:r>
+      <w:r>
+        <w:t xml:space="preserve"> </w:t>
+      </w:r>
+      <w:r>
+        <w:t xml:space="preserve">sensitive to all considered deviations, resulting in increased</w:t>
+      </w:r>
+      <w:r>
+        <w:t xml:space="preserve"> </w:t>
+      </w:r>
+      <w:r>
+        <w:t xml:space="preserve">RMSE. Finally, the adaptive approach had comparable performance to the</w:t>
+      </w:r>
+      <w:r>
+        <w:t xml:space="preserve"> </w:t>
+      </w:r>
+      <w:r>
+        <w:t xml:space="preserve">best-performing method in each scenario. However, in comparison with</w:t>
+      </w:r>
+      <w:r>
+        <w:t xml:space="preserve"> </w:t>
+      </w:r>
+      <w:r>
+        <w:t xml:space="preserve">the best-performing approach, its RMSE was more variable across the</w:t>
+      </w:r>
+      <w:r>
+        <w:t xml:space="preserve"> </w:t>
+      </w:r>
+      <w:r>
+        <w:t xml:space="preserve">500 replications in the scenarios with linear and non-monotonic</w:t>
+      </w:r>
+      <w:r>
+        <w:t xml:space="preserve"> </w:t>
+      </w:r>
+      <w:r>
+        <w:t xml:space="preserve">deviations, especially when also including moderate or strong</w:t>
+      </w:r>
+      <w:r>
+        <w:t xml:space="preserve"> </w:t>
+      </w:r>
+      <w:r>
+        <w:t xml:space="preserve">treatment-related harms. This is caused by wrongly selecting the</w:t>
+      </w:r>
+      <w:r>
+        <w:t xml:space="preserve"> </w:t>
+      </w:r>
+      <w:r>
+        <w:t xml:space="preserve">constant treatment effect model in a substantial proportion of the</w:t>
+      </w:r>
+      <w:r>
+        <w:t xml:space="preserve"> </w:t>
+      </w:r>
+      <w:r>
+        <w:t xml:space="preserve">replications (Supplement, Figure S1).</w:t>
       </w:r>
     </w:p>
     <w:p>
@@ -3677,17 +3549,7 @@
         <w:t xml:space="preserve"> </w:t>
       </w:r>
       <w:r>
-        <w:t xml:space="preserve">(</w:t>
-      </w:r>
-      <w:r>
-        <w:rPr>
-          <w:i/>
-          <w:b/>
-        </w:rPr>
-        <w:t xml:space="preserve">numbers????</w:t>
-      </w:r>
-      <w:r>
-        <w:t xml:space="preserve">).</w:t>
+        <w:t xml:space="preserve">(Supplement, Figure S2).</w:t>
       </w:r>
     </w:p>
     <w:p>
@@ -3843,7 +3705,7 @@
         <w:t xml:space="preserve"> </w:t>
       </w:r>
       <w:r>
-        <w:t xml:space="preserve">more variability of the RMSE.</w:t>
+        <w:t xml:space="preserve">more variability of the RMSE (Supplement, Figure S3).</w:t>
       </w:r>
     </w:p>
     <w:p>

</xml_diff>

<commit_message>
add treatment interaction scenarios
</commit_message>
<xml_diff>
--- a/submission/manuscript.docx
+++ b/submission/manuscript.docx
@@ -7,7 +7,67 @@
         <w:pStyle w:val="Title"/>
       </w:pPr>
       <w:r>
-        <w:t xml:space="preserve">An</w:t>
+        <w:t xml:space="preserve">Individualized</w:t>
+      </w:r>
+      <w:r>
+        <w:t xml:space="preserve"> </w:t>
+      </w:r>
+      <w:r>
+        <w:t xml:space="preserve">treatment</w:t>
+      </w:r>
+      <w:r>
+        <w:t xml:space="preserve"> </w:t>
+      </w:r>
+      <w:r>
+        <w:t xml:space="preserve">effect</w:t>
+      </w:r>
+      <w:r>
+        <w:t xml:space="preserve"> </w:t>
+      </w:r>
+      <w:r>
+        <w:t xml:space="preserve">was</w:t>
+      </w:r>
+      <w:r>
+        <w:t xml:space="preserve"> </w:t>
+      </w:r>
+      <w:r>
+        <w:t xml:space="preserve">predicted</w:t>
+      </w:r>
+      <w:r>
+        <w:t xml:space="preserve"> </w:t>
+      </w:r>
+      <w:r>
+        <w:t xml:space="preserve">best</w:t>
+      </w:r>
+      <w:r>
+        <w:t xml:space="preserve"> </w:t>
+      </w:r>
+      <w:r>
+        <w:t xml:space="preserve">by</w:t>
+      </w:r>
+      <w:r>
+        <w:t xml:space="preserve"> </w:t>
+      </w:r>
+      <w:r>
+        <w:t xml:space="preserve">modeling</w:t>
+      </w:r>
+      <w:r>
+        <w:t xml:space="preserve"> </w:t>
+      </w:r>
+      <w:r>
+        <w:t xml:space="preserve">baseline</w:t>
+      </w:r>
+      <w:r>
+        <w:t xml:space="preserve"> </w:t>
+      </w:r>
+      <w:r>
+        <w:t xml:space="preserve">risk</w:t>
+      </w:r>
+      <w:r>
+        <w:t xml:space="preserve"> </w:t>
+      </w:r>
+      <w:r>
+        <w:t xml:space="preserve">in</w:t>
       </w:r>
       <w:r>
         <w:t xml:space="preserve"> </w:t>
@@ -19,25 +79,7 @@
         <w:t xml:space="preserve"> </w:t>
       </w:r>
       <w:r>
-        <w:t xml:space="preserve">between</w:t>
-      </w:r>
-      <w:r>
-        <w:t xml:space="preserve"> </w:t>
-      </w:r>
-      <w:r>
-        <w:t xml:space="preserve">baseline</w:t>
-      </w:r>
-      <w:r>
-        <w:t xml:space="preserve"> </w:t>
-      </w:r>
-      <w:r>
-        <w:t xml:space="preserve">risk</w:t>
-      </w:r>
-      <w:r>
-        <w:t xml:space="preserve"> </w:t>
-      </w:r>
-      <w:r>
-        <w:t xml:space="preserve">and</w:t>
+        <w:t xml:space="preserve">with</w:t>
       </w:r>
       <w:r>
         <w:t xml:space="preserve"> </w:t>
@@ -50,36 +92,6 @@
       </w:r>
       <w:r>
         <w:t xml:space="preserve">assignment</w:t>
-      </w:r>
-      <w:r>
-        <w:t xml:space="preserve"> </w:t>
-      </w:r>
-      <w:r>
-        <w:t xml:space="preserve">generally</w:t>
-      </w:r>
-      <w:r>
-        <w:t xml:space="preserve"> </w:t>
-      </w:r>
-      <w:r>
-        <w:t xml:space="preserve">imporoved</w:t>
-      </w:r>
-      <w:r>
-        <w:t xml:space="preserve"> </w:t>
-      </w:r>
-      <w:r>
-        <w:t xml:space="preserve">treatment</w:t>
-      </w:r>
-      <w:r>
-        <w:t xml:space="preserve"> </w:t>
-      </w:r>
-      <w:r>
-        <w:t xml:space="preserve">effect</w:t>
-      </w:r>
-      <w:r>
-        <w:t xml:space="preserve"> </w:t>
-      </w:r>
-      <w:r>
-        <w:t xml:space="preserve">predictions</w:t>
       </w:r>
     </w:p>
     <w:p>
@@ -129,7 +141,25 @@
         <w:t xml:space="preserve"> </w:t>
       </w:r>
       <w:r>
-        <w:t xml:space="preserve">predicting</w:t>
+        <w:t xml:space="preserve">for</w:t>
+      </w:r>
+      <w:r>
+        <w:t xml:space="preserve"> </w:t>
+      </w:r>
+      <w:r>
+        <w:t xml:space="preserve">optimal</w:t>
+      </w:r>
+      <w:r>
+        <w:t xml:space="preserve"> </w:t>
+      </w:r>
+      <w:r>
+        <w:t xml:space="preserve">prediction</w:t>
+      </w:r>
+      <w:r>
+        <w:t xml:space="preserve"> </w:t>
+      </w:r>
+      <w:r>
+        <w:t xml:space="preserve">of</w:t>
       </w:r>
       <w:r>
         <w:t xml:space="preserve"> </w:t>
@@ -153,7 +183,7 @@
         <w:t xml:space="preserve"> </w:t>
       </w:r>
       <w:r>
-        <w:t xml:space="preserve">in</w:t>
+        <w:t xml:space="preserve">from</w:t>
       </w:r>
       <w:r>
         <w:t xml:space="preserve"> </w:t>
@@ -429,7 +459,49 @@
         <w:t xml:space="preserve"> </w:t>
       </w:r>
       <w:r>
-        <w:t xml:space="preserve">harms.</w:t>
+        <w:t xml:space="preserve">harms</w:t>
+      </w:r>
+      <w:r>
+        <w:t xml:space="preserve"> </w:t>
+      </w:r>
+      <w:r>
+        <w:t xml:space="preserve">(none</w:t>
+      </w:r>
+      <w:r>
+        <w:t xml:space="preserve"> </w:t>
+      </w:r>
+      <w:r>
+        <w:t xml:space="preserve">or</w:t>
+      </w:r>
+      <w:r>
+        <w:t xml:space="preserve"> </w:t>
+      </w:r>
+      <w:r>
+        <w:t xml:space="preserve">constant</w:t>
+      </w:r>
+      <w:r>
+        <w:t xml:space="preserve"> </w:t>
+      </w:r>
+      <w:r>
+        <w:t xml:space="preserve">independent</w:t>
+      </w:r>
+      <w:r>
+        <w:t xml:space="preserve"> </w:t>
+      </w:r>
+      <w:r>
+        <w:t xml:space="preserve">of</w:t>
+      </w:r>
+      <w:r>
+        <w:t xml:space="preserve"> </w:t>
+      </w:r>
+      <w:r>
+        <w:t xml:space="preserve">the</w:t>
+      </w:r>
+      <w:r>
+        <w:t xml:space="preserve"> </w:t>
+      </w:r>
+      <w:r>
+        <w:t xml:space="preserve">PI).</w:t>
       </w:r>
       <w:r>
         <w:t xml:space="preserve"> </w:t>
@@ -1155,6 +1227,54 @@
         <w:t xml:space="preserve"> </w:t>
       </w:r>
       <w:r>
+        <w:t xml:space="preserve">Illustrations</w:t>
+      </w:r>
+      <w:r>
+        <w:t xml:space="preserve"> </w:t>
+      </w:r>
+      <w:r>
+        <w:t xml:space="preserve">in</w:t>
+      </w:r>
+      <w:r>
+        <w:t xml:space="preserve"> </w:t>
+      </w:r>
+      <w:r>
+        <w:t xml:space="preserve">the</w:t>
+      </w:r>
+      <w:r>
+        <w:t xml:space="preserve"> </w:t>
+      </w:r>
+      <w:r>
+        <w:t xml:space="preserve">GUSTO-I</w:t>
+      </w:r>
+      <w:r>
+        <w:t xml:space="preserve"> </w:t>
+      </w:r>
+      <w:r>
+        <w:t xml:space="preserve">trial</w:t>
+      </w:r>
+      <w:r>
+        <w:t xml:space="preserve"> </w:t>
+      </w:r>
+      <w:r>
+        <w:t xml:space="preserve">confirmed</w:t>
+      </w:r>
+      <w:r>
+        <w:t xml:space="preserve"> </w:t>
+      </w:r>
+      <w:r>
+        <w:t xml:space="preserve">these</w:t>
+      </w:r>
+      <w:r>
+        <w:t xml:space="preserve"> </w:t>
+      </w:r>
+      <w:r>
+        <w:t xml:space="preserve">findings.</w:t>
+      </w:r>
+      <w:r>
+        <w:t xml:space="preserve"> </w:t>
+      </w:r>
+      <w:r>
         <w:rPr>
           <w:b/>
         </w:rPr>
@@ -1185,6 +1305,12 @@
         <w:t xml:space="preserve"> </w:t>
       </w:r>
       <w:r>
+        <w:t xml:space="preserve">baseline</w:t>
+      </w:r>
+      <w:r>
+        <w:t xml:space="preserve"> </w:t>
+      </w:r>
+      <w:r>
         <w:t xml:space="preserve">risk</w:t>
       </w:r>
       <w:r>
@@ -1209,13 +1335,31 @@
         <w:t xml:space="preserve"> </w:t>
       </w:r>
       <w:r>
-        <w:t xml:space="preserve">generally</w:t>
-      </w:r>
-      <w:r>
-        <w:t xml:space="preserve"> </w:t>
-      </w:r>
-      <w:r>
-        <w:t xml:space="preserve">improved</w:t>
+        <w:t xml:space="preserve">should</w:t>
+      </w:r>
+      <w:r>
+        <w:t xml:space="preserve"> </w:t>
+      </w:r>
+      <w:r>
+        <w:t xml:space="preserve">be</w:t>
+      </w:r>
+      <w:r>
+        <w:t xml:space="preserve"> </w:t>
+      </w:r>
+      <w:r>
+        <w:t xml:space="preserve">considered</w:t>
+      </w:r>
+      <w:r>
+        <w:t xml:space="preserve"> </w:t>
+      </w:r>
+      <w:r>
+        <w:t xml:space="preserve">to</w:t>
+      </w:r>
+      <w:r>
+        <w:t xml:space="preserve"> </w:t>
+      </w:r>
+      <w:r>
+        <w:t xml:space="preserve">improve</w:t>
       </w:r>
       <w:r>
         <w:t xml:space="preserve"> </w:t>
@@ -1275,7 +1419,13 @@
         <w:t xml:space="preserve"> </w:t>
       </w:r>
       <w:r>
-        <w:t xml:space="preserve">for</w:t>
+        <w:t xml:space="preserve">only</w:t>
+      </w:r>
+      <w:r>
+        <w:t xml:space="preserve"> </w:t>
+      </w:r>
+      <w:r>
+        <w:t xml:space="preserve">in</w:t>
       </w:r>
       <w:r>
         <w:t xml:space="preserve"> </w:t>
@@ -1293,7 +1443,7 @@
         <w:t xml:space="preserve"> </w:t>
       </w:r>
       <w:r>
-        <w:t xml:space="preserve">size.</w:t>
+        <w:t xml:space="preserve">sizes.</w:t>
       </w:r>
     </w:p>
     <w:p>
@@ -1359,37 +1509,55 @@
         <w:t xml:space="preserve">[2]</w:t>
       </w:r>
       <w:r>
-        <w:t xml:space="preserve">. Risk-modeling approaches use</w:t>
-      </w:r>
-      <w:r>
-        <w:t xml:space="preserve"> </w:t>
-      </w:r>
-      <w:r>
-        <w:t xml:space="preserve">prediction of baseline risk as the reference; treatment effect modeling</w:t>
-      </w:r>
-      <w:r>
-        <w:t xml:space="preserve"> </w:t>
-      </w:r>
-      <w:r>
-        <w:t xml:space="preserve">approaches also model treatment-covariate interactions, in addition to risk</w:t>
-      </w:r>
-      <w:r>
-        <w:t xml:space="preserve"> </w:t>
-      </w:r>
-      <w:r>
-        <w:t xml:space="preserve">factors; optimal treatment regime approaches focus on developing treatment</w:t>
-      </w:r>
-      <w:r>
-        <w:t xml:space="preserve"> </w:t>
-      </w:r>
-      <w:r>
-        <w:t xml:space="preserve">assignment rules and therefore rely heavily on modeling treatment effect</w:t>
-      </w:r>
-      <w:r>
-        <w:t xml:space="preserve"> </w:t>
-      </w:r>
-      <w:r>
-        <w:t xml:space="preserve">modifiers.</w:t>
+        <w:t xml:space="preserve">. First, risk-modeling approaches</w:t>
+      </w:r>
+      <w:r>
+        <w:t xml:space="preserve"> </w:t>
+      </w:r>
+      <w:r>
+        <w:t xml:space="preserve">use prediction of baseline risk as the reference; second, treatment effect</w:t>
+      </w:r>
+      <w:r>
+        <w:t xml:space="preserve"> </w:t>
+      </w:r>
+      <w:r>
+        <w:t xml:space="preserve">modeling approaches also model treatment-covariate interactions, in addition to</w:t>
+      </w:r>
+      <w:r>
+        <w:t xml:space="preserve"> </w:t>
+      </w:r>
+      <w:r>
+        <w:t xml:space="preserve">risk factors; third, optimal treatment regime approaches focus on developing</w:t>
+      </w:r>
+      <w:r>
+        <w:t xml:space="preserve"> </w:t>
+      </w:r>
+      <w:r>
+        <w:t xml:space="preserve">treatment assignment rules and rely heavily on modeling treatment effect</w:t>
+      </w:r>
+      <w:r>
+        <w:t xml:space="preserve"> </w:t>
+      </w:r>
+      <w:r>
+        <w:t xml:space="preserve">modifiers. A key difference between these approaches is their parsimony in</w:t>
+      </w:r>
+      <w:r>
+        <w:t xml:space="preserve"> </w:t>
+      </w:r>
+      <w:r>
+        <w:t xml:space="preserve">dealing the treatment effect modifiers, with no interaction considered (risk</w:t>
+      </w:r>
+      <w:r>
+        <w:t xml:space="preserve"> </w:t>
+      </w:r>
+      <w:r>
+        <w:t xml:space="preserve">modeling), a limited number of interactions (effect modeling), or a larger set</w:t>
+      </w:r>
+      <w:r>
+        <w:t xml:space="preserve"> </w:t>
+      </w:r>
+      <w:r>
+        <w:t xml:space="preserve">of interactions (optimal treatment regime approaches).</w:t>
       </w:r>
     </w:p>
     <w:p>
@@ -1511,31 +1679,31 @@
         <w:t xml:space="preserve"> </w:t>
       </w:r>
       <w:r>
-        <w:t xml:space="preserve">level may be accurate, these estimates do not apply to individual patients,</w:t>
-      </w:r>
-      <w:r>
-        <w:t xml:space="preserve"> </w:t>
-      </w:r>
-      <w:r>
-        <w:t xml:space="preserve">especially for patients with predicted risk at the boundaries of the risk</w:t>
-      </w:r>
-      <w:r>
-        <w:t xml:space="preserve"> </w:t>
-      </w:r>
-      <w:r>
-        <w:t xml:space="preserve">intervals. Hence, the risk-stratified approach is useful for exploring and</w:t>
-      </w:r>
-      <w:r>
-        <w:t xml:space="preserve"> </w:t>
-      </w:r>
-      <w:r>
-        <w:t xml:space="preserve">presenting HTE, but is not useful for supporting treatment decisions for</w:t>
-      </w:r>
-      <w:r>
-        <w:t xml:space="preserve"> </w:t>
-      </w:r>
-      <w:r>
-        <w:t xml:space="preserve">individual patients.</w:t>
+        <w:t xml:space="preserve">level may be accurate, these estimates may need further refinement for</w:t>
+      </w:r>
+      <w:r>
+        <w:t xml:space="preserve"> </w:t>
+      </w:r>
+      <w:r>
+        <w:t xml:space="preserve">individual patients, especially for patients with predicted risk at the</w:t>
+      </w:r>
+      <w:r>
+        <w:t xml:space="preserve"> </w:t>
+      </w:r>
+      <w:r>
+        <w:t xml:space="preserve">boundaries of the risk intervals. Hence, the risk-stratified approach is useful</w:t>
+      </w:r>
+      <w:r>
+        <w:t xml:space="preserve"> </w:t>
+      </w:r>
+      <w:r>
+        <w:t xml:space="preserve">for exploring and presenting HTE, but is not sufficient for supporting treatment</w:t>
+      </w:r>
+      <w:r>
+        <w:t xml:space="preserve"> </w:t>
+      </w:r>
+      <w:r>
+        <w:t xml:space="preserve">decisions for individual patients.</w:t>
       </w:r>
     </w:p>
     <w:p>
@@ -1582,25 +1750,25 @@
         <w:t xml:space="preserve"> </w:t>
       </w:r>
       <w:r>
-        <w:t xml:space="preserve">different assumptions of the relationship between baseline risk and treatment.</w:t>
-      </w:r>
-      <w:r>
-        <w:t xml:space="preserve"> </w:t>
-      </w:r>
-      <w:r>
-        <w:t xml:space="preserve">We illustrated the different models by a case study of predicting individualized</w:t>
-      </w:r>
-      <w:r>
-        <w:t xml:space="preserve"> </w:t>
-      </w:r>
-      <w:r>
-        <w:t xml:space="preserve">effects of tissue plasminogen activator (tPA) versus streptokinase treatment in</w:t>
-      </w:r>
-      <w:r>
-        <w:t xml:space="preserve"> </w:t>
-      </w:r>
-      <w:r>
-        <w:t xml:space="preserve">patients with an acute myocardial infarction (MI).</w:t>
+        <w:t xml:space="preserve">different assumptions of the relation between baseline risk and treatment. We</w:t>
+      </w:r>
+      <w:r>
+        <w:t xml:space="preserve"> </w:t>
+      </w:r>
+      <w:r>
+        <w:t xml:space="preserve">illustrated the different models by a case study of predicting individualized</w:t>
+      </w:r>
+      <w:r>
+        <w:t xml:space="preserve"> </w:t>
+      </w:r>
+      <w:r>
+        <w:t xml:space="preserve">effects of treatments for acute myocardial infarction (MI) in a large randomized</w:t>
+      </w:r>
+      <w:r>
+        <w:t xml:space="preserve"> </w:t>
+      </w:r>
+      <w:r>
+        <w:t xml:space="preserve">controlled trial (RCT).</w:t>
       </w:r>
     </w:p>
     <w:p>
@@ -1634,7 +1802,7 @@
         <w:t xml:space="preserve"> </w:t>
       </w:r>
       <w:r>
-        <w:t xml:space="preserve">(e.g. death) between a group of treated patients in the treatment arm and a</w:t>
+        <w:t xml:space="preserve">(e.g. death) between a group of patients in the treatment arm and a</w:t>
       </w:r>
       <w:r>
         <w:t xml:space="preserve"> </w:t>
@@ -2344,7 +2512,16 @@
         <w:pStyle w:val="BodyText"/>
       </w:pPr>
       <w:r>
-        <w:t xml:space="preserve">The sample size for the base scenarios was set to 4,250 (</w:t>
+        <w:t xml:space="preserve">The sample size for the base scenarios was set to 4,250, since this sample size</w:t>
+      </w:r>
+      <w:r>
+        <w:t xml:space="preserve"> </w:t>
+      </w:r>
+      <w:r>
+        <w:t xml:space="preserve">provides</w:t>
+      </w:r>
+      <w:r>
+        <w:t xml:space="preserve"> </w:t>
       </w:r>
       <m:oMath>
         <m:r>
@@ -2358,19 +2535,19 @@
         <w:t xml:space="preserve"> </w:t>
       </w:r>
       <w:r>
-        <w:t xml:space="preserve">power for the</w:t>
-      </w:r>
-      <w:r>
-        <w:t xml:space="preserve"> </w:t>
-      </w:r>
-      <w:r>
-        <w:t xml:space="preserve">detection of a marginal OR of 0.8). We evaluated the effect of smaller or larger</w:t>
-      </w:r>
-      <w:r>
-        <w:t xml:space="preserve"> </w:t>
-      </w:r>
-      <w:r>
-        <w:t xml:space="preserve">sample sizes of 1,063 (4,250 divided by 4) and 17,000 (4250 multiplied by 4),</w:t>
+        <w:t xml:space="preserve">power for the detection of a marginal OR of 0.8 with the</w:t>
+      </w:r>
+      <w:r>
+        <w:t xml:space="preserve"> </w:t>
+      </w:r>
+      <w:r>
+        <w:t xml:space="preserve">standard alpha of 0.5%. We evaluated the effect of smaller or larger sample</w:t>
+      </w:r>
+      <w:r>
+        <w:t xml:space="preserve"> </w:t>
+      </w:r>
+      <w:r>
+        <w:t xml:space="preserve">sizes of 1,063 (4,250 divided by 4) and 17,000 (4250 multiplied by 4),</w:t>
       </w:r>
       <w:r>
         <w:t xml:space="preserve"> </w:t>
@@ -2524,13 +2701,19 @@
         <w:t xml:space="preserve"> </w:t>
       </w:r>
       <w:r>
-        <w:t xml:space="preserve">expecting it to perform worse than the other candidates, as its objective is not</w:t>
-      </w:r>
-      <w:r>
-        <w:t xml:space="preserve"> </w:t>
-      </w:r>
-      <w:r>
-        <w:t xml:space="preserve">to individualize benefit prediction.</w:t>
+        <w:t xml:space="preserve">expecting it to perform worse than the other candidates, as its objective is to</w:t>
+      </w:r>
+      <w:r>
+        <w:t xml:space="preserve"> </w:t>
+      </w:r>
+      <w:r>
+        <w:t xml:space="preserve">provide an illustration of HTE rather than to optimize individualized benefit</w:t>
+      </w:r>
+      <w:r>
+        <w:t xml:space="preserve"> </w:t>
+      </w:r>
+      <w:r>
+        <w:t xml:space="preserve">predictions.</w:t>
       </w:r>
     </w:p>
     <w:p>
@@ -2924,7 +3107,19 @@
         <w:t xml:space="preserve"> </w:t>
       </w:r>
       <w:r>
-        <w:t xml:space="preserve">with 3, 4 and 5 knots.</w:t>
+        <w:t xml:space="preserve">with 3, 4 and 5 knots. The extra degrees of freedom were 1 (linear interaction),</w:t>
+      </w:r>
+      <w:r>
+        <w:t xml:space="preserve"> </w:t>
+      </w:r>
+      <w:r>
+        <w:t xml:space="preserve">2, 3 and 4 (RCS models) for these increasingly complex interactions with the</w:t>
+      </w:r>
+      <w:r>
+        <w:t xml:space="preserve"> </w:t>
+      </w:r>
+      <w:r>
+        <w:t xml:space="preserve">treatment effect.</w:t>
       </w:r>
     </w:p>
     <w:p>
@@ -3276,79 +3471,73 @@
         <w:pStyle w:val="FirstParagraph"/>
       </w:pPr>
       <w:r>
-        <w:t xml:space="preserve">The linear interaction model outperformed all RCS methods in terms of</w:t>
-      </w:r>
-      <w:r>
-        <w:t xml:space="preserve"> </w:t>
-      </w:r>
-      <w:r>
-        <w:t xml:space="preserve">RMSE in scenarios with true constant relative treatment effect (OR =</w:t>
-      </w:r>
-      <w:r>
-        <w:t xml:space="preserve"> </w:t>
-      </w:r>
-      <w:r>
-        <w:t xml:space="preserve">0.8, N = 4,250 and AUC = 0.75), strong linear and even strong</w:t>
-      </w:r>
-      <w:r>
-        <w:t xml:space="preserve"> </w:t>
-      </w:r>
-      <w:r>
-        <w:t xml:space="preserve">quadratic deviations from a constant relative treatment effect (Figure</w:t>
-      </w:r>
-      <w:r>
-        <w:t xml:space="preserve"> </w:t>
-      </w:r>
-      <w:r>
-        <w:t xml:space="preserve">; panels A-C). However, with non-monotonic</w:t>
-      </w:r>
-      <w:r>
-        <w:t xml:space="preserve"> </w:t>
-      </w:r>
-      <w:r>
-        <w:t xml:space="preserve">deviations from a constant relative treatment effect, the RMSE of the</w:t>
-      </w:r>
-      <w:r>
-        <w:t xml:space="preserve"> </w:t>
-      </w:r>
-      <w:r>
-        <w:t xml:space="preserve">linear interaction model increased substantially, especially in the</w:t>
-      </w:r>
-      <w:r>
-        <w:t xml:space="preserve"> </w:t>
-      </w:r>
-      <w:r>
-        <w:t xml:space="preserve">presence of treatment-related harms (Figure</w:t>
-      </w:r>
-      <w:r>
-        <w:t xml:space="preserve"> </w:t>
-      </w:r>
-      <w:r>
-        <w:t xml:space="preserve">; panel</w:t>
-      </w:r>
-      <w:r>
-        <w:t xml:space="preserve"> </w:t>
-      </w:r>
-      <w:r>
-        <w:t xml:space="preserve">D). In these scenarios, RCS-3 outperformed all other methods in terms</w:t>
-      </w:r>
-      <w:r>
-        <w:t xml:space="preserve"> </w:t>
-      </w:r>
-      <w:r>
-        <w:t xml:space="preserve">of RMSE. The constant treatment effect approach had overall best</w:t>
-      </w:r>
-      <w:r>
-        <w:t xml:space="preserve"> </w:t>
-      </w:r>
-      <w:r>
-        <w:t xml:space="preserve">performance under true constant treatment effect settings, but was</w:t>
-      </w:r>
-      <w:r>
-        <w:t xml:space="preserve"> </w:t>
-      </w:r>
-      <w:r>
-        <w:t xml:space="preserve">sensitive to all considered deviations, resulting in increased</w:t>
+        <w:t xml:space="preserve">The linear interaction model outperformed all RCS methods in terms of RMSE in</w:t>
+      </w:r>
+      <w:r>
+        <w:t xml:space="preserve"> </w:t>
+      </w:r>
+      <w:r>
+        <w:t xml:space="preserve">scenarios with true constant relative treatment effect (OR = 0.8, N = 4,250</w:t>
+      </w:r>
+      <w:r>
+        <w:t xml:space="preserve"> </w:t>
+      </w:r>
+      <w:r>
+        <w:t xml:space="preserve">and AUC = 0.75), strong linear and even strong quadratic deviations from a</w:t>
+      </w:r>
+      <w:r>
+        <w:t xml:space="preserve"> </w:t>
+      </w:r>
+      <w:r>
+        <w:t xml:space="preserve">constant relative treatment effect (Figure</w:t>
+      </w:r>
+      <w:r>
+        <w:t xml:space="preserve"> </w:t>
+      </w:r>
+      <w:r>
+        <w:t xml:space="preserve">; panels</w:t>
+      </w:r>
+      <w:r>
+        <w:t xml:space="preserve"> </w:t>
+      </w:r>
+      <w:r>
+        <w:t xml:space="preserve">A-C). However, with non-monotonic deviations from a constant relative treatment</w:t>
+      </w:r>
+      <w:r>
+        <w:t xml:space="preserve"> </w:t>
+      </w:r>
+      <w:r>
+        <w:t xml:space="preserve">effect, the RMSE of the linear interaction model increased substantially,</w:t>
+      </w:r>
+      <w:r>
+        <w:t xml:space="preserve"> </w:t>
+      </w:r>
+      <w:r>
+        <w:t xml:space="preserve">especially in the presence of treatment-related harms (Figure</w:t>
+      </w:r>
+      <w:r>
+        <w:t xml:space="preserve"> </w:t>
+      </w:r>
+      <w:r>
+        <w:t xml:space="preserve">; panel D). In these scenarios, RCS-3 outperformed all other</w:t>
+      </w:r>
+      <w:r>
+        <w:t xml:space="preserve"> </w:t>
+      </w:r>
+      <w:r>
+        <w:t xml:space="preserve">methods in terms of RMSE. As might be expected the constant treatment effect</w:t>
+      </w:r>
+      <w:r>
+        <w:t xml:space="preserve"> </w:t>
+      </w:r>
+      <w:r>
+        <w:t xml:space="preserve">approach had overall best performance under true constant treatment effect</w:t>
+      </w:r>
+      <w:r>
+        <w:t xml:space="preserve"> </w:t>
+      </w:r>
+      <w:r>
+        <w:t xml:space="preserve">settings. It was sensitive to all considered deviations, resulting in increased</w:t>
       </w:r>
       <w:r>
         <w:t xml:space="preserve"> </w:t>
@@ -3360,43 +3549,49 @@
         <w:t xml:space="preserve"> </w:t>
       </w:r>
       <w:r>
-        <w:t xml:space="preserve">best-performing method in each scenario. However, in comparison with</w:t>
-      </w:r>
-      <w:r>
-        <w:t xml:space="preserve"> </w:t>
-      </w:r>
-      <w:r>
-        <w:t xml:space="preserve">the best-performing approach, its RMSE was more variable across the</w:t>
-      </w:r>
-      <w:r>
-        <w:t xml:space="preserve"> </w:t>
-      </w:r>
-      <w:r>
-        <w:t xml:space="preserve">500 replications in the scenarios with linear and non-monotonic</w:t>
-      </w:r>
-      <w:r>
-        <w:t xml:space="preserve"> </w:t>
-      </w:r>
-      <w:r>
-        <w:t xml:space="preserve">deviations, especially when also including moderate or strong</w:t>
-      </w:r>
-      <w:r>
-        <w:t xml:space="preserve"> </w:t>
-      </w:r>
-      <w:r>
-        <w:t xml:space="preserve">treatment-related harms. This is caused by wrongly selecting the</w:t>
-      </w:r>
-      <w:r>
-        <w:t xml:space="preserve"> </w:t>
-      </w:r>
-      <w:r>
-        <w:t xml:space="preserve">constant treatment effect model in a substantial proportion of the</w:t>
-      </w:r>
-      <w:r>
-        <w:t xml:space="preserve"> </w:t>
-      </w:r>
-      <w:r>
-        <w:t xml:space="preserve">replications (Supplement, Figure S1).</w:t>
+        <w:t xml:space="preserve">best-performing method in each scenario. However, in comparison with the</w:t>
+      </w:r>
+      <w:r>
+        <w:t xml:space="preserve"> </w:t>
+      </w:r>
+      <w:r>
+        <w:t xml:space="preserve">best-performing approach, its RMSE was more variable in the scenarios with</w:t>
+      </w:r>
+      <w:r>
+        <w:t xml:space="preserve"> </w:t>
+      </w:r>
+      <w:r>
+        <w:t xml:space="preserve">linear and non-monotonic deviations, especially when also including moderate or</w:t>
+      </w:r>
+      <w:r>
+        <w:t xml:space="preserve"> </w:t>
+      </w:r>
+      <w:r>
+        <w:t xml:space="preserve">strong treatment-related harms. On closer inspection, we found that this</w:t>
+      </w:r>
+      <w:r>
+        <w:t xml:space="preserve"> </w:t>
+      </w:r>
+      <w:r>
+        <w:t xml:space="preserve">behavior was caused by wrongly selecting the constant</w:t>
+      </w:r>
+      <w:r>
+        <w:t xml:space="preserve"> </w:t>
+      </w:r>
+      <w:r>
+        <w:t xml:space="preserve">treatment effect model in a substantial proportion of the replications</w:t>
+      </w:r>
+      <w:r>
+        <w:t xml:space="preserve"> </w:t>
+      </w:r>
+      <w:r>
+        <w:t xml:space="preserve">(Supplement, Figure S1). This problematic behavior was less with larger sample</w:t>
+      </w:r>
+      <w:r>
+        <w:t xml:space="preserve"> </w:t>
+      </w:r>
+      <w:r>
+        <w:t xml:space="preserve">sizes (see below).</w:t>
       </w:r>
     </w:p>
     <w:p>
@@ -3408,7 +3603,7 @@
           <wp:inline>
             <wp:extent cx="4620126" cy="3696101"/>
             <wp:effectExtent b="0" l="0" r="0" t="0"/>
-            <wp:docPr descr="Figure 3.1: RMSE of the considered methods across 500 replications calculated in a simulated super-population of size 500,000. The scenario with true constant relative treatment effect (panel A) had a true prediction AUC of 0.75 and sample size of 4250. The RMSE is also presented for strong linear (panel B), strong quadratic (panel C), and non-monotonic (panel D) from constant relative treatment effects. Panels on the right side present the true relationship between baseline risk (x-axis) and absolute treatment benefit (y-axis). The 2.5, 25, 50, 75, and 97.5 percentiles of the risk distribution are expressed by the boxplot." title="" id="1" name="Picture"/>
+            <wp:docPr descr="Figure 3.1: RMSE of the considered methods across 500 replications calculated from a simulated super-population of size 500,000. The scenario with true constant relative treatment effect (panel A) had a true prediction AUC of 0.75 and sample size of 4250. The RMSE is also presented for strong linear (panel B), strong quadratic (panel C), and non-monotonic (panel D) from constant relative treatment effects. Panels on the right side present the true relations between baseline risk (x-axis) and absolute treatment benefit (y-axis). The 2.5, 25, 50, 75, and 97.5 percentiles of the risk distribution are expressed by the boxplot." title="" id="1" name="Picture"/>
             <a:graphic>
               <a:graphicData uri="http://schemas.openxmlformats.org/drawingml/2006/picture">
                 <pic:pic>
@@ -3451,7 +3646,7 @@
         <w:pStyle w:val="ImageCaption"/>
       </w:pPr>
       <w:r>
-        <w:t xml:space="preserve">Figure 3.1: RMSE of the considered methods across 500 replications calculated in a simulated super-population of size 500,000. The scenario with true constant relative treatment effect (panel A) had a true prediction AUC of 0.75 and sample size of 4250. The RMSE is also presented for strong linear (panel B), strong quadratic (panel C), and non-monotonic (panel D) from constant relative treatment effects. Panels on the right side present the true relationship between baseline risk (x-axis) and absolute treatment benefit (y-axis). The 2.5, 25, 50, 75, and 97.5 percentiles of the risk distribution are expressed by the boxplot.</w:t>
+        <w:t xml:space="preserve">Figure 3.1: RMSE of the considered methods across 500 replications calculated from a simulated super-population of size 500,000. The scenario with true constant relative treatment effect (panel A) had a true prediction AUC of 0.75 and sample size of 4250. The RMSE is also presented for strong linear (panel B), strong quadratic (panel C), and non-monotonic (panel D) from constant relative treatment effects. Panels on the right side present the true relations between baseline risk (x-axis) and absolute treatment benefit (y-axis). The 2.5, 25, 50, 75, and 97.5 percentiles of the risk distribution are expressed by the boxplot.</w:t>
       </w:r>
     </w:p>
     <w:p>
@@ -3459,13 +3654,13 @@
         <w:pStyle w:val="BodyText"/>
       </w:pPr>
       <w:r>
-        <w:t xml:space="preserve">Increasing the sample size to 17,000 favored RCS-3 the most, as it</w:t>
-      </w:r>
-      <w:r>
-        <w:t xml:space="preserve"> </w:t>
-      </w:r>
-      <w:r>
-        <w:t xml:space="preserve">achieved lowest or close to lowest RMSE across all scenarios (Figure</w:t>
+        <w:t xml:space="preserve">Increasing the sample size to 17,000 favored RCS-3 the most, It achieved</w:t>
+      </w:r>
+      <w:r>
+        <w:t xml:space="preserve"> </w:t>
+      </w:r>
+      <w:r>
+        <w:t xml:space="preserve">lowest or close to lowest RMSE across all scenarios (Figure</w:t>
       </w:r>
       <w:r>
         <w:t xml:space="preserve"> </w:t>
@@ -3561,7 +3756,7 @@
           <wp:inline>
             <wp:extent cx="4620126" cy="3696101"/>
             <wp:effectExtent b="0" l="0" r="0" t="0"/>
-            <wp:docPr descr="Figure 3.2: RMSE of the considered methods across 500 replications calculated in a simulated sample of size 500,000. Sample size 17,000 rather than 4250 in Figure " title="" id="1" name="Picture"/>
+            <wp:docPr descr="Figure 3.2: RMSE of the considered methods across 500 replications calculated in simulated samples of size 17,000 rather than 4,250 in Figure " title="" id="1" name="Picture"/>
             <a:graphic>
               <a:graphicData uri="http://schemas.openxmlformats.org/drawingml/2006/picture">
                 <pic:pic>
@@ -3604,7 +3799,7 @@
         <w:pStyle w:val="ImageCaption"/>
       </w:pPr>
       <w:r>
-        <w:t xml:space="preserve">Figure 3.2: RMSE of the considered methods across 500 replications calculated in a simulated sample of size 500,000. Sample size 17,000 rather than 4250 in Figure</w:t>
+        <w:t xml:space="preserve">Figure 3.2: RMSE of the considered methods across 500 replications calculated in simulated samples of size 17,000 rather than 4,250 in Figure</w:t>
       </w:r>
       <w:r>
         <w:t xml:space="preserve"> </w:t>
@@ -3615,31 +3810,25 @@
         <w:pStyle w:val="BodyText"/>
       </w:pPr>
       <w:r>
-        <w:t xml:space="preserve">When we increased the AUC of the true prediction model to 0.85 (OR =</w:t>
-      </w:r>
-      <w:r>
-        <w:t xml:space="preserve"> </w:t>
-      </w:r>
-      <w:r>
-        <w:t xml:space="preserve">0.8 and N = 4,250). RCS-3 had the lowest RMSE in the case of strong</w:t>
-      </w:r>
-      <w:r>
-        <w:t xml:space="preserve"> </w:t>
-      </w:r>
-      <w:r>
-        <w:t xml:space="preserve">quadratic or non-monotonic deviations and very comparable performance to</w:t>
-      </w:r>
-      <w:r>
-        <w:t xml:space="preserve"> </w:t>
-      </w:r>
-      <w:r>
-        <w:t xml:space="preserve">the – optimal – linear interaction model in the case of strong</w:t>
-      </w:r>
-      <w:r>
-        <w:t xml:space="preserve"> </w:t>
-      </w:r>
-      <w:r>
-        <w:t xml:space="preserve">linear deviations (median RMSE</w:t>
+        <w:t xml:space="preserve">When we increased the AUC of the true prediction model to 0.85 (OR = 0.8 and N =</w:t>
+      </w:r>
+      <w:r>
+        <w:t xml:space="preserve"> </w:t>
+      </w:r>
+      <w:r>
+        <w:t xml:space="preserve">4,250). RCS-3 had the lowest RMSE in the case of strong quadratic or</w:t>
+      </w:r>
+      <w:r>
+        <w:t xml:space="preserve"> </w:t>
+      </w:r>
+      <w:r>
+        <w:t xml:space="preserve">non-monotonic deviations and very comparable performance to the – optimal –</w:t>
+      </w:r>
+      <w:r>
+        <w:t xml:space="preserve"> </w:t>
+      </w:r>
+      <w:r>
+        <w:t xml:space="preserve">linear interaction model in the case of strong linear deviations (median RMSE</w:t>
       </w:r>
       <w:r>
         <w:t xml:space="preserve"> </w:t>
@@ -3657,19 +3846,13 @@
         <w:t xml:space="preserve"> </w:t>
       </w:r>
       <w:r>
-        <w:t xml:space="preserve">for the linear interaction model). As observed in the base case</w:t>
-      </w:r>
-      <w:r>
-        <w:t xml:space="preserve"> </w:t>
-      </w:r>
-      <w:r>
-        <w:t xml:space="preserve">scenario the adaptive approach wrongly selected the constant treatment</w:t>
-      </w:r>
-      <w:r>
-        <w:t xml:space="preserve"> </w:t>
-      </w:r>
-      <w:r>
-        <w:t xml:space="preserve">effect model</w:t>
+        <w:t xml:space="preserve">for the linear interaction model). As observed in the base case scenario the</w:t>
+      </w:r>
+      <w:r>
+        <w:t xml:space="preserve"> </w:t>
+      </w:r>
+      <w:r>
+        <w:t xml:space="preserve">adaptive approach wrongly selected the constant treatment effect model</w:t>
       </w:r>
       <w:r>
         <w:t xml:space="preserve"> </w:t>
@@ -3693,19 +3876,19 @@
         <w:t xml:space="preserve"> </w:t>
       </w:r>
       <w:r>
-        <w:t xml:space="preserve">of the replications in the strong linear and non-monotonic deviation</w:t>
-      </w:r>
-      <w:r>
-        <w:t xml:space="preserve"> </w:t>
-      </w:r>
-      <w:r>
-        <w:t xml:space="preserve">scenarios without treatment-related harms, respectively), leading to</w:t>
-      </w:r>
-      <w:r>
-        <w:t xml:space="preserve"> </w:t>
-      </w:r>
-      <w:r>
-        <w:t xml:space="preserve">more variability of the RMSE (Supplement, Figure S3).</w:t>
+        <w:t xml:space="preserve">of the replications in the strong linear and non-monotonic deviation scenarios</w:t>
+      </w:r>
+      <w:r>
+        <w:t xml:space="preserve"> </w:t>
+      </w:r>
+      <w:r>
+        <w:t xml:space="preserve">without treatment-related harms, respectively), leading to more variability of</w:t>
+      </w:r>
+      <w:r>
+        <w:t xml:space="preserve"> </w:t>
+      </w:r>
+      <w:r>
+        <w:t xml:space="preserve">the RMSE (Supplement, Figure S3).</w:t>
       </w:r>
     </w:p>
     <w:p>
@@ -3717,7 +3900,7 @@
           <wp:inline>
             <wp:extent cx="4620126" cy="3696101"/>
             <wp:effectExtent b="0" l="0" r="0" t="0"/>
-            <wp:docPr descr="Figure 3.3: RMSE of the considered methods across 500 replications calculated in a simulated sample of size 500,000. True prediction AUC of 0.85 and sample size of 4,250." title="" id="1" name="Picture"/>
+            <wp:docPr descr="Figure 3.3: RMSE of the considered methods across 500 replications calculated in a simulated samples 4,250. True prediction AUC of 0.85." title="" id="1" name="Picture"/>
             <a:graphic>
               <a:graphicData uri="http://schemas.openxmlformats.org/drawingml/2006/picture">
                 <pic:pic>
@@ -3760,7 +3943,7 @@
         <w:pStyle w:val="ImageCaption"/>
       </w:pPr>
       <w:r>
-        <w:t xml:space="preserve">Figure 3.3: RMSE of the considered methods across 500 replications calculated in a simulated sample of size 500,000. True prediction AUC of 0.85 and sample size of 4,250.</w:t>
+        <w:t xml:space="preserve">Figure 3.3: RMSE of the considered methods across 500 replications calculated in a simulated samples 4,250. True prediction AUC of 0.85.</w:t>
       </w:r>
     </w:p>
     <w:p>
@@ -3768,25 +3951,25 @@
         <w:pStyle w:val="BodyText"/>
       </w:pPr>
       <w:r>
-        <w:t xml:space="preserve">In comparison with the true approach, dsicrimination for benefit in</w:t>
-      </w:r>
-      <w:r>
-        <w:t xml:space="preserve"> </w:t>
-      </w:r>
-      <w:r>
-        <w:t xml:space="preserve">the scenario with a constant relative treatment effect was only</w:t>
-      </w:r>
-      <w:r>
-        <w:t xml:space="preserve"> </w:t>
-      </w:r>
-      <w:r>
-        <w:t xml:space="preserve">slightly lower for the linear interaction model, but substantially</w:t>
-      </w:r>
-      <w:r>
-        <w:t xml:space="preserve"> </w:t>
-      </w:r>
-      <w:r>
-        <w:t xml:space="preserve">lower for the non-linear RCS approaches (Figure</w:t>
+        <w:t xml:space="preserve">In comparison with the true approach, dsicrimination for benefit in the scenario</w:t>
+      </w:r>
+      <w:r>
+        <w:t xml:space="preserve"> </w:t>
+      </w:r>
+      <w:r>
+        <w:t xml:space="preserve">with a constant relative treatment effect was only slightly lower for the linear</w:t>
+      </w:r>
+      <w:r>
+        <w:t xml:space="preserve"> </w:t>
+      </w:r>
+      <w:r>
+        <w:t xml:space="preserve">interaction model, but substantially lower for the non-linear RCS approaches</w:t>
+      </w:r>
+      <w:r>
+        <w:t xml:space="preserve"> </w:t>
+      </w:r>
+      <w:r>
+        <w:t xml:space="preserve">(Figure</w:t>
       </w:r>
       <w:r>
         <w:t xml:space="preserve"> </w:t>
@@ -3798,37 +3981,31 @@
         <w:t xml:space="preserve"> </w:t>
       </w:r>
       <w:r>
-        <w:t xml:space="preserve">deviations from a constant relative treatment effect, all methods</w:t>
-      </w:r>
-      <w:r>
-        <w:t xml:space="preserve"> </w:t>
-      </w:r>
-      <w:r>
-        <w:t xml:space="preserve">discriminated quite similarly (Figure</w:t>
-      </w:r>
-      <w:r>
-        <w:t xml:space="preserve"> </w:t>
-      </w:r>
-      <w:r>
-        <w:t xml:space="preserve">; panels</w:t>
-      </w:r>
-      <w:r>
-        <w:t xml:space="preserve"> </w:t>
-      </w:r>
-      <w:r>
-        <w:t xml:space="preserve">B-C). In the scenario with non-monotonic deviations, the constant</w:t>
-      </w:r>
-      <w:r>
-        <w:t xml:space="preserve"> </w:t>
-      </w:r>
-      <w:r>
-        <w:t xml:space="preserve">effect model had much lower discriminative ability compared to</w:t>
-      </w:r>
-      <w:r>
-        <w:t xml:space="preserve"> </w:t>
-      </w:r>
-      <w:r>
-        <w:t xml:space="preserve">all other methods (median AUC of</w:t>
+        <w:t xml:space="preserve">deviations from a constant relative treatment effect, all methods discriminated</w:t>
+      </w:r>
+      <w:r>
+        <w:t xml:space="preserve"> </w:t>
+      </w:r>
+      <w:r>
+        <w:t xml:space="preserve">quite similarly (Figure</w:t>
+      </w:r>
+      <w:r>
+        <w:t xml:space="preserve"> </w:t>
+      </w:r>
+      <w:r>
+        <w:t xml:space="preserve">; panels B-C). In the scenario</w:t>
+      </w:r>
+      <w:r>
+        <w:t xml:space="preserve"> </w:t>
+      </w:r>
+      <w:r>
+        <w:t xml:space="preserve">with non-monotonic deviations, the constant effect model had much lower</w:t>
+      </w:r>
+      <w:r>
+        <w:t xml:space="preserve"> </w:t>
+      </w:r>
+      <w:r>
+        <w:t xml:space="preserve">discriminative ability compared to all other methods (median AUC of</w:t>
       </w:r>
       <w:r>
         <w:t xml:space="preserve"> </w:t>
@@ -3870,79 +4047,73 @@
         <w:t xml:space="preserve"> </w:t>
       </w:r>
       <w:r>
-        <w:t xml:space="preserve">; panel</w:t>
-      </w:r>
-      <w:r>
-        <w:t xml:space="preserve"> </w:t>
-      </w:r>
-      <w:r>
-        <w:t xml:space="preserve">D). The adaptive approach was unstable in terms of discrimination for</w:t>
-      </w:r>
-      <w:r>
-        <w:t xml:space="preserve"> </w:t>
-      </w:r>
-      <w:r>
-        <w:t xml:space="preserve">benefit, especially in the presence of treamtnt-related harms. With</w:t>
-      </w:r>
-      <w:r>
-        <w:t xml:space="preserve"> </w:t>
-      </w:r>
-      <w:r>
-        <w:t xml:space="preserve">increasing number of RCS knots, we observed decreasing median values</w:t>
-      </w:r>
-      <w:r>
-        <w:t xml:space="preserve"> </w:t>
-      </w:r>
-      <w:r>
-        <w:t xml:space="preserve">and increasing variability of the c-for-benefit in all scenarios. When</w:t>
-      </w:r>
-      <w:r>
-        <w:t xml:space="preserve"> </w:t>
-      </w:r>
-      <w:r>
-        <w:t xml:space="preserve">we increased the sample size to 17,000 we observed similar trends,</w:t>
-      </w:r>
-      <w:r>
-        <w:t xml:space="preserve"> </w:t>
-      </w:r>
-      <w:r>
-        <w:t xml:space="preserve">however the performance of all methods was more stable (Supplement,</w:t>
-      </w:r>
-      <w:r>
-        <w:t xml:space="preserve"> </w:t>
-      </w:r>
-      <w:r>
-        <w:t xml:space="preserve">Figure S4). Finally, when we increased the true prediction AUC to 0.85</w:t>
-      </w:r>
-      <w:r>
-        <w:t xml:space="preserve"> </w:t>
-      </w:r>
-      <w:r>
-        <w:t xml:space="preserve">the adaptive approach in the case of non-monotonic deviations was,</w:t>
-      </w:r>
-      <w:r>
-        <w:t xml:space="preserve"> </w:t>
-      </w:r>
-      <w:r>
-        <w:t xml:space="preserve">again, quite unstable, especially with null or moderate</w:t>
-      </w:r>
-      <w:r>
-        <w:t xml:space="preserve"> </w:t>
-      </w:r>
-      <w:r>
-        <w:t xml:space="preserve">treatment-related harms (Supplement, Figure S5). In these scenarios,</w:t>
-      </w:r>
-      <w:r>
-        <w:t xml:space="preserve"> </w:t>
-      </w:r>
-      <w:r>
-        <w:t xml:space="preserve">the adaptive approach tended to select more often the much inferior</w:t>
-      </w:r>
-      <w:r>
-        <w:t xml:space="preserve"> </w:t>
-      </w:r>
-      <w:r>
-        <w:t xml:space="preserve">constant treatment effect method (Supplement, Figure S3)</w:t>
+        <w:t xml:space="preserve">; panel D). The</w:t>
+      </w:r>
+      <w:r>
+        <w:t xml:space="preserve"> </w:t>
+      </w:r>
+      <w:r>
+        <w:t xml:space="preserve">adaptive approach was unstable in terms of discrimination for benefit,</w:t>
+      </w:r>
+      <w:r>
+        <w:t xml:space="preserve"> </w:t>
+      </w:r>
+      <w:r>
+        <w:t xml:space="preserve">especially in the presence of treatment-related harms. With increasing number of</w:t>
+      </w:r>
+      <w:r>
+        <w:t xml:space="preserve"> </w:t>
+      </w:r>
+      <w:r>
+        <w:t xml:space="preserve">RCS knots, we observed decreasing median values and increasing variability of</w:t>
+      </w:r>
+      <w:r>
+        <w:t xml:space="preserve"> </w:t>
+      </w:r>
+      <w:r>
+        <w:t xml:space="preserve">the c-for-benefit in all scenarios. When we increased the sample size to 17,000</w:t>
+      </w:r>
+      <w:r>
+        <w:t xml:space="preserve"> </w:t>
+      </w:r>
+      <w:r>
+        <w:t xml:space="preserve">we observed similar trends, however the performance of all methods was more</w:t>
+      </w:r>
+      <w:r>
+        <w:t xml:space="preserve"> </w:t>
+      </w:r>
+      <w:r>
+        <w:t xml:space="preserve">stable (Supplement, Figure S4). Finally, when we increased the true prediction</w:t>
+      </w:r>
+      <w:r>
+        <w:t xml:space="preserve"> </w:t>
+      </w:r>
+      <w:r>
+        <w:t xml:space="preserve">AUC to 0.85 the adaptive approach in the case of non-monotonic deviations was,</w:t>
+      </w:r>
+      <w:r>
+        <w:t xml:space="preserve"> </w:t>
+      </w:r>
+      <w:r>
+        <w:t xml:space="preserve">again, quite unstable, especially with null or moderate treatment-related harms</w:t>
+      </w:r>
+      <w:r>
+        <w:t xml:space="preserve"> </w:t>
+      </w:r>
+      <w:r>
+        <w:t xml:space="preserve">(Supplement, Figure S5). In these scenarios, the adaptive approach tended to</w:t>
+      </w:r>
+      <w:r>
+        <w:t xml:space="preserve"> </w:t>
+      </w:r>
+      <w:r>
+        <w:t xml:space="preserve">select more often the inferior constant treatment effect method (Supplement,</w:t>
+      </w:r>
+      <w:r>
+        <w:t xml:space="preserve"> </w:t>
+      </w:r>
+      <w:r>
+        <w:t xml:space="preserve">Figure S3)</w:t>
       </w:r>
     </w:p>
     <w:p>
@@ -3954,7 +4125,7 @@
           <wp:inline>
             <wp:extent cx="4620126" cy="3696101"/>
             <wp:effectExtent b="0" l="0" r="0" t="0"/>
-            <wp:docPr descr="Figure 3.4: Discrimination for benefit of the considered methods across 500 replications calculated in a simulated sample of size 500,000. True prediction AUC of 0.75 and sample size of 4,250." title="" id="1" name="Picture"/>
+            <wp:docPr descr="Figure 3.4: Discrimination for benefit of the considered methods across 500 replications calculated in a simulated samples of size 4,250. True prediction AUC of 0.75." title="" id="1" name="Picture"/>
             <a:graphic>
               <a:graphicData uri="http://schemas.openxmlformats.org/drawingml/2006/picture">
                 <pic:pic>
@@ -3997,7 +4168,7 @@
         <w:pStyle w:val="ImageCaption"/>
       </w:pPr>
       <w:r>
-        <w:t xml:space="preserve">Figure 3.4: Discrimination for benefit of the considered methods across 500 replications calculated in a simulated sample of size 500,000. True prediction AUC of 0.75 and sample size of 4,250.</w:t>
+        <w:t xml:space="preserve">Figure 3.4: Discrimination for benefit of the considered methods across 500 replications calculated in a simulated samples of size 4,250. True prediction AUC of 0.75.</w:t>
       </w:r>
     </w:p>
     <w:p>
@@ -4005,115 +4176,97 @@
         <w:pStyle w:val="BodyText"/>
       </w:pPr>
       <w:r>
-        <w:t xml:space="preserve">In terms of calibration for benefit, the constant effects model</w:t>
-      </w:r>
-      <w:r>
-        <w:t xml:space="preserve"> </w:t>
-      </w:r>
-      <w:r>
-        <w:t xml:space="preserve">outperformed all other models in the scenario with true constant</w:t>
-      </w:r>
-      <w:r>
-        <w:t xml:space="preserve"> </w:t>
-      </w:r>
-      <w:r>
-        <w:t xml:space="preserve">treatment effects, but was miscalibrated for all deviation scenarios</w:t>
-      </w:r>
-      <w:r>
-        <w:t xml:space="preserve"> </w:t>
-      </w:r>
-      <w:r>
-        <w:t xml:space="preserve">(Figure</w:t>
-      </w:r>
-      <w:r>
-        <w:t xml:space="preserve"> </w:t>
-      </w:r>
-      <w:r>
-        <w:t xml:space="preserve">). The linear interaction model showed</w:t>
-      </w:r>
-      <w:r>
-        <w:t xml:space="preserve"> </w:t>
-      </w:r>
-      <w:r>
-        <w:t xml:space="preserve">best or close to best calibration across all scenarios and only showed</w:t>
-      </w:r>
-      <w:r>
-        <w:t xml:space="preserve"> </w:t>
-      </w:r>
-      <w:r>
-        <w:t xml:space="preserve">worse calibration compared to RCS-3 in case of non-monotonic</w:t>
-      </w:r>
-      <w:r>
-        <w:t xml:space="preserve"> </w:t>
-      </w:r>
-      <w:r>
-        <w:t xml:space="preserve">deviations and treatment-related harms (Figure</w:t>
-      </w:r>
-      <w:r>
-        <w:t xml:space="preserve"> </w:t>
-      </w:r>
-      <w:r>
-        <w:t xml:space="preserve">;</w:t>
-      </w:r>
-      <w:r>
-        <w:t xml:space="preserve"> </w:t>
-      </w:r>
-      <w:r>
-        <w:t xml:space="preserve">panel D). The adaptive approach was worse calibrated in scenarios with</w:t>
-      </w:r>
-      <w:r>
-        <w:t xml:space="preserve"> </w:t>
-      </w:r>
-      <w:r>
-        <w:t xml:space="preserve">strong linear and non-monotonic deviations compared to the linear</w:t>
-      </w:r>
-      <w:r>
-        <w:t xml:space="preserve"> </w:t>
-      </w:r>
-      <w:r>
-        <w:t xml:space="preserve">interaction model and RCS-3. When we increased sample size to 17,000</w:t>
-      </w:r>
-      <w:r>
-        <w:t xml:space="preserve"> </w:t>
-      </w:r>
-      <w:r>
-        <w:t xml:space="preserve">similar conclusions on calibration for benefit could be drawn. As</w:t>
-      </w:r>
-      <w:r>
-        <w:t xml:space="preserve"> </w:t>
-      </w:r>
-      <w:r>
-        <w:t xml:space="preserve">expected, all methods displayed more stable calibration performance</w:t>
-      </w:r>
-      <w:r>
-        <w:t xml:space="preserve"> </w:t>
-      </w:r>
-      <w:r>
-        <w:t xml:space="preserve">due to the larger number of patients (Supplement, Figure S6). When we</w:t>
-      </w:r>
-      <w:r>
-        <w:t xml:space="preserve"> </w:t>
-      </w:r>
-      <w:r>
-        <w:t xml:space="preserve">increased the true prediction AUC to 0.85, the linear interaction</w:t>
-      </w:r>
-      <w:r>
-        <w:t xml:space="preserve"> </w:t>
-      </w:r>
-      <w:r>
-        <w:t xml:space="preserve">model was worse calibrated, on average, than RCS-3 in the case of</w:t>
-      </w:r>
-      <w:r>
-        <w:t xml:space="preserve"> </w:t>
-      </w:r>
-      <w:r>
-        <w:t xml:space="preserve">strong quadratic deviations from constant relative treatment effects</w:t>
-      </w:r>
-      <w:r>
-        <w:t xml:space="preserve"> </w:t>
-      </w:r>
-      <w:r>
-        <w:t xml:space="preserve">(Supplement, Figure S7).</w:t>
+        <w:t xml:space="preserve">In terms of calibration for benefit, the constant effects model outperformed all</w:t>
+      </w:r>
+      <w:r>
+        <w:t xml:space="preserve"> </w:t>
+      </w:r>
+      <w:r>
+        <w:t xml:space="preserve">other models in the scenario with true constant treatment effects, but was</w:t>
+      </w:r>
+      <w:r>
+        <w:t xml:space="preserve"> </w:t>
+      </w:r>
+      <w:r>
+        <w:t xml:space="preserve">miscalibrated for all deviation scenarios (Figure</w:t>
+      </w:r>
+      <w:r>
+        <w:t xml:space="preserve"> </w:t>
+      </w:r>
+      <w:r>
+        <w:t xml:space="preserve">). The</w:t>
+      </w:r>
+      <w:r>
+        <w:t xml:space="preserve"> </w:t>
+      </w:r>
+      <w:r>
+        <w:t xml:space="preserve">linear interaction model showed best or close to best calibration across all</w:t>
+      </w:r>
+      <w:r>
+        <w:t xml:space="preserve"> </w:t>
+      </w:r>
+      <w:r>
+        <w:t xml:space="preserve">scenarios and only showed worse calibration compared to RCS-3 in case of</w:t>
+      </w:r>
+      <w:r>
+        <w:t xml:space="preserve"> </w:t>
+      </w:r>
+      <w:r>
+        <w:t xml:space="preserve">non-monotonic deviations and treatment-related harms (Figure</w:t>
+      </w:r>
+      <w:r>
+        <w:t xml:space="preserve"> </w:t>
+      </w:r>
+      <w:r>
+        <w:t xml:space="preserve">; panel D). The adaptive approach was worse calibrated in</w:t>
+      </w:r>
+      <w:r>
+        <w:t xml:space="preserve"> </w:t>
+      </w:r>
+      <w:r>
+        <w:t xml:space="preserve">scenarios with strong linear and non-monotonic deviations compared to the linear</w:t>
+      </w:r>
+      <w:r>
+        <w:t xml:space="preserve"> </w:t>
+      </w:r>
+      <w:r>
+        <w:t xml:space="preserve">interaction model and RCS-3. When we increased sample size to 17,000 similar</w:t>
+      </w:r>
+      <w:r>
+        <w:t xml:space="preserve"> </w:t>
+      </w:r>
+      <w:r>
+        <w:t xml:space="preserve">conclusions on calibration for benefit could be drawn. As expected, all methods</w:t>
+      </w:r>
+      <w:r>
+        <w:t xml:space="preserve"> </w:t>
+      </w:r>
+      <w:r>
+        <w:t xml:space="preserve">displayed more stable calibration performance due to the larger number of</w:t>
+      </w:r>
+      <w:r>
+        <w:t xml:space="preserve"> </w:t>
+      </w:r>
+      <w:r>
+        <w:t xml:space="preserve">patients (Supplement, Figure S6). When we increased the true prediction AUC to</w:t>
+      </w:r>
+      <w:r>
+        <w:t xml:space="preserve"> </w:t>
+      </w:r>
+      <w:r>
+        <w:t xml:space="preserve">0.85, the linear interaction model was worse calibrated, on average, than RCS-3</w:t>
+      </w:r>
+      <w:r>
+        <w:t xml:space="preserve"> </w:t>
+      </w:r>
+      <w:r>
+        <w:t xml:space="preserve">in the case of strong quadratic deviations from constant relative treatment</w:t>
+      </w:r>
+      <w:r>
+        <w:t xml:space="preserve"> </w:t>
+      </w:r>
+      <w:r>
+        <w:t xml:space="preserve">effects (Supplement, Figure S7).</w:t>
       </w:r>
     </w:p>
     <w:p>
@@ -4208,49 +4361,49 @@
         <w:pStyle w:val="FirstParagraph"/>
       </w:pPr>
       <w:r>
-        <w:t xml:space="preserve">We demonstrate the different methods for individualizing treatment</w:t>
-      </w:r>
-      <w:r>
-        <w:t xml:space="preserve"> </w:t>
-      </w:r>
-      <w:r>
-        <w:t xml:space="preserve">benefits using data from 30,510 patients with an acute</w:t>
-      </w:r>
-      <w:r>
-        <w:t xml:space="preserve"> </w:t>
-      </w:r>
-      <w:r>
-        <w:t xml:space="preserve">myocardial infarction (MI) included in the GUSTO-I trial.</w:t>
-      </w:r>
-      <w:r>
-        <w:t xml:space="preserve"> </w:t>
-      </w:r>
-      <w:r>
-        <w:t xml:space="preserve">10,348 patients were randomized to</w:t>
-      </w:r>
-      <w:r>
-        <w:t xml:space="preserve"> </w:t>
-      </w:r>
-      <w:r>
-        <w:t xml:space="preserve">tissue plasminogen activator (tPA) treatment and</w:t>
-      </w:r>
-      <w:r>
-        <w:t xml:space="preserve"> </w:t>
-      </w:r>
-      <w:r>
-        <w:t xml:space="preserve">20,162 were randomized to</w:t>
-      </w:r>
-      <w:r>
-        <w:t xml:space="preserve"> </w:t>
-      </w:r>
-      <w:r>
-        <w:t xml:space="preserve">streptokinase. The outcome of interest was 30-day mortality, recorded</w:t>
-      </w:r>
-      <w:r>
-        <w:t xml:space="preserve"> </w:t>
-      </w:r>
-      <w:r>
-        <w:t xml:space="preserve">for all patients.</w:t>
+        <w:t xml:space="preserve">We demonstrate the different methods for individualizing treatment benefits</w:t>
+      </w:r>
+      <w:r>
+        <w:t xml:space="preserve"> </w:t>
+      </w:r>
+      <w:r>
+        <w:t xml:space="preserve">using data from 30,510 patients with acute myocardial infarction (MI)</w:t>
+      </w:r>
+      <w:r>
+        <w:t xml:space="preserve"> </w:t>
+      </w:r>
+      <w:r>
+        <w:t xml:space="preserve">included in the GUSTO-I trial.</w:t>
+      </w:r>
+      <w:r>
+        <w:t xml:space="preserve"> </w:t>
+      </w:r>
+      <w:r>
+        <w:t xml:space="preserve">10,348</w:t>
+      </w:r>
+      <w:r>
+        <w:t xml:space="preserve"> </w:t>
+      </w:r>
+      <w:r>
+        <w:t xml:space="preserve">patients were randomized to tissue plasminogen activator (tPA) treatment and</w:t>
+      </w:r>
+      <w:r>
+        <w:t xml:space="preserve"> </w:t>
+      </w:r>
+      <w:r>
+        <w:t xml:space="preserve">20,162</w:t>
+      </w:r>
+      <w:r>
+        <w:t xml:space="preserve"> </w:t>
+      </w:r>
+      <w:r>
+        <w:t xml:space="preserve">were randomized to streptokinase. The outcome of interest was 30-day mortality</w:t>
+      </w:r>
+      <w:r>
+        <w:t xml:space="preserve"> </w:t>
+      </w:r>
+      <w:r>
+        <w:t xml:space="preserve">(total of 2,128 events), recorded for all patients.</w:t>
       </w:r>
     </w:p>
     <w:p>
@@ -4267,49 +4420,43 @@
         <w:t xml:space="preserve">[11,12]</w:t>
       </w:r>
       <w:r>
-        <w:t xml:space="preserve">, we</w:t>
-      </w:r>
-      <w:r>
-        <w:t xml:space="preserve"> </w:t>
-      </w:r>
-      <w:r>
-        <w:t xml:space="preserve">fitted a logistic regression model with 6 baseline covariates,</w:t>
-      </w:r>
-      <w:r>
-        <w:t xml:space="preserve"> </w:t>
-      </w:r>
-      <w:r>
-        <w:t xml:space="preserve">i.e. age, Killip class, systolic blood pressure, heart rate, an</w:t>
-      </w:r>
-      <w:r>
-        <w:t xml:space="preserve"> </w:t>
-      </w:r>
-      <w:r>
-        <w:t xml:space="preserve">indicator of previous MI, and the location of MI, to predict 30-day</w:t>
-      </w:r>
-      <w:r>
-        <w:t xml:space="preserve"> </w:t>
-      </w:r>
-      <w:r>
-        <w:t xml:space="preserve">mortality risk. A constant effect of treatment was included in the</w:t>
-      </w:r>
-      <w:r>
-        <w:t xml:space="preserve"> </w:t>
-      </w:r>
-      <w:r>
-        <w:t xml:space="preserve">model. When deriving risk predictions for individuals we set the</w:t>
-      </w:r>
-      <w:r>
-        <w:t xml:space="preserve"> </w:t>
-      </w:r>
-      <w:r>
-        <w:t xml:space="preserve">treatment indicator to 0. More information on model development can be</w:t>
-      </w:r>
-      <w:r>
-        <w:t xml:space="preserve"> </w:t>
-      </w:r>
-      <w:r>
-        <w:t xml:space="preserve">found in the supplement.</w:t>
+        <w:t xml:space="preserve">, we fitted a</w:t>
+      </w:r>
+      <w:r>
+        <w:t xml:space="preserve"> </w:t>
+      </w:r>
+      <w:r>
+        <w:t xml:space="preserve">logistic regression model with 6 baseline covariates, i.e. age, Killip class,</w:t>
+      </w:r>
+      <w:r>
+        <w:t xml:space="preserve"> </w:t>
+      </w:r>
+      <w:r>
+        <w:t xml:space="preserve">systolic blood pressure, heart rate, an indicator of previous MI, and the</w:t>
+      </w:r>
+      <w:r>
+        <w:t xml:space="preserve"> </w:t>
+      </w:r>
+      <w:r>
+        <w:t xml:space="preserve">location of MI, to predict 30-day mortality risk. A constant effect of treatment</w:t>
+      </w:r>
+      <w:r>
+        <w:t xml:space="preserve"> </w:t>
+      </w:r>
+      <w:r>
+        <w:t xml:space="preserve">was included in the model. When deriving risk predictions for individuals we set</w:t>
+      </w:r>
+      <w:r>
+        <w:t xml:space="preserve"> </w:t>
+      </w:r>
+      <w:r>
+        <w:t xml:space="preserve">the treatment indicator to 0. More information on model development can be found</w:t>
+      </w:r>
+      <w:r>
+        <w:t xml:space="preserve"> </w:t>
+      </w:r>
+      <w:r>
+        <w:t xml:space="preserve">in the supplement.</w:t>
       </w:r>
     </w:p>
     <w:p>
@@ -4317,85 +4464,73 @@
         <w:pStyle w:val="BodyText"/>
       </w:pPr>
       <w:r>
-        <w:t xml:space="preserve">We used the risk linear predictor to fit the proposed methods under</w:t>
-      </w:r>
-      <w:r>
-        <w:t xml:space="preserve"> </w:t>
-      </w:r>
-      <w:r>
-        <w:t xml:space="preserve">study for individualizing absolute benefit predictions. All methods</w:t>
-      </w:r>
-      <w:r>
-        <w:t xml:space="preserve"> </w:t>
-      </w:r>
-      <w:r>
-        <w:t xml:space="preserve">predicted increasing benefits for patients with higher baseline risk</w:t>
-      </w:r>
-      <w:r>
-        <w:t xml:space="preserve"> </w:t>
-      </w:r>
-      <w:r>
-        <w:t xml:space="preserve">predictions, but the fitted patterns were clearly different. The</w:t>
-      </w:r>
-      <w:r>
-        <w:t xml:space="preserve"> </w:t>
-      </w:r>
-      <w:r>
-        <w:t xml:space="preserve">adaptive approach selected the model with RCS smoothing with 4</w:t>
-      </w:r>
-      <w:r>
-        <w:t xml:space="preserve"> </w:t>
-      </w:r>
-      <w:r>
-        <w:t xml:space="preserve">knots. However, for very low baseline risk the decreasing predicted</w:t>
-      </w:r>
-      <w:r>
-        <w:t xml:space="preserve"> </w:t>
-      </w:r>
-      <w:r>
-        <w:t xml:space="preserve">benefit with increasing risk may be somewhat too flexible. The more</w:t>
-      </w:r>
-      <w:r>
-        <w:t xml:space="preserve"> </w:t>
-      </w:r>
-      <w:r>
-        <w:t xml:space="preserve">robust models, the linear interaction model or the model with RCS</w:t>
-      </w:r>
-      <w:r>
-        <w:t xml:space="preserve"> </w:t>
-      </w:r>
-      <w:r>
-        <w:t xml:space="preserve">smoothing (3 knots), gave very similar benefit predictions, followed</w:t>
-      </w:r>
-      <w:r>
-        <w:t xml:space="preserve"> </w:t>
-      </w:r>
-      <w:r>
-        <w:t xml:space="preserve">the evolution of the stratified estimates very closely and may</w:t>
-      </w:r>
-      <w:r>
-        <w:t xml:space="preserve"> </w:t>
-      </w:r>
-      <w:r>
-        <w:t xml:space="preserve">therefore be preferable for use in clinical practice. The linear</w:t>
-      </w:r>
-      <w:r>
-        <w:t xml:space="preserve"> </w:t>
-      </w:r>
-      <w:r>
-        <w:t xml:space="preserve">interaction model had somewhat lower AIC compared to the model with</w:t>
-      </w:r>
-      <w:r>
-        <w:t xml:space="preserve"> </w:t>
-      </w:r>
-      <w:r>
-        <w:t xml:space="preserve">RCS smoothing (3 knots), slightly better cross-validated</w:t>
-      </w:r>
-      <w:r>
-        <w:t xml:space="preserve"> </w:t>
-      </w:r>
-      <w:r>
-        <w:t xml:space="preserve">discrimination (c-for-benefit</w:t>
+        <w:t xml:space="preserve">We used the risk linear predictor to fit the proposed methods under study for</w:t>
+      </w:r>
+      <w:r>
+        <w:t xml:space="preserve"> </w:t>
+      </w:r>
+      <w:r>
+        <w:t xml:space="preserve">individualizing absolute benefit predictions. All methods predicted increasing</w:t>
+      </w:r>
+      <w:r>
+        <w:t xml:space="preserve"> </w:t>
+      </w:r>
+      <w:r>
+        <w:t xml:space="preserve">benefits for patients with higher baseline risk predictions, but the fitted</w:t>
+      </w:r>
+      <w:r>
+        <w:t xml:space="preserve"> </w:t>
+      </w:r>
+      <w:r>
+        <w:t xml:space="preserve">patterns were somewhat different. The adaptive approach selected the model with</w:t>
+      </w:r>
+      <w:r>
+        <w:t xml:space="preserve"> </w:t>
+      </w:r>
+      <w:r>
+        <w:t xml:space="preserve">RCS smoothing with 4 knots. However, for very low baseline risk the decreasing</w:t>
+      </w:r>
+      <w:r>
+        <w:t xml:space="preserve"> </w:t>
+      </w:r>
+      <w:r>
+        <w:t xml:space="preserve">predicted benefit with increasing risk may be somewhat too flexible. The more</w:t>
+      </w:r>
+      <w:r>
+        <w:t xml:space="preserve"> </w:t>
+      </w:r>
+      <w:r>
+        <w:t xml:space="preserve">robust models, such as the linear interaction model and the model with RCS</w:t>
+      </w:r>
+      <w:r>
+        <w:t xml:space="preserve"> </w:t>
+      </w:r>
+      <w:r>
+        <w:t xml:space="preserve">smoothing (3 knots), gave very similar benefit predictions. These models</w:t>
+      </w:r>
+      <w:r>
+        <w:t xml:space="preserve"> </w:t>
+      </w:r>
+      <w:r>
+        <w:t xml:space="preserve">followed the evolution of the stratified estimates very closely and may</w:t>
+      </w:r>
+      <w:r>
+        <w:t xml:space="preserve"> </w:t>
+      </w:r>
+      <w:r>
+        <w:t xml:space="preserve">therefore be preferable for use in clinical practice. The linear interaction</w:t>
+      </w:r>
+      <w:r>
+        <w:t xml:space="preserve"> </w:t>
+      </w:r>
+      <w:r>
+        <w:t xml:space="preserve">model had somewhat lower AIC compared to the model with RCS smoothing (3 knots),</w:t>
+      </w:r>
+      <w:r>
+        <w:t xml:space="preserve"> </w:t>
+      </w:r>
+      <w:r>
+        <w:t xml:space="preserve">slightly better cross-validated discrimination (c-for-benefit</w:t>
       </w:r>
       <w:r>
         <w:t xml:space="preserve"> </w:t>
@@ -4492,79 +4627,67 @@
         <w:pStyle w:val="FirstParagraph"/>
       </w:pPr>
       <w:r>
-        <w:t xml:space="preserve">The linear interaction model and the RCS-3 model both displayed very</w:t>
-      </w:r>
-      <w:r>
-        <w:t xml:space="preserve"> </w:t>
-      </w:r>
-      <w:r>
-        <w:t xml:space="preserve">good performance under many of the considered simulation scenarios, in</w:t>
-      </w:r>
-      <w:r>
-        <w:t xml:space="preserve"> </w:t>
-      </w:r>
-      <w:r>
-        <w:t xml:space="preserve">contrast with the constant relative treatment effect model. The linear</w:t>
-      </w:r>
-      <w:r>
-        <w:t xml:space="preserve"> </w:t>
-      </w:r>
-      <w:r>
-        <w:t xml:space="preserve">interaction model was optimal in cases with smaller sample sizes and</w:t>
-      </w:r>
-      <w:r>
-        <w:t xml:space="preserve"> </w:t>
-      </w:r>
-      <w:r>
-        <w:t xml:space="preserve">moderately performing baseline risk prediction models, that is, it had</w:t>
-      </w:r>
-      <w:r>
-        <w:t xml:space="preserve"> </w:t>
-      </w:r>
-      <w:r>
-        <w:t xml:space="preserve">lower RMSE, was better calibrated for benefit and had better</w:t>
-      </w:r>
-      <w:r>
-        <w:t xml:space="preserve"> </w:t>
-      </w:r>
-      <w:r>
-        <w:t xml:space="preserve">discrimination for benefit, even in scenarios with strong quadratic</w:t>
-      </w:r>
-      <w:r>
-        <w:t xml:space="preserve"> </w:t>
-      </w:r>
-      <w:r>
-        <w:t xml:space="preserve">deviations. In scenarios with true non-monotonic deviations, the</w:t>
-      </w:r>
-      <w:r>
-        <w:t xml:space="preserve"> </w:t>
-      </w:r>
-      <w:r>
-        <w:t xml:space="preserve">linear interaction model was outperformed by RCS-3, especially in the</w:t>
-      </w:r>
-      <w:r>
-        <w:t xml:space="preserve"> </w:t>
-      </w:r>
-      <w:r>
-        <w:t xml:space="preserve">presence of true treatment-related harms. Increasing the sample size</w:t>
-      </w:r>
-      <w:r>
-        <w:t xml:space="preserve"> </w:t>
-      </w:r>
-      <w:r>
-        <w:t xml:space="preserve">or the prediction model’s discriminative ability favored RCS-3,</w:t>
-      </w:r>
-      <w:r>
-        <w:t xml:space="preserve"> </w:t>
-      </w:r>
-      <w:r>
-        <w:t xml:space="preserve">especially in scenarios with non-monotonic deviations and in the</w:t>
-      </w:r>
-      <w:r>
-        <w:t xml:space="preserve"> </w:t>
-      </w:r>
-      <w:r>
-        <w:t xml:space="preserve">presence of treatment-related harms.</w:t>
+        <w:t xml:space="preserve">The linear interaction model and the RCS-3 model both displayed very good</w:t>
+      </w:r>
+      <w:r>
+        <w:t xml:space="preserve"> </w:t>
+      </w:r>
+      <w:r>
+        <w:t xml:space="preserve">performance under many of the considered simulation scenarios, in contrast with</w:t>
+      </w:r>
+      <w:r>
+        <w:t xml:space="preserve"> </w:t>
+      </w:r>
+      <w:r>
+        <w:t xml:space="preserve">the constant relative treatment effect model. The linear interaction model was</w:t>
+      </w:r>
+      <w:r>
+        <w:t xml:space="preserve"> </w:t>
+      </w:r>
+      <w:r>
+        <w:t xml:space="preserve">optimal in cases with smaller sample sizes and moderately performing baseline</w:t>
+      </w:r>
+      <w:r>
+        <w:t xml:space="preserve"> </w:t>
+      </w:r>
+      <w:r>
+        <w:t xml:space="preserve">risk prediction models, that is, it had lower RMSE, was better calibrated for</w:t>
+      </w:r>
+      <w:r>
+        <w:t xml:space="preserve"> </w:t>
+      </w:r>
+      <w:r>
+        <w:t xml:space="preserve">benefit and had better discrimination for benefit, even in scenarios with strong</w:t>
+      </w:r>
+      <w:r>
+        <w:t xml:space="preserve"> </w:t>
+      </w:r>
+      <w:r>
+        <w:t xml:space="preserve">quadratic deviations. In scenarios with true non-monotonic deviations, the</w:t>
+      </w:r>
+      <w:r>
+        <w:t xml:space="preserve"> </w:t>
+      </w:r>
+      <w:r>
+        <w:t xml:space="preserve">linear interaction model was outperformed by RCS-3, especially in the presence</w:t>
+      </w:r>
+      <w:r>
+        <w:t xml:space="preserve"> </w:t>
+      </w:r>
+      <w:r>
+        <w:t xml:space="preserve">of true treatment-related harms. Increasing the sample size or the prediction</w:t>
+      </w:r>
+      <w:r>
+        <w:t xml:space="preserve"> </w:t>
+      </w:r>
+      <w:r>
+        <w:t xml:space="preserve">model’s discriminative ability favored RCS-3, especially in scenarios with</w:t>
+      </w:r>
+      <w:r>
+        <w:t xml:space="preserve"> </w:t>
+      </w:r>
+      <w:r>
+        <w:t xml:space="preserve">non-monotonic deviations and in the presence of treatment-related harms.</w:t>
       </w:r>
     </w:p>
     <w:p>
@@ -4572,55 +4695,55 @@
         <w:pStyle w:val="BodyText"/>
       </w:pPr>
       <w:r>
-        <w:t xml:space="preserve">RCS-4 and RCS-5 proved to be too flexible in all considered scenarios,</w:t>
-      </w:r>
-      <w:r>
-        <w:t xml:space="preserve"> </w:t>
-      </w:r>
-      <w:r>
-        <w:t xml:space="preserve">as indicated by higher RMSE, increased variability of discrimination</w:t>
-      </w:r>
-      <w:r>
-        <w:t xml:space="preserve"> </w:t>
-      </w:r>
-      <w:r>
-        <w:t xml:space="preserve">for benefit and worse calibration of benefit predictions. Even with</w:t>
-      </w:r>
-      <w:r>
-        <w:t xml:space="preserve"> </w:t>
-      </w:r>
-      <w:r>
-        <w:t xml:space="preserve">larger sample sizes and strong quadratic or non-monotonic deviations</w:t>
-      </w:r>
-      <w:r>
-        <w:t xml:space="preserve"> </w:t>
-      </w:r>
-      <w:r>
-        <w:t xml:space="preserve">from the base case scenario of constant relative treatment effects,</w:t>
-      </w:r>
-      <w:r>
-        <w:t xml:space="preserve"> </w:t>
-      </w:r>
-      <w:r>
-        <w:t xml:space="preserve">these more flexible restricted cubic splines did not outperform the</w:t>
-      </w:r>
-      <w:r>
-        <w:t xml:space="preserve"> </w:t>
-      </w:r>
-      <w:r>
-        <w:t xml:space="preserve">simpler RCS-3 These approaches may only be helpful if we expect more</w:t>
-      </w:r>
-      <w:r>
-        <w:t xml:space="preserve"> </w:t>
-      </w:r>
-      <w:r>
-        <w:t xml:space="preserve">extreme patterns of heterogeneous treatment effects compared to the</w:t>
-      </w:r>
-      <w:r>
-        <w:t xml:space="preserve"> </w:t>
-      </w:r>
-      <w:r>
-        <w:t xml:space="preserve">quadratic deviations considered here.</w:t>
+        <w:t xml:space="preserve">RCS-4 and RCS-5 proved to be too flexible in all considered scenarios, as</w:t>
+      </w:r>
+      <w:r>
+        <w:t xml:space="preserve"> </w:t>
+      </w:r>
+      <w:r>
+        <w:t xml:space="preserve">indicated by higher RMSE, increased variability of discrimination for benefit</w:t>
+      </w:r>
+      <w:r>
+        <w:t xml:space="preserve"> </w:t>
+      </w:r>
+      <w:r>
+        <w:t xml:space="preserve">and worse calibration of benefit predictions. Even with larger sample sizes and</w:t>
+      </w:r>
+      <w:r>
+        <w:t xml:space="preserve"> </w:t>
+      </w:r>
+      <w:r>
+        <w:t xml:space="preserve">strong quadratic or non-monotonic deviations from the base case scenario of</w:t>
+      </w:r>
+      <w:r>
+        <w:t xml:space="preserve"> </w:t>
+      </w:r>
+      <w:r>
+        <w:t xml:space="preserve">constant relative treatment effects, these more flexible restricted cubic</w:t>
+      </w:r>
+      <w:r>
+        <w:t xml:space="preserve"> </w:t>
+      </w:r>
+      <w:r>
+        <w:t xml:space="preserve">splines did not outperform the simpler RCS-3 These approaches may only be</w:t>
+      </w:r>
+      <w:r>
+        <w:t xml:space="preserve"> </w:t>
+      </w:r>
+      <w:r>
+        <w:t xml:space="preserve">helpful if we expect more extreme patterns of heterogeneous treatment effects</w:t>
+      </w:r>
+      <w:r>
+        <w:t xml:space="preserve"> </w:t>
+      </w:r>
+      <w:r>
+        <w:t xml:space="preserve">compared to the quadratic deviations considered here. Considering interactions</w:t>
+      </w:r>
+      <w:r>
+        <w:t xml:space="preserve"> </w:t>
+      </w:r>
+      <w:r>
+        <w:t xml:space="preserve">in RCS-3 models as the most complex approach often may be reasonable.</w:t>
       </w:r>
     </w:p>
     <w:p>
@@ -4628,61 +4751,43 @@
         <w:pStyle w:val="BodyText"/>
       </w:pPr>
       <w:r>
-        <w:t xml:space="preserve">The constant treatment effect model, despite having adequate</w:t>
-      </w:r>
-      <w:r>
-        <w:t xml:space="preserve"> </w:t>
-      </w:r>
-      <w:r>
-        <w:t xml:space="preserve">performance in the presence of weak treatment effect heterogeneity on</w:t>
-      </w:r>
-      <w:r>
-        <w:t xml:space="preserve"> </w:t>
-      </w:r>
-      <w:r>
-        <w:t xml:space="preserve">the relative scale, quickly broke down with stronger deviations from</w:t>
-      </w:r>
-      <w:r>
-        <w:t xml:space="preserve"> </w:t>
-      </w:r>
-      <w:r>
-        <w:t xml:space="preserve">constant relative treatment effects. In these cases, the stratified</w:t>
-      </w:r>
-      <w:r>
-        <w:t xml:space="preserve"> </w:t>
-      </w:r>
-      <w:r>
-        <w:t xml:space="preserve">approach generally had lower error rates compared to the constant</w:t>
-      </w:r>
-      <w:r>
-        <w:t xml:space="preserve"> </w:t>
-      </w:r>
-      <w:r>
-        <w:t xml:space="preserve">treatment effect model. Stepwise treatment benefit estimates are very</w:t>
-      </w:r>
-      <w:r>
-        <w:t xml:space="preserve"> </w:t>
-      </w:r>
-      <w:r>
-        <w:t xml:space="preserve">useful for demonstrating treatment effect heterogeneity–because</w:t>
-      </w:r>
-      <w:r>
-        <w:t xml:space="preserve"> </w:t>
-      </w:r>
-      <w:r>
-        <w:t xml:space="preserve">estimating treatment effect requires groups of patients rather than</w:t>
-      </w:r>
-      <w:r>
-        <w:t xml:space="preserve"> </w:t>
-      </w:r>
-      <w:r>
-        <w:t xml:space="preserve">individual patients–but are not helpful for making individualized</w:t>
-      </w:r>
-      <w:r>
-        <w:t xml:space="preserve"> </w:t>
-      </w:r>
-      <w:r>
-        <w:t xml:space="preserve">absolute benefit predictions.</w:t>
+        <w:t xml:space="preserve">The constant treatment effect model, despite having adequate performance in the</w:t>
+      </w:r>
+      <w:r>
+        <w:t xml:space="preserve"> </w:t>
+      </w:r>
+      <w:r>
+        <w:t xml:space="preserve">presence of weak treatment effect heterogeneity on the relative scale, quickly</w:t>
+      </w:r>
+      <w:r>
+        <w:t xml:space="preserve"> </w:t>
+      </w:r>
+      <w:r>
+        <w:t xml:space="preserve">broke down with stronger deviations from constant relative treatment effects. In</w:t>
+      </w:r>
+      <w:r>
+        <w:t xml:space="preserve"> </w:t>
+      </w:r>
+      <w:r>
+        <w:t xml:space="preserve">these cases, the stratified approach generally had lower error rates compared to</w:t>
+      </w:r>
+      <w:r>
+        <w:t xml:space="preserve"> </w:t>
+      </w:r>
+      <w:r>
+        <w:t xml:space="preserve">the constant treatment effect model. Such stepwise treatment benefit estimates</w:t>
+      </w:r>
+      <w:r>
+        <w:t xml:space="preserve"> </w:t>
+      </w:r>
+      <w:r>
+        <w:t xml:space="preserve">are useful for visually demonstrating treatment effect heterogeneity but may be</w:t>
+      </w:r>
+      <w:r>
+        <w:t xml:space="preserve"> </w:t>
+      </w:r>
+      <w:r>
+        <w:t xml:space="preserve">considered insufficient for making individualized benefit predictions.</w:t>
       </w:r>
     </w:p>
     <w:p>
@@ -4690,61 +4795,61 @@
         <w:pStyle w:val="BodyText"/>
       </w:pPr>
       <w:r>
-        <w:t xml:space="preserve">Increasing the discriminative ability of the risk model–by increasing</w:t>
-      </w:r>
-      <w:r>
-        <w:t xml:space="preserve"> </w:t>
-      </w:r>
-      <w:r>
-        <w:t xml:space="preserve">the predictor coefficients of the true risk model–reduced RMSE for all</w:t>
-      </w:r>
-      <w:r>
-        <w:t xml:space="preserve"> </w:t>
-      </w:r>
-      <w:r>
-        <w:t xml:space="preserve">methods. This increase in discriminative ability translates in higher</w:t>
-      </w:r>
-      <w:r>
-        <w:t xml:space="preserve"> </w:t>
-      </w:r>
-      <w:r>
-        <w:t xml:space="preserve">variability of predicted risks, which, in turn, allows the considered</w:t>
-      </w:r>
-      <w:r>
-        <w:t xml:space="preserve"> </w:t>
-      </w:r>
-      <w:r>
-        <w:t xml:space="preserve">methods to better capture absolute treatment benefits. As a</w:t>
-      </w:r>
-      <w:r>
-        <w:t xml:space="preserve"> </w:t>
-      </w:r>
-      <w:r>
-        <w:t xml:space="preserve">consequence, the increase in discriminative ability of the risk model</w:t>
-      </w:r>
-      <w:r>
-        <w:t xml:space="preserve"> </w:t>
-      </w:r>
-      <w:r>
-        <w:t xml:space="preserve">also led to higher values of c-for-benefit. Even though risk model</w:t>
-      </w:r>
-      <w:r>
-        <w:t xml:space="preserve"> </w:t>
-      </w:r>
-      <w:r>
-        <w:t xml:space="preserve">performance is very important for the ability of risk-based methods to</w:t>
-      </w:r>
-      <w:r>
-        <w:t xml:space="preserve"> </w:t>
-      </w:r>
-      <w:r>
-        <w:t xml:space="preserve">predict treatment benefit, prediction model development was outside</w:t>
-      </w:r>
-      <w:r>
-        <w:t xml:space="preserve"> </w:t>
-      </w:r>
-      <w:r>
-        <w:t xml:space="preserve">the scope of this work and has already been studied extensively</w:t>
+        <w:t xml:space="preserve">Increasing the discriminative ability of the risk model–by increasing the</w:t>
+      </w:r>
+      <w:r>
+        <w:t xml:space="preserve"> </w:t>
+      </w:r>
+      <w:r>
+        <w:t xml:space="preserve">predictor coefficients of the true risk model–reduced RMSE for all methods. This</w:t>
+      </w:r>
+      <w:r>
+        <w:t xml:space="preserve"> </w:t>
+      </w:r>
+      <w:r>
+        <w:t xml:space="preserve">increase in discriminative ability translates in higher variability of predicted</w:t>
+      </w:r>
+      <w:r>
+        <w:t xml:space="preserve"> </w:t>
+      </w:r>
+      <w:r>
+        <w:t xml:space="preserve">risks, which, in turn, allows the considered methods to better capture absolute</w:t>
+      </w:r>
+      <w:r>
+        <w:t xml:space="preserve"> </w:t>
+      </w:r>
+      <w:r>
+        <w:t xml:space="preserve">treatment benefits. As a consequence, the increase in discriminative ability of</w:t>
+      </w:r>
+      <w:r>
+        <w:t xml:space="preserve"> </w:t>
+      </w:r>
+      <w:r>
+        <w:t xml:space="preserve">the risk model also led to higher discrimination between those with low or high</w:t>
+      </w:r>
+      <w:r>
+        <w:t xml:space="preserve"> </w:t>
+      </w:r>
+      <w:r>
+        <w:t xml:space="preserve">benefit (as reflected in values of c-for-benefit). Even though risk model</w:t>
+      </w:r>
+      <w:r>
+        <w:t xml:space="preserve"> </w:t>
+      </w:r>
+      <w:r>
+        <w:t xml:space="preserve">performance is very important for the ability of risk-based methods to predict</w:t>
+      </w:r>
+      <w:r>
+        <w:t xml:space="preserve"> </w:t>
+      </w:r>
+      <w:r>
+        <w:t xml:space="preserve">treatment benefit, prediction model development was outside the scope of this</w:t>
+      </w:r>
+      <w:r>
+        <w:t xml:space="preserve"> </w:t>
+      </w:r>
+      <w:r>
+        <w:t xml:space="preserve">work and has already been studied extensively</w:t>
       </w:r>
       <w:r>
         <w:t xml:space="preserve"> </w:t>
@@ -4761,13 +4866,13 @@
         <w:pStyle w:val="BodyText"/>
       </w:pPr>
       <w:r>
-        <w:t xml:space="preserve">The adaptive approach had adequate performance, following closely on</w:t>
-      </w:r>
-      <w:r>
-        <w:t xml:space="preserve"> </w:t>
-      </w:r>
-      <w:r>
-        <w:t xml:space="preserve">average the performance of the</w:t>
+        <w:t xml:space="preserve">The adaptive approach had adequate performance, following closely on average the</w:t>
+      </w:r>
+      <w:r>
+        <w:t xml:space="preserve"> </w:t>
+      </w:r>
+      <w:r>
+        <w:t xml:space="preserve">performance of the</w:t>
       </w:r>
       <w:r>
         <w:t xml:space="preserve"> </w:t>
@@ -4785,67 +4890,49 @@
         <w:t xml:space="preserve"> </w:t>
       </w:r>
       <w:r>
-        <w:t xml:space="preserve">model in most</w:t>
-      </w:r>
-      <w:r>
-        <w:t xml:space="preserve"> </w:t>
-      </w:r>
-      <w:r>
-        <w:t xml:space="preserve">scenarios. However, with smaller sample sizes it tended to</w:t>
-      </w:r>
-      <w:r>
-        <w:t xml:space="preserve"> </w:t>
-      </w:r>
-      <w:r>
-        <w:t xml:space="preserve">“</w:t>
-      </w:r>
-      <w:r>
-        <w:t xml:space="preserve">miss</w:t>
-      </w:r>
-      <w:r>
-        <w:t xml:space="preserve">”</w:t>
-      </w:r>
-      <w:r>
-        <w:t xml:space="preserve"> </w:t>
-      </w:r>
-      <w:r>
-        <w:t xml:space="preserve">the</w:t>
-      </w:r>
-      <w:r>
-        <w:t xml:space="preserve"> </w:t>
-      </w:r>
-      <w:r>
-        <w:t xml:space="preserve">treatment-risk interactions and selected simpler models (Supplementary</w:t>
-      </w:r>
-      <w:r>
-        <w:t xml:space="preserve"> </w:t>
-      </w:r>
-      <w:r>
-        <w:t xml:space="preserve">Table S7). This resulted in increased RMSE variability in these</w:t>
-      </w:r>
-      <w:r>
-        <w:t xml:space="preserve"> </w:t>
-      </w:r>
-      <w:r>
-        <w:t xml:space="preserve">scenarios, especially in the case of true strong linear or</w:t>
-      </w:r>
-      <w:r>
-        <w:t xml:space="preserve"> </w:t>
-      </w:r>
-      <w:r>
-        <w:t xml:space="preserve">non-monotonic deviations from the base case scenario. Therefore, in</w:t>
-      </w:r>
-      <w:r>
-        <w:t xml:space="preserve"> </w:t>
-      </w:r>
-      <w:r>
-        <w:t xml:space="preserve">the case of smaller sample sizes the simpler linear interaction model</w:t>
-      </w:r>
-      <w:r>
-        <w:t xml:space="preserve"> </w:t>
-      </w:r>
-      <w:r>
-        <w:t xml:space="preserve">is a safer choice for predicting absolute benefits.</w:t>
+        <w:t xml:space="preserve">model in most scenarios. With smaller sample sizes it</w:t>
+      </w:r>
+      <w:r>
+        <w:t xml:space="preserve"> </w:t>
+      </w:r>
+      <w:r>
+        <w:t xml:space="preserve">tended to miss the treatment-risk interactions and selected simpler models</w:t>
+      </w:r>
+      <w:r>
+        <w:t xml:space="preserve"> </w:t>
+      </w:r>
+      <w:r>
+        <w:t xml:space="preserve">(Supplementary Table S7). This conservative behavior resulted in increased RMSE</w:t>
+      </w:r>
+      <w:r>
+        <w:t xml:space="preserve"> </w:t>
+      </w:r>
+      <w:r>
+        <w:t xml:space="preserve">variability in these scenarios, especially in the case of true strong linear or</w:t>
+      </w:r>
+      <w:r>
+        <w:t xml:space="preserve"> </w:t>
+      </w:r>
+      <w:r>
+        <w:t xml:space="preserve">non-monotonic deviations from the base case scenario. Therefore, in the case of</w:t>
+      </w:r>
+      <w:r>
+        <w:t xml:space="preserve"> </w:t>
+      </w:r>
+      <w:r>
+        <w:t xml:space="preserve">smaller sample sizes the simpler linear interaction model may be a safer choice</w:t>
+      </w:r>
+      <w:r>
+        <w:t xml:space="preserve"> </w:t>
+      </w:r>
+      <w:r>
+        <w:t xml:space="preserve">for predicting absolute benefits, if a non-constant treatment effect is</w:t>
+      </w:r>
+      <w:r>
+        <w:t xml:space="preserve"> </w:t>
+      </w:r>
+      <w:r>
+        <w:t xml:space="preserve">suspected.</w:t>
       </w:r>
     </w:p>
     <w:p>
@@ -4853,61 +4940,55 @@
         <w:pStyle w:val="BodyText"/>
       </w:pPr>
       <w:r>
-        <w:t xml:space="preserve">Risk-based approaches to predictive HTE estimate treatment benefit as</w:t>
-      </w:r>
-      <w:r>
-        <w:t xml:space="preserve"> </w:t>
-      </w:r>
-      <w:r>
-        <w:t xml:space="preserve">a function of baseline risk. A limitation of our study is that we</w:t>
-      </w:r>
-      <w:r>
-        <w:t xml:space="preserve"> </w:t>
-      </w:r>
-      <w:r>
-        <w:t xml:space="preserve">assumed treatment benefit to be a function of baseline risk in the</w:t>
-      </w:r>
-      <w:r>
-        <w:t xml:space="preserve"> </w:t>
-      </w:r>
-      <w:r>
-        <w:t xml:space="preserve">majority of the simulation scenarios. We attempted to address that by</w:t>
-      </w:r>
-      <w:r>
-        <w:t xml:space="preserve"> </w:t>
-      </w:r>
-      <w:r>
-        <w:t xml:space="preserve">introducing constant moderate and strong treatment-related harms,</w:t>
-      </w:r>
-      <w:r>
-        <w:t xml:space="preserve"> </w:t>
-      </w:r>
-      <w:r>
-        <w:t xml:space="preserve">applied on the absolute scale. Also, we considered a small number of</w:t>
-      </w:r>
-      <w:r>
-        <w:t xml:space="preserve"> </w:t>
-      </w:r>
-      <w:r>
-        <w:t xml:space="preserve">scenarios with true treatment-covariate interactions, in which our</w:t>
-      </w:r>
-      <w:r>
-        <w:t xml:space="preserve"> </w:t>
-      </w:r>
-      <w:r>
-        <w:t xml:space="preserve">main conclusions remained the same (Supplement, XX). Future simulation</w:t>
-      </w:r>
-      <w:r>
-        <w:t xml:space="preserve"> </w:t>
-      </w:r>
-      <w:r>
-        <w:t xml:space="preserve">studies could explore the effect of more extensive deviations from</w:t>
-      </w:r>
-      <w:r>
-        <w:t xml:space="preserve"> </w:t>
-      </w:r>
-      <w:r>
-        <w:t xml:space="preserve">risk-based treatment effects.</w:t>
+        <w:t xml:space="preserve">Risk-based approaches to predictive HTE estimate treatment benefit as a function</w:t>
+      </w:r>
+      <w:r>
+        <w:t xml:space="preserve"> </w:t>
+      </w:r>
+      <w:r>
+        <w:t xml:space="preserve">of baseline risk. A limitation of our study is that we assumed treatment benefit</w:t>
+      </w:r>
+      <w:r>
+        <w:t xml:space="preserve"> </w:t>
+      </w:r>
+      <w:r>
+        <w:t xml:space="preserve">to be a function of baseline risk in the majority of the simulation</w:t>
+      </w:r>
+      <w:r>
+        <w:t xml:space="preserve"> </w:t>
+      </w:r>
+      <w:r>
+        <w:t xml:space="preserve">scenarios. We also considered constant moderate and strong treatment-related</w:t>
+      </w:r>
+      <w:r>
+        <w:t xml:space="preserve"> </w:t>
+      </w:r>
+      <w:r>
+        <w:t xml:space="preserve">harms, applied on the absolute scale to expand the range of scenarios in line</w:t>
+      </w:r>
+      <w:r>
+        <w:t xml:space="preserve"> </w:t>
+      </w:r>
+      <w:r>
+        <w:t xml:space="preserve">with previous work (REF!!). Also, we considered a small number of scenarios with</w:t>
+      </w:r>
+      <w:r>
+        <w:t xml:space="preserve"> </w:t>
+      </w:r>
+      <w:r>
+        <w:t xml:space="preserve">true treatment-covariate interactions, in which our main conclusions remained</w:t>
+      </w:r>
+      <w:r>
+        <w:t xml:space="preserve"> </w:t>
+      </w:r>
+      <w:r>
+        <w:t xml:space="preserve">the same (Supplement, XX). Future simulation studies could explore the effect of</w:t>
+      </w:r>
+      <w:r>
+        <w:t xml:space="preserve"> </w:t>
+      </w:r>
+      <w:r>
+        <w:t xml:space="preserve">more extensive deviations from risk-based treatment effects.</w:t>
       </w:r>
     </w:p>
     <w:p>
@@ -4915,43 +4996,37 @@
         <w:pStyle w:val="BodyText"/>
       </w:pPr>
       <w:r>
-        <w:t xml:space="preserve">Recent years have seen an increased interest in predictive HTE</w:t>
-      </w:r>
-      <w:r>
-        <w:t xml:space="preserve"> </w:t>
-      </w:r>
-      <w:r>
-        <w:t xml:space="preserve">approaches focusing on individualized benefit predictions. In our</w:t>
-      </w:r>
-      <w:r>
-        <w:t xml:space="preserve"> </w:t>
-      </w:r>
-      <w:r>
-        <w:t xml:space="preserve">simulations we only focused on risk-based methods, using baseline risk</w:t>
-      </w:r>
-      <w:r>
-        <w:t xml:space="preserve"> </w:t>
-      </w:r>
-      <w:r>
-        <w:t xml:space="preserve">as a reference in a two-stage approach to individualizing benefit</w:t>
-      </w:r>
-      <w:r>
-        <w:t xml:space="preserve"> </w:t>
-      </w:r>
-      <w:r>
-        <w:t xml:space="preserve">predictions. However, there is a plethora of different methods,</w:t>
-      </w:r>
-      <w:r>
-        <w:t xml:space="preserve"> </w:t>
-      </w:r>
-      <w:r>
-        <w:t xml:space="preserve">ranging from treatment effect modeling to tree-based approaches</w:t>
-      </w:r>
-      <w:r>
-        <w:t xml:space="preserve"> </w:t>
-      </w:r>
-      <w:r>
-        <w:t xml:space="preserve">available in more recent literature</w:t>
+        <w:t xml:space="preserve">Recent years have seen an increased interest in predictive HTE approaches</w:t>
+      </w:r>
+      <w:r>
+        <w:t xml:space="preserve"> </w:t>
+      </w:r>
+      <w:r>
+        <w:t xml:space="preserve">focusing on individualized benefit predictions. In our simulations we only</w:t>
+      </w:r>
+      <w:r>
+        <w:t xml:space="preserve"> </w:t>
+      </w:r>
+      <w:r>
+        <w:t xml:space="preserve">focused on risk-based methods, using baseline risk as a reference in a two-stage</w:t>
+      </w:r>
+      <w:r>
+        <w:t xml:space="preserve"> </w:t>
+      </w:r>
+      <w:r>
+        <w:t xml:space="preserve">approach to individualizing benefit predictions. However, there is a plethora of</w:t>
+      </w:r>
+      <w:r>
+        <w:t xml:space="preserve"> </w:t>
+      </w:r>
+      <w:r>
+        <w:t xml:space="preserve">different methods, ranging from treatment effect modeling to tree-based</w:t>
+      </w:r>
+      <w:r>
+        <w:t xml:space="preserve"> </w:t>
+      </w:r>
+      <w:r>
+        <w:t xml:space="preserve">approaches available in more recent literature</w:t>
       </w:r>
       <w:r>
         <w:t xml:space="preserve"> </w:t>
@@ -4966,13 +5041,13 @@
         <w:t xml:space="preserve"> </w:t>
       </w:r>
       <w:r>
-        <w:t xml:space="preserve">Simulations are also needed to assess relative performance and define</w:t>
-      </w:r>
-      <w:r>
-        <w:t xml:space="preserve"> </w:t>
-      </w:r>
-      <w:r>
-        <w:t xml:space="preserve">the settings where these break down or outperform each other.</w:t>
+        <w:t xml:space="preserve">Simulations are also needed to assess relative performance and define the</w:t>
+      </w:r>
+      <w:r>
+        <w:t xml:space="preserve"> </w:t>
+      </w:r>
+      <w:r>
+        <w:t xml:space="preserve">settings where these break down or outperform each other.</w:t>
       </w:r>
     </w:p>
     <w:p>
@@ -4980,43 +5055,43 @@
         <w:pStyle w:val="BodyText"/>
       </w:pPr>
       <w:r>
-        <w:t xml:space="preserve">In conclusion, the linear interaction approach is a viable option with</w:t>
-      </w:r>
-      <w:r>
-        <w:t xml:space="preserve"> </w:t>
-      </w:r>
-      <w:r>
-        <w:t xml:space="preserve">smaller sample sizes and/or moderately performing risk prediction</w:t>
-      </w:r>
-      <w:r>
-        <w:t xml:space="preserve"> </w:t>
-      </w:r>
-      <w:r>
-        <w:t xml:space="preserve">modelsRCS-3 is a better option when non-monotonic deviations from a</w:t>
-      </w:r>
-      <w:r>
-        <w:t xml:space="preserve"> </w:t>
-      </w:r>
-      <w:r>
-        <w:t xml:space="preserve">constant relative treatment effect and/or substantial</w:t>
-      </w:r>
-      <w:r>
-        <w:t xml:space="preserve"> </w:t>
-      </w:r>
-      <w:r>
-        <w:t xml:space="preserve">treatment-related harms are anticipated. With larger sample size, an</w:t>
-      </w:r>
-      <w:r>
-        <w:t xml:space="preserve"> </w:t>
-      </w:r>
-      <w:r>
-        <w:t xml:space="preserve">adaptive approach – selecting the method with optimal AIC – can also</w:t>
-      </w:r>
-      <w:r>
-        <w:t xml:space="preserve"> </w:t>
-      </w:r>
-      <w:r>
-        <w:t xml:space="preserve">be considered as an automated alternative.</w:t>
+        <w:t xml:space="preserve">In conclusion, the linear interaction approach is a viable option with smaller</w:t>
+      </w:r>
+      <w:r>
+        <w:t xml:space="preserve"> </w:t>
+      </w:r>
+      <w:r>
+        <w:t xml:space="preserve">sample sizes and/or moderately performing risk prediction models if we consider</w:t>
+      </w:r>
+      <w:r>
+        <w:t xml:space="preserve"> </w:t>
+      </w:r>
+      <w:r>
+        <w:t xml:space="preserve">a non-constant relative treatment effect plausible. RCS-3 is a better option</w:t>
+      </w:r>
+      <w:r>
+        <w:t xml:space="preserve"> </w:t>
+      </w:r>
+      <w:r>
+        <w:t xml:space="preserve">when non-monotonic deviations from a constant relative treatment effect and/or</w:t>
+      </w:r>
+      <w:r>
+        <w:t xml:space="preserve"> </w:t>
+      </w:r>
+      <w:r>
+        <w:t xml:space="preserve">substantial treatment-related harms are anticipated. With larger sample size, an</w:t>
+      </w:r>
+      <w:r>
+        <w:t xml:space="preserve"> </w:t>
+      </w:r>
+      <w:r>
+        <w:t xml:space="preserve">adaptive approach – selecting the method with optimal AIC – can also be</w:t>
+      </w:r>
+      <w:r>
+        <w:t xml:space="preserve"> </w:t>
+      </w:r>
+      <w:r>
+        <w:t xml:space="preserve">considered as an automated alternative.</w:t>
       </w:r>
     </w:p>
     <w:p>

</xml_diff>

<commit_message>
working on updates following co-authors' comments
</commit_message>
<xml_diff>
--- a/submission/manuscript.docx
+++ b/submission/manuscript.docx
@@ -2630,25 +2630,46 @@
         <w:t xml:space="preserve"> </w:t>
       </w:r>
       <w:r>
-        <w:t xml:space="preserve">a prediction model internally, using logistic regression including main effects</w:t>
-      </w:r>
-      <w:r>
-        <w:t xml:space="preserve"> </w:t>
-      </w:r>
-      <w:r>
-        <w:t xml:space="preserve">for all baseline covariates and treatment assignment. Risk predictions for</w:t>
-      </w:r>
-      <w:r>
-        <w:t xml:space="preserve"> </w:t>
-      </w:r>
-      <w:r>
-        <w:t xml:space="preserve">individual patients were based on treatment assignment to the control arm, that</w:t>
-      </w:r>
-      <w:r>
-        <w:t xml:space="preserve"> </w:t>
-      </w:r>
-      <w:r>
-        <w:t xml:space="preserve">is setting treatment assignment to 0.</w:t>
+        <w:t xml:space="preserve">a prediction model internally on the entire population, using a logistic</w:t>
+      </w:r>
+      <w:r>
+        <w:t xml:space="preserve"> </w:t>
+      </w:r>
+      <w:r>
+        <w:t xml:space="preserve">regression model with main effects for all baseline covariates and treatment</w:t>
+      </w:r>
+      <w:r>
+        <w:t xml:space="preserve"> </w:t>
+      </w:r>
+      <w:r>
+        <w:t xml:space="preserve">assignment. Risk predictions for individual patients were derived by setting</w:t>
+      </w:r>
+      <w:r>
+        <w:t xml:space="preserve"> </w:t>
+      </w:r>
+      <w:r>
+        <w:t xml:space="preserve">treatment assignment to 0. Another common approach is to derive the prediction</w:t>
+      </w:r>
+      <w:r>
+        <w:t xml:space="preserve"> </w:t>
+      </w:r>
+      <w:r>
+        <w:t xml:space="preserve">model solely on the control patients, however this approach has been shown to</w:t>
+      </w:r>
+      <w:r>
+        <w:t xml:space="preserve"> </w:t>
+      </w:r>
+      <w:r>
+        <w:t xml:space="preserve">lead to biased benefit predictions</w:t>
+      </w:r>
+      <w:r>
+        <w:t xml:space="preserve"> </w:t>
+      </w:r>
+      <w:r>
+        <w:t xml:space="preserve">[5,8,9]</w:t>
+      </w:r>
+      <w:r>
+        <w:t xml:space="preserve">.</w:t>
       </w:r>
     </w:p>
     <w:p>
@@ -3066,7 +3087,7 @@
         <w:t xml:space="preserve"> </w:t>
       </w:r>
       <w:r>
-        <w:t xml:space="preserve">[8]</w:t>
+        <w:t xml:space="preserve">[10]</w:t>
       </w:r>
       <w:r>
         <w:t xml:space="preserve">. We considered</w:t>
@@ -3089,37 +3110,58 @@
         <w:pStyle w:val="BodyText"/>
       </w:pPr>
       <w:r>
-        <w:t xml:space="preserve">Finally, we considered an adaptive approach using Akaike’s Information Criterion</w:t>
-      </w:r>
-      <w:r>
-        <w:t xml:space="preserve"> </w:t>
-      </w:r>
-      <w:r>
-        <w:t xml:space="preserve">(AIC) for model selection. The candidate models were: a constant treatment</w:t>
-      </w:r>
-      <w:r>
-        <w:t xml:space="preserve"> </w:t>
-      </w:r>
-      <w:r>
-        <w:t xml:space="preserve">effect model, a model with a linear interaction with treatment and RCS models</w:t>
-      </w:r>
-      <w:r>
-        <w:t xml:space="preserve"> </w:t>
-      </w:r>
-      <w:r>
-        <w:t xml:space="preserve">with 3, 4 and 5 knots. The extra degrees of freedom were 1 (linear interaction),</w:t>
-      </w:r>
-      <w:r>
-        <w:t xml:space="preserve"> </w:t>
-      </w:r>
-      <w:r>
-        <w:t xml:space="preserve">2, 3 and 4 (RCS models) for these increasingly complex interactions with the</w:t>
-      </w:r>
-      <w:r>
-        <w:t xml:space="preserve"> </w:t>
-      </w:r>
-      <w:r>
-        <w:t xml:space="preserve">treatment effect.</w:t>
+        <w:t xml:space="preserve">Finally, we considered an</w:t>
+      </w:r>
+      <w:r>
+        <w:t xml:space="preserve"> </w:t>
+      </w:r>
+      <w:r>
+        <w:rPr>
+          <w:i/>
+        </w:rPr>
+        <w:t xml:space="preserve">adaptive approach</w:t>
+      </w:r>
+      <w:r>
+        <w:t xml:space="preserve"> </w:t>
+      </w:r>
+      <w:r>
+        <w:t xml:space="preserve">using Akaike’s Information</w:t>
+      </w:r>
+      <w:r>
+        <w:t xml:space="preserve"> </w:t>
+      </w:r>
+      <w:r>
+        <w:t xml:space="preserve">Criterion (AIC) for model selection. More specifically, for the adaptive</w:t>
+      </w:r>
+      <w:r>
+        <w:t xml:space="preserve"> </w:t>
+      </w:r>
+      <w:r>
+        <w:t xml:space="preserve">approach we ranked the constant relative treatment effect model, the linear</w:t>
+      </w:r>
+      <w:r>
+        <w:t xml:space="preserve"> </w:t>
+      </w:r>
+      <w:r>
+        <w:t xml:space="preserve">interaction model, and the RCS models with 3, 4, and 5 knots based on their AIC</w:t>
+      </w:r>
+      <w:r>
+        <w:t xml:space="preserve"> </w:t>
+      </w:r>
+      <w:r>
+        <w:t xml:space="preserve">and selected the one with the lowest value. The extra degrees of freedom were 1</w:t>
+      </w:r>
+      <w:r>
+        <w:t xml:space="preserve"> </w:t>
+      </w:r>
+      <w:r>
+        <w:t xml:space="preserve">(linear interaction), 2, 3 and 4 (RCS models) for these increasingly complex</w:t>
+      </w:r>
+      <w:r>
+        <w:t xml:space="preserve"> </w:t>
+      </w:r>
+      <w:r>
+        <w:t xml:space="preserve">interactions with the treatment effect.</w:t>
       </w:r>
     </w:p>
     <w:p>
@@ -3307,7 +3349,7 @@
         <w:t xml:space="preserve"> </w:t>
       </w:r>
       <w:r>
-        <w:t xml:space="preserve">[9]</w:t>
+        <w:t xml:space="preserve">[11]</w:t>
       </w:r>
       <w:r>
         <w:t xml:space="preserve">. The c-for-benefit represents the probability</w:t>
@@ -3408,7 +3450,7 @@
         <w:t xml:space="preserve"> </w:t>
       </w:r>
       <w:r>
-        <w:t xml:space="preserve">[10]</w:t>
+        <w:t xml:space="preserve">[12]</w:t>
       </w:r>
       <w:r>
         <w:t xml:space="preserve">. The observed benefits are regressed on</w:t>
@@ -3448,23 +3490,83 @@
     </w:p>
     <w:p>
       <w:pPr>
-        <w:pStyle w:val="Heading1"/>
-      </w:pPr>
-      <w:bookmarkStart w:id="25" w:name="results"/>
-      <w:r>
-        <w:t xml:space="preserve">3	Results</w:t>
+        <w:pStyle w:val="Heading2"/>
+      </w:pPr>
+      <w:bookmarkStart w:id="25" w:name="empirical-illustration"/>
+      <w:r>
+        <w:t xml:space="preserve">2.4	Empirical illustration</w:t>
       </w:r>
       <w:bookmarkEnd w:id="25"/>
     </w:p>
     <w:p>
       <w:pPr>
+        <w:pStyle w:val="FirstParagraph"/>
+      </w:pPr>
+      <w:r>
+        <w:t xml:space="preserve">We demonstrate the different methods for individualizing treatment benefits</w:t>
+      </w:r>
+      <w:r>
+        <w:t xml:space="preserve"> </w:t>
+      </w:r>
+      <w:r>
+        <w:t xml:space="preserve">using data from 30,510 patients with acute myocardial infarction (MI)</w:t>
+      </w:r>
+      <w:r>
+        <w:t xml:space="preserve"> </w:t>
+      </w:r>
+      <w:r>
+        <w:t xml:space="preserve">included in the GUSTO-I trial.</w:t>
+      </w:r>
+      <w:r>
+        <w:t xml:space="preserve"> </w:t>
+      </w:r>
+      <w:r>
+        <w:t xml:space="preserve">10,348</w:t>
+      </w:r>
+      <w:r>
+        <w:t xml:space="preserve"> </w:t>
+      </w:r>
+      <w:r>
+        <w:t xml:space="preserve">patients were randomized to tissue plasminogen activator (tPA) treatment and</w:t>
+      </w:r>
+      <w:r>
+        <w:t xml:space="preserve"> </w:t>
+      </w:r>
+      <w:r>
+        <w:t xml:space="preserve">20,162</w:t>
+      </w:r>
+      <w:r>
+        <w:t xml:space="preserve"> </w:t>
+      </w:r>
+      <w:r>
+        <w:t xml:space="preserve">were randomized to streptokinase. The outcome of interest was 30-day mortality</w:t>
+      </w:r>
+      <w:r>
+        <w:t xml:space="preserve"> </w:t>
+      </w:r>
+      <w:r>
+        <w:t xml:space="preserve">(total of 2,128 events), recorded for all patients.</w:t>
+      </w:r>
+    </w:p>
+    <w:p>
+      <w:pPr>
+        <w:pStyle w:val="Heading1"/>
+      </w:pPr>
+      <w:bookmarkStart w:id="26" w:name="results"/>
+      <w:r>
+        <w:t xml:space="preserve">3	Results</w:t>
+      </w:r>
+      <w:bookmarkEnd w:id="26"/>
+    </w:p>
+    <w:p>
+      <w:pPr>
         <w:pStyle w:val="Heading2"/>
       </w:pPr>
-      <w:bookmarkStart w:id="26" w:name="simulations"/>
+      <w:bookmarkStart w:id="27" w:name="simulations"/>
       <w:r>
         <w:t xml:space="preserve">3.1	Simulations</w:t>
       </w:r>
-      <w:bookmarkEnd w:id="26"/>
+      <w:bookmarkEnd w:id="27"/>
     </w:p>
     <w:p>
       <w:pPr>
@@ -3609,159 +3711,6 @@
                 <pic:pic>
                   <pic:nvPicPr>
                     <pic:cNvPr descr="manuscript_files/figure-docx/rmsebase-1.png" id="0" name="Picture"/>
-                    <pic:cNvPicPr>
-                      <a:picLocks noChangeArrowheads="1" noChangeAspect="1"/>
-                    </pic:cNvPicPr>
-                  </pic:nvPicPr>
-                  <pic:blipFill>
-                    <a:blip r:embed="rId27"/>
-                    <a:stretch>
-                      <a:fillRect/>
-                    </a:stretch>
-                  </pic:blipFill>
-                  <pic:spPr bwMode="auto">
-                    <a:xfrm>
-                      <a:off x="0" y="0"/>
-                      <a:ext cx="4620126" cy="3696101"/>
-                    </a:xfrm>
-                    <a:prstGeom prst="rect">
-                      <a:avLst/>
-                    </a:prstGeom>
-                    <a:noFill/>
-                    <a:ln w="9525">
-                      <a:noFill/>
-                      <a:headEnd/>
-                      <a:tailEnd/>
-                    </a:ln>
-                  </pic:spPr>
-                </pic:pic>
-              </a:graphicData>
-            </a:graphic>
-          </wp:inline>
-        </w:drawing>
-      </w:r>
-    </w:p>
-    <w:p>
-      <w:pPr>
-        <w:pStyle w:val="ImageCaption"/>
-      </w:pPr>
-      <w:r>
-        <w:t xml:space="preserve">Figure 3.1: RMSE of the considered methods across 500 replications calculated from a simulated super-population of size 500,000. The scenario with true constant relative treatment effect (panel A) had a true prediction AUC of 0.75 and sample size of 4250. The RMSE is also presented for strong linear (panel B), strong quadratic (panel C), and non-monotonic (panel D) from constant relative treatment effects. Panels on the right side present the true relations between baseline risk (x-axis) and absolute treatment benefit (y-axis). The 2.5, 25, 50, 75, and 97.5 percentiles of the risk distribution are expressed by the boxplot.</w:t>
-      </w:r>
-    </w:p>
-    <w:p>
-      <w:pPr>
-        <w:pStyle w:val="BodyText"/>
-      </w:pPr>
-      <w:r>
-        <w:t xml:space="preserve">Increasing the sample size to 17,000 favored RCS-3 the most, It achieved</w:t>
-      </w:r>
-      <w:r>
-        <w:t xml:space="preserve"> </w:t>
-      </w:r>
-      <w:r>
-        <w:t xml:space="preserve">lowest or close to lowest RMSE across all scenarios (Figure</w:t>
-      </w:r>
-      <w:r>
-        <w:t xml:space="preserve"> </w:t>
-      </w:r>
-      <w:r>
-        <w:t xml:space="preserve">). Especially in cases of strong quadratic and</w:t>
-      </w:r>
-      <w:r>
-        <w:t xml:space="preserve"> </w:t>
-      </w:r>
-      <w:r>
-        <w:t xml:space="preserve">non-monotonic deviations RCS-3 had lower RMSE (median</w:t>
-      </w:r>
-      <w:r>
-        <w:t xml:space="preserve"> </w:t>
-      </w:r>
-      <w:r>
-        <w:t xml:space="preserve">0.011</w:t>
-      </w:r>
-      <w:r>
-        <w:t xml:space="preserve"> </w:t>
-      </w:r>
-      <w:r>
-        <w:t xml:space="preserve">for strong quadratic deviations and</w:t>
-      </w:r>
-      <w:r>
-        <w:t xml:space="preserve"> </w:t>
-      </w:r>
-      <w:r>
-        <w:t xml:space="preserve">0.010</w:t>
-      </w:r>
-      <w:r>
-        <w:t xml:space="preserve"> </w:t>
-      </w:r>
-      <w:r>
-        <w:t xml:space="preserve">for non-monotonic deviations with no treatment-related harms) compared</w:t>
-      </w:r>
-      <w:r>
-        <w:t xml:space="preserve"> </w:t>
-      </w:r>
-      <w:r>
-        <w:t xml:space="preserve">to the linear interaction approach (median</w:t>
-      </w:r>
-      <w:r>
-        <w:t xml:space="preserve"> </w:t>
-      </w:r>
-      <w:r>
-        <w:t xml:space="preserve">0.013 and</w:t>
-      </w:r>
-      <w:r>
-        <w:t xml:space="preserve"> </w:t>
-      </w:r>
-      <w:r>
-        <w:t xml:space="preserve">0.014,</w:t>
-      </w:r>
-      <w:r>
-        <w:t xml:space="preserve"> </w:t>
-      </w:r>
-      <w:r>
-        <w:t xml:space="preserve">respectively), regardless of the strength of treatment-related</w:t>
-      </w:r>
-      <w:r>
-        <w:t xml:space="preserve"> </w:t>
-      </w:r>
-      <w:r>
-        <w:t xml:space="preserve">harms. Due to the large sample size, the RMSE of the adaptive approach</w:t>
-      </w:r>
-      <w:r>
-        <w:t xml:space="preserve"> </w:t>
-      </w:r>
-      <w:r>
-        <w:t xml:space="preserve">was even more similar to the best-performing method, and the constant</w:t>
-      </w:r>
-      <w:r>
-        <w:t xml:space="preserve"> </w:t>
-      </w:r>
-      <w:r>
-        <w:t xml:space="preserve">relative treatment effect model was less often wrongly selected</w:t>
-      </w:r>
-      <w:r>
-        <w:t xml:space="preserve"> </w:t>
-      </w:r>
-      <w:r>
-        <w:t xml:space="preserve">(Supplement, Figure S2).</w:t>
-      </w:r>
-    </w:p>
-    <w:p>
-      <w:pPr>
-        <w:pStyle w:val="CaptionedFigure"/>
-      </w:pPr>
-      <w:r>
-        <w:drawing>
-          <wp:inline>
-            <wp:extent cx="4620126" cy="3696101"/>
-            <wp:effectExtent b="0" l="0" r="0" t="0"/>
-            <wp:docPr descr="Figure 3.2: RMSE of the considered methods across 500 replications calculated in simulated samples of size 17,000 rather than 4,250 in Figure " title="" id="1" name="Picture"/>
-            <a:graphic>
-              <a:graphicData uri="http://schemas.openxmlformats.org/drawingml/2006/picture">
-                <pic:pic>
-                  <pic:nvPicPr>
-                    <pic:cNvPr descr="manuscript_files/figure-docx/rmsesamplesize-1.png" id="0" name="Picture"/>
                     <pic:cNvPicPr>
                       <a:picLocks noChangeArrowheads="1" noChangeAspect="1"/>
                     </pic:cNvPicPr>
@@ -3799,10 +3748,7 @@
         <w:pStyle w:val="ImageCaption"/>
       </w:pPr>
       <w:r>
-        <w:t xml:space="preserve">Figure 3.2: RMSE of the considered methods across 500 replications calculated in simulated samples of size 17,000 rather than 4,250 in Figure</w:t>
-      </w:r>
-      <w:r>
-        <w:t xml:space="preserve"> </w:t>
+        <w:t xml:space="preserve">Figure 3.1: RMSE of the considered methods across 500 replications calculated from a simulated super-population of size 500,000. The scenario with true constant relative treatment effect (panel A) had a true prediction AUC of 0.75 and sample size of 4250. The RMSE is also presented for strong linear (panel B), strong quadratic (panel C), and non-monotonic (panel D) from constant relative treatment effects. Panels on the right side present the true relations between baseline risk (x-axis) and absolute treatment benefit (y-axis). The 2.5, 25, 50, 75, and 97.5 percentiles of the risk distribution are expressed by the boxplot.</w:t>
       </w:r>
     </w:p>
     <w:p>
@@ -3810,85 +3756,97 @@
         <w:pStyle w:val="BodyText"/>
       </w:pPr>
       <w:r>
-        <w:t xml:space="preserve">When we increased the AUC of the true prediction model to 0.85 (OR = 0.8 and N =</w:t>
-      </w:r>
-      <w:r>
-        <w:t xml:space="preserve"> </w:t>
-      </w:r>
-      <w:r>
-        <w:t xml:space="preserve">4,250). RCS-3 had the lowest RMSE in the case of strong quadratic or</w:t>
-      </w:r>
-      <w:r>
-        <w:t xml:space="preserve"> </w:t>
-      </w:r>
-      <w:r>
-        <w:t xml:space="preserve">non-monotonic deviations and very comparable performance to the – optimal –</w:t>
-      </w:r>
-      <w:r>
-        <w:t xml:space="preserve"> </w:t>
-      </w:r>
-      <w:r>
-        <w:t xml:space="preserve">linear interaction model in the case of strong linear deviations (median RMSE</w:t>
-      </w:r>
-      <w:r>
-        <w:t xml:space="preserve"> </w:t>
-      </w:r>
-      <w:r>
-        <w:t xml:space="preserve">0.016 for RCS-3 compared to</w:t>
-      </w:r>
-      <w:r>
-        <w:t xml:space="preserve"> </w:t>
-      </w:r>
-      <w:r>
-        <w:t xml:space="preserve">0.014</w:t>
-      </w:r>
-      <w:r>
-        <w:t xml:space="preserve"> </w:t>
-      </w:r>
-      <w:r>
-        <w:t xml:space="preserve">for the linear interaction model). As observed in the base case scenario the</w:t>
-      </w:r>
-      <w:r>
-        <w:t xml:space="preserve"> </w:t>
-      </w:r>
-      <w:r>
-        <w:t xml:space="preserve">adaptive approach wrongly selected the constant treatment effect model</w:t>
-      </w:r>
-      <w:r>
-        <w:t xml:space="preserve"> </w:t>
-      </w:r>
-      <w:r>
-        <w:t xml:space="preserve">(23%</w:t>
-      </w:r>
-      <w:r>
-        <w:t xml:space="preserve"> </w:t>
-      </w:r>
-      <w:r>
-        <w:t xml:space="preserve">and</w:t>
-      </w:r>
-      <w:r>
-        <w:t xml:space="preserve"> </w:t>
-      </w:r>
-      <w:r>
-        <w:t xml:space="preserve">25%</w:t>
-      </w:r>
-      <w:r>
-        <w:t xml:space="preserve"> </w:t>
-      </w:r>
-      <w:r>
-        <w:t xml:space="preserve">of the replications in the strong linear and non-monotonic deviation scenarios</w:t>
-      </w:r>
-      <w:r>
-        <w:t xml:space="preserve"> </w:t>
-      </w:r>
-      <w:r>
-        <w:t xml:space="preserve">without treatment-related harms, respectively), leading to more variability of</w:t>
-      </w:r>
-      <w:r>
-        <w:t xml:space="preserve"> </w:t>
-      </w:r>
-      <w:r>
-        <w:t xml:space="preserve">the RMSE (Supplement, Figure S3).</w:t>
+        <w:t xml:space="preserve">Increasing the sample size to 17,000 favored RCS-3 the most, It achieved</w:t>
+      </w:r>
+      <w:r>
+        <w:t xml:space="preserve"> </w:t>
+      </w:r>
+      <w:r>
+        <w:t xml:space="preserve">lowest or close to lowest RMSE across all scenarios (Figure</w:t>
+      </w:r>
+      <w:r>
+        <w:t xml:space="preserve"> </w:t>
+      </w:r>
+      <w:r>
+        <w:t xml:space="preserve">). Especially in cases of strong quadratic and</w:t>
+      </w:r>
+      <w:r>
+        <w:t xml:space="preserve"> </w:t>
+      </w:r>
+      <w:r>
+        <w:t xml:space="preserve">non-monotonic deviations RCS-3 had lower RMSE (median</w:t>
+      </w:r>
+      <w:r>
+        <w:t xml:space="preserve"> </w:t>
+      </w:r>
+      <w:r>
+        <w:t xml:space="preserve">0.011</w:t>
+      </w:r>
+      <w:r>
+        <w:t xml:space="preserve"> </w:t>
+      </w:r>
+      <w:r>
+        <w:t xml:space="preserve">for strong quadratic deviations and</w:t>
+      </w:r>
+      <w:r>
+        <w:t xml:space="preserve"> </w:t>
+      </w:r>
+      <w:r>
+        <w:t xml:space="preserve">0.010</w:t>
+      </w:r>
+      <w:r>
+        <w:t xml:space="preserve"> </w:t>
+      </w:r>
+      <w:r>
+        <w:t xml:space="preserve">for non-monotonic deviations with no treatment-related harms) compared</w:t>
+      </w:r>
+      <w:r>
+        <w:t xml:space="preserve"> </w:t>
+      </w:r>
+      <w:r>
+        <w:t xml:space="preserve">to the linear interaction approach (median</w:t>
+      </w:r>
+      <w:r>
+        <w:t xml:space="preserve"> </w:t>
+      </w:r>
+      <w:r>
+        <w:t xml:space="preserve">0.013 and</w:t>
+      </w:r>
+      <w:r>
+        <w:t xml:space="preserve"> </w:t>
+      </w:r>
+      <w:r>
+        <w:t xml:space="preserve">0.014,</w:t>
+      </w:r>
+      <w:r>
+        <w:t xml:space="preserve"> </w:t>
+      </w:r>
+      <w:r>
+        <w:t xml:space="preserve">respectively), regardless of the strength of treatment-related</w:t>
+      </w:r>
+      <w:r>
+        <w:t xml:space="preserve"> </w:t>
+      </w:r>
+      <w:r>
+        <w:t xml:space="preserve">harms. Due to the large sample size, the RMSE of the adaptive approach</w:t>
+      </w:r>
+      <w:r>
+        <w:t xml:space="preserve"> </w:t>
+      </w:r>
+      <w:r>
+        <w:t xml:space="preserve">was even more similar to the best-performing method, and the constant</w:t>
+      </w:r>
+      <w:r>
+        <w:t xml:space="preserve"> </w:t>
+      </w:r>
+      <w:r>
+        <w:t xml:space="preserve">relative treatment effect model was less often wrongly selected</w:t>
+      </w:r>
+      <w:r>
+        <w:t xml:space="preserve"> </w:t>
+      </w:r>
+      <w:r>
+        <w:t xml:space="preserve">(Supplement, Figure S2).</w:t>
       </w:r>
     </w:p>
     <w:p>
@@ -3900,12 +3858,12 @@
           <wp:inline>
             <wp:extent cx="4620126" cy="3696101"/>
             <wp:effectExtent b="0" l="0" r="0" t="0"/>
-            <wp:docPr descr="Figure 3.3: RMSE of the considered methods across 500 replications calculated in a simulated samples 4,250. True prediction AUC of 0.85." title="" id="1" name="Picture"/>
+            <wp:docPr descr="Figure 3.2: RMSE of the considered methods across 500 replications calculated in simulated samples of size 17,000 rather than 4,250 in Figure " title="" id="1" name="Picture"/>
             <a:graphic>
               <a:graphicData uri="http://schemas.openxmlformats.org/drawingml/2006/picture">
                 <pic:pic>
                   <pic:nvPicPr>
-                    <pic:cNvPr descr="manuscript_files/figure-docx/rmseauc-1.png" id="0" name="Picture"/>
+                    <pic:cNvPr descr="manuscript_files/figure-docx/rmsesamplesize-1.png" id="0" name="Picture"/>
                     <pic:cNvPicPr>
                       <a:picLocks noChangeArrowheads="1" noChangeAspect="1"/>
                     </pic:cNvPicPr>
@@ -3943,7 +3901,10 @@
         <w:pStyle w:val="ImageCaption"/>
       </w:pPr>
       <w:r>
-        <w:t xml:space="preserve">Figure 3.3: RMSE of the considered methods across 500 replications calculated in a simulated samples 4,250. True prediction AUC of 0.85.</w:t>
+        <w:t xml:space="preserve">Figure 3.2: RMSE of the considered methods across 500 replications calculated in simulated samples of size 17,000 rather than 4,250 in Figure</w:t>
+      </w:r>
+      <w:r>
+        <w:t xml:space="preserve"> </w:t>
       </w:r>
     </w:p>
     <w:p>
@@ -3951,169 +3912,85 @@
         <w:pStyle w:val="BodyText"/>
       </w:pPr>
       <w:r>
-        <w:t xml:space="preserve">In comparison with the true approach, dsicrimination for benefit in the scenario</w:t>
-      </w:r>
-      <w:r>
-        <w:t xml:space="preserve"> </w:t>
-      </w:r>
-      <w:r>
-        <w:t xml:space="preserve">with a constant relative treatment effect was only slightly lower for the linear</w:t>
-      </w:r>
-      <w:r>
-        <w:t xml:space="preserve"> </w:t>
-      </w:r>
-      <w:r>
-        <w:t xml:space="preserve">interaction model, but substantially lower for the non-linear RCS approaches</w:t>
-      </w:r>
-      <w:r>
-        <w:t xml:space="preserve"> </w:t>
-      </w:r>
-      <w:r>
-        <w:t xml:space="preserve">(Figure</w:t>
-      </w:r>
-      <w:r>
-        <w:t xml:space="preserve"> </w:t>
-      </w:r>
-      <w:r>
-        <w:t xml:space="preserve">; panel A). With strong linear or quadratic</w:t>
-      </w:r>
-      <w:r>
-        <w:t xml:space="preserve"> </w:t>
-      </w:r>
-      <w:r>
-        <w:t xml:space="preserve">deviations from a constant relative treatment effect, all methods discriminated</w:t>
-      </w:r>
-      <w:r>
-        <w:t xml:space="preserve"> </w:t>
-      </w:r>
-      <w:r>
-        <w:t xml:space="preserve">quite similarly (Figure</w:t>
-      </w:r>
-      <w:r>
-        <w:t xml:space="preserve"> </w:t>
-      </w:r>
-      <w:r>
-        <w:t xml:space="preserve">; panels B-C). In the scenario</w:t>
-      </w:r>
-      <w:r>
-        <w:t xml:space="preserve"> </w:t>
-      </w:r>
-      <w:r>
-        <w:t xml:space="preserve">with non-monotonic deviations, the constant effect model had much lower</w:t>
-      </w:r>
-      <w:r>
-        <w:t xml:space="preserve"> </w:t>
-      </w:r>
-      <w:r>
-        <w:t xml:space="preserve">discriminative ability compared to all other methods (median AUC of</w:t>
-      </w:r>
-      <w:r>
-        <w:t xml:space="preserve"> </w:t>
-      </w:r>
-      <w:r>
-        <w:t xml:space="preserve">0.4971</w:t>
-      </w:r>
-      <w:r>
-        <w:t xml:space="preserve"> </w:t>
-      </w:r>
-      <w:r>
-        <w:t xml:space="preserve">for the constant effects model,</w:t>
-      </w:r>
-      <w:r>
-        <w:t xml:space="preserve"> </w:t>
-      </w:r>
-      <w:r>
-        <w:t xml:space="preserve">0.5285</w:t>
-      </w:r>
-      <w:r>
-        <w:t xml:space="preserve"> </w:t>
-      </w:r>
-      <w:r>
-        <w:t xml:space="preserve">for the linear interaction model and</w:t>
-      </w:r>
-      <w:r>
-        <w:t xml:space="preserve"> </w:t>
-      </w:r>
-      <w:r>
-        <w:t xml:space="preserve">0.5304</w:t>
-      </w:r>
-      <w:r>
-        <w:t xml:space="preserve"> </w:t>
-      </w:r>
-      <w:r>
-        <w:t xml:space="preserve">for the best-performing RCS-3; Figure</w:t>
-      </w:r>
-      <w:r>
-        <w:t xml:space="preserve"> </w:t>
-      </w:r>
-      <w:r>
-        <w:t xml:space="preserve">; panel D). The</w:t>
-      </w:r>
-      <w:r>
-        <w:t xml:space="preserve"> </w:t>
-      </w:r>
-      <w:r>
-        <w:t xml:space="preserve">adaptive approach was unstable in terms of discrimination for benefit,</w:t>
-      </w:r>
-      <w:r>
-        <w:t xml:space="preserve"> </w:t>
-      </w:r>
-      <w:r>
-        <w:t xml:space="preserve">especially in the presence of treatment-related harms. With increasing number of</w:t>
-      </w:r>
-      <w:r>
-        <w:t xml:space="preserve"> </w:t>
-      </w:r>
-      <w:r>
-        <w:t xml:space="preserve">RCS knots, we observed decreasing median values and increasing variability of</w:t>
-      </w:r>
-      <w:r>
-        <w:t xml:space="preserve"> </w:t>
-      </w:r>
-      <w:r>
-        <w:t xml:space="preserve">the c-for-benefit in all scenarios. When we increased the sample size to 17,000</w:t>
-      </w:r>
-      <w:r>
-        <w:t xml:space="preserve"> </w:t>
-      </w:r>
-      <w:r>
-        <w:t xml:space="preserve">we observed similar trends, however the performance of all methods was more</w:t>
-      </w:r>
-      <w:r>
-        <w:t xml:space="preserve"> </w:t>
-      </w:r>
-      <w:r>
-        <w:t xml:space="preserve">stable (Supplement, Figure S4). Finally, when we increased the true prediction</w:t>
-      </w:r>
-      <w:r>
-        <w:t xml:space="preserve"> </w:t>
-      </w:r>
-      <w:r>
-        <w:t xml:space="preserve">AUC to 0.85 the adaptive approach in the case of non-monotonic deviations was,</w:t>
-      </w:r>
-      <w:r>
-        <w:t xml:space="preserve"> </w:t>
-      </w:r>
-      <w:r>
-        <w:t xml:space="preserve">again, quite unstable, especially with null or moderate treatment-related harms</w:t>
-      </w:r>
-      <w:r>
-        <w:t xml:space="preserve"> </w:t>
-      </w:r>
-      <w:r>
-        <w:t xml:space="preserve">(Supplement, Figure S5). In these scenarios, the adaptive approach tended to</w:t>
-      </w:r>
-      <w:r>
-        <w:t xml:space="preserve"> </w:t>
-      </w:r>
-      <w:r>
-        <w:t xml:space="preserve">select more often the inferior constant treatment effect method (Supplement,</w:t>
-      </w:r>
-      <w:r>
-        <w:t xml:space="preserve"> </w:t>
-      </w:r>
-      <w:r>
-        <w:t xml:space="preserve">Figure S3)</w:t>
+        <w:t xml:space="preserve">When we increased the AUC of the true prediction model to 0.85 (OR = 0.8 and N =</w:t>
+      </w:r>
+      <w:r>
+        <w:t xml:space="preserve"> </w:t>
+      </w:r>
+      <w:r>
+        <w:t xml:space="preserve">4,250). RCS-3 had the lowest RMSE in the case of strong quadratic or</w:t>
+      </w:r>
+      <w:r>
+        <w:t xml:space="preserve"> </w:t>
+      </w:r>
+      <w:r>
+        <w:t xml:space="preserve">non-monotonic deviations and very comparable performance to the – optimal –</w:t>
+      </w:r>
+      <w:r>
+        <w:t xml:space="preserve"> </w:t>
+      </w:r>
+      <w:r>
+        <w:t xml:space="preserve">linear interaction model in the case of strong linear deviations (median RMSE</w:t>
+      </w:r>
+      <w:r>
+        <w:t xml:space="preserve"> </w:t>
+      </w:r>
+      <w:r>
+        <w:t xml:space="preserve">0.016 for RCS-3 compared to</w:t>
+      </w:r>
+      <w:r>
+        <w:t xml:space="preserve"> </w:t>
+      </w:r>
+      <w:r>
+        <w:t xml:space="preserve">0.014</w:t>
+      </w:r>
+      <w:r>
+        <w:t xml:space="preserve"> </w:t>
+      </w:r>
+      <w:r>
+        <w:t xml:space="preserve">for the linear interaction model). As observed in the base case scenario the</w:t>
+      </w:r>
+      <w:r>
+        <w:t xml:space="preserve"> </w:t>
+      </w:r>
+      <w:r>
+        <w:t xml:space="preserve">adaptive approach wrongly selected the constant treatment effect model</w:t>
+      </w:r>
+      <w:r>
+        <w:t xml:space="preserve"> </w:t>
+      </w:r>
+      <w:r>
+        <w:t xml:space="preserve">(23%</w:t>
+      </w:r>
+      <w:r>
+        <w:t xml:space="preserve"> </w:t>
+      </w:r>
+      <w:r>
+        <w:t xml:space="preserve">and</w:t>
+      </w:r>
+      <w:r>
+        <w:t xml:space="preserve"> </w:t>
+      </w:r>
+      <w:r>
+        <w:t xml:space="preserve">25%</w:t>
+      </w:r>
+      <w:r>
+        <w:t xml:space="preserve"> </w:t>
+      </w:r>
+      <w:r>
+        <w:t xml:space="preserve">of the replications in the strong linear and non-monotonic deviation scenarios</w:t>
+      </w:r>
+      <w:r>
+        <w:t xml:space="preserve"> </w:t>
+      </w:r>
+      <w:r>
+        <w:t xml:space="preserve">without treatment-related harms, respectively), leading to more variability of</w:t>
+      </w:r>
+      <w:r>
+        <w:t xml:space="preserve"> </w:t>
+      </w:r>
+      <w:r>
+        <w:t xml:space="preserve">the RMSE (Supplement, Figure S3).</w:t>
       </w:r>
     </w:p>
     <w:p>
@@ -4125,12 +4002,12 @@
           <wp:inline>
             <wp:extent cx="4620126" cy="3696101"/>
             <wp:effectExtent b="0" l="0" r="0" t="0"/>
-            <wp:docPr descr="Figure 3.4: Discrimination for benefit of the considered methods across 500 replications calculated in a simulated samples of size 4,250. True prediction AUC of 0.75." title="" id="1" name="Picture"/>
+            <wp:docPr descr="Figure 3.3: RMSE of the considered methods across 500 replications calculated in a simulated samples 4,250. True prediction AUC of 0.85." title="" id="1" name="Picture"/>
             <a:graphic>
               <a:graphicData uri="http://schemas.openxmlformats.org/drawingml/2006/picture">
                 <pic:pic>
                   <pic:nvPicPr>
-                    <pic:cNvPr descr="manuscript_files/figure-docx/discrimination-1.png" id="0" name="Picture"/>
+                    <pic:cNvPr descr="manuscript_files/figure-docx/rmseauc-1.png" id="0" name="Picture"/>
                     <pic:cNvPicPr>
                       <a:picLocks noChangeArrowheads="1" noChangeAspect="1"/>
                     </pic:cNvPicPr>
@@ -4168,7 +4045,7 @@
         <w:pStyle w:val="ImageCaption"/>
       </w:pPr>
       <w:r>
-        <w:t xml:space="preserve">Figure 3.4: Discrimination for benefit of the considered methods across 500 replications calculated in a simulated samples of size 4,250. True prediction AUC of 0.75.</w:t>
+        <w:t xml:space="preserve">Figure 3.3: RMSE of the considered methods across 500 replications calculated in a simulated samples 4,250. True prediction AUC of 0.85.</w:t>
       </w:r>
     </w:p>
     <w:p>
@@ -4176,97 +4053,145 @@
         <w:pStyle w:val="BodyText"/>
       </w:pPr>
       <w:r>
-        <w:t xml:space="preserve">In terms of calibration for benefit, the constant effects model outperformed all</w:t>
-      </w:r>
-      <w:r>
-        <w:t xml:space="preserve"> </w:t>
-      </w:r>
-      <w:r>
-        <w:t xml:space="preserve">other models in the scenario with true constant treatment effects, but was</w:t>
-      </w:r>
-      <w:r>
-        <w:t xml:space="preserve"> </w:t>
-      </w:r>
-      <w:r>
-        <w:t xml:space="preserve">miscalibrated for all deviation scenarios (Figure</w:t>
-      </w:r>
-      <w:r>
-        <w:t xml:space="preserve"> </w:t>
-      </w:r>
-      <w:r>
-        <w:t xml:space="preserve">). The</w:t>
-      </w:r>
-      <w:r>
-        <w:t xml:space="preserve"> </w:t>
-      </w:r>
-      <w:r>
-        <w:t xml:space="preserve">linear interaction model showed best or close to best calibration across all</w:t>
-      </w:r>
-      <w:r>
-        <w:t xml:space="preserve"> </w:t>
-      </w:r>
-      <w:r>
-        <w:t xml:space="preserve">scenarios and only showed worse calibration compared to RCS-3 in case of</w:t>
-      </w:r>
-      <w:r>
-        <w:t xml:space="preserve"> </w:t>
-      </w:r>
-      <w:r>
-        <w:t xml:space="preserve">non-monotonic deviations and treatment-related harms (Figure</w:t>
-      </w:r>
-      <w:r>
-        <w:t xml:space="preserve"> </w:t>
-      </w:r>
-      <w:r>
-        <w:t xml:space="preserve">; panel D). The adaptive approach was worse calibrated in</w:t>
-      </w:r>
-      <w:r>
-        <w:t xml:space="preserve"> </w:t>
-      </w:r>
-      <w:r>
-        <w:t xml:space="preserve">scenarios with strong linear and non-monotonic deviations compared to the linear</w:t>
-      </w:r>
-      <w:r>
-        <w:t xml:space="preserve"> </w:t>
-      </w:r>
-      <w:r>
-        <w:t xml:space="preserve">interaction model and RCS-3. When we increased sample size to 17,000 similar</w:t>
-      </w:r>
-      <w:r>
-        <w:t xml:space="preserve"> </w:t>
-      </w:r>
-      <w:r>
-        <w:t xml:space="preserve">conclusions on calibration for benefit could be drawn. As expected, all methods</w:t>
-      </w:r>
-      <w:r>
-        <w:t xml:space="preserve"> </w:t>
-      </w:r>
-      <w:r>
-        <w:t xml:space="preserve">displayed more stable calibration performance due to the larger number of</w:t>
-      </w:r>
-      <w:r>
-        <w:t xml:space="preserve"> </w:t>
-      </w:r>
-      <w:r>
-        <w:t xml:space="preserve">patients (Supplement, Figure S6). When we increased the true prediction AUC to</w:t>
-      </w:r>
-      <w:r>
-        <w:t xml:space="preserve"> </w:t>
-      </w:r>
-      <w:r>
-        <w:t xml:space="preserve">0.85, the linear interaction model was worse calibrated, on average, than RCS-3</w:t>
-      </w:r>
-      <w:r>
-        <w:t xml:space="preserve"> </w:t>
-      </w:r>
-      <w:r>
-        <w:t xml:space="preserve">in the case of strong quadratic deviations from constant relative treatment</w:t>
-      </w:r>
-      <w:r>
-        <w:t xml:space="preserve"> </w:t>
-      </w:r>
-      <w:r>
-        <w:t xml:space="preserve">effects (Supplement, Figure S7).</w:t>
+        <w:t xml:space="preserve">In comparison with the true approach, dsicrimination for benefit in the scenario</w:t>
+      </w:r>
+      <w:r>
+        <w:t xml:space="preserve"> </w:t>
+      </w:r>
+      <w:r>
+        <w:t xml:space="preserve">with a constant relative treatment effect was only slightly lower for the linear</w:t>
+      </w:r>
+      <w:r>
+        <w:t xml:space="preserve"> </w:t>
+      </w:r>
+      <w:r>
+        <w:t xml:space="preserve">interaction model, but substantially lower for the non-linear RCS approaches</w:t>
+      </w:r>
+      <w:r>
+        <w:t xml:space="preserve"> </w:t>
+      </w:r>
+      <w:r>
+        <w:t xml:space="preserve">(Figure</w:t>
+      </w:r>
+      <w:r>
+        <w:t xml:space="preserve"> </w:t>
+      </w:r>
+      <w:r>
+        <w:t xml:space="preserve">; panel A). With strong linear or quadratic</w:t>
+      </w:r>
+      <w:r>
+        <w:t xml:space="preserve"> </w:t>
+      </w:r>
+      <w:r>
+        <w:t xml:space="preserve">deviations from a constant relative treatment effect, all methods discriminated</w:t>
+      </w:r>
+      <w:r>
+        <w:t xml:space="preserve"> </w:t>
+      </w:r>
+      <w:r>
+        <w:t xml:space="preserve">quite similarly (Figure</w:t>
+      </w:r>
+      <w:r>
+        <w:t xml:space="preserve"> </w:t>
+      </w:r>
+      <w:r>
+        <w:t xml:space="preserve">; panels B-C). In the scenario</w:t>
+      </w:r>
+      <w:r>
+        <w:t xml:space="preserve"> </w:t>
+      </w:r>
+      <w:r>
+        <w:t xml:space="preserve">with non-monotonic deviations, the constant effect model had much lower</w:t>
+      </w:r>
+      <w:r>
+        <w:t xml:space="preserve"> </w:t>
+      </w:r>
+      <w:r>
+        <w:t xml:space="preserve">discriminative ability compared to all other methods (median AUC of</w:t>
+      </w:r>
+      <w:r>
+        <w:t xml:space="preserve"> </w:t>
+      </w:r>
+      <w:r>
+        <w:t xml:space="preserve">0.4971</w:t>
+      </w:r>
+      <w:r>
+        <w:t xml:space="preserve"> </w:t>
+      </w:r>
+      <w:r>
+        <w:t xml:space="preserve">for the constant effects model,</w:t>
+      </w:r>
+      <w:r>
+        <w:t xml:space="preserve"> </w:t>
+      </w:r>
+      <w:r>
+        <w:t xml:space="preserve">0.5285</w:t>
+      </w:r>
+      <w:r>
+        <w:t xml:space="preserve"> </w:t>
+      </w:r>
+      <w:r>
+        <w:t xml:space="preserve">for the linear interaction model and</w:t>
+      </w:r>
+      <w:r>
+        <w:t xml:space="preserve"> </w:t>
+      </w:r>
+      <w:r>
+        <w:t xml:space="preserve">0.5304</w:t>
+      </w:r>
+      <w:r>
+        <w:t xml:space="preserve"> </w:t>
+      </w:r>
+      <w:r>
+        <w:t xml:space="preserve">for the best-performing RCS-3; Figure</w:t>
+      </w:r>
+      <w:r>
+        <w:t xml:space="preserve"> </w:t>
+      </w:r>
+      <w:r>
+        <w:t xml:space="preserve">; panel D). The</w:t>
+      </w:r>
+      <w:r>
+        <w:t xml:space="preserve"> </w:t>
+      </w:r>
+      <w:r>
+        <w:t xml:space="preserve">adaptive approach was unstable in terms of discrimination for benefit,</w:t>
+      </w:r>
+      <w:r>
+        <w:t xml:space="preserve"> </w:t>
+      </w:r>
+      <w:r>
+        <w:t xml:space="preserve">especially in the presence of treatment-related harms. With increasing number of</w:t>
+      </w:r>
+      <w:r>
+        <w:t xml:space="preserve"> </w:t>
+      </w:r>
+      <w:r>
+        <w:t xml:space="preserve">RCS knots, we observed decreasing median values and increasing variability of</w:t>
+      </w:r>
+      <w:r>
+        <w:t xml:space="preserve"> </w:t>
+      </w:r>
+      <w:r>
+        <w:t xml:space="preserve">the c-for-benefit in all scenarios. When we increased the sample size to 17,000</w:t>
+      </w:r>
+      <w:r>
+        <w:t xml:space="preserve"> </w:t>
+      </w:r>
+      <w:r>
+        <w:t xml:space="preserve">we observed similar trends, however the performance of all methods was more</w:t>
+      </w:r>
+      <w:r>
+        <w:t xml:space="preserve"> </w:t>
+      </w:r>
+      <w:r>
+        <w:t xml:space="preserve">stable (Supplement, Figure S4). Finally, when we increased the true prediction</w:t>
+      </w:r>
+      <w:r>
+        <w:t xml:space="preserve"> </w:t>
+      </w:r>
+      <w:r>
+        <w:t xml:space="preserve">AUC to 0.85 the adaptive approach in the case of non-monotonic deviations was,</w:t>
       </w:r>
     </w:p>
     <w:p>
@@ -4274,21 +4199,25 @@
         <w:pStyle w:val="BodyText"/>
       </w:pPr>
       <w:r>
-        <w:t xml:space="preserve">The results from all individual scenarios can be explored online at</w:t>
-      </w:r>
-      <w:r>
-        <w:t xml:space="preserve"> </w:t>
-      </w:r>
-      <w:hyperlink r:id="rId31">
-        <w:r>
-          <w:rPr>
-            <w:rStyle w:val="Hyperlink"/>
-          </w:rPr>
-          <w:t xml:space="preserve">https://arekkas.shinyapps.io/simulation_viewer/</w:t>
-        </w:r>
-      </w:hyperlink>
-      <w:r>
-        <w:t xml:space="preserve">.</w:t>
+        <w:t xml:space="preserve">again, quite unstable, especially with null or moderate treatment-related harms</w:t>
+      </w:r>
+      <w:r>
+        <w:t xml:space="preserve"> </w:t>
+      </w:r>
+      <w:r>
+        <w:t xml:space="preserve">(Supplement, Figure S5). In these scenarios, the adaptive approach tended to</w:t>
+      </w:r>
+      <w:r>
+        <w:t xml:space="preserve"> </w:t>
+      </w:r>
+      <w:r>
+        <w:t xml:space="preserve">select more often the inferior constant treatment effect method (Supplement,</w:t>
+      </w:r>
+      <w:r>
+        <w:t xml:space="preserve"> </w:t>
+      </w:r>
+      <w:r>
+        <w:t xml:space="preserve">Figure S3)</w:t>
       </w:r>
     </w:p>
     <w:p>
@@ -4300,18 +4229,18 @@
           <wp:inline>
             <wp:extent cx="4620126" cy="3696101"/>
             <wp:effectExtent b="0" l="0" r="0" t="0"/>
-            <wp:docPr descr="Figure 3.5: Calibration for benefit of the considered methods across 500 replications calculated in a simulated sample of size 500,000. True prediction AUC of 0.75 and sample size of 4,250." title="" id="1" name="Picture"/>
+            <wp:docPr descr="Figure 3.4: Discrimination for benefit of the considered methods across 500 replications calculated in a simulated samples of size 4,250. True prediction AUC of 0.75." title="" id="1" name="Picture"/>
             <a:graphic>
               <a:graphicData uri="http://schemas.openxmlformats.org/drawingml/2006/picture">
                 <pic:pic>
                   <pic:nvPicPr>
-                    <pic:cNvPr descr="manuscript_files/figure-docx/calibration-1.png" id="0" name="Picture"/>
+                    <pic:cNvPr descr="manuscript_files/figure-docx/discrimination-1.png" id="0" name="Picture"/>
                     <pic:cNvPicPr>
                       <a:picLocks noChangeArrowheads="1" noChangeAspect="1"/>
                     </pic:cNvPicPr>
                   </pic:nvPicPr>
                   <pic:blipFill>
-                    <a:blip r:embed="rId32"/>
+                    <a:blip r:embed="rId31"/>
                     <a:stretch>
                       <a:fillRect/>
                     </a:stretch>
@@ -4343,218 +4272,127 @@
         <w:pStyle w:val="ImageCaption"/>
       </w:pPr>
       <w:r>
-        <w:t xml:space="preserve">Figure 3.5: Calibration for benefit of the considered methods across 500 replications calculated in a simulated sample of size 500,000. True prediction AUC of 0.75 and sample size of 4,250.</w:t>
+        <w:t xml:space="preserve">Figure 3.4: Discrimination for benefit of the considered methods across 500 replications calculated in a simulated samples of size 4,250. True prediction AUC of 0.75.</w:t>
       </w:r>
     </w:p>
     <w:p>
       <w:pPr>
-        <w:pStyle w:val="Heading2"/>
-      </w:pPr>
-      <w:bookmarkStart w:id="33" w:name="case-study"/>
-      <w:r>
-        <w:t xml:space="preserve">3.2	Case study</w:t>
-      </w:r>
-      <w:bookmarkEnd w:id="33"/>
+        <w:pStyle w:val="BodyText"/>
+      </w:pPr>
+      <w:r>
+        <w:t xml:space="preserve">In terms of calibration for benefit, the constant effects model outperformed all</w:t>
+      </w:r>
+      <w:r>
+        <w:t xml:space="preserve"> </w:t>
+      </w:r>
+      <w:r>
+        <w:t xml:space="preserve">other models in the scenario with true constant treatment effects, but was</w:t>
+      </w:r>
+      <w:r>
+        <w:t xml:space="preserve"> </w:t>
+      </w:r>
+      <w:r>
+        <w:t xml:space="preserve">miscalibrated for all deviation scenarios (Figure</w:t>
+      </w:r>
+      <w:r>
+        <w:t xml:space="preserve"> </w:t>
+      </w:r>
+      <w:r>
+        <w:t xml:space="preserve">). The</w:t>
+      </w:r>
+      <w:r>
+        <w:t xml:space="preserve"> </w:t>
+      </w:r>
+      <w:r>
+        <w:t xml:space="preserve">linear interaction model showed best or close to best calibration across all</w:t>
+      </w:r>
+      <w:r>
+        <w:t xml:space="preserve"> </w:t>
+      </w:r>
+      <w:r>
+        <w:t xml:space="preserve">scenarios and only showed worse calibration compared to RCS-3 in case of</w:t>
+      </w:r>
+      <w:r>
+        <w:t xml:space="preserve"> </w:t>
+      </w:r>
+      <w:r>
+        <w:t xml:space="preserve">non-monotonic deviations and treatment-related harms (Figure</w:t>
+      </w:r>
+      <w:r>
+        <w:t xml:space="preserve"> </w:t>
+      </w:r>
+      <w:r>
+        <w:t xml:space="preserve">; panel D). The adaptive approach was worse calibrated in</w:t>
+      </w:r>
+      <w:r>
+        <w:t xml:space="preserve"> </w:t>
+      </w:r>
+      <w:r>
+        <w:t xml:space="preserve">scenarios with strong linear and non-monotonic deviations compared to the linear</w:t>
+      </w:r>
+      <w:r>
+        <w:t xml:space="preserve"> </w:t>
+      </w:r>
+      <w:r>
+        <w:t xml:space="preserve">interaction model and RCS-3. When we increased sample size to 17,000 similar</w:t>
+      </w:r>
+      <w:r>
+        <w:t xml:space="preserve"> </w:t>
+      </w:r>
+      <w:r>
+        <w:t xml:space="preserve">conclusions on calibration for benefit could be drawn. As expected, all methods</w:t>
+      </w:r>
+      <w:r>
+        <w:t xml:space="preserve"> </w:t>
+      </w:r>
+      <w:r>
+        <w:t xml:space="preserve">displayed more stable calibration performance due to the larger number of</w:t>
+      </w:r>
+      <w:r>
+        <w:t xml:space="preserve"> </w:t>
+      </w:r>
+      <w:r>
+        <w:t xml:space="preserve">patients (Supplement, Figure S6). When we increased the true prediction AUC to</w:t>
+      </w:r>
+      <w:r>
+        <w:t xml:space="preserve"> </w:t>
+      </w:r>
+      <w:r>
+        <w:t xml:space="preserve">0.85, the linear interaction model was worse calibrated, on average, than RCS-3</w:t>
+      </w:r>
+      <w:r>
+        <w:t xml:space="preserve"> </w:t>
+      </w:r>
+      <w:r>
+        <w:t xml:space="preserve">in the case of strong quadratic deviations from constant relative treatment</w:t>
+      </w:r>
+      <w:r>
+        <w:t xml:space="preserve"> </w:t>
+      </w:r>
+      <w:r>
+        <w:t xml:space="preserve">effects (Supplement, Figure S7).</w:t>
+      </w:r>
     </w:p>
     <w:p>
       <w:pPr>
-        <w:pStyle w:val="FirstParagraph"/>
-      </w:pPr>
-      <w:r>
-        <w:t xml:space="preserve">We demonstrate the different methods for individualizing treatment benefits</w:t>
-      </w:r>
-      <w:r>
-        <w:t xml:space="preserve"> </w:t>
-      </w:r>
-      <w:r>
-        <w:t xml:space="preserve">using data from 30,510 patients with acute myocardial infarction (MI)</w:t>
-      </w:r>
-      <w:r>
-        <w:t xml:space="preserve"> </w:t>
-      </w:r>
-      <w:r>
-        <w:t xml:space="preserve">included in the GUSTO-I trial.</w:t>
-      </w:r>
-      <w:r>
-        <w:t xml:space="preserve"> </w:t>
-      </w:r>
-      <w:r>
-        <w:t xml:space="preserve">10,348</w:t>
-      </w:r>
-      <w:r>
-        <w:t xml:space="preserve"> </w:t>
-      </w:r>
-      <w:r>
-        <w:t xml:space="preserve">patients were randomized to tissue plasminogen activator (tPA) treatment and</w:t>
-      </w:r>
-      <w:r>
-        <w:t xml:space="preserve"> </w:t>
-      </w:r>
-      <w:r>
-        <w:t xml:space="preserve">20,162</w:t>
-      </w:r>
-      <w:r>
-        <w:t xml:space="preserve"> </w:t>
-      </w:r>
-      <w:r>
-        <w:t xml:space="preserve">were randomized to streptokinase. The outcome of interest was 30-day mortality</w:t>
-      </w:r>
-      <w:r>
-        <w:t xml:space="preserve"> </w:t>
-      </w:r>
-      <w:r>
-        <w:t xml:space="preserve">(total of 2,128 events), recorded for all patients.</w:t>
-      </w:r>
-    </w:p>
-    <w:p>
-      <w:pPr>
         <w:pStyle w:val="BodyText"/>
       </w:pPr>
       <w:r>
-        <w:t xml:space="preserve">In line with previous analyses</w:t>
-      </w:r>
-      <w:r>
-        <w:t xml:space="preserve"> </w:t>
-      </w:r>
-      <w:r>
-        <w:t xml:space="preserve">[11,12]</w:t>
-      </w:r>
-      <w:r>
-        <w:t xml:space="preserve">, we fitted a</w:t>
-      </w:r>
-      <w:r>
-        <w:t xml:space="preserve"> </w:t>
-      </w:r>
-      <w:r>
-        <w:t xml:space="preserve">logistic regression model with 6 baseline covariates, i.e. age, Killip class,</w:t>
-      </w:r>
-      <w:r>
-        <w:t xml:space="preserve"> </w:t>
-      </w:r>
-      <w:r>
-        <w:t xml:space="preserve">systolic blood pressure, heart rate, an indicator of previous MI, and the</w:t>
-      </w:r>
-      <w:r>
-        <w:t xml:space="preserve"> </w:t>
-      </w:r>
-      <w:r>
-        <w:t xml:space="preserve">location of MI, to predict 30-day mortality risk. A constant effect of treatment</w:t>
-      </w:r>
-      <w:r>
-        <w:t xml:space="preserve"> </w:t>
-      </w:r>
-      <w:r>
-        <w:t xml:space="preserve">was included in the model. When deriving risk predictions for individuals we set</w:t>
-      </w:r>
-      <w:r>
-        <w:t xml:space="preserve"> </w:t>
-      </w:r>
-      <w:r>
-        <w:t xml:space="preserve">the treatment indicator to 0. More information on model development can be found</w:t>
-      </w:r>
-      <w:r>
-        <w:t xml:space="preserve"> </w:t>
-      </w:r>
-      <w:r>
-        <w:t xml:space="preserve">in the supplement.</w:t>
-      </w:r>
-    </w:p>
-    <w:p>
-      <w:pPr>
-        <w:pStyle w:val="BodyText"/>
-      </w:pPr>
-      <w:r>
-        <w:t xml:space="preserve">We used the risk linear predictor to fit the proposed methods under study for</w:t>
-      </w:r>
-      <w:r>
-        <w:t xml:space="preserve"> </w:t>
-      </w:r>
-      <w:r>
-        <w:t xml:space="preserve">individualizing absolute benefit predictions. All methods predicted increasing</w:t>
-      </w:r>
-      <w:r>
-        <w:t xml:space="preserve"> </w:t>
-      </w:r>
-      <w:r>
-        <w:t xml:space="preserve">benefits for patients with higher baseline risk predictions, but the fitted</w:t>
-      </w:r>
-      <w:r>
-        <w:t xml:space="preserve"> </w:t>
-      </w:r>
-      <w:r>
-        <w:t xml:space="preserve">patterns were somewhat different. The adaptive approach selected the model with</w:t>
-      </w:r>
-      <w:r>
-        <w:t xml:space="preserve"> </w:t>
-      </w:r>
-      <w:r>
-        <w:t xml:space="preserve">RCS smoothing with 4 knots. However, for very low baseline risk the decreasing</w:t>
-      </w:r>
-      <w:r>
-        <w:t xml:space="preserve"> </w:t>
-      </w:r>
-      <w:r>
-        <w:t xml:space="preserve">predicted benefit with increasing risk may be somewhat too flexible. The more</w:t>
-      </w:r>
-      <w:r>
-        <w:t xml:space="preserve"> </w:t>
-      </w:r>
-      <w:r>
-        <w:t xml:space="preserve">robust models, such as the linear interaction model and the model with RCS</w:t>
-      </w:r>
-      <w:r>
-        <w:t xml:space="preserve"> </w:t>
-      </w:r>
-      <w:r>
-        <w:t xml:space="preserve">smoothing (3 knots), gave very similar benefit predictions. These models</w:t>
-      </w:r>
-      <w:r>
-        <w:t xml:space="preserve"> </w:t>
-      </w:r>
-      <w:r>
-        <w:t xml:space="preserve">followed the evolution of the stratified estimates very closely and may</w:t>
-      </w:r>
-      <w:r>
-        <w:t xml:space="preserve"> </w:t>
-      </w:r>
-      <w:r>
-        <w:t xml:space="preserve">therefore be preferable for use in clinical practice. The linear interaction</w:t>
-      </w:r>
-      <w:r>
-        <w:t xml:space="preserve"> </w:t>
-      </w:r>
-      <w:r>
-        <w:t xml:space="preserve">model had somewhat lower AIC compared to the model with RCS smoothing (3 knots),</w:t>
-      </w:r>
-      <w:r>
-        <w:t xml:space="preserve"> </w:t>
-      </w:r>
-      <w:r>
-        <w:t xml:space="preserve">slightly better cross-validated discrimination (c-for-benefit</w:t>
-      </w:r>
-      <w:r>
-        <w:t xml:space="preserve"> </w:t>
-      </w:r>
-      <w:r>
-        <w:t xml:space="preserve">0.526 vs</w:t>
-      </w:r>
-      <w:r>
-        <w:t xml:space="preserve"> </w:t>
-      </w:r>
-      <w:r>
-        <w:t xml:space="preserve">0.525) and quite similar cross-validated</w:t>
-      </w:r>
-      <w:r>
-        <w:t xml:space="preserve"> </w:t>
-      </w:r>
-      <w:r>
-        <w:t xml:space="preserve">calibration (ICI-for benefit 0.0115 vs</w:t>
-      </w:r>
-      <w:r>
-        <w:t xml:space="preserve"> </w:t>
-      </w:r>
-      <w:r>
-        <w:t xml:space="preserve">0.0117).</w:t>
+        <w:t xml:space="preserve">The results from all individual scenarios can be explored online at</w:t>
+      </w:r>
+      <w:r>
+        <w:t xml:space="preserve"> </w:t>
+      </w:r>
+      <w:hyperlink r:id="rId32">
+        <w:r>
+          <w:rPr>
+            <w:rStyle w:val="Hyperlink"/>
+          </w:rPr>
+          <w:t xml:space="preserve">https://arekkas.shinyapps.io/simulation_viewer/</w:t>
+        </w:r>
+      </w:hyperlink>
+      <w:r>
+        <w:t xml:space="preserve">.</w:t>
       </w:r>
     </w:p>
     <w:p>
@@ -4566,18 +4404,18 @@
           <wp:inline>
             <wp:extent cx="4620126" cy="3696101"/>
             <wp:effectExtent b="0" l="0" r="0" t="0"/>
-            <wp:docPr descr="Figure 3.6: Individualized absolute benefit predictions based on baseline risk when using a constant treatment effect approach, a linear interaction approach and RCS smoothing using 3,4 and 5 knots. Risk stratified estimates of absolute benefit are presented within quartiles of baseline risk as reference." title="" id="1" name="Picture"/>
+            <wp:docPr descr="Figure 3.5: Calibration for benefit of the considered methods across 500 replications calculated in a simulated sample of size 500,000. True prediction AUC of 0.75 and sample size of 4,250." title="" id="1" name="Picture"/>
             <a:graphic>
               <a:graphicData uri="http://schemas.openxmlformats.org/drawingml/2006/picture">
                 <pic:pic>
                   <pic:nvPicPr>
-                    <pic:cNvPr descr="manuscript_files/figure-docx/gusto-1.png" id="0" name="Picture"/>
+                    <pic:cNvPr descr="manuscript_files/figure-docx/calibration-1.png" id="0" name="Picture"/>
                     <pic:cNvPicPr>
                       <a:picLocks noChangeArrowheads="1" noChangeAspect="1"/>
                     </pic:cNvPicPr>
                   </pic:nvPicPr>
                   <pic:blipFill>
-                    <a:blip r:embed="rId34"/>
+                    <a:blip r:embed="rId33"/>
                     <a:stretch>
                       <a:fillRect/>
                     </a:stretch>
@@ -4609,85 +4447,70 @@
         <w:pStyle w:val="ImageCaption"/>
       </w:pPr>
       <w:r>
-        <w:t xml:space="preserve">Figure 3.6: Individualized absolute benefit predictions based on baseline risk when using a constant treatment effect approach, a linear interaction approach and RCS smoothing using 3,4 and 5 knots. Risk stratified estimates of absolute benefit are presented within quartiles of baseline risk as reference.</w:t>
+        <w:t xml:space="preserve">Figure 3.5: Calibration for benefit of the considered methods across 500 replications calculated in a simulated sample of size 500,000. True prediction AUC of 0.75 and sample size of 4,250.</w:t>
       </w:r>
     </w:p>
     <w:p>
       <w:pPr>
-        <w:pStyle w:val="Heading1"/>
-      </w:pPr>
-      <w:bookmarkStart w:id="35" w:name="discussion"/>
-      <w:r>
-        <w:t xml:space="preserve">4	Discussion</w:t>
-      </w:r>
-      <w:bookmarkEnd w:id="35"/>
+        <w:pStyle w:val="Heading2"/>
+      </w:pPr>
+      <w:bookmarkStart w:id="34" w:name="empirical-illustration-1"/>
+      <w:r>
+        <w:t xml:space="preserve">3.2	Empirical illustration</w:t>
+      </w:r>
+      <w:bookmarkEnd w:id="34"/>
     </w:p>
     <w:p>
       <w:pPr>
         <w:pStyle w:val="FirstParagraph"/>
       </w:pPr>
       <w:r>
-        <w:t xml:space="preserve">The linear interaction model and the RCS-3 model both displayed very good</w:t>
-      </w:r>
-      <w:r>
-        <w:t xml:space="preserve"> </w:t>
-      </w:r>
-      <w:r>
-        <w:t xml:space="preserve">performance under many of the considered simulation scenarios, in contrast with</w:t>
-      </w:r>
-      <w:r>
-        <w:t xml:space="preserve"> </w:t>
-      </w:r>
-      <w:r>
-        <w:t xml:space="preserve">the constant relative treatment effect model. The linear interaction model was</w:t>
-      </w:r>
-      <w:r>
-        <w:t xml:space="preserve"> </w:t>
-      </w:r>
-      <w:r>
-        <w:t xml:space="preserve">optimal in cases with smaller sample sizes and moderately performing baseline</w:t>
-      </w:r>
-      <w:r>
-        <w:t xml:space="preserve"> </w:t>
-      </w:r>
-      <w:r>
-        <w:t xml:space="preserve">risk prediction models, that is, it had lower RMSE, was better calibrated for</w:t>
-      </w:r>
-      <w:r>
-        <w:t xml:space="preserve"> </w:t>
-      </w:r>
-      <w:r>
-        <w:t xml:space="preserve">benefit and had better discrimination for benefit, even in scenarios with strong</w:t>
-      </w:r>
-      <w:r>
-        <w:t xml:space="preserve"> </w:t>
-      </w:r>
-      <w:r>
-        <w:t xml:space="preserve">quadratic deviations. In scenarios with true non-monotonic deviations, the</w:t>
-      </w:r>
-      <w:r>
-        <w:t xml:space="preserve"> </w:t>
-      </w:r>
-      <w:r>
-        <w:t xml:space="preserve">linear interaction model was outperformed by RCS-3, especially in the presence</w:t>
-      </w:r>
-      <w:r>
-        <w:t xml:space="preserve"> </w:t>
-      </w:r>
-      <w:r>
-        <w:t xml:space="preserve">of true treatment-related harms. Increasing the sample size or the prediction</w:t>
-      </w:r>
-      <w:r>
-        <w:t xml:space="preserve"> </w:t>
-      </w:r>
-      <w:r>
-        <w:t xml:space="preserve">model’s discriminative ability favored RCS-3, especially in scenarios with</w:t>
-      </w:r>
-      <w:r>
-        <w:t xml:space="preserve"> </w:t>
-      </w:r>
-      <w:r>
-        <w:t xml:space="preserve">non-monotonic deviations and in the presence of treatment-related harms.</w:t>
+        <w:t xml:space="preserve">In line with previous analyses</w:t>
+      </w:r>
+      <w:r>
+        <w:t xml:space="preserve"> </w:t>
+      </w:r>
+      <w:r>
+        <w:t xml:space="preserve">[13,14]</w:t>
+      </w:r>
+      <w:r>
+        <w:t xml:space="preserve">, we fitted a</w:t>
+      </w:r>
+      <w:r>
+        <w:t xml:space="preserve"> </w:t>
+      </w:r>
+      <w:r>
+        <w:t xml:space="preserve">logistic regression model with 6 baseline covariates, i.e. age, Killip class,</w:t>
+      </w:r>
+      <w:r>
+        <w:t xml:space="preserve"> </w:t>
+      </w:r>
+      <w:r>
+        <w:t xml:space="preserve">systolic blood pressure, heart rate, an indicator of previous MI, and the</w:t>
+      </w:r>
+      <w:r>
+        <w:t xml:space="preserve"> </w:t>
+      </w:r>
+      <w:r>
+        <w:t xml:space="preserve">location of MI, to predict 30-day mortality risk. A constant effect of treatment</w:t>
+      </w:r>
+      <w:r>
+        <w:t xml:space="preserve"> </w:t>
+      </w:r>
+      <w:r>
+        <w:t xml:space="preserve">was included in the model. When deriving risk predictions for individuals we set</w:t>
+      </w:r>
+      <w:r>
+        <w:t xml:space="preserve"> </w:t>
+      </w:r>
+      <w:r>
+        <w:t xml:space="preserve">the treatment indicator to 0. More information on model development can be found</w:t>
+      </w:r>
+      <w:r>
+        <w:t xml:space="preserve"> </w:t>
+      </w:r>
+      <w:r>
+        <w:t xml:space="preserve">in the supplement.</w:t>
       </w:r>
     </w:p>
     <w:p>
@@ -4695,417 +4518,161 @@
         <w:pStyle w:val="BodyText"/>
       </w:pPr>
       <w:r>
-        <w:t xml:space="preserve">RCS-4 and RCS-5 proved to be too flexible in all considered scenarios, as</w:t>
-      </w:r>
-      <w:r>
-        <w:t xml:space="preserve"> </w:t>
-      </w:r>
-      <w:r>
-        <w:t xml:space="preserve">indicated by higher RMSE, increased variability of discrimination for benefit</w:t>
-      </w:r>
-      <w:r>
-        <w:t xml:space="preserve"> </w:t>
-      </w:r>
-      <w:r>
-        <w:t xml:space="preserve">and worse calibration of benefit predictions. Even with larger sample sizes and</w:t>
-      </w:r>
-      <w:r>
-        <w:t xml:space="preserve"> </w:t>
-      </w:r>
-      <w:r>
-        <w:t xml:space="preserve">strong quadratic or non-monotonic deviations from the base case scenario of</w:t>
-      </w:r>
-      <w:r>
-        <w:t xml:space="preserve"> </w:t>
-      </w:r>
-      <w:r>
-        <w:t xml:space="preserve">constant relative treatment effects, these more flexible restricted cubic</w:t>
-      </w:r>
-      <w:r>
-        <w:t xml:space="preserve"> </w:t>
-      </w:r>
-      <w:r>
-        <w:t xml:space="preserve">splines did not outperform the simpler RCS-3 These approaches may only be</w:t>
-      </w:r>
-      <w:r>
-        <w:t xml:space="preserve"> </w:t>
-      </w:r>
-      <w:r>
-        <w:t xml:space="preserve">helpful if we expect more extreme patterns of heterogeneous treatment effects</w:t>
-      </w:r>
-      <w:r>
-        <w:t xml:space="preserve"> </w:t>
-      </w:r>
-      <w:r>
-        <w:t xml:space="preserve">compared to the quadratic deviations considered here. Considering interactions</w:t>
-      </w:r>
-      <w:r>
-        <w:t xml:space="preserve"> </w:t>
-      </w:r>
-      <w:r>
-        <w:t xml:space="preserve">in RCS-3 models as the most complex approach often may be reasonable.</w:t>
+        <w:t xml:space="preserve">We used the risk linear predictor to fit the proposed methods under study for</w:t>
+      </w:r>
+      <w:r>
+        <w:t xml:space="preserve"> </w:t>
+      </w:r>
+      <w:r>
+        <w:t xml:space="preserve">individualizing absolute benefit predictions. All methods predicted increasing</w:t>
+      </w:r>
+      <w:r>
+        <w:t xml:space="preserve"> </w:t>
+      </w:r>
+      <w:r>
+        <w:t xml:space="preserve">benefits for patients with higher baseline risk predictions, but the fitted</w:t>
+      </w:r>
+      <w:r>
+        <w:t xml:space="preserve"> </w:t>
+      </w:r>
+      <w:r>
+        <w:t xml:space="preserve">patterns were somewhat different. The adaptive approach selected the model with</w:t>
+      </w:r>
+      <w:r>
+        <w:t xml:space="preserve"> </w:t>
+      </w:r>
+      <w:r>
+        <w:t xml:space="preserve">RCS smoothing with 4 knots. However, for very low baseline risk the decreasing</w:t>
+      </w:r>
+      <w:r>
+        <w:t xml:space="preserve"> </w:t>
+      </w:r>
+      <w:r>
+        <w:t xml:space="preserve">predicted benefit with increasing risk may be somewhat too flexible. The more</w:t>
+      </w:r>
+      <w:r>
+        <w:t xml:space="preserve"> </w:t>
+      </w:r>
+      <w:r>
+        <w:t xml:space="preserve">robust models, such as the linear interaction model and the model with RCS</w:t>
+      </w:r>
+      <w:r>
+        <w:t xml:space="preserve"> </w:t>
+      </w:r>
+      <w:r>
+        <w:t xml:space="preserve">smoothing (3 knots), gave very similar benefit predictions. These models</w:t>
+      </w:r>
+      <w:r>
+        <w:t xml:space="preserve"> </w:t>
+      </w:r>
+      <w:r>
+        <w:t xml:space="preserve">followed the evolution of the stratified estimates very closely and may</w:t>
+      </w:r>
+      <w:r>
+        <w:t xml:space="preserve"> </w:t>
+      </w:r>
+      <w:r>
+        <w:t xml:space="preserve">therefore be preferable for use in clinical practice. The linear interaction</w:t>
+      </w:r>
+      <w:r>
+        <w:t xml:space="preserve"> </w:t>
+      </w:r>
+      <w:r>
+        <w:t xml:space="preserve">model had somewhat lower AIC compared to the model with RCS smoothing (3 knots),</w:t>
+      </w:r>
+      <w:r>
+        <w:t xml:space="preserve"> </w:t>
+      </w:r>
+      <w:r>
+        <w:t xml:space="preserve">slightly better cross-validated discrimination (c-for-benefit</w:t>
+      </w:r>
+      <w:r>
+        <w:t xml:space="preserve"> </w:t>
+      </w:r>
+      <w:r>
+        <w:t xml:space="preserve">0.526 vs</w:t>
+      </w:r>
+      <w:r>
+        <w:t xml:space="preserve"> </w:t>
+      </w:r>
+      <w:r>
+        <w:t xml:space="preserve">0.525) and quite similar cross-validated</w:t>
+      </w:r>
+      <w:r>
+        <w:t xml:space="preserve"> </w:t>
+      </w:r>
+      <w:r>
+        <w:t xml:space="preserve">calibration (ICI-for benefit 0.0115 vs</w:t>
+      </w:r>
+      <w:r>
+        <w:t xml:space="preserve"> </w:t>
+      </w:r>
+      <w:r>
+        <w:t xml:space="preserve">0.0117).</w:t>
       </w:r>
     </w:p>
     <w:p>
       <w:pPr>
-        <w:pStyle w:val="BodyText"/>
-      </w:pPr>
-      <w:r>
-        <w:t xml:space="preserve">The constant treatment effect model, despite having adequate performance in the</w:t>
-      </w:r>
-      <w:r>
-        <w:t xml:space="preserve"> </w:t>
-      </w:r>
-      <w:r>
-        <w:t xml:space="preserve">presence of weak treatment effect heterogeneity on the relative scale, quickly</w:t>
-      </w:r>
-      <w:r>
-        <w:t xml:space="preserve"> </w:t>
-      </w:r>
-      <w:r>
-        <w:t xml:space="preserve">broke down with stronger deviations from constant relative treatment effects. In</w:t>
-      </w:r>
-      <w:r>
-        <w:t xml:space="preserve"> </w:t>
-      </w:r>
-      <w:r>
-        <w:t xml:space="preserve">these cases, the stratified approach generally had lower error rates compared to</w:t>
-      </w:r>
-      <w:r>
-        <w:t xml:space="preserve"> </w:t>
-      </w:r>
-      <w:r>
-        <w:t xml:space="preserve">the constant treatment effect model. Such stepwise treatment benefit estimates</w:t>
-      </w:r>
-      <w:r>
-        <w:t xml:space="preserve"> </w:t>
-      </w:r>
-      <w:r>
-        <w:t xml:space="preserve">are useful for visually demonstrating treatment effect heterogeneity but may be</w:t>
-      </w:r>
-      <w:r>
-        <w:t xml:space="preserve"> </w:t>
-      </w:r>
-      <w:r>
-        <w:t xml:space="preserve">considered insufficient for making individualized benefit predictions.</w:t>
+        <w:pStyle w:val="CaptionedFigure"/>
+      </w:pPr>
+      <w:r>
+        <w:drawing>
+          <wp:inline>
+            <wp:extent cx="4620126" cy="3696101"/>
+            <wp:effectExtent b="0" l="0" r="0" t="0"/>
+            <wp:docPr descr="Figure 3.6: Individualized absolute benefit predictions based on baseline risk when using a constant treatment effect approach, a linear interaction approach and RCS smoothing using 3,4 and 5 knots. Risk stratified estimates of absolute benefit are presented within quartiles of baseline risk as reference." title="" id="1" name="Picture"/>
+            <a:graphic>
+              <a:graphicData uri="http://schemas.openxmlformats.org/drawingml/2006/picture">
+                <pic:pic>
+                  <pic:nvPicPr>
+                    <pic:cNvPr descr="manuscript_files/figure-docx/gusto-1.png" id="0" name="Picture"/>
+                    <pic:cNvPicPr>
+                      <a:picLocks noChangeArrowheads="1" noChangeAspect="1"/>
+                    </pic:cNvPicPr>
+                  </pic:nvPicPr>
+                  <pic:blipFill>
+                    <a:blip r:embed="rId35"/>
+                    <a:stretch>
+                      <a:fillRect/>
+                    </a:stretch>
+                  </pic:blipFill>
+                  <pic:spPr bwMode="auto">
+                    <a:xfrm>
+                      <a:off x="0" y="0"/>
+                      <a:ext cx="4620126" cy="3696101"/>
+                    </a:xfrm>
+                    <a:prstGeom prst="rect">
+                      <a:avLst/>
+                    </a:prstGeom>
+                    <a:noFill/>
+                    <a:ln w="9525">
+                      <a:noFill/>
+                      <a:headEnd/>
+                      <a:tailEnd/>
+                    </a:ln>
+                  </pic:spPr>
+                </pic:pic>
+              </a:graphicData>
+            </a:graphic>
+          </wp:inline>
+        </w:drawing>
       </w:r>
     </w:p>
     <w:p>
       <w:pPr>
-        <w:pStyle w:val="BodyText"/>
-      </w:pPr>
-      <w:r>
-        <w:t xml:space="preserve">Increasing the discriminative ability of the risk model–by increasing the</w:t>
-      </w:r>
-      <w:r>
-        <w:t xml:space="preserve"> </w:t>
-      </w:r>
-      <w:r>
-        <w:t xml:space="preserve">predictor coefficients of the true risk model–reduced RMSE for all methods. This</w:t>
-      </w:r>
-      <w:r>
-        <w:t xml:space="preserve"> </w:t>
-      </w:r>
-      <w:r>
-        <w:t xml:space="preserve">increase in discriminative ability translates in higher variability of predicted</w:t>
-      </w:r>
-      <w:r>
-        <w:t xml:space="preserve"> </w:t>
-      </w:r>
-      <w:r>
-        <w:t xml:space="preserve">risks, which, in turn, allows the considered methods to better capture absolute</w:t>
-      </w:r>
-      <w:r>
-        <w:t xml:space="preserve"> </w:t>
-      </w:r>
-      <w:r>
-        <w:t xml:space="preserve">treatment benefits. As a consequence, the increase in discriminative ability of</w:t>
-      </w:r>
-      <w:r>
-        <w:t xml:space="preserve"> </w:t>
-      </w:r>
-      <w:r>
-        <w:t xml:space="preserve">the risk model also led to higher discrimination between those with low or high</w:t>
-      </w:r>
-      <w:r>
-        <w:t xml:space="preserve"> </w:t>
-      </w:r>
-      <w:r>
-        <w:t xml:space="preserve">benefit (as reflected in values of c-for-benefit). Even though risk model</w:t>
-      </w:r>
-      <w:r>
-        <w:t xml:space="preserve"> </w:t>
-      </w:r>
-      <w:r>
-        <w:t xml:space="preserve">performance is very important for the ability of risk-based methods to predict</w:t>
-      </w:r>
-      <w:r>
-        <w:t xml:space="preserve"> </w:t>
-      </w:r>
-      <w:r>
-        <w:t xml:space="preserve">treatment benefit, prediction model development was outside the scope of this</w:t>
-      </w:r>
-      <w:r>
-        <w:t xml:space="preserve"> </w:t>
-      </w:r>
-      <w:r>
-        <w:t xml:space="preserve">work and has already been studied extensively</w:t>
-      </w:r>
-      <w:r>
-        <w:t xml:space="preserve"> </w:t>
-      </w:r>
-      <w:r>
-        <w:t xml:space="preserve">[5,13,14]</w:t>
-      </w:r>
-      <w:r>
-        <w:t xml:space="preserve">.</w:t>
+        <w:pStyle w:val="ImageCaption"/>
+      </w:pPr>
+      <w:r>
+        <w:t xml:space="preserve">Figure 3.6: Individualized absolute benefit predictions based on baseline risk when using a constant treatment effect approach, a linear interaction approach and RCS smoothing using 3,4 and 5 knots. Risk stratified estimates of absolute benefit are presented within quartiles of baseline risk as reference.</w:t>
       </w:r>
     </w:p>
     <w:p>
       <w:pPr>
-        <w:pStyle w:val="BodyText"/>
-      </w:pPr>
-      <w:r>
-        <w:t xml:space="preserve">The adaptive approach had adequate performance, following closely on average the</w:t>
-      </w:r>
-      <w:r>
-        <w:t xml:space="preserve"> </w:t>
-      </w:r>
-      <w:r>
-        <w:t xml:space="preserve">performance of the</w:t>
-      </w:r>
-      <w:r>
-        <w:t xml:space="preserve"> </w:t>
-      </w:r>
-      <w:r>
-        <w:t xml:space="preserve">“</w:t>
-      </w:r>
-      <w:r>
-        <w:t xml:space="preserve">true</w:t>
-      </w:r>
-      <w:r>
-        <w:t xml:space="preserve">”</w:t>
-      </w:r>
-      <w:r>
-        <w:t xml:space="preserve"> </w:t>
-      </w:r>
-      <w:r>
-        <w:t xml:space="preserve">model in most scenarios. With smaller sample sizes it</w:t>
-      </w:r>
-      <w:r>
-        <w:t xml:space="preserve"> </w:t>
-      </w:r>
-      <w:r>
-        <w:t xml:space="preserve">tended to miss the treatment-risk interactions and selected simpler models</w:t>
-      </w:r>
-      <w:r>
-        <w:t xml:space="preserve"> </w:t>
-      </w:r>
-      <w:r>
-        <w:t xml:space="preserve">(Supplementary Table S7). This conservative behavior resulted in increased RMSE</w:t>
-      </w:r>
-      <w:r>
-        <w:t xml:space="preserve"> </w:t>
-      </w:r>
-      <w:r>
-        <w:t xml:space="preserve">variability in these scenarios, especially in the case of true strong linear or</w:t>
-      </w:r>
-      <w:r>
-        <w:t xml:space="preserve"> </w:t>
-      </w:r>
-      <w:r>
-        <w:t xml:space="preserve">non-monotonic deviations from the base case scenario. Therefore, in the case of</w:t>
-      </w:r>
-      <w:r>
-        <w:t xml:space="preserve"> </w:t>
-      </w:r>
-      <w:r>
-        <w:t xml:space="preserve">smaller sample sizes the simpler linear interaction model may be a safer choice</w:t>
-      </w:r>
-      <w:r>
-        <w:t xml:space="preserve"> </w:t>
-      </w:r>
-      <w:r>
-        <w:t xml:space="preserve">for predicting absolute benefits, if a non-constant treatment effect is</w:t>
-      </w:r>
-      <w:r>
-        <w:t xml:space="preserve"> </w:t>
-      </w:r>
-      <w:r>
-        <w:t xml:space="preserve">suspected.</w:t>
-      </w:r>
-    </w:p>
-    <w:p>
-      <w:pPr>
-        <w:pStyle w:val="BodyText"/>
-      </w:pPr>
-      <w:r>
-        <w:t xml:space="preserve">Risk-based approaches to predictive HTE estimate treatment benefit as a function</w:t>
-      </w:r>
-      <w:r>
-        <w:t xml:space="preserve"> </w:t>
-      </w:r>
-      <w:r>
-        <w:t xml:space="preserve">of baseline risk. A limitation of our study is that we assumed treatment benefit</w:t>
-      </w:r>
-      <w:r>
-        <w:t xml:space="preserve"> </w:t>
-      </w:r>
-      <w:r>
-        <w:t xml:space="preserve">to be a function of baseline risk in the majority of the simulation</w:t>
-      </w:r>
-      <w:r>
-        <w:t xml:space="preserve"> </w:t>
-      </w:r>
-      <w:r>
-        <w:t xml:space="preserve">scenarios. We also considered constant moderate and strong treatment-related</w:t>
-      </w:r>
-      <w:r>
-        <w:t xml:space="preserve"> </w:t>
-      </w:r>
-      <w:r>
-        <w:t xml:space="preserve">harms, applied on the absolute scale to expand the range of scenarios in line</w:t>
-      </w:r>
-      <w:r>
-        <w:t xml:space="preserve"> </w:t>
-      </w:r>
-      <w:r>
-        <w:t xml:space="preserve">with previous work (REF!!). Also, we considered a small number of scenarios with</w:t>
-      </w:r>
-      <w:r>
-        <w:t xml:space="preserve"> </w:t>
-      </w:r>
-      <w:r>
-        <w:t xml:space="preserve">true treatment-covariate interactions, in which our main conclusions remained</w:t>
-      </w:r>
-      <w:r>
-        <w:t xml:space="preserve"> </w:t>
-      </w:r>
-      <w:r>
-        <w:t xml:space="preserve">the same (Supplement, XX). Future simulation studies could explore the effect of</w:t>
-      </w:r>
-      <w:r>
-        <w:t xml:space="preserve"> </w:t>
-      </w:r>
-      <w:r>
-        <w:t xml:space="preserve">more extensive deviations from risk-based treatment effects.</w:t>
-      </w:r>
-    </w:p>
-    <w:p>
-      <w:pPr>
-        <w:pStyle w:val="BodyText"/>
-      </w:pPr>
-      <w:r>
-        <w:t xml:space="preserve">Recent years have seen an increased interest in predictive HTE approaches</w:t>
-      </w:r>
-      <w:r>
-        <w:t xml:space="preserve"> </w:t>
-      </w:r>
-      <w:r>
-        <w:t xml:space="preserve">focusing on individualized benefit predictions. In our simulations we only</w:t>
-      </w:r>
-      <w:r>
-        <w:t xml:space="preserve"> </w:t>
-      </w:r>
-      <w:r>
-        <w:t xml:space="preserve">focused on risk-based methods, using baseline risk as a reference in a two-stage</w:t>
-      </w:r>
-      <w:r>
-        <w:t xml:space="preserve"> </w:t>
-      </w:r>
-      <w:r>
-        <w:t xml:space="preserve">approach to individualizing benefit predictions. However, there is a plethora of</w:t>
-      </w:r>
-      <w:r>
-        <w:t xml:space="preserve"> </w:t>
-      </w:r>
-      <w:r>
-        <w:t xml:space="preserve">different methods, ranging from treatment effect modeling to tree-based</w:t>
-      </w:r>
-      <w:r>
-        <w:t xml:space="preserve"> </w:t>
-      </w:r>
-      <w:r>
-        <w:t xml:space="preserve">approaches available in more recent literature</w:t>
-      </w:r>
-      <w:r>
-        <w:t xml:space="preserve"> </w:t>
-      </w:r>
-      <w:r>
-        <w:t xml:space="preserve">[15–17]</w:t>
-      </w:r>
-      <w:r>
-        <w:t xml:space="preserve">.</w:t>
-      </w:r>
-      <w:r>
-        <w:t xml:space="preserve"> </w:t>
-      </w:r>
-      <w:r>
-        <w:t xml:space="preserve">Simulations are also needed to assess relative performance and define the</w:t>
-      </w:r>
-      <w:r>
-        <w:t xml:space="preserve"> </w:t>
-      </w:r>
-      <w:r>
-        <w:t xml:space="preserve">settings where these break down or outperform each other.</w:t>
-      </w:r>
-    </w:p>
-    <w:p>
-      <w:pPr>
-        <w:pStyle w:val="BodyText"/>
-      </w:pPr>
-      <w:r>
-        <w:t xml:space="preserve">In conclusion, the linear interaction approach is a viable option with smaller</w:t>
-      </w:r>
-      <w:r>
-        <w:t xml:space="preserve"> </w:t>
-      </w:r>
-      <w:r>
-        <w:t xml:space="preserve">sample sizes and/or moderately performing risk prediction models if we consider</w:t>
-      </w:r>
-      <w:r>
-        <w:t xml:space="preserve"> </w:t>
-      </w:r>
-      <w:r>
-        <w:t xml:space="preserve">a non-constant relative treatment effect plausible. RCS-3 is a better option</w:t>
-      </w:r>
-      <w:r>
-        <w:t xml:space="preserve"> </w:t>
-      </w:r>
-      <w:r>
-        <w:t xml:space="preserve">when non-monotonic deviations from a constant relative treatment effect and/or</w:t>
-      </w:r>
-      <w:r>
-        <w:t xml:space="preserve"> </w:t>
-      </w:r>
-      <w:r>
-        <w:t xml:space="preserve">substantial treatment-related harms are anticipated. With larger sample size, an</w:t>
-      </w:r>
-      <w:r>
-        <w:t xml:space="preserve"> </w:t>
-      </w:r>
-      <w:r>
-        <w:t xml:space="preserve">adaptive approach – selecting the method with optimal AIC – can also be</w:t>
-      </w:r>
-      <w:r>
-        <w:t xml:space="preserve"> </w:t>
-      </w:r>
-      <w:r>
-        <w:t xml:space="preserve">considered as an automated alternative.</w:t>
-      </w:r>
-    </w:p>
-    <w:p>
-      <w:r>
-        <w:br w:type="page"/>
-      </w:r>
-    </w:p>
-    <w:p>
-      <w:pPr>
         <w:pStyle w:val="Heading1"/>
       </w:pPr>
-      <w:bookmarkStart w:id="36" w:name="references"/>
-      <w:r>
-        <w:t xml:space="preserve">5	References</w:t>
+      <w:bookmarkStart w:id="36" w:name="discussion"/>
+      <w:r>
+        <w:t xml:space="preserve">4	Discussion</w:t>
       </w:r>
       <w:bookmarkEnd w:id="36"/>
     </w:p>
@@ -5113,11 +4680,585 @@
       <w:pPr>
         <w:pStyle w:val="FirstParagraph"/>
       </w:pPr>
+      <w:r>
+        <w:t xml:space="preserve">The linear interaction model and the RCS-3 model both displayed very good</w:t>
+      </w:r>
+      <w:r>
+        <w:t xml:space="preserve"> </w:t>
+      </w:r>
+      <w:r>
+        <w:t xml:space="preserve">performance under many of the considered simulation scenarios, in contrast with</w:t>
+      </w:r>
+      <w:r>
+        <w:t xml:space="preserve"> </w:t>
+      </w:r>
+      <w:r>
+        <w:t xml:space="preserve">the constant relative treatment effect model. The linear interaction model was</w:t>
+      </w:r>
+      <w:r>
+        <w:t xml:space="preserve"> </w:t>
+      </w:r>
+      <w:r>
+        <w:t xml:space="preserve">optimal in cases with smaller sample sizes and moderately performing baseline</w:t>
+      </w:r>
+      <w:r>
+        <w:t xml:space="preserve"> </w:t>
+      </w:r>
+      <w:r>
+        <w:t xml:space="preserve">risk prediction models, that is, it had lower RMSE, was better calibrated for</w:t>
+      </w:r>
+      <w:r>
+        <w:t xml:space="preserve"> </w:t>
+      </w:r>
+      <w:r>
+        <w:t xml:space="preserve">benefit and had better discrimination for benefit, even in scenarios with strong</w:t>
+      </w:r>
+      <w:r>
+        <w:t xml:space="preserve"> </w:t>
+      </w:r>
+      <w:r>
+        <w:t xml:space="preserve">quadratic deviations. In scenarios with true non-monotonic deviations, the</w:t>
+      </w:r>
+      <w:r>
+        <w:t xml:space="preserve"> </w:t>
+      </w:r>
+      <w:r>
+        <w:t xml:space="preserve">linear interaction model was outperformed by RCS-3, especially in the presence</w:t>
+      </w:r>
+      <w:r>
+        <w:t xml:space="preserve"> </w:t>
+      </w:r>
+      <w:r>
+        <w:t xml:space="preserve">of true treatment-related harms. Increasing the sample size or the prediction</w:t>
+      </w:r>
+      <w:r>
+        <w:t xml:space="preserve"> </w:t>
+      </w:r>
+      <w:r>
+        <w:t xml:space="preserve">model’s discriminative ability favored RCS-3, especially in scenarios with</w:t>
+      </w:r>
+      <w:r>
+        <w:t xml:space="preserve"> </w:t>
+      </w:r>
+      <w:r>
+        <w:t xml:space="preserve">non-monotonic deviations and in the presence of treatment-related harms.</w:t>
+      </w:r>
     </w:p>
-    <w:bookmarkStart w:id="71" w:name="refs"/>
-    <w:bookmarkStart w:id="38" w:name="ref-Varadhan2013"/>
     <w:p>
       <w:pPr>
+        <w:pStyle w:val="BodyText"/>
+      </w:pPr>
+      <w:r>
+        <w:t xml:space="preserve">RCS-4 and RCS-5 proved to be too flexible in all considered scenarios, as</w:t>
+      </w:r>
+      <w:r>
+        <w:t xml:space="preserve"> </w:t>
+      </w:r>
+      <w:r>
+        <w:t xml:space="preserve">indicated by higher RMSE, increased variability of discrimination for benefit</w:t>
+      </w:r>
+      <w:r>
+        <w:t xml:space="preserve"> </w:t>
+      </w:r>
+      <w:r>
+        <w:t xml:space="preserve">and worse calibration of benefit predictions. Even with larger sample sizes and</w:t>
+      </w:r>
+      <w:r>
+        <w:t xml:space="preserve"> </w:t>
+      </w:r>
+      <w:r>
+        <w:t xml:space="preserve">strong quadratic or non-monotonic deviations from the base case scenario of</w:t>
+      </w:r>
+      <w:r>
+        <w:t xml:space="preserve"> </w:t>
+      </w:r>
+      <w:r>
+        <w:t xml:space="preserve">constant relative treatment effects, these more flexible restricted cubic</w:t>
+      </w:r>
+      <w:r>
+        <w:t xml:space="preserve"> </w:t>
+      </w:r>
+      <w:r>
+        <w:t xml:space="preserve">splines did not outperform the simpler RCS-3. These approaches may only be</w:t>
+      </w:r>
+      <w:r>
+        <w:t xml:space="preserve"> </w:t>
+      </w:r>
+      <w:r>
+        <w:t xml:space="preserve">helpful if we expect more extreme patterns of heterogeneous treatment effects</w:t>
+      </w:r>
+      <w:r>
+        <w:t xml:space="preserve"> </w:t>
+      </w:r>
+      <w:r>
+        <w:t xml:space="preserve">compared to the quadratic deviations considered here. Considering interactions</w:t>
+      </w:r>
+      <w:r>
+        <w:t xml:space="preserve"> </w:t>
+      </w:r>
+      <w:r>
+        <w:t xml:space="preserve">in RCS-3 models as the most complex approach often may be reasonable.</w:t>
+      </w:r>
+    </w:p>
+    <w:p>
+      <w:pPr>
+        <w:pStyle w:val="BodyText"/>
+      </w:pPr>
+      <w:r>
+        <w:t xml:space="preserve">The constant treatment effect model, despite having adequate performance in the</w:t>
+      </w:r>
+      <w:r>
+        <w:t xml:space="preserve"> </w:t>
+      </w:r>
+      <w:r>
+        <w:t xml:space="preserve">presence of weak treatment effect heterogeneity on the relative scale, quickly</w:t>
+      </w:r>
+      <w:r>
+        <w:t xml:space="preserve"> </w:t>
+      </w:r>
+      <w:r>
+        <w:t xml:space="preserve">broke down with stronger deviations from constant relative treatment effects. In</w:t>
+      </w:r>
+      <w:r>
+        <w:t xml:space="preserve"> </w:t>
+      </w:r>
+      <w:r>
+        <w:t xml:space="preserve">these cases, the stratified approach generally had lower error rates compared to</w:t>
+      </w:r>
+      <w:r>
+        <w:t xml:space="preserve"> </w:t>
+      </w:r>
+      <w:r>
+        <w:t xml:space="preserve">the constant treatment effect model. Such stepwise treatment benefit estimates</w:t>
+      </w:r>
+      <w:r>
+        <w:t xml:space="preserve"> </w:t>
+      </w:r>
+      <w:r>
+        <w:t xml:space="preserve">are useful for visually demonstrating treatment effect heterogeneity but may be</w:t>
+      </w:r>
+      <w:r>
+        <w:t xml:space="preserve"> </w:t>
+      </w:r>
+      <w:r>
+        <w:t xml:space="preserve">considered insufficient for making individualized benefit predictions.</w:t>
+      </w:r>
+    </w:p>
+    <w:p>
+      <w:pPr>
+        <w:pStyle w:val="BodyText"/>
+      </w:pPr>
+      <w:r>
+        <w:t xml:space="preserve">Increasing the discriminative ability of the risk model–by increasing the</w:t>
+      </w:r>
+      <w:r>
+        <w:t xml:space="preserve"> </w:t>
+      </w:r>
+      <w:r>
+        <w:t xml:space="preserve">predictor coefficients of the true risk model–reduced RMSE for all methods. This</w:t>
+      </w:r>
+      <w:r>
+        <w:t xml:space="preserve"> </w:t>
+      </w:r>
+      <w:r>
+        <w:t xml:space="preserve">increase in discriminative ability translates in higher variability of predicted</w:t>
+      </w:r>
+      <w:r>
+        <w:t xml:space="preserve"> </w:t>
+      </w:r>
+      <w:r>
+        <w:t xml:space="preserve">risks, which, in turn, allows the considered methods to better capture absolute</w:t>
+      </w:r>
+      <w:r>
+        <w:t xml:space="preserve"> </w:t>
+      </w:r>
+      <w:r>
+        <w:t xml:space="preserve">treatment benefits. As a consequence, the increase in discriminative ability of</w:t>
+      </w:r>
+      <w:r>
+        <w:t xml:space="preserve"> </w:t>
+      </w:r>
+      <w:r>
+        <w:t xml:space="preserve">the risk model also led to higher discrimination between those with low or high</w:t>
+      </w:r>
+      <w:r>
+        <w:t xml:space="preserve"> </w:t>
+      </w:r>
+      <w:r>
+        <w:t xml:space="preserve">benefit (as reflected in values of c-for-benefit). Even though risk model</w:t>
+      </w:r>
+      <w:r>
+        <w:t xml:space="preserve"> </w:t>
+      </w:r>
+      <w:r>
+        <w:t xml:space="preserve">performance is very important for the ability of risk-based methods to predict</w:t>
+      </w:r>
+      <w:r>
+        <w:t xml:space="preserve"> </w:t>
+      </w:r>
+      <w:r>
+        <w:t xml:space="preserve">treatment benefit, prediction model development was outside the scope of this</w:t>
+      </w:r>
+      <w:r>
+        <w:t xml:space="preserve"> </w:t>
+      </w:r>
+      <w:r>
+        <w:t xml:space="preserve">work and has already been studied extensively</w:t>
+      </w:r>
+      <w:r>
+        <w:t xml:space="preserve"> </w:t>
+      </w:r>
+      <w:r>
+        <w:t xml:space="preserve">[5,8,9]</w:t>
+      </w:r>
+      <w:r>
+        <w:t xml:space="preserve">.</w:t>
+      </w:r>
+    </w:p>
+    <w:p>
+      <w:pPr>
+        <w:pStyle w:val="BodyText"/>
+      </w:pPr>
+      <w:r>
+        <w:t xml:space="preserve">The adaptive approach had adequate performance, following closely on average the</w:t>
+      </w:r>
+      <w:r>
+        <w:t xml:space="preserve"> </w:t>
+      </w:r>
+      <w:r>
+        <w:t xml:space="preserve">performance of the</w:t>
+      </w:r>
+      <w:r>
+        <w:t xml:space="preserve"> </w:t>
+      </w:r>
+      <w:r>
+        <w:t xml:space="preserve">“</w:t>
+      </w:r>
+      <w:r>
+        <w:t xml:space="preserve">true</w:t>
+      </w:r>
+      <w:r>
+        <w:t xml:space="preserve">”</w:t>
+      </w:r>
+      <w:r>
+        <w:t xml:space="preserve"> </w:t>
+      </w:r>
+      <w:r>
+        <w:t xml:space="preserve">model in most scenarios. With smaller sample sizes it</w:t>
+      </w:r>
+      <w:r>
+        <w:t xml:space="preserve"> </w:t>
+      </w:r>
+      <w:r>
+        <w:t xml:space="preserve">tended to miss the treatment-risk interactions and selected simpler models</w:t>
+      </w:r>
+      <w:r>
+        <w:t xml:space="preserve"> </w:t>
+      </w:r>
+      <w:r>
+        <w:t xml:space="preserve">(Supplementary Table S7). This conservative behavior resulted in increased RMSE</w:t>
+      </w:r>
+      <w:r>
+        <w:t xml:space="preserve"> </w:t>
+      </w:r>
+      <w:r>
+        <w:t xml:space="preserve">variability in these scenarios, especially in the case of true strong linear or</w:t>
+      </w:r>
+      <w:r>
+        <w:t xml:space="preserve"> </w:t>
+      </w:r>
+      <w:r>
+        <w:t xml:space="preserve">non-monotonic deviations from the base case scenario. Therefore, in the case of</w:t>
+      </w:r>
+      <w:r>
+        <w:t xml:space="preserve"> </w:t>
+      </w:r>
+      <w:r>
+        <w:t xml:space="preserve">smaller sample sizes the simpler linear interaction model may be a safer choice</w:t>
+      </w:r>
+      <w:r>
+        <w:t xml:space="preserve"> </w:t>
+      </w:r>
+      <w:r>
+        <w:t xml:space="preserve">for predicting absolute benefits, if a non-constant treatment effect is</w:t>
+      </w:r>
+      <w:r>
+        <w:t xml:space="preserve"> </w:t>
+      </w:r>
+      <w:r>
+        <w:t xml:space="preserve">suspected.</w:t>
+      </w:r>
+    </w:p>
+    <w:p>
+      <w:pPr>
+        <w:pStyle w:val="BodyText"/>
+      </w:pPr>
+      <w:r>
+        <w:t xml:space="preserve">Risk-based approaches to predictive HTE estimate treatment benefit as a function</w:t>
+      </w:r>
+      <w:r>
+        <w:t xml:space="preserve"> </w:t>
+      </w:r>
+      <w:r>
+        <w:t xml:space="preserve">of baseline risk. A limitation of our study is that we assumed treatment benefit</w:t>
+      </w:r>
+      <w:r>
+        <w:t xml:space="preserve"> </w:t>
+      </w:r>
+      <w:r>
+        <w:t xml:space="preserve">to be a function of baseline risk in the majority of the simulation</w:t>
+      </w:r>
+      <w:r>
+        <w:t xml:space="preserve"> </w:t>
+      </w:r>
+      <w:r>
+        <w:t xml:space="preserve">scenarios. We also considered constant moderate and strong treatment-related</w:t>
+      </w:r>
+      <w:r>
+        <w:t xml:space="preserve"> </w:t>
+      </w:r>
+      <w:r>
+        <w:t xml:space="preserve">harms, applied on the absolute scale to expand the range of scenarios in line</w:t>
+      </w:r>
+      <w:r>
+        <w:t xml:space="preserve"> </w:t>
+      </w:r>
+      <w:r>
+        <w:t xml:space="preserve">with previous work</w:t>
+      </w:r>
+      <w:r>
+        <w:t xml:space="preserve"> </w:t>
+      </w:r>
+      <w:r>
+        <w:t xml:space="preserve">[</w:t>
+      </w:r>
+      <w:r>
+        <w:rPr>
+          <w:b/>
+        </w:rPr>
+        <w:t xml:space="preserve">???</w:t>
+      </w:r>
+      <w:r>
+        <w:t xml:space="preserve">]</w:t>
+      </w:r>
+      <w:r>
+        <w:t xml:space="preserve">. Also, we considered a small number of</w:t>
+      </w:r>
+      <w:r>
+        <w:t xml:space="preserve"> </w:t>
+      </w:r>
+      <w:r>
+        <w:t xml:space="preserve">scenarios with true treatment-covariate interactions, in which our main</w:t>
+      </w:r>
+      <w:r>
+        <w:t xml:space="preserve"> </w:t>
+      </w:r>
+      <w:r>
+        <w:t xml:space="preserve">conclusions remained the same (Supplement, XX). Future simulation studies could</w:t>
+      </w:r>
+      <w:r>
+        <w:t xml:space="preserve"> </w:t>
+      </w:r>
+      <w:r>
+        <w:t xml:space="preserve">explore the effect of more extensive deviations from risk-based treatment</w:t>
+      </w:r>
+      <w:r>
+        <w:t xml:space="preserve"> </w:t>
+      </w:r>
+      <w:r>
+        <w:t xml:space="preserve">effects.</w:t>
+      </w:r>
+    </w:p>
+    <w:p>
+      <w:pPr>
+        <w:pStyle w:val="BodyText"/>
+      </w:pPr>
+      <w:r>
+        <w:t xml:space="preserve">In our simulations we only focused on risk-based methods, using baseline risk as</w:t>
+      </w:r>
+      <w:r>
+        <w:t xml:space="preserve"> </w:t>
+      </w:r>
+      <w:r>
+        <w:t xml:space="preserve">a reference in a two-stage approach to individualizing benefit</w:t>
+      </w:r>
+      <w:r>
+        <w:t xml:space="preserve"> </w:t>
+      </w:r>
+      <w:r>
+        <w:t xml:space="preserve">predictions. However, there is a plethora of different methods, ranging from</w:t>
+      </w:r>
+      <w:r>
+        <w:t xml:space="preserve"> </w:t>
+      </w:r>
+      <w:r>
+        <w:t xml:space="preserve">treatment effect modeling to tree-based approaches available in more recent</w:t>
+      </w:r>
+      <w:r>
+        <w:t xml:space="preserve"> </w:t>
+      </w:r>
+      <w:r>
+        <w:t xml:space="preserve">literature</w:t>
+      </w:r>
+      <w:r>
+        <w:t xml:space="preserve"> </w:t>
+      </w:r>
+      <w:r>
+        <w:t xml:space="preserve">[15–18]</w:t>
+      </w:r>
+      <w:r>
+        <w:t xml:space="preserve">. Many of these</w:t>
+      </w:r>
+      <w:r>
+        <w:t xml:space="preserve"> </w:t>
+      </w:r>
+      <w:r>
+        <w:t xml:space="preserve">methods rely on incorporating treatment-covariate interactions in the prediction</w:t>
+      </w:r>
+      <w:r>
+        <w:t xml:space="preserve"> </w:t>
+      </w:r>
+      <w:r>
+        <w:t xml:space="preserve">of benefit. An important caveat of such approaches is that they may be prone to</w:t>
+      </w:r>
+      <w:r>
+        <w:t xml:space="preserve"> </w:t>
+      </w:r>
+      <w:r>
+        <w:t xml:space="preserve">overfitting, thus exaggerating the magnitude of the predicted benefits. In a</w:t>
+      </w:r>
+      <w:r>
+        <w:t xml:space="preserve"> </w:t>
+      </w:r>
+      <w:r>
+        <w:t xml:space="preserve">wide range of simulation settings, a simpler risk modeling approach was</w:t>
+      </w:r>
+      <w:r>
+        <w:t xml:space="preserve"> </w:t>
+      </w:r>
+      <w:r>
+        <w:t xml:space="preserve">consistently better calibrated for benefit compared to more complex treatment</w:t>
+      </w:r>
+      <w:r>
+        <w:t xml:space="preserve"> </w:t>
+      </w:r>
+      <w:r>
+        <w:t xml:space="preserve">effect modelling approaches</w:t>
+      </w:r>
+      <w:r>
+        <w:t xml:space="preserve"> </w:t>
+      </w:r>
+      <w:r>
+        <w:t xml:space="preserve">[5]</w:t>
+      </w:r>
+      <w:r>
+        <w:t xml:space="preserve">. Similarly, when SYNTAX score II,</w:t>
+      </w:r>
+      <w:r>
+        <w:t xml:space="preserve"> </w:t>
+      </w:r>
+      <w:r>
+        <w:t xml:space="preserve">a model developed for identifying patients with complex coronary artery disease</w:t>
+      </w:r>
+      <w:r>
+        <w:t xml:space="preserve"> </w:t>
+      </w:r>
+      <w:r>
+        <w:t xml:space="preserve">that benefit more from percutaneous coronary intervention or from coronary</w:t>
+      </w:r>
+      <w:r>
+        <w:t xml:space="preserve"> </w:t>
+      </w:r>
+      <w:r>
+        <w:t xml:space="preserve">artery bypass grafting was redeveloped using fewer treatment-covariate</w:t>
+      </w:r>
+      <w:r>
+        <w:t xml:space="preserve"> </w:t>
+      </w:r>
+      <w:r>
+        <w:t xml:space="preserve">interactions had better external performance compared to its</w:t>
+      </w:r>
+      <w:r>
+        <w:t xml:space="preserve"> </w:t>
+      </w:r>
+      <w:r>
+        <w:t xml:space="preserve">predecessor</w:t>
+      </w:r>
+      <w:r>
+        <w:t xml:space="preserve">[19,20]</w:t>
+      </w:r>
+      <w:r>
+        <w:t xml:space="preserve">.</w:t>
+      </w:r>
+    </w:p>
+    <w:p>
+      <w:pPr>
+        <w:pStyle w:val="BodyText"/>
+      </w:pPr>
+      <w:r>
+        <w:t xml:space="preserve">In conclusion, the linear interaction approach is a viable option with smaller</w:t>
+      </w:r>
+      <w:r>
+        <w:t xml:space="preserve"> </w:t>
+      </w:r>
+      <w:r>
+        <w:t xml:space="preserve">sample sizes and/or moderately performing risk prediction models if we consider</w:t>
+      </w:r>
+      <w:r>
+        <w:t xml:space="preserve"> </w:t>
+      </w:r>
+      <w:r>
+        <w:t xml:space="preserve">a non-constant relative treatment effect plausible. RCS-3 is a better option</w:t>
+      </w:r>
+      <w:r>
+        <w:t xml:space="preserve"> </w:t>
+      </w:r>
+      <w:r>
+        <w:t xml:space="preserve">when non-monotonic deviations from a constant relative treatment effect and/or</w:t>
+      </w:r>
+      <w:r>
+        <w:t xml:space="preserve"> </w:t>
+      </w:r>
+      <w:r>
+        <w:t xml:space="preserve">substantial treatment-related harms are anticipated. With larger sample size, an</w:t>
+      </w:r>
+      <w:r>
+        <w:t xml:space="preserve"> </w:t>
+      </w:r>
+      <w:r>
+        <w:t xml:space="preserve">adaptive approach – selecting the method with optimal AIC – can also be</w:t>
+      </w:r>
+      <w:r>
+        <w:t xml:space="preserve"> </w:t>
+      </w:r>
+      <w:r>
+        <w:t xml:space="preserve">considered as an automated alternative.</w:t>
+      </w:r>
+    </w:p>
+    <w:p>
+      <w:r>
+        <w:br w:type="page"/>
+      </w:r>
+    </w:p>
+    <w:p>
+      <w:pPr>
+        <w:pStyle w:val="Heading1"/>
+      </w:pPr>
+      <w:bookmarkStart w:id="37" w:name="references"/>
+      <w:r>
+        <w:t xml:space="preserve">5	References</w:t>
+      </w:r>
+      <w:bookmarkEnd w:id="37"/>
+    </w:p>
+    <w:p>
+      <w:pPr>
+        <w:pStyle w:val="FirstParagraph"/>
+      </w:pPr>
+    </w:p>
+    <w:bookmarkStart w:id="75" w:name="refs"/>
+    <w:bookmarkStart w:id="39" w:name="ref-Varadhan2013"/>
+    <w:p>
+      <w:pPr>
         <w:pStyle w:val="Bibliography"/>
       </w:pPr>
       <w:r>
@@ -5126,7 +5267,7 @@
       <w:r>
         <w:t xml:space="preserve"> </w:t>
       </w:r>
-      <w:hyperlink r:id="rId37">
+      <w:hyperlink r:id="rId38">
         <w:r>
           <w:rPr>
             <w:rStyle w:val="Hyperlink"/>
@@ -5138,8 +5279,8 @@
         <w:t xml:space="preserve">.</w:t>
       </w:r>
     </w:p>
-    <w:bookmarkEnd w:id="38"/>
-    <w:bookmarkStart w:id="40" w:name="ref-Rekkas2020"/>
+    <w:bookmarkEnd w:id="39"/>
+    <w:bookmarkStart w:id="41" w:name="ref-Rekkas2020"/>
     <w:p>
       <w:pPr>
         <w:pStyle w:val="Bibliography"/>
@@ -5150,7 +5291,7 @@
       <w:r>
         <w:t xml:space="preserve"> </w:t>
       </w:r>
-      <w:hyperlink r:id="rId39">
+      <w:hyperlink r:id="rId40">
         <w:r>
           <w:rPr>
             <w:rStyle w:val="Hyperlink"/>
@@ -5162,8 +5303,8 @@
         <w:t xml:space="preserve">.</w:t>
       </w:r>
     </w:p>
-    <w:bookmarkEnd w:id="40"/>
-    <w:bookmarkStart w:id="42" w:name="ref-Kent2019"/>
+    <w:bookmarkEnd w:id="41"/>
+    <w:bookmarkStart w:id="43" w:name="ref-Kent2019"/>
     <w:p>
       <w:pPr>
         <w:pStyle w:val="Bibliography"/>
@@ -5174,7 +5315,7 @@
       <w:r>
         <w:t xml:space="preserve"> </w:t>
       </w:r>
-      <w:hyperlink r:id="rId41">
+      <w:hyperlink r:id="rId42">
         <w:r>
           <w:rPr>
             <w:rStyle w:val="Hyperlink"/>
@@ -5186,8 +5327,8 @@
         <w:t xml:space="preserve">.</w:t>
       </w:r>
     </w:p>
-    <w:bookmarkEnd w:id="42"/>
-    <w:bookmarkStart w:id="44" w:name="ref-PathEnE"/>
+    <w:bookmarkEnd w:id="43"/>
+    <w:bookmarkStart w:id="45" w:name="ref-PathEnE"/>
     <w:p>
       <w:pPr>
         <w:pStyle w:val="Bibliography"/>
@@ -5198,7 +5339,7 @@
       <w:r>
         <w:t xml:space="preserve"> </w:t>
       </w:r>
-      <w:hyperlink r:id="rId43">
+      <w:hyperlink r:id="rId44">
         <w:r>
           <w:rPr>
             <w:rStyle w:val="Hyperlink"/>
@@ -5210,8 +5351,8 @@
         <w:t xml:space="preserve">.</w:t>
       </w:r>
     </w:p>
-    <w:bookmarkEnd w:id="44"/>
-    <w:bookmarkStart w:id="46" w:name="ref-vanKlaveren2019"/>
+    <w:bookmarkEnd w:id="45"/>
+    <w:bookmarkStart w:id="47" w:name="ref-vanKlaveren2019"/>
     <w:p>
       <w:pPr>
         <w:pStyle w:val="Bibliography"/>
@@ -5222,7 +5363,7 @@
       <w:r>
         <w:t xml:space="preserve"> </w:t>
       </w:r>
-      <w:hyperlink r:id="rId45">
+      <w:hyperlink r:id="rId46">
         <w:r>
           <w:rPr>
             <w:rStyle w:val="Hyperlink"/>
@@ -5234,8 +5375,8 @@
         <w:t xml:space="preserve">.</w:t>
       </w:r>
     </w:p>
-    <w:bookmarkEnd w:id="46"/>
-    <w:bookmarkStart w:id="48" w:name="ref-Kent2010"/>
+    <w:bookmarkEnd w:id="47"/>
+    <w:bookmarkStart w:id="49" w:name="ref-Kent2010"/>
     <w:p>
       <w:pPr>
         <w:pStyle w:val="Bibliography"/>
@@ -5246,7 +5387,7 @@
       <w:r>
         <w:t xml:space="preserve"> </w:t>
       </w:r>
-      <w:hyperlink r:id="rId47">
+      <w:hyperlink r:id="rId48">
         <w:r>
           <w:rPr>
             <w:rStyle w:val="Hyperlink"/>
@@ -5258,8 +5399,8 @@
         <w:t xml:space="preserve">.</w:t>
       </w:r>
     </w:p>
-    <w:bookmarkEnd w:id="48"/>
-    <w:bookmarkStart w:id="50" w:name="ref-Kent2016"/>
+    <w:bookmarkEnd w:id="49"/>
+    <w:bookmarkStart w:id="51" w:name="ref-Kent2016"/>
     <w:p>
       <w:pPr>
         <w:pStyle w:val="Bibliography"/>
@@ -5270,7 +5411,7 @@
       <w:r>
         <w:t xml:space="preserve"> </w:t>
       </w:r>
-      <w:hyperlink r:id="rId49">
+      <w:hyperlink r:id="rId50">
         <w:r>
           <w:rPr>
             <w:rStyle w:val="Hyperlink"/>
@@ -5282,19 +5423,67 @@
         <w:t xml:space="preserve">.</w:t>
       </w:r>
     </w:p>
-    <w:bookmarkEnd w:id="50"/>
-    <w:bookmarkStart w:id="52" w:name="ref-Harrell1988"/>
+    <w:bookmarkEnd w:id="51"/>
+    <w:bookmarkStart w:id="53" w:name="ref-Burke2014"/>
     <w:p>
       <w:pPr>
         <w:pStyle w:val="Bibliography"/>
       </w:pPr>
       <w:r>
-        <w:t xml:space="preserve">[8] Harrell FE, Lee KL, Pollock BG. Regression models in clinical studies: Determining relationships between predictors and response. JNCI Journal of the National Cancer Institute 1988;80:1198–202.</w:t>
-      </w:r>
-      <w:r>
-        <w:t xml:space="preserve"> </w:t>
-      </w:r>
-      <w:hyperlink r:id="rId51">
+        <w:t xml:space="preserve">[8] Burke JF, Hayward RA, Nelson JP, Kent DM. Using internally developed risk models to assess heterogeneity in treatment effects in clinical trials. Circulation: Cardiovascular Quality and Outcomes 2014;7:163–9.</w:t>
+      </w:r>
+      <w:r>
+        <w:t xml:space="preserve"> </w:t>
+      </w:r>
+      <w:hyperlink r:id="rId52">
+        <w:r>
+          <w:rPr>
+            <w:rStyle w:val="Hyperlink"/>
+          </w:rPr>
+          <w:t xml:space="preserve">https://doi.org/10.1161/circoutcomes.113.000497</w:t>
+        </w:r>
+      </w:hyperlink>
+      <w:r>
+        <w:t xml:space="preserve">.</w:t>
+      </w:r>
+    </w:p>
+    <w:bookmarkEnd w:id="53"/>
+    <w:bookmarkStart w:id="55" w:name="ref-Abadie2018"/>
+    <w:p>
+      <w:pPr>
+        <w:pStyle w:val="Bibliography"/>
+      </w:pPr>
+      <w:r>
+        <w:t xml:space="preserve">[9] Abadie A, Chingos MM, West MR. Endogenous stratification in randomized experiments. The Review of Economics and Statistics 2018;100:567–80.</w:t>
+      </w:r>
+      <w:r>
+        <w:t xml:space="preserve"> </w:t>
+      </w:r>
+      <w:hyperlink r:id="rId54">
+        <w:r>
+          <w:rPr>
+            <w:rStyle w:val="Hyperlink"/>
+          </w:rPr>
+          <w:t xml:space="preserve">https://doi.org/10.1162/rest_a_00732</w:t>
+        </w:r>
+      </w:hyperlink>
+      <w:r>
+        <w:t xml:space="preserve">.</w:t>
+      </w:r>
+    </w:p>
+    <w:bookmarkEnd w:id="55"/>
+    <w:bookmarkStart w:id="57" w:name="ref-Harrell1988"/>
+    <w:p>
+      <w:pPr>
+        <w:pStyle w:val="Bibliography"/>
+      </w:pPr>
+      <w:r>
+        <w:t xml:space="preserve">[10] Harrell FE, Lee KL, Pollock BG. Regression models in clinical studies: Determining relationships between predictors and response. JNCI Journal of the National Cancer Institute 1988;80:1198–202.</w:t>
+      </w:r>
+      <w:r>
+        <w:t xml:space="preserve"> </w:t>
+      </w:r>
+      <w:hyperlink r:id="rId56">
         <w:r>
           <w:rPr>
             <w:rStyle w:val="Hyperlink"/>
@@ -5306,19 +5495,19 @@
         <w:t xml:space="preserve">.</w:t>
       </w:r>
     </w:p>
-    <w:bookmarkEnd w:id="52"/>
-    <w:bookmarkStart w:id="54" w:name="ref-vanKlaveren2018"/>
+    <w:bookmarkEnd w:id="57"/>
+    <w:bookmarkStart w:id="59" w:name="ref-vanKlaveren2018"/>
     <w:p>
       <w:pPr>
         <w:pStyle w:val="Bibliography"/>
       </w:pPr>
       <w:r>
-        <w:t xml:space="preserve">[9] Klaveren D van, Steyerberg EW, Serruys PW, Kent DM. The proposed “concordance-statistic for benefit” provided a useful metric when modeling heterogeneous treatment effects. Journal of Clinical Epidemiology 2018;94:59–68.</w:t>
-      </w:r>
-      <w:r>
-        <w:t xml:space="preserve"> </w:t>
-      </w:r>
-      <w:hyperlink r:id="rId53">
+        <w:t xml:space="preserve">[11] Klaveren D van, Steyerberg EW, Serruys PW, Kent DM. The proposed “concordance-statistic for benefit” provided a useful metric when modeling heterogeneous treatment effects. Journal of Clinical Epidemiology 2018;94:59–68.</w:t>
+      </w:r>
+      <w:r>
+        <w:t xml:space="preserve"> </w:t>
+      </w:r>
+      <w:hyperlink r:id="rId58">
         <w:r>
           <w:rPr>
             <w:rStyle w:val="Hyperlink"/>
@@ -5330,19 +5519,19 @@
         <w:t xml:space="preserve">.</w:t>
       </w:r>
     </w:p>
-    <w:bookmarkEnd w:id="54"/>
-    <w:bookmarkStart w:id="56" w:name="ref-Austin2019"/>
+    <w:bookmarkEnd w:id="59"/>
+    <w:bookmarkStart w:id="61" w:name="ref-Austin2019"/>
     <w:p>
       <w:pPr>
         <w:pStyle w:val="Bibliography"/>
       </w:pPr>
       <w:r>
-        <w:t xml:space="preserve">[10] Austin PC, Steyerberg EW. The integrated calibration index (ICI) and related metrics for quantifying the calibration of logistic regression models. Statistics in Medicine 2019;38:4051–65.</w:t>
-      </w:r>
-      <w:r>
-        <w:t xml:space="preserve"> </w:t>
-      </w:r>
-      <w:hyperlink r:id="rId55">
+        <w:t xml:space="preserve">[12] Austin PC, Steyerberg EW. The integrated calibration index (ICI) and related metrics for quantifying the calibration of logistic regression models. Statistics in Medicine 2019;38:4051–65.</w:t>
+      </w:r>
+      <w:r>
+        <w:t xml:space="preserve"> </w:t>
+      </w:r>
+      <w:hyperlink r:id="rId60">
         <w:r>
           <w:rPr>
             <w:rStyle w:val="Hyperlink"/>
@@ -5354,19 +5543,19 @@
         <w:t xml:space="preserve">.</w:t>
       </w:r>
     </w:p>
-    <w:bookmarkEnd w:id="56"/>
-    <w:bookmarkStart w:id="58" w:name="ref-Califf1997"/>
+    <w:bookmarkEnd w:id="61"/>
+    <w:bookmarkStart w:id="63" w:name="ref-Califf1997"/>
     <w:p>
       <w:pPr>
         <w:pStyle w:val="Bibliography"/>
       </w:pPr>
       <w:r>
-        <w:t xml:space="preserve">[11] Califf RM, Woodlief LH, Harrell FE, Lee KL, White HD, Guerci A, et al. Selection of thrombolytic therapy for individual patients: Development of a clinical model. American Heart Journal 1997;133:630–9.</w:t>
-      </w:r>
-      <w:r>
-        <w:t xml:space="preserve"> </w:t>
-      </w:r>
-      <w:hyperlink r:id="rId57">
+        <w:t xml:space="preserve">[13] Califf RM, Woodlief LH, Harrell FE, Lee KL, White HD, Guerci A, et al. Selection of thrombolytic therapy for individual patients: Development of a clinical model. American Heart Journal 1997;133:630–9.</w:t>
+      </w:r>
+      <w:r>
+        <w:t xml:space="preserve"> </w:t>
+      </w:r>
+      <w:hyperlink r:id="rId62">
         <w:r>
           <w:rPr>
             <w:rStyle w:val="Hyperlink"/>
@@ -5378,19 +5567,19 @@
         <w:t xml:space="preserve">.</w:t>
       </w:r>
     </w:p>
-    <w:bookmarkEnd w:id="58"/>
-    <w:bookmarkStart w:id="60" w:name="ref-Steyerberg2000"/>
+    <w:bookmarkEnd w:id="63"/>
+    <w:bookmarkStart w:id="65" w:name="ref-Steyerberg2000"/>
     <w:p>
       <w:pPr>
         <w:pStyle w:val="Bibliography"/>
       </w:pPr>
       <w:r>
-        <w:t xml:space="preserve">[12] Steyerberg EW, Bossuyt PMM, Lee KL. Clinical trials in acute myocardial infarction: Should we adjust for baseline characteristics? American Heart Journal 2000;139:745–51.</w:t>
-      </w:r>
-      <w:r>
-        <w:t xml:space="preserve"> </w:t>
-      </w:r>
-      <w:hyperlink r:id="rId59">
+        <w:t xml:space="preserve">[14] Steyerberg EW, Bossuyt PMM, Lee KL. Clinical trials in acute myocardial infarction: Should we adjust for baseline characteristics? American Heart Journal 2000;139:745–51.</w:t>
+      </w:r>
+      <w:r>
+        <w:t xml:space="preserve"> </w:t>
+      </w:r>
+      <w:hyperlink r:id="rId64">
         <w:r>
           <w:rPr>
             <w:rStyle w:val="Hyperlink"/>
@@ -5402,67 +5591,19 @@
         <w:t xml:space="preserve">.</w:t>
       </w:r>
     </w:p>
-    <w:bookmarkEnd w:id="60"/>
-    <w:bookmarkStart w:id="62" w:name="ref-Burke2014"/>
+    <w:bookmarkEnd w:id="65"/>
+    <w:bookmarkStart w:id="67" w:name="ref-Athey2019"/>
     <w:p>
       <w:pPr>
         <w:pStyle w:val="Bibliography"/>
       </w:pPr>
       <w:r>
-        <w:t xml:space="preserve">[13] Burke JF, Hayward RA, Nelson JP, Kent DM. Using internally developed risk models to assess heterogeneity in treatment effects in clinical trials. Circulation: Cardiovascular Quality and Outcomes 2014;7:163–9.</w:t>
-      </w:r>
-      <w:r>
-        <w:t xml:space="preserve"> </w:t>
-      </w:r>
-      <w:hyperlink r:id="rId61">
-        <w:r>
-          <w:rPr>
-            <w:rStyle w:val="Hyperlink"/>
-          </w:rPr>
-          <w:t xml:space="preserve">https://doi.org/10.1161/circoutcomes.113.000497</w:t>
-        </w:r>
-      </w:hyperlink>
-      <w:r>
-        <w:t xml:space="preserve">.</w:t>
-      </w:r>
-    </w:p>
-    <w:bookmarkEnd w:id="62"/>
-    <w:bookmarkStart w:id="64" w:name="ref-Abadie2018"/>
-    <w:p>
-      <w:pPr>
-        <w:pStyle w:val="Bibliography"/>
-      </w:pPr>
-      <w:r>
-        <w:t xml:space="preserve">[14] Abadie A, Chingos MM, West MR. Endogenous stratification in randomized experiments. The Review of Economics and Statistics 2018;100:567–80.</w:t>
-      </w:r>
-      <w:r>
-        <w:t xml:space="preserve"> </w:t>
-      </w:r>
-      <w:hyperlink r:id="rId63">
-        <w:r>
-          <w:rPr>
-            <w:rStyle w:val="Hyperlink"/>
-          </w:rPr>
-          <w:t xml:space="preserve">https://doi.org/10.1162/rest_a_00732</w:t>
-        </w:r>
-      </w:hyperlink>
-      <w:r>
-        <w:t xml:space="preserve">.</w:t>
-      </w:r>
-    </w:p>
-    <w:bookmarkEnd w:id="64"/>
-    <w:bookmarkStart w:id="66" w:name="ref-Athey2019"/>
-    <w:p>
-      <w:pPr>
-        <w:pStyle w:val="Bibliography"/>
-      </w:pPr>
-      <w:r>
         <w:t xml:space="preserve">[15] Athey S, Tibshirani J, Wager S. Generalized random forests. The Annals of Statistics 2019;47.</w:t>
       </w:r>
       <w:r>
         <w:t xml:space="preserve"> </w:t>
       </w:r>
-      <w:hyperlink r:id="rId65">
+      <w:hyperlink r:id="rId66">
         <w:r>
           <w:rPr>
             <w:rStyle w:val="Hyperlink"/>
@@ -5474,8 +5615,8 @@
         <w:t xml:space="preserve">.</w:t>
       </w:r>
     </w:p>
-    <w:bookmarkEnd w:id="66"/>
-    <w:bookmarkStart w:id="68" w:name="ref-Lu2018"/>
+    <w:bookmarkEnd w:id="67"/>
+    <w:bookmarkStart w:id="69" w:name="ref-Lu2018"/>
     <w:p>
       <w:pPr>
         <w:pStyle w:val="Bibliography"/>
@@ -5486,7 +5627,7 @@
       <w:r>
         <w:t xml:space="preserve"> </w:t>
       </w:r>
-      <w:hyperlink r:id="rId67">
+      <w:hyperlink r:id="rId68">
         <w:r>
           <w:rPr>
             <w:rStyle w:val="Hyperlink"/>
@@ -5498,8 +5639,8 @@
         <w:t xml:space="preserve">.</w:t>
       </w:r>
     </w:p>
-    <w:bookmarkEnd w:id="68"/>
-    <w:bookmarkStart w:id="70" w:name="ref-Wager2018"/>
+    <w:bookmarkEnd w:id="69"/>
+    <w:bookmarkStart w:id="71" w:name="ref-Wager2018"/>
     <w:p>
       <w:pPr>
         <w:pStyle w:val="Bibliography"/>
@@ -5510,7 +5651,7 @@
       <w:r>
         <w:t xml:space="preserve"> </w:t>
       </w:r>
-      <w:hyperlink r:id="rId69">
+      <w:hyperlink r:id="rId70">
         <w:r>
           <w:rPr>
             <w:rStyle w:val="Hyperlink"/>
@@ -5522,8 +5663,38 @@
         <w:t xml:space="preserve">.</w:t>
       </w:r>
     </w:p>
-    <w:bookmarkEnd w:id="70"/>
     <w:bookmarkEnd w:id="71"/>
+    <w:bookmarkStart w:id="72" w:name="ref-powers2018some"/>
+    <w:p>
+      <w:pPr>
+        <w:pStyle w:val="Bibliography"/>
+      </w:pPr>
+      <w:r>
+        <w:t xml:space="preserve">[18] Powers S, Qian J, Jung K, Schuler A, Shah NH, Hastie T, et al. Some methods for heterogeneous treatment effect estimation in high dimensions. Statistics in Medicine 2018;37:1767–87.</w:t>
+      </w:r>
+    </w:p>
+    <w:bookmarkEnd w:id="72"/>
+    <w:bookmarkStart w:id="73" w:name="ref-farooq2013anatomical"/>
+    <w:p>
+      <w:pPr>
+        <w:pStyle w:val="Bibliography"/>
+      </w:pPr>
+      <w:r>
+        <w:t xml:space="preserve">[19] Farooq V, Van Klaveren D, Steyerberg EW, Meliga E, Vergouwe Y, Chieffo A, et al. Anatomical and clinical characteristics to guide decision making between coronary artery bypass surgery and percutaneous coronary intervention for individual patients: Development and validation of syntax score ii. The Lancet 2013;381:639–50.</w:t>
+      </w:r>
+    </w:p>
+    <w:bookmarkEnd w:id="73"/>
+    <w:bookmarkStart w:id="74" w:name="ref-takahashi2020redevelopment"/>
+    <w:p>
+      <w:pPr>
+        <w:pStyle w:val="Bibliography"/>
+      </w:pPr>
+      <w:r>
+        <w:t xml:space="preserve">[20] Takahashi K, Serruys PW, Fuster V, Farkouh ME, Spertus JA, Cohen DJ, et al. Redevelopment and validation of the syntax score ii to individualise decision making between percutaneous and surgical revascularisation in patients with complex coronary artery disease: Secondary analysis of the multicentre randomised controlled syntaxes trial with external cohort validation. The Lancet 2020;396:1399–412.</w:t>
+      </w:r>
+    </w:p>
+    <w:bookmarkEnd w:id="74"/>
+    <w:bookmarkEnd w:id="75"/>
     <w:p>
       <w:pPr>
         <w:pStyle w:val="BodyText"/>

</xml_diff>

<commit_message>
new updates to manuscript
</commit_message>
<xml_diff>
--- a/submission/manuscript.docx
+++ b/submission/manuscript.docx
@@ -3705,7 +3705,7 @@
           <wp:inline>
             <wp:extent cx="4620126" cy="3696101"/>
             <wp:effectExtent b="0" l="0" r="0" t="0"/>
-            <wp:docPr descr="Figure 3.1: RMSE of the considered methods across 500 replications calculated from a simulated super-population of size 500,000. The scenario with true constant relative treatment effect (panel A) had a true prediction AUC of 0.75 and sample size of 4250. The RMSE is also presented for strong linear (panel B), strong quadratic (panel C), and non-monotonic (panel D) from constant relative treatment effects. Panels on the right side present the true relations between baseline risk (x-axis) and absolute treatment benefit (y-axis). The 2.5, 25, 50, 75, and 97.5 percentiles of the risk distribution are expressed by the boxplot." title="" id="1" name="Picture"/>
+            <wp:docPr descr="Figure 3.1: RMSE of the considered methods across 500 replications calculated from a simulated super-population of size 500,000. The scenario with true constant relative treatment effect (panel A) had a true prediction AUC of 0.75 and sample size of 4250. The RMSE is also presented for strong linear (panel B), strong quadratic (panel C), and non-monotonic (panel D) from constant relative treatment effects. Panels on the right side present the true relations between baseline risk (x-axis) and absolute treatment benefit (y-axis). The 2.5, 25, 50, 75, and 97.5 percentiles of the risk distribution are expressed by the boxplot on the top. The 2.5, 25, 50, 75, and 97.5 percentiles of the true benefit distributions are expressed by the boxplots on the side of the right-handside panel." title="" id="1" name="Picture"/>
             <a:graphic>
               <a:graphicData uri="http://schemas.openxmlformats.org/drawingml/2006/picture">
                 <pic:pic>
@@ -3748,7 +3748,7 @@
         <w:pStyle w:val="ImageCaption"/>
       </w:pPr>
       <w:r>
-        <w:t xml:space="preserve">Figure 3.1: RMSE of the considered methods across 500 replications calculated from a simulated super-population of size 500,000. The scenario with true constant relative treatment effect (panel A) had a true prediction AUC of 0.75 and sample size of 4250. The RMSE is also presented for strong linear (panel B), strong quadratic (panel C), and non-monotonic (panel D) from constant relative treatment effects. Panels on the right side present the true relations between baseline risk (x-axis) and absolute treatment benefit (y-axis). The 2.5, 25, 50, 75, and 97.5 percentiles of the risk distribution are expressed by the boxplot.</w:t>
+        <w:t xml:space="preserve">Figure 3.1: RMSE of the considered methods across 500 replications calculated from a simulated super-population of size 500,000. The scenario with true constant relative treatment effect (panel A) had a true prediction AUC of 0.75 and sample size of 4250. The RMSE is also presented for strong linear (panel B), strong quadratic (panel C), and non-monotonic (panel D) from constant relative treatment effects. Panels on the right side present the true relations between baseline risk (x-axis) and absolute treatment benefit (y-axis). The 2.5, 25, 50, 75, and 97.5 percentiles of the risk distribution are expressed by the boxplot on the top. The 2.5, 25, 50, 75, and 97.5 percentiles of the true benefit distributions are expressed by the boxplots on the side of the right-handside panel.</w:t>
       </w:r>
     </w:p>
     <w:p>

</xml_diff>

<commit_message>
almost final version after comments
</commit_message>
<xml_diff>
--- a/submission/manuscript.docx
+++ b/submission/manuscript.docx
@@ -1384,12 +1384,6 @@
       </w:r>
       <w:r>
         <w:t xml:space="preserve">Non-linear</w:t>
-      </w:r>
-      <w:r>
-        <w:t xml:space="preserve"> </w:t>
-      </w:r>
-      <w:r>
-        <w:t xml:space="preserve">RCS</w:t>
       </w:r>
       <w:r>
         <w:t xml:space="preserve"> </w:t>
@@ -2698,43 +2692,52 @@
         <w:t xml:space="preserve"> </w:t>
       </w:r>
       <w:r>
-        <w:t xml:space="preserve">subgroup analyses. Patients are stratified into equally-sized risk strata—in</w:t>
-      </w:r>
-      <w:r>
-        <w:t xml:space="preserve"> </w:t>
-      </w:r>
-      <w:r>
-        <w:t xml:space="preserve">this case based on risk quartiles. Absolute treatment effects within risk strata</w:t>
-      </w:r>
-      <w:r>
-        <w:t xml:space="preserve"> </w:t>
-      </w:r>
-      <w:r>
-        <w:t xml:space="preserve">are estimated by the difference in event rate between patients in the control</w:t>
-      </w:r>
-      <w:r>
-        <w:t xml:space="preserve"> </w:t>
-      </w:r>
-      <w:r>
-        <w:t xml:space="preserve">arm and patients in the treated arm. We considered this approach as a reference,</w:t>
-      </w:r>
-      <w:r>
-        <w:t xml:space="preserve"> </w:t>
-      </w:r>
-      <w:r>
-        <w:t xml:space="preserve">expecting it to perform worse than the other candidates, as its objective is to</w:t>
-      </w:r>
-      <w:r>
-        <w:t xml:space="preserve"> </w:t>
-      </w:r>
-      <w:r>
-        <w:t xml:space="preserve">provide an illustration of HTE rather than to optimize individualized benefit</w:t>
-      </w:r>
-      <w:r>
-        <w:t xml:space="preserve"> </w:t>
-      </w:r>
-      <w:r>
-        <w:t xml:space="preserve">predictions.</w:t>
+        <w:t xml:space="preserve">subgroup analyses</w:t>
+      </w:r>
+      <w:r>
+        <w:t xml:space="preserve"> </w:t>
+      </w:r>
+      <w:r>
+        <w:t xml:space="preserve">[3,4]</w:t>
+      </w:r>
+      <w:r>
+        <w:t xml:space="preserve">. Patients are stratified into</w:t>
+      </w:r>
+      <w:r>
+        <w:t xml:space="preserve"> </w:t>
+      </w:r>
+      <w:r>
+        <w:t xml:space="preserve">equally-sized risk strata—in this case based on risk quartiles. Absolute</w:t>
+      </w:r>
+      <w:r>
+        <w:t xml:space="preserve"> </w:t>
+      </w:r>
+      <w:r>
+        <w:t xml:space="preserve">treatment effects within risk strata are estimated by the difference in event</w:t>
+      </w:r>
+      <w:r>
+        <w:t xml:space="preserve"> </w:t>
+      </w:r>
+      <w:r>
+        <w:t xml:space="preserve">rate between patients in the control arm and patients in the treated arm. We</w:t>
+      </w:r>
+      <w:r>
+        <w:t xml:space="preserve"> </w:t>
+      </w:r>
+      <w:r>
+        <w:t xml:space="preserve">considered this approach as a reference, expecting it to perform worse than the</w:t>
+      </w:r>
+      <w:r>
+        <w:t xml:space="preserve"> </w:t>
+      </w:r>
+      <w:r>
+        <w:t xml:space="preserve">other candidates, as its objective is to provide an illustration of HTE rather</w:t>
+      </w:r>
+      <w:r>
+        <w:t xml:space="preserve"> </w:t>
+      </w:r>
+      <w:r>
+        <w:t xml:space="preserve">than to optimize individualized benefit predictions.</w:t>
       </w:r>
     </w:p>
     <w:p>
@@ -3490,86 +3493,167 @@
     </w:p>
     <w:p>
       <w:pPr>
-        <w:pStyle w:val="Heading2"/>
-      </w:pPr>
-      <w:bookmarkStart w:id="25" w:name="empirical-illustration"/>
-      <w:r>
-        <w:t xml:space="preserve">2.4	Empirical illustration</w:t>
+        <w:pStyle w:val="BodyText"/>
+      </w:pPr>
+      <w:r>
+        <w:t xml:space="preserve">For each scenario setting we performed 500 replications, within which all the</w:t>
+      </w:r>
+      <w:r>
+        <w:t xml:space="preserve"> </w:t>
+      </w:r>
+      <w:r>
+        <w:t xml:space="preserve">considered models were fitted. For comparing between models we simulated a</w:t>
+      </w:r>
+      <w:r>
+        <w:t xml:space="preserve"> </w:t>
+      </w:r>
+      <w:r>
+        <w:t xml:space="preserve">super-population of size 500,000 for each scenario. We calculated RMSE and</w:t>
+      </w:r>
+      <w:r>
+        <w:t xml:space="preserve"> </w:t>
+      </w:r>
+      <w:r>
+        <w:t xml:space="preserve">discrimination and calibration for benefit of the models derived in each</w:t>
+      </w:r>
+      <w:r>
+        <w:t xml:space="preserve"> </w:t>
+      </w:r>
+      <w:r>
+        <w:t xml:space="preserve">replication of our simulation settings within this super-population.</w:t>
+      </w:r>
+      <w:r>
+        <w:t xml:space="preserve"> </w:t>
+      </w:r>
+      <w:r>
+        <w:t xml:space="preserve">## Empirical illustration</w:t>
+      </w:r>
+    </w:p>
+    <w:p>
+      <w:pPr>
+        <w:pStyle w:val="BodyText"/>
+      </w:pPr>
+      <w:r>
+        <w:t xml:space="preserve">We demonstrated the different methods for individualizing treatment benefits</w:t>
+      </w:r>
+      <w:r>
+        <w:t xml:space="preserve"> </w:t>
+      </w:r>
+      <w:r>
+        <w:t xml:space="preserve">using data from 30,510 patients with acute myocardial infarction (MI)</w:t>
+      </w:r>
+      <w:r>
+        <w:t xml:space="preserve"> </w:t>
+      </w:r>
+      <w:r>
+        <w:t xml:space="preserve">included in the GUSTO-I trial.</w:t>
+      </w:r>
+      <w:r>
+        <w:t xml:space="preserve"> </w:t>
+      </w:r>
+      <w:r>
+        <w:t xml:space="preserve">10,348</w:t>
+      </w:r>
+      <w:r>
+        <w:t xml:space="preserve"> </w:t>
+      </w:r>
+      <w:r>
+        <w:t xml:space="preserve">patients were randomized to tissue plasminogen activator (tPA) treatment and</w:t>
+      </w:r>
+      <w:r>
+        <w:t xml:space="preserve"> </w:t>
+      </w:r>
+      <w:r>
+        <w:t xml:space="preserve">20,162</w:t>
+      </w:r>
+      <w:r>
+        <w:t xml:space="preserve"> </w:t>
+      </w:r>
+      <w:r>
+        <w:t xml:space="preserve">were randomized to streptokinase. The outcome of interest was 30-day mortality</w:t>
+      </w:r>
+      <w:r>
+        <w:t xml:space="preserve"> </w:t>
+      </w:r>
+      <w:r>
+        <w:t xml:space="preserve">(total of 2,128 events), recorded for all patients.</w:t>
+      </w:r>
+    </w:p>
+    <w:p>
+      <w:pPr>
+        <w:pStyle w:val="BodyText"/>
+      </w:pPr>
+      <w:r>
+        <w:t xml:space="preserve">In line with previous analyses</w:t>
+      </w:r>
+      <w:r>
+        <w:t xml:space="preserve"> </w:t>
+      </w:r>
+      <w:r>
+        <w:t xml:space="preserve">[13,14]</w:t>
+      </w:r>
+      <w:r>
+        <w:t xml:space="preserve">, we fitted a</w:t>
+      </w:r>
+      <w:r>
+        <w:t xml:space="preserve"> </w:t>
+      </w:r>
+      <w:r>
+        <w:t xml:space="preserve">logistic regression model with 6 baseline covariates, i.e. age, Killip class,</w:t>
+      </w:r>
+      <w:r>
+        <w:t xml:space="preserve"> </w:t>
+      </w:r>
+      <w:r>
+        <w:t xml:space="preserve">systolic blood pressure, heart rate, an indicator of previous MI, and the</w:t>
+      </w:r>
+      <w:r>
+        <w:t xml:space="preserve"> </w:t>
+      </w:r>
+      <w:r>
+        <w:t xml:space="preserve">location of MI, to predict 30-day mortality risk. A constant effect of treatment</w:t>
+      </w:r>
+      <w:r>
+        <w:t xml:space="preserve"> </w:t>
+      </w:r>
+      <w:r>
+        <w:t xml:space="preserve">was included in the model. When deriving risk predictions for individuals we set</w:t>
+      </w:r>
+      <w:r>
+        <w:t xml:space="preserve"> </w:t>
+      </w:r>
+      <w:r>
+        <w:t xml:space="preserve">the treatment indicator to 0. More information on model development can be found</w:t>
+      </w:r>
+      <w:r>
+        <w:t xml:space="preserve"> </w:t>
+      </w:r>
+      <w:r>
+        <w:t xml:space="preserve">in the supplement (Section 6).</w:t>
+      </w:r>
+    </w:p>
+    <w:p>
+      <w:pPr>
+        <w:pStyle w:val="Heading1"/>
+      </w:pPr>
+      <w:bookmarkStart w:id="25" w:name="results"/>
+      <w:r>
+        <w:t xml:space="preserve">3	Results</w:t>
       </w:r>
       <w:bookmarkEnd w:id="25"/>
     </w:p>
     <w:p>
       <w:pPr>
-        <w:pStyle w:val="FirstParagraph"/>
-      </w:pPr>
-      <w:r>
-        <w:t xml:space="preserve">We demonstrate the different methods for individualizing treatment benefits</w:t>
-      </w:r>
-      <w:r>
-        <w:t xml:space="preserve"> </w:t>
-      </w:r>
-      <w:r>
-        <w:t xml:space="preserve">using data from 30,510 patients with acute myocardial infarction (MI)</w:t>
-      </w:r>
-      <w:r>
-        <w:t xml:space="preserve"> </w:t>
-      </w:r>
-      <w:r>
-        <w:t xml:space="preserve">included in the GUSTO-I trial.</w:t>
-      </w:r>
-      <w:r>
-        <w:t xml:space="preserve"> </w:t>
-      </w:r>
-      <w:r>
-        <w:t xml:space="preserve">10,348</w:t>
-      </w:r>
-      <w:r>
-        <w:t xml:space="preserve"> </w:t>
-      </w:r>
-      <w:r>
-        <w:t xml:space="preserve">patients were randomized to tissue plasminogen activator (tPA) treatment and</w:t>
-      </w:r>
-      <w:r>
-        <w:t xml:space="preserve"> </w:t>
-      </w:r>
-      <w:r>
-        <w:t xml:space="preserve">20,162</w:t>
-      </w:r>
-      <w:r>
-        <w:t xml:space="preserve"> </w:t>
-      </w:r>
-      <w:r>
-        <w:t xml:space="preserve">were randomized to streptokinase. The outcome of interest was 30-day mortality</w:t>
-      </w:r>
-      <w:r>
-        <w:t xml:space="preserve"> </w:t>
-      </w:r>
-      <w:r>
-        <w:t xml:space="preserve">(total of 2,128 events), recorded for all patients.</w:t>
-      </w:r>
-    </w:p>
-    <w:p>
-      <w:pPr>
-        <w:pStyle w:val="Heading1"/>
-      </w:pPr>
-      <w:bookmarkStart w:id="26" w:name="results"/>
-      <w:r>
-        <w:t xml:space="preserve">3	Results</w:t>
+        <w:pStyle w:val="Heading2"/>
+      </w:pPr>
+      <w:bookmarkStart w:id="26" w:name="simulations"/>
+      <w:r>
+        <w:t xml:space="preserve">3.1	Simulations</w:t>
       </w:r>
       <w:bookmarkEnd w:id="26"/>
     </w:p>
     <w:p>
       <w:pPr>
-        <w:pStyle w:val="Heading2"/>
-      </w:pPr>
-      <w:bookmarkStart w:id="27" w:name="simulations"/>
-      <w:r>
-        <w:t xml:space="preserve">3.1	Simulations</w:t>
-      </w:r>
-      <w:bookmarkEnd w:id="27"/>
-    </w:p>
-    <w:p>
-      <w:pPr>
         <w:pStyle w:val="FirstParagraph"/>
       </w:pPr>
       <w:r>
@@ -3687,7 +3771,7 @@
         <w:t xml:space="preserve"> </w:t>
       </w:r>
       <w:r>
-        <w:t xml:space="preserve">(Supplement, Figure S1). This problematic behavior was less with larger sample</w:t>
+        <w:t xml:space="preserve">(Supplement, Figure S3). This problematic behavior was less with larger sample</w:t>
       </w:r>
       <w:r>
         <w:t xml:space="preserve"> </w:t>
@@ -3711,6 +3795,159 @@
                 <pic:pic>
                   <pic:nvPicPr>
                     <pic:cNvPr descr="manuscript_files/figure-docx/rmsebase-1.png" id="0" name="Picture"/>
+                    <pic:cNvPicPr>
+                      <a:picLocks noChangeArrowheads="1" noChangeAspect="1"/>
+                    </pic:cNvPicPr>
+                  </pic:nvPicPr>
+                  <pic:blipFill>
+                    <a:blip r:embed="rId27"/>
+                    <a:stretch>
+                      <a:fillRect/>
+                    </a:stretch>
+                  </pic:blipFill>
+                  <pic:spPr bwMode="auto">
+                    <a:xfrm>
+                      <a:off x="0" y="0"/>
+                      <a:ext cx="4620126" cy="3696101"/>
+                    </a:xfrm>
+                    <a:prstGeom prst="rect">
+                      <a:avLst/>
+                    </a:prstGeom>
+                    <a:noFill/>
+                    <a:ln w="9525">
+                      <a:noFill/>
+                      <a:headEnd/>
+                      <a:tailEnd/>
+                    </a:ln>
+                  </pic:spPr>
+                </pic:pic>
+              </a:graphicData>
+            </a:graphic>
+          </wp:inline>
+        </w:drawing>
+      </w:r>
+    </w:p>
+    <w:p>
+      <w:pPr>
+        <w:pStyle w:val="ImageCaption"/>
+      </w:pPr>
+      <w:r>
+        <w:t xml:space="preserve">Figure 3.1: RMSE of the considered methods across 500 replications calculated from a simulated super-population of size 500,000. The scenario with true constant relative treatment effect (panel A) had a true prediction AUC of 0.75 and sample size of 4250. The RMSE is also presented for strong linear (panel B), strong quadratic (panel C), and non-monotonic (panel D) from constant relative treatment effects. Panels on the right side present the true relations between baseline risk (x-axis) and absolute treatment benefit (y-axis). The 2.5, 25, 50, 75, and 97.5 percentiles of the risk distribution are expressed by the boxplot on the top. The 2.5, 25, 50, 75, and 97.5 percentiles of the true benefit distributions are expressed by the boxplots on the side of the right-handside panel.</w:t>
+      </w:r>
+    </w:p>
+    <w:p>
+      <w:pPr>
+        <w:pStyle w:val="BodyText"/>
+      </w:pPr>
+      <w:r>
+        <w:t xml:space="preserve">Increasing the sample size to 17,000 favored RCS-3 the most, It achieved</w:t>
+      </w:r>
+      <w:r>
+        <w:t xml:space="preserve"> </w:t>
+      </w:r>
+      <w:r>
+        <w:t xml:space="preserve">lowest or close to lowest RMSE across all scenarios (Figure</w:t>
+      </w:r>
+      <w:r>
+        <w:t xml:space="preserve"> </w:t>
+      </w:r>
+      <w:r>
+        <w:t xml:space="preserve">). Especially in cases of strong quadratic and</w:t>
+      </w:r>
+      <w:r>
+        <w:t xml:space="preserve"> </w:t>
+      </w:r>
+      <w:r>
+        <w:t xml:space="preserve">non-monotonic deviations RCS-3 had lower RMSE (median</w:t>
+      </w:r>
+      <w:r>
+        <w:t xml:space="preserve"> </w:t>
+      </w:r>
+      <w:r>
+        <w:t xml:space="preserve">0.011</w:t>
+      </w:r>
+      <w:r>
+        <w:t xml:space="preserve"> </w:t>
+      </w:r>
+      <w:r>
+        <w:t xml:space="preserve">for strong quadratic deviations and</w:t>
+      </w:r>
+      <w:r>
+        <w:t xml:space="preserve"> </w:t>
+      </w:r>
+      <w:r>
+        <w:t xml:space="preserve">0.010</w:t>
+      </w:r>
+      <w:r>
+        <w:t xml:space="preserve"> </w:t>
+      </w:r>
+      <w:r>
+        <w:t xml:space="preserve">for non-monotonic deviations with no treatment-related harms) compared</w:t>
+      </w:r>
+      <w:r>
+        <w:t xml:space="preserve"> </w:t>
+      </w:r>
+      <w:r>
+        <w:t xml:space="preserve">to the linear interaction approach (median</w:t>
+      </w:r>
+      <w:r>
+        <w:t xml:space="preserve"> </w:t>
+      </w:r>
+      <w:r>
+        <w:t xml:space="preserve">0.013 and</w:t>
+      </w:r>
+      <w:r>
+        <w:t xml:space="preserve"> </w:t>
+      </w:r>
+      <w:r>
+        <w:t xml:space="preserve">0.014,</w:t>
+      </w:r>
+      <w:r>
+        <w:t xml:space="preserve"> </w:t>
+      </w:r>
+      <w:r>
+        <w:t xml:space="preserve">respectively), regardless of the strength of treatment-related</w:t>
+      </w:r>
+      <w:r>
+        <w:t xml:space="preserve"> </w:t>
+      </w:r>
+      <w:r>
+        <w:t xml:space="preserve">harms. Due to the large sample size, the RMSE of the adaptive approach</w:t>
+      </w:r>
+      <w:r>
+        <w:t xml:space="preserve"> </w:t>
+      </w:r>
+      <w:r>
+        <w:t xml:space="preserve">was even more similar to the best-performing method, and the constant</w:t>
+      </w:r>
+      <w:r>
+        <w:t xml:space="preserve"> </w:t>
+      </w:r>
+      <w:r>
+        <w:t xml:space="preserve">relative treatment effect model was less often wrongly selected</w:t>
+      </w:r>
+      <w:r>
+        <w:t xml:space="preserve"> </w:t>
+      </w:r>
+      <w:r>
+        <w:t xml:space="preserve">(Supplement, Figure S4).</w:t>
+      </w:r>
+    </w:p>
+    <w:p>
+      <w:pPr>
+        <w:pStyle w:val="CaptionedFigure"/>
+      </w:pPr>
+      <w:r>
+        <w:drawing>
+          <wp:inline>
+            <wp:extent cx="4620126" cy="3696101"/>
+            <wp:effectExtent b="0" l="0" r="0" t="0"/>
+            <wp:docPr descr="Figure 3.2: RMSE of the considered methods across 500 replications calculated in simulated samples of size 17,000 rather than 4,250 in Figure . RMSE was calculated on a super-population of size 500,000" title="" id="1" name="Picture"/>
+            <a:graphic>
+              <a:graphicData uri="http://schemas.openxmlformats.org/drawingml/2006/picture">
+                <pic:pic>
+                  <pic:nvPicPr>
+                    <pic:cNvPr descr="manuscript_files/figure-docx/rmsesamplesize-1.png" id="0" name="Picture"/>
                     <pic:cNvPicPr>
                       <a:picLocks noChangeArrowheads="1" noChangeAspect="1"/>
                     </pic:cNvPicPr>
@@ -3748,7 +3985,13 @@
         <w:pStyle w:val="ImageCaption"/>
       </w:pPr>
       <w:r>
-        <w:t xml:space="preserve">Figure 3.1: RMSE of the considered methods across 500 replications calculated from a simulated super-population of size 500,000. The scenario with true constant relative treatment effect (panel A) had a true prediction AUC of 0.75 and sample size of 4250. The RMSE is also presented for strong linear (panel B), strong quadratic (panel C), and non-monotonic (panel D) from constant relative treatment effects. Panels on the right side present the true relations between baseline risk (x-axis) and absolute treatment benefit (y-axis). The 2.5, 25, 50, 75, and 97.5 percentiles of the risk distribution are expressed by the boxplot on the top. The 2.5, 25, 50, 75, and 97.5 percentiles of the true benefit distributions are expressed by the boxplots on the side of the right-handside panel.</w:t>
+        <w:t xml:space="preserve">Figure 3.2: RMSE of the considered methods across 500 replications calculated in simulated samples of size 17,000 rather than 4,250 in Figure</w:t>
+      </w:r>
+      <w:r>
+        <w:t xml:space="preserve"> </w:t>
+      </w:r>
+      <w:r>
+        <w:t xml:space="preserve">. RMSE was calculated on a super-population of size 500,000</w:t>
       </w:r>
     </w:p>
     <w:p>
@@ -3756,97 +3999,85 @@
         <w:pStyle w:val="BodyText"/>
       </w:pPr>
       <w:r>
-        <w:t xml:space="preserve">Increasing the sample size to 17,000 favored RCS-3 the most, It achieved</w:t>
-      </w:r>
-      <w:r>
-        <w:t xml:space="preserve"> </w:t>
-      </w:r>
-      <w:r>
-        <w:t xml:space="preserve">lowest or close to lowest RMSE across all scenarios (Figure</w:t>
-      </w:r>
-      <w:r>
-        <w:t xml:space="preserve"> </w:t>
-      </w:r>
-      <w:r>
-        <w:t xml:space="preserve">). Especially in cases of strong quadratic and</w:t>
-      </w:r>
-      <w:r>
-        <w:t xml:space="preserve"> </w:t>
-      </w:r>
-      <w:r>
-        <w:t xml:space="preserve">non-monotonic deviations RCS-3 had lower RMSE (median</w:t>
-      </w:r>
-      <w:r>
-        <w:t xml:space="preserve"> </w:t>
-      </w:r>
-      <w:r>
-        <w:t xml:space="preserve">0.011</w:t>
-      </w:r>
-      <w:r>
-        <w:t xml:space="preserve"> </w:t>
-      </w:r>
-      <w:r>
-        <w:t xml:space="preserve">for strong quadratic deviations and</w:t>
-      </w:r>
-      <w:r>
-        <w:t xml:space="preserve"> </w:t>
-      </w:r>
-      <w:r>
-        <w:t xml:space="preserve">0.010</w:t>
-      </w:r>
-      <w:r>
-        <w:t xml:space="preserve"> </w:t>
-      </w:r>
-      <w:r>
-        <w:t xml:space="preserve">for non-monotonic deviations with no treatment-related harms) compared</w:t>
-      </w:r>
-      <w:r>
-        <w:t xml:space="preserve"> </w:t>
-      </w:r>
-      <w:r>
-        <w:t xml:space="preserve">to the linear interaction approach (median</w:t>
-      </w:r>
-      <w:r>
-        <w:t xml:space="preserve"> </w:t>
-      </w:r>
-      <w:r>
-        <w:t xml:space="preserve">0.013 and</w:t>
-      </w:r>
-      <w:r>
-        <w:t xml:space="preserve"> </w:t>
-      </w:r>
-      <w:r>
-        <w:t xml:space="preserve">0.014,</w:t>
-      </w:r>
-      <w:r>
-        <w:t xml:space="preserve"> </w:t>
-      </w:r>
-      <w:r>
-        <w:t xml:space="preserve">respectively), regardless of the strength of treatment-related</w:t>
-      </w:r>
-      <w:r>
-        <w:t xml:space="preserve"> </w:t>
-      </w:r>
-      <w:r>
-        <w:t xml:space="preserve">harms. Due to the large sample size, the RMSE of the adaptive approach</w:t>
-      </w:r>
-      <w:r>
-        <w:t xml:space="preserve"> </w:t>
-      </w:r>
-      <w:r>
-        <w:t xml:space="preserve">was even more similar to the best-performing method, and the constant</w:t>
-      </w:r>
-      <w:r>
-        <w:t xml:space="preserve"> </w:t>
-      </w:r>
-      <w:r>
-        <w:t xml:space="preserve">relative treatment effect model was less often wrongly selected</w:t>
-      </w:r>
-      <w:r>
-        <w:t xml:space="preserve"> </w:t>
-      </w:r>
-      <w:r>
-        <w:t xml:space="preserve">(Supplement, Figure S2).</w:t>
+        <w:t xml:space="preserve">When we increased the AUC of the true prediction model to 0.85 (OR = 0.8 and N =</w:t>
+      </w:r>
+      <w:r>
+        <w:t xml:space="preserve"> </w:t>
+      </w:r>
+      <w:r>
+        <w:t xml:space="preserve">4,250). RCS-3 had the lowest RMSE in the case of strong quadratic or</w:t>
+      </w:r>
+      <w:r>
+        <w:t xml:space="preserve"> </w:t>
+      </w:r>
+      <w:r>
+        <w:t xml:space="preserve">non-monotonic deviations and very comparable performance to the – optimal –</w:t>
+      </w:r>
+      <w:r>
+        <w:t xml:space="preserve"> </w:t>
+      </w:r>
+      <w:r>
+        <w:t xml:space="preserve">linear interaction model in the case of strong linear deviations (median RMSE</w:t>
+      </w:r>
+      <w:r>
+        <w:t xml:space="preserve"> </w:t>
+      </w:r>
+      <w:r>
+        <w:t xml:space="preserve">0.016 for RCS-3 compared to</w:t>
+      </w:r>
+      <w:r>
+        <w:t xml:space="preserve"> </w:t>
+      </w:r>
+      <w:r>
+        <w:t xml:space="preserve">0.014</w:t>
+      </w:r>
+      <w:r>
+        <w:t xml:space="preserve"> </w:t>
+      </w:r>
+      <w:r>
+        <w:t xml:space="preserve">for the linear interaction model). As observed in the base case scenario the</w:t>
+      </w:r>
+      <w:r>
+        <w:t xml:space="preserve"> </w:t>
+      </w:r>
+      <w:r>
+        <w:t xml:space="preserve">adaptive approach wrongly selected the constant treatment effect model</w:t>
+      </w:r>
+      <w:r>
+        <w:t xml:space="preserve"> </w:t>
+      </w:r>
+      <w:r>
+        <w:t xml:space="preserve">(23%</w:t>
+      </w:r>
+      <w:r>
+        <w:t xml:space="preserve"> </w:t>
+      </w:r>
+      <w:r>
+        <w:t xml:space="preserve">and</w:t>
+      </w:r>
+      <w:r>
+        <w:t xml:space="preserve"> </w:t>
+      </w:r>
+      <w:r>
+        <w:t xml:space="preserve">25%</w:t>
+      </w:r>
+      <w:r>
+        <w:t xml:space="preserve"> </w:t>
+      </w:r>
+      <w:r>
+        <w:t xml:space="preserve">of the replications in the strong linear and non-monotonic deviation scenarios</w:t>
+      </w:r>
+      <w:r>
+        <w:t xml:space="preserve"> </w:t>
+      </w:r>
+      <w:r>
+        <w:t xml:space="preserve">without treatment-related harms, respectively), leading to more variability of</w:t>
+      </w:r>
+      <w:r>
+        <w:t xml:space="preserve"> </w:t>
+      </w:r>
+      <w:r>
+        <w:t xml:space="preserve">the RMSE (Supplement, Figure S5).</w:t>
       </w:r>
     </w:p>
     <w:p>
@@ -3858,12 +4089,12 @@
           <wp:inline>
             <wp:extent cx="4620126" cy="3696101"/>
             <wp:effectExtent b="0" l="0" r="0" t="0"/>
-            <wp:docPr descr="Figure 3.2: RMSE of the considered methods across 500 replications calculated in simulated samples of size 17,000 rather than 4,250 in Figure " title="" id="1" name="Picture"/>
+            <wp:docPr descr="Figure 3.3: RMSE of the considered methods across 500 replications calculated in simulated samples 4,250. True prediction AUC of 0.85. RMSE was calculated on a super-population of size 500,000" title="" id="1" name="Picture"/>
             <a:graphic>
               <a:graphicData uri="http://schemas.openxmlformats.org/drawingml/2006/picture">
                 <pic:pic>
                   <pic:nvPicPr>
-                    <pic:cNvPr descr="manuscript_files/figure-docx/rmsesamplesize-1.png" id="0" name="Picture"/>
+                    <pic:cNvPr descr="manuscript_files/figure-docx/rmseauc-1.png" id="0" name="Picture"/>
                     <pic:cNvPicPr>
                       <a:picLocks noChangeArrowheads="1" noChangeAspect="1"/>
                     </pic:cNvPicPr>
@@ -3901,10 +4132,7 @@
         <w:pStyle w:val="ImageCaption"/>
       </w:pPr>
       <w:r>
-        <w:t xml:space="preserve">Figure 3.2: RMSE of the considered methods across 500 replications calculated in simulated samples of size 17,000 rather than 4,250 in Figure</w:t>
-      </w:r>
-      <w:r>
-        <w:t xml:space="preserve"> </w:t>
+        <w:t xml:space="preserve">Figure 3.3: RMSE of the considered methods across 500 replications calculated in simulated samples 4,250. True prediction AUC of 0.85. RMSE was calculated on a super-population of size 500,000</w:t>
       </w:r>
     </w:p>
     <w:p>
@@ -3912,85 +4140,151 @@
         <w:pStyle w:val="BodyText"/>
       </w:pPr>
       <w:r>
-        <w:t xml:space="preserve">When we increased the AUC of the true prediction model to 0.85 (OR = 0.8 and N =</w:t>
-      </w:r>
-      <w:r>
-        <w:t xml:space="preserve"> </w:t>
-      </w:r>
-      <w:r>
-        <w:t xml:space="preserve">4,250). RCS-3 had the lowest RMSE in the case of strong quadratic or</w:t>
-      </w:r>
-      <w:r>
-        <w:t xml:space="preserve"> </w:t>
-      </w:r>
-      <w:r>
-        <w:t xml:space="preserve">non-monotonic deviations and very comparable performance to the – optimal –</w:t>
-      </w:r>
-      <w:r>
-        <w:t xml:space="preserve"> </w:t>
-      </w:r>
-      <w:r>
-        <w:t xml:space="preserve">linear interaction model in the case of strong linear deviations (median RMSE</w:t>
-      </w:r>
-      <w:r>
-        <w:t xml:space="preserve"> </w:t>
-      </w:r>
-      <w:r>
-        <w:t xml:space="preserve">0.016 for RCS-3 compared to</w:t>
-      </w:r>
-      <w:r>
-        <w:t xml:space="preserve"> </w:t>
-      </w:r>
-      <w:r>
-        <w:t xml:space="preserve">0.014</w:t>
-      </w:r>
-      <w:r>
-        <w:t xml:space="preserve"> </w:t>
-      </w:r>
-      <w:r>
-        <w:t xml:space="preserve">for the linear interaction model). As observed in the base case scenario the</w:t>
-      </w:r>
-      <w:r>
-        <w:t xml:space="preserve"> </w:t>
-      </w:r>
-      <w:r>
-        <w:t xml:space="preserve">adaptive approach wrongly selected the constant treatment effect model</w:t>
-      </w:r>
-      <w:r>
-        <w:t xml:space="preserve"> </w:t>
-      </w:r>
-      <w:r>
-        <w:t xml:space="preserve">(23%</w:t>
-      </w:r>
-      <w:r>
-        <w:t xml:space="preserve"> </w:t>
-      </w:r>
-      <w:r>
-        <w:t xml:space="preserve">and</w:t>
-      </w:r>
-      <w:r>
-        <w:t xml:space="preserve"> </w:t>
-      </w:r>
-      <w:r>
-        <w:t xml:space="preserve">25%</w:t>
-      </w:r>
-      <w:r>
-        <w:t xml:space="preserve"> </w:t>
-      </w:r>
-      <w:r>
-        <w:t xml:space="preserve">of the replications in the strong linear and non-monotonic deviation scenarios</w:t>
-      </w:r>
-      <w:r>
-        <w:t xml:space="preserve"> </w:t>
-      </w:r>
-      <w:r>
-        <w:t xml:space="preserve">without treatment-related harms, respectively), leading to more variability of</w:t>
-      </w:r>
-      <w:r>
-        <w:t xml:space="preserve"> </w:t>
-      </w:r>
-      <w:r>
-        <w:t xml:space="preserve">the RMSE (Supplement, Figure S3).</w:t>
+        <w:t xml:space="preserve">When assuming a true constant relative treatment effect, discrimination for</w:t>
+      </w:r>
+      <w:r>
+        <w:t xml:space="preserve"> </w:t>
+      </w:r>
+      <w:r>
+        <w:t xml:space="preserve">benefit was only slightly lower for the linear interaction model, but</w:t>
+      </w:r>
+      <w:r>
+        <w:t xml:space="preserve"> </w:t>
+      </w:r>
+      <w:r>
+        <w:t xml:space="preserve">substantially lower for the non-linear RCS approaches (Figure</w:t>
+      </w:r>
+      <w:r>
+        <w:t xml:space="preserve"> </w:t>
+      </w:r>
+      <w:r>
+        <w:t xml:space="preserve">; panel A). With strong linear or quadratic deviations</w:t>
+      </w:r>
+      <w:r>
+        <w:t xml:space="preserve"> </w:t>
+      </w:r>
+      <w:r>
+        <w:t xml:space="preserve">from a constant relative treatment effect, all methods discriminated quite</w:t>
+      </w:r>
+      <w:r>
+        <w:t xml:space="preserve"> </w:t>
+      </w:r>
+      <w:r>
+        <w:t xml:space="preserve">similarly (Figure</w:t>
+      </w:r>
+      <w:r>
+        <w:t xml:space="preserve"> </w:t>
+      </w:r>
+      <w:r>
+        <w:t xml:space="preserve">; panels B-C). In the scenario with</w:t>
+      </w:r>
+      <w:r>
+        <w:t xml:space="preserve"> </w:t>
+      </w:r>
+      <w:r>
+        <w:t xml:space="preserve">non-monotonic deviations, the constant effect model had much lower</w:t>
+      </w:r>
+      <w:r>
+        <w:t xml:space="preserve"> </w:t>
+      </w:r>
+      <w:r>
+        <w:t xml:space="preserve">discriminative ability compared to all other methods (median AUC of</w:t>
+      </w:r>
+      <w:r>
+        <w:t xml:space="preserve"> </w:t>
+      </w:r>
+      <w:r>
+        <w:t xml:space="preserve">0.4971</w:t>
+      </w:r>
+      <w:r>
+        <w:t xml:space="preserve"> </w:t>
+      </w:r>
+      <w:r>
+        <w:t xml:space="preserve">for the constant effects model,</w:t>
+      </w:r>
+      <w:r>
+        <w:t xml:space="preserve"> </w:t>
+      </w:r>
+      <w:r>
+        <w:t xml:space="preserve">0.5285</w:t>
+      </w:r>
+      <w:r>
+        <w:t xml:space="preserve"> </w:t>
+      </w:r>
+      <w:r>
+        <w:t xml:space="preserve">for the linear interaction model and</w:t>
+      </w:r>
+      <w:r>
+        <w:t xml:space="preserve"> </w:t>
+      </w:r>
+      <w:r>
+        <w:t xml:space="preserve">0.5304</w:t>
+      </w:r>
+      <w:r>
+        <w:t xml:space="preserve"> </w:t>
+      </w:r>
+      <w:r>
+        <w:t xml:space="preserve">for the best-performing RCS-3; Figure</w:t>
+      </w:r>
+      <w:r>
+        <w:t xml:space="preserve"> </w:t>
+      </w:r>
+      <w:r>
+        <w:t xml:space="preserve">; panel D). The</w:t>
+      </w:r>
+      <w:r>
+        <w:t xml:space="preserve"> </w:t>
+      </w:r>
+      <w:r>
+        <w:t xml:space="preserve">adaptive approach was unstable in terms of discrimination for benefit,</w:t>
+      </w:r>
+      <w:r>
+        <w:t xml:space="preserve"> </w:t>
+      </w:r>
+      <w:r>
+        <w:t xml:space="preserve">especially in the presence of treatment-related harms. With increasing number of</w:t>
+      </w:r>
+      <w:r>
+        <w:t xml:space="preserve"> </w:t>
+      </w:r>
+      <w:r>
+        <w:t xml:space="preserve">RCS knots, we observed decreasing median values and increasing variability of</w:t>
+      </w:r>
+      <w:r>
+        <w:t xml:space="preserve"> </w:t>
+      </w:r>
+      <w:r>
+        <w:t xml:space="preserve">the c-for-benefit in all scenarios. When we increased the sample size to 17,000</w:t>
+      </w:r>
+      <w:r>
+        <w:t xml:space="preserve"> </w:t>
+      </w:r>
+      <w:r>
+        <w:t xml:space="preserve">we observed similar trends, however the performance of all methods was more</w:t>
+      </w:r>
+      <w:r>
+        <w:t xml:space="preserve"> </w:t>
+      </w:r>
+      <w:r>
+        <w:t xml:space="preserve">stable (Supplement, Figure S6). Finally, when we increased the true prediction</w:t>
+      </w:r>
+      <w:r>
+        <w:t xml:space="preserve"> </w:t>
+      </w:r>
+      <w:r>
+        <w:t xml:space="preserve">AUC to 0.85 the adaptive approach in the case of non-monotonic deviations was,</w:t>
+      </w:r>
+      <w:r>
+        <w:t xml:space="preserve"> </w:t>
+      </w:r>
+      <w:r>
+        <w:t xml:space="preserve">again, more conservative, especially with null or moderate treatment-related</w:t>
+      </w:r>
+      <w:r>
+        <w:t xml:space="preserve"> </w:t>
+      </w:r>
+      <w:r>
+        <w:t xml:space="preserve">harms (Supplement, Figure S7).</w:t>
       </w:r>
     </w:p>
     <w:p>
@@ -4002,12 +4296,12 @@
           <wp:inline>
             <wp:extent cx="4620126" cy="3696101"/>
             <wp:effectExtent b="0" l="0" r="0" t="0"/>
-            <wp:docPr descr="Figure 3.3: RMSE of the considered methods across 500 replications calculated in a simulated samples 4,250. True prediction AUC of 0.85." title="" id="1" name="Picture"/>
+            <wp:docPr descr="Figure 3.4: Discrimination for benefit of the considered methods across 500 replications calculated in a simulated samples of size 4,250. True prediction AUC of 0.75." title="" id="1" name="Picture"/>
             <a:graphic>
               <a:graphicData uri="http://schemas.openxmlformats.org/drawingml/2006/picture">
                 <pic:pic>
                   <pic:nvPicPr>
-                    <pic:cNvPr descr="manuscript_files/figure-docx/rmseauc-1.png" id="0" name="Picture"/>
+                    <pic:cNvPr descr="manuscript_files/figure-docx/discrimination-1.png" id="0" name="Picture"/>
                     <pic:cNvPicPr>
                       <a:picLocks noChangeArrowheads="1" noChangeAspect="1"/>
                     </pic:cNvPicPr>
@@ -4045,7 +4339,7 @@
         <w:pStyle w:val="ImageCaption"/>
       </w:pPr>
       <w:r>
-        <w:t xml:space="preserve">Figure 3.3: RMSE of the considered methods across 500 replications calculated in a simulated samples 4,250. True prediction AUC of 0.85.</w:t>
+        <w:t xml:space="preserve">Figure 3.4: Discrimination for benefit of the considered methods across 500 replications calculated in a simulated samples of size 4,250. True prediction AUC of 0.75.</w:t>
       </w:r>
     </w:p>
     <w:p>
@@ -4053,145 +4347,97 @@
         <w:pStyle w:val="BodyText"/>
       </w:pPr>
       <w:r>
-        <w:t xml:space="preserve">In comparison with the true approach, dsicrimination for benefit in the scenario</w:t>
-      </w:r>
-      <w:r>
-        <w:t xml:space="preserve"> </w:t>
-      </w:r>
-      <w:r>
-        <w:t xml:space="preserve">with a constant relative treatment effect was only slightly lower for the linear</w:t>
-      </w:r>
-      <w:r>
-        <w:t xml:space="preserve"> </w:t>
-      </w:r>
-      <w:r>
-        <w:t xml:space="preserve">interaction model, but substantially lower for the non-linear RCS approaches</w:t>
-      </w:r>
-      <w:r>
-        <w:t xml:space="preserve"> </w:t>
-      </w:r>
-      <w:r>
-        <w:t xml:space="preserve">(Figure</w:t>
-      </w:r>
-      <w:r>
-        <w:t xml:space="preserve"> </w:t>
-      </w:r>
-      <w:r>
-        <w:t xml:space="preserve">; panel A). With strong linear or quadratic</w:t>
-      </w:r>
-      <w:r>
-        <w:t xml:space="preserve"> </w:t>
-      </w:r>
-      <w:r>
-        <w:t xml:space="preserve">deviations from a constant relative treatment effect, all methods discriminated</w:t>
-      </w:r>
-      <w:r>
-        <w:t xml:space="preserve"> </w:t>
-      </w:r>
-      <w:r>
-        <w:t xml:space="preserve">quite similarly (Figure</w:t>
-      </w:r>
-      <w:r>
-        <w:t xml:space="preserve"> </w:t>
-      </w:r>
-      <w:r>
-        <w:t xml:space="preserve">; panels B-C). In the scenario</w:t>
-      </w:r>
-      <w:r>
-        <w:t xml:space="preserve"> </w:t>
-      </w:r>
-      <w:r>
-        <w:t xml:space="preserve">with non-monotonic deviations, the constant effect model had much lower</w:t>
-      </w:r>
-      <w:r>
-        <w:t xml:space="preserve"> </w:t>
-      </w:r>
-      <w:r>
-        <w:t xml:space="preserve">discriminative ability compared to all other methods (median AUC of</w:t>
-      </w:r>
-      <w:r>
-        <w:t xml:space="preserve"> </w:t>
-      </w:r>
-      <w:r>
-        <w:t xml:space="preserve">0.4971</w:t>
-      </w:r>
-      <w:r>
-        <w:t xml:space="preserve"> </w:t>
-      </w:r>
-      <w:r>
-        <w:t xml:space="preserve">for the constant effects model,</w:t>
-      </w:r>
-      <w:r>
-        <w:t xml:space="preserve"> </w:t>
-      </w:r>
-      <w:r>
-        <w:t xml:space="preserve">0.5285</w:t>
-      </w:r>
-      <w:r>
-        <w:t xml:space="preserve"> </w:t>
-      </w:r>
-      <w:r>
-        <w:t xml:space="preserve">for the linear interaction model and</w:t>
-      </w:r>
-      <w:r>
-        <w:t xml:space="preserve"> </w:t>
-      </w:r>
-      <w:r>
-        <w:t xml:space="preserve">0.5304</w:t>
-      </w:r>
-      <w:r>
-        <w:t xml:space="preserve"> </w:t>
-      </w:r>
-      <w:r>
-        <w:t xml:space="preserve">for the best-performing RCS-3; Figure</w:t>
-      </w:r>
-      <w:r>
-        <w:t xml:space="preserve"> </w:t>
-      </w:r>
-      <w:r>
-        <w:t xml:space="preserve">; panel D). The</w:t>
-      </w:r>
-      <w:r>
-        <w:t xml:space="preserve"> </w:t>
-      </w:r>
-      <w:r>
-        <w:t xml:space="preserve">adaptive approach was unstable in terms of discrimination for benefit,</w:t>
-      </w:r>
-      <w:r>
-        <w:t xml:space="preserve"> </w:t>
-      </w:r>
-      <w:r>
-        <w:t xml:space="preserve">especially in the presence of treatment-related harms. With increasing number of</w:t>
-      </w:r>
-      <w:r>
-        <w:t xml:space="preserve"> </w:t>
-      </w:r>
-      <w:r>
-        <w:t xml:space="preserve">RCS knots, we observed decreasing median values and increasing variability of</w:t>
-      </w:r>
-      <w:r>
-        <w:t xml:space="preserve"> </w:t>
-      </w:r>
-      <w:r>
-        <w:t xml:space="preserve">the c-for-benefit in all scenarios. When we increased the sample size to 17,000</w:t>
-      </w:r>
-      <w:r>
-        <w:t xml:space="preserve"> </w:t>
-      </w:r>
-      <w:r>
-        <w:t xml:space="preserve">we observed similar trends, however the performance of all methods was more</w:t>
-      </w:r>
-      <w:r>
-        <w:t xml:space="preserve"> </w:t>
-      </w:r>
-      <w:r>
-        <w:t xml:space="preserve">stable (Supplement, Figure S4). Finally, when we increased the true prediction</w:t>
-      </w:r>
-      <w:r>
-        <w:t xml:space="preserve"> </w:t>
-      </w:r>
-      <w:r>
-        <w:t xml:space="preserve">AUC to 0.85 the adaptive approach in the case of non-monotonic deviations was,</w:t>
+        <w:t xml:space="preserve">In terms of calibration for benefit, the constant effects model outperformed all</w:t>
+      </w:r>
+      <w:r>
+        <w:t xml:space="preserve"> </w:t>
+      </w:r>
+      <w:r>
+        <w:t xml:space="preserve">other models in the scenario with true constant treatment effects, but was</w:t>
+      </w:r>
+      <w:r>
+        <w:t xml:space="preserve"> </w:t>
+      </w:r>
+      <w:r>
+        <w:t xml:space="preserve">miscalibrated for all deviation scenarios (Figure</w:t>
+      </w:r>
+      <w:r>
+        <w:t xml:space="preserve"> </w:t>
+      </w:r>
+      <w:r>
+        <w:t xml:space="preserve">). The</w:t>
+      </w:r>
+      <w:r>
+        <w:t xml:space="preserve"> </w:t>
+      </w:r>
+      <w:r>
+        <w:t xml:space="preserve">linear interaction model showed best or close to best calibration across all</w:t>
+      </w:r>
+      <w:r>
+        <w:t xml:space="preserve"> </w:t>
+      </w:r>
+      <w:r>
+        <w:t xml:space="preserve">scenarios and only showed worse calibration compared to RCS-3 in case of</w:t>
+      </w:r>
+      <w:r>
+        <w:t xml:space="preserve"> </w:t>
+      </w:r>
+      <w:r>
+        <w:t xml:space="preserve">non-monotonic deviations and treatment-related harms (Figure</w:t>
+      </w:r>
+      <w:r>
+        <w:t xml:space="preserve"> </w:t>
+      </w:r>
+      <w:r>
+        <w:t xml:space="preserve">; panel D). The adaptive approach was worse calibrated in</w:t>
+      </w:r>
+      <w:r>
+        <w:t xml:space="preserve"> </w:t>
+      </w:r>
+      <w:r>
+        <w:t xml:space="preserve">scenarios with strong linear and non-monotonic deviations compared to the linear</w:t>
+      </w:r>
+      <w:r>
+        <w:t xml:space="preserve"> </w:t>
+      </w:r>
+      <w:r>
+        <w:t xml:space="preserve">interaction model and RCS-3. When we increased sample size to 17,000 similar</w:t>
+      </w:r>
+      <w:r>
+        <w:t xml:space="preserve"> </w:t>
+      </w:r>
+      <w:r>
+        <w:t xml:space="preserve">conclusions on calibration for benefit could be drawn. As expected, all methods</w:t>
+      </w:r>
+      <w:r>
+        <w:t xml:space="preserve"> </w:t>
+      </w:r>
+      <w:r>
+        <w:t xml:space="preserve">displayed more stable calibration performance due to the larger number of</w:t>
+      </w:r>
+      <w:r>
+        <w:t xml:space="preserve"> </w:t>
+      </w:r>
+      <w:r>
+        <w:t xml:space="preserve">patients (Supplement, Figure S8). When we increased the true prediction AUC to</w:t>
+      </w:r>
+      <w:r>
+        <w:t xml:space="preserve"> </w:t>
+      </w:r>
+      <w:r>
+        <w:t xml:space="preserve">0.85, the linear interaction model was worse calibrated, on average, than RCS-3</w:t>
+      </w:r>
+      <w:r>
+        <w:t xml:space="preserve"> </w:t>
+      </w:r>
+      <w:r>
+        <w:t xml:space="preserve">in the case of strong quadratic deviations from constant relative treatment</w:t>
+      </w:r>
+      <w:r>
+        <w:t xml:space="preserve"> </w:t>
+      </w:r>
+      <w:r>
+        <w:t xml:space="preserve">effects (Supplement, Figure S9).</w:t>
       </w:r>
     </w:p>
     <w:p>
@@ -4199,191 +4445,12 @@
         <w:pStyle w:val="BodyText"/>
       </w:pPr>
       <w:r>
-        <w:t xml:space="preserve">again, quite unstable, especially with null or moderate treatment-related harms</w:t>
-      </w:r>
-      <w:r>
-        <w:t xml:space="preserve"> </w:t>
-      </w:r>
-      <w:r>
-        <w:t xml:space="preserve">(Supplement, Figure S5). In these scenarios, the adaptive approach tended to</w:t>
-      </w:r>
-      <w:r>
-        <w:t xml:space="preserve"> </w:t>
-      </w:r>
-      <w:r>
-        <w:t xml:space="preserve">select more often the inferior constant treatment effect method (Supplement,</w:t>
-      </w:r>
-      <w:r>
-        <w:t xml:space="preserve"> </w:t>
-      </w:r>
-      <w:r>
-        <w:t xml:space="preserve">Figure S3)</w:t>
-      </w:r>
-    </w:p>
-    <w:p>
-      <w:pPr>
-        <w:pStyle w:val="CaptionedFigure"/>
-      </w:pPr>
-      <w:r>
-        <w:drawing>
-          <wp:inline>
-            <wp:extent cx="4620126" cy="3696101"/>
-            <wp:effectExtent b="0" l="0" r="0" t="0"/>
-            <wp:docPr descr="Figure 3.4: Discrimination for benefit of the considered methods across 500 replications calculated in a simulated samples of size 4,250. True prediction AUC of 0.75." title="" id="1" name="Picture"/>
-            <a:graphic>
-              <a:graphicData uri="http://schemas.openxmlformats.org/drawingml/2006/picture">
-                <pic:pic>
-                  <pic:nvPicPr>
-                    <pic:cNvPr descr="manuscript_files/figure-docx/discrimination-1.png" id="0" name="Picture"/>
-                    <pic:cNvPicPr>
-                      <a:picLocks noChangeArrowheads="1" noChangeAspect="1"/>
-                    </pic:cNvPicPr>
-                  </pic:nvPicPr>
-                  <pic:blipFill>
-                    <a:blip r:embed="rId31"/>
-                    <a:stretch>
-                      <a:fillRect/>
-                    </a:stretch>
-                  </pic:blipFill>
-                  <pic:spPr bwMode="auto">
-                    <a:xfrm>
-                      <a:off x="0" y="0"/>
-                      <a:ext cx="4620126" cy="3696101"/>
-                    </a:xfrm>
-                    <a:prstGeom prst="rect">
-                      <a:avLst/>
-                    </a:prstGeom>
-                    <a:noFill/>
-                    <a:ln w="9525">
-                      <a:noFill/>
-                      <a:headEnd/>
-                      <a:tailEnd/>
-                    </a:ln>
-                  </pic:spPr>
-                </pic:pic>
-              </a:graphicData>
-            </a:graphic>
-          </wp:inline>
-        </w:drawing>
-      </w:r>
-    </w:p>
-    <w:p>
-      <w:pPr>
-        <w:pStyle w:val="ImageCaption"/>
-      </w:pPr>
-      <w:r>
-        <w:t xml:space="preserve">Figure 3.4: Discrimination for benefit of the considered methods across 500 replications calculated in a simulated samples of size 4,250. True prediction AUC of 0.75.</w:t>
-      </w:r>
-    </w:p>
-    <w:p>
-      <w:pPr>
-        <w:pStyle w:val="BodyText"/>
-      </w:pPr>
-      <w:r>
-        <w:t xml:space="preserve">In terms of calibration for benefit, the constant effects model outperformed all</w:t>
-      </w:r>
-      <w:r>
-        <w:t xml:space="preserve"> </w:t>
-      </w:r>
-      <w:r>
-        <w:t xml:space="preserve">other models in the scenario with true constant treatment effects, but was</w:t>
-      </w:r>
-      <w:r>
-        <w:t xml:space="preserve"> </w:t>
-      </w:r>
-      <w:r>
-        <w:t xml:space="preserve">miscalibrated for all deviation scenarios (Figure</w:t>
-      </w:r>
-      <w:r>
-        <w:t xml:space="preserve"> </w:t>
-      </w:r>
-      <w:r>
-        <w:t xml:space="preserve">). The</w:t>
-      </w:r>
-      <w:r>
-        <w:t xml:space="preserve"> </w:t>
-      </w:r>
-      <w:r>
-        <w:t xml:space="preserve">linear interaction model showed best or close to best calibration across all</w:t>
-      </w:r>
-      <w:r>
-        <w:t xml:space="preserve"> </w:t>
-      </w:r>
-      <w:r>
-        <w:t xml:space="preserve">scenarios and only showed worse calibration compared to RCS-3 in case of</w:t>
-      </w:r>
-      <w:r>
-        <w:t xml:space="preserve"> </w:t>
-      </w:r>
-      <w:r>
-        <w:t xml:space="preserve">non-monotonic deviations and treatment-related harms (Figure</w:t>
-      </w:r>
-      <w:r>
-        <w:t xml:space="preserve"> </w:t>
-      </w:r>
-      <w:r>
-        <w:t xml:space="preserve">; panel D). The adaptive approach was worse calibrated in</w:t>
-      </w:r>
-      <w:r>
-        <w:t xml:space="preserve"> </w:t>
-      </w:r>
-      <w:r>
-        <w:t xml:space="preserve">scenarios with strong linear and non-monotonic deviations compared to the linear</w:t>
-      </w:r>
-      <w:r>
-        <w:t xml:space="preserve"> </w:t>
-      </w:r>
-      <w:r>
-        <w:t xml:space="preserve">interaction model and RCS-3. When we increased sample size to 17,000 similar</w:t>
-      </w:r>
-      <w:r>
-        <w:t xml:space="preserve"> </w:t>
-      </w:r>
-      <w:r>
-        <w:t xml:space="preserve">conclusions on calibration for benefit could be drawn. As expected, all methods</w:t>
-      </w:r>
-      <w:r>
-        <w:t xml:space="preserve"> </w:t>
-      </w:r>
-      <w:r>
-        <w:t xml:space="preserve">displayed more stable calibration performance due to the larger number of</w:t>
-      </w:r>
-      <w:r>
-        <w:t xml:space="preserve"> </w:t>
-      </w:r>
-      <w:r>
-        <w:t xml:space="preserve">patients (Supplement, Figure S6). When we increased the true prediction AUC to</w:t>
-      </w:r>
-      <w:r>
-        <w:t xml:space="preserve"> </w:t>
-      </w:r>
-      <w:r>
-        <w:t xml:space="preserve">0.85, the linear interaction model was worse calibrated, on average, than RCS-3</w:t>
-      </w:r>
-      <w:r>
-        <w:t xml:space="preserve"> </w:t>
-      </w:r>
-      <w:r>
-        <w:t xml:space="preserve">in the case of strong quadratic deviations from constant relative treatment</w:t>
-      </w:r>
-      <w:r>
-        <w:t xml:space="preserve"> </w:t>
-      </w:r>
-      <w:r>
-        <w:t xml:space="preserve">effects (Supplement, Figure S7).</w:t>
-      </w:r>
-    </w:p>
-    <w:p>
-      <w:pPr>
-        <w:pStyle w:val="BodyText"/>
-      </w:pPr>
-      <w:r>
         <w:t xml:space="preserve">The results from all individual scenarios can be explored online at</w:t>
       </w:r>
       <w:r>
         <w:t xml:space="preserve"> </w:t>
       </w:r>
-      <w:hyperlink r:id="rId32">
+      <w:hyperlink r:id="rId31">
         <w:r>
           <w:rPr>
             <w:rStyle w:val="Hyperlink"/>
@@ -4392,8 +4459,25 @@
         </w:r>
       </w:hyperlink>
       <w:r>
-        <w:t xml:space="preserve">.</w:t>
-      </w:r>
+        <w:t xml:space="preserve">. Additionally,</w:t>
+      </w:r>
+      <w:r>
+        <w:t xml:space="preserve"> </w:t>
+      </w:r>
+      <w:r>
+        <w:t xml:space="preserve">all the code for the simulations can be found at</w:t>
+      </w:r>
+      <w:r>
+        <w:t xml:space="preserve"> </w:t>
+      </w:r>
+      <w:hyperlink r:id="rId32">
+        <w:r>
+          <w:rPr>
+            <w:rStyle w:val="Hyperlink"/>
+          </w:rPr>
+          <w:t xml:space="preserve">https://github.com/rekkasa/arekkas_HteSimulation_XXXX_2021</w:t>
+        </w:r>
+      </w:hyperlink>
     </w:p>
     <w:p>
       <w:pPr>
@@ -4454,7 +4538,7 @@
       <w:pPr>
         <w:pStyle w:val="Heading2"/>
       </w:pPr>
-      <w:bookmarkStart w:id="34" w:name="empirical-illustration-1"/>
+      <w:bookmarkStart w:id="34" w:name="empirical-illustration"/>
       <w:r>
         <w:t xml:space="preserve">3.2	Empirical illustration</w:t>
       </w:r>
@@ -4465,60 +4549,7 @@
         <w:pStyle w:val="FirstParagraph"/>
       </w:pPr>
       <w:r>
-        <w:t xml:space="preserve">In line with previous analyses</w:t>
-      </w:r>
-      <w:r>
-        <w:t xml:space="preserve"> </w:t>
-      </w:r>
-      <w:r>
-        <w:t xml:space="preserve">[13,14]</w:t>
-      </w:r>
-      <w:r>
-        <w:t xml:space="preserve">, we fitted a</w:t>
-      </w:r>
-      <w:r>
-        <w:t xml:space="preserve"> </w:t>
-      </w:r>
-      <w:r>
-        <w:t xml:space="preserve">logistic regression model with 6 baseline covariates, i.e. age, Killip class,</w:t>
-      </w:r>
-      <w:r>
-        <w:t xml:space="preserve"> </w:t>
-      </w:r>
-      <w:r>
-        <w:t xml:space="preserve">systolic blood pressure, heart rate, an indicator of previous MI, and the</w:t>
-      </w:r>
-      <w:r>
-        <w:t xml:space="preserve"> </w:t>
-      </w:r>
-      <w:r>
-        <w:t xml:space="preserve">location of MI, to predict 30-day mortality risk. A constant effect of treatment</w:t>
-      </w:r>
-      <w:r>
-        <w:t xml:space="preserve"> </w:t>
-      </w:r>
-      <w:r>
-        <w:t xml:space="preserve">was included in the model. When deriving risk predictions for individuals we set</w:t>
-      </w:r>
-      <w:r>
-        <w:t xml:space="preserve"> </w:t>
-      </w:r>
-      <w:r>
-        <w:t xml:space="preserve">the treatment indicator to 0. More information on model development can be found</w:t>
-      </w:r>
-      <w:r>
-        <w:t xml:space="preserve"> </w:t>
-      </w:r>
-      <w:r>
-        <w:t xml:space="preserve">in the supplement (Section XX).</w:t>
-      </w:r>
-    </w:p>
-    <w:p>
-      <w:pPr>
-        <w:pStyle w:val="BodyText"/>
-      </w:pPr>
-      <w:r>
-        <w:t xml:space="preserve">We used the risk linear predictor to fit a constant treatment effect model, a</w:t>
+        <w:t xml:space="preserve">We used the derived prognostic index to fit a constant treatment effect model, a</w:t>
       </w:r>
       <w:r>
         <w:t xml:space="preserve"> </w:t>
@@ -4634,7 +4665,7 @@
           <wp:inline>
             <wp:extent cx="4620126" cy="3696101"/>
             <wp:effectExtent b="0" l="0" r="0" t="0"/>
-            <wp:docPr descr="Figure 3.6: Individualized absolute benefit predictions based on baseline risk when using a constant treatment effect approach, a linear interaction approach and RCS smoothing using 3,4 and 5 knots. Risk stratified estimates of absolute benefit are presented within quartiles of baseline risk as reference." title="" id="1" name="Picture"/>
+            <wp:docPr descr="Figure 3.6: Individualized absolute benefit predictions based on baseline risk when using a constant treatment effect approach, a linear interaction approach and RCS smoothing using 3 knots. Risk stratified estimates of absolute benefit are presented within quartiles of baseline risk as reference." title="" id="1" name="Picture"/>
             <a:graphic>
               <a:graphicData uri="http://schemas.openxmlformats.org/drawingml/2006/picture">
                 <pic:pic>
@@ -4677,7 +4708,7 @@
         <w:pStyle w:val="ImageCaption"/>
       </w:pPr>
       <w:r>
-        <w:t xml:space="preserve">Figure 3.6: Individualized absolute benefit predictions based on baseline risk when using a constant treatment effect approach, a linear interaction approach and RCS smoothing using 3,4 and 5 knots. Risk stratified estimates of absolute benefit are presented within quartiles of baseline risk as reference.</w:t>
+        <w:t xml:space="preserve">Figure 3.6: Individualized absolute benefit predictions based on baseline risk when using a constant treatment effect approach, a linear interaction approach and RCS smoothing using 3 knots. Risk stratified estimates of absolute benefit are presented within quartiles of baseline risk as reference.</w:t>
       </w:r>
     </w:p>
     <w:p>
@@ -4970,7 +5001,7 @@
         <w:t xml:space="preserve"> </w:t>
       </w:r>
       <w:r>
-        <w:t xml:space="preserve">(Supplementary Table S7). This conservative behavior resulted in increased RMSE</w:t>
+        <w:t xml:space="preserve">(Supplement Section 4). This conservative behavior resulted in increased RMSE</w:t>
       </w:r>
       <w:r>
         <w:t xml:space="preserve"> </w:t>
@@ -5089,7 +5120,7 @@
         <w:t xml:space="preserve"> </w:t>
       </w:r>
       <w:r>
-        <w:t xml:space="preserve">results of these simulations can be found in Supplement, Section XX. Future</w:t>
+        <w:t xml:space="preserve">results of these simulations can be found in Supplement, Section 6. Future</w:t>
       </w:r>
       <w:r>
         <w:t xml:space="preserve"> </w:t>

</xml_diff>

<commit_message>
update after co-author comments, closes #8
</commit_message>
<xml_diff>
--- a/submission/manuscript.docx
+++ b/submission/manuscript.docx
@@ -177,19 +177,7 @@
         <w:t xml:space="preserve"> </w:t>
       </w:r>
       <w:r>
-        <w:t xml:space="preserve">effects</w:t>
-      </w:r>
-      <w:r>
-        <w:t xml:space="preserve"> </w:t>
-      </w:r>
-      <w:r>
-        <w:t xml:space="preserve">from</w:t>
-      </w:r>
-      <w:r>
-        <w:t xml:space="preserve"> </w:t>
-      </w:r>
-      <w:r>
-        <w:t xml:space="preserve">RCTs.</w:t>
+        <w:t xml:space="preserve">effects.</w:t>
       </w:r>
       <w:r>
         <w:t xml:space="preserve"> </w:t>
@@ -423,7 +411,7 @@
         <w:t xml:space="preserve"> </w:t>
       </w:r>
       <w:r>
-        <w:t xml:space="preserve">non-monotonic)</w:t>
+        <w:t xml:space="preserve">non-monotonic),</w:t>
       </w:r>
       <w:r>
         <w:t xml:space="preserve"> </w:t>
@@ -507,25 +495,7 @@
         <w:t xml:space="preserve"> </w:t>
       </w:r>
       <w:r>
-        <w:t xml:space="preserve">In</w:t>
-      </w:r>
-      <w:r>
-        <w:t xml:space="preserve"> </w:t>
-      </w:r>
-      <w:r>
-        <w:t xml:space="preserve">each</w:t>
-      </w:r>
-      <w:r>
-        <w:t xml:space="preserve"> </w:t>
-      </w:r>
-      <w:r>
-        <w:t xml:space="preserve">sample</w:t>
-      </w:r>
-      <w:r>
-        <w:t xml:space="preserve"> </w:t>
-      </w:r>
-      <w:r>
-        <w:t xml:space="preserve">we</w:t>
+        <w:t xml:space="preserve">We</w:t>
       </w:r>
       <w:r>
         <w:t xml:space="preserve"> </w:t>
@@ -981,19 +951,109 @@
         <w:t xml:space="preserve"> </w:t>
       </w:r>
       <w:r>
-        <w:t xml:space="preserve">model</w:t>
-      </w:r>
-      <w:r>
-        <w:t xml:space="preserve"> </w:t>
-      </w:r>
-      <w:r>
-        <w:t xml:space="preserve">outperformed</w:t>
-      </w:r>
-      <w:r>
-        <w:t xml:space="preserve"> </w:t>
-      </w:r>
-      <w:r>
-        <w:t xml:space="preserve">the</w:t>
+        <w:t xml:space="preserve">displayed</w:t>
+      </w:r>
+      <w:r>
+        <w:t xml:space="preserve"> </w:t>
+      </w:r>
+      <w:r>
+        <w:t xml:space="preserve">robust</w:t>
+      </w:r>
+      <w:r>
+        <w:t xml:space="preserve"> </w:t>
+      </w:r>
+      <w:r>
+        <w:t xml:space="preserve">performance</w:t>
+      </w:r>
+      <w:r>
+        <w:t xml:space="preserve"> </w:t>
+      </w:r>
+      <w:r>
+        <w:t xml:space="preserve">across</w:t>
+      </w:r>
+      <w:r>
+        <w:t xml:space="preserve"> </w:t>
+      </w:r>
+      <w:r>
+        <w:t xml:space="preserve">many</w:t>
+      </w:r>
+      <w:r>
+        <w:t xml:space="preserve"> </w:t>
+      </w:r>
+      <w:r>
+        <w:t xml:space="preserve">simulation</w:t>
+      </w:r>
+      <w:r>
+        <w:t xml:space="preserve"> </w:t>
+      </w:r>
+      <w:r>
+        <w:t xml:space="preserve">scenarios.</w:t>
+      </w:r>
+      <w:r>
+        <w:t xml:space="preserve"> </w:t>
+      </w:r>
+      <w:r>
+        <w:t xml:space="preserve">The</w:t>
+      </w:r>
+      <w:r>
+        <w:t xml:space="preserve"> </w:t>
+      </w:r>
+      <w:r>
+        <w:t xml:space="preserve">RCS-model</w:t>
+      </w:r>
+      <w:r>
+        <w:t xml:space="preserve"> </w:t>
+      </w:r>
+      <w:r>
+        <w:t xml:space="preserve">was</w:t>
+      </w:r>
+      <w:r>
+        <w:t xml:space="preserve"> </w:t>
+      </w:r>
+      <w:r>
+        <w:t xml:space="preserve">optimal</w:t>
+      </w:r>
+      <w:r>
+        <w:t xml:space="preserve"> </w:t>
+      </w:r>
+      <w:r>
+        <w:t xml:space="preserve">when</w:t>
+      </w:r>
+      <w:r>
+        <w:t xml:space="preserve"> </w:t>
+      </w:r>
+      <w:r>
+        <w:t xml:space="preserve">quadratic</w:t>
+      </w:r>
+      <w:r>
+        <w:t xml:space="preserve"> </w:t>
+      </w:r>
+      <w:r>
+        <w:t xml:space="preserve">or</w:t>
+      </w:r>
+      <w:r>
+        <w:t xml:space="preserve"> </w:t>
+      </w:r>
+      <w:r>
+        <w:t xml:space="preserve">non-monotonic</w:t>
+      </w:r>
+      <w:r>
+        <w:t xml:space="preserve"> </w:t>
+      </w:r>
+      <w:r>
+        <w:t xml:space="preserve">deviations</w:t>
+      </w:r>
+      <w:r>
+        <w:t xml:space="preserve"> </w:t>
+      </w:r>
+      <w:r>
+        <w:t xml:space="preserve">from</w:t>
+      </w:r>
+      <w:r>
+        <w:t xml:space="preserve"> </w:t>
+      </w:r>
+      <w:r>
+        <w:t xml:space="preserve">a</w:t>
       </w:r>
       <w:r>
         <w:t xml:space="preserve"> </w:t>
@@ -1017,31 +1077,49 @@
         <w:t xml:space="preserve"> </w:t>
       </w:r>
       <w:r>
-        <w:t xml:space="preserve">model</w:t>
-      </w:r>
-      <w:r>
-        <w:t xml:space="preserve"> </w:t>
-      </w:r>
-      <w:r>
-        <w:t xml:space="preserve">in</w:t>
-      </w:r>
-      <w:r>
-        <w:t xml:space="preserve"> </w:t>
-      </w:r>
-      <w:r>
-        <w:t xml:space="preserve">many</w:t>
-      </w:r>
-      <w:r>
-        <w:t xml:space="preserve"> </w:t>
-      </w:r>
-      <w:r>
-        <w:t xml:space="preserve">simulation</w:t>
-      </w:r>
-      <w:r>
-        <w:t xml:space="preserve"> </w:t>
-      </w:r>
-      <w:r>
-        <w:t xml:space="preserve">scenarios.</w:t>
+        <w:t xml:space="preserve">were</w:t>
+      </w:r>
+      <w:r>
+        <w:t xml:space="preserve"> </w:t>
+      </w:r>
+      <w:r>
+        <w:t xml:space="preserve">stronger,</w:t>
+      </w:r>
+      <w:r>
+        <w:t xml:space="preserve"> </w:t>
+      </w:r>
+      <w:r>
+        <w:t xml:space="preserve">and</w:t>
+      </w:r>
+      <w:r>
+        <w:t xml:space="preserve"> </w:t>
+      </w:r>
+      <w:r>
+        <w:t xml:space="preserve">when</w:t>
+      </w:r>
+      <w:r>
+        <w:t xml:space="preserve"> </w:t>
+      </w:r>
+      <w:r>
+        <w:t xml:space="preserve">sample</w:t>
+      </w:r>
+      <w:r>
+        <w:t xml:space="preserve"> </w:t>
+      </w:r>
+      <w:r>
+        <w:t xml:space="preserve">size</w:t>
+      </w:r>
+      <w:r>
+        <w:t xml:space="preserve"> </w:t>
+      </w:r>
+      <w:r>
+        <w:t xml:space="preserve">was</w:t>
+      </w:r>
+      <w:r>
+        <w:t xml:space="preserve"> </w:t>
+      </w:r>
+      <w:r>
+        <w:t xml:space="preserve">larger.</w:t>
       </w:r>
       <w:r>
         <w:t xml:space="preserve"> </w:t>
@@ -1053,103 +1131,25 @@
         <w:t xml:space="preserve"> </w:t>
       </w:r>
       <w:r>
-        <w:t xml:space="preserve">RCS-model</w:t>
-      </w:r>
-      <w:r>
-        <w:t xml:space="preserve"> </w:t>
-      </w:r>
-      <w:r>
-        <w:t xml:space="preserve">was</w:t>
-      </w:r>
-      <w:r>
-        <w:t xml:space="preserve"> </w:t>
-      </w:r>
-      <w:r>
-        <w:t xml:space="preserve">optimal</w:t>
-      </w:r>
-      <w:r>
-        <w:t xml:space="preserve"> </w:t>
-      </w:r>
-      <w:r>
-        <w:t xml:space="preserve">when</w:t>
-      </w:r>
-      <w:r>
-        <w:t xml:space="preserve"> </w:t>
-      </w:r>
-      <w:r>
-        <w:t xml:space="preserve">quadratic</w:t>
-      </w:r>
-      <w:r>
-        <w:t xml:space="preserve"> </w:t>
-      </w:r>
-      <w:r>
-        <w:t xml:space="preserve">or</w:t>
-      </w:r>
-      <w:r>
-        <w:t xml:space="preserve"> </w:t>
-      </w:r>
-      <w:r>
-        <w:t xml:space="preserve">non-monotonic</w:t>
-      </w:r>
-      <w:r>
-        <w:t xml:space="preserve"> </w:t>
-      </w:r>
-      <w:r>
-        <w:t xml:space="preserve">deviations</w:t>
-      </w:r>
-      <w:r>
-        <w:t xml:space="preserve"> </w:t>
-      </w:r>
-      <w:r>
-        <w:t xml:space="preserve">from</w:t>
-      </w:r>
-      <w:r>
-        <w:t xml:space="preserve"> </w:t>
-      </w:r>
-      <w:r>
-        <w:t xml:space="preserve">a</w:t>
-      </w:r>
-      <w:r>
-        <w:t xml:space="preserve"> </w:t>
-      </w:r>
-      <w:r>
-        <w:t xml:space="preserve">constant</w:t>
-      </w:r>
-      <w:r>
-        <w:t xml:space="preserve"> </w:t>
-      </w:r>
-      <w:r>
-        <w:t xml:space="preserve">treatment</w:t>
-      </w:r>
-      <w:r>
-        <w:t xml:space="preserve"> </w:t>
-      </w:r>
-      <w:r>
-        <w:t xml:space="preserve">effect</w:t>
-      </w:r>
-      <w:r>
-        <w:t xml:space="preserve"> </w:t>
-      </w:r>
-      <w:r>
-        <w:t xml:space="preserve">were</w:t>
-      </w:r>
-      <w:r>
-        <w:t xml:space="preserve"> </w:t>
-      </w:r>
-      <w:r>
-        <w:t xml:space="preserve">stronger,</w:t>
-      </w:r>
-      <w:r>
-        <w:t xml:space="preserve"> </w:t>
-      </w:r>
-      <w:r>
-        <w:t xml:space="preserve">and</w:t>
-      </w:r>
-      <w:r>
-        <w:t xml:space="preserve"> </w:t>
-      </w:r>
-      <w:r>
-        <w:t xml:space="preserve">when</w:t>
+        <w:t xml:space="preserve">adaptive</w:t>
+      </w:r>
+      <w:r>
+        <w:t xml:space="preserve"> </w:t>
+      </w:r>
+      <w:r>
+        <w:t xml:space="preserve">approach</w:t>
+      </w:r>
+      <w:r>
+        <w:t xml:space="preserve"> </w:t>
+      </w:r>
+      <w:r>
+        <w:t xml:space="preserve">required</w:t>
+      </w:r>
+      <w:r>
+        <w:t xml:space="preserve"> </w:t>
+      </w:r>
+      <w:r>
+        <w:t xml:space="preserve">larger</w:t>
       </w:r>
       <w:r>
         <w:t xml:space="preserve"> </w:t>
@@ -1161,67 +1161,7 @@
         <w:t xml:space="preserve"> </w:t>
       </w:r>
       <w:r>
-        <w:t xml:space="preserve">size</w:t>
-      </w:r>
-      <w:r>
-        <w:t xml:space="preserve"> </w:t>
-      </w:r>
-      <w:r>
-        <w:t xml:space="preserve">was</w:t>
-      </w:r>
-      <w:r>
-        <w:t xml:space="preserve"> </w:t>
-      </w:r>
-      <w:r>
-        <w:t xml:space="preserve">larger.</w:t>
-      </w:r>
-      <w:r>
-        <w:t xml:space="preserve"> </w:t>
-      </w:r>
-      <w:r>
-        <w:t xml:space="preserve">Larger</w:t>
-      </w:r>
-      <w:r>
-        <w:t xml:space="preserve"> </w:t>
-      </w:r>
-      <w:r>
-        <w:t xml:space="preserve">sample</w:t>
-      </w:r>
-      <w:r>
-        <w:t xml:space="preserve"> </w:t>
-      </w:r>
-      <w:r>
-        <w:t xml:space="preserve">size</w:t>
-      </w:r>
-      <w:r>
-        <w:t xml:space="preserve"> </w:t>
-      </w:r>
-      <w:r>
-        <w:t xml:space="preserve">also</w:t>
-      </w:r>
-      <w:r>
-        <w:t xml:space="preserve"> </w:t>
-      </w:r>
-      <w:r>
-        <w:t xml:space="preserve">supported</w:t>
-      </w:r>
-      <w:r>
-        <w:t xml:space="preserve"> </w:t>
-      </w:r>
-      <w:r>
-        <w:t xml:space="preserve">the</w:t>
-      </w:r>
-      <w:r>
-        <w:t xml:space="preserve"> </w:t>
-      </w:r>
-      <w:r>
-        <w:t xml:space="preserve">adaptive</w:t>
-      </w:r>
-      <w:r>
-        <w:t xml:space="preserve"> </w:t>
-      </w:r>
-      <w:r>
-        <w:t xml:space="preserve">approach.</w:t>
+        <w:t xml:space="preserve">sizes.</w:t>
       </w:r>
       <w:r>
         <w:t xml:space="preserve"> </w:t>
@@ -1379,66 +1319,6 @@
       <w:r>
         <w:t xml:space="preserve">predictions.</w:t>
       </w:r>
-      <w:r>
-        <w:t xml:space="preserve"> </w:t>
-      </w:r>
-      <w:r>
-        <w:t xml:space="preserve">Non-linear</w:t>
-      </w:r>
-      <w:r>
-        <w:t xml:space="preserve"> </w:t>
-      </w:r>
-      <w:r>
-        <w:t xml:space="preserve">interactions</w:t>
-      </w:r>
-      <w:r>
-        <w:t xml:space="preserve"> </w:t>
-      </w:r>
-      <w:r>
-        <w:t xml:space="preserve">should</w:t>
-      </w:r>
-      <w:r>
-        <w:t xml:space="preserve"> </w:t>
-      </w:r>
-      <w:r>
-        <w:t xml:space="preserve">be</w:t>
-      </w:r>
-      <w:r>
-        <w:t xml:space="preserve"> </w:t>
-      </w:r>
-      <w:r>
-        <w:t xml:space="preserve">considered</w:t>
-      </w:r>
-      <w:r>
-        <w:t xml:space="preserve"> </w:t>
-      </w:r>
-      <w:r>
-        <w:t xml:space="preserve">only</w:t>
-      </w:r>
-      <w:r>
-        <w:t xml:space="preserve"> </w:t>
-      </w:r>
-      <w:r>
-        <w:t xml:space="preserve">in</w:t>
-      </w:r>
-      <w:r>
-        <w:t xml:space="preserve"> </w:t>
-      </w:r>
-      <w:r>
-        <w:t xml:space="preserve">larger</w:t>
-      </w:r>
-      <w:r>
-        <w:t xml:space="preserve"> </w:t>
-      </w:r>
-      <w:r>
-        <w:t xml:space="preserve">sample</w:t>
-      </w:r>
-      <w:r>
-        <w:t xml:space="preserve"> </w:t>
-      </w:r>
-      <w:r>
-        <w:t xml:space="preserve">sizes.</w:t>
-      </w:r>
     </w:p>
     <w:p>
       <w:pPr>
@@ -1586,7 +1466,19 @@
         <w:t xml:space="preserve"> </w:t>
       </w:r>
       <w:r>
-        <w:t xml:space="preserve">benefit, while risk-based methods proved quite robust</w:t>
+        <w:t xml:space="preserve">absolute benefit, while risk-based methods proved quite robust in terms of</w:t>
+      </w:r>
+      <w:r>
+        <w:t xml:space="preserve"> </w:t>
+      </w:r>
+      <w:r>
+        <w:t xml:space="preserve">benefit calibration, although provided weaker discrimination of benefit in the</w:t>
+      </w:r>
+      <w:r>
+        <w:t xml:space="preserve"> </w:t>
+      </w:r>
+      <w:r>
+        <w:t xml:space="preserve">presence of true effect modifiers</w:t>
       </w:r>
       <w:r>
         <w:t xml:space="preserve"> </w:t>
@@ -1595,25 +1487,19 @@
         <w:t xml:space="preserve">[5]</w:t>
       </w:r>
       <w:r>
-        <w:t xml:space="preserve">. Most</w:t>
-      </w:r>
-      <w:r>
-        <w:t xml:space="preserve"> </w:t>
-      </w:r>
-      <w:r>
-        <w:t xml:space="preserve">often, risk-modeling approaches are carried out in two steps: first a risk</w:t>
-      </w:r>
-      <w:r>
-        <w:t xml:space="preserve"> </w:t>
-      </w:r>
-      <w:r>
-        <w:t xml:space="preserve">prediction model is developed externally or internally on the entire RCT</w:t>
-      </w:r>
-      <w:r>
-        <w:t xml:space="preserve"> </w:t>
-      </w:r>
-      <w:r>
-        <w:t xml:space="preserve">population,</w:t>
+        <w:t xml:space="preserve">. Most often, risk-modeling</w:t>
+      </w:r>
+      <w:r>
+        <w:t xml:space="preserve"> </w:t>
+      </w:r>
+      <w:r>
+        <w:t xml:space="preserve">approaches are carried out in two steps: first a risk prediction model is</w:t>
+      </w:r>
+      <w:r>
+        <w:t xml:space="preserve"> </w:t>
+      </w:r>
+      <w:r>
+        <w:t xml:space="preserve">developed externally or internally on the entire RCT population,</w:t>
       </w:r>
       <w:r>
         <w:t xml:space="preserve"> </w:t>
@@ -1631,13 +1517,19 @@
         <w:t xml:space="preserve"> </w:t>
       </w:r>
       <w:r>
-        <w:t xml:space="preserve">to treatment; then the RCT population is stratified using</w:t>
-      </w:r>
-      <w:r>
-        <w:t xml:space="preserve"> </w:t>
-      </w:r>
-      <w:r>
-        <w:t xml:space="preserve">this prediction model to evaluate risk-based treatment effect variation</w:t>
+        <w:t xml:space="preserve">to</w:t>
+      </w:r>
+      <w:r>
+        <w:t xml:space="preserve"> </w:t>
+      </w:r>
+      <w:r>
+        <w:t xml:space="preserve">treatment; then the RCT population is stratified using this prediction model to</w:t>
+      </w:r>
+      <w:r>
+        <w:t xml:space="preserve"> </w:t>
+      </w:r>
+      <w:r>
+        <w:t xml:space="preserve">evaluate risk-based treatment effect variation</w:t>
       </w:r>
       <w:r>
         <w:t xml:space="preserve"> </w:t>
@@ -1646,19 +1538,19 @@
         <w:t xml:space="preserve">[6]</w:t>
       </w:r>
       <w:r>
-        <w:t xml:space="preserve">. This two-step approach identified substantial absolute treatment</w:t>
-      </w:r>
-      <w:r>
-        <w:t xml:space="preserve"> </w:t>
-      </w:r>
-      <w:r>
-        <w:t xml:space="preserve">effect differences between low-risk and high-risk patients in a re-analysis of</w:t>
-      </w:r>
-      <w:r>
-        <w:t xml:space="preserve"> </w:t>
-      </w:r>
-      <w:r>
-        <w:t xml:space="preserve">32 large trials</w:t>
+        <w:t xml:space="preserve">. This two-step</w:t>
+      </w:r>
+      <w:r>
+        <w:t xml:space="preserve"> </w:t>
+      </w:r>
+      <w:r>
+        <w:t xml:space="preserve">approach identified substantial absolute treatment effect differences between</w:t>
+      </w:r>
+      <w:r>
+        <w:t xml:space="preserve"> </w:t>
+      </w:r>
+      <w:r>
+        <w:t xml:space="preserve">low-risk and high-risk patients in a re-analysis of 32 large trials</w:t>
       </w:r>
       <w:r>
         <w:t xml:space="preserve"> </w:t>
@@ -1667,37 +1559,37 @@
         <w:t xml:space="preserve">[7]</w:t>
       </w:r>
       <w:r>
-        <w:t xml:space="preserve">. However, even though estimates at the risk subgroup</w:t>
-      </w:r>
-      <w:r>
-        <w:t xml:space="preserve"> </w:t>
-      </w:r>
-      <w:r>
-        <w:t xml:space="preserve">level may be accurate, these estimates may need further refinement for</w:t>
-      </w:r>
-      <w:r>
-        <w:t xml:space="preserve"> </w:t>
-      </w:r>
-      <w:r>
-        <w:t xml:space="preserve">individual patients, especially for patients with predicted risk at the</w:t>
-      </w:r>
-      <w:r>
-        <w:t xml:space="preserve"> </w:t>
-      </w:r>
-      <w:r>
-        <w:t xml:space="preserve">boundaries of the risk intervals. Hence, the risk-stratified approach is useful</w:t>
-      </w:r>
-      <w:r>
-        <w:t xml:space="preserve"> </w:t>
-      </w:r>
-      <w:r>
-        <w:t xml:space="preserve">for exploring and presenting HTE, but is not sufficient for supporting treatment</w:t>
-      </w:r>
-      <w:r>
-        <w:t xml:space="preserve"> </w:t>
-      </w:r>
-      <w:r>
-        <w:t xml:space="preserve">decisions for individual patients.</w:t>
+        <w:t xml:space="preserve">. However, even though estimates at the risk subgroup level may be</w:t>
+      </w:r>
+      <w:r>
+        <w:t xml:space="preserve"> </w:t>
+      </w:r>
+      <w:r>
+        <w:t xml:space="preserve">accurate, these estimates may need further refinement for individual patients,</w:t>
+      </w:r>
+      <w:r>
+        <w:t xml:space="preserve"> </w:t>
+      </w:r>
+      <w:r>
+        <w:t xml:space="preserve">especially for patients with predicted risk at the boundaries of the risk</w:t>
+      </w:r>
+      <w:r>
+        <w:t xml:space="preserve"> </w:t>
+      </w:r>
+      <w:r>
+        <w:t xml:space="preserve">intervals. Hence, the risk-stratified approach is useful for exploring and</w:t>
+      </w:r>
+      <w:r>
+        <w:t xml:space="preserve"> </w:t>
+      </w:r>
+      <w:r>
+        <w:t xml:space="preserve">presenting HTE, but is not sufficient for supporting treatment decisions for</w:t>
+      </w:r>
+      <w:r>
+        <w:t xml:space="preserve"> </w:t>
+      </w:r>
+      <w:r>
+        <w:t xml:space="preserve">individual patients.</w:t>
       </w:r>
     </w:p>
     <w:p>
@@ -1726,7 +1618,7 @@
         <w:t xml:space="preserve">[3,4]</w:t>
       </w:r>
       <w:r>
-        <w:t xml:space="preserve">. We aimed to summarize and compare</w:t>
+        <w:t xml:space="preserve">. In the current simulation study, we aim to summarize and compare</w:t>
       </w:r>
       <w:r>
         <w:t xml:space="preserve"> </w:t>
@@ -1738,25 +1630,19 @@
         <w:t xml:space="preserve"> </w:t>
       </w:r>
       <w:r>
-        <w:t xml:space="preserve">simulated RCT settings to compare the performance of these models under</w:t>
-      </w:r>
-      <w:r>
-        <w:t xml:space="preserve"> </w:t>
-      </w:r>
-      <w:r>
-        <w:t xml:space="preserve">different assumptions of the relation between baseline risk and treatment. We</w:t>
-      </w:r>
-      <w:r>
-        <w:t xml:space="preserve"> </w:t>
-      </w:r>
-      <w:r>
-        <w:t xml:space="preserve">illustrated the different models by a case study of predicting individualized</w:t>
-      </w:r>
-      <w:r>
-        <w:t xml:space="preserve"> </w:t>
-      </w:r>
-      <w:r>
-        <w:t xml:space="preserve">effects of treatments for acute myocardial infarction (MI) in a large randomized</w:t>
+        <w:t xml:space="preserve">simulate different relations between baseline risk and treatment effects and also consider potential harms of treatment. We</w:t>
+      </w:r>
+      <w:r>
+        <w:t xml:space="preserve"> </w:t>
+      </w:r>
+      <w:r>
+        <w:t xml:space="preserve">illustrate the different models by a case study of predicting individualized</w:t>
+      </w:r>
+      <w:r>
+        <w:t xml:space="preserve"> </w:t>
+      </w:r>
+      <w:r>
+        <w:t xml:space="preserve">effects of treatment for acute myocardial infarction (MI) in a large randomized</w:t>
       </w:r>
       <w:r>
         <w:t xml:space="preserve"> </w:t>
@@ -2636,25 +2522,25 @@
         <w:t xml:space="preserve"> </w:t>
       </w:r>
       <w:r>
-        <w:t xml:space="preserve">assignment. Risk predictions for individual patients were derived by setting</w:t>
-      </w:r>
-      <w:r>
-        <w:t xml:space="preserve"> </w:t>
-      </w:r>
-      <w:r>
-        <w:t xml:space="preserve">treatment assignment to 0. Another common approach is to derive the prediction</w:t>
-      </w:r>
-      <w:r>
-        <w:t xml:space="preserve"> </w:t>
-      </w:r>
-      <w:r>
-        <w:t xml:space="preserve">model solely on the control patients, however this approach has been shown to</w:t>
-      </w:r>
-      <w:r>
-        <w:t xml:space="preserve"> </w:t>
-      </w:r>
-      <w:r>
-        <w:t xml:space="preserve">lead to biased benefit predictions</w:t>
+        <w:t xml:space="preserve">assignment. Baseline risk predictions for individual patients were derived by</w:t>
+      </w:r>
+      <w:r>
+        <w:t xml:space="preserve"> </w:t>
+      </w:r>
+      <w:r>
+        <w:t xml:space="preserve">setting treatment assignment to 0. Another common approach is to derive the</w:t>
+      </w:r>
+      <w:r>
+        <w:t xml:space="preserve"> </w:t>
+      </w:r>
+      <w:r>
+        <w:t xml:space="preserve">prediction model solely on the control patients, however this approach has been</w:t>
+      </w:r>
+      <w:r>
+        <w:t xml:space="preserve"> </w:t>
+      </w:r>
+      <w:r>
+        <w:t xml:space="preserve">shown to lead to biased benefit predictions</w:t>
       </w:r>
       <w:r>
         <w:t xml:space="preserve"> </w:t>
@@ -3522,135 +3408,139 @@
       <w:r>
         <w:t xml:space="preserve">replication of our simulation settings within this super-population.</w:t>
       </w:r>
-      <w:r>
-        <w:t xml:space="preserve"> </w:t>
-      </w:r>
-      <w:r>
-        <w:t xml:space="preserve">## Empirical illustration</w:t>
-      </w:r>
     </w:p>
     <w:p>
       <w:pPr>
-        <w:pStyle w:val="BodyText"/>
-      </w:pPr>
-      <w:r>
-        <w:t xml:space="preserve">We demonstrated the different methods for individualizing treatment benefits</w:t>
-      </w:r>
-      <w:r>
-        <w:t xml:space="preserve"> </w:t>
-      </w:r>
-      <w:r>
-        <w:t xml:space="preserve">using data from 30,510 patients with acute myocardial infarction (MI)</w:t>
-      </w:r>
-      <w:r>
-        <w:t xml:space="preserve"> </w:t>
-      </w:r>
-      <w:r>
-        <w:t xml:space="preserve">included in the GUSTO-I trial.</w:t>
-      </w:r>
-      <w:r>
-        <w:t xml:space="preserve"> </w:t>
-      </w:r>
-      <w:r>
-        <w:t xml:space="preserve">10,348</w:t>
-      </w:r>
-      <w:r>
-        <w:t xml:space="preserve"> </w:t>
-      </w:r>
-      <w:r>
-        <w:t xml:space="preserve">patients were randomized to tissue plasminogen activator (tPA) treatment and</w:t>
-      </w:r>
-      <w:r>
-        <w:t xml:space="preserve"> </w:t>
-      </w:r>
-      <w:r>
-        <w:t xml:space="preserve">20,162</w:t>
-      </w:r>
-      <w:r>
-        <w:t xml:space="preserve"> </w:t>
-      </w:r>
-      <w:r>
-        <w:t xml:space="preserve">were randomized to streptokinase. The outcome of interest was 30-day mortality</w:t>
-      </w:r>
-      <w:r>
-        <w:t xml:space="preserve"> </w:t>
-      </w:r>
-      <w:r>
-        <w:t xml:space="preserve">(total of 2,128 events), recorded for all patients.</w:t>
-      </w:r>
-    </w:p>
-    <w:p>
-      <w:pPr>
-        <w:pStyle w:val="BodyText"/>
-      </w:pPr>
-      <w:r>
-        <w:t xml:space="preserve">In line with previous analyses</w:t>
-      </w:r>
-      <w:r>
-        <w:t xml:space="preserve"> </w:t>
-      </w:r>
-      <w:r>
-        <w:t xml:space="preserve">[13,14]</w:t>
-      </w:r>
-      <w:r>
-        <w:t xml:space="preserve">, we fitted a</w:t>
-      </w:r>
-      <w:r>
-        <w:t xml:space="preserve"> </w:t>
-      </w:r>
-      <w:r>
-        <w:t xml:space="preserve">logistic regression model with 6 baseline covariates, i.e. age, Killip class,</w:t>
-      </w:r>
-      <w:r>
-        <w:t xml:space="preserve"> </w:t>
-      </w:r>
-      <w:r>
-        <w:t xml:space="preserve">systolic blood pressure, heart rate, an indicator of previous MI, and the</w:t>
-      </w:r>
-      <w:r>
-        <w:t xml:space="preserve"> </w:t>
-      </w:r>
-      <w:r>
-        <w:t xml:space="preserve">location of MI, to predict 30-day mortality risk. A constant effect of treatment</w:t>
-      </w:r>
-      <w:r>
-        <w:t xml:space="preserve"> </w:t>
-      </w:r>
-      <w:r>
-        <w:t xml:space="preserve">was included in the model. When deriving risk predictions for individuals we set</w:t>
-      </w:r>
-      <w:r>
-        <w:t xml:space="preserve"> </w:t>
-      </w:r>
-      <w:r>
-        <w:t xml:space="preserve">the treatment indicator to 0. More information on model development can be found</w:t>
-      </w:r>
-      <w:r>
-        <w:t xml:space="preserve"> </w:t>
-      </w:r>
-      <w:r>
-        <w:t xml:space="preserve">in the supplement (Supplement, Section 8).</w:t>
-      </w:r>
-    </w:p>
-    <w:p>
-      <w:pPr>
-        <w:pStyle w:val="Heading1"/>
-      </w:pPr>
-      <w:bookmarkStart w:id="25" w:name="results"/>
-      <w:r>
-        <w:t xml:space="preserve">3	Results</w:t>
+        <w:pStyle w:val="Heading2"/>
+      </w:pPr>
+      <w:bookmarkStart w:id="25" w:name="empirical-illustration"/>
+      <w:r>
+        <w:t xml:space="preserve">2.4	Empirical illustration</w:t>
       </w:r>
       <w:bookmarkEnd w:id="25"/>
     </w:p>
     <w:p>
       <w:pPr>
+        <w:pStyle w:val="FirstParagraph"/>
+      </w:pPr>
+      <w:r>
+        <w:t xml:space="preserve">We demonstrated the different methods for individualizing treatment benefits</w:t>
+      </w:r>
+      <w:r>
+        <w:t xml:space="preserve"> </w:t>
+      </w:r>
+      <w:r>
+        <w:t xml:space="preserve">using data from 30,510 patients with acute myocardial infarction (MI)</w:t>
+      </w:r>
+      <w:r>
+        <w:t xml:space="preserve"> </w:t>
+      </w:r>
+      <w:r>
+        <w:t xml:space="preserve">included in the GUSTO-I trial.</w:t>
+      </w:r>
+      <w:r>
+        <w:t xml:space="preserve"> </w:t>
+      </w:r>
+      <w:r>
+        <w:t xml:space="preserve">10,348</w:t>
+      </w:r>
+      <w:r>
+        <w:t xml:space="preserve"> </w:t>
+      </w:r>
+      <w:r>
+        <w:t xml:space="preserve">patients were randomized to tissue plasminogen activator (tPA) treatment and</w:t>
+      </w:r>
+      <w:r>
+        <w:t xml:space="preserve"> </w:t>
+      </w:r>
+      <w:r>
+        <w:t xml:space="preserve">20,162</w:t>
+      </w:r>
+      <w:r>
+        <w:t xml:space="preserve"> </w:t>
+      </w:r>
+      <w:r>
+        <w:t xml:space="preserve">were randomized to streptokinase. The outcome of interest was 30-day mortality</w:t>
+      </w:r>
+      <w:r>
+        <w:t xml:space="preserve"> </w:t>
+      </w:r>
+      <w:r>
+        <w:t xml:space="preserve">(total of 2,128 events), recorded for all patients.</w:t>
+      </w:r>
+    </w:p>
+    <w:p>
+      <w:pPr>
+        <w:pStyle w:val="BodyText"/>
+      </w:pPr>
+      <w:r>
+        <w:t xml:space="preserve">In line with previous analyses</w:t>
+      </w:r>
+      <w:r>
+        <w:t xml:space="preserve"> </w:t>
+      </w:r>
+      <w:r>
+        <w:t xml:space="preserve">[13,14]</w:t>
+      </w:r>
+      <w:r>
+        <w:t xml:space="preserve">, we fitted a</w:t>
+      </w:r>
+      <w:r>
+        <w:t xml:space="preserve"> </w:t>
+      </w:r>
+      <w:r>
+        <w:t xml:space="preserve">logistic regression model with 6 baseline covariates, i.e. age, Killip class,</w:t>
+      </w:r>
+      <w:r>
+        <w:t xml:space="preserve"> </w:t>
+      </w:r>
+      <w:r>
+        <w:t xml:space="preserve">systolic blood pressure, heart rate, an indicator of previous MI, and the</w:t>
+      </w:r>
+      <w:r>
+        <w:t xml:space="preserve"> </w:t>
+      </w:r>
+      <w:r>
+        <w:t xml:space="preserve">location of MI, to predict 30-day mortality risk. A constant effect of treatment</w:t>
+      </w:r>
+      <w:r>
+        <w:t xml:space="preserve"> </w:t>
+      </w:r>
+      <w:r>
+        <w:t xml:space="preserve">was included in the model. When deriving risk predictions for individuals we set</w:t>
+      </w:r>
+      <w:r>
+        <w:t xml:space="preserve"> </w:t>
+      </w:r>
+      <w:r>
+        <w:t xml:space="preserve">the treatment indicator to 0. More information on model development can be found</w:t>
+      </w:r>
+      <w:r>
+        <w:t xml:space="preserve"> </w:t>
+      </w:r>
+      <w:r>
+        <w:t xml:space="preserve">in the supplement (Supplement, Section 8).</w:t>
+      </w:r>
+    </w:p>
+    <w:p>
+      <w:pPr>
+        <w:pStyle w:val="Heading1"/>
+      </w:pPr>
+      <w:bookmarkStart w:id="26" w:name="results"/>
+      <w:r>
+        <w:t xml:space="preserve">3	Results</w:t>
+      </w:r>
+      <w:bookmarkEnd w:id="26"/>
+    </w:p>
+    <w:p>
+      <w:pPr>
         <w:pStyle w:val="Heading2"/>
       </w:pPr>
-      <w:bookmarkStart w:id="26" w:name="simulations"/>
+      <w:bookmarkStart w:id="27" w:name="simulations"/>
       <w:r>
         <w:t xml:space="preserve">3.1	Simulations</w:t>
       </w:r>
-      <w:bookmarkEnd w:id="26"/>
+      <w:bookmarkEnd w:id="27"/>
     </w:p>
     <w:p>
       <w:pPr>
@@ -3795,159 +3685,6 @@
                 <pic:pic>
                   <pic:nvPicPr>
                     <pic:cNvPr descr="manuscript_files/figure-docx/rmsebase-1.png" id="0" name="Picture"/>
-                    <pic:cNvPicPr>
-                      <a:picLocks noChangeArrowheads="1" noChangeAspect="1"/>
-                    </pic:cNvPicPr>
-                  </pic:nvPicPr>
-                  <pic:blipFill>
-                    <a:blip r:embed="rId27"/>
-                    <a:stretch>
-                      <a:fillRect/>
-                    </a:stretch>
-                  </pic:blipFill>
-                  <pic:spPr bwMode="auto">
-                    <a:xfrm>
-                      <a:off x="0" y="0"/>
-                      <a:ext cx="4620126" cy="3696101"/>
-                    </a:xfrm>
-                    <a:prstGeom prst="rect">
-                      <a:avLst/>
-                    </a:prstGeom>
-                    <a:noFill/>
-                    <a:ln w="9525">
-                      <a:noFill/>
-                      <a:headEnd/>
-                      <a:tailEnd/>
-                    </a:ln>
-                  </pic:spPr>
-                </pic:pic>
-              </a:graphicData>
-            </a:graphic>
-          </wp:inline>
-        </w:drawing>
-      </w:r>
-    </w:p>
-    <w:p>
-      <w:pPr>
-        <w:pStyle w:val="ImageCaption"/>
-      </w:pPr>
-      <w:r>
-        <w:t xml:space="preserve">Figure 3.1: RMSE of the considered methods across 500 replications calculated from a simulated super-population of size 500,000. The scenario with true constant relative treatment effect (panel A) had a true prediction AUC of 0.75 and sample size of 4250. The RMSE is also presented for strong linear (panel B), strong quadratic (panel C), and non-monotonic (panel D) from constant relative treatment effects. Panels on the right side present the true relations between baseline risk (x-axis) and absolute treatment benefit (y-axis). The 2.5, 25, 50, 75, and 97.5 percentiles of the risk distribution are expressed by the boxplot on the top. The 2.5, 25, 50, 75, and 97.5 percentiles of the true benefit distributions are expressed by the boxplots on the side of the right-handside panel.</w:t>
-      </w:r>
-    </w:p>
-    <w:p>
-      <w:pPr>
-        <w:pStyle w:val="BodyText"/>
-      </w:pPr>
-      <w:r>
-        <w:t xml:space="preserve">Increasing the sample size to 17,000 favored RCS-3 the most, It achieved</w:t>
-      </w:r>
-      <w:r>
-        <w:t xml:space="preserve"> </w:t>
-      </w:r>
-      <w:r>
-        <w:t xml:space="preserve">lowest or close to lowest RMSE across all scenarios (Figure</w:t>
-      </w:r>
-      <w:r>
-        <w:t xml:space="preserve"> </w:t>
-      </w:r>
-      <w:r>
-        <w:t xml:space="preserve">). Especially in cases of strong quadratic and</w:t>
-      </w:r>
-      <w:r>
-        <w:t xml:space="preserve"> </w:t>
-      </w:r>
-      <w:r>
-        <w:t xml:space="preserve">non-monotonic deviations RCS-3 had lower RMSE (median</w:t>
-      </w:r>
-      <w:r>
-        <w:t xml:space="preserve"> </w:t>
-      </w:r>
-      <w:r>
-        <w:t xml:space="preserve">0.011</w:t>
-      </w:r>
-      <w:r>
-        <w:t xml:space="preserve"> </w:t>
-      </w:r>
-      <w:r>
-        <w:t xml:space="preserve">for strong quadratic deviations and</w:t>
-      </w:r>
-      <w:r>
-        <w:t xml:space="preserve"> </w:t>
-      </w:r>
-      <w:r>
-        <w:t xml:space="preserve">0.010</w:t>
-      </w:r>
-      <w:r>
-        <w:t xml:space="preserve"> </w:t>
-      </w:r>
-      <w:r>
-        <w:t xml:space="preserve">for non-monotonic deviations with no treatment-related harms) compared</w:t>
-      </w:r>
-      <w:r>
-        <w:t xml:space="preserve"> </w:t>
-      </w:r>
-      <w:r>
-        <w:t xml:space="preserve">to the linear interaction approach (median</w:t>
-      </w:r>
-      <w:r>
-        <w:t xml:space="preserve"> </w:t>
-      </w:r>
-      <w:r>
-        <w:t xml:space="preserve">0.013 and</w:t>
-      </w:r>
-      <w:r>
-        <w:t xml:space="preserve"> </w:t>
-      </w:r>
-      <w:r>
-        <w:t xml:space="preserve">0.014,</w:t>
-      </w:r>
-      <w:r>
-        <w:t xml:space="preserve"> </w:t>
-      </w:r>
-      <w:r>
-        <w:t xml:space="preserve">respectively), regardless of the strength of treatment-related</w:t>
-      </w:r>
-      <w:r>
-        <w:t xml:space="preserve"> </w:t>
-      </w:r>
-      <w:r>
-        <w:t xml:space="preserve">harms. Due to the large sample size, the RMSE of the adaptive approach</w:t>
-      </w:r>
-      <w:r>
-        <w:t xml:space="preserve"> </w:t>
-      </w:r>
-      <w:r>
-        <w:t xml:space="preserve">was even more similar to the best-performing method, and the constant</w:t>
-      </w:r>
-      <w:r>
-        <w:t xml:space="preserve"> </w:t>
-      </w:r>
-      <w:r>
-        <w:t xml:space="preserve">relative treatment effect model was less often wrongly selected</w:t>
-      </w:r>
-      <w:r>
-        <w:t xml:space="preserve"> </w:t>
-      </w:r>
-      <w:r>
-        <w:t xml:space="preserve">(Supplement, Figure S4).</w:t>
-      </w:r>
-    </w:p>
-    <w:p>
-      <w:pPr>
-        <w:pStyle w:val="CaptionedFigure"/>
-      </w:pPr>
-      <w:r>
-        <w:drawing>
-          <wp:inline>
-            <wp:extent cx="4620126" cy="3696101"/>
-            <wp:effectExtent b="0" l="0" r="0" t="0"/>
-            <wp:docPr descr="Figure 3.2: RMSE of the considered methods across 500 replications calculated in simulated samples of size 17,000 rather than 4,250 in Figure . RMSE was calculated on a super-population of size 500,000" title="" id="1" name="Picture"/>
-            <a:graphic>
-              <a:graphicData uri="http://schemas.openxmlformats.org/drawingml/2006/picture">
-                <pic:pic>
-                  <pic:nvPicPr>
-                    <pic:cNvPr descr="manuscript_files/figure-docx/rmsesamplesize-1.png" id="0" name="Picture"/>
                     <pic:cNvPicPr>
                       <a:picLocks noChangeArrowheads="1" noChangeAspect="1"/>
                     </pic:cNvPicPr>
@@ -3985,13 +3722,7 @@
         <w:pStyle w:val="ImageCaption"/>
       </w:pPr>
       <w:r>
-        <w:t xml:space="preserve">Figure 3.2: RMSE of the considered methods across 500 replications calculated in simulated samples of size 17,000 rather than 4,250 in Figure</w:t>
-      </w:r>
-      <w:r>
-        <w:t xml:space="preserve"> </w:t>
-      </w:r>
-      <w:r>
-        <w:t xml:space="preserve">. RMSE was calculated on a super-population of size 500,000</w:t>
+        <w:t xml:space="preserve">Figure 3.1: RMSE of the considered methods across 500 replications calculated from a simulated super-population of size 500,000. The scenario with true constant relative treatment effect (panel A) had a true prediction AUC of 0.75 and sample size of 4250. The RMSE is also presented for strong linear (panel B), strong quadratic (panel C), and non-monotonic (panel D) from constant relative treatment effects. Panels on the right side present the true relations between baseline risk (x-axis) and absolute treatment benefit (y-axis). The 2.5, 25, 50, 75, and 97.5 percentiles of the risk distribution are expressed by the boxplot on the top. The 2.5, 25, 50, 75, and 97.5 percentiles of the true benefit distributions are expressed by the boxplots on the side of the right-handside panel.</w:t>
       </w:r>
     </w:p>
     <w:p>
@@ -3999,85 +3730,97 @@
         <w:pStyle w:val="BodyText"/>
       </w:pPr>
       <w:r>
-        <w:t xml:space="preserve">When we increased the AUC of the true prediction model to 0.85 (OR = 0.8 and N =</w:t>
-      </w:r>
-      <w:r>
-        <w:t xml:space="preserve"> </w:t>
-      </w:r>
-      <w:r>
-        <w:t xml:space="preserve">4,250). RCS-3 had the lowest RMSE in the case of strong quadratic or</w:t>
-      </w:r>
-      <w:r>
-        <w:t xml:space="preserve"> </w:t>
-      </w:r>
-      <w:r>
-        <w:t xml:space="preserve">non-monotonic deviations and very comparable performance to the – optimal –</w:t>
-      </w:r>
-      <w:r>
-        <w:t xml:space="preserve"> </w:t>
-      </w:r>
-      <w:r>
-        <w:t xml:space="preserve">linear interaction model in the case of strong linear deviations (median RMSE</w:t>
-      </w:r>
-      <w:r>
-        <w:t xml:space="preserve"> </w:t>
-      </w:r>
-      <w:r>
-        <w:t xml:space="preserve">0.016 for RCS-3 compared to</w:t>
-      </w:r>
-      <w:r>
-        <w:t xml:space="preserve"> </w:t>
-      </w:r>
-      <w:r>
-        <w:t xml:space="preserve">0.014</w:t>
-      </w:r>
-      <w:r>
-        <w:t xml:space="preserve"> </w:t>
-      </w:r>
-      <w:r>
-        <w:t xml:space="preserve">for the linear interaction model). As observed in the base case scenario the</w:t>
-      </w:r>
-      <w:r>
-        <w:t xml:space="preserve"> </w:t>
-      </w:r>
-      <w:r>
-        <w:t xml:space="preserve">adaptive approach wrongly selected the constant treatment effect model</w:t>
-      </w:r>
-      <w:r>
-        <w:t xml:space="preserve"> </w:t>
-      </w:r>
-      <w:r>
-        <w:t xml:space="preserve">(23%</w:t>
-      </w:r>
-      <w:r>
-        <w:t xml:space="preserve"> </w:t>
-      </w:r>
-      <w:r>
-        <w:t xml:space="preserve">and</w:t>
-      </w:r>
-      <w:r>
-        <w:t xml:space="preserve"> </w:t>
-      </w:r>
-      <w:r>
-        <w:t xml:space="preserve">25%</w:t>
-      </w:r>
-      <w:r>
-        <w:t xml:space="preserve"> </w:t>
-      </w:r>
-      <w:r>
-        <w:t xml:space="preserve">of the replications in the strong linear and non-monotonic deviation scenarios</w:t>
-      </w:r>
-      <w:r>
-        <w:t xml:space="preserve"> </w:t>
-      </w:r>
-      <w:r>
-        <w:t xml:space="preserve">without treatment-related harms, respectively), leading to more variability of</w:t>
-      </w:r>
-      <w:r>
-        <w:t xml:space="preserve"> </w:t>
-      </w:r>
-      <w:r>
-        <w:t xml:space="preserve">the RMSE (Supplement, Figure S5).</w:t>
+        <w:t xml:space="preserve">Increasing the sample size to 17,000 favored RCS-3 the most, It achieved</w:t>
+      </w:r>
+      <w:r>
+        <w:t xml:space="preserve"> </w:t>
+      </w:r>
+      <w:r>
+        <w:t xml:space="preserve">lowest or close to lowest RMSE across all scenarios (Figure</w:t>
+      </w:r>
+      <w:r>
+        <w:t xml:space="preserve"> </w:t>
+      </w:r>
+      <w:r>
+        <w:t xml:space="preserve">). Especially in cases of strong quadratic and</w:t>
+      </w:r>
+      <w:r>
+        <w:t xml:space="preserve"> </w:t>
+      </w:r>
+      <w:r>
+        <w:t xml:space="preserve">non-monotonic deviations RCS-3 had lower RMSE (median</w:t>
+      </w:r>
+      <w:r>
+        <w:t xml:space="preserve"> </w:t>
+      </w:r>
+      <w:r>
+        <w:t xml:space="preserve">0.011</w:t>
+      </w:r>
+      <w:r>
+        <w:t xml:space="preserve"> </w:t>
+      </w:r>
+      <w:r>
+        <w:t xml:space="preserve">for strong quadratic deviations and</w:t>
+      </w:r>
+      <w:r>
+        <w:t xml:space="preserve"> </w:t>
+      </w:r>
+      <w:r>
+        <w:t xml:space="preserve">0.010</w:t>
+      </w:r>
+      <w:r>
+        <w:t xml:space="preserve"> </w:t>
+      </w:r>
+      <w:r>
+        <w:t xml:space="preserve">for non-monotonic deviations with no treatment-related harms) compared</w:t>
+      </w:r>
+      <w:r>
+        <w:t xml:space="preserve"> </w:t>
+      </w:r>
+      <w:r>
+        <w:t xml:space="preserve">to the linear interaction approach (median</w:t>
+      </w:r>
+      <w:r>
+        <w:t xml:space="preserve"> </w:t>
+      </w:r>
+      <w:r>
+        <w:t xml:space="preserve">0.013 and</w:t>
+      </w:r>
+      <w:r>
+        <w:t xml:space="preserve"> </w:t>
+      </w:r>
+      <w:r>
+        <w:t xml:space="preserve">0.014,</w:t>
+      </w:r>
+      <w:r>
+        <w:t xml:space="preserve"> </w:t>
+      </w:r>
+      <w:r>
+        <w:t xml:space="preserve">respectively), regardless of the strength of treatment-related</w:t>
+      </w:r>
+      <w:r>
+        <w:t xml:space="preserve"> </w:t>
+      </w:r>
+      <w:r>
+        <w:t xml:space="preserve">harms. Due to the large sample size, the RMSE of the adaptive approach</w:t>
+      </w:r>
+      <w:r>
+        <w:t xml:space="preserve"> </w:t>
+      </w:r>
+      <w:r>
+        <w:t xml:space="preserve">was even more similar to the best-performing method, and the constant</w:t>
+      </w:r>
+      <w:r>
+        <w:t xml:space="preserve"> </w:t>
+      </w:r>
+      <w:r>
+        <w:t xml:space="preserve">relative treatment effect model was less often wrongly selected</w:t>
+      </w:r>
+      <w:r>
+        <w:t xml:space="preserve"> </w:t>
+      </w:r>
+      <w:r>
+        <w:t xml:space="preserve">(Supplement, Figure S4).</w:t>
       </w:r>
     </w:p>
     <w:p>
@@ -4089,12 +3832,12 @@
           <wp:inline>
             <wp:extent cx="4620126" cy="3696101"/>
             <wp:effectExtent b="0" l="0" r="0" t="0"/>
-            <wp:docPr descr="Figure 3.3: RMSE of the considered methods across 500 replications calculated in simulated samples 4,250. True prediction AUC of 0.85. RMSE was calculated on a super-population of size 500,000" title="" id="1" name="Picture"/>
+            <wp:docPr descr="Figure 3.2: RMSE of the considered methods across 500 replications calculated in simulated samples of size 17,000 rather than 4,250 in Figure . RMSE was calculated on a super-population of size 500,000" title="" id="1" name="Picture"/>
             <a:graphic>
               <a:graphicData uri="http://schemas.openxmlformats.org/drawingml/2006/picture">
                 <pic:pic>
                   <pic:nvPicPr>
-                    <pic:cNvPr descr="manuscript_files/figure-docx/rmseauc-1.png" id="0" name="Picture"/>
+                    <pic:cNvPr descr="manuscript_files/figure-docx/rmsesamplesize-1.png" id="0" name="Picture"/>
                     <pic:cNvPicPr>
                       <a:picLocks noChangeArrowheads="1" noChangeAspect="1"/>
                     </pic:cNvPicPr>
@@ -4132,7 +3875,13 @@
         <w:pStyle w:val="ImageCaption"/>
       </w:pPr>
       <w:r>
-        <w:t xml:space="preserve">Figure 3.3: RMSE of the considered methods across 500 replications calculated in simulated samples 4,250. True prediction AUC of 0.85. RMSE was calculated on a super-population of size 500,000</w:t>
+        <w:t xml:space="preserve">Figure 3.2: RMSE of the considered methods across 500 replications calculated in simulated samples of size 17,000 rather than 4,250 in Figure</w:t>
+      </w:r>
+      <w:r>
+        <w:t xml:space="preserve"> </w:t>
+      </w:r>
+      <w:r>
+        <w:t xml:space="preserve">. RMSE was calculated on a super-population of size 500,000</w:t>
       </w:r>
     </w:p>
     <w:p>
@@ -4140,151 +3889,85 @@
         <w:pStyle w:val="BodyText"/>
       </w:pPr>
       <w:r>
-        <w:t xml:space="preserve">When assuming a true constant relative treatment effect, discrimination for</w:t>
-      </w:r>
-      <w:r>
-        <w:t xml:space="preserve"> </w:t>
-      </w:r>
-      <w:r>
-        <w:t xml:space="preserve">benefit was only slightly lower for the linear interaction model, but</w:t>
-      </w:r>
-      <w:r>
-        <w:t xml:space="preserve"> </w:t>
-      </w:r>
-      <w:r>
-        <w:t xml:space="preserve">substantially lower for the non-linear RCS approaches (Figure</w:t>
-      </w:r>
-      <w:r>
-        <w:t xml:space="preserve"> </w:t>
-      </w:r>
-      <w:r>
-        <w:t xml:space="preserve">; panel A). With strong linear or quadratic deviations</w:t>
-      </w:r>
-      <w:r>
-        <w:t xml:space="preserve"> </w:t>
-      </w:r>
-      <w:r>
-        <w:t xml:space="preserve">from a constant relative treatment effect, all methods discriminated quite</w:t>
-      </w:r>
-      <w:r>
-        <w:t xml:space="preserve"> </w:t>
-      </w:r>
-      <w:r>
-        <w:t xml:space="preserve">similarly (Figure</w:t>
-      </w:r>
-      <w:r>
-        <w:t xml:space="preserve"> </w:t>
-      </w:r>
-      <w:r>
-        <w:t xml:space="preserve">; panels B-C). In the scenario with</w:t>
-      </w:r>
-      <w:r>
-        <w:t xml:space="preserve"> </w:t>
-      </w:r>
-      <w:r>
-        <w:t xml:space="preserve">non-monotonic deviations, the constant effect model had much lower</w:t>
-      </w:r>
-      <w:r>
-        <w:t xml:space="preserve"> </w:t>
-      </w:r>
-      <w:r>
-        <w:t xml:space="preserve">discriminative ability compared to all other methods (median AUC of</w:t>
-      </w:r>
-      <w:r>
-        <w:t xml:space="preserve"> </w:t>
-      </w:r>
-      <w:r>
-        <w:t xml:space="preserve">0.4971</w:t>
-      </w:r>
-      <w:r>
-        <w:t xml:space="preserve"> </w:t>
-      </w:r>
-      <w:r>
-        <w:t xml:space="preserve">for the constant effects model,</w:t>
-      </w:r>
-      <w:r>
-        <w:t xml:space="preserve"> </w:t>
-      </w:r>
-      <w:r>
-        <w:t xml:space="preserve">0.5285</w:t>
-      </w:r>
-      <w:r>
-        <w:t xml:space="preserve"> </w:t>
-      </w:r>
-      <w:r>
-        <w:t xml:space="preserve">for the linear interaction model and</w:t>
-      </w:r>
-      <w:r>
-        <w:t xml:space="preserve"> </w:t>
-      </w:r>
-      <w:r>
-        <w:t xml:space="preserve">0.5304</w:t>
-      </w:r>
-      <w:r>
-        <w:t xml:space="preserve"> </w:t>
-      </w:r>
-      <w:r>
-        <w:t xml:space="preserve">for the best-performing RCS-3; Figure</w:t>
-      </w:r>
-      <w:r>
-        <w:t xml:space="preserve"> </w:t>
-      </w:r>
-      <w:r>
-        <w:t xml:space="preserve">; panel D). The</w:t>
-      </w:r>
-      <w:r>
-        <w:t xml:space="preserve"> </w:t>
-      </w:r>
-      <w:r>
-        <w:t xml:space="preserve">adaptive approach was unstable in terms of discrimination for benefit,</w:t>
-      </w:r>
-      <w:r>
-        <w:t xml:space="preserve"> </w:t>
-      </w:r>
-      <w:r>
-        <w:t xml:space="preserve">especially in the presence of treatment-related harms. With increasing number of</w:t>
-      </w:r>
-      <w:r>
-        <w:t xml:space="preserve"> </w:t>
-      </w:r>
-      <w:r>
-        <w:t xml:space="preserve">RCS knots, we observed decreasing median values and increasing variability of</w:t>
-      </w:r>
-      <w:r>
-        <w:t xml:space="preserve"> </w:t>
-      </w:r>
-      <w:r>
-        <w:t xml:space="preserve">the c-for-benefit in all scenarios. When we increased the sample size to 17,000</w:t>
-      </w:r>
-      <w:r>
-        <w:t xml:space="preserve"> </w:t>
-      </w:r>
-      <w:r>
-        <w:t xml:space="preserve">we observed similar trends, however the performance of all methods was more</w:t>
-      </w:r>
-      <w:r>
-        <w:t xml:space="preserve"> </w:t>
-      </w:r>
-      <w:r>
-        <w:t xml:space="preserve">stable (Supplement, Figure S6). Finally, when we increased the true prediction</w:t>
-      </w:r>
-      <w:r>
-        <w:t xml:space="preserve"> </w:t>
-      </w:r>
-      <w:r>
-        <w:t xml:space="preserve">AUC to 0.85 the adaptive approach in the case of non-monotonic deviations was,</w:t>
-      </w:r>
-      <w:r>
-        <w:t xml:space="preserve"> </w:t>
-      </w:r>
-      <w:r>
-        <w:t xml:space="preserve">again, more conservative, especially with null or moderate treatment-related</w:t>
-      </w:r>
-      <w:r>
-        <w:t xml:space="preserve"> </w:t>
-      </w:r>
-      <w:r>
-        <w:t xml:space="preserve">harms (Supplement, Figure S5).</w:t>
+        <w:t xml:space="preserve">When we increased the AUC of the true prediction model to 0.85 (OR = 0.8 and N =</w:t>
+      </w:r>
+      <w:r>
+        <w:t xml:space="preserve"> </w:t>
+      </w:r>
+      <w:r>
+        <w:t xml:space="preserve">4,250). RCS-3 had the lowest RMSE in the case of strong quadratic or</w:t>
+      </w:r>
+      <w:r>
+        <w:t xml:space="preserve"> </w:t>
+      </w:r>
+      <w:r>
+        <w:t xml:space="preserve">non-monotonic deviations and very comparable performance to the – optimal –</w:t>
+      </w:r>
+      <w:r>
+        <w:t xml:space="preserve"> </w:t>
+      </w:r>
+      <w:r>
+        <w:t xml:space="preserve">linear interaction model in the case of strong linear deviations (median RMSE</w:t>
+      </w:r>
+      <w:r>
+        <w:t xml:space="preserve"> </w:t>
+      </w:r>
+      <w:r>
+        <w:t xml:space="preserve">0.016 for RCS-3 compared to</w:t>
+      </w:r>
+      <w:r>
+        <w:t xml:space="preserve"> </w:t>
+      </w:r>
+      <w:r>
+        <w:t xml:space="preserve">0.014</w:t>
+      </w:r>
+      <w:r>
+        <w:t xml:space="preserve"> </w:t>
+      </w:r>
+      <w:r>
+        <w:t xml:space="preserve">for the linear interaction model). As observed in the base case scenario the</w:t>
+      </w:r>
+      <w:r>
+        <w:t xml:space="preserve"> </w:t>
+      </w:r>
+      <w:r>
+        <w:t xml:space="preserve">adaptive approach wrongly selected the constant treatment effect model</w:t>
+      </w:r>
+      <w:r>
+        <w:t xml:space="preserve"> </w:t>
+      </w:r>
+      <w:r>
+        <w:t xml:space="preserve">(23%</w:t>
+      </w:r>
+      <w:r>
+        <w:t xml:space="preserve"> </w:t>
+      </w:r>
+      <w:r>
+        <w:t xml:space="preserve">and</w:t>
+      </w:r>
+      <w:r>
+        <w:t xml:space="preserve"> </w:t>
+      </w:r>
+      <w:r>
+        <w:t xml:space="preserve">25%</w:t>
+      </w:r>
+      <w:r>
+        <w:t xml:space="preserve"> </w:t>
+      </w:r>
+      <w:r>
+        <w:t xml:space="preserve">of the replications in the strong linear and non-monotonic deviation scenarios</w:t>
+      </w:r>
+      <w:r>
+        <w:t xml:space="preserve"> </w:t>
+      </w:r>
+      <w:r>
+        <w:t xml:space="preserve">without treatment-related harms, respectively), leading to more variability of</w:t>
+      </w:r>
+      <w:r>
+        <w:t xml:space="preserve"> </w:t>
+      </w:r>
+      <w:r>
+        <w:t xml:space="preserve">the RMSE (Supplement, Figure S5).</w:t>
       </w:r>
     </w:p>
     <w:p>
@@ -4296,12 +3979,12 @@
           <wp:inline>
             <wp:extent cx="4620126" cy="3696101"/>
             <wp:effectExtent b="0" l="0" r="0" t="0"/>
-            <wp:docPr descr="Figure 3.4: Discrimination for benefit of the considered methods across 500 replications calculated in a simulated samples of size 4,250. True prediction AUC of 0.75." title="" id="1" name="Picture"/>
+            <wp:docPr descr="Figure 3.3: RMSE of the considered methods across 500 replications calculated in simulated samples 4,250. True prediction AUC of 0.85. RMSE was calculated on a super-population of size 500,000" title="" id="1" name="Picture"/>
             <a:graphic>
               <a:graphicData uri="http://schemas.openxmlformats.org/drawingml/2006/picture">
                 <pic:pic>
                   <pic:nvPicPr>
-                    <pic:cNvPr descr="manuscript_files/figure-docx/discrimination-1.png" id="0" name="Picture"/>
+                    <pic:cNvPr descr="manuscript_files/figure-docx/rmseauc-1.png" id="0" name="Picture"/>
                     <pic:cNvPicPr>
                       <a:picLocks noChangeArrowheads="1" noChangeAspect="1"/>
                     </pic:cNvPicPr>
@@ -4339,7 +4022,7 @@
         <w:pStyle w:val="ImageCaption"/>
       </w:pPr>
       <w:r>
-        <w:t xml:space="preserve">Figure 3.4: Discrimination for benefit of the considered methods across 500 replications calculated in a simulated samples of size 4,250. True prediction AUC of 0.75.</w:t>
+        <w:t xml:space="preserve">Figure 3.3: RMSE of the considered methods across 500 replications calculated in simulated samples 4,250. True prediction AUC of 0.85. RMSE was calculated on a super-population of size 500,000</w:t>
       </w:r>
     </w:p>
     <w:p>
@@ -4347,137 +4030,152 @@
         <w:pStyle w:val="BodyText"/>
       </w:pPr>
       <w:r>
-        <w:t xml:space="preserve">In terms of calibration for benefit, the constant effects model outperformed all</w:t>
-      </w:r>
-      <w:r>
-        <w:t xml:space="preserve"> </w:t>
-      </w:r>
-      <w:r>
-        <w:t xml:space="preserve">other models in the scenario with true constant treatment effects, but was</w:t>
-      </w:r>
-      <w:r>
-        <w:t xml:space="preserve"> </w:t>
-      </w:r>
-      <w:r>
-        <w:t xml:space="preserve">miscalibrated for all deviation scenarios (Figure</w:t>
-      </w:r>
-      <w:r>
-        <w:t xml:space="preserve"> </w:t>
-      </w:r>
-      <w:r>
-        <w:t xml:space="preserve">). The</w:t>
-      </w:r>
-      <w:r>
-        <w:t xml:space="preserve"> </w:t>
-      </w:r>
-      <w:r>
-        <w:t xml:space="preserve">linear interaction model showed best or close to best calibration across all</w:t>
-      </w:r>
-      <w:r>
-        <w:t xml:space="preserve"> </w:t>
-      </w:r>
-      <w:r>
-        <w:t xml:space="preserve">scenarios and only showed worse calibration compared to RCS-3 in case of</w:t>
-      </w:r>
-      <w:r>
-        <w:t xml:space="preserve"> </w:t>
-      </w:r>
-      <w:r>
-        <w:t xml:space="preserve">non-monotonic deviations and treatment-related harms (Figure</w:t>
-      </w:r>
-      <w:r>
-        <w:t xml:space="preserve"> </w:t>
-      </w:r>
-      <w:r>
-        <w:t xml:space="preserve">; panel D). The adaptive approach was worse calibrated in</w:t>
-      </w:r>
-      <w:r>
-        <w:t xml:space="preserve"> </w:t>
-      </w:r>
-      <w:r>
-        <w:t xml:space="preserve">scenarios with strong linear and non-monotonic deviations compared to the linear</w:t>
-      </w:r>
-      <w:r>
-        <w:t xml:space="preserve"> </w:t>
-      </w:r>
-      <w:r>
-        <w:t xml:space="preserve">interaction model and RCS-3. When we increased sample size to 17,000 similar</w:t>
-      </w:r>
-      <w:r>
-        <w:t xml:space="preserve"> </w:t>
-      </w:r>
-      <w:r>
-        <w:t xml:space="preserve">conclusions on calibration for benefit could be drawn. As expected, all methods</w:t>
-      </w:r>
-      <w:r>
-        <w:t xml:space="preserve"> </w:t>
-      </w:r>
-      <w:r>
-        <w:t xml:space="preserve">displayed more stable calibration performance due to the larger number of</w:t>
-      </w:r>
-      <w:r>
-        <w:t xml:space="preserve"> </w:t>
-      </w:r>
-      <w:r>
-        <w:t xml:space="preserve">patients (Supplement, Figure S6). When we increased the true prediction AUC to</w:t>
-      </w:r>
-      <w:r>
-        <w:t xml:space="preserve"> </w:t>
-      </w:r>
-      <w:r>
-        <w:t xml:space="preserve">0.85, the linear interaction model was worse calibrated, on average, than RCS-3</w:t>
-      </w:r>
-      <w:r>
-        <w:t xml:space="preserve"> </w:t>
-      </w:r>
-      <w:r>
-        <w:t xml:space="preserve">in the case of strong quadratic deviations from constant relative treatment</w:t>
-      </w:r>
-      <w:r>
-        <w:t xml:space="preserve"> </w:t>
-      </w:r>
-      <w:r>
-        <w:t xml:space="preserve">effects (Supplement, Figure S7).</w:t>
-      </w:r>
-    </w:p>
-    <w:p>
-      <w:pPr>
-        <w:pStyle w:val="BodyText"/>
-      </w:pPr>
-      <w:r>
-        <w:t xml:space="preserve">The results from all individual scenarios can be explored online at</w:t>
-      </w:r>
-      <w:r>
-        <w:t xml:space="preserve"> </w:t>
-      </w:r>
-      <w:hyperlink r:id="rId31">
-        <w:r>
-          <w:rPr>
-            <w:rStyle w:val="Hyperlink"/>
-          </w:rPr>
-          <w:t xml:space="preserve">https://arekkas.shinyapps.io/simulation_viewer/</w:t>
-        </w:r>
-      </w:hyperlink>
-      <w:r>
-        <w:t xml:space="preserve">. Additionally,</w:t>
-      </w:r>
-      <w:r>
-        <w:t xml:space="preserve"> </w:t>
-      </w:r>
-      <w:r>
-        <w:t xml:space="preserve">all the code for the simulations can be found at</w:t>
-      </w:r>
-      <w:r>
-        <w:t xml:space="preserve"> </w:t>
-      </w:r>
-      <w:hyperlink r:id="rId32">
-        <w:r>
-          <w:rPr>
-            <w:rStyle w:val="Hyperlink"/>
-          </w:rPr>
-          <w:t xml:space="preserve">https://github.com/rekkasa/arekkas_HteSimulation_XXXX_2021</w:t>
-        </w:r>
-      </w:hyperlink>
+        <w:t xml:space="preserve">When assuming a true constant relative treatment effect, discrimination for</w:t>
+      </w:r>
+      <w:r>
+        <w:t xml:space="preserve"> </w:t>
+      </w:r>
+      <w:r>
+        <w:t xml:space="preserve">benefit was only slightly lower for the linear interaction model, but</w:t>
+      </w:r>
+      <w:r>
+        <w:t xml:space="preserve"> </w:t>
+      </w:r>
+      <w:r>
+        <w:t xml:space="preserve">substantially lower for the non-linear RCS approaches (Figure</w:t>
+      </w:r>
+      <w:r>
+        <w:t xml:space="preserve"> </w:t>
+      </w:r>
+      <w:r>
+        <w:t xml:space="preserve">; panel A). With strong linear or quadratic deviations</w:t>
+      </w:r>
+      <w:r>
+        <w:t xml:space="preserve"> </w:t>
+      </w:r>
+      <w:r>
+        <w:t xml:space="preserve">from a constant relative treatment effect, all methods discriminated quite</w:t>
+      </w:r>
+      <w:r>
+        <w:t xml:space="preserve"> </w:t>
+      </w:r>
+      <w:r>
+        <w:t xml:space="preserve">similarly (Figure</w:t>
+      </w:r>
+      <w:r>
+        <w:t xml:space="preserve"> </w:t>
+      </w:r>
+      <w:r>
+        <w:t xml:space="preserve">; panels B-C). In the scenario with</w:t>
+      </w:r>
+      <w:r>
+        <w:t xml:space="preserve"> </w:t>
+      </w:r>
+      <w:r>
+        <w:t xml:space="preserve">non-monotonic deviations, the constant effect model had much lower</w:t>
+      </w:r>
+      <w:r>
+        <w:t xml:space="preserve"> </w:t>
+      </w:r>
+      <w:r>
+        <w:t xml:space="preserve">discriminative ability compared to all other methods (median AUC of</w:t>
+      </w:r>
+      <w:r>
+        <w:t xml:space="preserve"> </w:t>
+      </w:r>
+      <w:r>
+        <w:t xml:space="preserve">0.4971</w:t>
+      </w:r>
+      <w:r>
+        <w:t xml:space="preserve"> </w:t>
+      </w:r>
+      <w:r>
+        <w:t xml:space="preserve">for the constant effects model,</w:t>
+      </w:r>
+      <w:r>
+        <w:t xml:space="preserve"> </w:t>
+      </w:r>
+      <w:r>
+        <w:t xml:space="preserve">0.5285</w:t>
+      </w:r>
+      <w:r>
+        <w:t xml:space="preserve"> </w:t>
+      </w:r>
+      <w:r>
+        <w:t xml:space="preserve">for the linear interaction model and</w:t>
+      </w:r>
+      <w:r>
+        <w:t xml:space="preserve"> </w:t>
+      </w:r>
+      <w:r>
+        <w:t xml:space="preserve">0.5304</w:t>
+      </w:r>
+      <w:r>
+        <w:t xml:space="preserve"> </w:t>
+      </w:r>
+      <w:r>
+        <w:t xml:space="preserve">for the best-performing RCS-3; Figure</w:t>
+      </w:r>
+      <w:r>
+        <w:t xml:space="preserve"> </w:t>
+      </w:r>
+      <w:r>
+        <w:t xml:space="preserve">; panel D). The</w:t>
+      </w:r>
+      <w:r>
+        <w:t xml:space="preserve"> </w:t>
+      </w:r>
+      <w:r>
+        <w:t xml:space="preserve">adaptive approach was unstable in terms of discrimination for benefit,</w:t>
+      </w:r>
+      <w:r>
+        <w:t xml:space="preserve"> </w:t>
+      </w:r>
+      <w:r>
+        <w:t xml:space="preserve">especially in the presence of treatment-related harms. With increasing number of</w:t>
+      </w:r>
+      <w:r>
+        <w:t xml:space="preserve"> </w:t>
+      </w:r>
+      <w:r>
+        <w:t xml:space="preserve">RCS knots, we observed decreasing median values and increasing variability of</w:t>
+      </w:r>
+      <w:r>
+        <w:t xml:space="preserve"> </w:t>
+      </w:r>
+      <w:r>
+        <w:t xml:space="preserve">the c-for-benefit in all scenarios. When we increased the sample size to 17,000</w:t>
+      </w:r>
+      <w:r>
+        <w:t xml:space="preserve"> </w:t>
+      </w:r>
+      <w:r>
+        <w:t xml:space="preserve">we observed similar trends, however the performance of all methods was more</w:t>
+      </w:r>
+      <w:r>
+        <w:t xml:space="preserve"> </w:t>
+      </w:r>
+      <w:r>
+        <w:t xml:space="preserve">stable (Supplement, Figure S6). Finally, when we increased the true prediction</w:t>
+      </w:r>
+      <w:r>
+        <w:t xml:space="preserve"> </w:t>
+      </w:r>
+      <w:r>
+        <w:t xml:space="preserve">AUC to 0.85 the adaptive approach in the case of non-monotonic deviations was,</w:t>
+      </w:r>
+      <w:r>
+        <w:t xml:space="preserve"> </w:t>
+      </w:r>
+      <w:r>
+        <w:t xml:space="preserve">again, more conservative, especially with null or moderate treatment-related</w:t>
+      </w:r>
+      <w:r>
+        <w:t xml:space="preserve"> </w:t>
+      </w:r>
+      <w:r>
+        <w:t xml:space="preserve">harms (Supplement, Figure S5).</w:t>
+      </w:r>
     </w:p>
     <w:p>
       <w:pPr>
@@ -4488,18 +4186,18 @@
           <wp:inline>
             <wp:extent cx="4620126" cy="3696101"/>
             <wp:effectExtent b="0" l="0" r="0" t="0"/>
-            <wp:docPr descr="Figure 3.5: Calibration for benefit of the considered methods across 500 replications calculated in a simulated sample of size 500,000. True prediction AUC of 0.75 and sample size of 4,250." title="" id="1" name="Picture"/>
+            <wp:docPr descr="Figure 3.4: Discrimination for benefit of the considered methods across 500 replications calculated in a simulated samples of size 4,250. True prediction AUC of 0.75." title="" id="1" name="Picture"/>
             <a:graphic>
               <a:graphicData uri="http://schemas.openxmlformats.org/drawingml/2006/picture">
                 <pic:pic>
                   <pic:nvPicPr>
-                    <pic:cNvPr descr="manuscript_files/figure-docx/calibration-1.png" id="0" name="Picture"/>
+                    <pic:cNvPr descr="manuscript_files/figure-docx/discrimination-1.png" id="0" name="Picture"/>
                     <pic:cNvPicPr>
                       <a:picLocks noChangeArrowheads="1" noChangeAspect="1"/>
                     </pic:cNvPicPr>
                   </pic:nvPicPr>
                   <pic:blipFill>
-                    <a:blip r:embed="rId33"/>
+                    <a:blip r:embed="rId31"/>
                     <a:stretch>
                       <a:fillRect/>
                     </a:stretch>
@@ -4531,130 +4229,145 @@
         <w:pStyle w:val="ImageCaption"/>
       </w:pPr>
       <w:r>
-        <w:t xml:space="preserve">Figure 3.5: Calibration for benefit of the considered methods across 500 replications calculated in a simulated sample of size 500,000. True prediction AUC of 0.75 and sample size of 4,250.</w:t>
+        <w:t xml:space="preserve">Figure 3.4: Discrimination for benefit of the considered methods across 500 replications calculated in a simulated samples of size 4,250. True prediction AUC of 0.75.</w:t>
       </w:r>
     </w:p>
     <w:p>
       <w:pPr>
-        <w:pStyle w:val="Heading2"/>
-      </w:pPr>
-      <w:bookmarkStart w:id="34" w:name="empirical-illustration"/>
-      <w:r>
-        <w:t xml:space="preserve">3.2	Empirical illustration</w:t>
-      </w:r>
-      <w:bookmarkEnd w:id="34"/>
+        <w:pStyle w:val="BodyText"/>
+      </w:pPr>
+      <w:r>
+        <w:t xml:space="preserve">In terms of calibration for benefit, the constant effects model outperformed all</w:t>
+      </w:r>
+      <w:r>
+        <w:t xml:space="preserve"> </w:t>
+      </w:r>
+      <w:r>
+        <w:t xml:space="preserve">other models in the scenario with true constant treatment effects, but was</w:t>
+      </w:r>
+      <w:r>
+        <w:t xml:space="preserve"> </w:t>
+      </w:r>
+      <w:r>
+        <w:t xml:space="preserve">miscalibrated for all deviation scenarios (Figure</w:t>
+      </w:r>
+      <w:r>
+        <w:t xml:space="preserve"> </w:t>
+      </w:r>
+      <w:r>
+        <w:t xml:space="preserve">). The</w:t>
+      </w:r>
+      <w:r>
+        <w:t xml:space="preserve"> </w:t>
+      </w:r>
+      <w:r>
+        <w:t xml:space="preserve">linear interaction model showed best or close to best calibration across all</w:t>
+      </w:r>
+      <w:r>
+        <w:t xml:space="preserve"> </w:t>
+      </w:r>
+      <w:r>
+        <w:t xml:space="preserve">scenarios and only showed worse calibration compared to RCS-3 in case of</w:t>
+      </w:r>
+      <w:r>
+        <w:t xml:space="preserve"> </w:t>
+      </w:r>
+      <w:r>
+        <w:t xml:space="preserve">non-monotonic deviations and treatment-related harms (Figure</w:t>
+      </w:r>
+      <w:r>
+        <w:t xml:space="preserve"> </w:t>
+      </w:r>
+      <w:r>
+        <w:t xml:space="preserve">; panel D). The adaptive approach was worse calibrated in</w:t>
+      </w:r>
+      <w:r>
+        <w:t xml:space="preserve"> </w:t>
+      </w:r>
+      <w:r>
+        <w:t xml:space="preserve">scenarios with strong linear and non-monotonic deviations compared to the linear</w:t>
+      </w:r>
+      <w:r>
+        <w:t xml:space="preserve"> </w:t>
+      </w:r>
+      <w:r>
+        <w:t xml:space="preserve">interaction model and RCS-3. When we increased sample size to 17,000 similar</w:t>
+      </w:r>
+      <w:r>
+        <w:t xml:space="preserve"> </w:t>
+      </w:r>
+      <w:r>
+        <w:t xml:space="preserve">conclusions on calibration for benefit could be drawn. As expected, all methods</w:t>
+      </w:r>
+      <w:r>
+        <w:t xml:space="preserve"> </w:t>
+      </w:r>
+      <w:r>
+        <w:t xml:space="preserve">displayed more stable calibration performance due to the larger number of</w:t>
+      </w:r>
+      <w:r>
+        <w:t xml:space="preserve"> </w:t>
+      </w:r>
+      <w:r>
+        <w:t xml:space="preserve">patients (Supplement, Figure S6). When we increased the true prediction AUC to</w:t>
+      </w:r>
+      <w:r>
+        <w:t xml:space="preserve"> </w:t>
+      </w:r>
+      <w:r>
+        <w:t xml:space="preserve">0.85, the linear interaction model was worse calibrated, on average, than RCS-3</w:t>
+      </w:r>
+      <w:r>
+        <w:t xml:space="preserve"> </w:t>
+      </w:r>
+      <w:r>
+        <w:t xml:space="preserve">in the case of strong quadratic deviations from constant relative treatment</w:t>
+      </w:r>
+      <w:r>
+        <w:t xml:space="preserve"> </w:t>
+      </w:r>
+      <w:r>
+        <w:t xml:space="preserve">effects (Supplement, Figure S7).</w:t>
+      </w:r>
     </w:p>
     <w:p>
       <w:pPr>
-        <w:pStyle w:val="FirstParagraph"/>
-      </w:pPr>
-      <w:r>
-        <w:t xml:space="preserve">We used the derived prognostic index to fit a constant treatment effect model, a</w:t>
-      </w:r>
-      <w:r>
-        <w:t xml:space="preserve"> </w:t>
-      </w:r>
-      <w:r>
-        <w:t xml:space="preserve">linear interaction model and a RCS-3 model individualizing absolute benefit</w:t>
-      </w:r>
-      <w:r>
-        <w:t xml:space="preserve"> </w:t>
-      </w:r>
-      <w:r>
-        <w:t xml:space="preserve">predictions. RCS-4 and RCS-5 models were excluded. In our simulations these</w:t>
-      </w:r>
-      <w:r>
-        <w:t xml:space="preserve"> </w:t>
-      </w:r>
-      <w:r>
-        <w:t xml:space="preserve">methods were always outperformed by the simpler approaches and were often</w:t>
-      </w:r>
-      <w:r>
-        <w:t xml:space="preserve"> </w:t>
-      </w:r>
-      <w:r>
-        <w:t xml:space="preserve">overfitted. Finally, an adaptive approach with only the 3 candidate models was</w:t>
-      </w:r>
-      <w:r>
-        <w:t xml:space="preserve"> </w:t>
-      </w:r>
-      <w:r>
-        <w:t xml:space="preserve">also applied.</w:t>
-      </w:r>
-    </w:p>
-    <w:p>
-      <w:pPr>
         <w:pStyle w:val="BodyText"/>
       </w:pPr>
       <w:r>
-        <w:t xml:space="preserve">All considered methods provided similar fits, predicting increasing benefits for</w:t>
-      </w:r>
-      <w:r>
-        <w:t xml:space="preserve"> </w:t>
-      </w:r>
-      <w:r>
-        <w:t xml:space="preserve">patients with higher baseline risk predictions. All models followed the</w:t>
-      </w:r>
-      <w:r>
-        <w:t xml:space="preserve"> </w:t>
-      </w:r>
-      <w:r>
-        <w:t xml:space="preserve">evolution of the stratified estimates very closely. The adaptive approach based</w:t>
-      </w:r>
-      <w:r>
-        <w:t xml:space="preserve"> </w:t>
-      </w:r>
-      <w:r>
-        <w:t xml:space="preserve">on AIC selected the constant treatment effect model. The constant treatment</w:t>
-      </w:r>
-      <w:r>
-        <w:t xml:space="preserve"> </w:t>
-      </w:r>
-      <w:r>
-        <w:t xml:space="preserve">effect model had somewhat lower AIC compared to the linear interaction model</w:t>
-      </w:r>
-      <w:r>
-        <w:t xml:space="preserve"> </w:t>
-      </w:r>
-      <w:r>
-        <w:t xml:space="preserve">slightly worse cross-validated discrimination (c-for-benefit</w:t>
-      </w:r>
-      <w:r>
-        <w:t xml:space="preserve"> </w:t>
-      </w:r>
-      <w:r>
-        <w:t xml:space="preserve">0.525 vs</w:t>
-      </w:r>
-      <w:r>
-        <w:t xml:space="preserve"> </w:t>
-      </w:r>
-      <w:r>
-        <w:t xml:space="preserve">0.526) and better cross-validated</w:t>
-      </w:r>
-      <w:r>
-        <w:t xml:space="preserve"> </w:t>
-      </w:r>
-      <w:r>
-        <w:t xml:space="preserve">calibration (ICI-for benefit 0.0104 vs</w:t>
-      </w:r>
-      <w:r>
-        <w:t xml:space="preserve"> </w:t>
-      </w:r>
-      <w:r>
-        <w:t xml:space="preserve">0.0115). In conclusion, a simpler constant</w:t>
-      </w:r>
-      <w:r>
-        <w:t xml:space="preserve"> </w:t>
-      </w:r>
-      <w:r>
-        <w:t xml:space="preserve">treatment effect model is adequate for predicting absolute 30-day mortality</w:t>
-      </w:r>
-      <w:r>
-        <w:t xml:space="preserve"> </w:t>
-      </w:r>
-      <w:r>
-        <w:t xml:space="preserve">benefits of treatment with tPA in patients with with acute MI.</w:t>
-      </w:r>
+        <w:t xml:space="preserve">The results from all individual scenarios can be explored online at</w:t>
+      </w:r>
+      <w:r>
+        <w:t xml:space="preserve"> </w:t>
+      </w:r>
+      <w:hyperlink r:id="rId32">
+        <w:r>
+          <w:rPr>
+            <w:rStyle w:val="Hyperlink"/>
+          </w:rPr>
+          <w:t xml:space="preserve">https://arekkas.shinyapps.io/simulation_viewer/</w:t>
+        </w:r>
+      </w:hyperlink>
+      <w:r>
+        <w:t xml:space="preserve">. Additionally,</w:t>
+      </w:r>
+      <w:r>
+        <w:t xml:space="preserve"> </w:t>
+      </w:r>
+      <w:r>
+        <w:t xml:space="preserve">all the code for the simulations can be found at</w:t>
+      </w:r>
+      <w:r>
+        <w:t xml:space="preserve"> </w:t>
+      </w:r>
+      <w:hyperlink r:id="rId33">
+        <w:r>
+          <w:rPr>
+            <w:rStyle w:val="Hyperlink"/>
+          </w:rPr>
+          <w:t xml:space="preserve">https://github.com/rekkasa/arekkas_HteSimulation_XXXX_2021</w:t>
+        </w:r>
+      </w:hyperlink>
     </w:p>
     <w:p>
       <w:pPr>
@@ -4665,18 +4378,18 @@
           <wp:inline>
             <wp:extent cx="4620126" cy="3696101"/>
             <wp:effectExtent b="0" l="0" r="0" t="0"/>
-            <wp:docPr descr="Figure 3.6: Individualized absolute benefit predictions based on baseline risk when using a constant treatment effect approach, a linear interaction approach and RCS smoothing using 3 knots. Risk stratified estimates of absolute benefit are presented within quartiles of baseline risk as reference." title="" id="1" name="Picture"/>
+            <wp:docPr descr="Figure 3.5: Calibration for benefit of the considered methods across 500 replications calculated in a simulated sample of size 500,000. True prediction AUC of 0.75 and sample size of 4,250." title="" id="1" name="Picture"/>
             <a:graphic>
               <a:graphicData uri="http://schemas.openxmlformats.org/drawingml/2006/picture">
                 <pic:pic>
                   <pic:nvPicPr>
-                    <pic:cNvPr descr="manuscript_files/figure-docx/gusto-1.png" id="0" name="Picture"/>
+                    <pic:cNvPr descr="manuscript_files/figure-docx/calibration-1.png" id="0" name="Picture"/>
                     <pic:cNvPicPr>
                       <a:picLocks noChangeArrowheads="1" noChangeAspect="1"/>
                     </pic:cNvPicPr>
                   </pic:nvPicPr>
                   <pic:blipFill>
-                    <a:blip r:embed="rId35"/>
+                    <a:blip r:embed="rId34"/>
                     <a:stretch>
                       <a:fillRect/>
                     </a:stretch>
@@ -4708,85 +4421,55 @@
         <w:pStyle w:val="ImageCaption"/>
       </w:pPr>
       <w:r>
-        <w:t xml:space="preserve">Figure 3.6: Individualized absolute benefit predictions based on baseline risk when using a constant treatment effect approach, a linear interaction approach and RCS smoothing using 3 knots. Risk stratified estimates of absolute benefit are presented within quartiles of baseline risk as reference.</w:t>
+        <w:t xml:space="preserve">Figure 3.5: Calibration for benefit of the considered methods across 500 replications calculated in a simulated sample of size 500,000. True prediction AUC of 0.75 and sample size of 4,250.</w:t>
       </w:r>
     </w:p>
     <w:p>
       <w:pPr>
-        <w:pStyle w:val="Heading1"/>
-      </w:pPr>
-      <w:bookmarkStart w:id="36" w:name="discussion"/>
-      <w:r>
-        <w:t xml:space="preserve">4	Discussion</w:t>
-      </w:r>
-      <w:bookmarkEnd w:id="36"/>
+        <w:pStyle w:val="Heading2"/>
+      </w:pPr>
+      <w:bookmarkStart w:id="35" w:name="empirical-illustration-1"/>
+      <w:r>
+        <w:t xml:space="preserve">3.2	Empirical illustration</w:t>
+      </w:r>
+      <w:bookmarkEnd w:id="35"/>
     </w:p>
     <w:p>
       <w:pPr>
         <w:pStyle w:val="FirstParagraph"/>
       </w:pPr>
       <w:r>
-        <w:t xml:space="preserve">The linear interaction model and the RCS-3 model both displayed very good</w:t>
-      </w:r>
-      <w:r>
-        <w:t xml:space="preserve"> </w:t>
-      </w:r>
-      <w:r>
-        <w:t xml:space="preserve">performance under many of the considered simulation scenarios, in contrast with</w:t>
-      </w:r>
-      <w:r>
-        <w:t xml:space="preserve"> </w:t>
-      </w:r>
-      <w:r>
-        <w:t xml:space="preserve">the constant relative treatment effect model. The linear interaction model was</w:t>
-      </w:r>
-      <w:r>
-        <w:t xml:space="preserve"> </w:t>
-      </w:r>
-      <w:r>
-        <w:t xml:space="preserve">optimal in cases with smaller sample sizes and moderately performing baseline</w:t>
-      </w:r>
-      <w:r>
-        <w:t xml:space="preserve"> </w:t>
-      </w:r>
-      <w:r>
-        <w:t xml:space="preserve">risk prediction models, that is, it had lower RMSE, was better calibrated for</w:t>
-      </w:r>
-      <w:r>
-        <w:t xml:space="preserve"> </w:t>
-      </w:r>
-      <w:r>
-        <w:t xml:space="preserve">benefit and had better discrimination for benefit, even in scenarios with strong</w:t>
-      </w:r>
-      <w:r>
-        <w:t xml:space="preserve"> </w:t>
-      </w:r>
-      <w:r>
-        <w:t xml:space="preserve">quadratic deviations. In scenarios with true non-monotonic deviations, the</w:t>
-      </w:r>
-      <w:r>
-        <w:t xml:space="preserve"> </w:t>
-      </w:r>
-      <w:r>
-        <w:t xml:space="preserve">linear interaction model was outperformed by RCS-3, especially in the presence</w:t>
-      </w:r>
-      <w:r>
-        <w:t xml:space="preserve"> </w:t>
-      </w:r>
-      <w:r>
-        <w:t xml:space="preserve">of true treatment-related harms. Increasing the sample size or the prediction</w:t>
-      </w:r>
-      <w:r>
-        <w:t xml:space="preserve"> </w:t>
-      </w:r>
-      <w:r>
-        <w:t xml:space="preserve">model’s discriminative ability favored RCS-3, especially in scenarios with</w:t>
-      </w:r>
-      <w:r>
-        <w:t xml:space="preserve"> </w:t>
-      </w:r>
-      <w:r>
-        <w:t xml:space="preserve">non-monotonic deviations and in the presence of treatment-related harms.</w:t>
+        <w:t xml:space="preserve">We used the derived prognostic index to fit a constant treatment effect model, a</w:t>
+      </w:r>
+      <w:r>
+        <w:t xml:space="preserve"> </w:t>
+      </w:r>
+      <w:r>
+        <w:t xml:space="preserve">linear interaction model and a RCS-3 model individualizing absolute benefit</w:t>
+      </w:r>
+      <w:r>
+        <w:t xml:space="preserve"> </w:t>
+      </w:r>
+      <w:r>
+        <w:t xml:space="preserve">predictions. RCS-4 and RCS-5 models were excluded. In our simulations these</w:t>
+      </w:r>
+      <w:r>
+        <w:t xml:space="preserve"> </w:t>
+      </w:r>
+      <w:r>
+        <w:t xml:space="preserve">methods were always outperformed by the simpler approaches and were often</w:t>
+      </w:r>
+      <w:r>
+        <w:t xml:space="preserve"> </w:t>
+      </w:r>
+      <w:r>
+        <w:t xml:space="preserve">overfitted. Finally, an adaptive approach with only the 3 candidate models was</w:t>
+      </w:r>
+      <w:r>
+        <w:t xml:space="preserve"> </w:t>
+      </w:r>
+      <w:r>
+        <w:t xml:space="preserve">also applied.</w:t>
       </w:r>
     </w:p>
     <w:p>
@@ -4794,537 +4477,137 @@
         <w:pStyle w:val="BodyText"/>
       </w:pPr>
       <w:r>
-        <w:t xml:space="preserve">RCS-4 and RCS-5 proved to be too flexible in all considered scenarios, as</w:t>
-      </w:r>
-      <w:r>
-        <w:t xml:space="preserve"> </w:t>
-      </w:r>
-      <w:r>
-        <w:t xml:space="preserve">indicated by higher RMSE, increased variability of discrimination for benefit</w:t>
-      </w:r>
-      <w:r>
-        <w:t xml:space="preserve"> </w:t>
-      </w:r>
-      <w:r>
-        <w:t xml:space="preserve">and worse calibration of benefit predictions. Even with larger sample sizes and</w:t>
-      </w:r>
-      <w:r>
-        <w:t xml:space="preserve"> </w:t>
-      </w:r>
-      <w:r>
-        <w:t xml:space="preserve">strong quadratic or non-monotonic deviations from the base case scenario of</w:t>
-      </w:r>
-      <w:r>
-        <w:t xml:space="preserve"> </w:t>
-      </w:r>
-      <w:r>
-        <w:t xml:space="preserve">constant relative treatment effects, these more flexible restricted cubic</w:t>
-      </w:r>
-      <w:r>
-        <w:t xml:space="preserve"> </w:t>
-      </w:r>
-      <w:r>
-        <w:t xml:space="preserve">splines did not outperform the simpler RCS-3. These approaches may only be</w:t>
-      </w:r>
-      <w:r>
-        <w:t xml:space="preserve"> </w:t>
-      </w:r>
-      <w:r>
-        <w:t xml:space="preserve">helpful if we expect more extreme patterns of heterogeneous treatment effects</w:t>
-      </w:r>
-      <w:r>
-        <w:t xml:space="preserve"> </w:t>
-      </w:r>
-      <w:r>
-        <w:t xml:space="preserve">compared to the quadratic deviations considered here. Considering interactions</w:t>
-      </w:r>
-      <w:r>
-        <w:t xml:space="preserve"> </w:t>
-      </w:r>
-      <w:r>
-        <w:t xml:space="preserve">in RCS-3 models as the most complex approach often may be reasonable.</w:t>
+        <w:t xml:space="preserve">All considered methods provided similar fits, predicting increasing benefits for</w:t>
+      </w:r>
+      <w:r>
+        <w:t xml:space="preserve"> </w:t>
+      </w:r>
+      <w:r>
+        <w:t xml:space="preserve">patients with higher baseline risk predictions. All models followed the</w:t>
+      </w:r>
+      <w:r>
+        <w:t xml:space="preserve"> </w:t>
+      </w:r>
+      <w:r>
+        <w:t xml:space="preserve">evolution of the stratified estimates very closely. The adaptive approach based</w:t>
+      </w:r>
+      <w:r>
+        <w:t xml:space="preserve"> </w:t>
+      </w:r>
+      <w:r>
+        <w:t xml:space="preserve">on AIC selected the constant treatment effect model. The constant treatment</w:t>
+      </w:r>
+      <w:r>
+        <w:t xml:space="preserve"> </w:t>
+      </w:r>
+      <w:r>
+        <w:t xml:space="preserve">effect model had somewhat lower AIC compared to the linear interaction model</w:t>
+      </w:r>
+      <w:r>
+        <w:t xml:space="preserve"> </w:t>
+      </w:r>
+      <w:r>
+        <w:t xml:space="preserve">slightly worse cross-validated discrimination (c-for-benefit</w:t>
+      </w:r>
+      <w:r>
+        <w:t xml:space="preserve"> </w:t>
+      </w:r>
+      <w:r>
+        <w:t xml:space="preserve">0.525 vs</w:t>
+      </w:r>
+      <w:r>
+        <w:t xml:space="preserve"> </w:t>
+      </w:r>
+      <w:r>
+        <w:t xml:space="preserve">0.526) and better cross-validated</w:t>
+      </w:r>
+      <w:r>
+        <w:t xml:space="preserve"> </w:t>
+      </w:r>
+      <w:r>
+        <w:t xml:space="preserve">calibration (ICI-for benefit 0.0104 vs</w:t>
+      </w:r>
+      <w:r>
+        <w:t xml:space="preserve"> </w:t>
+      </w:r>
+      <w:r>
+        <w:t xml:space="preserve">0.0115). In conclusion, a simpler constant</w:t>
+      </w:r>
+      <w:r>
+        <w:t xml:space="preserve"> </w:t>
+      </w:r>
+      <w:r>
+        <w:t xml:space="preserve">treatment effect model is adequate for predicting absolute 30-day mortality</w:t>
+      </w:r>
+      <w:r>
+        <w:t xml:space="preserve"> </w:t>
+      </w:r>
+      <w:r>
+        <w:t xml:space="preserve">benefits of treatment with tPA in patients with with acute MI.</w:t>
       </w:r>
     </w:p>
     <w:p>
       <w:pPr>
-        <w:pStyle w:val="BodyText"/>
-      </w:pPr>
-      <w:r>
-        <w:t xml:space="preserve">The constant treatment effect model, despite having adequate performance in the</w:t>
-      </w:r>
-      <w:r>
-        <w:t xml:space="preserve"> </w:t>
-      </w:r>
-      <w:r>
-        <w:t xml:space="preserve">presence of weak treatment effect heterogeneity on the relative scale, quickly</w:t>
-      </w:r>
-      <w:r>
-        <w:t xml:space="preserve"> </w:t>
-      </w:r>
-      <w:r>
-        <w:t xml:space="preserve">broke down with stronger deviations from constant relative treatment effects. In</w:t>
-      </w:r>
-      <w:r>
-        <w:t xml:space="preserve"> </w:t>
-      </w:r>
-      <w:r>
-        <w:t xml:space="preserve">these cases, the stratified approach generally had lower error rates compared to</w:t>
-      </w:r>
-      <w:r>
-        <w:t xml:space="preserve"> </w:t>
-      </w:r>
-      <w:r>
-        <w:t xml:space="preserve">the constant treatment effect model. Such stepwise treatment benefit estimates</w:t>
-      </w:r>
-      <w:r>
-        <w:t xml:space="preserve"> </w:t>
-      </w:r>
-      <w:r>
-        <w:t xml:space="preserve">are useful for visually demonstrating treatment effect heterogeneity but may be</w:t>
-      </w:r>
-      <w:r>
-        <w:t xml:space="preserve"> </w:t>
-      </w:r>
-      <w:r>
-        <w:t xml:space="preserve">considered insufficient for making individualized benefit predictions.</w:t>
+        <w:pStyle w:val="CaptionedFigure"/>
+      </w:pPr>
+      <w:r>
+        <w:drawing>
+          <wp:inline>
+            <wp:extent cx="4620126" cy="3696101"/>
+            <wp:effectExtent b="0" l="0" r="0" t="0"/>
+            <wp:docPr descr="Figure 3.6: Individualized absolute benefit predictions based on baseline risk when using a constant treatment effect approach, a linear interaction approach and RCS smoothing using 3 knots. Risk stratified estimates of absolute benefit are presented within quartiles of baseline risk as reference." title="" id="1" name="Picture"/>
+            <a:graphic>
+              <a:graphicData uri="http://schemas.openxmlformats.org/drawingml/2006/picture">
+                <pic:pic>
+                  <pic:nvPicPr>
+                    <pic:cNvPr descr="manuscript_files/figure-docx/gusto-1.png" id="0" name="Picture"/>
+                    <pic:cNvPicPr>
+                      <a:picLocks noChangeArrowheads="1" noChangeAspect="1"/>
+                    </pic:cNvPicPr>
+                  </pic:nvPicPr>
+                  <pic:blipFill>
+                    <a:blip r:embed="rId36"/>
+                    <a:stretch>
+                      <a:fillRect/>
+                    </a:stretch>
+                  </pic:blipFill>
+                  <pic:spPr bwMode="auto">
+                    <a:xfrm>
+                      <a:off x="0" y="0"/>
+                      <a:ext cx="4620126" cy="3696101"/>
+                    </a:xfrm>
+                    <a:prstGeom prst="rect">
+                      <a:avLst/>
+                    </a:prstGeom>
+                    <a:noFill/>
+                    <a:ln w="9525">
+                      <a:noFill/>
+                      <a:headEnd/>
+                      <a:tailEnd/>
+                    </a:ln>
+                  </pic:spPr>
+                </pic:pic>
+              </a:graphicData>
+            </a:graphic>
+          </wp:inline>
+        </w:drawing>
       </w:r>
     </w:p>
     <w:p>
       <w:pPr>
-        <w:pStyle w:val="BodyText"/>
-      </w:pPr>
-      <w:r>
-        <w:t xml:space="preserve">Increasing the discriminative ability of the risk model–by increasing the</w:t>
-      </w:r>
-      <w:r>
-        <w:t xml:space="preserve"> </w:t>
-      </w:r>
-      <w:r>
-        <w:t xml:space="preserve">predictor coefficients of the true risk model–reduced RMSE for all methods. This</w:t>
-      </w:r>
-      <w:r>
-        <w:t xml:space="preserve"> </w:t>
-      </w:r>
-      <w:r>
-        <w:t xml:space="preserve">increase in discriminative ability translates in higher variability of predicted</w:t>
-      </w:r>
-      <w:r>
-        <w:t xml:space="preserve"> </w:t>
-      </w:r>
-      <w:r>
-        <w:t xml:space="preserve">risks, which, in turn, allows the considered methods to better capture absolute</w:t>
-      </w:r>
-      <w:r>
-        <w:t xml:space="preserve"> </w:t>
-      </w:r>
-      <w:r>
-        <w:t xml:space="preserve">treatment benefits. As a consequence, the increase in discriminative ability of</w:t>
-      </w:r>
-      <w:r>
-        <w:t xml:space="preserve"> </w:t>
-      </w:r>
-      <w:r>
-        <w:t xml:space="preserve">the risk model also led to higher discrimination between those with low or high</w:t>
-      </w:r>
-      <w:r>
-        <w:t xml:space="preserve"> </w:t>
-      </w:r>
-      <w:r>
-        <w:t xml:space="preserve">benefit (as reflected in values of c-for-benefit). Even though risk model</w:t>
-      </w:r>
-      <w:r>
-        <w:t xml:space="preserve"> </w:t>
-      </w:r>
-      <w:r>
-        <w:t xml:space="preserve">performance is very important for the ability of risk-based methods to predict</w:t>
-      </w:r>
-      <w:r>
-        <w:t xml:space="preserve"> </w:t>
-      </w:r>
-      <w:r>
-        <w:t xml:space="preserve">treatment benefit, prediction model development was outside the scope of this</w:t>
-      </w:r>
-      <w:r>
-        <w:t xml:space="preserve"> </w:t>
-      </w:r>
-      <w:r>
-        <w:t xml:space="preserve">work and has already been studied extensively</w:t>
-      </w:r>
-      <w:r>
-        <w:t xml:space="preserve"> </w:t>
-      </w:r>
-      <w:r>
-        <w:t xml:space="preserve">[5,8,9]</w:t>
-      </w:r>
-      <w:r>
-        <w:t xml:space="preserve">.</w:t>
+        <w:pStyle w:val="ImageCaption"/>
+      </w:pPr>
+      <w:r>
+        <w:t xml:space="preserve">Figure 3.6: Individualized absolute benefit predictions based on baseline risk when using a constant treatment effect approach, a linear interaction approach and RCS smoothing using 3 knots. Risk stratified estimates of absolute benefit are presented within quartiles of baseline risk as reference.</w:t>
       </w:r>
     </w:p>
     <w:p>
       <w:pPr>
-        <w:pStyle w:val="BodyText"/>
-      </w:pPr>
-      <w:r>
-        <w:t xml:space="preserve">The adaptive approach had adequate performance, following closely on average the</w:t>
-      </w:r>
-      <w:r>
-        <w:t xml:space="preserve"> </w:t>
-      </w:r>
-      <w:r>
-        <w:t xml:space="preserve">performance of the</w:t>
-      </w:r>
-      <w:r>
-        <w:t xml:space="preserve"> </w:t>
-      </w:r>
-      <w:r>
-        <w:t xml:space="preserve">“</w:t>
-      </w:r>
-      <w:r>
-        <w:t xml:space="preserve">true</w:t>
-      </w:r>
-      <w:r>
-        <w:t xml:space="preserve">”</w:t>
-      </w:r>
-      <w:r>
-        <w:t xml:space="preserve"> </w:t>
-      </w:r>
-      <w:r>
-        <w:t xml:space="preserve">model in most scenarios. With smaller sample sizes it</w:t>
-      </w:r>
-      <w:r>
-        <w:t xml:space="preserve"> </w:t>
-      </w:r>
-      <w:r>
-        <w:t xml:space="preserve">tended to miss the treatment-risk interactions and selected simpler models</w:t>
-      </w:r>
-      <w:r>
-        <w:t xml:space="preserve"> </w:t>
-      </w:r>
-      <w:r>
-        <w:t xml:space="preserve">(Supplement Section 4). This conservative behavior resulted in increased RMSE</w:t>
-      </w:r>
-      <w:r>
-        <w:t xml:space="preserve"> </w:t>
-      </w:r>
-      <w:r>
-        <w:t xml:space="preserve">variability in these scenarios, especially in the case of true strong linear or</w:t>
-      </w:r>
-      <w:r>
-        <w:t xml:space="preserve"> </w:t>
-      </w:r>
-      <w:r>
-        <w:t xml:space="preserve">non-monotonic deviations from the base case scenario. Therefore, in the case of</w:t>
-      </w:r>
-      <w:r>
-        <w:t xml:space="preserve"> </w:t>
-      </w:r>
-      <w:r>
-        <w:t xml:space="preserve">smaller sample sizes the simpler linear interaction model may be a safer choice</w:t>
-      </w:r>
-      <w:r>
-        <w:t xml:space="preserve"> </w:t>
-      </w:r>
-      <w:r>
-        <w:t xml:space="preserve">for predicting absolute benefits, if a non-constant treatment effect is</w:t>
-      </w:r>
-      <w:r>
-        <w:t xml:space="preserve"> </w:t>
-      </w:r>
-      <w:r>
-        <w:t xml:space="preserve">suspected.</w:t>
-      </w:r>
-    </w:p>
-    <w:p>
-      <w:pPr>
-        <w:pStyle w:val="BodyText"/>
-      </w:pPr>
-      <w:r>
-        <w:t xml:space="preserve">Risk-based approaches to predictive HTE estimate treatment benefit as a function</w:t>
-      </w:r>
-      <w:r>
-        <w:t xml:space="preserve"> </w:t>
-      </w:r>
-      <w:r>
-        <w:t xml:space="preserve">of baseline risk. A limitation of our study is that we assumed treatment benefit</w:t>
-      </w:r>
-      <w:r>
-        <w:t xml:space="preserve"> </w:t>
-      </w:r>
-      <w:r>
-        <w:t xml:space="preserve">to be a function of baseline risk in the majority of the simulation</w:t>
-      </w:r>
-      <w:r>
-        <w:t xml:space="preserve"> </w:t>
-      </w:r>
-      <w:r>
-        <w:t xml:space="preserve">scenarios. We also considered constant moderate and strong treatment-related</w:t>
-      </w:r>
-      <w:r>
-        <w:t xml:space="preserve"> </w:t>
-      </w:r>
-      <w:r>
-        <w:t xml:space="preserve">harms, applied on the absolute scale to expand the range of scenarios in line</w:t>
-      </w:r>
-      <w:r>
-        <w:t xml:space="preserve"> </w:t>
-      </w:r>
-      <w:r>
-        <w:t xml:space="preserve">with previous work</w:t>
-      </w:r>
-      <w:r>
-        <w:t xml:space="preserve"> </w:t>
-      </w:r>
-      <w:r>
-        <w:t xml:space="preserve">[15]</w:t>
-      </w:r>
-      <w:r>
-        <w:t xml:space="preserve">. In a limited set of scenarios where we</w:t>
-      </w:r>
-      <w:r>
-        <w:t xml:space="preserve"> </w:t>
-      </w:r>
-      <w:r>
-        <w:t xml:space="preserve">assumed the existence of true treatment-covariate interactions, our conclusions</w:t>
-      </w:r>
-      <w:r>
-        <w:t xml:space="preserve"> </w:t>
-      </w:r>
-      <w:r>
-        <w:t xml:space="preserve">remained unchanged. Even though the average error rates increased for all the</w:t>
-      </w:r>
-      <w:r>
-        <w:t xml:space="preserve"> </w:t>
-      </w:r>
-      <w:r>
-        <w:t xml:space="preserve">considered methods, due to the miss-specification of the outcome model, the</w:t>
-      </w:r>
-      <w:r>
-        <w:t xml:space="preserve"> </w:t>
-      </w:r>
-      <w:r>
-        <w:t xml:space="preserve">linear interaction model had the lowest error rates. RCS-3 had very comparable</w:t>
-      </w:r>
-      <w:r>
-        <w:t xml:space="preserve"> </w:t>
-      </w:r>
-      <w:r>
-        <w:t xml:space="preserve">performance. The constant treatment effect model often gave biased results,</w:t>
-      </w:r>
-      <w:r>
-        <w:t xml:space="preserve"> </w:t>
-      </w:r>
-      <w:r>
-        <w:t xml:space="preserve">espcially in the presence of moderate or strong treatment-related harms. All the</w:t>
-      </w:r>
-      <w:r>
-        <w:t xml:space="preserve"> </w:t>
-      </w:r>
-      <w:r>
-        <w:t xml:space="preserve">results of these simulations can be found in Supplement, Section 7. Future</w:t>
-      </w:r>
-      <w:r>
-        <w:t xml:space="preserve"> </w:t>
-      </w:r>
-      <w:r>
-        <w:t xml:space="preserve">simulation studies could explore the effect of more extensive deviations from</w:t>
-      </w:r>
-      <w:r>
-        <w:t xml:space="preserve"> </w:t>
-      </w:r>
-      <w:r>
-        <w:t xml:space="preserve">risk-based treatment effects.</w:t>
-      </w:r>
-    </w:p>
-    <w:p>
-      <w:pPr>
-        <w:pStyle w:val="BodyText"/>
-      </w:pPr>
-      <w:r>
-        <w:t xml:space="preserve">In our simulations we only focused on risk-based methods, using baseline risk as</w:t>
-      </w:r>
-      <w:r>
-        <w:t xml:space="preserve"> </w:t>
-      </w:r>
-      <w:r>
-        <w:t xml:space="preserve">a reference in a two-stage approach to individualizing benefit</w:t>
-      </w:r>
-      <w:r>
-        <w:t xml:space="preserve"> </w:t>
-      </w:r>
-      <w:r>
-        <w:t xml:space="preserve">predictions. However, there is a plethora of different methods, ranging from</w:t>
-      </w:r>
-      <w:r>
-        <w:t xml:space="preserve"> </w:t>
-      </w:r>
-      <w:r>
-        <w:t xml:space="preserve">treatment effect modeling to tree-based approaches available in more recent</w:t>
-      </w:r>
-      <w:r>
-        <w:t xml:space="preserve"> </w:t>
-      </w:r>
-      <w:r>
-        <w:t xml:space="preserve">literature</w:t>
-      </w:r>
-      <w:r>
-        <w:t xml:space="preserve"> </w:t>
-      </w:r>
-      <w:r>
-        <w:t xml:space="preserve">[16–19]</w:t>
-      </w:r>
-      <w:r>
-        <w:t xml:space="preserve">. Many of these</w:t>
-      </w:r>
-      <w:r>
-        <w:t xml:space="preserve"> </w:t>
-      </w:r>
-      <w:r>
-        <w:t xml:space="preserve">methods rely on incorporating treatment-covariate interactions in the prediction</w:t>
-      </w:r>
-      <w:r>
-        <w:t xml:space="preserve"> </w:t>
-      </w:r>
-      <w:r>
-        <w:t xml:space="preserve">of benefit. An important caveat of such approaches is that they may be prone to</w:t>
-      </w:r>
-      <w:r>
-        <w:t xml:space="preserve"> </w:t>
-      </w:r>
-      <w:r>
-        <w:t xml:space="preserve">overfitting, thus exaggerating the magnitude of the predicted benefits. In a</w:t>
-      </w:r>
-      <w:r>
-        <w:t xml:space="preserve"> </w:t>
-      </w:r>
-      <w:r>
-        <w:t xml:space="preserve">wide range of simulation settings, a simpler risk modeling approach was</w:t>
-      </w:r>
-      <w:r>
-        <w:t xml:space="preserve"> </w:t>
-      </w:r>
-      <w:r>
-        <w:t xml:space="preserve">consistently better calibrated for benefit compared to more complex treatment</w:t>
-      </w:r>
-      <w:r>
-        <w:t xml:space="preserve"> </w:t>
-      </w:r>
-      <w:r>
-        <w:t xml:space="preserve">effect modelling approaches</w:t>
-      </w:r>
-      <w:r>
-        <w:t xml:space="preserve"> </w:t>
-      </w:r>
-      <w:r>
-        <w:t xml:space="preserve">[5]</w:t>
-      </w:r>
-      <w:r>
-        <w:t xml:space="preserve">. Similarly, when SYNTAX score II,</w:t>
-      </w:r>
-      <w:r>
-        <w:t xml:space="preserve"> </w:t>
-      </w:r>
-      <w:r>
-        <w:t xml:space="preserve">a model developed for identifying patients with complex coronary artery disease</w:t>
-      </w:r>
-      <w:r>
-        <w:t xml:space="preserve"> </w:t>
-      </w:r>
-      <w:r>
-        <w:t xml:space="preserve">that benefit more from percutaneous coronary intervention or from coronary</w:t>
-      </w:r>
-      <w:r>
-        <w:t xml:space="preserve"> </w:t>
-      </w:r>
-      <w:r>
-        <w:t xml:space="preserve">artery bypass grafting was redeveloped using fewer treatment-covariate</w:t>
-      </w:r>
-      <w:r>
-        <w:t xml:space="preserve"> </w:t>
-      </w:r>
-      <w:r>
-        <w:t xml:space="preserve">interactions had better external performance compared to its</w:t>
-      </w:r>
-      <w:r>
-        <w:t xml:space="preserve"> </w:t>
-      </w:r>
-      <w:r>
-        <w:t xml:space="preserve">predecessor</w:t>
-      </w:r>
-      <w:r>
-        <w:t xml:space="preserve">[20,21]</w:t>
-      </w:r>
-      <w:r>
-        <w:t xml:space="preserve">.</w:t>
-      </w:r>
-    </w:p>
-    <w:p>
-      <w:pPr>
-        <w:pStyle w:val="BodyText"/>
-      </w:pPr>
-      <w:r>
-        <w:t xml:space="preserve">In conclusion, the linear interaction approach is a viable option with smaller</w:t>
-      </w:r>
-      <w:r>
-        <w:t xml:space="preserve"> </w:t>
-      </w:r>
-      <w:r>
-        <w:t xml:space="preserve">sample sizes and/or moderately performing risk prediction models if we consider</w:t>
-      </w:r>
-      <w:r>
-        <w:t xml:space="preserve"> </w:t>
-      </w:r>
-      <w:r>
-        <w:t xml:space="preserve">a non-constant relative treatment effect plausible. RCS-3 is a better option</w:t>
-      </w:r>
-      <w:r>
-        <w:t xml:space="preserve"> </w:t>
-      </w:r>
-      <w:r>
-        <w:t xml:space="preserve">when non-monotonic deviations from a constant relative treatment effect and/or</w:t>
-      </w:r>
-      <w:r>
-        <w:t xml:space="preserve"> </w:t>
-      </w:r>
-      <w:r>
-        <w:t xml:space="preserve">substantial treatment-related harms are anticipated. Increasing the complexity</w:t>
-      </w:r>
-      <w:r>
-        <w:t xml:space="preserve"> </w:t>
-      </w:r>
-      <w:r>
-        <w:t xml:space="preserve">of the RCS models by increasing the number of knots does not translate to</w:t>
-      </w:r>
-      <w:r>
-        <w:t xml:space="preserve"> </w:t>
-      </w:r>
-      <w:r>
-        <w:t xml:space="preserve">improved benefit prediction. Using AIC for model selection among the constant</w:t>
-      </w:r>
-      <w:r>
-        <w:t xml:space="preserve"> </w:t>
-      </w:r>
-      <w:r>
-        <w:t xml:space="preserve">treatment effect, the linear interaction and RCS-3 model is a viable option,</w:t>
-      </w:r>
-      <w:r>
-        <w:t xml:space="preserve"> </w:t>
-      </w:r>
-      <w:r>
-        <w:t xml:space="preserve">especially with larger sample size.</w:t>
-      </w:r>
-    </w:p>
-    <w:p>
-      <w:r>
-        <w:br w:type="page"/>
-      </w:r>
-    </w:p>
-    <w:p>
-      <w:pPr>
         <w:pStyle w:val="Heading1"/>
       </w:pPr>
-      <w:bookmarkStart w:id="37" w:name="references"/>
-      <w:r>
-        <w:t xml:space="preserve">5	References</w:t>
+      <w:bookmarkStart w:id="37" w:name="discussion"/>
+      <w:r>
+        <w:t xml:space="preserve">4	Discussion</w:t>
       </w:r>
       <w:bookmarkEnd w:id="37"/>
     </w:p>
@@ -5332,11 +4615,618 @@
       <w:pPr>
         <w:pStyle w:val="FirstParagraph"/>
       </w:pPr>
+      <w:r>
+        <w:t xml:space="preserve">The linear interaction model and the RCS-3 model both displayed very good</w:t>
+      </w:r>
+      <w:r>
+        <w:t xml:space="preserve"> </w:t>
+      </w:r>
+      <w:r>
+        <w:t xml:space="preserve">performance under many of the considered simulation scenarios. The linear</w:t>
+      </w:r>
+      <w:r>
+        <w:t xml:space="preserve"> </w:t>
+      </w:r>
+      <w:r>
+        <w:t xml:space="preserve">interaction model was optimal in cases with smaller sample sizes and moderately</w:t>
+      </w:r>
+      <w:r>
+        <w:t xml:space="preserve"> </w:t>
+      </w:r>
+      <w:r>
+        <w:t xml:space="preserve">performing baseline risk prediction models, that is, it had lower RMSE, was</w:t>
+      </w:r>
+      <w:r>
+        <w:t xml:space="preserve"> </w:t>
+      </w:r>
+      <w:r>
+        <w:t xml:space="preserve">better calibrated for benefit and had better discrimination for benefit, even in</w:t>
+      </w:r>
+      <w:r>
+        <w:t xml:space="preserve"> </w:t>
+      </w:r>
+      <w:r>
+        <w:t xml:space="preserve">scenarios with strong quadratic deviations. In scenarios with true non-monotonic</w:t>
+      </w:r>
+      <w:r>
+        <w:t xml:space="preserve"> </w:t>
+      </w:r>
+      <w:r>
+        <w:t xml:space="preserve">deviations, the linear interaction model was outperformed by RCS-3, especially</w:t>
+      </w:r>
+      <w:r>
+        <w:t xml:space="preserve"> </w:t>
+      </w:r>
+      <w:r>
+        <w:t xml:space="preserve">in the presence of true treatment-related harms. Increasing the sample size or</w:t>
+      </w:r>
+      <w:r>
+        <w:t xml:space="preserve"> </w:t>
+      </w:r>
+      <w:r>
+        <w:t xml:space="preserve">the prediction model’s discriminative ability favored RCS-3, especially in</w:t>
+      </w:r>
+      <w:r>
+        <w:t xml:space="preserve"> </w:t>
+      </w:r>
+      <w:r>
+        <w:t xml:space="preserve">scenarios with non-monotonic deviations and in the presence of treatment-related</w:t>
+      </w:r>
+      <w:r>
+        <w:t xml:space="preserve"> </w:t>
+      </w:r>
+      <w:r>
+        <w:t xml:space="preserve">harms.</w:t>
+      </w:r>
     </w:p>
-    <w:bookmarkStart w:id="77" w:name="refs"/>
-    <w:bookmarkStart w:id="39" w:name="ref-Varadhan2013"/>
     <w:p>
       <w:pPr>
+        <w:pStyle w:val="BodyText"/>
+      </w:pPr>
+      <w:r>
+        <w:t xml:space="preserve">RCS-4 and RCS-5 proved to be too flexible in all considered scenarios, as</w:t>
+      </w:r>
+      <w:r>
+        <w:t xml:space="preserve"> </w:t>
+      </w:r>
+      <w:r>
+        <w:t xml:space="preserve">indicated by higher RMSE, increased variability of discrimination for benefit</w:t>
+      </w:r>
+      <w:r>
+        <w:t xml:space="preserve"> </w:t>
+      </w:r>
+      <w:r>
+        <w:t xml:space="preserve">and worse calibration of benefit predictions. Even with larger sample sizes and</w:t>
+      </w:r>
+      <w:r>
+        <w:t xml:space="preserve"> </w:t>
+      </w:r>
+      <w:r>
+        <w:t xml:space="preserve">strong quadratic or non-monotonic deviations from the base case scenario of</w:t>
+      </w:r>
+      <w:r>
+        <w:t xml:space="preserve"> </w:t>
+      </w:r>
+      <w:r>
+        <w:t xml:space="preserve">constant relative treatment effects, these more flexible restricted cubic</w:t>
+      </w:r>
+      <w:r>
+        <w:t xml:space="preserve"> </w:t>
+      </w:r>
+      <w:r>
+        <w:t xml:space="preserve">splines did not outperform the simpler RCS-3. These approaches may only be</w:t>
+      </w:r>
+      <w:r>
+        <w:t xml:space="preserve"> </w:t>
+      </w:r>
+      <w:r>
+        <w:t xml:space="preserve">helpful if we expect more extreme patterns of heterogeneous treatment effects</w:t>
+      </w:r>
+      <w:r>
+        <w:t xml:space="preserve"> </w:t>
+      </w:r>
+      <w:r>
+        <w:t xml:space="preserve">compared to the quadratic deviations considered here. Considering interactions</w:t>
+      </w:r>
+      <w:r>
+        <w:t xml:space="preserve"> </w:t>
+      </w:r>
+      <w:r>
+        <w:t xml:space="preserve">in RCS-3 models as the most complex approach often may be reasonable.</w:t>
+      </w:r>
+    </w:p>
+    <w:p>
+      <w:pPr>
+        <w:pStyle w:val="BodyText"/>
+      </w:pPr>
+      <w:r>
+        <w:t xml:space="preserve">The constant treatment effect model, despite having adequate performance in the</w:t>
+      </w:r>
+      <w:r>
+        <w:t xml:space="preserve"> </w:t>
+      </w:r>
+      <w:r>
+        <w:t xml:space="preserve">presence of weak treatment effect heterogeneity on the relative scale, quickly</w:t>
+      </w:r>
+      <w:r>
+        <w:t xml:space="preserve"> </w:t>
+      </w:r>
+      <w:r>
+        <w:t xml:space="preserve">broke down with stronger deviations from constant relative treatment effects. In</w:t>
+      </w:r>
+      <w:r>
+        <w:t xml:space="preserve"> </w:t>
+      </w:r>
+      <w:r>
+        <w:t xml:space="preserve">these cases, the stratified approach generally had lower error rates compared to</w:t>
+      </w:r>
+      <w:r>
+        <w:t xml:space="preserve"> </w:t>
+      </w:r>
+      <w:r>
+        <w:t xml:space="preserve">the constant treatment effect model. Such stepwise treatment benefit estimates</w:t>
+      </w:r>
+      <w:r>
+        <w:t xml:space="preserve"> </w:t>
+      </w:r>
+      <w:r>
+        <w:t xml:space="preserve">are useful for visually demonstrating treatment effect heterogeneity but may be</w:t>
+      </w:r>
+      <w:r>
+        <w:t xml:space="preserve"> </w:t>
+      </w:r>
+      <w:r>
+        <w:t xml:space="preserve">considered insufficient for making individualized benefit predictions.</w:t>
+      </w:r>
+    </w:p>
+    <w:p>
+      <w:pPr>
+        <w:pStyle w:val="BodyText"/>
+      </w:pPr>
+      <w:r>
+        <w:t xml:space="preserve">Increasing the discriminative ability of the risk model–by increasing the</w:t>
+      </w:r>
+      <w:r>
+        <w:t xml:space="preserve"> </w:t>
+      </w:r>
+      <w:r>
+        <w:t xml:space="preserve">predictor coefficients of the true risk model–reduced RMSE for all methods. This</w:t>
+      </w:r>
+      <w:r>
+        <w:t xml:space="preserve"> </w:t>
+      </w:r>
+      <w:r>
+        <w:t xml:space="preserve">increase in discriminative ability translates in higher variability of predicted</w:t>
+      </w:r>
+      <w:r>
+        <w:t xml:space="preserve"> </w:t>
+      </w:r>
+      <w:r>
+        <w:t xml:space="preserve">risks, which, in turn, allows the considered methods to better capture absolute</w:t>
+      </w:r>
+      <w:r>
+        <w:t xml:space="preserve"> </w:t>
+      </w:r>
+      <w:r>
+        <w:t xml:space="preserve">treatment benefits. As a consequence, the increase in discriminative ability of</w:t>
+      </w:r>
+      <w:r>
+        <w:t xml:space="preserve"> </w:t>
+      </w:r>
+      <w:r>
+        <w:t xml:space="preserve">the risk model also led to higher discrimination between those with low or high</w:t>
+      </w:r>
+      <w:r>
+        <w:t xml:space="preserve"> </w:t>
+      </w:r>
+      <w:r>
+        <w:t xml:space="preserve">benefit (as reflected in values of c-for-benefit). Even though risk model</w:t>
+      </w:r>
+      <w:r>
+        <w:t xml:space="preserve"> </w:t>
+      </w:r>
+      <w:r>
+        <w:t xml:space="preserve">performance is very important for the ability of risk-based methods to predict</w:t>
+      </w:r>
+      <w:r>
+        <w:t xml:space="preserve"> </w:t>
+      </w:r>
+      <w:r>
+        <w:t xml:space="preserve">treatment benefit, prediction model development was outside the scope of this</w:t>
+      </w:r>
+      <w:r>
+        <w:t xml:space="preserve"> </w:t>
+      </w:r>
+      <w:r>
+        <w:t xml:space="preserve">work and has already been studied extensively</w:t>
+      </w:r>
+      <w:r>
+        <w:t xml:space="preserve"> </w:t>
+      </w:r>
+      <w:r>
+        <w:t xml:space="preserve">[5,8,9]</w:t>
+      </w:r>
+      <w:r>
+        <w:t xml:space="preserve">.</w:t>
+      </w:r>
+    </w:p>
+    <w:p>
+      <w:pPr>
+        <w:pStyle w:val="BodyText"/>
+      </w:pPr>
+      <w:r>
+        <w:t xml:space="preserve">The adaptive approach had adequate performance, following closely on average the</w:t>
+      </w:r>
+      <w:r>
+        <w:t xml:space="preserve"> </w:t>
+      </w:r>
+      <w:r>
+        <w:t xml:space="preserve">performance of the</w:t>
+      </w:r>
+      <w:r>
+        <w:t xml:space="preserve"> </w:t>
+      </w:r>
+      <w:r>
+        <w:t xml:space="preserve">“</w:t>
+      </w:r>
+      <w:r>
+        <w:t xml:space="preserve">true</w:t>
+      </w:r>
+      <w:r>
+        <w:t xml:space="preserve">”</w:t>
+      </w:r>
+      <w:r>
+        <w:t xml:space="preserve"> </w:t>
+      </w:r>
+      <w:r>
+        <w:t xml:space="preserve">model in most scenarios. With smaller sample sizes it</w:t>
+      </w:r>
+      <w:r>
+        <w:t xml:space="preserve"> </w:t>
+      </w:r>
+      <w:r>
+        <w:t xml:space="preserve">tended to miss the treatment-risk interactions and selected simpler models</w:t>
+      </w:r>
+      <w:r>
+        <w:t xml:space="preserve"> </w:t>
+      </w:r>
+      <w:r>
+        <w:t xml:space="preserve">(Supplement Section 4). This conservative behavior resulted in increased RMSE</w:t>
+      </w:r>
+      <w:r>
+        <w:t xml:space="preserve"> </w:t>
+      </w:r>
+      <w:r>
+        <w:t xml:space="preserve">variability in these scenarios, especially in the case of true strong linear or</w:t>
+      </w:r>
+      <w:r>
+        <w:t xml:space="preserve"> </w:t>
+      </w:r>
+      <w:r>
+        <w:t xml:space="preserve">non-monotonic deviations from the base case scenario. Therefore, in the case of</w:t>
+      </w:r>
+      <w:r>
+        <w:t xml:space="preserve"> </w:t>
+      </w:r>
+      <w:r>
+        <w:t xml:space="preserve">smaller sample sizes the simpler linear interaction model may be a safer choice</w:t>
+      </w:r>
+      <w:r>
+        <w:t xml:space="preserve"> </w:t>
+      </w:r>
+      <w:r>
+        <w:t xml:space="preserve">for predicting absolute benefits in the presence of any suspected</w:t>
+      </w:r>
+      <w:r>
+        <w:t xml:space="preserve"> </w:t>
+      </w:r>
+      <w:r>
+        <w:t xml:space="preserve">treatment-related harms.</w:t>
+      </w:r>
+    </w:p>
+    <w:p>
+      <w:pPr>
+        <w:pStyle w:val="BodyText"/>
+      </w:pPr>
+      <w:r>
+        <w:t xml:space="preserve">A limitation of our study is that we assumed treatment benefit</w:t>
+      </w:r>
+      <w:r>
+        <w:t xml:space="preserve"> </w:t>
+      </w:r>
+      <w:r>
+        <w:t xml:space="preserve">to be a function of baseline risk in the majority of the simulation</w:t>
+      </w:r>
+      <w:r>
+        <w:t xml:space="preserve"> </w:t>
+      </w:r>
+      <w:r>
+        <w:t xml:space="preserve">scenarios. We also considered constant moderate and strong treatment-related</w:t>
+      </w:r>
+      <w:r>
+        <w:t xml:space="preserve"> </w:t>
+      </w:r>
+      <w:r>
+        <w:t xml:space="preserve">harms, applied on the absolute scale to expand the range of scenarios in line</w:t>
+      </w:r>
+      <w:r>
+        <w:t xml:space="preserve"> </w:t>
+      </w:r>
+      <w:r>
+        <w:t xml:space="preserve">with previous work</w:t>
+      </w:r>
+      <w:r>
+        <w:t xml:space="preserve"> </w:t>
+      </w:r>
+      <w:r>
+        <w:t xml:space="preserve">[15]</w:t>
+      </w:r>
+      <w:r>
+        <w:t xml:space="preserve">. In a limited set of scenarios where we</w:t>
+      </w:r>
+      <w:r>
+        <w:t xml:space="preserve"> </w:t>
+      </w:r>
+      <w:r>
+        <w:t xml:space="preserve">assumed the existence of true treatment-covariate interactions, our conclusions</w:t>
+      </w:r>
+      <w:r>
+        <w:t xml:space="preserve"> </w:t>
+      </w:r>
+      <w:r>
+        <w:t xml:space="preserve">remained unchanged. Even though the average error rates increased for all the</w:t>
+      </w:r>
+      <w:r>
+        <w:t xml:space="preserve"> </w:t>
+      </w:r>
+      <w:r>
+        <w:t xml:space="preserve">considered methods, due to the miss-specification of the outcome model, the</w:t>
+      </w:r>
+      <w:r>
+        <w:t xml:space="preserve"> </w:t>
+      </w:r>
+      <w:r>
+        <w:t xml:space="preserve">linear interaction model had the lowest error rates. RCS-3 had very comparable</w:t>
+      </w:r>
+      <w:r>
+        <w:t xml:space="preserve"> </w:t>
+      </w:r>
+      <w:r>
+        <w:t xml:space="preserve">performance. The constant treatment effect model often gave biased results,</w:t>
+      </w:r>
+      <w:r>
+        <w:t xml:space="preserve"> </w:t>
+      </w:r>
+      <w:r>
+        <w:t xml:space="preserve">espcially in the presence of moderate or strong treatment-related harms. All the</w:t>
+      </w:r>
+      <w:r>
+        <w:t xml:space="preserve"> </w:t>
+      </w:r>
+      <w:r>
+        <w:t xml:space="preserve">results of these simulations can be found in Supplement, Section 7. Future</w:t>
+      </w:r>
+      <w:r>
+        <w:t xml:space="preserve"> </w:t>
+      </w:r>
+      <w:r>
+        <w:t xml:space="preserve">simulation studies could explore the effect of more extensive deviations from</w:t>
+      </w:r>
+      <w:r>
+        <w:t xml:space="preserve"> </w:t>
+      </w:r>
+      <w:r>
+        <w:t xml:space="preserve">risk-based treatment effects.</w:t>
+      </w:r>
+    </w:p>
+    <w:p>
+      <w:pPr>
+        <w:pStyle w:val="BodyText"/>
+      </w:pPr>
+      <w:r>
+        <w:t xml:space="preserve">In our simulations we only focused on risk-based methods, using baseline risk as</w:t>
+      </w:r>
+      <w:r>
+        <w:t xml:space="preserve"> </w:t>
+      </w:r>
+      <w:r>
+        <w:t xml:space="preserve">a reference in a two-stage approach to individualizing benefit</w:t>
+      </w:r>
+      <w:r>
+        <w:t xml:space="preserve"> </w:t>
+      </w:r>
+      <w:r>
+        <w:t xml:space="preserve">predictions. However, there is a plethora of different methods, ranging from</w:t>
+      </w:r>
+      <w:r>
+        <w:t xml:space="preserve"> </w:t>
+      </w:r>
+      <w:r>
+        <w:t xml:space="preserve">treatment effect modeling to tree-based approaches available in more recent</w:t>
+      </w:r>
+      <w:r>
+        <w:t xml:space="preserve"> </w:t>
+      </w:r>
+      <w:r>
+        <w:t xml:space="preserve">literature</w:t>
+      </w:r>
+      <w:r>
+        <w:t xml:space="preserve"> </w:t>
+      </w:r>
+      <w:r>
+        <w:t xml:space="preserve">[16–19]</w:t>
+      </w:r>
+      <w:r>
+        <w:t xml:space="preserve">. Many of these</w:t>
+      </w:r>
+      <w:r>
+        <w:t xml:space="preserve"> </w:t>
+      </w:r>
+      <w:r>
+        <w:t xml:space="preserve">methods rely on incorporating treatment-covariate interactions in the prediction</w:t>
+      </w:r>
+      <w:r>
+        <w:t xml:space="preserve"> </w:t>
+      </w:r>
+      <w:r>
+        <w:t xml:space="preserve">of benefit. An important caveat of such approaches is that they may be prone to</w:t>
+      </w:r>
+      <w:r>
+        <w:t xml:space="preserve"> </w:t>
+      </w:r>
+      <w:r>
+        <w:t xml:space="preserve">overfitting, thus exaggerating the magnitude of the predicted benefits. In a</w:t>
+      </w:r>
+      <w:r>
+        <w:t xml:space="preserve"> </w:t>
+      </w:r>
+      <w:r>
+        <w:t xml:space="preserve">wide range of simulation settings, a simpler risk modeling approach was</w:t>
+      </w:r>
+      <w:r>
+        <w:t xml:space="preserve"> </w:t>
+      </w:r>
+      <w:r>
+        <w:t xml:space="preserve">consistently better calibrated for benefit compared to more complex treatment</w:t>
+      </w:r>
+      <w:r>
+        <w:t xml:space="preserve"> </w:t>
+      </w:r>
+      <w:r>
+        <w:t xml:space="preserve">effect modelling approaches</w:t>
+      </w:r>
+      <w:r>
+        <w:t xml:space="preserve"> </w:t>
+      </w:r>
+      <w:r>
+        <w:t xml:space="preserve">[5]</w:t>
+      </w:r>
+      <w:r>
+        <w:t xml:space="preserve">. However, whether this remains</w:t>
+      </w:r>
+      <w:r>
+        <w:t xml:space="preserve"> </w:t>
+      </w:r>
+      <w:r>
+        <w:t xml:space="preserve">the case in a range of empirical settings still needs to be explored Similarly,</w:t>
+      </w:r>
+      <w:r>
+        <w:t xml:space="preserve"> </w:t>
+      </w:r>
+      <w:r>
+        <w:t xml:space="preserve">when SYNTAX score II, a model developed for identifying patients with complex</w:t>
+      </w:r>
+      <w:r>
+        <w:t xml:space="preserve"> </w:t>
+      </w:r>
+      <w:r>
+        <w:t xml:space="preserve">coronary artery disease that benefit more from percutaneous coronary</w:t>
+      </w:r>
+      <w:r>
+        <w:t xml:space="preserve"> </w:t>
+      </w:r>
+      <w:r>
+        <w:t xml:space="preserve">intervention or from coronary artery bypass grafting was redeveloped using fewer</w:t>
+      </w:r>
+      <w:r>
+        <w:t xml:space="preserve"> </w:t>
+      </w:r>
+      <w:r>
+        <w:t xml:space="preserve">treatment-covariate interactions had better external performance compared to its</w:t>
+      </w:r>
+      <w:r>
+        <w:t xml:space="preserve"> </w:t>
+      </w:r>
+      <w:r>
+        <w:t xml:space="preserve">predecessor</w:t>
+      </w:r>
+      <w:r>
+        <w:t xml:space="preserve">[20,21]</w:t>
+      </w:r>
+      <w:r>
+        <w:t xml:space="preserve">.</w:t>
+      </w:r>
+    </w:p>
+    <w:p>
+      <w:pPr>
+        <w:pStyle w:val="BodyText"/>
+      </w:pPr>
+      <w:r>
+        <w:t xml:space="preserve">In conclusion, the linear interaction approach is a viable option with smaller</w:t>
+      </w:r>
+      <w:r>
+        <w:t xml:space="preserve"> </w:t>
+      </w:r>
+      <w:r>
+        <w:t xml:space="preserve">sample sizes and/or moderately performing risk prediction models if we consider</w:t>
+      </w:r>
+      <w:r>
+        <w:t xml:space="preserve"> </w:t>
+      </w:r>
+      <w:r>
+        <w:t xml:space="preserve">a non-constant relative treatment effect plausible. RCS-3 is a better option</w:t>
+      </w:r>
+      <w:r>
+        <w:t xml:space="preserve"> </w:t>
+      </w:r>
+      <w:r>
+        <w:t xml:space="preserve">when non-monotonic deviations from a constant relative treatment effect and/or</w:t>
+      </w:r>
+      <w:r>
+        <w:t xml:space="preserve"> </w:t>
+      </w:r>
+      <w:r>
+        <w:t xml:space="preserve">substantial treatment-related harms are anticipated. Increasing the complexity</w:t>
+      </w:r>
+      <w:r>
+        <w:t xml:space="preserve"> </w:t>
+      </w:r>
+      <w:r>
+        <w:t xml:space="preserve">of the RCS models by increasing the number of knots does not translate to</w:t>
+      </w:r>
+      <w:r>
+        <w:t xml:space="preserve"> </w:t>
+      </w:r>
+      <w:r>
+        <w:t xml:space="preserve">improved benefit prediction. Using AIC for model selection among the constant</w:t>
+      </w:r>
+      <w:r>
+        <w:t xml:space="preserve"> </w:t>
+      </w:r>
+      <w:r>
+        <w:t xml:space="preserve">treatment effect, the linear interaction and RCS-3 model is a viable option,</w:t>
+      </w:r>
+      <w:r>
+        <w:t xml:space="preserve"> </w:t>
+      </w:r>
+      <w:r>
+        <w:t xml:space="preserve">especially with larger sample size.</w:t>
+      </w:r>
+    </w:p>
+    <w:p>
+      <w:r>
+        <w:br w:type="page"/>
+      </w:r>
+    </w:p>
+    <w:p>
+      <w:pPr>
+        <w:pStyle w:val="Heading1"/>
+      </w:pPr>
+      <w:bookmarkStart w:id="38" w:name="references"/>
+      <w:r>
+        <w:t xml:space="preserve">5	References</w:t>
+      </w:r>
+      <w:bookmarkEnd w:id="38"/>
+    </w:p>
+    <w:p>
+      <w:pPr>
+        <w:pStyle w:val="FirstParagraph"/>
+      </w:pPr>
+    </w:p>
+    <w:bookmarkStart w:id="78" w:name="refs"/>
+    <w:bookmarkStart w:id="40" w:name="ref-Varadhan2013"/>
+    <w:p>
+      <w:pPr>
         <w:pStyle w:val="Bibliography"/>
       </w:pPr>
       <w:r>
@@ -5345,7 +5235,7 @@
       <w:r>
         <w:t xml:space="preserve"> </w:t>
       </w:r>
-      <w:hyperlink r:id="rId38">
+      <w:hyperlink r:id="rId39">
         <w:r>
           <w:rPr>
             <w:rStyle w:val="Hyperlink"/>
@@ -5357,8 +5247,8 @@
         <w:t xml:space="preserve">.</w:t>
       </w:r>
     </w:p>
-    <w:bookmarkEnd w:id="39"/>
-    <w:bookmarkStart w:id="41" w:name="ref-Rekkas2020"/>
+    <w:bookmarkEnd w:id="40"/>
+    <w:bookmarkStart w:id="42" w:name="ref-Rekkas2020"/>
     <w:p>
       <w:pPr>
         <w:pStyle w:val="Bibliography"/>
@@ -5369,7 +5259,7 @@
       <w:r>
         <w:t xml:space="preserve"> </w:t>
       </w:r>
-      <w:hyperlink r:id="rId40">
+      <w:hyperlink r:id="rId41">
         <w:r>
           <w:rPr>
             <w:rStyle w:val="Hyperlink"/>
@@ -5381,8 +5271,8 @@
         <w:t xml:space="preserve">.</w:t>
       </w:r>
     </w:p>
-    <w:bookmarkEnd w:id="41"/>
-    <w:bookmarkStart w:id="43" w:name="ref-Kent2019"/>
+    <w:bookmarkEnd w:id="42"/>
+    <w:bookmarkStart w:id="44" w:name="ref-Kent2019"/>
     <w:p>
       <w:pPr>
         <w:pStyle w:val="Bibliography"/>
@@ -5393,7 +5283,7 @@
       <w:r>
         <w:t xml:space="preserve"> </w:t>
       </w:r>
-      <w:hyperlink r:id="rId42">
+      <w:hyperlink r:id="rId43">
         <w:r>
           <w:rPr>
             <w:rStyle w:val="Hyperlink"/>
@@ -5405,8 +5295,8 @@
         <w:t xml:space="preserve">.</w:t>
       </w:r>
     </w:p>
-    <w:bookmarkEnd w:id="43"/>
-    <w:bookmarkStart w:id="45" w:name="ref-PathEnE"/>
+    <w:bookmarkEnd w:id="44"/>
+    <w:bookmarkStart w:id="46" w:name="ref-PathEnE"/>
     <w:p>
       <w:pPr>
         <w:pStyle w:val="Bibliography"/>
@@ -5417,7 +5307,7 @@
       <w:r>
         <w:t xml:space="preserve"> </w:t>
       </w:r>
-      <w:hyperlink r:id="rId44">
+      <w:hyperlink r:id="rId45">
         <w:r>
           <w:rPr>
             <w:rStyle w:val="Hyperlink"/>
@@ -5429,8 +5319,8 @@
         <w:t xml:space="preserve">.</w:t>
       </w:r>
     </w:p>
-    <w:bookmarkEnd w:id="45"/>
-    <w:bookmarkStart w:id="47" w:name="ref-vanKlaveren2019"/>
+    <w:bookmarkEnd w:id="46"/>
+    <w:bookmarkStart w:id="48" w:name="ref-vanKlaveren2019"/>
     <w:p>
       <w:pPr>
         <w:pStyle w:val="Bibliography"/>
@@ -5441,7 +5331,7 @@
       <w:r>
         <w:t xml:space="preserve"> </w:t>
       </w:r>
-      <w:hyperlink r:id="rId46">
+      <w:hyperlink r:id="rId47">
         <w:r>
           <w:rPr>
             <w:rStyle w:val="Hyperlink"/>
@@ -5453,8 +5343,8 @@
         <w:t xml:space="preserve">.</w:t>
       </w:r>
     </w:p>
-    <w:bookmarkEnd w:id="47"/>
-    <w:bookmarkStart w:id="49" w:name="ref-Kent2010"/>
+    <w:bookmarkEnd w:id="48"/>
+    <w:bookmarkStart w:id="50" w:name="ref-Kent2010"/>
     <w:p>
       <w:pPr>
         <w:pStyle w:val="Bibliography"/>
@@ -5465,7 +5355,7 @@
       <w:r>
         <w:t xml:space="preserve"> </w:t>
       </w:r>
-      <w:hyperlink r:id="rId48">
+      <w:hyperlink r:id="rId49">
         <w:r>
           <w:rPr>
             <w:rStyle w:val="Hyperlink"/>
@@ -5477,8 +5367,8 @@
         <w:t xml:space="preserve">.</w:t>
       </w:r>
     </w:p>
-    <w:bookmarkEnd w:id="49"/>
-    <w:bookmarkStart w:id="51" w:name="ref-Kent2016"/>
+    <w:bookmarkEnd w:id="50"/>
+    <w:bookmarkStart w:id="52" w:name="ref-Kent2016"/>
     <w:p>
       <w:pPr>
         <w:pStyle w:val="Bibliography"/>
@@ -5489,7 +5379,7 @@
       <w:r>
         <w:t xml:space="preserve"> </w:t>
       </w:r>
-      <w:hyperlink r:id="rId50">
+      <w:hyperlink r:id="rId51">
         <w:r>
           <w:rPr>
             <w:rStyle w:val="Hyperlink"/>
@@ -5501,8 +5391,8 @@
         <w:t xml:space="preserve">.</w:t>
       </w:r>
     </w:p>
-    <w:bookmarkEnd w:id="51"/>
-    <w:bookmarkStart w:id="53" w:name="ref-Burke2014"/>
+    <w:bookmarkEnd w:id="52"/>
+    <w:bookmarkStart w:id="54" w:name="ref-Burke2014"/>
     <w:p>
       <w:pPr>
         <w:pStyle w:val="Bibliography"/>
@@ -5513,7 +5403,7 @@
       <w:r>
         <w:t xml:space="preserve"> </w:t>
       </w:r>
-      <w:hyperlink r:id="rId52">
+      <w:hyperlink r:id="rId53">
         <w:r>
           <w:rPr>
             <w:rStyle w:val="Hyperlink"/>
@@ -5525,8 +5415,8 @@
         <w:t xml:space="preserve">.</w:t>
       </w:r>
     </w:p>
-    <w:bookmarkEnd w:id="53"/>
-    <w:bookmarkStart w:id="55" w:name="ref-Abadie2018"/>
+    <w:bookmarkEnd w:id="54"/>
+    <w:bookmarkStart w:id="56" w:name="ref-Abadie2018"/>
     <w:p>
       <w:pPr>
         <w:pStyle w:val="Bibliography"/>
@@ -5537,7 +5427,7 @@
       <w:r>
         <w:t xml:space="preserve"> </w:t>
       </w:r>
-      <w:hyperlink r:id="rId54">
+      <w:hyperlink r:id="rId55">
         <w:r>
           <w:rPr>
             <w:rStyle w:val="Hyperlink"/>
@@ -5549,8 +5439,8 @@
         <w:t xml:space="preserve">.</w:t>
       </w:r>
     </w:p>
-    <w:bookmarkEnd w:id="55"/>
-    <w:bookmarkStart w:id="57" w:name="ref-Harrell1988"/>
+    <w:bookmarkEnd w:id="56"/>
+    <w:bookmarkStart w:id="58" w:name="ref-Harrell1988"/>
     <w:p>
       <w:pPr>
         <w:pStyle w:val="Bibliography"/>
@@ -5561,7 +5451,7 @@
       <w:r>
         <w:t xml:space="preserve"> </w:t>
       </w:r>
-      <w:hyperlink r:id="rId56">
+      <w:hyperlink r:id="rId57">
         <w:r>
           <w:rPr>
             <w:rStyle w:val="Hyperlink"/>
@@ -5573,8 +5463,8 @@
         <w:t xml:space="preserve">.</w:t>
       </w:r>
     </w:p>
-    <w:bookmarkEnd w:id="57"/>
-    <w:bookmarkStart w:id="59" w:name="ref-vanKlaveren2018"/>
+    <w:bookmarkEnd w:id="58"/>
+    <w:bookmarkStart w:id="60" w:name="ref-vanKlaveren2018"/>
     <w:p>
       <w:pPr>
         <w:pStyle w:val="Bibliography"/>
@@ -5585,7 +5475,7 @@
       <w:r>
         <w:t xml:space="preserve"> </w:t>
       </w:r>
-      <w:hyperlink r:id="rId58">
+      <w:hyperlink r:id="rId59">
         <w:r>
           <w:rPr>
             <w:rStyle w:val="Hyperlink"/>
@@ -5597,8 +5487,8 @@
         <w:t xml:space="preserve">.</w:t>
       </w:r>
     </w:p>
-    <w:bookmarkEnd w:id="59"/>
-    <w:bookmarkStart w:id="61" w:name="ref-Austin2019"/>
+    <w:bookmarkEnd w:id="60"/>
+    <w:bookmarkStart w:id="62" w:name="ref-Austin2019"/>
     <w:p>
       <w:pPr>
         <w:pStyle w:val="Bibliography"/>
@@ -5609,7 +5499,7 @@
       <w:r>
         <w:t xml:space="preserve"> </w:t>
       </w:r>
-      <w:hyperlink r:id="rId60">
+      <w:hyperlink r:id="rId61">
         <w:r>
           <w:rPr>
             <w:rStyle w:val="Hyperlink"/>
@@ -5621,8 +5511,8 @@
         <w:t xml:space="preserve">.</w:t>
       </w:r>
     </w:p>
-    <w:bookmarkEnd w:id="61"/>
-    <w:bookmarkStart w:id="63" w:name="ref-Califf1997"/>
+    <w:bookmarkEnd w:id="62"/>
+    <w:bookmarkStart w:id="64" w:name="ref-Califf1997"/>
     <w:p>
       <w:pPr>
         <w:pStyle w:val="Bibliography"/>
@@ -5633,7 +5523,7 @@
       <w:r>
         <w:t xml:space="preserve"> </w:t>
       </w:r>
-      <w:hyperlink r:id="rId62">
+      <w:hyperlink r:id="rId63">
         <w:r>
           <w:rPr>
             <w:rStyle w:val="Hyperlink"/>
@@ -5645,8 +5535,8 @@
         <w:t xml:space="preserve">.</w:t>
       </w:r>
     </w:p>
-    <w:bookmarkEnd w:id="63"/>
-    <w:bookmarkStart w:id="65" w:name="ref-Steyerberg2000"/>
+    <w:bookmarkEnd w:id="64"/>
+    <w:bookmarkStart w:id="66" w:name="ref-Steyerberg2000"/>
     <w:p>
       <w:pPr>
         <w:pStyle w:val="Bibliography"/>
@@ -5657,7 +5547,7 @@
       <w:r>
         <w:t xml:space="preserve"> </w:t>
       </w:r>
-      <w:hyperlink r:id="rId64">
+      <w:hyperlink r:id="rId65">
         <w:r>
           <w:rPr>
             <w:rStyle w:val="Hyperlink"/>
@@ -5669,8 +5559,8 @@
         <w:t xml:space="preserve">.</w:t>
       </w:r>
     </w:p>
-    <w:bookmarkEnd w:id="65"/>
-    <w:bookmarkStart w:id="67" w:name="ref-Glasziou1995"/>
+    <w:bookmarkEnd w:id="66"/>
+    <w:bookmarkStart w:id="68" w:name="ref-Glasziou1995"/>
     <w:p>
       <w:pPr>
         <w:pStyle w:val="Bibliography"/>
@@ -5681,7 +5571,7 @@
       <w:r>
         <w:t xml:space="preserve"> </w:t>
       </w:r>
-      <w:hyperlink r:id="rId66">
+      <w:hyperlink r:id="rId67">
         <w:r>
           <w:rPr>
             <w:rStyle w:val="Hyperlink"/>
@@ -5693,8 +5583,8 @@
         <w:t xml:space="preserve">.</w:t>
       </w:r>
     </w:p>
-    <w:bookmarkEnd w:id="67"/>
-    <w:bookmarkStart w:id="69" w:name="ref-Athey2019"/>
+    <w:bookmarkEnd w:id="68"/>
+    <w:bookmarkStart w:id="70" w:name="ref-Athey2019"/>
     <w:p>
       <w:pPr>
         <w:pStyle w:val="Bibliography"/>
@@ -5705,7 +5595,7 @@
       <w:r>
         <w:t xml:space="preserve"> </w:t>
       </w:r>
-      <w:hyperlink r:id="rId68">
+      <w:hyperlink r:id="rId69">
         <w:r>
           <w:rPr>
             <w:rStyle w:val="Hyperlink"/>
@@ -5717,8 +5607,8 @@
         <w:t xml:space="preserve">.</w:t>
       </w:r>
     </w:p>
-    <w:bookmarkEnd w:id="69"/>
-    <w:bookmarkStart w:id="71" w:name="ref-Lu2018"/>
+    <w:bookmarkEnd w:id="70"/>
+    <w:bookmarkStart w:id="72" w:name="ref-Lu2018"/>
     <w:p>
       <w:pPr>
         <w:pStyle w:val="Bibliography"/>
@@ -5729,7 +5619,7 @@
       <w:r>
         <w:t xml:space="preserve"> </w:t>
       </w:r>
-      <w:hyperlink r:id="rId70">
+      <w:hyperlink r:id="rId71">
         <w:r>
           <w:rPr>
             <w:rStyle w:val="Hyperlink"/>
@@ -5741,8 +5631,8 @@
         <w:t xml:space="preserve">.</w:t>
       </w:r>
     </w:p>
-    <w:bookmarkEnd w:id="71"/>
-    <w:bookmarkStart w:id="73" w:name="ref-Wager2018"/>
+    <w:bookmarkEnd w:id="72"/>
+    <w:bookmarkStart w:id="74" w:name="ref-Wager2018"/>
     <w:p>
       <w:pPr>
         <w:pStyle w:val="Bibliography"/>
@@ -5753,7 +5643,7 @@
       <w:r>
         <w:t xml:space="preserve"> </w:t>
       </w:r>
-      <w:hyperlink r:id="rId72">
+      <w:hyperlink r:id="rId73">
         <w:r>
           <w:rPr>
             <w:rStyle w:val="Hyperlink"/>
@@ -5765,38 +5655,38 @@
         <w:t xml:space="preserve">.</w:t>
       </w:r>
     </w:p>
-    <w:bookmarkEnd w:id="73"/>
-    <w:bookmarkStart w:id="74" w:name="ref-powers2018some"/>
+    <w:bookmarkEnd w:id="74"/>
+    <w:bookmarkStart w:id="75" w:name="ref-powers2018some"/>
     <w:p>
       <w:pPr>
         <w:pStyle w:val="Bibliography"/>
       </w:pPr>
       <w:r>
         <w:t xml:space="preserve">[19] Powers S, Qian J, Jung K, Schuler A, Shah NH, Hastie T, et al. Some methods for heterogeneous treatment effect estimation in high dimensions. Statistics in Medicine 2018;37:1767–87.</w:t>
-      </w:r>
-    </w:p>
-    <w:bookmarkEnd w:id="74"/>
-    <w:bookmarkStart w:id="75" w:name="ref-farooq2013anatomical"/>
-    <w:p>
-      <w:pPr>
-        <w:pStyle w:val="Bibliography"/>
-      </w:pPr>
-      <w:r>
-        <w:t xml:space="preserve">[20] Farooq V, Van Klaveren D, Steyerberg EW, Meliga E, Vergouwe Y, Chieffo A, et al. Anatomical and clinical characteristics to guide decision making between coronary artery bypass surgery and percutaneous coronary intervention for individual patients: Development and validation of syntax score ii. The Lancet 2013;381:639–50.</w:t>
       </w:r>
     </w:p>
     <w:bookmarkEnd w:id="75"/>
-    <w:bookmarkStart w:id="76" w:name="ref-takahashi2020redevelopment"/>
+    <w:bookmarkStart w:id="76" w:name="ref-farooq2013anatomical"/>
     <w:p>
       <w:pPr>
         <w:pStyle w:val="Bibliography"/>
       </w:pPr>
       <w:r>
-        <w:t xml:space="preserve">[21] Takahashi K, Serruys PW, Fuster V, Farkouh ME, Spertus JA, Cohen DJ, et al. Redevelopment and validation of the syntax score ii to individualise decision making between percutaneous and surgical revascularisation in patients with complex coronary artery disease: Secondary analysis of the multicentre randomised controlled syntaxes trial with external cohort validation. The Lancet 2020;396:1399–412.</w:t>
+        <w:t xml:space="preserve">[20] Farooq V, Van Klaveren D, Steyerberg EW, Meliga E, Vergouwe Y, Chieffo A, et al. Anatomical and clinical characteristics to guide decision making between coronary artery bypass surgery and percutaneous coronary intervention for individual patients: Development and validation of syntax score ii. The Lancet 2013;381:639–50.</w:t>
       </w:r>
     </w:p>
     <w:bookmarkEnd w:id="76"/>
+    <w:bookmarkStart w:id="77" w:name="ref-takahashi2020redevelopment"/>
+    <w:p>
+      <w:pPr>
+        <w:pStyle w:val="Bibliography"/>
+      </w:pPr>
+      <w:r>
+        <w:t xml:space="preserve">[21] Takahashi K, Serruys PW, Fuster V, Farkouh ME, Spertus JA, Cohen DJ, et al. Redevelopment and validation of the syntax score ii to individualise decision making between percutaneous and surgical revascularisation in patients with complex coronary artery disease: Secondary analysis of the multicentre randomised controlled syntaxes trial with external cohort validation. The Lancet 2020;396:1399–412.</w:t>
+      </w:r>
+    </w:p>
     <w:bookmarkEnd w:id="77"/>
+    <w:bookmarkEnd w:id="78"/>
     <w:p>
       <w:pPr>
         <w:pStyle w:val="BodyText"/>

</xml_diff>

<commit_message>
update after co-author comments, closes #1
</commit_message>
<xml_diff>
--- a/submission/manuscript.docx
+++ b/submission/manuscript.docx
@@ -177,19 +177,7 @@
         <w:t xml:space="preserve"> </w:t>
       </w:r>
       <w:r>
-        <w:t xml:space="preserve">effects</w:t>
-      </w:r>
-      <w:r>
-        <w:t xml:space="preserve"> </w:t>
-      </w:r>
-      <w:r>
-        <w:t xml:space="preserve">from</w:t>
-      </w:r>
-      <w:r>
-        <w:t xml:space="preserve"> </w:t>
-      </w:r>
-      <w:r>
-        <w:t xml:space="preserve">RCTs.</w:t>
+        <w:t xml:space="preserve">effects.</w:t>
       </w:r>
       <w:r>
         <w:t xml:space="preserve"> </w:t>
@@ -423,7 +411,7 @@
         <w:t xml:space="preserve"> </w:t>
       </w:r>
       <w:r>
-        <w:t xml:space="preserve">non-monotonic)</w:t>
+        <w:t xml:space="preserve">non-monotonic),</w:t>
       </w:r>
       <w:r>
         <w:t xml:space="preserve"> </w:t>
@@ -507,25 +495,7 @@
         <w:t xml:space="preserve"> </w:t>
       </w:r>
       <w:r>
-        <w:t xml:space="preserve">In</w:t>
-      </w:r>
-      <w:r>
-        <w:t xml:space="preserve"> </w:t>
-      </w:r>
-      <w:r>
-        <w:t xml:space="preserve">each</w:t>
-      </w:r>
-      <w:r>
-        <w:t xml:space="preserve"> </w:t>
-      </w:r>
-      <w:r>
-        <w:t xml:space="preserve">sample</w:t>
-      </w:r>
-      <w:r>
-        <w:t xml:space="preserve"> </w:t>
-      </w:r>
-      <w:r>
-        <w:t xml:space="preserve">we</w:t>
+        <w:t xml:space="preserve">We</w:t>
       </w:r>
       <w:r>
         <w:t xml:space="preserve"> </w:t>
@@ -981,19 +951,109 @@
         <w:t xml:space="preserve"> </w:t>
       </w:r>
       <w:r>
-        <w:t xml:space="preserve">model</w:t>
-      </w:r>
-      <w:r>
-        <w:t xml:space="preserve"> </w:t>
-      </w:r>
-      <w:r>
-        <w:t xml:space="preserve">outperformed</w:t>
-      </w:r>
-      <w:r>
-        <w:t xml:space="preserve"> </w:t>
-      </w:r>
-      <w:r>
-        <w:t xml:space="preserve">the</w:t>
+        <w:t xml:space="preserve">displayed</w:t>
+      </w:r>
+      <w:r>
+        <w:t xml:space="preserve"> </w:t>
+      </w:r>
+      <w:r>
+        <w:t xml:space="preserve">robust</w:t>
+      </w:r>
+      <w:r>
+        <w:t xml:space="preserve"> </w:t>
+      </w:r>
+      <w:r>
+        <w:t xml:space="preserve">performance</w:t>
+      </w:r>
+      <w:r>
+        <w:t xml:space="preserve"> </w:t>
+      </w:r>
+      <w:r>
+        <w:t xml:space="preserve">across</w:t>
+      </w:r>
+      <w:r>
+        <w:t xml:space="preserve"> </w:t>
+      </w:r>
+      <w:r>
+        <w:t xml:space="preserve">many</w:t>
+      </w:r>
+      <w:r>
+        <w:t xml:space="preserve"> </w:t>
+      </w:r>
+      <w:r>
+        <w:t xml:space="preserve">simulation</w:t>
+      </w:r>
+      <w:r>
+        <w:t xml:space="preserve"> </w:t>
+      </w:r>
+      <w:r>
+        <w:t xml:space="preserve">scenarios.</w:t>
+      </w:r>
+      <w:r>
+        <w:t xml:space="preserve"> </w:t>
+      </w:r>
+      <w:r>
+        <w:t xml:space="preserve">The</w:t>
+      </w:r>
+      <w:r>
+        <w:t xml:space="preserve"> </w:t>
+      </w:r>
+      <w:r>
+        <w:t xml:space="preserve">RCS-model</w:t>
+      </w:r>
+      <w:r>
+        <w:t xml:space="preserve"> </w:t>
+      </w:r>
+      <w:r>
+        <w:t xml:space="preserve">was</w:t>
+      </w:r>
+      <w:r>
+        <w:t xml:space="preserve"> </w:t>
+      </w:r>
+      <w:r>
+        <w:t xml:space="preserve">optimal</w:t>
+      </w:r>
+      <w:r>
+        <w:t xml:space="preserve"> </w:t>
+      </w:r>
+      <w:r>
+        <w:t xml:space="preserve">when</w:t>
+      </w:r>
+      <w:r>
+        <w:t xml:space="preserve"> </w:t>
+      </w:r>
+      <w:r>
+        <w:t xml:space="preserve">quadratic</w:t>
+      </w:r>
+      <w:r>
+        <w:t xml:space="preserve"> </w:t>
+      </w:r>
+      <w:r>
+        <w:t xml:space="preserve">or</w:t>
+      </w:r>
+      <w:r>
+        <w:t xml:space="preserve"> </w:t>
+      </w:r>
+      <w:r>
+        <w:t xml:space="preserve">non-monotonic</w:t>
+      </w:r>
+      <w:r>
+        <w:t xml:space="preserve"> </w:t>
+      </w:r>
+      <w:r>
+        <w:t xml:space="preserve">deviations</w:t>
+      </w:r>
+      <w:r>
+        <w:t xml:space="preserve"> </w:t>
+      </w:r>
+      <w:r>
+        <w:t xml:space="preserve">from</w:t>
+      </w:r>
+      <w:r>
+        <w:t xml:space="preserve"> </w:t>
+      </w:r>
+      <w:r>
+        <w:t xml:space="preserve">a</w:t>
       </w:r>
       <w:r>
         <w:t xml:space="preserve"> </w:t>
@@ -1017,31 +1077,49 @@
         <w:t xml:space="preserve"> </w:t>
       </w:r>
       <w:r>
-        <w:t xml:space="preserve">model</w:t>
-      </w:r>
-      <w:r>
-        <w:t xml:space="preserve"> </w:t>
-      </w:r>
-      <w:r>
-        <w:t xml:space="preserve">in</w:t>
-      </w:r>
-      <w:r>
-        <w:t xml:space="preserve"> </w:t>
-      </w:r>
-      <w:r>
-        <w:t xml:space="preserve">many</w:t>
-      </w:r>
-      <w:r>
-        <w:t xml:space="preserve"> </w:t>
-      </w:r>
-      <w:r>
-        <w:t xml:space="preserve">simulation</w:t>
-      </w:r>
-      <w:r>
-        <w:t xml:space="preserve"> </w:t>
-      </w:r>
-      <w:r>
-        <w:t xml:space="preserve">scenarios.</w:t>
+        <w:t xml:space="preserve">were</w:t>
+      </w:r>
+      <w:r>
+        <w:t xml:space="preserve"> </w:t>
+      </w:r>
+      <w:r>
+        <w:t xml:space="preserve">stronger,</w:t>
+      </w:r>
+      <w:r>
+        <w:t xml:space="preserve"> </w:t>
+      </w:r>
+      <w:r>
+        <w:t xml:space="preserve">and</w:t>
+      </w:r>
+      <w:r>
+        <w:t xml:space="preserve"> </w:t>
+      </w:r>
+      <w:r>
+        <w:t xml:space="preserve">when</w:t>
+      </w:r>
+      <w:r>
+        <w:t xml:space="preserve"> </w:t>
+      </w:r>
+      <w:r>
+        <w:t xml:space="preserve">sample</w:t>
+      </w:r>
+      <w:r>
+        <w:t xml:space="preserve"> </w:t>
+      </w:r>
+      <w:r>
+        <w:t xml:space="preserve">size</w:t>
+      </w:r>
+      <w:r>
+        <w:t xml:space="preserve"> </w:t>
+      </w:r>
+      <w:r>
+        <w:t xml:space="preserve">was</w:t>
+      </w:r>
+      <w:r>
+        <w:t xml:space="preserve"> </w:t>
+      </w:r>
+      <w:r>
+        <w:t xml:space="preserve">larger.</w:t>
       </w:r>
       <w:r>
         <w:t xml:space="preserve"> </w:t>
@@ -1053,103 +1131,25 @@
         <w:t xml:space="preserve"> </w:t>
       </w:r>
       <w:r>
-        <w:t xml:space="preserve">RCS-model</w:t>
-      </w:r>
-      <w:r>
-        <w:t xml:space="preserve"> </w:t>
-      </w:r>
-      <w:r>
-        <w:t xml:space="preserve">was</w:t>
-      </w:r>
-      <w:r>
-        <w:t xml:space="preserve"> </w:t>
-      </w:r>
-      <w:r>
-        <w:t xml:space="preserve">optimal</w:t>
-      </w:r>
-      <w:r>
-        <w:t xml:space="preserve"> </w:t>
-      </w:r>
-      <w:r>
-        <w:t xml:space="preserve">when</w:t>
-      </w:r>
-      <w:r>
-        <w:t xml:space="preserve"> </w:t>
-      </w:r>
-      <w:r>
-        <w:t xml:space="preserve">quadratic</w:t>
-      </w:r>
-      <w:r>
-        <w:t xml:space="preserve"> </w:t>
-      </w:r>
-      <w:r>
-        <w:t xml:space="preserve">or</w:t>
-      </w:r>
-      <w:r>
-        <w:t xml:space="preserve"> </w:t>
-      </w:r>
-      <w:r>
-        <w:t xml:space="preserve">non-monotonic</w:t>
-      </w:r>
-      <w:r>
-        <w:t xml:space="preserve"> </w:t>
-      </w:r>
-      <w:r>
-        <w:t xml:space="preserve">deviations</w:t>
-      </w:r>
-      <w:r>
-        <w:t xml:space="preserve"> </w:t>
-      </w:r>
-      <w:r>
-        <w:t xml:space="preserve">from</w:t>
-      </w:r>
-      <w:r>
-        <w:t xml:space="preserve"> </w:t>
-      </w:r>
-      <w:r>
-        <w:t xml:space="preserve">a</w:t>
-      </w:r>
-      <w:r>
-        <w:t xml:space="preserve"> </w:t>
-      </w:r>
-      <w:r>
-        <w:t xml:space="preserve">constant</w:t>
-      </w:r>
-      <w:r>
-        <w:t xml:space="preserve"> </w:t>
-      </w:r>
-      <w:r>
-        <w:t xml:space="preserve">treatment</w:t>
-      </w:r>
-      <w:r>
-        <w:t xml:space="preserve"> </w:t>
-      </w:r>
-      <w:r>
-        <w:t xml:space="preserve">effect</w:t>
-      </w:r>
-      <w:r>
-        <w:t xml:space="preserve"> </w:t>
-      </w:r>
-      <w:r>
-        <w:t xml:space="preserve">were</w:t>
-      </w:r>
-      <w:r>
-        <w:t xml:space="preserve"> </w:t>
-      </w:r>
-      <w:r>
-        <w:t xml:space="preserve">stronger,</w:t>
-      </w:r>
-      <w:r>
-        <w:t xml:space="preserve"> </w:t>
-      </w:r>
-      <w:r>
-        <w:t xml:space="preserve">and</w:t>
-      </w:r>
-      <w:r>
-        <w:t xml:space="preserve"> </w:t>
-      </w:r>
-      <w:r>
-        <w:t xml:space="preserve">when</w:t>
+        <w:t xml:space="preserve">adaptive</w:t>
+      </w:r>
+      <w:r>
+        <w:t xml:space="preserve"> </w:t>
+      </w:r>
+      <w:r>
+        <w:t xml:space="preserve">approach</w:t>
+      </w:r>
+      <w:r>
+        <w:t xml:space="preserve"> </w:t>
+      </w:r>
+      <w:r>
+        <w:t xml:space="preserve">required</w:t>
+      </w:r>
+      <w:r>
+        <w:t xml:space="preserve"> </w:t>
+      </w:r>
+      <w:r>
+        <w:t xml:space="preserve">larger</w:t>
       </w:r>
       <w:r>
         <w:t xml:space="preserve"> </w:t>
@@ -1161,67 +1161,7 @@
         <w:t xml:space="preserve"> </w:t>
       </w:r>
       <w:r>
-        <w:t xml:space="preserve">size</w:t>
-      </w:r>
-      <w:r>
-        <w:t xml:space="preserve"> </w:t>
-      </w:r>
-      <w:r>
-        <w:t xml:space="preserve">was</w:t>
-      </w:r>
-      <w:r>
-        <w:t xml:space="preserve"> </w:t>
-      </w:r>
-      <w:r>
-        <w:t xml:space="preserve">larger.</w:t>
-      </w:r>
-      <w:r>
-        <w:t xml:space="preserve"> </w:t>
-      </w:r>
-      <w:r>
-        <w:t xml:space="preserve">Larger</w:t>
-      </w:r>
-      <w:r>
-        <w:t xml:space="preserve"> </w:t>
-      </w:r>
-      <w:r>
-        <w:t xml:space="preserve">sample</w:t>
-      </w:r>
-      <w:r>
-        <w:t xml:space="preserve"> </w:t>
-      </w:r>
-      <w:r>
-        <w:t xml:space="preserve">size</w:t>
-      </w:r>
-      <w:r>
-        <w:t xml:space="preserve"> </w:t>
-      </w:r>
-      <w:r>
-        <w:t xml:space="preserve">also</w:t>
-      </w:r>
-      <w:r>
-        <w:t xml:space="preserve"> </w:t>
-      </w:r>
-      <w:r>
-        <w:t xml:space="preserve">supported</w:t>
-      </w:r>
-      <w:r>
-        <w:t xml:space="preserve"> </w:t>
-      </w:r>
-      <w:r>
-        <w:t xml:space="preserve">the</w:t>
-      </w:r>
-      <w:r>
-        <w:t xml:space="preserve"> </w:t>
-      </w:r>
-      <w:r>
-        <w:t xml:space="preserve">adaptive</w:t>
-      </w:r>
-      <w:r>
-        <w:t xml:space="preserve"> </w:t>
-      </w:r>
-      <w:r>
-        <w:t xml:space="preserve">approach.</w:t>
+        <w:t xml:space="preserve">sizes.</w:t>
       </w:r>
       <w:r>
         <w:t xml:space="preserve"> </w:t>
@@ -1379,66 +1319,6 @@
       <w:r>
         <w:t xml:space="preserve">predictions.</w:t>
       </w:r>
-      <w:r>
-        <w:t xml:space="preserve"> </w:t>
-      </w:r>
-      <w:r>
-        <w:t xml:space="preserve">Non-linear</w:t>
-      </w:r>
-      <w:r>
-        <w:t xml:space="preserve"> </w:t>
-      </w:r>
-      <w:r>
-        <w:t xml:space="preserve">interactions</w:t>
-      </w:r>
-      <w:r>
-        <w:t xml:space="preserve"> </w:t>
-      </w:r>
-      <w:r>
-        <w:t xml:space="preserve">should</w:t>
-      </w:r>
-      <w:r>
-        <w:t xml:space="preserve"> </w:t>
-      </w:r>
-      <w:r>
-        <w:t xml:space="preserve">be</w:t>
-      </w:r>
-      <w:r>
-        <w:t xml:space="preserve"> </w:t>
-      </w:r>
-      <w:r>
-        <w:t xml:space="preserve">considered</w:t>
-      </w:r>
-      <w:r>
-        <w:t xml:space="preserve"> </w:t>
-      </w:r>
-      <w:r>
-        <w:t xml:space="preserve">only</w:t>
-      </w:r>
-      <w:r>
-        <w:t xml:space="preserve"> </w:t>
-      </w:r>
-      <w:r>
-        <w:t xml:space="preserve">in</w:t>
-      </w:r>
-      <w:r>
-        <w:t xml:space="preserve"> </w:t>
-      </w:r>
-      <w:r>
-        <w:t xml:space="preserve">larger</w:t>
-      </w:r>
-      <w:r>
-        <w:t xml:space="preserve"> </w:t>
-      </w:r>
-      <w:r>
-        <w:t xml:space="preserve">sample</w:t>
-      </w:r>
-      <w:r>
-        <w:t xml:space="preserve"> </w:t>
-      </w:r>
-      <w:r>
-        <w:t xml:space="preserve">sizes.</w:t>
-      </w:r>
     </w:p>
     <w:p>
       <w:pPr>
@@ -1586,7 +1466,19 @@
         <w:t xml:space="preserve"> </w:t>
       </w:r>
       <w:r>
-        <w:t xml:space="preserve">benefit, while risk-based methods proved quite robust</w:t>
+        <w:t xml:space="preserve">absolute benefit, while risk-based methods proved quite robust in terms of</w:t>
+      </w:r>
+      <w:r>
+        <w:t xml:space="preserve"> </w:t>
+      </w:r>
+      <w:r>
+        <w:t xml:space="preserve">benefit calibration, although provided weaker discrimination of benefit in the</w:t>
+      </w:r>
+      <w:r>
+        <w:t xml:space="preserve"> </w:t>
+      </w:r>
+      <w:r>
+        <w:t xml:space="preserve">presence of true effect modifiers</w:t>
       </w:r>
       <w:r>
         <w:t xml:space="preserve"> </w:t>
@@ -1595,25 +1487,19 @@
         <w:t xml:space="preserve">[5]</w:t>
       </w:r>
       <w:r>
-        <w:t xml:space="preserve">. Most</w:t>
-      </w:r>
-      <w:r>
-        <w:t xml:space="preserve"> </w:t>
-      </w:r>
-      <w:r>
-        <w:t xml:space="preserve">often, risk-modeling approaches are carried out in two steps: first a risk</w:t>
-      </w:r>
-      <w:r>
-        <w:t xml:space="preserve"> </w:t>
-      </w:r>
-      <w:r>
-        <w:t xml:space="preserve">prediction model is developed externally or internally on the entire RCT</w:t>
-      </w:r>
-      <w:r>
-        <w:t xml:space="preserve"> </w:t>
-      </w:r>
-      <w:r>
-        <w:t xml:space="preserve">population,</w:t>
+        <w:t xml:space="preserve">. Most often, risk-modeling</w:t>
+      </w:r>
+      <w:r>
+        <w:t xml:space="preserve"> </w:t>
+      </w:r>
+      <w:r>
+        <w:t xml:space="preserve">approaches are carried out in two steps: first a risk prediction model is</w:t>
+      </w:r>
+      <w:r>
+        <w:t xml:space="preserve"> </w:t>
+      </w:r>
+      <w:r>
+        <w:t xml:space="preserve">developed externally or internally on the entire RCT population,</w:t>
       </w:r>
       <w:r>
         <w:t xml:space="preserve"> </w:t>
@@ -1631,13 +1517,19 @@
         <w:t xml:space="preserve"> </w:t>
       </w:r>
       <w:r>
-        <w:t xml:space="preserve">to treatment; then the RCT population is stratified using</w:t>
-      </w:r>
-      <w:r>
-        <w:t xml:space="preserve"> </w:t>
-      </w:r>
-      <w:r>
-        <w:t xml:space="preserve">this prediction model to evaluate risk-based treatment effect variation</w:t>
+        <w:t xml:space="preserve">to</w:t>
+      </w:r>
+      <w:r>
+        <w:t xml:space="preserve"> </w:t>
+      </w:r>
+      <w:r>
+        <w:t xml:space="preserve">treatment; then the RCT population is stratified using this prediction model to</w:t>
+      </w:r>
+      <w:r>
+        <w:t xml:space="preserve"> </w:t>
+      </w:r>
+      <w:r>
+        <w:t xml:space="preserve">evaluate risk-based treatment effect variation</w:t>
       </w:r>
       <w:r>
         <w:t xml:space="preserve"> </w:t>
@@ -1646,19 +1538,19 @@
         <w:t xml:space="preserve">[6]</w:t>
       </w:r>
       <w:r>
-        <w:t xml:space="preserve">. This two-step approach identified substantial absolute treatment</w:t>
-      </w:r>
-      <w:r>
-        <w:t xml:space="preserve"> </w:t>
-      </w:r>
-      <w:r>
-        <w:t xml:space="preserve">effect differences between low-risk and high-risk patients in a re-analysis of</w:t>
-      </w:r>
-      <w:r>
-        <w:t xml:space="preserve"> </w:t>
-      </w:r>
-      <w:r>
-        <w:t xml:space="preserve">32 large trials</w:t>
+        <w:t xml:space="preserve">. This two-step</w:t>
+      </w:r>
+      <w:r>
+        <w:t xml:space="preserve"> </w:t>
+      </w:r>
+      <w:r>
+        <w:t xml:space="preserve">approach identified substantial absolute treatment effect differences between</w:t>
+      </w:r>
+      <w:r>
+        <w:t xml:space="preserve"> </w:t>
+      </w:r>
+      <w:r>
+        <w:t xml:space="preserve">low-risk and high-risk patients in a re-analysis of 32 large trials</w:t>
       </w:r>
       <w:r>
         <w:t xml:space="preserve"> </w:t>
@@ -1667,37 +1559,37 @@
         <w:t xml:space="preserve">[7]</w:t>
       </w:r>
       <w:r>
-        <w:t xml:space="preserve">. However, even though estimates at the risk subgroup</w:t>
-      </w:r>
-      <w:r>
-        <w:t xml:space="preserve"> </w:t>
-      </w:r>
-      <w:r>
-        <w:t xml:space="preserve">level may be accurate, these estimates may need further refinement for</w:t>
-      </w:r>
-      <w:r>
-        <w:t xml:space="preserve"> </w:t>
-      </w:r>
-      <w:r>
-        <w:t xml:space="preserve">individual patients, especially for patients with predicted risk at the</w:t>
-      </w:r>
-      <w:r>
-        <w:t xml:space="preserve"> </w:t>
-      </w:r>
-      <w:r>
-        <w:t xml:space="preserve">boundaries of the risk intervals. Hence, the risk-stratified approach is useful</w:t>
-      </w:r>
-      <w:r>
-        <w:t xml:space="preserve"> </w:t>
-      </w:r>
-      <w:r>
-        <w:t xml:space="preserve">for exploring and presenting HTE, but is not sufficient for supporting treatment</w:t>
-      </w:r>
-      <w:r>
-        <w:t xml:space="preserve"> </w:t>
-      </w:r>
-      <w:r>
-        <w:t xml:space="preserve">decisions for individual patients.</w:t>
+        <w:t xml:space="preserve">. However, even though estimates at the risk subgroup level may be</w:t>
+      </w:r>
+      <w:r>
+        <w:t xml:space="preserve"> </w:t>
+      </w:r>
+      <w:r>
+        <w:t xml:space="preserve">accurate, these estimates may need further refinement for individual patients,</w:t>
+      </w:r>
+      <w:r>
+        <w:t xml:space="preserve"> </w:t>
+      </w:r>
+      <w:r>
+        <w:t xml:space="preserve">especially for patients with predicted risk at the boundaries of the risk</w:t>
+      </w:r>
+      <w:r>
+        <w:t xml:space="preserve"> </w:t>
+      </w:r>
+      <w:r>
+        <w:t xml:space="preserve">intervals. Hence, the risk-stratified approach is useful for exploring and</w:t>
+      </w:r>
+      <w:r>
+        <w:t xml:space="preserve"> </w:t>
+      </w:r>
+      <w:r>
+        <w:t xml:space="preserve">presenting HTE, but is not sufficient for supporting treatment decisions for</w:t>
+      </w:r>
+      <w:r>
+        <w:t xml:space="preserve"> </w:t>
+      </w:r>
+      <w:r>
+        <w:t xml:space="preserve">individual patients.</w:t>
       </w:r>
     </w:p>
     <w:p>
@@ -1726,7 +1618,7 @@
         <w:t xml:space="preserve">[3,4]</w:t>
       </w:r>
       <w:r>
-        <w:t xml:space="preserve">. We aimed to summarize and compare</w:t>
+        <w:t xml:space="preserve">. In the current simulation study, we aim to summarize and compare</w:t>
       </w:r>
       <w:r>
         <w:t xml:space="preserve"> </w:t>
@@ -1738,25 +1630,19 @@
         <w:t xml:space="preserve"> </w:t>
       </w:r>
       <w:r>
-        <w:t xml:space="preserve">simulated RCT settings to compare the performance of these models under</w:t>
-      </w:r>
-      <w:r>
-        <w:t xml:space="preserve"> </w:t>
-      </w:r>
-      <w:r>
-        <w:t xml:space="preserve">different assumptions of the relation between baseline risk and treatment. We</w:t>
-      </w:r>
-      <w:r>
-        <w:t xml:space="preserve"> </w:t>
-      </w:r>
-      <w:r>
-        <w:t xml:space="preserve">illustrated the different models by a case study of predicting individualized</w:t>
-      </w:r>
-      <w:r>
-        <w:t xml:space="preserve"> </w:t>
-      </w:r>
-      <w:r>
-        <w:t xml:space="preserve">effects of treatments for acute myocardial infarction (MI) in a large randomized</w:t>
+        <w:t xml:space="preserve">simulate different relations between baseline risk and treatment effects and also consider potential harms of treatment. We</w:t>
+      </w:r>
+      <w:r>
+        <w:t xml:space="preserve"> </w:t>
+      </w:r>
+      <w:r>
+        <w:t xml:space="preserve">illustrate the different models by a case study of predicting individualized</w:t>
+      </w:r>
+      <w:r>
+        <w:t xml:space="preserve"> </w:t>
+      </w:r>
+      <w:r>
+        <w:t xml:space="preserve">effects of treatment for acute myocardial infarction (MI) in a large randomized</w:t>
       </w:r>
       <w:r>
         <w:t xml:space="preserve"> </w:t>
@@ -2636,25 +2522,25 @@
         <w:t xml:space="preserve"> </w:t>
       </w:r>
       <w:r>
-        <w:t xml:space="preserve">assignment. Risk predictions for individual patients were derived by setting</w:t>
-      </w:r>
-      <w:r>
-        <w:t xml:space="preserve"> </w:t>
-      </w:r>
-      <w:r>
-        <w:t xml:space="preserve">treatment assignment to 0. Another common approach is to derive the prediction</w:t>
-      </w:r>
-      <w:r>
-        <w:t xml:space="preserve"> </w:t>
-      </w:r>
-      <w:r>
-        <w:t xml:space="preserve">model solely on the control patients, however this approach has been shown to</w:t>
-      </w:r>
-      <w:r>
-        <w:t xml:space="preserve"> </w:t>
-      </w:r>
-      <w:r>
-        <w:t xml:space="preserve">lead to biased benefit predictions</w:t>
+        <w:t xml:space="preserve">assignment. Baseline risk predictions for individual patients were derived by</w:t>
+      </w:r>
+      <w:r>
+        <w:t xml:space="preserve"> </w:t>
+      </w:r>
+      <w:r>
+        <w:t xml:space="preserve">setting treatment assignment to 0. Another common approach is to derive the</w:t>
+      </w:r>
+      <w:r>
+        <w:t xml:space="preserve"> </w:t>
+      </w:r>
+      <w:r>
+        <w:t xml:space="preserve">prediction model solely on the control patients, however this approach has been</w:t>
+      </w:r>
+      <w:r>
+        <w:t xml:space="preserve"> </w:t>
+      </w:r>
+      <w:r>
+        <w:t xml:space="preserve">shown to lead to biased benefit predictions</w:t>
       </w:r>
       <w:r>
         <w:t xml:space="preserve"> </w:t>
@@ -3522,135 +3408,139 @@
       <w:r>
         <w:t xml:space="preserve">replication of our simulation settings within this super-population.</w:t>
       </w:r>
-      <w:r>
-        <w:t xml:space="preserve"> </w:t>
-      </w:r>
-      <w:r>
-        <w:t xml:space="preserve">## Empirical illustration</w:t>
-      </w:r>
     </w:p>
     <w:p>
       <w:pPr>
-        <w:pStyle w:val="BodyText"/>
-      </w:pPr>
-      <w:r>
-        <w:t xml:space="preserve">We demonstrated the different methods for individualizing treatment benefits</w:t>
-      </w:r>
-      <w:r>
-        <w:t xml:space="preserve"> </w:t>
-      </w:r>
-      <w:r>
-        <w:t xml:space="preserve">using data from 30,510 patients with acute myocardial infarction (MI)</w:t>
-      </w:r>
-      <w:r>
-        <w:t xml:space="preserve"> </w:t>
-      </w:r>
-      <w:r>
-        <w:t xml:space="preserve">included in the GUSTO-I trial.</w:t>
-      </w:r>
-      <w:r>
-        <w:t xml:space="preserve"> </w:t>
-      </w:r>
-      <w:r>
-        <w:t xml:space="preserve">10,348</w:t>
-      </w:r>
-      <w:r>
-        <w:t xml:space="preserve"> </w:t>
-      </w:r>
-      <w:r>
-        <w:t xml:space="preserve">patients were randomized to tissue plasminogen activator (tPA) treatment and</w:t>
-      </w:r>
-      <w:r>
-        <w:t xml:space="preserve"> </w:t>
-      </w:r>
-      <w:r>
-        <w:t xml:space="preserve">20,162</w:t>
-      </w:r>
-      <w:r>
-        <w:t xml:space="preserve"> </w:t>
-      </w:r>
-      <w:r>
-        <w:t xml:space="preserve">were randomized to streptokinase. The outcome of interest was 30-day mortality</w:t>
-      </w:r>
-      <w:r>
-        <w:t xml:space="preserve"> </w:t>
-      </w:r>
-      <w:r>
-        <w:t xml:space="preserve">(total of 2,128 events), recorded for all patients.</w:t>
-      </w:r>
-    </w:p>
-    <w:p>
-      <w:pPr>
-        <w:pStyle w:val="BodyText"/>
-      </w:pPr>
-      <w:r>
-        <w:t xml:space="preserve">In line with previous analyses</w:t>
-      </w:r>
-      <w:r>
-        <w:t xml:space="preserve"> </w:t>
-      </w:r>
-      <w:r>
-        <w:t xml:space="preserve">[13,14]</w:t>
-      </w:r>
-      <w:r>
-        <w:t xml:space="preserve">, we fitted a</w:t>
-      </w:r>
-      <w:r>
-        <w:t xml:space="preserve"> </w:t>
-      </w:r>
-      <w:r>
-        <w:t xml:space="preserve">logistic regression model with 6 baseline covariates, i.e. age, Killip class,</w:t>
-      </w:r>
-      <w:r>
-        <w:t xml:space="preserve"> </w:t>
-      </w:r>
-      <w:r>
-        <w:t xml:space="preserve">systolic blood pressure, heart rate, an indicator of previous MI, and the</w:t>
-      </w:r>
-      <w:r>
-        <w:t xml:space="preserve"> </w:t>
-      </w:r>
-      <w:r>
-        <w:t xml:space="preserve">location of MI, to predict 30-day mortality risk. A constant effect of treatment</w:t>
-      </w:r>
-      <w:r>
-        <w:t xml:space="preserve"> </w:t>
-      </w:r>
-      <w:r>
-        <w:t xml:space="preserve">was included in the model. When deriving risk predictions for individuals we set</w:t>
-      </w:r>
-      <w:r>
-        <w:t xml:space="preserve"> </w:t>
-      </w:r>
-      <w:r>
-        <w:t xml:space="preserve">the treatment indicator to 0. More information on model development can be found</w:t>
-      </w:r>
-      <w:r>
-        <w:t xml:space="preserve"> </w:t>
-      </w:r>
-      <w:r>
-        <w:t xml:space="preserve">in the supplement (Supplement, Section 8).</w:t>
-      </w:r>
-    </w:p>
-    <w:p>
-      <w:pPr>
-        <w:pStyle w:val="Heading1"/>
-      </w:pPr>
-      <w:bookmarkStart w:id="25" w:name="results"/>
-      <w:r>
-        <w:t xml:space="preserve">3	Results</w:t>
+        <w:pStyle w:val="Heading2"/>
+      </w:pPr>
+      <w:bookmarkStart w:id="25" w:name="empirical-illustration"/>
+      <w:r>
+        <w:t xml:space="preserve">2.4	Empirical illustration</w:t>
       </w:r>
       <w:bookmarkEnd w:id="25"/>
     </w:p>
     <w:p>
       <w:pPr>
+        <w:pStyle w:val="FirstParagraph"/>
+      </w:pPr>
+      <w:r>
+        <w:t xml:space="preserve">We demonstrated the different methods for individualizing treatment benefits</w:t>
+      </w:r>
+      <w:r>
+        <w:t xml:space="preserve"> </w:t>
+      </w:r>
+      <w:r>
+        <w:t xml:space="preserve">using data from 30,510 patients with acute myocardial infarction (MI)</w:t>
+      </w:r>
+      <w:r>
+        <w:t xml:space="preserve"> </w:t>
+      </w:r>
+      <w:r>
+        <w:t xml:space="preserve">included in the GUSTO-I trial.</w:t>
+      </w:r>
+      <w:r>
+        <w:t xml:space="preserve"> </w:t>
+      </w:r>
+      <w:r>
+        <w:t xml:space="preserve">10,348</w:t>
+      </w:r>
+      <w:r>
+        <w:t xml:space="preserve"> </w:t>
+      </w:r>
+      <w:r>
+        <w:t xml:space="preserve">patients were randomized to tissue plasminogen activator (tPA) treatment and</w:t>
+      </w:r>
+      <w:r>
+        <w:t xml:space="preserve"> </w:t>
+      </w:r>
+      <w:r>
+        <w:t xml:space="preserve">20,162</w:t>
+      </w:r>
+      <w:r>
+        <w:t xml:space="preserve"> </w:t>
+      </w:r>
+      <w:r>
+        <w:t xml:space="preserve">were randomized to streptokinase. The outcome of interest was 30-day mortality</w:t>
+      </w:r>
+      <w:r>
+        <w:t xml:space="preserve"> </w:t>
+      </w:r>
+      <w:r>
+        <w:t xml:space="preserve">(total of 2,128 events), recorded for all patients.</w:t>
+      </w:r>
+    </w:p>
+    <w:p>
+      <w:pPr>
+        <w:pStyle w:val="BodyText"/>
+      </w:pPr>
+      <w:r>
+        <w:t xml:space="preserve">In line with previous analyses</w:t>
+      </w:r>
+      <w:r>
+        <w:t xml:space="preserve"> </w:t>
+      </w:r>
+      <w:r>
+        <w:t xml:space="preserve">[13,14]</w:t>
+      </w:r>
+      <w:r>
+        <w:t xml:space="preserve">, we fitted a</w:t>
+      </w:r>
+      <w:r>
+        <w:t xml:space="preserve"> </w:t>
+      </w:r>
+      <w:r>
+        <w:t xml:space="preserve">logistic regression model with 6 baseline covariates, i.e. age, Killip class,</w:t>
+      </w:r>
+      <w:r>
+        <w:t xml:space="preserve"> </w:t>
+      </w:r>
+      <w:r>
+        <w:t xml:space="preserve">systolic blood pressure, heart rate, an indicator of previous MI, and the</w:t>
+      </w:r>
+      <w:r>
+        <w:t xml:space="preserve"> </w:t>
+      </w:r>
+      <w:r>
+        <w:t xml:space="preserve">location of MI, to predict 30-day mortality risk. A constant effect of treatment</w:t>
+      </w:r>
+      <w:r>
+        <w:t xml:space="preserve"> </w:t>
+      </w:r>
+      <w:r>
+        <w:t xml:space="preserve">was included in the model. When deriving risk predictions for individuals we set</w:t>
+      </w:r>
+      <w:r>
+        <w:t xml:space="preserve"> </w:t>
+      </w:r>
+      <w:r>
+        <w:t xml:space="preserve">the treatment indicator to 0. More information on model development can be found</w:t>
+      </w:r>
+      <w:r>
+        <w:t xml:space="preserve"> </w:t>
+      </w:r>
+      <w:r>
+        <w:t xml:space="preserve">in the supplement (Supplement, Section 8).</w:t>
+      </w:r>
+    </w:p>
+    <w:p>
+      <w:pPr>
+        <w:pStyle w:val="Heading1"/>
+      </w:pPr>
+      <w:bookmarkStart w:id="26" w:name="results"/>
+      <w:r>
+        <w:t xml:space="preserve">3	Results</w:t>
+      </w:r>
+      <w:bookmarkEnd w:id="26"/>
+    </w:p>
+    <w:p>
+      <w:pPr>
         <w:pStyle w:val="Heading2"/>
       </w:pPr>
-      <w:bookmarkStart w:id="26" w:name="simulations"/>
+      <w:bookmarkStart w:id="27" w:name="simulations"/>
       <w:r>
         <w:t xml:space="preserve">3.1	Simulations</w:t>
       </w:r>
-      <w:bookmarkEnd w:id="26"/>
+      <w:bookmarkEnd w:id="27"/>
     </w:p>
     <w:p>
       <w:pPr>
@@ -3795,159 +3685,6 @@
                 <pic:pic>
                   <pic:nvPicPr>
                     <pic:cNvPr descr="manuscript_files/figure-docx/rmsebase-1.png" id="0" name="Picture"/>
-                    <pic:cNvPicPr>
-                      <a:picLocks noChangeArrowheads="1" noChangeAspect="1"/>
-                    </pic:cNvPicPr>
-                  </pic:nvPicPr>
-                  <pic:blipFill>
-                    <a:blip r:embed="rId27"/>
-                    <a:stretch>
-                      <a:fillRect/>
-                    </a:stretch>
-                  </pic:blipFill>
-                  <pic:spPr bwMode="auto">
-                    <a:xfrm>
-                      <a:off x="0" y="0"/>
-                      <a:ext cx="4620126" cy="3696101"/>
-                    </a:xfrm>
-                    <a:prstGeom prst="rect">
-                      <a:avLst/>
-                    </a:prstGeom>
-                    <a:noFill/>
-                    <a:ln w="9525">
-                      <a:noFill/>
-                      <a:headEnd/>
-                      <a:tailEnd/>
-                    </a:ln>
-                  </pic:spPr>
-                </pic:pic>
-              </a:graphicData>
-            </a:graphic>
-          </wp:inline>
-        </w:drawing>
-      </w:r>
-    </w:p>
-    <w:p>
-      <w:pPr>
-        <w:pStyle w:val="ImageCaption"/>
-      </w:pPr>
-      <w:r>
-        <w:t xml:space="preserve">Figure 3.1: RMSE of the considered methods across 500 replications calculated from a simulated super-population of size 500,000. The scenario with true constant relative treatment effect (panel A) had a true prediction AUC of 0.75 and sample size of 4250. The RMSE is also presented for strong linear (panel B), strong quadratic (panel C), and non-monotonic (panel D) from constant relative treatment effects. Panels on the right side present the true relations between baseline risk (x-axis) and absolute treatment benefit (y-axis). The 2.5, 25, 50, 75, and 97.5 percentiles of the risk distribution are expressed by the boxplot on the top. The 2.5, 25, 50, 75, and 97.5 percentiles of the true benefit distributions are expressed by the boxplots on the side of the right-handside panel.</w:t>
-      </w:r>
-    </w:p>
-    <w:p>
-      <w:pPr>
-        <w:pStyle w:val="BodyText"/>
-      </w:pPr>
-      <w:r>
-        <w:t xml:space="preserve">Increasing the sample size to 17,000 favored RCS-3 the most, It achieved</w:t>
-      </w:r>
-      <w:r>
-        <w:t xml:space="preserve"> </w:t>
-      </w:r>
-      <w:r>
-        <w:t xml:space="preserve">lowest or close to lowest RMSE across all scenarios (Figure</w:t>
-      </w:r>
-      <w:r>
-        <w:t xml:space="preserve"> </w:t>
-      </w:r>
-      <w:r>
-        <w:t xml:space="preserve">). Especially in cases of strong quadratic and</w:t>
-      </w:r>
-      <w:r>
-        <w:t xml:space="preserve"> </w:t>
-      </w:r>
-      <w:r>
-        <w:t xml:space="preserve">non-monotonic deviations RCS-3 had lower RMSE (median</w:t>
-      </w:r>
-      <w:r>
-        <w:t xml:space="preserve"> </w:t>
-      </w:r>
-      <w:r>
-        <w:t xml:space="preserve">0.011</w:t>
-      </w:r>
-      <w:r>
-        <w:t xml:space="preserve"> </w:t>
-      </w:r>
-      <w:r>
-        <w:t xml:space="preserve">for strong quadratic deviations and</w:t>
-      </w:r>
-      <w:r>
-        <w:t xml:space="preserve"> </w:t>
-      </w:r>
-      <w:r>
-        <w:t xml:space="preserve">0.010</w:t>
-      </w:r>
-      <w:r>
-        <w:t xml:space="preserve"> </w:t>
-      </w:r>
-      <w:r>
-        <w:t xml:space="preserve">for non-monotonic deviations with no treatment-related harms) compared</w:t>
-      </w:r>
-      <w:r>
-        <w:t xml:space="preserve"> </w:t>
-      </w:r>
-      <w:r>
-        <w:t xml:space="preserve">to the linear interaction approach (median</w:t>
-      </w:r>
-      <w:r>
-        <w:t xml:space="preserve"> </w:t>
-      </w:r>
-      <w:r>
-        <w:t xml:space="preserve">0.013 and</w:t>
-      </w:r>
-      <w:r>
-        <w:t xml:space="preserve"> </w:t>
-      </w:r>
-      <w:r>
-        <w:t xml:space="preserve">0.014,</w:t>
-      </w:r>
-      <w:r>
-        <w:t xml:space="preserve"> </w:t>
-      </w:r>
-      <w:r>
-        <w:t xml:space="preserve">respectively), regardless of the strength of treatment-related</w:t>
-      </w:r>
-      <w:r>
-        <w:t xml:space="preserve"> </w:t>
-      </w:r>
-      <w:r>
-        <w:t xml:space="preserve">harms. Due to the large sample size, the RMSE of the adaptive approach</w:t>
-      </w:r>
-      <w:r>
-        <w:t xml:space="preserve"> </w:t>
-      </w:r>
-      <w:r>
-        <w:t xml:space="preserve">was even more similar to the best-performing method, and the constant</w:t>
-      </w:r>
-      <w:r>
-        <w:t xml:space="preserve"> </w:t>
-      </w:r>
-      <w:r>
-        <w:t xml:space="preserve">relative treatment effect model was less often wrongly selected</w:t>
-      </w:r>
-      <w:r>
-        <w:t xml:space="preserve"> </w:t>
-      </w:r>
-      <w:r>
-        <w:t xml:space="preserve">(Supplement, Figure S4).</w:t>
-      </w:r>
-    </w:p>
-    <w:p>
-      <w:pPr>
-        <w:pStyle w:val="CaptionedFigure"/>
-      </w:pPr>
-      <w:r>
-        <w:drawing>
-          <wp:inline>
-            <wp:extent cx="4620126" cy="3696101"/>
-            <wp:effectExtent b="0" l="0" r="0" t="0"/>
-            <wp:docPr descr="Figure 3.2: RMSE of the considered methods across 500 replications calculated in simulated samples of size 17,000 rather than 4,250 in Figure . RMSE was calculated on a super-population of size 500,000" title="" id="1" name="Picture"/>
-            <a:graphic>
-              <a:graphicData uri="http://schemas.openxmlformats.org/drawingml/2006/picture">
-                <pic:pic>
-                  <pic:nvPicPr>
-                    <pic:cNvPr descr="manuscript_files/figure-docx/rmsesamplesize-1.png" id="0" name="Picture"/>
                     <pic:cNvPicPr>
                       <a:picLocks noChangeArrowheads="1" noChangeAspect="1"/>
                     </pic:cNvPicPr>
@@ -3985,13 +3722,7 @@
         <w:pStyle w:val="ImageCaption"/>
       </w:pPr>
       <w:r>
-        <w:t xml:space="preserve">Figure 3.2: RMSE of the considered methods across 500 replications calculated in simulated samples of size 17,000 rather than 4,250 in Figure</w:t>
-      </w:r>
-      <w:r>
-        <w:t xml:space="preserve"> </w:t>
-      </w:r>
-      <w:r>
-        <w:t xml:space="preserve">. RMSE was calculated on a super-population of size 500,000</w:t>
+        <w:t xml:space="preserve">Figure 3.1: RMSE of the considered methods across 500 replications calculated from a simulated super-population of size 500,000. The scenario with true constant relative treatment effect (panel A) had a true prediction AUC of 0.75 and sample size of 4250. The RMSE is also presented for strong linear (panel B), strong quadratic (panel C), and non-monotonic (panel D) from constant relative treatment effects. Panels on the right side present the true relations between baseline risk (x-axis) and absolute treatment benefit (y-axis). The 2.5, 25, 50, 75, and 97.5 percentiles of the risk distribution are expressed by the boxplot on the top. The 2.5, 25, 50, 75, and 97.5 percentiles of the true benefit distributions are expressed by the boxplots on the side of the right-handside panel.</w:t>
       </w:r>
     </w:p>
     <w:p>
@@ -3999,85 +3730,97 @@
         <w:pStyle w:val="BodyText"/>
       </w:pPr>
       <w:r>
-        <w:t xml:space="preserve">When we increased the AUC of the true prediction model to 0.85 (OR = 0.8 and N =</w:t>
-      </w:r>
-      <w:r>
-        <w:t xml:space="preserve"> </w:t>
-      </w:r>
-      <w:r>
-        <w:t xml:space="preserve">4,250). RCS-3 had the lowest RMSE in the case of strong quadratic or</w:t>
-      </w:r>
-      <w:r>
-        <w:t xml:space="preserve"> </w:t>
-      </w:r>
-      <w:r>
-        <w:t xml:space="preserve">non-monotonic deviations and very comparable performance to the – optimal –</w:t>
-      </w:r>
-      <w:r>
-        <w:t xml:space="preserve"> </w:t>
-      </w:r>
-      <w:r>
-        <w:t xml:space="preserve">linear interaction model in the case of strong linear deviations (median RMSE</w:t>
-      </w:r>
-      <w:r>
-        <w:t xml:space="preserve"> </w:t>
-      </w:r>
-      <w:r>
-        <w:t xml:space="preserve">0.016 for RCS-3 compared to</w:t>
-      </w:r>
-      <w:r>
-        <w:t xml:space="preserve"> </w:t>
-      </w:r>
-      <w:r>
-        <w:t xml:space="preserve">0.014</w:t>
-      </w:r>
-      <w:r>
-        <w:t xml:space="preserve"> </w:t>
-      </w:r>
-      <w:r>
-        <w:t xml:space="preserve">for the linear interaction model). As observed in the base case scenario the</w:t>
-      </w:r>
-      <w:r>
-        <w:t xml:space="preserve"> </w:t>
-      </w:r>
-      <w:r>
-        <w:t xml:space="preserve">adaptive approach wrongly selected the constant treatment effect model</w:t>
-      </w:r>
-      <w:r>
-        <w:t xml:space="preserve"> </w:t>
-      </w:r>
-      <w:r>
-        <w:t xml:space="preserve">(23%</w:t>
-      </w:r>
-      <w:r>
-        <w:t xml:space="preserve"> </w:t>
-      </w:r>
-      <w:r>
-        <w:t xml:space="preserve">and</w:t>
-      </w:r>
-      <w:r>
-        <w:t xml:space="preserve"> </w:t>
-      </w:r>
-      <w:r>
-        <w:t xml:space="preserve">25%</w:t>
-      </w:r>
-      <w:r>
-        <w:t xml:space="preserve"> </w:t>
-      </w:r>
-      <w:r>
-        <w:t xml:space="preserve">of the replications in the strong linear and non-monotonic deviation scenarios</w:t>
-      </w:r>
-      <w:r>
-        <w:t xml:space="preserve"> </w:t>
-      </w:r>
-      <w:r>
-        <w:t xml:space="preserve">without treatment-related harms, respectively), leading to more variability of</w:t>
-      </w:r>
-      <w:r>
-        <w:t xml:space="preserve"> </w:t>
-      </w:r>
-      <w:r>
-        <w:t xml:space="preserve">the RMSE (Supplement, Figure S5).</w:t>
+        <w:t xml:space="preserve">Increasing the sample size to 17,000 favored RCS-3 the most, It achieved</w:t>
+      </w:r>
+      <w:r>
+        <w:t xml:space="preserve"> </w:t>
+      </w:r>
+      <w:r>
+        <w:t xml:space="preserve">lowest or close to lowest RMSE across all scenarios (Figure</w:t>
+      </w:r>
+      <w:r>
+        <w:t xml:space="preserve"> </w:t>
+      </w:r>
+      <w:r>
+        <w:t xml:space="preserve">). Especially in cases of strong quadratic and</w:t>
+      </w:r>
+      <w:r>
+        <w:t xml:space="preserve"> </w:t>
+      </w:r>
+      <w:r>
+        <w:t xml:space="preserve">non-monotonic deviations RCS-3 had lower RMSE (median</w:t>
+      </w:r>
+      <w:r>
+        <w:t xml:space="preserve"> </w:t>
+      </w:r>
+      <w:r>
+        <w:t xml:space="preserve">0.011</w:t>
+      </w:r>
+      <w:r>
+        <w:t xml:space="preserve"> </w:t>
+      </w:r>
+      <w:r>
+        <w:t xml:space="preserve">for strong quadratic deviations and</w:t>
+      </w:r>
+      <w:r>
+        <w:t xml:space="preserve"> </w:t>
+      </w:r>
+      <w:r>
+        <w:t xml:space="preserve">0.010</w:t>
+      </w:r>
+      <w:r>
+        <w:t xml:space="preserve"> </w:t>
+      </w:r>
+      <w:r>
+        <w:t xml:space="preserve">for non-monotonic deviations with no treatment-related harms) compared</w:t>
+      </w:r>
+      <w:r>
+        <w:t xml:space="preserve"> </w:t>
+      </w:r>
+      <w:r>
+        <w:t xml:space="preserve">to the linear interaction approach (median</w:t>
+      </w:r>
+      <w:r>
+        <w:t xml:space="preserve"> </w:t>
+      </w:r>
+      <w:r>
+        <w:t xml:space="preserve">0.013 and</w:t>
+      </w:r>
+      <w:r>
+        <w:t xml:space="preserve"> </w:t>
+      </w:r>
+      <w:r>
+        <w:t xml:space="preserve">0.014,</w:t>
+      </w:r>
+      <w:r>
+        <w:t xml:space="preserve"> </w:t>
+      </w:r>
+      <w:r>
+        <w:t xml:space="preserve">respectively), regardless of the strength of treatment-related</w:t>
+      </w:r>
+      <w:r>
+        <w:t xml:space="preserve"> </w:t>
+      </w:r>
+      <w:r>
+        <w:t xml:space="preserve">harms. Due to the large sample size, the RMSE of the adaptive approach</w:t>
+      </w:r>
+      <w:r>
+        <w:t xml:space="preserve"> </w:t>
+      </w:r>
+      <w:r>
+        <w:t xml:space="preserve">was even more similar to the best-performing method, and the constant</w:t>
+      </w:r>
+      <w:r>
+        <w:t xml:space="preserve"> </w:t>
+      </w:r>
+      <w:r>
+        <w:t xml:space="preserve">relative treatment effect model was less often wrongly selected</w:t>
+      </w:r>
+      <w:r>
+        <w:t xml:space="preserve"> </w:t>
+      </w:r>
+      <w:r>
+        <w:t xml:space="preserve">(Supplement, Figure S4).</w:t>
       </w:r>
     </w:p>
     <w:p>
@@ -4089,12 +3832,12 @@
           <wp:inline>
             <wp:extent cx="4620126" cy="3696101"/>
             <wp:effectExtent b="0" l="0" r="0" t="0"/>
-            <wp:docPr descr="Figure 3.3: RMSE of the considered methods across 500 replications calculated in simulated samples 4,250. True prediction AUC of 0.85. RMSE was calculated on a super-population of size 500,000" title="" id="1" name="Picture"/>
+            <wp:docPr descr="Figure 3.2: RMSE of the considered methods across 500 replications calculated in simulated samples of size 17,000 rather than 4,250 in Figure . RMSE was calculated on a super-population of size 500,000" title="" id="1" name="Picture"/>
             <a:graphic>
               <a:graphicData uri="http://schemas.openxmlformats.org/drawingml/2006/picture">
                 <pic:pic>
                   <pic:nvPicPr>
-                    <pic:cNvPr descr="manuscript_files/figure-docx/rmseauc-1.png" id="0" name="Picture"/>
+                    <pic:cNvPr descr="manuscript_files/figure-docx/rmsesamplesize-1.png" id="0" name="Picture"/>
                     <pic:cNvPicPr>
                       <a:picLocks noChangeArrowheads="1" noChangeAspect="1"/>
                     </pic:cNvPicPr>
@@ -4132,7 +3875,13 @@
         <w:pStyle w:val="ImageCaption"/>
       </w:pPr>
       <w:r>
-        <w:t xml:space="preserve">Figure 3.3: RMSE of the considered methods across 500 replications calculated in simulated samples 4,250. True prediction AUC of 0.85. RMSE was calculated on a super-population of size 500,000</w:t>
+        <w:t xml:space="preserve">Figure 3.2: RMSE of the considered methods across 500 replications calculated in simulated samples of size 17,000 rather than 4,250 in Figure</w:t>
+      </w:r>
+      <w:r>
+        <w:t xml:space="preserve"> </w:t>
+      </w:r>
+      <w:r>
+        <w:t xml:space="preserve">. RMSE was calculated on a super-population of size 500,000</w:t>
       </w:r>
     </w:p>
     <w:p>
@@ -4140,151 +3889,85 @@
         <w:pStyle w:val="BodyText"/>
       </w:pPr>
       <w:r>
-        <w:t xml:space="preserve">When assuming a true constant relative treatment effect, discrimination for</w:t>
-      </w:r>
-      <w:r>
-        <w:t xml:space="preserve"> </w:t>
-      </w:r>
-      <w:r>
-        <w:t xml:space="preserve">benefit was only slightly lower for the linear interaction model, but</w:t>
-      </w:r>
-      <w:r>
-        <w:t xml:space="preserve"> </w:t>
-      </w:r>
-      <w:r>
-        <w:t xml:space="preserve">substantially lower for the non-linear RCS approaches (Figure</w:t>
-      </w:r>
-      <w:r>
-        <w:t xml:space="preserve"> </w:t>
-      </w:r>
-      <w:r>
-        <w:t xml:space="preserve">; panel A). With strong linear or quadratic deviations</w:t>
-      </w:r>
-      <w:r>
-        <w:t xml:space="preserve"> </w:t>
-      </w:r>
-      <w:r>
-        <w:t xml:space="preserve">from a constant relative treatment effect, all methods discriminated quite</w:t>
-      </w:r>
-      <w:r>
-        <w:t xml:space="preserve"> </w:t>
-      </w:r>
-      <w:r>
-        <w:t xml:space="preserve">similarly (Figure</w:t>
-      </w:r>
-      <w:r>
-        <w:t xml:space="preserve"> </w:t>
-      </w:r>
-      <w:r>
-        <w:t xml:space="preserve">; panels B-C). In the scenario with</w:t>
-      </w:r>
-      <w:r>
-        <w:t xml:space="preserve"> </w:t>
-      </w:r>
-      <w:r>
-        <w:t xml:space="preserve">non-monotonic deviations, the constant effect model had much lower</w:t>
-      </w:r>
-      <w:r>
-        <w:t xml:space="preserve"> </w:t>
-      </w:r>
-      <w:r>
-        <w:t xml:space="preserve">discriminative ability compared to all other methods (median AUC of</w:t>
-      </w:r>
-      <w:r>
-        <w:t xml:space="preserve"> </w:t>
-      </w:r>
-      <w:r>
-        <w:t xml:space="preserve">0.4971</w:t>
-      </w:r>
-      <w:r>
-        <w:t xml:space="preserve"> </w:t>
-      </w:r>
-      <w:r>
-        <w:t xml:space="preserve">for the constant effects model,</w:t>
-      </w:r>
-      <w:r>
-        <w:t xml:space="preserve"> </w:t>
-      </w:r>
-      <w:r>
-        <w:t xml:space="preserve">0.5285</w:t>
-      </w:r>
-      <w:r>
-        <w:t xml:space="preserve"> </w:t>
-      </w:r>
-      <w:r>
-        <w:t xml:space="preserve">for the linear interaction model and</w:t>
-      </w:r>
-      <w:r>
-        <w:t xml:space="preserve"> </w:t>
-      </w:r>
-      <w:r>
-        <w:t xml:space="preserve">0.5304</w:t>
-      </w:r>
-      <w:r>
-        <w:t xml:space="preserve"> </w:t>
-      </w:r>
-      <w:r>
-        <w:t xml:space="preserve">for the best-performing RCS-3; Figure</w:t>
-      </w:r>
-      <w:r>
-        <w:t xml:space="preserve"> </w:t>
-      </w:r>
-      <w:r>
-        <w:t xml:space="preserve">; panel D). The</w:t>
-      </w:r>
-      <w:r>
-        <w:t xml:space="preserve"> </w:t>
-      </w:r>
-      <w:r>
-        <w:t xml:space="preserve">adaptive approach was unstable in terms of discrimination for benefit,</w:t>
-      </w:r>
-      <w:r>
-        <w:t xml:space="preserve"> </w:t>
-      </w:r>
-      <w:r>
-        <w:t xml:space="preserve">especially in the presence of treatment-related harms. With increasing number of</w:t>
-      </w:r>
-      <w:r>
-        <w:t xml:space="preserve"> </w:t>
-      </w:r>
-      <w:r>
-        <w:t xml:space="preserve">RCS knots, we observed decreasing median values and increasing variability of</w:t>
-      </w:r>
-      <w:r>
-        <w:t xml:space="preserve"> </w:t>
-      </w:r>
-      <w:r>
-        <w:t xml:space="preserve">the c-for-benefit in all scenarios. When we increased the sample size to 17,000</w:t>
-      </w:r>
-      <w:r>
-        <w:t xml:space="preserve"> </w:t>
-      </w:r>
-      <w:r>
-        <w:t xml:space="preserve">we observed similar trends, however the performance of all methods was more</w:t>
-      </w:r>
-      <w:r>
-        <w:t xml:space="preserve"> </w:t>
-      </w:r>
-      <w:r>
-        <w:t xml:space="preserve">stable (Supplement, Figure S6). Finally, when we increased the true prediction</w:t>
-      </w:r>
-      <w:r>
-        <w:t xml:space="preserve"> </w:t>
-      </w:r>
-      <w:r>
-        <w:t xml:space="preserve">AUC to 0.85 the adaptive approach in the case of non-monotonic deviations was,</w:t>
-      </w:r>
-      <w:r>
-        <w:t xml:space="preserve"> </w:t>
-      </w:r>
-      <w:r>
-        <w:t xml:space="preserve">again, more conservative, especially with null or moderate treatment-related</w:t>
-      </w:r>
-      <w:r>
-        <w:t xml:space="preserve"> </w:t>
-      </w:r>
-      <w:r>
-        <w:t xml:space="preserve">harms (Supplement, Figure S5).</w:t>
+        <w:t xml:space="preserve">When we increased the AUC of the true prediction model to 0.85 (OR = 0.8 and N =</w:t>
+      </w:r>
+      <w:r>
+        <w:t xml:space="preserve"> </w:t>
+      </w:r>
+      <w:r>
+        <w:t xml:space="preserve">4,250). RCS-3 had the lowest RMSE in the case of strong quadratic or</w:t>
+      </w:r>
+      <w:r>
+        <w:t xml:space="preserve"> </w:t>
+      </w:r>
+      <w:r>
+        <w:t xml:space="preserve">non-monotonic deviations and very comparable performance to the – optimal –</w:t>
+      </w:r>
+      <w:r>
+        <w:t xml:space="preserve"> </w:t>
+      </w:r>
+      <w:r>
+        <w:t xml:space="preserve">linear interaction model in the case of strong linear deviations (median RMSE</w:t>
+      </w:r>
+      <w:r>
+        <w:t xml:space="preserve"> </w:t>
+      </w:r>
+      <w:r>
+        <w:t xml:space="preserve">0.016 for RCS-3 compared to</w:t>
+      </w:r>
+      <w:r>
+        <w:t xml:space="preserve"> </w:t>
+      </w:r>
+      <w:r>
+        <w:t xml:space="preserve">0.014</w:t>
+      </w:r>
+      <w:r>
+        <w:t xml:space="preserve"> </w:t>
+      </w:r>
+      <w:r>
+        <w:t xml:space="preserve">for the linear interaction model). As observed in the base case scenario the</w:t>
+      </w:r>
+      <w:r>
+        <w:t xml:space="preserve"> </w:t>
+      </w:r>
+      <w:r>
+        <w:t xml:space="preserve">adaptive approach wrongly selected the constant treatment effect model</w:t>
+      </w:r>
+      <w:r>
+        <w:t xml:space="preserve"> </w:t>
+      </w:r>
+      <w:r>
+        <w:t xml:space="preserve">(23%</w:t>
+      </w:r>
+      <w:r>
+        <w:t xml:space="preserve"> </w:t>
+      </w:r>
+      <w:r>
+        <w:t xml:space="preserve">and</w:t>
+      </w:r>
+      <w:r>
+        <w:t xml:space="preserve"> </w:t>
+      </w:r>
+      <w:r>
+        <w:t xml:space="preserve">25%</w:t>
+      </w:r>
+      <w:r>
+        <w:t xml:space="preserve"> </w:t>
+      </w:r>
+      <w:r>
+        <w:t xml:space="preserve">of the replications in the strong linear and non-monotonic deviation scenarios</w:t>
+      </w:r>
+      <w:r>
+        <w:t xml:space="preserve"> </w:t>
+      </w:r>
+      <w:r>
+        <w:t xml:space="preserve">without treatment-related harms, respectively), leading to more variability of</w:t>
+      </w:r>
+      <w:r>
+        <w:t xml:space="preserve"> </w:t>
+      </w:r>
+      <w:r>
+        <w:t xml:space="preserve">the RMSE (Supplement, Figure S5).</w:t>
       </w:r>
     </w:p>
     <w:p>
@@ -4296,12 +3979,12 @@
           <wp:inline>
             <wp:extent cx="4620126" cy="3696101"/>
             <wp:effectExtent b="0" l="0" r="0" t="0"/>
-            <wp:docPr descr="Figure 3.4: Discrimination for benefit of the considered methods across 500 replications calculated in a simulated samples of size 4,250. True prediction AUC of 0.75." title="" id="1" name="Picture"/>
+            <wp:docPr descr="Figure 3.3: RMSE of the considered methods across 500 replications calculated in simulated samples 4,250. True prediction AUC of 0.85. RMSE was calculated on a super-population of size 500,000" title="" id="1" name="Picture"/>
             <a:graphic>
               <a:graphicData uri="http://schemas.openxmlformats.org/drawingml/2006/picture">
                 <pic:pic>
                   <pic:nvPicPr>
-                    <pic:cNvPr descr="manuscript_files/figure-docx/discrimination-1.png" id="0" name="Picture"/>
+                    <pic:cNvPr descr="manuscript_files/figure-docx/rmseauc-1.png" id="0" name="Picture"/>
                     <pic:cNvPicPr>
                       <a:picLocks noChangeArrowheads="1" noChangeAspect="1"/>
                     </pic:cNvPicPr>
@@ -4339,7 +4022,7 @@
         <w:pStyle w:val="ImageCaption"/>
       </w:pPr>
       <w:r>
-        <w:t xml:space="preserve">Figure 3.4: Discrimination for benefit of the considered methods across 500 replications calculated in a simulated samples of size 4,250. True prediction AUC of 0.75.</w:t>
+        <w:t xml:space="preserve">Figure 3.3: RMSE of the considered methods across 500 replications calculated in simulated samples 4,250. True prediction AUC of 0.85. RMSE was calculated on a super-population of size 500,000</w:t>
       </w:r>
     </w:p>
     <w:p>
@@ -4347,137 +4030,152 @@
         <w:pStyle w:val="BodyText"/>
       </w:pPr>
       <w:r>
-        <w:t xml:space="preserve">In terms of calibration for benefit, the constant effects model outperformed all</w:t>
-      </w:r>
-      <w:r>
-        <w:t xml:space="preserve"> </w:t>
-      </w:r>
-      <w:r>
-        <w:t xml:space="preserve">other models in the scenario with true constant treatment effects, but was</w:t>
-      </w:r>
-      <w:r>
-        <w:t xml:space="preserve"> </w:t>
-      </w:r>
-      <w:r>
-        <w:t xml:space="preserve">miscalibrated for all deviation scenarios (Figure</w:t>
-      </w:r>
-      <w:r>
-        <w:t xml:space="preserve"> </w:t>
-      </w:r>
-      <w:r>
-        <w:t xml:space="preserve">). The</w:t>
-      </w:r>
-      <w:r>
-        <w:t xml:space="preserve"> </w:t>
-      </w:r>
-      <w:r>
-        <w:t xml:space="preserve">linear interaction model showed best or close to best calibration across all</w:t>
-      </w:r>
-      <w:r>
-        <w:t xml:space="preserve"> </w:t>
-      </w:r>
-      <w:r>
-        <w:t xml:space="preserve">scenarios and only showed worse calibration compared to RCS-3 in case of</w:t>
-      </w:r>
-      <w:r>
-        <w:t xml:space="preserve"> </w:t>
-      </w:r>
-      <w:r>
-        <w:t xml:space="preserve">non-monotonic deviations and treatment-related harms (Figure</w:t>
-      </w:r>
-      <w:r>
-        <w:t xml:space="preserve"> </w:t>
-      </w:r>
-      <w:r>
-        <w:t xml:space="preserve">; panel D). The adaptive approach was worse calibrated in</w:t>
-      </w:r>
-      <w:r>
-        <w:t xml:space="preserve"> </w:t>
-      </w:r>
-      <w:r>
-        <w:t xml:space="preserve">scenarios with strong linear and non-monotonic deviations compared to the linear</w:t>
-      </w:r>
-      <w:r>
-        <w:t xml:space="preserve"> </w:t>
-      </w:r>
-      <w:r>
-        <w:t xml:space="preserve">interaction model and RCS-3. When we increased sample size to 17,000 similar</w:t>
-      </w:r>
-      <w:r>
-        <w:t xml:space="preserve"> </w:t>
-      </w:r>
-      <w:r>
-        <w:t xml:space="preserve">conclusions on calibration for benefit could be drawn. As expected, all methods</w:t>
-      </w:r>
-      <w:r>
-        <w:t xml:space="preserve"> </w:t>
-      </w:r>
-      <w:r>
-        <w:t xml:space="preserve">displayed more stable calibration performance due to the larger number of</w:t>
-      </w:r>
-      <w:r>
-        <w:t xml:space="preserve"> </w:t>
-      </w:r>
-      <w:r>
-        <w:t xml:space="preserve">patients (Supplement, Figure S6). When we increased the true prediction AUC to</w:t>
-      </w:r>
-      <w:r>
-        <w:t xml:space="preserve"> </w:t>
-      </w:r>
-      <w:r>
-        <w:t xml:space="preserve">0.85, the linear interaction model was worse calibrated, on average, than RCS-3</w:t>
-      </w:r>
-      <w:r>
-        <w:t xml:space="preserve"> </w:t>
-      </w:r>
-      <w:r>
-        <w:t xml:space="preserve">in the case of strong quadratic deviations from constant relative treatment</w:t>
-      </w:r>
-      <w:r>
-        <w:t xml:space="preserve"> </w:t>
-      </w:r>
-      <w:r>
-        <w:t xml:space="preserve">effects (Supplement, Figure S7).</w:t>
-      </w:r>
-    </w:p>
-    <w:p>
-      <w:pPr>
-        <w:pStyle w:val="BodyText"/>
-      </w:pPr>
-      <w:r>
-        <w:t xml:space="preserve">The results from all individual scenarios can be explored online at</w:t>
-      </w:r>
-      <w:r>
-        <w:t xml:space="preserve"> </w:t>
-      </w:r>
-      <w:hyperlink r:id="rId31">
-        <w:r>
-          <w:rPr>
-            <w:rStyle w:val="Hyperlink"/>
-          </w:rPr>
-          <w:t xml:space="preserve">https://arekkas.shinyapps.io/simulation_viewer/</w:t>
-        </w:r>
-      </w:hyperlink>
-      <w:r>
-        <w:t xml:space="preserve">. Additionally,</w:t>
-      </w:r>
-      <w:r>
-        <w:t xml:space="preserve"> </w:t>
-      </w:r>
-      <w:r>
-        <w:t xml:space="preserve">all the code for the simulations can be found at</w:t>
-      </w:r>
-      <w:r>
-        <w:t xml:space="preserve"> </w:t>
-      </w:r>
-      <w:hyperlink r:id="rId32">
-        <w:r>
-          <w:rPr>
-            <w:rStyle w:val="Hyperlink"/>
-          </w:rPr>
-          <w:t xml:space="preserve">https://github.com/rekkasa/arekkas_HteSimulation_XXXX_2021</w:t>
-        </w:r>
-      </w:hyperlink>
+        <w:t xml:space="preserve">When assuming a true constant relative treatment effect, discrimination for</w:t>
+      </w:r>
+      <w:r>
+        <w:t xml:space="preserve"> </w:t>
+      </w:r>
+      <w:r>
+        <w:t xml:space="preserve">benefit was only slightly lower for the linear interaction model, but</w:t>
+      </w:r>
+      <w:r>
+        <w:t xml:space="preserve"> </w:t>
+      </w:r>
+      <w:r>
+        <w:t xml:space="preserve">substantially lower for the non-linear RCS approaches (Figure</w:t>
+      </w:r>
+      <w:r>
+        <w:t xml:space="preserve"> </w:t>
+      </w:r>
+      <w:r>
+        <w:t xml:space="preserve">; panel A). With strong linear or quadratic deviations</w:t>
+      </w:r>
+      <w:r>
+        <w:t xml:space="preserve"> </w:t>
+      </w:r>
+      <w:r>
+        <w:t xml:space="preserve">from a constant relative treatment effect, all methods discriminated quite</w:t>
+      </w:r>
+      <w:r>
+        <w:t xml:space="preserve"> </w:t>
+      </w:r>
+      <w:r>
+        <w:t xml:space="preserve">similarly (Figure</w:t>
+      </w:r>
+      <w:r>
+        <w:t xml:space="preserve"> </w:t>
+      </w:r>
+      <w:r>
+        <w:t xml:space="preserve">; panels B-C). In the scenario with</w:t>
+      </w:r>
+      <w:r>
+        <w:t xml:space="preserve"> </w:t>
+      </w:r>
+      <w:r>
+        <w:t xml:space="preserve">non-monotonic deviations, the constant effect model had much lower</w:t>
+      </w:r>
+      <w:r>
+        <w:t xml:space="preserve"> </w:t>
+      </w:r>
+      <w:r>
+        <w:t xml:space="preserve">discriminative ability compared to all other methods (median AUC of</w:t>
+      </w:r>
+      <w:r>
+        <w:t xml:space="preserve"> </w:t>
+      </w:r>
+      <w:r>
+        <w:t xml:space="preserve">0.4971</w:t>
+      </w:r>
+      <w:r>
+        <w:t xml:space="preserve"> </w:t>
+      </w:r>
+      <w:r>
+        <w:t xml:space="preserve">for the constant effects model,</w:t>
+      </w:r>
+      <w:r>
+        <w:t xml:space="preserve"> </w:t>
+      </w:r>
+      <w:r>
+        <w:t xml:space="preserve">0.5285</w:t>
+      </w:r>
+      <w:r>
+        <w:t xml:space="preserve"> </w:t>
+      </w:r>
+      <w:r>
+        <w:t xml:space="preserve">for the linear interaction model and</w:t>
+      </w:r>
+      <w:r>
+        <w:t xml:space="preserve"> </w:t>
+      </w:r>
+      <w:r>
+        <w:t xml:space="preserve">0.5304</w:t>
+      </w:r>
+      <w:r>
+        <w:t xml:space="preserve"> </w:t>
+      </w:r>
+      <w:r>
+        <w:t xml:space="preserve">for the best-performing RCS-3; Figure</w:t>
+      </w:r>
+      <w:r>
+        <w:t xml:space="preserve"> </w:t>
+      </w:r>
+      <w:r>
+        <w:t xml:space="preserve">; panel D). The</w:t>
+      </w:r>
+      <w:r>
+        <w:t xml:space="preserve"> </w:t>
+      </w:r>
+      <w:r>
+        <w:t xml:space="preserve">adaptive approach was unstable in terms of discrimination for benefit,</w:t>
+      </w:r>
+      <w:r>
+        <w:t xml:space="preserve"> </w:t>
+      </w:r>
+      <w:r>
+        <w:t xml:space="preserve">especially in the presence of treatment-related harms. With increasing number of</w:t>
+      </w:r>
+      <w:r>
+        <w:t xml:space="preserve"> </w:t>
+      </w:r>
+      <w:r>
+        <w:t xml:space="preserve">RCS knots, we observed decreasing median values and increasing variability of</w:t>
+      </w:r>
+      <w:r>
+        <w:t xml:space="preserve"> </w:t>
+      </w:r>
+      <w:r>
+        <w:t xml:space="preserve">the c-for-benefit in all scenarios. When we increased the sample size to 17,000</w:t>
+      </w:r>
+      <w:r>
+        <w:t xml:space="preserve"> </w:t>
+      </w:r>
+      <w:r>
+        <w:t xml:space="preserve">we observed similar trends, however the performance of all methods was more</w:t>
+      </w:r>
+      <w:r>
+        <w:t xml:space="preserve"> </w:t>
+      </w:r>
+      <w:r>
+        <w:t xml:space="preserve">stable (Supplement, Figure S6). Finally, when we increased the true prediction</w:t>
+      </w:r>
+      <w:r>
+        <w:t xml:space="preserve"> </w:t>
+      </w:r>
+      <w:r>
+        <w:t xml:space="preserve">AUC to 0.85 the adaptive approach in the case of non-monotonic deviations was,</w:t>
+      </w:r>
+      <w:r>
+        <w:t xml:space="preserve"> </w:t>
+      </w:r>
+      <w:r>
+        <w:t xml:space="preserve">again, more conservative, especially with null or moderate treatment-related</w:t>
+      </w:r>
+      <w:r>
+        <w:t xml:space="preserve"> </w:t>
+      </w:r>
+      <w:r>
+        <w:t xml:space="preserve">harms (Supplement, Figure S5).</w:t>
+      </w:r>
     </w:p>
     <w:p>
       <w:pPr>
@@ -4488,18 +4186,18 @@
           <wp:inline>
             <wp:extent cx="4620126" cy="3696101"/>
             <wp:effectExtent b="0" l="0" r="0" t="0"/>
-            <wp:docPr descr="Figure 3.5: Calibration for benefit of the considered methods across 500 replications calculated in a simulated sample of size 500,000. True prediction AUC of 0.75 and sample size of 4,250." title="" id="1" name="Picture"/>
+            <wp:docPr descr="Figure 3.4: Discrimination for benefit of the considered methods across 500 replications calculated in a simulated samples of size 4,250. True prediction AUC of 0.75." title="" id="1" name="Picture"/>
             <a:graphic>
               <a:graphicData uri="http://schemas.openxmlformats.org/drawingml/2006/picture">
                 <pic:pic>
                   <pic:nvPicPr>
-                    <pic:cNvPr descr="manuscript_files/figure-docx/calibration-1.png" id="0" name="Picture"/>
+                    <pic:cNvPr descr="manuscript_files/figure-docx/discrimination-1.png" id="0" name="Picture"/>
                     <pic:cNvPicPr>
                       <a:picLocks noChangeArrowheads="1" noChangeAspect="1"/>
                     </pic:cNvPicPr>
                   </pic:nvPicPr>
                   <pic:blipFill>
-                    <a:blip r:embed="rId33"/>
+                    <a:blip r:embed="rId31"/>
                     <a:stretch>
                       <a:fillRect/>
                     </a:stretch>
@@ -4531,130 +4229,145 @@
         <w:pStyle w:val="ImageCaption"/>
       </w:pPr>
       <w:r>
-        <w:t xml:space="preserve">Figure 3.5: Calibration for benefit of the considered methods across 500 replications calculated in a simulated sample of size 500,000. True prediction AUC of 0.75 and sample size of 4,250.</w:t>
+        <w:t xml:space="preserve">Figure 3.4: Discrimination for benefit of the considered methods across 500 replications calculated in a simulated samples of size 4,250. True prediction AUC of 0.75.</w:t>
       </w:r>
     </w:p>
     <w:p>
       <w:pPr>
-        <w:pStyle w:val="Heading2"/>
-      </w:pPr>
-      <w:bookmarkStart w:id="34" w:name="empirical-illustration"/>
-      <w:r>
-        <w:t xml:space="preserve">3.2	Empirical illustration</w:t>
-      </w:r>
-      <w:bookmarkEnd w:id="34"/>
+        <w:pStyle w:val="BodyText"/>
+      </w:pPr>
+      <w:r>
+        <w:t xml:space="preserve">In terms of calibration for benefit, the constant effects model outperformed all</w:t>
+      </w:r>
+      <w:r>
+        <w:t xml:space="preserve"> </w:t>
+      </w:r>
+      <w:r>
+        <w:t xml:space="preserve">other models in the scenario with true constant treatment effects, but was</w:t>
+      </w:r>
+      <w:r>
+        <w:t xml:space="preserve"> </w:t>
+      </w:r>
+      <w:r>
+        <w:t xml:space="preserve">miscalibrated for all deviation scenarios (Figure</w:t>
+      </w:r>
+      <w:r>
+        <w:t xml:space="preserve"> </w:t>
+      </w:r>
+      <w:r>
+        <w:t xml:space="preserve">). The</w:t>
+      </w:r>
+      <w:r>
+        <w:t xml:space="preserve"> </w:t>
+      </w:r>
+      <w:r>
+        <w:t xml:space="preserve">linear interaction model showed best or close to best calibration across all</w:t>
+      </w:r>
+      <w:r>
+        <w:t xml:space="preserve"> </w:t>
+      </w:r>
+      <w:r>
+        <w:t xml:space="preserve">scenarios and only showed worse calibration compared to RCS-3 in case of</w:t>
+      </w:r>
+      <w:r>
+        <w:t xml:space="preserve"> </w:t>
+      </w:r>
+      <w:r>
+        <w:t xml:space="preserve">non-monotonic deviations and treatment-related harms (Figure</w:t>
+      </w:r>
+      <w:r>
+        <w:t xml:space="preserve"> </w:t>
+      </w:r>
+      <w:r>
+        <w:t xml:space="preserve">; panel D). The adaptive approach was worse calibrated in</w:t>
+      </w:r>
+      <w:r>
+        <w:t xml:space="preserve"> </w:t>
+      </w:r>
+      <w:r>
+        <w:t xml:space="preserve">scenarios with strong linear and non-monotonic deviations compared to the linear</w:t>
+      </w:r>
+      <w:r>
+        <w:t xml:space="preserve"> </w:t>
+      </w:r>
+      <w:r>
+        <w:t xml:space="preserve">interaction model and RCS-3. When we increased sample size to 17,000 similar</w:t>
+      </w:r>
+      <w:r>
+        <w:t xml:space="preserve"> </w:t>
+      </w:r>
+      <w:r>
+        <w:t xml:space="preserve">conclusions on calibration for benefit could be drawn. As expected, all methods</w:t>
+      </w:r>
+      <w:r>
+        <w:t xml:space="preserve"> </w:t>
+      </w:r>
+      <w:r>
+        <w:t xml:space="preserve">displayed more stable calibration performance due to the larger number of</w:t>
+      </w:r>
+      <w:r>
+        <w:t xml:space="preserve"> </w:t>
+      </w:r>
+      <w:r>
+        <w:t xml:space="preserve">patients (Supplement, Figure S6). When we increased the true prediction AUC to</w:t>
+      </w:r>
+      <w:r>
+        <w:t xml:space="preserve"> </w:t>
+      </w:r>
+      <w:r>
+        <w:t xml:space="preserve">0.85, the linear interaction model was worse calibrated, on average, than RCS-3</w:t>
+      </w:r>
+      <w:r>
+        <w:t xml:space="preserve"> </w:t>
+      </w:r>
+      <w:r>
+        <w:t xml:space="preserve">in the case of strong quadratic deviations from constant relative treatment</w:t>
+      </w:r>
+      <w:r>
+        <w:t xml:space="preserve"> </w:t>
+      </w:r>
+      <w:r>
+        <w:t xml:space="preserve">effects (Supplement, Figure S7).</w:t>
+      </w:r>
     </w:p>
     <w:p>
       <w:pPr>
-        <w:pStyle w:val="FirstParagraph"/>
-      </w:pPr>
-      <w:r>
-        <w:t xml:space="preserve">We used the derived prognostic index to fit a constant treatment effect model, a</w:t>
-      </w:r>
-      <w:r>
-        <w:t xml:space="preserve"> </w:t>
-      </w:r>
-      <w:r>
-        <w:t xml:space="preserve">linear interaction model and a RCS-3 model individualizing absolute benefit</w:t>
-      </w:r>
-      <w:r>
-        <w:t xml:space="preserve"> </w:t>
-      </w:r>
-      <w:r>
-        <w:t xml:space="preserve">predictions. RCS-4 and RCS-5 models were excluded. In our simulations these</w:t>
-      </w:r>
-      <w:r>
-        <w:t xml:space="preserve"> </w:t>
-      </w:r>
-      <w:r>
-        <w:t xml:space="preserve">methods were always outperformed by the simpler approaches and were often</w:t>
-      </w:r>
-      <w:r>
-        <w:t xml:space="preserve"> </w:t>
-      </w:r>
-      <w:r>
-        <w:t xml:space="preserve">overfitted. Finally, an adaptive approach with only the 3 candidate models was</w:t>
-      </w:r>
-      <w:r>
-        <w:t xml:space="preserve"> </w:t>
-      </w:r>
-      <w:r>
-        <w:t xml:space="preserve">also applied.</w:t>
-      </w:r>
-    </w:p>
-    <w:p>
-      <w:pPr>
         <w:pStyle w:val="BodyText"/>
       </w:pPr>
       <w:r>
-        <w:t xml:space="preserve">All considered methods provided similar fits, predicting increasing benefits for</w:t>
-      </w:r>
-      <w:r>
-        <w:t xml:space="preserve"> </w:t>
-      </w:r>
-      <w:r>
-        <w:t xml:space="preserve">patients with higher baseline risk predictions. All models followed the</w:t>
-      </w:r>
-      <w:r>
-        <w:t xml:space="preserve"> </w:t>
-      </w:r>
-      <w:r>
-        <w:t xml:space="preserve">evolution of the stratified estimates very closely. The adaptive approach based</w:t>
-      </w:r>
-      <w:r>
-        <w:t xml:space="preserve"> </w:t>
-      </w:r>
-      <w:r>
-        <w:t xml:space="preserve">on AIC selected the constant treatment effect model. The constant treatment</w:t>
-      </w:r>
-      <w:r>
-        <w:t xml:space="preserve"> </w:t>
-      </w:r>
-      <w:r>
-        <w:t xml:space="preserve">effect model had somewhat lower AIC compared to the linear interaction model</w:t>
-      </w:r>
-      <w:r>
-        <w:t xml:space="preserve"> </w:t>
-      </w:r>
-      <w:r>
-        <w:t xml:space="preserve">slightly worse cross-validated discrimination (c-for-benefit</w:t>
-      </w:r>
-      <w:r>
-        <w:t xml:space="preserve"> </w:t>
-      </w:r>
-      <w:r>
-        <w:t xml:space="preserve">0.525 vs</w:t>
-      </w:r>
-      <w:r>
-        <w:t xml:space="preserve"> </w:t>
-      </w:r>
-      <w:r>
-        <w:t xml:space="preserve">0.526) and better cross-validated</w:t>
-      </w:r>
-      <w:r>
-        <w:t xml:space="preserve"> </w:t>
-      </w:r>
-      <w:r>
-        <w:t xml:space="preserve">calibration (ICI-for benefit 0.0104 vs</w:t>
-      </w:r>
-      <w:r>
-        <w:t xml:space="preserve"> </w:t>
-      </w:r>
-      <w:r>
-        <w:t xml:space="preserve">0.0115). In conclusion, a simpler constant</w:t>
-      </w:r>
-      <w:r>
-        <w:t xml:space="preserve"> </w:t>
-      </w:r>
-      <w:r>
-        <w:t xml:space="preserve">treatment effect model is adequate for predicting absolute 30-day mortality</w:t>
-      </w:r>
-      <w:r>
-        <w:t xml:space="preserve"> </w:t>
-      </w:r>
-      <w:r>
-        <w:t xml:space="preserve">benefits of treatment with tPA in patients with with acute MI.</w:t>
-      </w:r>
+        <w:t xml:space="preserve">The results from all individual scenarios can be explored online at</w:t>
+      </w:r>
+      <w:r>
+        <w:t xml:space="preserve"> </w:t>
+      </w:r>
+      <w:hyperlink r:id="rId32">
+        <w:r>
+          <w:rPr>
+            <w:rStyle w:val="Hyperlink"/>
+          </w:rPr>
+          <w:t xml:space="preserve">https://arekkas.shinyapps.io/simulation_viewer/</w:t>
+        </w:r>
+      </w:hyperlink>
+      <w:r>
+        <w:t xml:space="preserve">. Additionally,</w:t>
+      </w:r>
+      <w:r>
+        <w:t xml:space="preserve"> </w:t>
+      </w:r>
+      <w:r>
+        <w:t xml:space="preserve">all the code for the simulations can be found at</w:t>
+      </w:r>
+      <w:r>
+        <w:t xml:space="preserve"> </w:t>
+      </w:r>
+      <w:hyperlink r:id="rId33">
+        <w:r>
+          <w:rPr>
+            <w:rStyle w:val="Hyperlink"/>
+          </w:rPr>
+          <w:t xml:space="preserve">https://github.com/rekkasa/arekkas_HteSimulation_XXXX_2021</w:t>
+        </w:r>
+      </w:hyperlink>
     </w:p>
     <w:p>
       <w:pPr>
@@ -4665,18 +4378,18 @@
           <wp:inline>
             <wp:extent cx="4620126" cy="3696101"/>
             <wp:effectExtent b="0" l="0" r="0" t="0"/>
-            <wp:docPr descr="Figure 3.6: Individualized absolute benefit predictions based on baseline risk when using a constant treatment effect approach, a linear interaction approach and RCS smoothing using 3 knots. Risk stratified estimates of absolute benefit are presented within quartiles of baseline risk as reference." title="" id="1" name="Picture"/>
+            <wp:docPr descr="Figure 3.5: Calibration for benefit of the considered methods across 500 replications calculated in a simulated sample of size 500,000. True prediction AUC of 0.75 and sample size of 4,250." title="" id="1" name="Picture"/>
             <a:graphic>
               <a:graphicData uri="http://schemas.openxmlformats.org/drawingml/2006/picture">
                 <pic:pic>
                   <pic:nvPicPr>
-                    <pic:cNvPr descr="manuscript_files/figure-docx/gusto-1.png" id="0" name="Picture"/>
+                    <pic:cNvPr descr="manuscript_files/figure-docx/calibration-1.png" id="0" name="Picture"/>
                     <pic:cNvPicPr>
                       <a:picLocks noChangeArrowheads="1" noChangeAspect="1"/>
                     </pic:cNvPicPr>
                   </pic:nvPicPr>
                   <pic:blipFill>
-                    <a:blip r:embed="rId35"/>
+                    <a:blip r:embed="rId34"/>
                     <a:stretch>
                       <a:fillRect/>
                     </a:stretch>
@@ -4708,85 +4421,55 @@
         <w:pStyle w:val="ImageCaption"/>
       </w:pPr>
       <w:r>
-        <w:t xml:space="preserve">Figure 3.6: Individualized absolute benefit predictions based on baseline risk when using a constant treatment effect approach, a linear interaction approach and RCS smoothing using 3 knots. Risk stratified estimates of absolute benefit are presented within quartiles of baseline risk as reference.</w:t>
+        <w:t xml:space="preserve">Figure 3.5: Calibration for benefit of the considered methods across 500 replications calculated in a simulated sample of size 500,000. True prediction AUC of 0.75 and sample size of 4,250.</w:t>
       </w:r>
     </w:p>
     <w:p>
       <w:pPr>
-        <w:pStyle w:val="Heading1"/>
-      </w:pPr>
-      <w:bookmarkStart w:id="36" w:name="discussion"/>
-      <w:r>
-        <w:t xml:space="preserve">4	Discussion</w:t>
-      </w:r>
-      <w:bookmarkEnd w:id="36"/>
+        <w:pStyle w:val="Heading2"/>
+      </w:pPr>
+      <w:bookmarkStart w:id="35" w:name="empirical-illustration-1"/>
+      <w:r>
+        <w:t xml:space="preserve">3.2	Empirical illustration</w:t>
+      </w:r>
+      <w:bookmarkEnd w:id="35"/>
     </w:p>
     <w:p>
       <w:pPr>
         <w:pStyle w:val="FirstParagraph"/>
       </w:pPr>
       <w:r>
-        <w:t xml:space="preserve">The linear interaction model and the RCS-3 model both displayed very good</w:t>
-      </w:r>
-      <w:r>
-        <w:t xml:space="preserve"> </w:t>
-      </w:r>
-      <w:r>
-        <w:t xml:space="preserve">performance under many of the considered simulation scenarios, in contrast with</w:t>
-      </w:r>
-      <w:r>
-        <w:t xml:space="preserve"> </w:t>
-      </w:r>
-      <w:r>
-        <w:t xml:space="preserve">the constant relative treatment effect model. The linear interaction model was</w:t>
-      </w:r>
-      <w:r>
-        <w:t xml:space="preserve"> </w:t>
-      </w:r>
-      <w:r>
-        <w:t xml:space="preserve">optimal in cases with smaller sample sizes and moderately performing baseline</w:t>
-      </w:r>
-      <w:r>
-        <w:t xml:space="preserve"> </w:t>
-      </w:r>
-      <w:r>
-        <w:t xml:space="preserve">risk prediction models, that is, it had lower RMSE, was better calibrated for</w:t>
-      </w:r>
-      <w:r>
-        <w:t xml:space="preserve"> </w:t>
-      </w:r>
-      <w:r>
-        <w:t xml:space="preserve">benefit and had better discrimination for benefit, even in scenarios with strong</w:t>
-      </w:r>
-      <w:r>
-        <w:t xml:space="preserve"> </w:t>
-      </w:r>
-      <w:r>
-        <w:t xml:space="preserve">quadratic deviations. In scenarios with true non-monotonic deviations, the</w:t>
-      </w:r>
-      <w:r>
-        <w:t xml:space="preserve"> </w:t>
-      </w:r>
-      <w:r>
-        <w:t xml:space="preserve">linear interaction model was outperformed by RCS-3, especially in the presence</w:t>
-      </w:r>
-      <w:r>
-        <w:t xml:space="preserve"> </w:t>
-      </w:r>
-      <w:r>
-        <w:t xml:space="preserve">of true treatment-related harms. Increasing the sample size or the prediction</w:t>
-      </w:r>
-      <w:r>
-        <w:t xml:space="preserve"> </w:t>
-      </w:r>
-      <w:r>
-        <w:t xml:space="preserve">model’s discriminative ability favored RCS-3, especially in scenarios with</w:t>
-      </w:r>
-      <w:r>
-        <w:t xml:space="preserve"> </w:t>
-      </w:r>
-      <w:r>
-        <w:t xml:space="preserve">non-monotonic deviations and in the presence of treatment-related harms.</w:t>
+        <w:t xml:space="preserve">We used the derived prognostic index to fit a constant treatment effect model, a</w:t>
+      </w:r>
+      <w:r>
+        <w:t xml:space="preserve"> </w:t>
+      </w:r>
+      <w:r>
+        <w:t xml:space="preserve">linear interaction model and a RCS-3 model individualizing absolute benefit</w:t>
+      </w:r>
+      <w:r>
+        <w:t xml:space="preserve"> </w:t>
+      </w:r>
+      <w:r>
+        <w:t xml:space="preserve">predictions. RCS-4 and RCS-5 models were excluded. In our simulations these</w:t>
+      </w:r>
+      <w:r>
+        <w:t xml:space="preserve"> </w:t>
+      </w:r>
+      <w:r>
+        <w:t xml:space="preserve">methods were always outperformed by the simpler approaches and were often</w:t>
+      </w:r>
+      <w:r>
+        <w:t xml:space="preserve"> </w:t>
+      </w:r>
+      <w:r>
+        <w:t xml:space="preserve">overfitted. Finally, an adaptive approach with only the 3 candidate models was</w:t>
+      </w:r>
+      <w:r>
+        <w:t xml:space="preserve"> </w:t>
+      </w:r>
+      <w:r>
+        <w:t xml:space="preserve">also applied.</w:t>
       </w:r>
     </w:p>
     <w:p>
@@ -4794,537 +4477,137 @@
         <w:pStyle w:val="BodyText"/>
       </w:pPr>
       <w:r>
-        <w:t xml:space="preserve">RCS-4 and RCS-5 proved to be too flexible in all considered scenarios, as</w:t>
-      </w:r>
-      <w:r>
-        <w:t xml:space="preserve"> </w:t>
-      </w:r>
-      <w:r>
-        <w:t xml:space="preserve">indicated by higher RMSE, increased variability of discrimination for benefit</w:t>
-      </w:r>
-      <w:r>
-        <w:t xml:space="preserve"> </w:t>
-      </w:r>
-      <w:r>
-        <w:t xml:space="preserve">and worse calibration of benefit predictions. Even with larger sample sizes and</w:t>
-      </w:r>
-      <w:r>
-        <w:t xml:space="preserve"> </w:t>
-      </w:r>
-      <w:r>
-        <w:t xml:space="preserve">strong quadratic or non-monotonic deviations from the base case scenario of</w:t>
-      </w:r>
-      <w:r>
-        <w:t xml:space="preserve"> </w:t>
-      </w:r>
-      <w:r>
-        <w:t xml:space="preserve">constant relative treatment effects, these more flexible restricted cubic</w:t>
-      </w:r>
-      <w:r>
-        <w:t xml:space="preserve"> </w:t>
-      </w:r>
-      <w:r>
-        <w:t xml:space="preserve">splines did not outperform the simpler RCS-3. These approaches may only be</w:t>
-      </w:r>
-      <w:r>
-        <w:t xml:space="preserve"> </w:t>
-      </w:r>
-      <w:r>
-        <w:t xml:space="preserve">helpful if we expect more extreme patterns of heterogeneous treatment effects</w:t>
-      </w:r>
-      <w:r>
-        <w:t xml:space="preserve"> </w:t>
-      </w:r>
-      <w:r>
-        <w:t xml:space="preserve">compared to the quadratic deviations considered here. Considering interactions</w:t>
-      </w:r>
-      <w:r>
-        <w:t xml:space="preserve"> </w:t>
-      </w:r>
-      <w:r>
-        <w:t xml:space="preserve">in RCS-3 models as the most complex approach often may be reasonable.</w:t>
+        <w:t xml:space="preserve">All considered methods provided similar fits, predicting increasing benefits for</w:t>
+      </w:r>
+      <w:r>
+        <w:t xml:space="preserve"> </w:t>
+      </w:r>
+      <w:r>
+        <w:t xml:space="preserve">patients with higher baseline risk predictions. All models followed the</w:t>
+      </w:r>
+      <w:r>
+        <w:t xml:space="preserve"> </w:t>
+      </w:r>
+      <w:r>
+        <w:t xml:space="preserve">evolution of the stratified estimates very closely. The adaptive approach based</w:t>
+      </w:r>
+      <w:r>
+        <w:t xml:space="preserve"> </w:t>
+      </w:r>
+      <w:r>
+        <w:t xml:space="preserve">on AIC selected the constant treatment effect model. The constant treatment</w:t>
+      </w:r>
+      <w:r>
+        <w:t xml:space="preserve"> </w:t>
+      </w:r>
+      <w:r>
+        <w:t xml:space="preserve">effect model had somewhat lower AIC compared to the linear interaction model</w:t>
+      </w:r>
+      <w:r>
+        <w:t xml:space="preserve"> </w:t>
+      </w:r>
+      <w:r>
+        <w:t xml:space="preserve">slightly worse cross-validated discrimination (c-for-benefit</w:t>
+      </w:r>
+      <w:r>
+        <w:t xml:space="preserve"> </w:t>
+      </w:r>
+      <w:r>
+        <w:t xml:space="preserve">0.525 vs</w:t>
+      </w:r>
+      <w:r>
+        <w:t xml:space="preserve"> </w:t>
+      </w:r>
+      <w:r>
+        <w:t xml:space="preserve">0.526) and better cross-validated</w:t>
+      </w:r>
+      <w:r>
+        <w:t xml:space="preserve"> </w:t>
+      </w:r>
+      <w:r>
+        <w:t xml:space="preserve">calibration (ICI-for benefit 0.0104 vs</w:t>
+      </w:r>
+      <w:r>
+        <w:t xml:space="preserve"> </w:t>
+      </w:r>
+      <w:r>
+        <w:t xml:space="preserve">0.0115). In conclusion, a simpler constant</w:t>
+      </w:r>
+      <w:r>
+        <w:t xml:space="preserve"> </w:t>
+      </w:r>
+      <w:r>
+        <w:t xml:space="preserve">treatment effect model is adequate for predicting absolute 30-day mortality</w:t>
+      </w:r>
+      <w:r>
+        <w:t xml:space="preserve"> </w:t>
+      </w:r>
+      <w:r>
+        <w:t xml:space="preserve">benefits of treatment with tPA in patients with with acute MI.</w:t>
       </w:r>
     </w:p>
     <w:p>
       <w:pPr>
-        <w:pStyle w:val="BodyText"/>
-      </w:pPr>
-      <w:r>
-        <w:t xml:space="preserve">The constant treatment effect model, despite having adequate performance in the</w:t>
-      </w:r>
-      <w:r>
-        <w:t xml:space="preserve"> </w:t>
-      </w:r>
-      <w:r>
-        <w:t xml:space="preserve">presence of weak treatment effect heterogeneity on the relative scale, quickly</w:t>
-      </w:r>
-      <w:r>
-        <w:t xml:space="preserve"> </w:t>
-      </w:r>
-      <w:r>
-        <w:t xml:space="preserve">broke down with stronger deviations from constant relative treatment effects. In</w:t>
-      </w:r>
-      <w:r>
-        <w:t xml:space="preserve"> </w:t>
-      </w:r>
-      <w:r>
-        <w:t xml:space="preserve">these cases, the stratified approach generally had lower error rates compared to</w:t>
-      </w:r>
-      <w:r>
-        <w:t xml:space="preserve"> </w:t>
-      </w:r>
-      <w:r>
-        <w:t xml:space="preserve">the constant treatment effect model. Such stepwise treatment benefit estimates</w:t>
-      </w:r>
-      <w:r>
-        <w:t xml:space="preserve"> </w:t>
-      </w:r>
-      <w:r>
-        <w:t xml:space="preserve">are useful for visually demonstrating treatment effect heterogeneity but may be</w:t>
-      </w:r>
-      <w:r>
-        <w:t xml:space="preserve"> </w:t>
-      </w:r>
-      <w:r>
-        <w:t xml:space="preserve">considered insufficient for making individualized benefit predictions.</w:t>
+        <w:pStyle w:val="CaptionedFigure"/>
+      </w:pPr>
+      <w:r>
+        <w:drawing>
+          <wp:inline>
+            <wp:extent cx="4620126" cy="3696101"/>
+            <wp:effectExtent b="0" l="0" r="0" t="0"/>
+            <wp:docPr descr="Figure 3.6: Individualized absolute benefit predictions based on baseline risk when using a constant treatment effect approach, a linear interaction approach and RCS smoothing using 3 knots. Risk stratified estimates of absolute benefit are presented within quartiles of baseline risk as reference." title="" id="1" name="Picture"/>
+            <a:graphic>
+              <a:graphicData uri="http://schemas.openxmlformats.org/drawingml/2006/picture">
+                <pic:pic>
+                  <pic:nvPicPr>
+                    <pic:cNvPr descr="manuscript_files/figure-docx/gusto-1.png" id="0" name="Picture"/>
+                    <pic:cNvPicPr>
+                      <a:picLocks noChangeArrowheads="1" noChangeAspect="1"/>
+                    </pic:cNvPicPr>
+                  </pic:nvPicPr>
+                  <pic:blipFill>
+                    <a:blip r:embed="rId36"/>
+                    <a:stretch>
+                      <a:fillRect/>
+                    </a:stretch>
+                  </pic:blipFill>
+                  <pic:spPr bwMode="auto">
+                    <a:xfrm>
+                      <a:off x="0" y="0"/>
+                      <a:ext cx="4620126" cy="3696101"/>
+                    </a:xfrm>
+                    <a:prstGeom prst="rect">
+                      <a:avLst/>
+                    </a:prstGeom>
+                    <a:noFill/>
+                    <a:ln w="9525">
+                      <a:noFill/>
+                      <a:headEnd/>
+                      <a:tailEnd/>
+                    </a:ln>
+                  </pic:spPr>
+                </pic:pic>
+              </a:graphicData>
+            </a:graphic>
+          </wp:inline>
+        </w:drawing>
       </w:r>
     </w:p>
     <w:p>
       <w:pPr>
-        <w:pStyle w:val="BodyText"/>
-      </w:pPr>
-      <w:r>
-        <w:t xml:space="preserve">Increasing the discriminative ability of the risk model–by increasing the</w:t>
-      </w:r>
-      <w:r>
-        <w:t xml:space="preserve"> </w:t>
-      </w:r>
-      <w:r>
-        <w:t xml:space="preserve">predictor coefficients of the true risk model–reduced RMSE for all methods. This</w:t>
-      </w:r>
-      <w:r>
-        <w:t xml:space="preserve"> </w:t>
-      </w:r>
-      <w:r>
-        <w:t xml:space="preserve">increase in discriminative ability translates in higher variability of predicted</w:t>
-      </w:r>
-      <w:r>
-        <w:t xml:space="preserve"> </w:t>
-      </w:r>
-      <w:r>
-        <w:t xml:space="preserve">risks, which, in turn, allows the considered methods to better capture absolute</w:t>
-      </w:r>
-      <w:r>
-        <w:t xml:space="preserve"> </w:t>
-      </w:r>
-      <w:r>
-        <w:t xml:space="preserve">treatment benefits. As a consequence, the increase in discriminative ability of</w:t>
-      </w:r>
-      <w:r>
-        <w:t xml:space="preserve"> </w:t>
-      </w:r>
-      <w:r>
-        <w:t xml:space="preserve">the risk model also led to higher discrimination between those with low or high</w:t>
-      </w:r>
-      <w:r>
-        <w:t xml:space="preserve"> </w:t>
-      </w:r>
-      <w:r>
-        <w:t xml:space="preserve">benefit (as reflected in values of c-for-benefit). Even though risk model</w:t>
-      </w:r>
-      <w:r>
-        <w:t xml:space="preserve"> </w:t>
-      </w:r>
-      <w:r>
-        <w:t xml:space="preserve">performance is very important for the ability of risk-based methods to predict</w:t>
-      </w:r>
-      <w:r>
-        <w:t xml:space="preserve"> </w:t>
-      </w:r>
-      <w:r>
-        <w:t xml:space="preserve">treatment benefit, prediction model development was outside the scope of this</w:t>
-      </w:r>
-      <w:r>
-        <w:t xml:space="preserve"> </w:t>
-      </w:r>
-      <w:r>
-        <w:t xml:space="preserve">work and has already been studied extensively</w:t>
-      </w:r>
-      <w:r>
-        <w:t xml:space="preserve"> </w:t>
-      </w:r>
-      <w:r>
-        <w:t xml:space="preserve">[5,8,9]</w:t>
-      </w:r>
-      <w:r>
-        <w:t xml:space="preserve">.</w:t>
+        <w:pStyle w:val="ImageCaption"/>
+      </w:pPr>
+      <w:r>
+        <w:t xml:space="preserve">Figure 3.6: Individualized absolute benefit predictions based on baseline risk when using a constant treatment effect approach, a linear interaction approach and RCS smoothing using 3 knots. Risk stratified estimates of absolute benefit are presented within quartiles of baseline risk as reference.</w:t>
       </w:r>
     </w:p>
     <w:p>
       <w:pPr>
-        <w:pStyle w:val="BodyText"/>
-      </w:pPr>
-      <w:r>
-        <w:t xml:space="preserve">The adaptive approach had adequate performance, following closely on average the</w:t>
-      </w:r>
-      <w:r>
-        <w:t xml:space="preserve"> </w:t>
-      </w:r>
-      <w:r>
-        <w:t xml:space="preserve">performance of the</w:t>
-      </w:r>
-      <w:r>
-        <w:t xml:space="preserve"> </w:t>
-      </w:r>
-      <w:r>
-        <w:t xml:space="preserve">“</w:t>
-      </w:r>
-      <w:r>
-        <w:t xml:space="preserve">true</w:t>
-      </w:r>
-      <w:r>
-        <w:t xml:space="preserve">”</w:t>
-      </w:r>
-      <w:r>
-        <w:t xml:space="preserve"> </w:t>
-      </w:r>
-      <w:r>
-        <w:t xml:space="preserve">model in most scenarios. With smaller sample sizes it</w:t>
-      </w:r>
-      <w:r>
-        <w:t xml:space="preserve"> </w:t>
-      </w:r>
-      <w:r>
-        <w:t xml:space="preserve">tended to miss the treatment-risk interactions and selected simpler models</w:t>
-      </w:r>
-      <w:r>
-        <w:t xml:space="preserve"> </w:t>
-      </w:r>
-      <w:r>
-        <w:t xml:space="preserve">(Supplement Section 4). This conservative behavior resulted in increased RMSE</w:t>
-      </w:r>
-      <w:r>
-        <w:t xml:space="preserve"> </w:t>
-      </w:r>
-      <w:r>
-        <w:t xml:space="preserve">variability in these scenarios, especially in the case of true strong linear or</w:t>
-      </w:r>
-      <w:r>
-        <w:t xml:space="preserve"> </w:t>
-      </w:r>
-      <w:r>
-        <w:t xml:space="preserve">non-monotonic deviations from the base case scenario. Therefore, in the case of</w:t>
-      </w:r>
-      <w:r>
-        <w:t xml:space="preserve"> </w:t>
-      </w:r>
-      <w:r>
-        <w:t xml:space="preserve">smaller sample sizes the simpler linear interaction model may be a safer choice</w:t>
-      </w:r>
-      <w:r>
-        <w:t xml:space="preserve"> </w:t>
-      </w:r>
-      <w:r>
-        <w:t xml:space="preserve">for predicting absolute benefits, if a non-constant treatment effect is</w:t>
-      </w:r>
-      <w:r>
-        <w:t xml:space="preserve"> </w:t>
-      </w:r>
-      <w:r>
-        <w:t xml:space="preserve">suspected.</w:t>
-      </w:r>
-    </w:p>
-    <w:p>
-      <w:pPr>
-        <w:pStyle w:val="BodyText"/>
-      </w:pPr>
-      <w:r>
-        <w:t xml:space="preserve">Risk-based approaches to predictive HTE estimate treatment benefit as a function</w:t>
-      </w:r>
-      <w:r>
-        <w:t xml:space="preserve"> </w:t>
-      </w:r>
-      <w:r>
-        <w:t xml:space="preserve">of baseline risk. A limitation of our study is that we assumed treatment benefit</w:t>
-      </w:r>
-      <w:r>
-        <w:t xml:space="preserve"> </w:t>
-      </w:r>
-      <w:r>
-        <w:t xml:space="preserve">to be a function of baseline risk in the majority of the simulation</w:t>
-      </w:r>
-      <w:r>
-        <w:t xml:space="preserve"> </w:t>
-      </w:r>
-      <w:r>
-        <w:t xml:space="preserve">scenarios. We also considered constant moderate and strong treatment-related</w:t>
-      </w:r>
-      <w:r>
-        <w:t xml:space="preserve"> </w:t>
-      </w:r>
-      <w:r>
-        <w:t xml:space="preserve">harms, applied on the absolute scale to expand the range of scenarios in line</w:t>
-      </w:r>
-      <w:r>
-        <w:t xml:space="preserve"> </w:t>
-      </w:r>
-      <w:r>
-        <w:t xml:space="preserve">with previous work</w:t>
-      </w:r>
-      <w:r>
-        <w:t xml:space="preserve"> </w:t>
-      </w:r>
-      <w:r>
-        <w:t xml:space="preserve">[15]</w:t>
-      </w:r>
-      <w:r>
-        <w:t xml:space="preserve">. In a limited set of scenarios where we</w:t>
-      </w:r>
-      <w:r>
-        <w:t xml:space="preserve"> </w:t>
-      </w:r>
-      <w:r>
-        <w:t xml:space="preserve">assumed the existence of true treatment-covariate interactions, our conclusions</w:t>
-      </w:r>
-      <w:r>
-        <w:t xml:space="preserve"> </w:t>
-      </w:r>
-      <w:r>
-        <w:t xml:space="preserve">remained unchanged. Even though the average error rates increased for all the</w:t>
-      </w:r>
-      <w:r>
-        <w:t xml:space="preserve"> </w:t>
-      </w:r>
-      <w:r>
-        <w:t xml:space="preserve">considered methods, due to the miss-specification of the outcome model, the</w:t>
-      </w:r>
-      <w:r>
-        <w:t xml:space="preserve"> </w:t>
-      </w:r>
-      <w:r>
-        <w:t xml:space="preserve">linear interaction model had the lowest error rates. RCS-3 had very comparable</w:t>
-      </w:r>
-      <w:r>
-        <w:t xml:space="preserve"> </w:t>
-      </w:r>
-      <w:r>
-        <w:t xml:space="preserve">performance. The constant treatment effect model often gave biased results,</w:t>
-      </w:r>
-      <w:r>
-        <w:t xml:space="preserve"> </w:t>
-      </w:r>
-      <w:r>
-        <w:t xml:space="preserve">espcially in the presence of moderate or strong treatment-related harms. All the</w:t>
-      </w:r>
-      <w:r>
-        <w:t xml:space="preserve"> </w:t>
-      </w:r>
-      <w:r>
-        <w:t xml:space="preserve">results of these simulations can be found in Supplement, Section 7. Future</w:t>
-      </w:r>
-      <w:r>
-        <w:t xml:space="preserve"> </w:t>
-      </w:r>
-      <w:r>
-        <w:t xml:space="preserve">simulation studies could explore the effect of more extensive deviations from</w:t>
-      </w:r>
-      <w:r>
-        <w:t xml:space="preserve"> </w:t>
-      </w:r>
-      <w:r>
-        <w:t xml:space="preserve">risk-based treatment effects.</w:t>
-      </w:r>
-    </w:p>
-    <w:p>
-      <w:pPr>
-        <w:pStyle w:val="BodyText"/>
-      </w:pPr>
-      <w:r>
-        <w:t xml:space="preserve">In our simulations we only focused on risk-based methods, using baseline risk as</w:t>
-      </w:r>
-      <w:r>
-        <w:t xml:space="preserve"> </w:t>
-      </w:r>
-      <w:r>
-        <w:t xml:space="preserve">a reference in a two-stage approach to individualizing benefit</w:t>
-      </w:r>
-      <w:r>
-        <w:t xml:space="preserve"> </w:t>
-      </w:r>
-      <w:r>
-        <w:t xml:space="preserve">predictions. However, there is a plethora of different methods, ranging from</w:t>
-      </w:r>
-      <w:r>
-        <w:t xml:space="preserve"> </w:t>
-      </w:r>
-      <w:r>
-        <w:t xml:space="preserve">treatment effect modeling to tree-based approaches available in more recent</w:t>
-      </w:r>
-      <w:r>
-        <w:t xml:space="preserve"> </w:t>
-      </w:r>
-      <w:r>
-        <w:t xml:space="preserve">literature</w:t>
-      </w:r>
-      <w:r>
-        <w:t xml:space="preserve"> </w:t>
-      </w:r>
-      <w:r>
-        <w:t xml:space="preserve">[16–19]</w:t>
-      </w:r>
-      <w:r>
-        <w:t xml:space="preserve">. Many of these</w:t>
-      </w:r>
-      <w:r>
-        <w:t xml:space="preserve"> </w:t>
-      </w:r>
-      <w:r>
-        <w:t xml:space="preserve">methods rely on incorporating treatment-covariate interactions in the prediction</w:t>
-      </w:r>
-      <w:r>
-        <w:t xml:space="preserve"> </w:t>
-      </w:r>
-      <w:r>
-        <w:t xml:space="preserve">of benefit. An important caveat of such approaches is that they may be prone to</w:t>
-      </w:r>
-      <w:r>
-        <w:t xml:space="preserve"> </w:t>
-      </w:r>
-      <w:r>
-        <w:t xml:space="preserve">overfitting, thus exaggerating the magnitude of the predicted benefits. In a</w:t>
-      </w:r>
-      <w:r>
-        <w:t xml:space="preserve"> </w:t>
-      </w:r>
-      <w:r>
-        <w:t xml:space="preserve">wide range of simulation settings, a simpler risk modeling approach was</w:t>
-      </w:r>
-      <w:r>
-        <w:t xml:space="preserve"> </w:t>
-      </w:r>
-      <w:r>
-        <w:t xml:space="preserve">consistently better calibrated for benefit compared to more complex treatment</w:t>
-      </w:r>
-      <w:r>
-        <w:t xml:space="preserve"> </w:t>
-      </w:r>
-      <w:r>
-        <w:t xml:space="preserve">effect modelling approaches</w:t>
-      </w:r>
-      <w:r>
-        <w:t xml:space="preserve"> </w:t>
-      </w:r>
-      <w:r>
-        <w:t xml:space="preserve">[5]</w:t>
-      </w:r>
-      <w:r>
-        <w:t xml:space="preserve">. Similarly, when SYNTAX score II,</w:t>
-      </w:r>
-      <w:r>
-        <w:t xml:space="preserve"> </w:t>
-      </w:r>
-      <w:r>
-        <w:t xml:space="preserve">a model developed for identifying patients with complex coronary artery disease</w:t>
-      </w:r>
-      <w:r>
-        <w:t xml:space="preserve"> </w:t>
-      </w:r>
-      <w:r>
-        <w:t xml:space="preserve">that benefit more from percutaneous coronary intervention or from coronary</w:t>
-      </w:r>
-      <w:r>
-        <w:t xml:space="preserve"> </w:t>
-      </w:r>
-      <w:r>
-        <w:t xml:space="preserve">artery bypass grafting was redeveloped using fewer treatment-covariate</w:t>
-      </w:r>
-      <w:r>
-        <w:t xml:space="preserve"> </w:t>
-      </w:r>
-      <w:r>
-        <w:t xml:space="preserve">interactions had better external performance compared to its</w:t>
-      </w:r>
-      <w:r>
-        <w:t xml:space="preserve"> </w:t>
-      </w:r>
-      <w:r>
-        <w:t xml:space="preserve">predecessor</w:t>
-      </w:r>
-      <w:r>
-        <w:t xml:space="preserve">[20,21]</w:t>
-      </w:r>
-      <w:r>
-        <w:t xml:space="preserve">.</w:t>
-      </w:r>
-    </w:p>
-    <w:p>
-      <w:pPr>
-        <w:pStyle w:val="BodyText"/>
-      </w:pPr>
-      <w:r>
-        <w:t xml:space="preserve">In conclusion, the linear interaction approach is a viable option with smaller</w:t>
-      </w:r>
-      <w:r>
-        <w:t xml:space="preserve"> </w:t>
-      </w:r>
-      <w:r>
-        <w:t xml:space="preserve">sample sizes and/or moderately performing risk prediction models if we consider</w:t>
-      </w:r>
-      <w:r>
-        <w:t xml:space="preserve"> </w:t>
-      </w:r>
-      <w:r>
-        <w:t xml:space="preserve">a non-constant relative treatment effect plausible. RCS-3 is a better option</w:t>
-      </w:r>
-      <w:r>
-        <w:t xml:space="preserve"> </w:t>
-      </w:r>
-      <w:r>
-        <w:t xml:space="preserve">when non-monotonic deviations from a constant relative treatment effect and/or</w:t>
-      </w:r>
-      <w:r>
-        <w:t xml:space="preserve"> </w:t>
-      </w:r>
-      <w:r>
-        <w:t xml:space="preserve">substantial treatment-related harms are anticipated. Increasing the complexity</w:t>
-      </w:r>
-      <w:r>
-        <w:t xml:space="preserve"> </w:t>
-      </w:r>
-      <w:r>
-        <w:t xml:space="preserve">of the RCS models by increasing the number of knots does not translate to</w:t>
-      </w:r>
-      <w:r>
-        <w:t xml:space="preserve"> </w:t>
-      </w:r>
-      <w:r>
-        <w:t xml:space="preserve">improved benefit prediction. Using AIC for model selection among the constant</w:t>
-      </w:r>
-      <w:r>
-        <w:t xml:space="preserve"> </w:t>
-      </w:r>
-      <w:r>
-        <w:t xml:space="preserve">treatment effect, the linear interaction and RCS-3 model is a viable option,</w:t>
-      </w:r>
-      <w:r>
-        <w:t xml:space="preserve"> </w:t>
-      </w:r>
-      <w:r>
-        <w:t xml:space="preserve">especially with larger sample size.</w:t>
-      </w:r>
-    </w:p>
-    <w:p>
-      <w:r>
-        <w:br w:type="page"/>
-      </w:r>
-    </w:p>
-    <w:p>
-      <w:pPr>
         <w:pStyle w:val="Heading1"/>
       </w:pPr>
-      <w:bookmarkStart w:id="37" w:name="references"/>
-      <w:r>
-        <w:t xml:space="preserve">5	References</w:t>
+      <w:bookmarkStart w:id="37" w:name="discussion"/>
+      <w:r>
+        <w:t xml:space="preserve">4	Discussion</w:t>
       </w:r>
       <w:bookmarkEnd w:id="37"/>
     </w:p>
@@ -5332,11 +4615,618 @@
       <w:pPr>
         <w:pStyle w:val="FirstParagraph"/>
       </w:pPr>
+      <w:r>
+        <w:t xml:space="preserve">The linear interaction model and the RCS-3 model both displayed very good</w:t>
+      </w:r>
+      <w:r>
+        <w:t xml:space="preserve"> </w:t>
+      </w:r>
+      <w:r>
+        <w:t xml:space="preserve">performance under many of the considered simulation scenarios. The linear</w:t>
+      </w:r>
+      <w:r>
+        <w:t xml:space="preserve"> </w:t>
+      </w:r>
+      <w:r>
+        <w:t xml:space="preserve">interaction model was optimal in cases with smaller sample sizes and moderately</w:t>
+      </w:r>
+      <w:r>
+        <w:t xml:space="preserve"> </w:t>
+      </w:r>
+      <w:r>
+        <w:t xml:space="preserve">performing baseline risk prediction models, that is, it had lower RMSE, was</w:t>
+      </w:r>
+      <w:r>
+        <w:t xml:space="preserve"> </w:t>
+      </w:r>
+      <w:r>
+        <w:t xml:space="preserve">better calibrated for benefit and had better discrimination for benefit, even in</w:t>
+      </w:r>
+      <w:r>
+        <w:t xml:space="preserve"> </w:t>
+      </w:r>
+      <w:r>
+        <w:t xml:space="preserve">scenarios with strong quadratic deviations. In scenarios with true non-monotonic</w:t>
+      </w:r>
+      <w:r>
+        <w:t xml:space="preserve"> </w:t>
+      </w:r>
+      <w:r>
+        <w:t xml:space="preserve">deviations, the linear interaction model was outperformed by RCS-3, especially</w:t>
+      </w:r>
+      <w:r>
+        <w:t xml:space="preserve"> </w:t>
+      </w:r>
+      <w:r>
+        <w:t xml:space="preserve">in the presence of true treatment-related harms. Increasing the sample size or</w:t>
+      </w:r>
+      <w:r>
+        <w:t xml:space="preserve"> </w:t>
+      </w:r>
+      <w:r>
+        <w:t xml:space="preserve">the prediction model’s discriminative ability favored RCS-3, especially in</w:t>
+      </w:r>
+      <w:r>
+        <w:t xml:space="preserve"> </w:t>
+      </w:r>
+      <w:r>
+        <w:t xml:space="preserve">scenarios with non-monotonic deviations and in the presence of treatment-related</w:t>
+      </w:r>
+      <w:r>
+        <w:t xml:space="preserve"> </w:t>
+      </w:r>
+      <w:r>
+        <w:t xml:space="preserve">harms.</w:t>
+      </w:r>
     </w:p>
-    <w:bookmarkStart w:id="77" w:name="refs"/>
-    <w:bookmarkStart w:id="39" w:name="ref-Varadhan2013"/>
     <w:p>
       <w:pPr>
+        <w:pStyle w:val="BodyText"/>
+      </w:pPr>
+      <w:r>
+        <w:t xml:space="preserve">RCS-4 and RCS-5 proved to be too flexible in all considered scenarios, as</w:t>
+      </w:r>
+      <w:r>
+        <w:t xml:space="preserve"> </w:t>
+      </w:r>
+      <w:r>
+        <w:t xml:space="preserve">indicated by higher RMSE, increased variability of discrimination for benefit</w:t>
+      </w:r>
+      <w:r>
+        <w:t xml:space="preserve"> </w:t>
+      </w:r>
+      <w:r>
+        <w:t xml:space="preserve">and worse calibration of benefit predictions. Even with larger sample sizes and</w:t>
+      </w:r>
+      <w:r>
+        <w:t xml:space="preserve"> </w:t>
+      </w:r>
+      <w:r>
+        <w:t xml:space="preserve">strong quadratic or non-monotonic deviations from the base case scenario of</w:t>
+      </w:r>
+      <w:r>
+        <w:t xml:space="preserve"> </w:t>
+      </w:r>
+      <w:r>
+        <w:t xml:space="preserve">constant relative treatment effects, these more flexible restricted cubic</w:t>
+      </w:r>
+      <w:r>
+        <w:t xml:space="preserve"> </w:t>
+      </w:r>
+      <w:r>
+        <w:t xml:space="preserve">splines did not outperform the simpler RCS-3. These approaches may only be</w:t>
+      </w:r>
+      <w:r>
+        <w:t xml:space="preserve"> </w:t>
+      </w:r>
+      <w:r>
+        <w:t xml:space="preserve">helpful if we expect more extreme patterns of heterogeneous treatment effects</w:t>
+      </w:r>
+      <w:r>
+        <w:t xml:space="preserve"> </w:t>
+      </w:r>
+      <w:r>
+        <w:t xml:space="preserve">compared to the quadratic deviations considered here. Considering interactions</w:t>
+      </w:r>
+      <w:r>
+        <w:t xml:space="preserve"> </w:t>
+      </w:r>
+      <w:r>
+        <w:t xml:space="preserve">in RCS-3 models as the most complex approach often may be reasonable.</w:t>
+      </w:r>
+    </w:p>
+    <w:p>
+      <w:pPr>
+        <w:pStyle w:val="BodyText"/>
+      </w:pPr>
+      <w:r>
+        <w:t xml:space="preserve">The constant treatment effect model, despite having adequate performance in the</w:t>
+      </w:r>
+      <w:r>
+        <w:t xml:space="preserve"> </w:t>
+      </w:r>
+      <w:r>
+        <w:t xml:space="preserve">presence of weak treatment effect heterogeneity on the relative scale, quickly</w:t>
+      </w:r>
+      <w:r>
+        <w:t xml:space="preserve"> </w:t>
+      </w:r>
+      <w:r>
+        <w:t xml:space="preserve">broke down with stronger deviations from constant relative treatment effects. In</w:t>
+      </w:r>
+      <w:r>
+        <w:t xml:space="preserve"> </w:t>
+      </w:r>
+      <w:r>
+        <w:t xml:space="preserve">these cases, the stratified approach generally had lower error rates compared to</w:t>
+      </w:r>
+      <w:r>
+        <w:t xml:space="preserve"> </w:t>
+      </w:r>
+      <w:r>
+        <w:t xml:space="preserve">the constant treatment effect model. Such stepwise treatment benefit estimates</w:t>
+      </w:r>
+      <w:r>
+        <w:t xml:space="preserve"> </w:t>
+      </w:r>
+      <w:r>
+        <w:t xml:space="preserve">are useful for visually demonstrating treatment effect heterogeneity but may be</w:t>
+      </w:r>
+      <w:r>
+        <w:t xml:space="preserve"> </w:t>
+      </w:r>
+      <w:r>
+        <w:t xml:space="preserve">considered insufficient for making individualized benefit predictions.</w:t>
+      </w:r>
+    </w:p>
+    <w:p>
+      <w:pPr>
+        <w:pStyle w:val="BodyText"/>
+      </w:pPr>
+      <w:r>
+        <w:t xml:space="preserve">Increasing the discriminative ability of the risk model–by increasing the</w:t>
+      </w:r>
+      <w:r>
+        <w:t xml:space="preserve"> </w:t>
+      </w:r>
+      <w:r>
+        <w:t xml:space="preserve">predictor coefficients of the true risk model–reduced RMSE for all methods. This</w:t>
+      </w:r>
+      <w:r>
+        <w:t xml:space="preserve"> </w:t>
+      </w:r>
+      <w:r>
+        <w:t xml:space="preserve">increase in discriminative ability translates in higher variability of predicted</w:t>
+      </w:r>
+      <w:r>
+        <w:t xml:space="preserve"> </w:t>
+      </w:r>
+      <w:r>
+        <w:t xml:space="preserve">risks, which, in turn, allows the considered methods to better capture absolute</w:t>
+      </w:r>
+      <w:r>
+        <w:t xml:space="preserve"> </w:t>
+      </w:r>
+      <w:r>
+        <w:t xml:space="preserve">treatment benefits. As a consequence, the increase in discriminative ability of</w:t>
+      </w:r>
+      <w:r>
+        <w:t xml:space="preserve"> </w:t>
+      </w:r>
+      <w:r>
+        <w:t xml:space="preserve">the risk model also led to higher discrimination between those with low or high</w:t>
+      </w:r>
+      <w:r>
+        <w:t xml:space="preserve"> </w:t>
+      </w:r>
+      <w:r>
+        <w:t xml:space="preserve">benefit (as reflected in values of c-for-benefit). Even though risk model</w:t>
+      </w:r>
+      <w:r>
+        <w:t xml:space="preserve"> </w:t>
+      </w:r>
+      <w:r>
+        <w:t xml:space="preserve">performance is very important for the ability of risk-based methods to predict</w:t>
+      </w:r>
+      <w:r>
+        <w:t xml:space="preserve"> </w:t>
+      </w:r>
+      <w:r>
+        <w:t xml:space="preserve">treatment benefit, prediction model development was outside the scope of this</w:t>
+      </w:r>
+      <w:r>
+        <w:t xml:space="preserve"> </w:t>
+      </w:r>
+      <w:r>
+        <w:t xml:space="preserve">work and has already been studied extensively</w:t>
+      </w:r>
+      <w:r>
+        <w:t xml:space="preserve"> </w:t>
+      </w:r>
+      <w:r>
+        <w:t xml:space="preserve">[5,8,9]</w:t>
+      </w:r>
+      <w:r>
+        <w:t xml:space="preserve">.</w:t>
+      </w:r>
+    </w:p>
+    <w:p>
+      <w:pPr>
+        <w:pStyle w:val="BodyText"/>
+      </w:pPr>
+      <w:r>
+        <w:t xml:space="preserve">The adaptive approach had adequate performance, following closely on average the</w:t>
+      </w:r>
+      <w:r>
+        <w:t xml:space="preserve"> </w:t>
+      </w:r>
+      <w:r>
+        <w:t xml:space="preserve">performance of the</w:t>
+      </w:r>
+      <w:r>
+        <w:t xml:space="preserve"> </w:t>
+      </w:r>
+      <w:r>
+        <w:t xml:space="preserve">“</w:t>
+      </w:r>
+      <w:r>
+        <w:t xml:space="preserve">true</w:t>
+      </w:r>
+      <w:r>
+        <w:t xml:space="preserve">”</w:t>
+      </w:r>
+      <w:r>
+        <w:t xml:space="preserve"> </w:t>
+      </w:r>
+      <w:r>
+        <w:t xml:space="preserve">model in most scenarios. With smaller sample sizes it</w:t>
+      </w:r>
+      <w:r>
+        <w:t xml:space="preserve"> </w:t>
+      </w:r>
+      <w:r>
+        <w:t xml:space="preserve">tended to miss the treatment-risk interactions and selected simpler models</w:t>
+      </w:r>
+      <w:r>
+        <w:t xml:space="preserve"> </w:t>
+      </w:r>
+      <w:r>
+        <w:t xml:space="preserve">(Supplement Section 4). This conservative behavior resulted in increased RMSE</w:t>
+      </w:r>
+      <w:r>
+        <w:t xml:space="preserve"> </w:t>
+      </w:r>
+      <w:r>
+        <w:t xml:space="preserve">variability in these scenarios, especially in the case of true strong linear or</w:t>
+      </w:r>
+      <w:r>
+        <w:t xml:space="preserve"> </w:t>
+      </w:r>
+      <w:r>
+        <w:t xml:space="preserve">non-monotonic deviations from the base case scenario. Therefore, in the case of</w:t>
+      </w:r>
+      <w:r>
+        <w:t xml:space="preserve"> </w:t>
+      </w:r>
+      <w:r>
+        <w:t xml:space="preserve">smaller sample sizes the simpler linear interaction model may be a safer choice</w:t>
+      </w:r>
+      <w:r>
+        <w:t xml:space="preserve"> </w:t>
+      </w:r>
+      <w:r>
+        <w:t xml:space="preserve">for predicting absolute benefits in the presence of any suspected</w:t>
+      </w:r>
+      <w:r>
+        <w:t xml:space="preserve"> </w:t>
+      </w:r>
+      <w:r>
+        <w:t xml:space="preserve">treatment-related harms.</w:t>
+      </w:r>
+    </w:p>
+    <w:p>
+      <w:pPr>
+        <w:pStyle w:val="BodyText"/>
+      </w:pPr>
+      <w:r>
+        <w:t xml:space="preserve">A limitation of our study is that we assumed treatment benefit</w:t>
+      </w:r>
+      <w:r>
+        <w:t xml:space="preserve"> </w:t>
+      </w:r>
+      <w:r>
+        <w:t xml:space="preserve">to be a function of baseline risk in the majority of the simulation</w:t>
+      </w:r>
+      <w:r>
+        <w:t xml:space="preserve"> </w:t>
+      </w:r>
+      <w:r>
+        <w:t xml:space="preserve">scenarios. We also considered constant moderate and strong treatment-related</w:t>
+      </w:r>
+      <w:r>
+        <w:t xml:space="preserve"> </w:t>
+      </w:r>
+      <w:r>
+        <w:t xml:space="preserve">harms, applied on the absolute scale to expand the range of scenarios in line</w:t>
+      </w:r>
+      <w:r>
+        <w:t xml:space="preserve"> </w:t>
+      </w:r>
+      <w:r>
+        <w:t xml:space="preserve">with previous work</w:t>
+      </w:r>
+      <w:r>
+        <w:t xml:space="preserve"> </w:t>
+      </w:r>
+      <w:r>
+        <w:t xml:space="preserve">[15]</w:t>
+      </w:r>
+      <w:r>
+        <w:t xml:space="preserve">. In a limited set of scenarios where we</w:t>
+      </w:r>
+      <w:r>
+        <w:t xml:space="preserve"> </w:t>
+      </w:r>
+      <w:r>
+        <w:t xml:space="preserve">assumed the existence of true treatment-covariate interactions, our conclusions</w:t>
+      </w:r>
+      <w:r>
+        <w:t xml:space="preserve"> </w:t>
+      </w:r>
+      <w:r>
+        <w:t xml:space="preserve">remained unchanged. Even though the average error rates increased for all the</w:t>
+      </w:r>
+      <w:r>
+        <w:t xml:space="preserve"> </w:t>
+      </w:r>
+      <w:r>
+        <w:t xml:space="preserve">considered methods, due to the miss-specification of the outcome model, the</w:t>
+      </w:r>
+      <w:r>
+        <w:t xml:space="preserve"> </w:t>
+      </w:r>
+      <w:r>
+        <w:t xml:space="preserve">linear interaction model had the lowest error rates. RCS-3 had very comparable</w:t>
+      </w:r>
+      <w:r>
+        <w:t xml:space="preserve"> </w:t>
+      </w:r>
+      <w:r>
+        <w:t xml:space="preserve">performance. The constant treatment effect model often gave biased results,</w:t>
+      </w:r>
+      <w:r>
+        <w:t xml:space="preserve"> </w:t>
+      </w:r>
+      <w:r>
+        <w:t xml:space="preserve">espcially in the presence of moderate or strong treatment-related harms. All the</w:t>
+      </w:r>
+      <w:r>
+        <w:t xml:space="preserve"> </w:t>
+      </w:r>
+      <w:r>
+        <w:t xml:space="preserve">results of these simulations can be found in Supplement, Section 7. Future</w:t>
+      </w:r>
+      <w:r>
+        <w:t xml:space="preserve"> </w:t>
+      </w:r>
+      <w:r>
+        <w:t xml:space="preserve">simulation studies could explore the effect of more extensive deviations from</w:t>
+      </w:r>
+      <w:r>
+        <w:t xml:space="preserve"> </w:t>
+      </w:r>
+      <w:r>
+        <w:t xml:space="preserve">risk-based treatment effects.</w:t>
+      </w:r>
+    </w:p>
+    <w:p>
+      <w:pPr>
+        <w:pStyle w:val="BodyText"/>
+      </w:pPr>
+      <w:r>
+        <w:t xml:space="preserve">In our simulations we only focused on risk-based methods, using baseline risk as</w:t>
+      </w:r>
+      <w:r>
+        <w:t xml:space="preserve"> </w:t>
+      </w:r>
+      <w:r>
+        <w:t xml:space="preserve">a reference in a two-stage approach to individualizing benefit</w:t>
+      </w:r>
+      <w:r>
+        <w:t xml:space="preserve"> </w:t>
+      </w:r>
+      <w:r>
+        <w:t xml:space="preserve">predictions. However, there is a plethora of different methods, ranging from</w:t>
+      </w:r>
+      <w:r>
+        <w:t xml:space="preserve"> </w:t>
+      </w:r>
+      <w:r>
+        <w:t xml:space="preserve">treatment effect modeling to tree-based approaches available in more recent</w:t>
+      </w:r>
+      <w:r>
+        <w:t xml:space="preserve"> </w:t>
+      </w:r>
+      <w:r>
+        <w:t xml:space="preserve">literature</w:t>
+      </w:r>
+      <w:r>
+        <w:t xml:space="preserve"> </w:t>
+      </w:r>
+      <w:r>
+        <w:t xml:space="preserve">[16–19]</w:t>
+      </w:r>
+      <w:r>
+        <w:t xml:space="preserve">. Many of these</w:t>
+      </w:r>
+      <w:r>
+        <w:t xml:space="preserve"> </w:t>
+      </w:r>
+      <w:r>
+        <w:t xml:space="preserve">methods rely on incorporating treatment-covariate interactions in the prediction</w:t>
+      </w:r>
+      <w:r>
+        <w:t xml:space="preserve"> </w:t>
+      </w:r>
+      <w:r>
+        <w:t xml:space="preserve">of benefit. An important caveat of such approaches is that they may be prone to</w:t>
+      </w:r>
+      <w:r>
+        <w:t xml:space="preserve"> </w:t>
+      </w:r>
+      <w:r>
+        <w:t xml:space="preserve">overfitting, thus exaggerating the magnitude of the predicted benefits. In a</w:t>
+      </w:r>
+      <w:r>
+        <w:t xml:space="preserve"> </w:t>
+      </w:r>
+      <w:r>
+        <w:t xml:space="preserve">wide range of simulation settings, a simpler risk modeling approach was</w:t>
+      </w:r>
+      <w:r>
+        <w:t xml:space="preserve"> </w:t>
+      </w:r>
+      <w:r>
+        <w:t xml:space="preserve">consistently better calibrated for benefit compared to more complex treatment</w:t>
+      </w:r>
+      <w:r>
+        <w:t xml:space="preserve"> </w:t>
+      </w:r>
+      <w:r>
+        <w:t xml:space="preserve">effect modelling approaches</w:t>
+      </w:r>
+      <w:r>
+        <w:t xml:space="preserve"> </w:t>
+      </w:r>
+      <w:r>
+        <w:t xml:space="preserve">[5]</w:t>
+      </w:r>
+      <w:r>
+        <w:t xml:space="preserve">. However, whether this remains</w:t>
+      </w:r>
+      <w:r>
+        <w:t xml:space="preserve"> </w:t>
+      </w:r>
+      <w:r>
+        <w:t xml:space="preserve">the case in a range of empirical settings still needs to be explored Similarly,</w:t>
+      </w:r>
+      <w:r>
+        <w:t xml:space="preserve"> </w:t>
+      </w:r>
+      <w:r>
+        <w:t xml:space="preserve">when SYNTAX score II, a model developed for identifying patients with complex</w:t>
+      </w:r>
+      <w:r>
+        <w:t xml:space="preserve"> </w:t>
+      </w:r>
+      <w:r>
+        <w:t xml:space="preserve">coronary artery disease that benefit more from percutaneous coronary</w:t>
+      </w:r>
+      <w:r>
+        <w:t xml:space="preserve"> </w:t>
+      </w:r>
+      <w:r>
+        <w:t xml:space="preserve">intervention or from coronary artery bypass grafting was redeveloped using fewer</w:t>
+      </w:r>
+      <w:r>
+        <w:t xml:space="preserve"> </w:t>
+      </w:r>
+      <w:r>
+        <w:t xml:space="preserve">treatment-covariate interactions had better external performance compared to its</w:t>
+      </w:r>
+      <w:r>
+        <w:t xml:space="preserve"> </w:t>
+      </w:r>
+      <w:r>
+        <w:t xml:space="preserve">predecessor</w:t>
+      </w:r>
+      <w:r>
+        <w:t xml:space="preserve">[20,21]</w:t>
+      </w:r>
+      <w:r>
+        <w:t xml:space="preserve">.</w:t>
+      </w:r>
+    </w:p>
+    <w:p>
+      <w:pPr>
+        <w:pStyle w:val="BodyText"/>
+      </w:pPr>
+      <w:r>
+        <w:t xml:space="preserve">In conclusion, the linear interaction approach is a viable option with smaller</w:t>
+      </w:r>
+      <w:r>
+        <w:t xml:space="preserve"> </w:t>
+      </w:r>
+      <w:r>
+        <w:t xml:space="preserve">sample sizes and/or moderately performing risk prediction models if we consider</w:t>
+      </w:r>
+      <w:r>
+        <w:t xml:space="preserve"> </w:t>
+      </w:r>
+      <w:r>
+        <w:t xml:space="preserve">a non-constant relative treatment effect plausible. RCS-3 is a better option</w:t>
+      </w:r>
+      <w:r>
+        <w:t xml:space="preserve"> </w:t>
+      </w:r>
+      <w:r>
+        <w:t xml:space="preserve">when non-monotonic deviations from a constant relative treatment effect and/or</w:t>
+      </w:r>
+      <w:r>
+        <w:t xml:space="preserve"> </w:t>
+      </w:r>
+      <w:r>
+        <w:t xml:space="preserve">substantial treatment-related harms are anticipated. Increasing the complexity</w:t>
+      </w:r>
+      <w:r>
+        <w:t xml:space="preserve"> </w:t>
+      </w:r>
+      <w:r>
+        <w:t xml:space="preserve">of the RCS models by increasing the number of knots does not translate to</w:t>
+      </w:r>
+      <w:r>
+        <w:t xml:space="preserve"> </w:t>
+      </w:r>
+      <w:r>
+        <w:t xml:space="preserve">improved benefit prediction. Using AIC for model selection among the constant</w:t>
+      </w:r>
+      <w:r>
+        <w:t xml:space="preserve"> </w:t>
+      </w:r>
+      <w:r>
+        <w:t xml:space="preserve">treatment effect, the linear interaction and RCS-3 model is a viable option,</w:t>
+      </w:r>
+      <w:r>
+        <w:t xml:space="preserve"> </w:t>
+      </w:r>
+      <w:r>
+        <w:t xml:space="preserve">especially with larger sample size.</w:t>
+      </w:r>
+    </w:p>
+    <w:p>
+      <w:r>
+        <w:br w:type="page"/>
+      </w:r>
+    </w:p>
+    <w:p>
+      <w:pPr>
+        <w:pStyle w:val="Heading1"/>
+      </w:pPr>
+      <w:bookmarkStart w:id="38" w:name="references"/>
+      <w:r>
+        <w:t xml:space="preserve">5	References</w:t>
+      </w:r>
+      <w:bookmarkEnd w:id="38"/>
+    </w:p>
+    <w:p>
+      <w:pPr>
+        <w:pStyle w:val="FirstParagraph"/>
+      </w:pPr>
+    </w:p>
+    <w:bookmarkStart w:id="78" w:name="refs"/>
+    <w:bookmarkStart w:id="40" w:name="ref-Varadhan2013"/>
+    <w:p>
+      <w:pPr>
         <w:pStyle w:val="Bibliography"/>
       </w:pPr>
       <w:r>
@@ -5345,7 +5235,7 @@
       <w:r>
         <w:t xml:space="preserve"> </w:t>
       </w:r>
-      <w:hyperlink r:id="rId38">
+      <w:hyperlink r:id="rId39">
         <w:r>
           <w:rPr>
             <w:rStyle w:val="Hyperlink"/>
@@ -5357,8 +5247,8 @@
         <w:t xml:space="preserve">.</w:t>
       </w:r>
     </w:p>
-    <w:bookmarkEnd w:id="39"/>
-    <w:bookmarkStart w:id="41" w:name="ref-Rekkas2020"/>
+    <w:bookmarkEnd w:id="40"/>
+    <w:bookmarkStart w:id="42" w:name="ref-Rekkas2020"/>
     <w:p>
       <w:pPr>
         <w:pStyle w:val="Bibliography"/>
@@ -5369,7 +5259,7 @@
       <w:r>
         <w:t xml:space="preserve"> </w:t>
       </w:r>
-      <w:hyperlink r:id="rId40">
+      <w:hyperlink r:id="rId41">
         <w:r>
           <w:rPr>
             <w:rStyle w:val="Hyperlink"/>
@@ -5381,8 +5271,8 @@
         <w:t xml:space="preserve">.</w:t>
       </w:r>
     </w:p>
-    <w:bookmarkEnd w:id="41"/>
-    <w:bookmarkStart w:id="43" w:name="ref-Kent2019"/>
+    <w:bookmarkEnd w:id="42"/>
+    <w:bookmarkStart w:id="44" w:name="ref-Kent2019"/>
     <w:p>
       <w:pPr>
         <w:pStyle w:val="Bibliography"/>
@@ -5393,7 +5283,7 @@
       <w:r>
         <w:t xml:space="preserve"> </w:t>
       </w:r>
-      <w:hyperlink r:id="rId42">
+      <w:hyperlink r:id="rId43">
         <w:r>
           <w:rPr>
             <w:rStyle w:val="Hyperlink"/>
@@ -5405,8 +5295,8 @@
         <w:t xml:space="preserve">.</w:t>
       </w:r>
     </w:p>
-    <w:bookmarkEnd w:id="43"/>
-    <w:bookmarkStart w:id="45" w:name="ref-PathEnE"/>
+    <w:bookmarkEnd w:id="44"/>
+    <w:bookmarkStart w:id="46" w:name="ref-PathEnE"/>
     <w:p>
       <w:pPr>
         <w:pStyle w:val="Bibliography"/>
@@ -5417,7 +5307,7 @@
       <w:r>
         <w:t xml:space="preserve"> </w:t>
       </w:r>
-      <w:hyperlink r:id="rId44">
+      <w:hyperlink r:id="rId45">
         <w:r>
           <w:rPr>
             <w:rStyle w:val="Hyperlink"/>
@@ -5429,8 +5319,8 @@
         <w:t xml:space="preserve">.</w:t>
       </w:r>
     </w:p>
-    <w:bookmarkEnd w:id="45"/>
-    <w:bookmarkStart w:id="47" w:name="ref-vanKlaveren2019"/>
+    <w:bookmarkEnd w:id="46"/>
+    <w:bookmarkStart w:id="48" w:name="ref-vanKlaveren2019"/>
     <w:p>
       <w:pPr>
         <w:pStyle w:val="Bibliography"/>
@@ -5441,7 +5331,7 @@
       <w:r>
         <w:t xml:space="preserve"> </w:t>
       </w:r>
-      <w:hyperlink r:id="rId46">
+      <w:hyperlink r:id="rId47">
         <w:r>
           <w:rPr>
             <w:rStyle w:val="Hyperlink"/>
@@ -5453,8 +5343,8 @@
         <w:t xml:space="preserve">.</w:t>
       </w:r>
     </w:p>
-    <w:bookmarkEnd w:id="47"/>
-    <w:bookmarkStart w:id="49" w:name="ref-Kent2010"/>
+    <w:bookmarkEnd w:id="48"/>
+    <w:bookmarkStart w:id="50" w:name="ref-Kent2010"/>
     <w:p>
       <w:pPr>
         <w:pStyle w:val="Bibliography"/>
@@ -5465,7 +5355,7 @@
       <w:r>
         <w:t xml:space="preserve"> </w:t>
       </w:r>
-      <w:hyperlink r:id="rId48">
+      <w:hyperlink r:id="rId49">
         <w:r>
           <w:rPr>
             <w:rStyle w:val="Hyperlink"/>
@@ -5477,8 +5367,8 @@
         <w:t xml:space="preserve">.</w:t>
       </w:r>
     </w:p>
-    <w:bookmarkEnd w:id="49"/>
-    <w:bookmarkStart w:id="51" w:name="ref-Kent2016"/>
+    <w:bookmarkEnd w:id="50"/>
+    <w:bookmarkStart w:id="52" w:name="ref-Kent2016"/>
     <w:p>
       <w:pPr>
         <w:pStyle w:val="Bibliography"/>
@@ -5489,7 +5379,7 @@
       <w:r>
         <w:t xml:space="preserve"> </w:t>
       </w:r>
-      <w:hyperlink r:id="rId50">
+      <w:hyperlink r:id="rId51">
         <w:r>
           <w:rPr>
             <w:rStyle w:val="Hyperlink"/>
@@ -5501,8 +5391,8 @@
         <w:t xml:space="preserve">.</w:t>
       </w:r>
     </w:p>
-    <w:bookmarkEnd w:id="51"/>
-    <w:bookmarkStart w:id="53" w:name="ref-Burke2014"/>
+    <w:bookmarkEnd w:id="52"/>
+    <w:bookmarkStart w:id="54" w:name="ref-Burke2014"/>
     <w:p>
       <w:pPr>
         <w:pStyle w:val="Bibliography"/>
@@ -5513,7 +5403,7 @@
       <w:r>
         <w:t xml:space="preserve"> </w:t>
       </w:r>
-      <w:hyperlink r:id="rId52">
+      <w:hyperlink r:id="rId53">
         <w:r>
           <w:rPr>
             <w:rStyle w:val="Hyperlink"/>
@@ -5525,8 +5415,8 @@
         <w:t xml:space="preserve">.</w:t>
       </w:r>
     </w:p>
-    <w:bookmarkEnd w:id="53"/>
-    <w:bookmarkStart w:id="55" w:name="ref-Abadie2018"/>
+    <w:bookmarkEnd w:id="54"/>
+    <w:bookmarkStart w:id="56" w:name="ref-Abadie2018"/>
     <w:p>
       <w:pPr>
         <w:pStyle w:val="Bibliography"/>
@@ -5537,7 +5427,7 @@
       <w:r>
         <w:t xml:space="preserve"> </w:t>
       </w:r>
-      <w:hyperlink r:id="rId54">
+      <w:hyperlink r:id="rId55">
         <w:r>
           <w:rPr>
             <w:rStyle w:val="Hyperlink"/>
@@ -5549,8 +5439,8 @@
         <w:t xml:space="preserve">.</w:t>
       </w:r>
     </w:p>
-    <w:bookmarkEnd w:id="55"/>
-    <w:bookmarkStart w:id="57" w:name="ref-Harrell1988"/>
+    <w:bookmarkEnd w:id="56"/>
+    <w:bookmarkStart w:id="58" w:name="ref-Harrell1988"/>
     <w:p>
       <w:pPr>
         <w:pStyle w:val="Bibliography"/>
@@ -5561,7 +5451,7 @@
       <w:r>
         <w:t xml:space="preserve"> </w:t>
       </w:r>
-      <w:hyperlink r:id="rId56">
+      <w:hyperlink r:id="rId57">
         <w:r>
           <w:rPr>
             <w:rStyle w:val="Hyperlink"/>
@@ -5573,8 +5463,8 @@
         <w:t xml:space="preserve">.</w:t>
       </w:r>
     </w:p>
-    <w:bookmarkEnd w:id="57"/>
-    <w:bookmarkStart w:id="59" w:name="ref-vanKlaveren2018"/>
+    <w:bookmarkEnd w:id="58"/>
+    <w:bookmarkStart w:id="60" w:name="ref-vanKlaveren2018"/>
     <w:p>
       <w:pPr>
         <w:pStyle w:val="Bibliography"/>
@@ -5585,7 +5475,7 @@
       <w:r>
         <w:t xml:space="preserve"> </w:t>
       </w:r>
-      <w:hyperlink r:id="rId58">
+      <w:hyperlink r:id="rId59">
         <w:r>
           <w:rPr>
             <w:rStyle w:val="Hyperlink"/>
@@ -5597,8 +5487,8 @@
         <w:t xml:space="preserve">.</w:t>
       </w:r>
     </w:p>
-    <w:bookmarkEnd w:id="59"/>
-    <w:bookmarkStart w:id="61" w:name="ref-Austin2019"/>
+    <w:bookmarkEnd w:id="60"/>
+    <w:bookmarkStart w:id="62" w:name="ref-Austin2019"/>
     <w:p>
       <w:pPr>
         <w:pStyle w:val="Bibliography"/>
@@ -5609,7 +5499,7 @@
       <w:r>
         <w:t xml:space="preserve"> </w:t>
       </w:r>
-      <w:hyperlink r:id="rId60">
+      <w:hyperlink r:id="rId61">
         <w:r>
           <w:rPr>
             <w:rStyle w:val="Hyperlink"/>
@@ -5621,8 +5511,8 @@
         <w:t xml:space="preserve">.</w:t>
       </w:r>
     </w:p>
-    <w:bookmarkEnd w:id="61"/>
-    <w:bookmarkStart w:id="63" w:name="ref-Califf1997"/>
+    <w:bookmarkEnd w:id="62"/>
+    <w:bookmarkStart w:id="64" w:name="ref-Califf1997"/>
     <w:p>
       <w:pPr>
         <w:pStyle w:val="Bibliography"/>
@@ -5633,7 +5523,7 @@
       <w:r>
         <w:t xml:space="preserve"> </w:t>
       </w:r>
-      <w:hyperlink r:id="rId62">
+      <w:hyperlink r:id="rId63">
         <w:r>
           <w:rPr>
             <w:rStyle w:val="Hyperlink"/>
@@ -5645,8 +5535,8 @@
         <w:t xml:space="preserve">.</w:t>
       </w:r>
     </w:p>
-    <w:bookmarkEnd w:id="63"/>
-    <w:bookmarkStart w:id="65" w:name="ref-Steyerberg2000"/>
+    <w:bookmarkEnd w:id="64"/>
+    <w:bookmarkStart w:id="66" w:name="ref-Steyerberg2000"/>
     <w:p>
       <w:pPr>
         <w:pStyle w:val="Bibliography"/>
@@ -5657,7 +5547,7 @@
       <w:r>
         <w:t xml:space="preserve"> </w:t>
       </w:r>
-      <w:hyperlink r:id="rId64">
+      <w:hyperlink r:id="rId65">
         <w:r>
           <w:rPr>
             <w:rStyle w:val="Hyperlink"/>
@@ -5669,8 +5559,8 @@
         <w:t xml:space="preserve">.</w:t>
       </w:r>
     </w:p>
-    <w:bookmarkEnd w:id="65"/>
-    <w:bookmarkStart w:id="67" w:name="ref-Glasziou1995"/>
+    <w:bookmarkEnd w:id="66"/>
+    <w:bookmarkStart w:id="68" w:name="ref-Glasziou1995"/>
     <w:p>
       <w:pPr>
         <w:pStyle w:val="Bibliography"/>
@@ -5681,7 +5571,7 @@
       <w:r>
         <w:t xml:space="preserve"> </w:t>
       </w:r>
-      <w:hyperlink r:id="rId66">
+      <w:hyperlink r:id="rId67">
         <w:r>
           <w:rPr>
             <w:rStyle w:val="Hyperlink"/>
@@ -5693,8 +5583,8 @@
         <w:t xml:space="preserve">.</w:t>
       </w:r>
     </w:p>
-    <w:bookmarkEnd w:id="67"/>
-    <w:bookmarkStart w:id="69" w:name="ref-Athey2019"/>
+    <w:bookmarkEnd w:id="68"/>
+    <w:bookmarkStart w:id="70" w:name="ref-Athey2019"/>
     <w:p>
       <w:pPr>
         <w:pStyle w:val="Bibliography"/>
@@ -5705,7 +5595,7 @@
       <w:r>
         <w:t xml:space="preserve"> </w:t>
       </w:r>
-      <w:hyperlink r:id="rId68">
+      <w:hyperlink r:id="rId69">
         <w:r>
           <w:rPr>
             <w:rStyle w:val="Hyperlink"/>
@@ -5717,8 +5607,8 @@
         <w:t xml:space="preserve">.</w:t>
       </w:r>
     </w:p>
-    <w:bookmarkEnd w:id="69"/>
-    <w:bookmarkStart w:id="71" w:name="ref-Lu2018"/>
+    <w:bookmarkEnd w:id="70"/>
+    <w:bookmarkStart w:id="72" w:name="ref-Lu2018"/>
     <w:p>
       <w:pPr>
         <w:pStyle w:val="Bibliography"/>
@@ -5729,7 +5619,7 @@
       <w:r>
         <w:t xml:space="preserve"> </w:t>
       </w:r>
-      <w:hyperlink r:id="rId70">
+      <w:hyperlink r:id="rId71">
         <w:r>
           <w:rPr>
             <w:rStyle w:val="Hyperlink"/>
@@ -5741,8 +5631,8 @@
         <w:t xml:space="preserve">.</w:t>
       </w:r>
     </w:p>
-    <w:bookmarkEnd w:id="71"/>
-    <w:bookmarkStart w:id="73" w:name="ref-Wager2018"/>
+    <w:bookmarkEnd w:id="72"/>
+    <w:bookmarkStart w:id="74" w:name="ref-Wager2018"/>
     <w:p>
       <w:pPr>
         <w:pStyle w:val="Bibliography"/>
@@ -5753,7 +5643,7 @@
       <w:r>
         <w:t xml:space="preserve"> </w:t>
       </w:r>
-      <w:hyperlink r:id="rId72">
+      <w:hyperlink r:id="rId73">
         <w:r>
           <w:rPr>
             <w:rStyle w:val="Hyperlink"/>
@@ -5765,38 +5655,38 @@
         <w:t xml:space="preserve">.</w:t>
       </w:r>
     </w:p>
-    <w:bookmarkEnd w:id="73"/>
-    <w:bookmarkStart w:id="74" w:name="ref-powers2018some"/>
+    <w:bookmarkEnd w:id="74"/>
+    <w:bookmarkStart w:id="75" w:name="ref-powers2018some"/>
     <w:p>
       <w:pPr>
         <w:pStyle w:val="Bibliography"/>
       </w:pPr>
       <w:r>
         <w:t xml:space="preserve">[19] Powers S, Qian J, Jung K, Schuler A, Shah NH, Hastie T, et al. Some methods for heterogeneous treatment effect estimation in high dimensions. Statistics in Medicine 2018;37:1767–87.</w:t>
-      </w:r>
-    </w:p>
-    <w:bookmarkEnd w:id="74"/>
-    <w:bookmarkStart w:id="75" w:name="ref-farooq2013anatomical"/>
-    <w:p>
-      <w:pPr>
-        <w:pStyle w:val="Bibliography"/>
-      </w:pPr>
-      <w:r>
-        <w:t xml:space="preserve">[20] Farooq V, Van Klaveren D, Steyerberg EW, Meliga E, Vergouwe Y, Chieffo A, et al. Anatomical and clinical characteristics to guide decision making between coronary artery bypass surgery and percutaneous coronary intervention for individual patients: Development and validation of syntax score ii. The Lancet 2013;381:639–50.</w:t>
       </w:r>
     </w:p>
     <w:bookmarkEnd w:id="75"/>
-    <w:bookmarkStart w:id="76" w:name="ref-takahashi2020redevelopment"/>
+    <w:bookmarkStart w:id="76" w:name="ref-farooq2013anatomical"/>
     <w:p>
       <w:pPr>
         <w:pStyle w:val="Bibliography"/>
       </w:pPr>
       <w:r>
-        <w:t xml:space="preserve">[21] Takahashi K, Serruys PW, Fuster V, Farkouh ME, Spertus JA, Cohen DJ, et al. Redevelopment and validation of the syntax score ii to individualise decision making between percutaneous and surgical revascularisation in patients with complex coronary artery disease: Secondary analysis of the multicentre randomised controlled syntaxes trial with external cohort validation. The Lancet 2020;396:1399–412.</w:t>
+        <w:t xml:space="preserve">[20] Farooq V, Van Klaveren D, Steyerberg EW, Meliga E, Vergouwe Y, Chieffo A, et al. Anatomical and clinical characteristics to guide decision making between coronary artery bypass surgery and percutaneous coronary intervention for individual patients: Development and validation of syntax score ii. The Lancet 2013;381:639–50.</w:t>
       </w:r>
     </w:p>
     <w:bookmarkEnd w:id="76"/>
+    <w:bookmarkStart w:id="77" w:name="ref-takahashi2020redevelopment"/>
+    <w:p>
+      <w:pPr>
+        <w:pStyle w:val="Bibliography"/>
+      </w:pPr>
+      <w:r>
+        <w:t xml:space="preserve">[21] Takahashi K, Serruys PW, Fuster V, Farkouh ME, Spertus JA, Cohen DJ, et al. Redevelopment and validation of the syntax score ii to individualise decision making between percutaneous and surgical revascularisation in patients with complex coronary artery disease: Secondary analysis of the multicentre randomised controlled syntaxes trial with external cohort validation. The Lancet 2020;396:1399–412.</w:t>
+      </w:r>
+    </w:p>
     <w:bookmarkEnd w:id="77"/>
+    <w:bookmarkEnd w:id="78"/>
     <w:p>
       <w:pPr>
         <w:pStyle w:val="BodyText"/>

</xml_diff>

<commit_message>
fix shiny and rebuild manuscript + supplement
</commit_message>
<xml_diff>
--- a/submission/manuscript.docx
+++ b/submission/manuscript.docx
@@ -1324,11 +1324,233 @@
       <w:pPr>
         <w:pStyle w:val="Heading1"/>
       </w:pPr>
-      <w:bookmarkStart w:id="20" w:name="introduction"/>
+      <w:bookmarkStart w:id="20" w:name="what-is-new"/>
+      <w:r>
+        <w:t xml:space="preserve">What is new?</w:t>
+      </w:r>
+      <w:bookmarkEnd w:id="20"/>
+    </w:p>
+    <w:p>
+      <w:pPr>
+        <w:numPr>
+          <w:ilvl w:val="0"/>
+          <w:numId w:val="1001"/>
+        </w:numPr>
+        <w:pStyle w:val="Compact"/>
+      </w:pPr>
+      <w:r>
+        <w:t xml:space="preserve">Models including a linear interaction of the prognostic index with treatment</w:t>
+      </w:r>
+      <w:r>
+        <w:t xml:space="preserve"> </w:t>
+      </w:r>
+      <w:r>
+        <w:t xml:space="preserve">were a good option for predicting absolute benefit with smaller sample sizes or</w:t>
+      </w:r>
+      <w:r>
+        <w:t xml:space="preserve"> </w:t>
+      </w:r>
+      <w:r>
+        <w:t xml:space="preserve">moderately performing prediction models.</w:t>
+      </w:r>
+    </w:p>
+    <w:p>
+      <w:pPr>
+        <w:numPr>
+          <w:ilvl w:val="0"/>
+          <w:numId w:val="1001"/>
+        </w:numPr>
+        <w:pStyle w:val="Compact"/>
+      </w:pPr>
+      <w:r>
+        <w:t xml:space="preserve">Models including an interaction of treatment with a restricted cubic spline</w:t>
+      </w:r>
+      <w:r>
+        <w:t xml:space="preserve"> </w:t>
+      </w:r>
+      <w:r>
+        <w:t xml:space="preserve">transformation using 3 knots performed better in the presence of true</w:t>
+      </w:r>
+      <w:r>
+        <w:t xml:space="preserve"> </w:t>
+      </w:r>
+      <w:r>
+        <w:t xml:space="preserve">non-monotonic deviations from a constant relative treatment effect or with</w:t>
+      </w:r>
+      <w:r>
+        <w:t xml:space="preserve"> </w:t>
+      </w:r>
+      <w:r>
+        <w:t xml:space="preserve">treatment-related harms.</w:t>
+      </w:r>
+    </w:p>
+    <w:p>
+      <w:pPr>
+        <w:numPr>
+          <w:ilvl w:val="0"/>
+          <w:numId w:val="1001"/>
+        </w:numPr>
+        <w:pStyle w:val="Compact"/>
+      </w:pPr>
+      <w:r>
+        <w:t xml:space="preserve">Using an AIC adaptive approach to select among a constant effects model, a</w:t>
+      </w:r>
+      <w:r>
+        <w:t xml:space="preserve"> </w:t>
+      </w:r>
+      <w:r>
+        <w:t xml:space="preserve">linear interaction model, and a model using restricted cubic spline</w:t>
+      </w:r>
+      <w:r>
+        <w:t xml:space="preserve"> </w:t>
+      </w:r>
+      <w:r>
+        <w:t xml:space="preserve">transformations was better suited for larger sample sizes.</w:t>
+      </w:r>
+    </w:p>
+    <w:p>
+      <w:pPr>
+        <w:pStyle w:val="Heading1"/>
+      </w:pPr>
+      <w:bookmarkStart w:id="21" w:name="what-this-adds-to-what-was-known"/>
+      <w:r>
+        <w:t xml:space="preserve">What this adds to what was known?</w:t>
+      </w:r>
+      <w:bookmarkEnd w:id="21"/>
+    </w:p>
+    <w:p>
+      <w:pPr>
+        <w:numPr>
+          <w:ilvl w:val="0"/>
+          <w:numId w:val="1002"/>
+        </w:numPr>
+        <w:pStyle w:val="Compact"/>
+      </w:pPr>
+      <w:r>
+        <w:t xml:space="preserve">Using a constant relative treatment effect for making risk-based</w:t>
+      </w:r>
+      <w:r>
+        <w:t xml:space="preserve"> </w:t>
+      </w:r>
+      <w:r>
+        <w:t xml:space="preserve">individualized benefit predictions is not always the best approach.</w:t>
+      </w:r>
+    </w:p>
+    <w:p>
+      <w:pPr>
+        <w:numPr>
+          <w:ilvl w:val="0"/>
+          <w:numId w:val="1002"/>
+        </w:numPr>
+        <w:pStyle w:val="Compact"/>
+      </w:pPr>
+      <w:r>
+        <w:t xml:space="preserve">Models including linear interaction of treatment with the prognostic index</w:t>
+      </w:r>
+      <w:r>
+        <w:t xml:space="preserve"> </w:t>
+      </w:r>
+      <w:r>
+        <w:t xml:space="preserve">have robust performance across a wide variety of settings.</w:t>
+      </w:r>
+    </w:p>
+    <w:p>
+      <w:pPr>
+        <w:numPr>
+          <w:ilvl w:val="0"/>
+          <w:numId w:val="1002"/>
+        </w:numPr>
+        <w:pStyle w:val="Compact"/>
+      </w:pPr>
+      <w:r>
+        <w:t xml:space="preserve">Increasing the flexibility of the transformation of the prognostic index does</w:t>
+      </w:r>
+      <w:r>
+        <w:t xml:space="preserve"> </w:t>
+      </w:r>
+      <w:r>
+        <w:t xml:space="preserve">not improve performance.</w:t>
+      </w:r>
+    </w:p>
+    <w:p>
+      <w:pPr>
+        <w:pStyle w:val="Heading1"/>
+      </w:pPr>
+      <w:bookmarkStart w:id="22" w:name="X8ae03ab994ef3df0e385f161d2a0ae5ec1809d2"/>
+      <w:r>
+        <w:t xml:space="preserve">What is the implication and what should change now?</w:t>
+      </w:r>
+      <w:bookmarkEnd w:id="22"/>
+    </w:p>
+    <w:p>
+      <w:pPr>
+        <w:numPr>
+          <w:ilvl w:val="0"/>
+          <w:numId w:val="1003"/>
+        </w:numPr>
+        <w:pStyle w:val="Compact"/>
+      </w:pPr>
+      <w:r>
+        <w:t xml:space="preserve">Assuming a constant relative treatment effect for all patients may lead to</w:t>
+      </w:r>
+      <w:r>
+        <w:t xml:space="preserve"> </w:t>
+      </w:r>
+      <w:r>
+        <w:t xml:space="preserve">treatment mistargeting.</w:t>
+      </w:r>
+    </w:p>
+    <w:p>
+      <w:pPr>
+        <w:numPr>
+          <w:ilvl w:val="0"/>
+          <w:numId w:val="1003"/>
+        </w:numPr>
+        <w:pStyle w:val="Compact"/>
+      </w:pPr>
+      <w:r>
+        <w:t xml:space="preserve">We recommend using a linear interaction of treatment with the prognostic index</w:t>
+      </w:r>
+      <w:r>
+        <w:t xml:space="preserve"> </w:t>
+      </w:r>
+      <w:r>
+        <w:t xml:space="preserve">for making individualized risk-based benefit predictions.</w:t>
+      </w:r>
+    </w:p>
+    <w:p>
+      <w:pPr>
+        <w:numPr>
+          <w:ilvl w:val="0"/>
+          <w:numId w:val="1003"/>
+        </w:numPr>
+        <w:pStyle w:val="Compact"/>
+      </w:pPr>
+      <w:r>
+        <w:t xml:space="preserve">With larger sample size, using an adaptive approach based on AIC to explore</w:t>
+      </w:r>
+      <w:r>
+        <w:t xml:space="preserve"> </w:t>
+      </w:r>
+      <w:r>
+        <w:t xml:space="preserve">non-linear interactions of the prognostic index with treatment is a viable</w:t>
+      </w:r>
+      <w:r>
+        <w:t xml:space="preserve"> </w:t>
+      </w:r>
+      <w:r>
+        <w:t xml:space="preserve">option.</w:t>
+      </w:r>
+    </w:p>
+    <w:p>
+      <w:pPr>
+        <w:pStyle w:val="Heading1"/>
+      </w:pPr>
+      <w:bookmarkStart w:id="23" w:name="introduction"/>
       <w:r>
         <w:t xml:space="preserve">1	Introduction</w:t>
       </w:r>
-      <w:bookmarkEnd w:id="20"/>
+      <w:bookmarkEnd w:id="23"/>
     </w:p>
     <w:p>
       <w:pPr>
@@ -1655,21 +1877,21 @@
       <w:pPr>
         <w:pStyle w:val="Heading1"/>
       </w:pPr>
-      <w:bookmarkStart w:id="21" w:name="methods"/>
+      <w:bookmarkStart w:id="24" w:name="methods"/>
       <w:r>
         <w:t xml:space="preserve">2	Methods</w:t>
       </w:r>
-      <w:bookmarkEnd w:id="21"/>
+      <w:bookmarkEnd w:id="24"/>
     </w:p>
     <w:p>
       <w:pPr>
         <w:pStyle w:val="Heading2"/>
       </w:pPr>
-      <w:bookmarkStart w:id="22" w:name="simulation-scenarios"/>
+      <w:bookmarkStart w:id="25" w:name="simulation-scenarios"/>
       <w:r>
         <w:t xml:space="preserve">2.1	Simulation scenarios</w:t>
       </w:r>
-      <w:bookmarkEnd w:id="22"/>
+      <w:bookmarkEnd w:id="25"/>
     </w:p>
     <w:p>
       <w:pPr>
@@ -2487,11 +2709,11 @@
       <w:pPr>
         <w:pStyle w:val="Heading2"/>
       </w:pPr>
-      <w:bookmarkStart w:id="23" w:name="Xb37b94395c9dcd71a7e049da9532c39bd59bd2e"/>
+      <w:bookmarkStart w:id="26" w:name="Xb37b94395c9dcd71a7e049da9532c39bd59bd2e"/>
       <w:r>
         <w:t xml:space="preserve">2.2	Individualized risk-based benefit predictions</w:t>
       </w:r>
-      <w:bookmarkEnd w:id="23"/>
+      <w:bookmarkEnd w:id="26"/>
     </w:p>
     <w:p>
       <w:pPr>
@@ -3057,11 +3279,11 @@
       <w:pPr>
         <w:pStyle w:val="Heading2"/>
       </w:pPr>
-      <w:bookmarkStart w:id="24" w:name="evaluation-metrics"/>
+      <w:bookmarkStart w:id="27" w:name="evaluation-metrics"/>
       <w:r>
         <w:t xml:space="preserve">2.3	Evaluation metrics</w:t>
       </w:r>
-      <w:bookmarkEnd w:id="24"/>
+      <w:bookmarkEnd w:id="27"/>
     </w:p>
     <w:p>
       <w:pPr>
@@ -3413,11 +3635,11 @@
       <w:pPr>
         <w:pStyle w:val="Heading2"/>
       </w:pPr>
-      <w:bookmarkStart w:id="25" w:name="empirical-illustration"/>
+      <w:bookmarkStart w:id="28" w:name="empirical-illustration"/>
       <w:r>
         <w:t xml:space="preserve">2.4	Empirical illustration</w:t>
       </w:r>
-      <w:bookmarkEnd w:id="25"/>
+      <w:bookmarkEnd w:id="28"/>
     </w:p>
     <w:p>
       <w:pPr>
@@ -3526,21 +3748,21 @@
       <w:pPr>
         <w:pStyle w:val="Heading1"/>
       </w:pPr>
-      <w:bookmarkStart w:id="26" w:name="results"/>
+      <w:bookmarkStart w:id="29" w:name="results"/>
       <w:r>
         <w:t xml:space="preserve">3	Results</w:t>
       </w:r>
-      <w:bookmarkEnd w:id="26"/>
+      <w:bookmarkEnd w:id="29"/>
     </w:p>
     <w:p>
       <w:pPr>
         <w:pStyle w:val="Heading2"/>
       </w:pPr>
-      <w:bookmarkStart w:id="27" w:name="simulations"/>
+      <w:bookmarkStart w:id="30" w:name="simulations"/>
       <w:r>
         <w:t xml:space="preserve">3.1	Simulations</w:t>
       </w:r>
-      <w:bookmarkEnd w:id="27"/>
+      <w:bookmarkEnd w:id="30"/>
     </w:p>
     <w:p>
       <w:pPr>
@@ -3685,513 +3907,6 @@
                 <pic:pic>
                   <pic:nvPicPr>
                     <pic:cNvPr descr="manuscript_files/figure-docx/rmsebase-1.png" id="0" name="Picture"/>
-                    <pic:cNvPicPr>
-                      <a:picLocks noChangeArrowheads="1" noChangeAspect="1"/>
-                    </pic:cNvPicPr>
-                  </pic:nvPicPr>
-                  <pic:blipFill>
-                    <a:blip r:embed="rId28"/>
-                    <a:stretch>
-                      <a:fillRect/>
-                    </a:stretch>
-                  </pic:blipFill>
-                  <pic:spPr bwMode="auto">
-                    <a:xfrm>
-                      <a:off x="0" y="0"/>
-                      <a:ext cx="4620126" cy="3696101"/>
-                    </a:xfrm>
-                    <a:prstGeom prst="rect">
-                      <a:avLst/>
-                    </a:prstGeom>
-                    <a:noFill/>
-                    <a:ln w="9525">
-                      <a:noFill/>
-                      <a:headEnd/>
-                      <a:tailEnd/>
-                    </a:ln>
-                  </pic:spPr>
-                </pic:pic>
-              </a:graphicData>
-            </a:graphic>
-          </wp:inline>
-        </w:drawing>
-      </w:r>
-    </w:p>
-    <w:p>
-      <w:pPr>
-        <w:pStyle w:val="ImageCaption"/>
-      </w:pPr>
-      <w:r>
-        <w:t xml:space="preserve">Figure 3.1: RMSE of the considered methods across 500 replications calculated from a simulated super-population of size 500,000. The scenario with true constant relative treatment effect (panel A) had a true prediction AUC of 0.75 and sample size of 4250. The RMSE is also presented for strong linear (panel B), strong quadratic (panel C), and non-monotonic (panel D) from constant relative treatment effects. Panels on the right side present the true relations between baseline risk (x-axis) and absolute treatment benefit (y-axis). The 2.5, 25, 50, 75, and 97.5 percentiles of the risk distribution are expressed by the boxplot on the top. The 2.5, 25, 50, 75, and 97.5 percentiles of the true benefit distributions are expressed by the boxplots on the side of the right-handside panel.</w:t>
-      </w:r>
-    </w:p>
-    <w:p>
-      <w:pPr>
-        <w:pStyle w:val="BodyText"/>
-      </w:pPr>
-      <w:r>
-        <w:t xml:space="preserve">Increasing the sample size to 17,000 favored RCS-3 the most, It achieved</w:t>
-      </w:r>
-      <w:r>
-        <w:t xml:space="preserve"> </w:t>
-      </w:r>
-      <w:r>
-        <w:t xml:space="preserve">lowest or close to lowest RMSE across all scenarios (Figure</w:t>
-      </w:r>
-      <w:r>
-        <w:t xml:space="preserve"> </w:t>
-      </w:r>
-      <w:r>
-        <w:t xml:space="preserve">). Especially in cases of strong quadratic and</w:t>
-      </w:r>
-      <w:r>
-        <w:t xml:space="preserve"> </w:t>
-      </w:r>
-      <w:r>
-        <w:t xml:space="preserve">non-monotonic deviations RCS-3 had lower RMSE (median</w:t>
-      </w:r>
-      <w:r>
-        <w:t xml:space="preserve"> </w:t>
-      </w:r>
-      <w:r>
-        <w:t xml:space="preserve">0.011</w:t>
-      </w:r>
-      <w:r>
-        <w:t xml:space="preserve"> </w:t>
-      </w:r>
-      <w:r>
-        <w:t xml:space="preserve">for strong quadratic deviations and</w:t>
-      </w:r>
-      <w:r>
-        <w:t xml:space="preserve"> </w:t>
-      </w:r>
-      <w:r>
-        <w:t xml:space="preserve">0.010</w:t>
-      </w:r>
-      <w:r>
-        <w:t xml:space="preserve"> </w:t>
-      </w:r>
-      <w:r>
-        <w:t xml:space="preserve">for non-monotonic deviations with no treatment-related harms) compared</w:t>
-      </w:r>
-      <w:r>
-        <w:t xml:space="preserve"> </w:t>
-      </w:r>
-      <w:r>
-        <w:t xml:space="preserve">to the linear interaction approach (median</w:t>
-      </w:r>
-      <w:r>
-        <w:t xml:space="preserve"> </w:t>
-      </w:r>
-      <w:r>
-        <w:t xml:space="preserve">0.013 and</w:t>
-      </w:r>
-      <w:r>
-        <w:t xml:space="preserve"> </w:t>
-      </w:r>
-      <w:r>
-        <w:t xml:space="preserve">0.014,</w:t>
-      </w:r>
-      <w:r>
-        <w:t xml:space="preserve"> </w:t>
-      </w:r>
-      <w:r>
-        <w:t xml:space="preserve">respectively), regardless of the strength of treatment-related</w:t>
-      </w:r>
-      <w:r>
-        <w:t xml:space="preserve"> </w:t>
-      </w:r>
-      <w:r>
-        <w:t xml:space="preserve">harms. Due to the large sample size, the RMSE of the adaptive approach</w:t>
-      </w:r>
-      <w:r>
-        <w:t xml:space="preserve"> </w:t>
-      </w:r>
-      <w:r>
-        <w:t xml:space="preserve">was even more similar to the best-performing method, and the constant</w:t>
-      </w:r>
-      <w:r>
-        <w:t xml:space="preserve"> </w:t>
-      </w:r>
-      <w:r>
-        <w:t xml:space="preserve">relative treatment effect model was less often wrongly selected</w:t>
-      </w:r>
-      <w:r>
-        <w:t xml:space="preserve"> </w:t>
-      </w:r>
-      <w:r>
-        <w:t xml:space="preserve">(Supplement, Figure S4).</w:t>
-      </w:r>
-    </w:p>
-    <w:p>
-      <w:pPr>
-        <w:pStyle w:val="CaptionedFigure"/>
-      </w:pPr>
-      <w:r>
-        <w:drawing>
-          <wp:inline>
-            <wp:extent cx="4620126" cy="3696101"/>
-            <wp:effectExtent b="0" l="0" r="0" t="0"/>
-            <wp:docPr descr="Figure 3.2: RMSE of the considered methods across 500 replications calculated in simulated samples of size 17,000 rather than 4,250 in Figure . RMSE was calculated on a super-population of size 500,000" title="" id="1" name="Picture"/>
-            <a:graphic>
-              <a:graphicData uri="http://schemas.openxmlformats.org/drawingml/2006/picture">
-                <pic:pic>
-                  <pic:nvPicPr>
-                    <pic:cNvPr descr="manuscript_files/figure-docx/rmsesamplesize-1.png" id="0" name="Picture"/>
-                    <pic:cNvPicPr>
-                      <a:picLocks noChangeArrowheads="1" noChangeAspect="1"/>
-                    </pic:cNvPicPr>
-                  </pic:nvPicPr>
-                  <pic:blipFill>
-                    <a:blip r:embed="rId29"/>
-                    <a:stretch>
-                      <a:fillRect/>
-                    </a:stretch>
-                  </pic:blipFill>
-                  <pic:spPr bwMode="auto">
-                    <a:xfrm>
-                      <a:off x="0" y="0"/>
-                      <a:ext cx="4620126" cy="3696101"/>
-                    </a:xfrm>
-                    <a:prstGeom prst="rect">
-                      <a:avLst/>
-                    </a:prstGeom>
-                    <a:noFill/>
-                    <a:ln w="9525">
-                      <a:noFill/>
-                      <a:headEnd/>
-                      <a:tailEnd/>
-                    </a:ln>
-                  </pic:spPr>
-                </pic:pic>
-              </a:graphicData>
-            </a:graphic>
-          </wp:inline>
-        </w:drawing>
-      </w:r>
-    </w:p>
-    <w:p>
-      <w:pPr>
-        <w:pStyle w:val="ImageCaption"/>
-      </w:pPr>
-      <w:r>
-        <w:t xml:space="preserve">Figure 3.2: RMSE of the considered methods across 500 replications calculated in simulated samples of size 17,000 rather than 4,250 in Figure</w:t>
-      </w:r>
-      <w:r>
-        <w:t xml:space="preserve"> </w:t>
-      </w:r>
-      <w:r>
-        <w:t xml:space="preserve">. RMSE was calculated on a super-population of size 500,000</w:t>
-      </w:r>
-    </w:p>
-    <w:p>
-      <w:pPr>
-        <w:pStyle w:val="BodyText"/>
-      </w:pPr>
-      <w:r>
-        <w:t xml:space="preserve">When we increased the AUC of the true prediction model to 0.85 (OR = 0.8 and N =</w:t>
-      </w:r>
-      <w:r>
-        <w:t xml:space="preserve"> </w:t>
-      </w:r>
-      <w:r>
-        <w:t xml:space="preserve">4,250). RCS-3 had the lowest RMSE in the case of strong quadratic or</w:t>
-      </w:r>
-      <w:r>
-        <w:t xml:space="preserve"> </w:t>
-      </w:r>
-      <w:r>
-        <w:t xml:space="preserve">non-monotonic deviations and very comparable performance to the – optimal –</w:t>
-      </w:r>
-      <w:r>
-        <w:t xml:space="preserve"> </w:t>
-      </w:r>
-      <w:r>
-        <w:t xml:space="preserve">linear interaction model in the case of strong linear deviations (median RMSE</w:t>
-      </w:r>
-      <w:r>
-        <w:t xml:space="preserve"> </w:t>
-      </w:r>
-      <w:r>
-        <w:t xml:space="preserve">0.016 for RCS-3 compared to</w:t>
-      </w:r>
-      <w:r>
-        <w:t xml:space="preserve"> </w:t>
-      </w:r>
-      <w:r>
-        <w:t xml:space="preserve">0.014</w:t>
-      </w:r>
-      <w:r>
-        <w:t xml:space="preserve"> </w:t>
-      </w:r>
-      <w:r>
-        <w:t xml:space="preserve">for the linear interaction model). As observed in the base case scenario the</w:t>
-      </w:r>
-      <w:r>
-        <w:t xml:space="preserve"> </w:t>
-      </w:r>
-      <w:r>
-        <w:t xml:space="preserve">adaptive approach wrongly selected the constant treatment effect model</w:t>
-      </w:r>
-      <w:r>
-        <w:t xml:space="preserve"> </w:t>
-      </w:r>
-      <w:r>
-        <w:t xml:space="preserve">(23%</w:t>
-      </w:r>
-      <w:r>
-        <w:t xml:space="preserve"> </w:t>
-      </w:r>
-      <w:r>
-        <w:t xml:space="preserve">and</w:t>
-      </w:r>
-      <w:r>
-        <w:t xml:space="preserve"> </w:t>
-      </w:r>
-      <w:r>
-        <w:t xml:space="preserve">25%</w:t>
-      </w:r>
-      <w:r>
-        <w:t xml:space="preserve"> </w:t>
-      </w:r>
-      <w:r>
-        <w:t xml:space="preserve">of the replications in the strong linear and non-monotonic deviation scenarios</w:t>
-      </w:r>
-      <w:r>
-        <w:t xml:space="preserve"> </w:t>
-      </w:r>
-      <w:r>
-        <w:t xml:space="preserve">without treatment-related harms, respectively), leading to more variability of</w:t>
-      </w:r>
-      <w:r>
-        <w:t xml:space="preserve"> </w:t>
-      </w:r>
-      <w:r>
-        <w:t xml:space="preserve">the RMSE (Supplement, Figure S5).</w:t>
-      </w:r>
-    </w:p>
-    <w:p>
-      <w:pPr>
-        <w:pStyle w:val="CaptionedFigure"/>
-      </w:pPr>
-      <w:r>
-        <w:drawing>
-          <wp:inline>
-            <wp:extent cx="4620126" cy="3696101"/>
-            <wp:effectExtent b="0" l="0" r="0" t="0"/>
-            <wp:docPr descr="Figure 3.3: RMSE of the considered methods across 500 replications calculated in simulated samples 4,250. True prediction AUC of 0.85. RMSE was calculated on a super-population of size 500,000" title="" id="1" name="Picture"/>
-            <a:graphic>
-              <a:graphicData uri="http://schemas.openxmlformats.org/drawingml/2006/picture">
-                <pic:pic>
-                  <pic:nvPicPr>
-                    <pic:cNvPr descr="manuscript_files/figure-docx/rmseauc-1.png" id="0" name="Picture"/>
-                    <pic:cNvPicPr>
-                      <a:picLocks noChangeArrowheads="1" noChangeAspect="1"/>
-                    </pic:cNvPicPr>
-                  </pic:nvPicPr>
-                  <pic:blipFill>
-                    <a:blip r:embed="rId30"/>
-                    <a:stretch>
-                      <a:fillRect/>
-                    </a:stretch>
-                  </pic:blipFill>
-                  <pic:spPr bwMode="auto">
-                    <a:xfrm>
-                      <a:off x="0" y="0"/>
-                      <a:ext cx="4620126" cy="3696101"/>
-                    </a:xfrm>
-                    <a:prstGeom prst="rect">
-                      <a:avLst/>
-                    </a:prstGeom>
-                    <a:noFill/>
-                    <a:ln w="9525">
-                      <a:noFill/>
-                      <a:headEnd/>
-                      <a:tailEnd/>
-                    </a:ln>
-                  </pic:spPr>
-                </pic:pic>
-              </a:graphicData>
-            </a:graphic>
-          </wp:inline>
-        </w:drawing>
-      </w:r>
-    </w:p>
-    <w:p>
-      <w:pPr>
-        <w:pStyle w:val="ImageCaption"/>
-      </w:pPr>
-      <w:r>
-        <w:t xml:space="preserve">Figure 3.3: RMSE of the considered methods across 500 replications calculated in simulated samples 4,250. True prediction AUC of 0.85. RMSE was calculated on a super-population of size 500,000</w:t>
-      </w:r>
-    </w:p>
-    <w:p>
-      <w:pPr>
-        <w:pStyle w:val="BodyText"/>
-      </w:pPr>
-      <w:r>
-        <w:t xml:space="preserve">When assuming a true constant relative treatment effect, discrimination for</w:t>
-      </w:r>
-      <w:r>
-        <w:t xml:space="preserve"> </w:t>
-      </w:r>
-      <w:r>
-        <w:t xml:space="preserve">benefit was only slightly lower for the linear interaction model, but</w:t>
-      </w:r>
-      <w:r>
-        <w:t xml:space="preserve"> </w:t>
-      </w:r>
-      <w:r>
-        <w:t xml:space="preserve">substantially lower for the non-linear RCS approaches (Figure</w:t>
-      </w:r>
-      <w:r>
-        <w:t xml:space="preserve"> </w:t>
-      </w:r>
-      <w:r>
-        <w:t xml:space="preserve">; panel A). With strong linear or quadratic deviations</w:t>
-      </w:r>
-      <w:r>
-        <w:t xml:space="preserve"> </w:t>
-      </w:r>
-      <w:r>
-        <w:t xml:space="preserve">from a constant relative treatment effect, all methods discriminated quite</w:t>
-      </w:r>
-      <w:r>
-        <w:t xml:space="preserve"> </w:t>
-      </w:r>
-      <w:r>
-        <w:t xml:space="preserve">similarly (Figure</w:t>
-      </w:r>
-      <w:r>
-        <w:t xml:space="preserve"> </w:t>
-      </w:r>
-      <w:r>
-        <w:t xml:space="preserve">; panels B-C). In the scenario with</w:t>
-      </w:r>
-      <w:r>
-        <w:t xml:space="preserve"> </w:t>
-      </w:r>
-      <w:r>
-        <w:t xml:space="preserve">non-monotonic deviations, the constant effect model had much lower</w:t>
-      </w:r>
-      <w:r>
-        <w:t xml:space="preserve"> </w:t>
-      </w:r>
-      <w:r>
-        <w:t xml:space="preserve">discriminative ability compared to all other methods (median AUC of</w:t>
-      </w:r>
-      <w:r>
-        <w:t xml:space="preserve"> </w:t>
-      </w:r>
-      <w:r>
-        <w:t xml:space="preserve">0.4971</w:t>
-      </w:r>
-      <w:r>
-        <w:t xml:space="preserve"> </w:t>
-      </w:r>
-      <w:r>
-        <w:t xml:space="preserve">for the constant effects model,</w:t>
-      </w:r>
-      <w:r>
-        <w:t xml:space="preserve"> </w:t>
-      </w:r>
-      <w:r>
-        <w:t xml:space="preserve">0.5285</w:t>
-      </w:r>
-      <w:r>
-        <w:t xml:space="preserve"> </w:t>
-      </w:r>
-      <w:r>
-        <w:t xml:space="preserve">for the linear interaction model and</w:t>
-      </w:r>
-      <w:r>
-        <w:t xml:space="preserve"> </w:t>
-      </w:r>
-      <w:r>
-        <w:t xml:space="preserve">0.5304</w:t>
-      </w:r>
-      <w:r>
-        <w:t xml:space="preserve"> </w:t>
-      </w:r>
-      <w:r>
-        <w:t xml:space="preserve">for the best-performing RCS-3; Figure</w:t>
-      </w:r>
-      <w:r>
-        <w:t xml:space="preserve"> </w:t>
-      </w:r>
-      <w:r>
-        <w:t xml:space="preserve">; panel D). The</w:t>
-      </w:r>
-      <w:r>
-        <w:t xml:space="preserve"> </w:t>
-      </w:r>
-      <w:r>
-        <w:t xml:space="preserve">adaptive approach was unstable in terms of discrimination for benefit,</w:t>
-      </w:r>
-      <w:r>
-        <w:t xml:space="preserve"> </w:t>
-      </w:r>
-      <w:r>
-        <w:t xml:space="preserve">especially in the presence of treatment-related harms. With increasing number of</w:t>
-      </w:r>
-      <w:r>
-        <w:t xml:space="preserve"> </w:t>
-      </w:r>
-      <w:r>
-        <w:t xml:space="preserve">RCS knots, we observed decreasing median values and increasing variability of</w:t>
-      </w:r>
-      <w:r>
-        <w:t xml:space="preserve"> </w:t>
-      </w:r>
-      <w:r>
-        <w:t xml:space="preserve">the c-for-benefit in all scenarios. When we increased the sample size to 17,000</w:t>
-      </w:r>
-      <w:r>
-        <w:t xml:space="preserve"> </w:t>
-      </w:r>
-      <w:r>
-        <w:t xml:space="preserve">we observed similar trends, however the performance of all methods was more</w:t>
-      </w:r>
-      <w:r>
-        <w:t xml:space="preserve"> </w:t>
-      </w:r>
-      <w:r>
-        <w:t xml:space="preserve">stable (Supplement, Figure S6). Finally, when we increased the true prediction</w:t>
-      </w:r>
-      <w:r>
-        <w:t xml:space="preserve"> </w:t>
-      </w:r>
-      <w:r>
-        <w:t xml:space="preserve">AUC to 0.85 the adaptive approach in the case of non-monotonic deviations was,</w:t>
-      </w:r>
-      <w:r>
-        <w:t xml:space="preserve"> </w:t>
-      </w:r>
-      <w:r>
-        <w:t xml:space="preserve">again, more conservative, especially with null or moderate treatment-related</w:t>
-      </w:r>
-      <w:r>
-        <w:t xml:space="preserve"> </w:t>
-      </w:r>
-      <w:r>
-        <w:t xml:space="preserve">harms (Supplement, Figure S5).</w:t>
-      </w:r>
-    </w:p>
-    <w:p>
-      <w:pPr>
-        <w:pStyle w:val="CaptionedFigure"/>
-      </w:pPr>
-      <w:r>
-        <w:drawing>
-          <wp:inline>
-            <wp:extent cx="4620126" cy="3696101"/>
-            <wp:effectExtent b="0" l="0" r="0" t="0"/>
-            <wp:docPr descr="Figure 3.4: Discrimination for benefit of the considered methods across 500 replications calculated in a simulated samples of size 4,250. True prediction AUC of 0.75." title="" id="1" name="Picture"/>
-            <a:graphic>
-              <a:graphicData uri="http://schemas.openxmlformats.org/drawingml/2006/picture">
-                <pic:pic>
-                  <pic:nvPicPr>
-                    <pic:cNvPr descr="manuscript_files/figure-docx/discrimination-1.png" id="0" name="Picture"/>
                     <pic:cNvPicPr>
                       <a:picLocks noChangeArrowheads="1" noChangeAspect="1"/>
                     </pic:cNvPicPr>
@@ -4229,7 +3944,7 @@
         <w:pStyle w:val="ImageCaption"/>
       </w:pPr>
       <w:r>
-        <w:t xml:space="preserve">Figure 3.4: Discrimination for benefit of the considered methods across 500 replications calculated in a simulated samples of size 4,250. True prediction AUC of 0.75.</w:t>
+        <w:t xml:space="preserve">Figure 3.1: RMSE of the considered methods across 500 replications calculated from a simulated super-population of size 500,000. The scenario with true constant relative treatment effect (panel A) had a true prediction AUC of 0.75 and sample size of 4250. The RMSE is also presented for strong linear (panel B), strong quadratic (panel C), and non-monotonic (panel D) from constant relative treatment effects. Panels on the right side present the true relations between baseline risk (x-axis) and absolute treatment benefit (y-axis). The 2.5, 25, 50, 75, and 97.5 percentiles of the risk distribution are expressed by the boxplot on the top. The 2.5, 25, 50, 75, and 97.5 percentiles of the true benefit distributions are expressed by the boxplots on the side of the right-handside panel.</w:t>
       </w:r>
     </w:p>
     <w:p>
@@ -4237,137 +3952,98 @@
         <w:pStyle w:val="BodyText"/>
       </w:pPr>
       <w:r>
-        <w:t xml:space="preserve">In terms of calibration for benefit, the constant effects model outperformed all</w:t>
-      </w:r>
-      <w:r>
-        <w:t xml:space="preserve"> </w:t>
-      </w:r>
-      <w:r>
-        <w:t xml:space="preserve">other models in the scenario with true constant treatment effects, but was</w:t>
-      </w:r>
-      <w:r>
-        <w:t xml:space="preserve"> </w:t>
-      </w:r>
-      <w:r>
-        <w:t xml:space="preserve">miscalibrated for all deviation scenarios (Figure</w:t>
-      </w:r>
-      <w:r>
-        <w:t xml:space="preserve"> </w:t>
-      </w:r>
-      <w:r>
-        <w:t xml:space="preserve">). The</w:t>
-      </w:r>
-      <w:r>
-        <w:t xml:space="preserve"> </w:t>
-      </w:r>
-      <w:r>
-        <w:t xml:space="preserve">linear interaction model showed best or close to best calibration across all</w:t>
-      </w:r>
-      <w:r>
-        <w:t xml:space="preserve"> </w:t>
-      </w:r>
-      <w:r>
-        <w:t xml:space="preserve">scenarios and only showed worse calibration compared to RCS-3 in case of</w:t>
-      </w:r>
-      <w:r>
-        <w:t xml:space="preserve"> </w:t>
-      </w:r>
-      <w:r>
-        <w:t xml:space="preserve">non-monotonic deviations and treatment-related harms (Figure</w:t>
-      </w:r>
-      <w:r>
-        <w:t xml:space="preserve"> </w:t>
-      </w:r>
-      <w:r>
-        <w:t xml:space="preserve">; panel D). The adaptive approach was worse calibrated in</w:t>
-      </w:r>
-      <w:r>
-        <w:t xml:space="preserve"> </w:t>
-      </w:r>
-      <w:r>
-        <w:t xml:space="preserve">scenarios with strong linear and non-monotonic deviations compared to the linear</w:t>
-      </w:r>
-      <w:r>
-        <w:t xml:space="preserve"> </w:t>
-      </w:r>
-      <w:r>
-        <w:t xml:space="preserve">interaction model and RCS-3. When we increased sample size to 17,000 similar</w:t>
-      </w:r>
-      <w:r>
-        <w:t xml:space="preserve"> </w:t>
-      </w:r>
-      <w:r>
-        <w:t xml:space="preserve">conclusions on calibration for benefit could be drawn. As expected, all methods</w:t>
-      </w:r>
-      <w:r>
-        <w:t xml:space="preserve"> </w:t>
-      </w:r>
-      <w:r>
-        <w:t xml:space="preserve">displayed more stable calibration performance due to the larger number of</w:t>
-      </w:r>
-      <w:r>
-        <w:t xml:space="preserve"> </w:t>
-      </w:r>
-      <w:r>
-        <w:t xml:space="preserve">patients (Supplement, Figure S6). When we increased the true prediction AUC to</w:t>
-      </w:r>
-      <w:r>
-        <w:t xml:space="preserve"> </w:t>
-      </w:r>
-      <w:r>
-        <w:t xml:space="preserve">0.85, the linear interaction model was worse calibrated, on average, than RCS-3</w:t>
-      </w:r>
-      <w:r>
-        <w:t xml:space="preserve"> </w:t>
-      </w:r>
-      <w:r>
-        <w:t xml:space="preserve">in the case of strong quadratic deviations from constant relative treatment</w:t>
-      </w:r>
-      <w:r>
-        <w:t xml:space="preserve"> </w:t>
-      </w:r>
-      <w:r>
-        <w:t xml:space="preserve">effects (Supplement, Figure S7).</w:t>
-      </w:r>
-    </w:p>
-    <w:p>
-      <w:pPr>
-        <w:pStyle w:val="BodyText"/>
-      </w:pPr>
-      <w:r>
-        <w:t xml:space="preserve">The results from all individual scenarios can be explored online at</w:t>
-      </w:r>
-      <w:r>
-        <w:t xml:space="preserve"> </w:t>
-      </w:r>
-      <w:hyperlink r:id="rId32">
-        <w:r>
-          <w:rPr>
-            <w:rStyle w:val="Hyperlink"/>
-          </w:rPr>
-          <w:t xml:space="preserve">https://arekkas.shinyapps.io/simulation_viewer/</w:t>
-        </w:r>
-      </w:hyperlink>
-      <w:r>
-        <w:t xml:space="preserve">. Additionally,</w:t>
-      </w:r>
-      <w:r>
-        <w:t xml:space="preserve"> </w:t>
-      </w:r>
-      <w:r>
-        <w:t xml:space="preserve">all the code for the simulations can be found at</w:t>
-      </w:r>
-      <w:r>
-        <w:t xml:space="preserve"> </w:t>
-      </w:r>
-      <w:hyperlink r:id="rId33">
-        <w:r>
-          <w:rPr>
-            <w:rStyle w:val="Hyperlink"/>
-          </w:rPr>
-          <w:t xml:space="preserve">https://github.com/rekkasa/arekkas_HteSimulation_XXXX_2021</w:t>
-        </w:r>
-      </w:hyperlink>
+        <w:t xml:space="preserve">Increasing the sample size to 17,000 favored RCS-3 the most, It achieved</w:t>
+      </w:r>
+      <w:r>
+        <w:t xml:space="preserve"> </w:t>
+      </w:r>
+      <w:r>
+        <w:t xml:space="preserve">lowest or close to lowest RMSE across all scenarios (Figure</w:t>
+      </w:r>
+      <w:r>
+        <w:t xml:space="preserve"> </w:t>
+      </w:r>
+      <w:r>
+        <w:t xml:space="preserve">). Especially in cases of strong quadratic and</w:t>
+      </w:r>
+      <w:r>
+        <w:t xml:space="preserve"> </w:t>
+      </w:r>
+      <w:r>
+        <w:t xml:space="preserve">non-monotonic deviations RCS-3 had lower RMSE (median</w:t>
+      </w:r>
+      <w:r>
+        <w:t xml:space="preserve"> </w:t>
+      </w:r>
+      <w:r>
+        <w:t xml:space="preserve">0.011</w:t>
+      </w:r>
+      <w:r>
+        <w:t xml:space="preserve"> </w:t>
+      </w:r>
+      <w:r>
+        <w:t xml:space="preserve">for strong quadratic deviations and</w:t>
+      </w:r>
+      <w:r>
+        <w:t xml:space="preserve"> </w:t>
+      </w:r>
+      <w:r>
+        <w:t xml:space="preserve">0.010</w:t>
+      </w:r>
+      <w:r>
+        <w:t xml:space="preserve"> </w:t>
+      </w:r>
+      <w:r>
+        <w:t xml:space="preserve">for non-monotonic deviations with no treatment-related harms) compared</w:t>
+      </w:r>
+      <w:r>
+        <w:t xml:space="preserve"> </w:t>
+      </w:r>
+      <w:r>
+        <w:t xml:space="preserve">to the linear interaction approach (median</w:t>
+      </w:r>
+      <w:r>
+        <w:t xml:space="preserve"> </w:t>
+      </w:r>
+      <w:r>
+        <w:t xml:space="preserve">0.013 and</w:t>
+      </w:r>
+      <w:r>
+        <w:t xml:space="preserve"> </w:t>
+      </w:r>
+      <w:r>
+        <w:t xml:space="preserve">0.014,</w:t>
+      </w:r>
+      <w:r>
+        <w:t xml:space="preserve"> </w:t>
+      </w:r>
+      <w:r>
+        <w:t xml:space="preserve">respectively), regardless of the strength of treatment-related</w:t>
+      </w:r>
+      <w:r>
+        <w:t xml:space="preserve"> </w:t>
+      </w:r>
+      <w:r>
+        <w:t xml:space="preserve">harms. Due to the large sample size, the RMSE of the adaptive approach</w:t>
+      </w:r>
+      <w:r>
+        <w:t xml:space="preserve"> </w:t>
+      </w:r>
+      <w:r>
+        <w:t xml:space="preserve">was even more similar to the best-performing method, and the constant</w:t>
+      </w:r>
+      <w:r>
+        <w:t xml:space="preserve"> </w:t>
+      </w:r>
+      <w:r>
+        <w:t xml:space="preserve">relative treatment effect model was less often wrongly selected</w:t>
+      </w:r>
+      <w:r>
+        <w:t xml:space="preserve"> </w:t>
+      </w:r>
+      <w:r>
+        <w:t xml:space="preserve">(Supplement, Figure S4).</w:t>
+      </w:r>
     </w:p>
     <w:p>
       <w:pPr>
@@ -4378,12 +4054,366 @@
           <wp:inline>
             <wp:extent cx="4620126" cy="3696101"/>
             <wp:effectExtent b="0" l="0" r="0" t="0"/>
-            <wp:docPr descr="Figure 3.5: Calibration for benefit of the considered methods across 500 replications calculated in a simulated sample of size 500,000. True prediction AUC of 0.75 and sample size of 4,250." title="" id="1" name="Picture"/>
+            <wp:docPr descr="Figure 3.2: RMSE of the considered methods across 500 replications calculated in simulated samples of size 17,000 rather than 4,250 in Figure . RMSE was calculated on a super-population of size 500,000" title="" id="1" name="Picture"/>
             <a:graphic>
               <a:graphicData uri="http://schemas.openxmlformats.org/drawingml/2006/picture">
                 <pic:pic>
                   <pic:nvPicPr>
-                    <pic:cNvPr descr="manuscript_files/figure-docx/calibration-1.png" id="0" name="Picture"/>
+                    <pic:cNvPr descr="manuscript_files/figure-docx/rmsesamplesize-1.png" id="0" name="Picture"/>
+                    <pic:cNvPicPr>
+                      <a:picLocks noChangeArrowheads="1" noChangeAspect="1"/>
+                    </pic:cNvPicPr>
+                  </pic:nvPicPr>
+                  <pic:blipFill>
+                    <a:blip r:embed="rId32"/>
+                    <a:stretch>
+                      <a:fillRect/>
+                    </a:stretch>
+                  </pic:blipFill>
+                  <pic:spPr bwMode="auto">
+                    <a:xfrm>
+                      <a:off x="0" y="0"/>
+                      <a:ext cx="4620126" cy="3696101"/>
+                    </a:xfrm>
+                    <a:prstGeom prst="rect">
+                      <a:avLst/>
+                    </a:prstGeom>
+                    <a:noFill/>
+                    <a:ln w="9525">
+                      <a:noFill/>
+                      <a:headEnd/>
+                      <a:tailEnd/>
+                    </a:ln>
+                  </pic:spPr>
+                </pic:pic>
+              </a:graphicData>
+            </a:graphic>
+          </wp:inline>
+        </w:drawing>
+      </w:r>
+    </w:p>
+    <w:p>
+      <w:pPr>
+        <w:pStyle w:val="ImageCaption"/>
+      </w:pPr>
+      <w:r>
+        <w:t xml:space="preserve">Figure 3.2: RMSE of the considered methods across 500 replications calculated in simulated samples of size 17,000 rather than 4,250 in Figure</w:t>
+      </w:r>
+      <w:r>
+        <w:t xml:space="preserve"> </w:t>
+      </w:r>
+      <w:r>
+        <w:t xml:space="preserve">. RMSE was calculated on a super-population of size 500,000</w:t>
+      </w:r>
+    </w:p>
+    <w:p>
+      <w:pPr>
+        <w:pStyle w:val="BodyText"/>
+      </w:pPr>
+      <w:r>
+        <w:t xml:space="preserve">When we increased the AUC of the true prediction model to 0.85 (OR = 0.8 and N =</w:t>
+      </w:r>
+      <w:r>
+        <w:t xml:space="preserve"> </w:t>
+      </w:r>
+      <w:r>
+        <w:t xml:space="preserve">4,250). RCS-3 had the lowest RMSE in the case of strong quadratic or</w:t>
+      </w:r>
+      <w:r>
+        <w:t xml:space="preserve"> </w:t>
+      </w:r>
+      <w:r>
+        <w:t xml:space="preserve">non-monotonic deviations and very comparable performance to the – optimal –</w:t>
+      </w:r>
+      <w:r>
+        <w:t xml:space="preserve"> </w:t>
+      </w:r>
+      <w:r>
+        <w:t xml:space="preserve">linear interaction model in the case of strong linear deviations (median RMSE</w:t>
+      </w:r>
+      <w:r>
+        <w:t xml:space="preserve"> </w:t>
+      </w:r>
+      <w:r>
+        <w:t xml:space="preserve">0.016 for RCS-3 compared to</w:t>
+      </w:r>
+      <w:r>
+        <w:t xml:space="preserve"> </w:t>
+      </w:r>
+      <w:r>
+        <w:t xml:space="preserve">0.014</w:t>
+      </w:r>
+      <w:r>
+        <w:t xml:space="preserve"> </w:t>
+      </w:r>
+      <w:r>
+        <w:t xml:space="preserve">for the linear interaction model). As observed in the base case scenario the</w:t>
+      </w:r>
+      <w:r>
+        <w:t xml:space="preserve"> </w:t>
+      </w:r>
+      <w:r>
+        <w:t xml:space="preserve">adaptive approach wrongly selected the constant treatment effect model</w:t>
+      </w:r>
+      <w:r>
+        <w:t xml:space="preserve"> </w:t>
+      </w:r>
+      <w:r>
+        <w:t xml:space="preserve">(23%</w:t>
+      </w:r>
+      <w:r>
+        <w:t xml:space="preserve"> </w:t>
+      </w:r>
+      <w:r>
+        <w:t xml:space="preserve">and</w:t>
+      </w:r>
+      <w:r>
+        <w:t xml:space="preserve"> </w:t>
+      </w:r>
+      <w:r>
+        <w:t xml:space="preserve">25%</w:t>
+      </w:r>
+      <w:r>
+        <w:t xml:space="preserve"> </w:t>
+      </w:r>
+      <w:r>
+        <w:t xml:space="preserve">of the replications in the strong linear and non-monotonic deviation scenarios</w:t>
+      </w:r>
+      <w:r>
+        <w:t xml:space="preserve"> </w:t>
+      </w:r>
+      <w:r>
+        <w:t xml:space="preserve">without treatment-related harms, respectively), leading to more variability of</w:t>
+      </w:r>
+      <w:r>
+        <w:t xml:space="preserve"> </w:t>
+      </w:r>
+      <w:r>
+        <w:t xml:space="preserve">the RMSE (Supplement, Figure S5).</w:t>
+      </w:r>
+    </w:p>
+    <w:p>
+      <w:pPr>
+        <w:pStyle w:val="CaptionedFigure"/>
+      </w:pPr>
+      <w:r>
+        <w:drawing>
+          <wp:inline>
+            <wp:extent cx="4620126" cy="3696101"/>
+            <wp:effectExtent b="0" l="0" r="0" t="0"/>
+            <wp:docPr descr="Figure 3.3: RMSE of the considered methods across 500 replications calculated in simulated samples 4,250. True prediction AUC of 0.85. RMSE was calculated on a super-population of size 500,000" title="" id="1" name="Picture"/>
+            <a:graphic>
+              <a:graphicData uri="http://schemas.openxmlformats.org/drawingml/2006/picture">
+                <pic:pic>
+                  <pic:nvPicPr>
+                    <pic:cNvPr descr="manuscript_files/figure-docx/rmseauc-1.png" id="0" name="Picture"/>
+                    <pic:cNvPicPr>
+                      <a:picLocks noChangeArrowheads="1" noChangeAspect="1"/>
+                    </pic:cNvPicPr>
+                  </pic:nvPicPr>
+                  <pic:blipFill>
+                    <a:blip r:embed="rId33"/>
+                    <a:stretch>
+                      <a:fillRect/>
+                    </a:stretch>
+                  </pic:blipFill>
+                  <pic:spPr bwMode="auto">
+                    <a:xfrm>
+                      <a:off x="0" y="0"/>
+                      <a:ext cx="4620126" cy="3696101"/>
+                    </a:xfrm>
+                    <a:prstGeom prst="rect">
+                      <a:avLst/>
+                    </a:prstGeom>
+                    <a:noFill/>
+                    <a:ln w="9525">
+                      <a:noFill/>
+                      <a:headEnd/>
+                      <a:tailEnd/>
+                    </a:ln>
+                  </pic:spPr>
+                </pic:pic>
+              </a:graphicData>
+            </a:graphic>
+          </wp:inline>
+        </w:drawing>
+      </w:r>
+    </w:p>
+    <w:p>
+      <w:pPr>
+        <w:pStyle w:val="ImageCaption"/>
+      </w:pPr>
+      <w:r>
+        <w:t xml:space="preserve">Figure 3.3: RMSE of the considered methods across 500 replications calculated in simulated samples 4,250. True prediction AUC of 0.85. RMSE was calculated on a super-population of size 500,000</w:t>
+      </w:r>
+    </w:p>
+    <w:p>
+      <w:pPr>
+        <w:pStyle w:val="BodyText"/>
+      </w:pPr>
+      <w:r>
+        <w:t xml:space="preserve">When assuming a true constant relative treatment effect, discrimination for</w:t>
+      </w:r>
+      <w:r>
+        <w:t xml:space="preserve"> </w:t>
+      </w:r>
+      <w:r>
+        <w:t xml:space="preserve">benefit was only slightly lower for the linear interaction model, but</w:t>
+      </w:r>
+      <w:r>
+        <w:t xml:space="preserve"> </w:t>
+      </w:r>
+      <w:r>
+        <w:t xml:space="preserve">substantially lower for the non-linear RCS approaches (Figure</w:t>
+      </w:r>
+      <w:r>
+        <w:t xml:space="preserve"> </w:t>
+      </w:r>
+      <w:r>
+        <w:t xml:space="preserve">; panel A). With strong linear or quadratic deviations</w:t>
+      </w:r>
+      <w:r>
+        <w:t xml:space="preserve"> </w:t>
+      </w:r>
+      <w:r>
+        <w:t xml:space="preserve">from a constant relative treatment effect, all methods discriminated quite</w:t>
+      </w:r>
+      <w:r>
+        <w:t xml:space="preserve"> </w:t>
+      </w:r>
+      <w:r>
+        <w:t xml:space="preserve">similarly (Figure</w:t>
+      </w:r>
+      <w:r>
+        <w:t xml:space="preserve"> </w:t>
+      </w:r>
+      <w:r>
+        <w:t xml:space="preserve">; panels B-C). In the scenario with</w:t>
+      </w:r>
+      <w:r>
+        <w:t xml:space="preserve"> </w:t>
+      </w:r>
+      <w:r>
+        <w:t xml:space="preserve">non-monotonic deviations, the constant effect model had much lower</w:t>
+      </w:r>
+      <w:r>
+        <w:t xml:space="preserve"> </w:t>
+      </w:r>
+      <w:r>
+        <w:t xml:space="preserve">discriminative ability compared to all other methods (median AUC of</w:t>
+      </w:r>
+      <w:r>
+        <w:t xml:space="preserve"> </w:t>
+      </w:r>
+      <w:r>
+        <w:t xml:space="preserve">0.4971</w:t>
+      </w:r>
+      <w:r>
+        <w:t xml:space="preserve"> </w:t>
+      </w:r>
+      <w:r>
+        <w:t xml:space="preserve">for the constant effects model,</w:t>
+      </w:r>
+      <w:r>
+        <w:t xml:space="preserve"> </w:t>
+      </w:r>
+      <w:r>
+        <w:t xml:space="preserve">0.5285</w:t>
+      </w:r>
+      <w:r>
+        <w:t xml:space="preserve"> </w:t>
+      </w:r>
+      <w:r>
+        <w:t xml:space="preserve">for the linear interaction model and</w:t>
+      </w:r>
+      <w:r>
+        <w:t xml:space="preserve"> </w:t>
+      </w:r>
+      <w:r>
+        <w:t xml:space="preserve">0.5304</w:t>
+      </w:r>
+      <w:r>
+        <w:t xml:space="preserve"> </w:t>
+      </w:r>
+      <w:r>
+        <w:t xml:space="preserve">for the best-performing RCS-3; Figure</w:t>
+      </w:r>
+      <w:r>
+        <w:t xml:space="preserve"> </w:t>
+      </w:r>
+      <w:r>
+        <w:t xml:space="preserve">; panel D). The</w:t>
+      </w:r>
+      <w:r>
+        <w:t xml:space="preserve"> </w:t>
+      </w:r>
+      <w:r>
+        <w:t xml:space="preserve">adaptive approach was unstable in terms of discrimination for benefit,</w:t>
+      </w:r>
+      <w:r>
+        <w:t xml:space="preserve"> </w:t>
+      </w:r>
+      <w:r>
+        <w:t xml:space="preserve">especially in the presence of treatment-related harms. With increasing number of</w:t>
+      </w:r>
+      <w:r>
+        <w:t xml:space="preserve"> </w:t>
+      </w:r>
+      <w:r>
+        <w:t xml:space="preserve">RCS knots, we observed decreasing median values and increasing variability of</w:t>
+      </w:r>
+      <w:r>
+        <w:t xml:space="preserve"> </w:t>
+      </w:r>
+      <w:r>
+        <w:t xml:space="preserve">the c-for-benefit in all scenarios. When we increased the sample size to 17,000</w:t>
+      </w:r>
+      <w:r>
+        <w:t xml:space="preserve"> </w:t>
+      </w:r>
+      <w:r>
+        <w:t xml:space="preserve">we observed similar trends, however the performance of all methods was more</w:t>
+      </w:r>
+      <w:r>
+        <w:t xml:space="preserve"> </w:t>
+      </w:r>
+      <w:r>
+        <w:t xml:space="preserve">stable (Supplement, Figure S6). Finally, when we increased the true prediction</w:t>
+      </w:r>
+      <w:r>
+        <w:t xml:space="preserve"> </w:t>
+      </w:r>
+      <w:r>
+        <w:t xml:space="preserve">AUC to 0.85 the adaptive approach in the case of non-monotonic deviations was,</w:t>
+      </w:r>
+      <w:r>
+        <w:t xml:space="preserve"> </w:t>
+      </w:r>
+      <w:r>
+        <w:t xml:space="preserve">again, more conservative, especially with null or moderate treatment-related</w:t>
+      </w:r>
+      <w:r>
+        <w:t xml:space="preserve"> </w:t>
+      </w:r>
+      <w:r>
+        <w:t xml:space="preserve">harms (Supplement, Figure S5).</w:t>
+      </w:r>
+    </w:p>
+    <w:p>
+      <w:pPr>
+        <w:pStyle w:val="CaptionedFigure"/>
+      </w:pPr>
+      <w:r>
+        <w:drawing>
+          <wp:inline>
+            <wp:extent cx="4620126" cy="3696101"/>
+            <wp:effectExtent b="0" l="0" r="0" t="0"/>
+            <wp:docPr descr="Figure 3.4: Discrimination for benefit of the considered methods across 500 replications calculated in a simulated samples of size 4,250. True prediction AUC of 0.75." title="" id="1" name="Picture"/>
+            <a:graphic>
+              <a:graphicData uri="http://schemas.openxmlformats.org/drawingml/2006/picture">
+                <pic:pic>
+                  <pic:nvPicPr>
+                    <pic:cNvPr descr="manuscript_files/figure-docx/discrimination-1.png" id="0" name="Picture"/>
                     <pic:cNvPicPr>
                       <a:picLocks noChangeArrowheads="1" noChangeAspect="1"/>
                     </pic:cNvPicPr>
@@ -4421,55 +4451,7 @@
         <w:pStyle w:val="ImageCaption"/>
       </w:pPr>
       <w:r>
-        <w:t xml:space="preserve">Figure 3.5: Calibration for benefit of the considered methods across 500 replications calculated in a simulated sample of size 500,000. True prediction AUC of 0.75 and sample size of 4,250.</w:t>
-      </w:r>
-    </w:p>
-    <w:p>
-      <w:pPr>
-        <w:pStyle w:val="Heading2"/>
-      </w:pPr>
-      <w:bookmarkStart w:id="35" w:name="empirical-illustration-1"/>
-      <w:r>
-        <w:t xml:space="preserve">3.2	Empirical illustration</w:t>
-      </w:r>
-      <w:bookmarkEnd w:id="35"/>
-    </w:p>
-    <w:p>
-      <w:pPr>
-        <w:pStyle w:val="FirstParagraph"/>
-      </w:pPr>
-      <w:r>
-        <w:t xml:space="preserve">We used the derived prognostic index to fit a constant treatment effect model, a</w:t>
-      </w:r>
-      <w:r>
-        <w:t xml:space="preserve"> </w:t>
-      </w:r>
-      <w:r>
-        <w:t xml:space="preserve">linear interaction model and a RCS-3 model individualizing absolute benefit</w:t>
-      </w:r>
-      <w:r>
-        <w:t xml:space="preserve"> </w:t>
-      </w:r>
-      <w:r>
-        <w:t xml:space="preserve">predictions. RCS-4 and RCS-5 models were excluded. In our simulations these</w:t>
-      </w:r>
-      <w:r>
-        <w:t xml:space="preserve"> </w:t>
-      </w:r>
-      <w:r>
-        <w:t xml:space="preserve">methods were always outperformed by the simpler approaches and were often</w:t>
-      </w:r>
-      <w:r>
-        <w:t xml:space="preserve"> </w:t>
-      </w:r>
-      <w:r>
-        <w:t xml:space="preserve">overfitted. Finally, an adaptive approach with only the 3 candidate models was</w:t>
-      </w:r>
-      <w:r>
-        <w:t xml:space="preserve"> </w:t>
-      </w:r>
-      <w:r>
-        <w:t xml:space="preserve">also applied.</w:t>
+        <w:t xml:space="preserve">Figure 3.4: Discrimination for benefit of the considered methods across 500 replications calculated in a simulated samples of size 4,250. True prediction AUC of 0.75.</w:t>
       </w:r>
     </w:p>
     <w:p>
@@ -4477,74 +4459,137 @@
         <w:pStyle w:val="BodyText"/>
       </w:pPr>
       <w:r>
-        <w:t xml:space="preserve">All considered methods provided similar fits, predicting increasing benefits for</w:t>
-      </w:r>
-      <w:r>
-        <w:t xml:space="preserve"> </w:t>
-      </w:r>
-      <w:r>
-        <w:t xml:space="preserve">patients with higher baseline risk predictions. All models followed the</w:t>
-      </w:r>
-      <w:r>
-        <w:t xml:space="preserve"> </w:t>
-      </w:r>
-      <w:r>
-        <w:t xml:space="preserve">evolution of the stratified estimates very closely. The adaptive approach based</w:t>
-      </w:r>
-      <w:r>
-        <w:t xml:space="preserve"> </w:t>
-      </w:r>
-      <w:r>
-        <w:t xml:space="preserve">on AIC selected the constant treatment effect model. The constant treatment</w:t>
-      </w:r>
-      <w:r>
-        <w:t xml:space="preserve"> </w:t>
-      </w:r>
-      <w:r>
-        <w:t xml:space="preserve">effect model had somewhat lower AIC compared to the linear interaction model</w:t>
-      </w:r>
-      <w:r>
-        <w:t xml:space="preserve"> </w:t>
-      </w:r>
-      <w:r>
-        <w:t xml:space="preserve">slightly worse cross-validated discrimination (c-for-benefit</w:t>
-      </w:r>
-      <w:r>
-        <w:t xml:space="preserve"> </w:t>
-      </w:r>
-      <w:r>
-        <w:t xml:space="preserve">0.525 vs</w:t>
-      </w:r>
-      <w:r>
-        <w:t xml:space="preserve"> </w:t>
-      </w:r>
-      <w:r>
-        <w:t xml:space="preserve">0.526) and better cross-validated</w:t>
-      </w:r>
-      <w:r>
-        <w:t xml:space="preserve"> </w:t>
-      </w:r>
-      <w:r>
-        <w:t xml:space="preserve">calibration (ICI-for benefit 0.0104 vs</w:t>
-      </w:r>
-      <w:r>
-        <w:t xml:space="preserve"> </w:t>
-      </w:r>
-      <w:r>
-        <w:t xml:space="preserve">0.0115). In conclusion, a simpler constant</w:t>
-      </w:r>
-      <w:r>
-        <w:t xml:space="preserve"> </w:t>
-      </w:r>
-      <w:r>
-        <w:t xml:space="preserve">treatment effect model is adequate for predicting absolute 30-day mortality</w:t>
-      </w:r>
-      <w:r>
-        <w:t xml:space="preserve"> </w:t>
-      </w:r>
-      <w:r>
-        <w:t xml:space="preserve">benefits of treatment with tPA in patients with with acute MI.</w:t>
-      </w:r>
+        <w:t xml:space="preserve">In terms of calibration for benefit, the constant effects model outperformed all</w:t>
+      </w:r>
+      <w:r>
+        <w:t xml:space="preserve"> </w:t>
+      </w:r>
+      <w:r>
+        <w:t xml:space="preserve">other models in the scenario with true constant treatment effects, but was</w:t>
+      </w:r>
+      <w:r>
+        <w:t xml:space="preserve"> </w:t>
+      </w:r>
+      <w:r>
+        <w:t xml:space="preserve">miscalibrated for all deviation scenarios (Figure</w:t>
+      </w:r>
+      <w:r>
+        <w:t xml:space="preserve"> </w:t>
+      </w:r>
+      <w:r>
+        <w:t xml:space="preserve">). The</w:t>
+      </w:r>
+      <w:r>
+        <w:t xml:space="preserve"> </w:t>
+      </w:r>
+      <w:r>
+        <w:t xml:space="preserve">linear interaction model showed best or close to best calibration across all</w:t>
+      </w:r>
+      <w:r>
+        <w:t xml:space="preserve"> </w:t>
+      </w:r>
+      <w:r>
+        <w:t xml:space="preserve">scenarios and only showed worse calibration compared to RCS-3 in case of</w:t>
+      </w:r>
+      <w:r>
+        <w:t xml:space="preserve"> </w:t>
+      </w:r>
+      <w:r>
+        <w:t xml:space="preserve">non-monotonic deviations and treatment-related harms (Figure</w:t>
+      </w:r>
+      <w:r>
+        <w:t xml:space="preserve"> </w:t>
+      </w:r>
+      <w:r>
+        <w:t xml:space="preserve">; panel D). The adaptive approach was worse calibrated in</w:t>
+      </w:r>
+      <w:r>
+        <w:t xml:space="preserve"> </w:t>
+      </w:r>
+      <w:r>
+        <w:t xml:space="preserve">scenarios with strong linear and non-monotonic deviations compared to the linear</w:t>
+      </w:r>
+      <w:r>
+        <w:t xml:space="preserve"> </w:t>
+      </w:r>
+      <w:r>
+        <w:t xml:space="preserve">interaction model and RCS-3. When we increased sample size to 17,000 similar</w:t>
+      </w:r>
+      <w:r>
+        <w:t xml:space="preserve"> </w:t>
+      </w:r>
+      <w:r>
+        <w:t xml:space="preserve">conclusions on calibration for benefit could be drawn. As expected, all methods</w:t>
+      </w:r>
+      <w:r>
+        <w:t xml:space="preserve"> </w:t>
+      </w:r>
+      <w:r>
+        <w:t xml:space="preserve">displayed more stable calibration performance due to the larger number of</w:t>
+      </w:r>
+      <w:r>
+        <w:t xml:space="preserve"> </w:t>
+      </w:r>
+      <w:r>
+        <w:t xml:space="preserve">patients (Supplement, Figure S6). When we increased the true prediction AUC to</w:t>
+      </w:r>
+      <w:r>
+        <w:t xml:space="preserve"> </w:t>
+      </w:r>
+      <w:r>
+        <w:t xml:space="preserve">0.85, the linear interaction model was worse calibrated, on average, than RCS-3</w:t>
+      </w:r>
+      <w:r>
+        <w:t xml:space="preserve"> </w:t>
+      </w:r>
+      <w:r>
+        <w:t xml:space="preserve">in the case of strong quadratic deviations from constant relative treatment</w:t>
+      </w:r>
+      <w:r>
+        <w:t xml:space="preserve"> </w:t>
+      </w:r>
+      <w:r>
+        <w:t xml:space="preserve">effects (Supplement, Figure S7).</w:t>
+      </w:r>
+    </w:p>
+    <w:p>
+      <w:pPr>
+        <w:pStyle w:val="BodyText"/>
+      </w:pPr>
+      <w:r>
+        <w:t xml:space="preserve">The results from all individual scenarios can be explored online at</w:t>
+      </w:r>
+      <w:r>
+        <w:t xml:space="preserve"> </w:t>
+      </w:r>
+      <w:hyperlink r:id="rId35">
+        <w:r>
+          <w:rPr>
+            <w:rStyle w:val="Hyperlink"/>
+          </w:rPr>
+          <w:t xml:space="preserve">https://arekkas.shinyapps.io/simulation_viewer/</w:t>
+        </w:r>
+      </w:hyperlink>
+      <w:r>
+        <w:t xml:space="preserve">. Additionally,</w:t>
+      </w:r>
+      <w:r>
+        <w:t xml:space="preserve"> </w:t>
+      </w:r>
+      <w:r>
+        <w:t xml:space="preserve">all the code for the simulations can be found at</w:t>
+      </w:r>
+      <w:r>
+        <w:t xml:space="preserve"> </w:t>
+      </w:r>
+      <w:hyperlink r:id="rId36">
+        <w:r>
+          <w:rPr>
+            <w:rStyle w:val="Hyperlink"/>
+          </w:rPr>
+          <w:t xml:space="preserve">https://github.com/rekkasa/arekkas_HteSimulation_XXXX_2021</w:t>
+        </w:r>
+      </w:hyperlink>
     </w:p>
     <w:p>
       <w:pPr>
@@ -4555,18 +4600,18 @@
           <wp:inline>
             <wp:extent cx="4620126" cy="3696101"/>
             <wp:effectExtent b="0" l="0" r="0" t="0"/>
-            <wp:docPr descr="Figure 3.6: Individualized absolute benefit predictions based on baseline risk when using a constant treatment effect approach, a linear interaction approach and RCS smoothing using 3 knots. Risk stratified estimates of absolute benefit are presented within quartiles of baseline risk as reference." title="" id="1" name="Picture"/>
+            <wp:docPr descr="Figure 3.5: Calibration for benefit of the considered methods across 500 replications calculated in a simulated sample of size 500,000. True prediction AUC of 0.75 and sample size of 4,250." title="" id="1" name="Picture"/>
             <a:graphic>
               <a:graphicData uri="http://schemas.openxmlformats.org/drawingml/2006/picture">
                 <pic:pic>
                   <pic:nvPicPr>
-                    <pic:cNvPr descr="manuscript_files/figure-docx/gusto-1.png" id="0" name="Picture"/>
+                    <pic:cNvPr descr="manuscript_files/figure-docx/calibration-1.png" id="0" name="Picture"/>
                     <pic:cNvPicPr>
                       <a:picLocks noChangeArrowheads="1" noChangeAspect="1"/>
                     </pic:cNvPicPr>
                   </pic:nvPicPr>
                   <pic:blipFill>
-                    <a:blip r:embed="rId36"/>
+                    <a:blip r:embed="rId37"/>
                     <a:stretch>
                       <a:fillRect/>
                     </a:stretch>
@@ -4598,6 +4643,183 @@
         <w:pStyle w:val="ImageCaption"/>
       </w:pPr>
       <w:r>
+        <w:t xml:space="preserve">Figure 3.5: Calibration for benefit of the considered methods across 500 replications calculated in a simulated sample of size 500,000. True prediction AUC of 0.75 and sample size of 4,250.</w:t>
+      </w:r>
+    </w:p>
+    <w:p>
+      <w:pPr>
+        <w:pStyle w:val="Heading2"/>
+      </w:pPr>
+      <w:bookmarkStart w:id="38" w:name="empirical-illustration-1"/>
+      <w:r>
+        <w:t xml:space="preserve">3.2	Empirical illustration</w:t>
+      </w:r>
+      <w:bookmarkEnd w:id="38"/>
+    </w:p>
+    <w:p>
+      <w:pPr>
+        <w:pStyle w:val="FirstParagraph"/>
+      </w:pPr>
+      <w:r>
+        <w:t xml:space="preserve">We used the derived prognostic index to fit a constant treatment effect model, a</w:t>
+      </w:r>
+      <w:r>
+        <w:t xml:space="preserve"> </w:t>
+      </w:r>
+      <w:r>
+        <w:t xml:space="preserve">linear interaction model and a RCS-3 model individualizing absolute benefit</w:t>
+      </w:r>
+      <w:r>
+        <w:t xml:space="preserve"> </w:t>
+      </w:r>
+      <w:r>
+        <w:t xml:space="preserve">predictions. RCS-4 and RCS-5 models were excluded. In our simulations these</w:t>
+      </w:r>
+      <w:r>
+        <w:t xml:space="preserve"> </w:t>
+      </w:r>
+      <w:r>
+        <w:t xml:space="preserve">methods were always outperformed by the simpler approaches and were often</w:t>
+      </w:r>
+      <w:r>
+        <w:t xml:space="preserve"> </w:t>
+      </w:r>
+      <w:r>
+        <w:t xml:space="preserve">overfitted. Finally, an adaptive approach with only the 3 candidate models was</w:t>
+      </w:r>
+      <w:r>
+        <w:t xml:space="preserve"> </w:t>
+      </w:r>
+      <w:r>
+        <w:t xml:space="preserve">also applied.</w:t>
+      </w:r>
+    </w:p>
+    <w:p>
+      <w:pPr>
+        <w:pStyle w:val="BodyText"/>
+      </w:pPr>
+      <w:r>
+        <w:t xml:space="preserve">All considered methods provided similar fits, predicting increasing benefits for</w:t>
+      </w:r>
+      <w:r>
+        <w:t xml:space="preserve"> </w:t>
+      </w:r>
+      <w:r>
+        <w:t xml:space="preserve">patients with higher baseline risk predictions. All models followed the</w:t>
+      </w:r>
+      <w:r>
+        <w:t xml:space="preserve"> </w:t>
+      </w:r>
+      <w:r>
+        <w:t xml:space="preserve">evolution of the stratified estimates very closely. The adaptive approach based</w:t>
+      </w:r>
+      <w:r>
+        <w:t xml:space="preserve"> </w:t>
+      </w:r>
+      <w:r>
+        <w:t xml:space="preserve">on AIC selected the constant treatment effect model. The constant treatment</w:t>
+      </w:r>
+      <w:r>
+        <w:t xml:space="preserve"> </w:t>
+      </w:r>
+      <w:r>
+        <w:t xml:space="preserve">effect model had somewhat lower AIC compared to the linear interaction model</w:t>
+      </w:r>
+      <w:r>
+        <w:t xml:space="preserve"> </w:t>
+      </w:r>
+      <w:r>
+        <w:t xml:space="preserve">slightly worse cross-validated discrimination (c-for-benefit</w:t>
+      </w:r>
+      <w:r>
+        <w:t xml:space="preserve"> </w:t>
+      </w:r>
+      <w:r>
+        <w:t xml:space="preserve">0.525 vs</w:t>
+      </w:r>
+      <w:r>
+        <w:t xml:space="preserve"> </w:t>
+      </w:r>
+      <w:r>
+        <w:t xml:space="preserve">0.526) and better cross-validated</w:t>
+      </w:r>
+      <w:r>
+        <w:t xml:space="preserve"> </w:t>
+      </w:r>
+      <w:r>
+        <w:t xml:space="preserve">calibration (ICI-for benefit 0.0104 vs</w:t>
+      </w:r>
+      <w:r>
+        <w:t xml:space="preserve"> </w:t>
+      </w:r>
+      <w:r>
+        <w:t xml:space="preserve">0.0115). In conclusion, a simpler constant</w:t>
+      </w:r>
+      <w:r>
+        <w:t xml:space="preserve"> </w:t>
+      </w:r>
+      <w:r>
+        <w:t xml:space="preserve">treatment effect model is adequate for predicting absolute 30-day mortality</w:t>
+      </w:r>
+      <w:r>
+        <w:t xml:space="preserve"> </w:t>
+      </w:r>
+      <w:r>
+        <w:t xml:space="preserve">benefits of treatment with tPA in patients with with acute MI.</w:t>
+      </w:r>
+    </w:p>
+    <w:p>
+      <w:pPr>
+        <w:pStyle w:val="CaptionedFigure"/>
+      </w:pPr>
+      <w:r>
+        <w:drawing>
+          <wp:inline>
+            <wp:extent cx="4620126" cy="3696101"/>
+            <wp:effectExtent b="0" l="0" r="0" t="0"/>
+            <wp:docPr descr="Figure 3.6: Individualized absolute benefit predictions based on baseline risk when using a constant treatment effect approach, a linear interaction approach and RCS smoothing using 3 knots. Risk stratified estimates of absolute benefit are presented within quartiles of baseline risk as reference." title="" id="1" name="Picture"/>
+            <a:graphic>
+              <a:graphicData uri="http://schemas.openxmlformats.org/drawingml/2006/picture">
+                <pic:pic>
+                  <pic:nvPicPr>
+                    <pic:cNvPr descr="manuscript_files/figure-docx/gusto-1.png" id="0" name="Picture"/>
+                    <pic:cNvPicPr>
+                      <a:picLocks noChangeArrowheads="1" noChangeAspect="1"/>
+                    </pic:cNvPicPr>
+                  </pic:nvPicPr>
+                  <pic:blipFill>
+                    <a:blip r:embed="rId39"/>
+                    <a:stretch>
+                      <a:fillRect/>
+                    </a:stretch>
+                  </pic:blipFill>
+                  <pic:spPr bwMode="auto">
+                    <a:xfrm>
+                      <a:off x="0" y="0"/>
+                      <a:ext cx="4620126" cy="3696101"/>
+                    </a:xfrm>
+                    <a:prstGeom prst="rect">
+                      <a:avLst/>
+                    </a:prstGeom>
+                    <a:noFill/>
+                    <a:ln w="9525">
+                      <a:noFill/>
+                      <a:headEnd/>
+                      <a:tailEnd/>
+                    </a:ln>
+                  </pic:spPr>
+                </pic:pic>
+              </a:graphicData>
+            </a:graphic>
+          </wp:inline>
+        </w:drawing>
+      </w:r>
+    </w:p>
+    <w:p>
+      <w:pPr>
+        <w:pStyle w:val="ImageCaption"/>
+      </w:pPr>
+      <w:r>
         <w:t xml:space="preserve">Figure 3.6: Individualized absolute benefit predictions based on baseline risk when using a constant treatment effect approach, a linear interaction approach and RCS smoothing using 3 knots. Risk stratified estimates of absolute benefit are presented within quartiles of baseline risk as reference.</w:t>
       </w:r>
     </w:p>
@@ -4605,11 +4827,11 @@
       <w:pPr>
         <w:pStyle w:val="Heading1"/>
       </w:pPr>
-      <w:bookmarkStart w:id="37" w:name="discussion"/>
+      <w:bookmarkStart w:id="40" w:name="discussion"/>
       <w:r>
         <w:t xml:space="preserve">4	Discussion</w:t>
       </w:r>
-      <w:bookmarkEnd w:id="37"/>
+      <w:bookmarkEnd w:id="40"/>
     </w:p>
     <w:p>
       <w:pPr>
@@ -5212,19 +5434,19 @@
       <w:pPr>
         <w:pStyle w:val="Heading1"/>
       </w:pPr>
-      <w:bookmarkStart w:id="38" w:name="references"/>
+      <w:bookmarkStart w:id="41" w:name="references"/>
       <w:r>
         <w:t xml:space="preserve">5	References</w:t>
       </w:r>
-      <w:bookmarkEnd w:id="38"/>
+      <w:bookmarkEnd w:id="41"/>
     </w:p>
     <w:p>
       <w:pPr>
         <w:pStyle w:val="FirstParagraph"/>
       </w:pPr>
     </w:p>
-    <w:bookmarkStart w:id="78" w:name="refs"/>
-    <w:bookmarkStart w:id="40" w:name="ref-Varadhan2013"/>
+    <w:bookmarkStart w:id="81" w:name="refs"/>
+    <w:bookmarkStart w:id="43" w:name="ref-Varadhan2013"/>
     <w:p>
       <w:pPr>
         <w:pStyle w:val="Bibliography"/>
@@ -5235,7 +5457,7 @@
       <w:r>
         <w:t xml:space="preserve"> </w:t>
       </w:r>
-      <w:hyperlink r:id="rId39">
+      <w:hyperlink r:id="rId42">
         <w:r>
           <w:rPr>
             <w:rStyle w:val="Hyperlink"/>
@@ -5247,8 +5469,8 @@
         <w:t xml:space="preserve">.</w:t>
       </w:r>
     </w:p>
-    <w:bookmarkEnd w:id="40"/>
-    <w:bookmarkStart w:id="42" w:name="ref-Rekkas2020"/>
+    <w:bookmarkEnd w:id="43"/>
+    <w:bookmarkStart w:id="45" w:name="ref-Rekkas2020"/>
     <w:p>
       <w:pPr>
         <w:pStyle w:val="Bibliography"/>
@@ -5259,7 +5481,7 @@
       <w:r>
         <w:t xml:space="preserve"> </w:t>
       </w:r>
-      <w:hyperlink r:id="rId41">
+      <w:hyperlink r:id="rId44">
         <w:r>
           <w:rPr>
             <w:rStyle w:val="Hyperlink"/>
@@ -5271,8 +5493,8 @@
         <w:t xml:space="preserve">.</w:t>
       </w:r>
     </w:p>
-    <w:bookmarkEnd w:id="42"/>
-    <w:bookmarkStart w:id="44" w:name="ref-Kent2019"/>
+    <w:bookmarkEnd w:id="45"/>
+    <w:bookmarkStart w:id="47" w:name="ref-Kent2019"/>
     <w:p>
       <w:pPr>
         <w:pStyle w:val="Bibliography"/>
@@ -5283,7 +5505,7 @@
       <w:r>
         <w:t xml:space="preserve"> </w:t>
       </w:r>
-      <w:hyperlink r:id="rId43">
+      <w:hyperlink r:id="rId46">
         <w:r>
           <w:rPr>
             <w:rStyle w:val="Hyperlink"/>
@@ -5295,8 +5517,8 @@
         <w:t xml:space="preserve">.</w:t>
       </w:r>
     </w:p>
-    <w:bookmarkEnd w:id="44"/>
-    <w:bookmarkStart w:id="46" w:name="ref-PathEnE"/>
+    <w:bookmarkEnd w:id="47"/>
+    <w:bookmarkStart w:id="49" w:name="ref-PathEnE"/>
     <w:p>
       <w:pPr>
         <w:pStyle w:val="Bibliography"/>
@@ -5307,7 +5529,7 @@
       <w:r>
         <w:t xml:space="preserve"> </w:t>
       </w:r>
-      <w:hyperlink r:id="rId45">
+      <w:hyperlink r:id="rId48">
         <w:r>
           <w:rPr>
             <w:rStyle w:val="Hyperlink"/>
@@ -5319,8 +5541,8 @@
         <w:t xml:space="preserve">.</w:t>
       </w:r>
     </w:p>
-    <w:bookmarkEnd w:id="46"/>
-    <w:bookmarkStart w:id="48" w:name="ref-vanKlaveren2019"/>
+    <w:bookmarkEnd w:id="49"/>
+    <w:bookmarkStart w:id="51" w:name="ref-vanKlaveren2019"/>
     <w:p>
       <w:pPr>
         <w:pStyle w:val="Bibliography"/>
@@ -5331,7 +5553,7 @@
       <w:r>
         <w:t xml:space="preserve"> </w:t>
       </w:r>
-      <w:hyperlink r:id="rId47">
+      <w:hyperlink r:id="rId50">
         <w:r>
           <w:rPr>
             <w:rStyle w:val="Hyperlink"/>
@@ -5343,8 +5565,8 @@
         <w:t xml:space="preserve">.</w:t>
       </w:r>
     </w:p>
-    <w:bookmarkEnd w:id="48"/>
-    <w:bookmarkStart w:id="50" w:name="ref-Kent2010"/>
+    <w:bookmarkEnd w:id="51"/>
+    <w:bookmarkStart w:id="53" w:name="ref-Kent2010"/>
     <w:p>
       <w:pPr>
         <w:pStyle w:val="Bibliography"/>
@@ -5355,7 +5577,7 @@
       <w:r>
         <w:t xml:space="preserve"> </w:t>
       </w:r>
-      <w:hyperlink r:id="rId49">
+      <w:hyperlink r:id="rId52">
         <w:r>
           <w:rPr>
             <w:rStyle w:val="Hyperlink"/>
@@ -5367,8 +5589,8 @@
         <w:t xml:space="preserve">.</w:t>
       </w:r>
     </w:p>
-    <w:bookmarkEnd w:id="50"/>
-    <w:bookmarkStart w:id="52" w:name="ref-Kent2016"/>
+    <w:bookmarkEnd w:id="53"/>
+    <w:bookmarkStart w:id="55" w:name="ref-Kent2016"/>
     <w:p>
       <w:pPr>
         <w:pStyle w:val="Bibliography"/>
@@ -5379,7 +5601,7 @@
       <w:r>
         <w:t xml:space="preserve"> </w:t>
       </w:r>
-      <w:hyperlink r:id="rId51">
+      <w:hyperlink r:id="rId54">
         <w:r>
           <w:rPr>
             <w:rStyle w:val="Hyperlink"/>
@@ -5391,8 +5613,8 @@
         <w:t xml:space="preserve">.</w:t>
       </w:r>
     </w:p>
-    <w:bookmarkEnd w:id="52"/>
-    <w:bookmarkStart w:id="54" w:name="ref-Burke2014"/>
+    <w:bookmarkEnd w:id="55"/>
+    <w:bookmarkStart w:id="57" w:name="ref-Burke2014"/>
     <w:p>
       <w:pPr>
         <w:pStyle w:val="Bibliography"/>
@@ -5403,7 +5625,7 @@
       <w:r>
         <w:t xml:space="preserve"> </w:t>
       </w:r>
-      <w:hyperlink r:id="rId53">
+      <w:hyperlink r:id="rId56">
         <w:r>
           <w:rPr>
             <w:rStyle w:val="Hyperlink"/>
@@ -5415,8 +5637,8 @@
         <w:t xml:space="preserve">.</w:t>
       </w:r>
     </w:p>
-    <w:bookmarkEnd w:id="54"/>
-    <w:bookmarkStart w:id="56" w:name="ref-Abadie2018"/>
+    <w:bookmarkEnd w:id="57"/>
+    <w:bookmarkStart w:id="59" w:name="ref-Abadie2018"/>
     <w:p>
       <w:pPr>
         <w:pStyle w:val="Bibliography"/>
@@ -5427,7 +5649,7 @@
       <w:r>
         <w:t xml:space="preserve"> </w:t>
       </w:r>
-      <w:hyperlink r:id="rId55">
+      <w:hyperlink r:id="rId58">
         <w:r>
           <w:rPr>
             <w:rStyle w:val="Hyperlink"/>
@@ -5439,8 +5661,8 @@
         <w:t xml:space="preserve">.</w:t>
       </w:r>
     </w:p>
-    <w:bookmarkEnd w:id="56"/>
-    <w:bookmarkStart w:id="58" w:name="ref-Harrell1988"/>
+    <w:bookmarkEnd w:id="59"/>
+    <w:bookmarkStart w:id="61" w:name="ref-Harrell1988"/>
     <w:p>
       <w:pPr>
         <w:pStyle w:val="Bibliography"/>
@@ -5451,7 +5673,7 @@
       <w:r>
         <w:t xml:space="preserve"> </w:t>
       </w:r>
-      <w:hyperlink r:id="rId57">
+      <w:hyperlink r:id="rId60">
         <w:r>
           <w:rPr>
             <w:rStyle w:val="Hyperlink"/>
@@ -5463,8 +5685,8 @@
         <w:t xml:space="preserve">.</w:t>
       </w:r>
     </w:p>
-    <w:bookmarkEnd w:id="58"/>
-    <w:bookmarkStart w:id="60" w:name="ref-vanKlaveren2018"/>
+    <w:bookmarkEnd w:id="61"/>
+    <w:bookmarkStart w:id="63" w:name="ref-vanKlaveren2018"/>
     <w:p>
       <w:pPr>
         <w:pStyle w:val="Bibliography"/>
@@ -5475,7 +5697,7 @@
       <w:r>
         <w:t xml:space="preserve"> </w:t>
       </w:r>
-      <w:hyperlink r:id="rId59">
+      <w:hyperlink r:id="rId62">
         <w:r>
           <w:rPr>
             <w:rStyle w:val="Hyperlink"/>
@@ -5487,8 +5709,8 @@
         <w:t xml:space="preserve">.</w:t>
       </w:r>
     </w:p>
-    <w:bookmarkEnd w:id="60"/>
-    <w:bookmarkStart w:id="62" w:name="ref-Austin2019"/>
+    <w:bookmarkEnd w:id="63"/>
+    <w:bookmarkStart w:id="65" w:name="ref-Austin2019"/>
     <w:p>
       <w:pPr>
         <w:pStyle w:val="Bibliography"/>
@@ -5499,7 +5721,7 @@
       <w:r>
         <w:t xml:space="preserve"> </w:t>
       </w:r>
-      <w:hyperlink r:id="rId61">
+      <w:hyperlink r:id="rId64">
         <w:r>
           <w:rPr>
             <w:rStyle w:val="Hyperlink"/>
@@ -5511,8 +5733,8 @@
         <w:t xml:space="preserve">.</w:t>
       </w:r>
     </w:p>
-    <w:bookmarkEnd w:id="62"/>
-    <w:bookmarkStart w:id="64" w:name="ref-Califf1997"/>
+    <w:bookmarkEnd w:id="65"/>
+    <w:bookmarkStart w:id="67" w:name="ref-Califf1997"/>
     <w:p>
       <w:pPr>
         <w:pStyle w:val="Bibliography"/>
@@ -5523,7 +5745,7 @@
       <w:r>
         <w:t xml:space="preserve"> </w:t>
       </w:r>
-      <w:hyperlink r:id="rId63">
+      <w:hyperlink r:id="rId66">
         <w:r>
           <w:rPr>
             <w:rStyle w:val="Hyperlink"/>
@@ -5535,8 +5757,8 @@
         <w:t xml:space="preserve">.</w:t>
       </w:r>
     </w:p>
-    <w:bookmarkEnd w:id="64"/>
-    <w:bookmarkStart w:id="66" w:name="ref-Steyerberg2000"/>
+    <w:bookmarkEnd w:id="67"/>
+    <w:bookmarkStart w:id="69" w:name="ref-Steyerberg2000"/>
     <w:p>
       <w:pPr>
         <w:pStyle w:val="Bibliography"/>
@@ -5547,7 +5769,7 @@
       <w:r>
         <w:t xml:space="preserve"> </w:t>
       </w:r>
-      <w:hyperlink r:id="rId65">
+      <w:hyperlink r:id="rId68">
         <w:r>
           <w:rPr>
             <w:rStyle w:val="Hyperlink"/>
@@ -5559,8 +5781,8 @@
         <w:t xml:space="preserve">.</w:t>
       </w:r>
     </w:p>
-    <w:bookmarkEnd w:id="66"/>
-    <w:bookmarkStart w:id="68" w:name="ref-Glasziou1995"/>
+    <w:bookmarkEnd w:id="69"/>
+    <w:bookmarkStart w:id="71" w:name="ref-Glasziou1995"/>
     <w:p>
       <w:pPr>
         <w:pStyle w:val="Bibliography"/>
@@ -5571,7 +5793,7 @@
       <w:r>
         <w:t xml:space="preserve"> </w:t>
       </w:r>
-      <w:hyperlink r:id="rId67">
+      <w:hyperlink r:id="rId70">
         <w:r>
           <w:rPr>
             <w:rStyle w:val="Hyperlink"/>
@@ -5583,8 +5805,8 @@
         <w:t xml:space="preserve">.</w:t>
       </w:r>
     </w:p>
-    <w:bookmarkEnd w:id="68"/>
-    <w:bookmarkStart w:id="70" w:name="ref-Athey2019"/>
+    <w:bookmarkEnd w:id="71"/>
+    <w:bookmarkStart w:id="73" w:name="ref-Athey2019"/>
     <w:p>
       <w:pPr>
         <w:pStyle w:val="Bibliography"/>
@@ -5595,7 +5817,7 @@
       <w:r>
         <w:t xml:space="preserve"> </w:t>
       </w:r>
-      <w:hyperlink r:id="rId69">
+      <w:hyperlink r:id="rId72">
         <w:r>
           <w:rPr>
             <w:rStyle w:val="Hyperlink"/>
@@ -5607,8 +5829,8 @@
         <w:t xml:space="preserve">.</w:t>
       </w:r>
     </w:p>
-    <w:bookmarkEnd w:id="70"/>
-    <w:bookmarkStart w:id="72" w:name="ref-Lu2018"/>
+    <w:bookmarkEnd w:id="73"/>
+    <w:bookmarkStart w:id="75" w:name="ref-Lu2018"/>
     <w:p>
       <w:pPr>
         <w:pStyle w:val="Bibliography"/>
@@ -5619,7 +5841,7 @@
       <w:r>
         <w:t xml:space="preserve"> </w:t>
       </w:r>
-      <w:hyperlink r:id="rId71">
+      <w:hyperlink r:id="rId74">
         <w:r>
           <w:rPr>
             <w:rStyle w:val="Hyperlink"/>
@@ -5631,8 +5853,8 @@
         <w:t xml:space="preserve">.</w:t>
       </w:r>
     </w:p>
-    <w:bookmarkEnd w:id="72"/>
-    <w:bookmarkStart w:id="74" w:name="ref-Wager2018"/>
+    <w:bookmarkEnd w:id="75"/>
+    <w:bookmarkStart w:id="77" w:name="ref-Wager2018"/>
     <w:p>
       <w:pPr>
         <w:pStyle w:val="Bibliography"/>
@@ -5643,7 +5865,7 @@
       <w:r>
         <w:t xml:space="preserve"> </w:t>
       </w:r>
-      <w:hyperlink r:id="rId73">
+      <w:hyperlink r:id="rId76">
         <w:r>
           <w:rPr>
             <w:rStyle w:val="Hyperlink"/>
@@ -5655,8 +5877,8 @@
         <w:t xml:space="preserve">.</w:t>
       </w:r>
     </w:p>
-    <w:bookmarkEnd w:id="74"/>
-    <w:bookmarkStart w:id="75" w:name="ref-powers2018some"/>
+    <w:bookmarkEnd w:id="77"/>
+    <w:bookmarkStart w:id="78" w:name="ref-powers2018some"/>
     <w:p>
       <w:pPr>
         <w:pStyle w:val="Bibliography"/>
@@ -5665,8 +5887,8 @@
         <w:t xml:space="preserve">[19] Powers S, Qian J, Jung K, Schuler A, Shah NH, Hastie T, et al. Some methods for heterogeneous treatment effect estimation in high dimensions. Statistics in Medicine 2018;37:1767–87.</w:t>
       </w:r>
     </w:p>
-    <w:bookmarkEnd w:id="75"/>
-    <w:bookmarkStart w:id="76" w:name="ref-farooq2013anatomical"/>
+    <w:bookmarkEnd w:id="78"/>
+    <w:bookmarkStart w:id="79" w:name="ref-farooq2013anatomical"/>
     <w:p>
       <w:pPr>
         <w:pStyle w:val="Bibliography"/>
@@ -5675,8 +5897,8 @@
         <w:t xml:space="preserve">[20] Farooq V, Van Klaveren D, Steyerberg EW, Meliga E, Vergouwe Y, Chieffo A, et al. Anatomical and clinical characteristics to guide decision making between coronary artery bypass surgery and percutaneous coronary intervention for individual patients: Development and validation of syntax score ii. The Lancet 2013;381:639–50.</w:t>
       </w:r>
     </w:p>
-    <w:bookmarkEnd w:id="76"/>
-    <w:bookmarkStart w:id="77" w:name="ref-takahashi2020redevelopment"/>
+    <w:bookmarkEnd w:id="79"/>
+    <w:bookmarkStart w:id="80" w:name="ref-takahashi2020redevelopment"/>
     <w:p>
       <w:pPr>
         <w:pStyle w:val="Bibliography"/>
@@ -5685,8 +5907,8 @@
         <w:t xml:space="preserve">[21] Takahashi K, Serruys PW, Fuster V, Farkouh ME, Spertus JA, Cohen DJ, et al. Redevelopment and validation of the syntax score ii to individualise decision making between percutaneous and surgical revascularisation in patients with complex coronary artery disease: Secondary analysis of the multicentre randomised controlled syntaxes trial with external cohort validation. The Lancet 2020;396:1399–412.</w:t>
       </w:r>
     </w:p>
-    <w:bookmarkEnd w:id="77"/>
-    <w:bookmarkEnd w:id="78"/>
+    <w:bookmarkEnd w:id="80"/>
+    <w:bookmarkEnd w:id="81"/>
     <w:p>
       <w:pPr>
         <w:pStyle w:val="BodyText"/>
@@ -6872,6 +7094,109 @@
       </w:pPr>
     </w:lvl>
   </w:abstractNum>
+  <w:abstractNum w:abstractNumId="991">
+    <w:nsid w:val="ea454b4c"/>
+    <w:multiLevelType w:val="multilevel"/>
+    <w:lvl w:ilvl="0">
+      <w:numFmt w:val="bullet"/>
+      <w:lvlText w:val="•"/>
+      <w:lvlJc w:val="left"/>
+      <w:pPr>
+        <w:tabs>
+          <w:tab w:val="num" w:pos="0"/>
+        </w:tabs>
+        <w:ind w:left="480" w:hanging="480"/>
+      </w:pPr>
+    </w:lvl>
+    <w:lvl w:ilvl="1">
+      <w:numFmt w:val="bullet"/>
+      <w:lvlText w:val="–"/>
+      <w:lvlJc w:val="left"/>
+      <w:pPr>
+        <w:tabs>
+          <w:tab w:val="num" w:pos="720"/>
+        </w:tabs>
+        <w:ind w:left="1200" w:hanging="480"/>
+      </w:pPr>
+    </w:lvl>
+    <w:lvl w:ilvl="2">
+      <w:numFmt w:val="bullet"/>
+      <w:lvlText w:val="•"/>
+      <w:lvlJc w:val="left"/>
+      <w:pPr>
+        <w:tabs>
+          <w:tab w:val="num" w:pos="1440"/>
+        </w:tabs>
+        <w:ind w:left="1920" w:hanging="480"/>
+      </w:pPr>
+    </w:lvl>
+    <w:lvl w:ilvl="3">
+      <w:numFmt w:val="bullet"/>
+      <w:lvlText w:val="–"/>
+      <w:lvlJc w:val="left"/>
+      <w:pPr>
+        <w:tabs>
+          <w:tab w:val="num" w:pos="2160"/>
+        </w:tabs>
+        <w:ind w:left="2640" w:hanging="480"/>
+      </w:pPr>
+    </w:lvl>
+    <w:lvl w:ilvl="4">
+      <w:numFmt w:val="bullet"/>
+      <w:lvlText w:val="•"/>
+      <w:lvlJc w:val="left"/>
+      <w:pPr>
+        <w:tabs>
+          <w:tab w:val="num" w:pos="2880"/>
+        </w:tabs>
+        <w:ind w:left="3360" w:hanging="480"/>
+      </w:pPr>
+    </w:lvl>
+    <w:lvl w:ilvl="5">
+      <w:numFmt w:val="bullet"/>
+      <w:lvlText w:val="–"/>
+      <w:lvlJc w:val="left"/>
+      <w:pPr>
+        <w:tabs>
+          <w:tab w:val="num" w:pos="3600"/>
+        </w:tabs>
+        <w:ind w:left="4080" w:hanging="480"/>
+      </w:pPr>
+    </w:lvl>
+    <w:lvl w:ilvl="6">
+      <w:numFmt w:val="bullet"/>
+      <w:lvlText w:val="•"/>
+      <w:lvlJc w:val="left"/>
+      <w:pPr>
+        <w:tabs>
+          <w:tab w:val="num" w:pos="4320"/>
+        </w:tabs>
+        <w:ind w:left="4800" w:hanging="480"/>
+      </w:pPr>
+    </w:lvl>
+    <w:lvl w:ilvl="7">
+      <w:numFmt w:val="bullet"/>
+      <w:lvlText w:val="–"/>
+      <w:lvlJc w:val="left"/>
+      <w:pPr>
+        <w:tabs>
+          <w:tab w:val="num" w:pos="5040"/>
+        </w:tabs>
+        <w:ind w:left="5520" w:hanging="480"/>
+      </w:pPr>
+    </w:lvl>
+    <w:lvl w:ilvl="8">
+      <w:numFmt w:val="bullet"/>
+      <w:lvlText w:val="•"/>
+      <w:lvlJc w:val="left"/>
+      <w:pPr>
+        <w:tabs>
+          <w:tab w:val="num" w:pos="5760"/>
+        </w:tabs>
+        <w:ind w:left="6240" w:hanging="480"/>
+      </w:pPr>
+    </w:lvl>
+  </w:abstractNum>
   <w:num w:numId="1">
     <w:abstractNumId w:val="0"/>
   </w:num>
@@ -6904,6 +7229,15 @@
   </w:num>
   <w:num w:numId="1000">
     <w:abstractNumId w:val="990"/>
+  </w:num>
+  <w:num w:numId="1001">
+    <w:abstractNumId w:val="991"/>
+  </w:num>
+  <w:num w:numId="1002">
+    <w:abstractNumId w:val="991"/>
+  </w:num>
+  <w:num w:numId="1003">
+    <w:abstractNumId w:val="991"/>
   </w:num>
 </w:numbering>
 </file>

</xml_diff>

<commit_message>
update manuscript and supplement
</commit_message>
<xml_diff>
--- a/submission/manuscript.docx
+++ b/submission/manuscript.docx
@@ -1840,37 +1840,43 @@
         <w:t xml:space="preserve">[3,4]</w:t>
       </w:r>
       <w:r>
-        <w:t xml:space="preserve">. In the current simulation study, we aim to summarize and compare</w:t>
-      </w:r>
-      <w:r>
-        <w:t xml:space="preserve"> </w:t>
-      </w:r>
-      <w:r>
-        <w:t xml:space="preserve">different risk-based models for predicting individualized treatment effects. We</w:t>
-      </w:r>
-      <w:r>
-        <w:t xml:space="preserve"> </w:t>
-      </w:r>
-      <w:r>
-        <w:t xml:space="preserve">simulate different relations between baseline risk and treatment effects and also consider potential harms of treatment. We</w:t>
-      </w:r>
-      <w:r>
-        <w:t xml:space="preserve"> </w:t>
-      </w:r>
-      <w:r>
-        <w:t xml:space="preserve">illustrate the different models by a case study of predicting individualized</w:t>
-      </w:r>
-      <w:r>
-        <w:t xml:space="preserve"> </w:t>
-      </w:r>
-      <w:r>
-        <w:t xml:space="preserve">effects of treatment for acute myocardial infarction (MI) in a large randomized</w:t>
-      </w:r>
-      <w:r>
-        <w:t xml:space="preserve"> </w:t>
-      </w:r>
-      <w:r>
-        <w:t xml:space="preserve">controlled trial (RCT).</w:t>
+        <w:t xml:space="preserve">. In the current simulation study, we</w:t>
+      </w:r>
+      <w:r>
+        <w:t xml:space="preserve"> </w:t>
+      </w:r>
+      <w:r>
+        <w:t xml:space="preserve">aim to summarize and compare different risk-based models for predicting</w:t>
+      </w:r>
+      <w:r>
+        <w:t xml:space="preserve"> </w:t>
+      </w:r>
+      <w:r>
+        <w:t xml:space="preserve">individualized treatment effects. We simulate different relations between</w:t>
+      </w:r>
+      <w:r>
+        <w:t xml:space="preserve"> </w:t>
+      </w:r>
+      <w:r>
+        <w:t xml:space="preserve">baseline risk and treatment effects and also consider potential harms of</w:t>
+      </w:r>
+      <w:r>
+        <w:t xml:space="preserve"> </w:t>
+      </w:r>
+      <w:r>
+        <w:t xml:space="preserve">treatment. We illustrate the different models by a case study of predicting</w:t>
+      </w:r>
+      <w:r>
+        <w:t xml:space="preserve"> </w:t>
+      </w:r>
+      <w:r>
+        <w:t xml:space="preserve">individualized effects of treatment for acute myocardial infarction (MI) in a</w:t>
+      </w:r>
+      <w:r>
+        <w:t xml:space="preserve"> </w:t>
+      </w:r>
+      <w:r>
+        <w:t xml:space="preserve">large randomized controlled trial (RCT).</w:t>
       </w:r>
     </w:p>
     <w:p>
@@ -1887,11 +1893,1101 @@
       <w:pPr>
         <w:pStyle w:val="Heading2"/>
       </w:pPr>
-      <w:bookmarkStart w:id="25" w:name="simulation-scenarios"/>
-      <w:r>
-        <w:t xml:space="preserve">2.1	Simulation scenarios</w:t>
+      <w:bookmarkStart w:id="25" w:name="background"/>
+      <w:r>
+        <w:t xml:space="preserve">2.1	Background</w:t>
       </w:r>
       <w:bookmarkEnd w:id="25"/>
+    </w:p>
+    <w:p>
+      <w:pPr>
+        <w:pStyle w:val="FirstParagraph"/>
+      </w:pPr>
+      <w:r>
+        <w:t xml:space="preserve">We observe RCT data</w:t>
+      </w:r>
+      <w:r>
+        <w:t xml:space="preserve"> </w:t>
+      </w:r>
+      <m:oMath>
+        <m:r>
+          <m:t>(</m:t>
+        </m:r>
+        <m:r>
+          <m:t>Z</m:t>
+        </m:r>
+        <m:r>
+          <m:t>,</m:t>
+        </m:r>
+        <m:r>
+          <m:t>X</m:t>
+        </m:r>
+        <m:r>
+          <m:t>,</m:t>
+        </m:r>
+        <m:r>
+          <m:t>Y</m:t>
+        </m:r>
+        <m:r>
+          <m:t>)</m:t>
+        </m:r>
+      </m:oMath>
+      <w:r>
+        <w:t xml:space="preserve">, where for each patient</w:t>
+      </w:r>
+      <w:r>
+        <w:t xml:space="preserve"> </w:t>
+      </w:r>
+      <m:oMath>
+        <m:sSub>
+          <m:e>
+            <m:r>
+              <m:t>Z</m:t>
+            </m:r>
+          </m:e>
+          <m:sub>
+            <m:r>
+              <m:t>i</m:t>
+            </m:r>
+          </m:sub>
+        </m:sSub>
+        <m:r>
+          <m:t>=</m:t>
+        </m:r>
+        <m:r>
+          <m:t>0</m:t>
+        </m:r>
+        <m:r>
+          <m:t>,</m:t>
+        </m:r>
+        <m:r>
+          <m:t>1</m:t>
+        </m:r>
+      </m:oMath>
+      <w:r>
+        <w:t xml:space="preserve"> </w:t>
+      </w:r>
+      <w:r>
+        <w:t xml:space="preserve">is the</w:t>
+      </w:r>
+      <w:r>
+        <w:t xml:space="preserve"> </w:t>
+      </w:r>
+      <w:r>
+        <w:t xml:space="preserve">treatment status,</w:t>
+      </w:r>
+      <w:r>
+        <w:t xml:space="preserve"> </w:t>
+      </w:r>
+      <m:oMath>
+        <m:sSub>
+          <m:e>
+            <m:r>
+              <m:t>Y</m:t>
+            </m:r>
+          </m:e>
+          <m:sub>
+            <m:r>
+              <m:t>i</m:t>
+            </m:r>
+          </m:sub>
+        </m:sSub>
+        <m:r>
+          <m:t>=</m:t>
+        </m:r>
+        <m:r>
+          <m:t>0</m:t>
+        </m:r>
+        <m:r>
+          <m:t>,</m:t>
+        </m:r>
+        <m:r>
+          <m:t>1</m:t>
+        </m:r>
+      </m:oMath>
+      <w:r>
+        <w:t xml:space="preserve"> </w:t>
+      </w:r>
+      <w:r>
+        <w:t xml:space="preserve">is the observed outcome and</w:t>
+      </w:r>
+      <w:r>
+        <w:t xml:space="preserve"> </w:t>
+      </w:r>
+      <m:oMath>
+        <m:sSub>
+          <m:e>
+            <m:r>
+              <m:t>X</m:t>
+            </m:r>
+          </m:e>
+          <m:sub>
+            <m:r>
+              <m:t>i</m:t>
+            </m:r>
+          </m:sub>
+        </m:sSub>
+      </m:oMath>
+      <w:r>
+        <w:t xml:space="preserve"> </w:t>
+      </w:r>
+      <w:r>
+        <w:t xml:space="preserve">is a set of</w:t>
+      </w:r>
+      <w:r>
+        <w:t xml:space="preserve"> </w:t>
+      </w:r>
+      <w:r>
+        <w:t xml:space="preserve">covariates measured. Let</w:t>
+      </w:r>
+      <w:r>
+        <w:t xml:space="preserve"> </w:t>
+      </w:r>
+      <m:oMath>
+        <m:r>
+          <m:t>{</m:t>
+        </m:r>
+        <m:sSub>
+          <m:e>
+            <m:r>
+              <m:t>Y</m:t>
+            </m:r>
+          </m:e>
+          <m:sub>
+            <m:r>
+              <m:t>i</m:t>
+            </m:r>
+          </m:sub>
+        </m:sSub>
+        <m:r>
+          <m:t>(</m:t>
+        </m:r>
+        <m:r>
+          <m:t>z</m:t>
+        </m:r>
+        <m:r>
+          <m:t>)</m:t>
+        </m:r>
+        <m:r>
+          <m:t>,</m:t>
+        </m:r>
+        <m:r>
+          <m:t>z</m:t>
+        </m:r>
+        <m:r>
+          <m:t>=</m:t>
+        </m:r>
+        <m:r>
+          <m:t>0</m:t>
+        </m:r>
+        <m:r>
+          <m:t>,</m:t>
+        </m:r>
+        <m:r>
+          <m:t>1</m:t>
+        </m:r>
+        <m:r>
+          <m:t>}</m:t>
+        </m:r>
+      </m:oMath>
+      <w:r>
+        <w:t xml:space="preserve"> </w:t>
+      </w:r>
+      <w:r>
+        <w:t xml:space="preserve">denote the unobservable potential</w:t>
+      </w:r>
+      <w:r>
+        <w:t xml:space="preserve"> </w:t>
+      </w:r>
+      <w:r>
+        <w:t xml:space="preserve">outcomes. We observe</w:t>
+      </w:r>
+      <w:r>
+        <w:t xml:space="preserve"> </w:t>
+      </w:r>
+      <m:oMath>
+        <m:sSub>
+          <m:e>
+            <m:r>
+              <m:t>Y</m:t>
+            </m:r>
+          </m:e>
+          <m:sub>
+            <m:r>
+              <m:t>i</m:t>
+            </m:r>
+          </m:sub>
+        </m:sSub>
+        <m:r>
+          <m:t>=</m:t>
+        </m:r>
+        <m:sSub>
+          <m:e>
+            <m:r>
+              <m:t>Z</m:t>
+            </m:r>
+          </m:e>
+          <m:sub>
+            <m:r>
+              <m:t>i</m:t>
+            </m:r>
+          </m:sub>
+        </m:sSub>
+        <m:sSub>
+          <m:e>
+            <m:r>
+              <m:t>Y</m:t>
+            </m:r>
+          </m:e>
+          <m:sub>
+            <m:r>
+              <m:t>i</m:t>
+            </m:r>
+          </m:sub>
+        </m:sSub>
+        <m:r>
+          <m:t>(</m:t>
+        </m:r>
+        <m:r>
+          <m:t>1</m:t>
+        </m:r>
+        <m:r>
+          <m:t>)</m:t>
+        </m:r>
+        <m:r>
+          <m:t>+</m:t>
+        </m:r>
+        <m:r>
+          <m:t>(</m:t>
+        </m:r>
+        <m:r>
+          <m:t>1</m:t>
+        </m:r>
+        <m:r>
+          <m:t>−</m:t>
+        </m:r>
+        <m:sSub>
+          <m:e>
+            <m:r>
+              <m:t>Z</m:t>
+            </m:r>
+          </m:e>
+          <m:sub>
+            <m:r>
+              <m:t>i</m:t>
+            </m:r>
+          </m:sub>
+        </m:sSub>
+        <m:r>
+          <m:t>)</m:t>
+        </m:r>
+        <m:sSub>
+          <m:e>
+            <m:r>
+              <m:t>Y</m:t>
+            </m:r>
+          </m:e>
+          <m:sub>
+            <m:r>
+              <m:t>i</m:t>
+            </m:r>
+          </m:sub>
+        </m:sSub>
+        <m:r>
+          <m:t>(</m:t>
+        </m:r>
+        <m:r>
+          <m:t>0</m:t>
+        </m:r>
+        <m:r>
+          <m:t>)</m:t>
+        </m:r>
+      </m:oMath>
+      <w:r>
+        <w:t xml:space="preserve">. We are interested in</w:t>
+      </w:r>
+      <w:r>
+        <w:t xml:space="preserve"> </w:t>
+      </w:r>
+      <w:r>
+        <w:t xml:space="preserve">predicting the conditional average treatment effect (CATE),</w:t>
+      </w:r>
+    </w:p>
+    <w:p>
+      <w:pPr>
+        <w:pStyle w:val="BodyText"/>
+      </w:pPr>
+      <m:oMathPara>
+        <m:oMathParaPr>
+          <m:jc m:val="center"/>
+        </m:oMathParaPr>
+        <m:oMath>
+          <m:r>
+            <m:t>τ</m:t>
+          </m:r>
+          <m:r>
+            <m:t>(</m:t>
+          </m:r>
+          <m:r>
+            <m:t>x</m:t>
+          </m:r>
+          <m:r>
+            <m:t>)</m:t>
+          </m:r>
+          <m:r>
+            <m:t>=</m:t>
+          </m:r>
+          <m:r>
+            <m:t>E</m:t>
+          </m:r>
+          <m:r>
+            <m:t>{</m:t>
+          </m:r>
+          <m:r>
+            <m:t>Y</m:t>
+          </m:r>
+          <m:r>
+            <m:t>(</m:t>
+          </m:r>
+          <m:r>
+            <m:t>0</m:t>
+          </m:r>
+          <m:r>
+            <m:t>)</m:t>
+          </m:r>
+          <m:r>
+            <m:t>−</m:t>
+          </m:r>
+          <m:r>
+            <m:t>Y</m:t>
+          </m:r>
+          <m:r>
+            <m:t>(</m:t>
+          </m:r>
+          <m:r>
+            <m:t>1</m:t>
+          </m:r>
+          <m:r>
+            <m:t>)</m:t>
+          </m:r>
+          <m:r>
+            <m:t>|</m:t>
+          </m:r>
+          <m:r>
+            <m:t>X</m:t>
+          </m:r>
+          <m:r>
+            <m:t>=</m:t>
+          </m:r>
+          <m:r>
+            <m:t>x</m:t>
+          </m:r>
+          <m:r>
+            <m:t>}</m:t>
+          </m:r>
+        </m:oMath>
+      </m:oMathPara>
+    </w:p>
+    <w:p>
+      <w:pPr>
+        <w:pStyle w:val="FirstParagraph"/>
+      </w:pPr>
+      <w:r>
+        <w:t xml:space="preserve">Assuming that</w:t>
+      </w:r>
+      <w:r>
+        <w:t xml:space="preserve"> </w:t>
+      </w:r>
+      <m:oMath>
+        <m:r>
+          <m:t>(</m:t>
+        </m:r>
+        <m:r>
+          <m:t>Z</m:t>
+        </m:r>
+        <m:r>
+          <m:t>,</m:t>
+        </m:r>
+        <m:r>
+          <m:t>X</m:t>
+        </m:r>
+        <m:r>
+          <m:t>,</m:t>
+        </m:r>
+        <m:r>
+          <m:t>Y</m:t>
+        </m:r>
+        <m:r>
+          <m:t>)</m:t>
+        </m:r>
+      </m:oMath>
+      <w:r>
+        <w:t xml:space="preserve"> </w:t>
+      </w:r>
+      <w:r>
+        <w:t xml:space="preserve">is a random sample from the target population and that</w:t>
+      </w:r>
+      <w:r>
+        <w:t xml:space="preserve"> </w:t>
+      </w:r>
+      <m:oMath>
+        <m:r>
+          <m:t>(</m:t>
+        </m:r>
+        <m:r>
+          <m:t>Y</m:t>
+        </m:r>
+        <m:r>
+          <m:t>(</m:t>
+        </m:r>
+        <m:r>
+          <m:t>0</m:t>
+        </m:r>
+        <m:r>
+          <m:t>)</m:t>
+        </m:r>
+        <m:r>
+          <m:t>,</m:t>
+        </m:r>
+        <m:r>
+          <m:t>Y</m:t>
+        </m:r>
+        <m:r>
+          <m:t>(</m:t>
+        </m:r>
+        <m:r>
+          <m:t>1</m:t>
+        </m:r>
+        <m:r>
+          <m:t>)</m:t>
+        </m:r>
+        <m:r>
+          <m:t>)</m:t>
+        </m:r>
+        <m:r>
+          <m:t>⊥</m:t>
+        </m:r>
+        <m:r>
+          <m:t>​</m:t>
+        </m:r>
+        <m:r>
+          <m:t>​</m:t>
+        </m:r>
+        <m:r>
+          <m:t>​</m:t>
+        </m:r>
+        <m:r>
+          <m:t>⊥</m:t>
+        </m:r>
+        <m:r>
+          <m:t>Z</m:t>
+        </m:r>
+        <m:r>
+          <m:t>|</m:t>
+        </m:r>
+        <m:r>
+          <m:t>X</m:t>
+        </m:r>
+      </m:oMath>
+      <w:r>
+        <w:t xml:space="preserve">, as we are in the RCT setting, we can predict</w:t>
+      </w:r>
+      <w:r>
+        <w:t xml:space="preserve"> </w:t>
+      </w:r>
+      <w:r>
+        <w:t xml:space="preserve">CATE from</w:t>
+      </w:r>
+    </w:p>
+    <w:p>
+      <w:pPr>
+        <w:pStyle w:val="BodyText"/>
+      </w:pPr>
+      <m:oMathPara>
+        <m:oMathParaPr>
+          <m:jc m:val="center"/>
+        </m:oMathParaPr>
+        <m:oMath>
+          <m:m>
+            <m:mPr>
+              <m:baseJc m:val="center"/>
+              <m:plcHide m:val="1"/>
+              <m:mcs>
+                <m:mc>
+                  <m:mcPr>
+                    <m:mcJc m:val="right"/>
+                    <m:count m:val="1"/>
+                  </m:mcPr>
+                </m:mc>
+                <m:mc>
+                  <m:mcPr>
+                    <m:mcJc m:val="left"/>
+                    <m:count m:val="1"/>
+                  </m:mcPr>
+                </m:mc>
+              </m:mcs>
+            </m:mPr>
+            <m:mr>
+              <m:e>
+                <m:r>
+                  <m:t>τ</m:t>
+                </m:r>
+                <m:r>
+                  <m:t>(</m:t>
+                </m:r>
+                <m:r>
+                  <m:t>x</m:t>
+                </m:r>
+                <m:r>
+                  <m:t>)</m:t>
+                </m:r>
+              </m:e>
+              <m:e>
+                <m:r>
+                  <m:t>=</m:t>
+                </m:r>
+                <m:r>
+                  <m:t>E</m:t>
+                </m:r>
+                <m:r>
+                  <m:t>{</m:t>
+                </m:r>
+                <m:r>
+                  <m:t>Y</m:t>
+                </m:r>
+                <m:r>
+                  <m:t>(</m:t>
+                </m:r>
+                <m:r>
+                  <m:t>0</m:t>
+                </m:r>
+                <m:r>
+                  <m:t>)</m:t>
+                </m:r>
+                <m:r>
+                  <m:t> </m:t>
+                </m:r>
+                <m:r>
+                  <m:t>|</m:t>
+                </m:r>
+                <m:r>
+                  <m:t> </m:t>
+                </m:r>
+                <m:r>
+                  <m:t>X</m:t>
+                </m:r>
+                <m:r>
+                  <m:t>=</m:t>
+                </m:r>
+                <m:r>
+                  <m:t>x</m:t>
+                </m:r>
+                <m:r>
+                  <m:t>}</m:t>
+                </m:r>
+                <m:r>
+                  <m:t>−</m:t>
+                </m:r>
+                <m:r>
+                  <m:t>E</m:t>
+                </m:r>
+                <m:r>
+                  <m:t>{</m:t>
+                </m:r>
+                <m:r>
+                  <m:t>Y</m:t>
+                </m:r>
+                <m:r>
+                  <m:t>(</m:t>
+                </m:r>
+                <m:r>
+                  <m:t>1</m:t>
+                </m:r>
+                <m:r>
+                  <m:t>)</m:t>
+                </m:r>
+                <m:r>
+                  <m:t> </m:t>
+                </m:r>
+                <m:r>
+                  <m:t>|</m:t>
+                </m:r>
+                <m:r>
+                  <m:t> </m:t>
+                </m:r>
+                <m:r>
+                  <m:t>X</m:t>
+                </m:r>
+                <m:r>
+                  <m:t>=</m:t>
+                </m:r>
+                <m:r>
+                  <m:t>x</m:t>
+                </m:r>
+                <m:r>
+                  <m:t>}</m:t>
+                </m:r>
+              </m:e>
+            </m:mr>
+            <m:mr>
+              <m:e/>
+              <m:e>
+                <m:r>
+                  <m:t>=</m:t>
+                </m:r>
+                <m:r>
+                  <m:t>E</m:t>
+                </m:r>
+                <m:r>
+                  <m:t>{</m:t>
+                </m:r>
+                <m:r>
+                  <m:t>Y</m:t>
+                </m:r>
+                <m:r>
+                  <m:t> </m:t>
+                </m:r>
+                <m:r>
+                  <m:t>|</m:t>
+                </m:r>
+                <m:r>
+                  <m:t> </m:t>
+                </m:r>
+                <m:r>
+                  <m:t>X</m:t>
+                </m:r>
+                <m:r>
+                  <m:t>=</m:t>
+                </m:r>
+                <m:r>
+                  <m:t>x</m:t>
+                </m:r>
+                <m:r>
+                  <m:t>,</m:t>
+                </m:r>
+                <m:r>
+                  <m:t>Z</m:t>
+                </m:r>
+                <m:r>
+                  <m:t>=</m:t>
+                </m:r>
+                <m:r>
+                  <m:t>0</m:t>
+                </m:r>
+                <m:r>
+                  <m:t>}</m:t>
+                </m:r>
+                <m:r>
+                  <m:t>−</m:t>
+                </m:r>
+                <m:r>
+                  <m:t>E</m:t>
+                </m:r>
+                <m:r>
+                  <m:t>{</m:t>
+                </m:r>
+                <m:r>
+                  <m:t>Y</m:t>
+                </m:r>
+                <m:r>
+                  <m:t> </m:t>
+                </m:r>
+                <m:r>
+                  <m:t>|</m:t>
+                </m:r>
+                <m:r>
+                  <m:t> </m:t>
+                </m:r>
+                <m:r>
+                  <m:t>X</m:t>
+                </m:r>
+                <m:r>
+                  <m:t>=</m:t>
+                </m:r>
+                <m:r>
+                  <m:t>x</m:t>
+                </m:r>
+                <m:r>
+                  <m:t>,</m:t>
+                </m:r>
+                <m:r>
+                  <m:t>Z</m:t>
+                </m:r>
+                <m:r>
+                  <m:t>=</m:t>
+                </m:r>
+                <m:r>
+                  <m:t>1</m:t>
+                </m:r>
+                <m:r>
+                  <m:t>}</m:t>
+                </m:r>
+              </m:e>
+            </m:mr>
+          </m:m>
+        </m:oMath>
+      </m:oMathPara>
+    </w:p>
+    <w:p>
+      <w:pPr>
+        <w:pStyle w:val="FirstParagraph"/>
+      </w:pPr>
+      <w:r>
+        <w:t xml:space="preserve">Based on an estimate of baseline risk</w:t>
+      </w:r>
+    </w:p>
+    <w:p>
+      <w:pPr>
+        <w:pStyle w:val="BodyText"/>
+      </w:pPr>
+      <m:oMathPara>
+        <m:oMathParaPr>
+          <m:jc m:val="center"/>
+        </m:oMathParaPr>
+        <m:oMath>
+          <m:r>
+            <m:t>E</m:t>
+          </m:r>
+          <m:r>
+            <m:t>{</m:t>
+          </m:r>
+          <m:r>
+            <m:t>Y</m:t>
+          </m:r>
+          <m:r>
+            <m:t> </m:t>
+          </m:r>
+          <m:r>
+            <m:t>|</m:t>
+          </m:r>
+          <m:r>
+            <m:t> </m:t>
+          </m:r>
+          <m:r>
+            <m:t>X</m:t>
+          </m:r>
+          <m:r>
+            <m:t>=</m:t>
+          </m:r>
+          <m:r>
+            <m:t>x</m:t>
+          </m:r>
+          <m:r>
+            <m:t>,</m:t>
+          </m:r>
+          <m:r>
+            <m:t>Z</m:t>
+          </m:r>
+          <m:r>
+            <m:t>=</m:t>
+          </m:r>
+          <m:r>
+            <m:t>0</m:t>
+          </m:r>
+          <m:r>
+            <m:t>}</m:t>
+          </m:r>
+          <m:r>
+            <m:t>=</m:t>
+          </m:r>
+          <m:r>
+            <m:t>g</m:t>
+          </m:r>
+          <m:r>
+            <m:t>(</m:t>
+          </m:r>
+          <m:r>
+            <m:t>l</m:t>
+          </m:r>
+          <m:r>
+            <m:t>p</m:t>
+          </m:r>
+          <m:r>
+            <m:t>(</m:t>
+          </m:r>
+          <m:r>
+            <m:t>x</m:t>
+          </m:r>
+          <m:r>
+            <m:t>)</m:t>
+          </m:r>
+          <m:r>
+            <m:t>)</m:t>
+          </m:r>
+        </m:oMath>
+      </m:oMathPara>
+    </w:p>
+    <w:p>
+      <w:pPr>
+        <w:pStyle w:val="FirstParagraph"/>
+      </w:pPr>
+      <w:r>
+        <w:t xml:space="preserve">with</w:t>
+      </w:r>
+      <w:r>
+        <w:t xml:space="preserve"> </w:t>
+      </w:r>
+      <m:oMath>
+        <m:r>
+          <m:t>u</m:t>
+        </m:r>
+        <m:r>
+          <m:t>=</m:t>
+        </m:r>
+        <m:r>
+          <m:t>l</m:t>
+        </m:r>
+        <m:r>
+          <m:t>p</m:t>
+        </m:r>
+        <m:r>
+          <m:t>(</m:t>
+        </m:r>
+        <m:r>
+          <m:t>x</m:t>
+        </m:r>
+        <m:r>
+          <m:t>)</m:t>
+        </m:r>
+        <m:r>
+          <m:t>=</m:t>
+        </m:r>
+        <m:sSup>
+          <m:e>
+            <m:acc>
+              <m:accPr>
+                <m:chr m:val="̂"/>
+              </m:accPr>
+              <m:e>
+                <m:r>
+                  <m:t>β</m:t>
+                </m:r>
+              </m:e>
+            </m:acc>
+          </m:e>
+          <m:sup>
+            <m:r>
+              <m:t>t</m:t>
+            </m:r>
+          </m:sup>
+        </m:sSup>
+        <m:r>
+          <m:t>x</m:t>
+        </m:r>
+      </m:oMath>
+      <w:r>
+        <w:t xml:space="preserve"> </w:t>
+      </w:r>
+      <w:r>
+        <w:t xml:space="preserve">the linear predictor and</w:t>
+      </w:r>
+      <w:r>
+        <w:t xml:space="preserve"> </w:t>
+      </w:r>
+      <m:oMath>
+        <m:r>
+          <m:t>g</m:t>
+        </m:r>
+      </m:oMath>
+      <w:r>
+        <w:t xml:space="preserve"> </w:t>
+      </w:r>
+      <w:r>
+        <w:t xml:space="preserve">the link function,</w:t>
+      </w:r>
+      <w:r>
+        <w:t xml:space="preserve"> </w:t>
+      </w:r>
+      <w:r>
+        <w:t xml:space="preserve">we predict CATE from</w:t>
+      </w:r>
+    </w:p>
+    <w:p>
+      <w:pPr>
+        <w:pStyle w:val="BodyText"/>
+      </w:pPr>
+      <m:oMathPara>
+        <m:oMathParaPr>
+          <m:jc m:val="center"/>
+        </m:oMathParaPr>
+        <m:oMath>
+          <m:acc>
+            <m:accPr>
+              <m:chr m:val="̂"/>
+            </m:accPr>
+            <m:e>
+              <m:r>
+                <m:t>τ</m:t>
+              </m:r>
+            </m:e>
+          </m:acc>
+          <m:r>
+            <m:t>(</m:t>
+          </m:r>
+          <m:r>
+            <m:t>x</m:t>
+          </m:r>
+          <m:r>
+            <m:t>)</m:t>
+          </m:r>
+          <m:r>
+            <m:t>=</m:t>
+          </m:r>
+          <m:r>
+            <m:t>g</m:t>
+          </m:r>
+          <m:r>
+            <m:t>(</m:t>
+          </m:r>
+          <m:r>
+            <m:t>f</m:t>
+          </m:r>
+          <m:r>
+            <m:t>(</m:t>
+          </m:r>
+          <m:r>
+            <m:t>u</m:t>
+          </m:r>
+          <m:r>
+            <m:t>,</m:t>
+          </m:r>
+          <m:r>
+            <m:t>0</m:t>
+          </m:r>
+          <m:r>
+            <m:t>)</m:t>
+          </m:r>
+          <m:r>
+            <m:t>)</m:t>
+          </m:r>
+          <m:r>
+            <m:t>−</m:t>
+          </m:r>
+          <m:r>
+            <m:t>g</m:t>
+          </m:r>
+          <m:r>
+            <m:t>(</m:t>
+          </m:r>
+          <m:r>
+            <m:t>f</m:t>
+          </m:r>
+          <m:r>
+            <m:t>(</m:t>
+          </m:r>
+          <m:r>
+            <m:t>u</m:t>
+          </m:r>
+          <m:r>
+            <m:t>,</m:t>
+          </m:r>
+          <m:r>
+            <m:t>1</m:t>
+          </m:r>
+          <m:r>
+            <m:t>)</m:t>
+          </m:r>
+          <m:r>
+            <m:t>)</m:t>
+          </m:r>
+        </m:oMath>
+      </m:oMathPara>
+    </w:p>
+    <w:p>
+      <w:pPr>
+        <w:pStyle w:val="FirstParagraph"/>
+      </w:pPr>
+      <w:r>
+        <w:t xml:space="preserve">where</w:t>
+      </w:r>
+      <w:r>
+        <w:t xml:space="preserve"> </w:t>
+      </w:r>
+      <m:oMath>
+        <m:r>
+          <m:t>f</m:t>
+        </m:r>
+        <m:r>
+          <m:t>(</m:t>
+        </m:r>
+        <m:r>
+          <m:t>u</m:t>
+        </m:r>
+        <m:r>
+          <m:t>,</m:t>
+        </m:r>
+        <m:r>
+          <m:t>z</m:t>
+        </m:r>
+        <m:r>
+          <m:t>)</m:t>
+        </m:r>
+      </m:oMath>
+      <w:r>
+        <w:t xml:space="preserve"> </w:t>
+      </w:r>
+      <w:r>
+        <w:t xml:space="preserve">describes interactions of the baseline risk linear predictor with</w:t>
+      </w:r>
+      <w:r>
+        <w:t xml:space="preserve"> </w:t>
+      </w:r>
+      <w:r>
+        <w:t xml:space="preserve">treatment. In the rest of the paper we use the linear predictor</w:t>
+      </w:r>
+      <w:r>
+        <w:t xml:space="preserve"> </w:t>
+      </w:r>
+      <m:oMath>
+        <m:r>
+          <m:t>l</m:t>
+        </m:r>
+        <m:r>
+          <m:t>p</m:t>
+        </m:r>
+        <m:r>
+          <m:t>(</m:t>
+        </m:r>
+        <m:r>
+          <m:t>x</m:t>
+        </m:r>
+        <m:r>
+          <m:t>)</m:t>
+        </m:r>
+      </m:oMath>
+      <w:r>
+        <w:t xml:space="preserve"> </w:t>
+      </w:r>
+      <w:r>
+        <w:t xml:space="preserve">as the</w:t>
+      </w:r>
+      <w:r>
+        <w:t xml:space="preserve"> </w:t>
+      </w:r>
+      <w:r>
+        <w:t xml:space="preserve">prognostic index (PI) for the outcome</w:t>
+      </w:r>
+      <w:r>
+        <w:t xml:space="preserve"> </w:t>
+      </w:r>
+      <m:oMath>
+        <m:r>
+          <m:t>Y</m:t>
+        </m:r>
+      </m:oMath>
+      <w:r>
+        <w:t xml:space="preserve">.</w:t>
+      </w:r>
+    </w:p>
+    <w:p>
+      <w:pPr>
+        <w:pStyle w:val="Heading2"/>
+      </w:pPr>
+      <w:bookmarkStart w:id="26" w:name="simulation-scenarios"/>
+      <w:r>
+        <w:t xml:space="preserve">2.2	Simulation scenarios</w:t>
+      </w:r>
+      <w:bookmarkEnd w:id="26"/>
     </w:p>
     <w:p>
       <w:pPr>
@@ -2446,18 +3542,9 @@
         <m:r>
           <m:t>,</m:t>
         </m:r>
-        <m:sSub>
-          <m:e>
-            <m:r>
-              <m:t>t</m:t>
-            </m:r>
-          </m:e>
-          <m:sub>
-            <m:r>
-              <m:t>x</m:t>
-            </m:r>
-          </m:sub>
-        </m:sSub>
+        <m:r>
+          <m:t>Z</m:t>
+        </m:r>
         <m:r>
           <m:t>=</m:t>
         </m:r>
@@ -2542,18 +3629,9 @@
         <m:r>
           <m:t>,</m:t>
         </m:r>
-        <m:sSub>
-          <m:e>
-            <m:r>
-              <m:t>t</m:t>
-            </m:r>
-          </m:e>
-          <m:sub>
-            <m:r>
-              <m:t>x</m:t>
-            </m:r>
-          </m:sub>
-        </m:sSub>
+        <m:r>
+          <m:t>Z</m:t>
+        </m:r>
         <m:r>
           <m:t>=</m:t>
         </m:r>
@@ -2709,11 +3787,11 @@
       <w:pPr>
         <w:pStyle w:val="Heading2"/>
       </w:pPr>
-      <w:bookmarkStart w:id="26" w:name="Xb37b94395c9dcd71a7e049da9532c39bd59bd2e"/>
-      <w:r>
-        <w:t xml:space="preserve">2.2	Individualized risk-based benefit predictions</w:t>
-      </w:r>
-      <w:bookmarkEnd w:id="26"/>
+      <w:bookmarkStart w:id="27" w:name="Xb37b94395c9dcd71a7e049da9532c39bd59bd2e"/>
+      <w:r>
+        <w:t xml:space="preserve">2.3	Individualized risk-based benefit predictions</w:t>
+      </w:r>
+      <w:bookmarkEnd w:id="27"/>
     </w:p>
     <w:p>
       <w:pPr>
@@ -2898,6 +3976,28 @@
         </m:r>
         <m:r>
           <m:t>=</m:t>
+        </m:r>
+        <m:r>
+          <m:rPr>
+            <m:nor/>
+            <m:sty m:val="p"/>
+          </m:rPr>
+          <m:t>expit</m:t>
+        </m:r>
+        <m:r>
+          <m:t>(</m:t>
+        </m:r>
+        <m:r>
+          <m:t>P</m:t>
+        </m:r>
+        <m:r>
+          <m:t>I</m:t>
+        </m:r>
+        <m:r>
+          <m:t>)</m:t>
+        </m:r>
+        <m:r>
+          <m:t>−</m:t>
         </m:r>
         <m:r>
           <m:rPr>
@@ -3279,11 +4379,11 @@
       <w:pPr>
         <w:pStyle w:val="Heading2"/>
       </w:pPr>
-      <w:bookmarkStart w:id="27" w:name="evaluation-metrics"/>
-      <w:r>
-        <w:t xml:space="preserve">2.3	Evaluation metrics</w:t>
-      </w:r>
-      <w:bookmarkEnd w:id="27"/>
+      <w:bookmarkStart w:id="28" w:name="evaluation-metrics"/>
+      <w:r>
+        <w:t xml:space="preserve">2.4	Evaluation metrics</w:t>
+      </w:r>
+      <w:bookmarkEnd w:id="28"/>
     </w:p>
     <w:p>
       <w:pPr>
@@ -3635,11 +4735,11 @@
       <w:pPr>
         <w:pStyle w:val="Heading2"/>
       </w:pPr>
-      <w:bookmarkStart w:id="28" w:name="empirical-illustration"/>
-      <w:r>
-        <w:t xml:space="preserve">2.4	Empirical illustration</w:t>
-      </w:r>
-      <w:bookmarkEnd w:id="28"/>
+      <w:bookmarkStart w:id="29" w:name="empirical-illustration"/>
+      <w:r>
+        <w:t xml:space="preserve">2.5	Empirical illustration</w:t>
+      </w:r>
+      <w:bookmarkEnd w:id="29"/>
     </w:p>
     <w:p>
       <w:pPr>
@@ -3748,21 +4848,21 @@
       <w:pPr>
         <w:pStyle w:val="Heading1"/>
       </w:pPr>
-      <w:bookmarkStart w:id="29" w:name="results"/>
+      <w:bookmarkStart w:id="30" w:name="results"/>
       <w:r>
         <w:t xml:space="preserve">3	Results</w:t>
       </w:r>
-      <w:bookmarkEnd w:id="29"/>
+      <w:bookmarkEnd w:id="30"/>
     </w:p>
     <w:p>
       <w:pPr>
         <w:pStyle w:val="Heading2"/>
       </w:pPr>
-      <w:bookmarkStart w:id="30" w:name="simulations"/>
+      <w:bookmarkStart w:id="31" w:name="simulations"/>
       <w:r>
         <w:t xml:space="preserve">3.1	Simulations</w:t>
       </w:r>
-      <w:bookmarkEnd w:id="30"/>
+      <w:bookmarkEnd w:id="31"/>
     </w:p>
     <w:p>
       <w:pPr>
@@ -3907,159 +5007,6 @@
                 <pic:pic>
                   <pic:nvPicPr>
                     <pic:cNvPr descr="manuscript_files/figure-docx/rmsebase-1.png" id="0" name="Picture"/>
-                    <pic:cNvPicPr>
-                      <a:picLocks noChangeArrowheads="1" noChangeAspect="1"/>
-                    </pic:cNvPicPr>
-                  </pic:nvPicPr>
-                  <pic:blipFill>
-                    <a:blip r:embed="rId31"/>
-                    <a:stretch>
-                      <a:fillRect/>
-                    </a:stretch>
-                  </pic:blipFill>
-                  <pic:spPr bwMode="auto">
-                    <a:xfrm>
-                      <a:off x="0" y="0"/>
-                      <a:ext cx="4620126" cy="3696101"/>
-                    </a:xfrm>
-                    <a:prstGeom prst="rect">
-                      <a:avLst/>
-                    </a:prstGeom>
-                    <a:noFill/>
-                    <a:ln w="9525">
-                      <a:noFill/>
-                      <a:headEnd/>
-                      <a:tailEnd/>
-                    </a:ln>
-                  </pic:spPr>
-                </pic:pic>
-              </a:graphicData>
-            </a:graphic>
-          </wp:inline>
-        </w:drawing>
-      </w:r>
-    </w:p>
-    <w:p>
-      <w:pPr>
-        <w:pStyle w:val="ImageCaption"/>
-      </w:pPr>
-      <w:r>
-        <w:t xml:space="preserve">Figure 3.1: RMSE of the considered methods across 500 replications calculated from a simulated super-population of size 500,000. The scenario with true constant relative treatment effect (panel A) had a true prediction AUC of 0.75 and sample size of 4250. The RMSE is also presented for strong linear (panel B), strong quadratic (panel C), and non-monotonic (panel D) from constant relative treatment effects. Panels on the right side present the true relations between baseline risk (x-axis) and absolute treatment benefit (y-axis). The 2.5, 25, 50, 75, and 97.5 percentiles of the risk distribution are expressed by the boxplot on the top. The 2.5, 25, 50, 75, and 97.5 percentiles of the true benefit distributions are expressed by the boxplots on the side of the right-handside panel.</w:t>
-      </w:r>
-    </w:p>
-    <w:p>
-      <w:pPr>
-        <w:pStyle w:val="BodyText"/>
-      </w:pPr>
-      <w:r>
-        <w:t xml:space="preserve">Increasing the sample size to 17,000 favored RCS-3 the most, It achieved</w:t>
-      </w:r>
-      <w:r>
-        <w:t xml:space="preserve"> </w:t>
-      </w:r>
-      <w:r>
-        <w:t xml:space="preserve">lowest or close to lowest RMSE across all scenarios (Figure</w:t>
-      </w:r>
-      <w:r>
-        <w:t xml:space="preserve"> </w:t>
-      </w:r>
-      <w:r>
-        <w:t xml:space="preserve">). Especially in cases of strong quadratic and</w:t>
-      </w:r>
-      <w:r>
-        <w:t xml:space="preserve"> </w:t>
-      </w:r>
-      <w:r>
-        <w:t xml:space="preserve">non-monotonic deviations RCS-3 had lower RMSE (median</w:t>
-      </w:r>
-      <w:r>
-        <w:t xml:space="preserve"> </w:t>
-      </w:r>
-      <w:r>
-        <w:t xml:space="preserve">0.011</w:t>
-      </w:r>
-      <w:r>
-        <w:t xml:space="preserve"> </w:t>
-      </w:r>
-      <w:r>
-        <w:t xml:space="preserve">for strong quadratic deviations and</w:t>
-      </w:r>
-      <w:r>
-        <w:t xml:space="preserve"> </w:t>
-      </w:r>
-      <w:r>
-        <w:t xml:space="preserve">0.010</w:t>
-      </w:r>
-      <w:r>
-        <w:t xml:space="preserve"> </w:t>
-      </w:r>
-      <w:r>
-        <w:t xml:space="preserve">for non-monotonic deviations with no treatment-related harms) compared</w:t>
-      </w:r>
-      <w:r>
-        <w:t xml:space="preserve"> </w:t>
-      </w:r>
-      <w:r>
-        <w:t xml:space="preserve">to the linear interaction approach (median</w:t>
-      </w:r>
-      <w:r>
-        <w:t xml:space="preserve"> </w:t>
-      </w:r>
-      <w:r>
-        <w:t xml:space="preserve">0.013 and</w:t>
-      </w:r>
-      <w:r>
-        <w:t xml:space="preserve"> </w:t>
-      </w:r>
-      <w:r>
-        <w:t xml:space="preserve">0.014,</w:t>
-      </w:r>
-      <w:r>
-        <w:t xml:space="preserve"> </w:t>
-      </w:r>
-      <w:r>
-        <w:t xml:space="preserve">respectively), regardless of the strength of treatment-related</w:t>
-      </w:r>
-      <w:r>
-        <w:t xml:space="preserve"> </w:t>
-      </w:r>
-      <w:r>
-        <w:t xml:space="preserve">harms. Due to the large sample size, the RMSE of the adaptive approach</w:t>
-      </w:r>
-      <w:r>
-        <w:t xml:space="preserve"> </w:t>
-      </w:r>
-      <w:r>
-        <w:t xml:space="preserve">was even more similar to the best-performing method, and the constant</w:t>
-      </w:r>
-      <w:r>
-        <w:t xml:space="preserve"> </w:t>
-      </w:r>
-      <w:r>
-        <w:t xml:space="preserve">relative treatment effect model was less often wrongly selected</w:t>
-      </w:r>
-      <w:r>
-        <w:t xml:space="preserve"> </w:t>
-      </w:r>
-      <w:r>
-        <w:t xml:space="preserve">(Supplement, Figure S4).</w:t>
-      </w:r>
-    </w:p>
-    <w:p>
-      <w:pPr>
-        <w:pStyle w:val="CaptionedFigure"/>
-      </w:pPr>
-      <w:r>
-        <w:drawing>
-          <wp:inline>
-            <wp:extent cx="4620126" cy="3696101"/>
-            <wp:effectExtent b="0" l="0" r="0" t="0"/>
-            <wp:docPr descr="Figure 3.2: RMSE of the considered methods across 500 replications calculated in simulated samples of size 17,000 rather than 4,250 in Figure . RMSE was calculated on a super-population of size 500,000" title="" id="1" name="Picture"/>
-            <a:graphic>
-              <a:graphicData uri="http://schemas.openxmlformats.org/drawingml/2006/picture">
-                <pic:pic>
-                  <pic:nvPicPr>
-                    <pic:cNvPr descr="manuscript_files/figure-docx/rmsesamplesize-1.png" id="0" name="Picture"/>
                     <pic:cNvPicPr>
                       <a:picLocks noChangeArrowheads="1" noChangeAspect="1"/>
                     </pic:cNvPicPr>
@@ -4097,13 +5044,7 @@
         <w:pStyle w:val="ImageCaption"/>
       </w:pPr>
       <w:r>
-        <w:t xml:space="preserve">Figure 3.2: RMSE of the considered methods across 500 replications calculated in simulated samples of size 17,000 rather than 4,250 in Figure</w:t>
-      </w:r>
-      <w:r>
-        <w:t xml:space="preserve"> </w:t>
-      </w:r>
-      <w:r>
-        <w:t xml:space="preserve">. RMSE was calculated on a super-population of size 500,000</w:t>
+        <w:t xml:space="preserve">Figure 3.1: RMSE of the considered methods across 500 replications calculated from a simulated super-population of size 500,000. The scenario with true constant relative treatment effect (panel A) had a true prediction AUC of 0.75 and sample size of 4250. The RMSE is also presented for strong linear (panel B), strong quadratic (panel C), and non-monotonic (panel D) from constant relative treatment effects. Panels on the right side present the true relations between baseline risk (x-axis) and absolute treatment benefit (y-axis). The 2.5, 25, 50, 75, and 97.5 percentiles of the risk distribution are expressed by the boxplot on the top. The 2.5, 25, 50, 75, and 97.5 percentiles of the true benefit distributions are expressed by the boxplots on the side of the right-handside panel.</w:t>
       </w:r>
     </w:p>
     <w:p>
@@ -4111,85 +5052,97 @@
         <w:pStyle w:val="BodyText"/>
       </w:pPr>
       <w:r>
-        <w:t xml:space="preserve">When we increased the AUC of the true prediction model to 0.85 (OR = 0.8 and N =</w:t>
-      </w:r>
-      <w:r>
-        <w:t xml:space="preserve"> </w:t>
-      </w:r>
-      <w:r>
-        <w:t xml:space="preserve">4,250). RCS-3 had the lowest RMSE in the case of strong quadratic or</w:t>
-      </w:r>
-      <w:r>
-        <w:t xml:space="preserve"> </w:t>
-      </w:r>
-      <w:r>
-        <w:t xml:space="preserve">non-monotonic deviations and very comparable performance to the – optimal –</w:t>
-      </w:r>
-      <w:r>
-        <w:t xml:space="preserve"> </w:t>
-      </w:r>
-      <w:r>
-        <w:t xml:space="preserve">linear interaction model in the case of strong linear deviations (median RMSE</w:t>
-      </w:r>
-      <w:r>
-        <w:t xml:space="preserve"> </w:t>
-      </w:r>
-      <w:r>
-        <w:t xml:space="preserve">0.016 for RCS-3 compared to</w:t>
-      </w:r>
-      <w:r>
-        <w:t xml:space="preserve"> </w:t>
-      </w:r>
-      <w:r>
-        <w:t xml:space="preserve">0.014</w:t>
-      </w:r>
-      <w:r>
-        <w:t xml:space="preserve"> </w:t>
-      </w:r>
-      <w:r>
-        <w:t xml:space="preserve">for the linear interaction model). As observed in the base case scenario the</w:t>
-      </w:r>
-      <w:r>
-        <w:t xml:space="preserve"> </w:t>
-      </w:r>
-      <w:r>
-        <w:t xml:space="preserve">adaptive approach wrongly selected the constant treatment effect model</w:t>
-      </w:r>
-      <w:r>
-        <w:t xml:space="preserve"> </w:t>
-      </w:r>
-      <w:r>
-        <w:t xml:space="preserve">(23%</w:t>
-      </w:r>
-      <w:r>
-        <w:t xml:space="preserve"> </w:t>
-      </w:r>
-      <w:r>
-        <w:t xml:space="preserve">and</w:t>
-      </w:r>
-      <w:r>
-        <w:t xml:space="preserve"> </w:t>
-      </w:r>
-      <w:r>
-        <w:t xml:space="preserve">25%</w:t>
-      </w:r>
-      <w:r>
-        <w:t xml:space="preserve"> </w:t>
-      </w:r>
-      <w:r>
-        <w:t xml:space="preserve">of the replications in the strong linear and non-monotonic deviation scenarios</w:t>
-      </w:r>
-      <w:r>
-        <w:t xml:space="preserve"> </w:t>
-      </w:r>
-      <w:r>
-        <w:t xml:space="preserve">without treatment-related harms, respectively), leading to more variability of</w:t>
-      </w:r>
-      <w:r>
-        <w:t xml:space="preserve"> </w:t>
-      </w:r>
-      <w:r>
-        <w:t xml:space="preserve">the RMSE (Supplement, Figure S5).</w:t>
+        <w:t xml:space="preserve">Increasing the sample size to 17,000 favored RCS-3 the most, It achieved</w:t>
+      </w:r>
+      <w:r>
+        <w:t xml:space="preserve"> </w:t>
+      </w:r>
+      <w:r>
+        <w:t xml:space="preserve">lowest or close to lowest RMSE across all scenarios (Figure</w:t>
+      </w:r>
+      <w:r>
+        <w:t xml:space="preserve"> </w:t>
+      </w:r>
+      <w:r>
+        <w:t xml:space="preserve">). Especially in cases of strong quadratic and</w:t>
+      </w:r>
+      <w:r>
+        <w:t xml:space="preserve"> </w:t>
+      </w:r>
+      <w:r>
+        <w:t xml:space="preserve">non-monotonic deviations RCS-3 had lower RMSE (median</w:t>
+      </w:r>
+      <w:r>
+        <w:t xml:space="preserve"> </w:t>
+      </w:r>
+      <w:r>
+        <w:t xml:space="preserve">0.011</w:t>
+      </w:r>
+      <w:r>
+        <w:t xml:space="preserve"> </w:t>
+      </w:r>
+      <w:r>
+        <w:t xml:space="preserve">for strong quadratic deviations and</w:t>
+      </w:r>
+      <w:r>
+        <w:t xml:space="preserve"> </w:t>
+      </w:r>
+      <w:r>
+        <w:t xml:space="preserve">0.010</w:t>
+      </w:r>
+      <w:r>
+        <w:t xml:space="preserve"> </w:t>
+      </w:r>
+      <w:r>
+        <w:t xml:space="preserve">for non-monotonic deviations with no treatment-related harms) compared</w:t>
+      </w:r>
+      <w:r>
+        <w:t xml:space="preserve"> </w:t>
+      </w:r>
+      <w:r>
+        <w:t xml:space="preserve">to the linear interaction approach (median</w:t>
+      </w:r>
+      <w:r>
+        <w:t xml:space="preserve"> </w:t>
+      </w:r>
+      <w:r>
+        <w:t xml:space="preserve">0.013 and</w:t>
+      </w:r>
+      <w:r>
+        <w:t xml:space="preserve"> </w:t>
+      </w:r>
+      <w:r>
+        <w:t xml:space="preserve">0.014,</w:t>
+      </w:r>
+      <w:r>
+        <w:t xml:space="preserve"> </w:t>
+      </w:r>
+      <w:r>
+        <w:t xml:space="preserve">respectively), regardless of the strength of treatment-related</w:t>
+      </w:r>
+      <w:r>
+        <w:t xml:space="preserve"> </w:t>
+      </w:r>
+      <w:r>
+        <w:t xml:space="preserve">harms. Due to the large sample size, the RMSE of the adaptive approach</w:t>
+      </w:r>
+      <w:r>
+        <w:t xml:space="preserve"> </w:t>
+      </w:r>
+      <w:r>
+        <w:t xml:space="preserve">was even more similar to the best-performing method, and the constant</w:t>
+      </w:r>
+      <w:r>
+        <w:t xml:space="preserve"> </w:t>
+      </w:r>
+      <w:r>
+        <w:t xml:space="preserve">relative treatment effect model was less often wrongly selected</w:t>
+      </w:r>
+      <w:r>
+        <w:t xml:space="preserve"> </w:t>
+      </w:r>
+      <w:r>
+        <w:t xml:space="preserve">(Supplement, Figure S4).</w:t>
       </w:r>
     </w:p>
     <w:p>
@@ -4201,12 +5154,12 @@
           <wp:inline>
             <wp:extent cx="4620126" cy="3696101"/>
             <wp:effectExtent b="0" l="0" r="0" t="0"/>
-            <wp:docPr descr="Figure 3.3: RMSE of the considered methods across 500 replications calculated in simulated samples 4,250. True prediction AUC of 0.85. RMSE was calculated on a super-population of size 500,000" title="" id="1" name="Picture"/>
+            <wp:docPr descr="Figure 3.2: RMSE of the considered methods across 500 replications calculated in simulated samples of size 17,000 rather than 4,250 in Figure . RMSE was calculated on a super-population of size 500,000" title="" id="1" name="Picture"/>
             <a:graphic>
               <a:graphicData uri="http://schemas.openxmlformats.org/drawingml/2006/picture">
                 <pic:pic>
                   <pic:nvPicPr>
-                    <pic:cNvPr descr="manuscript_files/figure-docx/rmseauc-1.png" id="0" name="Picture"/>
+                    <pic:cNvPr descr="manuscript_files/figure-docx/rmsesamplesize-1.png" id="0" name="Picture"/>
                     <pic:cNvPicPr>
                       <a:picLocks noChangeArrowheads="1" noChangeAspect="1"/>
                     </pic:cNvPicPr>
@@ -4244,7 +5197,13 @@
         <w:pStyle w:val="ImageCaption"/>
       </w:pPr>
       <w:r>
-        <w:t xml:space="preserve">Figure 3.3: RMSE of the considered methods across 500 replications calculated in simulated samples 4,250. True prediction AUC of 0.85. RMSE was calculated on a super-population of size 500,000</w:t>
+        <w:t xml:space="preserve">Figure 3.2: RMSE of the considered methods across 500 replications calculated in simulated samples of size 17,000 rather than 4,250 in Figure</w:t>
+      </w:r>
+      <w:r>
+        <w:t xml:space="preserve"> </w:t>
+      </w:r>
+      <w:r>
+        <w:t xml:space="preserve">. RMSE was calculated on a super-population of size 500,000</w:t>
       </w:r>
     </w:p>
     <w:p>
@@ -4252,151 +5211,85 @@
         <w:pStyle w:val="BodyText"/>
       </w:pPr>
       <w:r>
-        <w:t xml:space="preserve">When assuming a true constant relative treatment effect, discrimination for</w:t>
-      </w:r>
-      <w:r>
-        <w:t xml:space="preserve"> </w:t>
-      </w:r>
-      <w:r>
-        <w:t xml:space="preserve">benefit was only slightly lower for the linear interaction model, but</w:t>
-      </w:r>
-      <w:r>
-        <w:t xml:space="preserve"> </w:t>
-      </w:r>
-      <w:r>
-        <w:t xml:space="preserve">substantially lower for the non-linear RCS approaches (Figure</w:t>
-      </w:r>
-      <w:r>
-        <w:t xml:space="preserve"> </w:t>
-      </w:r>
-      <w:r>
-        <w:t xml:space="preserve">; panel A). With strong linear or quadratic deviations</w:t>
-      </w:r>
-      <w:r>
-        <w:t xml:space="preserve"> </w:t>
-      </w:r>
-      <w:r>
-        <w:t xml:space="preserve">from a constant relative treatment effect, all methods discriminated quite</w:t>
-      </w:r>
-      <w:r>
-        <w:t xml:space="preserve"> </w:t>
-      </w:r>
-      <w:r>
-        <w:t xml:space="preserve">similarly (Figure</w:t>
-      </w:r>
-      <w:r>
-        <w:t xml:space="preserve"> </w:t>
-      </w:r>
-      <w:r>
-        <w:t xml:space="preserve">; panels B-C). In the scenario with</w:t>
-      </w:r>
-      <w:r>
-        <w:t xml:space="preserve"> </w:t>
-      </w:r>
-      <w:r>
-        <w:t xml:space="preserve">non-monotonic deviations, the constant effect model had much lower</w:t>
-      </w:r>
-      <w:r>
-        <w:t xml:space="preserve"> </w:t>
-      </w:r>
-      <w:r>
-        <w:t xml:space="preserve">discriminative ability compared to all other methods (median AUC of</w:t>
-      </w:r>
-      <w:r>
-        <w:t xml:space="preserve"> </w:t>
-      </w:r>
-      <w:r>
-        <w:t xml:space="preserve">0.4971</w:t>
-      </w:r>
-      <w:r>
-        <w:t xml:space="preserve"> </w:t>
-      </w:r>
-      <w:r>
-        <w:t xml:space="preserve">for the constant effects model,</w:t>
-      </w:r>
-      <w:r>
-        <w:t xml:space="preserve"> </w:t>
-      </w:r>
-      <w:r>
-        <w:t xml:space="preserve">0.5285</w:t>
-      </w:r>
-      <w:r>
-        <w:t xml:space="preserve"> </w:t>
-      </w:r>
-      <w:r>
-        <w:t xml:space="preserve">for the linear interaction model and</w:t>
-      </w:r>
-      <w:r>
-        <w:t xml:space="preserve"> </w:t>
-      </w:r>
-      <w:r>
-        <w:t xml:space="preserve">0.5304</w:t>
-      </w:r>
-      <w:r>
-        <w:t xml:space="preserve"> </w:t>
-      </w:r>
-      <w:r>
-        <w:t xml:space="preserve">for the best-performing RCS-3; Figure</w:t>
-      </w:r>
-      <w:r>
-        <w:t xml:space="preserve"> </w:t>
-      </w:r>
-      <w:r>
-        <w:t xml:space="preserve">; panel D). The</w:t>
-      </w:r>
-      <w:r>
-        <w:t xml:space="preserve"> </w:t>
-      </w:r>
-      <w:r>
-        <w:t xml:space="preserve">adaptive approach was unstable in terms of discrimination for benefit,</w:t>
-      </w:r>
-      <w:r>
-        <w:t xml:space="preserve"> </w:t>
-      </w:r>
-      <w:r>
-        <w:t xml:space="preserve">especially in the presence of treatment-related harms. With increasing number of</w:t>
-      </w:r>
-      <w:r>
-        <w:t xml:space="preserve"> </w:t>
-      </w:r>
-      <w:r>
-        <w:t xml:space="preserve">RCS knots, we observed decreasing median values and increasing variability of</w:t>
-      </w:r>
-      <w:r>
-        <w:t xml:space="preserve"> </w:t>
-      </w:r>
-      <w:r>
-        <w:t xml:space="preserve">the c-for-benefit in all scenarios. When we increased the sample size to 17,000</w:t>
-      </w:r>
-      <w:r>
-        <w:t xml:space="preserve"> </w:t>
-      </w:r>
-      <w:r>
-        <w:t xml:space="preserve">we observed similar trends, however the performance of all methods was more</w:t>
-      </w:r>
-      <w:r>
-        <w:t xml:space="preserve"> </w:t>
-      </w:r>
-      <w:r>
-        <w:t xml:space="preserve">stable (Supplement, Figure S6). Finally, when we increased the true prediction</w:t>
-      </w:r>
-      <w:r>
-        <w:t xml:space="preserve"> </w:t>
-      </w:r>
-      <w:r>
-        <w:t xml:space="preserve">AUC to 0.85 the adaptive approach in the case of non-monotonic deviations was,</w:t>
-      </w:r>
-      <w:r>
-        <w:t xml:space="preserve"> </w:t>
-      </w:r>
-      <w:r>
-        <w:t xml:space="preserve">again, more conservative, especially with null or moderate treatment-related</w:t>
-      </w:r>
-      <w:r>
-        <w:t xml:space="preserve"> </w:t>
-      </w:r>
-      <w:r>
-        <w:t xml:space="preserve">harms (Supplement, Figure S5).</w:t>
+        <w:t xml:space="preserve">When we increased the AUC of the true prediction model to 0.85 (OR = 0.8 and N =</w:t>
+      </w:r>
+      <w:r>
+        <w:t xml:space="preserve"> </w:t>
+      </w:r>
+      <w:r>
+        <w:t xml:space="preserve">4,250). RCS-3 had the lowest RMSE in the case of strong quadratic or</w:t>
+      </w:r>
+      <w:r>
+        <w:t xml:space="preserve"> </w:t>
+      </w:r>
+      <w:r>
+        <w:t xml:space="preserve">non-monotonic deviations and very comparable performance to the – optimal –</w:t>
+      </w:r>
+      <w:r>
+        <w:t xml:space="preserve"> </w:t>
+      </w:r>
+      <w:r>
+        <w:t xml:space="preserve">linear interaction model in the case of strong linear deviations (median RMSE</w:t>
+      </w:r>
+      <w:r>
+        <w:t xml:space="preserve"> </w:t>
+      </w:r>
+      <w:r>
+        <w:t xml:space="preserve">0.016 for RCS-3 compared to</w:t>
+      </w:r>
+      <w:r>
+        <w:t xml:space="preserve"> </w:t>
+      </w:r>
+      <w:r>
+        <w:t xml:space="preserve">0.014</w:t>
+      </w:r>
+      <w:r>
+        <w:t xml:space="preserve"> </w:t>
+      </w:r>
+      <w:r>
+        <w:t xml:space="preserve">for the linear interaction model). As observed in the base case scenario the</w:t>
+      </w:r>
+      <w:r>
+        <w:t xml:space="preserve"> </w:t>
+      </w:r>
+      <w:r>
+        <w:t xml:space="preserve">adaptive approach wrongly selected the constant treatment effect model</w:t>
+      </w:r>
+      <w:r>
+        <w:t xml:space="preserve"> </w:t>
+      </w:r>
+      <w:r>
+        <w:t xml:space="preserve">(23%</w:t>
+      </w:r>
+      <w:r>
+        <w:t xml:space="preserve"> </w:t>
+      </w:r>
+      <w:r>
+        <w:t xml:space="preserve">and</w:t>
+      </w:r>
+      <w:r>
+        <w:t xml:space="preserve"> </w:t>
+      </w:r>
+      <w:r>
+        <w:t xml:space="preserve">25%</w:t>
+      </w:r>
+      <w:r>
+        <w:t xml:space="preserve"> </w:t>
+      </w:r>
+      <w:r>
+        <w:t xml:space="preserve">of the replications in the strong linear and non-monotonic deviation scenarios</w:t>
+      </w:r>
+      <w:r>
+        <w:t xml:space="preserve"> </w:t>
+      </w:r>
+      <w:r>
+        <w:t xml:space="preserve">without treatment-related harms, respectively), leading to more variability of</w:t>
+      </w:r>
+      <w:r>
+        <w:t xml:space="preserve"> </w:t>
+      </w:r>
+      <w:r>
+        <w:t xml:space="preserve">the RMSE (Supplement, Figure S5).</w:t>
       </w:r>
     </w:p>
     <w:p>
@@ -4408,12 +5301,12 @@
           <wp:inline>
             <wp:extent cx="4620126" cy="3696101"/>
             <wp:effectExtent b="0" l="0" r="0" t="0"/>
-            <wp:docPr descr="Figure 3.4: Discrimination for benefit of the considered methods across 500 replications calculated in a simulated samples of size 4,250. True prediction AUC of 0.75." title="" id="1" name="Picture"/>
+            <wp:docPr descr="Figure 3.3: RMSE of the considered methods across 500 replications calculated in simulated samples 4,250. True prediction AUC of 0.85. RMSE was calculated on a super-population of size 500,000" title="" id="1" name="Picture"/>
             <a:graphic>
               <a:graphicData uri="http://schemas.openxmlformats.org/drawingml/2006/picture">
                 <pic:pic>
                   <pic:nvPicPr>
-                    <pic:cNvPr descr="manuscript_files/figure-docx/discrimination-1.png" id="0" name="Picture"/>
+                    <pic:cNvPr descr="manuscript_files/figure-docx/rmseauc-1.png" id="0" name="Picture"/>
                     <pic:cNvPicPr>
                       <a:picLocks noChangeArrowheads="1" noChangeAspect="1"/>
                     </pic:cNvPicPr>
@@ -4451,7 +5344,7 @@
         <w:pStyle w:val="ImageCaption"/>
       </w:pPr>
       <w:r>
-        <w:t xml:space="preserve">Figure 3.4: Discrimination for benefit of the considered methods across 500 replications calculated in a simulated samples of size 4,250. True prediction AUC of 0.75.</w:t>
+        <w:t xml:space="preserve">Figure 3.3: RMSE of the considered methods across 500 replications calculated in simulated samples 4,250. True prediction AUC of 0.85. RMSE was calculated on a super-population of size 500,000</w:t>
       </w:r>
     </w:p>
     <w:p>
@@ -4459,137 +5352,152 @@
         <w:pStyle w:val="BodyText"/>
       </w:pPr>
       <w:r>
-        <w:t xml:space="preserve">In terms of calibration for benefit, the constant effects model outperformed all</w:t>
-      </w:r>
-      <w:r>
-        <w:t xml:space="preserve"> </w:t>
-      </w:r>
-      <w:r>
-        <w:t xml:space="preserve">other models in the scenario with true constant treatment effects, but was</w:t>
-      </w:r>
-      <w:r>
-        <w:t xml:space="preserve"> </w:t>
-      </w:r>
-      <w:r>
-        <w:t xml:space="preserve">miscalibrated for all deviation scenarios (Figure</w:t>
-      </w:r>
-      <w:r>
-        <w:t xml:space="preserve"> </w:t>
-      </w:r>
-      <w:r>
-        <w:t xml:space="preserve">). The</w:t>
-      </w:r>
-      <w:r>
-        <w:t xml:space="preserve"> </w:t>
-      </w:r>
-      <w:r>
-        <w:t xml:space="preserve">linear interaction model showed best or close to best calibration across all</w:t>
-      </w:r>
-      <w:r>
-        <w:t xml:space="preserve"> </w:t>
-      </w:r>
-      <w:r>
-        <w:t xml:space="preserve">scenarios and only showed worse calibration compared to RCS-3 in case of</w:t>
-      </w:r>
-      <w:r>
-        <w:t xml:space="preserve"> </w:t>
-      </w:r>
-      <w:r>
-        <w:t xml:space="preserve">non-monotonic deviations and treatment-related harms (Figure</w:t>
-      </w:r>
-      <w:r>
-        <w:t xml:space="preserve"> </w:t>
-      </w:r>
-      <w:r>
-        <w:t xml:space="preserve">; panel D). The adaptive approach was worse calibrated in</w:t>
-      </w:r>
-      <w:r>
-        <w:t xml:space="preserve"> </w:t>
-      </w:r>
-      <w:r>
-        <w:t xml:space="preserve">scenarios with strong linear and non-monotonic deviations compared to the linear</w:t>
-      </w:r>
-      <w:r>
-        <w:t xml:space="preserve"> </w:t>
-      </w:r>
-      <w:r>
-        <w:t xml:space="preserve">interaction model and RCS-3. When we increased sample size to 17,000 similar</w:t>
-      </w:r>
-      <w:r>
-        <w:t xml:space="preserve"> </w:t>
-      </w:r>
-      <w:r>
-        <w:t xml:space="preserve">conclusions on calibration for benefit could be drawn. As expected, all methods</w:t>
-      </w:r>
-      <w:r>
-        <w:t xml:space="preserve"> </w:t>
-      </w:r>
-      <w:r>
-        <w:t xml:space="preserve">displayed more stable calibration performance due to the larger number of</w:t>
-      </w:r>
-      <w:r>
-        <w:t xml:space="preserve"> </w:t>
-      </w:r>
-      <w:r>
-        <w:t xml:space="preserve">patients (Supplement, Figure S6). When we increased the true prediction AUC to</w:t>
-      </w:r>
-      <w:r>
-        <w:t xml:space="preserve"> </w:t>
-      </w:r>
-      <w:r>
-        <w:t xml:space="preserve">0.85, the linear interaction model was worse calibrated, on average, than RCS-3</w:t>
-      </w:r>
-      <w:r>
-        <w:t xml:space="preserve"> </w:t>
-      </w:r>
-      <w:r>
-        <w:t xml:space="preserve">in the case of strong quadratic deviations from constant relative treatment</w:t>
-      </w:r>
-      <w:r>
-        <w:t xml:space="preserve"> </w:t>
-      </w:r>
-      <w:r>
-        <w:t xml:space="preserve">effects (Supplement, Figure S7).</w:t>
-      </w:r>
-    </w:p>
-    <w:p>
-      <w:pPr>
-        <w:pStyle w:val="BodyText"/>
-      </w:pPr>
-      <w:r>
-        <w:t xml:space="preserve">The results from all individual scenarios can be explored online at</w:t>
-      </w:r>
-      <w:r>
-        <w:t xml:space="preserve"> </w:t>
-      </w:r>
-      <w:hyperlink r:id="rId35">
-        <w:r>
-          <w:rPr>
-            <w:rStyle w:val="Hyperlink"/>
-          </w:rPr>
-          <w:t xml:space="preserve">https://arekkas.shinyapps.io/simulation_viewer/</w:t>
-        </w:r>
-      </w:hyperlink>
-      <w:r>
-        <w:t xml:space="preserve">. Additionally,</w:t>
-      </w:r>
-      <w:r>
-        <w:t xml:space="preserve"> </w:t>
-      </w:r>
-      <w:r>
-        <w:t xml:space="preserve">all the code for the simulations can be found at</w:t>
-      </w:r>
-      <w:r>
-        <w:t xml:space="preserve"> </w:t>
-      </w:r>
-      <w:hyperlink r:id="rId36">
-        <w:r>
-          <w:rPr>
-            <w:rStyle w:val="Hyperlink"/>
-          </w:rPr>
-          <w:t xml:space="preserve">https://github.com/rekkasa/arekkas_HteSimulation_XXXX_2021</w:t>
-        </w:r>
-      </w:hyperlink>
+        <w:t xml:space="preserve">When assuming a true constant relative treatment effect, discrimination for</w:t>
+      </w:r>
+      <w:r>
+        <w:t xml:space="preserve"> </w:t>
+      </w:r>
+      <w:r>
+        <w:t xml:space="preserve">benefit was only slightly lower for the linear interaction model, but</w:t>
+      </w:r>
+      <w:r>
+        <w:t xml:space="preserve"> </w:t>
+      </w:r>
+      <w:r>
+        <w:t xml:space="preserve">substantially lower for the non-linear RCS approaches (Figure</w:t>
+      </w:r>
+      <w:r>
+        <w:t xml:space="preserve"> </w:t>
+      </w:r>
+      <w:r>
+        <w:t xml:space="preserve">; panel A). With strong linear or quadratic deviations</w:t>
+      </w:r>
+      <w:r>
+        <w:t xml:space="preserve"> </w:t>
+      </w:r>
+      <w:r>
+        <w:t xml:space="preserve">from a constant relative treatment effect, all methods discriminated quite</w:t>
+      </w:r>
+      <w:r>
+        <w:t xml:space="preserve"> </w:t>
+      </w:r>
+      <w:r>
+        <w:t xml:space="preserve">similarly (Figure</w:t>
+      </w:r>
+      <w:r>
+        <w:t xml:space="preserve"> </w:t>
+      </w:r>
+      <w:r>
+        <w:t xml:space="preserve">; panels B-C). In the scenario with</w:t>
+      </w:r>
+      <w:r>
+        <w:t xml:space="preserve"> </w:t>
+      </w:r>
+      <w:r>
+        <w:t xml:space="preserve">non-monotonic deviations, the constant effect model had much lower</w:t>
+      </w:r>
+      <w:r>
+        <w:t xml:space="preserve"> </w:t>
+      </w:r>
+      <w:r>
+        <w:t xml:space="preserve">discriminative ability compared to all other methods (median AUC of</w:t>
+      </w:r>
+      <w:r>
+        <w:t xml:space="preserve"> </w:t>
+      </w:r>
+      <w:r>
+        <w:t xml:space="preserve">0.4971</w:t>
+      </w:r>
+      <w:r>
+        <w:t xml:space="preserve"> </w:t>
+      </w:r>
+      <w:r>
+        <w:t xml:space="preserve">for the constant effects model,</w:t>
+      </w:r>
+      <w:r>
+        <w:t xml:space="preserve"> </w:t>
+      </w:r>
+      <w:r>
+        <w:t xml:space="preserve">0.5285</w:t>
+      </w:r>
+      <w:r>
+        <w:t xml:space="preserve"> </w:t>
+      </w:r>
+      <w:r>
+        <w:t xml:space="preserve">for the linear interaction model and</w:t>
+      </w:r>
+      <w:r>
+        <w:t xml:space="preserve"> </w:t>
+      </w:r>
+      <w:r>
+        <w:t xml:space="preserve">0.5304</w:t>
+      </w:r>
+      <w:r>
+        <w:t xml:space="preserve"> </w:t>
+      </w:r>
+      <w:r>
+        <w:t xml:space="preserve">for the best-performing RCS-3; Figure</w:t>
+      </w:r>
+      <w:r>
+        <w:t xml:space="preserve"> </w:t>
+      </w:r>
+      <w:r>
+        <w:t xml:space="preserve">; panel D). The</w:t>
+      </w:r>
+      <w:r>
+        <w:t xml:space="preserve"> </w:t>
+      </w:r>
+      <w:r>
+        <w:t xml:space="preserve">adaptive approach was unstable in terms of discrimination for benefit,</w:t>
+      </w:r>
+      <w:r>
+        <w:t xml:space="preserve"> </w:t>
+      </w:r>
+      <w:r>
+        <w:t xml:space="preserve">especially in the presence of treatment-related harms. With increasing number of</w:t>
+      </w:r>
+      <w:r>
+        <w:t xml:space="preserve"> </w:t>
+      </w:r>
+      <w:r>
+        <w:t xml:space="preserve">RCS knots, we observed decreasing median values and increasing variability of</w:t>
+      </w:r>
+      <w:r>
+        <w:t xml:space="preserve"> </w:t>
+      </w:r>
+      <w:r>
+        <w:t xml:space="preserve">the c-for-benefit in all scenarios. When we increased the sample size to 17,000</w:t>
+      </w:r>
+      <w:r>
+        <w:t xml:space="preserve"> </w:t>
+      </w:r>
+      <w:r>
+        <w:t xml:space="preserve">we observed similar trends, however the performance of all methods was more</w:t>
+      </w:r>
+      <w:r>
+        <w:t xml:space="preserve"> </w:t>
+      </w:r>
+      <w:r>
+        <w:t xml:space="preserve">stable (Supplement, Figure S6). Finally, when we increased the true prediction</w:t>
+      </w:r>
+      <w:r>
+        <w:t xml:space="preserve"> </w:t>
+      </w:r>
+      <w:r>
+        <w:t xml:space="preserve">AUC to 0.85 the adaptive approach in the case of non-monotonic deviations was,</w:t>
+      </w:r>
+      <w:r>
+        <w:t xml:space="preserve"> </w:t>
+      </w:r>
+      <w:r>
+        <w:t xml:space="preserve">again, more conservative, especially with null or moderate treatment-related</w:t>
+      </w:r>
+      <w:r>
+        <w:t xml:space="preserve"> </w:t>
+      </w:r>
+      <w:r>
+        <w:t xml:space="preserve">harms (Supplement, Figure S5).</w:t>
+      </w:r>
     </w:p>
     <w:p>
       <w:pPr>
@@ -4600,18 +5508,18 @@
           <wp:inline>
             <wp:extent cx="4620126" cy="3696101"/>
             <wp:effectExtent b="0" l="0" r="0" t="0"/>
-            <wp:docPr descr="Figure 3.5: Calibration for benefit of the considered methods across 500 replications calculated in a simulated sample of size 500,000. True prediction AUC of 0.75 and sample size of 4,250." title="" id="1" name="Picture"/>
+            <wp:docPr descr="Figure 3.4: Discrimination for benefit of the considered methods across 500 replications calculated in a simulated samples of size 4,250. True prediction AUC of 0.75." title="" id="1" name="Picture"/>
             <a:graphic>
               <a:graphicData uri="http://schemas.openxmlformats.org/drawingml/2006/picture">
                 <pic:pic>
                   <pic:nvPicPr>
-                    <pic:cNvPr descr="manuscript_files/figure-docx/calibration-1.png" id="0" name="Picture"/>
+                    <pic:cNvPr descr="manuscript_files/figure-docx/discrimination-1.png" id="0" name="Picture"/>
                     <pic:cNvPicPr>
                       <a:picLocks noChangeArrowheads="1" noChangeAspect="1"/>
                     </pic:cNvPicPr>
                   </pic:nvPicPr>
                   <pic:blipFill>
-                    <a:blip r:embed="rId37"/>
+                    <a:blip r:embed="rId35"/>
                     <a:stretch>
                       <a:fillRect/>
                     </a:stretch>
@@ -4643,55 +5551,7 @@
         <w:pStyle w:val="ImageCaption"/>
       </w:pPr>
       <w:r>
-        <w:t xml:space="preserve">Figure 3.5: Calibration for benefit of the considered methods across 500 replications calculated in a simulated sample of size 500,000. True prediction AUC of 0.75 and sample size of 4,250.</w:t>
-      </w:r>
-    </w:p>
-    <w:p>
-      <w:pPr>
-        <w:pStyle w:val="Heading2"/>
-      </w:pPr>
-      <w:bookmarkStart w:id="38" w:name="empirical-illustration-1"/>
-      <w:r>
-        <w:t xml:space="preserve">3.2	Empirical illustration</w:t>
-      </w:r>
-      <w:bookmarkEnd w:id="38"/>
-    </w:p>
-    <w:p>
-      <w:pPr>
-        <w:pStyle w:val="FirstParagraph"/>
-      </w:pPr>
-      <w:r>
-        <w:t xml:space="preserve">We used the derived prognostic index to fit a constant treatment effect model, a</w:t>
-      </w:r>
-      <w:r>
-        <w:t xml:space="preserve"> </w:t>
-      </w:r>
-      <w:r>
-        <w:t xml:space="preserve">linear interaction model and a RCS-3 model individualizing absolute benefit</w:t>
-      </w:r>
-      <w:r>
-        <w:t xml:space="preserve"> </w:t>
-      </w:r>
-      <w:r>
-        <w:t xml:space="preserve">predictions. RCS-4 and RCS-5 models were excluded. In our simulations these</w:t>
-      </w:r>
-      <w:r>
-        <w:t xml:space="preserve"> </w:t>
-      </w:r>
-      <w:r>
-        <w:t xml:space="preserve">methods were always outperformed by the simpler approaches and were often</w:t>
-      </w:r>
-      <w:r>
-        <w:t xml:space="preserve"> </w:t>
-      </w:r>
-      <w:r>
-        <w:t xml:space="preserve">overfitted. Finally, an adaptive approach with only the 3 candidate models was</w:t>
-      </w:r>
-      <w:r>
-        <w:t xml:space="preserve"> </w:t>
-      </w:r>
-      <w:r>
-        <w:t xml:space="preserve">also applied.</w:t>
+        <w:t xml:space="preserve">Figure 3.4: Discrimination for benefit of the considered methods across 500 replications calculated in a simulated samples of size 4,250. True prediction AUC of 0.75.</w:t>
       </w:r>
     </w:p>
     <w:p>
@@ -4699,74 +5559,137 @@
         <w:pStyle w:val="BodyText"/>
       </w:pPr>
       <w:r>
-        <w:t xml:space="preserve">All considered methods provided similar fits, predicting increasing benefits for</w:t>
-      </w:r>
-      <w:r>
-        <w:t xml:space="preserve"> </w:t>
-      </w:r>
-      <w:r>
-        <w:t xml:space="preserve">patients with higher baseline risk predictions. All models followed the</w:t>
-      </w:r>
-      <w:r>
-        <w:t xml:space="preserve"> </w:t>
-      </w:r>
-      <w:r>
-        <w:t xml:space="preserve">evolution of the stratified estimates very closely. The adaptive approach based</w:t>
-      </w:r>
-      <w:r>
-        <w:t xml:space="preserve"> </w:t>
-      </w:r>
-      <w:r>
-        <w:t xml:space="preserve">on AIC selected the constant treatment effect model. The constant treatment</w:t>
-      </w:r>
-      <w:r>
-        <w:t xml:space="preserve"> </w:t>
-      </w:r>
-      <w:r>
-        <w:t xml:space="preserve">effect model had somewhat lower AIC compared to the linear interaction model</w:t>
-      </w:r>
-      <w:r>
-        <w:t xml:space="preserve"> </w:t>
-      </w:r>
-      <w:r>
-        <w:t xml:space="preserve">slightly worse cross-validated discrimination (c-for-benefit</w:t>
-      </w:r>
-      <w:r>
-        <w:t xml:space="preserve"> </w:t>
-      </w:r>
-      <w:r>
-        <w:t xml:space="preserve">0.525 vs</w:t>
-      </w:r>
-      <w:r>
-        <w:t xml:space="preserve"> </w:t>
-      </w:r>
-      <w:r>
-        <w:t xml:space="preserve">0.526) and better cross-validated</w:t>
-      </w:r>
-      <w:r>
-        <w:t xml:space="preserve"> </w:t>
-      </w:r>
-      <w:r>
-        <w:t xml:space="preserve">calibration (ICI-for benefit 0.0104 vs</w:t>
-      </w:r>
-      <w:r>
-        <w:t xml:space="preserve"> </w:t>
-      </w:r>
-      <w:r>
-        <w:t xml:space="preserve">0.0115). In conclusion, a simpler constant</w:t>
-      </w:r>
-      <w:r>
-        <w:t xml:space="preserve"> </w:t>
-      </w:r>
-      <w:r>
-        <w:t xml:space="preserve">treatment effect model is adequate for predicting absolute 30-day mortality</w:t>
-      </w:r>
-      <w:r>
-        <w:t xml:space="preserve"> </w:t>
-      </w:r>
-      <w:r>
-        <w:t xml:space="preserve">benefits of treatment with tPA in patients with with acute MI.</w:t>
-      </w:r>
+        <w:t xml:space="preserve">In terms of calibration for benefit, the constant effects model outperformed all</w:t>
+      </w:r>
+      <w:r>
+        <w:t xml:space="preserve"> </w:t>
+      </w:r>
+      <w:r>
+        <w:t xml:space="preserve">other models in the scenario with true constant treatment effects, but was</w:t>
+      </w:r>
+      <w:r>
+        <w:t xml:space="preserve"> </w:t>
+      </w:r>
+      <w:r>
+        <w:t xml:space="preserve">miscalibrated for all deviation scenarios (Figure</w:t>
+      </w:r>
+      <w:r>
+        <w:t xml:space="preserve"> </w:t>
+      </w:r>
+      <w:r>
+        <w:t xml:space="preserve">). The</w:t>
+      </w:r>
+      <w:r>
+        <w:t xml:space="preserve"> </w:t>
+      </w:r>
+      <w:r>
+        <w:t xml:space="preserve">linear interaction model showed best or close to best calibration across all</w:t>
+      </w:r>
+      <w:r>
+        <w:t xml:space="preserve"> </w:t>
+      </w:r>
+      <w:r>
+        <w:t xml:space="preserve">scenarios and only showed worse calibration compared to RCS-3 in case of</w:t>
+      </w:r>
+      <w:r>
+        <w:t xml:space="preserve"> </w:t>
+      </w:r>
+      <w:r>
+        <w:t xml:space="preserve">non-monotonic deviations and treatment-related harms (Figure</w:t>
+      </w:r>
+      <w:r>
+        <w:t xml:space="preserve"> </w:t>
+      </w:r>
+      <w:r>
+        <w:t xml:space="preserve">; panel D). The adaptive approach was worse calibrated in</w:t>
+      </w:r>
+      <w:r>
+        <w:t xml:space="preserve"> </w:t>
+      </w:r>
+      <w:r>
+        <w:t xml:space="preserve">scenarios with strong linear and non-monotonic deviations compared to the linear</w:t>
+      </w:r>
+      <w:r>
+        <w:t xml:space="preserve"> </w:t>
+      </w:r>
+      <w:r>
+        <w:t xml:space="preserve">interaction model and RCS-3. When we increased sample size to 17,000 similar</w:t>
+      </w:r>
+      <w:r>
+        <w:t xml:space="preserve"> </w:t>
+      </w:r>
+      <w:r>
+        <w:t xml:space="preserve">conclusions on calibration for benefit could be drawn. As expected, all methods</w:t>
+      </w:r>
+      <w:r>
+        <w:t xml:space="preserve"> </w:t>
+      </w:r>
+      <w:r>
+        <w:t xml:space="preserve">displayed more stable calibration performance due to the larger number of</w:t>
+      </w:r>
+      <w:r>
+        <w:t xml:space="preserve"> </w:t>
+      </w:r>
+      <w:r>
+        <w:t xml:space="preserve">patients (Supplement, Figure S6). When we increased the true prediction AUC to</w:t>
+      </w:r>
+      <w:r>
+        <w:t xml:space="preserve"> </w:t>
+      </w:r>
+      <w:r>
+        <w:t xml:space="preserve">0.85, the linear interaction model was worse calibrated, on average, than RCS-3</w:t>
+      </w:r>
+      <w:r>
+        <w:t xml:space="preserve"> </w:t>
+      </w:r>
+      <w:r>
+        <w:t xml:space="preserve">in the case of strong quadratic deviations from constant relative treatment</w:t>
+      </w:r>
+      <w:r>
+        <w:t xml:space="preserve"> </w:t>
+      </w:r>
+      <w:r>
+        <w:t xml:space="preserve">effects (Supplement, Figure S7).</w:t>
+      </w:r>
+    </w:p>
+    <w:p>
+      <w:pPr>
+        <w:pStyle w:val="BodyText"/>
+      </w:pPr>
+      <w:r>
+        <w:t xml:space="preserve">The results from all individual scenarios can be explored online at</w:t>
+      </w:r>
+      <w:r>
+        <w:t xml:space="preserve"> </w:t>
+      </w:r>
+      <w:hyperlink r:id="rId36">
+        <w:r>
+          <w:rPr>
+            <w:rStyle w:val="Hyperlink"/>
+          </w:rPr>
+          <w:t xml:space="preserve">https://arekkas.shinyapps.io/simulation_viewer/</w:t>
+        </w:r>
+      </w:hyperlink>
+      <w:r>
+        <w:t xml:space="preserve">. Additionally,</w:t>
+      </w:r>
+      <w:r>
+        <w:t xml:space="preserve"> </w:t>
+      </w:r>
+      <w:r>
+        <w:t xml:space="preserve">all the code for the simulations can be found at</w:t>
+      </w:r>
+      <w:r>
+        <w:t xml:space="preserve"> </w:t>
+      </w:r>
+      <w:hyperlink r:id="rId37">
+        <w:r>
+          <w:rPr>
+            <w:rStyle w:val="Hyperlink"/>
+          </w:rPr>
+          <w:t xml:space="preserve">https://github.com/rekkasa/arekkas_HteSimulation_XXXX_2021</w:t>
+        </w:r>
+      </w:hyperlink>
     </w:p>
     <w:p>
       <w:pPr>
@@ -4777,18 +5700,18 @@
           <wp:inline>
             <wp:extent cx="4620126" cy="3696101"/>
             <wp:effectExtent b="0" l="0" r="0" t="0"/>
-            <wp:docPr descr="Figure 3.6: Individualized absolute benefit predictions based on baseline risk when using a constant treatment effect approach, a linear interaction approach and RCS smoothing using 3 knots. Risk stratified estimates of absolute benefit are presented within quartiles of baseline risk as reference." title="" id="1" name="Picture"/>
+            <wp:docPr descr="Figure 3.5: Calibration for benefit of the considered methods across 500 replications calculated in a simulated sample of size 500,000. True prediction AUC of 0.75 and sample size of 4,250." title="" id="1" name="Picture"/>
             <a:graphic>
               <a:graphicData uri="http://schemas.openxmlformats.org/drawingml/2006/picture">
                 <pic:pic>
                   <pic:nvPicPr>
-                    <pic:cNvPr descr="manuscript_files/figure-docx/gusto-1.png" id="0" name="Picture"/>
+                    <pic:cNvPr descr="manuscript_files/figure-docx/calibration-1.png" id="0" name="Picture"/>
                     <pic:cNvPicPr>
                       <a:picLocks noChangeArrowheads="1" noChangeAspect="1"/>
                     </pic:cNvPicPr>
                   </pic:nvPicPr>
                   <pic:blipFill>
-                    <a:blip r:embed="rId39"/>
+                    <a:blip r:embed="rId38"/>
                     <a:stretch>
                       <a:fillRect/>
                     </a:stretch>
@@ -4820,6 +5743,183 @@
         <w:pStyle w:val="ImageCaption"/>
       </w:pPr>
       <w:r>
+        <w:t xml:space="preserve">Figure 3.5: Calibration for benefit of the considered methods across 500 replications calculated in a simulated sample of size 500,000. True prediction AUC of 0.75 and sample size of 4,250.</w:t>
+      </w:r>
+    </w:p>
+    <w:p>
+      <w:pPr>
+        <w:pStyle w:val="Heading2"/>
+      </w:pPr>
+      <w:bookmarkStart w:id="39" w:name="empirical-illustration-1"/>
+      <w:r>
+        <w:t xml:space="preserve">3.2	Empirical illustration</w:t>
+      </w:r>
+      <w:bookmarkEnd w:id="39"/>
+    </w:p>
+    <w:p>
+      <w:pPr>
+        <w:pStyle w:val="FirstParagraph"/>
+      </w:pPr>
+      <w:r>
+        <w:t xml:space="preserve">We used the derived prognostic index to fit a constant treatment effect model, a</w:t>
+      </w:r>
+      <w:r>
+        <w:t xml:space="preserve"> </w:t>
+      </w:r>
+      <w:r>
+        <w:t xml:space="preserve">linear interaction model and a RCS-3 model individualizing absolute benefit</w:t>
+      </w:r>
+      <w:r>
+        <w:t xml:space="preserve"> </w:t>
+      </w:r>
+      <w:r>
+        <w:t xml:space="preserve">predictions. RCS-4 and RCS-5 models were excluded. In our simulations these</w:t>
+      </w:r>
+      <w:r>
+        <w:t xml:space="preserve"> </w:t>
+      </w:r>
+      <w:r>
+        <w:t xml:space="preserve">methods were always outperformed by the simpler approaches and were often</w:t>
+      </w:r>
+      <w:r>
+        <w:t xml:space="preserve"> </w:t>
+      </w:r>
+      <w:r>
+        <w:t xml:space="preserve">overfitted. Finally, an adaptive approach with only the 3 candidate models was</w:t>
+      </w:r>
+      <w:r>
+        <w:t xml:space="preserve"> </w:t>
+      </w:r>
+      <w:r>
+        <w:t xml:space="preserve">also applied.</w:t>
+      </w:r>
+    </w:p>
+    <w:p>
+      <w:pPr>
+        <w:pStyle w:val="BodyText"/>
+      </w:pPr>
+      <w:r>
+        <w:t xml:space="preserve">All considered methods provided similar fits, predicting increasing benefits for</w:t>
+      </w:r>
+      <w:r>
+        <w:t xml:space="preserve"> </w:t>
+      </w:r>
+      <w:r>
+        <w:t xml:space="preserve">patients with higher baseline risk predictions. All models followed the</w:t>
+      </w:r>
+      <w:r>
+        <w:t xml:space="preserve"> </w:t>
+      </w:r>
+      <w:r>
+        <w:t xml:space="preserve">evolution of the stratified estimates very closely. The adaptive approach based</w:t>
+      </w:r>
+      <w:r>
+        <w:t xml:space="preserve"> </w:t>
+      </w:r>
+      <w:r>
+        <w:t xml:space="preserve">on AIC selected the constant treatment effect model. The constant treatment</w:t>
+      </w:r>
+      <w:r>
+        <w:t xml:space="preserve"> </w:t>
+      </w:r>
+      <w:r>
+        <w:t xml:space="preserve">effect model had somewhat lower AIC compared to the linear interaction model</w:t>
+      </w:r>
+      <w:r>
+        <w:t xml:space="preserve"> </w:t>
+      </w:r>
+      <w:r>
+        <w:t xml:space="preserve">slightly worse cross-validated discrimination (c-for-benefit</w:t>
+      </w:r>
+      <w:r>
+        <w:t xml:space="preserve"> </w:t>
+      </w:r>
+      <w:r>
+        <w:t xml:space="preserve">0.525 vs</w:t>
+      </w:r>
+      <w:r>
+        <w:t xml:space="preserve"> </w:t>
+      </w:r>
+      <w:r>
+        <w:t xml:space="preserve">0.526) and better cross-validated</w:t>
+      </w:r>
+      <w:r>
+        <w:t xml:space="preserve"> </w:t>
+      </w:r>
+      <w:r>
+        <w:t xml:space="preserve">calibration (ICI-for benefit 0.0104 vs</w:t>
+      </w:r>
+      <w:r>
+        <w:t xml:space="preserve"> </w:t>
+      </w:r>
+      <w:r>
+        <w:t xml:space="preserve">0.0115). In conclusion, a simpler constant</w:t>
+      </w:r>
+      <w:r>
+        <w:t xml:space="preserve"> </w:t>
+      </w:r>
+      <w:r>
+        <w:t xml:space="preserve">treatment effect model is adequate for predicting absolute 30-day mortality</w:t>
+      </w:r>
+      <w:r>
+        <w:t xml:space="preserve"> </w:t>
+      </w:r>
+      <w:r>
+        <w:t xml:space="preserve">benefits of treatment with tPA in patients with with acute MI.</w:t>
+      </w:r>
+    </w:p>
+    <w:p>
+      <w:pPr>
+        <w:pStyle w:val="CaptionedFigure"/>
+      </w:pPr>
+      <w:r>
+        <w:drawing>
+          <wp:inline>
+            <wp:extent cx="4620126" cy="3696101"/>
+            <wp:effectExtent b="0" l="0" r="0" t="0"/>
+            <wp:docPr descr="Figure 3.6: Individualized absolute benefit predictions based on baseline risk when using a constant treatment effect approach, a linear interaction approach and RCS smoothing using 3 knots. Risk stratified estimates of absolute benefit are presented within quartiles of baseline risk as reference." title="" id="1" name="Picture"/>
+            <a:graphic>
+              <a:graphicData uri="http://schemas.openxmlformats.org/drawingml/2006/picture">
+                <pic:pic>
+                  <pic:nvPicPr>
+                    <pic:cNvPr descr="manuscript_files/figure-docx/gusto-1.png" id="0" name="Picture"/>
+                    <pic:cNvPicPr>
+                      <a:picLocks noChangeArrowheads="1" noChangeAspect="1"/>
+                    </pic:cNvPicPr>
+                  </pic:nvPicPr>
+                  <pic:blipFill>
+                    <a:blip r:embed="rId40"/>
+                    <a:stretch>
+                      <a:fillRect/>
+                    </a:stretch>
+                  </pic:blipFill>
+                  <pic:spPr bwMode="auto">
+                    <a:xfrm>
+                      <a:off x="0" y="0"/>
+                      <a:ext cx="4620126" cy="3696101"/>
+                    </a:xfrm>
+                    <a:prstGeom prst="rect">
+                      <a:avLst/>
+                    </a:prstGeom>
+                    <a:noFill/>
+                    <a:ln w="9525">
+                      <a:noFill/>
+                      <a:headEnd/>
+                      <a:tailEnd/>
+                    </a:ln>
+                  </pic:spPr>
+                </pic:pic>
+              </a:graphicData>
+            </a:graphic>
+          </wp:inline>
+        </w:drawing>
+      </w:r>
+    </w:p>
+    <w:p>
+      <w:pPr>
+        <w:pStyle w:val="ImageCaption"/>
+      </w:pPr>
+      <w:r>
         <w:t xml:space="preserve">Figure 3.6: Individualized absolute benefit predictions based on baseline risk when using a constant treatment effect approach, a linear interaction approach and RCS smoothing using 3 knots. Risk stratified estimates of absolute benefit are presented within quartiles of baseline risk as reference.</w:t>
       </w:r>
     </w:p>
@@ -4827,11 +5927,11 @@
       <w:pPr>
         <w:pStyle w:val="Heading1"/>
       </w:pPr>
-      <w:bookmarkStart w:id="40" w:name="discussion"/>
+      <w:bookmarkStart w:id="41" w:name="discussion"/>
       <w:r>
         <w:t xml:space="preserve">4	Discussion</w:t>
       </w:r>
-      <w:bookmarkEnd w:id="40"/>
+      <w:bookmarkEnd w:id="41"/>
     </w:p>
     <w:p>
       <w:pPr>
@@ -5434,19 +6534,19 @@
       <w:pPr>
         <w:pStyle w:val="Heading1"/>
       </w:pPr>
-      <w:bookmarkStart w:id="41" w:name="references"/>
+      <w:bookmarkStart w:id="42" w:name="references"/>
       <w:r>
         <w:t xml:space="preserve">5	References</w:t>
       </w:r>
-      <w:bookmarkEnd w:id="41"/>
+      <w:bookmarkEnd w:id="42"/>
     </w:p>
     <w:p>
       <w:pPr>
         <w:pStyle w:val="FirstParagraph"/>
       </w:pPr>
     </w:p>
-    <w:bookmarkStart w:id="81" w:name="refs"/>
-    <w:bookmarkStart w:id="43" w:name="ref-Varadhan2013"/>
+    <w:bookmarkStart w:id="82" w:name="refs"/>
+    <w:bookmarkStart w:id="44" w:name="ref-Varadhan2013"/>
     <w:p>
       <w:pPr>
         <w:pStyle w:val="Bibliography"/>
@@ -5457,7 +6557,7 @@
       <w:r>
         <w:t xml:space="preserve"> </w:t>
       </w:r>
-      <w:hyperlink r:id="rId42">
+      <w:hyperlink r:id="rId43">
         <w:r>
           <w:rPr>
             <w:rStyle w:val="Hyperlink"/>
@@ -5469,8 +6569,8 @@
         <w:t xml:space="preserve">.</w:t>
       </w:r>
     </w:p>
-    <w:bookmarkEnd w:id="43"/>
-    <w:bookmarkStart w:id="45" w:name="ref-Rekkas2020"/>
+    <w:bookmarkEnd w:id="44"/>
+    <w:bookmarkStart w:id="46" w:name="ref-Rekkas2020"/>
     <w:p>
       <w:pPr>
         <w:pStyle w:val="Bibliography"/>
@@ -5481,7 +6581,7 @@
       <w:r>
         <w:t xml:space="preserve"> </w:t>
       </w:r>
-      <w:hyperlink r:id="rId44">
+      <w:hyperlink r:id="rId45">
         <w:r>
           <w:rPr>
             <w:rStyle w:val="Hyperlink"/>
@@ -5493,8 +6593,8 @@
         <w:t xml:space="preserve">.</w:t>
       </w:r>
     </w:p>
-    <w:bookmarkEnd w:id="45"/>
-    <w:bookmarkStart w:id="47" w:name="ref-Kent2019"/>
+    <w:bookmarkEnd w:id="46"/>
+    <w:bookmarkStart w:id="48" w:name="ref-Kent2019"/>
     <w:p>
       <w:pPr>
         <w:pStyle w:val="Bibliography"/>
@@ -5505,7 +6605,7 @@
       <w:r>
         <w:t xml:space="preserve"> </w:t>
       </w:r>
-      <w:hyperlink r:id="rId46">
+      <w:hyperlink r:id="rId47">
         <w:r>
           <w:rPr>
             <w:rStyle w:val="Hyperlink"/>
@@ -5517,8 +6617,8 @@
         <w:t xml:space="preserve">.</w:t>
       </w:r>
     </w:p>
-    <w:bookmarkEnd w:id="47"/>
-    <w:bookmarkStart w:id="49" w:name="ref-PathEnE"/>
+    <w:bookmarkEnd w:id="48"/>
+    <w:bookmarkStart w:id="50" w:name="ref-PathEnE"/>
     <w:p>
       <w:pPr>
         <w:pStyle w:val="Bibliography"/>
@@ -5529,7 +6629,7 @@
       <w:r>
         <w:t xml:space="preserve"> </w:t>
       </w:r>
-      <w:hyperlink r:id="rId48">
+      <w:hyperlink r:id="rId49">
         <w:r>
           <w:rPr>
             <w:rStyle w:val="Hyperlink"/>
@@ -5541,8 +6641,8 @@
         <w:t xml:space="preserve">.</w:t>
       </w:r>
     </w:p>
-    <w:bookmarkEnd w:id="49"/>
-    <w:bookmarkStart w:id="51" w:name="ref-vanKlaveren2019"/>
+    <w:bookmarkEnd w:id="50"/>
+    <w:bookmarkStart w:id="52" w:name="ref-vanKlaveren2019"/>
     <w:p>
       <w:pPr>
         <w:pStyle w:val="Bibliography"/>
@@ -5553,7 +6653,7 @@
       <w:r>
         <w:t xml:space="preserve"> </w:t>
       </w:r>
-      <w:hyperlink r:id="rId50">
+      <w:hyperlink r:id="rId51">
         <w:r>
           <w:rPr>
             <w:rStyle w:val="Hyperlink"/>
@@ -5565,8 +6665,8 @@
         <w:t xml:space="preserve">.</w:t>
       </w:r>
     </w:p>
-    <w:bookmarkEnd w:id="51"/>
-    <w:bookmarkStart w:id="53" w:name="ref-Kent2010"/>
+    <w:bookmarkEnd w:id="52"/>
+    <w:bookmarkStart w:id="54" w:name="ref-Kent2010"/>
     <w:p>
       <w:pPr>
         <w:pStyle w:val="Bibliography"/>
@@ -5577,7 +6677,7 @@
       <w:r>
         <w:t xml:space="preserve"> </w:t>
       </w:r>
-      <w:hyperlink r:id="rId52">
+      <w:hyperlink r:id="rId53">
         <w:r>
           <w:rPr>
             <w:rStyle w:val="Hyperlink"/>
@@ -5589,8 +6689,8 @@
         <w:t xml:space="preserve">.</w:t>
       </w:r>
     </w:p>
-    <w:bookmarkEnd w:id="53"/>
-    <w:bookmarkStart w:id="55" w:name="ref-Kent2016"/>
+    <w:bookmarkEnd w:id="54"/>
+    <w:bookmarkStart w:id="56" w:name="ref-Kent2016"/>
     <w:p>
       <w:pPr>
         <w:pStyle w:val="Bibliography"/>
@@ -5601,7 +6701,7 @@
       <w:r>
         <w:t xml:space="preserve"> </w:t>
       </w:r>
-      <w:hyperlink r:id="rId54">
+      <w:hyperlink r:id="rId55">
         <w:r>
           <w:rPr>
             <w:rStyle w:val="Hyperlink"/>
@@ -5613,8 +6713,8 @@
         <w:t xml:space="preserve">.</w:t>
       </w:r>
     </w:p>
-    <w:bookmarkEnd w:id="55"/>
-    <w:bookmarkStart w:id="57" w:name="ref-Burke2014"/>
+    <w:bookmarkEnd w:id="56"/>
+    <w:bookmarkStart w:id="58" w:name="ref-Burke2014"/>
     <w:p>
       <w:pPr>
         <w:pStyle w:val="Bibliography"/>
@@ -5625,7 +6725,7 @@
       <w:r>
         <w:t xml:space="preserve"> </w:t>
       </w:r>
-      <w:hyperlink r:id="rId56">
+      <w:hyperlink r:id="rId57">
         <w:r>
           <w:rPr>
             <w:rStyle w:val="Hyperlink"/>
@@ -5637,8 +6737,8 @@
         <w:t xml:space="preserve">.</w:t>
       </w:r>
     </w:p>
-    <w:bookmarkEnd w:id="57"/>
-    <w:bookmarkStart w:id="59" w:name="ref-Abadie2018"/>
+    <w:bookmarkEnd w:id="58"/>
+    <w:bookmarkStart w:id="60" w:name="ref-Abadie2018"/>
     <w:p>
       <w:pPr>
         <w:pStyle w:val="Bibliography"/>
@@ -5649,7 +6749,7 @@
       <w:r>
         <w:t xml:space="preserve"> </w:t>
       </w:r>
-      <w:hyperlink r:id="rId58">
+      <w:hyperlink r:id="rId59">
         <w:r>
           <w:rPr>
             <w:rStyle w:val="Hyperlink"/>
@@ -5661,8 +6761,8 @@
         <w:t xml:space="preserve">.</w:t>
       </w:r>
     </w:p>
-    <w:bookmarkEnd w:id="59"/>
-    <w:bookmarkStart w:id="61" w:name="ref-Harrell1988"/>
+    <w:bookmarkEnd w:id="60"/>
+    <w:bookmarkStart w:id="62" w:name="ref-Harrell1988"/>
     <w:p>
       <w:pPr>
         <w:pStyle w:val="Bibliography"/>
@@ -5673,7 +6773,7 @@
       <w:r>
         <w:t xml:space="preserve"> </w:t>
       </w:r>
-      <w:hyperlink r:id="rId60">
+      <w:hyperlink r:id="rId61">
         <w:r>
           <w:rPr>
             <w:rStyle w:val="Hyperlink"/>
@@ -5685,8 +6785,8 @@
         <w:t xml:space="preserve">.</w:t>
       </w:r>
     </w:p>
-    <w:bookmarkEnd w:id="61"/>
-    <w:bookmarkStart w:id="63" w:name="ref-vanKlaveren2018"/>
+    <w:bookmarkEnd w:id="62"/>
+    <w:bookmarkStart w:id="64" w:name="ref-vanKlaveren2018"/>
     <w:p>
       <w:pPr>
         <w:pStyle w:val="Bibliography"/>
@@ -5697,7 +6797,7 @@
       <w:r>
         <w:t xml:space="preserve"> </w:t>
       </w:r>
-      <w:hyperlink r:id="rId62">
+      <w:hyperlink r:id="rId63">
         <w:r>
           <w:rPr>
             <w:rStyle w:val="Hyperlink"/>
@@ -5709,8 +6809,8 @@
         <w:t xml:space="preserve">.</w:t>
       </w:r>
     </w:p>
-    <w:bookmarkEnd w:id="63"/>
-    <w:bookmarkStart w:id="65" w:name="ref-Austin2019"/>
+    <w:bookmarkEnd w:id="64"/>
+    <w:bookmarkStart w:id="66" w:name="ref-Austin2019"/>
     <w:p>
       <w:pPr>
         <w:pStyle w:val="Bibliography"/>
@@ -5721,7 +6821,7 @@
       <w:r>
         <w:t xml:space="preserve"> </w:t>
       </w:r>
-      <w:hyperlink r:id="rId64">
+      <w:hyperlink r:id="rId65">
         <w:r>
           <w:rPr>
             <w:rStyle w:val="Hyperlink"/>
@@ -5733,8 +6833,8 @@
         <w:t xml:space="preserve">.</w:t>
       </w:r>
     </w:p>
-    <w:bookmarkEnd w:id="65"/>
-    <w:bookmarkStart w:id="67" w:name="ref-Califf1997"/>
+    <w:bookmarkEnd w:id="66"/>
+    <w:bookmarkStart w:id="68" w:name="ref-Califf1997"/>
     <w:p>
       <w:pPr>
         <w:pStyle w:val="Bibliography"/>
@@ -5745,7 +6845,7 @@
       <w:r>
         <w:t xml:space="preserve"> </w:t>
       </w:r>
-      <w:hyperlink r:id="rId66">
+      <w:hyperlink r:id="rId67">
         <w:r>
           <w:rPr>
             <w:rStyle w:val="Hyperlink"/>
@@ -5757,8 +6857,8 @@
         <w:t xml:space="preserve">.</w:t>
       </w:r>
     </w:p>
-    <w:bookmarkEnd w:id="67"/>
-    <w:bookmarkStart w:id="69" w:name="ref-Steyerberg2000"/>
+    <w:bookmarkEnd w:id="68"/>
+    <w:bookmarkStart w:id="70" w:name="ref-Steyerberg2000"/>
     <w:p>
       <w:pPr>
         <w:pStyle w:val="Bibliography"/>
@@ -5769,7 +6869,7 @@
       <w:r>
         <w:t xml:space="preserve"> </w:t>
       </w:r>
-      <w:hyperlink r:id="rId68">
+      <w:hyperlink r:id="rId69">
         <w:r>
           <w:rPr>
             <w:rStyle w:val="Hyperlink"/>
@@ -5781,8 +6881,8 @@
         <w:t xml:space="preserve">.</w:t>
       </w:r>
     </w:p>
-    <w:bookmarkEnd w:id="69"/>
-    <w:bookmarkStart w:id="71" w:name="ref-Glasziou1995"/>
+    <w:bookmarkEnd w:id="70"/>
+    <w:bookmarkStart w:id="72" w:name="ref-Glasziou1995"/>
     <w:p>
       <w:pPr>
         <w:pStyle w:val="Bibliography"/>
@@ -5793,7 +6893,7 @@
       <w:r>
         <w:t xml:space="preserve"> </w:t>
       </w:r>
-      <w:hyperlink r:id="rId70">
+      <w:hyperlink r:id="rId71">
         <w:r>
           <w:rPr>
             <w:rStyle w:val="Hyperlink"/>
@@ -5805,8 +6905,8 @@
         <w:t xml:space="preserve">.</w:t>
       </w:r>
     </w:p>
-    <w:bookmarkEnd w:id="71"/>
-    <w:bookmarkStart w:id="73" w:name="ref-Athey2019"/>
+    <w:bookmarkEnd w:id="72"/>
+    <w:bookmarkStart w:id="74" w:name="ref-Athey2019"/>
     <w:p>
       <w:pPr>
         <w:pStyle w:val="Bibliography"/>
@@ -5817,7 +6917,7 @@
       <w:r>
         <w:t xml:space="preserve"> </w:t>
       </w:r>
-      <w:hyperlink r:id="rId72">
+      <w:hyperlink r:id="rId73">
         <w:r>
           <w:rPr>
             <w:rStyle w:val="Hyperlink"/>
@@ -5829,8 +6929,8 @@
         <w:t xml:space="preserve">.</w:t>
       </w:r>
     </w:p>
-    <w:bookmarkEnd w:id="73"/>
-    <w:bookmarkStart w:id="75" w:name="ref-Lu2018"/>
+    <w:bookmarkEnd w:id="74"/>
+    <w:bookmarkStart w:id="76" w:name="ref-Lu2018"/>
     <w:p>
       <w:pPr>
         <w:pStyle w:val="Bibliography"/>
@@ -5841,7 +6941,7 @@
       <w:r>
         <w:t xml:space="preserve"> </w:t>
       </w:r>
-      <w:hyperlink r:id="rId74">
+      <w:hyperlink r:id="rId75">
         <w:r>
           <w:rPr>
             <w:rStyle w:val="Hyperlink"/>
@@ -5853,8 +6953,8 @@
         <w:t xml:space="preserve">.</w:t>
       </w:r>
     </w:p>
-    <w:bookmarkEnd w:id="75"/>
-    <w:bookmarkStart w:id="77" w:name="ref-Wager2018"/>
+    <w:bookmarkEnd w:id="76"/>
+    <w:bookmarkStart w:id="78" w:name="ref-Wager2018"/>
     <w:p>
       <w:pPr>
         <w:pStyle w:val="Bibliography"/>
@@ -5865,7 +6965,7 @@
       <w:r>
         <w:t xml:space="preserve"> </w:t>
       </w:r>
-      <w:hyperlink r:id="rId76">
+      <w:hyperlink r:id="rId77">
         <w:r>
           <w:rPr>
             <w:rStyle w:val="Hyperlink"/>
@@ -5877,8 +6977,8 @@
         <w:t xml:space="preserve">.</w:t>
       </w:r>
     </w:p>
-    <w:bookmarkEnd w:id="77"/>
-    <w:bookmarkStart w:id="78" w:name="ref-powers2018some"/>
+    <w:bookmarkEnd w:id="78"/>
+    <w:bookmarkStart w:id="79" w:name="ref-powers2018some"/>
     <w:p>
       <w:pPr>
         <w:pStyle w:val="Bibliography"/>
@@ -5887,8 +6987,8 @@
         <w:t xml:space="preserve">[19] Powers S, Qian J, Jung K, Schuler A, Shah NH, Hastie T, et al. Some methods for heterogeneous treatment effect estimation in high dimensions. Statistics in Medicine 2018;37:1767–87.</w:t>
       </w:r>
     </w:p>
-    <w:bookmarkEnd w:id="78"/>
-    <w:bookmarkStart w:id="79" w:name="ref-farooq2013anatomical"/>
+    <w:bookmarkEnd w:id="79"/>
+    <w:bookmarkStart w:id="80" w:name="ref-farooq2013anatomical"/>
     <w:p>
       <w:pPr>
         <w:pStyle w:val="Bibliography"/>
@@ -5897,8 +6997,8 @@
         <w:t xml:space="preserve">[20] Farooq V, Van Klaveren D, Steyerberg EW, Meliga E, Vergouwe Y, Chieffo A, et al. Anatomical and clinical characteristics to guide decision making between coronary artery bypass surgery and percutaneous coronary intervention for individual patients: Development and validation of syntax score ii. The Lancet 2013;381:639–50.</w:t>
       </w:r>
     </w:p>
-    <w:bookmarkEnd w:id="79"/>
-    <w:bookmarkStart w:id="80" w:name="ref-takahashi2020redevelopment"/>
+    <w:bookmarkEnd w:id="80"/>
+    <w:bookmarkStart w:id="81" w:name="ref-takahashi2020redevelopment"/>
     <w:p>
       <w:pPr>
         <w:pStyle w:val="Bibliography"/>
@@ -5907,8 +7007,8 @@
         <w:t xml:space="preserve">[21] Takahashi K, Serruys PW, Fuster V, Farkouh ME, Spertus JA, Cohen DJ, et al. Redevelopment and validation of the syntax score ii to individualise decision making between percutaneous and surgical revascularisation in patients with complex coronary artery disease: Secondary analysis of the multicentre randomised controlled syntaxes trial with external cohort validation. The Lancet 2020;396:1399–412.</w:t>
       </w:r>
     </w:p>
-    <w:bookmarkEnd w:id="80"/>
     <w:bookmarkEnd w:id="81"/>
+    <w:bookmarkEnd w:id="82"/>
     <w:p>
       <w:pPr>
         <w:pStyle w:val="BodyText"/>

</xml_diff>